<commit_message>
reduced references to 45
</commit_message>
<xml_diff>
--- a/manuscript/Obesity-Glucocorticoids/Harvey-GlucocorticoidsandObesity-MainDocument.docx
+++ b/manuscript/Obesity-Glucocorticoids/Harvey-GlucocorticoidsandObesity-MainDocument.docx
@@ -410,12 +410,7 @@
       <w:r>
         <w:t xml:space="preserve"> </w:t>
       </w:r>
-      <w:del w:id="0" w:author="Dave Bridges" w:date="2017-09-19T19:13:00Z">
-        <w:r>
-          <w:delText>4448</w:delText>
-        </w:r>
-      </w:del>
-      <w:ins w:id="1" w:author="Dave Bridges" w:date="2017-09-19T19:13:00Z">
+      <w:ins w:id="0" w:author="Dave Bridges" w:date="2017-09-19T19:13:00Z">
         <w:r>
           <w:t>3940</w:t>
         </w:r>
@@ -1178,17 +1173,22 @@
         </w:rPr>
       </w:pPr>
       <w:r>
-        <w:t>Cushing’s syndrome is an endocrine disorder that manifests in response to chronically elevated levels of glucocorticoids and is often associated with changes in adipose mass and distribution</w:t>
-      </w:r>
-      <w:r>
-        <w:t xml:space="preserve"> </w:t>
-      </w:r>
-      <w:commentRangeStart w:id="2"/>
+        <w:t>Cushing’s syndrome is an endocrine disorder that manifests in response to chronically elevated levels of glucocorticoids and is often associated with changes in adipose mass and distribution, fatty liver</w:t>
+      </w:r>
+      <w:r>
+        <w:t xml:space="preserve"> and</w:t>
+      </w:r>
+      <w:r>
+        <w:t xml:space="preserve"> impaired glucose tolerance</w:t>
+      </w:r>
+      <w:r>
+        <w:t xml:space="preserve"> </w:t>
+      </w:r>
       <w:r>
         <w:fldChar w:fldCharType="begin" w:fldLock="1"/>
       </w:r>
       <w:r>
-        <w:instrText>ADDIN CSL_CITATION { "citationItems" : [ { "id" : "ITEM-1", "itemData" : { "DOI" : "10.1111/j.1365-2265.2009.03712.x", "author" : [ { "dropping-particle" : "", "family" : "Rutters", "given" : "Femke", "non-dropping-particle" : "", "parse-names" : false, "suffix" : "" }, { "dropping-particle" : "", "family" : "Nieuwenhuizen", "given" : "Arie G", "non-dropping-particle" : "", "parse-names" : false, "suffix" : "" }, { "dropping-particle" : "", "family" : "Lemmens", "given" : "Sofie G T", "non-dropping-particle" : "", "parse-names" : false, "suffix" : "" }, { "dropping-particle" : "", "family" : "Born", "given" : "Jurriaan M", "non-dropping-particle" : "", "parse-names" : false, "suffix" : "" }, { "dropping-particle" : "", "family" : "Westerterp-plantenga", "given" : "Margriet S", "non-dropping-particle" : "", "parse-names" : false, "suffix" : "" } ], "id" : "ITEM-1", "issued" : { "date-parts" : [ [ "2010" ] ] }, "page" : "738-743", "title" : "Hypothalamic \u2013 Pituitary \u2013 Adrenal ( HPA ) axis functioning in relation to body fat distribution", "type" : "article-journal" }, "uris" : [ "http://www.mendeley.com/documents/?uuid=f2465d10-4343-40cf-a8c5-8b0b70a11ff9", "http://www.mendeley.com/documents/?uuid=ad8088ff-dd61-447d-892d-581c63dbe5e6" ] } ], "mendeley" : { "formattedCitation" : "(1)", "plainTextFormattedCitation" : "(1)", "previouslyFormattedCitation" : "(1)" }, "properties" : { "noteIndex" : 0 }, "schema" : "https://github.com/citation-style-language/schema/raw/master/csl-citation.json" }</w:instrText>
+        <w:instrText>ADDIN CSL_CITATION { "citationItems" : [ { "id" : "ITEM-1", "itemData" : { "DOI" : "10.1590/1806-9282.60.01.017", "ISSN" : "0104-4230", "PMID" : "24918858", "abstract" : "Objective: This article reviews the state of the art regarding the association between glucocorticoid actions and both obesity and insulin resistance, two main features of the metabolic syndrome. Methods: A methodological assessment of the literature on PubMed and SciE-LO databases was conducted by using the following terms: stress, metabolic syn-drome, glucocorticoids, obesity, insulin resistance, hypothalamic-pituitary-adre-nal-axis and 11\u03b2-hydroxysteroid dehydrogenase. Results: Chronic stress, mainly through hypothalamic-pituitary-adrenal axis dysregulation, promotes the accumulation of visceral fat. Reciprocally, obesity promotes a systemic low-grade inflammation state, mediated by increased adi-pokine secretion, which can chronically stimulate and disturb stress system. This vicious cycle, probably initiated by visceral adipose tissue dysfunction, might be the trigger for the development of metabolic syndrome. Conclusion: Given the strong evidences linking glucocorticoid release, obe-sity and type 2 diabetes, better understanding of the mechanisms underlying this connection might be useful for prevention and treatment of the meta-bolic syndrome.", "author" : [ { "dropping-particle" : "", "family" : "Paredes", "given" : "S\u00edlvia", "non-dropping-particle" : "", "parse-names" : false, "suffix" : "" }, { "dropping-particle" : "", "family" : "Ribeiro", "given" : "Laura", "non-dropping-particle" : "", "parse-names" : false, "suffix" : "" } ], "container-title" : "Rev Assoc Med BRAs", "id" : "ITEM-1", "issue" : "1", "issued" : { "date-parts" : [ [ "2014" ] ] }, "page" : "84-92", "title" : "Cortisol: the villain in Metabolic Syndrome?", "type" : "article-journal", "volume" : "60" }, "uris" : [ "http://www.mendeley.com/documents/?uuid=87515ce1-1e21-4ef0-9df3-789a3d8a5476" ] } ], "mendeley" : { "formattedCitation" : "(1)", "plainTextFormattedCitation" : "(1)", "previouslyFormattedCitation" : "(1)" }, "properties" : { "noteIndex" : 3 }, "schema" : "https://github.com/citation-style-language/schema/raw/master/csl-citation.json" }</w:instrText>
       </w:r>
       <w:r>
         <w:fldChar w:fldCharType="separate"/>
@@ -1203,106 +1203,51 @@
         <w:fldChar w:fldCharType="end"/>
       </w:r>
       <w:r>
-        <w:t>, fatty liver</w:t>
-      </w:r>
-      <w:r>
-        <w:t xml:space="preserve"> </w:t>
-      </w:r>
-      <w:r>
+        <w:t xml:space="preserve">. </w:t>
+      </w:r>
+      <w:r>
+        <w:t>While</w:t>
+      </w:r>
+      <w:r>
+        <w:t xml:space="preserve"> Cushing’s </w:t>
+      </w:r>
+      <w:r>
+        <w:t xml:space="preserve">disease </w:t>
+      </w:r>
+      <w:r>
+        <w:t xml:space="preserve">is rare, it is estimated that at any given time 1-3% of the US, UK and Danish populations are prescribed exogenous </w:t>
+      </w:r>
+      <w:r>
+        <w:lastRenderedPageBreak/>
+        <w:t>corticosteroids, which may increase their risk for developing the metabolic complications</w:t>
+      </w:r>
+      <w:r>
+        <w:t xml:space="preserve"> observed in Cushing’s syndrome </w:t>
+      </w:r>
+      <w:r>
+        <w:rPr>
+          <w:color w:val="000000" w:themeColor="text1"/>
+        </w:rPr>
         <w:fldChar w:fldCharType="begin" w:fldLock="1"/>
       </w:r>
       <w:r>
-        <w:instrText>ADDIN CSL_CITATION { "citationItems" : [ { "id" : "ITEM-1", "itemData" : { "DOI" : "10.1530/eje.0.1490543", "ISSN" : "0804-4643", "author" : [ { "dropping-particle" : "", "family" : "Rockall", "given" : "A.", "non-dropping-particle" : "", "parse-names" : false, "suffix" : "" }, { "dropping-particle" : "", "family" : "Sohaib", "given" : "S.", "non-dropping-particle" : "", "parse-names" : false, "suffix" : "" }, { "dropping-particle" : "", "family" : "Evans", "given" : "D", "non-dropping-particle" : "", "parse-names" : false, "suffix" : "" }, { "dropping-particle" : "", "family" : "Kaltsas", "given" : "G", "non-dropping-particle" : "", "parse-names" : false, "suffix" : "" }, { "dropping-particle" : "", "family" : "Isidori", "given" : "A.", "non-dropping-particle" : "", "parse-names" : false, "suffix" : "" }, { "dropping-particle" : "", "family" : "Monson", "given" : "J.", "non-dropping-particle" : "", "parse-names" : false, "suffix" : "" }, { "dropping-particle" : "", "family" : "Besser", "given" : "G.", "non-dropping-particle" : "", "parse-names" : false, "suffix" : "" }, { "dropping-particle" : "", "family" : "Grossman", "given" : "A.", "non-dropping-particle" : "", "parse-names" : false, "suffix" : "" }, { "dropping-particle" : "", "family" : "Reznek", "given" : "R.", "non-dropping-particle" : "", "parse-names" : false, "suffix" : "" } ], "container-title" : "European Journal of Endocrinology", "id" : "ITEM-1", "issued" : { "date-parts" : [ [ "2003" ] ] }, "page" : "543-548", "title" : "Hepatic steatosis in Cushing's syndrome: a radiological assessment using computed tomography", "type" : "article-journal", "volume" : "149" }, "uris" : [ "http://www.mendeley.com/documents/?uuid=19475220-d6a9-4dab-b4d4-cb43e7112900" ] }, { "id" : "ITEM-2", "itemData" : { "DOI" : "10.1111/j.1478-3231.2011.02685.x", "author" : [ { "dropping-particle" : "", "family" : "Cerda", "given" : "Jaime", "non-dropping-particle" : "", "parse-names" : false, "suffix" : "" }, { "dropping-particle" : "", "family" : "Fardella", "given" : "Carlos E", "non-dropping-particle" : "", "parse-names" : false, "suffix" : "" }, { "dropping-particle" : "", "family" : "Arrese", "given" : "Marco", "non-dropping-particle" : "", "parse-names" : false, "suffix" : "" } ], "id" : "ITEM-2", "issue" : "Cvd", "issued" : { "date-parts" : [ [ "2012" ] ] }, "page" : "392-399", "title" : "Overexpression of 11 b -hydroxysteroid dehydrogenase type 1 in visceral adipose tissue and portal hypercortisolism in non-alcoholic fatty liver disease", "type" : "article-journal" }, "uris" : [ "http://www.mendeley.com/documents/?uuid=fef1569c-8032-469d-a491-e058ea19d662", "http://www.mendeley.com/documents/?uuid=5f06f0c4-47ac-417d-aee0-4f1c3c874d9e" ] } ], "mendeley" : { "formattedCitation" : "(2, 3)", "plainTextFormattedCitation" : "(2, 3)", "previouslyFormattedCitation" : "(2, 3)" }, "properties" : { "noteIndex" : 0 }, "schema" : "https://github.com/citation-style-language/schema/raw/master/csl-citation.json" }</w:instrText>
-      </w:r>
-      <w:r>
+        <w:rPr>
+          <w:color w:val="000000" w:themeColor="text1"/>
+        </w:rPr>
+        <w:instrText>ADDIN CSL_CITATION { "citationItems" : [ { "id" : "ITEM-1", "itemData" : { "DOI" : "10.1002/acr.21796", "ISSN" : "2151464X", "PMID" : "22807233", "abstract" : "OBJECTIVE: There is little information on oral glucocorticoid use in the general US population. Previously, there have been published estimates of glucocorticoid use in countries outside of the US. This study aimed to estimate the prevalence of glucocorticoid use, duration of use, and concomitant use of antiosteoporosis pharmaceuticals in the US population age \u226520 years.  METHODS: Data from 5 cycles (1999-2008) of the National Health and Nutrition Examination Survey (NHANES) were used to provide nationally representative weighted estimates. Oral glucocorticoids and concomitant use of antiosteoporosis pharmaceuticals (bisphosphonates, calcitonin, calcium, hormone replacement therapies, teriparatide, and vitamin D) were analyzed.  RESULTS: There were 356 NHANES respondents ages \u226520 years who reported use of an oral glucocorticoid in the combined cycles between 1999 and 2008. The weighted prevalence of oral glucocorticoid use was 1.2% (95% confidence interval [95% CI] 1.1-1.4) from 1999-2008, corresponding to 2,513,259 persons in the US. The mean duration of oral glucocorticoid use was 1,605.7 days (95% CI 1,261.2-1,950.1), and 28.8% (95% CI 22.2-35.4) of oral glucocorticoid users reported use for \u22655 years. Concomitant use of a bisphosphonate was reported by 8.6% (95% CI 5.1-11.7) of oral glucocorticoid users, and 37.9% (95% CI 31.7-44.0) reported usage of any antiosteoporosis pharmaceutical.  CONCLUSION: Based on NHANES data from 1999-2008, it is estimated that the prevalence of glucocorticoid use in the US is 1.2%, with a long duration of use and infrequent use of antiosteoporotic medications compared to other estimates.", "author" : [ { "dropping-particle" : "", "family" : "Overman", "given" : "Robert a.", "non-dropping-particle" : "", "parse-names" : false, "suffix" : "" }, { "dropping-particle" : "", "family" : "Yeh", "given" : "Jun Yen", "non-dropping-particle" : "", "parse-names" : false, "suffix" : "" }, { "dropping-particle" : "", "family" : "Deal", "given" : "Chad L.", "non-dropping-particle" : "", "parse-names" : false, "suffix" : "" } ], "container-title" : "Arthritis Care and Research", "id" : "ITEM-1", "issue" : "2", "issued" : { "date-parts" : [ [ "2013" ] ] }, "page" : "294-298", "title" : "Prevalence of oral glucocorticoid usage in the United States: A general population perspective", "type" : "article-journal", "volume" : "65" }, "uris" : [ "http://www.mendeley.com/documents/?uuid=cd6a252a-f72a-428a-a7bb-7a95b7fef584" ] }, { "id" : "ITEM-2", "itemData" : { "DOI" : "10.1093/rheumatology/ker017", "author" : [ { "dropping-particle" : "", "family" : "Fardet", "given" : "Laurence", "non-dropping-particle" : "", "parse-names" : false, "suffix" : "" }, { "dropping-particle" : "", "family" : "Petersen", "given" : "Irene", "non-dropping-particle" : "", "parse-names" : false, "suffix" : "" }, { "dropping-particle" : "", "family" : "Nazareth", "given" : "Irwin", "non-dropping-particle" : "", "parse-names" : false, "suffix" : "" } ], "id" : "ITEM-2", "issue" : "March", "issued" : { "date-parts" : [ [ "2011" ] ] }, "title" : "Original article Prevalence of long-term oral glucocorticoid prescriptions in the UK over the past 20 years", "type" : "article-journal" }, "uris" : [ "http://www.mendeley.com/documents/?uuid=1e77ad8f-f302-41b4-8d85-ff469528a330", "http://www.mendeley.com/documents/?uuid=fd38c00e-1aff-44f6-a450-c15e9d534cbb" ] }, { "id" : "ITEM-3", "itemData" : { "author" : [ { "dropping-particle" : "", "family" : "Hsiao", "given" : "Chun-ju", "non-dropping-particle" : "", "parse-names" : false, "suffix" : "" }, { "dropping-particle" : "", "family" : "Ph", "given" : "D", "non-dropping-particle" : "", "parse-names" : false, "suffix" : "" }, { "dropping-particle" : "", "family" : "Cherry", "given" : "Donald K", "non-dropping-particle" : "", "parse-names" : false, "suffix" : "" }, { "dropping-particle" : "", "family" : "Beatty", "given" : "Paul C", "non-dropping-particle" : "", "parse-names" : false, "suffix" : "" }, { "dropping-particle" : "", "family" : "Ph", "given" : "D", "non-dropping-particle" : "", "parse-names" : false, "suffix" : "" }, { "dropping-particle" : "", "family" : "Rechtsteiner", "given" : "Elizabeth A", "non-dropping-particle" : "", "parse-names" : false, "suffix" : "" }, { "dropping-particle" : "", "family" : "Care", "given" : "Health", "non-dropping-particle" : "", "parse-names" : false, "suffix" : "" } ], "id" : "ITEM-3", "issue" : "27", "issued" : { "date-parts" : [ [ "2010" ] ] }, "title" : "National Ambulatory Medical Care Survey : 2007 Summary", "type" : "article-journal" }, "uris" : [ "http://www.mendeley.com/documents/?uuid=ef911976-41e8-4a2d-941a-aa847aaffa1e", "http://www.mendeley.com/documents/?uuid=2a3bce09-c751-4126-bf94-bb7936ab0532" ] }, { "id" : "ITEM-4", "itemData" : { "DOI" : "10.1136/bmjopen-2016-015237", "author" : [ { "dropping-particle" : "", "family" : "Laugesen", "given" : "Kristina", "non-dropping-particle" : "", "parse-names" : false, "suffix" : "" }, { "dropping-particle" : "", "family" : "Otto", "given" : "Jens", "non-dropping-particle" : "", "parse-names" : false, "suffix" : "" }, { "dropping-particle" : "", "family" : "J\u00f8rgensen", "given" : "Lunde", "non-dropping-particle" : "", "parse-names" : false, "suffix" : "" }, { "dropping-particle" : "", "family" : "S\u00f8rensen", "given" : "Henrik Toft", "non-dropping-particle" : "", "parse-names" : false, "suffix" : "" }, { "dropping-particle" : "", "family" : "Petersen", "given" : "Irene", "non-dropping-particle" : "", "parse-names" : false, "suffix" : "" } ], "id" : "ITEM-4", "issue" : "January 1999", "issued" : { "date-parts" : [ [ "2017" ] ] }, "page" : "1-6", "title" : "Systemic glucocorticoid use in Denmark : a population-based prevalence study", "type" : "article-journal" }, "uris" : [ "http://www.mendeley.com/documents/?uuid=2598fed4-3a27-41a0-aca8-0cae1658cae2", "http://www.mendeley.com/documents/?uuid=a11e8184-1ae7-455f-b509-2cc29e014403" ] } ], "mendeley" : { "formattedCitation" : "(2\u20135)", "plainTextFormattedCitation" : "(2\u20135)", "previouslyFormattedCitation" : "(2\u20135)" }, "properties" : { "noteIndex" : 0 }, "schema" : "https://github.com/citation-style-language/schema/raw/master/csl-citation.json" }</w:instrText>
+      </w:r>
+      <w:r>
+        <w:rPr>
+          <w:color w:val="000000" w:themeColor="text1"/>
+        </w:rPr>
         <w:fldChar w:fldCharType="separate"/>
       </w:r>
       <w:r>
         <w:rPr>
           <w:noProof/>
-        </w:rPr>
-        <w:t>(2, 3)</w:t>
-      </w:r>
-      <w:r>
-        <w:fldChar w:fldCharType="end"/>
-      </w:r>
-      <w:r>
-        <w:t>, impaired glucose tolerance and type 2 diabetes</w:t>
-      </w:r>
-      <w:r>
-        <w:t xml:space="preserve"> </w:t>
-      </w:r>
-      <w:r>
-        <w:fldChar w:fldCharType="begin" w:fldLock="1"/>
-      </w:r>
-      <w:r>
-        <w:instrText>ADDIN CSL_CITATION { "citationItems" : [ { "id" : "ITEM-1", "itemData" : { "DOI" : "10.1016/j.ecl.2007.10.010", "author" : [ { "dropping-particle" : "", "family" : "Pivonello", "given" : "Rosario", "non-dropping-particle" : "", "parse-names" : false, "suffix" : "" }, { "dropping-particle" : "De", "family" : "Martino", "given" : "Maria Cristina", "non-dropping-particle" : "", "parse-names" : false, "suffix" : "" }, { "dropping-particle" : "De", "family" : "Leo", "given" : "Monica", "non-dropping-particle" : "", "parse-names" : false, "suffix" : "" }, { "dropping-particle" : "", "family" : "Lombardi", "given" : "Gaetano", "non-dropping-particle" : "", "parse-names" : false, "suffix" : "" }, { "dropping-particle" : "", "family" : "Colao", "given" : "Annamaria", "non-dropping-particle" : "", "parse-names" : false, "suffix" : "" } ], "id" : "ITEM-1", "issued" : { "date-parts" : [ [ "2008" ] ] }, "page" : "135-149", "title" : "Cushing\u2019s Syndrome", "type" : "article-journal", "volume" : "37" }, "uris" : [ "http://www.mendeley.com/documents/?uuid=fbabfca0-ac83-4631-a32d-a59b61b44071", "http://www.mendeley.com/documents/?uuid=b616fa7d-0240-4b68-ba49-c9013f3a9224" ] }, { "id" : "ITEM-2", "itemData" : { "DOI" : "10.1007/s00592-009-0112-9", "ISBN" : "0059200901129", "author" : [ { "dropping-particle" : "", "family" : "Resmini", "given" : "Eugenia", "non-dropping-particle" : "", "parse-names" : false, "suffix" : "" }, { "dropping-particle" : "", "family" : "Minuto", "given" : "\u00c6 Francesco", "non-dropping-particle" : "", "parse-names" : false, "suffix" : "" }, { "dropping-particle" : "", "family" : "Colao", "given" : "Annamaria", "non-dropping-particle" : "", "parse-names" : false, "suffix" : "" }, { "dropping-particle" : "", "family" : "Ferone", "given" : "\u00c6 Diego", "non-dropping-particle" : "", "parse-names" : false, "suffix" : "" } ], "id" : "ITEM-2", "issued" : { "date-parts" : [ [ "2009" ] ] }, "page" : "85-95", "title" : "Secondary diabetes associated with principal endocrinopathies : the impact of new treatment modalities", "type" : "article-journal" }, "uris" : [ "http://www.mendeley.com/documents/?uuid=9b0e6092-c893-426b-8d36-8b9206cef5db", "http://www.mendeley.com/documents/?uuid=83ee54db-c5d8-4c3f-9375-8e327b8f9f70" ] } ], "mendeley" : { "formattedCitation" : "(4, 5)", "plainTextFormattedCitation" : "(4, 5)", "previouslyFormattedCitation" : "(4, 5)" }, "properties" : { "noteIndex" : 0 }, "schema" : "https://github.com/citation-style-language/schema/raw/master/csl-citation.json" }</w:instrText>
-      </w:r>
-      <w:r>
-        <w:fldChar w:fldCharType="separate"/>
-      </w:r>
-      <w:r>
-        <w:rPr>
-          <w:noProof/>
-        </w:rPr>
-        <w:t>(4, 5)</w:t>
-      </w:r>
-      <w:r>
-        <w:fldChar w:fldCharType="end"/>
-      </w:r>
-      <w:r>
-        <w:t xml:space="preserve">. </w:t>
-      </w:r>
-      <w:commentRangeEnd w:id="2"/>
-      <w:r>
-        <w:rPr>
-          <w:rStyle w:val="CommentReference"/>
-        </w:rPr>
-        <w:commentReference w:id="2"/>
-      </w:r>
-      <w:r>
-        <w:t>While</w:t>
-      </w:r>
-      <w:r>
-        <w:t xml:space="preserve"> Cushing’s </w:t>
-      </w:r>
-      <w:r>
-        <w:t xml:space="preserve">disease </w:t>
-      </w:r>
-      <w:r>
-        <w:t xml:space="preserve">is rare, it is estimated that at any given time 1-3% of the US, UK and Danish populations </w:t>
-      </w:r>
-      <w:r>
-        <w:lastRenderedPageBreak/>
-        <w:t>are prescribed exogenous corticosteroids, which may increase their risk for developing the metabolic complications</w:t>
-      </w:r>
-      <w:r>
-        <w:t xml:space="preserve"> observed in Cushing’s syndrome </w:t>
-      </w:r>
-      <w:r>
-        <w:rPr>
-          <w:color w:val="000000" w:themeColor="text1"/>
-        </w:rPr>
-        <w:fldChar w:fldCharType="begin" w:fldLock="1"/>
-      </w:r>
-      <w:r>
-        <w:rPr>
-          <w:color w:val="000000" w:themeColor="text1"/>
-        </w:rPr>
-        <w:instrText>ADDIN CSL_CITATION { "citationItems" : [ { "id" : "ITEM-1", "itemData" : { "DOI" : "10.1002/acr.21796", "ISSN" : "2151464X", "PMID" : "22807233", "abstract" : "OBJECTIVE: There is little information on oral glucocorticoid use in the general US population. Previously, there have been published estimates of glucocorticoid use in countries outside of the US. This study aimed to estimate the prevalence of glucocorticoid use, duration of use, and concomitant use of antiosteoporosis pharmaceuticals in the US population age \u226520 years.  METHODS: Data from 5 cycles (1999-2008) of the National Health and Nutrition Examination Survey (NHANES) were used to provide nationally representative weighted estimates. Oral glucocorticoids and concomitant use of antiosteoporosis pharmaceuticals (bisphosphonates, calcitonin, calcium, hormone replacement therapies, teriparatide, and vitamin D) were analyzed.  RESULTS: There were 356 NHANES respondents ages \u226520 years who reported use of an oral glucocorticoid in the combined cycles between 1999 and 2008. The weighted prevalence of oral glucocorticoid use was 1.2% (95% confidence interval [95% CI] 1.1-1.4) from 1999-2008, corresponding to 2,513,259 persons in the US. The mean duration of oral glucocorticoid use was 1,605.7 days (95% CI 1,261.2-1,950.1), and 28.8% (95% CI 22.2-35.4) of oral glucocorticoid users reported use for \u22655 years. Concomitant use of a bisphosphonate was reported by 8.6% (95% CI 5.1-11.7) of oral glucocorticoid users, and 37.9% (95% CI 31.7-44.0) reported usage of any antiosteoporosis pharmaceutical.  CONCLUSION: Based on NHANES data from 1999-2008, it is estimated that the prevalence of glucocorticoid use in the US is 1.2%, with a long duration of use and infrequent use of antiosteoporotic medications compared to other estimates.", "author" : [ { "dropping-particle" : "", "family" : "Overman", "given" : "Robert a.", "non-dropping-particle" : "", "parse-names" : false, "suffix" : "" }, { "dropping-particle" : "", "family" : "Yeh", "given" : "Jun Yen", "non-dropping-particle" : "", "parse-names" : false, "suffix" : "" }, { "dropping-particle" : "", "family" : "Deal", "given" : "Chad L.", "non-dropping-particle" : "", "parse-names" : false, "suffix" : "" } ], "container-title" : "Arthritis Care and Research", "id" : "ITEM-1", "issue" : "2", "issued" : { "date-parts" : [ [ "2013" ] ] }, "page" : "294-298", "title" : "Prevalence of oral glucocorticoid usage in the United States: A general population perspective", "type" : "article-journal", "volume" : "65" }, "uris" : [ "http://www.mendeley.com/documents/?uuid=cd6a252a-f72a-428a-a7bb-7a95b7fef584" ] }, { "id" : "ITEM-2", "itemData" : { "DOI" : "10.1093/rheumatology/ker017", "author" : [ { "dropping-particle" : "", "family" : "Fardet", "given" : "Laurence", "non-dropping-particle" : "", "parse-names" : false, "suffix" : "" }, { "dropping-particle" : "", "family" : "Petersen", "given" : "Irene", "non-dropping-particle" : "", "parse-names" : false, "suffix" : "" }, { "dropping-particle" : "", "family" : "Nazareth", "given" : "Irwin", "non-dropping-particle" : "", "parse-names" : false, "suffix" : "" } ], "id" : "ITEM-2", "issue" : "March", "issued" : { "date-parts" : [ [ "2011" ] ] }, "title" : "Original article Prevalence of long-term oral glucocorticoid prescriptions in the UK over the past 20 years", "type" : "article-journal" }, "uris" : [ "http://www.mendeley.com/documents/?uuid=1e77ad8f-f302-41b4-8d85-ff469528a330", "http://www.mendeley.com/documents/?uuid=fd38c00e-1aff-44f6-a450-c15e9d534cbb" ] }, { "id" : "ITEM-3", "itemData" : { "author" : [ { "dropping-particle" : "", "family" : "Hsiao", "given" : "Chun-ju", "non-dropping-particle" : "", "parse-names" : false, "suffix" : "" }, { "dropping-particle" : "", "family" : "Ph", "given" : "D", "non-dropping-particle" : "", "parse-names" : false, "suffix" : "" }, { "dropping-particle" : "", "family" : "Cherry", "given" : "Donald K", "non-dropping-particle" : "", "parse-names" : false, "suffix" : "" }, { "dropping-particle" : "", "family" : "Beatty", "given" : "Paul C", "non-dropping-particle" : "", "parse-names" : false, "suffix" : "" }, { "dropping-particle" : "", "family" : "Ph", "given" : "D", "non-dropping-particle" : "", "parse-names" : false, "suffix" : "" }, { "dropping-particle" : "", "family" : "Rechtsteiner", "given" : "Elizabeth A", "non-dropping-particle" : "", "parse-names" : false, "suffix" : "" }, { "dropping-particle" : "", "family" : "Care", "given" : "Health", "non-dropping-particle" : "", "parse-names" : false, "suffix" : "" } ], "id" : "ITEM-3", "issue" : "27", "issued" : { "date-parts" : [ [ "2010" ] ] }, "title" : "National Ambulatory Medical Care Survey : 2007 Summary", "type" : "article-journal" }, "uris" : [ "http://www.mendeley.com/documents/?uuid=ef911976-41e8-4a2d-941a-aa847aaffa1e", "http://www.mendeley.com/documents/?uuid=2a3bce09-c751-4126-bf94-bb7936ab0532" ] }, { "id" : "ITEM-4", "itemData" : { "DOI" : "10.1136/bmjopen-2016-015237", "author" : [ { "dropping-particle" : "", "family" : "Laugesen", "given" : "Kristina", "non-dropping-particle" : "", "parse-names" : false, "suffix" : "" }, { "dropping-particle" : "", "family" : "Otto", "given" : "Jens", "non-dropping-particle" : "", "parse-names" : false, "suffix" : "" }, { "dropping-particle" : "", "family" : "J\u00f8rgensen", "given" : "Lunde", "non-dropping-particle" : "", "parse-names" : false, "suffix" : "" }, { "dropping-particle" : "", "family" : "S\u00f8rensen", "given" : "Henrik Toft", "non-dropping-particle" : "", "parse-names" : false, "suffix" : "" }, { "dropping-particle" : "", "family" : "Petersen", "given" : "Irene", "non-dropping-particle" : "", "parse-names" : false, "suffix" : "" } ], "id" : "ITEM-4", "issue" : "January 1999", "issued" : { "date-parts" : [ [ "2017" ] ] }, "page" : "1-6", "title" : "Systemic glucocorticoid use in Denmark : a population-based prevalence study", "type" : "article-journal" }, "uris" : [ "http://www.mendeley.com/documents/?uuid=2598fed4-3a27-41a0-aca8-0cae1658cae2", "http://www.mendeley.com/documents/?uuid=a11e8184-1ae7-455f-b509-2cc29e014403" ] } ], "mendeley" : { "formattedCitation" : "(6\u20139)", "plainTextFormattedCitation" : "(6\u20139)", "previouslyFormattedCitation" : "(6\u20139)" }, "properties" : { "noteIndex" : 0 }, "schema" : "https://github.com/citation-style-language/schema/raw/master/csl-citation.json" }</w:instrText>
-      </w:r>
-      <w:r>
-        <w:rPr>
-          <w:color w:val="000000" w:themeColor="text1"/>
-        </w:rPr>
-        <w:fldChar w:fldCharType="separate"/>
-      </w:r>
-      <w:r>
-        <w:rPr>
-          <w:noProof/>
-          <w:color w:val="000000" w:themeColor="text1"/>
-        </w:rPr>
-        <w:t>(6–9)</w:t>
+          <w:color w:val="000000" w:themeColor="text1"/>
+        </w:rPr>
+        <w:t>(2–5)</w:t>
       </w:r>
       <w:r>
         <w:rPr>
@@ -1360,7 +1305,7 @@
         <w:rPr>
           <w:color w:val="000000" w:themeColor="text1"/>
         </w:rPr>
-        <w:instrText>ADDIN CSL_CITATION { "citationItems" : [ { "id" : "ITEM-1", "itemData" : { "author" : [ { "dropping-particle" : "", "family" : "Karam", "given" : "John H", "non-dropping-particle" : "", "parse-names" : false, "suffix" : "" }, { "dropping-particle" : "", "family" : "Grodsky", "given" : "Gerold M", "non-dropping-particle" : "", "parse-names" : false, "suffix" : "" }, { "dropping-particle" : "", "family" : "Ph", "given" : "D", "non-dropping-particle" : "", "parse-names" : false, "suffix" : "" }, { "dropping-particle" : "", "family" : "Forsham", "given" : "Peter H", "non-dropping-particle" : "", "parse-names" : false, "suffix" : "" } ], "id" : "ITEM-1", "issued" : { "date-parts" : [ [ "0" ] ] }, "title" : "Excessive Insulin Response to Glucose in Obese Subjects as Measured by Immunochemical Assay", "type" : "article-journal" }, "uris" : [ "http://www.mendeley.com/documents/?uuid=bb72c5e6-d17b-438b-95fc-c49deadc79b9", "http://www.mendeley.com/documents/?uuid=50a02759-f62b-4606-af3b-fcb9ccb5e8f3" ] }, { "id" : "ITEM-2", "itemData" : { "author" : [ { "dropping-particle" : "", "family" : "Bagdadea", "given" : "John D", "non-dropping-particle" : "", "parse-names" : false, "suffix" : "" }, { "dropping-particle" : "", "family" : "Bierman", "given" : "Edwin L", "non-dropping-particle" : "", "parse-names" : false, "suffix" : "" }, { "dropping-particle" : "", "family" : "Porte", "given" : "Daniel", "non-dropping-particle" : "", "parse-names" : false, "suffix" : "" }, { "dropping-particle" : "", "family" : "Ii", "given" : "J R", "non-dropping-particle" : "", "parse-names" : false, "suffix" : "" }, { "dropping-particle" : "", "family" : "Nih", "given" : "Washington", "non-dropping-particle" : "", "parse-names" : false, "suffix" : "" }, { "dropping-particle" : "", "family" : "Presented", "given" : "Grant Fr-", "non-dropping-particle" : "", "parse-names" : false, "suffix" : "" } ], "id" : "ITEM-2", "issue" : "10", "issued" : { "date-parts" : [ [ "1967" ] ] }, "title" : "The Significance of Basal Insulin Levels in the Evaluation of the Insulin Response to Glucose in Diabetic and Nondiabetic Subjects *", "type" : "article-journal", "volume" : "46" }, "uris" : [ "http://www.mendeley.com/documents/?uuid=5d1f019c-e913-4c8b-b0da-a67955a7d06d", "http://www.mendeley.com/documents/?uuid=3f7eac66-b124-4a43-977f-863d81b17860" ] }, { "id" : "ITEM-3", "itemData" : { "DOI" : "10.1530/EJE-16-0434", "author" : [ { "dropping-particle" : "", "family" : "Steffensen", "given" : "Charlotte", "non-dropping-particle" : "", "parse-names" : false, "suffix" : "" }, { "dropping-particle" : "", "family" : "Pereira", "given" : "Alberto M", "non-dropping-particle" : "", "parse-names" : false, "suffix" : "" }, { "dropping-particle" : "", "family" : "Dekkers", "given" : "Olaf M", "non-dropping-particle" : "", "parse-names" : false, "suffix" : "" } ], "id" : "ITEM-3", "issue" : "5", "issued" : { "date-parts" : [ [ "2016" ] ] }, "title" : "Prevalence of hypercortisolism in type 2 diabetes patients : a systematic review and", "type" : "article-journal" }, "uris" : [ "http://www.mendeley.com/documents/?uuid=06f7ff8f-ce06-4931-ada8-24b7af123035", "http://www.mendeley.com/documents/?uuid=95951839-dbcc-4cb7-af6f-c65c382fe3a4" ] } ], "mendeley" : { "formattedCitation" : "(10\u201312)", "plainTextFormattedCitation" : "(10\u201312)", "previouslyFormattedCitation" : "(10\u201312)" }, "properties" : { "noteIndex" : 0 }, "schema" : "https://github.com/citation-style-language/schema/raw/master/csl-citation.json" }</w:instrText>
+        <w:instrText>ADDIN CSL_CITATION { "citationItems" : [ { "id" : "ITEM-1", "itemData" : { "author" : [ { "dropping-particle" : "", "family" : "Bagdadea", "given" : "John D", "non-dropping-particle" : "", "parse-names" : false, "suffix" : "" }, { "dropping-particle" : "", "family" : "Bierman", "given" : "Edwin L", "non-dropping-particle" : "", "parse-names" : false, "suffix" : "" }, { "dropping-particle" : "", "family" : "Porte", "given" : "Daniel", "non-dropping-particle" : "", "parse-names" : false, "suffix" : "" }, { "dropping-particle" : "", "family" : "Ii", "given" : "J R", "non-dropping-particle" : "", "parse-names" : false, "suffix" : "" }, { "dropping-particle" : "", "family" : "Nih", "given" : "Washington", "non-dropping-particle" : "", "parse-names" : false, "suffix" : "" }, { "dropping-particle" : "", "family" : "Presented", "given" : "Grant Fr-", "non-dropping-particle" : "", "parse-names" : false, "suffix" : "" } ], "id" : "ITEM-1", "issue" : "10", "issued" : { "date-parts" : [ [ "1967" ] ] }, "title" : "The Significance of Basal Insulin Levels in the Evaluation of the Insulin Response to Glucose in Diabetic and Nondiabetic Subjects", "type" : "article-journal", "volume" : "46" }, "uris" : [ "http://www.mendeley.com/documents/?uuid=5d1f019c-e913-4c8b-b0da-a67955a7d06d", "http://www.mendeley.com/documents/?uuid=3f7eac66-b124-4a43-977f-863d81b17860" ] } ], "mendeley" : { "formattedCitation" : "(6)", "plainTextFormattedCitation" : "(6)", "previouslyFormattedCitation" : "(6)" }, "properties" : { "noteIndex" : 0 }, "schema" : "https://github.com/citation-style-language/schema/raw/master/csl-citation.json" }</w:instrText>
       </w:r>
       <w:r>
         <w:rPr>
@@ -1373,7 +1318,7 @@
           <w:noProof/>
           <w:color w:val="000000" w:themeColor="text1"/>
         </w:rPr>
-        <w:t>(10–12)</w:t>
+        <w:t>(6)</w:t>
       </w:r>
       <w:r>
         <w:rPr>
@@ -1397,7 +1342,7 @@
         <w:rPr>
           <w:color w:val="000000" w:themeColor="text1"/>
         </w:rPr>
-        <w:instrText>ADDIN CSL_CITATION { "citationItems" : [ { "id" : "ITEM-1", "itemData" : { "author" : [ { "dropping-particle" : "", "family" : "Wanless", "given" : "IR", "non-dropping-particle" : "", "parse-names" : false, "suffix" : "" }, { "dropping-particle" : "", "family" : "Lentz", "given" : "JS", "non-dropping-particle" : "", "parse-names" : false, "suffix" : "" } ], "container-title" : "Hepatology", "id" : "ITEM-1", "issue" : "5", "issued" : { "date-parts" : [ [ "1990" ] ] }, "page" : "1106-1110", "title" : "Fatty Liver Hepatitis ( Steatohepatitis ) and Obesity : An Autopsy Study with Analysis of Risk Factors", "type" : "article-journal", "volume" : "12" }, "uris" : [ "http://www.mendeley.com/documents/?uuid=9404ad7e-f7e1-4b93-88fd-872e24ded589", "http://www.mendeley.com/documents/?uuid=7dd8e3e0-61ca-4f0f-84d7-8ea927698a46" ] }, { "id" : "ITEM-2", "itemData" : { "DOI" : "10.1053/bega.2002.0334", "author" : [ { "dropping-particle" : "", "family" : "Youssef", "given" : "Wael I", "non-dropping-particle" : "", "parse-names" : false, "suffix" : "" }, { "dropping-particle" : "", "family" : "Mccullough", "given" : "Arthur J", "non-dropping-particle" : "", "parse-names" : false, "suffix" : "" } ], "id" : "ITEM-2", "issue" : "5", "issued" : { "date-parts" : [ [ "2002" ] ] }, "page" : "733-747", "title" : "Steatohepatitis in obese individuals", "type" : "article-journal", "volume" : "16" }, "uris" : [ "http://www.mendeley.com/documents/?uuid=cf4da4ff-e9b5-4ab0-8d5a-6572ffb821d6", "http://www.mendeley.com/documents/?uuid=c904f032-d2c4-4ac0-9f51-fdf0569f6186" ] } ], "mendeley" : { "formattedCitation" : "(13, 14)", "plainTextFormattedCitation" : "(13, 14)", "previouslyFormattedCitation" : "(13, 14)" }, "properties" : { "noteIndex" : 0 }, "schema" : "https://github.com/citation-style-language/schema/raw/master/csl-citation.json" }</w:instrText>
+        <w:instrText>ADDIN CSL_CITATION { "citationItems" : [ { "id" : "ITEM-1", "itemData" : { "author" : [ { "dropping-particle" : "", "family" : "Wanless", "given" : "IR", "non-dropping-particle" : "", "parse-names" : false, "suffix" : "" }, { "dropping-particle" : "", "family" : "Lentz", "given" : "JS", "non-dropping-particle" : "", "parse-names" : false, "suffix" : "" } ], "container-title" : "Hepatology", "id" : "ITEM-1", "issue" : "5", "issued" : { "date-parts" : [ [ "1990" ] ] }, "page" : "1106-1110", "title" : "Fatty Liver Hepatitis ( Steatohepatitis ) and Obesity : An Autopsy Study with Analysis of Risk Factors", "type" : "article-journal", "volume" : "12" }, "uris" : [ "http://www.mendeley.com/documents/?uuid=9404ad7e-f7e1-4b93-88fd-872e24ded589", "http://www.mendeley.com/documents/?uuid=7dd8e3e0-61ca-4f0f-84d7-8ea927698a46" ] } ], "mendeley" : { "formattedCitation" : "(7)", "plainTextFormattedCitation" : "(7)", "previouslyFormattedCitation" : "(7)" }, "properties" : { "noteIndex" : 0 }, "schema" : "https://github.com/citation-style-language/schema/raw/master/csl-citation.json" }</w:instrText>
       </w:r>
       <w:r>
         <w:rPr>
@@ -1410,7 +1355,7 @@
           <w:noProof/>
           <w:color w:val="000000" w:themeColor="text1"/>
         </w:rPr>
-        <w:t>(13, 14)</w:t>
+        <w:t>(7)</w:t>
       </w:r>
       <w:r>
         <w:rPr>
@@ -1632,7 +1577,7 @@
         <w:rPr>
           <w:color w:val="000000" w:themeColor="text1"/>
         </w:rPr>
-        <w:instrText>ADDIN CSL_CITATION { "citationItems" : [ { "id" : "ITEM-1", "itemData" : { "DOI" : "10.1210/en.2012-2114", "author" : [ { "dropping-particle" : "", "family" : "Beaudry", "given" : "Jacqueline L", "non-dropping-particle" : "", "parse-names" : false, "suffix" : "" }, { "dropping-particle" : "", "family" : "Anna", "given" : "M D", "non-dropping-particle" : "", "parse-names" : false, "suffix" : "" }, { "dropping-particle" : "", "family" : "Teich", "given" : "Trevor", "non-dropping-particle" : "", "parse-names" : false, "suffix" : "" }, { "dropping-particle" : "", "family" : "Tsushima", "given" : "Robert", "non-dropping-particle" : "", "parse-names" : false, "suffix" : "" }, { "dropping-particle" : "", "family" : "Riddell", "given" : "Michael C", "non-dropping-particle" : "", "parse-names" : false, "suffix" : "" } ], "id" : "ITEM-1", "issue" : "September", "issued" : { "date-parts" : [ [ "2013" ] ] }, "page" : "3197-3208", "title" : "Exogenous Glucocorticoids and a High-Fat Diet Cause Severe Hyperglycemia and Hyperinsulinemia and Sprague-Dawley Rats", "type" : "article-journal", "volume" : "154" }, "uris" : [ "http://www.mendeley.com/documents/?uuid=f73d5664-8634-47e7-bba0-7afbb82d48eb", "http://www.mendeley.com/documents/?uuid=d482f80c-0d5e-47f2-bd78-0498abbc3d0d" ] }, { "id" : "ITEM-2", "itemData" : { "DOI" : "10.1242/dmm.008912", "author" : [ { "dropping-particle" : "", "family" : "Shpilberg", "given" : "Yaniv", "non-dropping-particle" : "", "parse-names" : false, "suffix" : "" }, { "dropping-particle" : "", "family" : "Beaudry", "given" : "Jacqueline L", "non-dropping-particle" : "", "parse-names" : false, "suffix" : "" }, { "dropping-particle" : "", "family" : "Souza", "given" : "Anna D", "non-dropping-particle" : "", "parse-names" : false, "suffix" : "" }, { "dropping-particle" : "", "family" : "Campbell", "given" : "Jonathan E", "non-dropping-particle" : "", "parse-names" : false, "suffix" : "" }, { "dropping-particle" : "", "family" : "Peckett", "given" : "Ashley", "non-dropping-particle" : "", "parse-names" : false, "suffix" : "" }, { "dropping-particle" : "", "family" : "Riddell", "given" : "Michael C", "non-dropping-particle" : "", "parse-names" : false, "suffix" : "" } ], "id" : "ITEM-2", "issued" : { "date-parts" : [ [ "2012" ] ] }, "page" : "671-680", "title" : "A rodent model of rapid-onset diabetes induced by glucocorticoids and high-fat feeding", "type" : "article-journal", "volume" : "680" }, "uris" : [ "http://www.mendeley.com/documents/?uuid=07d3b5df-adb6-44b9-9360-6bbf33be3f9f", "http://www.mendeley.com/documents/?uuid=289ee456-6801-4fcd-b01b-dd1098f2693b" ] } ], "mendeley" : { "formattedCitation" : "(15, 16)", "plainTextFormattedCitation" : "(15, 16)", "previouslyFormattedCitation" : "(15, 16)" }, "properties" : { "noteIndex" : 0 }, "schema" : "https://github.com/citation-style-language/schema/raw/master/csl-citation.json" }</w:instrText>
+        <w:instrText>ADDIN CSL_CITATION { "citationItems" : [ { "id" : "ITEM-1", "itemData" : { "DOI" : "10.1210/en.2012-2114", "author" : [ { "dropping-particle" : "", "family" : "Beaudry", "given" : "Jacqueline L", "non-dropping-particle" : "", "parse-names" : false, "suffix" : "" }, { "dropping-particle" : "", "family" : "Anna", "given" : "M D", "non-dropping-particle" : "", "parse-names" : false, "suffix" : "" }, { "dropping-particle" : "", "family" : "Teich", "given" : "Trevor", "non-dropping-particle" : "", "parse-names" : false, "suffix" : "" }, { "dropping-particle" : "", "family" : "Tsushima", "given" : "Robert", "non-dropping-particle" : "", "parse-names" : false, "suffix" : "" }, { "dropping-particle" : "", "family" : "Riddell", "given" : "Michael C", "non-dropping-particle" : "", "parse-names" : false, "suffix" : "" } ], "id" : "ITEM-1", "issue" : "September", "issued" : { "date-parts" : [ [ "2013" ] ] }, "page" : "3197-3208", "title" : "Exogenous Glucocorticoids and a High-Fat Diet Cause Severe Hyperglycemia and Hyperinsulinemia and Sprague-Dawley Rats", "type" : "article-journal", "volume" : "154" }, "uris" : [ "http://www.mendeley.com/documents/?uuid=f73d5664-8634-47e7-bba0-7afbb82d48eb", "http://www.mendeley.com/documents/?uuid=d482f80c-0d5e-47f2-bd78-0498abbc3d0d" ] }, { "id" : "ITEM-2", "itemData" : { "DOI" : "10.1242/dmm.008912", "author" : [ { "dropping-particle" : "", "family" : "Shpilberg", "given" : "Yaniv", "non-dropping-particle" : "", "parse-names" : false, "suffix" : "" }, { "dropping-particle" : "", "family" : "Beaudry", "given" : "Jacqueline L", "non-dropping-particle" : "", "parse-names" : false, "suffix" : "" }, { "dropping-particle" : "", "family" : "Souza", "given" : "Anna D", "non-dropping-particle" : "", "parse-names" : false, "suffix" : "" }, { "dropping-particle" : "", "family" : "Campbell", "given" : "Jonathan E", "non-dropping-particle" : "", "parse-names" : false, "suffix" : "" }, { "dropping-particle" : "", "family" : "Peckett", "given" : "Ashley", "non-dropping-particle" : "", "parse-names" : false, "suffix" : "" }, { "dropping-particle" : "", "family" : "Riddell", "given" : "Michael C", "non-dropping-particle" : "", "parse-names" : false, "suffix" : "" } ], "id" : "ITEM-2", "issued" : { "date-parts" : [ [ "2012" ] ] }, "page" : "671-680", "title" : "A rodent model of rapid-onset diabetes induced by glucocorticoids and high-fat feeding", "type" : "article-journal", "volume" : "680" }, "uris" : [ "http://www.mendeley.com/documents/?uuid=07d3b5df-adb6-44b9-9360-6bbf33be3f9f", "http://www.mendeley.com/documents/?uuid=289ee456-6801-4fcd-b01b-dd1098f2693b" ] } ], "mendeley" : { "formattedCitation" : "(8, 9)", "plainTextFormattedCitation" : "(8, 9)", "previouslyFormattedCitation" : "(8, 9)" }, "properties" : { "noteIndex" : 0 }, "schema" : "https://github.com/citation-style-language/schema/raw/master/csl-citation.json" }</w:instrText>
       </w:r>
       <w:r>
         <w:rPr>
@@ -1645,7 +1590,7 @@
           <w:noProof/>
           <w:color w:val="000000" w:themeColor="text1"/>
         </w:rPr>
-        <w:t>(15, 16)</w:t>
+        <w:t>(8, 9)</w:t>
       </w:r>
       <w:r>
         <w:rPr>
@@ -1721,7 +1666,7 @@
         <w:rPr>
           <w:color w:val="000000" w:themeColor="text1"/>
         </w:rPr>
-        <w:instrText>ADDIN CSL_CITATION { "citationItems" : [ { "id" : "ITEM-1", "itemData" : { "author" : [ { "dropping-particle" : "", "family" : "Dardevet", "given" : "Dominique", "non-dropping-particle" : "", "parse-names" : false, "suffix" : "" }, { "dropping-particle" : "", "family" : "Somet", "given" : "Claire", "non-dropping-particle" : "", "parse-names" : false, "suffix" : "" }, { "dropping-particle" : "", "family" : "Taillandier", "given" : "Daniel", "non-dropping-particle" : "", "parse-names" : false, "suffix" : "" }, { "dropping-particle" : "", "family" : "Savary", "given" : "Isabelle", "non-dropping-particle" : "", "parse-names" : false, "suffix" : "" }, { "dropping-particle" : "", "family" : "Attaix", "given" : "Didier", "non-dropping-particle" : "", "parse-names" : false, "suffix" : "" }, { "dropping-particle" : "", "family" : "Grizard", "given" : "Jean", "non-dropping-particle" : "", "parse-names" : false, "suffix" : "" } ], "container-title" : "Journal of Clinical Investigation", "id" : "ITEM-1", "issue" : "31", "issued" : { "date-parts" : [ [ "1995" ] ] }, "page" : "2113-2119", "title" : "Sensitivity and Protein Turnover Response to Glucocorticoids Are Different in Skeletal Muscle from Adult and Old Rats Lack of Regulation of the Ubiquitin-Proteasome Proteolytic Pathway in Aging", "type" : "article-journal", "volume" : "96" }, "uris" : [ "http://www.mendeley.com/documents/?uuid=81bcfc2d-09c4-4cde-9365-41eda0ec82bb", "http://www.mendeley.com/documents/?uuid=d6893f3f-604c-4f81-8e6e-8104414a6e83" ] }, { "id" : "ITEM-2", "itemData" : { "DOI" : "10.1530/JME-15-0119", "ISSN" : "0952-5041", "PMID" : "26150553", "abstract" : "Glucocorticoids have major effects on adipose tissue metabolism. To study tissue mRNA expression changes induced by chronic elevated endogenous glucocorticoids, we performed RNA sequencing on subcutaneous adipose tissue from patients with Cushing's disease (n=5) compared to patients with non-functioning pituitary adenomas (n=11). We found higher expression of transcripts involved in several metabolic pathways, including lipogenesis, proteolysis and glucose oxidation as well as decreased expression of transcripts involved in inflammation and protein synthesis. To further study this in a model system, we subjected mice to dexamethasone treatment for 12 weeks and analyzed their inguinal (subcutaneous) fat pads, which led to similar findings. Additionally, mice treated with dexamethasone showed drastic decreases in lean body mass as well as increased fat mass, further supporting the human transcriptomic data. These data provide insight to transcriptional changes that may be responsible for the co-morbidities associated with chronic elevations of glucocorticoids.", "author" : [ { "dropping-particle" : "", "family" : "Hochberg", "given" : "Irit", "non-dropping-particle" : "", "parse-names" : false, "suffix" : "" }, { "dropping-particle" : "", "family" : "Harvey", "given" : "Innocence", "non-dropping-particle" : "", "parse-names" : false, "suffix" : "" }, { "dropping-particle" : "", "family" : "Tran", "given" : "Quynh T.", "non-dropping-particle" : "", "parse-names" : false, "suffix" : "" }, { "dropping-particle" : "", "family" : "Stephenson", "given" : "Erin J.", "non-dropping-particle" : "", "parse-names" : false, "suffix" : "" }, { "dropping-particle" : "", "family" : "Barkan", "given" : "Ariel L", "non-dropping-particle" : "", "parse-names" : false, "suffix" : "" }, { "dropping-particle" : "", "family" : "Saltiel", "given" : "Alan R", "non-dropping-particle" : "", "parse-names" : false, "suffix" : "" }, { "dropping-particle" : "", "family" : "Chandler", "given" : "William F.", "non-dropping-particle" : "", "parse-names" : false, "suffix" : "" }, { "dropping-particle" : "", "family" : "Bridges", "given" : "Dave", "non-dropping-particle" : "", "parse-names" : false, "suffix" : "" } ], "container-title" : "Journal of Molecular Endocrinology", "id" : "ITEM-2", "issue" : "2", "issued" : { "date-parts" : [ [ "2015", "10" ] ] }, "page" : "81-94", "title" : "Gene expression changes in subcutaneous adipose tissue due to Cushing's disease", "type" : "article-journal", "volume" : "55" }, "uris" : [ "http://www.mendeley.com/documents/?uuid=c9451b66-5bf3-4028-81a5-5d6a8a2137cb" ] }, { "id" : "ITEM-3", "itemData" : { "DOI" : "10.1016/j.biocel.2013.05.036", "ISSN" : "1357-2725", "author" : [ { "dropping-particle" : "", "family" : "Schakman", "given" : "O", "non-dropping-particle" : "", "parse-names" : false, "suffix" : "" }, { "dropping-particle" : "", "family" : "Kalista", "given" : "S", "non-dropping-particle" : "", "parse-names" : false, "suffix" : "" }, { "dropping-particle" : "", "family" : "Barb\u00e9", "given" : "C", "non-dropping-particle" : "", "parse-names" : false, "suffix" : "" }, { "dropping-particle" : "", "family" : "Loumaye", "given" : "A", "non-dropping-particle" : "", "parse-names" : false, "suffix" : "" }, { "dropping-particle" : "", "family" : "Thissen", "given" : "J P", "non-dropping-particle" : "", "parse-names" : false, "suffix" : "" } ], "container-title" : "International Journal of Biochemistry and Cell Biology", "id" : "ITEM-3", "issue" : "10", "issued" : { "date-parts" : [ [ "2013" ] ] }, "page" : "2163-2172", "publisher" : "Elsevier Ltd", "title" : "Glucocorticoid-induced skeletal muscle atrophy \u0b1d", "type" : "article-journal", "volume" : "45" }, "uris" : [ "http://www.mendeley.com/documents/?uuid=c967d885-e6b8-4af2-8b84-ff7cc56a2abd", "http://www.mendeley.com/documents/?uuid=93edc402-3418-48b8-b1b5-ad449932c506" ] } ], "mendeley" : { "formattedCitation" : "(17\u201319)", "plainTextFormattedCitation" : "(17\u201319)", "previouslyFormattedCitation" : "(17\u201319)" }, "properties" : { "noteIndex" : 0 }, "schema" : "https://github.com/citation-style-language/schema/raw/master/csl-citation.json" }</w:instrText>
+        <w:instrText>ADDIN CSL_CITATION { "citationItems" : [ { "id" : "ITEM-1", "itemData" : { "author" : [ { "dropping-particle" : "", "family" : "Dardevet", "given" : "Dominique", "non-dropping-particle" : "", "parse-names" : false, "suffix" : "" }, { "dropping-particle" : "", "family" : "Somet", "given" : "Claire", "non-dropping-particle" : "", "parse-names" : false, "suffix" : "" }, { "dropping-particle" : "", "family" : "Taillandier", "given" : "Daniel", "non-dropping-particle" : "", "parse-names" : false, "suffix" : "" }, { "dropping-particle" : "", "family" : "Savary", "given" : "Isabelle", "non-dropping-particle" : "", "parse-names" : false, "suffix" : "" }, { "dropping-particle" : "", "family" : "Attaix", "given" : "Didier", "non-dropping-particle" : "", "parse-names" : false, "suffix" : "" }, { "dropping-particle" : "", "family" : "Grizard", "given" : "Jean", "non-dropping-particle" : "", "parse-names" : false, "suffix" : "" } ], "container-title" : "Journal of Clinical Investigation", "id" : "ITEM-1", "issue" : "31", "issued" : { "date-parts" : [ [ "1995" ] ] }, "page" : "2113-2119", "title" : "Sensitivity and Protein Turnover Response to Glucocorticoids Are Different in Skeletal Muscle from Adult and Old Rats Lack of Regulation of the Ubiquitin-Proteasome Proteolytic Pathway in Aging", "type" : "article-journal", "volume" : "96" }, "uris" : [ "http://www.mendeley.com/documents/?uuid=81bcfc2d-09c4-4cde-9365-41eda0ec82bb", "http://www.mendeley.com/documents/?uuid=d6893f3f-604c-4f81-8e6e-8104414a6e83" ] }, { "id" : "ITEM-2", "itemData" : { "DOI" : "10.1530/JME-15-0119", "ISSN" : "0952-5041", "PMID" : "26150553", "abstract" : "Glucocorticoids have major effects on adipose tissue metabolism. To study tissue mRNA expression changes induced by chronic elevated endogenous glucocorticoids, we performed RNA sequencing on subcutaneous adipose tissue from patients with Cushing's disease (n=5) compared to patients with non-functioning pituitary adenomas (n=11). We found higher expression of transcripts involved in several metabolic pathways, including lipogenesis, proteolysis and glucose oxidation as well as decreased expression of transcripts involved in inflammation and protein synthesis. To further study this in a model system, we subjected mice to dexamethasone treatment for 12 weeks and analyzed their inguinal (subcutaneous) fat pads, which led to similar findings. Additionally, mice treated with dexamethasone showed drastic decreases in lean body mass as well as increased fat mass, further supporting the human transcriptomic data. These data provide insight to transcriptional changes that may be responsible for the co-morbidities associated with chronic elevations of glucocorticoids.", "author" : [ { "dropping-particle" : "", "family" : "Hochberg", "given" : "Irit", "non-dropping-particle" : "", "parse-names" : false, "suffix" : "" }, { "dropping-particle" : "", "family" : "Harvey", "given" : "Innocence", "non-dropping-particle" : "", "parse-names" : false, "suffix" : "" }, { "dropping-particle" : "", "family" : "Tran", "given" : "Quynh T.", "non-dropping-particle" : "", "parse-names" : false, "suffix" : "" }, { "dropping-particle" : "", "family" : "Stephenson", "given" : "Erin J.", "non-dropping-particle" : "", "parse-names" : false, "suffix" : "" }, { "dropping-particle" : "", "family" : "Barkan", "given" : "Ariel L", "non-dropping-particle" : "", "parse-names" : false, "suffix" : "" }, { "dropping-particle" : "", "family" : "Saltiel", "given" : "Alan R", "non-dropping-particle" : "", "parse-names" : false, "suffix" : "" }, { "dropping-particle" : "", "family" : "Chandler", "given" : "William F.", "non-dropping-particle" : "", "parse-names" : false, "suffix" : "" }, { "dropping-particle" : "", "family" : "Bridges", "given" : "Dave", "non-dropping-particle" : "", "parse-names" : false, "suffix" : "" } ], "container-title" : "Journal of Molecular Endocrinology", "id" : "ITEM-2", "issue" : "2", "issued" : { "date-parts" : [ [ "2015", "10" ] ] }, "page" : "81-94", "title" : "Gene expression changes in subcutaneous adipose tissue due to Cushing's disease", "type" : "article-journal", "volume" : "55" }, "uris" : [ "http://www.mendeley.com/documents/?uuid=c9451b66-5bf3-4028-81a5-5d6a8a2137cb" ] }, { "id" : "ITEM-3", "itemData" : { "DOI" : "10.1016/j.biocel.2013.05.036", "ISSN" : "1357-2725", "author" : [ { "dropping-particle" : "", "family" : "Schakman", "given" : "O", "non-dropping-particle" : "", "parse-names" : false, "suffix" : "" }, { "dropping-particle" : "", "family" : "Kalista", "given" : "S", "non-dropping-particle" : "", "parse-names" : false, "suffix" : "" }, { "dropping-particle" : "", "family" : "Barb\u00e9", "given" : "C", "non-dropping-particle" : "", "parse-names" : false, "suffix" : "" }, { "dropping-particle" : "", "family" : "Loumaye", "given" : "A", "non-dropping-particle" : "", "parse-names" : false, "suffix" : "" }, { "dropping-particle" : "", "family" : "Thissen", "given" : "J P", "non-dropping-particle" : "", "parse-names" : false, "suffix" : "" } ], "container-title" : "International Journal of Biochemistry and Cell Biology", "id" : "ITEM-3", "issue" : "10", "issued" : { "date-parts" : [ [ "2013" ] ] }, "page" : "2163-2172", "publisher" : "Elsevier Ltd", "title" : "Glucocorticoid-induced skeletal muscle atrophy \u0b1d", "type" : "article-journal", "volume" : "45" }, "uris" : [ "http://www.mendeley.com/documents/?uuid=c967d885-e6b8-4af2-8b84-ff7cc56a2abd", "http://www.mendeley.com/documents/?uuid=93edc402-3418-48b8-b1b5-ad449932c506" ] } ], "mendeley" : { "formattedCitation" : "(10\u201312)", "plainTextFormattedCitation" : "(10\u201312)", "previouslyFormattedCitation" : "(10\u201312)" }, "properties" : { "noteIndex" : 0 }, "schema" : "https://github.com/citation-style-language/schema/raw/master/csl-citation.json" }</w:instrText>
       </w:r>
       <w:r>
         <w:rPr>
@@ -1734,7 +1679,7 @@
           <w:noProof/>
           <w:color w:val="000000" w:themeColor="text1"/>
         </w:rPr>
-        <w:t>(17–19)</w:t>
+        <w:t>(10–12)</w:t>
       </w:r>
       <w:r>
         <w:rPr>
@@ -1758,7 +1703,7 @@
         <w:rPr>
           <w:color w:val="000000" w:themeColor="text1"/>
         </w:rPr>
-        <w:instrText>ADDIN CSL_CITATION { "citationItems" : [ { "id" : "ITEM-1", "itemData" : { "DOI" : "10.1530/JME-15-0119", "ISSN" : "0952-5041", "PMID" : "26150553", "abstract" : "Glucocorticoids have major effects on adipose tissue metabolism. To study tissue mRNA expression changes induced by chronic elevated endogenous glucocorticoids, we performed RNA sequencing on subcutaneous adipose tissue from patients with Cushing's disease (n=5) compared to patients with non-functioning pituitary adenomas (n=11). We found higher expression of transcripts involved in several metabolic pathways, including lipogenesis, proteolysis and glucose oxidation as well as decreased expression of transcripts involved in inflammation and protein synthesis. To further study this in a model system, we subjected mice to dexamethasone treatment for 12 weeks and analyzed their inguinal (subcutaneous) fat pads, which led to similar findings. Additionally, mice treated with dexamethasone showed drastic decreases in lean body mass as well as increased fat mass, further supporting the human transcriptomic data. These data provide insight to transcriptional changes that may be responsible for the co-morbidities associated with chronic elevations of glucocorticoids.", "author" : [ { "dropping-particle" : "", "family" : "Hochberg", "given" : "Irit", "non-dropping-particle" : "", "parse-names" : false, "suffix" : "" }, { "dropping-particle" : "", "family" : "Harvey", "given" : "Innocence", "non-dropping-particle" : "", "parse-names" : false, "suffix" : "" }, { "dropping-particle" : "", "family" : "Tran", "given" : "Quynh T.", "non-dropping-particle" : "", "parse-names" : false, "suffix" : "" }, { "dropping-particle" : "", "family" : "Stephenson", "given" : "Erin J.", "non-dropping-particle" : "", "parse-names" : false, "suffix" : "" }, { "dropping-particle" : "", "family" : "Barkan", "given" : "Ariel L", "non-dropping-particle" : "", "parse-names" : false, "suffix" : "" }, { "dropping-particle" : "", "family" : "Saltiel", "given" : "Alan R", "non-dropping-particle" : "", "parse-names" : false, "suffix" : "" }, { "dropping-particle" : "", "family" : "Chandler", "given" : "William F.", "non-dropping-particle" : "", "parse-names" : false, "suffix" : "" }, { "dropping-particle" : "", "family" : "Bridges", "given" : "Dave", "non-dropping-particle" : "", "parse-names" : false, "suffix" : "" } ], "container-title" : "Journal of Molecular Endocrinology", "id" : "ITEM-1", "issue" : "2", "issued" : { "date-parts" : [ [ "2015", "10" ] ] }, "page" : "81-94", "title" : "Gene expression changes in subcutaneous adipose tissue due to Cushing's disease", "type" : "article-journal", "volume" : "55" }, "uris" : [ "http://www.mendeley.com/documents/?uuid=c9451b66-5bf3-4028-81a5-5d6a8a2137cb" ] }, { "id" : "ITEM-2", "itemData" : { "author" : [ { "dropping-particle" : "", "family" : "Abad", "given" : "Veronica", "non-dropping-particle" : "", "parse-names" : false, "suffix" : "" }, { "dropping-particle" : "", "family" : "Chrousos", "given" : "George P", "non-dropping-particle" : "", "parse-names" : false, "suffix" : "" }, { "dropping-particle" : "", "family" : "Reynolds", "given" : "James C", "non-dropping-particle" : "", "parse-names" : false, "suffix" : "" }, { "dropping-particle" : "", "family" : "Nieman", "given" : "Lynnette K", "non-dropping-particle" : "", "parse-names" : false, "suffix" : "" }, { "dropping-particle" : "", "family" : "Hill", "given" : "Suvimol C", "non-dropping-particle" : "", "parse-names" : false, "suffix" : "" }, { "dropping-particle" : "", "family" : "Weinstein", "given" : "Robert S", "non-dropping-particle" : "", "parse-names" : false, "suffix" : "" }, { "dropping-particle" : "", "family" : "Leong", "given" : "Gary M", "non-dropping-particle" : "", "parse-names" : false, "suffix" : "" } ], "id" : "ITEM-2", "issue" : "10", "issued" : { "date-parts" : [ [ "2001" ] ] }, "page" : "1879-1885", "title" : "Glucocorticoid Excess During Adolescence Leads to a Major Persistent Deficit in Bone Mass and an Increase in Central Body Fat", "type" : "article-journal", "volume" : "16" }, "uris" : [ "http://www.mendeley.com/documents/?uuid=1646e54b-c9cf-4a27-897d-fe3976668eb5", "http://www.mendeley.com/documents/?uuid=6e1eac4a-e9c8-40af-b8e1-6941914e2ee5" ] }, { "id" : "ITEM-3", "itemData" : { "DOI" : "10.1111/j.1365-2265.2010.03829.x.MRI", "author" : [ { "dropping-particle" : "", "family" : "Geer", "given" : "Eliza B", "non-dropping-particle" : "", "parse-names" : false, "suffix" : "" }, { "dropping-particle" : "", "family" : "Shen", "given" : "Wei", "non-dropping-particle" : "", "parse-names" : false, "suffix" : "" }, { "dropping-particle" : "", "family" : "Gallagher", "given" : "Dympna", "non-dropping-particle" : "", "parse-names" : false, "suffix" : "" }, { "dropping-particle" : "", "family" : "Punyanitya", "given" : "Mark", "non-dropping-particle" : "", "parse-names" : false, "suffix" : "" }, { "dropping-particle" : "", "family" : "Looker", "given" : "Helen C", "non-dropping-particle" : "", "parse-names" : false, "suffix" : "" }, { "dropping-particle" : "", "family" : "Post", "given" : "Kalmon D", "non-dropping-particle" : "", "parse-names" : false, "suffix" : "" }, { "dropping-particle" : "", "family" : "Freda", "given" : "Pamela U", "non-dropping-particle" : "", "parse-names" : false, "suffix" : "" } ], "id" : "ITEM-3", "issue" : "4", "issued" : { "date-parts" : [ [ "2011" ] ] }, "page" : "469-475", "title" : "Female Patients with Cushing \u2019 s Disease", "type" : "article-journal", "volume" : "73" }, "uris" : [ "http://www.mendeley.com/documents/?uuid=784b6339-e376-4958-93db-f7aed2dbad63", "http://www.mendeley.com/documents/?uuid=904aaa0f-e81e-497b-9af3-55d56000cd32" ] } ], "mendeley" : { "formattedCitation" : "(18, 20, 21)", "plainTextFormattedCitation" : "(18, 20, 21)", "previouslyFormattedCitation" : "(18, 20, 21)" }, "properties" : { "noteIndex" : 0 }, "schema" : "https://github.com/citation-style-language/schema/raw/master/csl-citation.json" }</w:instrText>
+        <w:instrText>ADDIN CSL_CITATION { "citationItems" : [ { "id" : "ITEM-1", "itemData" : { "DOI" : "10.1530/JME-15-0119", "ISSN" : "0952-5041", "PMID" : "26150553", "abstract" : "Glucocorticoids have major effects on adipose tissue metabolism. To study tissue mRNA expression changes induced by chronic elevated endogenous glucocorticoids, we performed RNA sequencing on subcutaneous adipose tissue from patients with Cushing's disease (n=5) compared to patients with non-functioning pituitary adenomas (n=11). We found higher expression of transcripts involved in several metabolic pathways, including lipogenesis, proteolysis and glucose oxidation as well as decreased expression of transcripts involved in inflammation and protein synthesis. To further study this in a model system, we subjected mice to dexamethasone treatment for 12 weeks and analyzed their inguinal (subcutaneous) fat pads, which led to similar findings. Additionally, mice treated with dexamethasone showed drastic decreases in lean body mass as well as increased fat mass, further supporting the human transcriptomic data. These data provide insight to transcriptional changes that may be responsible for the co-morbidities associated with chronic elevations of glucocorticoids.", "author" : [ { "dropping-particle" : "", "family" : "Hochberg", "given" : "Irit", "non-dropping-particle" : "", "parse-names" : false, "suffix" : "" }, { "dropping-particle" : "", "family" : "Harvey", "given" : "Innocence", "non-dropping-particle" : "", "parse-names" : false, "suffix" : "" }, { "dropping-particle" : "", "family" : "Tran", "given" : "Quynh T.", "non-dropping-particle" : "", "parse-names" : false, "suffix" : "" }, { "dropping-particle" : "", "family" : "Stephenson", "given" : "Erin J.", "non-dropping-particle" : "", "parse-names" : false, "suffix" : "" }, { "dropping-particle" : "", "family" : "Barkan", "given" : "Ariel L", "non-dropping-particle" : "", "parse-names" : false, "suffix" : "" }, { "dropping-particle" : "", "family" : "Saltiel", "given" : "Alan R", "non-dropping-particle" : "", "parse-names" : false, "suffix" : "" }, { "dropping-particle" : "", "family" : "Chandler", "given" : "William F.", "non-dropping-particle" : "", "parse-names" : false, "suffix" : "" }, { "dropping-particle" : "", "family" : "Bridges", "given" : "Dave", "non-dropping-particle" : "", "parse-names" : false, "suffix" : "" } ], "container-title" : "Journal of Molecular Endocrinology", "id" : "ITEM-1", "issue" : "2", "issued" : { "date-parts" : [ [ "2015", "10" ] ] }, "page" : "81-94", "title" : "Gene expression changes in subcutaneous adipose tissue due to Cushing's disease", "type" : "article-journal", "volume" : "55" }, "uris" : [ "http://www.mendeley.com/documents/?uuid=c9451b66-5bf3-4028-81a5-5d6a8a2137cb" ] }, { "id" : "ITEM-2", "itemData" : { "author" : [ { "dropping-particle" : "", "family" : "Abad", "given" : "Veronica", "non-dropping-particle" : "", "parse-names" : false, "suffix" : "" }, { "dropping-particle" : "", "family" : "Chrousos", "given" : "George P", "non-dropping-particle" : "", "parse-names" : false, "suffix" : "" }, { "dropping-particle" : "", "family" : "Reynolds", "given" : "James C", "non-dropping-particle" : "", "parse-names" : false, "suffix" : "" }, { "dropping-particle" : "", "family" : "Nieman", "given" : "Lynnette K", "non-dropping-particle" : "", "parse-names" : false, "suffix" : "" }, { "dropping-particle" : "", "family" : "Hill", "given" : "Suvimol C", "non-dropping-particle" : "", "parse-names" : false, "suffix" : "" }, { "dropping-particle" : "", "family" : "Weinstein", "given" : "Robert S", "non-dropping-particle" : "", "parse-names" : false, "suffix" : "" }, { "dropping-particle" : "", "family" : "Leong", "given" : "Gary M", "non-dropping-particle" : "", "parse-names" : false, "suffix" : "" } ], "id" : "ITEM-2", "issue" : "10", "issued" : { "date-parts" : [ [ "2001" ] ] }, "page" : "1879-1885", "title" : "Glucocorticoid Excess During Adolescence Leads to a Major Persistent Deficit in Bone Mass and an Increase in Central Body Fat", "type" : "article-journal", "volume" : "16" }, "uris" : [ "http://www.mendeley.com/documents/?uuid=1646e54b-c9cf-4a27-897d-fe3976668eb5", "http://www.mendeley.com/documents/?uuid=6e1eac4a-e9c8-40af-b8e1-6941914e2ee5" ] }, { "id" : "ITEM-3", "itemData" : { "DOI" : "10.1111/j.1365-2265.2010.03829.x.MRI", "author" : [ { "dropping-particle" : "", "family" : "Geer", "given" : "Eliza B", "non-dropping-particle" : "", "parse-names" : false, "suffix" : "" }, { "dropping-particle" : "", "family" : "Shen", "given" : "Wei", "non-dropping-particle" : "", "parse-names" : false, "suffix" : "" }, { "dropping-particle" : "", "family" : "Gallagher", "given" : "Dympna", "non-dropping-particle" : "", "parse-names" : false, "suffix" : "" }, { "dropping-particle" : "", "family" : "Punyanitya", "given" : "Mark", "non-dropping-particle" : "", "parse-names" : false, "suffix" : "" }, { "dropping-particle" : "", "family" : "Looker", "given" : "Helen C", "non-dropping-particle" : "", "parse-names" : false, "suffix" : "" }, { "dropping-particle" : "", "family" : "Post", "given" : "Kalmon D", "non-dropping-particle" : "", "parse-names" : false, "suffix" : "" }, { "dropping-particle" : "", "family" : "Freda", "given" : "Pamela U", "non-dropping-particle" : "", "parse-names" : false, "suffix" : "" } ], "id" : "ITEM-3", "issue" : "4", "issued" : { "date-parts" : [ [ "2011" ] ] }, "page" : "469-475", "title" : "Female Patients with Cushing \u2019 s Disease", "type" : "article-journal", "volume" : "73" }, "uris" : [ "http://www.mendeley.com/documents/?uuid=784b6339-e376-4958-93db-f7aed2dbad63", "http://www.mendeley.com/documents/?uuid=904aaa0f-e81e-497b-9af3-55d56000cd32" ] } ], "mendeley" : { "formattedCitation" : "(11, 13, 14)", "plainTextFormattedCitation" : "(11, 13, 14)", "previouslyFormattedCitation" : "(11, 13, 14)" }, "properties" : { "noteIndex" : 0 }, "schema" : "https://github.com/citation-style-language/schema/raw/master/csl-citation.json" }</w:instrText>
       </w:r>
       <w:r>
         <w:rPr>
@@ -1771,7 +1716,7 @@
           <w:noProof/>
           <w:color w:val="000000" w:themeColor="text1"/>
         </w:rPr>
-        <w:t>(18, 20, 21)</w:t>
+        <w:t>(11, 13, 14)</w:t>
       </w:r>
       <w:r>
         <w:rPr>
@@ -1795,7 +1740,13 @@
         <w:rPr>
           <w:color w:val="000000" w:themeColor="text1"/>
         </w:rPr>
-        <w:t xml:space="preserve">NAFLD </w:t>
+        <w:t>NAFLD</w:t>
+      </w:r>
+      <w:r>
+        <w:rPr>
+          <w:color w:val="000000" w:themeColor="text1"/>
+        </w:rPr>
+        <w:t xml:space="preserve"> </w:t>
       </w:r>
       <w:r>
         <w:rPr>
@@ -1807,7 +1758,7 @@
         <w:rPr>
           <w:color w:val="000000" w:themeColor="text1"/>
         </w:rPr>
-        <w:instrText>ADDIN CSL_CITATION { "citationItems" : [ { "id" : "ITEM-1", "itemData" : { "DOI" : "10.1002/hep.23116", "author" : [ { "dropping-particle" : "", "family" : "Gastaldelli", "given" : "Amalia", "non-dropping-particle" : "", "parse-names" : false, "suffix" : "" }, { "dropping-particle" : "", "family" : "Harrison", "given" : "Stephen A", "non-dropping-particle" : "", "parse-names" : false, "suffix" : "" }, { "dropping-particle" : "", "family" : "Belfort-aguilar", "given" : "Renata", "non-dropping-particle" : "", "parse-names" : false, "suffix" : "" }, { "dropping-particle" : "", "family" : "Hardies", "given" : "Lou Jean", "non-dropping-particle" : "", "parse-names" : false, "suffix" : "" }, { "dropping-particle" : "", "family" : "Balas", "given" : "Bogdan", "non-dropping-particle" : "", "parse-names" : false, "suffix" : "" }, { "dropping-particle" : "", "family" : "Schenker", "given" : "Steven", "non-dropping-particle" : "", "parse-names" : false, "suffix" : "" }, { "dropping-particle" : "", "family" : "Cusi", "given" : "Kenneth", "non-dropping-particle" : "", "parse-names" : false, "suffix" : "" } ], "id" : "ITEM-1", "issued" : { "date-parts" : [ [ "2009" ] ] }, "title" : "Importance of Changes in Adipose Tissue Insulin Resistance to Histological Response During Thiazolidinedione Treatment of Patients with Nonalcoholic Steatohepatitis", "type" : "article-journal" }, "uris" : [ "http://www.mendeley.com/documents/?uuid=88662c35-f735-4412-a12e-2f2bc187d7a4", "http://www.mendeley.com/documents/?uuid=b3c1eb52-fead-4d1a-9f95-c6d25a6941ac" ] }, { "id" : "ITEM-2", "itemData" : { "author" : [ { "dropping-particle" : "", "family" : "Westerbacka", "given" : "Jukka", "non-dropping-particle" : "", "parse-names" : false, "suffix" : "" }, { "dropping-particle" : "", "family" : "Rvi", "given" : "Anssi Sovija", "non-dropping-particle" : "", "parse-names" : false, "suffix" : "" }, { "dropping-particle" : "", "family" : "Halavaara", "given" : "Juha", "non-dropping-particle" : "", "parse-names" : false, "suffix" : "" }, { "dropping-particle" : "", "family" : "Yki-ja", "given" : "Hannele", "non-dropping-particle" : "", "parse-names" : false, "suffix" : "" } ], "id" : "ITEM-2", "issue" : "7", "issued" : { "date-parts" : [ [ "2002" ] ] }, "page" : "3023-3028", "title" : "Fat Accumulation in the Liver Is Associated with Defects in Insulin Suppression of Glucose Production and Serum Free Fatty Acids Independent of Obesity in Normal Men", "type" : "article-journal", "volume" : "87" }, "uris" : [ "http://www.mendeley.com/documents/?uuid=91440809-1b4c-46e1-946f-1be9ada1afdc", "http://www.mendeley.com/documents/?uuid=45726ff2-c8ef-460a-9b03-df8ccbd3ee90" ] }, { "id" : "ITEM-3", "itemData" : { "DOI" : "10.1007/s00125-005-1682-x", "author" : [ { "dropping-particle" : "", "family" : "Bugianesi", "given" : "E", "non-dropping-particle" : "", "parse-names" : false, "suffix" : "" }, { "dropping-particle" : "", "family" : "Gastadelli", "given" : "A", "non-dropping-particle" : "", "parse-names" : false, "suffix" : "" }, { "dropping-particle" : "", "family" : "Vanni", "given" : "E", "non-dropping-particle" : "", "parse-names" : false, "suffix" : "" }, { "dropping-particle" : "", "family" : "Gambino", "given" : "R", "non-dropping-particle" : "", "parse-names" : false, "suffix" : "" }, { "dropping-particle" : "", "family" : "Cassader", "given" : "M", "non-dropping-particle" : "", "parse-names" : false, "suffix" : "" }, { "dropping-particle" : "", "family" : "Baldi", "given" : "S", "non-dropping-particle" : "", "parse-names" : false, "suffix" : "" }, { "dropping-particle" : "", "family" : "Ponti", "given" : "V", "non-dropping-particle" : "", "parse-names" : false, "suffix" : "" }, { "dropping-particle" : "", "family" : "Pagano", "given" : "G", "non-dropping-particle" : "", "parse-names" : false, "suffix" : "" }, { "dropping-particle" : "", "family" : "Ferrannini", "given" : "E", "non-dropping-particle" : "", "parse-names" : false, "suffix" : "" }, { "dropping-particle" : "", "family" : "Rizzetto", "given" : "M", "non-dropping-particle" : "", "parse-names" : false, "suffix" : "" } ], "container-title" : "Diabetologia", "id" : "ITEM-3", "issued" : { "date-parts" : [ [ "2005" ] ] }, "page" : "634-642", "title" : "Insulin resistance in non-diabetic patients with non-alcoholic fatty liver disease : sites and mechanisms", "type" : "article-journal", "volume" : "48" }, "uris" : [ "http://www.mendeley.com/documents/?uuid=74ce8501-7146-4bc0-a62e-5b899af4e118", "http://www.mendeley.com/documents/?uuid=f453f012-d252-40bf-a5e5-8788e8dcbfbf" ] }, { "id" : "ITEM-4", "itemData" : { "author" : [ { "dropping-particle" : "", "family" : "Wanless", "given" : "IR", "non-dropping-particle" : "", "parse-names" : false, "suffix" : "" }, { "dropping-particle" : "", "family" : "Lentz", "given" : "JS", "non-dropping-particle" : "", "parse-names" : false, "suffix" : "" } ], "container-title" : "Hepatology", "id" : "ITEM-4", "issue" : "5", "issued" : { "date-parts" : [ [ "1990" ] ] }, "page" : "1106-1110", "title" : "Fatty Liver Hepatitis ( Steatohepatitis ) and Obesity : An Autopsy Study with Analysis of Risk Factors", "type" : "article-journal", "volume" : "12" }, "uris" : [ "http://www.mendeley.com/documents/?uuid=7dd8e3e0-61ca-4f0f-84d7-8ea927698a46", "http://www.mendeley.com/documents/?uuid=9404ad7e-f7e1-4b93-88fd-872e24ded589" ] } ], "mendeley" : { "formattedCitation" : "(13, 22\u201324)", "plainTextFormattedCitation" : "(13, 22\u201324)", "previouslyFormattedCitation" : "(13, 22\u201324)" }, "properties" : { "noteIndex" : 0 }, "schema" : "https://github.com/citation-style-language/schema/raw/master/csl-citation.json" }</w:instrText>
+        <w:instrText>ADDIN CSL_CITATION { "citationItems" : [ { "id" : "ITEM-1", "itemData" : { "DOI" : "10.1242/dmm.008912", "author" : [ { "dropping-particle" : "", "family" : "Shpilberg", "given" : "Yaniv", "non-dropping-particle" : "", "parse-names" : false, "suffix" : "" }, { "dropping-particle" : "", "family" : "Beaudry", "given" : "Jacqueline L", "non-dropping-particle" : "", "parse-names" : false, "suffix" : "" }, { "dropping-particle" : "", "family" : "Souza", "given" : "Anna D", "non-dropping-particle" : "", "parse-names" : false, "suffix" : "" }, { "dropping-particle" : "", "family" : "Campbell", "given" : "Jonathan E", "non-dropping-particle" : "", "parse-names" : false, "suffix" : "" }, { "dropping-particle" : "", "family" : "Peckett", "given" : "Ashley", "non-dropping-particle" : "", "parse-names" : false, "suffix" : "" }, { "dropping-particle" : "", "family" : "Riddell", "given" : "Michael C", "non-dropping-particle" : "", "parse-names" : false, "suffix" : "" } ], "id" : "ITEM-1", "issued" : { "date-parts" : [ [ "2012" ] ] }, "page" : "671-680", "title" : "A rodent model of rapid-onset diabetes induced by glucocorticoids and high-fat feeding", "type" : "article-journal", "volume" : "680" }, "uris" : [ "http://www.mendeley.com/documents/?uuid=289ee456-6801-4fcd-b01b-dd1098f2693b" ] } ], "mendeley" : { "formattedCitation" : "(9)", "plainTextFormattedCitation" : "(9)", "previouslyFormattedCitation" : "(9)" }, "properties" : { "noteIndex" : 4 }, "schema" : "https://github.com/citation-style-language/schema/raw/master/csl-citation.json" }</w:instrText>
       </w:r>
       <w:r>
         <w:rPr>
@@ -1820,7 +1771,7 @@
           <w:noProof/>
           <w:color w:val="000000" w:themeColor="text1"/>
         </w:rPr>
-        <w:t>(13, 22–24)</w:t>
+        <w:t>(9)</w:t>
       </w:r>
       <w:r>
         <w:rPr>
@@ -1828,6 +1779,8 @@
         </w:rPr>
         <w:fldChar w:fldCharType="end"/>
       </w:r>
+      <w:bookmarkStart w:id="1" w:name="_GoBack"/>
+      <w:bookmarkEnd w:id="1"/>
       <w:r>
         <w:rPr>
           <w:color w:val="000000" w:themeColor="text1"/>
@@ -1856,7 +1809,7 @@
         <w:rPr>
           <w:color w:val="000000" w:themeColor="text1"/>
         </w:rPr>
-        <w:instrText>ADDIN CSL_CITATION { "citationItems" : [ { "id" : "ITEM-1", "itemData" : { "author" : [ { "dropping-particle" : "", "family" : "Djurhuus", "given" : "C B", "non-dropping-particle" : "", "parse-names" : false, "suffix" : "" }, { "dropping-particle" : "", "family" : "Gravholt", "given" : "C H", "non-dropping-particle" : "", "parse-names" : false, "suffix" : "" }, { "dropping-particle" : "", "family" : "Nielsen", "given" : "S", "non-dropping-particle" : "", "parse-names" : false, "suffix" : "" }, { "dropping-particle" : "", "family" : "Pedersen", "given" : "S B", "non-dropping-particle" : "", "parse-names" : false, "suffix" : "" }, { "dropping-particle" : "", "family" : "M\u00f8ller", "given" : "N", "non-dropping-particle" : "", "parse-names" : false, "suffix" : "" }, { "dropping-particle" : "", "family" : "Schmitz", "given" : "O", "non-dropping-particle" : "", "parse-names" : false, "suffix" : "" } ], "id" : "ITEM-1", "issued" : { "date-parts" : [ [ "2004" ] ] }, "page" : "488-494", "title" : "Additive effects of cortisol and growth hormone on regional and systemic lipolysis in humans", "type" : "article-journal" }, "uris" : [ "http://www.mendeley.com/documents/?uuid=f9360450-92ea-43c6-bc63-c493826eff65", "http://www.mendeley.com/documents/?uuid=1738b968-7205-4f18-8050-0ab72cec4ed3" ] }, { "id" : "ITEM-2", "itemData" : { "author" : [ { "dropping-particle" : "", "family" : "Kr\u0161ek", "given" : "M", "non-dropping-particle" : "", "parse-names" : false, "suffix" : "" }, { "dropping-particle" : "", "family" : "Rosick\u00e1", "given" : "M", "non-dropping-particle" : "", "parse-names" : false, "suffix" : "" }, { "dropping-particle" : "", "family" : "Nedv\u00eddkov\u00e1", "given" : "J", "non-dropping-particle" : "", "parse-names" : false, "suffix" : "" }, { "dropping-particle" : "", "family" : "Kov\u00e1", "given" : "H Kvasni \u010c", "non-dropping-particle" : "", "parse-names" : false, "suffix" : "" }, { "dropping-particle" : "", "family" : "H\u00e1na", "given" : "V", "non-dropping-particle" : "", "parse-names" : false, "suffix" : "" }, { "dropping-particle" : "", "family" : "Marek", "given" : "J", "non-dropping-particle" : "", "parse-names" : false, "suffix" : "" }, { "dropping-particle" : "", "family" : "Haluz\u00edk", "given" : "M", "non-dropping-particle" : "", "parse-names" : false, "suffix" : "" }, { "dropping-particle" : "", "family" : "Lai", "given" : "E W", "non-dropping-particle" : "", "parse-names" : false, "suffix" : "" }, { "dropping-particle" : "", "family" : "Pac\u00e1k", "given" : "K", "non-dropping-particle" : "", "parse-names" : false, "suffix" : "" } ], "id" : "ITEM-2", "issued" : { "date-parts" : [ [ "2006" ] ] }, "page" : "421-428", "title" : "Increased Lipolysis of Subcutaneous Abdominal Adipose Tissue and Altered Noradrenergic Activity in Patients with Cushing \u2018 s Syndrome : An In-vivo Microdialysis Study", "type" : "article-journal" }, "uris" : [ "http://www.mendeley.com/documents/?uuid=05be40ed-e631-416e-955c-ee2c66e7820e", "http://www.mendeley.com/documents/?uuid=8ac4072e-3a3d-4cb9-92f6-e2bbf0cd1528" ] }, { "id" : "ITEM-3", "itemData" : { "DOI" : "10.1152/ajpendo.00544.2001", "ISBN" : "0193-1849 (Print)\\r0193-1849 (Linking)", "ISSN" : "0193-1849", "PMID" : "12067858", "abstract" : "Cortisol's effects on lipid metabolism are controversial and may involve stimulation of both lipolysis and lipogenesis. This study was undertaken to define the role of physiological hypercortisolemia on systemic and regional lipolysis in humans. We investigated seven healthy young male volunteers after an overnight fast on two occasions by means of microdialysis and palmitate turnover in a placebo-controlled manner with a pancreatic pituitary clamp involving inhibition with somatostatin and substitution of growth hormone, glucagon, and insulin at basal levels. Hydrocortisone infusion increased circulating concentrations of cortisol (888 +/- 12 vs. 245 +/- 7 nmol/l). Interstitial glycerol concentrations rose in parallel in abdominal (327 +/- 35 vs. 156 +/- 30 micromol/l; P = 0.05) and femoral (178 +/- 28 vs. 91 +/- 22 micromol/l; P = 0.02) adipose tissue. Systemic [(3)H]palmitate turnover increased (165 +/- 17 vs. 92 +/- 24 micromol/min; P = 0.01). Levels of insulin, glucagon, and growth hormone were comparable. In conclusion, the present study unmistakably shows that cortisol in physiological concentrations is a potent stimulus of lipolysis and that this effect prevails equally in both femoral and abdominal adipose tissue.", "author" : [ { "dropping-particle" : "", "family" : "Djurhuus", "given" : "C B", "non-dropping-particle" : "", "parse-names" : false, "suffix" : "" }, { "dropping-particle" : "", "family" : "Gravholt", "given" : "C H", "non-dropping-particle" : "", "parse-names" : false, "suffix" : "" }, { "dropping-particle" : "", "family" : "Nielsen", "given" : "S", "non-dropping-particle" : "", "parse-names" : false, "suffix" : "" }, { "dropping-particle" : "", "family" : "Mengel", "given" : "a", "non-dropping-particle" : "", "parse-names" : false, "suffix" : "" }, { "dropping-particle" : "", "family" : "Christiansen", "given" : "J S", "non-dropping-particle" : "", "parse-names" : false, "suffix" : "" }, { "dropping-particle" : "", "family" : "Schmitz", "given" : "O E", "non-dropping-particle" : "", "parse-names" : false, "suffix" : "" }, { "dropping-particle" : "", "family" : "M\u00f8ller", "given" : "N", "non-dropping-particle" : "", "parse-names" : false, "suffix" : "" } ], "container-title" : "American journal of physiology. Endocrinology and metabolism", "id" : "ITEM-3", "issue" : "1", "issued" : { "date-parts" : [ [ "2002" ] ] }, "page" : "E172-E177", "title" : "Effects of cortisol on lipolysis and regional interstitial glycerol levels in humans.", "type" : "article-journal", "volume" : "283" }, "uris" : [ "http://www.mendeley.com/documents/?uuid=d6aa53fb-4b06-4dd0-a485-93651697771d" ] } ], "mendeley" : { "formattedCitation" : "(25\u201327)", "plainTextFormattedCitation" : "(25\u201327)", "previouslyFormattedCitation" : "(25\u201327)" }, "properties" : { "noteIndex" : 0 }, "schema" : "https://github.com/citation-style-language/schema/raw/master/csl-citation.json" }</w:instrText>
+        <w:instrText>ADDIN CSL_CITATION { "citationItems" : [ { "id" : "ITEM-1", "itemData" : { "author" : [ { "dropping-particle" : "", "family" : "Djurhuus", "given" : "C B", "non-dropping-particle" : "", "parse-names" : false, "suffix" : "" }, { "dropping-particle" : "", "family" : "Gravholt", "given" : "C H", "non-dropping-particle" : "", "parse-names" : false, "suffix" : "" }, { "dropping-particle" : "", "family" : "Nielsen", "given" : "S", "non-dropping-particle" : "", "parse-names" : false, "suffix" : "" }, { "dropping-particle" : "", "family" : "Pedersen", "given" : "S B", "non-dropping-particle" : "", "parse-names" : false, "suffix" : "" }, { "dropping-particle" : "", "family" : "M\u00f8ller", "given" : "N", "non-dropping-particle" : "", "parse-names" : false, "suffix" : "" }, { "dropping-particle" : "", "family" : "Schmitz", "given" : "O", "non-dropping-particle" : "", "parse-names" : false, "suffix" : "" } ], "id" : "ITEM-1", "issued" : { "date-parts" : [ [ "2004" ] ] }, "page" : "488-494", "title" : "Additive effects of cortisol and growth hormone on regional and systemic lipolysis in humans", "type" : "article-journal" }, "uris" : [ "http://www.mendeley.com/documents/?uuid=f9360450-92ea-43c6-bc63-c493826eff65", "http://www.mendeley.com/documents/?uuid=1738b968-7205-4f18-8050-0ab72cec4ed3" ] }, { "id" : "ITEM-2", "itemData" : { "author" : [ { "dropping-particle" : "", "family" : "Kr\u0161ek", "given" : "M", "non-dropping-particle" : "", "parse-names" : false, "suffix" : "" }, { "dropping-particle" : "", "family" : "Rosick\u00e1", "given" : "M", "non-dropping-particle" : "", "parse-names" : false, "suffix" : "" }, { "dropping-particle" : "", "family" : "Nedv\u00eddkov\u00e1", "given" : "J", "non-dropping-particle" : "", "parse-names" : false, "suffix" : "" }, { "dropping-particle" : "", "family" : "Kov\u00e1", "given" : "H Kvasni \u010c", "non-dropping-particle" : "", "parse-names" : false, "suffix" : "" }, { "dropping-particle" : "", "family" : "H\u00e1na", "given" : "V", "non-dropping-particle" : "", "parse-names" : false, "suffix" : "" }, { "dropping-particle" : "", "family" : "Marek", "given" : "J", "non-dropping-particle" : "", "parse-names" : false, "suffix" : "" }, { "dropping-particle" : "", "family" : "Haluz\u00edk", "given" : "M", "non-dropping-particle" : "", "parse-names" : false, "suffix" : "" }, { "dropping-particle" : "", "family" : "Lai", "given" : "E W", "non-dropping-particle" : "", "parse-names" : false, "suffix" : "" }, { "dropping-particle" : "", "family" : "Pac\u00e1k", "given" : "K", "non-dropping-particle" : "", "parse-names" : false, "suffix" : "" } ], "id" : "ITEM-2", "issued" : { "date-parts" : [ [ "2006" ] ] }, "page" : "421-428", "title" : "Increased Lipolysis of Subcutaneous Abdominal Adipose Tissue and Altered Noradrenergic Activity in Patients with Cushing \u2018 s Syndrome : An In-vivo Microdialysis Study", "type" : "article-journal" }, "uris" : [ "http://www.mendeley.com/documents/?uuid=05be40ed-e631-416e-955c-ee2c66e7820e", "http://www.mendeley.com/documents/?uuid=8ac4072e-3a3d-4cb9-92f6-e2bbf0cd1528" ] }, { "id" : "ITEM-3", "itemData" : { "DOI" : "10.1152/ajpendo.00544.2001", "ISBN" : "0193-1849 (Print)\\r0193-1849 (Linking)", "ISSN" : "0193-1849", "PMID" : "12067858", "abstract" : "Cortisol's effects on lipid metabolism are controversial and may involve stimulation of both lipolysis and lipogenesis. This study was undertaken to define the role of physiological hypercortisolemia on systemic and regional lipolysis in humans. We investigated seven healthy young male volunteers after an overnight fast on two occasions by means of microdialysis and palmitate turnover in a placebo-controlled manner with a pancreatic pituitary clamp involving inhibition with somatostatin and substitution of growth hormone, glucagon, and insulin at basal levels. Hydrocortisone infusion increased circulating concentrations of cortisol (888 +/- 12 vs. 245 +/- 7 nmol/l). Interstitial glycerol concentrations rose in parallel in abdominal (327 +/- 35 vs. 156 +/- 30 micromol/l; P = 0.05) and femoral (178 +/- 28 vs. 91 +/- 22 micromol/l; P = 0.02) adipose tissue. Systemic [(3)H]palmitate turnover increased (165 +/- 17 vs. 92 +/- 24 micromol/min; P = 0.01). Levels of insulin, glucagon, and growth hormone were comparable. In conclusion, the present study unmistakably shows that cortisol in physiological concentrations is a potent stimulus of lipolysis and that this effect prevails equally in both femoral and abdominal adipose tissue.", "author" : [ { "dropping-particle" : "", "family" : "Djurhuus", "given" : "C B", "non-dropping-particle" : "", "parse-names" : false, "suffix" : "" }, { "dropping-particle" : "", "family" : "Gravholt", "given" : "C H", "non-dropping-particle" : "", "parse-names" : false, "suffix" : "" }, { "dropping-particle" : "", "family" : "Nielsen", "given" : "S", "non-dropping-particle" : "", "parse-names" : false, "suffix" : "" }, { "dropping-particle" : "", "family" : "Mengel", "given" : "a", "non-dropping-particle" : "", "parse-names" : false, "suffix" : "" }, { "dropping-particle" : "", "family" : "Christiansen", "given" : "J S", "non-dropping-particle" : "", "parse-names" : false, "suffix" : "" }, { "dropping-particle" : "", "family" : "Schmitz", "given" : "O E", "non-dropping-particle" : "", "parse-names" : false, "suffix" : "" }, { "dropping-particle" : "", "family" : "M\u00f8ller", "given" : "N", "non-dropping-particle" : "", "parse-names" : false, "suffix" : "" } ], "container-title" : "American journal of physiology. Endocrinology and metabolism", "id" : "ITEM-3", "issue" : "1", "issued" : { "date-parts" : [ [ "2002" ] ] }, "page" : "E172-E177", "title" : "Effects of cortisol on lipolysis and regional interstitial glycerol levels in humans.", "type" : "article-journal", "volume" : "283" }, "uris" : [ "http://www.mendeley.com/documents/?uuid=d6aa53fb-4b06-4dd0-a485-93651697771d" ] } ], "mendeley" : { "formattedCitation" : "(15\u201317)", "plainTextFormattedCitation" : "(15\u201317)", "previouslyFormattedCitation" : "(15\u201317)" }, "properties" : { "noteIndex" : 0 }, "schema" : "https://github.com/citation-style-language/schema/raw/master/csl-citation.json" }</w:instrText>
       </w:r>
       <w:r>
         <w:rPr>
@@ -1869,7 +1822,7 @@
           <w:noProof/>
           <w:color w:val="000000" w:themeColor="text1"/>
         </w:rPr>
-        <w:t>(25–27)</w:t>
+        <w:t>(15–17)</w:t>
       </w:r>
       <w:r>
         <w:rPr>
@@ -1899,7 +1852,7 @@
         <w:rPr>
           <w:color w:val="000000" w:themeColor="text1"/>
         </w:rPr>
-        <w:instrText>ADDIN CSL_CITATION { "citationItems" : [ { "id" : "ITEM-1", "itemData" : { "author" : [ { "dropping-particle" : "", "family" : "Rebrin", "given" : "Kerstin", "non-dropping-particle" : "", "parse-names" : false, "suffix" : "" }, { "dropping-particle" : "", "family" : "Steil", "given" : "Garry M", "non-dropping-particle" : "", "parse-names" : false, "suffix" : "" }, { "dropping-particle" : "", "family" : "Mittelman", "given" : "Steven D", "non-dropping-particle" : "", "parse-names" : false, "suffix" : "" }, { "dropping-particle" : "", "family" : "Bergman", "given" : "Richard N", "non-dropping-particle" : "", "parse-names" : false, "suffix" : "" } ], "id" : "ITEM-1", "issue" : "3", "issued" : { "date-parts" : [ [ "1996" ] ] }, "page" : "741-749", "title" : "Causal Linkage between Insulin Suppression of Lipolysis and Suppression of Liver Glucose Output in Dogs", "type" : "article-journal", "volume" : "98" }, "uris" : [ "http://www.mendeley.com/documents/?uuid=3d156259-9ea9-4992-9530-19ab856fd6b1", "http://www.mendeley.com/documents/?uuid=3c62854f-90c8-49a6-898d-9a4d53ecc8c6" ] }, { "id" : "ITEM-2", "itemData" : { "DOI" : "10.1038/srep18495", "author" : [ { "dropping-particle" : "", "family" : "Zhang", "given" : "Mingzhi", "non-dropping-particle" : "", "parse-names" : false, "suffix" : "" }, { "dropping-particle" : "", "family" : "Hu", "given" : "Tian", "non-dropping-particle" : "", "parse-names" : false, "suffix" : "" }, { "dropping-particle" : "", "family" : "Zhang", "given" : "Shaoyan", "non-dropping-particle" : "", "parse-names" : false, "suffix" : "" }, { "dropping-particle" : "", "family" : "Zhou", "given" : "Li", "non-dropping-particle" : "", "parse-names" : false, "suffix" : "" } ], "container-title" : "Nature Publishing Group", "id" : "ITEM-2", "issue" : "December", "issued" : { "date-parts" : [ [ "2015" ] ] }, "page" : "1-6", "publisher" : "Nature Publishing Group", "title" : "Associations of Different Adipose Tissue Depots with Insulin Resistance : A Systematic Review and Meta-analysis of Observational Studies", "type" : "article-journal" }, "uris" : [ "http://www.mendeley.com/documents/?uuid=2a8c38c7-4224-4517-acde-137a81de052f", "http://www.mendeley.com/documents/?uuid=12e594bb-bf5c-4d2d-8f7c-4eb0390cfb50" ] }, { "id" : "ITEM-3", "itemData" : { "DOI" : "10.2337/db15-1661", "author" : [ { "dropping-particle" : "", "family" : "Dirks", "given" : "Marlou L", "non-dropping-particle" : "", "parse-names" : false, "suffix" : "" }, { "dropping-particle" : "", "family" : "Wall", "given" : "Benjamin T", "non-dropping-particle" : "", "parse-names" : false, "suffix" : "" }, { "dropping-particle" : "Van De", "family" : "Valk", "given" : "Bas", "non-dropping-particle" : "", "parse-names" : false, "suffix" : "" }, { "dropping-particle" : "", "family" : "Holloway", "given" : "Tanya M", "non-dropping-particle" : "", "parse-names" : false, "suffix" : "" } ], "id" : "ITEM-3", "issue" : "October", "issued" : { "date-parts" : [ [ "2016" ] ] }, "page" : "2862-2875", "title" : "One Week of Bed Rest Leads to Substantial Muscle Atrophy and Induces Whole-Body Insulin Resistance in the Absence of Skeletal Muscle Lipid Accumulation", "type" : "article-journal", "volume" : "65" }, "uris" : [ "http://www.mendeley.com/documents/?uuid=3c1558d3-a74c-4aee-9fcf-0fed59ff4bbb", "http://www.mendeley.com/documents/?uuid=ec49ede2-db6c-4e22-86ce-ab07a6aa38fd" ] } ], "mendeley" : { "formattedCitation" : "(28\u201330)", "plainTextFormattedCitation" : "(28\u201330)", "previouslyFormattedCitation" : "(28\u201330)" }, "properties" : { "noteIndex" : 0 }, "schema" : "https://github.com/citation-style-language/schema/raw/master/csl-citation.json" }</w:instrText>
+        <w:instrText>ADDIN CSL_CITATION { "citationItems" : [ { "id" : "ITEM-1", "itemData" : { "author" : [ { "dropping-particle" : "", "family" : "Rebrin", "given" : "Kerstin", "non-dropping-particle" : "", "parse-names" : false, "suffix" : "" }, { "dropping-particle" : "", "family" : "Steil", "given" : "Garry M", "non-dropping-particle" : "", "parse-names" : false, "suffix" : "" }, { "dropping-particle" : "", "family" : "Mittelman", "given" : "Steven D", "non-dropping-particle" : "", "parse-names" : false, "suffix" : "" }, { "dropping-particle" : "", "family" : "Bergman", "given" : "Richard N", "non-dropping-particle" : "", "parse-names" : false, "suffix" : "" } ], "id" : "ITEM-1", "issue" : "3", "issued" : { "date-parts" : [ [ "1996" ] ] }, "page" : "741-749", "title" : "Causal Linkage between Insulin Suppression of Lipolysis and Suppression of Liver Glucose Output in Dogs", "type" : "article-journal", "volume" : "98" }, "uris" : [ "http://www.mendeley.com/documents/?uuid=3d156259-9ea9-4992-9530-19ab856fd6b1", "http://www.mendeley.com/documents/?uuid=3c62854f-90c8-49a6-898d-9a4d53ecc8c6" ] }, { "id" : "ITEM-2", "itemData" : { "DOI" : "10.1038/srep18495", "author" : [ { "dropping-particle" : "", "family" : "Zhang", "given" : "Mingzhi", "non-dropping-particle" : "", "parse-names" : false, "suffix" : "" }, { "dropping-particle" : "", "family" : "Hu", "given" : "Tian", "non-dropping-particle" : "", "parse-names" : false, "suffix" : "" }, { "dropping-particle" : "", "family" : "Zhang", "given" : "Shaoyan", "non-dropping-particle" : "", "parse-names" : false, "suffix" : "" }, { "dropping-particle" : "", "family" : "Zhou", "given" : "Li", "non-dropping-particle" : "", "parse-names" : false, "suffix" : "" } ], "container-title" : "Nature Publishing Group", "id" : "ITEM-2", "issue" : "December", "issued" : { "date-parts" : [ [ "2015" ] ] }, "page" : "1-6", "publisher" : "Nature Publishing Group", "title" : "Associations of Different Adipose Tissue Depots with Insulin Resistance : A Systematic Review and Meta-analysis of Observational Studies", "type" : "article-journal" }, "uris" : [ "http://www.mendeley.com/documents/?uuid=2a8c38c7-4224-4517-acde-137a81de052f", "http://www.mendeley.com/documents/?uuid=12e594bb-bf5c-4d2d-8f7c-4eb0390cfb50" ] }, { "id" : "ITEM-3", "itemData" : { "DOI" : "10.2337/db15-1661", "author" : [ { "dropping-particle" : "", "family" : "Dirks", "given" : "Marlou L", "non-dropping-particle" : "", "parse-names" : false, "suffix" : "" }, { "dropping-particle" : "", "family" : "Wall", "given" : "Benjamin T", "non-dropping-particle" : "", "parse-names" : false, "suffix" : "" }, { "dropping-particle" : "Van De", "family" : "Valk", "given" : "Bas", "non-dropping-particle" : "", "parse-names" : false, "suffix" : "" }, { "dropping-particle" : "", "family" : "Holloway", "given" : "Tanya M", "non-dropping-particle" : "", "parse-names" : false, "suffix" : "" } ], "id" : "ITEM-3", "issue" : "October", "issued" : { "date-parts" : [ [ "2016" ] ] }, "page" : "2862-2875", "title" : "One Week of Bed Rest Leads to Substantial Muscle Atrophy and Induces Whole-Body Insulin Resistance in the Absence of Skeletal Muscle Lipid Accumulation", "type" : "article-journal", "volume" : "65" }, "uris" : [ "http://www.mendeley.com/documents/?uuid=3c1558d3-a74c-4aee-9fcf-0fed59ff4bbb", "http://www.mendeley.com/documents/?uuid=ec49ede2-db6c-4e22-86ce-ab07a6aa38fd" ] } ], "mendeley" : { "formattedCitation" : "(18\u201320)", "plainTextFormattedCitation" : "(18\u201320)", "previouslyFormattedCitation" : "(18\u201320)" }, "properties" : { "noteIndex" : 0 }, "schema" : "https://github.com/citation-style-language/schema/raw/master/csl-citation.json" }</w:instrText>
       </w:r>
       <w:r>
         <w:rPr>
@@ -1912,7 +1865,7 @@
           <w:noProof/>
           <w:color w:val="000000" w:themeColor="text1"/>
         </w:rPr>
-        <w:t>(28–30)</w:t>
+        <w:t>(18–20)</w:t>
       </w:r>
       <w:r>
         <w:rPr>
@@ -1948,7 +1901,7 @@
         <w:rPr>
           <w:color w:val="000000" w:themeColor="text1"/>
         </w:rPr>
-        <w:instrText>ADDIN CSL_CITATION { "citationItems" : [ { "id" : "ITEM-1", "itemData" : { "DOI" : "10.2337/db16-0381", "author" : [ { "dropping-particle" : "", "family" : "Mueller", "given" : "Kristina M", "non-dropping-particle" : "", "parse-names" : false, "suffix" : "" }, { "dropping-particle" : "", "family" : "Hartmann", "given" : "Kerstin", "non-dropping-particle" : "", "parse-names" : false, "suffix" : "" }, { "dropping-particle" : "", "family" : "Kaltenecker", "given" : "Doris", "non-dropping-particle" : "", "parse-names" : false, "suffix" : "" }, { "dropping-particle" : "", "family" : "Vettorazzi", "given" : "Sabine", "non-dropping-particle" : "", "parse-names" : false, "suffix" : "" }, { "dropping-particle" : "", "family" : "Bauer", "given" : "Mandy", "non-dropping-particle" : "", "parse-names" : false, "suffix" : "" }, { "dropping-particle" : "", "family" : "Mauser", "given" : "Lea", "non-dropping-particle" : "", "parse-names" : false, "suffix" : "" }, { "dropping-particle" : "", "family" : "Amann", "given" : "Sabine", "non-dropping-particle" : "", "parse-names" : false, "suffix" : "" }, { "dropping-particle" : "", "family" : "Jall", "given" : "Sigrid", "non-dropping-particle" : "", "parse-names" : false, "suffix" : "" }, { "dropping-particle" : "", "family" : "Fischer", "given" : "Katrin", "non-dropping-particle" : "", "parse-names" : false, "suffix" : "" }, { "dropping-particle" : "", "family" : "Esterbauer", "given" : "Harald", "non-dropping-particle" : "", "parse-names" : false, "suffix" : "" }, { "dropping-particle" : "", "family" : "M\u00fcller", "given" : "Timo D", "non-dropping-particle" : "", "parse-names" : false, "suffix" : "" }, { "dropping-particle" : "", "family" : "Tsch\u00f6p", "given" : "Matthias H", "non-dropping-particle" : "", "parse-names" : false, "suffix" : "" }, { "dropping-particle" : "", "family" : "Magnes", "given" : "Christoph", "non-dropping-particle" : "", "parse-names" : false, "suffix" : "" }, { "dropping-particle" : "", "family" : "Haybaeck", "given" : "Johannes", "non-dropping-particle" : "", "parse-names" : false, "suffix" : "" }, { "dropping-particle" : "", "family" : "Scherer", "given" : "Thomas", "non-dropping-particle" : "", "parse-names" : false, "suffix" : "" }, { "dropping-particle" : "", "family" : "Bordag", "given" : "Natalie", "non-dropping-particle" : "", "parse-names" : false, "suffix" : "" }, { "dropping-particle" : "", "family" : "Tuckermann", "given" : "Jan P", "non-dropping-particle" : "", "parse-names" : false, "suffix" : "" } ], "id" : "ITEM-1", "issue" : "February", "issued" : { "date-parts" : [ [ "2017" ] ] }, "page" : "272-286", "title" : "Adipocyte Glucocorticoid Receptor De fi ciency Attenuates Aging- and HFD-Induced Obesity and Impairs the Feeding-Fasting Transition", "type" : "article-journal", "volume" : "66" }, "uris" : [ "http://www.mendeley.com/documents/?uuid=8e015ff7-5ae7-40ac-ae88-2da61bc44160", "http://www.mendeley.com/documents/?uuid=7f9f916d-5bed-4a81-8c82-b4d3251ad228" ] }, { "id" : "ITEM-2", "itemData" : { "DOI" : "10.1016/j.molmet.2017.06.013", "ISSN" : "2212-8778", "author" : [ { "dropping-particle" : "", "family" : "Shen", "given" : "Yachen", "non-dropping-particle" : "", "parse-names" : false, "suffix" : "" }, { "dropping-particle" : "", "family" : "Roh", "given" : "Hyun Cheol", "non-dropping-particle" : "", "parse-names" : false, "suffix" : "" }, { "dropping-particle" : "", "family" : "Kumari", "given" : "Manju", "non-dropping-particle" : "", "parse-names" : false, "suffix" : "" }, { "dropping-particle" : "", "family" : "Rosen", "given" : "Evan D", "non-dropping-particle" : "", "parse-names" : false, "suffix" : "" } ], "container-title" : "Molecular Metabolism", "id" : "ITEM-2", "issued" : { "date-parts" : [ [ "2017" ] ] }, "publisher" : "Elsevier GmbH", "title" : "Adipocyte glucocorticoid receptor is important in lipolysis and insulin resistance due to exogenous steroids , but not insulin resistance caused by high fat feeding", "type" : "article-journal" }, "uris" : [ "http://www.mendeley.com/documents/?uuid=5ff19886-7e78-4a54-a358-e81ba49a53fd", "http://www.mendeley.com/documents/?uuid=8de680a4-4a06-47e7-acb1-6da774519734" ] }, { "id" : "ITEM-3", "itemData" : { "DOI" : "10.1073/pnas.1323681111", "ISSN" : "1091-6490", "PMID" : "24889609", "abstract" : "The adverse metabolic effects of prescribed and endogenous glucocorticoid (GC) excess, Cushing syndrome, create a significant health burden. We found that tissue regeneration of GCs by 11\u03b2-hydroxysteroid dehydrogenase type 1 (11\u03b2-HSD1), rather than circulating delivery, is critical to developing the phenotype of GC excess; 11\u03b2-HSD1 KO mice with circulating GC excess are protected from the glucose intolerance, hyperinsulinemia, hepatic steatosis, adiposity, hypertension, myopathy, and dermal atrophy of Cushing syndrome. Whereas liver-specific 11\u03b2-HSD1 KO mice developed a full Cushingoid phenotype, adipose-specific 11\u03b2-HSD1 KO mice were protected from hepatic steatosis and circulating fatty acid excess. These data challenge our current view of GC action, demonstrating 11\u03b2-HSD1, particularly in adipose tissue, is key to the development of the adverse metabolic profile associated with circulating GC excess, offering 11\u03b2-HSD1 inhibition as a previously unidentified approach to treat Cushing syndrome.", "author" : [ { "dropping-particle" : "", "family" : "Morgan", "given" : "Stuart A", "non-dropping-particle" : "", "parse-names" : false, "suffix" : "" }, { "dropping-particle" : "", "family" : "McCabe", "given" : "Emma L", "non-dropping-particle" : "", "parse-names" : false, "suffix" : "" }, { "dropping-particle" : "", "family" : "Gathercole", "given" : "Laura L", "non-dropping-particle" : "", "parse-names" : false, "suffix" : "" }, { "dropping-particle" : "", "family" : "Hassan-Smith", "given" : "Zaki K", "non-dropping-particle" : "", "parse-names" : false, "suffix" : "" }, { "dropping-particle" : "", "family" : "Larner", "given" : "Dean P", "non-dropping-particle" : "", "parse-names" : false, "suffix" : "" }, { "dropping-particle" : "", "family" : "Bujalska", "given" : "Iwona J", "non-dropping-particle" : "", "parse-names" : false, "suffix" : "" }, { "dropping-particle" : "", "family" : "Stewart", "given" : "Paul M", "non-dropping-particle" : "", "parse-names" : false, "suffix" : "" }, { "dropping-particle" : "", "family" : "Tomlinson", "given" : "Jeremy W", "non-dropping-particle" : "", "parse-names" : false, "suffix" : "" }, { "dropping-particle" : "", "family" : "Lavery", "given" : "Gareth G", "non-dropping-particle" : "", "parse-names" : false, "suffix" : "" } ], "container-title" : "Proceedings of the National Academy of Sciences of the United States of America", "id" : "ITEM-3", "issued" : { "date-parts" : [ [ "2014" ] ] }, "title" : "11\u03b2-HSD1 is the major regulator of the tissue-specific effects of circulating glucocorticoid excess.", "type" : "article-journal" }, "uris" : [ "http://www.mendeley.com/documents/?uuid=4f8b4883-f6d8-3bb2-b69b-540e242353a6" ] }, { "id" : "ITEM-4", "itemData" : { "DOI" : "10.1152/ajpendo.00205.2014", "ISSN" : "0193-1849", "author" : [ { "dropping-particle" : "", "family" : "Wang", "given" : "Y.", "non-dropping-particle" : "", "parse-names" : false, "suffix" : "" }, { "dropping-particle" : "", "family" : "Yan", "given" : "C.", "non-dropping-particle" : "", "parse-names" : false, "suffix" : "" }, { "dropping-particle" : "", "family" : "Liu", "given" : "L.", "non-dropping-particle" : "", "parse-names" : false, "suffix" : "" }, { "dropping-particle" : "", "family" : "Wang", "given" : "W.", "non-dropping-particle" : "", "parse-names" : false, "suffix" : "" }, { "dropping-particle" : "", "family" : "Du", "given" : "H.", "non-dropping-particle" : "", "parse-names" : false, "suffix" : "" }, { "dropping-particle" : "", "family" : "Fan", "given" : "W.", "non-dropping-particle" : "", "parse-names" : false, "suffix" : "" }, { "dropping-particle" : "", "family" : "Lutfy", "given" : "K.", "non-dropping-particle" : "", "parse-names" : false, "suffix" : "" }, { "dropping-particle" : "", "family" : "Jiang", "given" : "M.", "non-dropping-particle" : "", "parse-names" : false, "suffix" : "" }, { "dropping-particle" : "", "family" : "Friedman", "given" : "T. C.", "non-dropping-particle" : "", "parse-names" : false, "suffix" : "" }, { "dropping-particle" : "", "family" : "Liu", "given" : "Y.", "non-dropping-particle" : "", "parse-names" : false, "suffix" : "" } ], "container-title" : "AJP: Endocrinology and Metabolism", "id" : "ITEM-4", "issue" : "1", "issued" : { "date-parts" : [ [ "2014" ] ] }, "page" : "E84-E95", "title" : "11\u00a0-Hydroxysteroid dehydrogenase type 1 shRNA ameliorates glucocorticoid-induced insulin resistance and lipolysis in mouse abdominal adipose tissue", "type" : "article-journal", "volume" : "308" }, "uris" : [ "http://www.mendeley.com/documents/?uuid=96889df1-b8e8-42cb-bd37-95312d542386" ] } ], "mendeley" : { "formattedCitation" : "(31\u201334)", "plainTextFormattedCitation" : "(31\u201334)", "previouslyFormattedCitation" : "(31\u201334)" }, "properties" : { "noteIndex" : 0 }, "schema" : "https://github.com/citation-style-language/schema/raw/master/csl-citation.json" }</w:instrText>
+        <w:instrText>ADDIN CSL_CITATION { "citationItems" : [ { "id" : "ITEM-1", "itemData" : { "DOI" : "10.2337/db16-0381", "author" : [ { "dropping-particle" : "", "family" : "Mueller", "given" : "Kristina M", "non-dropping-particle" : "", "parse-names" : false, "suffix" : "" }, { "dropping-particle" : "", "family" : "Hartmann", "given" : "Kerstin", "non-dropping-particle" : "", "parse-names" : false, "suffix" : "" }, { "dropping-particle" : "", "family" : "Kaltenecker", "given" : "Doris", "non-dropping-particle" : "", "parse-names" : false, "suffix" : "" }, { "dropping-particle" : "", "family" : "Vettorazzi", "given" : "Sabine", "non-dropping-particle" : "", "parse-names" : false, "suffix" : "" }, { "dropping-particle" : "", "family" : "Bauer", "given" : "Mandy", "non-dropping-particle" : "", "parse-names" : false, "suffix" : "" }, { "dropping-particle" : "", "family" : "Mauser", "given" : "Lea", "non-dropping-particle" : "", "parse-names" : false, "suffix" : "" }, { "dropping-particle" : "", "family" : "Amann", "given" : "Sabine", "non-dropping-particle" : "", "parse-names" : false, "suffix" : "" }, { "dropping-particle" : "", "family" : "Jall", "given" : "Sigrid", "non-dropping-particle" : "", "parse-names" : false, "suffix" : "" }, { "dropping-particle" : "", "family" : "Fischer", "given" : "Katrin", "non-dropping-particle" : "", "parse-names" : false, "suffix" : "" }, { "dropping-particle" : "", "family" : "Esterbauer", "given" : "Harald", "non-dropping-particle" : "", "parse-names" : false, "suffix" : "" }, { "dropping-particle" : "", "family" : "M\u00fcller", "given" : "Timo D", "non-dropping-particle" : "", "parse-names" : false, "suffix" : "" }, { "dropping-particle" : "", "family" : "Tsch\u00f6p", "given" : "Matthias H", "non-dropping-particle" : "", "parse-names" : false, "suffix" : "" }, { "dropping-particle" : "", "family" : "Magnes", "given" : "Christoph", "non-dropping-particle" : "", "parse-names" : false, "suffix" : "" }, { "dropping-particle" : "", "family" : "Haybaeck", "given" : "Johannes", "non-dropping-particle" : "", "parse-names" : false, "suffix" : "" }, { "dropping-particle" : "", "family" : "Scherer", "given" : "Thomas", "non-dropping-particle" : "", "parse-names" : false, "suffix" : "" }, { "dropping-particle" : "", "family" : "Bordag", "given" : "Natalie", "non-dropping-particle" : "", "parse-names" : false, "suffix" : "" }, { "dropping-particle" : "", "family" : "Tuckermann", "given" : "Jan P", "non-dropping-particle" : "", "parse-names" : false, "suffix" : "" } ], "id" : "ITEM-1", "issue" : "February", "issued" : { "date-parts" : [ [ "2017" ] ] }, "page" : "272-286", "title" : "Adipocyte Glucocorticoid Receptor De fi ciency Attenuates Aging- and HFD-Induced Obesity and Impairs the Feeding-Fasting Transition", "type" : "article-journal", "volume" : "66" }, "uris" : [ "http://www.mendeley.com/documents/?uuid=8e015ff7-5ae7-40ac-ae88-2da61bc44160", "http://www.mendeley.com/documents/?uuid=7f9f916d-5bed-4a81-8c82-b4d3251ad228" ] }, { "id" : "ITEM-2", "itemData" : { "DOI" : "10.1016/j.molmet.2017.06.013", "ISSN" : "2212-8778", "author" : [ { "dropping-particle" : "", "family" : "Shen", "given" : "Yachen", "non-dropping-particle" : "", "parse-names" : false, "suffix" : "" }, { "dropping-particle" : "", "family" : "Roh", "given" : "Hyun Cheol", "non-dropping-particle" : "", "parse-names" : false, "suffix" : "" }, { "dropping-particle" : "", "family" : "Kumari", "given" : "Manju", "non-dropping-particle" : "", "parse-names" : false, "suffix" : "" }, { "dropping-particle" : "", "family" : "Rosen", "given" : "Evan D", "non-dropping-particle" : "", "parse-names" : false, "suffix" : "" } ], "container-title" : "Molecular Metabolism", "id" : "ITEM-2", "issued" : { "date-parts" : [ [ "2017" ] ] }, "publisher" : "Elsevier GmbH", "title" : "Adipocyte glucocorticoid receptor is important in lipolysis and insulin resistance due to exogenous steroids , but not insulin resistance caused by high fat feeding", "type" : "article-journal" }, "uris" : [ "http://www.mendeley.com/documents/?uuid=5ff19886-7e78-4a54-a358-e81ba49a53fd", "http://www.mendeley.com/documents/?uuid=8de680a4-4a06-47e7-acb1-6da774519734" ] }, { "id" : "ITEM-3", "itemData" : { "DOI" : "10.1073/pnas.1323681111", "ISSN" : "1091-6490", "PMID" : "24889609", "abstract" : "The adverse metabolic effects of prescribed and endogenous glucocorticoid (GC) excess, Cushing syndrome, create a significant health burden. We found that tissue regeneration of GCs by 11\u03b2-hydroxysteroid dehydrogenase type 1 (11\u03b2-HSD1), rather than circulating delivery, is critical to developing the phenotype of GC excess; 11\u03b2-HSD1 KO mice with circulating GC excess are protected from the glucose intolerance, hyperinsulinemia, hepatic steatosis, adiposity, hypertension, myopathy, and dermal atrophy of Cushing syndrome. Whereas liver-specific 11\u03b2-HSD1 KO mice developed a full Cushingoid phenotype, adipose-specific 11\u03b2-HSD1 KO mice were protected from hepatic steatosis and circulating fatty acid excess. These data challenge our current view of GC action, demonstrating 11\u03b2-HSD1, particularly in adipose tissue, is key to the development of the adverse metabolic profile associated with circulating GC excess, offering 11\u03b2-HSD1 inhibition as a previously unidentified approach to treat Cushing syndrome.", "author" : [ { "dropping-particle" : "", "family" : "Morgan", "given" : "Stuart A", "non-dropping-particle" : "", "parse-names" : false, "suffix" : "" }, { "dropping-particle" : "", "family" : "McCabe", "given" : "Emma L", "non-dropping-particle" : "", "parse-names" : false, "suffix" : "" }, { "dropping-particle" : "", "family" : "Gathercole", "given" : "Laura L", "non-dropping-particle" : "", "parse-names" : false, "suffix" : "" }, { "dropping-particle" : "", "family" : "Hassan-Smith", "given" : "Zaki K", "non-dropping-particle" : "", "parse-names" : false, "suffix" : "" }, { "dropping-particle" : "", "family" : "Larner", "given" : "Dean P", "non-dropping-particle" : "", "parse-names" : false, "suffix" : "" }, { "dropping-particle" : "", "family" : "Bujalska", "given" : "Iwona J", "non-dropping-particle" : "", "parse-names" : false, "suffix" : "" }, { "dropping-particle" : "", "family" : "Stewart", "given" : "Paul M", "non-dropping-particle" : "", "parse-names" : false, "suffix" : "" }, { "dropping-particle" : "", "family" : "Tomlinson", "given" : "Jeremy W", "non-dropping-particle" : "", "parse-names" : false, "suffix" : "" }, { "dropping-particle" : "", "family" : "Lavery", "given" : "Gareth G", "non-dropping-particle" : "", "parse-names" : false, "suffix" : "" } ], "container-title" : "Proceedings of the National Academy of Sciences of the United States of America", "id" : "ITEM-3", "issued" : { "date-parts" : [ [ "2014" ] ] }, "title" : "11\u03b2-HSD1 is the major regulator of the tissue-specific effects of circulating glucocorticoid excess.", "type" : "article-journal" }, "uris" : [ "http://www.mendeley.com/documents/?uuid=4f8b4883-f6d8-3bb2-b69b-540e242353a6" ] }, { "id" : "ITEM-4", "itemData" : { "DOI" : "10.1152/ajpendo.00205.2014", "ISSN" : "0193-1849", "author" : [ { "dropping-particle" : "", "family" : "Wang", "given" : "Y.", "non-dropping-particle" : "", "parse-names" : false, "suffix" : "" }, { "dropping-particle" : "", "family" : "Yan", "given" : "C.", "non-dropping-particle" : "", "parse-names" : false, "suffix" : "" }, { "dropping-particle" : "", "family" : "Liu", "given" : "L.", "non-dropping-particle" : "", "parse-names" : false, "suffix" : "" }, { "dropping-particle" : "", "family" : "Wang", "given" : "W.", "non-dropping-particle" : "", "parse-names" : false, "suffix" : "" }, { "dropping-particle" : "", "family" : "Du", "given" : "H.", "non-dropping-particle" : "", "parse-names" : false, "suffix" : "" }, { "dropping-particle" : "", "family" : "Fan", "given" : "W.", "non-dropping-particle" : "", "parse-names" : false, "suffix" : "" }, { "dropping-particle" : "", "family" : "Lutfy", "given" : "K.", "non-dropping-particle" : "", "parse-names" : false, "suffix" : "" }, { "dropping-particle" : "", "family" : "Jiang", "given" : "M.", "non-dropping-particle" : "", "parse-names" : false, "suffix" : "" }, { "dropping-particle" : "", "family" : "Friedman", "given" : "T. C.", "non-dropping-particle" : "", "parse-names" : false, "suffix" : "" }, { "dropping-particle" : "", "family" : "Liu", "given" : "Y.", "non-dropping-particle" : "", "parse-names" : false, "suffix" : "" } ], "container-title" : "AJP: Endocrinology and Metabolism", "id" : "ITEM-4", "issue" : "1", "issued" : { "date-parts" : [ [ "2014" ] ] }, "page" : "E84-E95", "title" : "11\u00a0-Hydroxysteroid dehydrogenase type 1 shRNA ameliorates glucocorticoid-induced insulin resistance and lipolysis in mouse abdominal adipose tissue", "type" : "article-journal", "volume" : "308" }, "uris" : [ "http://www.mendeley.com/documents/?uuid=96889df1-b8e8-42cb-bd37-95312d542386" ] } ], "mendeley" : { "formattedCitation" : "(21\u201324)", "plainTextFormattedCitation" : "(21\u201324)", "previouslyFormattedCitation" : "(21\u201324)" }, "properties" : { "noteIndex" : 0 }, "schema" : "https://github.com/citation-style-language/schema/raw/master/csl-citation.json" }</w:instrText>
       </w:r>
       <w:r>
         <w:rPr>
@@ -1961,7 +1914,7 @@
           <w:noProof/>
           <w:color w:val="000000" w:themeColor="text1"/>
         </w:rPr>
-        <w:t>(31–34)</w:t>
+        <w:t>(21–24)</w:t>
       </w:r>
       <w:r>
         <w:rPr>
@@ -2291,7 +2244,7 @@
         <w:rPr>
           <w:color w:val="000000" w:themeColor="text1"/>
         </w:rPr>
-        <w:instrText>ADDIN CSL_CITATION { "citationItems" : [ { "id" : "ITEM-1", "itemData" : { "DOI" : "10.1530/JME-15-0119", "ISSN" : "0952-5041", "PMID" : "26150553", "abstract" : "Glucocorticoids have major effects on adipose tissue metabolism. To study tissue mRNA expression changes induced by chronic elevated endogenous glucocorticoids, we performed RNA sequencing on subcutaneous adipose tissue from patients with Cushing's disease (n=5) compared to patients with non-functioning pituitary adenomas (n=11). We found higher expression of transcripts involved in several metabolic pathways, including lipogenesis, proteolysis and glucose oxidation as well as decreased expression of transcripts involved in inflammation and protein synthesis. To further study this in a model system, we subjected mice to dexamethasone treatment for 12 weeks and analyzed their inguinal (subcutaneous) fat pads, which led to similar findings. Additionally, mice treated with dexamethasone showed drastic decreases in lean body mass as well as increased fat mass, further supporting the human transcriptomic data. These data provide insight to transcriptional changes that may be responsible for the co-morbidities associated with chronic elevations of glucocorticoids.", "author" : [ { "dropping-particle" : "", "family" : "Hochberg", "given" : "Irit", "non-dropping-particle" : "", "parse-names" : false, "suffix" : "" }, { "dropping-particle" : "", "family" : "Harvey", "given" : "Innocence", "non-dropping-particle" : "", "parse-names" : false, "suffix" : "" }, { "dropping-particle" : "", "family" : "Tran", "given" : "Quynh T.", "non-dropping-particle" : "", "parse-names" : false, "suffix" : "" }, { "dropping-particle" : "", "family" : "Stephenson", "given" : "Erin J.", "non-dropping-particle" : "", "parse-names" : false, "suffix" : "" }, { "dropping-particle" : "", "family" : "Barkan", "given" : "Ariel L", "non-dropping-particle" : "", "parse-names" : false, "suffix" : "" }, { "dropping-particle" : "", "family" : "Saltiel", "given" : "Alan R", "non-dropping-particle" : "", "parse-names" : false, "suffix" : "" }, { "dropping-particle" : "", "family" : "Chandler", "given" : "William F.", "non-dropping-particle" : "", "parse-names" : false, "suffix" : "" }, { "dropping-particle" : "", "family" : "Bridges", "given" : "Dave", "non-dropping-particle" : "", "parse-names" : false, "suffix" : "" } ], "container-title" : "Journal of Molecular Endocrinology", "id" : "ITEM-1", "issue" : "2", "issued" : { "date-parts" : [ [ "2015", "10" ] ] }, "page" : "81-94", "title" : "Gene expression changes in subcutaneous adipose tissue due to Cushing's disease", "type" : "article-journal", "volume" : "55" }, "uris" : [ "http://www.mendeley.com/documents/?uuid=c9451b66-5bf3-4028-81a5-5d6a8a2137cb" ] } ], "mendeley" : { "formattedCitation" : "(18)", "plainTextFormattedCitation" : "(18)", "previouslyFormattedCitation" : "(18)" }, "properties" : { "noteIndex" : 0 }, "schema" : "https://github.com/citation-style-language/schema/raw/master/csl-citation.json" }</w:instrText>
+        <w:instrText>ADDIN CSL_CITATION { "citationItems" : [ { "id" : "ITEM-1", "itemData" : { "DOI" : "10.1530/JME-15-0119", "ISSN" : "0952-5041", "PMID" : "26150553", "abstract" : "Glucocorticoids have major effects on adipose tissue metabolism. To study tissue mRNA expression changes induced by chronic elevated endogenous glucocorticoids, we performed RNA sequencing on subcutaneous adipose tissue from patients with Cushing's disease (n=5) compared to patients with non-functioning pituitary adenomas (n=11). We found higher expression of transcripts involved in several metabolic pathways, including lipogenesis, proteolysis and glucose oxidation as well as decreased expression of transcripts involved in inflammation and protein synthesis. To further study this in a model system, we subjected mice to dexamethasone treatment for 12 weeks and analyzed their inguinal (subcutaneous) fat pads, which led to similar findings. Additionally, mice treated with dexamethasone showed drastic decreases in lean body mass as well as increased fat mass, further supporting the human transcriptomic data. These data provide insight to transcriptional changes that may be responsible for the co-morbidities associated with chronic elevations of glucocorticoids.", "author" : [ { "dropping-particle" : "", "family" : "Hochberg", "given" : "Irit", "non-dropping-particle" : "", "parse-names" : false, "suffix" : "" }, { "dropping-particle" : "", "family" : "Harvey", "given" : "Innocence", "non-dropping-particle" : "", "parse-names" : false, "suffix" : "" }, { "dropping-particle" : "", "family" : "Tran", "given" : "Quynh T.", "non-dropping-particle" : "", "parse-names" : false, "suffix" : "" }, { "dropping-particle" : "", "family" : "Stephenson", "given" : "Erin J.", "non-dropping-particle" : "", "parse-names" : false, "suffix" : "" }, { "dropping-particle" : "", "family" : "Barkan", "given" : "Ariel L", "non-dropping-particle" : "", "parse-names" : false, "suffix" : "" }, { "dropping-particle" : "", "family" : "Saltiel", "given" : "Alan R", "non-dropping-particle" : "", "parse-names" : false, "suffix" : "" }, { "dropping-particle" : "", "family" : "Chandler", "given" : "William F.", "non-dropping-particle" : "", "parse-names" : false, "suffix" : "" }, { "dropping-particle" : "", "family" : "Bridges", "given" : "Dave", "non-dropping-particle" : "", "parse-names" : false, "suffix" : "" } ], "container-title" : "Journal of Molecular Endocrinology", "id" : "ITEM-1", "issue" : "2", "issued" : { "date-parts" : [ [ "2015", "10" ] ] }, "page" : "81-94", "title" : "Gene expression changes in subcutaneous adipose tissue due to Cushing's disease", "type" : "article-journal", "volume" : "55" }, "uris" : [ "http://www.mendeley.com/documents/?uuid=c9451b66-5bf3-4028-81a5-5d6a8a2137cb" ] } ], "mendeley" : { "formattedCitation" : "(11)", "plainTextFormattedCitation" : "(11)", "previouslyFormattedCitation" : "(11)" }, "properties" : { "noteIndex" : 0 }, "schema" : "https://github.com/citation-style-language/schema/raw/master/csl-citation.json" }</w:instrText>
       </w:r>
       <w:r>
         <w:rPr>
@@ -2304,7 +2257,7 @@
           <w:noProof/>
           <w:color w:val="000000" w:themeColor="text1"/>
         </w:rPr>
-        <w:t>(18)</w:t>
+        <w:t>(11)</w:t>
       </w:r>
       <w:r>
         <w:rPr>
@@ -2478,7 +2431,7 @@
           <w:color w:val="000000" w:themeColor="text1"/>
           <w:shd w:val="clear" w:color="auto" w:fill="FFFFFF"/>
         </w:rPr>
-        <w:instrText>ADDIN CSL_CITATION { "citationItems" : [ { "id" : "ITEM-1", "itemData" : { "DOI" : "10.1530/JME-15-0119", "ISSN" : "0952-5041", "PMID" : "26150553", "abstract" : "Glucocorticoids have major effects on adipose tissue metabolism. To study tissue mRNA expression changes induced by chronic elevated endogenous glucocorticoids, we performed RNA sequencing on subcutaneous adipose tissue from patients with Cushing's disease (n=5) compared to patients with non-functioning pituitary adenomas (n=11). We found higher expression of transcripts involved in several metabolic pathways, including lipogenesis, proteolysis and glucose oxidation as well as decreased expression of transcripts involved in inflammation and protein synthesis. To further study this in a model system, we subjected mice to dexamethasone treatment for 12 weeks and analyzed their inguinal (subcutaneous) fat pads, which led to similar findings. Additionally, mice treated with dexamethasone showed drastic decreases in lean body mass as well as increased fat mass, further supporting the human transcriptomic data. These data provide insight to transcriptional changes that may be responsible for the co-morbidities associated with chronic elevations of glucocorticoids.", "author" : [ { "dropping-particle" : "", "family" : "Hochberg", "given" : "Irit", "non-dropping-particle" : "", "parse-names" : false, "suffix" : "" }, { "dropping-particle" : "", "family" : "Harvey", "given" : "Innocence", "non-dropping-particle" : "", "parse-names" : false, "suffix" : "" }, { "dropping-particle" : "", "family" : "Tran", "given" : "Quynh T.", "non-dropping-particle" : "", "parse-names" : false, "suffix" : "" }, { "dropping-particle" : "", "family" : "Stephenson", "given" : "Erin J.", "non-dropping-particle" : "", "parse-names" : false, "suffix" : "" }, { "dropping-particle" : "", "family" : "Barkan", "given" : "Ariel L", "non-dropping-particle" : "", "parse-names" : false, "suffix" : "" }, { "dropping-particle" : "", "family" : "Saltiel", "given" : "Alan R", "non-dropping-particle" : "", "parse-names" : false, "suffix" : "" }, { "dropping-particle" : "", "family" : "Chandler", "given" : "William F.", "non-dropping-particle" : "", "parse-names" : false, "suffix" : "" }, { "dropping-particle" : "", "family" : "Bridges", "given" : "Dave", "non-dropping-particle" : "", "parse-names" : false, "suffix" : "" } ], "container-title" : "Journal of Molecular Endocrinology", "id" : "ITEM-1", "issue" : "2", "issued" : { "date-parts" : [ [ "2015", "10" ] ] }, "page" : "81-94", "title" : "Gene expression changes in subcutaneous adipose tissue due to Cushing's disease", "type" : "article-journal", "volume" : "55" }, "uris" : [ "http://www.mendeley.com/documents/?uuid=c9451b66-5bf3-4028-81a5-5d6a8a2137cb" ] } ], "mendeley" : { "formattedCitation" : "(18)", "plainTextFormattedCitation" : "(18)", "previouslyFormattedCitation" : "(18)" }, "properties" : { "noteIndex" : 0 }, "schema" : "https://github.com/citation-style-language/schema/raw/master/csl-citation.json" }</w:instrText>
+        <w:instrText>ADDIN CSL_CITATION { "citationItems" : [ { "id" : "ITEM-1", "itemData" : { "DOI" : "10.1530/JME-15-0119", "ISSN" : "0952-5041", "PMID" : "26150553", "abstract" : "Glucocorticoids have major effects on adipose tissue metabolism. To study tissue mRNA expression changes induced by chronic elevated endogenous glucocorticoids, we performed RNA sequencing on subcutaneous adipose tissue from patients with Cushing's disease (n=5) compared to patients with non-functioning pituitary adenomas (n=11). We found higher expression of transcripts involved in several metabolic pathways, including lipogenesis, proteolysis and glucose oxidation as well as decreased expression of transcripts involved in inflammation and protein synthesis. To further study this in a model system, we subjected mice to dexamethasone treatment for 12 weeks and analyzed their inguinal (subcutaneous) fat pads, which led to similar findings. Additionally, mice treated with dexamethasone showed drastic decreases in lean body mass as well as increased fat mass, further supporting the human transcriptomic data. These data provide insight to transcriptional changes that may be responsible for the co-morbidities associated with chronic elevations of glucocorticoids.", "author" : [ { "dropping-particle" : "", "family" : "Hochberg", "given" : "Irit", "non-dropping-particle" : "", "parse-names" : false, "suffix" : "" }, { "dropping-particle" : "", "family" : "Harvey", "given" : "Innocence", "non-dropping-particle" : "", "parse-names" : false, "suffix" : "" }, { "dropping-particle" : "", "family" : "Tran", "given" : "Quynh T.", "non-dropping-particle" : "", "parse-names" : false, "suffix" : "" }, { "dropping-particle" : "", "family" : "Stephenson", "given" : "Erin J.", "non-dropping-particle" : "", "parse-names" : false, "suffix" : "" }, { "dropping-particle" : "", "family" : "Barkan", "given" : "Ariel L", "non-dropping-particle" : "", "parse-names" : false, "suffix" : "" }, { "dropping-particle" : "", "family" : "Saltiel", "given" : "Alan R", "non-dropping-particle" : "", "parse-names" : false, "suffix" : "" }, { "dropping-particle" : "", "family" : "Chandler", "given" : "William F.", "non-dropping-particle" : "", "parse-names" : false, "suffix" : "" }, { "dropping-particle" : "", "family" : "Bridges", "given" : "Dave", "non-dropping-particle" : "", "parse-names" : false, "suffix" : "" } ], "container-title" : "Journal of Molecular Endocrinology", "id" : "ITEM-1", "issue" : "2", "issued" : { "date-parts" : [ [ "2015", "10" ] ] }, "page" : "81-94", "title" : "Gene expression changes in subcutaneous adipose tissue due to Cushing's disease", "type" : "article-journal", "volume" : "55" }, "uris" : [ "http://www.mendeley.com/documents/?uuid=c9451b66-5bf3-4028-81a5-5d6a8a2137cb" ] } ], "mendeley" : { "formattedCitation" : "(11)", "plainTextFormattedCitation" : "(11)", "previouslyFormattedCitation" : "(11)" }, "properties" : { "noteIndex" : 0 }, "schema" : "https://github.com/citation-style-language/schema/raw/master/csl-citation.json" }</w:instrText>
       </w:r>
       <w:r>
         <w:rPr>
@@ -2495,7 +2448,7 @@
           <w:color w:val="000000" w:themeColor="text1"/>
           <w:shd w:val="clear" w:color="auto" w:fill="FFFFFF"/>
         </w:rPr>
-        <w:t>(18)</w:t>
+        <w:t>(11)</w:t>
       </w:r>
       <w:r>
         <w:rPr>
@@ -4548,7 +4501,7 @@
           <w:rFonts w:ascii="Calibri" w:hAnsi="Calibri" w:cs="Arial"/>
           <w:color w:val="000000" w:themeColor="text1"/>
         </w:rPr>
-        <w:instrText>ADDIN CSL_CITATION { "citationItems" : [ { "id" : "ITEM-1", "itemData" : { "author" : [ { "dropping-particle" : "", "family" : "McGuinness", "given" : "Owen P.", "non-dropping-particle" : "", "parse-names" : false, "suffix" : "" }, { "dropping-particle" : "", "family" : "Ayala", "given" : "Julio E.", "non-dropping-particle" : "", "parse-names" : false, "suffix" : "" }, { "dropping-particle" : "", "family" : "Laughlin", "given" : "Maren R.", "non-dropping-particle" : "", "parse-names" : false, "suffix" : "" }, { "dropping-particle" : "", "family" : "Wasserman", "given" : "David H.", "non-dropping-particle" : "", "parse-names" : false, "suffix" : "" } ], "container-title" : "American Journal of Physiology - Endocrinology and Metabolism", "id" : "ITEM-1", "issue" : "4", "issued" : { "date-parts" : [ [ "2009" ] ] }, "title" : "NIH experiment in centralized mouse phenotyping: the Vanderbilt experience and recommendations for evaluating glucose homeostasis in the mouse", "type" : "article-journal", "volume" : "297" }, "uris" : [ "http://www.mendeley.com/documents/?uuid=ac5bd77f-6bd1-36ef-803e-5329284e3166" ] }, { "id" : "ITEM-2", "itemData" : { "author" : [ { "dropping-particle" : "", "family" : "Ayala", "given" : "Julio E", "non-dropping-particle" : "", "parse-names" : false, "suffix" : "" }, { "dropping-particle" : "", "family" : "Bracy", "given" : "Deanna P", "non-dropping-particle" : "", "parse-names" : false, "suffix" : "" }, { "dropping-particle" : "", "family" : "Mcguinness", "given" : "Owen P", "non-dropping-particle" : "", "parse-names" : false, "suffix" : "" }, { "dropping-particle" : "", "family" : "Wasserman", "given" : "David H", "non-dropping-particle" : "", "parse-names" : false, "suffix" : "" } ], "id" : "ITEM-2", "issue" : "October 2005", "issued" : { "date-parts" : [ [ "2006" ] ] }, "title" : "Considerations in the Design of Hyperinsulinemic- Euglycemic Clamps in the Conscious Mouse", "type" : "article-journal" }, "uris" : [ "http://www.mendeley.com/documents/?uuid=52fb0a1c-82a2-4e21-970a-45229a7a3c43", "http://www.mendeley.com/documents/?uuid=e5c7bed5-9cce-47ce-ac54-c3f59700e136" ] }, { "id" : "ITEM-3", "itemData" : { "author" : [ { "dropping-particle" : "", "family" : "Halseth", "given" : "A M Y E", "non-dropping-particle" : "", "parse-names" : false, "suffix" : "" }, { "dropping-particle" : "", "family" : "Bracy", "given" : "Deanna P", "non-dropping-particle" : "", "parse-names" : false, "suffix" : "" }, { "dropping-particle" : "", "family" : "Wasserman", "given" : "David H", "non-dropping-particle" : "", "parse-names" : false, "suffix" : "" }, { "dropping-particle" : "", "family" : "Amy", "given" : "E", "non-dropping-particle" : "", "parse-names" : false, "suffix" : "" }, { "dropping-particle" : "", "family" : "Bracy", "given" : "Deanna P", "non-dropping-particle" : "", "parse-names" : false, "suffix" : "" }, { "dropping-particle" : "", "family" : "David", "given" : "H", "non-dropping-particle" : "", "parse-names" : false, "suffix" : "" } ], "id" : "ITEM-3", "issued" : { "date-parts" : [ [ "1999" ] ] }, "title" : "Overexpression of hexokinase II increases insulin- and exercise-stimulated muscle glucose uptake in vivo", "type" : "article-journal" }, "uris" : [ "http://www.mendeley.com/documents/?uuid=bef8145d-9b99-40e6-829b-0d7ca5826d80", "http://www.mendeley.com/documents/?uuid=3a2a722c-d7e8-4146-ae3c-e8d00ff1b34b" ] } ], "mendeley" : { "formattedCitation" : "(35\u201337)", "plainTextFormattedCitation" : "(35\u201337)", "previouslyFormattedCitation" : "(35\u201337)" }, "properties" : { "noteIndex" : 0 }, "schema" : "https://github.com/citation-style-language/schema/raw/master/csl-citation.json" }</w:instrText>
+        <w:instrText>ADDIN CSL_CITATION { "citationItems" : [ { "id" : "ITEM-1", "itemData" : { "author" : [ { "dropping-particle" : "", "family" : "McGuinness", "given" : "Owen P.", "non-dropping-particle" : "", "parse-names" : false, "suffix" : "" }, { "dropping-particle" : "", "family" : "Ayala", "given" : "Julio E.", "non-dropping-particle" : "", "parse-names" : false, "suffix" : "" }, { "dropping-particle" : "", "family" : "Laughlin", "given" : "Maren R.", "non-dropping-particle" : "", "parse-names" : false, "suffix" : "" }, { "dropping-particle" : "", "family" : "Wasserman", "given" : "David H.", "non-dropping-particle" : "", "parse-names" : false, "suffix" : "" } ], "container-title" : "American Journal of Physiology - Endocrinology and Metabolism", "id" : "ITEM-1", "issue" : "4", "issued" : { "date-parts" : [ [ "2009" ] ] }, "title" : "NIH experiment in centralized mouse phenotyping: the Vanderbilt experience and recommendations for evaluating glucose homeostasis in the mouse", "type" : "article-journal", "volume" : "297" }, "uris" : [ "http://www.mendeley.com/documents/?uuid=ac5bd77f-6bd1-36ef-803e-5329284e3166" ] }, { "id" : "ITEM-2", "itemData" : { "author" : [ { "dropping-particle" : "", "family" : "Ayala", "given" : "Julio E", "non-dropping-particle" : "", "parse-names" : false, "suffix" : "" }, { "dropping-particle" : "", "family" : "Bracy", "given" : "Deanna P", "non-dropping-particle" : "", "parse-names" : false, "suffix" : "" }, { "dropping-particle" : "", "family" : "Mcguinness", "given" : "Owen P", "non-dropping-particle" : "", "parse-names" : false, "suffix" : "" }, { "dropping-particle" : "", "family" : "Wasserman", "given" : "David H", "non-dropping-particle" : "", "parse-names" : false, "suffix" : "" } ], "id" : "ITEM-2", "issue" : "October 2005", "issued" : { "date-parts" : [ [ "2006" ] ] }, "title" : "Considerations in the Design of Hyperinsulinemic- Euglycemic Clamps in the Conscious Mouse", "type" : "article-journal" }, "uris" : [ "http://www.mendeley.com/documents/?uuid=52fb0a1c-82a2-4e21-970a-45229a7a3c43", "http://www.mendeley.com/documents/?uuid=e5c7bed5-9cce-47ce-ac54-c3f59700e136" ] }, { "id" : "ITEM-3", "itemData" : { "author" : [ { "dropping-particle" : "", "family" : "Halseth", "given" : "A M Y E", "non-dropping-particle" : "", "parse-names" : false, "suffix" : "" }, { "dropping-particle" : "", "family" : "Bracy", "given" : "Deanna P", "non-dropping-particle" : "", "parse-names" : false, "suffix" : "" }, { "dropping-particle" : "", "family" : "Wasserman", "given" : "David H", "non-dropping-particle" : "", "parse-names" : false, "suffix" : "" }, { "dropping-particle" : "", "family" : "Amy", "given" : "E", "non-dropping-particle" : "", "parse-names" : false, "suffix" : "" }, { "dropping-particle" : "", "family" : "Bracy", "given" : "Deanna P", "non-dropping-particle" : "", "parse-names" : false, "suffix" : "" }, { "dropping-particle" : "", "family" : "David", "given" : "H", "non-dropping-particle" : "", "parse-names" : false, "suffix" : "" } ], "id" : "ITEM-3", "issued" : { "date-parts" : [ [ "1999" ] ] }, "title" : "Overexpression of hexokinase II increases insulin- and exercise-stimulated muscle glucose uptake in vivo", "type" : "article-journal" }, "uris" : [ "http://www.mendeley.com/documents/?uuid=bef8145d-9b99-40e6-829b-0d7ca5826d80", "http://www.mendeley.com/documents/?uuid=3a2a722c-d7e8-4146-ae3c-e8d00ff1b34b" ] } ], "mendeley" : { "formattedCitation" : "(25\u201327)", "plainTextFormattedCitation" : "(25\u201327)", "previouslyFormattedCitation" : "(25\u201327)" }, "properties" : { "noteIndex" : 0 }, "schema" : "https://github.com/citation-style-language/schema/raw/master/csl-citation.json" }</w:instrText>
       </w:r>
       <w:r>
         <w:rPr>
@@ -4563,7 +4516,7 @@
           <w:noProof/>
           <w:color w:val="000000" w:themeColor="text1"/>
         </w:rPr>
-        <w:t>(35–37)</w:t>
+        <w:t>(25–27)</w:t>
       </w:r>
       <w:r>
         <w:rPr>
@@ -5075,7 +5028,7 @@
           <w:rFonts w:ascii="Calibri" w:hAnsi="Calibri" w:cs="Arial"/>
           <w:color w:val="000000" w:themeColor="text1"/>
         </w:rPr>
-        <w:instrText>ADDIN CSL_CITATION { "citationItems" : [ { "id" : "ITEM-1", "itemData" : { "author" : [ { "dropping-particle" : "", "family" : "Kraegen", "given" : "EW", "non-dropping-particle" : "", "parse-names" : false, "suffix" : "" }, { "dropping-particle" : "", "family" : "James", "given" : "DE", "non-dropping-particle" : "", "parse-names" : false, "suffix" : "" }, { "dropping-particle" : "", "family" : "Jenkins", "given" : "AB", "non-dropping-particle" : "", "parse-names" : false, "suffix" : "" }, { "dropping-particle" : "", "family" : "Chisholm", "given" : "DJ", "non-dropping-particle" : "", "parse-names" : false, "suffix" : "" } ], "container-title" : "The American Physiological Society", "id" : "ITEM-1", "issue" : "248", "issued" : { "date-parts" : [ [ "1985" ] ] }, "page" : "E353\u2013E362", "title" : "Dose-response curves for in vivo insulin sensitivity in individual tissues in rats", "type" : "article-journal" }, "uris" : [ "http://www.mendeley.com/documents/?uuid=59086f8e-b830-4bcb-ba74-d9c08f0f19ab", "http://www.mendeley.com/documents/?uuid=f6b29524-f652-4691-94e8-65eed196874d" ] }, { "id" : "ITEM-2", "itemData" : { "author" : [ { "dropping-particle" : "", "family" : "Ayala", "given" : "Julio E", "non-dropping-particle" : "", "parse-names" : false, "suffix" : "" }, { "dropping-particle" : "", "family" : "Bracy", "given" : "Deanna P", "non-dropping-particle" : "", "parse-names" : false, "suffix" : "" }, { "dropping-particle" : "", "family" : "Mcguinness", "given" : "Owen P", "non-dropping-particle" : "", "parse-names" : false, "suffix" : "" }, { "dropping-particle" : "", "family" : "Wasserman", "given" : "David H", "non-dropping-particle" : "", "parse-names" : false, "suffix" : "" } ], "id" : "ITEM-2", "issue" : "October 2005", "issued" : { "date-parts" : [ [ "2006" ] ] }, "title" : "Considerations in the Design of Hyperinsulinemic- Euglycemic Clamps in the Conscious Mouse", "type" : "article-journal" }, "uris" : [ "http://www.mendeley.com/documents/?uuid=e5c7bed5-9cce-47ce-ac54-c3f59700e136", "http://www.mendeley.com/documents/?uuid=52fb0a1c-82a2-4e21-970a-45229a7a3c43" ] }, { "id" : "ITEM-3", "itemData" : { "author" : [ { "dropping-particle" : "", "family" : "Halseth", "given" : "A M Y E", "non-dropping-particle" : "", "parse-names" : false, "suffix" : "" }, { "dropping-particle" : "", "family" : "Bracy", "given" : "Deanna P", "non-dropping-particle" : "", "parse-names" : false, "suffix" : "" }, { "dropping-particle" : "", "family" : "Wasserman", "given" : "David H", "non-dropping-particle" : "", "parse-names" : false, "suffix" : "" }, { "dropping-particle" : "", "family" : "Amy", "given" : "E", "non-dropping-particle" : "", "parse-names" : false, "suffix" : "" }, { "dropping-particle" : "", "family" : "Bracy", "given" : "Deanna P", "non-dropping-particle" : "", "parse-names" : false, "suffix" : "" }, { "dropping-particle" : "", "family" : "David", "given" : "H", "non-dropping-particle" : "", "parse-names" : false, "suffix" : "" } ], "id" : "ITEM-3", "issued" : { "date-parts" : [ [ "1999" ] ] }, "title" : "Overexpression of hexokinase II increases insulin- and exercise-stimulated muscle glucose uptake in vivo", "type" : "article-journal" }, "uris" : [ "http://www.mendeley.com/documents/?uuid=3a2a722c-d7e8-4146-ae3c-e8d00ff1b34b", "http://www.mendeley.com/documents/?uuid=bef8145d-9b99-40e6-829b-0d7ca5826d80", "http://www.mendeley.com/documents/?uuid=21fe669b-c309-43aa-9bbb-b918e4048e46" ] } ], "mendeley" : { "formattedCitation" : "(36\u201338)", "plainTextFormattedCitation" : "(36\u201338)", "previouslyFormattedCitation" : "(36\u201338)" }, "properties" : { "noteIndex" : 0 }, "schema" : "https://github.com/citation-style-language/schema/raw/master/csl-citation.json" }</w:instrText>
+        <w:instrText>ADDIN CSL_CITATION { "citationItems" : [ { "id" : "ITEM-1", "itemData" : { "author" : [ { "dropping-particle" : "", "family" : "Kraegen", "given" : "EW", "non-dropping-particle" : "", "parse-names" : false, "suffix" : "" }, { "dropping-particle" : "", "family" : "James", "given" : "DE", "non-dropping-particle" : "", "parse-names" : false, "suffix" : "" }, { "dropping-particle" : "", "family" : "Jenkins", "given" : "AB", "non-dropping-particle" : "", "parse-names" : false, "suffix" : "" }, { "dropping-particle" : "", "family" : "Chisholm", "given" : "DJ", "non-dropping-particle" : "", "parse-names" : false, "suffix" : "" } ], "container-title" : "The American Physiological Society", "id" : "ITEM-1", "issue" : "248", "issued" : { "date-parts" : [ [ "1985" ] ] }, "page" : "E353\u2013E362", "title" : "Dose-response curves for in vivo insulin sensitivity in individual tissues in rats", "type" : "article-journal" }, "uris" : [ "http://www.mendeley.com/documents/?uuid=59086f8e-b830-4bcb-ba74-d9c08f0f19ab", "http://www.mendeley.com/documents/?uuid=f6b29524-f652-4691-94e8-65eed196874d" ] }, { "id" : "ITEM-2", "itemData" : { "author" : [ { "dropping-particle" : "", "family" : "Ayala", "given" : "Julio E", "non-dropping-particle" : "", "parse-names" : false, "suffix" : "" }, { "dropping-particle" : "", "family" : "Bracy", "given" : "Deanna P", "non-dropping-particle" : "", "parse-names" : false, "suffix" : "" }, { "dropping-particle" : "", "family" : "Mcguinness", "given" : "Owen P", "non-dropping-particle" : "", "parse-names" : false, "suffix" : "" }, { "dropping-particle" : "", "family" : "Wasserman", "given" : "David H", "non-dropping-particle" : "", "parse-names" : false, "suffix" : "" } ], "id" : "ITEM-2", "issue" : "October 2005", "issued" : { "date-parts" : [ [ "2006" ] ] }, "title" : "Considerations in the Design of Hyperinsulinemic- Euglycemic Clamps in the Conscious Mouse", "type" : "article-journal" }, "uris" : [ "http://www.mendeley.com/documents/?uuid=e5c7bed5-9cce-47ce-ac54-c3f59700e136", "http://www.mendeley.com/documents/?uuid=52fb0a1c-82a2-4e21-970a-45229a7a3c43" ] }, { "id" : "ITEM-3", "itemData" : { "author" : [ { "dropping-particle" : "", "family" : "Halseth", "given" : "A M Y E", "non-dropping-particle" : "", "parse-names" : false, "suffix" : "" }, { "dropping-particle" : "", "family" : "Bracy", "given" : "Deanna P", "non-dropping-particle" : "", "parse-names" : false, "suffix" : "" }, { "dropping-particle" : "", "family" : "Wasserman", "given" : "David H", "non-dropping-particle" : "", "parse-names" : false, "suffix" : "" }, { "dropping-particle" : "", "family" : "Amy", "given" : "E", "non-dropping-particle" : "", "parse-names" : false, "suffix" : "" }, { "dropping-particle" : "", "family" : "Bracy", "given" : "Deanna P", "non-dropping-particle" : "", "parse-names" : false, "suffix" : "" }, { "dropping-particle" : "", "family" : "David", "given" : "H", "non-dropping-particle" : "", "parse-names" : false, "suffix" : "" } ], "id" : "ITEM-3", "issued" : { "date-parts" : [ [ "1999" ] ] }, "title" : "Overexpression of hexokinase II increases insulin- and exercise-stimulated muscle glucose uptake in vivo", "type" : "article-journal" }, "uris" : [ "http://www.mendeley.com/documents/?uuid=3a2a722c-d7e8-4146-ae3c-e8d00ff1b34b", "http://www.mendeley.com/documents/?uuid=bef8145d-9b99-40e6-829b-0d7ca5826d80", "http://www.mendeley.com/documents/?uuid=21fe669b-c309-43aa-9bbb-b918e4048e46" ] } ], "mendeley" : { "formattedCitation" : "(26\u201328)", "plainTextFormattedCitation" : "(26\u201328)", "previouslyFormattedCitation" : "(26\u201328)" }, "properties" : { "noteIndex" : 0 }, "schema" : "https://github.com/citation-style-language/schema/raw/master/csl-citation.json" }</w:instrText>
       </w:r>
       <w:r>
         <w:rPr>
@@ -5090,7 +5043,7 @@
           <w:noProof/>
           <w:color w:val="000000" w:themeColor="text1"/>
         </w:rPr>
-        <w:t>(36–38)</w:t>
+        <w:t>(26–28)</w:t>
       </w:r>
       <w:r>
         <w:rPr>
@@ -5777,7 +5730,7 @@
           <w:rFonts w:cs="Helvetica"/>
           <w:color w:val="000000" w:themeColor="text1"/>
         </w:rPr>
-        <w:instrText>ADDIN CSL_CITATION { "citationItems" : [ { "id" : "ITEM-1", "itemData" : { "DOI" : "10.1016/S0076-6879(06)06055-1", "author" : [ { "dropping-particle" : "", "family" : "Chiang S-H, Chang L", "given" : "Saltiel AR", "non-dropping-particle" : "", "parse-names" : false, "suffix" : "" } ], "id" : "ITEM-1", "issue" : "06", "issued" : { "date-parts" : [ [ "2002" ] ] }, "page" : "1257-1262", "title" : "TC10 and Insulin \u2010 Stimulated Glucose Transport", "type" : "article-journal", "volume" : "406" }, "uris" : [ "http://www.mendeley.com/documents/?uuid=1d372b62-a3be-428b-8600-6aff8c04a118", "http://www.mendeley.com/documents/?uuid=849f3545-cee3-407f-a673-ba0931ea217f" ] } ], "mendeley" : { "formattedCitation" : "(39)", "plainTextFormattedCitation" : "(39)", "previouslyFormattedCitation" : "(39)" }, "properties" : { "noteIndex" : 0 }, "schema" : "https://github.com/citation-style-language/schema/raw/master/csl-citation.json" }</w:instrText>
+        <w:instrText>ADDIN CSL_CITATION { "citationItems" : [ { "id" : "ITEM-1", "itemData" : { "DOI" : "10.1016/S0076-6879(06)06055-1", "author" : [ { "dropping-particle" : "", "family" : "Chiang S-H, Chang L", "given" : "Saltiel AR", "non-dropping-particle" : "", "parse-names" : false, "suffix" : "" } ], "id" : "ITEM-1", "issue" : "06", "issued" : { "date-parts" : [ [ "2002" ] ] }, "page" : "1257-1262", "title" : "TC10 and Insulin \u2010 Stimulated Glucose Transport", "type" : "article-journal", "volume" : "406" }, "uris" : [ "http://www.mendeley.com/documents/?uuid=1d372b62-a3be-428b-8600-6aff8c04a118", "http://www.mendeley.com/documents/?uuid=849f3545-cee3-407f-a673-ba0931ea217f" ] } ], "mendeley" : { "formattedCitation" : "(29)", "plainTextFormattedCitation" : "(29)", "previouslyFormattedCitation" : "(29)" }, "properties" : { "noteIndex" : 0 }, "schema" : "https://github.com/citation-style-language/schema/raw/master/csl-citation.json" }</w:instrText>
       </w:r>
       <w:r>
         <w:rPr>
@@ -5792,7 +5745,7 @@
           <w:noProof/>
           <w:color w:val="000000" w:themeColor="text1"/>
         </w:rPr>
-        <w:t>(39)</w:t>
+        <w:t>(29)</w:t>
       </w:r>
       <w:r>
         <w:rPr>
@@ -6437,7 +6390,7 @@
           <w:szCs w:val="21"/>
           <w:shd w:val="clear" w:color="auto" w:fill="FFFFFF"/>
         </w:rPr>
-        <w:instrText>ADDIN CSL_CITATION { "citationItems" : [ { "id" : "ITEM-1", "itemData" : { "DOI" : "10.2337/db13-1531", "ISBN" : "1939-327X (Electronic)\\r0012-1797 (Linking)", "ISSN" : "1939-327X", "PMID" : "24722244", "abstract" : "Glycogen and lipid are major storage forms of energy that are tightly regulated by hormones and metabolic signals. Here, we demonstrate that feeding mice a high fat diet (HFD) increased hepatic glycogen, due to increased expression of the glycogenic scaffolding protein PTG/R5. PTG promoter activity was increased and glycogen levels were augmented in mice and cells after activation of mechanistic target of rapamycin complex 1 (mTORC1) and its downstream target sterol regulatory element binding protein 1 (SREBP1). Deletion of the PTG gene in mice prevented HFD-induced hepatic glycogen accumulation. Surprisingly, PTG deletion also blocked hepatic steatosis in HFD-fed mice, and reduced the expression of numerous lipogenic genes. Additionally, PTG deletion reduced fasting glucose and insulin levels in obese mice, while improving insulin sensitivity, a result of reduced hepatic glucose output. This metabolic crosstalk was due to decreased mTORC1 and SREBP activity in PTG knockout mice or knockdown cells, suggesting a positive feedback loop in which once accumulated, glycogen stimulates the mTORC1/SREBP1 pathway to shift energy storage to lipogenesis. Together, these data reveal a previously unappreciated broad role for glycogen in the control of energy homeostasis.", "author" : [ { "dropping-particle" : "", "family" : "Lu", "given" : "Binbin", "non-dropping-particle" : "", "parse-names" : false, "suffix" : "" }, { "dropping-particle" : "", "family" : "Bridges", "given" : "Dave", "non-dropping-particle" : "", "parse-names" : false, "suffix" : "" }, { "dropping-particle" : "", "family" : "Yang", "given" : "Yemen", "non-dropping-particle" : "", "parse-names" : false, "suffix" : "" }, { "dropping-particle" : "", "family" : "Fisher", "given" : "Kaleigh", "non-dropping-particle" : "", "parse-names" : false, "suffix" : "" }, { "dropping-particle" : "", "family" : "Cheng", "given" : "Alan", "non-dropping-particle" : "", "parse-names" : false, "suffix" : "" }, { "dropping-particle" : "", "family" : "Chang", "given" : "Louise", "non-dropping-particle" : "", "parse-names" : false, "suffix" : "" }, { "dropping-particle" : "", "family" : "Meng", "given" : "Zhuoxian", "non-dropping-particle" : "", "parse-names" : false, "suffix" : "" }, { "dropping-particle" : "", "family" : "Lin", "given" : "Jiandie", "non-dropping-particle" : "", "parse-names" : false, "suffix" : "" }, { "dropping-particle" : "", "family" : "Downes", "given" : "Michael", "non-dropping-particle" : "", "parse-names" : false, "suffix" : "" }, { "dropping-particle" : "", "family" : "Yu", "given" : "Ruth T", "non-dropping-particle" : "", "parse-names" : false, "suffix" : "" }, { "dropping-particle" : "", "family" : "Liddle", "given" : "Christopher", "non-dropping-particle" : "", "parse-names" : false, "suffix" : "" }, { "dropping-particle" : "", "family" : "Evans", "given" : "Ronald M", "non-dropping-particle" : "", "parse-names" : false, "suffix" : "" }, { "dropping-particle" : "", "family" : "Saltiel", "given" : "Alan R", "non-dropping-particle" : "", "parse-names" : false, "suffix" : "" } ], "container-title" : "Diabetes", "id" : "ITEM-1", "issue" : "October 2013", "issued" : { "date-parts" : [ [ "2014" ] ] }, "page" : "1-49", "title" : "Metabolic Crosstalk: molecular links between glycogen and lipid metabolism in obesity.", "type" : "article-journal", "volume" : "63" }, "uris" : [ "http://www.mendeley.com/documents/?uuid=dfae1ff6-de0d-4490-b3c7-a586160cbb94" ] } ], "mendeley" : { "formattedCitation" : "(40)", "plainTextFormattedCitation" : "(40)", "previouslyFormattedCitation" : "(40)" }, "properties" : { "noteIndex" : 0 }, "schema" : "https://github.com/citation-style-language/schema/raw/master/csl-citation.json" }</w:instrText>
+        <w:instrText>ADDIN CSL_CITATION { "citationItems" : [ { "id" : "ITEM-1", "itemData" : { "DOI" : "10.2337/db13-1531", "ISBN" : "1939-327X (Electronic)\\r0012-1797 (Linking)", "ISSN" : "1939-327X", "PMID" : "24722244", "abstract" : "Glycogen and lipid are major storage forms of energy that are tightly regulated by hormones and metabolic signals. Here, we demonstrate that feeding mice a high fat diet (HFD) increased hepatic glycogen, due to increased expression of the glycogenic scaffolding protein PTG/R5. PTG promoter activity was increased and glycogen levels were augmented in mice and cells after activation of mechanistic target of rapamycin complex 1 (mTORC1) and its downstream target sterol regulatory element binding protein 1 (SREBP1). Deletion of the PTG gene in mice prevented HFD-induced hepatic glycogen accumulation. Surprisingly, PTG deletion also blocked hepatic steatosis in HFD-fed mice, and reduced the expression of numerous lipogenic genes. Additionally, PTG deletion reduced fasting glucose and insulin levels in obese mice, while improving insulin sensitivity, a result of reduced hepatic glucose output. This metabolic crosstalk was due to decreased mTORC1 and SREBP activity in PTG knockout mice or knockdown cells, suggesting a positive feedback loop in which once accumulated, glycogen stimulates the mTORC1/SREBP1 pathway to shift energy storage to lipogenesis. Together, these data reveal a previously unappreciated broad role for glycogen in the control of energy homeostasis.", "author" : [ { "dropping-particle" : "", "family" : "Lu", "given" : "Binbin", "non-dropping-particle" : "", "parse-names" : false, "suffix" : "" }, { "dropping-particle" : "", "family" : "Bridges", "given" : "Dave", "non-dropping-particle" : "", "parse-names" : false, "suffix" : "" }, { "dropping-particle" : "", "family" : "Yang", "given" : "Yemen", "non-dropping-particle" : "", "parse-names" : false, "suffix" : "" }, { "dropping-particle" : "", "family" : "Fisher", "given" : "Kaleigh", "non-dropping-particle" : "", "parse-names" : false, "suffix" : "" }, { "dropping-particle" : "", "family" : "Cheng", "given" : "Alan", "non-dropping-particle" : "", "parse-names" : false, "suffix" : "" }, { "dropping-particle" : "", "family" : "Chang", "given" : "Louise", "non-dropping-particle" : "", "parse-names" : false, "suffix" : "" }, { "dropping-particle" : "", "family" : "Meng", "given" : "Zhuoxian", "non-dropping-particle" : "", "parse-names" : false, "suffix" : "" }, { "dropping-particle" : "", "family" : "Lin", "given" : "Jiandie", "non-dropping-particle" : "", "parse-names" : false, "suffix" : "" }, { "dropping-particle" : "", "family" : "Downes", "given" : "Michael", "non-dropping-particle" : "", "parse-names" : false, "suffix" : "" }, { "dropping-particle" : "", "family" : "Yu", "given" : "Ruth T", "non-dropping-particle" : "", "parse-names" : false, "suffix" : "" }, { "dropping-particle" : "", "family" : "Liddle", "given" : "Christopher", "non-dropping-particle" : "", "parse-names" : false, "suffix" : "" }, { "dropping-particle" : "", "family" : "Evans", "given" : "Ronald M", "non-dropping-particle" : "", "parse-names" : false, "suffix" : "" }, { "dropping-particle" : "", "family" : "Saltiel", "given" : "Alan R", "non-dropping-particle" : "", "parse-names" : false, "suffix" : "" } ], "container-title" : "Diabetes", "id" : "ITEM-1", "issue" : "October 2013", "issued" : { "date-parts" : [ [ "2014" ] ] }, "page" : "1-49", "title" : "Metabolic Crosstalk: molecular links between glycogen and lipid metabolism in obesity.", "type" : "article-journal", "volume" : "63" }, "uris" : [ "http://www.mendeley.com/documents/?uuid=dfae1ff6-de0d-4490-b3c7-a586160cbb94" ] } ], "mendeley" : { "formattedCitation" : "(30)", "plainTextFormattedCitation" : "(30)", "previouslyFormattedCitation" : "(30)" }, "properties" : { "noteIndex" : 0 }, "schema" : "https://github.com/citation-style-language/schema/raw/master/csl-citation.json" }</w:instrText>
       </w:r>
       <w:r>
         <w:rPr>
@@ -6456,7 +6409,7 @@
           <w:szCs w:val="21"/>
           <w:shd w:val="clear" w:color="auto" w:fill="FFFFFF"/>
         </w:rPr>
-        <w:t>(40)</w:t>
+        <w:t>(30)</w:t>
       </w:r>
       <w:r>
         <w:rPr>
@@ -6960,7 +6913,7 @@
           <w:rFonts w:cs="Times New Roman"/>
           <w:color w:val="000000" w:themeColor="text1"/>
         </w:rPr>
-        <w:instrText>ADDIN CSL_CITATION { "citationItems" : [ { "id" : "ITEM-1", "itemData" : { "DOI" : "10.2337/db13-1531", "ISBN" : "1939-327X (Electronic)\\r0012-1797 (Linking)", "ISSN" : "1939327X", "PMID" : "24722244", "abstract" : "Glycogen and lipid are major storage forms of energy that are tightly regulated by hormones and metabolic signals. Here, we demonstrate that feeding mice a high fat diet (HFD) increased hepatic glycogen, due to increased expression of the glycogenic scaffolding protein PTG/R5. PTG promoter activity was increased and glycogen levels were augmented in mice and cells after activation of mechanistic target of rapamycin complex 1 (mTORC1) and its downstream target sterol regulatory element binding protein 1 (SREBP1). Deletion of the PTG gene in mice prevented HFD-induced hepatic glycogen accumulation. Surprisingly, PTG deletion also blocked hepatic steatosis in HFD-fed mice, and reduced the expression of numerous lipogenic genes. Additionally, PTG deletion reduced fasting glucose and insulin levels in obese mice, while improving insulin sensitivity, a result of reduced hepatic glucose output. This metabolic crosstalk was due to decreased mTORC1 and SREBP activity in PTG knockout mice or knockdown cells, suggesting a positive feedback loop in which once accumulated, glycogen stimulates the mTORC1/SREBP1 pathway to shift energy storage to lipogenesis. Together, these data reveal a previously unappreciated broad role for glycogen in the control of energy homeostasis.", "author" : [ { "dropping-particle" : "", "family" : "Lu", "given" : "Binbin", "non-dropping-particle" : "", "parse-names" : false, "suffix" : "" }, { "dropping-particle" : "", "family" : "Bridges", "given" : "Dave", "non-dropping-particle" : "", "parse-names" : false, "suffix" : "" }, { "dropping-particle" : "", "family" : "Yang", "given" : "Yemen", "non-dropping-particle" : "", "parse-names" : false, "suffix" : "" }, { "dropping-particle" : "", "family" : "Fisher", "given" : "Kaleigh", "non-dropping-particle" : "", "parse-names" : false, "suffix" : "" }, { "dropping-particle" : "", "family" : "Cheng", "given" : "Alan", "non-dropping-particle" : "", "parse-names" : false, "suffix" : "" }, { "dropping-particle" : "", "family" : "Chang", "given" : "Louise", "non-dropping-particle" : "", "parse-names" : false, "suffix" : "" }, { "dropping-particle" : "", "family" : "Meng", "given" : "Zhuo Xian", "non-dropping-particle" : "", "parse-names" : false, "suffix" : "" }, { "dropping-particle" : "", "family" : "Lin", "given" : "Jiandie D.", "non-dropping-particle" : "", "parse-names" : false, "suffix" : "" }, { "dropping-particle" : "", "family" : "Downes", "given" : "Michael", "non-dropping-particle" : "", "parse-names" : false, "suffix" : "" }, { "dropping-particle" : "", "family" : "Yu", "given" : "Ruth T.", "non-dropping-particle" : "", "parse-names" : false, "suffix" : "" }, { "dropping-particle" : "", "family" : "Liddle", "given" : "Christopher", "non-dropping-particle" : "", "parse-names" : false, "suffix" : "" }, { "dropping-particle" : "", "family" : "Evans", "given" : "Ronald M.", "non-dropping-particle" : "", "parse-names" : false, "suffix" : "" }, { "dropping-particle" : "", "family" : "Saltiel", "given" : "Alan R.", "non-dropping-particle" : "", "parse-names" : false, "suffix" : "" } ], "container-title" : "Diabetes", "id" : "ITEM-1", "issue" : "9", "issued" : { "date-parts" : [ [ "2014" ] ] }, "page" : "2935-2948", "title" : "Metabolic crosstalk: Molecular links between glycogen and lipid metabolism in obesity", "type" : "article-journal", "volume" : "63" }, "uris" : [ "http://www.mendeley.com/documents/?uuid=ee5db16a-2757-4bdf-9cdf-83c1f7d31039" ] } ], "mendeley" : { "formattedCitation" : "(41)", "plainTextFormattedCitation" : "(41)", "previouslyFormattedCitation" : "(41)" }, "properties" : { "noteIndex" : 0 }, "schema" : "https://github.com/citation-style-language/schema/raw/master/csl-citation.json" }</w:instrText>
+        <w:instrText>ADDIN CSL_CITATION { "citationItems" : [ { "id" : "ITEM-1", "itemData" : { "DOI" : "10.2337/db13-1531", "ISBN" : "1939-327X (Electronic)\\r0012-1797 (Linking)", "ISSN" : "1939327X", "PMID" : "24722244", "abstract" : "Glycogen and lipid are major storage forms of energy that are tightly regulated by hormones and metabolic signals. Here, we demonstrate that feeding mice a high fat diet (HFD) increased hepatic glycogen, due to increased expression of the glycogenic scaffolding protein PTG/R5. PTG promoter activity was increased and glycogen levels were augmented in mice and cells after activation of mechanistic target of rapamycin complex 1 (mTORC1) and its downstream target sterol regulatory element binding protein 1 (SREBP1). Deletion of the PTG gene in mice prevented HFD-induced hepatic glycogen accumulation. Surprisingly, PTG deletion also blocked hepatic steatosis in HFD-fed mice, and reduced the expression of numerous lipogenic genes. Additionally, PTG deletion reduced fasting glucose and insulin levels in obese mice, while improving insulin sensitivity, a result of reduced hepatic glucose output. This metabolic crosstalk was due to decreased mTORC1 and SREBP activity in PTG knockout mice or knockdown cells, suggesting a positive feedback loop in which once accumulated, glycogen stimulates the mTORC1/SREBP1 pathway to shift energy storage to lipogenesis. Together, these data reveal a previously unappreciated broad role for glycogen in the control of energy homeostasis.", "author" : [ { "dropping-particle" : "", "family" : "Lu", "given" : "Binbin", "non-dropping-particle" : "", "parse-names" : false, "suffix" : "" }, { "dropping-particle" : "", "family" : "Bridges", "given" : "Dave", "non-dropping-particle" : "", "parse-names" : false, "suffix" : "" }, { "dropping-particle" : "", "family" : "Yang", "given" : "Yemen", "non-dropping-particle" : "", "parse-names" : false, "suffix" : "" }, { "dropping-particle" : "", "family" : "Fisher", "given" : "Kaleigh", "non-dropping-particle" : "", "parse-names" : false, "suffix" : "" }, { "dropping-particle" : "", "family" : "Cheng", "given" : "Alan", "non-dropping-particle" : "", "parse-names" : false, "suffix" : "" }, { "dropping-particle" : "", "family" : "Chang", "given" : "Louise", "non-dropping-particle" : "", "parse-names" : false, "suffix" : "" }, { "dropping-particle" : "", "family" : "Meng", "given" : "Zhuo Xian", "non-dropping-particle" : "", "parse-names" : false, "suffix" : "" }, { "dropping-particle" : "", "family" : "Lin", "given" : "Jiandie D.", "non-dropping-particle" : "", "parse-names" : false, "suffix" : "" }, { "dropping-particle" : "", "family" : "Downes", "given" : "Michael", "non-dropping-particle" : "", "parse-names" : false, "suffix" : "" }, { "dropping-particle" : "", "family" : "Yu", "given" : "Ruth T.", "non-dropping-particle" : "", "parse-names" : false, "suffix" : "" }, { "dropping-particle" : "", "family" : "Liddle", "given" : "Christopher", "non-dropping-particle" : "", "parse-names" : false, "suffix" : "" }, { "dropping-particle" : "", "family" : "Evans", "given" : "Ronald M.", "non-dropping-particle" : "", "parse-names" : false, "suffix" : "" }, { "dropping-particle" : "", "family" : "Saltiel", "given" : "Alan R.", "non-dropping-particle" : "", "parse-names" : false, "suffix" : "" } ], "container-title" : "Diabetes", "id" : "ITEM-1", "issue" : "9", "issued" : { "date-parts" : [ [ "2014" ] ] }, "page" : "2935-2948", "title" : "Metabolic crosstalk: Molecular links between glycogen and lipid metabolism in obesity", "type" : "article-journal", "volume" : "63" }, "uris" : [ "http://www.mendeley.com/documents/?uuid=ee5db16a-2757-4bdf-9cdf-83c1f7d31039" ] } ], "mendeley" : { "formattedCitation" : "(31)", "plainTextFormattedCitation" : "(31)", "previouslyFormattedCitation" : "(31)" }, "properties" : { "noteIndex" : 0 }, "schema" : "https://github.com/citation-style-language/schema/raw/master/csl-citation.json" }</w:instrText>
       </w:r>
       <w:r>
         <w:rPr>
@@ -6975,7 +6928,7 @@
           <w:noProof/>
           <w:color w:val="000000" w:themeColor="text1"/>
         </w:rPr>
-        <w:t>(41)</w:t>
+        <w:t>(31)</w:t>
       </w:r>
       <w:r>
         <w:rPr>
@@ -8326,7 +8279,7 @@
         <w:rPr>
           <w:color w:val="000000" w:themeColor="text1"/>
         </w:rPr>
-        <w:instrText>ADDIN CSL_CITATION { "citationItems" : [ { "id" : "ITEM-1", "itemData" : { "DOI" : "10.1530/JME-15-0119", "ISSN" : "0952-5041", "PMID" : "26150553", "abstract" : "Glucocorticoids have major effects on adipose tissue metabolism. To study tissue mRNA expression changes induced by chronic elevated endogenous glucocorticoids, we performed RNA sequencing on subcutaneous adipose tissue from patients with Cushing's disease (n=5) compared to patients with non-functioning pituitary adenomas (n=11). We found higher expression of transcripts involved in several metabolic pathways, including lipogenesis, proteolysis and glucose oxidation as well as decreased expression of transcripts involved in inflammation and protein synthesis. To further study this in a model system, we subjected mice to dexamethasone treatment for 12 weeks and analyzed their inguinal (subcutaneous) fat pads, which led to similar findings. Additionally, mice treated with dexamethasone showed drastic decreases in lean body mass as well as increased fat mass, further supporting the human transcriptomic data. These data provide insight to transcriptional changes that may be responsible for the co-morbidities associated with chronic elevations of glucocorticoids.", "author" : [ { "dropping-particle" : "", "family" : "Hochberg", "given" : "Irit", "non-dropping-particle" : "", "parse-names" : false, "suffix" : "" }, { "dropping-particle" : "", "family" : "Harvey", "given" : "Innocence", "non-dropping-particle" : "", "parse-names" : false, "suffix" : "" }, { "dropping-particle" : "", "family" : "Tran", "given" : "Quynh T.", "non-dropping-particle" : "", "parse-names" : false, "suffix" : "" }, { "dropping-particle" : "", "family" : "Stephenson", "given" : "Erin J.", "non-dropping-particle" : "", "parse-names" : false, "suffix" : "" }, { "dropping-particle" : "", "family" : "Barkan", "given" : "Ariel L", "non-dropping-particle" : "", "parse-names" : false, "suffix" : "" }, { "dropping-particle" : "", "family" : "Saltiel", "given" : "Alan R", "non-dropping-particle" : "", "parse-names" : false, "suffix" : "" }, { "dropping-particle" : "", "family" : "Chandler", "given" : "William F.", "non-dropping-particle" : "", "parse-names" : false, "suffix" : "" }, { "dropping-particle" : "", "family" : "Bridges", "given" : "Dave", "non-dropping-particle" : "", "parse-names" : false, "suffix" : "" } ], "container-title" : "Journal of Molecular Endocrinology", "id" : "ITEM-1", "issue" : "2", "issued" : { "date-parts" : [ [ "2015", "10" ] ] }, "page" : "81-94", "title" : "Gene expression changes in subcutaneous adipose tissue due to Cushing's disease", "type" : "article-journal", "volume" : "55" }, "uris" : [ "http://www.mendeley.com/documents/?uuid=c9451b66-5bf3-4028-81a5-5d6a8a2137cb" ] } ], "mendeley" : { "formattedCitation" : "(18)", "plainTextFormattedCitation" : "(18)", "previouslyFormattedCitation" : "(18)" }, "properties" : { "noteIndex" : 0 }, "schema" : "https://github.com/citation-style-language/schema/raw/master/csl-citation.json" }</w:instrText>
+        <w:instrText>ADDIN CSL_CITATION { "citationItems" : [ { "id" : "ITEM-1", "itemData" : { "DOI" : "10.1530/JME-15-0119", "ISSN" : "0952-5041", "PMID" : "26150553", "abstract" : "Glucocorticoids have major effects on adipose tissue metabolism. To study tissue mRNA expression changes induced by chronic elevated endogenous glucocorticoids, we performed RNA sequencing on subcutaneous adipose tissue from patients with Cushing's disease (n=5) compared to patients with non-functioning pituitary adenomas (n=11). We found higher expression of transcripts involved in several metabolic pathways, including lipogenesis, proteolysis and glucose oxidation as well as decreased expression of transcripts involved in inflammation and protein synthesis. To further study this in a model system, we subjected mice to dexamethasone treatment for 12 weeks and analyzed their inguinal (subcutaneous) fat pads, which led to similar findings. Additionally, mice treated with dexamethasone showed drastic decreases in lean body mass as well as increased fat mass, further supporting the human transcriptomic data. These data provide insight to transcriptional changes that may be responsible for the co-morbidities associated with chronic elevations of glucocorticoids.", "author" : [ { "dropping-particle" : "", "family" : "Hochberg", "given" : "Irit", "non-dropping-particle" : "", "parse-names" : false, "suffix" : "" }, { "dropping-particle" : "", "family" : "Harvey", "given" : "Innocence", "non-dropping-particle" : "", "parse-names" : false, "suffix" : "" }, { "dropping-particle" : "", "family" : "Tran", "given" : "Quynh T.", "non-dropping-particle" : "", "parse-names" : false, "suffix" : "" }, { "dropping-particle" : "", "family" : "Stephenson", "given" : "Erin J.", "non-dropping-particle" : "", "parse-names" : false, "suffix" : "" }, { "dropping-particle" : "", "family" : "Barkan", "given" : "Ariel L", "non-dropping-particle" : "", "parse-names" : false, "suffix" : "" }, { "dropping-particle" : "", "family" : "Saltiel", "given" : "Alan R", "non-dropping-particle" : "", "parse-names" : false, "suffix" : "" }, { "dropping-particle" : "", "family" : "Chandler", "given" : "William F.", "non-dropping-particle" : "", "parse-names" : false, "suffix" : "" }, { "dropping-particle" : "", "family" : "Bridges", "given" : "Dave", "non-dropping-particle" : "", "parse-names" : false, "suffix" : "" } ], "container-title" : "Journal of Molecular Endocrinology", "id" : "ITEM-1", "issue" : "2", "issued" : { "date-parts" : [ [ "2015", "10" ] ] }, "page" : "81-94", "title" : "Gene expression changes in subcutaneous adipose tissue due to Cushing's disease", "type" : "article-journal", "volume" : "55" }, "uris" : [ "http://www.mendeley.com/documents/?uuid=c9451b66-5bf3-4028-81a5-5d6a8a2137cb" ] } ], "mendeley" : { "formattedCitation" : "(11)", "plainTextFormattedCitation" : "(11)", "previouslyFormattedCitation" : "(11)" }, "properties" : { "noteIndex" : 0 }, "schema" : "https://github.com/citation-style-language/schema/raw/master/csl-citation.json" }</w:instrText>
       </w:r>
       <w:r>
         <w:rPr>
@@ -8339,7 +8292,7 @@
           <w:noProof/>
           <w:color w:val="000000" w:themeColor="text1"/>
         </w:rPr>
-        <w:t>(18)</w:t>
+        <w:t>(11)</w:t>
       </w:r>
       <w:r>
         <w:rPr>
@@ -10199,8 +10152,6 @@
         </w:rPr>
         <w:t>NAFLD</w:t>
       </w:r>
-      <w:bookmarkStart w:id="3" w:name="_GoBack"/>
-      <w:bookmarkEnd w:id="3"/>
       <w:r>
         <w:rPr>
           <w:color w:val="000000" w:themeColor="text1"/>
@@ -10217,7 +10168,7 @@
         <w:rPr>
           <w:color w:val="000000" w:themeColor="text1"/>
         </w:rPr>
-        <w:instrText>ADDIN CSL_CITATION { "citationItems" : [ { "id" : "ITEM-1", "itemData" : { "DOI" : "10.1530/eje.0.1490543", "ISSN" : "0804-4643", "author" : [ { "dropping-particle" : "", "family" : "Rockall", "given" : "A.", "non-dropping-particle" : "", "parse-names" : false, "suffix" : "" }, { "dropping-particle" : "", "family" : "Sohaib", "given" : "S.", "non-dropping-particle" : "", "parse-names" : false, "suffix" : "" }, { "dropping-particle" : "", "family" : "Evans", "given" : "D", "non-dropping-particle" : "", "parse-names" : false, "suffix" : "" }, { "dropping-particle" : "", "family" : "Kaltsas", "given" : "G", "non-dropping-particle" : "", "parse-names" : false, "suffix" : "" }, { "dropping-particle" : "", "family" : "Isidori", "given" : "A.", "non-dropping-particle" : "", "parse-names" : false, "suffix" : "" }, { "dropping-particle" : "", "family" : "Monson", "given" : "J.", "non-dropping-particle" : "", "parse-names" : false, "suffix" : "" }, { "dropping-particle" : "", "family" : "Besser", "given" : "G.", "non-dropping-particle" : "", "parse-names" : false, "suffix" : "" }, { "dropping-particle" : "", "family" : "Grossman", "given" : "A.", "non-dropping-particle" : "", "parse-names" : false, "suffix" : "" }, { "dropping-particle" : "", "family" : "Reznek", "given" : "R.", "non-dropping-particle" : "", "parse-names" : false, "suffix" : "" } ], "container-title" : "European Journal of Endocrinology", "id" : "ITEM-1", "issued" : { "date-parts" : [ [ "2003" ] ] }, "page" : "543-548", "title" : "Hepatic steatosis in Cushing's syndrome: a radiological assessment using computed tomography", "type" : "article-journal", "volume" : "149" }, "uris" : [ "http://www.mendeley.com/documents/?uuid=19475220-d6a9-4dab-b4d4-cb43e7112900" ] }, { "id" : "ITEM-2", "itemData" : { "author" : [ { "dropping-particle" : "", "family" : "Wanless", "given" : "IR", "non-dropping-particle" : "", "parse-names" : false, "suffix" : "" }, { "dropping-particle" : "", "family" : "Lentz", "given" : "JS", "non-dropping-particle" : "", "parse-names" : false, "suffix" : "" } ], "container-title" : "Hepatology", "id" : "ITEM-2", "issue" : "5", "issued" : { "date-parts" : [ [ "1990" ] ] }, "page" : "1106-1110", "title" : "Fatty Liver Hepatitis ( Steatohepatitis ) and Obesity : An Autopsy Study with Analysis of Risk Factors", "type" : "article-journal", "volume" : "12" }, "uris" : [ "http://www.mendeley.com/documents/?uuid=7dd8e3e0-61ca-4f0f-84d7-8ea927698a46", "http://www.mendeley.com/documents/?uuid=9404ad7e-f7e1-4b93-88fd-872e24ded589" ] } ], "mendeley" : { "formattedCitation" : "(2, 13)", "plainTextFormattedCitation" : "(2, 13)", "previouslyFormattedCitation" : "(2, 13)" }, "properties" : { "noteIndex" : 0 }, "schema" : "https://github.com/citation-style-language/schema/raw/master/csl-citation.json" }</w:instrText>
+        <w:instrText>ADDIN CSL_CITATION { "citationItems" : [ { "id" : "ITEM-1", "itemData" : { "DOI" : "10.1530/eje.0.1490543", "ISSN" : "0804-4643", "author" : [ { "dropping-particle" : "", "family" : "Rockall", "given" : "A.", "non-dropping-particle" : "", "parse-names" : false, "suffix" : "" }, { "dropping-particle" : "", "family" : "Sohaib", "given" : "S.", "non-dropping-particle" : "", "parse-names" : false, "suffix" : "" }, { "dropping-particle" : "", "family" : "Evans", "given" : "D", "non-dropping-particle" : "", "parse-names" : false, "suffix" : "" }, { "dropping-particle" : "", "family" : "Kaltsas", "given" : "G", "non-dropping-particle" : "", "parse-names" : false, "suffix" : "" }, { "dropping-particle" : "", "family" : "Isidori", "given" : "A.", "non-dropping-particle" : "", "parse-names" : false, "suffix" : "" }, { "dropping-particle" : "", "family" : "Monson", "given" : "J.", "non-dropping-particle" : "", "parse-names" : false, "suffix" : "" }, { "dropping-particle" : "", "family" : "Besser", "given" : "G.", "non-dropping-particle" : "", "parse-names" : false, "suffix" : "" }, { "dropping-particle" : "", "family" : "Grossman", "given" : "A.", "non-dropping-particle" : "", "parse-names" : false, "suffix" : "" }, { "dropping-particle" : "", "family" : "Reznek", "given" : "R.", "non-dropping-particle" : "", "parse-names" : false, "suffix" : "" } ], "container-title" : "European Journal of Endocrinology", "id" : "ITEM-1", "issued" : { "date-parts" : [ [ "2003" ] ] }, "page" : "543-548", "title" : "Hepatic steatosis in Cushing's syndrome: a radiological assessment using computed tomography", "type" : "article-journal", "volume" : "149" }, "uris" : [ "http://www.mendeley.com/documents/?uuid=19475220-d6a9-4dab-b4d4-cb43e7112900" ] }, { "id" : "ITEM-2", "itemData" : { "author" : [ { "dropping-particle" : "", "family" : "Wanless", "given" : "IR", "non-dropping-particle" : "", "parse-names" : false, "suffix" : "" }, { "dropping-particle" : "", "family" : "Lentz", "given" : "JS", "non-dropping-particle" : "", "parse-names" : false, "suffix" : "" } ], "container-title" : "Hepatology", "id" : "ITEM-2", "issue" : "5", "issued" : { "date-parts" : [ [ "1990" ] ] }, "page" : "1106-1110", "title" : "Fatty Liver Hepatitis ( Steatohepatitis ) and Obesity : An Autopsy Study with Analysis of Risk Factors", "type" : "article-journal", "volume" : "12" }, "uris" : [ "http://www.mendeley.com/documents/?uuid=7dd8e3e0-61ca-4f0f-84d7-8ea927698a46", "http://www.mendeley.com/documents/?uuid=9404ad7e-f7e1-4b93-88fd-872e24ded589" ] } ], "mendeley" : { "formattedCitation" : "(32, 7)", "plainTextFormattedCitation" : "(32, 7)", "previouslyFormattedCitation" : "(32, 7)" }, "properties" : { "noteIndex" : 0 }, "schema" : "https://github.com/citation-style-language/schema/raw/master/csl-citation.json" }</w:instrText>
       </w:r>
       <w:r>
         <w:rPr>
@@ -10230,7 +10181,7 @@
           <w:noProof/>
           <w:color w:val="000000" w:themeColor="text1"/>
         </w:rPr>
-        <w:t>(2, 13)</w:t>
+        <w:t>(32, 7)</w:t>
       </w:r>
       <w:r>
         <w:rPr>
@@ -11451,14 +11402,12 @@
         </w:rPr>
         <w:t xml:space="preserve"> animals ate slightly more food</w:t>
       </w:r>
-      <w:ins w:id="4" w:author="Dave Bridges" w:date="2017-09-19T18:57:00Z">
-        <w:r>
-          <w:rPr>
-            <w:color w:val="000000" w:themeColor="text1"/>
-          </w:rPr>
-          <w:t xml:space="preserve"> </w:t>
-        </w:r>
-      </w:ins>
+      <w:r>
+        <w:rPr>
+          <w:color w:val="000000" w:themeColor="text1"/>
+        </w:rPr>
+        <w:t xml:space="preserve"> </w:t>
+      </w:r>
       <w:r>
         <w:rPr>
           <w:color w:val="000000" w:themeColor="text1"/>
@@ -11557,7 +11506,7 @@
         <w:rPr>
           <w:color w:val="000000" w:themeColor="text1"/>
         </w:rPr>
-        <w:instrText>ADDIN CSL_CITATION { "citationItems" : [ { "id" : "ITEM-1", "itemData" : { "author" : [ { "dropping-particle" : "", "family" : "Edgerton", "given" : "Dale S", "non-dropping-particle" : "", "parse-names" : false, "suffix" : "" }, { "dropping-particle" : "", "family" : "Kraft", "given" : "Guillaume", "non-dropping-particle" : "", "parse-names" : false, "suffix" : "" }, { "dropping-particle" : "", "family" : "Smith", "given" : "Marta", "non-dropping-particle" : "", "parse-names" : false, "suffix" : "" }, { "dropping-particle" : "", "family" : "Farmer", "given" : "Ben", "non-dropping-particle" : "", "parse-names" : false, "suffix" : "" }, { "dropping-particle" : "", "family" : "Williams", "given" : "Phillip E", "non-dropping-particle" : "", "parse-names" : false, "suffix" : "" }, { "dropping-particle" : "", "family" : "Coate", "given" : "Katie C", "non-dropping-particle" : "", "parse-names" : false, "suffix" : "" }, { "dropping-particle" : "", "family" : "Printz", "given" : "Richard L", "non-dropping-particle" : "", "parse-names" : false, "suffix" : "" }, { "dropping-particle" : "", "family" : "Brien", "given" : "Richard M O", "non-dropping-particle" : "", "parse-names" : false, "suffix" : "" }, { "dropping-particle" : "", "family" : "Cherrington", "given" : "Alan D", "non-dropping-particle" : "", "parse-names" : false, "suffix" : "" } ], "id" : "ITEM-1", "issue" : "6", "issued" : { "date-parts" : [ [ "2017" ] ] }, "page" : "1-14", "title" : "Insulin \u2019 s direct hepatic effect explains the inhibition of glucose production caused by insulin secretion", "type" : "article-journal", "volume" : "2" }, "uris" : [ "http://www.mendeley.com/documents/?uuid=3268dbed-88d5-4595-944d-3169b2678a9a", "http://www.mendeley.com/documents/?uuid=29eb42f5-0a49-4ba8-aeca-aa320adbc4d4" ] }, { "id" : "ITEM-2", "itemData" : { "author" : [ { "dropping-particle" : "", "family" : "Rebrin", "given" : "Kerstin", "non-dropping-particle" : "", "parse-names" : false, "suffix" : "" }, { "dropping-particle" : "", "family" : "Steil", "given" : "Garry M", "non-dropping-particle" : "", "parse-names" : false, "suffix" : "" }, { "dropping-particle" : "", "family" : "Mittelman", "given" : "Steven D", "non-dropping-particle" : "", "parse-names" : false, "suffix" : "" }, { "dropping-particle" : "", "family" : "Bergman", "given" : "Richard N", "non-dropping-particle" : "", "parse-names" : false, "suffix" : "" } ], "id" : "ITEM-2", "issue" : "3", "issued" : { "date-parts" : [ [ "1996" ] ] }, "page" : "741-749", "title" : "Causal Linkage between Insulin Suppression of Lipolysis and Suppression of Liver Glucose Output in Dogs", "type" : "article-journal", "volume" : "98" }, "uris" : [ "http://www.mendeley.com/documents/?uuid=3c62854f-90c8-49a6-898d-9a4d53ecc8c6", "http://www.mendeley.com/documents/?uuid=3d156259-9ea9-4992-9530-19ab856fd6b1", "http://www.mendeley.com/documents/?uuid=239cf9b4-50a7-45c1-bf44-8c8f7990662d" ] } ], "mendeley" : { "formattedCitation" : "(28, 42)", "plainTextFormattedCitation" : "(28, 42)", "previouslyFormattedCitation" : "(28, 42)" }, "properties" : { "noteIndex" : 0 }, "schema" : "https://github.com/citation-style-language/schema/raw/master/csl-citation.json" }</w:instrText>
+        <w:instrText>ADDIN CSL_CITATION { "citationItems" : [ { "id" : "ITEM-1", "itemData" : { "author" : [ { "dropping-particle" : "", "family" : "Edgerton", "given" : "Dale S", "non-dropping-particle" : "", "parse-names" : false, "suffix" : "" }, { "dropping-particle" : "", "family" : "Kraft", "given" : "Guillaume", "non-dropping-particle" : "", "parse-names" : false, "suffix" : "" }, { "dropping-particle" : "", "family" : "Smith", "given" : "Marta", "non-dropping-particle" : "", "parse-names" : false, "suffix" : "" }, { "dropping-particle" : "", "family" : "Farmer", "given" : "Ben", "non-dropping-particle" : "", "parse-names" : false, "suffix" : "" }, { "dropping-particle" : "", "family" : "Williams", "given" : "Phillip E", "non-dropping-particle" : "", "parse-names" : false, "suffix" : "" }, { "dropping-particle" : "", "family" : "Coate", "given" : "Katie C", "non-dropping-particle" : "", "parse-names" : false, "suffix" : "" }, { "dropping-particle" : "", "family" : "Printz", "given" : "Richard L", "non-dropping-particle" : "", "parse-names" : false, "suffix" : "" }, { "dropping-particle" : "", "family" : "Brien", "given" : "Richard M O", "non-dropping-particle" : "", "parse-names" : false, "suffix" : "" }, { "dropping-particle" : "", "family" : "Cherrington", "given" : "Alan D", "non-dropping-particle" : "", "parse-names" : false, "suffix" : "" } ], "id" : "ITEM-1", "issue" : "6", "issued" : { "date-parts" : [ [ "2017" ] ] }, "page" : "1-14", "title" : "Insulin \u2019 s direct hepatic effect explains the inhibition of glucose production caused by insulin secretion", "type" : "article-journal", "volume" : "2" }, "uris" : [ "http://www.mendeley.com/documents/?uuid=3268dbed-88d5-4595-944d-3169b2678a9a", "http://www.mendeley.com/documents/?uuid=29eb42f5-0a49-4ba8-aeca-aa320adbc4d4" ] }, { "id" : "ITEM-2", "itemData" : { "author" : [ { "dropping-particle" : "", "family" : "Rebrin", "given" : "Kerstin", "non-dropping-particle" : "", "parse-names" : false, "suffix" : "" }, { "dropping-particle" : "", "family" : "Steil", "given" : "Garry M", "non-dropping-particle" : "", "parse-names" : false, "suffix" : "" }, { "dropping-particle" : "", "family" : "Mittelman", "given" : "Steven D", "non-dropping-particle" : "", "parse-names" : false, "suffix" : "" }, { "dropping-particle" : "", "family" : "Bergman", "given" : "Richard N", "non-dropping-particle" : "", "parse-names" : false, "suffix" : "" } ], "id" : "ITEM-2", "issue" : "3", "issued" : { "date-parts" : [ [ "1996" ] ] }, "page" : "741-749", "title" : "Causal Linkage between Insulin Suppression of Lipolysis and Suppression of Liver Glucose Output in Dogs", "type" : "article-journal", "volume" : "98" }, "uris" : [ "http://www.mendeley.com/documents/?uuid=3c62854f-90c8-49a6-898d-9a4d53ecc8c6", "http://www.mendeley.com/documents/?uuid=3d156259-9ea9-4992-9530-19ab856fd6b1", "http://www.mendeley.com/documents/?uuid=239cf9b4-50a7-45c1-bf44-8c8f7990662d" ] } ], "mendeley" : { "formattedCitation" : "(18, 33)", "plainTextFormattedCitation" : "(18, 33)", "previouslyFormattedCitation" : "(18, 33)" }, "properties" : { "noteIndex" : 0 }, "schema" : "https://github.com/citation-style-language/schema/raw/master/csl-citation.json" }</w:instrText>
       </w:r>
       <w:r>
         <w:rPr>
@@ -11570,7 +11519,7 @@
           <w:noProof/>
           <w:color w:val="000000" w:themeColor="text1"/>
         </w:rPr>
-        <w:t>(28, 42)</w:t>
+        <w:t>(18, 33)</w:t>
       </w:r>
       <w:r>
         <w:rPr>
@@ -11636,7 +11585,7 @@
         <w:rPr>
           <w:color w:val="000000" w:themeColor="text1"/>
         </w:rPr>
-        <w:instrText>ADDIN CSL_CITATION { "citationItems" : [ { "id" : "ITEM-1", "itemData" : { "DOI" : "10.1002/hep.23116", "author" : [ { "dropping-particle" : "", "family" : "Gastaldelli", "given" : "Amalia", "non-dropping-particle" : "", "parse-names" : false, "suffix" : "" }, { "dropping-particle" : "", "family" : "Harrison", "given" : "Stephen A", "non-dropping-particle" : "", "parse-names" : false, "suffix" : "" }, { "dropping-particle" : "", "family" : "Belfort-aguilar", "given" : "Renata", "non-dropping-particle" : "", "parse-names" : false, "suffix" : "" }, { "dropping-particle" : "", "family" : "Hardies", "given" : "Lou Jean", "non-dropping-particle" : "", "parse-names" : false, "suffix" : "" }, { "dropping-particle" : "", "family" : "Balas", "given" : "Bogdan", "non-dropping-particle" : "", "parse-names" : false, "suffix" : "" }, { "dropping-particle" : "", "family" : "Schenker", "given" : "Steven", "non-dropping-particle" : "", "parse-names" : false, "suffix" : "" }, { "dropping-particle" : "", "family" : "Cusi", "given" : "Kenneth", "non-dropping-particle" : "", "parse-names" : false, "suffix" : "" } ], "id" : "ITEM-1", "issued" : { "date-parts" : [ [ "2009" ] ] }, "title" : "Importance of Changes in Adipose Tissue Insulin Resistance to Histological Response During Thiazolidinedione Treatment of Patients with Nonalcoholic Steatohepatitis", "type" : "article-journal" }, "uris" : [ "http://www.mendeley.com/documents/?uuid=b3c1eb52-fead-4d1a-9f95-c6d25a6941ac", "http://www.mendeley.com/documents/?uuid=88662c35-f735-4412-a12e-2f2bc187d7a4" ] } ], "mendeley" : { "formattedCitation" : "(22)", "plainTextFormattedCitation" : "(22)", "previouslyFormattedCitation" : "(22)" }, "properties" : { "noteIndex" : 0 }, "schema" : "https://github.com/citation-style-language/schema/raw/master/csl-citation.json" }</w:instrText>
+        <w:instrText>ADDIN CSL_CITATION { "citationItems" : [ { "id" : "ITEM-1", "itemData" : { "DOI" : "10.1002/hep.23116", "author" : [ { "dropping-particle" : "", "family" : "Gastaldelli", "given" : "Amalia", "non-dropping-particle" : "", "parse-names" : false, "suffix" : "" }, { "dropping-particle" : "", "family" : "Harrison", "given" : "Stephen A", "non-dropping-particle" : "", "parse-names" : false, "suffix" : "" }, { "dropping-particle" : "", "family" : "Belfort-aguilar", "given" : "Renata", "non-dropping-particle" : "", "parse-names" : false, "suffix" : "" }, { "dropping-particle" : "", "family" : "Hardies", "given" : "Lou Jean", "non-dropping-particle" : "", "parse-names" : false, "suffix" : "" }, { "dropping-particle" : "", "family" : "Balas", "given" : "Bogdan", "non-dropping-particle" : "", "parse-names" : false, "suffix" : "" }, { "dropping-particle" : "", "family" : "Schenker", "given" : "Steven", "non-dropping-particle" : "", "parse-names" : false, "suffix" : "" }, { "dropping-particle" : "", "family" : "Cusi", "given" : "Kenneth", "non-dropping-particle" : "", "parse-names" : false, "suffix" : "" } ], "id" : "ITEM-1", "issued" : { "date-parts" : [ [ "2009" ] ] }, "title" : "Importance of Changes in Adipose Tissue Insulin Resistance to Histological Response During Thiazolidinedione Treatment of Patients with Nonalcoholic Steatohepatitis", "type" : "article-journal" }, "uris" : [ "http://www.mendeley.com/documents/?uuid=b3c1eb52-fead-4d1a-9f95-c6d25a6941ac", "http://www.mendeley.com/documents/?uuid=88662c35-f735-4412-a12e-2f2bc187d7a4" ] } ], "mendeley" : { "formattedCitation" : "(34)", "plainTextFormattedCitation" : "(34)", "previouslyFormattedCitation" : "(34)" }, "properties" : { "noteIndex" : 0 }, "schema" : "https://github.com/citation-style-language/schema/raw/master/csl-citation.json" }</w:instrText>
       </w:r>
       <w:r>
         <w:rPr>
@@ -11649,7 +11598,7 @@
           <w:noProof/>
           <w:color w:val="000000" w:themeColor="text1"/>
         </w:rPr>
-        <w:t>(22)</w:t>
+        <w:t>(34)</w:t>
       </w:r>
       <w:r>
         <w:rPr>
@@ -11679,7 +11628,7 @@
         <w:rPr>
           <w:color w:val="000000" w:themeColor="text1"/>
         </w:rPr>
-        <w:instrText>ADDIN CSL_CITATION { "citationItems" : [ { "id" : "ITEM-1", "itemData" : { "DOI" : "10.1152/ajpendo.00544.2001", "ISBN" : "0193-1849 (Print)\\r0193-1849 (Linking)", "ISSN" : "0193-1849", "PMID" : "12067858", "abstract" : "Cortisol's effects on lipid metabolism are controversial and may involve stimulation of both lipolysis and lipogenesis. This study was undertaken to define the role of physiological hypercortisolemia on systemic and regional lipolysis in humans. We investigated seven healthy young male volunteers after an overnight fast on two occasions by means of microdialysis and palmitate turnover in a placebo-controlled manner with a pancreatic pituitary clamp involving inhibition with somatostatin and substitution of growth hormone, glucagon, and insulin at basal levels. Hydrocortisone infusion increased circulating concentrations of cortisol (888 +/- 12 vs. 245 +/- 7 nmol/l). Interstitial glycerol concentrations rose in parallel in abdominal (327 +/- 35 vs. 156 +/- 30 micromol/l; P = 0.05) and femoral (178 +/- 28 vs. 91 +/- 22 micromol/l; P = 0.02) adipose tissue. Systemic [(3)H]palmitate turnover increased (165 +/- 17 vs. 92 +/- 24 micromol/min; P = 0.01). Levels of insulin, glucagon, and growth hormone were comparable. In conclusion, the present study unmistakably shows that cortisol in physiological concentrations is a potent stimulus of lipolysis and that this effect prevails equally in both femoral and abdominal adipose tissue.", "author" : [ { "dropping-particle" : "", "family" : "Djurhuus", "given" : "C B", "non-dropping-particle" : "", "parse-names" : false, "suffix" : "" }, { "dropping-particle" : "", "family" : "Gravholt", "given" : "C H", "non-dropping-particle" : "", "parse-names" : false, "suffix" : "" }, { "dropping-particle" : "", "family" : "Nielsen", "given" : "S", "non-dropping-particle" : "", "parse-names" : false, "suffix" : "" }, { "dropping-particle" : "", "family" : "Mengel", "given" : "a", "non-dropping-particle" : "", "parse-names" : false, "suffix" : "" }, { "dropping-particle" : "", "family" : "Christiansen", "given" : "J S", "non-dropping-particle" : "", "parse-names" : false, "suffix" : "" }, { "dropping-particle" : "", "family" : "Schmitz", "given" : "O E", "non-dropping-particle" : "", "parse-names" : false, "suffix" : "" }, { "dropping-particle" : "", "family" : "M\u00f8ller", "given" : "N", "non-dropping-particle" : "", "parse-names" : false, "suffix" : "" } ], "container-title" : "American journal of physiology. Endocrinology and metabolism", "id" : "ITEM-1", "issue" : "1", "issued" : { "date-parts" : [ [ "2002" ] ] }, "page" : "E172-E177", "title" : "Effects of cortisol on lipolysis and regional interstitial glycerol levels in humans.", "type" : "article-journal", "volume" : "283" }, "uris" : [ "http://www.mendeley.com/documents/?uuid=d6aa53fb-4b06-4dd0-a485-93651697771d" ] }, { "id" : "ITEM-2", "itemData" : { "DOI" : "10.1530/JME-15-0119", "ISSN" : "0952-5041", "PMID" : "26150553", "abstract" : "Glucocorticoids have major effects on adipose tissue metabolism. To study tissue mRNA expression changes induced by chronic elevated endogenous glucocorticoids, we performed RNA sequencing on subcutaneous adipose tissue from patients with Cushing's disease (n=5) compared to patients with non-functioning pituitary adenomas (n=11). We found higher expression of transcripts involved in several metabolic pathways, including lipogenesis, proteolysis and glucose oxidation as well as decreased expression of transcripts involved in inflammation and protein synthesis. To further study this in a model system, we subjected mice to dexamethasone treatment for 12 weeks and analyzed their inguinal (subcutaneous) fat pads, which led to similar findings. Additionally, mice treated with dexamethasone showed drastic decreases in lean body mass as well as increased fat mass, further supporting the human transcriptomic data. These data provide insight to transcriptional changes that may be responsible for the co-morbidities associated with chronic elevations of glucocorticoids.", "author" : [ { "dropping-particle" : "", "family" : "Hochberg", "given" : "Irit", "non-dropping-particle" : "", "parse-names" : false, "suffix" : "" }, { "dropping-particle" : "", "family" : "Harvey", "given" : "Innocence", "non-dropping-particle" : "", "parse-names" : false, "suffix" : "" }, { "dropping-particle" : "", "family" : "Tran", "given" : "Quynh T.", "non-dropping-particle" : "", "parse-names" : false, "suffix" : "" }, { "dropping-particle" : "", "family" : "Stephenson", "given" : "Erin J.", "non-dropping-particle" : "", "parse-names" : false, "suffix" : "" }, { "dropping-particle" : "", "family" : "Barkan", "given" : "Ariel L", "non-dropping-particle" : "", "parse-names" : false, "suffix" : "" }, { "dropping-particle" : "", "family" : "Saltiel", "given" : "Alan R", "non-dropping-particle" : "", "parse-names" : false, "suffix" : "" }, { "dropping-particle" : "", "family" : "Chandler", "given" : "William F.", "non-dropping-particle" : "", "parse-names" : false, "suffix" : "" }, { "dropping-particle" : "", "family" : "Bridges", "given" : "Dave", "non-dropping-particle" : "", "parse-names" : false, "suffix" : "" } ], "container-title" : "Journal of Molecular Endocrinology", "id" : "ITEM-2", "issue" : "2", "issued" : { "date-parts" : [ [ "2015", "10" ] ] }, "page" : "81-94", "title" : "Gene expression changes in subcutaneous adipose tissue due to Cushing's disease", "type" : "article-journal", "volume" : "55" }, "uris" : [ "http://www.mendeley.com/documents/?uuid=c9451b66-5bf3-4028-81a5-5d6a8a2137cb" ] }, { "id" : "ITEM-3", "itemData" : { "author" : [ { "dropping-particle" : "", "family" : "Djurhuus", "given" : "C B", "non-dropping-particle" : "", "parse-names" : false, "suffix" : "" }, { "dropping-particle" : "", "family" : "Gravholt", "given" : "C H", "non-dropping-particle" : "", "parse-names" : false, "suffix" : "" }, { "dropping-particle" : "", "family" : "Nielsen", "given" : "S", "non-dropping-particle" : "", "parse-names" : false, "suffix" : "" }, { "dropping-particle" : "", "family" : "Pedersen", "given" : "S B", "non-dropping-particle" : "", "parse-names" : false, "suffix" : "" }, { "dropping-particle" : "", "family" : "M\u00f8ller", "given" : "N", "non-dropping-particle" : "", "parse-names" : false, "suffix" : "" }, { "dropping-particle" : "", "family" : "Schmitz", "given" : "O", "non-dropping-particle" : "", "parse-names" : false, "suffix" : "" } ], "id" : "ITEM-3", "issued" : { "date-parts" : [ [ "2004" ] ] }, "page" : "488-494", "title" : "Additive effects of cortisol and growth hormone on regional and systemic lipolysis in humans", "type" : "article-journal" }, "uris" : [ "http://www.mendeley.com/documents/?uuid=1738b968-7205-4f18-8050-0ab72cec4ed3", "http://www.mendeley.com/documents/?uuid=f9360450-92ea-43c6-bc63-c493826eff65" ] }, { "id" : "ITEM-4", "itemData" : { "author" : [ { "dropping-particle" : "", "family" : "Kr\u0161ek", "given" : "M", "non-dropping-particle" : "", "parse-names" : false, "suffix" : "" }, { "dropping-particle" : "", "family" : "Rosick\u00e1", "given" : "M", "non-dropping-particle" : "", "parse-names" : false, "suffix" : "" }, { "dropping-particle" : "", "family" : "Nedv\u00eddkov\u00e1", "given" : "J", "non-dropping-particle" : "", "parse-names" : false, "suffix" : "" }, { "dropping-particle" : "", "family" : "Kov\u00e1", "given" : "H Kvasni \u010c", "non-dropping-particle" : "", "parse-names" : false, "suffix" : "" }, { "dropping-particle" : "", "family" : "H\u00e1na", "given" : "V", "non-dropping-particle" : "", "parse-names" : false, "suffix" : "" }, { "dropping-particle" : "", "family" : "Marek", "given" : "J", "non-dropping-particle" : "", "parse-names" : false, "suffix" : "" }, { "dropping-particle" : "", "family" : "Haluz\u00edk", "given" : "M", "non-dropping-particle" : "", "parse-names" : false, "suffix" : "" }, { "dropping-particle" : "", "family" : "Lai", "given" : "E W", "non-dropping-particle" : "", "parse-names" : false, "suffix" : "" }, { "dropping-particle" : "", "family" : "Pac\u00e1k", "given" : "K", "non-dropping-particle" : "", "parse-names" : false, "suffix" : "" } ], "id" : "ITEM-4", "issued" : { "date-parts" : [ [ "2006" ] ] }, "page" : "421-428", "title" : "Increased Lipolysis of Subcutaneous Abdominal Adipose Tissue and Altered Noradrenergic Activity in Patients with Cushing \u2018 s Syndrome : An In-vivo Microdialysis Study", "type" : "article-journal" }, "uris" : [ "http://www.mendeley.com/documents/?uuid=8ac4072e-3a3d-4cb9-92f6-e2bbf0cd1528", "http://www.mendeley.com/documents/?uuid=05be40ed-e631-416e-955c-ee2c66e7820e", "http://www.mendeley.com/documents/?uuid=4c8d1016-5a5e-4be0-9160-d9363ebef1f4" ] } ], "mendeley" : { "formattedCitation" : "(18, 25\u201327)", "plainTextFormattedCitation" : "(18, 25\u201327)", "previouslyFormattedCitation" : "(18, 25\u201327)" }, "properties" : { "noteIndex" : 0 }, "schema" : "https://github.com/citation-style-language/schema/raw/master/csl-citation.json" }</w:instrText>
+        <w:instrText>ADDIN CSL_CITATION { "citationItems" : [ { "id" : "ITEM-1", "itemData" : { "DOI" : "10.1152/ajpendo.00544.2001", "ISBN" : "0193-1849 (Print)\\r0193-1849 (Linking)", "ISSN" : "0193-1849", "PMID" : "12067858", "abstract" : "Cortisol's effects on lipid metabolism are controversial and may involve stimulation of both lipolysis and lipogenesis. This study was undertaken to define the role of physiological hypercortisolemia on systemic and regional lipolysis in humans. We investigated seven healthy young male volunteers after an overnight fast on two occasions by means of microdialysis and palmitate turnover in a placebo-controlled manner with a pancreatic pituitary clamp involving inhibition with somatostatin and substitution of growth hormone, glucagon, and insulin at basal levels. Hydrocortisone infusion increased circulating concentrations of cortisol (888 +/- 12 vs. 245 +/- 7 nmol/l). Interstitial glycerol concentrations rose in parallel in abdominal (327 +/- 35 vs. 156 +/- 30 micromol/l; P = 0.05) and femoral (178 +/- 28 vs. 91 +/- 22 micromol/l; P = 0.02) adipose tissue. Systemic [(3)H]palmitate turnover increased (165 +/- 17 vs. 92 +/- 24 micromol/min; P = 0.01). Levels of insulin, glucagon, and growth hormone were comparable. In conclusion, the present study unmistakably shows that cortisol in physiological concentrations is a potent stimulus of lipolysis and that this effect prevails equally in both femoral and abdominal adipose tissue.", "author" : [ { "dropping-particle" : "", "family" : "Djurhuus", "given" : "C B", "non-dropping-particle" : "", "parse-names" : false, "suffix" : "" }, { "dropping-particle" : "", "family" : "Gravholt", "given" : "C H", "non-dropping-particle" : "", "parse-names" : false, "suffix" : "" }, { "dropping-particle" : "", "family" : "Nielsen", "given" : "S", "non-dropping-particle" : "", "parse-names" : false, "suffix" : "" }, { "dropping-particle" : "", "family" : "Mengel", "given" : "a", "non-dropping-particle" : "", "parse-names" : false, "suffix" : "" }, { "dropping-particle" : "", "family" : "Christiansen", "given" : "J S", "non-dropping-particle" : "", "parse-names" : false, "suffix" : "" }, { "dropping-particle" : "", "family" : "Schmitz", "given" : "O E", "non-dropping-particle" : "", "parse-names" : false, "suffix" : "" }, { "dropping-particle" : "", "family" : "M\u00f8ller", "given" : "N", "non-dropping-particle" : "", "parse-names" : false, "suffix" : "" } ], "container-title" : "American journal of physiology. Endocrinology and metabolism", "id" : "ITEM-1", "issue" : "1", "issued" : { "date-parts" : [ [ "2002" ] ] }, "page" : "E172-E177", "title" : "Effects of cortisol on lipolysis and regional interstitial glycerol levels in humans.", "type" : "article-journal", "volume" : "283" }, "uris" : [ "http://www.mendeley.com/documents/?uuid=d6aa53fb-4b06-4dd0-a485-93651697771d" ] }, { "id" : "ITEM-2", "itemData" : { "DOI" : "10.1530/JME-15-0119", "ISSN" : "0952-5041", "PMID" : "26150553", "abstract" : "Glucocorticoids have major effects on adipose tissue metabolism. To study tissue mRNA expression changes induced by chronic elevated endogenous glucocorticoids, we performed RNA sequencing on subcutaneous adipose tissue from patients with Cushing's disease (n=5) compared to patients with non-functioning pituitary adenomas (n=11). We found higher expression of transcripts involved in several metabolic pathways, including lipogenesis, proteolysis and glucose oxidation as well as decreased expression of transcripts involved in inflammation and protein synthesis. To further study this in a model system, we subjected mice to dexamethasone treatment for 12 weeks and analyzed their inguinal (subcutaneous) fat pads, which led to similar findings. Additionally, mice treated with dexamethasone showed drastic decreases in lean body mass as well as increased fat mass, further supporting the human transcriptomic data. These data provide insight to transcriptional changes that may be responsible for the co-morbidities associated with chronic elevations of glucocorticoids.", "author" : [ { "dropping-particle" : "", "family" : "Hochberg", "given" : "Irit", "non-dropping-particle" : "", "parse-names" : false, "suffix" : "" }, { "dropping-particle" : "", "family" : "Harvey", "given" : "Innocence", "non-dropping-particle" : "", "parse-names" : false, "suffix" : "" }, { "dropping-particle" : "", "family" : "Tran", "given" : "Quynh T.", "non-dropping-particle" : "", "parse-names" : false, "suffix" : "" }, { "dropping-particle" : "", "family" : "Stephenson", "given" : "Erin J.", "non-dropping-particle" : "", "parse-names" : false, "suffix" : "" }, { "dropping-particle" : "", "family" : "Barkan", "given" : "Ariel L", "non-dropping-particle" : "", "parse-names" : false, "suffix" : "" }, { "dropping-particle" : "", "family" : "Saltiel", "given" : "Alan R", "non-dropping-particle" : "", "parse-names" : false, "suffix" : "" }, { "dropping-particle" : "", "family" : "Chandler", "given" : "William F.", "non-dropping-particle" : "", "parse-names" : false, "suffix" : "" }, { "dropping-particle" : "", "family" : "Bridges", "given" : "Dave", "non-dropping-particle" : "", "parse-names" : false, "suffix" : "" } ], "container-title" : "Journal of Molecular Endocrinology", "id" : "ITEM-2", "issue" : "2", "issued" : { "date-parts" : [ [ "2015", "10" ] ] }, "page" : "81-94", "title" : "Gene expression changes in subcutaneous adipose tissue due to Cushing's disease", "type" : "article-journal", "volume" : "55" }, "uris" : [ "http://www.mendeley.com/documents/?uuid=c9451b66-5bf3-4028-81a5-5d6a8a2137cb" ] }, { "id" : "ITEM-3", "itemData" : { "author" : [ { "dropping-particle" : "", "family" : "Djurhuus", "given" : "C B", "non-dropping-particle" : "", "parse-names" : false, "suffix" : "" }, { "dropping-particle" : "", "family" : "Gravholt", "given" : "C H", "non-dropping-particle" : "", "parse-names" : false, "suffix" : "" }, { "dropping-particle" : "", "family" : "Nielsen", "given" : "S", "non-dropping-particle" : "", "parse-names" : false, "suffix" : "" }, { "dropping-particle" : "", "family" : "Pedersen", "given" : "S B", "non-dropping-particle" : "", "parse-names" : false, "suffix" : "" }, { "dropping-particle" : "", "family" : "M\u00f8ller", "given" : "N", "non-dropping-particle" : "", "parse-names" : false, "suffix" : "" }, { "dropping-particle" : "", "family" : "Schmitz", "given" : "O", "non-dropping-particle" : "", "parse-names" : false, "suffix" : "" } ], "id" : "ITEM-3", "issued" : { "date-parts" : [ [ "2004" ] ] }, "page" : "488-494", "title" : "Additive effects of cortisol and growth hormone on regional and systemic lipolysis in humans", "type" : "article-journal" }, "uris" : [ "http://www.mendeley.com/documents/?uuid=1738b968-7205-4f18-8050-0ab72cec4ed3", "http://www.mendeley.com/documents/?uuid=f9360450-92ea-43c6-bc63-c493826eff65" ] }, { "id" : "ITEM-4", "itemData" : { "author" : [ { "dropping-particle" : "", "family" : "Kr\u0161ek", "given" : "M", "non-dropping-particle" : "", "parse-names" : false, "suffix" : "" }, { "dropping-particle" : "", "family" : "Rosick\u00e1", "given" : "M", "non-dropping-particle" : "", "parse-names" : false, "suffix" : "" }, { "dropping-particle" : "", "family" : "Nedv\u00eddkov\u00e1", "given" : "J", "non-dropping-particle" : "", "parse-names" : false, "suffix" : "" }, { "dropping-particle" : "", "family" : "Kov\u00e1", "given" : "H Kvasni \u010c", "non-dropping-particle" : "", "parse-names" : false, "suffix" : "" }, { "dropping-particle" : "", "family" : "H\u00e1na", "given" : "V", "non-dropping-particle" : "", "parse-names" : false, "suffix" : "" }, { "dropping-particle" : "", "family" : "Marek", "given" : "J", "non-dropping-particle" : "", "parse-names" : false, "suffix" : "" }, { "dropping-particle" : "", "family" : "Haluz\u00edk", "given" : "M", "non-dropping-particle" : "", "parse-names" : false, "suffix" : "" }, { "dropping-particle" : "", "family" : "Lai", "given" : "E W", "non-dropping-particle" : "", "parse-names" : false, "suffix" : "" }, { "dropping-particle" : "", "family" : "Pac\u00e1k", "given" : "K", "non-dropping-particle" : "", "parse-names" : false, "suffix" : "" } ], "id" : "ITEM-4", "issued" : { "date-parts" : [ [ "2006" ] ] }, "page" : "421-428", "title" : "Increased Lipolysis of Subcutaneous Abdominal Adipose Tissue and Altered Noradrenergic Activity in Patients with Cushing \u2018 s Syndrome : An In-vivo Microdialysis Study", "type" : "article-journal" }, "uris" : [ "http://www.mendeley.com/documents/?uuid=8ac4072e-3a3d-4cb9-92f6-e2bbf0cd1528", "http://www.mendeley.com/documents/?uuid=05be40ed-e631-416e-955c-ee2c66e7820e", "http://www.mendeley.com/documents/?uuid=4c8d1016-5a5e-4be0-9160-d9363ebef1f4" ] } ], "mendeley" : { "formattedCitation" : "(11, 15\u201317)", "plainTextFormattedCitation" : "(11, 15\u201317)", "previouslyFormattedCitation" : "(11, 15\u201317)" }, "properties" : { "noteIndex" : 0 }, "schema" : "https://github.com/citation-style-language/schema/raw/master/csl-citation.json" }</w:instrText>
       </w:r>
       <w:r>
         <w:rPr>
@@ -11692,7 +11641,7 @@
           <w:noProof/>
           <w:color w:val="000000" w:themeColor="text1"/>
         </w:rPr>
-        <w:t>(18, 25–27)</w:t>
+        <w:t>(11, 15–17)</w:t>
       </w:r>
       <w:r>
         <w:rPr>
@@ -13598,7 +13547,7 @@
         <w:rPr>
           <w:color w:val="000000" w:themeColor="text1"/>
         </w:rPr>
-        <w:instrText>ADDIN CSL_CITATION { "citationItems" : [ { "id" : "ITEM-1", "itemData" : { "DOI" : "10.1530/JME-15-0119", "ISSN" : "0952-5041", "PMID" : "26150553", "abstract" : "Glucocorticoids have major effects on adipose tissue metabolism. To study tissue mRNA expression changes induced by chronic elevated endogenous glucocorticoids, we performed RNA sequencing on subcutaneous adipose tissue from patients with Cushing's disease (n=5) compared to patients with non-functioning pituitary adenomas (n=11). We found higher expression of transcripts involved in several metabolic pathways, including lipogenesis, proteolysis and glucose oxidation as well as decreased expression of transcripts involved in inflammation and protein synthesis. To further study this in a model system, we subjected mice to dexamethasone treatment for 12 weeks and analyzed their inguinal (subcutaneous) fat pads, which led to similar findings. Additionally, mice treated with dexamethasone showed drastic decreases in lean body mass as well as increased fat mass, further supporting the human transcriptomic data. These data provide insight to transcriptional changes that may be responsible for the co-morbidities associated with chronic elevations of glucocorticoids.", "author" : [ { "dropping-particle" : "", "family" : "Hochberg", "given" : "Irit", "non-dropping-particle" : "", "parse-names" : false, "suffix" : "" }, { "dropping-particle" : "", "family" : "Harvey", "given" : "Innocence", "non-dropping-particle" : "", "parse-names" : false, "suffix" : "" }, { "dropping-particle" : "", "family" : "Tran", "given" : "Quynh T.", "non-dropping-particle" : "", "parse-names" : false, "suffix" : "" }, { "dropping-particle" : "", "family" : "Stephenson", "given" : "Erin J.", "non-dropping-particle" : "", "parse-names" : false, "suffix" : "" }, { "dropping-particle" : "", "family" : "Barkan", "given" : "Ariel L", "non-dropping-particle" : "", "parse-names" : false, "suffix" : "" }, { "dropping-particle" : "", "family" : "Saltiel", "given" : "Alan R", "non-dropping-particle" : "", "parse-names" : false, "suffix" : "" }, { "dropping-particle" : "", "family" : "Chandler", "given" : "William F.", "non-dropping-particle" : "", "parse-names" : false, "suffix" : "" }, { "dropping-particle" : "", "family" : "Bridges", "given" : "Dave", "non-dropping-particle" : "", "parse-names" : false, "suffix" : "" } ], "container-title" : "Journal of Molecular Endocrinology", "id" : "ITEM-1", "issue" : "2", "issued" : { "date-parts" : [ [ "2015", "10" ] ] }, "page" : "81-94", "title" : "Gene expression changes in subcutaneous adipose tissue due to Cushing's disease", "type" : "article-journal", "volume" : "55" }, "uris" : [ "http://www.mendeley.com/documents/?uuid=c9451b66-5bf3-4028-81a5-5d6a8a2137cb" ] }, { "id" : "ITEM-2", "itemData" : { "author" : [ { "dropping-particle" : "", "family" : "Abad", "given" : "Veronica", "non-dropping-particle" : "", "parse-names" : false, "suffix" : "" }, { "dropping-particle" : "", "family" : "Chrousos", "given" : "George P", "non-dropping-particle" : "", "parse-names" : false, "suffix" : "" }, { "dropping-particle" : "", "family" : "Reynolds", "given" : "James C", "non-dropping-particle" : "", "parse-names" : false, "suffix" : "" }, { "dropping-particle" : "", "family" : "Nieman", "given" : "Lynnette K", "non-dropping-particle" : "", "parse-names" : false, "suffix" : "" }, { "dropping-particle" : "", "family" : "Hill", "given" : "Suvimol C", "non-dropping-particle" : "", "parse-names" : false, "suffix" : "" }, { "dropping-particle" : "", "family" : "Weinstein", "given" : "Robert S", "non-dropping-particle" : "", "parse-names" : false, "suffix" : "" }, { "dropping-particle" : "", "family" : "Leong", "given" : "Gary M", "non-dropping-particle" : "", "parse-names" : false, "suffix" : "" } ], "id" : "ITEM-2", "issue" : "10", "issued" : { "date-parts" : [ [ "2001" ] ] }, "page" : "1879-1885", "title" : "Glucocorticoid Excess During Adolescence Leads to a Major Persistent Deficit in Bone Mass and an Increase in Central Body Fat", "type" : "article-journal", "volume" : "16" }, "uris" : [ "http://www.mendeley.com/documents/?uuid=6e1eac4a-e9c8-40af-b8e1-6941914e2ee5", "http://www.mendeley.com/documents/?uuid=1646e54b-c9cf-4a27-897d-fe3976668eb5" ] }, { "id" : "ITEM-3", "itemData" : { "DOI" : "10.1111/j.1365-2265.2010.03829.x.MRI", "author" : [ { "dropping-particle" : "", "family" : "Geer", "given" : "Eliza B", "non-dropping-particle" : "", "parse-names" : false, "suffix" : "" }, { "dropping-particle" : "", "family" : "Shen", "given" : "Wei", "non-dropping-particle" : "", "parse-names" : false, "suffix" : "" }, { "dropping-particle" : "", "family" : "Gallagher", "given" : "Dympna", "non-dropping-particle" : "", "parse-names" : false, "suffix" : "" }, { "dropping-particle" : "", "family" : "Punyanitya", "given" : "Mark", "non-dropping-particle" : "", "parse-names" : false, "suffix" : "" }, { "dropping-particle" : "", "family" : "Looker", "given" : "Helen C", "non-dropping-particle" : "", "parse-names" : false, "suffix" : "" }, { "dropping-particle" : "", "family" : "Post", "given" : "Kalmon D", "non-dropping-particle" : "", "parse-names" : false, "suffix" : "" }, { "dropping-particle" : "", "family" : "Freda", "given" : "Pamela U", "non-dropping-particle" : "", "parse-names" : false, "suffix" : "" } ], "id" : "ITEM-3", "issue" : "4", "issued" : { "date-parts" : [ [ "2011" ] ] }, "page" : "469-475", "title" : "Female Patients with Cushing \u2019 s Disease", "type" : "article-journal", "volume" : "73" }, "uris" : [ "http://www.mendeley.com/documents/?uuid=904aaa0f-e81e-497b-9af3-55d56000cd32", "http://www.mendeley.com/documents/?uuid=784b6339-e376-4958-93db-f7aed2dbad63", "http://www.mendeley.com/documents/?uuid=c7dcc969-d702-446a-90fa-833aab297198" ] } ], "mendeley" : { "formattedCitation" : "(18, 20, 21)", "plainTextFormattedCitation" : "(18, 20, 21)", "previouslyFormattedCitation" : "(18, 20, 21)" }, "properties" : { "noteIndex" : 0 }, "schema" : "https://github.com/citation-style-language/schema/raw/master/csl-citation.json" }</w:instrText>
+        <w:instrText>ADDIN CSL_CITATION { "citationItems" : [ { "id" : "ITEM-1", "itemData" : { "DOI" : "10.1530/JME-15-0119", "ISSN" : "0952-5041", "PMID" : "26150553", "abstract" : "Glucocorticoids have major effects on adipose tissue metabolism. To study tissue mRNA expression changes induced by chronic elevated endogenous glucocorticoids, we performed RNA sequencing on subcutaneous adipose tissue from patients with Cushing's disease (n=5) compared to patients with non-functioning pituitary adenomas (n=11). We found higher expression of transcripts involved in several metabolic pathways, including lipogenesis, proteolysis and glucose oxidation as well as decreased expression of transcripts involved in inflammation and protein synthesis. To further study this in a model system, we subjected mice to dexamethasone treatment for 12 weeks and analyzed their inguinal (subcutaneous) fat pads, which led to similar findings. Additionally, mice treated with dexamethasone showed drastic decreases in lean body mass as well as increased fat mass, further supporting the human transcriptomic data. These data provide insight to transcriptional changes that may be responsible for the co-morbidities associated with chronic elevations of glucocorticoids.", "author" : [ { "dropping-particle" : "", "family" : "Hochberg", "given" : "Irit", "non-dropping-particle" : "", "parse-names" : false, "suffix" : "" }, { "dropping-particle" : "", "family" : "Harvey", "given" : "Innocence", "non-dropping-particle" : "", "parse-names" : false, "suffix" : "" }, { "dropping-particle" : "", "family" : "Tran", "given" : "Quynh T.", "non-dropping-particle" : "", "parse-names" : false, "suffix" : "" }, { "dropping-particle" : "", "family" : "Stephenson", "given" : "Erin J.", "non-dropping-particle" : "", "parse-names" : false, "suffix" : "" }, { "dropping-particle" : "", "family" : "Barkan", "given" : "Ariel L", "non-dropping-particle" : "", "parse-names" : false, "suffix" : "" }, { "dropping-particle" : "", "family" : "Saltiel", "given" : "Alan R", "non-dropping-particle" : "", "parse-names" : false, "suffix" : "" }, { "dropping-particle" : "", "family" : "Chandler", "given" : "William F.", "non-dropping-particle" : "", "parse-names" : false, "suffix" : "" }, { "dropping-particle" : "", "family" : "Bridges", "given" : "Dave", "non-dropping-particle" : "", "parse-names" : false, "suffix" : "" } ], "container-title" : "Journal of Molecular Endocrinology", "id" : "ITEM-1", "issue" : "2", "issued" : { "date-parts" : [ [ "2015", "10" ] ] }, "page" : "81-94", "title" : "Gene expression changes in subcutaneous adipose tissue due to Cushing's disease", "type" : "article-journal", "volume" : "55" }, "uris" : [ "http://www.mendeley.com/documents/?uuid=c9451b66-5bf3-4028-81a5-5d6a8a2137cb" ] }, { "id" : "ITEM-2", "itemData" : { "author" : [ { "dropping-particle" : "", "family" : "Abad", "given" : "Veronica", "non-dropping-particle" : "", "parse-names" : false, "suffix" : "" }, { "dropping-particle" : "", "family" : "Chrousos", "given" : "George P", "non-dropping-particle" : "", "parse-names" : false, "suffix" : "" }, { "dropping-particle" : "", "family" : "Reynolds", "given" : "James C", "non-dropping-particle" : "", "parse-names" : false, "suffix" : "" }, { "dropping-particle" : "", "family" : "Nieman", "given" : "Lynnette K", "non-dropping-particle" : "", "parse-names" : false, "suffix" : "" }, { "dropping-particle" : "", "family" : "Hill", "given" : "Suvimol C", "non-dropping-particle" : "", "parse-names" : false, "suffix" : "" }, { "dropping-particle" : "", "family" : "Weinstein", "given" : "Robert S", "non-dropping-particle" : "", "parse-names" : false, "suffix" : "" }, { "dropping-particle" : "", "family" : "Leong", "given" : "Gary M", "non-dropping-particle" : "", "parse-names" : false, "suffix" : "" } ], "id" : "ITEM-2", "issue" : "10", "issued" : { "date-parts" : [ [ "2001" ] ] }, "page" : "1879-1885", "title" : "Glucocorticoid Excess During Adolescence Leads to a Major Persistent Deficit in Bone Mass and an Increase in Central Body Fat", "type" : "article-journal", "volume" : "16" }, "uris" : [ "http://www.mendeley.com/documents/?uuid=6e1eac4a-e9c8-40af-b8e1-6941914e2ee5", "http://www.mendeley.com/documents/?uuid=1646e54b-c9cf-4a27-897d-fe3976668eb5" ] }, { "id" : "ITEM-3", "itemData" : { "DOI" : "10.1111/j.1365-2265.2010.03829.x.MRI", "author" : [ { "dropping-particle" : "", "family" : "Geer", "given" : "Eliza B", "non-dropping-particle" : "", "parse-names" : false, "suffix" : "" }, { "dropping-particle" : "", "family" : "Shen", "given" : "Wei", "non-dropping-particle" : "", "parse-names" : false, "suffix" : "" }, { "dropping-particle" : "", "family" : "Gallagher", "given" : "Dympna", "non-dropping-particle" : "", "parse-names" : false, "suffix" : "" }, { "dropping-particle" : "", "family" : "Punyanitya", "given" : "Mark", "non-dropping-particle" : "", "parse-names" : false, "suffix" : "" }, { "dropping-particle" : "", "family" : "Looker", "given" : "Helen C", "non-dropping-particle" : "", "parse-names" : false, "suffix" : "" }, { "dropping-particle" : "", "family" : "Post", "given" : "Kalmon D", "non-dropping-particle" : "", "parse-names" : false, "suffix" : "" }, { "dropping-particle" : "", "family" : "Freda", "given" : "Pamela U", "non-dropping-particle" : "", "parse-names" : false, "suffix" : "" } ], "id" : "ITEM-3", "issue" : "4", "issued" : { "date-parts" : [ [ "2011" ] ] }, "page" : "469-475", "title" : "Female Patients with Cushing \u2019 s Disease", "type" : "article-journal", "volume" : "73" }, "uris" : [ "http://www.mendeley.com/documents/?uuid=904aaa0f-e81e-497b-9af3-55d56000cd32", "http://www.mendeley.com/documents/?uuid=784b6339-e376-4958-93db-f7aed2dbad63", "http://www.mendeley.com/documents/?uuid=c7dcc969-d702-446a-90fa-833aab297198" ] } ], "mendeley" : { "formattedCitation" : "(11, 13, 14)", "plainTextFormattedCitation" : "(11, 13, 14)", "previouslyFormattedCitation" : "(11, 13, 14)" }, "properties" : { "noteIndex" : 0 }, "schema" : "https://github.com/citation-style-language/schema/raw/master/csl-citation.json" }</w:instrText>
       </w:r>
       <w:r>
         <w:rPr>
@@ -13611,7 +13560,7 @@
           <w:noProof/>
           <w:color w:val="000000" w:themeColor="text1"/>
         </w:rPr>
-        <w:t>(18, 20, 21)</w:t>
+        <w:t>(11, 13, 14)</w:t>
       </w:r>
       <w:r>
         <w:rPr>
@@ -13641,7 +13590,7 @@
         <w:rPr>
           <w:color w:val="000000" w:themeColor="text1"/>
         </w:rPr>
-        <w:instrText>ADDIN CSL_CITATION { "citationItems" : [ { "id" : "ITEM-1", "itemData" : { "DOI" : "10.1530/JME-15-0119", "ISSN" : "0952-5041", "PMID" : "26150553", "abstract" : "Glucocorticoids have major effects on adipose tissue metabolism. To study tissue mRNA expression changes induced by chronic elevated endogenous glucocorticoids, we performed RNA sequencing on subcutaneous adipose tissue from patients with Cushing's disease (n=5) compared to patients with non-functioning pituitary adenomas (n=11). We found higher expression of transcripts involved in several metabolic pathways, including lipogenesis, proteolysis and glucose oxidation as well as decreased expression of transcripts involved in inflammation and protein synthesis. To further study this in a model system, we subjected mice to dexamethasone treatment for 12 weeks and analyzed their inguinal (subcutaneous) fat pads, which led to similar findings. Additionally, mice treated with dexamethasone showed drastic decreases in lean body mass as well as increased fat mass, further supporting the human transcriptomic data. These data provide insight to transcriptional changes that may be responsible for the co-morbidities associated with chronic elevations of glucocorticoids.", "author" : [ { "dropping-particle" : "", "family" : "Hochberg", "given" : "Irit", "non-dropping-particle" : "", "parse-names" : false, "suffix" : "" }, { "dropping-particle" : "", "family" : "Harvey", "given" : "Innocence", "non-dropping-particle" : "", "parse-names" : false, "suffix" : "" }, { "dropping-particle" : "", "family" : "Tran", "given" : "Quynh T.", "non-dropping-particle" : "", "parse-names" : false, "suffix" : "" }, { "dropping-particle" : "", "family" : "Stephenson", "given" : "Erin J.", "non-dropping-particle" : "", "parse-names" : false, "suffix" : "" }, { "dropping-particle" : "", "family" : "Barkan", "given" : "Ariel L", "non-dropping-particle" : "", "parse-names" : false, "suffix" : "" }, { "dropping-particle" : "", "family" : "Saltiel", "given" : "Alan R", "non-dropping-particle" : "", "parse-names" : false, "suffix" : "" }, { "dropping-particle" : "", "family" : "Chandler", "given" : "William F.", "non-dropping-particle" : "", "parse-names" : false, "suffix" : "" }, { "dropping-particle" : "", "family" : "Bridges", "given" : "Dave", "non-dropping-particle" : "", "parse-names" : false, "suffix" : "" } ], "container-title" : "Journal of Molecular Endocrinology", "id" : "ITEM-1", "issue" : "2", "issued" : { "date-parts" : [ [ "2015", "10" ] ] }, "page" : "81-94", "title" : "Gene expression changes in subcutaneous adipose tissue due to Cushing's disease", "type" : "article-journal", "volume" : "55" }, "uris" : [ "http://www.mendeley.com/documents/?uuid=c9451b66-5bf3-4028-81a5-5d6a8a2137cb" ] }, { "id" : "ITEM-2", "itemData" : { "author" : [ { "dropping-particle" : "", "family" : "Dardevet", "given" : "Dominique", "non-dropping-particle" : "", "parse-names" : false, "suffix" : "" }, { "dropping-particle" : "", "family" : "Somet", "given" : "Claire", "non-dropping-particle" : "", "parse-names" : false, "suffix" : "" }, { "dropping-particle" : "", "family" : "Taillandier", "given" : "Daniel", "non-dropping-particle" : "", "parse-names" : false, "suffix" : "" }, { "dropping-particle" : "", "family" : "Savary", "given" : "Isabelle", "non-dropping-particle" : "", "parse-names" : false, "suffix" : "" }, { "dropping-particle" : "", "family" : "Attaix", "given" : "Didier", "non-dropping-particle" : "", "parse-names" : false, "suffix" : "" }, { "dropping-particle" : "", "family" : "Grizard", "given" : "Jean", "non-dropping-particle" : "", "parse-names" : false, "suffix" : "" } ], "container-title" : "Journal of Clinical Investigation", "id" : "ITEM-2", "issue" : "31", "issued" : { "date-parts" : [ [ "1995" ] ] }, "page" : "2113-2119", "title" : "Sensitivity and Protein Turnover Response to Glucocorticoids Are Different in Skeletal Muscle from Adult and Old Rats Lack of Regulation of the Ubiquitin-Proteasome Proteolytic Pathway in Aging", "type" : "article-journal", "volume" : "96" }, "uris" : [ "http://www.mendeley.com/documents/?uuid=d6893f3f-604c-4f81-8e6e-8104414a6e83", "http://www.mendeley.com/documents/?uuid=81bcfc2d-09c4-4cde-9365-41eda0ec82bb" ] }, { "id" : "ITEM-3", "itemData" : { "DOI" : "10.1016/j.biocel.2013.05.036", "ISSN" : "1357-2725", "author" : [ { "dropping-particle" : "", "family" : "Schakman", "given" : "O", "non-dropping-particle" : "", "parse-names" : false, "suffix" : "" }, { "dropping-particle" : "", "family" : "Kalista", "given" : "S", "non-dropping-particle" : "", "parse-names" : false, "suffix" : "" }, { "dropping-particle" : "", "family" : "Barb\u00e9", "given" : "C", "non-dropping-particle" : "", "parse-names" : false, "suffix" : "" }, { "dropping-particle" : "", "family" : "Loumaye", "given" : "A", "non-dropping-particle" : "", "parse-names" : false, "suffix" : "" }, { "dropping-particle" : "", "family" : "Thissen", "given" : "J P", "non-dropping-particle" : "", "parse-names" : false, "suffix" : "" } ], "container-title" : "International Journal of Biochemistry and Cell Biology", "id" : "ITEM-3", "issue" : "10", "issued" : { "date-parts" : [ [ "2013" ] ] }, "page" : "2163-2172", "publisher" : "Elsevier Ltd", "title" : "Glucocorticoid-induced skeletal muscle atrophy \u0b1d", "type" : "article-journal", "volume" : "45" }, "uris" : [ "http://www.mendeley.com/documents/?uuid=93edc402-3418-48b8-b1b5-ad449932c506", "http://www.mendeley.com/documents/?uuid=c967d885-e6b8-4af2-8b84-ff7cc56a2abd", "http://www.mendeley.com/documents/?uuid=f453a3a3-a345-453c-bc87-886929c354aa" ] } ], "mendeley" : { "formattedCitation" : "(17\u201319)", "plainTextFormattedCitation" : "(17\u201319)", "previouslyFormattedCitation" : "(17\u201319)" }, "properties" : { "noteIndex" : 0 }, "schema" : "https://github.com/citation-style-language/schema/raw/master/csl-citation.json" }</w:instrText>
+        <w:instrText>ADDIN CSL_CITATION { "citationItems" : [ { "id" : "ITEM-1", "itemData" : { "DOI" : "10.1530/JME-15-0119", "ISSN" : "0952-5041", "PMID" : "26150553", "abstract" : "Glucocorticoids have major effects on adipose tissue metabolism. To study tissue mRNA expression changes induced by chronic elevated endogenous glucocorticoids, we performed RNA sequencing on subcutaneous adipose tissue from patients with Cushing's disease (n=5) compared to patients with non-functioning pituitary adenomas (n=11). We found higher expression of transcripts involved in several metabolic pathways, including lipogenesis, proteolysis and glucose oxidation as well as decreased expression of transcripts involved in inflammation and protein synthesis. To further study this in a model system, we subjected mice to dexamethasone treatment for 12 weeks and analyzed their inguinal (subcutaneous) fat pads, which led to similar findings. Additionally, mice treated with dexamethasone showed drastic decreases in lean body mass as well as increased fat mass, further supporting the human transcriptomic data. These data provide insight to transcriptional changes that may be responsible for the co-morbidities associated with chronic elevations of glucocorticoids.", "author" : [ { "dropping-particle" : "", "family" : "Hochberg", "given" : "Irit", "non-dropping-particle" : "", "parse-names" : false, "suffix" : "" }, { "dropping-particle" : "", "family" : "Harvey", "given" : "Innocence", "non-dropping-particle" : "", "parse-names" : false, "suffix" : "" }, { "dropping-particle" : "", "family" : "Tran", "given" : "Quynh T.", "non-dropping-particle" : "", "parse-names" : false, "suffix" : "" }, { "dropping-particle" : "", "family" : "Stephenson", "given" : "Erin J.", "non-dropping-particle" : "", "parse-names" : false, "suffix" : "" }, { "dropping-particle" : "", "family" : "Barkan", "given" : "Ariel L", "non-dropping-particle" : "", "parse-names" : false, "suffix" : "" }, { "dropping-particle" : "", "family" : "Saltiel", "given" : "Alan R", "non-dropping-particle" : "", "parse-names" : false, "suffix" : "" }, { "dropping-particle" : "", "family" : "Chandler", "given" : "William F.", "non-dropping-particle" : "", "parse-names" : false, "suffix" : "" }, { "dropping-particle" : "", "family" : "Bridges", "given" : "Dave", "non-dropping-particle" : "", "parse-names" : false, "suffix" : "" } ], "container-title" : "Journal of Molecular Endocrinology", "id" : "ITEM-1", "issue" : "2", "issued" : { "date-parts" : [ [ "2015", "10" ] ] }, "page" : "81-94", "title" : "Gene expression changes in subcutaneous adipose tissue due to Cushing's disease", "type" : "article-journal", "volume" : "55" }, "uris" : [ "http://www.mendeley.com/documents/?uuid=c9451b66-5bf3-4028-81a5-5d6a8a2137cb" ] }, { "id" : "ITEM-2", "itemData" : { "author" : [ { "dropping-particle" : "", "family" : "Dardevet", "given" : "Dominique", "non-dropping-particle" : "", "parse-names" : false, "suffix" : "" }, { "dropping-particle" : "", "family" : "Somet", "given" : "Claire", "non-dropping-particle" : "", "parse-names" : false, "suffix" : "" }, { "dropping-particle" : "", "family" : "Taillandier", "given" : "Daniel", "non-dropping-particle" : "", "parse-names" : false, "suffix" : "" }, { "dropping-particle" : "", "family" : "Savary", "given" : "Isabelle", "non-dropping-particle" : "", "parse-names" : false, "suffix" : "" }, { "dropping-particle" : "", "family" : "Attaix", "given" : "Didier", "non-dropping-particle" : "", "parse-names" : false, "suffix" : "" }, { "dropping-particle" : "", "family" : "Grizard", "given" : "Jean", "non-dropping-particle" : "", "parse-names" : false, "suffix" : "" } ], "container-title" : "Journal of Clinical Investigation", "id" : "ITEM-2", "issue" : "31", "issued" : { "date-parts" : [ [ "1995" ] ] }, "page" : "2113-2119", "title" : "Sensitivity and Protein Turnover Response to Glucocorticoids Are Different in Skeletal Muscle from Adult and Old Rats Lack of Regulation of the Ubiquitin-Proteasome Proteolytic Pathway in Aging", "type" : "article-journal", "volume" : "96" }, "uris" : [ "http://www.mendeley.com/documents/?uuid=d6893f3f-604c-4f81-8e6e-8104414a6e83", "http://www.mendeley.com/documents/?uuid=81bcfc2d-09c4-4cde-9365-41eda0ec82bb" ] }, { "id" : "ITEM-3", "itemData" : { "DOI" : "10.1016/j.biocel.2013.05.036", "ISSN" : "1357-2725", "author" : [ { "dropping-particle" : "", "family" : "Schakman", "given" : "O", "non-dropping-particle" : "", "parse-names" : false, "suffix" : "" }, { "dropping-particle" : "", "family" : "Kalista", "given" : "S", "non-dropping-particle" : "", "parse-names" : false, "suffix" : "" }, { "dropping-particle" : "", "family" : "Barb\u00e9", "given" : "C", "non-dropping-particle" : "", "parse-names" : false, "suffix" : "" }, { "dropping-particle" : "", "family" : "Loumaye", "given" : "A", "non-dropping-particle" : "", "parse-names" : false, "suffix" : "" }, { "dropping-particle" : "", "family" : "Thissen", "given" : "J P", "non-dropping-particle" : "", "parse-names" : false, "suffix" : "" } ], "container-title" : "International Journal of Biochemistry and Cell Biology", "id" : "ITEM-3", "issue" : "10", "issued" : { "date-parts" : [ [ "2013" ] ] }, "page" : "2163-2172", "publisher" : "Elsevier Ltd", "title" : "Glucocorticoid-induced skeletal muscle atrophy \u0b1d", "type" : "article-journal", "volume" : "45" }, "uris" : [ "http://www.mendeley.com/documents/?uuid=93edc402-3418-48b8-b1b5-ad449932c506", "http://www.mendeley.com/documents/?uuid=c967d885-e6b8-4af2-8b84-ff7cc56a2abd", "http://www.mendeley.com/documents/?uuid=f453a3a3-a345-453c-bc87-886929c354aa" ] } ], "mendeley" : { "formattedCitation" : "(10\u201312)", "plainTextFormattedCitation" : "(10\u201312)", "previouslyFormattedCitation" : "(10\u201312)" }, "properties" : { "noteIndex" : 0 }, "schema" : "https://github.com/citation-style-language/schema/raw/master/csl-citation.json" }</w:instrText>
       </w:r>
       <w:r>
         <w:rPr>
@@ -13654,7 +13603,7 @@
           <w:noProof/>
           <w:color w:val="000000" w:themeColor="text1"/>
         </w:rPr>
-        <w:t>(17–19)</w:t>
+        <w:t>(10–12)</w:t>
       </w:r>
       <w:r>
         <w:rPr>
@@ -13666,7 +13615,25 @@
         <w:rPr>
           <w:color w:val="000000" w:themeColor="text1"/>
         </w:rPr>
-        <w:t xml:space="preserve">, insulin resistance </w:t>
+        <w:t>, insulin resistance</w:t>
+      </w:r>
+      <w:r>
+        <w:rPr>
+          <w:color w:val="000000" w:themeColor="text1"/>
+        </w:rPr>
+        <w:t xml:space="preserve"> </w:t>
+      </w:r>
+      <w:r>
+        <w:rPr>
+          <w:color w:val="000000" w:themeColor="text1"/>
+        </w:rPr>
+        <w:t>and NAFLD</w:t>
+      </w:r>
+      <w:r>
+        <w:rPr>
+          <w:color w:val="000000" w:themeColor="text1"/>
+        </w:rPr>
+        <w:t xml:space="preserve"> </w:t>
       </w:r>
       <w:r>
         <w:rPr>
@@ -13678,7 +13645,7 @@
         <w:rPr>
           <w:color w:val="000000" w:themeColor="text1"/>
         </w:rPr>
-        <w:instrText>ADDIN CSL_CITATION { "citationItems" : [ { "id" : "ITEM-1", "itemData" : { "DOI" : "10.1016/j.ecl.2007.10.010", "author" : [ { "dropping-particle" : "", "family" : "Pivonello", "given" : "Rosario", "non-dropping-particle" : "", "parse-names" : false, "suffix" : "" }, { "dropping-particle" : "De", "family" : "Martino", "given" : "Maria Cristina", "non-dropping-particle" : "", "parse-names" : false, "suffix" : "" }, { "dropping-particle" : "De", "family" : "Leo", "given" : "Monica", "non-dropping-particle" : "", "parse-names" : false, "suffix" : "" }, { "dropping-particle" : "", "family" : "Lombardi", "given" : "Gaetano", "non-dropping-particle" : "", "parse-names" : false, "suffix" : "" }, { "dropping-particle" : "", "family" : "Colao", "given" : "Annamaria", "non-dropping-particle" : "", "parse-names" : false, "suffix" : "" } ], "id" : "ITEM-1", "issued" : { "date-parts" : [ [ "2008" ] ] }, "page" : "135-149", "title" : "Cushing\u2019s Syndrome", "type" : "article-journal", "volume" : "37" }, "uris" : [ "http://www.mendeley.com/documents/?uuid=b616fa7d-0240-4b68-ba49-c9013f3a9224", "http://www.mendeley.com/documents/?uuid=fbabfca0-ac83-4631-a32d-a59b61b44071" ] }, { "id" : "ITEM-2", "itemData" : { "DOI" : "10.1007/s00592-009-0112-9", "ISBN" : "0059200901129", "author" : [ { "dropping-particle" : "", "family" : "Resmini", "given" : "Eugenia", "non-dropping-particle" : "", "parse-names" : false, "suffix" : "" }, { "dropping-particle" : "", "family" : "Minuto", "given" : "\u00c6 Francesco", "non-dropping-particle" : "", "parse-names" : false, "suffix" : "" }, { "dropping-particle" : "", "family" : "Colao", "given" : "Annamaria", "non-dropping-particle" : "", "parse-names" : false, "suffix" : "" }, { "dropping-particle" : "", "family" : "Ferone", "given" : "\u00c6 Diego", "non-dropping-particle" : "", "parse-names" : false, "suffix" : "" } ], "id" : "ITEM-2", "issued" : { "date-parts" : [ [ "2009" ] ] }, "page" : "85-95", "title" : "Secondary diabetes associated with principal endocrinopathies : the impact of new treatment modalities", "type" : "article-journal" }, "uris" : [ "http://www.mendeley.com/documents/?uuid=83ee54db-c5d8-4c3f-9375-8e327b8f9f70", "http://www.mendeley.com/documents/?uuid=9b0e6092-c893-426b-8d36-8b9206cef5db", "http://www.mendeley.com/documents/?uuid=10a97710-427f-4c59-8f33-1354d472976d" ] } ], "mendeley" : { "formattedCitation" : "(4, 5)", "plainTextFormattedCitation" : "(4, 5)", "previouslyFormattedCitation" : "(4, 5)" }, "properties" : { "noteIndex" : 0 }, "schema" : "https://github.com/citation-style-language/schema/raw/master/csl-citation.json" }</w:instrText>
+        <w:instrText>ADDIN CSL_CITATION { "citationItems" : [ { "id" : "ITEM-1", "itemData" : { "DOI" : "10.1590/1806-9282.60.01.017", "ISSN" : "0104-4230", "PMID" : "24918858", "abstract" : "Objective: This article reviews the state of the art regarding the association between glucocorticoid actions and both obesity and insulin resistance, two main features of the metabolic syndrome. Methods: A methodological assessment of the literature on PubMed and SciE-LO databases was conducted by using the following terms: stress, metabolic syn-drome, glucocorticoids, obesity, insulin resistance, hypothalamic-pituitary-adre-nal-axis and 11\u03b2-hydroxysteroid dehydrogenase. Results: Chronic stress, mainly through hypothalamic-pituitary-adrenal axis dysregulation, promotes the accumulation of visceral fat. Reciprocally, obesity promotes a systemic low-grade inflammation state, mediated by increased adi-pokine secretion, which can chronically stimulate and disturb stress system. This vicious cycle, probably initiated by visceral adipose tissue dysfunction, might be the trigger for the development of metabolic syndrome. Conclusion: Given the strong evidences linking glucocorticoid release, obe-sity and type 2 diabetes, better understanding of the mechanisms underlying this connection might be useful for prevention and treatment of the meta-bolic syndrome.", "author" : [ { "dropping-particle" : "", "family" : "Paredes", "given" : "S\u00edlvia", "non-dropping-particle" : "", "parse-names" : false, "suffix" : "" }, { "dropping-particle" : "", "family" : "Ribeiro", "given" : "Laura", "non-dropping-particle" : "", "parse-names" : false, "suffix" : "" } ], "container-title" : "Rev Assoc Med BRAs", "id" : "ITEM-1", "issue" : "1", "issued" : { "date-parts" : [ [ "2014" ] ] }, "page" : "84-92", "title" : "Cortisol: the villain in Metabolic Syndrome?", "type" : "article-journal", "volume" : "60" }, "uris" : [ "http://www.mendeley.com/documents/?uuid=87515ce1-1e21-4ef0-9df3-789a3d8a5476" ] } ], "mendeley" : { "formattedCitation" : "(1)", "plainTextFormattedCitation" : "(1)", "previouslyFormattedCitation" : "(1)" }, "properties" : { "noteIndex" : 16 }, "schema" : "https://github.com/citation-style-language/schema/raw/master/csl-citation.json" }</w:instrText>
       </w:r>
       <w:r>
         <w:rPr>
@@ -13691,56 +13658,7 @@
           <w:noProof/>
           <w:color w:val="000000" w:themeColor="text1"/>
         </w:rPr>
-        <w:t>(4, 5)</w:t>
-      </w:r>
-      <w:r>
-        <w:rPr>
-          <w:color w:val="000000" w:themeColor="text1"/>
-        </w:rPr>
-        <w:fldChar w:fldCharType="end"/>
-      </w:r>
-      <w:r>
-        <w:rPr>
-          <w:color w:val="000000" w:themeColor="text1"/>
-        </w:rPr>
-        <w:t xml:space="preserve"> </w:t>
-      </w:r>
-      <w:r>
-        <w:rPr>
-          <w:color w:val="000000" w:themeColor="text1"/>
-        </w:rPr>
-        <w:t>and NAFLD</w:t>
-      </w:r>
-      <w:r>
-        <w:rPr>
-          <w:color w:val="000000" w:themeColor="text1"/>
-        </w:rPr>
-        <w:t xml:space="preserve"> </w:t>
-      </w:r>
-      <w:r>
-        <w:rPr>
-          <w:color w:val="000000" w:themeColor="text1"/>
-        </w:rPr>
-        <w:fldChar w:fldCharType="begin" w:fldLock="1"/>
-      </w:r>
-      <w:r>
-        <w:rPr>
-          <w:color w:val="000000" w:themeColor="text1"/>
-        </w:rPr>
-        <w:instrText>ADDIN CSL_CITATION { "citationItems" : [ { "id" : "ITEM-1", "itemData" : { "DOI" : "10.1530/eje.0.1490543", "ISSN" : "0804-4643", "author" : [ { "dropping-particle" : "", "family" : "Rockall", "given" : "A.", "non-dropping-particle" : "", "parse-names" : false, "suffix" : "" }, { "dropping-particle" : "", "family" : "Sohaib", "given" : "S.", "non-dropping-particle" : "", "parse-names" : false, "suffix" : "" }, { "dropping-particle" : "", "family" : "Evans", "given" : "D", "non-dropping-particle" : "", "parse-names" : false, "suffix" : "" }, { "dropping-particle" : "", "family" : "Kaltsas", "given" : "G", "non-dropping-particle" : "", "parse-names" : false, "suffix" : "" }, { "dropping-particle" : "", "family" : "Isidori", "given" : "A.", "non-dropping-particle" : "", "parse-names" : false, "suffix" : "" }, { "dropping-particle" : "", "family" : "Monson", "given" : "J.", "non-dropping-particle" : "", "parse-names" : false, "suffix" : "" }, { "dropping-particle" : "", "family" : "Besser", "given" : "G.", "non-dropping-particle" : "", "parse-names" : false, "suffix" : "" }, { "dropping-particle" : "", "family" : "Grossman", "given" : "A.", "non-dropping-particle" : "", "parse-names" : false, "suffix" : "" }, { "dropping-particle" : "", "family" : "Reznek", "given" : "R.", "non-dropping-particle" : "", "parse-names" : false, "suffix" : "" } ], "container-title" : "European Journal of Endocrinology", "id" : "ITEM-1", "issued" : { "date-parts" : [ [ "2003" ] ] }, "page" : "543-548", "title" : "Hepatic steatosis in Cushing's syndrome: a radiological assessment using computed tomography", "type" : "article-journal", "volume" : "149" }, "uris" : [ "http://www.mendeley.com/documents/?uuid=19475220-d6a9-4dab-b4d4-cb43e7112900" ] }, { "id" : "ITEM-2", "itemData" : { "DOI" : "10.1111/j.1478-3231.2011.02685.x", "author" : [ { "dropping-particle" : "", "family" : "Cerda", "given" : "Jaime", "non-dropping-particle" : "", "parse-names" : false, "suffix" : "" }, { "dropping-particle" : "", "family" : "Fardella", "given" : "Carlos E", "non-dropping-particle" : "", "parse-names" : false, "suffix" : "" }, { "dropping-particle" : "", "family" : "Arrese", "given" : "Marco", "non-dropping-particle" : "", "parse-names" : false, "suffix" : "" } ], "id" : "ITEM-2", "issue" : "Cvd", "issued" : { "date-parts" : [ [ "2012" ] ] }, "page" : "392-399", "title" : "Overexpression of 11 b -hydroxysteroid dehydrogenase type 1 in visceral adipose tissue and portal hypercortisolism in non-alcoholic fatty liver disease", "type" : "article-journal" }, "uris" : [ "http://www.mendeley.com/documents/?uuid=5f06f0c4-47ac-417d-aee0-4f1c3c874d9e", "http://www.mendeley.com/documents/?uuid=fef1569c-8032-469d-a491-e058ea19d662" ] } ], "mendeley" : { "formattedCitation" : "(2, 3)", "plainTextFormattedCitation" : "(2, 3)", "previouslyFormattedCitation" : "(2, 3)" }, "properties" : { "noteIndex" : 0 }, "schema" : "https://github.com/citation-style-language/schema/raw/master/csl-citation.json" }</w:instrText>
-      </w:r>
-      <w:r>
-        <w:rPr>
-          <w:color w:val="000000" w:themeColor="text1"/>
-        </w:rPr>
-        <w:fldChar w:fldCharType="separate"/>
-      </w:r>
-      <w:r>
-        <w:rPr>
-          <w:noProof/>
-          <w:color w:val="000000" w:themeColor="text1"/>
-        </w:rPr>
-        <w:t>(2, 3)</w:t>
+        <w:t>(1)</w:t>
       </w:r>
       <w:r>
         <w:rPr>
@@ -14218,56 +14136,36 @@
         </w:rPr>
         <w:t xml:space="preserve">The combination of </w:t>
       </w:r>
-      <w:del w:id="5" w:author="Microsoft Office User" w:date="2017-09-20T12:07:00Z">
-        <w:r>
-          <w:rPr>
-            <w:color w:val="000000" w:themeColor="text1"/>
-          </w:rPr>
-          <w:delText xml:space="preserve">HFD </w:delText>
-        </w:r>
-      </w:del>
-      <w:ins w:id="6" w:author="Microsoft Office User" w:date="2017-09-20T12:07:00Z">
-        <w:r>
-          <w:rPr>
-            <w:color w:val="000000" w:themeColor="text1"/>
-          </w:rPr>
-          <w:t>obesity</w:t>
-        </w:r>
-        <w:r>
-          <w:rPr>
-            <w:color w:val="000000" w:themeColor="text1"/>
-          </w:rPr>
-          <w:t xml:space="preserve"> </w:t>
-        </w:r>
-      </w:ins>
+      <w:r>
+        <w:rPr>
+          <w:color w:val="000000" w:themeColor="text1"/>
+        </w:rPr>
+        <w:t>obesity</w:t>
+      </w:r>
+      <w:r>
+        <w:rPr>
+          <w:color w:val="000000" w:themeColor="text1"/>
+        </w:rPr>
+        <w:t xml:space="preserve"> </w:t>
+      </w:r>
       <w:r>
         <w:rPr>
           <w:color w:val="000000" w:themeColor="text1"/>
         </w:rPr>
         <w:t xml:space="preserve">and </w:t>
       </w:r>
-      <w:del w:id="7" w:author="Microsoft Office User" w:date="2017-09-20T12:07:00Z">
-        <w:r>
-          <w:rPr>
-            <w:color w:val="000000" w:themeColor="text1"/>
-          </w:rPr>
-          <w:delText xml:space="preserve">dexamethasone </w:delText>
-        </w:r>
-      </w:del>
-      <w:ins w:id="8" w:author="Microsoft Office User" w:date="2017-09-20T12:07:00Z">
-        <w:r>
-          <w:rPr>
-            <w:color w:val="000000" w:themeColor="text1"/>
-          </w:rPr>
-          <w:t>elevated glucocorticoids</w:t>
-        </w:r>
-        <w:r>
-          <w:rPr>
-            <w:color w:val="000000" w:themeColor="text1"/>
-          </w:rPr>
-          <w:t xml:space="preserve"> </w:t>
-        </w:r>
-      </w:ins>
+      <w:r>
+        <w:rPr>
+          <w:color w:val="000000" w:themeColor="text1"/>
+        </w:rPr>
+        <w:t>elevated glucocorticoids</w:t>
+      </w:r>
+      <w:r>
+        <w:rPr>
+          <w:color w:val="000000" w:themeColor="text1"/>
+        </w:rPr>
+        <w:t xml:space="preserve"> </w:t>
+      </w:r>
       <w:r>
         <w:rPr>
           <w:color w:val="000000" w:themeColor="text1"/>
@@ -14280,36 +14178,24 @@
         </w:rPr>
         <w:t>ignificant elevations in liver fat</w:t>
       </w:r>
-      <w:ins w:id="9" w:author="Microsoft Office User" w:date="2017-09-20T12:08:00Z">
-        <w:r>
-          <w:rPr>
-            <w:color w:val="000000" w:themeColor="text1"/>
-          </w:rPr>
-          <w:t xml:space="preserve"> in mice</w:t>
-        </w:r>
-      </w:ins>
-      <w:r>
-        <w:rPr>
-          <w:color w:val="000000" w:themeColor="text1"/>
-        </w:rPr>
-        <w:t xml:space="preserve"> </w:t>
-      </w:r>
-      <w:del w:id="10" w:author="Microsoft Office User" w:date="2017-09-20T11:58:00Z">
-        <w:r>
-          <w:rPr>
-            <w:color w:val="000000" w:themeColor="text1"/>
-          </w:rPr>
-          <w:delText>consistent with</w:delText>
-        </w:r>
-      </w:del>
-      <w:ins w:id="11" w:author="Microsoft Office User" w:date="2017-09-20T11:58:00Z">
-        <w:r>
-          <w:rPr>
-            <w:color w:val="000000" w:themeColor="text1"/>
-          </w:rPr>
-          <w:t>and</w:t>
-        </w:r>
-      </w:ins>
+      <w:r>
+        <w:rPr>
+          <w:color w:val="000000" w:themeColor="text1"/>
+        </w:rPr>
+        <w:t xml:space="preserve"> in mice</w:t>
+      </w:r>
+      <w:r>
+        <w:rPr>
+          <w:color w:val="000000" w:themeColor="text1"/>
+        </w:rPr>
+        <w:t xml:space="preserve"> </w:t>
+      </w:r>
+      <w:r>
+        <w:rPr>
+          <w:color w:val="000000" w:themeColor="text1"/>
+        </w:rPr>
+        <w:t>and</w:t>
+      </w:r>
       <w:r>
         <w:rPr>
           <w:color w:val="000000" w:themeColor="text1"/>
@@ -14334,34 +14220,18 @@
         </w:rPr>
         <w:t>ed ALT levels</w:t>
       </w:r>
-      <w:ins w:id="12" w:author="Microsoft Office User" w:date="2017-09-20T12:08:00Z">
-        <w:r>
-          <w:rPr>
-            <w:color w:val="000000" w:themeColor="text1"/>
-          </w:rPr>
-          <w:t xml:space="preserve"> in patients</w:t>
-        </w:r>
-      </w:ins>
-      <w:del w:id="13" w:author="Microsoft Office User" w:date="2017-09-20T12:08:00Z">
-        <w:r>
-          <w:rPr>
-            <w:color w:val="000000" w:themeColor="text1"/>
-          </w:rPr>
-          <w:delText xml:space="preserve"> seen in the </w:delText>
-        </w:r>
-        <w:r>
-          <w:rPr>
-            <w:color w:val="000000" w:themeColor="text1"/>
-          </w:rPr>
-          <w:delText>Cushing’s patients</w:delText>
-        </w:r>
-        <w:r>
-          <w:rPr>
-            <w:color w:val="000000" w:themeColor="text1"/>
-          </w:rPr>
-          <w:delText xml:space="preserve"> with obesity</w:delText>
-        </w:r>
-      </w:del>
+      <w:r>
+        <w:rPr>
+          <w:color w:val="000000" w:themeColor="text1"/>
+        </w:rPr>
+        <w:t xml:space="preserve"> in human</w:t>
+      </w:r>
+      <w:r>
+        <w:rPr>
+          <w:color w:val="000000" w:themeColor="text1"/>
+        </w:rPr>
+        <w:t>s</w:t>
+      </w:r>
       <w:r>
         <w:rPr>
           <w:color w:val="000000" w:themeColor="text1"/>
@@ -14408,7 +14278,7 @@
         <w:rPr>
           <w:color w:val="000000" w:themeColor="text1"/>
         </w:rPr>
-        <w:instrText>ADDIN CSL_CITATION { "citationItems" : [ { "id" : "ITEM-1", "itemData" : { "DOI" : "10.1530/JME-15-0119", "ISSN" : "0952-5041", "PMID" : "26150553", "abstract" : "Glucocorticoids have major effects on adipose tissue metabolism. To study tissue mRNA expression changes induced by chronic elevated endogenous glucocorticoids, we performed RNA sequencing on subcutaneous adipose tissue from patients with Cushing's disease (n=5) compared to patients with non-functioning pituitary adenomas (n=11). We found higher expression of transcripts involved in several metabolic pathways, including lipogenesis, proteolysis and glucose oxidation as well as decreased expression of transcripts involved in inflammation and protein synthesis. To further study this in a model system, we subjected mice to dexamethasone treatment for 12 weeks and analyzed their inguinal (subcutaneous) fat pads, which led to similar findings. Additionally, mice treated with dexamethasone showed drastic decreases in lean body mass as well as increased fat mass, further supporting the human transcriptomic data. These data provide insight to transcriptional changes that may be responsible for the co-morbidities associated with chronic elevations of glucocorticoids.", "author" : [ { "dropping-particle" : "", "family" : "Hochberg", "given" : "Irit", "non-dropping-particle" : "", "parse-names" : false, "suffix" : "" }, { "dropping-particle" : "", "family" : "Harvey", "given" : "Innocence", "non-dropping-particle" : "", "parse-names" : false, "suffix" : "" }, { "dropping-particle" : "", "family" : "Tran", "given" : "Quynh T.", "non-dropping-particle" : "", "parse-names" : false, "suffix" : "" }, { "dropping-particle" : "", "family" : "Stephenson", "given" : "Erin J.", "non-dropping-particle" : "", "parse-names" : false, "suffix" : "" }, { "dropping-particle" : "", "family" : "Barkan", "given" : "Ariel L", "non-dropping-particle" : "", "parse-names" : false, "suffix" : "" }, { "dropping-particle" : "", "family" : "Saltiel", "given" : "Alan R", "non-dropping-particle" : "", "parse-names" : false, "suffix" : "" }, { "dropping-particle" : "", "family" : "Chandler", "given" : "William F.", "non-dropping-particle" : "", "parse-names" : false, "suffix" : "" }, { "dropping-particle" : "", "family" : "Bridges", "given" : "Dave", "non-dropping-particle" : "", "parse-names" : false, "suffix" : "" } ], "container-title" : "Journal of Molecular Endocrinology", "id" : "ITEM-1", "issue" : "2", "issued" : { "date-parts" : [ [ "2015", "10" ] ] }, "page" : "81-94", "title" : "Gene expression changes in subcutaneous adipose tissue due to Cushing's disease", "type" : "article-journal", "volume" : "55" }, "uris" : [ "http://www.mendeley.com/documents/?uuid=c9451b66-5bf3-4028-81a5-5d6a8a2137cb" ] } ], "mendeley" : { "formattedCitation" : "(18)", "plainTextFormattedCitation" : "(18)", "previouslyFormattedCitation" : "(18)" }, "properties" : { "noteIndex" : 0 }, "schema" : "https://github.com/citation-style-language/schema/raw/master/csl-citation.json" }</w:instrText>
+        <w:instrText>ADDIN CSL_CITATION { "citationItems" : [ { "id" : "ITEM-1", "itemData" : { "DOI" : "10.1530/JME-15-0119", "ISSN" : "0952-5041", "PMID" : "26150553", "abstract" : "Glucocorticoids have major effects on adipose tissue metabolism. To study tissue mRNA expression changes induced by chronic elevated endogenous glucocorticoids, we performed RNA sequencing on subcutaneous adipose tissue from patients with Cushing's disease (n=5) compared to patients with non-functioning pituitary adenomas (n=11). We found higher expression of transcripts involved in several metabolic pathways, including lipogenesis, proteolysis and glucose oxidation as well as decreased expression of transcripts involved in inflammation and protein synthesis. To further study this in a model system, we subjected mice to dexamethasone treatment for 12 weeks and analyzed their inguinal (subcutaneous) fat pads, which led to similar findings. Additionally, mice treated with dexamethasone showed drastic decreases in lean body mass as well as increased fat mass, further supporting the human transcriptomic data. These data provide insight to transcriptional changes that may be responsible for the co-morbidities associated with chronic elevations of glucocorticoids.", "author" : [ { "dropping-particle" : "", "family" : "Hochberg", "given" : "Irit", "non-dropping-particle" : "", "parse-names" : false, "suffix" : "" }, { "dropping-particle" : "", "family" : "Harvey", "given" : "Innocence", "non-dropping-particle" : "", "parse-names" : false, "suffix" : "" }, { "dropping-particle" : "", "family" : "Tran", "given" : "Quynh T.", "non-dropping-particle" : "", "parse-names" : false, "suffix" : "" }, { "dropping-particle" : "", "family" : "Stephenson", "given" : "Erin J.", "non-dropping-particle" : "", "parse-names" : false, "suffix" : "" }, { "dropping-particle" : "", "family" : "Barkan", "given" : "Ariel L", "non-dropping-particle" : "", "parse-names" : false, "suffix" : "" }, { "dropping-particle" : "", "family" : "Saltiel", "given" : "Alan R", "non-dropping-particle" : "", "parse-names" : false, "suffix" : "" }, { "dropping-particle" : "", "family" : "Chandler", "given" : "William F.", "non-dropping-particle" : "", "parse-names" : false, "suffix" : "" }, { "dropping-particle" : "", "family" : "Bridges", "given" : "Dave", "non-dropping-particle" : "", "parse-names" : false, "suffix" : "" } ], "container-title" : "Journal of Molecular Endocrinology", "id" : "ITEM-1", "issue" : "2", "issued" : { "date-parts" : [ [ "2015", "10" ] ] }, "page" : "81-94", "title" : "Gene expression changes in subcutaneous adipose tissue due to Cushing's disease", "type" : "article-journal", "volume" : "55" }, "uris" : [ "http://www.mendeley.com/documents/?uuid=c9451b66-5bf3-4028-81a5-5d6a8a2137cb" ] } ], "mendeley" : { "formattedCitation" : "(11)", "plainTextFormattedCitation" : "(11)", "previouslyFormattedCitation" : "(11)" }, "properties" : { "noteIndex" : 0 }, "schema" : "https://github.com/citation-style-language/schema/raw/master/csl-citation.json" }</w:instrText>
       </w:r>
       <w:r>
         <w:rPr>
@@ -14421,7 +14291,7 @@
           <w:noProof/>
           <w:color w:val="000000" w:themeColor="text1"/>
         </w:rPr>
-        <w:t>(18)</w:t>
+        <w:t>(11)</w:t>
       </w:r>
       <w:r>
         <w:rPr>
@@ -14463,7 +14333,7 @@
         <w:rPr>
           <w:color w:val="000000" w:themeColor="text1"/>
         </w:rPr>
-        <w:instrText>ADDIN CSL_CITATION { "citationItems" : [ { "id" : "ITEM-1", "itemData" : { "DOI" : "10.1016/j.ajpath.2016.11.009", "ISSN" : "0002-9440", "author" : [ { "dropping-particle" : "", "family" : "Burke", "given" : "Susan J", "non-dropping-particle" : "", "parse-names" : false, "suffix" : "" }, { "dropping-particle" : "", "family" : "Batdorf", "given" : "Heidi M", "non-dropping-particle" : "", "parse-names" : false, "suffix" : "" }, { "dropping-particle" : "", "family" : "Eder", "given" : "Adrianna E", "non-dropping-particle" : "", "parse-names" : false, "suffix" : "" }, { "dropping-particle" : "", "family" : "Karlstad", "given" : "Michael D", "non-dropping-particle" : "", "parse-names" : false, "suffix" : "" }, { "dropping-particle" : "", "family" : "Burk", "given" : "David H", "non-dropping-particle" : "", "parse-names" : false, "suffix" : "" }, { "dropping-particle" : "", "family" : "Noland", "given" : "Robert C", "non-dropping-particle" : "", "parse-names" : false, "suffix" : "" }, { "dropping-particle" : "", "family" : "Floyd", "given" : "Z Elizabeth", "non-dropping-particle" : "", "parse-names" : false, "suffix" : "" }, { "dropping-particle" : "", "family" : "Collier", "given" : "J Jason", "non-dropping-particle" : "", "parse-names" : false, "suffix" : "" } ], "container-title" : "The American Journal of Pathology", "id" : "ITEM-1", "issue" : "3", "issued" : { "date-parts" : [ [ "2017" ] ] }, "page" : "614-626", "publisher" : "American Society for Investigative Pathology", "title" : "Oral Corticosterone Administration Reduces Insulitis but Promotes Insulin Resistance and Hyperglycemia in Male Nonobese Diabetic Mice", "type" : "article-journal", "volume" : "187" }, "uris" : [ "http://www.mendeley.com/documents/?uuid=607e862b-18c4-41d9-ac73-142e4b935bbe", "http://www.mendeley.com/documents/?uuid=a93ae181-0a01-4221-8f8d-9894a51abfc3" ] } ], "mendeley" : { "formattedCitation" : "(43)", "plainTextFormattedCitation" : "(43)", "previouslyFormattedCitation" : "(43)" }, "properties" : { "noteIndex" : 0 }, "schema" : "https://github.com/citation-style-language/schema/raw/master/csl-citation.json" }</w:instrText>
+        <w:instrText>ADDIN CSL_CITATION { "citationItems" : [ { "id" : "ITEM-1", "itemData" : { "DOI" : "10.1016/j.ajpath.2016.11.009", "ISSN" : "0002-9440", "author" : [ { "dropping-particle" : "", "family" : "Burke", "given" : "Susan J", "non-dropping-particle" : "", "parse-names" : false, "suffix" : "" }, { "dropping-particle" : "", "family" : "Batdorf", "given" : "Heidi M", "non-dropping-particle" : "", "parse-names" : false, "suffix" : "" }, { "dropping-particle" : "", "family" : "Eder", "given" : "Adrianna E", "non-dropping-particle" : "", "parse-names" : false, "suffix" : "" }, { "dropping-particle" : "", "family" : "Karlstad", "given" : "Michael D", "non-dropping-particle" : "", "parse-names" : false, "suffix" : "" }, { "dropping-particle" : "", "family" : "Burk", "given" : "David H", "non-dropping-particle" : "", "parse-names" : false, "suffix" : "" }, { "dropping-particle" : "", "family" : "Noland", "given" : "Robert C", "non-dropping-particle" : "", "parse-names" : false, "suffix" : "" }, { "dropping-particle" : "", "family" : "Floyd", "given" : "Z Elizabeth", "non-dropping-particle" : "", "parse-names" : false, "suffix" : "" }, { "dropping-particle" : "", "family" : "Collier", "given" : "J Jason", "non-dropping-particle" : "", "parse-names" : false, "suffix" : "" } ], "container-title" : "The American Journal of Pathology", "id" : "ITEM-1", "issue" : "3", "issued" : { "date-parts" : [ [ "2017" ] ] }, "page" : "614-626", "publisher" : "American Society for Investigative Pathology", "title" : "Oral Corticosterone Administration Reduces Insulitis but Promotes Insulin Resistance and Hyperglycemia in Male Nonobese Diabetic Mice", "type" : "article-journal", "volume" : "187" }, "uris" : [ "http://www.mendeley.com/documents/?uuid=607e862b-18c4-41d9-ac73-142e4b935bbe", "http://www.mendeley.com/documents/?uuid=a93ae181-0a01-4221-8f8d-9894a51abfc3" ] } ], "mendeley" : { "formattedCitation" : "(35)", "plainTextFormattedCitation" : "(35)", "previouslyFormattedCitation" : "(35)" }, "properties" : { "noteIndex" : 0 }, "schema" : "https://github.com/citation-style-language/schema/raw/master/csl-citation.json" }</w:instrText>
       </w:r>
       <w:r>
         <w:rPr>
@@ -14476,7 +14346,7 @@
           <w:noProof/>
           <w:color w:val="000000" w:themeColor="text1"/>
         </w:rPr>
-        <w:t>(43)</w:t>
+        <w:t>(35)</w:t>
       </w:r>
       <w:r>
         <w:rPr>
@@ -14562,7 +14432,7 @@
         <w:rPr>
           <w:color w:val="000000" w:themeColor="text1"/>
         </w:rPr>
-        <w:instrText>ADDIN CSL_CITATION { "citationItems" : [ { "id" : "ITEM-1", "itemData" : { "DOI" : "10.1152/ajpgi.00378.2011", "author" : [ { "dropping-particle" : "", "family" : "D'souza", "given" : "Anna M", "non-dropping-particle" : "", "parse-names" : false, "suffix" : "" }, { "dropping-particle" : "", "family" : "Beaudry", "given" : "Jacqueline L", "non-dropping-particle" : "", "parse-names" : false, "suffix" : "" }, { "dropping-particle" : "", "family" : "Szigiato", "given" : "Andrei A", "non-dropping-particle" : "", "parse-names" : false, "suffix" : "" }, { "dropping-particle" : "", "family" : "Trumble", "given" : "Stephen J", "non-dropping-particle" : "", "parse-names" : false, "suffix" : "" }, { "dropping-particle" : "", "family" : "Snook", "given" : "Laelie A", "non-dropping-particle" : "", "parse-names" : false, "suffix" : "" }, { "dropping-particle" : "", "family" : "Bonen", "given" : "Arend", "non-dropping-particle" : "", "parse-names" : false, "suffix" : "" }, { "dropping-particle" : "", "family" : "Giacca", "given" : "Adria", "non-dropping-particle" : "", "parse-names" : false, "suffix" : "" }, { "dropping-particle" : "", "family" : "Riddell", "given" : "Michael C", "non-dropping-particle" : "", "parse-names" : false, "suffix" : "" } ], "container-title" : "American Journal of Physiology Gastrointestinal Liver Physiology", "id" : "ITEM-1", "issued" : { "date-parts" : [ [ "2012" ] ] }, "page" : "850-863", "title" : "Consumption of a high-fat diet rapidly exacerbates the development of fatty liver disease that occurs with chronically elevated glucocorticoids", "type" : "article-journal", "volume" : "302" }, "uris" : [ "http://www.mendeley.com/documents/?uuid=3bb1154b-2ece-40dd-80ee-28bce5164815", "http://www.mendeley.com/documents/?uuid=ed5a7e32-6184-470a-a28a-bd4fa05d171f" ] }, { "id" : "ITEM-2", "itemData" : { "DOI" : "10.1210/en.2012-2114", "author" : [ { "dropping-particle" : "", "family" : "Beaudry", "given" : "Jacqueline L", "non-dropping-particle" : "", "parse-names" : false, "suffix" : "" }, { "dropping-particle" : "", "family" : "Anna", "given" : "M D", "non-dropping-particle" : "", "parse-names" : false, "suffix" : "" }, { "dropping-particle" : "", "family" : "Teich", "given" : "Trevor", "non-dropping-particle" : "", "parse-names" : false, "suffix" : "" }, { "dropping-particle" : "", "family" : "Tsushima", "given" : "Robert", "non-dropping-particle" : "", "parse-names" : false, "suffix" : "" }, { "dropping-particle" : "", "family" : "Riddell", "given" : "Michael C", "non-dropping-particle" : "", "parse-names" : false, "suffix" : "" } ], "id" : "ITEM-2", "issue" : "September", "issued" : { "date-parts" : [ [ "2013" ] ] }, "page" : "3197-3208", "title" : "Exogenous Glucocorticoids and a High-Fat Diet Cause Severe Hyperglycemia and Hyperinsulinemia and Sprague-Dawley Rats", "type" : "article-journal", "volume" : "154" }, "uris" : [ "http://www.mendeley.com/documents/?uuid=d482f80c-0d5e-47f2-bd78-0498abbc3d0d", "http://www.mendeley.com/documents/?uuid=f73d5664-8634-47e7-bba0-7afbb82d48eb" ] }, { "id" : "ITEM-3", "itemData" : { "DOI" : "10.1242/dmm.008912", "author" : [ { "dropping-particle" : "", "family" : "Shpilberg", "given" : "Yaniv", "non-dropping-particle" : "", "parse-names" : false, "suffix" : "" }, { "dropping-particle" : "", "family" : "Beaudry", "given" : "Jacqueline L", "non-dropping-particle" : "", "parse-names" : false, "suffix" : "" }, { "dropping-particle" : "", "family" : "Souza", "given" : "Anna D", "non-dropping-particle" : "", "parse-names" : false, "suffix" : "" }, { "dropping-particle" : "", "family" : "Campbell", "given" : "Jonathan E", "non-dropping-particle" : "", "parse-names" : false, "suffix" : "" }, { "dropping-particle" : "", "family" : "Peckett", "given" : "Ashley", "non-dropping-particle" : "", "parse-names" : false, "suffix" : "" }, { "dropping-particle" : "", "family" : "Riddell", "given" : "Michael C", "non-dropping-particle" : "", "parse-names" : false, "suffix" : "" } ], "id" : "ITEM-3", "issued" : { "date-parts" : [ [ "2012" ] ] }, "page" : "671-680", "title" : "A rodent model of rapid-onset diabetes induced by glucocorticoids and high-fat feeding", "type" : "article-journal", "volume" : "680" }, "uris" : [ "http://www.mendeley.com/documents/?uuid=289ee456-6801-4fcd-b01b-dd1098f2693b", "http://www.mendeley.com/documents/?uuid=07d3b5df-adb6-44b9-9360-6bbf33be3f9f", "http://www.mendeley.com/documents/?uuid=1fc03a31-79aa-4085-9412-688fb31b817f" ] } ], "mendeley" : { "formattedCitation" : "(15, 16, 44)", "plainTextFormattedCitation" : "(15, 16, 44)", "previouslyFormattedCitation" : "(15, 16, 44)" }, "properties" : { "noteIndex" : 0 }, "schema" : "https://github.com/citation-style-language/schema/raw/master/csl-citation.json" }</w:instrText>
+        <w:instrText>ADDIN CSL_CITATION { "citationItems" : [ { "id" : "ITEM-1", "itemData" : { "DOI" : "10.1152/ajpgi.00378.2011", "author" : [ { "dropping-particle" : "", "family" : "D'souza", "given" : "Anna M", "non-dropping-particle" : "", "parse-names" : false, "suffix" : "" }, { "dropping-particle" : "", "family" : "Beaudry", "given" : "Jacqueline L", "non-dropping-particle" : "", "parse-names" : false, "suffix" : "" }, { "dropping-particle" : "", "family" : "Szigiato", "given" : "Andrei A", "non-dropping-particle" : "", "parse-names" : false, "suffix" : "" }, { "dropping-particle" : "", "family" : "Trumble", "given" : "Stephen J", "non-dropping-particle" : "", "parse-names" : false, "suffix" : "" }, { "dropping-particle" : "", "family" : "Snook", "given" : "Laelie A", "non-dropping-particle" : "", "parse-names" : false, "suffix" : "" }, { "dropping-particle" : "", "family" : "Bonen", "given" : "Arend", "non-dropping-particle" : "", "parse-names" : false, "suffix" : "" }, { "dropping-particle" : "", "family" : "Giacca", "given" : "Adria", "non-dropping-particle" : "", "parse-names" : false, "suffix" : "" }, { "dropping-particle" : "", "family" : "Riddell", "given" : "Michael C", "non-dropping-particle" : "", "parse-names" : false, "suffix" : "" } ], "container-title" : "American Journal of Physiology Gastrointestinal Liver Physiology", "id" : "ITEM-1", "issued" : { "date-parts" : [ [ "2012" ] ] }, "page" : "850-863", "title" : "Consumption of a high-fat diet rapidly exacerbates the development of fatty liver disease that occurs with chronically elevated glucocorticoids", "type" : "article-journal", "volume" : "302" }, "uris" : [ "http://www.mendeley.com/documents/?uuid=3bb1154b-2ece-40dd-80ee-28bce5164815", "http://www.mendeley.com/documents/?uuid=ed5a7e32-6184-470a-a28a-bd4fa05d171f" ] }, { "id" : "ITEM-2", "itemData" : { "DOI" : "10.1210/en.2012-2114", "author" : [ { "dropping-particle" : "", "family" : "Beaudry", "given" : "Jacqueline L", "non-dropping-particle" : "", "parse-names" : false, "suffix" : "" }, { "dropping-particle" : "", "family" : "Anna", "given" : "M D", "non-dropping-particle" : "", "parse-names" : false, "suffix" : "" }, { "dropping-particle" : "", "family" : "Teich", "given" : "Trevor", "non-dropping-particle" : "", "parse-names" : false, "suffix" : "" }, { "dropping-particle" : "", "family" : "Tsushima", "given" : "Robert", "non-dropping-particle" : "", "parse-names" : false, "suffix" : "" }, { "dropping-particle" : "", "family" : "Riddell", "given" : "Michael C", "non-dropping-particle" : "", "parse-names" : false, "suffix" : "" } ], "id" : "ITEM-2", "issue" : "September", "issued" : { "date-parts" : [ [ "2013" ] ] }, "page" : "3197-3208", "title" : "Exogenous Glucocorticoids and a High-Fat Diet Cause Severe Hyperglycemia and Hyperinsulinemia and Sprague-Dawley Rats", "type" : "article-journal", "volume" : "154" }, "uris" : [ "http://www.mendeley.com/documents/?uuid=d482f80c-0d5e-47f2-bd78-0498abbc3d0d", "http://www.mendeley.com/documents/?uuid=f73d5664-8634-47e7-bba0-7afbb82d48eb" ] }, { "id" : "ITEM-3", "itemData" : { "DOI" : "10.1242/dmm.008912", "author" : [ { "dropping-particle" : "", "family" : "Shpilberg", "given" : "Yaniv", "non-dropping-particle" : "", "parse-names" : false, "suffix" : "" }, { "dropping-particle" : "", "family" : "Beaudry", "given" : "Jacqueline L", "non-dropping-particle" : "", "parse-names" : false, "suffix" : "" }, { "dropping-particle" : "", "family" : "Souza", "given" : "Anna D", "non-dropping-particle" : "", "parse-names" : false, "suffix" : "" }, { "dropping-particle" : "", "family" : "Campbell", "given" : "Jonathan E", "non-dropping-particle" : "", "parse-names" : false, "suffix" : "" }, { "dropping-particle" : "", "family" : "Peckett", "given" : "Ashley", "non-dropping-particle" : "", "parse-names" : false, "suffix" : "" }, { "dropping-particle" : "", "family" : "Riddell", "given" : "Michael C", "non-dropping-particle" : "", "parse-names" : false, "suffix" : "" } ], "id" : "ITEM-3", "issued" : { "date-parts" : [ [ "2012" ] ] }, "page" : "671-680", "title" : "A rodent model of rapid-onset diabetes induced by glucocorticoids and high-fat feeding", "type" : "article-journal", "volume" : "680" }, "uris" : [ "http://www.mendeley.com/documents/?uuid=289ee456-6801-4fcd-b01b-dd1098f2693b", "http://www.mendeley.com/documents/?uuid=07d3b5df-adb6-44b9-9360-6bbf33be3f9f", "http://www.mendeley.com/documents/?uuid=1fc03a31-79aa-4085-9412-688fb31b817f" ] } ], "mendeley" : { "formattedCitation" : "(8, 9, 36)", "plainTextFormattedCitation" : "(8, 9, 36)", "previouslyFormattedCitation" : "(8, 9, 36)" }, "properties" : { "noteIndex" : 0 }, "schema" : "https://github.com/citation-style-language/schema/raw/master/csl-citation.json" }</w:instrText>
       </w:r>
       <w:r>
         <w:rPr>
@@ -14575,7 +14445,7 @@
           <w:noProof/>
           <w:color w:val="000000" w:themeColor="text1"/>
         </w:rPr>
-        <w:t>(15, 16, 44)</w:t>
+        <w:t>(8, 9, 36)</w:t>
       </w:r>
       <w:r>
         <w:rPr>
@@ -14651,7 +14521,7 @@
         <w:rPr>
           <w:color w:val="000000" w:themeColor="text1"/>
         </w:rPr>
-        <w:instrText>ADDIN CSL_CITATION { "citationItems" : [ { "id" : "ITEM-1", "itemData" : { "author" : [ { "dropping-particle" : "", "family" : "Nurjhan", "given" : "Nurjahan", "non-dropping-particle" : "", "parse-names" : false, "suffix" : "" }, { "dropping-particle" : "", "family" : "Consoli", "given" : "Agostino", "non-dropping-particle" : "", "parse-names" : false, "suffix" : "" }, { "dropping-particle" : "", "family" : "Gerich", "given" : "John", "non-dropping-particle" : "", "parse-names" : false, "suffix" : "" } ], "id" : "ITEM-1", "issue" : "January", "issued" : { "date-parts" : [ [ "1992" ] ] }, "page" : "169-175", "title" : "Increased Lipolysis and Its Consequences on Gluconeogenesis in Non-insulin-dependent Diabetes Mellitus", "type" : "article-journal", "volume" : "89" }, "uris" : [ "http://www.mendeley.com/documents/?uuid=f70f6aae-30f0-4188-bb1b-7b9843e13e52", "http://www.mendeley.com/documents/?uuid=881b413a-5fef-4c27-afb6-cebaf551c658" ] }, { "id" : "ITEM-2", "itemData" : { "author" : [ { "dropping-particle" : "", "family" : "Nurjhan", "given" : "N", "non-dropping-particle" : "", "parse-names" : false, "suffix" : "" }, { "dropping-particle" : "", "family" : "Campbell", "given" : "P J", "non-dropping-particle" : "", "parse-names" : false, "suffix" : "" }, { "dropping-particle" : "", "family" : "Kennedy", "given" : "F P", "non-dropping-particle" : "", "parse-names" : false, "suffix" : "" }, { "dropping-particle" : "", "family" : "Miles", "given" : "J M", "non-dropping-particle" : "", "parse-names" : false, "suffix" : "" }, { "dropping-particle" : "", "family" : "Gerich", "given" : "J E", "non-dropping-particle" : "", "parse-names" : false, "suffix" : "" } ], "id" : "ITEM-2", "issue" : "December", "issued" : { "date-parts" : [ [ "1986" ] ] }, "page" : "1326-1331", "title" : "Insulin Dose-Response Characteristics for Suppression of Glycerol Release and Conversion to Glucose in Humans", "type" : "article-journal", "volume" : "35" }, "uris" : [ "http://www.mendeley.com/documents/?uuid=aeebe9e7-7089-4964-85ad-b26c925add38", "http://www.mendeley.com/documents/?uuid=ffdb2daf-36e5-4728-8e12-104fb230973e" ] }, { "id" : "ITEM-3", "itemData" : { "author" : [ { "dropping-particle" : "", "family" : "Perry", "given" : "Rachel J", "non-dropping-particle" : "", "parse-names" : false, "suffix" : "" }, { "dropping-particle" : "", "family" : "Peng", "given" : "Liang", "non-dropping-particle" : "", "parse-names" : false, "suffix" : "" }, { "dropping-particle" : "", "family" : "Abulizi", "given" : "Abudukadier", "non-dropping-particle" : "", "parse-names" : false, "suffix" : "" }, { "dropping-particle" : "", "family" : "Kennedy", "given" : "Lynn", "non-dropping-particle" : "", "parse-names" : false, "suffix" : "" }, { "dropping-particle" : "", "family" : "Cline", "given" : "Gary W", "non-dropping-particle" : "", "parse-names" : false, "suffix" : "" }, { "dropping-particle" : "", "family" : "Shulman", "given" : "Gerald I", "non-dropping-particle" : "", "parse-names" : false, "suffix" : "" } ], "id" : "ITEM-3", "issue" : "2", "issued" : { "date-parts" : [ [ "2017" ] ] }, "page" : "657-669", "title" : "Mechanism for leptin \u2019 s acute insulin-independent effect to reverse diabetic ketoacidosis", "type" : "article-journal", "volume" : "127" }, "uris" : [ "http://www.mendeley.com/documents/?uuid=69aae210-2ae5-4c4a-bf83-a5cfaa81a046", "http://www.mendeley.com/documents/?uuid=578103db-0dc0-4f58-8312-4f5e34646ac1" ] }, { "id" : "ITEM-4", "itemData" : { "DOI" : "10.1016/j.cell.2015.01.012.Hepatic", "author" : [ { "dropping-particle" : "", "family" : "Perry", "given" : "Rachel J", "non-dropping-particle" : "", "parse-names" : false, "suffix" : "" }, { "dropping-particle" : "", "family" : "Camporez", "given" : "Jo\u00e3o-paulo G", "non-dropping-particle" : "", "parse-names" : false, "suffix" : "" }, { "dropping-particle" : "", "family" : "Kursawe", "given" : "Romy", "non-dropping-particle" : "", "parse-names" : false, "suffix" : "" }, { "dropping-particle" : "", "family" : "Titchenell", "given" : "Paul M", "non-dropping-particle" : "", "parse-names" : false, "suffix" : "" }, { "dropping-particle" : "", "family" : "Zhang", "given" : "Dongyan", "non-dropping-particle" : "", "parse-names" : false, "suffix" : "" }, { "dropping-particle" : "", "family" : "Perry", "given" : "Curtis J", "non-dropping-particle" : "", "parse-names" : false, "suffix" : "" }, { "dropping-particle" : "", "family" : "Jurczak", "given" : "Michael J", "non-dropping-particle" : "", "parse-names" : false, "suffix" : "" }, { "dropping-particle" : "", "family" : "Abudukadier", "given" : "Abulizi", "non-dropping-particle" : "", "parse-names" : false, "suffix" : "" }, { "dropping-particle" : "", "family" : "Han", "given" : "Sook", "non-dropping-particle" : "", "parse-names" : false, "suffix" : "" }, { "dropping-particle" : "", "family" : "Zhang", "given" : "Xian-man", "non-dropping-particle" : "", "parse-names" : false, "suffix" : "" }, { "dropping-particle" : "", "family" : "Ruan", "given" : "Hai-bin", "non-dropping-particle" : "", "parse-names" : false, "suffix" : "" }, { "dropping-particle" : "", "family" : "Yang", "given" : "Xiaoyong", "non-dropping-particle" : "", "parse-names" : false, "suffix" : "" }, { "dropping-particle" : "", "family" : "Caprio", "given" : "Sonia", "non-dropping-particle" : "", "parse-names" : false, "suffix" : "" }, { "dropping-particle" : "", "family" : "Susan", "given" : "M", "non-dropping-particle" : "", "parse-names" : false, "suffix" : "" }, { "dropping-particle" : "", "family" : "Sul", "given" : "Hei Sook", "non-dropping-particle" : "", "parse-names" : false, "suffix" : "" }, { "dropping-particle" : "", "family" : "Birnbaum", "given" : "Morris J", "non-dropping-particle" : "", "parse-names" : false, "suffix" : "" }, { "dropping-particle" : "", "family" : "Davis", "given" : "Roger J", "non-dropping-particle" : "", "parse-names" : false, "suffix" : "" }, { "dropping-particle" : "", "family" : "Cline", "given" : "Gary W", "non-dropping-particle" : "", "parse-names" : false, "suffix" : "" }, { "dropping-particle" : "", "family" : "Falk", "given" : "Kitt", "non-dropping-particle" : "", "parse-names" : false, "suffix" : "" }, { "dropping-particle" : "", "family" : "Shulman", "given" : "Gerald I", "non-dropping-particle" : "", "parse-names" : false, "suffix" : "" } ], "container-title" : "Cell", "id" : "ITEM-4", "issue" : "4", "issued" : { "date-parts" : [ [ "2015" ] ] }, "page" : "745-758", "title" : "Hepatic Acetyl CoA Links Adipose Tissue Inflammation to Hepatic Insulin Resistance and Type 2 Diabetes", "type" : "article-journal", "volume" : "160" }, "uris" : [ "http://www.mendeley.com/documents/?uuid=7f2c52e1-7440-4089-b555-d63f405c6327", "http://www.mendeley.com/documents/?uuid=abab1c1c-ba35-4498-a8a9-488abee4c8f0" ] }, { "id" : "ITEM-5", "itemData" : { "DOI" : "10.1073/pnas.56.1.247", "ISSN" : "0027-8424", "PMID" : "4381783", "abstract" : "The pathway of gluconeogenesis is distinguished from that of glycolysis by several enzyme reactions which overcome the energy barriers preventing a direct reversal of glycolysis.I These reactions are* catalyzed by pyruvic carboxylase, PEP-car-boxykinase, fructose-1,6-diphosphatase, and glucose-6-phosphatase. Considerable emphasis has been placed on the possibility that control of the rate of gluconeogene-sis may be exerted at one or more of these sites since (a) the liver content of these enzymes in vivo increases after some hours or days under conditions of enhanced gluconeogenesis,2 and (b) the activities of pyruvic carboxylase and fructose-1,6-di-phosphatase are regulated by cofactor requirements in vitro. Fructose diphos-phatase is inhibited by its substrate and by AMP3' 4 while pyruvic carboxylase is activated by acetyl CoA and inhibited by ADP.6 However, proof that these sites control gluconeogenic flux in the intact liver has so far been lacking. Recently, it has been shown that fatty acids cause an immediate increase of glucose production from alanine or lactate both in liver slices6 and in the perfused rat liver.7' 8 This response is unlikely to be caused by changes of enzyme content and provides a suit-able means of studying the effect of rapidly acting control mechanisms on the glu-coneogenic enzyme sequence. In order to gain further insight into the nature of the mechanisms involved, an emulsion of oleic acid in bovine serum albumin was added to an isolated blood-free perfused rat liver preparation, and the frozen tissue analyzed for metabolic inter-mediates. Results reported here indicate that in short-term experiments, the rate of gluconeogenesis can be controlled at the glyceraldehyde-3-P dehydrogenase step by the cellular level of DPNH. Materials and Methods.-Male Wistar rats, 180-220 gm in weight, were anes-thetized with sodium pentobarbital (50 mg per kg body wt) 18-24 hr after food deprivation. The portal vein and bile duct were cannulated, with the time of hypoxia during the dissection procedure restricted to about 30 sec. The perfusion fluid was Krebs bicarbonate buffer containing 4 per cent bovine serum albumin (fraction V, Sigma Chemical Co.), 5 X 10-5M EDTA, and 10 mM L (+) alanine. This was filtered through a Millipore filter (0.45 ,.) immediately prior to use. Ini-tially, the recirculating volume of medium was 100 ml, and 2-ml aliquots were re-moved periodically for chemical analyses. Perchloric acid extracts were prepared by a\u2026", "author" : [ { "dropping-particle" : "", "family" : "Williamson", "given" : "J R", "non-dropping-particle" : "", "parse-names" : false, "suffix" : "" }, { "dropping-particle" : "", "family" : "Kreisberg", "given" : "R A", "non-dropping-particle" : "", "parse-names" : false, "suffix" : "" }, { "dropping-particle" : "", "family" : "Felts", "given" : "P W", "non-dropping-particle" : "", "parse-names" : false, "suffix" : "" } ], "container-title" : "Proceedings of the National Academy of Sciences of the United States of America", "id" : "ITEM-5", "issue" : "1", "issued" : { "date-parts" : [ [ "1966" ] ] }, "page" : "247-54", "title" : "Mechanism for the stimulation of gluconeogenesis by fatty acids in perfused rat liver.", "type" : "article-journal", "volume" : "56" }, "uris" : [ "http://www.mendeley.com/documents/?uuid=97b560fc-057c-4903-a794-ef8f3ba976d9" ] } ], "mendeley" : { "formattedCitation" : "(45\u201349)", "plainTextFormattedCitation" : "(45\u201349)", "previouslyFormattedCitation" : "(45\u201349)" }, "properties" : { "noteIndex" : 0 }, "schema" : "https://github.com/citation-style-language/schema/raw/master/csl-citation.json" }</w:instrText>
+        <w:instrText>ADDIN CSL_CITATION { "citationItems" : [ { "id" : "ITEM-1", "itemData" : { "author" : [ { "dropping-particle" : "", "family" : "Nurjhan", "given" : "Nurjahan", "non-dropping-particle" : "", "parse-names" : false, "suffix" : "" }, { "dropping-particle" : "", "family" : "Consoli", "given" : "Agostino", "non-dropping-particle" : "", "parse-names" : false, "suffix" : "" }, { "dropping-particle" : "", "family" : "Gerich", "given" : "John", "non-dropping-particle" : "", "parse-names" : false, "suffix" : "" } ], "id" : "ITEM-1", "issue" : "January", "issued" : { "date-parts" : [ [ "1992" ] ] }, "page" : "169-175", "title" : "Increased Lipolysis and Its Consequences on Gluconeogenesis in Non-insulin-dependent Diabetes Mellitus", "type" : "article-journal", "volume" : "89" }, "uris" : [ "http://www.mendeley.com/documents/?uuid=f70f6aae-30f0-4188-bb1b-7b9843e13e52", "http://www.mendeley.com/documents/?uuid=881b413a-5fef-4c27-afb6-cebaf551c658" ] }, { "id" : "ITEM-2", "itemData" : { "author" : [ { "dropping-particle" : "", "family" : "Nurjhan", "given" : "N", "non-dropping-particle" : "", "parse-names" : false, "suffix" : "" }, { "dropping-particle" : "", "family" : "Campbell", "given" : "P J", "non-dropping-particle" : "", "parse-names" : false, "suffix" : "" }, { "dropping-particle" : "", "family" : "Kennedy", "given" : "F P", "non-dropping-particle" : "", "parse-names" : false, "suffix" : "" }, { "dropping-particle" : "", "family" : "Miles", "given" : "J M", "non-dropping-particle" : "", "parse-names" : false, "suffix" : "" }, { "dropping-particle" : "", "family" : "Gerich", "given" : "J E", "non-dropping-particle" : "", "parse-names" : false, "suffix" : "" } ], "id" : "ITEM-2", "issue" : "December", "issued" : { "date-parts" : [ [ "1986" ] ] }, "page" : "1326-1331", "title" : "Insulin Dose-Response Characteristics for Suppression of Glycerol Release and Conversion to Glucose in Humans", "type" : "article-journal", "volume" : "35" }, "uris" : [ "http://www.mendeley.com/documents/?uuid=aeebe9e7-7089-4964-85ad-b26c925add38", "http://www.mendeley.com/documents/?uuid=ffdb2daf-36e5-4728-8e12-104fb230973e" ] }, { "id" : "ITEM-3", "itemData" : { "author" : [ { "dropping-particle" : "", "family" : "Perry", "given" : "Rachel J", "non-dropping-particle" : "", "parse-names" : false, "suffix" : "" }, { "dropping-particle" : "", "family" : "Peng", "given" : "Liang", "non-dropping-particle" : "", "parse-names" : false, "suffix" : "" }, { "dropping-particle" : "", "family" : "Abulizi", "given" : "Abudukadier", "non-dropping-particle" : "", "parse-names" : false, "suffix" : "" }, { "dropping-particle" : "", "family" : "Kennedy", "given" : "Lynn", "non-dropping-particle" : "", "parse-names" : false, "suffix" : "" }, { "dropping-particle" : "", "family" : "Cline", "given" : "Gary W", "non-dropping-particle" : "", "parse-names" : false, "suffix" : "" }, { "dropping-particle" : "", "family" : "Shulman", "given" : "Gerald I", "non-dropping-particle" : "", "parse-names" : false, "suffix" : "" } ], "id" : "ITEM-3", "issue" : "2", "issued" : { "date-parts" : [ [ "2017" ] ] }, "page" : "657-669", "title" : "Mechanism for leptin \u2019 s acute insulin-independent effect to reverse diabetic ketoacidosis", "type" : "article-journal", "volume" : "127" }, "uris" : [ "http://www.mendeley.com/documents/?uuid=69aae210-2ae5-4c4a-bf83-a5cfaa81a046", "http://www.mendeley.com/documents/?uuid=578103db-0dc0-4f58-8312-4f5e34646ac1" ] }, { "id" : "ITEM-4", "itemData" : { "DOI" : "10.1016/j.cell.2015.01.012.Hepatic", "author" : [ { "dropping-particle" : "", "family" : "Perry", "given" : "Rachel J", "non-dropping-particle" : "", "parse-names" : false, "suffix" : "" }, { "dropping-particle" : "", "family" : "Camporez", "given" : "Jo\u00e3o-paulo G", "non-dropping-particle" : "", "parse-names" : false, "suffix" : "" }, { "dropping-particle" : "", "family" : "Kursawe", "given" : "Romy", "non-dropping-particle" : "", "parse-names" : false, "suffix" : "" }, { "dropping-particle" : "", "family" : "Titchenell", "given" : "Paul M", "non-dropping-particle" : "", "parse-names" : false, "suffix" : "" }, { "dropping-particle" : "", "family" : "Zhang", "given" : "Dongyan", "non-dropping-particle" : "", "parse-names" : false, "suffix" : "" }, { "dropping-particle" : "", "family" : "Perry", "given" : "Curtis J", "non-dropping-particle" : "", "parse-names" : false, "suffix" : "" }, { "dropping-particle" : "", "family" : "Jurczak", "given" : "Michael J", "non-dropping-particle" : "", "parse-names" : false, "suffix" : "" }, { "dropping-particle" : "", "family" : "Abudukadier", "given" : "Abulizi", "non-dropping-particle" : "", "parse-names" : false, "suffix" : "" }, { "dropping-particle" : "", "family" : "Han", "given" : "Sook", "non-dropping-particle" : "", "parse-names" : false, "suffix" : "" }, { "dropping-particle" : "", "family" : "Zhang", "given" : "Xian-man", "non-dropping-particle" : "", "parse-names" : false, "suffix" : "" }, { "dropping-particle" : "", "family" : "Ruan", "given" : "Hai-bin", "non-dropping-particle" : "", "parse-names" : false, "suffix" : "" }, { "dropping-particle" : "", "family" : "Yang", "given" : "Xiaoyong", "non-dropping-particle" : "", "parse-names" : false, "suffix" : "" }, { "dropping-particle" : "", "family" : "Caprio", "given" : "Sonia", "non-dropping-particle" : "", "parse-names" : false, "suffix" : "" }, { "dropping-particle" : "", "family" : "Susan", "given" : "M", "non-dropping-particle" : "", "parse-names" : false, "suffix" : "" }, { "dropping-particle" : "", "family" : "Sul", "given" : "Hei Sook", "non-dropping-particle" : "", "parse-names" : false, "suffix" : "" }, { "dropping-particle" : "", "family" : "Birnbaum", "given" : "Morris J", "non-dropping-particle" : "", "parse-names" : false, "suffix" : "" }, { "dropping-particle" : "", "family" : "Davis", "given" : "Roger J", "non-dropping-particle" : "", "parse-names" : false, "suffix" : "" }, { "dropping-particle" : "", "family" : "Cline", "given" : "Gary W", "non-dropping-particle" : "", "parse-names" : false, "suffix" : "" }, { "dropping-particle" : "", "family" : "Falk", "given" : "Kitt", "non-dropping-particle" : "", "parse-names" : false, "suffix" : "" }, { "dropping-particle" : "", "family" : "Shulman", "given" : "Gerald I", "non-dropping-particle" : "", "parse-names" : false, "suffix" : "" } ], "container-title" : "Cell", "id" : "ITEM-4", "issue" : "4", "issued" : { "date-parts" : [ [ "2015" ] ] }, "page" : "745-758", "title" : "Hepatic Acetyl CoA Links Adipose Tissue Inflammation to Hepatic Insulin Resistance and Type 2 Diabetes", "type" : "article-journal", "volume" : "160" }, "uris" : [ "http://www.mendeley.com/documents/?uuid=7f2c52e1-7440-4089-b555-d63f405c6327", "http://www.mendeley.com/documents/?uuid=abab1c1c-ba35-4498-a8a9-488abee4c8f0" ] }, { "id" : "ITEM-5", "itemData" : { "DOI" : "10.1073/pnas.56.1.247", "ISSN" : "0027-8424", "PMID" : "4381783", "abstract" : "The pathway of gluconeogenesis is distinguished from that of glycolysis by several enzyme reactions which overcome the energy barriers preventing a direct reversal of glycolysis.I These reactions are* catalyzed by pyruvic carboxylase, PEP-car-boxykinase, fructose-1,6-diphosphatase, and glucose-6-phosphatase. Considerable emphasis has been placed on the possibility that control of the rate of gluconeogene-sis may be exerted at one or more of these sites since (a) the liver content of these enzymes in vivo increases after some hours or days under conditions of enhanced gluconeogenesis,2 and (b) the activities of pyruvic carboxylase and fructose-1,6-di-phosphatase are regulated by cofactor requirements in vitro. Fructose diphos-phatase is inhibited by its substrate and by AMP3' 4 while pyruvic carboxylase is activated by acetyl CoA and inhibited by ADP.6 However, proof that these sites control gluconeogenic flux in the intact liver has so far been lacking. Recently, it has been shown that fatty acids cause an immediate increase of glucose production from alanine or lactate both in liver slices6 and in the perfused rat liver.7' 8 This response is unlikely to be caused by changes of enzyme content and provides a suit-able means of studying the effect of rapidly acting control mechanisms on the glu-coneogenic enzyme sequence. In order to gain further insight into the nature of the mechanisms involved, an emulsion of oleic acid in bovine serum albumin was added to an isolated blood-free perfused rat liver preparation, and the frozen tissue analyzed for metabolic inter-mediates. Results reported here indicate that in short-term experiments, the rate of gluconeogenesis can be controlled at the glyceraldehyde-3-P dehydrogenase step by the cellular level of DPNH. Materials and Methods.-Male Wistar rats, 180-220 gm in weight, were anes-thetized with sodium pentobarbital (50 mg per kg body wt) 18-24 hr after food deprivation. The portal vein and bile duct were cannulated, with the time of hypoxia during the dissection procedure restricted to about 30 sec. The perfusion fluid was Krebs bicarbonate buffer containing 4 per cent bovine serum albumin (fraction V, Sigma Chemical Co.), 5 X 10-5M EDTA, and 10 mM L (+) alanine. This was filtered through a Millipore filter (0.45 ,.) immediately prior to use. Ini-tially, the recirculating volume of medium was 100 ml, and 2-ml aliquots were re-moved periodically for chemical analyses. Perchloric acid extracts were prepared by a\u2026", "author" : [ { "dropping-particle" : "", "family" : "Williamson", "given" : "J R", "non-dropping-particle" : "", "parse-names" : false, "suffix" : "" }, { "dropping-particle" : "", "family" : "Kreisberg", "given" : "R A", "non-dropping-particle" : "", "parse-names" : false, "suffix" : "" }, { "dropping-particle" : "", "family" : "Felts", "given" : "P W", "non-dropping-particle" : "", "parse-names" : false, "suffix" : "" } ], "container-title" : "Proceedings of the National Academy of Sciences of the United States of America", "id" : "ITEM-5", "issue" : "1", "issued" : { "date-parts" : [ [ "1966" ] ] }, "page" : "247-54", "title" : "Mechanism for the stimulation of gluconeogenesis by fatty acids in perfused rat liver.", "type" : "article-journal", "volume" : "56" }, "uris" : [ "http://www.mendeley.com/documents/?uuid=97b560fc-057c-4903-a794-ef8f3ba976d9" ] } ], "mendeley" : { "formattedCitation" : "(37\u201341)", "plainTextFormattedCitation" : "(37\u201341)", "previouslyFormattedCitation" : "(37\u201341)" }, "properties" : { "noteIndex" : 0 }, "schema" : "https://github.com/citation-style-language/schema/raw/master/csl-citation.json" }</w:instrText>
       </w:r>
       <w:r>
         <w:rPr>
@@ -14664,7 +14534,7 @@
           <w:noProof/>
           <w:color w:val="000000" w:themeColor="text1"/>
         </w:rPr>
-        <w:t>(45–49)</w:t>
+        <w:t>(37–41)</w:t>
       </w:r>
       <w:r>
         <w:rPr>
@@ -14694,7 +14564,7 @@
         <w:rPr>
           <w:color w:val="000000" w:themeColor="text1"/>
         </w:rPr>
-        <w:instrText>ADDIN CSL_CITATION { "citationItems" : [ { "id" : "ITEM-1", "itemData" : { "DOI" : "10.1152/ajpendo.00544.2001", "ISBN" : "0193-1849 (Print)\\r0193-1849 (Linking)", "ISSN" : "0193-1849", "PMID" : "12067858", "abstract" : "Cortisol's effects on lipid metabolism are controversial and may involve stimulation of both lipolysis and lipogenesis. This study was undertaken to define the role of physiological hypercortisolemia on systemic and regional lipolysis in humans. We investigated seven healthy young male volunteers after an overnight fast on two occasions by means of microdialysis and palmitate turnover in a placebo-controlled manner with a pancreatic pituitary clamp involving inhibition with somatostatin and substitution of growth hormone, glucagon, and insulin at basal levels. Hydrocortisone infusion increased circulating concentrations of cortisol (888 +/- 12 vs. 245 +/- 7 nmol/l). Interstitial glycerol concentrations rose in parallel in abdominal (327 +/- 35 vs. 156 +/- 30 micromol/l; P = 0.05) and femoral (178 +/- 28 vs. 91 +/- 22 micromol/l; P = 0.02) adipose tissue. Systemic [(3)H]palmitate turnover increased (165 +/- 17 vs. 92 +/- 24 micromol/min; P = 0.01). Levels of insulin, glucagon, and growth hormone were comparable. In conclusion, the present study unmistakably shows that cortisol in physiological concentrations is a potent stimulus of lipolysis and that this effect prevails equally in both femoral and abdominal adipose tissue.", "author" : [ { "dropping-particle" : "", "family" : "Djurhuus", "given" : "C B", "non-dropping-particle" : "", "parse-names" : false, "suffix" : "" }, { "dropping-particle" : "", "family" : "Gravholt", "given" : "C H", "non-dropping-particle" : "", "parse-names" : false, "suffix" : "" }, { "dropping-particle" : "", "family" : "Nielsen", "given" : "S", "non-dropping-particle" : "", "parse-names" : false, "suffix" : "" }, { "dropping-particle" : "", "family" : "Mengel", "given" : "a", "non-dropping-particle" : "", "parse-names" : false, "suffix" : "" }, { "dropping-particle" : "", "family" : "Christiansen", "given" : "J S", "non-dropping-particle" : "", "parse-names" : false, "suffix" : "" }, { "dropping-particle" : "", "family" : "Schmitz", "given" : "O E", "non-dropping-particle" : "", "parse-names" : false, "suffix" : "" }, { "dropping-particle" : "", "family" : "M\u00f8ller", "given" : "N", "non-dropping-particle" : "", "parse-names" : false, "suffix" : "" } ], "container-title" : "American journal of physiology. Endocrinology and metabolism", "id" : "ITEM-1", "issue" : "1", "issued" : { "date-parts" : [ [ "2002" ] ] }, "page" : "E172-E177", "title" : "Effects of cortisol on lipolysis and regional interstitial glycerol levels in humans.", "type" : "article-journal", "volume" : "283" }, "uris" : [ "http://www.mendeley.com/documents/?uuid=d6aa53fb-4b06-4dd0-a485-93651697771d" ] }, { "id" : "ITEM-2", "itemData" : { "DOI" : "10.1530/JME-15-0119", "ISSN" : "0952-5041", "PMID" : "26150553", "abstract" : "Glucocorticoids have major effects on adipose tissue metabolism. To study tissue mRNA expression changes induced by chronic elevated endogenous glucocorticoids, we performed RNA sequencing on subcutaneous adipose tissue from patients with Cushing's disease (n=5) compared to patients with non-functioning pituitary adenomas (n=11). We found higher expression of transcripts involved in several metabolic pathways, including lipogenesis, proteolysis and glucose oxidation as well as decreased expression of transcripts involved in inflammation and protein synthesis. To further study this in a model system, we subjected mice to dexamethasone treatment for 12 weeks and analyzed their inguinal (subcutaneous) fat pads, which led to similar findings. Additionally, mice treated with dexamethasone showed drastic decreases in lean body mass as well as increased fat mass, further supporting the human transcriptomic data. These data provide insight to transcriptional changes that may be responsible for the co-morbidities associated with chronic elevations of glucocorticoids.", "author" : [ { "dropping-particle" : "", "family" : "Hochberg", "given" : "Irit", "non-dropping-particle" : "", "parse-names" : false, "suffix" : "" }, { "dropping-particle" : "", "family" : "Harvey", "given" : "Innocence", "non-dropping-particle" : "", "parse-names" : false, "suffix" : "" }, { "dropping-particle" : "", "family" : "Tran", "given" : "Quynh T.", "non-dropping-particle" : "", "parse-names" : false, "suffix" : "" }, { "dropping-particle" : "", "family" : "Stephenson", "given" : "Erin J.", "non-dropping-particle" : "", "parse-names" : false, "suffix" : "" }, { "dropping-particle" : "", "family" : "Barkan", "given" : "Ariel L", "non-dropping-particle" : "", "parse-names" : false, "suffix" : "" }, { "dropping-particle" : "", "family" : "Saltiel", "given" : "Alan R", "non-dropping-particle" : "", "parse-names" : false, "suffix" : "" }, { "dropping-particle" : "", "family" : "Chandler", "given" : "William F.", "non-dropping-particle" : "", "parse-names" : false, "suffix" : "" }, { "dropping-particle" : "", "family" : "Bridges", "given" : "Dave", "non-dropping-particle" : "", "parse-names" : false, "suffix" : "" } ], "container-title" : "Journal of Molecular Endocrinology", "id" : "ITEM-2", "issue" : "2", "issued" : { "date-parts" : [ [ "2015", "10" ] ] }, "page" : "81-94", "title" : "Gene expression changes in subcutaneous adipose tissue due to Cushing's disease", "type" : "article-journal", "volume" : "55" }, "uris" : [ "http://www.mendeley.com/documents/?uuid=c9451b66-5bf3-4028-81a5-5d6a8a2137cb" ] }, { "id" : "ITEM-3", "itemData" : { "author" : [ { "dropping-particle" : "", "family" : "Djurhuus", "given" : "C B", "non-dropping-particle" : "", "parse-names" : false, "suffix" : "" }, { "dropping-particle" : "", "family" : "Gravholt", "given" : "C H", "non-dropping-particle" : "", "parse-names" : false, "suffix" : "" }, { "dropping-particle" : "", "family" : "Nielsen", "given" : "S", "non-dropping-particle" : "", "parse-names" : false, "suffix" : "" }, { "dropping-particle" : "", "family" : "Pedersen", "given" : "S B", "non-dropping-particle" : "", "parse-names" : false, "suffix" : "" }, { "dropping-particle" : "", "family" : "M\u00f8ller", "given" : "N", "non-dropping-particle" : "", "parse-names" : false, "suffix" : "" }, { "dropping-particle" : "", "family" : "Schmitz", "given" : "O", "non-dropping-particle" : "", "parse-names" : false, "suffix" : "" } ], "id" : "ITEM-3", "issued" : { "date-parts" : [ [ "2004" ] ] }, "page" : "488-494", "title" : "Additive effects of cortisol and growth hormone on regional and systemic lipolysis in humans", "type" : "article-journal" }, "uris" : [ "http://www.mendeley.com/documents/?uuid=1738b968-7205-4f18-8050-0ab72cec4ed3", "http://www.mendeley.com/documents/?uuid=f9360450-92ea-43c6-bc63-c493826eff65" ] }, { "id" : "ITEM-4", "itemData" : { "author" : [ { "dropping-particle" : "", "family" : "Kr\u0161ek", "given" : "M", "non-dropping-particle" : "", "parse-names" : false, "suffix" : "" }, { "dropping-particle" : "", "family" : "Rosick\u00e1", "given" : "M", "non-dropping-particle" : "", "parse-names" : false, "suffix" : "" }, { "dropping-particle" : "", "family" : "Nedv\u00eddkov\u00e1", "given" : "J", "non-dropping-particle" : "", "parse-names" : false, "suffix" : "" }, { "dropping-particle" : "", "family" : "Kov\u00e1", "given" : "H Kvasni \u010c", "non-dropping-particle" : "", "parse-names" : false, "suffix" : "" }, { "dropping-particle" : "", "family" : "H\u00e1na", "given" : "V", "non-dropping-particle" : "", "parse-names" : false, "suffix" : "" }, { "dropping-particle" : "", "family" : "Marek", "given" : "J", "non-dropping-particle" : "", "parse-names" : false, "suffix" : "" }, { "dropping-particle" : "", "family" : "Haluz\u00edk", "given" : "M", "non-dropping-particle" : "", "parse-names" : false, "suffix" : "" }, { "dropping-particle" : "", "family" : "Lai", "given" : "E W", "non-dropping-particle" : "", "parse-names" : false, "suffix" : "" }, { "dropping-particle" : "", "family" : "Pac\u00e1k", "given" : "K", "non-dropping-particle" : "", "parse-names" : false, "suffix" : "" } ], "id" : "ITEM-4", "issued" : { "date-parts" : [ [ "2006" ] ] }, "page" : "421-428", "title" : "Increased Lipolysis of Subcutaneous Abdominal Adipose Tissue and Altered Noradrenergic Activity in Patients with Cushing \u2018 s Syndrome : An In-vivo Microdialysis Study", "type" : "article-journal" }, "uris" : [ "http://www.mendeley.com/documents/?uuid=8ac4072e-3a3d-4cb9-92f6-e2bbf0cd1528", "http://www.mendeley.com/documents/?uuid=05be40ed-e631-416e-955c-ee2c66e7820e", "http://www.mendeley.com/documents/?uuid=47cc52d4-cb1e-4afa-9c16-c6ad18996227" ] } ], "mendeley" : { "formattedCitation" : "(18, 25\u201327)", "plainTextFormattedCitation" : "(18, 25\u201327)", "previouslyFormattedCitation" : "(18, 25\u201327)" }, "properties" : { "noteIndex" : 0 }, "schema" : "https://github.com/citation-style-language/schema/raw/master/csl-citation.json" }</w:instrText>
+        <w:instrText>ADDIN CSL_CITATION { "citationItems" : [ { "id" : "ITEM-1", "itemData" : { "DOI" : "10.1152/ajpendo.00544.2001", "ISBN" : "0193-1849 (Print)\\r0193-1849 (Linking)", "ISSN" : "0193-1849", "PMID" : "12067858", "abstract" : "Cortisol's effects on lipid metabolism are controversial and may involve stimulation of both lipolysis and lipogenesis. This study was undertaken to define the role of physiological hypercortisolemia on systemic and regional lipolysis in humans. We investigated seven healthy young male volunteers after an overnight fast on two occasions by means of microdialysis and palmitate turnover in a placebo-controlled manner with a pancreatic pituitary clamp involving inhibition with somatostatin and substitution of growth hormone, glucagon, and insulin at basal levels. Hydrocortisone infusion increased circulating concentrations of cortisol (888 +/- 12 vs. 245 +/- 7 nmol/l). Interstitial glycerol concentrations rose in parallel in abdominal (327 +/- 35 vs. 156 +/- 30 micromol/l; P = 0.05) and femoral (178 +/- 28 vs. 91 +/- 22 micromol/l; P = 0.02) adipose tissue. Systemic [(3)H]palmitate turnover increased (165 +/- 17 vs. 92 +/- 24 micromol/min; P = 0.01). Levels of insulin, glucagon, and growth hormone were comparable. In conclusion, the present study unmistakably shows that cortisol in physiological concentrations is a potent stimulus of lipolysis and that this effect prevails equally in both femoral and abdominal adipose tissue.", "author" : [ { "dropping-particle" : "", "family" : "Djurhuus", "given" : "C B", "non-dropping-particle" : "", "parse-names" : false, "suffix" : "" }, { "dropping-particle" : "", "family" : "Gravholt", "given" : "C H", "non-dropping-particle" : "", "parse-names" : false, "suffix" : "" }, { "dropping-particle" : "", "family" : "Nielsen", "given" : "S", "non-dropping-particle" : "", "parse-names" : false, "suffix" : "" }, { "dropping-particle" : "", "family" : "Mengel", "given" : "a", "non-dropping-particle" : "", "parse-names" : false, "suffix" : "" }, { "dropping-particle" : "", "family" : "Christiansen", "given" : "J S", "non-dropping-particle" : "", "parse-names" : false, "suffix" : "" }, { "dropping-particle" : "", "family" : "Schmitz", "given" : "O E", "non-dropping-particle" : "", "parse-names" : false, "suffix" : "" }, { "dropping-particle" : "", "family" : "M\u00f8ller", "given" : "N", "non-dropping-particle" : "", "parse-names" : false, "suffix" : "" } ], "container-title" : "American journal of physiology. Endocrinology and metabolism", "id" : "ITEM-1", "issue" : "1", "issued" : { "date-parts" : [ [ "2002" ] ] }, "page" : "E172-E177", "title" : "Effects of cortisol on lipolysis and regional interstitial glycerol levels in humans.", "type" : "article-journal", "volume" : "283" }, "uris" : [ "http://www.mendeley.com/documents/?uuid=d6aa53fb-4b06-4dd0-a485-93651697771d" ] }, { "id" : "ITEM-2", "itemData" : { "DOI" : "10.1530/JME-15-0119", "ISSN" : "0952-5041", "PMID" : "26150553", "abstract" : "Glucocorticoids have major effects on adipose tissue metabolism. To study tissue mRNA expression changes induced by chronic elevated endogenous glucocorticoids, we performed RNA sequencing on subcutaneous adipose tissue from patients with Cushing's disease (n=5) compared to patients with non-functioning pituitary adenomas (n=11). We found higher expression of transcripts involved in several metabolic pathways, including lipogenesis, proteolysis and glucose oxidation as well as decreased expression of transcripts involved in inflammation and protein synthesis. To further study this in a model system, we subjected mice to dexamethasone treatment for 12 weeks and analyzed their inguinal (subcutaneous) fat pads, which led to similar findings. Additionally, mice treated with dexamethasone showed drastic decreases in lean body mass as well as increased fat mass, further supporting the human transcriptomic data. These data provide insight to transcriptional changes that may be responsible for the co-morbidities associated with chronic elevations of glucocorticoids.", "author" : [ { "dropping-particle" : "", "family" : "Hochberg", "given" : "Irit", "non-dropping-particle" : "", "parse-names" : false, "suffix" : "" }, { "dropping-particle" : "", "family" : "Harvey", "given" : "Innocence", "non-dropping-particle" : "", "parse-names" : false, "suffix" : "" }, { "dropping-particle" : "", "family" : "Tran", "given" : "Quynh T.", "non-dropping-particle" : "", "parse-names" : false, "suffix" : "" }, { "dropping-particle" : "", "family" : "Stephenson", "given" : "Erin J.", "non-dropping-particle" : "", "parse-names" : false, "suffix" : "" }, { "dropping-particle" : "", "family" : "Barkan", "given" : "Ariel L", "non-dropping-particle" : "", "parse-names" : false, "suffix" : "" }, { "dropping-particle" : "", "family" : "Saltiel", "given" : "Alan R", "non-dropping-particle" : "", "parse-names" : false, "suffix" : "" }, { "dropping-particle" : "", "family" : "Chandler", "given" : "William F.", "non-dropping-particle" : "", "parse-names" : false, "suffix" : "" }, { "dropping-particle" : "", "family" : "Bridges", "given" : "Dave", "non-dropping-particle" : "", "parse-names" : false, "suffix" : "" } ], "container-title" : "Journal of Molecular Endocrinology", "id" : "ITEM-2", "issue" : "2", "issued" : { "date-parts" : [ [ "2015", "10" ] ] }, "page" : "81-94", "title" : "Gene expression changes in subcutaneous adipose tissue due to Cushing's disease", "type" : "article-journal", "volume" : "55" }, "uris" : [ "http://www.mendeley.com/documents/?uuid=c9451b66-5bf3-4028-81a5-5d6a8a2137cb" ] }, { "id" : "ITEM-3", "itemData" : { "author" : [ { "dropping-particle" : "", "family" : "Djurhuus", "given" : "C B", "non-dropping-particle" : "", "parse-names" : false, "suffix" : "" }, { "dropping-particle" : "", "family" : "Gravholt", "given" : "C H", "non-dropping-particle" : "", "parse-names" : false, "suffix" : "" }, { "dropping-particle" : "", "family" : "Nielsen", "given" : "S", "non-dropping-particle" : "", "parse-names" : false, "suffix" : "" }, { "dropping-particle" : "", "family" : "Pedersen", "given" : "S B", "non-dropping-particle" : "", "parse-names" : false, "suffix" : "" }, { "dropping-particle" : "", "family" : "M\u00f8ller", "given" : "N", "non-dropping-particle" : "", "parse-names" : false, "suffix" : "" }, { "dropping-particle" : "", "family" : "Schmitz", "given" : "O", "non-dropping-particle" : "", "parse-names" : false, "suffix" : "" } ], "id" : "ITEM-3", "issued" : { "date-parts" : [ [ "2004" ] ] }, "page" : "488-494", "title" : "Additive effects of cortisol and growth hormone on regional and systemic lipolysis in humans", "type" : "article-journal" }, "uris" : [ "http://www.mendeley.com/documents/?uuid=1738b968-7205-4f18-8050-0ab72cec4ed3", "http://www.mendeley.com/documents/?uuid=f9360450-92ea-43c6-bc63-c493826eff65" ] }, { "id" : "ITEM-4", "itemData" : { "author" : [ { "dropping-particle" : "", "family" : "Kr\u0161ek", "given" : "M", "non-dropping-particle" : "", "parse-names" : false, "suffix" : "" }, { "dropping-particle" : "", "family" : "Rosick\u00e1", "given" : "M", "non-dropping-particle" : "", "parse-names" : false, "suffix" : "" }, { "dropping-particle" : "", "family" : "Nedv\u00eddkov\u00e1", "given" : "J", "non-dropping-particle" : "", "parse-names" : false, "suffix" : "" }, { "dropping-particle" : "", "family" : "Kov\u00e1", "given" : "H Kvasni \u010c", "non-dropping-particle" : "", "parse-names" : false, "suffix" : "" }, { "dropping-particle" : "", "family" : "H\u00e1na", "given" : "V", "non-dropping-particle" : "", "parse-names" : false, "suffix" : "" }, { "dropping-particle" : "", "family" : "Marek", "given" : "J", "non-dropping-particle" : "", "parse-names" : false, "suffix" : "" }, { "dropping-particle" : "", "family" : "Haluz\u00edk", "given" : "M", "non-dropping-particle" : "", "parse-names" : false, "suffix" : "" }, { "dropping-particle" : "", "family" : "Lai", "given" : "E W", "non-dropping-particle" : "", "parse-names" : false, "suffix" : "" }, { "dropping-particle" : "", "family" : "Pac\u00e1k", "given" : "K", "non-dropping-particle" : "", "parse-names" : false, "suffix" : "" } ], "id" : "ITEM-4", "issued" : { "date-parts" : [ [ "2006" ] ] }, "page" : "421-428", "title" : "Increased Lipolysis of Subcutaneous Abdominal Adipose Tissue and Altered Noradrenergic Activity in Patients with Cushing \u2018 s Syndrome : An In-vivo Microdialysis Study", "type" : "article-journal" }, "uris" : [ "http://www.mendeley.com/documents/?uuid=8ac4072e-3a3d-4cb9-92f6-e2bbf0cd1528", "http://www.mendeley.com/documents/?uuid=05be40ed-e631-416e-955c-ee2c66e7820e", "http://www.mendeley.com/documents/?uuid=47cc52d4-cb1e-4afa-9c16-c6ad18996227" ] } ], "mendeley" : { "formattedCitation" : "(11, 15\u201317)", "plainTextFormattedCitation" : "(11, 15\u201317)", "previouslyFormattedCitation" : "(11, 15\u201317)" }, "properties" : { "noteIndex" : 0 }, "schema" : "https://github.com/citation-style-language/schema/raw/master/csl-citation.json" }</w:instrText>
       </w:r>
       <w:r>
         <w:rPr>
@@ -14707,7 +14577,7 @@
           <w:noProof/>
           <w:color w:val="000000" w:themeColor="text1"/>
         </w:rPr>
-        <w:t>(18, 25–27)</w:t>
+        <w:t>(11, 15–17)</w:t>
       </w:r>
       <w:r>
         <w:rPr>
@@ -14750,7 +14620,7 @@
         <w:rPr>
           <w:color w:val="000000" w:themeColor="text1"/>
         </w:rPr>
-        <w:instrText>ADDIN CSL_CITATION { "citationItems" : [ { "id" : "ITEM-1", "itemData" : { "author" : [ { "dropping-particle" : "", "family" : "Edgerton", "given" : "Dale S", "non-dropping-particle" : "", "parse-names" : false, "suffix" : "" }, { "dropping-particle" : "", "family" : "Kraft", "given" : "Guillaume", "non-dropping-particle" : "", "parse-names" : false, "suffix" : "" }, { "dropping-particle" : "", "family" : "Smith", "given" : "Marta", "non-dropping-particle" : "", "parse-names" : false, "suffix" : "" }, { "dropping-particle" : "", "family" : "Farmer", "given" : "Ben", "non-dropping-particle" : "", "parse-names" : false, "suffix" : "" }, { "dropping-particle" : "", "family" : "Williams", "given" : "Phillip E", "non-dropping-particle" : "", "parse-names" : false, "suffix" : "" }, { "dropping-particle" : "", "family" : "Coate", "given" : "Katie C", "non-dropping-particle" : "", "parse-names" : false, "suffix" : "" }, { "dropping-particle" : "", "family" : "Printz", "given" : "Richard L", "non-dropping-particle" : "", "parse-names" : false, "suffix" : "" }, { "dropping-particle" : "", "family" : "Brien", "given" : "Richard M O", "non-dropping-particle" : "", "parse-names" : false, "suffix" : "" }, { "dropping-particle" : "", "family" : "Cherrington", "given" : "Alan D", "non-dropping-particle" : "", "parse-names" : false, "suffix" : "" } ], "id" : "ITEM-1", "issue" : "6", "issued" : { "date-parts" : [ [ "2017" ] ] }, "page" : "1-14", "title" : "Insulin \u2019 s direct hepatic effect explains the inhibition of glucose production caused by insulin secretion", "type" : "article-journal", "volume" : "2" }, "uris" : [ "http://www.mendeley.com/documents/?uuid=3268dbed-88d5-4595-944d-3169b2678a9a", "http://www.mendeley.com/documents/?uuid=29eb42f5-0a49-4ba8-aeca-aa320adbc4d4" ] }, { "id" : "ITEM-2", "itemData" : { "author" : [ { "dropping-particle" : "", "family" : "Rebrin", "given" : "Kerstin", "non-dropping-particle" : "", "parse-names" : false, "suffix" : "" }, { "dropping-particle" : "", "family" : "Steil", "given" : "Garry M", "non-dropping-particle" : "", "parse-names" : false, "suffix" : "" }, { "dropping-particle" : "", "family" : "Mittelman", "given" : "Steven D", "non-dropping-particle" : "", "parse-names" : false, "suffix" : "" }, { "dropping-particle" : "", "family" : "Bergman", "given" : "Richard N", "non-dropping-particle" : "", "parse-names" : false, "suffix" : "" } ], "id" : "ITEM-2", "issue" : "3", "issued" : { "date-parts" : [ [ "1996" ] ] }, "page" : "741-749", "title" : "Causal Linkage between Insulin Suppression of Lipolysis and Suppression of Liver Glucose Output in Dogs", "type" : "article-journal", "volume" : "98" }, "uris" : [ "http://www.mendeley.com/documents/?uuid=3c62854f-90c8-49a6-898d-9a4d53ecc8c6", "http://www.mendeley.com/documents/?uuid=3d156259-9ea9-4992-9530-19ab856fd6b1", "http://www.mendeley.com/documents/?uuid=a6e40348-416d-4f28-ab71-794c8d8d6e23" ] } ], "mendeley" : { "formattedCitation" : "(28, 42)", "plainTextFormattedCitation" : "(28, 42)", "previouslyFormattedCitation" : "(28, 42)" }, "properties" : { "noteIndex" : 0 }, "schema" : "https://github.com/citation-style-language/schema/raw/master/csl-citation.json" }</w:instrText>
+        <w:instrText>ADDIN CSL_CITATION { "citationItems" : [ { "id" : "ITEM-1", "itemData" : { "author" : [ { "dropping-particle" : "", "family" : "Edgerton", "given" : "Dale S", "non-dropping-particle" : "", "parse-names" : false, "suffix" : "" }, { "dropping-particle" : "", "family" : "Kraft", "given" : "Guillaume", "non-dropping-particle" : "", "parse-names" : false, "suffix" : "" }, { "dropping-particle" : "", "family" : "Smith", "given" : "Marta", "non-dropping-particle" : "", "parse-names" : false, "suffix" : "" }, { "dropping-particle" : "", "family" : "Farmer", "given" : "Ben", "non-dropping-particle" : "", "parse-names" : false, "suffix" : "" }, { "dropping-particle" : "", "family" : "Williams", "given" : "Phillip E", "non-dropping-particle" : "", "parse-names" : false, "suffix" : "" }, { "dropping-particle" : "", "family" : "Coate", "given" : "Katie C", "non-dropping-particle" : "", "parse-names" : false, "suffix" : "" }, { "dropping-particle" : "", "family" : "Printz", "given" : "Richard L", "non-dropping-particle" : "", "parse-names" : false, "suffix" : "" }, { "dropping-particle" : "", "family" : "Brien", "given" : "Richard M O", "non-dropping-particle" : "", "parse-names" : false, "suffix" : "" }, { "dropping-particle" : "", "family" : "Cherrington", "given" : "Alan D", "non-dropping-particle" : "", "parse-names" : false, "suffix" : "" } ], "id" : "ITEM-1", "issue" : "6", "issued" : { "date-parts" : [ [ "2017" ] ] }, "page" : "1-14", "title" : "Insulin \u2019 s direct hepatic effect explains the inhibition of glucose production caused by insulin secretion", "type" : "article-journal", "volume" : "2" }, "uris" : [ "http://www.mendeley.com/documents/?uuid=3268dbed-88d5-4595-944d-3169b2678a9a", "http://www.mendeley.com/documents/?uuid=29eb42f5-0a49-4ba8-aeca-aa320adbc4d4" ] }, { "id" : "ITEM-2", "itemData" : { "author" : [ { "dropping-particle" : "", "family" : "Rebrin", "given" : "Kerstin", "non-dropping-particle" : "", "parse-names" : false, "suffix" : "" }, { "dropping-particle" : "", "family" : "Steil", "given" : "Garry M", "non-dropping-particle" : "", "parse-names" : false, "suffix" : "" }, { "dropping-particle" : "", "family" : "Mittelman", "given" : "Steven D", "non-dropping-particle" : "", "parse-names" : false, "suffix" : "" }, { "dropping-particle" : "", "family" : "Bergman", "given" : "Richard N", "non-dropping-particle" : "", "parse-names" : false, "suffix" : "" } ], "id" : "ITEM-2", "issue" : "3", "issued" : { "date-parts" : [ [ "1996" ] ] }, "page" : "741-749", "title" : "Causal Linkage between Insulin Suppression of Lipolysis and Suppression of Liver Glucose Output in Dogs", "type" : "article-journal", "volume" : "98" }, "uris" : [ "http://www.mendeley.com/documents/?uuid=3c62854f-90c8-49a6-898d-9a4d53ecc8c6", "http://www.mendeley.com/documents/?uuid=3d156259-9ea9-4992-9530-19ab856fd6b1", "http://www.mendeley.com/documents/?uuid=a6e40348-416d-4f28-ab71-794c8d8d6e23" ] } ], "mendeley" : { "formattedCitation" : "(18, 33)", "plainTextFormattedCitation" : "(18, 33)", "previouslyFormattedCitation" : "(18, 33)" }, "properties" : { "noteIndex" : 0 }, "schema" : "https://github.com/citation-style-language/schema/raw/master/csl-citation.json" }</w:instrText>
       </w:r>
       <w:r>
         <w:rPr>
@@ -14763,7 +14633,7 @@
           <w:noProof/>
           <w:color w:val="000000" w:themeColor="text1"/>
         </w:rPr>
-        <w:t>(28, 42)</w:t>
+        <w:t>(18, 33)</w:t>
       </w:r>
       <w:r>
         <w:rPr>
@@ -14787,7 +14657,7 @@
         <w:rPr>
           <w:color w:val="000000" w:themeColor="text1"/>
         </w:rPr>
-        <w:instrText>ADDIN CSL_CITATION { "citationItems" : [ { "id" : "ITEM-1", "itemData" : { "DOI" : "10.1002/hep.23116", "author" : [ { "dropping-particle" : "", "family" : "Gastaldelli", "given" : "Amalia", "non-dropping-particle" : "", "parse-names" : false, "suffix" : "" }, { "dropping-particle" : "", "family" : "Harrison", "given" : "Stephen A", "non-dropping-particle" : "", "parse-names" : false, "suffix" : "" }, { "dropping-particle" : "", "family" : "Belfort-aguilar", "given" : "Renata", "non-dropping-particle" : "", "parse-names" : false, "suffix" : "" }, { "dropping-particle" : "", "family" : "Hardies", "given" : "Lou Jean", "non-dropping-particle" : "", "parse-names" : false, "suffix" : "" }, { "dropping-particle" : "", "family" : "Balas", "given" : "Bogdan", "non-dropping-particle" : "", "parse-names" : false, "suffix" : "" }, { "dropping-particle" : "", "family" : "Schenker", "given" : "Steven", "non-dropping-particle" : "", "parse-names" : false, "suffix" : "" }, { "dropping-particle" : "", "family" : "Cusi", "given" : "Kenneth", "non-dropping-particle" : "", "parse-names" : false, "suffix" : "" } ], "id" : "ITEM-1", "issued" : { "date-parts" : [ [ "2009" ] ] }, "title" : "Importance of Changes in Adipose Tissue Insulin Resistance to Histological Response During Thiazolidinedione Treatment of Patients with Nonalcoholic Steatohepatitis", "type" : "article-journal" }, "uris" : [ "http://www.mendeley.com/documents/?uuid=b3c1eb52-fead-4d1a-9f95-c6d25a6941ac", "http://www.mendeley.com/documents/?uuid=88662c35-f735-4412-a12e-2f2bc187d7a4" ] } ], "mendeley" : { "formattedCitation" : "(22)", "plainTextFormattedCitation" : "(22)", "previouslyFormattedCitation" : "(22)" }, "properties" : { "noteIndex" : 0 }, "schema" : "https://github.com/citation-style-language/schema/raw/master/csl-citation.json" }</w:instrText>
+        <w:instrText>ADDIN CSL_CITATION { "citationItems" : [ { "id" : "ITEM-1", "itemData" : { "DOI" : "10.1002/hep.23116", "author" : [ { "dropping-particle" : "", "family" : "Gastaldelli", "given" : "Amalia", "non-dropping-particle" : "", "parse-names" : false, "suffix" : "" }, { "dropping-particle" : "", "family" : "Harrison", "given" : "Stephen A", "non-dropping-particle" : "", "parse-names" : false, "suffix" : "" }, { "dropping-particle" : "", "family" : "Belfort-aguilar", "given" : "Renata", "non-dropping-particle" : "", "parse-names" : false, "suffix" : "" }, { "dropping-particle" : "", "family" : "Hardies", "given" : "Lou Jean", "non-dropping-particle" : "", "parse-names" : false, "suffix" : "" }, { "dropping-particle" : "", "family" : "Balas", "given" : "Bogdan", "non-dropping-particle" : "", "parse-names" : false, "suffix" : "" }, { "dropping-particle" : "", "family" : "Schenker", "given" : "Steven", "non-dropping-particle" : "", "parse-names" : false, "suffix" : "" }, { "dropping-particle" : "", "family" : "Cusi", "given" : "Kenneth", "non-dropping-particle" : "", "parse-names" : false, "suffix" : "" } ], "id" : "ITEM-1", "issued" : { "date-parts" : [ [ "2009" ] ] }, "title" : "Importance of Changes in Adipose Tissue Insulin Resistance to Histological Response During Thiazolidinedione Treatment of Patients with Nonalcoholic Steatohepatitis", "type" : "article-journal" }, "uris" : [ "http://www.mendeley.com/documents/?uuid=b3c1eb52-fead-4d1a-9f95-c6d25a6941ac", "http://www.mendeley.com/documents/?uuid=88662c35-f735-4412-a12e-2f2bc187d7a4" ] } ], "mendeley" : { "formattedCitation" : "(34)", "plainTextFormattedCitation" : "(34)", "previouslyFormattedCitation" : "(34)" }, "properties" : { "noteIndex" : 0 }, "schema" : "https://github.com/citation-style-language/schema/raw/master/csl-citation.json" }</w:instrText>
       </w:r>
       <w:r>
         <w:rPr>
@@ -14800,7 +14670,7 @@
           <w:noProof/>
           <w:color w:val="000000" w:themeColor="text1"/>
         </w:rPr>
-        <w:t>(22)</w:t>
+        <w:t>(34)</w:t>
       </w:r>
       <w:r>
         <w:rPr>
@@ -14950,7 +14820,7 @@
         <w:rPr>
           <w:color w:val="000000" w:themeColor="text1"/>
         </w:rPr>
-        <w:instrText>ADDIN CSL_CITATION { "citationItems" : [ { "id" : "ITEM-1", "itemData" : { "DOI" : "10.1210/me.2008-0464", "ISBN" : "1944-9917; 0888-8809", "ISSN" : "1944-9917", "PMID" : "19443609", "abstract" : "Hypercortisolemia and glucocorticoid treatment cause elevated level of circulating free fatty acids (FFAs). The basis of this phenomenon has long been linked to the effect of glucocorticoids permitting and enhancing the adipose lipolysis response to various hormones. In this study, we demonstrate that glucocorticoids directly stimulate lipolysis in rat primary adipocytes in a dose- and time-responsive manner; this lipolytic action was attenuated by treatment with the glucocorticoid antagonist RU486. Dexamethasone down-regulates mRNA and protein levels of cyclic-nucleotide phosphodiesterase 3B, thereby elevating cellular cAMP production and activating protein kinase A (PKA). On inhibition of PKA but not other kinases, the lipolysis response ceases. Furthermore, dexamethasone induces phosphorylation and down-regulation of perilipin, a lipid droplet-associating protein that modulates lipolysis; this effect is restored by RU486 or PKA inhibitor H89. Dexamethasone up-regulates mRNA and protein levels of hormone-sensitive lipase (HSL) and adipose triglyceride lipase; these effects, parallel to increased lipolysis, are attenuated by RU486 or actinomycin D. Phosphorylation at Ser-563 and Ser-660 residues of HSL and activity of cellular lipases are elevated on dexamethasone stimulation but abrogated by the coaddition of H89. However, dexamethasone does not induce HSL translocation to the lipid droplet surface in differentiated adipocytes. We show that elevated FFA concentration in plasma is associated with increased lipase activity and lipolysis in vivo in adipose tissues of dexamethasone-treated rats. Therefore, the lipolytic action of glucocorticoids liberates FFA efflux from adipocytes to the bloodstream, which could be a cellular basis of systemic FFA elevation in response to glucocorticoid challenge.", "author" : [ { "dropping-particle" : "", "family" : "Xu", "given" : "Chong", "non-dropping-particle" : "", "parse-names" : false, "suffix" : "" }, { "dropping-particle" : "", "family" : "He", "given" : "Jinhan", "non-dropping-particle" : "", "parse-names" : false, "suffix" : "" }, { "dropping-particle" : "", "family" : "Jiang", "given" : "Hongfeng", "non-dropping-particle" : "", "parse-names" : false, "suffix" : "" }, { "dropping-particle" : "", "family" : "Zu", "given" : "Luxia", "non-dropping-particle" : "", "parse-names" : false, "suffix" : "" }, { "dropping-particle" : "", "family" : "Zhai", "given" : "Wenjie", "non-dropping-particle" : "", "parse-names" : false, "suffix" : "" }, { "dropping-particle" : "", "family" : "Pu", "given" : "Shenshen", "non-dropping-particle" : "", "parse-names" : false, "suffix" : "" }, { "dropping-particle" : "", "family" : "Xu", "given" : "Guoheng", "non-dropping-particle" : "", "parse-names" : false, "suffix" : "" } ], "container-title" : "Molecular endocrinology (Baltimore, Md.)", "id" : "ITEM-1", "issue" : "8", "issued" : { "date-parts" : [ [ "2009" ] ] }, "page" : "1161-70", "title" : "Direct effect of glucocorticoids on lipolysis in adipocytes.", "type" : "article-journal", "volume" : "23" }, "uris" : [ "http://www.mendeley.com/documents/?uuid=c859e94a-60ea-461a-a406-f2c4e96692a0" ] } ], "mendeley" : { "formattedCitation" : "(50)", "plainTextFormattedCitation" : "(50)", "previouslyFormattedCitation" : "(50)" }, "properties" : { "noteIndex" : 0 }, "schema" : "https://github.com/citation-style-language/schema/raw/master/csl-citation.json" }</w:instrText>
+        <w:instrText>ADDIN CSL_CITATION { "citationItems" : [ { "id" : "ITEM-1", "itemData" : { "DOI" : "10.1210/me.2008-0464", "ISBN" : "1944-9917; 0888-8809", "ISSN" : "1944-9917", "PMID" : "19443609", "abstract" : "Hypercortisolemia and glucocorticoid treatment cause elevated level of circulating free fatty acids (FFAs). The basis of this phenomenon has long been linked to the effect of glucocorticoids permitting and enhancing the adipose lipolysis response to various hormones. In this study, we demonstrate that glucocorticoids directly stimulate lipolysis in rat primary adipocytes in a dose- and time-responsive manner; this lipolytic action was attenuated by treatment with the glucocorticoid antagonist RU486. Dexamethasone down-regulates mRNA and protein levels of cyclic-nucleotide phosphodiesterase 3B, thereby elevating cellular cAMP production and activating protein kinase A (PKA). On inhibition of PKA but not other kinases, the lipolysis response ceases. Furthermore, dexamethasone induces phosphorylation and down-regulation of perilipin, a lipid droplet-associating protein that modulates lipolysis; this effect is restored by RU486 or PKA inhibitor H89. Dexamethasone up-regulates mRNA and protein levels of hormone-sensitive lipase (HSL) and adipose triglyceride lipase; these effects, parallel to increased lipolysis, are attenuated by RU486 or actinomycin D. Phosphorylation at Ser-563 and Ser-660 residues of HSL and activity of cellular lipases are elevated on dexamethasone stimulation but abrogated by the coaddition of H89. However, dexamethasone does not induce HSL translocation to the lipid droplet surface in differentiated adipocytes. We show that elevated FFA concentration in plasma is associated with increased lipase activity and lipolysis in vivo in adipose tissues of dexamethasone-treated rats. Therefore, the lipolytic action of glucocorticoids liberates FFA efflux from adipocytes to the bloodstream, which could be a cellular basis of systemic FFA elevation in response to glucocorticoid challenge.", "author" : [ { "dropping-particle" : "", "family" : "Xu", "given" : "Chong", "non-dropping-particle" : "", "parse-names" : false, "suffix" : "" }, { "dropping-particle" : "", "family" : "He", "given" : "Jinhan", "non-dropping-particle" : "", "parse-names" : false, "suffix" : "" }, { "dropping-particle" : "", "family" : "Jiang", "given" : "Hongfeng", "non-dropping-particle" : "", "parse-names" : false, "suffix" : "" }, { "dropping-particle" : "", "family" : "Zu", "given" : "Luxia", "non-dropping-particle" : "", "parse-names" : false, "suffix" : "" }, { "dropping-particle" : "", "family" : "Zhai", "given" : "Wenjie", "non-dropping-particle" : "", "parse-names" : false, "suffix" : "" }, { "dropping-particle" : "", "family" : "Pu", "given" : "Shenshen", "non-dropping-particle" : "", "parse-names" : false, "suffix" : "" }, { "dropping-particle" : "", "family" : "Xu", "given" : "Guoheng", "non-dropping-particle" : "", "parse-names" : false, "suffix" : "" } ], "container-title" : "Molecular endocrinology (Baltimore, Md.)", "id" : "ITEM-1", "issue" : "8", "issued" : { "date-parts" : [ [ "2009" ] ] }, "page" : "1161-70", "title" : "Direct effect of glucocorticoids on lipolysis in adipocytes.", "type" : "article-journal", "volume" : "23" }, "uris" : [ "http://www.mendeley.com/documents/?uuid=c859e94a-60ea-461a-a406-f2c4e96692a0" ] } ], "mendeley" : { "formattedCitation" : "(42)", "plainTextFormattedCitation" : "(42)", "previouslyFormattedCitation" : "(42)" }, "properties" : { "noteIndex" : 0 }, "schema" : "https://github.com/citation-style-language/schema/raw/master/csl-citation.json" }</w:instrText>
       </w:r>
       <w:r>
         <w:rPr>
@@ -14963,7 +14833,7 @@
           <w:noProof/>
           <w:color w:val="000000" w:themeColor="text1"/>
         </w:rPr>
-        <w:t>(50)</w:t>
+        <w:t>(42)</w:t>
       </w:r>
       <w:r>
         <w:rPr>
@@ -15000,7 +14870,7 @@
         <w:rPr>
           <w:color w:val="000000" w:themeColor="text1"/>
         </w:rPr>
-        <w:instrText>ADDIN CSL_CITATION { "citationItems" : [ { "id" : "ITEM-1", "itemData" : { "author" : [ { "dropping-particle" : "", "family" : "Lacasa", "given" : "D", "non-dropping-particle" : "", "parse-names" : false, "suffix" : "" }, { "dropping-particle" : "", "family" : "Agli", "given" : "B", "non-dropping-particle" : "", "parse-names" : false, "suffix" : "" }, { "dropping-particle" : "", "family" : "Giudicelli", "given" : "Y", "non-dropping-particle" : "", "parse-names" : false, "suffix" : "" } ], "container-title" : "Biochemical and biophysical research communications", "id" : "ITEM-1", "issue" : "2", "issued" : { "date-parts" : [ [ "1988" ] ] }, "page" : "489-497", "title" : "PERMISSIVE ACTION OF GLUCOCORTICOIDS ON CATECHOLAMINE-INDUCED LIPOLYSIS : DIRECT \"IN VITRO\" EFFECTS ON THE FAT CELL ~-ADRENORECEPTOR-COUPLED-ADENYLATE CYCLASE SYSTEM Dani~le", "type" : "article-journal", "volume" : "153" }, "uris" : [ "http://www.mendeley.com/documents/?uuid=6c62c5a0-03ae-4922-a73b-60cb019daf06", "http://www.mendeley.com/documents/?uuid=e981066c-c723-4562-ae5c-a3010376e0bd" ] } ], "mendeley" : { "formattedCitation" : "(51)", "plainTextFormattedCitation" : "(51)", "previouslyFormattedCitation" : "(51)" }, "properties" : { "noteIndex" : 0 }, "schema" : "https://github.com/citation-style-language/schema/raw/master/csl-citation.json" }</w:instrText>
+        <w:instrText>ADDIN CSL_CITATION { "citationItems" : [ { "id" : "ITEM-1", "itemData" : { "author" : [ { "dropping-particle" : "", "family" : "Lacasa", "given" : "D", "non-dropping-particle" : "", "parse-names" : false, "suffix" : "" }, { "dropping-particle" : "", "family" : "Agli", "given" : "B", "non-dropping-particle" : "", "parse-names" : false, "suffix" : "" }, { "dropping-particle" : "", "family" : "Giudicelli", "given" : "Y", "non-dropping-particle" : "", "parse-names" : false, "suffix" : "" } ], "container-title" : "Biochemical and biophysical research communications", "id" : "ITEM-1", "issue" : "2", "issued" : { "date-parts" : [ [ "1988" ] ] }, "page" : "489-497", "title" : "PERMISSIVE ACTION OF GLUCOCORTICOIDS ON CATECHOLAMINE-INDUCED LIPOLYSIS : DIRECT \"IN VITRO\" EFFECTS ON THE FAT CELL ~-ADRENORECEPTOR-COUPLED-ADENYLATE CYCLASE SYSTEM Dani~le", "type" : "article-journal", "volume" : "153" }, "uris" : [ "http://www.mendeley.com/documents/?uuid=6c62c5a0-03ae-4922-a73b-60cb019daf06", "http://www.mendeley.com/documents/?uuid=e981066c-c723-4562-ae5c-a3010376e0bd" ] } ], "mendeley" : { "formattedCitation" : "(43)", "plainTextFormattedCitation" : "(43)", "previouslyFormattedCitation" : "(43)" }, "properties" : { "noteIndex" : 0 }, "schema" : "https://github.com/citation-style-language/schema/raw/master/csl-citation.json" }</w:instrText>
       </w:r>
       <w:r>
         <w:rPr>
@@ -15013,7 +14883,7 @@
           <w:noProof/>
           <w:color w:val="000000" w:themeColor="text1"/>
         </w:rPr>
-        <w:t>(51)</w:t>
+        <w:t>(43)</w:t>
       </w:r>
       <w:r>
         <w:rPr>
@@ -15049,7 +14919,7 @@
         <w:rPr>
           <w:color w:val="000000" w:themeColor="text1"/>
         </w:rPr>
-        <w:instrText>ADDIN CSL_CITATION { "citationItems" : [ { "id" : "ITEM-1", "itemData" : { "DOI" : "10.1152/ajpcell.00045.2010", "ISSN" : "1522-1563", "PMID" : "20943959", "abstract" : "Glucocorticoids have been proposed to be both adipogenic and lipolytic in action within adipose tissue, although it is unknown whether these actions can occur simultaneously. Here we investigate both the in vitro and in vivo effects of corticosterone (Cort) on adipose tissue metabolism. Cort increased 3T3-L1 preadipocyte differentiation in a concentration-dependent manner, but did not increase lipogenesis in adipocytes. Cort increased lipolysis within adipocytes in a concentration-dependent manner (maximum effect at 1-10 \u03bcM). Surprisingly, removal of Cort further increased lipolytic rates (\u223c320% above control, P &lt; 0.05), indicating a residual effect on basal lipolysis. mRNA and protein expression of adipose triglyceride lipase and phosphorylated status of hormone sensitive lipase (Ser563/Ser660) were increased with 48 h of Cort treatment. To test these responses in vivo, Sprague-Dawley rats were subcutaneously implanted with wax pellets with/without Cort (300 mg). After 10 days, adipose depots were removed and cultured ex vivo. Both free fatty acids and glycerol concentrations were elevated in fed and fasting conditions in Cort-treated rats. Despite increased lipolysis, Cort rats had more visceral adiposity than sham rats (10.2 vs. 6.9 g/kg body wt, P &lt; 0.05). Visceral adipocytes from Cort rats were smaller and more numerous than those in sham rats, suggesting that adipogenesis occurred through preadipocyte differentiation rather than adipocyte hypertrophy. Visceral, but not subcutaneous, adipocyte cultures from Cort-treated rats displayed a 1.5-fold increase in basal lipolytic rates compared with sham rats (P &lt; 0.05). Taken together, our findings demonstrate that chronic glucocorticoid exposure stimulates both lipolysis and adipogenesis in visceral adipose tissue but favors adipogenesis primarily through preadipocyte differentiation.", "author" : [ { "dropping-particle" : "", "family" : "Campbell", "given" : "Jonathan E", "non-dropping-particle" : "", "parse-names" : false, "suffix" : "" }, { "dropping-particle" : "", "family" : "Peckett", "given" : "Ashley J", "non-dropping-particle" : "", "parse-names" : false, "suffix" : "" }, { "dropping-particle" : "", "family" : "D'souza", "given" : "Anna M", "non-dropping-particle" : "", "parse-names" : false, "suffix" : "" }, { "dropping-particle" : "", "family" : "Hawke", "given" : "Thomas J", "non-dropping-particle" : "", "parse-names" : false, "suffix" : "" }, { "dropping-particle" : "", "family" : "Riddell", "given" : "Michael C", "non-dropping-particle" : "", "parse-names" : false, "suffix" : "" } ], "container-title" : "American journal of physiology. Cell physiology", "id" : "ITEM-1", "issue" : "1", "issued" : { "date-parts" : [ [ "2011" ] ] }, "page" : "C198-209", "title" : "Adipogenic and lipolytic effects of chronic glucocorticoid exposure.", "type" : "article-journal", "volume" : "300" }, "uris" : [ "http://www.mendeley.com/documents/?uuid=029ac207-cbe6-42de-b9b5-f73ee1c0c5ae" ] }, { "id" : "ITEM-2", "itemData" : { "DOI" : "10.1007/s11745-011-3583-8", "author" : [ { "dropping-particle" : "", "family" : "Serr", "given" : "Julie", "non-dropping-particle" : "", "parse-names" : false, "suffix" : "" }, { "dropping-particle" : "", "family" : "Suh", "given" : "Yeunsu", "non-dropping-particle" : "", "parse-names" : false, "suffix" : "" }, { "dropping-particle" : "", "family" : "Lee", "given" : "Kichoon", "non-dropping-particle" : "", "parse-names" : false, "suffix" : "" } ], "id" : "ITEM-2", "issued" : { "date-parts" : [ [ "2011" ] ] }, "page" : "813-820", "title" : "Acute Up-Regulation of Adipose Triglyceride Lipase and Release of Non-Esterified Fatty Acids by Dexamethasone in Chicken Adipose Tissue", "type" : "article-journal" }, "uris" : [ "http://www.mendeley.com/documents/?uuid=03146227-2750-4792-bce3-16a16cca12e5", "http://www.mendeley.com/documents/?uuid=2539b5a5-0ed7-461c-9a14-b69aa6468189" ] }, { "id" : "ITEM-3", "itemData" : { "DOI" : "10.1016/j.molmet.2017.06.013", "ISSN" : "2212-8778", "author" : [ { "dropping-particle" : "", "family" : "Shen", "given" : "Yachen", "non-dropping-particle" : "", "parse-names" : false, "suffix" : "" }, { "dropping-particle" : "", "family" : "Roh", "given" : "Hyun Cheol", "non-dropping-particle" : "", "parse-names" : false, "suffix" : "" }, { "dropping-particle" : "", "family" : "Kumari", "given" : "Manju", "non-dropping-particle" : "", "parse-names" : false, "suffix" : "" }, { "dropping-particle" : "", "family" : "Rosen", "given" : "Evan D", "non-dropping-particle" : "", "parse-names" : false, "suffix" : "" } ], "container-title" : "Molecular Metabolism", "id" : "ITEM-3", "issued" : { "date-parts" : [ [ "2017" ] ] }, "publisher" : "Elsevier GmbH", "title" : "Adipocyte glucocorticoid receptor is important in lipolysis and insulin resistance due to exogenous steroids , but not insulin resistance caused by high fat feeding", "type" : "article-journal" }, "uris" : [ "http://www.mendeley.com/documents/?uuid=8de680a4-4a06-47e7-acb1-6da774519734", "http://www.mendeley.com/documents/?uuid=5ff19886-7e78-4a54-a358-e81ba49a53fd" ] } ], "mendeley" : { "formattedCitation" : "(32, 52, 53)", "plainTextFormattedCitation" : "(32, 52, 53)", "previouslyFormattedCitation" : "(32, 52, 53)" }, "properties" : { "noteIndex" : 0 }, "schema" : "https://github.com/citation-style-language/schema/raw/master/csl-citation.json" }</w:instrText>
+        <w:instrText>ADDIN CSL_CITATION { "citationItems" : [ { "id" : "ITEM-1", "itemData" : { "DOI" : "10.1152/ajpcell.00045.2010", "ISSN" : "1522-1563", "PMID" : "20943959", "abstract" : "Glucocorticoids have been proposed to be both adipogenic and lipolytic in action within adipose tissue, although it is unknown whether these actions can occur simultaneously. Here we investigate both the in vitro and in vivo effects of corticosterone (Cort) on adipose tissue metabolism. Cort increased 3T3-L1 preadipocyte differentiation in a concentration-dependent manner, but did not increase lipogenesis in adipocytes. Cort increased lipolysis within adipocytes in a concentration-dependent manner (maximum effect at 1-10 \u03bcM). Surprisingly, removal of Cort further increased lipolytic rates (\u223c320% above control, P &lt; 0.05), indicating a residual effect on basal lipolysis. mRNA and protein expression of adipose triglyceride lipase and phosphorylated status of hormone sensitive lipase (Ser563/Ser660) were increased with 48 h of Cort treatment. To test these responses in vivo, Sprague-Dawley rats were subcutaneously implanted with wax pellets with/without Cort (300 mg). After 10 days, adipose depots were removed and cultured ex vivo. Both free fatty acids and glycerol concentrations were elevated in fed and fasting conditions in Cort-treated rats. Despite increased lipolysis, Cort rats had more visceral adiposity than sham rats (10.2 vs. 6.9 g/kg body wt, P &lt; 0.05). Visceral adipocytes from Cort rats were smaller and more numerous than those in sham rats, suggesting that adipogenesis occurred through preadipocyte differentiation rather than adipocyte hypertrophy. Visceral, but not subcutaneous, adipocyte cultures from Cort-treated rats displayed a 1.5-fold increase in basal lipolytic rates compared with sham rats (P &lt; 0.05). Taken together, our findings demonstrate that chronic glucocorticoid exposure stimulates both lipolysis and adipogenesis in visceral adipose tissue but favors adipogenesis primarily through preadipocyte differentiation.", "author" : [ { "dropping-particle" : "", "family" : "Campbell", "given" : "Jonathan E", "non-dropping-particle" : "", "parse-names" : false, "suffix" : "" }, { "dropping-particle" : "", "family" : "Peckett", "given" : "Ashley J", "non-dropping-particle" : "", "parse-names" : false, "suffix" : "" }, { "dropping-particle" : "", "family" : "D'souza", "given" : "Anna M", "non-dropping-particle" : "", "parse-names" : false, "suffix" : "" }, { "dropping-particle" : "", "family" : "Hawke", "given" : "Thomas J", "non-dropping-particle" : "", "parse-names" : false, "suffix" : "" }, { "dropping-particle" : "", "family" : "Riddell", "given" : "Michael C", "non-dropping-particle" : "", "parse-names" : false, "suffix" : "" } ], "container-title" : "American journal of physiology. Cell physiology", "id" : "ITEM-1", "issue" : "1", "issued" : { "date-parts" : [ [ "2011" ] ] }, "page" : "C198-209", "title" : "Adipogenic and lipolytic effects of chronic glucocorticoid exposure.", "type" : "article-journal", "volume" : "300" }, "uris" : [ "http://www.mendeley.com/documents/?uuid=029ac207-cbe6-42de-b9b5-f73ee1c0c5ae" ] }, { "id" : "ITEM-2", "itemData" : { "DOI" : "10.1007/s11745-011-3583-8", "author" : [ { "dropping-particle" : "", "family" : "Serr", "given" : "Julie", "non-dropping-particle" : "", "parse-names" : false, "suffix" : "" }, { "dropping-particle" : "", "family" : "Suh", "given" : "Yeunsu", "non-dropping-particle" : "", "parse-names" : false, "suffix" : "" }, { "dropping-particle" : "", "family" : "Lee", "given" : "Kichoon", "non-dropping-particle" : "", "parse-names" : false, "suffix" : "" } ], "id" : "ITEM-2", "issued" : { "date-parts" : [ [ "2011" ] ] }, "page" : "813-820", "title" : "Acute Up-Regulation of Adipose Triglyceride Lipase and Release of Non-Esterified Fatty Acids by Dexamethasone in Chicken Adipose Tissue", "type" : "article-journal" }, "uris" : [ "http://www.mendeley.com/documents/?uuid=03146227-2750-4792-bce3-16a16cca12e5", "http://www.mendeley.com/documents/?uuid=2539b5a5-0ed7-461c-9a14-b69aa6468189" ] }, { "id" : "ITEM-3", "itemData" : { "DOI" : "10.1016/j.molmet.2017.06.013", "ISSN" : "2212-8778", "author" : [ { "dropping-particle" : "", "family" : "Shen", "given" : "Yachen", "non-dropping-particle" : "", "parse-names" : false, "suffix" : "" }, { "dropping-particle" : "", "family" : "Roh", "given" : "Hyun Cheol", "non-dropping-particle" : "", "parse-names" : false, "suffix" : "" }, { "dropping-particle" : "", "family" : "Kumari", "given" : "Manju", "non-dropping-particle" : "", "parse-names" : false, "suffix" : "" }, { "dropping-particle" : "", "family" : "Rosen", "given" : "Evan D", "non-dropping-particle" : "", "parse-names" : false, "suffix" : "" } ], "container-title" : "Molecular Metabolism", "id" : "ITEM-3", "issued" : { "date-parts" : [ [ "2017" ] ] }, "publisher" : "Elsevier GmbH", "title" : "Adipocyte glucocorticoid receptor is important in lipolysis and insulin resistance due to exogenous steroids , but not insulin resistance caused by high fat feeding", "type" : "article-journal" }, "uris" : [ "http://www.mendeley.com/documents/?uuid=8de680a4-4a06-47e7-acb1-6da774519734", "http://www.mendeley.com/documents/?uuid=5ff19886-7e78-4a54-a358-e81ba49a53fd" ] } ], "mendeley" : { "formattedCitation" : "(22, 44, 45)", "plainTextFormattedCitation" : "(22, 44, 45)", "previouslyFormattedCitation" : "(22, 44, 45)" }, "properties" : { "noteIndex" : 0 }, "schema" : "https://github.com/citation-style-language/schema/raw/master/csl-citation.json" }</w:instrText>
       </w:r>
       <w:r>
         <w:rPr>
@@ -15062,7 +14932,7 @@
           <w:noProof/>
           <w:color w:val="000000" w:themeColor="text1"/>
         </w:rPr>
-        <w:t>(32, 52, 53)</w:t>
+        <w:t>(22, 44, 45)</w:t>
       </w:r>
       <w:r>
         <w:rPr>
@@ -15700,7 +15570,23 @@
           <w:noProof/>
         </w:rPr>
         <w:tab/>
-        <w:t>Rutters F, Nieuwenhuizen AG, Lemmens SGT, Born JM, Westerterp-plantenga MS. Hypothalamic – Pituitary – Adrenal ( HPA ) axis functioning in relation to body fat distribution. 2010:738–743.</w:t>
+        <w:t xml:space="preserve">Paredes S, Ribeiro L. Cortisol: the villain in Metabolic Syndrome? </w:t>
+      </w:r>
+      <w:r>
+        <w:rPr>
+          <w:rFonts w:ascii="Calibri" w:eastAsia="Times New Roman" w:hAnsi="Calibri" w:cs="Times New Roman"/>
+          <w:i/>
+          <w:iCs/>
+          <w:noProof/>
+        </w:rPr>
+        <w:t>Rev Assoc Med BRAs</w:t>
+      </w:r>
+      <w:r>
+        <w:rPr>
+          <w:rFonts w:ascii="Calibri" w:eastAsia="Times New Roman" w:hAnsi="Calibri" w:cs="Times New Roman"/>
+          <w:noProof/>
+        </w:rPr>
+        <w:t xml:space="preserve"> 2014;60:84–92.</w:t>
       </w:r>
     </w:p>
     <w:p>
@@ -15728,7 +15614,7 @@
           <w:noProof/>
         </w:rPr>
         <w:tab/>
-        <w:t xml:space="preserve">Rockall A, Sohaib S, Evans D, </w:t>
+        <w:t xml:space="preserve">Overman R a., Yeh JY, Deal CL. Prevalence of oral glucocorticoid usage in the United States: A general population perspective. </w:t>
       </w:r>
       <w:r>
         <w:rPr>
@@ -15737,30 +15623,14 @@
           <w:iCs/>
           <w:noProof/>
         </w:rPr>
-        <w:t>et al.</w:t>
-      </w:r>
-      <w:r>
-        <w:rPr>
-          <w:rFonts w:ascii="Calibri" w:eastAsia="Times New Roman" w:hAnsi="Calibri" w:cs="Times New Roman"/>
-          <w:noProof/>
-        </w:rPr>
-        <w:t xml:space="preserve"> Hepatic steatosis in Cushing’s syndrome: a radiological assessment using computed tomography. </w:t>
-      </w:r>
-      <w:r>
-        <w:rPr>
-          <w:rFonts w:ascii="Calibri" w:eastAsia="Times New Roman" w:hAnsi="Calibri" w:cs="Times New Roman"/>
-          <w:i/>
-          <w:iCs/>
-          <w:noProof/>
-        </w:rPr>
-        <w:t>Eur J Endocrinol</w:t>
-      </w:r>
-      <w:r>
-        <w:rPr>
-          <w:rFonts w:ascii="Calibri" w:eastAsia="Times New Roman" w:hAnsi="Calibri" w:cs="Times New Roman"/>
-          <w:noProof/>
-        </w:rPr>
-        <w:t xml:space="preserve"> 2003;149:543–548.</w:t>
+        <w:t>Arthritis Care Res</w:t>
+      </w:r>
+      <w:r>
+        <w:rPr>
+          <w:rFonts w:ascii="Calibri" w:eastAsia="Times New Roman" w:hAnsi="Calibri" w:cs="Times New Roman"/>
+          <w:noProof/>
+        </w:rPr>
+        <w:t xml:space="preserve"> 2013;65:294–298.</w:t>
       </w:r>
     </w:p>
     <w:p>
@@ -15788,7 +15658,7 @@
           <w:noProof/>
         </w:rPr>
         <w:tab/>
-        <w:t>Cerda J, Fardella CE, Arrese M. Overexpression of 11 b -hydroxysteroid dehydrogenase type 1 in visceral adipose tissue and portal hypercortisolism in non-alcoholic fatty liver disease. 2012:392–399.</w:t>
+        <w:t>Fardet L, Petersen I, Nazareth I. Original article Prevalence of long-term oral glucocorticoid prescriptions in the UK over the past 20 years. 2011.</w:t>
       </w:r>
     </w:p>
     <w:p>
@@ -15816,7 +15686,23 @@
           <w:noProof/>
         </w:rPr>
         <w:tab/>
-        <w:t>Pivonello R, Martino MC De, Leo M De, Lombardi G, Colao A. Cushing’s Syndrome. 2008;37:135–149.</w:t>
+        <w:t xml:space="preserve">Hsiao C, Ph D, Cherry DK, </w:t>
+      </w:r>
+      <w:r>
+        <w:rPr>
+          <w:rFonts w:ascii="Calibri" w:eastAsia="Times New Roman" w:hAnsi="Calibri" w:cs="Times New Roman"/>
+          <w:i/>
+          <w:iCs/>
+          <w:noProof/>
+        </w:rPr>
+        <w:t>et al.</w:t>
+      </w:r>
+      <w:r>
+        <w:rPr>
+          <w:rFonts w:ascii="Calibri" w:eastAsia="Times New Roman" w:hAnsi="Calibri" w:cs="Times New Roman"/>
+          <w:noProof/>
+        </w:rPr>
+        <w:t xml:space="preserve"> National Ambulatory Medical Care Survey : 2007 Summary. 2010.</w:t>
       </w:r>
     </w:p>
     <w:p>
@@ -15844,7 +15730,7 @@
           <w:noProof/>
         </w:rPr>
         <w:tab/>
-        <w:t>Resmini E, Minuto ÆF, Colao A, Ferone ÆD. Secondary diabetes associated with principal endocrinopathies : the impact of new treatment modalities. 2009:85–95.</w:t>
+        <w:t>Laugesen K, Otto J, Jørgensen L, Sørensen HT, Petersen I. Systemic glucocorticoid use in Denmark : a population-based prevalence study. 2017:1–6.</w:t>
       </w:r>
     </w:p>
     <w:p>
@@ -15872,23 +15758,7 @@
           <w:noProof/>
         </w:rPr>
         <w:tab/>
-        <w:t xml:space="preserve">Overman R a., Yeh JY, Deal CL. Prevalence of oral glucocorticoid usage in the United States: A general population perspective. </w:t>
-      </w:r>
-      <w:r>
-        <w:rPr>
-          <w:rFonts w:ascii="Calibri" w:eastAsia="Times New Roman" w:hAnsi="Calibri" w:cs="Times New Roman"/>
-          <w:i/>
-          <w:iCs/>
-          <w:noProof/>
-        </w:rPr>
-        <w:t>Arthritis Care Res</w:t>
-      </w:r>
-      <w:r>
-        <w:rPr>
-          <w:rFonts w:ascii="Calibri" w:eastAsia="Times New Roman" w:hAnsi="Calibri" w:cs="Times New Roman"/>
-          <w:noProof/>
-        </w:rPr>
-        <w:t xml:space="preserve"> 2013;65:294–298.</w:t>
+        <w:t>Bagdadea JD, Bierman EL, Porte D, Ii JR, Nih W, Presented GF-. The Significance of Basal Insulin Levels in the Evaluation of the Insulin Response to Glucose in Diabetic and Nondiabetic Subjects. 1967;46.</w:t>
       </w:r>
     </w:p>
     <w:p>
@@ -15916,7 +15786,23 @@
           <w:noProof/>
         </w:rPr>
         <w:tab/>
-        <w:t>Fardet L, Petersen I, Nazareth I. Original article Prevalence of long-term oral glucocorticoid prescriptions in the UK over the past 20 years. 2011.</w:t>
+        <w:t xml:space="preserve">Wanless I, Lentz J. Fatty Liver Hepatitis ( Steatohepatitis ) and Obesity : An Autopsy Study with Analysis of Risk Factors. </w:t>
+      </w:r>
+      <w:r>
+        <w:rPr>
+          <w:rFonts w:ascii="Calibri" w:eastAsia="Times New Roman" w:hAnsi="Calibri" w:cs="Times New Roman"/>
+          <w:i/>
+          <w:iCs/>
+          <w:noProof/>
+        </w:rPr>
+        <w:t>Hepatology</w:t>
+      </w:r>
+      <w:r>
+        <w:rPr>
+          <w:rFonts w:ascii="Calibri" w:eastAsia="Times New Roman" w:hAnsi="Calibri" w:cs="Times New Roman"/>
+          <w:noProof/>
+        </w:rPr>
+        <w:t xml:space="preserve"> 1990;12:1106–1110.</w:t>
       </w:r>
     </w:p>
     <w:p>
@@ -15944,23 +15830,7 @@
           <w:noProof/>
         </w:rPr>
         <w:tab/>
-        <w:t xml:space="preserve">Hsiao C, Ph D, Cherry DK, </w:t>
-      </w:r>
-      <w:r>
-        <w:rPr>
-          <w:rFonts w:ascii="Calibri" w:eastAsia="Times New Roman" w:hAnsi="Calibri" w:cs="Times New Roman"/>
-          <w:i/>
-          <w:iCs/>
-          <w:noProof/>
-        </w:rPr>
-        <w:t>et al.</w:t>
-      </w:r>
-      <w:r>
-        <w:rPr>
-          <w:rFonts w:ascii="Calibri" w:eastAsia="Times New Roman" w:hAnsi="Calibri" w:cs="Times New Roman"/>
-          <w:noProof/>
-        </w:rPr>
-        <w:t xml:space="preserve"> National Ambulatory Medical Care Survey : 2007 Summary. 2010.</w:t>
+        <w:t>Beaudry JL, Anna MD, Teich T, Tsushima R, Riddell MC. Exogenous Glucocorticoids and a High-Fat Diet Cause Severe Hyperglycemia and Hyperinsulinemia and Sprague-Dawley Rats. 2013;154:3197–3208.</w:t>
       </w:r>
     </w:p>
     <w:p>
@@ -15988,7 +15858,7 @@
           <w:noProof/>
         </w:rPr>
         <w:tab/>
-        <w:t>Laugesen K, Otto J, Jørgensen L, Sørensen HT, Petersen I. Systemic glucocorticoid use in Denmark : a population-based prevalence study. 2017:1–6.</w:t>
+        <w:t>Shpilberg Y, Beaudry JL, Souza AD, Campbell JE, Peckett A, Riddell MC. A rodent model of rapid-onset diabetes induced by glucocorticoids and high-fat feeding. 2012;680:671–680.</w:t>
       </w:r>
     </w:p>
     <w:p>
@@ -16016,7 +15886,33 @@
           <w:noProof/>
         </w:rPr>
         <w:tab/>
-        <w:t>Karam JH, Grodsky GM, Ph D, Forsham PH. Excessive Insulin Response to Glucose in Obese Subjects as Measured by Immunochemical Assay.</w:t>
+        <w:t xml:space="preserve">Dardevet D, Somet C, Taillandier D, Savary I, Attaix D, Grizard J. Sensitivity and Protein Turnover Response to Glucocorticoids Are Different in Skeletal Muscle from Adult and Old Rats Lack of Regulation of the Ubiquitin-Proteasome Proteolytic Pathway in Aging. </w:t>
+      </w:r>
+      <w:r>
+        <w:rPr>
+          <w:rFonts w:ascii="Calibri" w:eastAsia="Times New Roman" w:hAnsi="Calibri" w:cs="Times New Roman"/>
+          <w:i/>
+          <w:iCs/>
+          <w:noProof/>
+        </w:rPr>
+        <w:t xml:space="preserve">J </w:t>
+      </w:r>
+      <w:r>
+        <w:rPr>
+          <w:rFonts w:ascii="Calibri" w:eastAsia="Times New Roman" w:hAnsi="Calibri" w:cs="Times New Roman"/>
+          <w:i/>
+          <w:iCs/>
+          <w:noProof/>
+        </w:rPr>
+        <w:lastRenderedPageBreak/>
+        <w:t>Clin Invest</w:t>
+      </w:r>
+      <w:r>
+        <w:rPr>
+          <w:rFonts w:ascii="Calibri" w:eastAsia="Times New Roman" w:hAnsi="Calibri" w:cs="Times New Roman"/>
+          <w:noProof/>
+        </w:rPr>
+        <w:t xml:space="preserve"> 1995;96:2113–2119.</w:t>
       </w:r>
     </w:p>
     <w:p>
@@ -16044,15 +15940,39 @@
           <w:noProof/>
         </w:rPr>
         <w:tab/>
-        <w:t xml:space="preserve">Bagdadea JD, Bierman EL, Porte D, Ii JR, Nih W, Presented GF-. The Significance of Basal </w:t>
-      </w:r>
-      <w:r>
-        <w:rPr>
-          <w:rFonts w:ascii="Calibri" w:eastAsia="Times New Roman" w:hAnsi="Calibri" w:cs="Times New Roman"/>
-          <w:noProof/>
-        </w:rPr>
-        <w:lastRenderedPageBreak/>
-        <w:t>Insulin Levels in the Evaluation of the Insulin Response to Glucose in Diabetic and Nondiabetic Subjects *. 1967;46.</w:t>
+        <w:t xml:space="preserve">Hochberg I, Harvey I, Tran QT, </w:t>
+      </w:r>
+      <w:r>
+        <w:rPr>
+          <w:rFonts w:ascii="Calibri" w:eastAsia="Times New Roman" w:hAnsi="Calibri" w:cs="Times New Roman"/>
+          <w:i/>
+          <w:iCs/>
+          <w:noProof/>
+        </w:rPr>
+        <w:t>et al.</w:t>
+      </w:r>
+      <w:r>
+        <w:rPr>
+          <w:rFonts w:ascii="Calibri" w:eastAsia="Times New Roman" w:hAnsi="Calibri" w:cs="Times New Roman"/>
+          <w:noProof/>
+        </w:rPr>
+        <w:t xml:space="preserve"> Gene expression changes in subcutaneous adipose tissue due to Cushing’s disease. </w:t>
+      </w:r>
+      <w:r>
+        <w:rPr>
+          <w:rFonts w:ascii="Calibri" w:eastAsia="Times New Roman" w:hAnsi="Calibri" w:cs="Times New Roman"/>
+          <w:i/>
+          <w:iCs/>
+          <w:noProof/>
+        </w:rPr>
+        <w:t>J Mol Endocrinol</w:t>
+      </w:r>
+      <w:r>
+        <w:rPr>
+          <w:rFonts w:ascii="Calibri" w:eastAsia="Times New Roman" w:hAnsi="Calibri" w:cs="Times New Roman"/>
+          <w:noProof/>
+        </w:rPr>
+        <w:t xml:space="preserve"> 2015;55:81–94.</w:t>
       </w:r>
     </w:p>
     <w:p>
@@ -16080,7 +16000,37 @@
           <w:noProof/>
         </w:rPr>
         <w:tab/>
-        <w:t>Steffensen C, Pereira AM, Dekkers OM. Prevalence of hypercortisolism in type 2 diabetes patients : a systematic review and. 2016.</w:t>
+        <w:t xml:space="preserve">Schakman O, Kalista S, Barbé C, Loumaye A, Thissen JP. Glucocorticoid-induced skeletal muscle atrophy </w:t>
+      </w:r>
+      <w:r>
+        <w:rPr>
+          <w:rFonts w:ascii="Oriya Sangam MN" w:eastAsia="Oriya Sangam MN" w:hAnsi="Oriya Sangam MN" w:cs="Oriya Sangam MN"/>
+          <w:noProof/>
+        </w:rPr>
+        <w:t>ଝ</w:t>
+      </w:r>
+      <w:r>
+        <w:rPr>
+          <w:rFonts w:ascii="Calibri" w:eastAsia="Times New Roman" w:hAnsi="Calibri" w:cs="Times New Roman"/>
+          <w:noProof/>
+        </w:rPr>
+        <w:t xml:space="preserve">. </w:t>
+      </w:r>
+      <w:r>
+        <w:rPr>
+          <w:rFonts w:ascii="Calibri" w:eastAsia="Times New Roman" w:hAnsi="Calibri" w:cs="Times New Roman"/>
+          <w:i/>
+          <w:iCs/>
+          <w:noProof/>
+        </w:rPr>
+        <w:t>Int J Biochem Cell Biol</w:t>
+      </w:r>
+      <w:r>
+        <w:rPr>
+          <w:rFonts w:ascii="Calibri" w:eastAsia="Times New Roman" w:hAnsi="Calibri" w:cs="Times New Roman"/>
+          <w:noProof/>
+        </w:rPr>
+        <w:t xml:space="preserve"> 2013;45:2163–2172.</w:t>
       </w:r>
     </w:p>
     <w:p>
@@ -16108,7 +16058,7 @@
           <w:noProof/>
         </w:rPr>
         <w:tab/>
-        <w:t xml:space="preserve">Wanless I, Lentz J. Fatty Liver Hepatitis ( Steatohepatitis ) and Obesity : An Autopsy Study with Analysis of Risk Factors. </w:t>
+        <w:t xml:space="preserve">Abad V, Chrousos GP, Reynolds JC, </w:t>
       </w:r>
       <w:r>
         <w:rPr>
@@ -16117,14 +16067,14 @@
           <w:iCs/>
           <w:noProof/>
         </w:rPr>
-        <w:t>Hepatology</w:t>
-      </w:r>
-      <w:r>
-        <w:rPr>
-          <w:rFonts w:ascii="Calibri" w:eastAsia="Times New Roman" w:hAnsi="Calibri" w:cs="Times New Roman"/>
-          <w:noProof/>
-        </w:rPr>
-        <w:t xml:space="preserve"> 1990;12:1106–1110.</w:t>
+        <w:t>et al.</w:t>
+      </w:r>
+      <w:r>
+        <w:rPr>
+          <w:rFonts w:ascii="Calibri" w:eastAsia="Times New Roman" w:hAnsi="Calibri" w:cs="Times New Roman"/>
+          <w:noProof/>
+        </w:rPr>
+        <w:t xml:space="preserve"> Glucocorticoid Excess During Adolescence Leads to a Major Persistent Deficit in Bone Mass and an Increase in Central Body Fat. 2001;16:1879–1885.</w:t>
       </w:r>
     </w:p>
     <w:p>
@@ -16152,7 +16102,23 @@
           <w:noProof/>
         </w:rPr>
         <w:tab/>
-        <w:t>Youssef WI, Mccullough AJ. Steatohepatitis in obese individuals. 2002;16:733–747.</w:t>
+        <w:t xml:space="preserve">Geer EB, Shen W, Gallagher D, </w:t>
+      </w:r>
+      <w:r>
+        <w:rPr>
+          <w:rFonts w:ascii="Calibri" w:eastAsia="Times New Roman" w:hAnsi="Calibri" w:cs="Times New Roman"/>
+          <w:i/>
+          <w:iCs/>
+          <w:noProof/>
+        </w:rPr>
+        <w:t>et al.</w:t>
+      </w:r>
+      <w:r>
+        <w:rPr>
+          <w:rFonts w:ascii="Calibri" w:eastAsia="Times New Roman" w:hAnsi="Calibri" w:cs="Times New Roman"/>
+          <w:noProof/>
+        </w:rPr>
+        <w:t xml:space="preserve"> Female Patients with Cushing ’ s Disease. 2011;73:469–475.</w:t>
       </w:r>
     </w:p>
     <w:p>
@@ -16180,7 +16146,7 @@
           <w:noProof/>
         </w:rPr>
         <w:tab/>
-        <w:t>Beaudry JL, Anna MD, Teich T, Tsushima R, Riddell MC. Exogenous Glucocorticoids and a High-Fat Diet Cause Severe Hyperglycemia and Hyperinsulinemia and Sprague-Dawley Rats. 2013;154:3197–3208.</w:t>
+        <w:t>Djurhuus CB, Gravholt CH, Nielsen S, Pedersen SB, Møller N, Schmitz O. Additive effects of cortisol and growth hormone on regional and systemic lipolysis in humans. 2004:488–494.</w:t>
       </w:r>
     </w:p>
     <w:p>
@@ -16208,7 +16174,23 @@
           <w:noProof/>
         </w:rPr>
         <w:tab/>
-        <w:t>Shpilberg Y, Beaudry JL, Souza AD, Campbell JE, Peckett A, Riddell MC. A rodent model of rapid-onset diabetes induced by glucocorticoids and high-fat feeding. 2012;680:671–680.</w:t>
+        <w:t xml:space="preserve">Kršek M, Rosická M, Nedvídková J, </w:t>
+      </w:r>
+      <w:r>
+        <w:rPr>
+          <w:rFonts w:ascii="Calibri" w:eastAsia="Times New Roman" w:hAnsi="Calibri" w:cs="Times New Roman"/>
+          <w:i/>
+          <w:iCs/>
+          <w:noProof/>
+        </w:rPr>
+        <w:t>et al.</w:t>
+      </w:r>
+      <w:r>
+        <w:rPr>
+          <w:rFonts w:ascii="Calibri" w:eastAsia="Times New Roman" w:hAnsi="Calibri" w:cs="Times New Roman"/>
+          <w:noProof/>
+        </w:rPr>
+        <w:t xml:space="preserve"> Increased Lipolysis of Subcutaneous Abdominal Adipose Tissue and Altered Noradrenergic Activity in Patients with Cushing ‘ s Syndrome : An In-vivo Microdialysis Study. 2006:421–428.</w:t>
       </w:r>
     </w:p>
     <w:p>
@@ -16236,7 +16218,7 @@
           <w:noProof/>
         </w:rPr>
         <w:tab/>
-        <w:t xml:space="preserve">Dardevet D, Somet C, Taillandier D, Savary I, Attaix D, Grizard J. Sensitivity and Protein Turnover Response to Glucocorticoids Are Different in Skeletal Muscle from Adult and Old Rats Lack of Regulation of the Ubiquitin-Proteasome Proteolytic Pathway in Aging. </w:t>
+        <w:t xml:space="preserve">Djurhuus CB, Gravholt CH, Nielsen S, </w:t>
       </w:r>
       <w:r>
         <w:rPr>
@@ -16245,14 +16227,30 @@
           <w:iCs/>
           <w:noProof/>
         </w:rPr>
-        <w:t>J Clin Invest</w:t>
-      </w:r>
-      <w:r>
-        <w:rPr>
-          <w:rFonts w:ascii="Calibri" w:eastAsia="Times New Roman" w:hAnsi="Calibri" w:cs="Times New Roman"/>
-          <w:noProof/>
-        </w:rPr>
-        <w:t xml:space="preserve"> 1995;96:2113–2119.</w:t>
+        <w:t>et al.</w:t>
+      </w:r>
+      <w:r>
+        <w:rPr>
+          <w:rFonts w:ascii="Calibri" w:eastAsia="Times New Roman" w:hAnsi="Calibri" w:cs="Times New Roman"/>
+          <w:noProof/>
+        </w:rPr>
+        <w:t xml:space="preserve"> Effects of cortisol on lipolysis and regional interstitial glycerol levels in humans. </w:t>
+      </w:r>
+      <w:r>
+        <w:rPr>
+          <w:rFonts w:ascii="Calibri" w:eastAsia="Times New Roman" w:hAnsi="Calibri" w:cs="Times New Roman"/>
+          <w:i/>
+          <w:iCs/>
+          <w:noProof/>
+        </w:rPr>
+        <w:t>Am J Physiol Endocrinol Metab</w:t>
+      </w:r>
+      <w:r>
+        <w:rPr>
+          <w:rFonts w:ascii="Calibri" w:eastAsia="Times New Roman" w:hAnsi="Calibri" w:cs="Times New Roman"/>
+          <w:noProof/>
+        </w:rPr>
+        <w:t xml:space="preserve"> 2002;283:E172–E177.</w:t>
       </w:r>
     </w:p>
     <w:p>
@@ -16280,39 +16278,7 @@
           <w:noProof/>
         </w:rPr>
         <w:tab/>
-        <w:t xml:space="preserve">Hochberg I, Harvey I, Tran QT, </w:t>
-      </w:r>
-      <w:r>
-        <w:rPr>
-          <w:rFonts w:ascii="Calibri" w:eastAsia="Times New Roman" w:hAnsi="Calibri" w:cs="Times New Roman"/>
-          <w:i/>
-          <w:iCs/>
-          <w:noProof/>
-        </w:rPr>
-        <w:t>et al.</w:t>
-      </w:r>
-      <w:r>
-        <w:rPr>
-          <w:rFonts w:ascii="Calibri" w:eastAsia="Times New Roman" w:hAnsi="Calibri" w:cs="Times New Roman"/>
-          <w:noProof/>
-        </w:rPr>
-        <w:t xml:space="preserve"> Gene expression changes in subcutaneous adipose tissue due to Cushing’s disease. </w:t>
-      </w:r>
-      <w:r>
-        <w:rPr>
-          <w:rFonts w:ascii="Calibri" w:eastAsia="Times New Roman" w:hAnsi="Calibri" w:cs="Times New Roman"/>
-          <w:i/>
-          <w:iCs/>
-          <w:noProof/>
-        </w:rPr>
-        <w:t>J Mol Endocrinol</w:t>
-      </w:r>
-      <w:r>
-        <w:rPr>
-          <w:rFonts w:ascii="Calibri" w:eastAsia="Times New Roman" w:hAnsi="Calibri" w:cs="Times New Roman"/>
-          <w:noProof/>
-        </w:rPr>
-        <w:t xml:space="preserve"> 2015;55:81–94.</w:t>
+        <w:t>Rebrin K, Steil GM, Mittelman SD, Bergman RN. Causal Linkage between Insulin Suppression of Lipolysis and Suppression of Liver Glucose Output in Dogs. 1996;98:741–749.</w:t>
       </w:r>
     </w:p>
     <w:p>
@@ -16340,21 +16306,7 @@
           <w:noProof/>
         </w:rPr>
         <w:tab/>
-        <w:t xml:space="preserve">Schakman O, Kalista S, Barbé C, Loumaye A, Thissen JP. Glucocorticoid-induced skeletal muscle atrophy </w:t>
-      </w:r>
-      <w:r>
-        <w:rPr>
-          <w:rFonts w:ascii="Oriya Sangam MN" w:eastAsia="Oriya Sangam MN" w:hAnsi="Oriya Sangam MN" w:cs="Oriya Sangam MN"/>
-          <w:noProof/>
-        </w:rPr>
-        <w:t>ଝ</w:t>
-      </w:r>
-      <w:r>
-        <w:rPr>
-          <w:rFonts w:ascii="Calibri" w:eastAsia="Times New Roman" w:hAnsi="Calibri" w:cs="Times New Roman"/>
-          <w:noProof/>
-        </w:rPr>
-        <w:t xml:space="preserve">. </w:t>
+        <w:t xml:space="preserve">Zhang M, Hu T, Zhang S, Zhou L. Associations of Different Adipose Tissue Depots with Insulin Resistance : A Systematic Review and Meta-analysis of Observational Studies. </w:t>
       </w:r>
       <w:r>
         <w:rPr>
@@ -16363,14 +16315,14 @@
           <w:iCs/>
           <w:noProof/>
         </w:rPr>
-        <w:t>Int J Biochem Cell Biol</w:t>
-      </w:r>
-      <w:r>
-        <w:rPr>
-          <w:rFonts w:ascii="Calibri" w:eastAsia="Times New Roman" w:hAnsi="Calibri" w:cs="Times New Roman"/>
-          <w:noProof/>
-        </w:rPr>
-        <w:t xml:space="preserve"> 2013;45:2163–2172.</w:t>
+        <w:t>Nat Publ Gr</w:t>
+      </w:r>
+      <w:r>
+        <w:rPr>
+          <w:rFonts w:ascii="Calibri" w:eastAsia="Times New Roman" w:hAnsi="Calibri" w:cs="Times New Roman"/>
+          <w:noProof/>
+        </w:rPr>
+        <w:t xml:space="preserve"> 2015:1–6.</w:t>
       </w:r>
     </w:p>
     <w:p>
@@ -16398,23 +16350,7 @@
           <w:noProof/>
         </w:rPr>
         <w:tab/>
-        <w:t xml:space="preserve">Abad V, Chrousos GP, Reynolds JC, </w:t>
-      </w:r>
-      <w:r>
-        <w:rPr>
-          <w:rFonts w:ascii="Calibri" w:eastAsia="Times New Roman" w:hAnsi="Calibri" w:cs="Times New Roman"/>
-          <w:i/>
-          <w:iCs/>
-          <w:noProof/>
-        </w:rPr>
-        <w:t>et al.</w:t>
-      </w:r>
-      <w:r>
-        <w:rPr>
-          <w:rFonts w:ascii="Calibri" w:eastAsia="Times New Roman" w:hAnsi="Calibri" w:cs="Times New Roman"/>
-          <w:noProof/>
-        </w:rPr>
-        <w:t xml:space="preserve"> Glucocorticoid Excess During Adolescence Leads to a Major Persistent Deficit in Bone Mass and an Increase in Central Body Fat. 2001;16:1879–1885.</w:t>
+        <w:t>Dirks ML, Wall BT, Valk B Van De, Holloway TM. One Week of Bed Rest Leads to Substantial Muscle Atrophy and Induces Whole-Body Insulin Resistance in the Absence of Skeletal Muscle Lipid Accumulation. 2016;65:2862–2875.</w:t>
       </w:r>
     </w:p>
     <w:p>
@@ -16442,7 +16378,7 @@
           <w:noProof/>
         </w:rPr>
         <w:tab/>
-        <w:t xml:space="preserve">Geer EB, Shen W, Gallagher D, </w:t>
+        <w:t xml:space="preserve">Mueller KM, Hartmann K, Kaltenecker D, </w:t>
       </w:r>
       <w:r>
         <w:rPr>
@@ -16458,7 +16394,7 @@
           <w:rFonts w:ascii="Calibri" w:eastAsia="Times New Roman" w:hAnsi="Calibri" w:cs="Times New Roman"/>
           <w:noProof/>
         </w:rPr>
-        <w:t xml:space="preserve"> Female Patients with Cushing ’ s Disease. 2011;73:469–475.</w:t>
+        <w:t xml:space="preserve"> Adipocyte Glucocorticoid Receptor De fi ciency Attenuates Aging- and HFD-Induced Obesity and Impairs the Feeding-Fasting Transition. 2017;66:272–286.</w:t>
       </w:r>
     </w:p>
     <w:p>
@@ -16486,7 +16422,7 @@
           <w:noProof/>
         </w:rPr>
         <w:tab/>
-        <w:t xml:space="preserve">Gastaldelli A, Harrison SA, Belfort-aguilar R, </w:t>
+        <w:t xml:space="preserve">Shen Y, Roh HC, Kumari M, Rosen ED. Adipocyte glucocorticoid receptor is important in lipolysis and insulin resistance due to exogenous steroids , but not insulin resistance caused by high fat feeding. </w:t>
       </w:r>
       <w:r>
         <w:rPr>
@@ -16495,14 +16431,14 @@
           <w:iCs/>
           <w:noProof/>
         </w:rPr>
-        <w:t>et al.</w:t>
-      </w:r>
-      <w:r>
-        <w:rPr>
-          <w:rFonts w:ascii="Calibri" w:eastAsia="Times New Roman" w:hAnsi="Calibri" w:cs="Times New Roman"/>
-          <w:noProof/>
-        </w:rPr>
-        <w:t xml:space="preserve"> Importance of Changes in Adipose Tissue Insulin Resistance to Histological Response During Thiazolidinedione Treatment of Patients with Nonalcoholic Steatohepatitis. 2009.</w:t>
+        <w:t>Mol Metab</w:t>
+      </w:r>
+      <w:r>
+        <w:rPr>
+          <w:rFonts w:ascii="Calibri" w:eastAsia="Times New Roman" w:hAnsi="Calibri" w:cs="Times New Roman"/>
+          <w:noProof/>
+        </w:rPr>
+        <w:t xml:space="preserve"> 2017.</w:t>
       </w:r>
     </w:p>
     <w:p>
@@ -16530,7 +16466,39 @@
           <w:noProof/>
         </w:rPr>
         <w:tab/>
-        <w:t>Westerbacka J, Rvi AS, Halavaara J, Yki-ja H. Fat Accumulation in the Liver Is Associated with Defects in Insulin Suppression of Glucose Production and Serum Free Fatty Acids Independent of Obesity in Normal Men. 2002;87:3023–3028.</w:t>
+        <w:t xml:space="preserve">Morgan SA, McCabe EL, Gathercole LL, </w:t>
+      </w:r>
+      <w:r>
+        <w:rPr>
+          <w:rFonts w:ascii="Calibri" w:eastAsia="Times New Roman" w:hAnsi="Calibri" w:cs="Times New Roman"/>
+          <w:i/>
+          <w:iCs/>
+          <w:noProof/>
+        </w:rPr>
+        <w:t>et al.</w:t>
+      </w:r>
+      <w:r>
+        <w:rPr>
+          <w:rFonts w:ascii="Calibri" w:eastAsia="Times New Roman" w:hAnsi="Calibri" w:cs="Times New Roman"/>
+          <w:noProof/>
+        </w:rPr>
+        <w:t xml:space="preserve"> 11β-HSD1 is the major regulator of the tissue-specific effects of circulating glucocorticoid excess. </w:t>
+      </w:r>
+      <w:r>
+        <w:rPr>
+          <w:rFonts w:ascii="Calibri" w:eastAsia="Times New Roman" w:hAnsi="Calibri" w:cs="Times New Roman"/>
+          <w:i/>
+          <w:iCs/>
+          <w:noProof/>
+        </w:rPr>
+        <w:t>Proc Natl Acad Sci U S A</w:t>
+      </w:r>
+      <w:r>
+        <w:rPr>
+          <w:rFonts w:ascii="Calibri" w:eastAsia="Times New Roman" w:hAnsi="Calibri" w:cs="Times New Roman"/>
+          <w:noProof/>
+        </w:rPr>
+        <w:t xml:space="preserve"> 2014.</w:t>
       </w:r>
     </w:p>
     <w:p>
@@ -16558,7 +16526,7 @@
           <w:noProof/>
         </w:rPr>
         <w:tab/>
-        <w:t xml:space="preserve">Bugianesi E, Gastadelli A, Vanni E, </w:t>
+        <w:t xml:space="preserve">Wang Y, Yan C, Liu L, </w:t>
       </w:r>
       <w:r>
         <w:rPr>
@@ -16574,7 +16542,7 @@
           <w:rFonts w:ascii="Calibri" w:eastAsia="Times New Roman" w:hAnsi="Calibri" w:cs="Times New Roman"/>
           <w:noProof/>
         </w:rPr>
-        <w:t xml:space="preserve"> Insulin resistance in non-diabetic patients with non-alcoholic fatty liver disease : sites and mechanisms. </w:t>
+        <w:t xml:space="preserve"> 11 -Hydroxysteroid dehydrogenase type 1 shRNA ameliorates glucocorticoid-induced insulin resistance and lipolysis in mouse abdominal adipose tissue. </w:t>
       </w:r>
       <w:r>
         <w:rPr>
@@ -16583,14 +16551,14 @@
           <w:iCs/>
           <w:noProof/>
         </w:rPr>
-        <w:t>Diabetologia</w:t>
-      </w:r>
-      <w:r>
-        <w:rPr>
-          <w:rFonts w:ascii="Calibri" w:eastAsia="Times New Roman" w:hAnsi="Calibri" w:cs="Times New Roman"/>
-          <w:noProof/>
-        </w:rPr>
-        <w:t xml:space="preserve"> 2005;48:634–642.</w:t>
+        <w:t>AJP Endocrinol Metab</w:t>
+      </w:r>
+      <w:r>
+        <w:rPr>
+          <w:rFonts w:ascii="Calibri" w:eastAsia="Times New Roman" w:hAnsi="Calibri" w:cs="Times New Roman"/>
+          <w:noProof/>
+        </w:rPr>
+        <w:t xml:space="preserve"> 2014;308:E84–E95.</w:t>
       </w:r>
     </w:p>
     <w:p>
@@ -16618,7 +16586,23 @@
           <w:noProof/>
         </w:rPr>
         <w:tab/>
-        <w:t>Djurhuus CB, Gravholt CH, Nielsen S, Pedersen SB, Møller N, Schmitz O. Additive effects of cortisol and growth hormone on regional and systemic lipolysis in humans. 2004:488–494.</w:t>
+        <w:t xml:space="preserve">McGuinness OP, Ayala JE, Laughlin MR, Wasserman DH. NIH experiment in centralized mouse phenotyping: the Vanderbilt experience and recommendations for evaluating glucose homeostasis in the mouse. </w:t>
+      </w:r>
+      <w:r>
+        <w:rPr>
+          <w:rFonts w:ascii="Calibri" w:eastAsia="Times New Roman" w:hAnsi="Calibri" w:cs="Times New Roman"/>
+          <w:i/>
+          <w:iCs/>
+          <w:noProof/>
+        </w:rPr>
+        <w:t>Am J Physiol - Endocrinol Metab</w:t>
+      </w:r>
+      <w:r>
+        <w:rPr>
+          <w:rFonts w:ascii="Calibri" w:eastAsia="Times New Roman" w:hAnsi="Calibri" w:cs="Times New Roman"/>
+          <w:noProof/>
+        </w:rPr>
+        <w:t xml:space="preserve"> 2009;297.</w:t>
       </w:r>
     </w:p>
     <w:p>
@@ -16646,23 +16630,7 @@
           <w:noProof/>
         </w:rPr>
         <w:tab/>
-        <w:t xml:space="preserve">Kršek M, Rosická M, Nedvídková J, </w:t>
-      </w:r>
-      <w:r>
-        <w:rPr>
-          <w:rFonts w:ascii="Calibri" w:eastAsia="Times New Roman" w:hAnsi="Calibri" w:cs="Times New Roman"/>
-          <w:i/>
-          <w:iCs/>
-          <w:noProof/>
-        </w:rPr>
-        <w:t>et al.</w:t>
-      </w:r>
-      <w:r>
-        <w:rPr>
-          <w:rFonts w:ascii="Calibri" w:eastAsia="Times New Roman" w:hAnsi="Calibri" w:cs="Times New Roman"/>
-          <w:noProof/>
-        </w:rPr>
-        <w:t xml:space="preserve"> Increased Lipolysis of Subcutaneous Abdominal Adipose Tissue and Altered Noradrenergic Activity in Patients with Cushing ‘ s Syndrome : An In-vivo Microdialysis Study. 2006:421–428.</w:t>
+        <w:t>Ayala JE, Bracy DP, Mcguinness OP, Wasserman DH. Considerations in the Design of Hyperinsulinemic- Euglycemic Clamps in the Conscious Mouse. 2006.</w:t>
       </w:r>
     </w:p>
     <w:p>
@@ -16682,6 +16650,7 @@
           <w:rFonts w:ascii="Calibri" w:eastAsia="Times New Roman" w:hAnsi="Calibri" w:cs="Times New Roman"/>
           <w:noProof/>
         </w:rPr>
+        <w:lastRenderedPageBreak/>
         <w:t xml:space="preserve">27. </w:t>
       </w:r>
       <w:r>
@@ -16690,39 +16659,7 @@
           <w:noProof/>
         </w:rPr>
         <w:tab/>
-        <w:t xml:space="preserve">Djurhuus CB, Gravholt CH, Nielsen S, </w:t>
-      </w:r>
-      <w:r>
-        <w:rPr>
-          <w:rFonts w:ascii="Calibri" w:eastAsia="Times New Roman" w:hAnsi="Calibri" w:cs="Times New Roman"/>
-          <w:i/>
-          <w:iCs/>
-          <w:noProof/>
-        </w:rPr>
-        <w:t>et al.</w:t>
-      </w:r>
-      <w:r>
-        <w:rPr>
-          <w:rFonts w:ascii="Calibri" w:eastAsia="Times New Roman" w:hAnsi="Calibri" w:cs="Times New Roman"/>
-          <w:noProof/>
-        </w:rPr>
-        <w:t xml:space="preserve"> Effects of cortisol on lipolysis and regional interstitial glycerol levels in humans. </w:t>
-      </w:r>
-      <w:r>
-        <w:rPr>
-          <w:rFonts w:ascii="Calibri" w:eastAsia="Times New Roman" w:hAnsi="Calibri" w:cs="Times New Roman"/>
-          <w:i/>
-          <w:iCs/>
-          <w:noProof/>
-        </w:rPr>
-        <w:t>Am J Physiol Endocrinol Metab</w:t>
-      </w:r>
-      <w:r>
-        <w:rPr>
-          <w:rFonts w:ascii="Calibri" w:eastAsia="Times New Roman" w:hAnsi="Calibri" w:cs="Times New Roman"/>
-          <w:noProof/>
-        </w:rPr>
-        <w:t xml:space="preserve"> 2002;283:E172–E177.</w:t>
+        <w:t>Halseth AMYE, Bracy DP, Wasserman DH, Amy E, Bracy DP, David H. Overexpression of hexokinase II increases insulin- and exercise-stimulated muscle glucose uptake in vivo. 1999.</w:t>
       </w:r>
     </w:p>
     <w:p>
@@ -16750,15 +16687,23 @@
           <w:noProof/>
         </w:rPr>
         <w:tab/>
-        <w:t>Rebrin K, Steil GM, Mittelman SD, Bergman RN. Causal Linkage between Insulin Suppression of Lipolysis and Suppression of Liver Glucose Output in Dogs. 1996;98:741–</w:t>
-      </w:r>
-      <w:r>
-        <w:rPr>
-          <w:rFonts w:ascii="Calibri" w:eastAsia="Times New Roman" w:hAnsi="Calibri" w:cs="Times New Roman"/>
-          <w:noProof/>
-        </w:rPr>
-        <w:lastRenderedPageBreak/>
-        <w:t>749.</w:t>
+        <w:t xml:space="preserve">Kraegen E, James D, Jenkins A, Chisholm D. Dose-response curves for in vivo insulin sensitivity in individual tissues in rats. </w:t>
+      </w:r>
+      <w:r>
+        <w:rPr>
+          <w:rFonts w:ascii="Calibri" w:eastAsia="Times New Roman" w:hAnsi="Calibri" w:cs="Times New Roman"/>
+          <w:i/>
+          <w:iCs/>
+          <w:noProof/>
+        </w:rPr>
+        <w:t>Am Physiol Soc</w:t>
+      </w:r>
+      <w:r>
+        <w:rPr>
+          <w:rFonts w:ascii="Calibri" w:eastAsia="Times New Roman" w:hAnsi="Calibri" w:cs="Times New Roman"/>
+          <w:noProof/>
+        </w:rPr>
+        <w:t xml:space="preserve"> 1985:E353–E362.</w:t>
       </w:r>
     </w:p>
     <w:p>
@@ -16786,23 +16731,21 @@
           <w:noProof/>
         </w:rPr>
         <w:tab/>
-        <w:t xml:space="preserve">Zhang M, Hu T, Zhang S, Zhou L. Associations of Different Adipose Tissue Depots with Insulin Resistance : A Systematic Review and Meta-analysis of Observational Studies. </w:t>
-      </w:r>
-      <w:r>
-        <w:rPr>
-          <w:rFonts w:ascii="Calibri" w:eastAsia="Times New Roman" w:hAnsi="Calibri" w:cs="Times New Roman"/>
-          <w:i/>
-          <w:iCs/>
-          <w:noProof/>
-        </w:rPr>
-        <w:t>Nat Publ Gr</w:t>
-      </w:r>
-      <w:r>
-        <w:rPr>
-          <w:rFonts w:ascii="Calibri" w:eastAsia="Times New Roman" w:hAnsi="Calibri" w:cs="Times New Roman"/>
-          <w:noProof/>
-        </w:rPr>
-        <w:t xml:space="preserve"> 2015:1–6.</w:t>
+        <w:t xml:space="preserve">Chiang S-H, Chang L SA. TC10 and Insulin </w:t>
+      </w:r>
+      <w:r>
+        <w:rPr>
+          <w:rFonts w:ascii="Calibri" w:eastAsia="Calibri" w:hAnsi="Calibri" w:cs="Calibri"/>
+          <w:noProof/>
+        </w:rPr>
+        <w:t>‐</w:t>
+      </w:r>
+      <w:r>
+        <w:rPr>
+          <w:rFonts w:ascii="Calibri" w:eastAsia="Times New Roman" w:hAnsi="Calibri" w:cs="Times New Roman"/>
+          <w:noProof/>
+        </w:rPr>
+        <w:t xml:space="preserve"> Stimulated Glucose Transport. 2002;406:1257–1262.</w:t>
       </w:r>
     </w:p>
     <w:p>
@@ -16830,7 +16773,39 @@
           <w:noProof/>
         </w:rPr>
         <w:tab/>
-        <w:t>Dirks ML, Wall BT, Valk B Van De, Holloway TM. One Week of Bed Rest Leads to Substantial Muscle Atrophy and Induces Whole-Body Insulin Resistance in the Absence of Skeletal Muscle Lipid Accumulation. 2016;65:2862–2875.</w:t>
+        <w:t xml:space="preserve">Lu B, Bridges D, Yang Y, </w:t>
+      </w:r>
+      <w:r>
+        <w:rPr>
+          <w:rFonts w:ascii="Calibri" w:eastAsia="Times New Roman" w:hAnsi="Calibri" w:cs="Times New Roman"/>
+          <w:i/>
+          <w:iCs/>
+          <w:noProof/>
+        </w:rPr>
+        <w:t>et al.</w:t>
+      </w:r>
+      <w:r>
+        <w:rPr>
+          <w:rFonts w:ascii="Calibri" w:eastAsia="Times New Roman" w:hAnsi="Calibri" w:cs="Times New Roman"/>
+          <w:noProof/>
+        </w:rPr>
+        <w:t xml:space="preserve"> Metabolic Crosstalk: molecular links between glycogen and lipid metabolism in obesity. </w:t>
+      </w:r>
+      <w:r>
+        <w:rPr>
+          <w:rFonts w:ascii="Calibri" w:eastAsia="Times New Roman" w:hAnsi="Calibri" w:cs="Times New Roman"/>
+          <w:i/>
+          <w:iCs/>
+          <w:noProof/>
+        </w:rPr>
+        <w:t>Diabetes</w:t>
+      </w:r>
+      <w:r>
+        <w:rPr>
+          <w:rFonts w:ascii="Calibri" w:eastAsia="Times New Roman" w:hAnsi="Calibri" w:cs="Times New Roman"/>
+          <w:noProof/>
+        </w:rPr>
+        <w:t xml:space="preserve"> 2014;63:1–49.</w:t>
       </w:r>
     </w:p>
     <w:p>
@@ -16858,7 +16833,7 @@
           <w:noProof/>
         </w:rPr>
         <w:tab/>
-        <w:t xml:space="preserve">Mueller KM, Hartmann K, Kaltenecker D, </w:t>
+        <w:t xml:space="preserve">Lu B, Bridges D, Yang Y, </w:t>
       </w:r>
       <w:r>
         <w:rPr>
@@ -16874,7 +16849,23 @@
           <w:rFonts w:ascii="Calibri" w:eastAsia="Times New Roman" w:hAnsi="Calibri" w:cs="Times New Roman"/>
           <w:noProof/>
         </w:rPr>
-        <w:t xml:space="preserve"> Adipocyte Glucocorticoid Receptor De fi ciency Attenuates Aging- and HFD-Induced Obesity and Impairs the Feeding-Fasting Transition. 2017;66:272–286.</w:t>
+        <w:t xml:space="preserve"> Metabolic crosstalk: Molecular links between glycogen and lipid metabolism in obesity. </w:t>
+      </w:r>
+      <w:r>
+        <w:rPr>
+          <w:rFonts w:ascii="Calibri" w:eastAsia="Times New Roman" w:hAnsi="Calibri" w:cs="Times New Roman"/>
+          <w:i/>
+          <w:iCs/>
+          <w:noProof/>
+        </w:rPr>
+        <w:t>Diabetes</w:t>
+      </w:r>
+      <w:r>
+        <w:rPr>
+          <w:rFonts w:ascii="Calibri" w:eastAsia="Times New Roman" w:hAnsi="Calibri" w:cs="Times New Roman"/>
+          <w:noProof/>
+        </w:rPr>
+        <w:t xml:space="preserve"> 2014;63:2935–2948.</w:t>
       </w:r>
     </w:p>
     <w:p>
@@ -16902,7 +16893,7 @@
           <w:noProof/>
         </w:rPr>
         <w:tab/>
-        <w:t xml:space="preserve">Shen Y, Roh HC, Kumari M, Rosen ED. Adipocyte glucocorticoid receptor is important in lipolysis and insulin resistance due to exogenous steroids , but not insulin resistance caused by high fat feeding. </w:t>
+        <w:t xml:space="preserve">Rockall A, Sohaib S, Evans D, </w:t>
       </w:r>
       <w:r>
         <w:rPr>
@@ -16911,14 +16902,30 @@
           <w:iCs/>
           <w:noProof/>
         </w:rPr>
-        <w:t>Mol Metab</w:t>
-      </w:r>
-      <w:r>
-        <w:rPr>
-          <w:rFonts w:ascii="Calibri" w:eastAsia="Times New Roman" w:hAnsi="Calibri" w:cs="Times New Roman"/>
-          <w:noProof/>
-        </w:rPr>
-        <w:t xml:space="preserve"> 2017.</w:t>
+        <w:t>et al.</w:t>
+      </w:r>
+      <w:r>
+        <w:rPr>
+          <w:rFonts w:ascii="Calibri" w:eastAsia="Times New Roman" w:hAnsi="Calibri" w:cs="Times New Roman"/>
+          <w:noProof/>
+        </w:rPr>
+        <w:t xml:space="preserve"> Hepatic steatosis in Cushing’s syndrome: a radiological assessment using computed tomography. </w:t>
+      </w:r>
+      <w:r>
+        <w:rPr>
+          <w:rFonts w:ascii="Calibri" w:eastAsia="Times New Roman" w:hAnsi="Calibri" w:cs="Times New Roman"/>
+          <w:i/>
+          <w:iCs/>
+          <w:noProof/>
+        </w:rPr>
+        <w:t>Eur J Endocrinol</w:t>
+      </w:r>
+      <w:r>
+        <w:rPr>
+          <w:rFonts w:ascii="Calibri" w:eastAsia="Times New Roman" w:hAnsi="Calibri" w:cs="Times New Roman"/>
+          <w:noProof/>
+        </w:rPr>
+        <w:t xml:space="preserve"> 2003;149:543–548.</w:t>
       </w:r>
     </w:p>
     <w:p>
@@ -16946,7 +16953,7 @@
           <w:noProof/>
         </w:rPr>
         <w:tab/>
-        <w:t xml:space="preserve">Morgan SA, McCabe EL, Gathercole LL, </w:t>
+        <w:t xml:space="preserve">Edgerton DS, Kraft G, Smith M, </w:t>
       </w:r>
       <w:r>
         <w:rPr>
@@ -16962,23 +16969,7 @@
           <w:rFonts w:ascii="Calibri" w:eastAsia="Times New Roman" w:hAnsi="Calibri" w:cs="Times New Roman"/>
           <w:noProof/>
         </w:rPr>
-        <w:t xml:space="preserve"> 11β-HSD1 is the major regulator of the tissue-specific effects of circulating glucocorticoid excess. </w:t>
-      </w:r>
-      <w:r>
-        <w:rPr>
-          <w:rFonts w:ascii="Calibri" w:eastAsia="Times New Roman" w:hAnsi="Calibri" w:cs="Times New Roman"/>
-          <w:i/>
-          <w:iCs/>
-          <w:noProof/>
-        </w:rPr>
-        <w:t>Proc Natl Acad Sci U S A</w:t>
-      </w:r>
-      <w:r>
-        <w:rPr>
-          <w:rFonts w:ascii="Calibri" w:eastAsia="Times New Roman" w:hAnsi="Calibri" w:cs="Times New Roman"/>
-          <w:noProof/>
-        </w:rPr>
-        <w:t xml:space="preserve"> 2014.</w:t>
+        <w:t xml:space="preserve"> Insulin ’ s direct hepatic effect explains the inhibition of glucose production caused by insulin secretion. 2017;2:1–14.</w:t>
       </w:r>
     </w:p>
     <w:p>
@@ -17006,7 +16997,7 @@
           <w:noProof/>
         </w:rPr>
         <w:tab/>
-        <w:t xml:space="preserve">Wang Y, Yan C, Liu L, </w:t>
+        <w:t xml:space="preserve">Gastaldelli A, Harrison SA, Belfort-aguilar R, </w:t>
       </w:r>
       <w:r>
         <w:rPr>
@@ -17022,23 +17013,7 @@
           <w:rFonts w:ascii="Calibri" w:eastAsia="Times New Roman" w:hAnsi="Calibri" w:cs="Times New Roman"/>
           <w:noProof/>
         </w:rPr>
-        <w:t xml:space="preserve"> 11 -Hydroxysteroid dehydrogenase type 1 shRNA ameliorates glucocorticoid-induced insulin resistance and lipolysis in mouse abdominal adipose tissue. </w:t>
-      </w:r>
-      <w:r>
-        <w:rPr>
-          <w:rFonts w:ascii="Calibri" w:eastAsia="Times New Roman" w:hAnsi="Calibri" w:cs="Times New Roman"/>
-          <w:i/>
-          <w:iCs/>
-          <w:noProof/>
-        </w:rPr>
-        <w:t>AJP Endocrinol Metab</w:t>
-      </w:r>
-      <w:r>
-        <w:rPr>
-          <w:rFonts w:ascii="Calibri" w:eastAsia="Times New Roman" w:hAnsi="Calibri" w:cs="Times New Roman"/>
-          <w:noProof/>
-        </w:rPr>
-        <w:t xml:space="preserve"> 2014;308:E84–E95.</w:t>
+        <w:t xml:space="preserve"> Importance of Changes in Adipose Tissue Insulin Resistance to Histological Response During Thiazolidinedione Treatment of Patients with Nonalcoholic Steatohepatitis. 2009.</w:t>
       </w:r>
     </w:p>
     <w:p>
@@ -17066,7 +17041,7 @@
           <w:noProof/>
         </w:rPr>
         <w:tab/>
-        <w:t xml:space="preserve">McGuinness OP, Ayala JE, Laughlin MR, Wasserman DH. NIH experiment in centralized mouse phenotyping: the Vanderbilt experience and recommendations for evaluating glucose homeostasis in the mouse. </w:t>
+        <w:t xml:space="preserve">Burke SJ, Batdorf HM, Eder AE, </w:t>
       </w:r>
       <w:r>
         <w:rPr>
@@ -17075,14 +17050,30 @@
           <w:iCs/>
           <w:noProof/>
         </w:rPr>
-        <w:t>Am J Physiol - Endocrinol Metab</w:t>
-      </w:r>
-      <w:r>
-        <w:rPr>
-          <w:rFonts w:ascii="Calibri" w:eastAsia="Times New Roman" w:hAnsi="Calibri" w:cs="Times New Roman"/>
-          <w:noProof/>
-        </w:rPr>
-        <w:t xml:space="preserve"> 2009;297.</w:t>
+        <w:t>et al.</w:t>
+      </w:r>
+      <w:r>
+        <w:rPr>
+          <w:rFonts w:ascii="Calibri" w:eastAsia="Times New Roman" w:hAnsi="Calibri" w:cs="Times New Roman"/>
+          <w:noProof/>
+        </w:rPr>
+        <w:t xml:space="preserve"> Oral Corticosterone Administration Reduces Insulitis but Promotes Insulin Resistance and Hyperglycemia in Male Nonobese Diabetic Mice. </w:t>
+      </w:r>
+      <w:r>
+        <w:rPr>
+          <w:rFonts w:ascii="Calibri" w:eastAsia="Times New Roman" w:hAnsi="Calibri" w:cs="Times New Roman"/>
+          <w:i/>
+          <w:iCs/>
+          <w:noProof/>
+        </w:rPr>
+        <w:t>Am J Pathol</w:t>
+      </w:r>
+      <w:r>
+        <w:rPr>
+          <w:rFonts w:ascii="Calibri" w:eastAsia="Times New Roman" w:hAnsi="Calibri" w:cs="Times New Roman"/>
+          <w:noProof/>
+        </w:rPr>
+        <w:t xml:space="preserve"> 2017;187:614–626.</w:t>
       </w:r>
     </w:p>
     <w:p>
@@ -17110,7 +17101,39 @@
           <w:noProof/>
         </w:rPr>
         <w:tab/>
-        <w:t>Ayala JE, Bracy DP, Mcguinness OP, Wasserman DH. Considerations in the Design of Hyperinsulinemic- Euglycemic Clamps in the Conscious Mouse. 2006.</w:t>
+        <w:t xml:space="preserve">D’souza AM, Beaudry JL, Szigiato AA, </w:t>
+      </w:r>
+      <w:r>
+        <w:rPr>
+          <w:rFonts w:ascii="Calibri" w:eastAsia="Times New Roman" w:hAnsi="Calibri" w:cs="Times New Roman"/>
+          <w:i/>
+          <w:iCs/>
+          <w:noProof/>
+        </w:rPr>
+        <w:t>et al.</w:t>
+      </w:r>
+      <w:r>
+        <w:rPr>
+          <w:rFonts w:ascii="Calibri" w:eastAsia="Times New Roman" w:hAnsi="Calibri" w:cs="Times New Roman"/>
+          <w:noProof/>
+        </w:rPr>
+        <w:t xml:space="preserve"> Consumption of a high-fat diet rapidly exacerbates the development of fatty liver disease that occurs with chronically elevated glucocorticoids. </w:t>
+      </w:r>
+      <w:r>
+        <w:rPr>
+          <w:rFonts w:ascii="Calibri" w:eastAsia="Times New Roman" w:hAnsi="Calibri" w:cs="Times New Roman"/>
+          <w:i/>
+          <w:iCs/>
+          <w:noProof/>
+        </w:rPr>
+        <w:t>Am J Physiol Gastrointest Liver Physiol</w:t>
+      </w:r>
+      <w:r>
+        <w:rPr>
+          <w:rFonts w:ascii="Calibri" w:eastAsia="Times New Roman" w:hAnsi="Calibri" w:cs="Times New Roman"/>
+          <w:noProof/>
+        </w:rPr>
+        <w:t xml:space="preserve"> 2012;302:850–863.</w:t>
       </w:r>
     </w:p>
     <w:p>
@@ -17138,7 +17161,7 @@
           <w:noProof/>
         </w:rPr>
         <w:tab/>
-        <w:t>Halseth AMYE, Bracy DP, Wasserman DH, Amy E, Bracy DP, David H. Overexpression of hexokinase II increases insulin- and exercise-stimulated muscle glucose uptake in vivo. 1999.</w:t>
+        <w:t>Nurjhan N, Consoli A, Gerich J. Increased Lipolysis and Its Consequences on Gluconeogenesis in Non-insulin-dependent Diabetes Mellitus. 1992;89:169–175.</w:t>
       </w:r>
     </w:p>
     <w:p>
@@ -17166,23 +17189,7 @@
           <w:noProof/>
         </w:rPr>
         <w:tab/>
-        <w:t xml:space="preserve">Kraegen E, James D, Jenkins A, Chisholm D. Dose-response curves for in vivo insulin sensitivity in individual tissues in rats. </w:t>
-      </w:r>
-      <w:r>
-        <w:rPr>
-          <w:rFonts w:ascii="Calibri" w:eastAsia="Times New Roman" w:hAnsi="Calibri" w:cs="Times New Roman"/>
-          <w:i/>
-          <w:iCs/>
-          <w:noProof/>
-        </w:rPr>
-        <w:t>Am Physiol Soc</w:t>
-      </w:r>
-      <w:r>
-        <w:rPr>
-          <w:rFonts w:ascii="Calibri" w:eastAsia="Times New Roman" w:hAnsi="Calibri" w:cs="Times New Roman"/>
-          <w:noProof/>
-        </w:rPr>
-        <w:t xml:space="preserve"> 1985:E353–E362.</w:t>
+        <w:t>Nurjhan N, Campbell PJ, Kennedy FP, Miles JM, Gerich JE. Insulin Dose-Response Characteristics for Suppression of Glycerol Release and Conversion to Glucose in Humans. 1986;35:1326–1331.</w:t>
       </w:r>
     </w:p>
     <w:p>
@@ -17210,21 +17217,7 @@
           <w:noProof/>
         </w:rPr>
         <w:tab/>
-        <w:t xml:space="preserve">Chiang S-H, Chang L SA. TC10 and Insulin </w:t>
-      </w:r>
-      <w:r>
-        <w:rPr>
-          <w:rFonts w:ascii="Calibri" w:eastAsia="Calibri" w:hAnsi="Calibri" w:cs="Calibri"/>
-          <w:noProof/>
-        </w:rPr>
-        <w:t>‐</w:t>
-      </w:r>
-      <w:r>
-        <w:rPr>
-          <w:rFonts w:ascii="Calibri" w:eastAsia="Times New Roman" w:hAnsi="Calibri" w:cs="Times New Roman"/>
-          <w:noProof/>
-        </w:rPr>
-        <w:t xml:space="preserve"> Stimulated Glucose Transport. 2002;406:1257–1262.</w:t>
+        <w:t>Perry RJ, Peng L, Abulizi A, Kennedy L, Cline GW, Shulman GI. Mechanism for leptin ’ s acute insulin-independent effect to reverse diabetic ketoacidosis. 2017;127:657–669.</w:t>
       </w:r>
     </w:p>
     <w:p>
@@ -17252,7 +17245,7 @@
           <w:noProof/>
         </w:rPr>
         <w:tab/>
-        <w:t xml:space="preserve">Lu B, Bridges D, Yang Y, </w:t>
+        <w:t xml:space="preserve">Perry RJ, Camporez JG, Kursawe R, </w:t>
       </w:r>
       <w:r>
         <w:rPr>
@@ -17268,7 +17261,7 @@
           <w:rFonts w:ascii="Calibri" w:eastAsia="Times New Roman" w:hAnsi="Calibri" w:cs="Times New Roman"/>
           <w:noProof/>
         </w:rPr>
-        <w:t xml:space="preserve"> Metabolic Crosstalk: molecular links between glycogen and lipid metabolism in obesity. </w:t>
+        <w:t xml:space="preserve"> Hepatic Acetyl CoA Links Adipose Tissue Inflammation to Hepatic Insulin Resistance and Type 2 Diabetes. </w:t>
       </w:r>
       <w:r>
         <w:rPr>
@@ -17277,14 +17270,14 @@
           <w:iCs/>
           <w:noProof/>
         </w:rPr>
-        <w:t>Diabetes</w:t>
-      </w:r>
-      <w:r>
-        <w:rPr>
-          <w:rFonts w:ascii="Calibri" w:eastAsia="Times New Roman" w:hAnsi="Calibri" w:cs="Times New Roman"/>
-          <w:noProof/>
-        </w:rPr>
-        <w:t xml:space="preserve"> 2014;63:1–49.</w:t>
+        <w:t>Cell</w:t>
+      </w:r>
+      <w:r>
+        <w:rPr>
+          <w:rFonts w:ascii="Calibri" w:eastAsia="Times New Roman" w:hAnsi="Calibri" w:cs="Times New Roman"/>
+          <w:noProof/>
+        </w:rPr>
+        <w:t xml:space="preserve"> 2015;160:745–758.</w:t>
       </w:r>
     </w:p>
     <w:p>
@@ -17312,7 +17305,7 @@
           <w:noProof/>
         </w:rPr>
         <w:tab/>
-        <w:t xml:space="preserve">Lu B, Bridges D, Yang Y, </w:t>
+        <w:t xml:space="preserve">Williamson JR, Kreisberg RA, Felts PW. Mechanism for the stimulation of gluconeogenesis by fatty acids in perfused rat liver. </w:t>
       </w:r>
       <w:r>
         <w:rPr>
@@ -17321,30 +17314,14 @@
           <w:iCs/>
           <w:noProof/>
         </w:rPr>
-        <w:t>et al.</w:t>
-      </w:r>
-      <w:r>
-        <w:rPr>
-          <w:rFonts w:ascii="Calibri" w:eastAsia="Times New Roman" w:hAnsi="Calibri" w:cs="Times New Roman"/>
-          <w:noProof/>
-        </w:rPr>
-        <w:t xml:space="preserve"> Metabolic crosstalk: Molecular links between glycogen and lipid metabolism in obesity. </w:t>
-      </w:r>
-      <w:r>
-        <w:rPr>
-          <w:rFonts w:ascii="Calibri" w:eastAsia="Times New Roman" w:hAnsi="Calibri" w:cs="Times New Roman"/>
-          <w:i/>
-          <w:iCs/>
-          <w:noProof/>
-        </w:rPr>
-        <w:t>Diabetes</w:t>
-      </w:r>
-      <w:r>
-        <w:rPr>
-          <w:rFonts w:ascii="Calibri" w:eastAsia="Times New Roman" w:hAnsi="Calibri" w:cs="Times New Roman"/>
-          <w:noProof/>
-        </w:rPr>
-        <w:t xml:space="preserve"> 2014;63:2935–2948.</w:t>
+        <w:t>Proc Natl Acad Sci U S A</w:t>
+      </w:r>
+      <w:r>
+        <w:rPr>
+          <w:rFonts w:ascii="Calibri" w:eastAsia="Times New Roman" w:hAnsi="Calibri" w:cs="Times New Roman"/>
+          <w:noProof/>
+        </w:rPr>
+        <w:t xml:space="preserve"> 1966;56:247–54.</w:t>
       </w:r>
     </w:p>
     <w:p>
@@ -17372,7 +17349,7 @@
           <w:noProof/>
         </w:rPr>
         <w:tab/>
-        <w:t xml:space="preserve">Edgerton DS, Kraft G, Smith M, </w:t>
+        <w:t xml:space="preserve">Xu C, He J, Jiang H, </w:t>
       </w:r>
       <w:r>
         <w:rPr>
@@ -17388,7 +17365,23 @@
           <w:rFonts w:ascii="Calibri" w:eastAsia="Times New Roman" w:hAnsi="Calibri" w:cs="Times New Roman"/>
           <w:noProof/>
         </w:rPr>
-        <w:t xml:space="preserve"> Insulin ’ s direct hepatic effect explains the inhibition of glucose production caused by insulin secretion. 2017;2:1–14.</w:t>
+        <w:t xml:space="preserve"> Direct effect of glucocorticoids on lipolysis in adipocytes. </w:t>
+      </w:r>
+      <w:r>
+        <w:rPr>
+          <w:rFonts w:ascii="Calibri" w:eastAsia="Times New Roman" w:hAnsi="Calibri" w:cs="Times New Roman"/>
+          <w:i/>
+          <w:iCs/>
+          <w:noProof/>
+        </w:rPr>
+        <w:t>Mol Endocrinol</w:t>
+      </w:r>
+      <w:r>
+        <w:rPr>
+          <w:rFonts w:ascii="Calibri" w:eastAsia="Times New Roman" w:hAnsi="Calibri" w:cs="Times New Roman"/>
+          <w:noProof/>
+        </w:rPr>
+        <w:t xml:space="preserve"> 2009;23:1161–70.</w:t>
       </w:r>
     </w:p>
     <w:p>
@@ -17416,7 +17409,7 @@
           <w:noProof/>
         </w:rPr>
         <w:tab/>
-        <w:t xml:space="preserve">Burke SJ, Batdorf HM, Eder AE, </w:t>
+        <w:t xml:space="preserve">Lacasa D, Agli B, Giudicelli Y. PERMISSIVE ACTION OF GLUCOCORTICOIDS ON CATECHOLAMINE-INDUCED LIPOLYSIS : DIRECT “IN VITRO” EFFECTS ON THE FAT CELL ~-ADRENORECEPTOR-COUPLED-ADENYLATE CYCLASE SYSTEM Dani~le. </w:t>
       </w:r>
       <w:r>
         <w:rPr>
@@ -17425,30 +17418,14 @@
           <w:iCs/>
           <w:noProof/>
         </w:rPr>
-        <w:t>et al.</w:t>
-      </w:r>
-      <w:r>
-        <w:rPr>
-          <w:rFonts w:ascii="Calibri" w:eastAsia="Times New Roman" w:hAnsi="Calibri" w:cs="Times New Roman"/>
-          <w:noProof/>
-        </w:rPr>
-        <w:t xml:space="preserve"> Oral Corticosterone Administration Reduces Insulitis but Promotes Insulin Resistance and Hyperglycemia in Male Nonobese Diabetic Mice. </w:t>
-      </w:r>
-      <w:r>
-        <w:rPr>
-          <w:rFonts w:ascii="Calibri" w:eastAsia="Times New Roman" w:hAnsi="Calibri" w:cs="Times New Roman"/>
-          <w:i/>
-          <w:iCs/>
-          <w:noProof/>
-        </w:rPr>
-        <w:t>Am J Pathol</w:t>
-      </w:r>
-      <w:r>
-        <w:rPr>
-          <w:rFonts w:ascii="Calibri" w:eastAsia="Times New Roman" w:hAnsi="Calibri" w:cs="Times New Roman"/>
-          <w:noProof/>
-        </w:rPr>
-        <w:t xml:space="preserve"> 2017;187:614–626.</w:t>
+        <w:t>Biochem Biophys Res Commun</w:t>
+      </w:r>
+      <w:r>
+        <w:rPr>
+          <w:rFonts w:ascii="Calibri" w:eastAsia="Times New Roman" w:hAnsi="Calibri" w:cs="Times New Roman"/>
+          <w:noProof/>
+        </w:rPr>
+        <w:t xml:space="preserve"> 1988;153:489–497.</w:t>
       </w:r>
     </w:p>
     <w:p>
@@ -17476,7 +17453,7 @@
           <w:noProof/>
         </w:rPr>
         <w:tab/>
-        <w:t xml:space="preserve">D’souza AM, Beaudry JL, Szigiato AA, </w:t>
+        <w:t xml:space="preserve">Campbell JE, Peckett AJ, D’souza AM, Hawke TJ, Riddell MC. Adipogenic and lipolytic effects of chronic glucocorticoid exposure. </w:t>
       </w:r>
       <w:r>
         <w:rPr>
@@ -17485,30 +17462,14 @@
           <w:iCs/>
           <w:noProof/>
         </w:rPr>
-        <w:t>et al.</w:t>
-      </w:r>
-      <w:r>
-        <w:rPr>
-          <w:rFonts w:ascii="Calibri" w:eastAsia="Times New Roman" w:hAnsi="Calibri" w:cs="Times New Roman"/>
-          <w:noProof/>
-        </w:rPr>
-        <w:t xml:space="preserve"> Consumption of a high-fat diet rapidly exacerbates the development of fatty liver disease that occurs with chronically elevated glucocorticoids. </w:t>
-      </w:r>
-      <w:r>
-        <w:rPr>
-          <w:rFonts w:ascii="Calibri" w:eastAsia="Times New Roman" w:hAnsi="Calibri" w:cs="Times New Roman"/>
-          <w:i/>
-          <w:iCs/>
-          <w:noProof/>
-        </w:rPr>
-        <w:t>Am J Physiol Gastrointest Liver Physiol</w:t>
-      </w:r>
-      <w:r>
-        <w:rPr>
-          <w:rFonts w:ascii="Calibri" w:eastAsia="Times New Roman" w:hAnsi="Calibri" w:cs="Times New Roman"/>
-          <w:noProof/>
-        </w:rPr>
-        <w:t xml:space="preserve"> 2012;302:850–863.</w:t>
+        <w:t>Am J Physiol Cell Physiol</w:t>
+      </w:r>
+      <w:r>
+        <w:rPr>
+          <w:rFonts w:ascii="Calibri" w:eastAsia="Times New Roman" w:hAnsi="Calibri" w:cs="Times New Roman"/>
+          <w:noProof/>
+        </w:rPr>
+        <w:t xml:space="preserve"> 2011;300:C198-209.</w:t>
       </w:r>
     </w:p>
     <w:p>
@@ -17519,7 +17480,7 @@
         <w:adjustRightInd w:val="0"/>
         <w:ind w:left="640" w:hanging="640"/>
         <w:rPr>
-          <w:rFonts w:ascii="Calibri" w:eastAsia="Times New Roman" w:hAnsi="Calibri" w:cs="Times New Roman"/>
+          <w:rFonts w:ascii="Calibri" w:hAnsi="Calibri"/>
           <w:noProof/>
         </w:rPr>
       </w:pPr>
@@ -17536,7 +17497,15 @@
           <w:noProof/>
         </w:rPr>
         <w:tab/>
-        <w:t>Nurjhan N, Consoli A, Gerich J. Increased Lipolysis and Its Consequences on Gluconeogenesis in Non-insulin-dependent Diabetes Mellitus. 1992;89:169–175.</w:t>
+        <w:t xml:space="preserve">Serr J, Suh Y, Lee K. Acute Up-Regulation of Adipose Triglyceride Lipase and Release of </w:t>
+      </w:r>
+      <w:r>
+        <w:rPr>
+          <w:rFonts w:ascii="Calibri" w:eastAsia="Times New Roman" w:hAnsi="Calibri" w:cs="Times New Roman"/>
+          <w:noProof/>
+        </w:rPr>
+        <w:lastRenderedPageBreak/>
+        <w:t>Non-Esterified Fatty Acids by Dexamethasone in Chicken Adipose Tissue. 2011:813–820.</w:t>
       </w:r>
     </w:p>
     <w:p>
@@ -17547,343 +17516,6 @@
         <w:adjustRightInd w:val="0"/>
         <w:ind w:left="640" w:hanging="640"/>
         <w:rPr>
-          <w:rFonts w:ascii="Calibri" w:eastAsia="Times New Roman" w:hAnsi="Calibri" w:cs="Times New Roman"/>
-          <w:noProof/>
-        </w:rPr>
-      </w:pPr>
-      <w:r>
-        <w:rPr>
-          <w:rFonts w:ascii="Calibri" w:eastAsia="Times New Roman" w:hAnsi="Calibri" w:cs="Times New Roman"/>
-          <w:noProof/>
-        </w:rPr>
-        <w:lastRenderedPageBreak/>
-        <w:t xml:space="preserve">46. </w:t>
-      </w:r>
-      <w:r>
-        <w:rPr>
-          <w:rFonts w:ascii="Calibri" w:eastAsia="Times New Roman" w:hAnsi="Calibri" w:cs="Times New Roman"/>
-          <w:noProof/>
-        </w:rPr>
-        <w:tab/>
-        <w:t>Nurjhan N, Campbell PJ, Kennedy FP, Miles JM, Gerich JE. Insulin Dose-Response Characteristics for Suppression of Glycerol Release and Conversion to Glucose in Humans. 1986;35:1326–1331.</w:t>
-      </w:r>
-    </w:p>
-    <w:p>
-      <w:pPr>
-        <w:widowControl w:val="0"/>
-        <w:autoSpaceDE w:val="0"/>
-        <w:autoSpaceDN w:val="0"/>
-        <w:adjustRightInd w:val="0"/>
-        <w:ind w:left="640" w:hanging="640"/>
-        <w:rPr>
-          <w:rFonts w:ascii="Calibri" w:eastAsia="Times New Roman" w:hAnsi="Calibri" w:cs="Times New Roman"/>
-          <w:noProof/>
-        </w:rPr>
-      </w:pPr>
-      <w:r>
-        <w:rPr>
-          <w:rFonts w:ascii="Calibri" w:eastAsia="Times New Roman" w:hAnsi="Calibri" w:cs="Times New Roman"/>
-          <w:noProof/>
-        </w:rPr>
-        <w:t xml:space="preserve">47. </w:t>
-      </w:r>
-      <w:r>
-        <w:rPr>
-          <w:rFonts w:ascii="Calibri" w:eastAsia="Times New Roman" w:hAnsi="Calibri" w:cs="Times New Roman"/>
-          <w:noProof/>
-        </w:rPr>
-        <w:tab/>
-        <w:t>Perry RJ, Peng L, Abulizi A, Kennedy L, Cline GW, Shulman GI. Mechanism for leptin ’ s acute insulin-independent effect to reverse diabetic ketoacidosis. 2017;127:657–669.</w:t>
-      </w:r>
-    </w:p>
-    <w:p>
-      <w:pPr>
-        <w:widowControl w:val="0"/>
-        <w:autoSpaceDE w:val="0"/>
-        <w:autoSpaceDN w:val="0"/>
-        <w:adjustRightInd w:val="0"/>
-        <w:ind w:left="640" w:hanging="640"/>
-        <w:rPr>
-          <w:rFonts w:ascii="Calibri" w:eastAsia="Times New Roman" w:hAnsi="Calibri" w:cs="Times New Roman"/>
-          <w:noProof/>
-        </w:rPr>
-      </w:pPr>
-      <w:r>
-        <w:rPr>
-          <w:rFonts w:ascii="Calibri" w:eastAsia="Times New Roman" w:hAnsi="Calibri" w:cs="Times New Roman"/>
-          <w:noProof/>
-        </w:rPr>
-        <w:t xml:space="preserve">48. </w:t>
-      </w:r>
-      <w:r>
-        <w:rPr>
-          <w:rFonts w:ascii="Calibri" w:eastAsia="Times New Roman" w:hAnsi="Calibri" w:cs="Times New Roman"/>
-          <w:noProof/>
-        </w:rPr>
-        <w:tab/>
-        <w:t xml:space="preserve">Perry RJ, Camporez JG, Kursawe R, </w:t>
-      </w:r>
-      <w:r>
-        <w:rPr>
-          <w:rFonts w:ascii="Calibri" w:eastAsia="Times New Roman" w:hAnsi="Calibri" w:cs="Times New Roman"/>
-          <w:i/>
-          <w:iCs/>
-          <w:noProof/>
-        </w:rPr>
-        <w:t>et al.</w:t>
-      </w:r>
-      <w:r>
-        <w:rPr>
-          <w:rFonts w:ascii="Calibri" w:eastAsia="Times New Roman" w:hAnsi="Calibri" w:cs="Times New Roman"/>
-          <w:noProof/>
-        </w:rPr>
-        <w:t xml:space="preserve"> Hepatic Acetyl CoA Links Adipose Tissue Inflammation to Hepatic Insulin Resistance and Type 2 Diabetes. </w:t>
-      </w:r>
-      <w:r>
-        <w:rPr>
-          <w:rFonts w:ascii="Calibri" w:eastAsia="Times New Roman" w:hAnsi="Calibri" w:cs="Times New Roman"/>
-          <w:i/>
-          <w:iCs/>
-          <w:noProof/>
-        </w:rPr>
-        <w:t>Cell</w:t>
-      </w:r>
-      <w:r>
-        <w:rPr>
-          <w:rFonts w:ascii="Calibri" w:eastAsia="Times New Roman" w:hAnsi="Calibri" w:cs="Times New Roman"/>
-          <w:noProof/>
-        </w:rPr>
-        <w:t xml:space="preserve"> 2015;160:745–758.</w:t>
-      </w:r>
-    </w:p>
-    <w:p>
-      <w:pPr>
-        <w:widowControl w:val="0"/>
-        <w:autoSpaceDE w:val="0"/>
-        <w:autoSpaceDN w:val="0"/>
-        <w:adjustRightInd w:val="0"/>
-        <w:ind w:left="640" w:hanging="640"/>
-        <w:rPr>
-          <w:rFonts w:ascii="Calibri" w:eastAsia="Times New Roman" w:hAnsi="Calibri" w:cs="Times New Roman"/>
-          <w:noProof/>
-        </w:rPr>
-      </w:pPr>
-      <w:r>
-        <w:rPr>
-          <w:rFonts w:ascii="Calibri" w:eastAsia="Times New Roman" w:hAnsi="Calibri" w:cs="Times New Roman"/>
-          <w:noProof/>
-        </w:rPr>
-        <w:t xml:space="preserve">49. </w:t>
-      </w:r>
-      <w:r>
-        <w:rPr>
-          <w:rFonts w:ascii="Calibri" w:eastAsia="Times New Roman" w:hAnsi="Calibri" w:cs="Times New Roman"/>
-          <w:noProof/>
-        </w:rPr>
-        <w:tab/>
-        <w:t xml:space="preserve">Williamson JR, Kreisberg RA, Felts PW. Mechanism for the stimulation of gluconeogenesis by fatty acids in perfused rat liver. </w:t>
-      </w:r>
-      <w:r>
-        <w:rPr>
-          <w:rFonts w:ascii="Calibri" w:eastAsia="Times New Roman" w:hAnsi="Calibri" w:cs="Times New Roman"/>
-          <w:i/>
-          <w:iCs/>
-          <w:noProof/>
-        </w:rPr>
-        <w:t>Proc Natl Acad Sci U S A</w:t>
-      </w:r>
-      <w:r>
-        <w:rPr>
-          <w:rFonts w:ascii="Calibri" w:eastAsia="Times New Roman" w:hAnsi="Calibri" w:cs="Times New Roman"/>
-          <w:noProof/>
-        </w:rPr>
-        <w:t xml:space="preserve"> 1966;56:247–54.</w:t>
-      </w:r>
-    </w:p>
-    <w:p>
-      <w:pPr>
-        <w:widowControl w:val="0"/>
-        <w:autoSpaceDE w:val="0"/>
-        <w:autoSpaceDN w:val="0"/>
-        <w:adjustRightInd w:val="0"/>
-        <w:ind w:left="640" w:hanging="640"/>
-        <w:rPr>
-          <w:rFonts w:ascii="Calibri" w:eastAsia="Times New Roman" w:hAnsi="Calibri" w:cs="Times New Roman"/>
-          <w:noProof/>
-        </w:rPr>
-      </w:pPr>
-      <w:r>
-        <w:rPr>
-          <w:rFonts w:ascii="Calibri" w:eastAsia="Times New Roman" w:hAnsi="Calibri" w:cs="Times New Roman"/>
-          <w:noProof/>
-        </w:rPr>
-        <w:t xml:space="preserve">50. </w:t>
-      </w:r>
-      <w:r>
-        <w:rPr>
-          <w:rFonts w:ascii="Calibri" w:eastAsia="Times New Roman" w:hAnsi="Calibri" w:cs="Times New Roman"/>
-          <w:noProof/>
-        </w:rPr>
-        <w:tab/>
-        <w:t xml:space="preserve">Xu C, He J, Jiang H, </w:t>
-      </w:r>
-      <w:r>
-        <w:rPr>
-          <w:rFonts w:ascii="Calibri" w:eastAsia="Times New Roman" w:hAnsi="Calibri" w:cs="Times New Roman"/>
-          <w:i/>
-          <w:iCs/>
-          <w:noProof/>
-        </w:rPr>
-        <w:t>et al.</w:t>
-      </w:r>
-      <w:r>
-        <w:rPr>
-          <w:rFonts w:ascii="Calibri" w:eastAsia="Times New Roman" w:hAnsi="Calibri" w:cs="Times New Roman"/>
-          <w:noProof/>
-        </w:rPr>
-        <w:t xml:space="preserve"> Direct effect of glucocorticoids on lipolysis in adipocytes. </w:t>
-      </w:r>
-      <w:r>
-        <w:rPr>
-          <w:rFonts w:ascii="Calibri" w:eastAsia="Times New Roman" w:hAnsi="Calibri" w:cs="Times New Roman"/>
-          <w:i/>
-          <w:iCs/>
-          <w:noProof/>
-        </w:rPr>
-        <w:t>Mol Endocrinol</w:t>
-      </w:r>
-      <w:r>
-        <w:rPr>
-          <w:rFonts w:ascii="Calibri" w:eastAsia="Times New Roman" w:hAnsi="Calibri" w:cs="Times New Roman"/>
-          <w:noProof/>
-        </w:rPr>
-        <w:t xml:space="preserve"> 2009;23:1161–70.</w:t>
-      </w:r>
-    </w:p>
-    <w:p>
-      <w:pPr>
-        <w:widowControl w:val="0"/>
-        <w:autoSpaceDE w:val="0"/>
-        <w:autoSpaceDN w:val="0"/>
-        <w:adjustRightInd w:val="0"/>
-        <w:ind w:left="640" w:hanging="640"/>
-        <w:rPr>
-          <w:rFonts w:ascii="Calibri" w:eastAsia="Times New Roman" w:hAnsi="Calibri" w:cs="Times New Roman"/>
-          <w:noProof/>
-        </w:rPr>
-      </w:pPr>
-      <w:r>
-        <w:rPr>
-          <w:rFonts w:ascii="Calibri" w:eastAsia="Times New Roman" w:hAnsi="Calibri" w:cs="Times New Roman"/>
-          <w:noProof/>
-        </w:rPr>
-        <w:t xml:space="preserve">51. </w:t>
-      </w:r>
-      <w:r>
-        <w:rPr>
-          <w:rFonts w:ascii="Calibri" w:eastAsia="Times New Roman" w:hAnsi="Calibri" w:cs="Times New Roman"/>
-          <w:noProof/>
-        </w:rPr>
-        <w:tab/>
-        <w:t xml:space="preserve">Lacasa D, Agli B, Giudicelli Y. PERMISSIVE ACTION OF GLUCOCORTICOIDS ON CATECHOLAMINE-INDUCED LIPOLYSIS : DIRECT “IN VITRO” EFFECTS ON THE FAT CELL ~-ADRENORECEPTOR-COUPLED-ADENYLATE CYCLASE SYSTEM Dani~le. </w:t>
-      </w:r>
-      <w:r>
-        <w:rPr>
-          <w:rFonts w:ascii="Calibri" w:eastAsia="Times New Roman" w:hAnsi="Calibri" w:cs="Times New Roman"/>
-          <w:i/>
-          <w:iCs/>
-          <w:noProof/>
-        </w:rPr>
-        <w:t>Biochem Biophys Res Commun</w:t>
-      </w:r>
-      <w:r>
-        <w:rPr>
-          <w:rFonts w:ascii="Calibri" w:eastAsia="Times New Roman" w:hAnsi="Calibri" w:cs="Times New Roman"/>
-          <w:noProof/>
-        </w:rPr>
-        <w:t xml:space="preserve"> 1988;153:489–497.</w:t>
-      </w:r>
-    </w:p>
-    <w:p>
-      <w:pPr>
-        <w:widowControl w:val="0"/>
-        <w:autoSpaceDE w:val="0"/>
-        <w:autoSpaceDN w:val="0"/>
-        <w:adjustRightInd w:val="0"/>
-        <w:ind w:left="640" w:hanging="640"/>
-        <w:rPr>
-          <w:rFonts w:ascii="Calibri" w:eastAsia="Times New Roman" w:hAnsi="Calibri" w:cs="Times New Roman"/>
-          <w:noProof/>
-        </w:rPr>
-      </w:pPr>
-      <w:r>
-        <w:rPr>
-          <w:rFonts w:ascii="Calibri" w:eastAsia="Times New Roman" w:hAnsi="Calibri" w:cs="Times New Roman"/>
-          <w:noProof/>
-        </w:rPr>
-        <w:t xml:space="preserve">52. </w:t>
-      </w:r>
-      <w:r>
-        <w:rPr>
-          <w:rFonts w:ascii="Calibri" w:eastAsia="Times New Roman" w:hAnsi="Calibri" w:cs="Times New Roman"/>
-          <w:noProof/>
-        </w:rPr>
-        <w:tab/>
-        <w:t xml:space="preserve">Campbell JE, Peckett AJ, D’souza AM, Hawke TJ, Riddell MC. Adipogenic and lipolytic effects of chronic glucocorticoid exposure. </w:t>
-      </w:r>
-      <w:r>
-        <w:rPr>
-          <w:rFonts w:ascii="Calibri" w:eastAsia="Times New Roman" w:hAnsi="Calibri" w:cs="Times New Roman"/>
-          <w:i/>
-          <w:iCs/>
-          <w:noProof/>
-        </w:rPr>
-        <w:t>Am J Physiol Cell Physiol</w:t>
-      </w:r>
-      <w:r>
-        <w:rPr>
-          <w:rFonts w:ascii="Calibri" w:eastAsia="Times New Roman" w:hAnsi="Calibri" w:cs="Times New Roman"/>
-          <w:noProof/>
-        </w:rPr>
-        <w:t xml:space="preserve"> 2011;300:C198-209.</w:t>
-      </w:r>
-    </w:p>
-    <w:p>
-      <w:pPr>
-        <w:widowControl w:val="0"/>
-        <w:autoSpaceDE w:val="0"/>
-        <w:autoSpaceDN w:val="0"/>
-        <w:adjustRightInd w:val="0"/>
-        <w:ind w:left="640" w:hanging="640"/>
-        <w:rPr>
-          <w:rFonts w:ascii="Calibri" w:hAnsi="Calibri"/>
-          <w:noProof/>
-        </w:rPr>
-      </w:pPr>
-      <w:r>
-        <w:rPr>
-          <w:rFonts w:ascii="Calibri" w:eastAsia="Times New Roman" w:hAnsi="Calibri" w:cs="Times New Roman"/>
-          <w:noProof/>
-        </w:rPr>
-        <w:t xml:space="preserve">53. </w:t>
-      </w:r>
-      <w:r>
-        <w:rPr>
-          <w:rFonts w:ascii="Calibri" w:eastAsia="Times New Roman" w:hAnsi="Calibri" w:cs="Times New Roman"/>
-          <w:noProof/>
-        </w:rPr>
-        <w:tab/>
-        <w:t>Serr J, Suh Y, Lee K. Acute Up-Regulation of Adipose Triglyceride Lipase and Release of Non-Esterified Fatty Acids by Dexamethasone in Chicken Adipose Tissue. 2011:813–820.</w:t>
-      </w:r>
-    </w:p>
-    <w:p>
-      <w:pPr>
-        <w:widowControl w:val="0"/>
-        <w:autoSpaceDE w:val="0"/>
-        <w:autoSpaceDN w:val="0"/>
-        <w:adjustRightInd w:val="0"/>
-        <w:ind w:left="640" w:hanging="640"/>
-        <w:rPr>
           <w:color w:val="000000" w:themeColor="text1"/>
         </w:rPr>
       </w:pPr>
@@ -17895,7 +17527,7 @@
       </w:r>
     </w:p>
     <w:sectPr>
-      <w:footerReference w:type="default" r:id="rId11"/>
+      <w:footerReference w:type="default" r:id="rId9"/>
       <w:pgSz w:w="12240" w:h="15840"/>
       <w:pgMar w:top="1440" w:right="1440" w:bottom="1440" w:left="1440" w:header="720" w:footer="720" w:gutter="0"/>
       <w:cols w:space="720"/>
@@ -17904,33 +17536,6 @@
     </w:sectPr>
   </w:body>
 </w:document>
-</file>
-
-<file path=word/comments.xml><?xml version="1.0" encoding="utf-8"?>
-<w:comments xmlns:wpc="http://schemas.microsoft.com/office/word/2010/wordprocessingCanvas" xmlns:mo="http://schemas.microsoft.com/office/mac/office/2008/main" xmlns:mc="http://schemas.openxmlformats.org/markup-compatibility/2006" xmlns:mv="urn:schemas-microsoft-com:mac:vml" xmlns:o="urn:schemas-microsoft-com:office:office" xmlns:r="http://schemas.openxmlformats.org/officeDocument/2006/relationships" xmlns:m="http://schemas.openxmlformats.org/officeDocument/2006/math" xmlns:v="urn:schemas-microsoft-com:vml" xmlns:wp14="http://schemas.microsoft.com/office/word/2010/wordprocessingDrawing" xmlns:wp="http://schemas.openxmlformats.org/drawingml/2006/wordprocessingDrawing" xmlns:w10="urn:schemas-microsoft-com:office:word" xmlns:w="http://schemas.openxmlformats.org/wordprocessingml/2006/main" xmlns:w14="http://schemas.microsoft.com/office/word/2010/wordml" xmlns:w15="http://schemas.microsoft.com/office/word/2012/wordml" xmlns:wpg="http://schemas.microsoft.com/office/word/2010/wordprocessingGroup" xmlns:wpi="http://schemas.microsoft.com/office/word/2010/wordprocessingInk" xmlns:wne="http://schemas.microsoft.com/office/word/2006/wordml" xmlns:wps="http://schemas.microsoft.com/office/word/2010/wordprocessingShape" mc:Ignorable="w14 w15 wp14">
-  <w:comment w:id="2" w:author="Dave Bridges" w:date="2017-09-19T18:41:00Z" w:initials="DB">
-    <w:p>
-      <w:pPr>
-        <w:pStyle w:val="CommentText"/>
-      </w:pPr>
-      <w:r>
-        <w:rPr>
-          <w:rStyle w:val="CommentReference"/>
-        </w:rPr>
-        <w:annotationRef/>
-      </w:r>
-      <w:r>
-        <w:t>I guess find a good overall review of glucocorticoids that covers these.</w:t>
-      </w:r>
-    </w:p>
-  </w:comment>
-</w:comments>
-</file>
-
-<file path=word/commentsExtended.xml><?xml version="1.0" encoding="utf-8"?>
-<w15:commentsEx xmlns:wpc="http://schemas.microsoft.com/office/word/2010/wordprocessingCanvas" xmlns:mo="http://schemas.microsoft.com/office/mac/office/2008/main" xmlns:mc="http://schemas.openxmlformats.org/markup-compatibility/2006" xmlns:mv="urn:schemas-microsoft-com:mac:vml" xmlns:o="urn:schemas-microsoft-com:office:office" xmlns:r="http://schemas.openxmlformats.org/officeDocument/2006/relationships" xmlns:m="http://schemas.openxmlformats.org/officeDocument/2006/math" xmlns:v="urn:schemas-microsoft-com:vml" xmlns:wp14="http://schemas.microsoft.com/office/word/2010/wordprocessingDrawing" xmlns:wp="http://schemas.openxmlformats.org/drawingml/2006/wordprocessingDrawing" xmlns:w10="urn:schemas-microsoft-com:office:word" xmlns:w="http://schemas.openxmlformats.org/wordprocessingml/2006/main" xmlns:w14="http://schemas.microsoft.com/office/word/2010/wordml" xmlns:w15="http://schemas.microsoft.com/office/word/2012/wordml" xmlns:wpg="http://schemas.microsoft.com/office/word/2010/wordprocessingGroup" xmlns:wpi="http://schemas.microsoft.com/office/word/2010/wordprocessingInk" xmlns:wne="http://schemas.microsoft.com/office/word/2006/wordml" xmlns:wps="http://schemas.microsoft.com/office/word/2010/wordprocessingShape" mc:Ignorable="w14 w15 wp14">
-  <w15:commentEx w15:paraId="31B05608" w15:done="0"/>
-</w15:commentsEx>
 </file>
 
 <file path=word/endnotes.xml><?xml version="1.0" encoding="utf-8"?>
@@ -17995,7 +17600,7 @@
         <w:noProof/>
         <w:color w:val="5B9BD5" w:themeColor="accent1"/>
       </w:rPr>
-      <w:t>13</w:t>
+      <w:t>4</w:t>
     </w:r>
     <w:r>
       <w:rPr>
@@ -18714,9 +18319,6 @@
 <w15:people xmlns:wpc="http://schemas.microsoft.com/office/word/2010/wordprocessingCanvas" xmlns:mo="http://schemas.microsoft.com/office/mac/office/2008/main" xmlns:mc="http://schemas.openxmlformats.org/markup-compatibility/2006" xmlns:mv="urn:schemas-microsoft-com:mac:vml" xmlns:o="urn:schemas-microsoft-com:office:office" xmlns:r="http://schemas.openxmlformats.org/officeDocument/2006/relationships" xmlns:m="http://schemas.openxmlformats.org/officeDocument/2006/math" xmlns:v="urn:schemas-microsoft-com:vml" xmlns:wp14="http://schemas.microsoft.com/office/word/2010/wordprocessingDrawing" xmlns:wp="http://schemas.openxmlformats.org/drawingml/2006/wordprocessingDrawing" xmlns:w10="urn:schemas-microsoft-com:office:word" xmlns:w="http://schemas.openxmlformats.org/wordprocessingml/2006/main" xmlns:w14="http://schemas.microsoft.com/office/word/2010/wordml" xmlns:w15="http://schemas.microsoft.com/office/word/2012/wordml" xmlns:wpg="http://schemas.microsoft.com/office/word/2010/wordprocessingGroup" xmlns:wpi="http://schemas.microsoft.com/office/word/2010/wordprocessingInk" xmlns:wne="http://schemas.microsoft.com/office/word/2006/wordml" xmlns:wps="http://schemas.microsoft.com/office/word/2010/wordprocessingShape" mc:Ignorable="w14 w15 wp14">
   <w15:person w15:author="Dave Bridges">
     <w15:presenceInfo w15:providerId="Windows Live" w15:userId="4bc1184c43c78bbd"/>
-  </w15:person>
-  <w15:person w15:author="Microsoft Office User">
-    <w15:presenceInfo w15:providerId="None" w15:userId="Microsoft Office User"/>
   </w15:person>
 </w15:people>
 </file>
@@ -19660,7 +19262,7 @@
 </file>
 
 <file path=customXml/itemProps1.xml><?xml version="1.0" encoding="utf-8"?>
-<ds:datastoreItem xmlns:ds="http://schemas.openxmlformats.org/officeDocument/2006/customXml" ds:itemID="{D4F18023-915D-924C-A64A-57086C3370F8}">
+<ds:datastoreItem xmlns:ds="http://schemas.openxmlformats.org/officeDocument/2006/customXml" ds:itemID="{03DA1F7D-1FA3-5D46-BE91-4641C5AAE72E}">
   <ds:schemaRefs>
     <ds:schemaRef ds:uri="http://schemas.openxmlformats.org/officeDocument/2006/bibliography"/>
   </ds:schemaRefs>

</xml_diff>

<commit_message>
Changes to methods section of main doc and checked off reviewer completed comments
</commit_message>
<xml_diff>
--- a/manuscript/Obesity-Glucocorticoids/Harvey-GlucocorticoidsandObesity-MainDocument.docx
+++ b/manuscript/Obesity-Glucocorticoids/Harvey-GlucocorticoidsandObesity-MainDocument.docx
@@ -75,15 +75,7 @@
         <w:t>2,3</w:t>
       </w:r>
       <w:r>
-        <w:t xml:space="preserve">, </w:t>
-      </w:r>
-      <w:proofErr w:type="spellStart"/>
-      <w:r>
-        <w:t>JeAnna</w:t>
-      </w:r>
-      <w:proofErr w:type="spellEnd"/>
-      <w:r>
-        <w:t xml:space="preserve"> R. Redd</w:t>
+        <w:t>, JeAnna R. Redd</w:t>
       </w:r>
       <w:r>
         <w:rPr>
@@ -92,15 +84,7 @@
         <w:t>1,2</w:t>
       </w:r>
       <w:r>
-        <w:t xml:space="preserve">, </w:t>
-      </w:r>
-      <w:proofErr w:type="spellStart"/>
-      <w:r>
-        <w:t>Quynh</w:t>
-      </w:r>
-      <w:proofErr w:type="spellEnd"/>
-      <w:r>
-        <w:t xml:space="preserve"> T. Tran</w:t>
+        <w:t>, Quynh T. Tran</w:t>
       </w:r>
       <w:r>
         <w:rPr>
@@ -109,15 +93,7 @@
         <w:t>4</w:t>
       </w:r>
       <w:r>
-        <w:t xml:space="preserve">, </w:t>
-      </w:r>
-      <w:proofErr w:type="spellStart"/>
-      <w:r>
-        <w:t>Irit</w:t>
-      </w:r>
-      <w:proofErr w:type="spellEnd"/>
-      <w:r>
-        <w:t xml:space="preserve"> Hochberg</w:t>
+        <w:t>, Irit Hochberg</w:t>
       </w:r>
       <w:r>
         <w:rPr>
@@ -251,13 +227,8 @@
       <w:r>
         <w:t xml:space="preserve">Institute of Endocrinology, Diabetes and Metabolism, </w:t>
       </w:r>
-      <w:proofErr w:type="spellStart"/>
-      <w:r>
-        <w:t>Rambam</w:t>
-      </w:r>
-      <w:proofErr w:type="spellEnd"/>
-      <w:r>
-        <w:t xml:space="preserve"> </w:t>
+      <w:r>
+        <w:t xml:space="preserve">Rambam </w:t>
       </w:r>
       <w:r>
         <w:t>Health Care Campus</w:t>
@@ -413,11 +384,9 @@
       <w:r>
         <w:t>39</w:t>
       </w:r>
-      <w:bookmarkStart w:id="0" w:name="_GoBack"/>
       <w:r>
         <w:t>53</w:t>
       </w:r>
-      <w:bookmarkEnd w:id="0"/>
     </w:p>
     <w:p/>
     <w:p>
@@ -576,63 +545,7 @@
         <w:t>Author contributions:</w:t>
       </w:r>
       <w:r>
-        <w:t xml:space="preserve"> D.B. acquired funding. D.B., </w:t>
-      </w:r>
-      <w:proofErr w:type="spellStart"/>
-      <w:r>
-        <w:t>I.Ha</w:t>
-      </w:r>
-      <w:proofErr w:type="spellEnd"/>
-      <w:r>
-        <w:t xml:space="preserve">. and </w:t>
-      </w:r>
-      <w:proofErr w:type="spellStart"/>
-      <w:r>
-        <w:t>I.Ho</w:t>
-      </w:r>
-      <w:proofErr w:type="spellEnd"/>
-      <w:r>
-        <w:t xml:space="preserve">. were responsible for conceptualizing the study. D.B., </w:t>
-      </w:r>
-      <w:proofErr w:type="spellStart"/>
-      <w:r>
-        <w:t>I.Ha</w:t>
-      </w:r>
-      <w:proofErr w:type="spellEnd"/>
-      <w:r>
-        <w:t xml:space="preserve">. and N.Q. designed the experiments. </w:t>
-      </w:r>
-      <w:proofErr w:type="spellStart"/>
-      <w:r>
-        <w:t>I.Ha</w:t>
-      </w:r>
-      <w:proofErr w:type="spellEnd"/>
-      <w:r>
-        <w:t xml:space="preserve">. performed all cell experiments. </w:t>
-      </w:r>
-      <w:proofErr w:type="spellStart"/>
-      <w:r>
-        <w:t>I.Ha</w:t>
-      </w:r>
-      <w:proofErr w:type="spellEnd"/>
-      <w:r>
-        <w:t xml:space="preserve">., E.S. and J.R. performed mouse experiments. D.B. and Q.T. performed statistical analyses. </w:t>
-      </w:r>
-      <w:proofErr w:type="spellStart"/>
-      <w:r>
-        <w:t>I.Ha</w:t>
-      </w:r>
-      <w:proofErr w:type="spellEnd"/>
-      <w:r>
-        <w:t xml:space="preserve">. wrote the manuscript. </w:t>
-      </w:r>
-      <w:proofErr w:type="spellStart"/>
-      <w:r>
-        <w:t>I.Ha</w:t>
-      </w:r>
-      <w:proofErr w:type="spellEnd"/>
-      <w:r>
-        <w:t>. and D.B. edited and reviewed the manuscript. All authors were involved in discussions. This manuscript has been approved by all authors.</w:t>
+        <w:t xml:space="preserve"> D.B. acquired funding. D.B., I.Ha. and I.Ho. were responsible for conceptualizing the study. D.B., I.Ha. and N.Q. designed the experiments. I.Ha. performed all cell experiments. I.Ha., E.S. and J.R. performed mouse experiments. D.B. and Q.T. performed statistical analyses. I.Ha. wrote the manuscript. I.Ha. and D.B. edited and reviewed the manuscript. All authors were involved in discussions. This manuscript has been approved by all authors.</w:t>
       </w:r>
     </w:p>
     <w:p>
@@ -834,23 +747,7 @@
           <w:bCs/>
           <w:color w:val="000000" w:themeColor="text1"/>
         </w:rPr>
-        <w:t xml:space="preserve">We show that the adipocyte </w:t>
-      </w:r>
-      <w:proofErr w:type="spellStart"/>
-      <w:r>
-        <w:rPr>
-          <w:bCs/>
-          <w:color w:val="000000" w:themeColor="text1"/>
-        </w:rPr>
-        <w:t>lipolytic</w:t>
-      </w:r>
-      <w:proofErr w:type="spellEnd"/>
-      <w:r>
-        <w:rPr>
-          <w:bCs/>
-          <w:color w:val="000000" w:themeColor="text1"/>
-        </w:rPr>
-        <w:t xml:space="preserve"> gene ATGL/Pnpla2 is synergistically activated by obesity and glucocorticoids.</w:t>
+        <w:t>We show that the adipocyte lipolytic gene ATGL/Pnpla2 is synergistically activated by obesity and glucocorticoids.</w:t>
       </w:r>
     </w:p>
     <w:p>
@@ -952,35 +849,13 @@
         <w:rPr>
           <w:color w:val="000000" w:themeColor="text1"/>
         </w:rPr>
-        <w:t xml:space="preserve">Patients undergoing </w:t>
-      </w:r>
-      <w:proofErr w:type="spellStart"/>
-      <w:r>
-        <w:rPr>
-          <w:color w:val="000000" w:themeColor="text1"/>
-        </w:rPr>
-        <w:t>transsphenoidal</w:t>
-      </w:r>
-      <w:proofErr w:type="spellEnd"/>
-      <w:r>
-        <w:rPr>
-          <w:color w:val="000000" w:themeColor="text1"/>
-        </w:rPr>
-        <w:t xml:space="preserve"> </w:t>
-      </w:r>
-      <w:proofErr w:type="spellStart"/>
-      <w:r>
-        <w:rPr>
-          <w:color w:val="000000" w:themeColor="text1"/>
-        </w:rPr>
-        <w:t>adenomectomy</w:t>
-      </w:r>
-      <w:proofErr w:type="spellEnd"/>
-      <w:r>
-        <w:rPr>
-          <w:color w:val="000000" w:themeColor="text1"/>
-        </w:rPr>
-        <w:t xml:space="preserve"> </w:t>
+        <w:t xml:space="preserve">Patients undergoing transsphenoidal </w:t>
+      </w:r>
+      <w:r>
+        <w:rPr>
+          <w:color w:val="000000" w:themeColor="text1"/>
+        </w:rPr>
+        <w:t xml:space="preserve">adenomectomy </w:t>
       </w:r>
       <w:r>
         <w:rPr>
@@ -2169,14 +2044,7 @@
         <w:rPr>
           <w:color w:val="000000" w:themeColor="text1"/>
         </w:rPr>
-        <w:t xml:space="preserve"> undergoing </w:t>
-      </w:r>
-      <w:proofErr w:type="spellStart"/>
-      <w:r>
-        <w:rPr>
-          <w:color w:val="000000" w:themeColor="text1"/>
-        </w:rPr>
-        <w:t>trans</w:t>
+        <w:t xml:space="preserve"> undergoing trans</w:t>
       </w:r>
       <w:r>
         <w:rPr>
@@ -2188,23 +2056,8 @@
         <w:rPr>
           <w:color w:val="000000" w:themeColor="text1"/>
         </w:rPr>
-        <w:t>phenoidal</w:t>
-      </w:r>
-      <w:proofErr w:type="spellEnd"/>
-      <w:r>
-        <w:rPr>
-          <w:color w:val="000000" w:themeColor="text1"/>
-        </w:rPr>
-        <w:t xml:space="preserve"> </w:t>
-      </w:r>
-      <w:proofErr w:type="spellStart"/>
-      <w:r>
-        <w:rPr>
-          <w:color w:val="000000" w:themeColor="text1"/>
-        </w:rPr>
-        <w:t>adenomectomy</w:t>
-      </w:r>
-      <w:proofErr w:type="spellEnd"/>
+        <w:t>phenoidal adenomectomy</w:t>
+      </w:r>
       <w:r>
         <w:rPr>
           <w:color w:val="000000" w:themeColor="text1"/>
@@ -2585,25 +2438,7 @@
           <w:color w:val="000000" w:themeColor="text1"/>
           <w:shd w:val="clear" w:color="auto" w:fill="FFFFFF"/>
         </w:rPr>
-        <w:t xml:space="preserve">; 5L0D </w:t>
-      </w:r>
-      <w:proofErr w:type="spellStart"/>
-      <w:r>
-        <w:rPr>
-          <w:rFonts w:eastAsia="Times New Roman" w:cs="Times New Roman"/>
-          <w:color w:val="000000" w:themeColor="text1"/>
-          <w:shd w:val="clear" w:color="auto" w:fill="FFFFFF"/>
-        </w:rPr>
-        <w:t>LabDiet</w:t>
-      </w:r>
-      <w:proofErr w:type="spellEnd"/>
-      <w:r>
-        <w:rPr>
-          <w:rFonts w:eastAsia="Times New Roman" w:cs="Times New Roman"/>
-          <w:color w:val="000000" w:themeColor="text1"/>
-          <w:shd w:val="clear" w:color="auto" w:fill="FFFFFF"/>
-        </w:rPr>
-        <w:t>; 13% fat; 57% carbohydrate; 30% protein</w:t>
+        <w:t>; 5L0D LabDiet; 13% fat; 57% carbohydrate; 30% protein</w:t>
       </w:r>
       <w:r>
         <w:rPr>
@@ -3429,6 +3264,16 @@
         </w:rPr>
         <w:t xml:space="preserve"> </w:t>
       </w:r>
+      <w:ins w:id="0" w:author="Microsoft Office User" w:date="2017-12-14T11:33:00Z">
+        <w:r>
+          <w:rPr>
+            <w:rFonts w:eastAsia="Times New Roman" w:cs="Times New Roman"/>
+            <w:color w:val="000000" w:themeColor="text1"/>
+            <w:shd w:val="clear" w:color="auto" w:fill="FFFFFF"/>
+          </w:rPr>
+          <w:t xml:space="preserve">Symptoms included lethargy, weight loss and evidence of pancreatitis in some of the mice. </w:t>
+        </w:r>
+      </w:ins>
       <w:r>
         <w:rPr>
           <w:rFonts w:eastAsia="Times New Roman" w:cs="Times New Roman"/>
@@ -3517,7 +3362,6 @@
         </w:rPr>
         <w:t xml:space="preserve"> </w:t>
       </w:r>
-      <w:proofErr w:type="spellStart"/>
       <w:r>
         <w:rPr>
           <w:rFonts w:eastAsia="Times New Roman" w:cs="Times New Roman"/>
@@ -3532,16 +3376,7 @@
           <w:color w:val="000000" w:themeColor="text1"/>
           <w:shd w:val="clear" w:color="auto" w:fill="FFFFFF"/>
         </w:rPr>
-        <w:t>choMRI</w:t>
-      </w:r>
-      <w:proofErr w:type="spellEnd"/>
-      <w:r>
-        <w:rPr>
-          <w:rFonts w:eastAsia="Times New Roman" w:cs="Times New Roman"/>
-          <w:color w:val="000000" w:themeColor="text1"/>
-          <w:shd w:val="clear" w:color="auto" w:fill="FFFFFF"/>
-        </w:rPr>
-        <w:t xml:space="preserve"> </w:t>
+        <w:t xml:space="preserve">choMRI </w:t>
       </w:r>
       <w:r>
         <w:rPr>
@@ -3565,7 +3400,147 @@
           <w:color w:val="000000" w:themeColor="text1"/>
           <w:shd w:val="clear" w:color="auto" w:fill="FFFFFF"/>
         </w:rPr>
-        <w:t>. At the end of treatment, mice were fasted for 16 h</w:t>
+        <w:t xml:space="preserve">. </w:t>
+      </w:r>
+      <w:ins w:id="1" w:author="Microsoft Office User" w:date="2017-12-14T11:52:00Z">
+        <w:r>
+          <w:rPr>
+            <w:rFonts w:eastAsia="Times New Roman" w:cs="Times New Roman"/>
+            <w:color w:val="000000" w:themeColor="text1"/>
+            <w:shd w:val="clear" w:color="auto" w:fill="FFFFFF"/>
+          </w:rPr>
+          <w:t>We performed a CLAMS experiment</w:t>
+        </w:r>
+      </w:ins>
+      <w:ins w:id="2" w:author="Microsoft Office User" w:date="2017-12-14T11:58:00Z">
+        <w:r>
+          <w:rPr>
+            <w:rFonts w:eastAsia="Times New Roman" w:cs="Times New Roman"/>
+            <w:color w:val="000000" w:themeColor="text1"/>
+            <w:shd w:val="clear" w:color="auto" w:fill="FFFFFF"/>
+          </w:rPr>
+          <w:t xml:space="preserve"> (data not shown)</w:t>
+        </w:r>
+      </w:ins>
+      <w:bookmarkStart w:id="3" w:name="_GoBack"/>
+      <w:bookmarkEnd w:id="3"/>
+      <w:ins w:id="4" w:author="Microsoft Office User" w:date="2017-12-14T11:52:00Z">
+        <w:r>
+          <w:rPr>
+            <w:rFonts w:eastAsia="Times New Roman" w:cs="Times New Roman"/>
+            <w:color w:val="000000" w:themeColor="text1"/>
+            <w:shd w:val="clear" w:color="auto" w:fill="FFFFFF"/>
+          </w:rPr>
+          <w:t xml:space="preserve"> with the</w:t>
+        </w:r>
+      </w:ins>
+      <w:ins w:id="5" w:author="Microsoft Office User" w:date="2017-12-14T11:53:00Z">
+        <w:r>
+          <w:rPr>
+            <w:rFonts w:eastAsia="Times New Roman" w:cs="Times New Roman"/>
+            <w:color w:val="000000" w:themeColor="text1"/>
+            <w:shd w:val="clear" w:color="auto" w:fill="FFFFFF"/>
+          </w:rPr>
+          <w:t xml:space="preserve"> 12-week diet study</w:t>
+        </w:r>
+      </w:ins>
+      <w:ins w:id="6" w:author="Microsoft Office User" w:date="2017-12-14T11:52:00Z">
+        <w:r>
+          <w:rPr>
+            <w:rFonts w:eastAsia="Times New Roman" w:cs="Times New Roman"/>
+            <w:color w:val="000000" w:themeColor="text1"/>
+            <w:shd w:val="clear" w:color="auto" w:fill="FFFFFF"/>
+          </w:rPr>
+          <w:t xml:space="preserve"> </w:t>
+        </w:r>
+      </w:ins>
+      <w:ins w:id="7" w:author="Microsoft Office User" w:date="2017-12-14T11:53:00Z">
+        <w:r>
+          <w:rPr>
+            <w:rFonts w:eastAsia="Times New Roman" w:cs="Times New Roman"/>
+            <w:color w:val="000000" w:themeColor="text1"/>
+            <w:shd w:val="clear" w:color="auto" w:fill="FFFFFF"/>
+          </w:rPr>
+          <w:t>prior to dexamethasone treatment where mice were singly housed for</w:t>
+        </w:r>
+      </w:ins>
+      <w:ins w:id="8" w:author="Microsoft Office User" w:date="2017-12-14T11:54:00Z">
+        <w:r>
+          <w:rPr>
+            <w:rFonts w:eastAsia="Times New Roman" w:cs="Times New Roman"/>
+            <w:color w:val="000000" w:themeColor="text1"/>
+            <w:shd w:val="clear" w:color="auto" w:fill="FFFFFF"/>
+          </w:rPr>
+          <w:t xml:space="preserve"> approximately </w:t>
+        </w:r>
+      </w:ins>
+      <w:ins w:id="9" w:author="Microsoft Office User" w:date="2017-12-14T11:53:00Z">
+        <w:r>
+          <w:rPr>
+            <w:rFonts w:eastAsia="Times New Roman" w:cs="Times New Roman"/>
+            <w:color w:val="000000" w:themeColor="text1"/>
+            <w:shd w:val="clear" w:color="auto" w:fill="FFFFFF"/>
+          </w:rPr>
+          <w:t>one week</w:t>
+        </w:r>
+      </w:ins>
+      <w:ins w:id="10" w:author="Microsoft Office User" w:date="2017-12-14T11:54:00Z">
+        <w:r>
+          <w:rPr>
+            <w:rFonts w:eastAsia="Times New Roman" w:cs="Times New Roman"/>
+            <w:color w:val="000000" w:themeColor="text1"/>
+            <w:shd w:val="clear" w:color="auto" w:fill="FFFFFF"/>
+          </w:rPr>
+          <w:t xml:space="preserve">, which led to a </w:t>
+        </w:r>
+      </w:ins>
+      <w:ins w:id="11" w:author="Microsoft Office User" w:date="2017-12-14T11:58:00Z">
+        <w:r>
+          <w:rPr>
+            <w:rFonts w:eastAsia="Times New Roman" w:cs="Times New Roman"/>
+            <w:color w:val="000000" w:themeColor="text1"/>
+            <w:shd w:val="clear" w:color="auto" w:fill="FFFFFF"/>
+          </w:rPr>
+          <w:t>fluctuations</w:t>
+        </w:r>
+      </w:ins>
+      <w:ins w:id="12" w:author="Microsoft Office User" w:date="2017-12-14T11:54:00Z">
+        <w:r>
+          <w:rPr>
+            <w:rFonts w:eastAsia="Times New Roman" w:cs="Times New Roman"/>
+            <w:color w:val="000000" w:themeColor="text1"/>
+            <w:shd w:val="clear" w:color="auto" w:fill="FFFFFF"/>
+          </w:rPr>
+          <w:t xml:space="preserve"> in body weight initially. Body weight quickly stabilized following removal from the CLAMS in both groups</w:t>
+        </w:r>
+      </w:ins>
+      <w:ins w:id="13" w:author="Microsoft Office User" w:date="2017-12-14T11:58:00Z">
+        <w:r>
+          <w:rPr>
+            <w:rFonts w:eastAsia="Times New Roman" w:cs="Times New Roman"/>
+            <w:color w:val="000000" w:themeColor="text1"/>
+            <w:shd w:val="clear" w:color="auto" w:fill="FFFFFF"/>
+          </w:rPr>
+          <w:t>.</w:t>
+        </w:r>
+      </w:ins>
+      <w:ins w:id="14" w:author="Microsoft Office User" w:date="2017-12-14T11:53:00Z">
+        <w:r>
+          <w:rPr>
+            <w:rFonts w:eastAsia="Times New Roman" w:cs="Times New Roman"/>
+            <w:color w:val="000000" w:themeColor="text1"/>
+            <w:shd w:val="clear" w:color="auto" w:fill="FFFFFF"/>
+          </w:rPr>
+          <w:t xml:space="preserve"> </w:t>
+        </w:r>
+      </w:ins>
+      <w:r>
+        <w:rPr>
+          <w:rFonts w:eastAsia="Times New Roman" w:cs="Times New Roman"/>
+          <w:color w:val="000000" w:themeColor="text1"/>
+          <w:shd w:val="clear" w:color="auto" w:fill="FFFFFF"/>
+        </w:rPr>
+        <w:t>At the end of treatment, mice were fasted for 16 h</w:t>
       </w:r>
       <w:r>
         <w:rPr>
@@ -3637,25 +3612,7 @@
           <w:color w:val="000000" w:themeColor="text1"/>
           <w:shd w:val="clear" w:color="auto" w:fill="FFFFFF"/>
         </w:rPr>
-        <w:t xml:space="preserve"> were dissected and the right inguinal white adipose tissue (</w:t>
-      </w:r>
-      <w:proofErr w:type="spellStart"/>
-      <w:r>
-        <w:rPr>
-          <w:rFonts w:eastAsia="Times New Roman" w:cs="Times New Roman"/>
-          <w:color w:val="000000" w:themeColor="text1"/>
-          <w:shd w:val="clear" w:color="auto" w:fill="FFFFFF"/>
-        </w:rPr>
-        <w:t>iWAT</w:t>
-      </w:r>
-      <w:proofErr w:type="spellEnd"/>
-      <w:r>
-        <w:rPr>
-          <w:rFonts w:eastAsia="Times New Roman" w:cs="Times New Roman"/>
-          <w:color w:val="000000" w:themeColor="text1"/>
-          <w:shd w:val="clear" w:color="auto" w:fill="FFFFFF"/>
-        </w:rPr>
-        <w:t>)</w:t>
+        <w:t xml:space="preserve"> were dissected and the right inguinal white adipose tissue (iWAT)</w:t>
       </w:r>
       <w:r>
         <w:rPr>
@@ -3673,49 +3630,21 @@
         </w:rPr>
         <w:t xml:space="preserve">and </w:t>
       </w:r>
-      <w:proofErr w:type="spellStart"/>
-      <w:r>
-        <w:rPr>
-          <w:rFonts w:eastAsia="Times New Roman" w:cs="Times New Roman"/>
-          <w:color w:val="000000" w:themeColor="text1"/>
-          <w:shd w:val="clear" w:color="auto" w:fill="FFFFFF"/>
-        </w:rPr>
-        <w:t>epididymal</w:t>
-      </w:r>
-      <w:proofErr w:type="spellEnd"/>
-      <w:r>
-        <w:rPr>
-          <w:rFonts w:eastAsia="Times New Roman" w:cs="Times New Roman"/>
-          <w:color w:val="000000" w:themeColor="text1"/>
-          <w:shd w:val="clear" w:color="auto" w:fill="FFFFFF"/>
-        </w:rPr>
-        <w:t xml:space="preserve"> </w:t>
-      </w:r>
-      <w:r>
-        <w:rPr>
-          <w:rFonts w:eastAsia="Times New Roman" w:cs="Times New Roman"/>
-          <w:color w:val="000000" w:themeColor="text1"/>
-          <w:shd w:val="clear" w:color="auto" w:fill="FFFFFF"/>
-        </w:rPr>
-        <w:t>white adipose tissue (</w:t>
-      </w:r>
-      <w:proofErr w:type="spellStart"/>
-      <w:r>
-        <w:rPr>
-          <w:rFonts w:eastAsia="Times New Roman" w:cs="Times New Roman"/>
-          <w:color w:val="000000" w:themeColor="text1"/>
-          <w:shd w:val="clear" w:color="auto" w:fill="FFFFFF"/>
-        </w:rPr>
-        <w:t>eWAT</w:t>
-      </w:r>
-      <w:proofErr w:type="spellEnd"/>
-      <w:r>
-        <w:rPr>
-          <w:rFonts w:eastAsia="Times New Roman" w:cs="Times New Roman"/>
-          <w:color w:val="000000" w:themeColor="text1"/>
-          <w:shd w:val="clear" w:color="auto" w:fill="FFFFFF"/>
-        </w:rPr>
-        <w:t>)</w:t>
+      <w:r>
+        <w:rPr>
+          <w:rFonts w:eastAsia="Times New Roman" w:cs="Times New Roman"/>
+          <w:color w:val="000000" w:themeColor="text1"/>
+          <w:shd w:val="clear" w:color="auto" w:fill="FFFFFF"/>
+        </w:rPr>
+        <w:t xml:space="preserve">epididymal </w:t>
+      </w:r>
+      <w:r>
+        <w:rPr>
+          <w:rFonts w:eastAsia="Times New Roman" w:cs="Times New Roman"/>
+          <w:color w:val="000000" w:themeColor="text1"/>
+          <w:shd w:val="clear" w:color="auto" w:fill="FFFFFF"/>
+        </w:rPr>
+        <w:t>white adipose tissue (eWAT)</w:t>
       </w:r>
       <w:r>
         <w:rPr>
@@ -3835,6 +3764,7 @@
           <w:color w:val="000000" w:themeColor="text1"/>
           <w:shd w:val="clear" w:color="auto" w:fill="FFFFFF"/>
         </w:rPr>
+        <w:lastRenderedPageBreak/>
         <w:t>Small pieces of tissues were</w:t>
       </w:r>
       <w:r>
@@ -3963,430 +3893,682 @@
           <w:b/>
           <w:color w:val="000000" w:themeColor="text1"/>
         </w:rPr>
+        <w:t xml:space="preserve">Insulin Tolerance Tests and </w:t>
+      </w:r>
+      <w:r>
+        <w:rPr>
+          <w:b/>
+          <w:color w:val="000000" w:themeColor="text1"/>
+        </w:rPr>
+        <w:t xml:space="preserve">Hyperinsulinemic </w:t>
+      </w:r>
+      <w:r>
+        <w:rPr>
+          <w:b/>
+          <w:color w:val="000000" w:themeColor="text1"/>
+        </w:rPr>
+        <w:t xml:space="preserve">Euglycemic Clamp Experiments: </w:t>
+      </w:r>
+      <w:r>
+        <w:rPr>
+          <w:rFonts w:cs="Times New Roman"/>
+          <w:color w:val="000000" w:themeColor="text1"/>
+        </w:rPr>
+        <w:t xml:space="preserve">Insulin </w:t>
+      </w:r>
+      <w:r>
+        <w:rPr>
+          <w:rFonts w:cs="Times New Roman"/>
+          <w:color w:val="000000" w:themeColor="text1"/>
+        </w:rPr>
+        <w:t>responsiveness</w:t>
+      </w:r>
+      <w:r>
+        <w:rPr>
+          <w:rFonts w:cs="Times New Roman"/>
+          <w:color w:val="000000" w:themeColor="text1"/>
+        </w:rPr>
+        <w:t xml:space="preserve"> </w:t>
+      </w:r>
+      <w:r>
+        <w:rPr>
+          <w:rFonts w:cs="Times New Roman"/>
+          <w:color w:val="000000" w:themeColor="text1"/>
+        </w:rPr>
+        <w:t xml:space="preserve">was assessed </w:t>
+      </w:r>
+      <w:r>
+        <w:rPr>
+          <w:rFonts w:cs="Times New Roman"/>
+          <w:color w:val="000000" w:themeColor="text1"/>
+        </w:rPr>
+        <w:t>via an insulin tolerance test (ITT)</w:t>
+      </w:r>
+      <w:r>
+        <w:rPr>
+          <w:rFonts w:cs="Times New Roman"/>
+          <w:color w:val="000000" w:themeColor="text1"/>
+        </w:rPr>
+        <w:t xml:space="preserve">. </w:t>
+      </w:r>
+      <w:r>
+        <w:rPr>
+          <w:rFonts w:cs="Times New Roman"/>
+          <w:color w:val="000000" w:themeColor="text1"/>
+        </w:rPr>
+        <w:t>F</w:t>
+      </w:r>
+      <w:r>
+        <w:rPr>
+          <w:rFonts w:cs="Times New Roman"/>
+          <w:color w:val="000000" w:themeColor="text1"/>
+        </w:rPr>
+        <w:t>ollowing a six hour fast</w:t>
+      </w:r>
+      <w:r>
+        <w:rPr>
+          <w:rFonts w:cs="Times New Roman"/>
+          <w:color w:val="000000" w:themeColor="text1"/>
+        </w:rPr>
+        <w:t>,</w:t>
+      </w:r>
+      <w:r>
+        <w:rPr>
+          <w:rFonts w:cs="Times New Roman"/>
+          <w:color w:val="000000" w:themeColor="text1"/>
+        </w:rPr>
+        <w:t xml:space="preserve"> </w:t>
+      </w:r>
+      <w:r>
+        <w:rPr>
+          <w:rFonts w:cs="Times New Roman"/>
+          <w:color w:val="000000" w:themeColor="text1"/>
+        </w:rPr>
+        <w:t>m</w:t>
+      </w:r>
+      <w:r>
+        <w:rPr>
+          <w:rFonts w:cs="Times New Roman"/>
+          <w:color w:val="000000" w:themeColor="text1"/>
+        </w:rPr>
+        <w:t>ice</w:t>
+      </w:r>
+      <w:r>
+        <w:rPr>
+          <w:rFonts w:cs="Times New Roman"/>
+          <w:color w:val="000000" w:themeColor="text1"/>
+        </w:rPr>
+        <w:t xml:space="preserve"> were given </w:t>
+      </w:r>
+      <w:r>
+        <w:rPr>
+          <w:rFonts w:cs="Times New Roman"/>
+          <w:color w:val="000000" w:themeColor="text1"/>
+        </w:rPr>
+        <w:t>an intraperitoneal</w:t>
+      </w:r>
+      <w:r>
+        <w:rPr>
+          <w:rFonts w:cs="Times New Roman"/>
+          <w:color w:val="000000" w:themeColor="text1"/>
+        </w:rPr>
+        <w:t xml:space="preserve"> </w:t>
+      </w:r>
+      <w:r>
+        <w:rPr>
+          <w:rFonts w:cs="Times New Roman"/>
+          <w:color w:val="000000" w:themeColor="text1"/>
+        </w:rPr>
+        <w:t>(IP)</w:t>
+      </w:r>
+      <w:r>
+        <w:rPr>
+          <w:rFonts w:cs="Times New Roman"/>
+          <w:color w:val="000000" w:themeColor="text1"/>
+        </w:rPr>
+        <w:t xml:space="preserve"> injection of</w:t>
+      </w:r>
+      <w:r>
+        <w:rPr>
+          <w:rFonts w:cs="Times New Roman"/>
+          <w:color w:val="000000" w:themeColor="text1"/>
+        </w:rPr>
+        <w:t xml:space="preserve"> </w:t>
+      </w:r>
+      <w:r>
+        <w:rPr>
+          <w:rFonts w:cs="Times New Roman"/>
+          <w:color w:val="000000" w:themeColor="text1"/>
+        </w:rPr>
+        <w:t>insulin (Humulin R, Lilly, Indianapolis, IN, USA)</w:t>
+      </w:r>
+      <w:r>
+        <w:t xml:space="preserve"> </w:t>
+      </w:r>
+      <w:r>
+        <w:rPr>
+          <w:rFonts w:cs="Times New Roman"/>
+          <w:color w:val="000000" w:themeColor="text1"/>
+        </w:rPr>
+        <w:t>as described in</w:t>
+      </w:r>
+      <w:r>
+        <w:rPr>
+          <w:rFonts w:cs="Times New Roman"/>
+          <w:color w:val="000000" w:themeColor="text1"/>
+        </w:rPr>
+        <w:t xml:space="preserve"> figure legend</w:t>
+      </w:r>
+      <w:r>
+        <w:rPr>
+          <w:rFonts w:cs="Times New Roman"/>
+          <w:color w:val="000000" w:themeColor="text1"/>
+        </w:rPr>
+        <w:t>s</w:t>
+      </w:r>
+      <w:r>
+        <w:rPr>
+          <w:rFonts w:cs="Times New Roman"/>
+          <w:color w:val="000000" w:themeColor="text1"/>
+        </w:rPr>
+        <w:t xml:space="preserve">. Blood </w:t>
+      </w:r>
+      <w:r>
+        <w:rPr>
+          <w:rFonts w:cs="Times New Roman"/>
+          <w:color w:val="000000" w:themeColor="text1"/>
+        </w:rPr>
+        <w:t xml:space="preserve">was collected from </w:t>
+      </w:r>
+      <w:r>
+        <w:rPr>
+          <w:rFonts w:cs="Times New Roman"/>
+          <w:color w:val="000000" w:themeColor="text1"/>
+        </w:rPr>
+        <w:t xml:space="preserve">the </w:t>
+      </w:r>
+      <w:r>
+        <w:rPr>
+          <w:rFonts w:cs="Times New Roman"/>
+          <w:color w:val="000000" w:themeColor="text1"/>
+        </w:rPr>
+        <w:t xml:space="preserve">tail and </w:t>
+      </w:r>
+      <w:r>
+        <w:rPr>
+          <w:rFonts w:cs="Times New Roman"/>
+          <w:color w:val="000000" w:themeColor="text1"/>
+        </w:rPr>
+        <w:t>glucose was determined using a One Touch Ultra Glucometer (Lifescan).</w:t>
+      </w:r>
+      <w:r>
+        <w:rPr>
+          <w:color w:val="000000" w:themeColor="text1"/>
+        </w:rPr>
+        <w:t xml:space="preserve"> For the </w:t>
+      </w:r>
+      <w:r>
+        <w:rPr>
+          <w:color w:val="000000" w:themeColor="text1"/>
+        </w:rPr>
+        <w:t>hyper</w:t>
+      </w:r>
+      <w:r>
+        <w:rPr>
+          <w:color w:val="000000" w:themeColor="text1"/>
+        </w:rPr>
+        <w:t>insulinemic</w:t>
+      </w:r>
+      <w:r>
+        <w:rPr>
+          <w:color w:val="000000" w:themeColor="text1"/>
+        </w:rPr>
+        <w:t xml:space="preserve"> </w:t>
+      </w:r>
+      <w:r>
+        <w:rPr>
+          <w:color w:val="000000" w:themeColor="text1"/>
+        </w:rPr>
+        <w:t>euglycemic clamp</w:t>
+      </w:r>
+      <w:r>
+        <w:rPr>
+          <w:color w:val="000000" w:themeColor="text1"/>
+        </w:rPr>
+        <w:t xml:space="preserve"> </w:t>
+      </w:r>
+      <w:r>
+        <w:rPr>
+          <w:color w:val="000000" w:themeColor="text1"/>
+        </w:rPr>
+        <w:t>experiment</w:t>
+      </w:r>
+      <w:r>
+        <w:rPr>
+          <w:color w:val="000000" w:themeColor="text1"/>
+        </w:rPr>
+        <w:t>s</w:t>
+      </w:r>
+      <w:r>
+        <w:rPr>
+          <w:color w:val="000000" w:themeColor="text1"/>
+        </w:rPr>
+        <w:t>,</w:t>
+      </w:r>
+      <w:r>
+        <w:rPr>
+          <w:color w:val="000000" w:themeColor="text1"/>
+        </w:rPr>
+        <w:t xml:space="preserve"> C57BL/6J adult (70d) male mice were fed HFD for </w:t>
+      </w:r>
+      <w:r>
+        <w:rPr>
+          <w:color w:val="000000" w:themeColor="text1"/>
+        </w:rPr>
+        <w:t>eight</w:t>
+      </w:r>
+      <w:r>
+        <w:rPr>
+          <w:color w:val="000000" w:themeColor="text1"/>
+        </w:rPr>
+        <w:t xml:space="preserve"> weeks and treated with dexamethasone</w:t>
+      </w:r>
+      <w:r>
+        <w:rPr>
+          <w:color w:val="000000" w:themeColor="text1"/>
+        </w:rPr>
+        <w:t xml:space="preserve"> in their drinking water</w:t>
+      </w:r>
+      <w:r>
+        <w:rPr>
+          <w:color w:val="000000" w:themeColor="text1"/>
+        </w:rPr>
+        <w:t xml:space="preserve"> </w:t>
+      </w:r>
+      <w:r>
+        <w:rPr>
+          <w:color w:val="000000" w:themeColor="text1"/>
+        </w:rPr>
+        <w:t>for</w:t>
+      </w:r>
+      <w:r>
+        <w:rPr>
+          <w:color w:val="000000" w:themeColor="text1"/>
+        </w:rPr>
+        <w:t xml:space="preserve"> three</w:t>
+      </w:r>
+      <w:r>
+        <w:rPr>
+          <w:color w:val="000000" w:themeColor="text1"/>
+        </w:rPr>
+        <w:t xml:space="preserve"> weeks</w:t>
+      </w:r>
+      <w:r>
+        <w:rPr>
+          <w:color w:val="000000" w:themeColor="text1"/>
+        </w:rPr>
+        <w:t xml:space="preserve"> or </w:t>
+      </w:r>
+      <w:r>
+        <w:rPr>
+          <w:color w:val="000000" w:themeColor="text1"/>
+        </w:rPr>
+        <w:t>regular drinking water</w:t>
+      </w:r>
+      <w:r>
+        <w:rPr>
+          <w:color w:val="000000" w:themeColor="text1"/>
+        </w:rPr>
+        <w:t>.</w:t>
+      </w:r>
+      <w:r>
+        <w:rPr>
+          <w:color w:val="000000" w:themeColor="text1"/>
+        </w:rPr>
+        <w:t xml:space="preserve"> </w:t>
+      </w:r>
+      <w:r>
+        <w:rPr>
+          <w:rFonts w:ascii="Calibri" w:hAnsi="Calibri" w:cs="Arial"/>
+          <w:color w:val="000000" w:themeColor="text1"/>
+          <w:szCs w:val="22"/>
+        </w:rPr>
+        <w:t>A</w:t>
+      </w:r>
+      <w:r>
+        <w:rPr>
+          <w:rFonts w:ascii="Calibri" w:hAnsi="Calibri" w:cs="Arial"/>
+          <w:color w:val="000000" w:themeColor="text1"/>
+          <w:szCs w:val="22"/>
+        </w:rPr>
+        <w:t xml:space="preserve">nimals were anesthetized with an </w:t>
+      </w:r>
+      <w:r>
+        <w:rPr>
+          <w:rFonts w:ascii="Calibri" w:hAnsi="Calibri" w:cs="Arial"/>
+          <w:color w:val="000000" w:themeColor="text1"/>
+          <w:szCs w:val="22"/>
+        </w:rPr>
+        <w:t>IP</w:t>
+      </w:r>
+      <w:r>
+        <w:rPr>
+          <w:rFonts w:ascii="Calibri" w:hAnsi="Calibri" w:cs="Arial"/>
+          <w:color w:val="000000" w:themeColor="text1"/>
+          <w:szCs w:val="22"/>
+        </w:rPr>
+        <w:t xml:space="preserve"> </w:t>
+      </w:r>
+      <w:r>
+        <w:rPr>
+          <w:rFonts w:ascii="Calibri" w:hAnsi="Calibri" w:cs="Arial"/>
+          <w:color w:val="000000" w:themeColor="text1"/>
+          <w:szCs w:val="22"/>
+        </w:rPr>
+        <w:t>injection of sodium pentobarbital (50−60 mg/kg). Indwelling catheters were inserted into the right jugular vein and the right carotid artery</w:t>
+      </w:r>
+      <w:r>
+        <w:rPr>
+          <w:rFonts w:ascii="Calibri" w:hAnsi="Calibri" w:cs="Arial"/>
+          <w:color w:val="000000" w:themeColor="text1"/>
+          <w:szCs w:val="22"/>
+        </w:rPr>
+        <w:t>,</w:t>
+      </w:r>
+      <w:r>
+        <w:rPr>
+          <w:rFonts w:ascii="Calibri" w:hAnsi="Calibri" w:cs="Arial"/>
+          <w:color w:val="000000" w:themeColor="text1"/>
+          <w:szCs w:val="22"/>
+        </w:rPr>
+        <w:t xml:space="preserve"> respectively.  The free ends of catheters were tunneled subcutaneously and exteriorized at the back of the neck via a stainless-steel tubing connector (coated with medical silicon</w:t>
+      </w:r>
+      <w:r>
+        <w:rPr>
+          <w:rFonts w:ascii="Calibri" w:hAnsi="Calibri" w:cs="Arial"/>
+          <w:color w:val="000000" w:themeColor="text1"/>
+          <w:szCs w:val="22"/>
+        </w:rPr>
+        <w:t>e</w:t>
+      </w:r>
+      <w:r>
+        <w:rPr>
+          <w:rFonts w:ascii="Calibri" w:hAnsi="Calibri" w:cs="Arial"/>
+          <w:color w:val="000000" w:themeColor="text1"/>
+          <w:szCs w:val="22"/>
+        </w:rPr>
+        <w:t xml:space="preserve">) that was fixed subcutaneously upon closure of the incision. Animals </w:t>
+      </w:r>
+      <w:r>
+        <w:rPr>
+          <w:rFonts w:ascii="Calibri" w:hAnsi="Calibri" w:cs="Arial"/>
+          <w:color w:val="000000" w:themeColor="text1"/>
+          <w:szCs w:val="22"/>
+        </w:rPr>
+        <w:t>with</w:t>
+      </w:r>
+      <w:r>
+        <w:rPr>
+          <w:rFonts w:ascii="Calibri" w:hAnsi="Calibri" w:cs="Arial"/>
+          <w:color w:val="000000" w:themeColor="text1"/>
+          <w:szCs w:val="22"/>
+        </w:rPr>
+        <w:t xml:space="preserve"> healthy appearance, normal activity, and </w:t>
+      </w:r>
+      <w:r>
+        <w:rPr>
+          <w:rFonts w:ascii="Calibri" w:hAnsi="Calibri" w:cs="Arial"/>
+          <w:color w:val="000000" w:themeColor="text1"/>
+          <w:szCs w:val="22"/>
+        </w:rPr>
+        <w:t xml:space="preserve">weight </w:t>
+      </w:r>
+      <w:r>
+        <w:rPr>
+          <w:rFonts w:ascii="Calibri" w:hAnsi="Calibri" w:cs="Arial"/>
+          <w:color w:val="000000" w:themeColor="text1"/>
+          <w:szCs w:val="22"/>
+        </w:rPr>
+        <w:t>regain to or above 90% of their pre-surgery levels were used for the study.</w:t>
+      </w:r>
+      <w:r>
+        <w:rPr>
+          <w:rFonts w:ascii="Calibri" w:hAnsi="Calibri" w:cs="Arial"/>
+          <w:color w:val="000000" w:themeColor="text1"/>
+        </w:rPr>
+        <w:t xml:space="preserve"> </w:t>
+      </w:r>
+      <w:r>
+        <w:rPr>
+          <w:rFonts w:ascii="Calibri" w:hAnsi="Calibri" w:cs="Arial"/>
+          <w:color w:val="000000" w:themeColor="text1"/>
+        </w:rPr>
+        <w:t>E</w:t>
+      </w:r>
+      <w:r>
+        <w:rPr>
+          <w:rFonts w:ascii="Calibri" w:hAnsi="Calibri" w:cs="Arial"/>
+          <w:color w:val="000000" w:themeColor="text1"/>
+        </w:rPr>
+        <w:t>xperiments were carried out in conscious and unrestrained animals using techniques described previously</w:t>
+      </w:r>
+      <w:r>
+        <w:rPr>
+          <w:rFonts w:ascii="Calibri" w:hAnsi="Calibri" w:cs="Arial"/>
+          <w:color w:val="000000" w:themeColor="text1"/>
+        </w:rPr>
+        <w:t xml:space="preserve"> </w:t>
+      </w:r>
+      <w:r>
+        <w:rPr>
+          <w:rFonts w:ascii="Calibri" w:hAnsi="Calibri" w:cs="Arial"/>
+          <w:color w:val="000000" w:themeColor="text1"/>
+        </w:rPr>
+        <w:fldChar w:fldCharType="begin" w:fldLock="1"/>
+      </w:r>
+      <w:r>
+        <w:rPr>
+          <w:rFonts w:ascii="Calibri" w:hAnsi="Calibri" w:cs="Arial"/>
+          <w:color w:val="000000" w:themeColor="text1"/>
+        </w:rPr>
+        <w:instrText>ADDIN CSL_CITATION { "citationItems" : [ { "id" : "ITEM-1", "itemData" : { "author" : [ { "dropping-particle" : "", "family" : "McGuinness", "given" : "Owen P.", "non-dropping-particle" : "", "parse-names" : false, "suffix" : "" }, { "dropping-particle" : "", "family" : "Ayala", "given" : "Julio E.", "non-dropping-particle" : "", "parse-names" : false, "suffix" : "" }, { "dropping-particle" : "", "family" : "Laughlin", "given" : "Maren R.", "non-dropping-particle" : "", "parse-names" : false, "suffix" : "" }, { "dropping-particle" : "", "family" : "Wasserman", "given" : "David H.", "non-dropping-particle" : "", "parse-names" : false, "suffix" : "" } ], "container-title" : "American Journal of Physiology - Endocrinology and Metabolism", "id" : "ITEM-1", "issue" : "4", "issued" : { "date-parts" : [ [ "2009" ] ] }, "title" : "NIH experiment in centralized mouse phenotyping: the Vanderbilt experience and recommendations for evaluating glucose homeostasis in the mouse", "type" : "article-journal", "volume" : "297" }, "uris" : [ "http://www.mendeley.com/documents/?uuid=ac5bd77f-6bd1-36ef-803e-5329284e3166" ] }, { "id" : "ITEM-2", "itemData" : { "author" : [ { "dropping-particle" : "", "family" : "Ayala", "given" : "Julio E", "non-dropping-particle" : "", "parse-names" : false, "suffix" : "" }, { "dropping-particle" : "", "family" : "Bracy", "given" : "Deanna P", "non-dropping-particle" : "", "parse-names" : false, "suffix" : "" }, { "dropping-particle" : "", "family" : "Mcguinness", "given" : "Owen P", "non-dropping-particle" : "", "parse-names" : false, "suffix" : "" }, { "dropping-particle" : "", "family" : "Wasserman", "given" : "David H", "non-dropping-particle" : "", "parse-names" : false, "suffix" : "" } ], "id" : "ITEM-2", "issue" : "October 2005", "issued" : { "date-parts" : [ [ "2006" ] ] }, "title" : "Considerations in the Design of Hyperinsulinemic- Euglycemic Clamps in the Conscious Mouse", "type" : "article-journal" }, "uris" : [ "http://www.mendeley.com/documents/?uuid=52fb0a1c-82a2-4e21-970a-45229a7a3c43", "http://www.mendeley.com/documents/?uuid=e5c7bed5-9cce-47ce-ac54-c3f59700e136" ] }, { "id" : "ITEM-3", "itemData" : { "author" : [ { "dropping-particle" : "", "family" : "Halseth", "given" : "A M Y E", "non-dropping-particle" : "", "parse-names" : false, "suffix" : "" }, { "dropping-particle" : "", "family" : "Bracy", "given" : "Deanna P", "non-dropping-particle" : "", "parse-names" : false, "suffix" : "" }, { "dropping-particle" : "", "family" : "Wasserman", "given" : "David H", "non-dropping-particle" : "", "parse-names" : false, "suffix" : "" }, { "dropping-particle" : "", "family" : "Amy", "given" : "E", "non-dropping-particle" : "", "parse-names" : false, "suffix" : "" }, { "dropping-particle" : "", "family" : "Bracy", "given" : "Deanna P", "non-dropping-particle" : "", "parse-names" : false, "suffix" : "" }, { "dropping-particle" : "", "family" : "David", "given" : "H", "non-dropping-particle" : "", "parse-names" : false, "suffix" : "" } ], "id" : "ITEM-3", "issued" : { "date-parts" : [ [ "1999" ] ] }, "title" : "Overexpression of hexokinase II increases insulin- and exercise-stimulated muscle glucose uptake in vivo", "type" : "article-journal" }, "uris" : [ "http://www.mendeley.com/documents/?uuid=bef8145d-9b99-40e6-829b-0d7ca5826d80", "http://www.mendeley.com/documents/?uuid=3a2a722c-d7e8-4146-ae3c-e8d00ff1b34b" ] } ], "mendeley" : { "formattedCitation" : "(25\u201327)", "plainTextFormattedCitation" : "(25\u201327)", "previouslyFormattedCitation" : "(25\u201327)" }, "properties" : { "noteIndex" : 0 }, "schema" : "https://github.com/citation-style-language/schema/raw/master/csl-citation.json" }</w:instrText>
+      </w:r>
+      <w:r>
+        <w:rPr>
+          <w:rFonts w:ascii="Calibri" w:hAnsi="Calibri" w:cs="Arial"/>
+          <w:color w:val="000000" w:themeColor="text1"/>
+        </w:rPr>
+        <w:fldChar w:fldCharType="separate"/>
+      </w:r>
+      <w:r>
+        <w:rPr>
+          <w:rFonts w:ascii="Calibri" w:hAnsi="Calibri" w:cs="Arial"/>
+          <w:noProof/>
+          <w:color w:val="000000" w:themeColor="text1"/>
+        </w:rPr>
+        <w:t>(25–27)</w:t>
+      </w:r>
+      <w:r>
+        <w:rPr>
+          <w:rFonts w:ascii="Calibri" w:hAnsi="Calibri" w:cs="Arial"/>
+          <w:color w:val="000000" w:themeColor="text1"/>
+        </w:rPr>
+        <w:fldChar w:fldCharType="end"/>
+      </w:r>
+      <w:r>
+        <w:rPr>
+          <w:rFonts w:ascii="Calibri" w:hAnsi="Calibri" w:cs="Arial"/>
+          <w:color w:val="000000" w:themeColor="text1"/>
+        </w:rPr>
+        <w:t>. Briefly, the primed (1.0 </w:t>
+      </w:r>
+      <w:r>
+        <w:rPr>
+          <w:rFonts w:ascii="Symbol" w:hAnsi="Symbol" w:cs="Arial"/>
+          <w:color w:val="000000" w:themeColor="text1"/>
+        </w:rPr>
+        <w:t></w:t>
+      </w:r>
+      <w:r>
+        <w:rPr>
+          <w:rFonts w:ascii="Calibri" w:hAnsi="Calibri" w:cs="Arial"/>
+          <w:color w:val="000000" w:themeColor="text1"/>
+        </w:rPr>
+        <w:t>Ci)-continuous infusion (0.05 </w:t>
+      </w:r>
+      <w:r>
+        <w:rPr>
+          <w:rFonts w:ascii="Symbol" w:hAnsi="Symbol" w:cs="Arial"/>
+          <w:color w:val="000000" w:themeColor="text1"/>
+        </w:rPr>
+        <w:t></w:t>
+      </w:r>
+      <w:r>
+        <w:rPr>
+          <w:rFonts w:ascii="Calibri" w:hAnsi="Calibri" w:cs="Arial"/>
+          <w:color w:val="000000" w:themeColor="text1"/>
+        </w:rPr>
+        <w:t>Ci/min and increased to 0.1 µCi/min at t = 0) of [3-</w:t>
+      </w:r>
+      <w:r>
+        <w:rPr>
+          <w:rFonts w:ascii="Calibri" w:hAnsi="Calibri" w:cs="Arial"/>
+          <w:color w:val="000000" w:themeColor="text1"/>
+          <w:vertAlign w:val="superscript"/>
+        </w:rPr>
+        <w:t>3</w:t>
+      </w:r>
+      <w:r>
+        <w:rPr>
+          <w:rFonts w:ascii="Calibri" w:hAnsi="Calibri" w:cs="Arial"/>
+          <w:color w:val="000000" w:themeColor="text1"/>
+        </w:rPr>
+        <w:t xml:space="preserve">H] glucose (50 µCi/ml in saline) was started at t = -120min. After </w:t>
+      </w:r>
+      <w:r>
+        <w:rPr>
+          <w:rFonts w:ascii="Calibri" w:hAnsi="Calibri" w:cs="Arial"/>
+          <w:color w:val="000000" w:themeColor="text1"/>
+        </w:rPr>
+        <w:t>a</w:t>
+      </w:r>
+      <w:r>
+        <w:rPr>
+          <w:rFonts w:ascii="Calibri" w:hAnsi="Calibri" w:cs="Arial"/>
+          <w:color w:val="000000" w:themeColor="text1"/>
+        </w:rPr>
+        <w:t xml:space="preserve"> </w:t>
+      </w:r>
+      <w:r>
+        <w:rPr>
+          <w:rFonts w:ascii="Calibri" w:hAnsi="Calibri" w:cs="Arial"/>
+          <w:color w:val="000000" w:themeColor="text1"/>
+        </w:rPr>
+        <w:t xml:space="preserve">five </w:t>
+      </w:r>
+      <w:r>
+        <w:rPr>
+          <w:rFonts w:ascii="Calibri" w:hAnsi="Calibri" w:cs="Arial"/>
+          <w:color w:val="000000" w:themeColor="text1"/>
+        </w:rPr>
+        <w:t xml:space="preserve">hour fast, the insulin clamp was </w:t>
+      </w:r>
+      <w:r>
+        <w:rPr>
+          <w:rFonts w:ascii="Calibri" w:hAnsi="Calibri" w:cs="Arial"/>
+          <w:color w:val="000000" w:themeColor="text1"/>
+        </w:rPr>
+        <w:t>initiated</w:t>
+      </w:r>
+      <w:r>
+        <w:rPr>
+          <w:rFonts w:ascii="Calibri" w:hAnsi="Calibri" w:cs="Arial"/>
+          <w:color w:val="000000" w:themeColor="text1"/>
+        </w:rPr>
+        <w:t xml:space="preserve"> at t = 0</w:t>
+      </w:r>
+      <w:r>
+        <w:rPr>
+          <w:rFonts w:ascii="Calibri" w:hAnsi="Calibri" w:cs="Arial"/>
+          <w:color w:val="000000" w:themeColor="text1"/>
+        </w:rPr>
+        <w:t>,</w:t>
+      </w:r>
+      <w:r>
+        <w:rPr>
+          <w:rFonts w:ascii="Calibri" w:hAnsi="Calibri" w:cs="Arial"/>
+          <w:color w:val="000000" w:themeColor="text1"/>
+        </w:rPr>
+        <w:t xml:space="preserve"> with a prime-continuous infusion (</w:t>
+      </w:r>
+      <w:r>
+        <w:rPr>
+          <w:rFonts w:ascii="Calibri" w:hAnsi="Calibri" w:cs="Arial"/>
+          <w:color w:val="000000" w:themeColor="text1"/>
+        </w:rPr>
+        <w:t>40</w:t>
+      </w:r>
+      <w:r>
+        <w:rPr>
+          <w:rFonts w:ascii="Calibri" w:hAnsi="Calibri" w:cs="Arial"/>
+          <w:color w:val="000000" w:themeColor="text1"/>
+        </w:rPr>
+        <w:t xml:space="preserve"> mU/kg bolus, followed by </w:t>
+      </w:r>
+      <w:r>
+        <w:rPr>
+          <w:rFonts w:ascii="Calibri" w:hAnsi="Calibri" w:cs="Arial"/>
+          <w:color w:val="000000" w:themeColor="text1"/>
+        </w:rPr>
+        <w:t>8.0</w:t>
+      </w:r>
+      <w:r>
+        <w:rPr>
+          <w:rFonts w:ascii="Calibri" w:hAnsi="Calibri" w:cs="Arial"/>
+          <w:color w:val="000000" w:themeColor="text1"/>
+        </w:rPr>
+        <w:t xml:space="preserve"> mU/kg/min) of human insulin (Novo Nordisk). Euglycemia (120~130 </w:t>
+      </w:r>
+      <w:r>
+        <w:rPr>
+          <w:rFonts w:ascii="Calibri" w:hAnsi="Calibri" w:cs="Arial"/>
+          <w:color w:val="000000" w:themeColor="text1"/>
+        </w:rPr>
         <w:lastRenderedPageBreak/>
-        <w:t xml:space="preserve">Insulin Tolerance Tests and </w:t>
-      </w:r>
-      <w:proofErr w:type="spellStart"/>
-      <w:r>
-        <w:rPr>
-          <w:b/>
-          <w:color w:val="000000" w:themeColor="text1"/>
-        </w:rPr>
-        <w:t>Hyperinsulinemic</w:t>
-      </w:r>
-      <w:proofErr w:type="spellEnd"/>
-      <w:r>
-        <w:rPr>
-          <w:b/>
-          <w:color w:val="000000" w:themeColor="text1"/>
-        </w:rPr>
-        <w:t xml:space="preserve"> </w:t>
-      </w:r>
-      <w:proofErr w:type="spellStart"/>
-      <w:r>
-        <w:rPr>
-          <w:b/>
-          <w:color w:val="000000" w:themeColor="text1"/>
-        </w:rPr>
-        <w:t>Euglycemic</w:t>
-      </w:r>
-      <w:proofErr w:type="spellEnd"/>
-      <w:r>
-        <w:rPr>
-          <w:b/>
-          <w:color w:val="000000" w:themeColor="text1"/>
-        </w:rPr>
-        <w:t xml:space="preserve"> Clamp Experiments: </w:t>
-      </w:r>
-      <w:r>
-        <w:rPr>
-          <w:rFonts w:cs="Times New Roman"/>
-          <w:color w:val="000000" w:themeColor="text1"/>
-        </w:rPr>
-        <w:t xml:space="preserve">Insulin </w:t>
-      </w:r>
-      <w:r>
-        <w:rPr>
-          <w:rFonts w:cs="Times New Roman"/>
-          <w:color w:val="000000" w:themeColor="text1"/>
-        </w:rPr>
-        <w:t>responsiveness</w:t>
-      </w:r>
-      <w:r>
-        <w:rPr>
-          <w:rFonts w:cs="Times New Roman"/>
-          <w:color w:val="000000" w:themeColor="text1"/>
-        </w:rPr>
-        <w:t xml:space="preserve"> </w:t>
-      </w:r>
-      <w:r>
-        <w:rPr>
-          <w:rFonts w:cs="Times New Roman"/>
-          <w:color w:val="000000" w:themeColor="text1"/>
-        </w:rPr>
-        <w:t xml:space="preserve">was assessed </w:t>
-      </w:r>
-      <w:r>
-        <w:rPr>
-          <w:rFonts w:cs="Times New Roman"/>
-          <w:color w:val="000000" w:themeColor="text1"/>
-        </w:rPr>
-        <w:t>via an insulin tolerance test (ITT)</w:t>
-      </w:r>
-      <w:r>
-        <w:rPr>
-          <w:rFonts w:cs="Times New Roman"/>
-          <w:color w:val="000000" w:themeColor="text1"/>
-        </w:rPr>
-        <w:t xml:space="preserve">. </w:t>
-      </w:r>
-      <w:r>
-        <w:rPr>
-          <w:rFonts w:cs="Times New Roman"/>
-          <w:color w:val="000000" w:themeColor="text1"/>
-        </w:rPr>
-        <w:t>F</w:t>
-      </w:r>
-      <w:r>
-        <w:rPr>
-          <w:rFonts w:cs="Times New Roman"/>
-          <w:color w:val="000000" w:themeColor="text1"/>
-        </w:rPr>
-        <w:t>ollowing a six hour fast</w:t>
-      </w:r>
-      <w:r>
-        <w:rPr>
-          <w:rFonts w:cs="Times New Roman"/>
+        <w:t>mg/dL) was maintained during the clamp by measuring blood glucose every 10 min and infusing 50% glucose at variable rates</w:t>
+      </w:r>
+      <w:r>
+        <w:rPr>
+          <w:rFonts w:ascii="Calibri" w:hAnsi="Calibri" w:cs="Arial"/>
           <w:color w:val="000000" w:themeColor="text1"/>
         </w:rPr>
         <w:t>,</w:t>
       </w:r>
       <w:r>
         <w:rPr>
-          <w:rFonts w:cs="Times New Roman"/>
-          <w:color w:val="000000" w:themeColor="text1"/>
-        </w:rPr>
-        <w:t xml:space="preserve"> </w:t>
-      </w:r>
-      <w:r>
-        <w:rPr>
-          <w:rFonts w:cs="Times New Roman"/>
-          <w:color w:val="000000" w:themeColor="text1"/>
-        </w:rPr>
-        <w:t>m</w:t>
-      </w:r>
-      <w:r>
-        <w:rPr>
-          <w:rFonts w:cs="Times New Roman"/>
-          <w:color w:val="000000" w:themeColor="text1"/>
-        </w:rPr>
-        <w:t>ice</w:t>
-      </w:r>
-      <w:r>
-        <w:rPr>
-          <w:rFonts w:cs="Times New Roman"/>
-          <w:color w:val="000000" w:themeColor="text1"/>
-        </w:rPr>
-        <w:t xml:space="preserve"> were given </w:t>
-      </w:r>
-      <w:r>
-        <w:rPr>
-          <w:rFonts w:cs="Times New Roman"/>
-          <w:color w:val="000000" w:themeColor="text1"/>
-        </w:rPr>
-        <w:t>an intraperitoneal</w:t>
-      </w:r>
-      <w:r>
-        <w:rPr>
-          <w:rFonts w:cs="Times New Roman"/>
-          <w:color w:val="000000" w:themeColor="text1"/>
-        </w:rPr>
-        <w:t xml:space="preserve"> </w:t>
-      </w:r>
-      <w:r>
-        <w:rPr>
-          <w:rFonts w:cs="Times New Roman"/>
-          <w:color w:val="000000" w:themeColor="text1"/>
-        </w:rPr>
-        <w:t>(IP)</w:t>
-      </w:r>
-      <w:r>
-        <w:rPr>
-          <w:rFonts w:cs="Times New Roman"/>
-          <w:color w:val="000000" w:themeColor="text1"/>
-        </w:rPr>
-        <w:t xml:space="preserve"> injection of</w:t>
-      </w:r>
-      <w:r>
-        <w:rPr>
-          <w:rFonts w:cs="Times New Roman"/>
-          <w:color w:val="000000" w:themeColor="text1"/>
-        </w:rPr>
-        <w:t xml:space="preserve"> </w:t>
-      </w:r>
-      <w:r>
-        <w:rPr>
-          <w:rFonts w:cs="Times New Roman"/>
-          <w:color w:val="000000" w:themeColor="text1"/>
-        </w:rPr>
-        <w:t>insulin (</w:t>
-      </w:r>
-      <w:proofErr w:type="spellStart"/>
-      <w:r>
-        <w:rPr>
-          <w:rFonts w:cs="Times New Roman"/>
-          <w:color w:val="000000" w:themeColor="text1"/>
-        </w:rPr>
-        <w:t>Humulin</w:t>
-      </w:r>
-      <w:proofErr w:type="spellEnd"/>
-      <w:r>
-        <w:rPr>
-          <w:rFonts w:cs="Times New Roman"/>
-          <w:color w:val="000000" w:themeColor="text1"/>
-        </w:rPr>
-        <w:t xml:space="preserve"> R, Lilly, Indianapolis, IN, USA)</w:t>
-      </w:r>
-      <w:r>
-        <w:t xml:space="preserve"> </w:t>
-      </w:r>
-      <w:r>
-        <w:rPr>
-          <w:rFonts w:cs="Times New Roman"/>
-          <w:color w:val="000000" w:themeColor="text1"/>
-        </w:rPr>
-        <w:t>as described in</w:t>
-      </w:r>
-      <w:r>
-        <w:rPr>
-          <w:rFonts w:cs="Times New Roman"/>
-          <w:color w:val="000000" w:themeColor="text1"/>
-        </w:rPr>
-        <w:t xml:space="preserve"> figure legend</w:t>
-      </w:r>
-      <w:r>
-        <w:rPr>
-          <w:rFonts w:cs="Times New Roman"/>
-          <w:color w:val="000000" w:themeColor="text1"/>
-        </w:rPr>
-        <w:t>s</w:t>
-      </w:r>
-      <w:r>
-        <w:rPr>
-          <w:rFonts w:cs="Times New Roman"/>
-          <w:color w:val="000000" w:themeColor="text1"/>
-        </w:rPr>
-        <w:t xml:space="preserve">. Blood </w:t>
-      </w:r>
-      <w:r>
-        <w:rPr>
-          <w:rFonts w:cs="Times New Roman"/>
-          <w:color w:val="000000" w:themeColor="text1"/>
-        </w:rPr>
-        <w:t xml:space="preserve">was collected from </w:t>
-      </w:r>
-      <w:r>
-        <w:rPr>
-          <w:rFonts w:cs="Times New Roman"/>
-          <w:color w:val="000000" w:themeColor="text1"/>
-        </w:rPr>
-        <w:t xml:space="preserve">the </w:t>
-      </w:r>
-      <w:r>
-        <w:rPr>
-          <w:rFonts w:cs="Times New Roman"/>
-          <w:color w:val="000000" w:themeColor="text1"/>
-        </w:rPr>
-        <w:t xml:space="preserve">tail and </w:t>
-      </w:r>
-      <w:r>
-        <w:rPr>
-          <w:rFonts w:cs="Times New Roman"/>
-          <w:color w:val="000000" w:themeColor="text1"/>
-        </w:rPr>
-        <w:t>glucose was determined using a One Touch Ultra Glucometer (</w:t>
-      </w:r>
-      <w:proofErr w:type="spellStart"/>
-      <w:r>
-        <w:rPr>
-          <w:rFonts w:cs="Times New Roman"/>
-          <w:color w:val="000000" w:themeColor="text1"/>
-        </w:rPr>
-        <w:t>Lifescan</w:t>
-      </w:r>
-      <w:proofErr w:type="spellEnd"/>
-      <w:r>
-        <w:rPr>
-          <w:rFonts w:cs="Times New Roman"/>
-          <w:color w:val="000000" w:themeColor="text1"/>
-        </w:rPr>
-        <w:t>).</w:t>
-      </w:r>
-      <w:r>
-        <w:rPr>
-          <w:color w:val="000000" w:themeColor="text1"/>
-        </w:rPr>
-        <w:t xml:space="preserve"> For the </w:t>
-      </w:r>
-      <w:proofErr w:type="spellStart"/>
-      <w:r>
-        <w:rPr>
-          <w:color w:val="000000" w:themeColor="text1"/>
-        </w:rPr>
-        <w:t>hyper</w:t>
-      </w:r>
-      <w:r>
-        <w:rPr>
-          <w:color w:val="000000" w:themeColor="text1"/>
-        </w:rPr>
-        <w:t>insulinemic</w:t>
-      </w:r>
-      <w:proofErr w:type="spellEnd"/>
-      <w:r>
-        <w:rPr>
-          <w:color w:val="000000" w:themeColor="text1"/>
-        </w:rPr>
-        <w:t xml:space="preserve"> </w:t>
-      </w:r>
-      <w:proofErr w:type="spellStart"/>
-      <w:r>
-        <w:rPr>
-          <w:color w:val="000000" w:themeColor="text1"/>
-        </w:rPr>
-        <w:t>euglycemic</w:t>
-      </w:r>
-      <w:proofErr w:type="spellEnd"/>
-      <w:r>
-        <w:rPr>
-          <w:color w:val="000000" w:themeColor="text1"/>
-        </w:rPr>
-        <w:t xml:space="preserve"> clamp</w:t>
-      </w:r>
-      <w:r>
-        <w:rPr>
-          <w:color w:val="000000" w:themeColor="text1"/>
-        </w:rPr>
-        <w:t xml:space="preserve"> </w:t>
-      </w:r>
-      <w:r>
-        <w:rPr>
-          <w:color w:val="000000" w:themeColor="text1"/>
-        </w:rPr>
-        <w:t>experiment</w:t>
-      </w:r>
-      <w:r>
-        <w:rPr>
-          <w:color w:val="000000" w:themeColor="text1"/>
-        </w:rPr>
-        <w:t>s</w:t>
-      </w:r>
-      <w:r>
-        <w:rPr>
-          <w:color w:val="000000" w:themeColor="text1"/>
-        </w:rPr>
-        <w:t>,</w:t>
-      </w:r>
-      <w:r>
-        <w:rPr>
-          <w:color w:val="000000" w:themeColor="text1"/>
-        </w:rPr>
-        <w:t xml:space="preserve"> C57BL/6J adult (70d) male mice were fed HFD for </w:t>
-      </w:r>
-      <w:r>
-        <w:rPr>
-          <w:color w:val="000000" w:themeColor="text1"/>
-        </w:rPr>
-        <w:t>eight</w:t>
-      </w:r>
-      <w:r>
-        <w:rPr>
-          <w:color w:val="000000" w:themeColor="text1"/>
-        </w:rPr>
-        <w:t xml:space="preserve"> weeks and treated with dexamethasone</w:t>
-      </w:r>
-      <w:r>
-        <w:rPr>
-          <w:color w:val="000000" w:themeColor="text1"/>
-        </w:rPr>
-        <w:t xml:space="preserve"> in their drinking water</w:t>
-      </w:r>
-      <w:r>
-        <w:rPr>
-          <w:color w:val="000000" w:themeColor="text1"/>
-        </w:rPr>
-        <w:t xml:space="preserve"> </w:t>
-      </w:r>
-      <w:r>
-        <w:rPr>
-          <w:color w:val="000000" w:themeColor="text1"/>
-        </w:rPr>
-        <w:t>for</w:t>
-      </w:r>
-      <w:r>
-        <w:rPr>
-          <w:color w:val="000000" w:themeColor="text1"/>
-        </w:rPr>
-        <w:t xml:space="preserve"> three</w:t>
-      </w:r>
-      <w:r>
-        <w:rPr>
-          <w:color w:val="000000" w:themeColor="text1"/>
-        </w:rPr>
-        <w:t xml:space="preserve"> weeks</w:t>
-      </w:r>
-      <w:r>
-        <w:rPr>
-          <w:color w:val="000000" w:themeColor="text1"/>
-        </w:rPr>
-        <w:t xml:space="preserve"> or </w:t>
-      </w:r>
-      <w:r>
-        <w:rPr>
-          <w:color w:val="000000" w:themeColor="text1"/>
-        </w:rPr>
-        <w:t>regular drinking water</w:t>
-      </w:r>
-      <w:r>
-        <w:rPr>
-          <w:color w:val="000000" w:themeColor="text1"/>
-        </w:rPr>
-        <w:t>.</w:t>
-      </w:r>
-      <w:r>
-        <w:rPr>
-          <w:color w:val="000000" w:themeColor="text1"/>
-        </w:rPr>
-        <w:t xml:space="preserve"> </w:t>
-      </w:r>
-      <w:r>
-        <w:rPr>
           <w:rFonts w:ascii="Calibri" w:hAnsi="Calibri" w:cs="Arial"/>
           <w:color w:val="000000" w:themeColor="text1"/>
-          <w:szCs w:val="22"/>
-        </w:rPr>
-        <w:t>A</w:t>
+        </w:rPr>
+        <w:t xml:space="preserve"> accordingly.  Blood samples were collected</w:t>
       </w:r>
       <w:r>
         <w:rPr>
           <w:rFonts w:ascii="Calibri" w:hAnsi="Calibri" w:cs="Arial"/>
           <w:color w:val="000000" w:themeColor="text1"/>
-          <w:szCs w:val="22"/>
-        </w:rPr>
-        <w:t xml:space="preserve">nimals were anesthetized with an </w:t>
+        </w:rPr>
+        <w:t xml:space="preserve"> from the </w:t>
       </w:r>
       <w:r>
         <w:rPr>
           <w:rFonts w:ascii="Calibri" w:hAnsi="Calibri" w:cs="Arial"/>
           <w:color w:val="000000" w:themeColor="text1"/>
-          <w:szCs w:val="22"/>
-        </w:rPr>
-        <w:t>IP</w:t>
+        </w:rPr>
+        <w:t>right carotid</w:t>
       </w:r>
       <w:r>
         <w:rPr>
           <w:rFonts w:ascii="Calibri" w:hAnsi="Calibri" w:cs="Arial"/>
           <w:color w:val="000000" w:themeColor="text1"/>
-          <w:szCs w:val="22"/>
         </w:rPr>
         <w:t xml:space="preserve"> </w:t>
       </w:r>
@@ -4394,591 +4576,148 @@
         <w:rPr>
           <w:rFonts w:ascii="Calibri" w:hAnsi="Calibri" w:cs="Arial"/>
           <w:color w:val="000000" w:themeColor="text1"/>
-          <w:szCs w:val="22"/>
-        </w:rPr>
-        <w:t>injection of sodium pentobarbital (50−60 mg/kg). Indwelling catheters were inserted into the right jugular vein and the right carotid artery</w:t>
+        </w:rPr>
+        <w:t xml:space="preserve">artery </w:t>
       </w:r>
       <w:r>
         <w:rPr>
           <w:rFonts w:ascii="Calibri" w:hAnsi="Calibri" w:cs="Arial"/>
           <w:color w:val="000000" w:themeColor="text1"/>
-          <w:szCs w:val="22"/>
-        </w:rPr>
-        <w:t>,</w:t>
+        </w:rPr>
+        <w:t>at t = 80, 90, 100, and 120 min for determination of glucose specific activity.  Blood insulin concentrations were determined from samples taken at t = -10 and 120 min. A bolus injection of [1-</w:t>
       </w:r>
       <w:r>
         <w:rPr>
           <w:rFonts w:ascii="Calibri" w:hAnsi="Calibri" w:cs="Arial"/>
           <w:color w:val="000000" w:themeColor="text1"/>
-          <w:szCs w:val="22"/>
-        </w:rPr>
-        <w:t xml:space="preserve"> respectively.  The free ends of catheters were tunneled subcutaneously and exteriorized at the back of the neck via a stainless-steel tubing connector (coated with medical silicon</w:t>
+          <w:vertAlign w:val="superscript"/>
+        </w:rPr>
+        <w:t>14</w:t>
       </w:r>
       <w:r>
         <w:rPr>
           <w:rFonts w:ascii="Calibri" w:hAnsi="Calibri" w:cs="Arial"/>
           <w:color w:val="000000" w:themeColor="text1"/>
-          <w:szCs w:val="22"/>
-        </w:rPr>
-        <w:t>e</w:t>
+        </w:rPr>
+        <w:t>C]-2-deoxyglucose ([</w:t>
       </w:r>
       <w:r>
         <w:rPr>
           <w:rFonts w:ascii="Calibri" w:hAnsi="Calibri" w:cs="Arial"/>
           <w:color w:val="000000" w:themeColor="text1"/>
-          <w:szCs w:val="22"/>
-        </w:rPr>
-        <w:t xml:space="preserve">) that was fixed subcutaneously upon closure of the incision. Animals </w:t>
+          <w:vertAlign w:val="superscript"/>
+        </w:rPr>
+        <w:t>14</w:t>
       </w:r>
       <w:r>
         <w:rPr>
           <w:rFonts w:ascii="Calibri" w:hAnsi="Calibri" w:cs="Arial"/>
           <w:color w:val="000000" w:themeColor="text1"/>
-          <w:szCs w:val="22"/>
-        </w:rPr>
-        <w:t>with</w:t>
+        </w:rPr>
+        <w:t>C]2DG; PerkinElmer) (10 µCi) was given at t = 120 min. Blood samples were</w:t>
       </w:r>
       <w:r>
         <w:rPr>
           <w:rFonts w:ascii="Calibri" w:hAnsi="Calibri" w:cs="Arial"/>
           <w:color w:val="000000" w:themeColor="text1"/>
-          <w:szCs w:val="22"/>
-        </w:rPr>
-        <w:t xml:space="preserve"> healthy appearance, normal activity, and </w:t>
+        </w:rPr>
+        <w:t xml:space="preserve"> </w:t>
       </w:r>
       <w:r>
         <w:rPr>
           <w:rFonts w:ascii="Calibri" w:hAnsi="Calibri" w:cs="Arial"/>
           <w:color w:val="000000" w:themeColor="text1"/>
-          <w:szCs w:val="22"/>
-        </w:rPr>
-        <w:t xml:space="preserve">weight </w:t>
+        </w:rPr>
+        <w:t>taken at 2, 5, 10, 15, and 25 min after the injection for determination of plasma [</w:t>
       </w:r>
       <w:r>
         <w:rPr>
           <w:rFonts w:ascii="Calibri" w:hAnsi="Calibri" w:cs="Arial"/>
           <w:color w:val="000000" w:themeColor="text1"/>
-          <w:szCs w:val="22"/>
-        </w:rPr>
-        <w:t>regain to or above 90% of their pre-surgery levels were used for the study.</w:t>
+          <w:vertAlign w:val="superscript"/>
+        </w:rPr>
+        <w:t>14</w:t>
       </w:r>
       <w:r>
         <w:rPr>
           <w:rFonts w:ascii="Calibri" w:hAnsi="Calibri" w:cs="Arial"/>
           <w:color w:val="000000" w:themeColor="text1"/>
         </w:rPr>
-        <w:t xml:space="preserve"> </w:t>
+        <w:t>C]2DG radioactivity. At the end of the experiment, animals were anesthetized with an intravenous injection of sodium pentobarbital and tissues were collected and immediately frozen in liquid nitrogen for later analysis of tissue [1-</w:t>
       </w:r>
       <w:r>
         <w:rPr>
           <w:rFonts w:ascii="Calibri" w:hAnsi="Calibri" w:cs="Arial"/>
           <w:color w:val="000000" w:themeColor="text1"/>
-        </w:rPr>
-        <w:t>E</w:t>
+          <w:vertAlign w:val="superscript"/>
+        </w:rPr>
+        <w:t>14</w:t>
       </w:r>
       <w:r>
         <w:rPr>
           <w:rFonts w:ascii="Calibri" w:hAnsi="Calibri" w:cs="Arial"/>
           <w:color w:val="000000" w:themeColor="text1"/>
         </w:rPr>
-        <w:t>xperiments were carried out in conscious and unrestrained animals using techniques described previously</w:t>
+        <w:t>C]-2-deoxyglucose phosphate ([</w:t>
       </w:r>
       <w:r>
         <w:rPr>
           <w:rFonts w:ascii="Calibri" w:hAnsi="Calibri" w:cs="Arial"/>
           <w:color w:val="000000" w:themeColor="text1"/>
-        </w:rPr>
-        <w:t xml:space="preserve"> </w:t>
+          <w:vertAlign w:val="superscript"/>
+        </w:rPr>
+        <w:t>14</w:t>
       </w:r>
       <w:r>
         <w:rPr>
           <w:rFonts w:ascii="Calibri" w:hAnsi="Calibri" w:cs="Arial"/>
           <w:color w:val="000000" w:themeColor="text1"/>
         </w:rPr>
-        <w:fldChar w:fldCharType="begin" w:fldLock="1"/>
+        <w:t>C]2DGP) radioactivity.</w:t>
       </w:r>
       <w:r>
         <w:rPr>
           <w:rFonts w:ascii="Calibri" w:hAnsi="Calibri" w:cs="Arial"/>
           <w:color w:val="000000" w:themeColor="text1"/>
         </w:rPr>
-        <w:instrText>ADDIN CSL_CITATION { "citationItems" : [ { "id" : "ITEM-1", "itemData" : { "author" : [ { "dropping-particle" : "", "family" : "McGuinness", "given" : "Owen P.", "non-dropping-particle" : "", "parse-names" : false, "suffix" : "" }, { "dropping-particle" : "", "family" : "Ayala", "given" : "Julio E.", "non-dropping-particle" : "", "parse-names" : false, "suffix" : "" }, { "dropping-particle" : "", "family" : "Laughlin", "given" : "Maren R.", "non-dropping-particle" : "", "parse-names" : false, "suffix" : "" }, { "dropping-particle" : "", "family" : "Wasserman", "given" : "David H.", "non-dropping-particle" : "", "parse-names" : false, "suffix" : "" } ], "container-title" : "American Journal of Physiology - Endocrinology and Metabolism", "id" : "ITEM-1", "issue" : "4", "issued" : { "date-parts" : [ [ "2009" ] ] }, "title" : "NIH experiment in centralized mouse phenotyping: the Vanderbilt experience and recommendations for evaluating glucose homeostasis in the mouse", "type" : "article-journal", "volume" : "297" }, "uris" : [ "http://www.mendeley.com/documents/?uuid=ac5bd77f-6bd1-36ef-803e-5329284e3166" ] }, { "id" : "ITEM-2", "itemData" : { "author" : [ { "dropping-particle" : "", "family" : "Ayala", "given" : "Julio E", "non-dropping-particle" : "", "parse-names" : false, "suffix" : "" }, { "dropping-particle" : "", "family" : "Bracy", "given" : "Deanna P", "non-dropping-particle" : "", "parse-names" : false, "suffix" : "" }, { "dropping-particle" : "", "family" : "Mcguinness", "given" : "Owen P", "non-dropping-particle" : "", "parse-names" : false, "suffix" : "" }, { "dropping-particle" : "", "family" : "Wasserman", "given" : "David H", "non-dropping-particle" : "", "parse-names" : false, "suffix" : "" } ], "id" : "ITEM-2", "issue" : "October 2005", "issued" : { "date-parts" : [ [ "2006" ] ] }, "title" : "Considerations in the Design of Hyperinsulinemic- Euglycemic Clamps in the Conscious Mouse", "type" : "article-journal" }, "uris" : [ "http://www.mendeley.com/documents/?uuid=52fb0a1c-82a2-4e21-970a-45229a7a3c43", "http://www.mendeley.com/documents/?uuid=e5c7bed5-9cce-47ce-ac54-c3f59700e136" ] }, { "id" : "ITEM-3", "itemData" : { "author" : [ { "dropping-particle" : "", "family" : "Halseth", "given" : "A M Y E", "non-dropping-particle" : "", "parse-names" : false, "suffix" : "" }, { "dropping-particle" : "", "family" : "Bracy", "given" : "Deanna P", "non-dropping-particle" : "", "parse-names" : false, "suffix" : "" }, { "dropping-particle" : "", "family" : "Wasserman", "given" : "David H", "non-dropping-particle" : "", "parse-names" : false, "suffix" : "" }, { "dropping-particle" : "", "family" : "Amy", "given" : "E", "non-dropping-particle" : "", "parse-names" : false, "suffix" : "" }, { "dropping-particle" : "", "family" : "Bracy", "given" : "Deanna P", "non-dropping-particle" : "", "parse-names" : false, "suffix" : "" }, { "dropping-particle" : "", "family" : "David", "given" : "H", "non-dropping-particle" : "", "parse-names" : false, "suffix" : "" } ], "id" : "ITEM-3", "issued" : { "date-parts" : [ [ "1999" ] ] }, "title" : "Overexpression of hexokinase II increases insulin- and exercise-stimulated muscle glucose uptake in vivo", "type" : "article-journal" }, "uris" : [ "http://www.mendeley.com/documents/?uuid=bef8145d-9b99-40e6-829b-0d7ca5826d80", "http://www.mendeley.com/documents/?uuid=3a2a722c-d7e8-4146-ae3c-e8d00ff1b34b" ] } ], "mendeley" : { "formattedCitation" : "(25\u201327)", "plainTextFormattedCitation" : "(25\u201327)", "previouslyFormattedCitation" : "(25\u201327)" }, "properties" : { "noteIndex" : 0 }, "schema" : "https://github.com/citation-style-language/schema/raw/master/csl-citation.json" }</w:instrText>
+        <w:t xml:space="preserve"> </w:t>
       </w:r>
       <w:r>
         <w:rPr>
           <w:rFonts w:ascii="Calibri" w:hAnsi="Calibri" w:cs="Arial"/>
           <w:color w:val="000000" w:themeColor="text1"/>
         </w:rPr>
-        <w:fldChar w:fldCharType="separate"/>
+        <w:t>Blood glucose was measured using an Accu-Chek glucometer (Roche, Germany). Plasma insulin was measured using the Linco rat/mouse insulin ELISA kits.  For determination of plasma radioactivity of [3-</w:t>
       </w:r>
       <w:r>
         <w:rPr>
           <w:rFonts w:ascii="Calibri" w:hAnsi="Calibri" w:cs="Arial"/>
-          <w:noProof/>
-          <w:color w:val="000000" w:themeColor="text1"/>
-        </w:rPr>
-        <w:t>(25–27)</w:t>
+          <w:color w:val="000000" w:themeColor="text1"/>
+          <w:vertAlign w:val="superscript"/>
+        </w:rPr>
+        <w:t>3</w:t>
       </w:r>
       <w:r>
         <w:rPr>
           <w:rFonts w:ascii="Calibri" w:hAnsi="Calibri" w:cs="Arial"/>
           <w:color w:val="000000" w:themeColor="text1"/>
         </w:rPr>
-        <w:fldChar w:fldCharType="end"/>
+        <w:t>H]glucose and [1-</w:t>
       </w:r>
       <w:r>
         <w:rPr>
           <w:rFonts w:ascii="Calibri" w:hAnsi="Calibri" w:cs="Arial"/>
           <w:color w:val="000000" w:themeColor="text1"/>
-        </w:rPr>
-        <w:t>. Briefly, the primed (1.0 </w:t>
-      </w:r>
-      <w:r>
-        <w:rPr>
-          <w:rFonts w:ascii="Symbol" w:hAnsi="Symbol" w:cs="Arial"/>
-          <w:color w:val="000000" w:themeColor="text1"/>
-        </w:rPr>
-        <w:t></w:t>
+          <w:vertAlign w:val="superscript"/>
+        </w:rPr>
+        <w:t>14</w:t>
       </w:r>
       <w:r>
         <w:rPr>
           <w:rFonts w:ascii="Calibri" w:hAnsi="Calibri" w:cs="Arial"/>
           <w:color w:val="000000" w:themeColor="text1"/>
         </w:rPr>
-        <w:t>Ci)-continuous infusion (0.05 </w:t>
-      </w:r>
-      <w:r>
-        <w:rPr>
-          <w:rFonts w:ascii="Symbol" w:hAnsi="Symbol" w:cs="Arial"/>
-          <w:color w:val="000000" w:themeColor="text1"/>
-        </w:rPr>
-        <w:t></w:t>
-      </w:r>
-      <w:r>
-        <w:rPr>
-          <w:rFonts w:ascii="Calibri" w:hAnsi="Calibri" w:cs="Arial"/>
-          <w:color w:val="000000" w:themeColor="text1"/>
-        </w:rPr>
-        <w:t>Ci/min and increased to 0.1 µCi/min at t = 0) of [3-</w:t>
-      </w:r>
-      <w:r>
-        <w:rPr>
-          <w:rFonts w:ascii="Calibri" w:hAnsi="Calibri" w:cs="Arial"/>
-          <w:color w:val="000000" w:themeColor="text1"/>
-          <w:vertAlign w:val="superscript"/>
-        </w:rPr>
-        <w:t>3</w:t>
-      </w:r>
-      <w:r>
-        <w:rPr>
-          <w:rFonts w:ascii="Calibri" w:hAnsi="Calibri" w:cs="Arial"/>
-          <w:color w:val="000000" w:themeColor="text1"/>
-        </w:rPr>
-        <w:t xml:space="preserve">H] glucose (50 µCi/ml in saline) was started at t = -120min. After </w:t>
-      </w:r>
-      <w:r>
-        <w:rPr>
-          <w:rFonts w:ascii="Calibri" w:hAnsi="Calibri" w:cs="Arial"/>
-          <w:color w:val="000000" w:themeColor="text1"/>
-        </w:rPr>
-        <w:t>a</w:t>
-      </w:r>
-      <w:r>
-        <w:rPr>
-          <w:rFonts w:ascii="Calibri" w:hAnsi="Calibri" w:cs="Arial"/>
-          <w:color w:val="000000" w:themeColor="text1"/>
-        </w:rPr>
-        <w:t xml:space="preserve"> </w:t>
-      </w:r>
-      <w:r>
-        <w:rPr>
-          <w:rFonts w:ascii="Calibri" w:hAnsi="Calibri" w:cs="Arial"/>
-          <w:color w:val="000000" w:themeColor="text1"/>
-        </w:rPr>
-        <w:t xml:space="preserve">five </w:t>
-      </w:r>
-      <w:proofErr w:type="gramStart"/>
-      <w:r>
-        <w:rPr>
-          <w:rFonts w:ascii="Calibri" w:hAnsi="Calibri" w:cs="Arial"/>
-          <w:color w:val="000000" w:themeColor="text1"/>
-        </w:rPr>
-        <w:t>hour</w:t>
-      </w:r>
-      <w:proofErr w:type="gramEnd"/>
-      <w:r>
-        <w:rPr>
-          <w:rFonts w:ascii="Calibri" w:hAnsi="Calibri" w:cs="Arial"/>
-          <w:color w:val="000000" w:themeColor="text1"/>
-        </w:rPr>
-        <w:t xml:space="preserve"> fast, the insulin clamp was </w:t>
-      </w:r>
-      <w:r>
-        <w:rPr>
-          <w:rFonts w:ascii="Calibri" w:hAnsi="Calibri" w:cs="Arial"/>
-          <w:color w:val="000000" w:themeColor="text1"/>
-        </w:rPr>
-        <w:t>initiated</w:t>
-      </w:r>
-      <w:r>
-        <w:rPr>
-          <w:rFonts w:ascii="Calibri" w:hAnsi="Calibri" w:cs="Arial"/>
-          <w:color w:val="000000" w:themeColor="text1"/>
-        </w:rPr>
-        <w:t xml:space="preserve"> at t = 0</w:t>
-      </w:r>
-      <w:r>
-        <w:rPr>
-          <w:rFonts w:ascii="Calibri" w:hAnsi="Calibri" w:cs="Arial"/>
-          <w:color w:val="000000" w:themeColor="text1"/>
-        </w:rPr>
-        <w:t>,</w:t>
-      </w:r>
-      <w:r>
-        <w:rPr>
-          <w:rFonts w:ascii="Calibri" w:hAnsi="Calibri" w:cs="Arial"/>
-          <w:color w:val="000000" w:themeColor="text1"/>
-        </w:rPr>
-        <w:t xml:space="preserve"> with a prime-continuous infusion (</w:t>
-      </w:r>
-      <w:r>
-        <w:rPr>
-          <w:rFonts w:ascii="Calibri" w:hAnsi="Calibri" w:cs="Arial"/>
-          <w:color w:val="000000" w:themeColor="text1"/>
-        </w:rPr>
-        <w:t>40</w:t>
-      </w:r>
-      <w:r>
-        <w:rPr>
-          <w:rFonts w:ascii="Calibri" w:hAnsi="Calibri" w:cs="Arial"/>
-          <w:color w:val="000000" w:themeColor="text1"/>
-        </w:rPr>
-        <w:t xml:space="preserve"> </w:t>
-      </w:r>
-      <w:proofErr w:type="spellStart"/>
-      <w:r>
-        <w:rPr>
-          <w:rFonts w:ascii="Calibri" w:hAnsi="Calibri" w:cs="Arial"/>
-          <w:color w:val="000000" w:themeColor="text1"/>
-        </w:rPr>
-        <w:t>mU</w:t>
-      </w:r>
-      <w:proofErr w:type="spellEnd"/>
-      <w:r>
-        <w:rPr>
-          <w:rFonts w:ascii="Calibri" w:hAnsi="Calibri" w:cs="Arial"/>
-          <w:color w:val="000000" w:themeColor="text1"/>
-        </w:rPr>
-        <w:t xml:space="preserve">/kg bolus, followed by </w:t>
-      </w:r>
-      <w:r>
-        <w:rPr>
-          <w:rFonts w:ascii="Calibri" w:hAnsi="Calibri" w:cs="Arial"/>
-          <w:color w:val="000000" w:themeColor="text1"/>
-        </w:rPr>
-        <w:t>8.0</w:t>
-      </w:r>
-      <w:r>
-        <w:rPr>
-          <w:rFonts w:ascii="Calibri" w:hAnsi="Calibri" w:cs="Arial"/>
-          <w:color w:val="000000" w:themeColor="text1"/>
-        </w:rPr>
-        <w:t xml:space="preserve"> </w:t>
-      </w:r>
-      <w:proofErr w:type="spellStart"/>
-      <w:r>
-        <w:rPr>
-          <w:rFonts w:ascii="Calibri" w:hAnsi="Calibri" w:cs="Arial"/>
-          <w:color w:val="000000" w:themeColor="text1"/>
-        </w:rPr>
-        <w:t>mU</w:t>
-      </w:r>
-      <w:proofErr w:type="spellEnd"/>
-      <w:r>
-        <w:rPr>
-          <w:rFonts w:ascii="Calibri" w:hAnsi="Calibri" w:cs="Arial"/>
-          <w:color w:val="000000" w:themeColor="text1"/>
-        </w:rPr>
-        <w:t xml:space="preserve">/kg/min) of human insulin (Novo Nordisk). </w:t>
-      </w:r>
-      <w:proofErr w:type="spellStart"/>
-      <w:r>
-        <w:rPr>
-          <w:rFonts w:ascii="Calibri" w:hAnsi="Calibri" w:cs="Arial"/>
-          <w:color w:val="000000" w:themeColor="text1"/>
-        </w:rPr>
-        <w:t>Euglycemia</w:t>
-      </w:r>
-      <w:proofErr w:type="spellEnd"/>
-      <w:r>
-        <w:rPr>
-          <w:rFonts w:ascii="Calibri" w:hAnsi="Calibri" w:cs="Arial"/>
-          <w:color w:val="000000" w:themeColor="text1"/>
-        </w:rPr>
-        <w:t xml:space="preserve"> (120~130 mg/</w:t>
-      </w:r>
-      <w:proofErr w:type="spellStart"/>
-      <w:r>
-        <w:rPr>
-          <w:rFonts w:ascii="Calibri" w:hAnsi="Calibri" w:cs="Arial"/>
-          <w:color w:val="000000" w:themeColor="text1"/>
-        </w:rPr>
-        <w:t>dL</w:t>
-      </w:r>
-      <w:proofErr w:type="spellEnd"/>
-      <w:r>
-        <w:rPr>
-          <w:rFonts w:ascii="Calibri" w:hAnsi="Calibri" w:cs="Arial"/>
-          <w:color w:val="000000" w:themeColor="text1"/>
-        </w:rPr>
-        <w:t>) was maintained during the clamp by measuring blood glucose every 10 min and infusing 50% glucose at variable rates</w:t>
-      </w:r>
-      <w:r>
-        <w:rPr>
-          <w:rFonts w:ascii="Calibri" w:hAnsi="Calibri" w:cs="Arial"/>
-          <w:color w:val="000000" w:themeColor="text1"/>
-        </w:rPr>
-        <w:t>,</w:t>
-      </w:r>
-      <w:r>
-        <w:rPr>
-          <w:rFonts w:ascii="Calibri" w:hAnsi="Calibri" w:cs="Arial"/>
-          <w:color w:val="000000" w:themeColor="text1"/>
-        </w:rPr>
-        <w:t xml:space="preserve"> accordingly.  Blood samples were collected</w:t>
-      </w:r>
-      <w:r>
-        <w:rPr>
-          <w:rFonts w:ascii="Calibri" w:hAnsi="Calibri" w:cs="Arial"/>
-          <w:color w:val="000000" w:themeColor="text1"/>
-        </w:rPr>
-        <w:t xml:space="preserve"> from the </w:t>
-      </w:r>
-      <w:r>
-        <w:rPr>
-          <w:rFonts w:ascii="Calibri" w:hAnsi="Calibri" w:cs="Arial"/>
-          <w:color w:val="000000" w:themeColor="text1"/>
-        </w:rPr>
-        <w:t>right carotid</w:t>
-      </w:r>
-      <w:r>
-        <w:rPr>
-          <w:rFonts w:ascii="Calibri" w:hAnsi="Calibri" w:cs="Arial"/>
-          <w:color w:val="000000" w:themeColor="text1"/>
-        </w:rPr>
-        <w:t xml:space="preserve"> </w:t>
-      </w:r>
-      <w:r>
-        <w:rPr>
-          <w:rFonts w:ascii="Calibri" w:hAnsi="Calibri" w:cs="Arial"/>
-          <w:color w:val="000000" w:themeColor="text1"/>
-        </w:rPr>
-        <w:t xml:space="preserve">artery </w:t>
-      </w:r>
-      <w:r>
-        <w:rPr>
-          <w:rFonts w:ascii="Calibri" w:hAnsi="Calibri" w:cs="Arial"/>
-          <w:color w:val="000000" w:themeColor="text1"/>
-        </w:rPr>
-        <w:t xml:space="preserve">at t = 80, 90, 100, and 120 min for determination of glucose specific activity.  Blood insulin concentrations were determined from samples taken at t = -10 and 120 min. A bolus </w:t>
-      </w:r>
-      <w:r>
-        <w:rPr>
-          <w:rFonts w:ascii="Calibri" w:hAnsi="Calibri" w:cs="Arial"/>
-          <w:color w:val="000000" w:themeColor="text1"/>
-        </w:rPr>
-        <w:lastRenderedPageBreak/>
-        <w:t>injection of [1-</w:t>
-      </w:r>
-      <w:r>
-        <w:rPr>
-          <w:rFonts w:ascii="Calibri" w:hAnsi="Calibri" w:cs="Arial"/>
-          <w:color w:val="000000" w:themeColor="text1"/>
-          <w:vertAlign w:val="superscript"/>
-        </w:rPr>
-        <w:t>14</w:t>
-      </w:r>
-      <w:r>
-        <w:rPr>
-          <w:rFonts w:ascii="Calibri" w:hAnsi="Calibri" w:cs="Arial"/>
-          <w:color w:val="000000" w:themeColor="text1"/>
-        </w:rPr>
-        <w:t>C]-2-deoxyglucose ([</w:t>
-      </w:r>
-      <w:r>
-        <w:rPr>
-          <w:rFonts w:ascii="Calibri" w:hAnsi="Calibri" w:cs="Arial"/>
-          <w:color w:val="000000" w:themeColor="text1"/>
-          <w:vertAlign w:val="superscript"/>
-        </w:rPr>
-        <w:t>14</w:t>
-      </w:r>
-      <w:r>
-        <w:rPr>
-          <w:rFonts w:ascii="Calibri" w:hAnsi="Calibri" w:cs="Arial"/>
-          <w:color w:val="000000" w:themeColor="text1"/>
-        </w:rPr>
-        <w:t>C]2DG; PerkinElmer) (10 µCi) was given at t = 120 min. Blood samples were</w:t>
-      </w:r>
-      <w:r>
-        <w:rPr>
-          <w:rFonts w:ascii="Calibri" w:hAnsi="Calibri" w:cs="Arial"/>
-          <w:color w:val="000000" w:themeColor="text1"/>
-        </w:rPr>
-        <w:t xml:space="preserve"> </w:t>
-      </w:r>
-      <w:r>
-        <w:rPr>
-          <w:rFonts w:ascii="Calibri" w:hAnsi="Calibri" w:cs="Arial"/>
-          <w:color w:val="000000" w:themeColor="text1"/>
-        </w:rPr>
-        <w:t>taken at 2, 5, 10, 15, and 25 min after the injection for determination of plasma [</w:t>
-      </w:r>
-      <w:r>
-        <w:rPr>
-          <w:rFonts w:ascii="Calibri" w:hAnsi="Calibri" w:cs="Arial"/>
-          <w:color w:val="000000" w:themeColor="text1"/>
-          <w:vertAlign w:val="superscript"/>
-        </w:rPr>
-        <w:t>14</w:t>
-      </w:r>
-      <w:r>
-        <w:rPr>
-          <w:rFonts w:ascii="Calibri" w:hAnsi="Calibri" w:cs="Arial"/>
-          <w:color w:val="000000" w:themeColor="text1"/>
-        </w:rPr>
-        <w:t>C]2DG radioactivity. At the end of the experiment, animals were anesthetized with an intravenous injection of sodium pentobarbital and tissues were collected and immediately frozen in liquid nitrogen for later analysis of tissue [1-</w:t>
-      </w:r>
-      <w:r>
-        <w:rPr>
-          <w:rFonts w:ascii="Calibri" w:hAnsi="Calibri" w:cs="Arial"/>
-          <w:color w:val="000000" w:themeColor="text1"/>
-          <w:vertAlign w:val="superscript"/>
-        </w:rPr>
-        <w:t>14</w:t>
-      </w:r>
-      <w:r>
-        <w:rPr>
-          <w:rFonts w:ascii="Calibri" w:hAnsi="Calibri" w:cs="Arial"/>
-          <w:color w:val="000000" w:themeColor="text1"/>
-        </w:rPr>
-        <w:t>C]-2-deoxyglucose phosphate ([</w:t>
-      </w:r>
-      <w:r>
-        <w:rPr>
-          <w:rFonts w:ascii="Calibri" w:hAnsi="Calibri" w:cs="Arial"/>
-          <w:color w:val="000000" w:themeColor="text1"/>
-          <w:vertAlign w:val="superscript"/>
-        </w:rPr>
-        <w:t>14</w:t>
-      </w:r>
-      <w:r>
-        <w:rPr>
-          <w:rFonts w:ascii="Calibri" w:hAnsi="Calibri" w:cs="Arial"/>
-          <w:color w:val="000000" w:themeColor="text1"/>
-        </w:rPr>
-        <w:t>C]2DGP) radioactivity.</w:t>
-      </w:r>
-      <w:r>
-        <w:rPr>
-          <w:rFonts w:ascii="Calibri" w:hAnsi="Calibri" w:cs="Arial"/>
-          <w:color w:val="000000" w:themeColor="text1"/>
-        </w:rPr>
-        <w:t xml:space="preserve"> </w:t>
-      </w:r>
-      <w:r>
-        <w:rPr>
-          <w:rFonts w:ascii="Calibri" w:hAnsi="Calibri" w:cs="Arial"/>
-          <w:color w:val="000000" w:themeColor="text1"/>
-        </w:rPr>
-        <w:t xml:space="preserve">Blood glucose was measured using an </w:t>
-      </w:r>
-      <w:proofErr w:type="spellStart"/>
-      <w:r>
-        <w:rPr>
-          <w:rFonts w:ascii="Calibri" w:hAnsi="Calibri" w:cs="Arial"/>
-          <w:color w:val="000000" w:themeColor="text1"/>
-        </w:rPr>
-        <w:t>Accu-Chek</w:t>
-      </w:r>
-      <w:proofErr w:type="spellEnd"/>
-      <w:r>
-        <w:rPr>
-          <w:rFonts w:ascii="Calibri" w:hAnsi="Calibri" w:cs="Arial"/>
-          <w:color w:val="000000" w:themeColor="text1"/>
-        </w:rPr>
-        <w:t xml:space="preserve"> glucometer (Roche, Germany). Plasma insulin was measured using the </w:t>
-      </w:r>
-      <w:proofErr w:type="spellStart"/>
-      <w:r>
-        <w:rPr>
-          <w:rFonts w:ascii="Calibri" w:hAnsi="Calibri" w:cs="Arial"/>
-          <w:color w:val="000000" w:themeColor="text1"/>
-        </w:rPr>
-        <w:t>Linco</w:t>
-      </w:r>
-      <w:proofErr w:type="spellEnd"/>
-      <w:r>
-        <w:rPr>
-          <w:rFonts w:ascii="Calibri" w:hAnsi="Calibri" w:cs="Arial"/>
-          <w:color w:val="000000" w:themeColor="text1"/>
-        </w:rPr>
-        <w:t xml:space="preserve"> rat/mouse insulin ELISA kits.  For determination of plasma radioactivity of [3-</w:t>
-      </w:r>
-      <w:r>
-        <w:rPr>
-          <w:rFonts w:ascii="Calibri" w:hAnsi="Calibri" w:cs="Arial"/>
-          <w:color w:val="000000" w:themeColor="text1"/>
-          <w:vertAlign w:val="superscript"/>
-        </w:rPr>
-        <w:t>3</w:t>
-      </w:r>
-      <w:proofErr w:type="gramStart"/>
-      <w:r>
-        <w:rPr>
-          <w:rFonts w:ascii="Calibri" w:hAnsi="Calibri" w:cs="Arial"/>
-          <w:color w:val="000000" w:themeColor="text1"/>
-        </w:rPr>
-        <w:t>H]glucose</w:t>
-      </w:r>
-      <w:proofErr w:type="gramEnd"/>
-      <w:r>
-        <w:rPr>
-          <w:rFonts w:ascii="Calibri" w:hAnsi="Calibri" w:cs="Arial"/>
-          <w:color w:val="000000" w:themeColor="text1"/>
-        </w:rPr>
-        <w:t xml:space="preserve"> and [1-</w:t>
-      </w:r>
-      <w:r>
-        <w:rPr>
-          <w:rFonts w:ascii="Calibri" w:hAnsi="Calibri" w:cs="Arial"/>
-          <w:color w:val="000000" w:themeColor="text1"/>
-          <w:vertAlign w:val="superscript"/>
-        </w:rPr>
-        <w:t>14</w:t>
-      </w:r>
-      <w:r>
-        <w:rPr>
-          <w:rFonts w:ascii="Calibri" w:hAnsi="Calibri" w:cs="Arial"/>
-          <w:color w:val="000000" w:themeColor="text1"/>
-        </w:rPr>
-        <w:t xml:space="preserve">C]2DG, plasma samples were </w:t>
-      </w:r>
-      <w:proofErr w:type="spellStart"/>
-      <w:r>
-        <w:rPr>
-          <w:rFonts w:ascii="Calibri" w:hAnsi="Calibri" w:cs="Arial"/>
-          <w:color w:val="000000" w:themeColor="text1"/>
-        </w:rPr>
-        <w:t>deproteinized</w:t>
-      </w:r>
-      <w:proofErr w:type="spellEnd"/>
-      <w:r>
-        <w:rPr>
-          <w:rFonts w:ascii="Calibri" w:hAnsi="Calibri" w:cs="Arial"/>
-          <w:color w:val="000000" w:themeColor="text1"/>
-        </w:rPr>
-        <w:t xml:space="preserve"> with ZnSO</w:t>
+        <w:t>C]2DG, plasma samples were deproteinized with ZnSO</w:t>
       </w:r>
       <w:r>
         <w:rPr>
@@ -5244,21 +4983,7 @@
         <w:rPr>
           <w:color w:val="000000" w:themeColor="text1"/>
         </w:rPr>
-        <w:t xml:space="preserve"> (</w:t>
-      </w:r>
-      <w:proofErr w:type="spellStart"/>
-      <w:r>
-        <w:rPr>
-          <w:color w:val="000000" w:themeColor="text1"/>
-        </w:rPr>
-        <w:t>Thermo</w:t>
-      </w:r>
-      <w:proofErr w:type="spellEnd"/>
-      <w:r>
-        <w:rPr>
-          <w:color w:val="000000" w:themeColor="text1"/>
-        </w:rPr>
-        <w:t xml:space="preserve"> Fisher)</w:t>
+        <w:t xml:space="preserve"> (Thermo Fisher)</w:t>
       </w:r>
       <w:r>
         <w:rPr>
@@ -5372,6 +5097,7 @@
         <w:rPr>
           <w:color w:val="000000" w:themeColor="text1"/>
         </w:rPr>
+        <w:lastRenderedPageBreak/>
         <w:t>dexamethasone treatment</w:t>
       </w:r>
       <w:r>
@@ -5392,25 +5118,7 @@
           <w:color w:val="000000" w:themeColor="text1"/>
           <w:shd w:val="clear" w:color="auto" w:fill="FFFFFF"/>
         </w:rPr>
-        <w:t>and fatty acids were quantified using the HR Series NEFA-</w:t>
-      </w:r>
-      <w:proofErr w:type="gramStart"/>
-      <w:r>
-        <w:rPr>
-          <w:rFonts w:eastAsia="Times New Roman" w:cs="Arial"/>
-          <w:color w:val="000000" w:themeColor="text1"/>
-          <w:shd w:val="clear" w:color="auto" w:fill="FFFFFF"/>
-        </w:rPr>
-        <w:t>HR(</w:t>
-      </w:r>
-      <w:proofErr w:type="gramEnd"/>
-      <w:r>
-        <w:rPr>
-          <w:rFonts w:eastAsia="Times New Roman" w:cs="Arial"/>
-          <w:color w:val="000000" w:themeColor="text1"/>
-          <w:shd w:val="clear" w:color="auto" w:fill="FFFFFF"/>
-        </w:rPr>
-        <w:t xml:space="preserve">2) kit (Wako Diagnostics), </w:t>
+        <w:t xml:space="preserve">and fatty acids were quantified using the HR Series NEFA-HR(2) kit (Wako Diagnostics), </w:t>
       </w:r>
       <w:r>
         <w:rPr>
@@ -5449,7 +5157,6 @@
           <w:b/>
           <w:color w:val="000000" w:themeColor="text1"/>
         </w:rPr>
-        <w:lastRenderedPageBreak/>
         <w:t>Cell culture</w:t>
       </w:r>
       <w:r>
@@ -5519,13 +5226,7 @@
         <w:rPr>
           <w:color w:val="000000" w:themeColor="text1"/>
         </w:rPr>
-        <w:t xml:space="preserve">; </w:t>
-      </w:r>
-      <w:r>
-        <w:rPr>
-          <w:color w:val="000000" w:themeColor="text1"/>
-        </w:rPr>
-        <w:t xml:space="preserve">4.5 g/L </w:t>
+        <w:t xml:space="preserve">; 4.5 g/L </w:t>
       </w:r>
       <w:r>
         <w:rPr>
@@ -6001,9 +5702,8 @@
           <w:szCs w:val="21"/>
           <w:shd w:val="clear" w:color="auto" w:fill="FFFFFF"/>
         </w:rPr>
-        <w:t xml:space="preserve">50 </w:t>
-      </w:r>
-      <w:proofErr w:type="spellStart"/>
+        <w:t xml:space="preserve">50 mM Tris pH 8, 5 mM EDTA, 30 mM Mannitol, </w:t>
+      </w:r>
       <w:r>
         <w:rPr>
           <w:rFonts w:eastAsia="Times New Roman" w:cs="Times New Roman"/>
@@ -6011,9 +5711,8 @@
           <w:szCs w:val="21"/>
           <w:shd w:val="clear" w:color="auto" w:fill="FFFFFF"/>
         </w:rPr>
-        <w:t>mM</w:t>
-      </w:r>
-      <w:proofErr w:type="spellEnd"/>
+        <w:t xml:space="preserve">protease </w:t>
+      </w:r>
       <w:r>
         <w:rPr>
           <w:rFonts w:eastAsia="Times New Roman" w:cs="Times New Roman"/>
@@ -6021,9 +5720,8 @@
           <w:szCs w:val="21"/>
           <w:shd w:val="clear" w:color="auto" w:fill="FFFFFF"/>
         </w:rPr>
-        <w:t xml:space="preserve"> </w:t>
-      </w:r>
-      <w:proofErr w:type="spellStart"/>
+        <w:t>inhibitor)</w:t>
+      </w:r>
       <w:r>
         <w:rPr>
           <w:rFonts w:eastAsia="Times New Roman" w:cs="Times New Roman"/>
@@ -6031,9 +5729,8 @@
           <w:szCs w:val="21"/>
           <w:shd w:val="clear" w:color="auto" w:fill="FFFFFF"/>
         </w:rPr>
-        <w:t>Tris</w:t>
-      </w:r>
-      <w:proofErr w:type="spellEnd"/>
+        <w:t xml:space="preserve"> </w:t>
+      </w:r>
       <w:r>
         <w:rPr>
           <w:rFonts w:eastAsia="Times New Roman" w:cs="Times New Roman"/>
@@ -6041,9 +5738,8 @@
           <w:szCs w:val="21"/>
           <w:shd w:val="clear" w:color="auto" w:fill="FFFFFF"/>
         </w:rPr>
-        <w:t xml:space="preserve"> pH 8, 5 </w:t>
-      </w:r>
-      <w:proofErr w:type="spellStart"/>
+        <w:t xml:space="preserve">and subjected to </w:t>
+      </w:r>
       <w:r>
         <w:rPr>
           <w:rFonts w:eastAsia="Times New Roman" w:cs="Times New Roman"/>
@@ -6051,9 +5747,8 @@
           <w:szCs w:val="21"/>
           <w:shd w:val="clear" w:color="auto" w:fill="FFFFFF"/>
         </w:rPr>
-        <w:t>mM</w:t>
-      </w:r>
-      <w:proofErr w:type="spellEnd"/>
+        <w:t>three freeze thaw cycles</w:t>
+      </w:r>
       <w:r>
         <w:rPr>
           <w:rFonts w:eastAsia="Times New Roman" w:cs="Times New Roman"/>
@@ -6061,9 +5756,8 @@
           <w:szCs w:val="21"/>
           <w:shd w:val="clear" w:color="auto" w:fill="FFFFFF"/>
         </w:rPr>
-        <w:t xml:space="preserve"> EDTA, 30 </w:t>
-      </w:r>
-      <w:proofErr w:type="spellStart"/>
+        <w:t xml:space="preserve"> with liquid nitrogen, thawed at room temperature</w:t>
+      </w:r>
       <w:r>
         <w:rPr>
           <w:rFonts w:eastAsia="Times New Roman" w:cs="Times New Roman"/>
@@ -6071,9 +5765,8 @@
           <w:szCs w:val="21"/>
           <w:shd w:val="clear" w:color="auto" w:fill="FFFFFF"/>
         </w:rPr>
-        <w:t>mM</w:t>
-      </w:r>
-      <w:proofErr w:type="spellEnd"/>
+        <w:t xml:space="preserve">. Frozen </w:t>
+      </w:r>
       <w:r>
         <w:rPr>
           <w:rFonts w:eastAsia="Times New Roman" w:cs="Times New Roman"/>
@@ -6081,7 +5774,7 @@
           <w:szCs w:val="21"/>
           <w:shd w:val="clear" w:color="auto" w:fill="FFFFFF"/>
         </w:rPr>
-        <w:t xml:space="preserve"> Mannitol, </w:t>
+        <w:t>liver tissue was homogenized using</w:t>
       </w:r>
       <w:r>
         <w:rPr>
@@ -6090,119 +5783,7 @@
           <w:szCs w:val="21"/>
           <w:shd w:val="clear" w:color="auto" w:fill="FFFFFF"/>
         </w:rPr>
-        <w:t xml:space="preserve">protease </w:t>
-      </w:r>
-      <w:r>
-        <w:rPr>
-          <w:rFonts w:eastAsia="Times New Roman" w:cs="Times New Roman"/>
-          <w:color w:val="000000" w:themeColor="text1"/>
-          <w:szCs w:val="21"/>
-          <w:shd w:val="clear" w:color="auto" w:fill="FFFFFF"/>
-        </w:rPr>
-        <w:t>inhibitor)</w:t>
-      </w:r>
-      <w:r>
-        <w:rPr>
-          <w:rFonts w:eastAsia="Times New Roman" w:cs="Times New Roman"/>
-          <w:color w:val="000000" w:themeColor="text1"/>
-          <w:szCs w:val="21"/>
-          <w:shd w:val="clear" w:color="auto" w:fill="FFFFFF"/>
-        </w:rPr>
-        <w:t xml:space="preserve"> </w:t>
-      </w:r>
-      <w:r>
-        <w:rPr>
-          <w:rFonts w:eastAsia="Times New Roman" w:cs="Times New Roman"/>
-          <w:color w:val="000000" w:themeColor="text1"/>
-          <w:szCs w:val="21"/>
-          <w:shd w:val="clear" w:color="auto" w:fill="FFFFFF"/>
-        </w:rPr>
-        <w:t xml:space="preserve">and subjected to </w:t>
-      </w:r>
-      <w:r>
-        <w:rPr>
-          <w:rFonts w:eastAsia="Times New Roman" w:cs="Times New Roman"/>
-          <w:color w:val="000000" w:themeColor="text1"/>
-          <w:szCs w:val="21"/>
-          <w:shd w:val="clear" w:color="auto" w:fill="FFFFFF"/>
-        </w:rPr>
-        <w:t>three freeze thaw cycles</w:t>
-      </w:r>
-      <w:r>
-        <w:rPr>
-          <w:rFonts w:eastAsia="Times New Roman" w:cs="Times New Roman"/>
-          <w:color w:val="000000" w:themeColor="text1"/>
-          <w:szCs w:val="21"/>
-          <w:shd w:val="clear" w:color="auto" w:fill="FFFFFF"/>
-        </w:rPr>
-        <w:t xml:space="preserve"> with liquid nitrogen, thawed at room temperature</w:t>
-      </w:r>
-      <w:r>
-        <w:rPr>
-          <w:rFonts w:eastAsia="Times New Roman" w:cs="Times New Roman"/>
-          <w:color w:val="000000" w:themeColor="text1"/>
-          <w:szCs w:val="21"/>
-          <w:shd w:val="clear" w:color="auto" w:fill="FFFFFF"/>
-        </w:rPr>
-        <w:t xml:space="preserve">. Frozen </w:t>
-      </w:r>
-      <w:r>
-        <w:rPr>
-          <w:rFonts w:eastAsia="Times New Roman" w:cs="Times New Roman"/>
-          <w:color w:val="000000" w:themeColor="text1"/>
-          <w:szCs w:val="21"/>
-          <w:shd w:val="clear" w:color="auto" w:fill="FFFFFF"/>
-        </w:rPr>
-        <w:t>liver tissue was homogenized using</w:t>
-      </w:r>
-      <w:r>
-        <w:rPr>
-          <w:rFonts w:eastAsia="Times New Roman" w:cs="Times New Roman"/>
-          <w:color w:val="000000" w:themeColor="text1"/>
-          <w:szCs w:val="21"/>
-          <w:shd w:val="clear" w:color="auto" w:fill="FFFFFF"/>
-        </w:rPr>
-        <w:t xml:space="preserve"> a </w:t>
-      </w:r>
-      <w:proofErr w:type="spellStart"/>
-      <w:r>
-        <w:rPr>
-          <w:rFonts w:eastAsia="Times New Roman" w:cs="Times New Roman"/>
-          <w:color w:val="000000" w:themeColor="text1"/>
-          <w:szCs w:val="21"/>
-          <w:shd w:val="clear" w:color="auto" w:fill="FFFFFF"/>
-        </w:rPr>
-        <w:t>TissueLyser</w:t>
-      </w:r>
-      <w:proofErr w:type="spellEnd"/>
-      <w:r>
-        <w:rPr>
-          <w:rFonts w:eastAsia="Times New Roman" w:cs="Times New Roman"/>
-          <w:color w:val="000000" w:themeColor="text1"/>
-          <w:szCs w:val="21"/>
-          <w:shd w:val="clear" w:color="auto" w:fill="FFFFFF"/>
-        </w:rPr>
-        <w:t xml:space="preserve"> II (</w:t>
-      </w:r>
-      <w:proofErr w:type="spellStart"/>
-      <w:r>
-        <w:rPr>
-          <w:rFonts w:eastAsia="Times New Roman" w:cs="Times New Roman"/>
-          <w:color w:val="000000" w:themeColor="text1"/>
-          <w:szCs w:val="21"/>
-          <w:shd w:val="clear" w:color="auto" w:fill="FFFFFF"/>
-        </w:rPr>
-        <w:t>Qiagen</w:t>
-      </w:r>
-      <w:proofErr w:type="spellEnd"/>
-      <w:r>
-        <w:rPr>
-          <w:rFonts w:eastAsia="Times New Roman" w:cs="Times New Roman"/>
-          <w:color w:val="000000" w:themeColor="text1"/>
-          <w:szCs w:val="21"/>
-          <w:shd w:val="clear" w:color="auto" w:fill="FFFFFF"/>
-        </w:rPr>
-        <w:t>)</w:t>
+        <w:t xml:space="preserve"> a TissueLyser II (Qiagen)</w:t>
       </w:r>
       <w:r>
         <w:rPr>
@@ -6452,6 +6033,7 @@
           <w:b/>
           <w:color w:val="000000" w:themeColor="text1"/>
         </w:rPr>
+        <w:lastRenderedPageBreak/>
         <w:t>Histology</w:t>
       </w:r>
       <w:r>
@@ -6690,16 +6272,8 @@
         <w:rPr>
           <w:color w:val="000000" w:themeColor="text1"/>
         </w:rPr>
-        <w:t xml:space="preserve"> were lysed in </w:t>
-      </w:r>
-      <w:proofErr w:type="spellStart"/>
-      <w:r>
-        <w:rPr>
-          <w:color w:val="000000" w:themeColor="text1"/>
-        </w:rPr>
-        <w:t>TRIzol</w:t>
-      </w:r>
-      <w:proofErr w:type="spellEnd"/>
+        <w:t xml:space="preserve"> were lysed in TRIzol</w:t>
+      </w:r>
       <w:r>
         <w:rPr>
           <w:color w:val="000000" w:themeColor="text1"/>
@@ -6718,7 +6292,6 @@
         </w:rPr>
         <w:t xml:space="preserve">the </w:t>
       </w:r>
-      <w:proofErr w:type="spellStart"/>
       <w:r>
         <w:rPr>
           <w:rFonts w:eastAsia="Times New Roman" w:cs="Times New Roman"/>
@@ -6726,37 +6299,7 @@
           <w:szCs w:val="21"/>
           <w:shd w:val="clear" w:color="auto" w:fill="FFFFFF"/>
         </w:rPr>
-        <w:t>TissueLyser</w:t>
-      </w:r>
-      <w:proofErr w:type="spellEnd"/>
-      <w:r>
-        <w:rPr>
-          <w:rFonts w:eastAsia="Times New Roman" w:cs="Times New Roman"/>
-          <w:color w:val="000000" w:themeColor="text1"/>
-          <w:szCs w:val="21"/>
-          <w:shd w:val="clear" w:color="auto" w:fill="FFFFFF"/>
-        </w:rPr>
-        <w:t xml:space="preserve"> II, as </w:t>
-      </w:r>
-      <w:proofErr w:type="spellStart"/>
-      <w:r>
-        <w:rPr>
-          <w:rFonts w:eastAsia="Times New Roman" w:cs="Times New Roman"/>
-          <w:color w:val="000000" w:themeColor="text1"/>
-          <w:szCs w:val="21"/>
-          <w:shd w:val="clear" w:color="auto" w:fill="FFFFFF"/>
-        </w:rPr>
-        <w:t>decribed</w:t>
-      </w:r>
-      <w:proofErr w:type="spellEnd"/>
-      <w:r>
-        <w:rPr>
-          <w:rFonts w:eastAsia="Times New Roman" w:cs="Times New Roman"/>
-          <w:color w:val="000000" w:themeColor="text1"/>
-          <w:szCs w:val="21"/>
-          <w:shd w:val="clear" w:color="auto" w:fill="FFFFFF"/>
-        </w:rPr>
-        <w:t xml:space="preserve"> above,</w:t>
+        <w:t>TissueLyser II, as decribed above,</w:t>
       </w:r>
       <w:r>
         <w:rPr>
@@ -6788,224 +6331,182 @@
         </w:rPr>
         <w:t xml:space="preserve"> </w:t>
       </w:r>
-      <w:proofErr w:type="spellStart"/>
       <w:r>
         <w:rPr>
           <w:rFonts w:cs="Times New Roman"/>
           <w:color w:val="000000" w:themeColor="text1"/>
         </w:rPr>
-        <w:t>PureLink</w:t>
-      </w:r>
-      <w:proofErr w:type="spellEnd"/>
+        <w:t>PureLink RNA kit (Life Technologies).</w:t>
+      </w:r>
       <w:r>
         <w:rPr>
           <w:rFonts w:cs="Times New Roman"/>
           <w:color w:val="000000" w:themeColor="text1"/>
         </w:rPr>
-        <w:t xml:space="preserve"> RNA kit (Life Technologies).</w:t>
+        <w:t xml:space="preserve"> cDNA was synthesized from 0.5-1</w:t>
+      </w:r>
+      <w:r>
+        <w:rPr>
+          <w:rFonts w:ascii="Symbol" w:hAnsi="Symbol" w:cs="Times New Roman"/>
+          <w:color w:val="000000" w:themeColor="text1"/>
+        </w:rPr>
+        <w:t></w:t>
       </w:r>
       <w:r>
         <w:rPr>
           <w:rFonts w:cs="Times New Roman"/>
           <w:color w:val="000000" w:themeColor="text1"/>
         </w:rPr>
-        <w:t xml:space="preserve"> cDNA was synthesized from 0.5-1</w:t>
-      </w:r>
-      <w:r>
-        <w:rPr>
-          <w:rFonts w:ascii="Symbol" w:hAnsi="Symbol" w:cs="Times New Roman"/>
-          <w:color w:val="000000" w:themeColor="text1"/>
-        </w:rPr>
-        <w:t></w:t>
+        <w:t>g</w:t>
       </w:r>
       <w:r>
         <w:rPr>
           <w:rFonts w:cs="Times New Roman"/>
           <w:color w:val="000000" w:themeColor="text1"/>
         </w:rPr>
-        <w:t>g</w:t>
+        <w:t xml:space="preserve"> of RNA</w:t>
       </w:r>
       <w:r>
         <w:rPr>
           <w:rFonts w:cs="Times New Roman"/>
           <w:color w:val="000000" w:themeColor="text1"/>
         </w:rPr>
-        <w:t xml:space="preserve"> of RNA</w:t>
+        <w:t xml:space="preserve"> </w:t>
       </w:r>
       <w:r>
         <w:rPr>
           <w:rFonts w:cs="Times New Roman"/>
           <w:color w:val="000000" w:themeColor="text1"/>
         </w:rPr>
-        <w:t xml:space="preserve"> </w:t>
+        <w:t>using the High Capacity Reverse Transcription Kit (Life Technologies).</w:t>
       </w:r>
       <w:r>
         <w:rPr>
           <w:rFonts w:cs="Times New Roman"/>
           <w:color w:val="000000" w:themeColor="text1"/>
         </w:rPr>
-        <w:t>using the High Capacity Reverse Transcription Kit (Life Technologies).</w:t>
+        <w:t xml:space="preserve"> Primers,</w:t>
       </w:r>
       <w:r>
         <w:rPr>
           <w:rFonts w:cs="Times New Roman"/>
           <w:color w:val="000000" w:themeColor="text1"/>
         </w:rPr>
-        <w:t xml:space="preserve"> Primers,</w:t>
+        <w:t xml:space="preserve"> cDNA</w:t>
       </w:r>
       <w:r>
         <w:rPr>
           <w:rFonts w:cs="Times New Roman"/>
           <w:color w:val="000000" w:themeColor="text1"/>
         </w:rPr>
-        <w:t xml:space="preserve"> cDNA</w:t>
+        <w:t xml:space="preserve"> and</w:t>
       </w:r>
       <w:r>
         <w:rPr>
           <w:rFonts w:cs="Times New Roman"/>
           <w:color w:val="000000" w:themeColor="text1"/>
         </w:rPr>
-        <w:t xml:space="preserve"> and</w:t>
+        <w:t xml:space="preserve"> Power SYBR Green PCR Master Mix (Life Technologies)</w:t>
       </w:r>
       <w:r>
         <w:rPr>
           <w:rFonts w:cs="Times New Roman"/>
           <w:color w:val="000000" w:themeColor="text1"/>
         </w:rPr>
-        <w:t xml:space="preserve"> Power SYBR Green PCR Master Mix (Life Technologies)</w:t>
+        <w:t xml:space="preserve"> were combined in accordance with the manufacturer’s guidelines and quantitative real-time PCR </w:t>
       </w:r>
       <w:r>
         <w:rPr>
           <w:rFonts w:cs="Times New Roman"/>
           <w:color w:val="000000" w:themeColor="text1"/>
         </w:rPr>
-        <w:t xml:space="preserve"> were combined in accordance with the manufacturer’s guidelines and quantitative real-time PCR </w:t>
+        <w:t>(qPCR)</w:t>
       </w:r>
       <w:r>
         <w:rPr>
           <w:rFonts w:cs="Times New Roman"/>
           <w:color w:val="000000" w:themeColor="text1"/>
         </w:rPr>
-        <w:t>(qPCR)</w:t>
+        <w:t xml:space="preserve"> was performed as previously described</w:t>
       </w:r>
       <w:r>
         <w:rPr>
           <w:rFonts w:cs="Times New Roman"/>
           <w:color w:val="000000" w:themeColor="text1"/>
         </w:rPr>
-        <w:t xml:space="preserve"> was performed as previously described</w:t>
+        <w:t xml:space="preserve"> </w:t>
       </w:r>
       <w:r>
         <w:rPr>
           <w:rFonts w:cs="Times New Roman"/>
           <w:color w:val="000000" w:themeColor="text1"/>
         </w:rPr>
-        <w:t xml:space="preserve"> </w:t>
+        <w:fldChar w:fldCharType="begin" w:fldLock="1"/>
       </w:r>
       <w:r>
         <w:rPr>
           <w:rFonts w:cs="Times New Roman"/>
           <w:color w:val="000000" w:themeColor="text1"/>
         </w:rPr>
-        <w:fldChar w:fldCharType="begin" w:fldLock="1"/>
+        <w:instrText>ADDIN CSL_CITATION { "citationItems" : [ { "id" : "ITEM-1", "itemData" : { "DOI" : "10.2337/db13-1531", "ISBN" : "1939-327X (Electronic)\\r0012-1797 (Linking)", "ISSN" : "1939327X", "PMID" : "24722244", "abstract" : "Glycogen and lipid are major storage forms of energy that are tightly regulated by hormones and metabolic signals. Here, we demonstrate that feeding mice a high fat diet (HFD) increased hepatic glycogen, due to increased expression of the glycogenic scaffolding protein PTG/R5. PTG promoter activity was increased and glycogen levels were augmented in mice and cells after activation of mechanistic target of rapamycin complex 1 (mTORC1) and its downstream target sterol regulatory element binding protein 1 (SREBP1). Deletion of the PTG gene in mice prevented HFD-induced hepatic glycogen accumulation. Surprisingly, PTG deletion also blocked hepatic steatosis in HFD-fed mice, and reduced the expression of numerous lipogenic genes. Additionally, PTG deletion reduced fasting glucose and insulin levels in obese mice, while improving insulin sensitivity, a result of reduced hepatic glucose output. This metabolic crosstalk was due to decreased mTORC1 and SREBP activity in PTG knockout mice or knockdown cells, suggesting a positive feedback loop in which once accumulated, glycogen stimulates the mTORC1/SREBP1 pathway to shift energy storage to lipogenesis. Together, these data reveal a previously unappreciated broad role for glycogen in the control of energy homeostasis.", "author" : [ { "dropping-particle" : "", "family" : "Lu", "given" : "Binbin", "non-dropping-particle" : "", "parse-names" : false, "suffix" : "" }, { "dropping-particle" : "", "family" : "Bridges", "given" : "Dave", "non-dropping-particle" : "", "parse-names" : false, "suffix" : "" }, { "dropping-particle" : "", "family" : "Yang", "given" : "Yemen", "non-dropping-particle" : "", "parse-names" : false, "suffix" : "" }, { "dropping-particle" : "", "family" : "Fisher", "given" : "Kaleigh", "non-dropping-particle" : "", "parse-names" : false, "suffix" : "" }, { "dropping-particle" : "", "family" : "Cheng", "given" : "Alan", "non-dropping-particle" : "", "parse-names" : false, "suffix" : "" }, { "dropping-particle" : "", "family" : "Chang", "given" : "Louise", "non-dropping-particle" : "", "parse-names" : false, "suffix" : "" }, { "dropping-particle" : "", "family" : "Meng", "given" : "Zhuo Xian", "non-dropping-particle" : "", "parse-names" : false, "suffix" : "" }, { "dropping-particle" : "", "family" : "Lin", "given" : "Jiandie D.", "non-dropping-particle" : "", "parse-names" : false, "suffix" : "" }, { "dropping-particle" : "", "family" : "Downes", "given" : "Michael", "non-dropping-particle" : "", "parse-names" : false, "suffix" : "" }, { "dropping-particle" : "", "family" : "Yu", "given" : "Ruth T.", "non-dropping-particle" : "", "parse-names" : false, "suffix" : "" }, { "dropping-particle" : "", "family" : "Liddle", "given" : "Christopher", "non-dropping-particle" : "", "parse-names" : false, "suffix" : "" }, { "dropping-particle" : "", "family" : "Evans", "given" : "Ronald M.", "non-dropping-particle" : "", "parse-names" : false, "suffix" : "" }, { "dropping-particle" : "", "family" : "Saltiel", "given" : "Alan R.", "non-dropping-particle" : "", "parse-names" : false, "suffix" : "" } ], "container-title" : "Diabetes", "id" : "ITEM-1", "issue" : "9", "issued" : { "date-parts" : [ [ "2014" ] ] }, "page" : "2935-2948", "title" : "Metabolic crosstalk: Molecular links between glycogen and lipid metabolism in obesity", "type" : "article-journal", "volume" : "63" }, "uris" : [ "http://www.mendeley.com/documents/?uuid=ee5db16a-2757-4bdf-9cdf-83c1f7d31039" ] } ], "mendeley" : { "formattedCitation" : "(31)", "plainTextFormattedCitation" : "(31)", "previouslyFormattedCitation" : "(31)" }, "properties" : { "noteIndex" : 0 }, "schema" : "https://github.com/citation-style-language/schema/raw/master/csl-citation.json" }</w:instrText>
       </w:r>
       <w:r>
         <w:rPr>
           <w:rFonts w:cs="Times New Roman"/>
           <w:color w:val="000000" w:themeColor="text1"/>
         </w:rPr>
-        <w:instrText>ADDIN CSL_CITATION { "citationItems" : [ { "id" : "ITEM-1", "itemData" : { "DOI" : "10.2337/db13-1531", "ISBN" : "1939-327X (Electronic)\\r0012-1797 (Linking)", "ISSN" : "1939327X", "PMID" : "24722244", "abstract" : "Glycogen and lipid are major storage forms of energy that are tightly regulated by hormones and metabolic signals. Here, we demonstrate that feeding mice a high fat diet (HFD) increased hepatic glycogen, due to increased expression of the glycogenic scaffolding protein PTG/R5. PTG promoter activity was increased and glycogen levels were augmented in mice and cells after activation of mechanistic target of rapamycin complex 1 (mTORC1) and its downstream target sterol regulatory element binding protein 1 (SREBP1). Deletion of the PTG gene in mice prevented HFD-induced hepatic glycogen accumulation. Surprisingly, PTG deletion also blocked hepatic steatosis in HFD-fed mice, and reduced the expression of numerous lipogenic genes. Additionally, PTG deletion reduced fasting glucose and insulin levels in obese mice, while improving insulin sensitivity, a result of reduced hepatic glucose output. This metabolic crosstalk was due to decreased mTORC1 and SREBP activity in PTG knockout mice or knockdown cells, suggesting a positive feedback loop in which once accumulated, glycogen stimulates the mTORC1/SREBP1 pathway to shift energy storage to lipogenesis. Together, these data reveal a previously unappreciated broad role for glycogen in the control of energy homeostasis.", "author" : [ { "dropping-particle" : "", "family" : "Lu", "given" : "Binbin", "non-dropping-particle" : "", "parse-names" : false, "suffix" : "" }, { "dropping-particle" : "", "family" : "Bridges", "given" : "Dave", "non-dropping-particle" : "", "parse-names" : false, "suffix" : "" }, { "dropping-particle" : "", "family" : "Yang", "given" : "Yemen", "non-dropping-particle" : "", "parse-names" : false, "suffix" : "" }, { "dropping-particle" : "", "family" : "Fisher", "given" : "Kaleigh", "non-dropping-particle" : "", "parse-names" : false, "suffix" : "" }, { "dropping-particle" : "", "family" : "Cheng", "given" : "Alan", "non-dropping-particle" : "", "parse-names" : false, "suffix" : "" }, { "dropping-particle" : "", "family" : "Chang", "given" : "Louise", "non-dropping-particle" : "", "parse-names" : false, "suffix" : "" }, { "dropping-particle" : "", "family" : "Meng", "given" : "Zhuo Xian", "non-dropping-particle" : "", "parse-names" : false, "suffix" : "" }, { "dropping-particle" : "", "family" : "Lin", "given" : "Jiandie D.", "non-dropping-particle" : "", "parse-names" : false, "suffix" : "" }, { "dropping-particle" : "", "family" : "Downes", "given" : "Michael", "non-dropping-particle" : "", "parse-names" : false, "suffix" : "" }, { "dropping-particle" : "", "family" : "Yu", "given" : "Ruth T.", "non-dropping-particle" : "", "parse-names" : false, "suffix" : "" }, { "dropping-particle" : "", "family" : "Liddle", "given" : "Christopher", "non-dropping-particle" : "", "parse-names" : false, "suffix" : "" }, { "dropping-particle" : "", "family" : "Evans", "given" : "Ronald M.", "non-dropping-particle" : "", "parse-names" : false, "suffix" : "" }, { "dropping-particle" : "", "family" : "Saltiel", "given" : "Alan R.", "non-dropping-particle" : "", "parse-names" : false, "suffix" : "" } ], "container-title" : "Diabetes", "id" : "ITEM-1", "issue" : "9", "issued" : { "date-parts" : [ [ "2014" ] ] }, "page" : "2935-2948", "title" : "Metabolic crosstalk: Molecular links between glycogen and lipid metabolism in obesity", "type" : "article-journal", "volume" : "63" }, "uris" : [ "http://www.mendeley.com/documents/?uuid=ee5db16a-2757-4bdf-9cdf-83c1f7d31039" ] } ], "mendeley" : { "formattedCitation" : "(31)", "plainTextFormattedCitation" : "(31)", "previouslyFormattedCitation" : "(31)" }, "properties" : { "noteIndex" : 0 }, "schema" : "https://github.com/citation-style-language/schema/raw/master/csl-citation.json" }</w:instrText>
+        <w:fldChar w:fldCharType="separate"/>
       </w:r>
       <w:r>
         <w:rPr>
           <w:rFonts w:cs="Times New Roman"/>
-          <w:color w:val="000000" w:themeColor="text1"/>
-        </w:rPr>
-        <w:fldChar w:fldCharType="separate"/>
+          <w:noProof/>
+          <w:color w:val="000000" w:themeColor="text1"/>
+        </w:rPr>
+        <w:t>(31)</w:t>
       </w:r>
       <w:r>
         <w:rPr>
           <w:rFonts w:cs="Times New Roman"/>
-          <w:noProof/>
-          <w:color w:val="000000" w:themeColor="text1"/>
-        </w:rPr>
-        <w:t>(31)</w:t>
+          <w:color w:val="000000" w:themeColor="text1"/>
+        </w:rPr>
+        <w:fldChar w:fldCharType="end"/>
       </w:r>
       <w:r>
         <w:rPr>
           <w:rFonts w:cs="Times New Roman"/>
           <w:color w:val="000000" w:themeColor="text1"/>
         </w:rPr>
-        <w:fldChar w:fldCharType="end"/>
+        <w:t xml:space="preserve"> </w:t>
       </w:r>
       <w:r>
         <w:rPr>
           <w:rFonts w:cs="Times New Roman"/>
           <w:color w:val="000000" w:themeColor="text1"/>
         </w:rPr>
-        <w:t xml:space="preserve"> </w:t>
+        <w:t>using the QuantStudio 5</w:t>
       </w:r>
       <w:r>
         <w:rPr>
           <w:rFonts w:cs="Times New Roman"/>
           <w:color w:val="000000" w:themeColor="text1"/>
         </w:rPr>
-        <w:t xml:space="preserve">using the </w:t>
-      </w:r>
-      <w:proofErr w:type="spellStart"/>
+        <w:t xml:space="preserve"> (Thermo Fisher Scientific)</w:t>
+      </w:r>
       <w:r>
         <w:rPr>
           <w:rFonts w:cs="Times New Roman"/>
           <w:color w:val="000000" w:themeColor="text1"/>
         </w:rPr>
-        <w:t>QuantStudio</w:t>
-      </w:r>
-      <w:proofErr w:type="spellEnd"/>
+        <w:t xml:space="preserve">. </w:t>
+      </w:r>
       <w:r>
         <w:rPr>
           <w:rFonts w:cs="Times New Roman"/>
           <w:color w:val="000000" w:themeColor="text1"/>
         </w:rPr>
-        <w:t xml:space="preserve"> 5</w:t>
-      </w:r>
-      <w:r>
-        <w:rPr>
-          <w:rFonts w:cs="Times New Roman"/>
-          <w:color w:val="000000" w:themeColor="text1"/>
-        </w:rPr>
-        <w:t xml:space="preserve"> (</w:t>
-      </w:r>
-      <w:proofErr w:type="spellStart"/>
-      <w:r>
-        <w:rPr>
-          <w:rFonts w:cs="Times New Roman"/>
-          <w:color w:val="000000" w:themeColor="text1"/>
-        </w:rPr>
-        <w:t>Thermo</w:t>
-      </w:r>
-      <w:proofErr w:type="spellEnd"/>
-      <w:r>
-        <w:rPr>
-          <w:rFonts w:cs="Times New Roman"/>
-          <w:color w:val="000000" w:themeColor="text1"/>
-        </w:rPr>
-        <w:t xml:space="preserve"> Fisher Scientific)</w:t>
-      </w:r>
-      <w:r>
-        <w:rPr>
-          <w:rFonts w:cs="Times New Roman"/>
-          <w:color w:val="000000" w:themeColor="text1"/>
-        </w:rPr>
-        <w:t xml:space="preserve">. </w:t>
-      </w:r>
-      <w:r>
-        <w:rPr>
-          <w:rFonts w:cs="Times New Roman"/>
-          <w:color w:val="000000" w:themeColor="text1"/>
-        </w:rPr>
         <w:t xml:space="preserve">mRNA expression level was normalized to </w:t>
       </w:r>
-      <w:proofErr w:type="spellStart"/>
       <w:r>
         <w:rPr>
           <w:rFonts w:cs="Times New Roman"/>
@@ -7014,7 +6515,6 @@
         </w:rPr>
         <w:t>Actb</w:t>
       </w:r>
-      <w:proofErr w:type="spellEnd"/>
       <w:r>
         <w:rPr>
           <w:rFonts w:cs="Times New Roman"/>
@@ -7154,151 +6654,7 @@
           <w:color w:val="000000" w:themeColor="text1"/>
           <w:shd w:val="clear" w:color="auto" w:fill="FFFFFF"/>
         </w:rPr>
-        <w:t xml:space="preserve">(50 </w:t>
-      </w:r>
-      <w:proofErr w:type="spellStart"/>
-      <w:r>
-        <w:rPr>
-          <w:rFonts w:eastAsia="Times New Roman" w:cs="Times New Roman"/>
-          <w:color w:val="000000" w:themeColor="text1"/>
-          <w:shd w:val="clear" w:color="auto" w:fill="FFFFFF"/>
-        </w:rPr>
-        <w:t>mM</w:t>
-      </w:r>
-      <w:proofErr w:type="spellEnd"/>
-      <w:r>
-        <w:rPr>
-          <w:rFonts w:eastAsia="Times New Roman" w:cs="Times New Roman"/>
-          <w:color w:val="000000" w:themeColor="text1"/>
-          <w:shd w:val="clear" w:color="auto" w:fill="FFFFFF"/>
-        </w:rPr>
-        <w:t xml:space="preserve"> </w:t>
-      </w:r>
-      <w:proofErr w:type="spellStart"/>
-      <w:r>
-        <w:rPr>
-          <w:rFonts w:eastAsia="Times New Roman" w:cs="Times New Roman"/>
-          <w:color w:val="000000" w:themeColor="text1"/>
-          <w:shd w:val="clear" w:color="auto" w:fill="FFFFFF"/>
-        </w:rPr>
-        <w:t>Tris</w:t>
-      </w:r>
-      <w:proofErr w:type="spellEnd"/>
-      <w:r>
-        <w:rPr>
-          <w:rFonts w:eastAsia="Times New Roman" w:cs="Times New Roman"/>
-          <w:color w:val="000000" w:themeColor="text1"/>
-          <w:shd w:val="clear" w:color="auto" w:fill="FFFFFF"/>
-        </w:rPr>
-        <w:t xml:space="preserve">, pH 7.4, 0.25% sodium </w:t>
-      </w:r>
-      <w:proofErr w:type="spellStart"/>
-      <w:r>
-        <w:rPr>
-          <w:rFonts w:eastAsia="Times New Roman" w:cs="Times New Roman"/>
-          <w:color w:val="000000" w:themeColor="text1"/>
-          <w:shd w:val="clear" w:color="auto" w:fill="FFFFFF"/>
-        </w:rPr>
-        <w:t>deoxycholate</w:t>
-      </w:r>
-      <w:proofErr w:type="spellEnd"/>
-      <w:r>
-        <w:rPr>
-          <w:rFonts w:eastAsia="Times New Roman" w:cs="Times New Roman"/>
-          <w:color w:val="000000" w:themeColor="text1"/>
-          <w:shd w:val="clear" w:color="auto" w:fill="FFFFFF"/>
-        </w:rPr>
-        <w:t xml:space="preserve">, 1% NP40, 150 </w:t>
-      </w:r>
-      <w:proofErr w:type="spellStart"/>
-      <w:r>
-        <w:rPr>
-          <w:rFonts w:eastAsia="Times New Roman" w:cs="Times New Roman"/>
-          <w:color w:val="000000" w:themeColor="text1"/>
-          <w:shd w:val="clear" w:color="auto" w:fill="FFFFFF"/>
-        </w:rPr>
-        <w:t>mM</w:t>
-      </w:r>
-      <w:proofErr w:type="spellEnd"/>
-      <w:r>
-        <w:rPr>
-          <w:rFonts w:eastAsia="Times New Roman" w:cs="Times New Roman"/>
-          <w:color w:val="000000" w:themeColor="text1"/>
-          <w:shd w:val="clear" w:color="auto" w:fill="FFFFFF"/>
-        </w:rPr>
-        <w:t xml:space="preserve"> sodium chloride, 1 </w:t>
-      </w:r>
-      <w:proofErr w:type="spellStart"/>
-      <w:r>
-        <w:rPr>
-          <w:rFonts w:eastAsia="Times New Roman" w:cs="Times New Roman"/>
-          <w:color w:val="000000" w:themeColor="text1"/>
-          <w:shd w:val="clear" w:color="auto" w:fill="FFFFFF"/>
-        </w:rPr>
-        <w:t>mM</w:t>
-      </w:r>
-      <w:proofErr w:type="spellEnd"/>
-      <w:r>
-        <w:rPr>
-          <w:rFonts w:eastAsia="Times New Roman" w:cs="Times New Roman"/>
-          <w:color w:val="000000" w:themeColor="text1"/>
-          <w:shd w:val="clear" w:color="auto" w:fill="FFFFFF"/>
-        </w:rPr>
-        <w:t xml:space="preserve"> EDTA, 100 </w:t>
-      </w:r>
-      <w:proofErr w:type="spellStart"/>
-      <w:r>
-        <w:rPr>
-          <w:rFonts w:eastAsia="Times New Roman" w:cs="Times New Roman"/>
-          <w:color w:val="000000" w:themeColor="text1"/>
-          <w:shd w:val="clear" w:color="auto" w:fill="FFFFFF"/>
-        </w:rPr>
-        <w:t>uM</w:t>
-      </w:r>
-      <w:proofErr w:type="spellEnd"/>
-      <w:r>
-        <w:rPr>
-          <w:rFonts w:eastAsia="Times New Roman" w:cs="Times New Roman"/>
-          <w:color w:val="000000" w:themeColor="text1"/>
-          <w:shd w:val="clear" w:color="auto" w:fill="FFFFFF"/>
-        </w:rPr>
-        <w:t xml:space="preserve"> sodium </w:t>
-      </w:r>
-      <w:proofErr w:type="spellStart"/>
-      <w:r>
-        <w:rPr>
-          <w:rFonts w:eastAsia="Times New Roman" w:cs="Times New Roman"/>
-          <w:color w:val="000000" w:themeColor="text1"/>
-          <w:shd w:val="clear" w:color="auto" w:fill="FFFFFF"/>
-        </w:rPr>
-        <w:t>orthovanadate</w:t>
-      </w:r>
-      <w:proofErr w:type="spellEnd"/>
-      <w:r>
-        <w:rPr>
-          <w:rFonts w:eastAsia="Times New Roman" w:cs="Times New Roman"/>
-          <w:color w:val="000000" w:themeColor="text1"/>
-          <w:shd w:val="clear" w:color="auto" w:fill="FFFFFF"/>
-        </w:rPr>
-        <w:t xml:space="preserve">, 5 </w:t>
-      </w:r>
-      <w:proofErr w:type="spellStart"/>
-      <w:r>
-        <w:rPr>
-          <w:rFonts w:eastAsia="Times New Roman" w:cs="Times New Roman"/>
-          <w:color w:val="000000" w:themeColor="text1"/>
-          <w:shd w:val="clear" w:color="auto" w:fill="FFFFFF"/>
-        </w:rPr>
-        <w:t>mM</w:t>
-      </w:r>
-      <w:proofErr w:type="spellEnd"/>
-      <w:r>
-        <w:rPr>
-          <w:rFonts w:eastAsia="Times New Roman" w:cs="Times New Roman"/>
-          <w:color w:val="000000" w:themeColor="text1"/>
-          <w:shd w:val="clear" w:color="auto" w:fill="FFFFFF"/>
-        </w:rPr>
-        <w:t xml:space="preserve"> sodium fluoride</w:t>
+        <w:t>(50 mM Tris, pH 7.4, 0.25% sodium deoxycholate, 1% NP40, 150 mM sodium chloride, 1 mM EDTA, 100 uM sodium orthovanadate, 5 mM sodium fluoride</w:t>
       </w:r>
       <w:r>
         <w:rPr>
@@ -7314,25 +6670,7 @@
           <w:color w:val="000000" w:themeColor="text1"/>
           <w:shd w:val="clear" w:color="auto" w:fill="FFFFFF"/>
         </w:rPr>
-        <w:t xml:space="preserve"> 10 </w:t>
-      </w:r>
-      <w:proofErr w:type="spellStart"/>
-      <w:r>
-        <w:rPr>
-          <w:rFonts w:eastAsia="Times New Roman" w:cs="Times New Roman"/>
-          <w:color w:val="000000" w:themeColor="text1"/>
-          <w:shd w:val="clear" w:color="auto" w:fill="FFFFFF"/>
-        </w:rPr>
-        <w:t>mM</w:t>
-      </w:r>
-      <w:proofErr w:type="spellEnd"/>
-      <w:r>
-        <w:rPr>
-          <w:rFonts w:eastAsia="Times New Roman" w:cs="Times New Roman"/>
-          <w:color w:val="000000" w:themeColor="text1"/>
-          <w:shd w:val="clear" w:color="auto" w:fill="FFFFFF"/>
-        </w:rPr>
-        <w:t xml:space="preserve"> sodium pyrophosphate</w:t>
+        <w:t xml:space="preserve"> 10 mM sodium pyrophosphate</w:t>
       </w:r>
       <w:r>
         <w:rPr>
@@ -7652,18 +6990,8 @@
           <w:color w:val="000000" w:themeColor="text1"/>
           <w:shd w:val="clear" w:color="auto" w:fill="FFFFFF"/>
         </w:rPr>
-        <w:t xml:space="preserve">54 </w:t>
-      </w:r>
-      <w:proofErr w:type="spellStart"/>
-      <w:r>
-        <w:rPr>
-          <w:rFonts w:eastAsia="Times New Roman" w:cs="Times New Roman"/>
-          <w:color w:val="000000" w:themeColor="text1"/>
-          <w:shd w:val="clear" w:color="auto" w:fill="FFFFFF"/>
-        </w:rPr>
-        <w:t>kDa</w:t>
-      </w:r>
-      <w:proofErr w:type="spellEnd"/>
+        <w:t>54 kDa</w:t>
+      </w:r>
       <w:r>
         <w:rPr>
           <w:rFonts w:eastAsia="Times New Roman" w:cs="Times New Roman"/>
@@ -7710,7 +7038,16 @@
           <w:color w:val="000000" w:themeColor="text1"/>
           <w:shd w:val="clear" w:color="auto" w:fill="FFFFFF"/>
         </w:rPr>
-        <w:t xml:space="preserve"> (</w:t>
+        <w:t xml:space="preserve"> </w:t>
+      </w:r>
+      <w:r>
+        <w:rPr>
+          <w:rFonts w:eastAsia="Times New Roman" w:cs="Times New Roman"/>
+          <w:color w:val="000000" w:themeColor="text1"/>
+          <w:shd w:val="clear" w:color="auto" w:fill="FFFFFF"/>
+        </w:rPr>
+        <w:lastRenderedPageBreak/>
+        <w:t>(</w:t>
       </w:r>
       <w:r>
         <w:rPr>
@@ -7742,18 +7079,8 @@
           <w:color w:val="000000" w:themeColor="text1"/>
           <w:shd w:val="clear" w:color="auto" w:fill="FFFFFF"/>
         </w:rPr>
-        <w:t xml:space="preserve"> </w:t>
-      </w:r>
-      <w:proofErr w:type="spellStart"/>
-      <w:r>
-        <w:rPr>
-          <w:rFonts w:eastAsia="Times New Roman" w:cs="Times New Roman"/>
-          <w:color w:val="000000" w:themeColor="text1"/>
-          <w:shd w:val="clear" w:color="auto" w:fill="FFFFFF"/>
-        </w:rPr>
-        <w:t>CLx</w:t>
-      </w:r>
-      <w:proofErr w:type="spellEnd"/>
+        <w:t xml:space="preserve"> CLx</w:t>
+      </w:r>
       <w:r>
         <w:rPr>
           <w:rFonts w:eastAsia="Times New Roman" w:cs="Times New Roman"/>
@@ -7832,51 +7159,15 @@
           <w:color w:val="000000" w:themeColor="text1"/>
           <w:shd w:val="clear" w:color="auto" w:fill="FFFFFF"/>
         </w:rPr>
-        <w:t xml:space="preserve"> (</w:t>
-      </w:r>
-      <w:proofErr w:type="spellStart"/>
-      <w:r>
-        <w:rPr>
-          <w:rFonts w:eastAsia="Times New Roman" w:cs="Times New Roman"/>
-          <w:color w:val="000000" w:themeColor="text1"/>
-          <w:shd w:val="clear" w:color="auto" w:fill="FFFFFF"/>
-        </w:rPr>
-        <w:t>LiCOR</w:t>
-      </w:r>
-      <w:proofErr w:type="spellEnd"/>
-      <w:r>
-        <w:rPr>
-          <w:rFonts w:eastAsia="Times New Roman" w:cs="Times New Roman"/>
-          <w:color w:val="000000" w:themeColor="text1"/>
-          <w:shd w:val="clear" w:color="auto" w:fill="FFFFFF"/>
-        </w:rPr>
-        <w:t>)</w:t>
-      </w:r>
-      <w:r>
-        <w:rPr>
-          <w:rFonts w:eastAsia="Times New Roman" w:cs="Times New Roman"/>
-          <w:color w:val="000000" w:themeColor="text1"/>
-          <w:shd w:val="clear" w:color="auto" w:fill="FFFFFF"/>
-        </w:rPr>
-        <w:t xml:space="preserve"> and normalized to Revert Total Protein Stain (</w:t>
-      </w:r>
-      <w:proofErr w:type="spellStart"/>
-      <w:r>
-        <w:rPr>
-          <w:rFonts w:eastAsia="Times New Roman" w:cs="Times New Roman"/>
-          <w:color w:val="000000" w:themeColor="text1"/>
-          <w:shd w:val="clear" w:color="auto" w:fill="FFFFFF"/>
-        </w:rPr>
-        <w:t>LiCOR</w:t>
-      </w:r>
-      <w:proofErr w:type="spellEnd"/>
-      <w:r>
-        <w:rPr>
-          <w:rFonts w:eastAsia="Times New Roman" w:cs="Times New Roman"/>
-          <w:color w:val="000000" w:themeColor="text1"/>
-          <w:shd w:val="clear" w:color="auto" w:fill="FFFFFF"/>
-        </w:rPr>
-        <w:t>)</w:t>
+        <w:t xml:space="preserve"> (LiCOR)</w:t>
+      </w:r>
+      <w:r>
+        <w:rPr>
+          <w:rFonts w:eastAsia="Times New Roman" w:cs="Times New Roman"/>
+          <w:color w:val="000000" w:themeColor="text1"/>
+          <w:shd w:val="clear" w:color="auto" w:fill="FFFFFF"/>
+        </w:rPr>
+        <w:t xml:space="preserve"> and normalized to Revert Total Protein Stain (LiCOR)</w:t>
       </w:r>
       <w:r>
         <w:rPr>
@@ -7909,7 +7200,6 @@
           <w:b/>
           <w:color w:val="000000" w:themeColor="text1"/>
         </w:rPr>
-        <w:lastRenderedPageBreak/>
         <w:t>Statistics</w:t>
       </w:r>
       <w:r>
@@ -7982,21 +7272,7 @@
         <w:rPr>
           <w:color w:val="000000" w:themeColor="text1"/>
         </w:rPr>
-        <w:t xml:space="preserve">, normality and equal variance were tested using Shapiro-Wilk and </w:t>
-      </w:r>
-      <w:proofErr w:type="spellStart"/>
-      <w:r>
-        <w:rPr>
-          <w:color w:val="000000" w:themeColor="text1"/>
-        </w:rPr>
-        <w:t>Levene’s</w:t>
-      </w:r>
-      <w:proofErr w:type="spellEnd"/>
-      <w:r>
-        <w:rPr>
-          <w:color w:val="000000" w:themeColor="text1"/>
-        </w:rPr>
-        <w:t xml:space="preserve"> tests</w:t>
+        <w:t>, normality and equal variance were tested using Shapiro-Wilk and Levene’s tests</w:t>
       </w:r>
       <w:r>
         <w:rPr>
@@ -8371,21 +7647,7 @@
         <w:rPr>
           <w:color w:val="000000" w:themeColor="text1"/>
         </w:rPr>
-        <w:t xml:space="preserve"> data stratifying the </w:t>
-      </w:r>
-      <w:proofErr w:type="spellStart"/>
-      <w:r>
-        <w:rPr>
-          <w:color w:val="000000" w:themeColor="text1"/>
-        </w:rPr>
-        <w:t>Cushingoid</w:t>
-      </w:r>
-      <w:proofErr w:type="spellEnd"/>
-      <w:r>
-        <w:rPr>
-          <w:color w:val="000000" w:themeColor="text1"/>
-        </w:rPr>
-        <w:t xml:space="preserve"> and control groups by BMI</w:t>
+        <w:t xml:space="preserve"> data stratifying the Cushingoid and control groups by BMI</w:t>
       </w:r>
       <w:r>
         <w:rPr>
@@ -8689,7 +7951,15 @@
           <w:bCs/>
           <w:color w:val="000000" w:themeColor="text1"/>
         </w:rPr>
-        <w:t xml:space="preserve"> increase in HOMA-IR score </w:t>
+        <w:t xml:space="preserve"> increase in </w:t>
+      </w:r>
+      <w:r>
+        <w:rPr>
+          <w:bCs/>
+          <w:color w:val="000000" w:themeColor="text1"/>
+        </w:rPr>
+        <w:lastRenderedPageBreak/>
+        <w:t xml:space="preserve">HOMA-IR score </w:t>
       </w:r>
       <w:r>
         <w:rPr>
@@ -8781,7 +8051,6 @@
         <w:rPr>
           <w:color w:val="000000" w:themeColor="text1"/>
         </w:rPr>
-        <w:lastRenderedPageBreak/>
         <w:t xml:space="preserve">To investigate if obesity status influences </w:t>
       </w:r>
       <w:r>
@@ -9070,14 +8339,7 @@
         <w:rPr>
           <w:color w:val="000000" w:themeColor="text1"/>
         </w:rPr>
-        <w:t xml:space="preserve">we performed </w:t>
-      </w:r>
-      <w:proofErr w:type="spellStart"/>
-      <w:r>
-        <w:rPr>
-          <w:color w:val="000000" w:themeColor="text1"/>
-        </w:rPr>
-        <w:t>hyperinsulinemic</w:t>
+        <w:t>we performed hyperinsulinemic</w:t>
       </w:r>
       <w:r>
         <w:rPr>
@@ -9089,14 +8351,7 @@
         <w:rPr>
           <w:color w:val="000000" w:themeColor="text1"/>
         </w:rPr>
-        <w:t>euglycemic</w:t>
-      </w:r>
-      <w:proofErr w:type="spellEnd"/>
-      <w:r>
-        <w:rPr>
-          <w:color w:val="000000" w:themeColor="text1"/>
-        </w:rPr>
-        <w:t xml:space="preserve"> clamp</w:t>
+        <w:t>euglycemic clamp</w:t>
       </w:r>
       <w:r>
         <w:rPr>
@@ -9218,7 +8473,6 @@
         </w:rPr>
         <w:t>(Supplementary Figure 1</w:t>
       </w:r>
-      <w:proofErr w:type="gramStart"/>
       <w:r>
         <w:rPr>
           <w:color w:val="000000" w:themeColor="text1"/>
@@ -9229,9 +8483,243 @@
         <w:rPr>
           <w:color w:val="000000" w:themeColor="text1"/>
         </w:rPr>
-        <w:t>F</w:t>
-      </w:r>
-      <w:proofErr w:type="gramEnd"/>
+        <w:t>F)</w:t>
+      </w:r>
+      <w:r>
+        <w:rPr>
+          <w:color w:val="000000" w:themeColor="text1"/>
+        </w:rPr>
+        <w:t xml:space="preserve">.  </w:t>
+      </w:r>
+      <w:r>
+        <w:rPr>
+          <w:color w:val="000000" w:themeColor="text1"/>
+        </w:rPr>
+        <w:t xml:space="preserve">During the </w:t>
+      </w:r>
+      <w:r>
+        <w:rPr>
+          <w:color w:val="000000" w:themeColor="text1"/>
+        </w:rPr>
+        <w:t>hyper</w:t>
+      </w:r>
+      <w:r>
+        <w:rPr>
+          <w:color w:val="000000" w:themeColor="text1"/>
+        </w:rPr>
+        <w:t>insulin</w:t>
+      </w:r>
+      <w:r>
+        <w:rPr>
+          <w:color w:val="000000" w:themeColor="text1"/>
+        </w:rPr>
+        <w:t>emic</w:t>
+      </w:r>
+      <w:r>
+        <w:rPr>
+          <w:color w:val="000000" w:themeColor="text1"/>
+        </w:rPr>
+        <w:t xml:space="preserve"> phase, the</w:t>
+      </w:r>
+      <w:r>
+        <w:rPr>
+          <w:color w:val="000000" w:themeColor="text1"/>
+        </w:rPr>
+        <w:t xml:space="preserve"> </w:t>
+      </w:r>
+      <w:r>
+        <w:rPr>
+          <w:color w:val="000000" w:themeColor="text1"/>
+        </w:rPr>
+        <w:t xml:space="preserve">glucose </w:t>
+      </w:r>
+      <w:r>
+        <w:rPr>
+          <w:color w:val="000000" w:themeColor="text1"/>
+        </w:rPr>
+        <w:t>infusion rate was</w:t>
+      </w:r>
+      <w:r>
+        <w:rPr>
+          <w:color w:val="000000" w:themeColor="text1"/>
+        </w:rPr>
+        <w:t xml:space="preserve"> </w:t>
+      </w:r>
+      <w:r>
+        <w:rPr>
+          <w:color w:val="000000" w:themeColor="text1"/>
+        </w:rPr>
+        <w:t xml:space="preserve">39% </w:t>
+      </w:r>
+      <w:r>
+        <w:rPr>
+          <w:color w:val="000000" w:themeColor="text1"/>
+        </w:rPr>
+        <w:t xml:space="preserve">lower </w:t>
+      </w:r>
+      <w:r>
+        <w:rPr>
+          <w:color w:val="000000" w:themeColor="text1"/>
+        </w:rPr>
+        <w:t xml:space="preserve">in obese dexamethasone-treated mice when compared to obese </w:t>
+      </w:r>
+      <w:r>
+        <w:rPr>
+          <w:color w:val="000000" w:themeColor="text1"/>
+        </w:rPr>
+        <w:lastRenderedPageBreak/>
+        <w:t xml:space="preserve">controls </w:t>
+      </w:r>
+      <w:r>
+        <w:rPr>
+          <w:color w:val="000000" w:themeColor="text1"/>
+        </w:rPr>
+        <w:t xml:space="preserve">indicating insulin resistance </w:t>
+      </w:r>
+      <w:r>
+        <w:rPr>
+          <w:color w:val="000000" w:themeColor="text1"/>
+        </w:rPr>
+        <w:t xml:space="preserve">at euglycemia </w:t>
+      </w:r>
+      <w:r>
+        <w:rPr>
+          <w:color w:val="000000" w:themeColor="text1"/>
+        </w:rPr>
+        <w:t>(Fi</w:t>
+      </w:r>
+      <w:r>
+        <w:rPr>
+          <w:color w:val="000000" w:themeColor="text1"/>
+        </w:rPr>
+        <w:t>gure</w:t>
+      </w:r>
+      <w:r>
+        <w:rPr>
+          <w:color w:val="000000" w:themeColor="text1"/>
+        </w:rPr>
+        <w:t xml:space="preserve"> 1</w:t>
+      </w:r>
+      <w:r>
+        <w:rPr>
+          <w:color w:val="000000" w:themeColor="text1"/>
+        </w:rPr>
+        <w:t>E</w:t>
+      </w:r>
+      <w:r>
+        <w:rPr>
+          <w:color w:val="000000" w:themeColor="text1"/>
+        </w:rPr>
+        <w:t xml:space="preserve">). </w:t>
+      </w:r>
+      <w:r>
+        <w:rPr>
+          <w:color w:val="000000" w:themeColor="text1"/>
+        </w:rPr>
+        <w:t>Basal</w:t>
+      </w:r>
+      <w:r>
+        <w:rPr>
+          <w:color w:val="000000" w:themeColor="text1"/>
+        </w:rPr>
+        <w:t xml:space="preserve"> </w:t>
+      </w:r>
+      <w:r>
+        <w:rPr>
+          <w:color w:val="000000" w:themeColor="text1"/>
+        </w:rPr>
+        <w:t>endogenous</w:t>
+      </w:r>
+      <w:r>
+        <w:rPr>
+          <w:color w:val="000000" w:themeColor="text1"/>
+        </w:rPr>
+        <w:t xml:space="preserve"> glucose production</w:t>
+      </w:r>
+      <w:r>
+        <w:rPr>
+          <w:color w:val="000000" w:themeColor="text1"/>
+        </w:rPr>
+        <w:t xml:space="preserve"> (</w:t>
+      </w:r>
+      <w:r>
+        <w:rPr>
+          <w:color w:val="000000" w:themeColor="text1"/>
+        </w:rPr>
+        <w:t>E</w:t>
+      </w:r>
+      <w:r>
+        <w:rPr>
+          <w:color w:val="000000" w:themeColor="text1"/>
+        </w:rPr>
+        <w:t>GP)</w:t>
+      </w:r>
+      <w:r>
+        <w:rPr>
+          <w:color w:val="000000" w:themeColor="text1"/>
+        </w:rPr>
+        <w:t xml:space="preserve"> was</w:t>
+      </w:r>
+      <w:r>
+        <w:rPr>
+          <w:color w:val="000000" w:themeColor="text1"/>
+        </w:rPr>
+        <w:t xml:space="preserve"> </w:t>
+      </w:r>
+      <w:r>
+        <w:rPr>
+          <w:color w:val="000000" w:themeColor="text1"/>
+        </w:rPr>
+        <w:t>37</w:t>
+      </w:r>
+      <w:r>
+        <w:rPr>
+          <w:color w:val="000000" w:themeColor="text1"/>
+        </w:rPr>
+        <w:t xml:space="preserve">% </w:t>
+      </w:r>
+      <w:r>
+        <w:rPr>
+          <w:color w:val="000000" w:themeColor="text1"/>
+        </w:rPr>
+        <w:t>higher</w:t>
+      </w:r>
+      <w:r>
+        <w:rPr>
+          <w:color w:val="000000" w:themeColor="text1"/>
+        </w:rPr>
+        <w:t xml:space="preserve"> in the</w:t>
+      </w:r>
+      <w:r>
+        <w:rPr>
+          <w:color w:val="000000" w:themeColor="text1"/>
+        </w:rPr>
+        <w:t xml:space="preserve"> dexamethasone</w:t>
+      </w:r>
+      <w:r>
+        <w:rPr>
+          <w:color w:val="000000" w:themeColor="text1"/>
+        </w:rPr>
+        <w:t>-</w:t>
+      </w:r>
+      <w:r>
+        <w:rPr>
+          <w:color w:val="000000" w:themeColor="text1"/>
+        </w:rPr>
+        <w:t xml:space="preserve"> treated group</w:t>
+      </w:r>
+      <w:r>
+        <w:rPr>
+          <w:color w:val="000000" w:themeColor="text1"/>
+        </w:rPr>
+        <w:t xml:space="preserve"> (p=0.0</w:t>
+      </w:r>
+      <w:r>
+        <w:rPr>
+          <w:color w:val="000000" w:themeColor="text1"/>
+        </w:rPr>
+        <w:t>26</w:t>
+      </w:r>
       <w:r>
         <w:rPr>
           <w:color w:val="000000" w:themeColor="text1"/>
@@ -9242,256 +8730,6 @@
         <w:rPr>
           <w:color w:val="000000" w:themeColor="text1"/>
         </w:rPr>
-        <w:t xml:space="preserve">.  </w:t>
-      </w:r>
-      <w:r>
-        <w:rPr>
-          <w:color w:val="000000" w:themeColor="text1"/>
-        </w:rPr>
-        <w:t xml:space="preserve">During the </w:t>
-      </w:r>
-      <w:proofErr w:type="spellStart"/>
-      <w:r>
-        <w:rPr>
-          <w:color w:val="000000" w:themeColor="text1"/>
-        </w:rPr>
-        <w:t>hyper</w:t>
-      </w:r>
-      <w:r>
-        <w:rPr>
-          <w:color w:val="000000" w:themeColor="text1"/>
-        </w:rPr>
-        <w:t>insulin</w:t>
-      </w:r>
-      <w:r>
-        <w:rPr>
-          <w:color w:val="000000" w:themeColor="text1"/>
-        </w:rPr>
-        <w:t>emic</w:t>
-      </w:r>
-      <w:proofErr w:type="spellEnd"/>
-      <w:r>
-        <w:rPr>
-          <w:color w:val="000000" w:themeColor="text1"/>
-        </w:rPr>
-        <w:t xml:space="preserve"> phase, the</w:t>
-      </w:r>
-      <w:r>
-        <w:rPr>
-          <w:color w:val="000000" w:themeColor="text1"/>
-        </w:rPr>
-        <w:t xml:space="preserve"> </w:t>
-      </w:r>
-      <w:r>
-        <w:rPr>
-          <w:color w:val="000000" w:themeColor="text1"/>
-        </w:rPr>
-        <w:t xml:space="preserve">glucose </w:t>
-      </w:r>
-      <w:r>
-        <w:rPr>
-          <w:color w:val="000000" w:themeColor="text1"/>
-        </w:rPr>
-        <w:t>infusion rate was</w:t>
-      </w:r>
-      <w:r>
-        <w:rPr>
-          <w:color w:val="000000" w:themeColor="text1"/>
-        </w:rPr>
-        <w:t xml:space="preserve"> </w:t>
-      </w:r>
-      <w:r>
-        <w:rPr>
-          <w:color w:val="000000" w:themeColor="text1"/>
-        </w:rPr>
-        <w:t xml:space="preserve">39% </w:t>
-      </w:r>
-      <w:r>
-        <w:rPr>
-          <w:color w:val="000000" w:themeColor="text1"/>
-        </w:rPr>
-        <w:t xml:space="preserve">lower </w:t>
-      </w:r>
-      <w:r>
-        <w:rPr>
-          <w:color w:val="000000" w:themeColor="text1"/>
-        </w:rPr>
-        <w:t xml:space="preserve">in obese dexamethasone-treated mice when compared to obese controls </w:t>
-      </w:r>
-      <w:r>
-        <w:rPr>
-          <w:color w:val="000000" w:themeColor="text1"/>
-        </w:rPr>
-        <w:t xml:space="preserve">indicating insulin resistance </w:t>
-      </w:r>
-      <w:r>
-        <w:rPr>
-          <w:color w:val="000000" w:themeColor="text1"/>
-        </w:rPr>
-        <w:t xml:space="preserve">at </w:t>
-      </w:r>
-      <w:proofErr w:type="spellStart"/>
-      <w:r>
-        <w:rPr>
-          <w:color w:val="000000" w:themeColor="text1"/>
-        </w:rPr>
-        <w:t>euglycemia</w:t>
-      </w:r>
-      <w:proofErr w:type="spellEnd"/>
-      <w:r>
-        <w:rPr>
-          <w:color w:val="000000" w:themeColor="text1"/>
-        </w:rPr>
-        <w:t xml:space="preserve"> </w:t>
-      </w:r>
-      <w:r>
-        <w:rPr>
-          <w:color w:val="000000" w:themeColor="text1"/>
-        </w:rPr>
-        <w:t>(Fi</w:t>
-      </w:r>
-      <w:r>
-        <w:rPr>
-          <w:color w:val="000000" w:themeColor="text1"/>
-        </w:rPr>
-        <w:t>gure</w:t>
-      </w:r>
-      <w:r>
-        <w:rPr>
-          <w:color w:val="000000" w:themeColor="text1"/>
-        </w:rPr>
-        <w:t xml:space="preserve"> 1</w:t>
-      </w:r>
-      <w:r>
-        <w:rPr>
-          <w:color w:val="000000" w:themeColor="text1"/>
-        </w:rPr>
-        <w:t>E</w:t>
-      </w:r>
-      <w:r>
-        <w:rPr>
-          <w:color w:val="000000" w:themeColor="text1"/>
-        </w:rPr>
-        <w:t xml:space="preserve">). </w:t>
-      </w:r>
-      <w:r>
-        <w:rPr>
-          <w:color w:val="000000" w:themeColor="text1"/>
-        </w:rPr>
-        <w:t>Basal</w:t>
-      </w:r>
-      <w:r>
-        <w:rPr>
-          <w:color w:val="000000" w:themeColor="text1"/>
-        </w:rPr>
-        <w:t xml:space="preserve"> </w:t>
-      </w:r>
-      <w:r>
-        <w:rPr>
-          <w:color w:val="000000" w:themeColor="text1"/>
-        </w:rPr>
-        <w:t>endogenous</w:t>
-      </w:r>
-      <w:r>
-        <w:rPr>
-          <w:color w:val="000000" w:themeColor="text1"/>
-        </w:rPr>
-        <w:t xml:space="preserve"> glucose production</w:t>
-      </w:r>
-      <w:r>
-        <w:rPr>
-          <w:color w:val="000000" w:themeColor="text1"/>
-        </w:rPr>
-        <w:t xml:space="preserve"> (</w:t>
-      </w:r>
-      <w:r>
-        <w:rPr>
-          <w:color w:val="000000" w:themeColor="text1"/>
-        </w:rPr>
-        <w:t>E</w:t>
-      </w:r>
-      <w:r>
-        <w:rPr>
-          <w:color w:val="000000" w:themeColor="text1"/>
-        </w:rPr>
-        <w:t>GP)</w:t>
-      </w:r>
-      <w:r>
-        <w:rPr>
-          <w:color w:val="000000" w:themeColor="text1"/>
-        </w:rPr>
-        <w:t xml:space="preserve"> was</w:t>
-      </w:r>
-      <w:r>
-        <w:rPr>
-          <w:color w:val="000000" w:themeColor="text1"/>
-        </w:rPr>
-        <w:t xml:space="preserve"> </w:t>
-      </w:r>
-      <w:r>
-        <w:rPr>
-          <w:color w:val="000000" w:themeColor="text1"/>
-        </w:rPr>
-        <w:t>37</w:t>
-      </w:r>
-      <w:r>
-        <w:rPr>
-          <w:color w:val="000000" w:themeColor="text1"/>
-        </w:rPr>
-        <w:t xml:space="preserve">% </w:t>
-      </w:r>
-      <w:r>
-        <w:rPr>
-          <w:color w:val="000000" w:themeColor="text1"/>
-        </w:rPr>
-        <w:t>higher</w:t>
-      </w:r>
-      <w:r>
-        <w:rPr>
-          <w:color w:val="000000" w:themeColor="text1"/>
-        </w:rPr>
-        <w:t xml:space="preserve"> in the</w:t>
-      </w:r>
-      <w:r>
-        <w:rPr>
-          <w:color w:val="000000" w:themeColor="text1"/>
-        </w:rPr>
-        <w:t xml:space="preserve"> dexamethasone</w:t>
-      </w:r>
-      <w:r>
-        <w:rPr>
-          <w:color w:val="000000" w:themeColor="text1"/>
-        </w:rPr>
-        <w:t>-</w:t>
-      </w:r>
-      <w:r>
-        <w:rPr>
-          <w:color w:val="000000" w:themeColor="text1"/>
-        </w:rPr>
-        <w:t xml:space="preserve"> treated group</w:t>
-      </w:r>
-      <w:r>
-        <w:rPr>
-          <w:color w:val="000000" w:themeColor="text1"/>
-        </w:rPr>
-        <w:t xml:space="preserve"> (p=0.0</w:t>
-      </w:r>
-      <w:r>
-        <w:rPr>
-          <w:color w:val="000000" w:themeColor="text1"/>
-        </w:rPr>
-        <w:t>26</w:t>
-      </w:r>
-      <w:r>
-        <w:rPr>
-          <w:color w:val="000000" w:themeColor="text1"/>
-        </w:rPr>
-        <w:t>)</w:t>
-      </w:r>
-      <w:r>
-        <w:rPr>
-          <w:color w:val="000000" w:themeColor="text1"/>
-        </w:rPr>
         <w:t>.</w:t>
       </w:r>
       <w:r>
@@ -9594,14 +8832,7 @@
         <w:rPr>
           <w:color w:val="000000" w:themeColor="text1"/>
         </w:rPr>
-        <w:t xml:space="preserve">% </w:t>
-      </w:r>
-      <w:r>
-        <w:rPr>
-          <w:color w:val="000000" w:themeColor="text1"/>
-        </w:rPr>
-        <w:lastRenderedPageBreak/>
-        <w:t xml:space="preserve">in the </w:t>
+        <w:t xml:space="preserve">% in the </w:t>
       </w:r>
       <w:r>
         <w:rPr>
@@ -10260,21 +9491,7 @@
         <w:rPr>
           <w:color w:val="000000" w:themeColor="text1"/>
         </w:rPr>
-        <w:t xml:space="preserve">38% increase in non-obese subjects versus a </w:t>
-      </w:r>
-      <w:proofErr w:type="gramStart"/>
-      <w:r>
-        <w:rPr>
-          <w:color w:val="000000" w:themeColor="text1"/>
-        </w:rPr>
-        <w:t>2.8 fold</w:t>
-      </w:r>
-      <w:proofErr w:type="gramEnd"/>
-      <w:r>
-        <w:rPr>
-          <w:color w:val="000000" w:themeColor="text1"/>
-        </w:rPr>
-        <w:t xml:space="preserve"> increase in subjects</w:t>
+        <w:t>38% increase in non-obese subjects versus a 2.8 fold increase in subjects</w:t>
       </w:r>
       <w:r>
         <w:rPr>
@@ -10620,6 +9837,7 @@
         <w:rPr>
           <w:color w:val="000000" w:themeColor="text1"/>
         </w:rPr>
+        <w:lastRenderedPageBreak/>
         <w:t>We used qPCR to measure the expression of g</w:t>
       </w:r>
       <w:r>
@@ -10666,7 +9884,6 @@
         </w:rPr>
         <w:t xml:space="preserve"> and </w:t>
       </w:r>
-      <w:proofErr w:type="spellStart"/>
       <w:r>
         <w:rPr>
           <w:i/>
@@ -10674,7 +9891,6 @@
         </w:rPr>
         <w:t>Fasn</w:t>
       </w:r>
-      <w:proofErr w:type="spellEnd"/>
       <w:r>
         <w:rPr>
           <w:color w:val="000000" w:themeColor="text1"/>
@@ -10799,7 +10015,6 @@
         <w:rPr>
           <w:color w:val="000000" w:themeColor="text1"/>
         </w:rPr>
-        <w:lastRenderedPageBreak/>
         <w:t xml:space="preserve">dexamethasone treatment is </w:t>
       </w:r>
       <w:r>
@@ -11065,14 +10280,12 @@
         </w:rPr>
         <w:t xml:space="preserve">both </w:t>
       </w:r>
-      <w:proofErr w:type="spellStart"/>
       <w:r>
         <w:rPr>
           <w:color w:val="000000" w:themeColor="text1"/>
         </w:rPr>
         <w:t>iWAT</w:t>
       </w:r>
-      <w:proofErr w:type="spellEnd"/>
       <w:r>
         <w:rPr>
           <w:color w:val="000000" w:themeColor="text1"/>
@@ -11091,14 +10304,12 @@
         </w:rPr>
         <w:t xml:space="preserve">and </w:t>
       </w:r>
-      <w:proofErr w:type="spellStart"/>
       <w:r>
         <w:rPr>
           <w:color w:val="000000" w:themeColor="text1"/>
         </w:rPr>
         <w:t>eWAT</w:t>
       </w:r>
-      <w:proofErr w:type="spellEnd"/>
       <w:r>
         <w:rPr>
           <w:color w:val="000000" w:themeColor="text1"/>
@@ -11219,14 +10430,12 @@
         </w:rPr>
         <w:t xml:space="preserve">weights of </w:t>
       </w:r>
-      <w:proofErr w:type="spellStart"/>
       <w:r>
         <w:rPr>
           <w:color w:val="000000" w:themeColor="text1"/>
         </w:rPr>
         <w:t>iWAT</w:t>
       </w:r>
-      <w:proofErr w:type="spellEnd"/>
       <w:r>
         <w:rPr>
           <w:color w:val="000000" w:themeColor="text1"/>
@@ -11239,14 +10448,12 @@
         </w:rPr>
         <w:t xml:space="preserve">or </w:t>
       </w:r>
-      <w:proofErr w:type="spellStart"/>
       <w:r>
         <w:rPr>
           <w:color w:val="000000" w:themeColor="text1"/>
         </w:rPr>
         <w:t>eWAT</w:t>
       </w:r>
-      <w:proofErr w:type="spellEnd"/>
       <w:r>
         <w:rPr>
           <w:color w:val="000000" w:themeColor="text1"/>
@@ -11373,6 +10580,102 @@
         </w:rPr>
         <w:t xml:space="preserve"> </w:t>
       </w:r>
+      <w:ins w:id="15" w:author="Microsoft Office User" w:date="2017-12-14T11:42:00Z">
+        <w:r>
+          <w:rPr>
+            <w:color w:val="000000" w:themeColor="text1"/>
+          </w:rPr>
+          <w:t xml:space="preserve">Chow-fed, dexamethasone-treated mice </w:t>
+        </w:r>
+      </w:ins>
+      <w:ins w:id="16" w:author="Microsoft Office User" w:date="2017-12-14T11:43:00Z">
+        <w:r>
+          <w:rPr>
+            <w:color w:val="000000" w:themeColor="text1"/>
+          </w:rPr>
+          <w:t xml:space="preserve">ate </w:t>
+        </w:r>
+        <w:commentRangeStart w:id="17"/>
+        <w:r>
+          <w:rPr>
+            <w:color w:val="000000" w:themeColor="text1"/>
+          </w:rPr>
+          <w:t>significantly</w:t>
+        </w:r>
+        <w:commentRangeEnd w:id="17"/>
+        <w:r>
+          <w:rPr>
+            <w:rStyle w:val="CommentReference"/>
+          </w:rPr>
+          <w:commentReference w:id="17"/>
+        </w:r>
+        <w:r>
+          <w:rPr>
+            <w:color w:val="000000" w:themeColor="text1"/>
+          </w:rPr>
+          <w:t xml:space="preserve"> less</w:t>
+        </w:r>
+      </w:ins>
+      <w:ins w:id="18" w:author="Microsoft Office User" w:date="2017-12-14T11:44:00Z">
+        <w:r>
+          <w:rPr>
+            <w:color w:val="000000" w:themeColor="text1"/>
+          </w:rPr>
+          <w:t xml:space="preserve"> than </w:t>
+        </w:r>
+      </w:ins>
+      <w:ins w:id="19" w:author="Microsoft Office User" w:date="2017-12-14T11:45:00Z">
+        <w:r>
+          <w:rPr>
+            <w:color w:val="000000" w:themeColor="text1"/>
+          </w:rPr>
+          <w:t>chow-fed controls ()</w:t>
+        </w:r>
+      </w:ins>
+      <w:ins w:id="20" w:author="Microsoft Office User" w:date="2017-12-14T11:43:00Z">
+        <w:r>
+          <w:rPr>
+            <w:color w:val="000000" w:themeColor="text1"/>
+          </w:rPr>
+          <w:t xml:space="preserve">, as previously </w:t>
+        </w:r>
+        <w:commentRangeStart w:id="21"/>
+        <w:r>
+          <w:rPr>
+            <w:color w:val="000000" w:themeColor="text1"/>
+          </w:rPr>
+          <w:t>reported</w:t>
+        </w:r>
+        <w:commentRangeEnd w:id="21"/>
+        <w:r>
+          <w:rPr>
+            <w:rStyle w:val="CommentReference"/>
+          </w:rPr>
+          <w:commentReference w:id="21"/>
+        </w:r>
+        <w:r>
+          <w:rPr>
+            <w:color w:val="000000" w:themeColor="text1"/>
+          </w:rPr>
+          <w:t xml:space="preserve"> </w:t>
+        </w:r>
+      </w:ins>
+      <w:ins w:id="22" w:author="Microsoft Office User" w:date="2017-12-14T11:45:00Z">
+        <w:r>
+          <w:rPr>
+            <w:color w:val="000000" w:themeColor="text1"/>
+          </w:rPr>
+          <w:t>().</w:t>
+        </w:r>
+      </w:ins>
+      <w:ins w:id="23" w:author="Microsoft Office User" w:date="2017-12-14T11:43:00Z">
+        <w:r>
+          <w:rPr>
+            <w:color w:val="000000" w:themeColor="text1"/>
+          </w:rPr>
+          <w:t xml:space="preserve"> </w:t>
+        </w:r>
+      </w:ins>
       <w:r>
         <w:rPr>
           <w:color w:val="000000" w:themeColor="text1"/>
@@ -11437,7 +10740,27 @@
         <w:rPr>
           <w:color w:val="000000" w:themeColor="text1"/>
         </w:rPr>
-        <w:t xml:space="preserve">hese data suggest that the weight loss in obese animals provided dexamethasone is not due to reductions in food intake.  </w:t>
+        <w:t xml:space="preserve">hese data suggest that the weight loss in obese animals provided dexamethasone is not due to reductions in food </w:t>
+      </w:r>
+      <w:commentRangeStart w:id="24"/>
+      <w:r>
+        <w:rPr>
+          <w:color w:val="000000" w:themeColor="text1"/>
+        </w:rPr>
+        <w:t>intake</w:t>
+      </w:r>
+      <w:commentRangeEnd w:id="24"/>
+      <w:r>
+        <w:rPr>
+          <w:rStyle w:val="CommentReference"/>
+        </w:rPr>
+        <w:commentReference w:id="24"/>
+      </w:r>
+      <w:r>
+        <w:rPr>
+          <w:color w:val="000000" w:themeColor="text1"/>
+        </w:rPr>
+        <w:t xml:space="preserve">.  </w:t>
       </w:r>
     </w:p>
     <w:p>
@@ -11483,6 +10806,7 @@
         <w:rPr>
           <w:color w:val="000000" w:themeColor="text1"/>
         </w:rPr>
+        <w:lastRenderedPageBreak/>
         <w:t>Lipolysis has previously been associated with ins</w:t>
       </w:r>
       <w:r>
@@ -11816,14 +11140,7 @@
         <w:rPr>
           <w:color w:val="000000" w:themeColor="text1"/>
         </w:rPr>
-        <w:t xml:space="preserve"> decreased </w:t>
-      </w:r>
-      <w:r>
-        <w:rPr>
-          <w:color w:val="000000" w:themeColor="text1"/>
-        </w:rPr>
-        <w:lastRenderedPageBreak/>
-        <w:t>lipid content</w:t>
+        <w:t xml:space="preserve"> decreased lipid content</w:t>
       </w:r>
       <w:r>
         <w:rPr>
@@ -11967,21 +11284,7 @@
         <w:rPr>
           <w:color w:val="000000" w:themeColor="text1"/>
         </w:rPr>
-        <w:t xml:space="preserve">In order to identify a potential GR-dependent </w:t>
-      </w:r>
-      <w:proofErr w:type="spellStart"/>
-      <w:r>
-        <w:rPr>
-          <w:color w:val="000000" w:themeColor="text1"/>
-        </w:rPr>
-        <w:t>lipolytic</w:t>
-      </w:r>
-      <w:proofErr w:type="spellEnd"/>
-      <w:r>
-        <w:rPr>
-          <w:color w:val="000000" w:themeColor="text1"/>
-        </w:rPr>
-        <w:t xml:space="preserve"> target</w:t>
+        <w:t>In order to identify a potential GR-dependent lipolytic target</w:t>
       </w:r>
       <w:r>
         <w:rPr>
@@ -12726,19 +12029,11 @@
         </w:rPr>
         <w:t xml:space="preserve">from </w:t>
       </w:r>
-      <w:proofErr w:type="spellStart"/>
-      <w:r>
-        <w:rPr>
-          <w:color w:val="000000" w:themeColor="text1"/>
-        </w:rPr>
-        <w:t>iWAT</w:t>
-      </w:r>
-      <w:proofErr w:type="spellEnd"/>
-      <w:r>
-        <w:rPr>
-          <w:color w:val="000000" w:themeColor="text1"/>
-        </w:rPr>
-        <w:t xml:space="preserve"> </w:t>
+      <w:r>
+        <w:rPr>
+          <w:color w:val="000000" w:themeColor="text1"/>
+        </w:rPr>
+        <w:t xml:space="preserve">iWAT </w:t>
       </w:r>
       <w:r>
         <w:rPr>
@@ -12756,6 +12051,7 @@
         <w:rPr>
           <w:color w:val="000000" w:themeColor="text1"/>
         </w:rPr>
+        <w:lastRenderedPageBreak/>
         <w:t xml:space="preserve">an upregulation of </w:t>
       </w:r>
       <w:r>
@@ -12989,56 +12285,7 @@
         <w:rPr>
           <w:color w:val="000000" w:themeColor="text1"/>
         </w:rPr>
-        <w:t xml:space="preserve"> if the increase in </w:t>
-      </w:r>
-      <w:proofErr w:type="spellStart"/>
-      <w:r>
-        <w:rPr>
-          <w:color w:val="000000" w:themeColor="text1"/>
-        </w:rPr>
-        <w:t>lipolytic</w:t>
-      </w:r>
-      <w:proofErr w:type="spellEnd"/>
-      <w:r>
-        <w:rPr>
-          <w:color w:val="000000" w:themeColor="text1"/>
-        </w:rPr>
-        <w:t xml:space="preserve"> metabolites </w:t>
-      </w:r>
-      <w:r>
-        <w:rPr>
-          <w:color w:val="000000" w:themeColor="text1"/>
-        </w:rPr>
-        <w:lastRenderedPageBreak/>
-        <w:t xml:space="preserve">was suppressed by insulin during the </w:t>
-      </w:r>
-      <w:proofErr w:type="spellStart"/>
-      <w:r>
-        <w:rPr>
-          <w:color w:val="000000" w:themeColor="text1"/>
-        </w:rPr>
-        <w:t>hyperinsulinemic</w:t>
-      </w:r>
-      <w:proofErr w:type="spellEnd"/>
-      <w:r>
-        <w:rPr>
-          <w:color w:val="000000" w:themeColor="text1"/>
-        </w:rPr>
-        <w:t xml:space="preserve"> </w:t>
-      </w:r>
-      <w:proofErr w:type="spellStart"/>
-      <w:r>
-        <w:rPr>
-          <w:color w:val="000000" w:themeColor="text1"/>
-        </w:rPr>
-        <w:t>euglycemic</w:t>
-      </w:r>
-      <w:proofErr w:type="spellEnd"/>
-      <w:r>
-        <w:rPr>
-          <w:color w:val="000000" w:themeColor="text1"/>
-        </w:rPr>
-        <w:t xml:space="preserve"> clamp in the obese mice</w:t>
+        <w:t xml:space="preserve"> if the increase in lipolytic metabolites was suppressed by insulin during the hyperinsulinemic euglycemic clamp in the obese mice</w:t>
       </w:r>
       <w:r>
         <w:rPr>
@@ -13198,21 +12445,7 @@
         <w:rPr>
           <w:color w:val="000000" w:themeColor="text1"/>
         </w:rPr>
-        <w:t xml:space="preserve"> in the </w:t>
-      </w:r>
-      <w:proofErr w:type="spellStart"/>
-      <w:r>
-        <w:rPr>
-          <w:color w:val="000000" w:themeColor="text1"/>
-        </w:rPr>
-        <w:t>iWAT</w:t>
-      </w:r>
-      <w:proofErr w:type="spellEnd"/>
-      <w:r>
-        <w:rPr>
-          <w:color w:val="000000" w:themeColor="text1"/>
-        </w:rPr>
-        <w:t xml:space="preserve"> of these mice</w:t>
+        <w:t xml:space="preserve"> in the iWAT of these mice</w:t>
       </w:r>
       <w:r>
         <w:rPr>
@@ -13795,19 +13028,7 @@
         <w:rPr>
           <w:color w:val="000000" w:themeColor="text1"/>
         </w:rPr>
-        <w:t>There are two major limitations</w:t>
-      </w:r>
-      <w:r>
-        <w:rPr>
-          <w:color w:val="000000" w:themeColor="text1"/>
-        </w:rPr>
-        <w:t xml:space="preserve"> </w:t>
-      </w:r>
-      <w:r>
-        <w:rPr>
-          <w:color w:val="000000" w:themeColor="text1"/>
-        </w:rPr>
-        <w:t xml:space="preserve">to </w:t>
+        <w:t xml:space="preserve">There are two major limitations to </w:t>
       </w:r>
       <w:r>
         <w:rPr>
@@ -14141,13 +13362,7 @@
         <w:rPr>
           <w:color w:val="000000" w:themeColor="text1"/>
         </w:rPr>
-        <w:t>obesity</w:t>
-      </w:r>
-      <w:r>
-        <w:rPr>
-          <w:color w:val="000000" w:themeColor="text1"/>
-        </w:rPr>
-        <w:t xml:space="preserve"> </w:t>
+        <w:t xml:space="preserve">obesity </w:t>
       </w:r>
       <w:r>
         <w:rPr>
@@ -14159,13 +13374,7 @@
         <w:rPr>
           <w:color w:val="000000" w:themeColor="text1"/>
         </w:rPr>
-        <w:t>elevated glucocorticoids</w:t>
-      </w:r>
-      <w:r>
-        <w:rPr>
-          <w:color w:val="000000" w:themeColor="text1"/>
-        </w:rPr>
-        <w:t xml:space="preserve"> </w:t>
+        <w:t xml:space="preserve">elevated glucocorticoids </w:t>
       </w:r>
       <w:r>
         <w:rPr>
@@ -14371,21 +13580,7 @@
         <w:rPr>
           <w:color w:val="000000" w:themeColor="text1"/>
         </w:rPr>
-        <w:t xml:space="preserve">a </w:t>
-      </w:r>
-      <w:proofErr w:type="spellStart"/>
-      <w:r>
-        <w:rPr>
-          <w:color w:val="000000" w:themeColor="text1"/>
-        </w:rPr>
-        <w:t>lipodystrophic</w:t>
-      </w:r>
-      <w:proofErr w:type="spellEnd"/>
-      <w:r>
-        <w:rPr>
-          <w:color w:val="000000" w:themeColor="text1"/>
-        </w:rPr>
-        <w:t xml:space="preserve"> phenotype</w:t>
+        <w:t>a lipodystrophic phenotype</w:t>
       </w:r>
       <w:r>
         <w:rPr>
@@ -14403,7 +13598,14 @@
         <w:rPr>
           <w:color w:val="000000" w:themeColor="text1"/>
         </w:rPr>
-        <w:t>in the context of diet-induced</w:t>
+        <w:t>in the context of diet-</w:t>
+      </w:r>
+      <w:r>
+        <w:rPr>
+          <w:color w:val="000000" w:themeColor="text1"/>
+        </w:rPr>
+        <w:lastRenderedPageBreak/>
+        <w:t>induced</w:t>
       </w:r>
       <w:r>
         <w:rPr>
@@ -14590,14 +13792,7 @@
         <w:rPr>
           <w:color w:val="000000" w:themeColor="text1"/>
         </w:rPr>
-        <w:t xml:space="preserve">, possibly as a way to promote </w:t>
-      </w:r>
-      <w:r>
-        <w:rPr>
-          <w:color w:val="000000" w:themeColor="text1"/>
-        </w:rPr>
-        <w:lastRenderedPageBreak/>
-        <w:t>gluconeogenesis to maintain blood glucose levels.</w:t>
+        <w:t>, possibly as a way to promote gluconeogenesis to maintain blood glucose levels.</w:t>
       </w:r>
       <w:r>
         <w:rPr>
@@ -15081,6 +14276,7 @@
         <w:rPr>
           <w:color w:val="000000" w:themeColor="text1"/>
         </w:rPr>
+        <w:lastRenderedPageBreak/>
         <w:t>In summary, g</w:t>
       </w:r>
       <w:r>
@@ -15357,7 +14553,6 @@
           <w:color w:val="000000" w:themeColor="text1"/>
           <w:u w:val="single"/>
         </w:rPr>
-        <w:lastRenderedPageBreak/>
         <w:t>Acknowledgements</w:t>
       </w:r>
     </w:p>
@@ -15389,83 +14584,35 @@
           <w:bCs/>
           <w:color w:val="000000" w:themeColor="text1"/>
         </w:rPr>
-        <w:t xml:space="preserve"> Jennifer </w:t>
-      </w:r>
-      <w:proofErr w:type="spellStart"/>
+        <w:t xml:space="preserve"> Jennifer DelProposto and Carey Lumeng for assistance with imaging liver sections, and Melanie Schmitt</w:t>
+      </w:r>
       <w:r>
         <w:rPr>
           <w:bCs/>
           <w:color w:val="000000" w:themeColor="text1"/>
         </w:rPr>
-        <w:t>DelProposto</w:t>
-      </w:r>
-      <w:proofErr w:type="spellEnd"/>
+        <w:t xml:space="preserve"> for assistance with</w:t>
+      </w:r>
       <w:r>
         <w:rPr>
           <w:bCs/>
           <w:color w:val="000000" w:themeColor="text1"/>
         </w:rPr>
-        <w:t xml:space="preserve"> and Carey </w:t>
-      </w:r>
-      <w:proofErr w:type="spellStart"/>
+        <w:t xml:space="preserve"> glucose</w:t>
+      </w:r>
       <w:r>
         <w:rPr>
           <w:bCs/>
           <w:color w:val="000000" w:themeColor="text1"/>
         </w:rPr>
-        <w:t>Lumeng</w:t>
-      </w:r>
-      <w:proofErr w:type="spellEnd"/>
+        <w:t xml:space="preserve"> clamp studies.  </w:t>
+      </w:r>
       <w:r>
         <w:rPr>
           <w:bCs/>
           <w:color w:val="000000" w:themeColor="text1"/>
         </w:rPr>
-        <w:t xml:space="preserve"> for assistance with imaging liver sections, and Melanie Schmitt</w:t>
-      </w:r>
-      <w:r>
-        <w:rPr>
-          <w:bCs/>
-          <w:color w:val="000000" w:themeColor="text1"/>
-        </w:rPr>
-        <w:t xml:space="preserve"> for assistance with</w:t>
-      </w:r>
-      <w:r>
-        <w:rPr>
-          <w:bCs/>
-          <w:color w:val="000000" w:themeColor="text1"/>
-        </w:rPr>
-        <w:t xml:space="preserve"> glucose</w:t>
-      </w:r>
-      <w:r>
-        <w:rPr>
-          <w:bCs/>
-          <w:color w:val="000000" w:themeColor="text1"/>
-        </w:rPr>
-        <w:t xml:space="preserve"> clamp studies.  </w:t>
-      </w:r>
-      <w:r>
-        <w:rPr>
-          <w:bCs/>
-          <w:color w:val="000000" w:themeColor="text1"/>
-        </w:rPr>
-        <w:t xml:space="preserve">We would like to thank the other members of the Bridges laboratory, </w:t>
-      </w:r>
-      <w:proofErr w:type="spellStart"/>
-      <w:r>
-        <w:rPr>
-          <w:bCs/>
-          <w:color w:val="000000" w:themeColor="text1"/>
-        </w:rPr>
-        <w:t>Thurl</w:t>
-      </w:r>
-      <w:proofErr w:type="spellEnd"/>
-      <w:r>
-        <w:rPr>
-          <w:bCs/>
-          <w:color w:val="000000" w:themeColor="text1"/>
-        </w:rPr>
-        <w:t xml:space="preserve"> Harris (University of Virginia) and Edwards Park (UTHSC) for insights on this work.</w:t>
+        <w:t>We would like to thank the other members of the Bridges laboratory, Thurl Harris (University of Virginia) and Edwards Park (UTHSC) for insights on this work.</w:t>
       </w:r>
       <w:r>
         <w:rPr>
@@ -15703,7 +14850,15 @@
           <w:rFonts w:ascii="Calibri" w:eastAsia="Times New Roman" w:hAnsi="Calibri" w:cs="Times New Roman"/>
           <w:noProof/>
         </w:rPr>
-        <w:t xml:space="preserve"> National Ambulatory Medical Care Survey : 2007 Summary. 2010.</w:t>
+        <w:t xml:space="preserve"> National Ambulatory Medical Care Survey : 2007 </w:t>
+      </w:r>
+      <w:r>
+        <w:rPr>
+          <w:rFonts w:ascii="Calibri" w:eastAsia="Times New Roman" w:hAnsi="Calibri" w:cs="Times New Roman"/>
+          <w:noProof/>
+        </w:rPr>
+        <w:lastRenderedPageBreak/>
+        <w:t>Summary. 2010.</w:t>
       </w:r>
     </w:p>
     <w:p>
@@ -15896,17 +15051,7 @@
           <w:iCs/>
           <w:noProof/>
         </w:rPr>
-        <w:t xml:space="preserve">J </w:t>
-      </w:r>
-      <w:r>
-        <w:rPr>
-          <w:rFonts w:ascii="Calibri" w:eastAsia="Times New Roman" w:hAnsi="Calibri" w:cs="Times New Roman"/>
-          <w:i/>
-          <w:iCs/>
-          <w:noProof/>
-        </w:rPr>
-        <w:lastRenderedPageBreak/>
-        <w:t>Clin Invest</w:t>
+        <w:t>J Clin Invest</w:t>
       </w:r>
       <w:r>
         <w:rPr>
@@ -16371,6 +15516,7 @@
           <w:rFonts w:ascii="Calibri" w:eastAsia="Times New Roman" w:hAnsi="Calibri" w:cs="Times New Roman"/>
           <w:noProof/>
         </w:rPr>
+        <w:lastRenderedPageBreak/>
         <w:t xml:space="preserve">21. </w:t>
       </w:r>
       <w:r>
@@ -16651,7 +15797,6 @@
           <w:rFonts w:ascii="Calibri" w:eastAsia="Times New Roman" w:hAnsi="Calibri" w:cs="Times New Roman"/>
           <w:noProof/>
         </w:rPr>
-        <w:lastRenderedPageBreak/>
         <w:t xml:space="preserve">27. </w:t>
       </w:r>
       <w:r>
@@ -17190,7 +16335,15 @@
           <w:noProof/>
         </w:rPr>
         <w:tab/>
-        <w:t>Nurjhan N, Campbell PJ, Kennedy FP, Miles JM, Gerich JE. Insulin Dose-Response Characteristics for Suppression of Glycerol Release and Conversion to Glucose in Humans. 1986;35:1326–1331.</w:t>
+        <w:t xml:space="preserve">Nurjhan N, Campbell PJ, Kennedy FP, Miles JM, Gerich JE. Insulin Dose-Response Characteristics for Suppression of Glycerol Release and Conversion to Glucose in </w:t>
+      </w:r>
+      <w:r>
+        <w:rPr>
+          <w:rFonts w:ascii="Calibri" w:eastAsia="Times New Roman" w:hAnsi="Calibri" w:cs="Times New Roman"/>
+          <w:noProof/>
+        </w:rPr>
+        <w:lastRenderedPageBreak/>
+        <w:t>Humans. 1986;35:1326–1331.</w:t>
       </w:r>
     </w:p>
     <w:p>
@@ -17498,15 +16651,7 @@
           <w:noProof/>
         </w:rPr>
         <w:tab/>
-        <w:t xml:space="preserve">Serr J, Suh Y, Lee K. Acute Up-Regulation of Adipose Triglyceride Lipase and Release of </w:t>
-      </w:r>
-      <w:r>
-        <w:rPr>
-          <w:rFonts w:ascii="Calibri" w:eastAsia="Times New Roman" w:hAnsi="Calibri" w:cs="Times New Roman"/>
-          <w:noProof/>
-        </w:rPr>
-        <w:lastRenderedPageBreak/>
-        <w:t>Non-Esterified Fatty Acids by Dexamethasone in Chicken Adipose Tissue. 2011:813–820.</w:t>
+        <w:t>Serr J, Suh Y, Lee K. Acute Up-Regulation of Adipose Triglyceride Lipase and Release of Non-Esterified Fatty Acids by Dexamethasone in Chicken Adipose Tissue. 2011:813–820.</w:t>
       </w:r>
     </w:p>
     <w:p>
@@ -17528,7 +16673,7 @@
       </w:r>
     </w:p>
     <w:sectPr>
-      <w:footerReference w:type="default" r:id="rId9"/>
+      <w:footerReference w:type="default" r:id="rId11"/>
       <w:pgSz w:w="12240" w:h="15840"/>
       <w:pgMar w:top="1440" w:right="1440" w:bottom="1440" w:left="1440" w:header="720" w:footer="720" w:gutter="0"/>
       <w:cols w:space="720"/>
@@ -17537,6 +16682,67 @@
     </w:sectPr>
   </w:body>
 </w:document>
+</file>
+
+<file path=word/comments.xml><?xml version="1.0" encoding="utf-8"?>
+<w:comments xmlns:wpc="http://schemas.microsoft.com/office/word/2010/wordprocessingCanvas" xmlns:mo="http://schemas.microsoft.com/office/mac/office/2008/main" xmlns:mc="http://schemas.openxmlformats.org/markup-compatibility/2006" xmlns:mv="urn:schemas-microsoft-com:mac:vml" xmlns:o="urn:schemas-microsoft-com:office:office" xmlns:r="http://schemas.openxmlformats.org/officeDocument/2006/relationships" xmlns:m="http://schemas.openxmlformats.org/officeDocument/2006/math" xmlns:v="urn:schemas-microsoft-com:vml" xmlns:wp14="http://schemas.microsoft.com/office/word/2010/wordprocessingDrawing" xmlns:wp="http://schemas.openxmlformats.org/drawingml/2006/wordprocessingDrawing" xmlns:w10="urn:schemas-microsoft-com:office:word" xmlns:w="http://schemas.openxmlformats.org/wordprocessingml/2006/main" xmlns:w14="http://schemas.microsoft.com/office/word/2010/wordml" xmlns:w15="http://schemas.microsoft.com/office/word/2012/wordml" xmlns:wpg="http://schemas.microsoft.com/office/word/2010/wordprocessingGroup" xmlns:wpi="http://schemas.microsoft.com/office/word/2010/wordprocessingInk" xmlns:wne="http://schemas.microsoft.com/office/word/2006/wordml" xmlns:wps="http://schemas.microsoft.com/office/word/2010/wordprocessingShape" mc:Ignorable="w14 w15 wp14">
+  <w:comment w:id="17" w:author="Microsoft Office User" w:date="2017-12-14T11:43:00Z" w:initials="Office">
+    <w:p>
+      <w:pPr>
+        <w:pStyle w:val="CommentText"/>
+      </w:pPr>
+      <w:r>
+        <w:rPr>
+          <w:rStyle w:val="CommentReference"/>
+        </w:rPr>
+        <w:annotationRef/>
+      </w:r>
+      <w:r>
+        <w:t>Insert % and pval here</w:t>
+      </w:r>
+    </w:p>
+  </w:comment>
+  <w:comment w:id="21" w:author="Microsoft Office User" w:date="2017-12-14T11:43:00Z" w:initials="Office">
+    <w:p>
+      <w:pPr>
+        <w:pStyle w:val="CommentText"/>
+      </w:pPr>
+      <w:r>
+        <w:rPr>
+          <w:rStyle w:val="CommentReference"/>
+        </w:rPr>
+        <w:annotationRef/>
+      </w:r>
+      <w:r>
+        <w:t>Insert citations here</w:t>
+      </w:r>
+    </w:p>
+  </w:comment>
+  <w:comment w:id="24" w:author="Microsoft Office User" w:date="2017-12-14T11:47:00Z" w:initials="Office">
+    <w:p>
+      <w:pPr>
+        <w:pStyle w:val="CommentText"/>
+      </w:pPr>
+      <w:r>
+        <w:rPr>
+          <w:rStyle w:val="CommentReference"/>
+        </w:rPr>
+        <w:annotationRef/>
+      </w:r>
+      <w:r>
+        <w:t>Maybe we could show feeding efficiency here too.</w:t>
+      </w:r>
+    </w:p>
+  </w:comment>
+</w:comments>
+</file>
+
+<file path=word/commentsExtended.xml><?xml version="1.0" encoding="utf-8"?>
+<w15:commentsEx xmlns:wpc="http://schemas.microsoft.com/office/word/2010/wordprocessingCanvas" xmlns:mo="http://schemas.microsoft.com/office/mac/office/2008/main" xmlns:mc="http://schemas.openxmlformats.org/markup-compatibility/2006" xmlns:mv="urn:schemas-microsoft-com:mac:vml" xmlns:o="urn:schemas-microsoft-com:office:office" xmlns:r="http://schemas.openxmlformats.org/officeDocument/2006/relationships" xmlns:m="http://schemas.openxmlformats.org/officeDocument/2006/math" xmlns:v="urn:schemas-microsoft-com:vml" xmlns:wp14="http://schemas.microsoft.com/office/word/2010/wordprocessingDrawing" xmlns:wp="http://schemas.openxmlformats.org/drawingml/2006/wordprocessingDrawing" xmlns:w10="urn:schemas-microsoft-com:office:word" xmlns:w="http://schemas.openxmlformats.org/wordprocessingml/2006/main" xmlns:w14="http://schemas.microsoft.com/office/word/2010/wordml" xmlns:w15="http://schemas.microsoft.com/office/word/2012/wordml" xmlns:wpg="http://schemas.microsoft.com/office/word/2010/wordprocessingGroup" xmlns:wpi="http://schemas.microsoft.com/office/word/2010/wordprocessingInk" xmlns:wne="http://schemas.microsoft.com/office/word/2006/wordml" xmlns:wps="http://schemas.microsoft.com/office/word/2010/wordprocessingShape" mc:Ignorable="w14 w15 wp14">
+  <w15:commentEx w15:paraId="51E94596" w15:done="0"/>
+  <w15:commentEx w15:paraId="2966B7FC" w15:done="0"/>
+  <w15:commentEx w15:paraId="637A55F3" w15:done="0"/>
+</w15:commentsEx>
 </file>
 
 <file path=word/endnotes.xml><?xml version="1.0" encoding="utf-8"?>
@@ -17601,7 +16807,7 @@
         <w:noProof/>
         <w:color w:val="5B9BD5" w:themeColor="accent1"/>
       </w:rPr>
-      <w:t>2</w:t>
+      <w:t>6</w:t>
     </w:r>
     <w:r>
       <w:rPr>
@@ -18314,6 +17520,14 @@
     <w:abstractNumId w:val="3"/>
   </w:num>
 </w:numbering>
+</file>
+
+<file path=word/people.xml><?xml version="1.0" encoding="utf-8"?>
+<w15:people xmlns:wpc="http://schemas.microsoft.com/office/word/2010/wordprocessingCanvas" xmlns:mo="http://schemas.microsoft.com/office/mac/office/2008/main" xmlns:mc="http://schemas.openxmlformats.org/markup-compatibility/2006" xmlns:mv="urn:schemas-microsoft-com:mac:vml" xmlns:o="urn:schemas-microsoft-com:office:office" xmlns:r="http://schemas.openxmlformats.org/officeDocument/2006/relationships" xmlns:m="http://schemas.openxmlformats.org/officeDocument/2006/math" xmlns:v="urn:schemas-microsoft-com:vml" xmlns:wp14="http://schemas.microsoft.com/office/word/2010/wordprocessingDrawing" xmlns:wp="http://schemas.openxmlformats.org/drawingml/2006/wordprocessingDrawing" xmlns:w10="urn:schemas-microsoft-com:office:word" xmlns:w="http://schemas.openxmlformats.org/wordprocessingml/2006/main" xmlns:w14="http://schemas.microsoft.com/office/word/2010/wordml" xmlns:w15="http://schemas.microsoft.com/office/word/2012/wordml" xmlns:wpg="http://schemas.microsoft.com/office/word/2010/wordprocessingGroup" xmlns:wpi="http://schemas.microsoft.com/office/word/2010/wordprocessingInk" xmlns:wne="http://schemas.microsoft.com/office/word/2006/wordml" xmlns:wps="http://schemas.microsoft.com/office/word/2010/wordprocessingShape" mc:Ignorable="w14 w15 wp14">
+  <w15:person w15:author="Microsoft Office User">
+    <w15:presenceInfo w15:providerId="None" w15:userId="Microsoft Office User"/>
+  </w15:person>
+</w15:people>
 </file>
 
 <file path=word/styles.xml><?xml version="1.0" encoding="utf-8"?>
@@ -19255,7 +18469,7 @@
 </file>
 
 <file path=customXml/itemProps1.xml><?xml version="1.0" encoding="utf-8"?>
-<ds:datastoreItem xmlns:ds="http://schemas.openxmlformats.org/officeDocument/2006/customXml" ds:itemID="{4743AABB-6CE8-E143-944C-BA367C069581}">
+<ds:datastoreItem xmlns:ds="http://schemas.openxmlformats.org/officeDocument/2006/customXml" ds:itemID="{4C75DBC4-FF19-1042-99F4-D20152EBF61C}">
   <ds:schemaRefs>
     <ds:schemaRef ds:uri="http://schemas.openxmlformats.org/officeDocument/2006/bibliography"/>
   </ds:schemaRefs>

</xml_diff>

<commit_message>
Made small edits to into and discussion to address novelty of findings
</commit_message>
<xml_diff>
--- a/manuscript/Obesity-Glucocorticoids/Harvey-GlucocorticoidsandObesity-MainDocument.docx
+++ b/manuscript/Obesity-Glucocorticoids/Harvey-GlucocorticoidsandObesity-MainDocument.docx
@@ -1519,6 +1519,7 @@
       <w:pPr>
         <w:spacing w:line="480" w:lineRule="auto"/>
         <w:rPr>
+          <w:del w:id="0" w:author="Microsoft Office User" w:date="2017-12-14T14:51:00Z"/>
           <w:color w:val="000000" w:themeColor="text1"/>
         </w:rPr>
       </w:pPr>
@@ -1804,11 +1805,20 @@
         </w:rPr>
         <w:t>.</w:t>
       </w:r>
+      <w:ins w:id="1" w:author="Microsoft Office User" w:date="2017-12-14T14:51:00Z">
+        <w:r>
+          <w:rPr>
+            <w:color w:val="000000" w:themeColor="text1"/>
+          </w:rPr>
+          <w:t xml:space="preserve"> </w:t>
+        </w:r>
+      </w:ins>
     </w:p>
     <w:p>
       <w:pPr>
         <w:spacing w:line="480" w:lineRule="auto"/>
         <w:rPr>
+          <w:del w:id="2" w:author="Microsoft Office User" w:date="2017-12-14T14:51:00Z"/>
           <w:color w:val="000000" w:themeColor="text1"/>
         </w:rPr>
       </w:pPr>
@@ -1824,20 +1834,57 @@
         <w:rPr>
           <w:color w:val="000000" w:themeColor="text1"/>
         </w:rPr>
-        <w:lastRenderedPageBreak/>
         <w:t>Here</w:t>
       </w:r>
-      <w:r>
-        <w:rPr>
-          <w:color w:val="000000" w:themeColor="text1"/>
-        </w:rPr>
-        <w:t>,</w:t>
-      </w:r>
-      <w:r>
-        <w:rPr>
-          <w:color w:val="000000" w:themeColor="text1"/>
-        </w:rPr>
-        <w:t xml:space="preserve"> we show that chronically elevated glucocorticoids in the presence of obesity have synergistic effect</w:t>
+      <w:del w:id="3" w:author="Microsoft Office User" w:date="2017-12-14T14:51:00Z">
+        <w:r>
+          <w:rPr>
+            <w:color w:val="000000" w:themeColor="text1"/>
+          </w:rPr>
+          <w:delText>,</w:delText>
+        </w:r>
+      </w:del>
+      <w:r>
+        <w:rPr>
+          <w:color w:val="000000" w:themeColor="text1"/>
+        </w:rPr>
+        <w:t xml:space="preserve"> we </w:t>
+      </w:r>
+      <w:ins w:id="4" w:author="Microsoft Office User" w:date="2017-12-14T14:51:00Z">
+        <w:r>
+          <w:rPr>
+            <w:color w:val="000000" w:themeColor="text1"/>
+          </w:rPr>
+          <w:t xml:space="preserve">present the novel finding </w:t>
+        </w:r>
+      </w:ins>
+      <w:del w:id="5" w:author="Microsoft Office User" w:date="2017-12-14T14:51:00Z">
+        <w:r>
+          <w:rPr>
+            <w:color w:val="000000" w:themeColor="text1"/>
+          </w:rPr>
+          <w:delText xml:space="preserve">show </w:delText>
+        </w:r>
+      </w:del>
+      <w:r>
+        <w:rPr>
+          <w:color w:val="000000" w:themeColor="text1"/>
+        </w:rPr>
+        <w:t xml:space="preserve">that chronically elevated glucocorticoids in the presence of </w:t>
+      </w:r>
+      <w:ins w:id="6" w:author="Microsoft Office User" w:date="2017-12-14T14:49:00Z">
+        <w:r>
+          <w:rPr>
+            <w:color w:val="000000" w:themeColor="text1"/>
+          </w:rPr>
+          <w:t xml:space="preserve">diet-induced </w:t>
+        </w:r>
+      </w:ins>
+      <w:r>
+        <w:rPr>
+          <w:color w:val="000000" w:themeColor="text1"/>
+        </w:rPr>
+        <w:t>obesity have synergistic effect</w:t>
       </w:r>
       <w:r>
         <w:rPr>
@@ -1869,78 +1916,80 @@
         </w:rPr>
         <w:t xml:space="preserve">. </w:t>
       </w:r>
-      <w:r>
-        <w:rPr>
-          <w:color w:val="000000" w:themeColor="text1"/>
-        </w:rPr>
-        <w:t>Obese glucocorticoid</w:t>
-      </w:r>
-      <w:r>
-        <w:rPr>
-          <w:color w:val="000000" w:themeColor="text1"/>
-        </w:rPr>
-        <w:t>-treated</w:t>
-      </w:r>
-      <w:r>
-        <w:rPr>
-          <w:color w:val="000000" w:themeColor="text1"/>
-        </w:rPr>
-        <w:t xml:space="preserve"> mice have reduced fat mass compared to all other groups, yet have hyperglycemia and severe insulin resistance</w:t>
-      </w:r>
-      <w:r>
-        <w:rPr>
-          <w:color w:val="000000" w:themeColor="text1"/>
-        </w:rPr>
-        <w:t>.  T</w:t>
-      </w:r>
-      <w:r>
-        <w:rPr>
-          <w:color w:val="000000" w:themeColor="text1"/>
-        </w:rPr>
-        <w:t>herefore</w:t>
-      </w:r>
-      <w:r>
-        <w:rPr>
-          <w:color w:val="000000" w:themeColor="text1"/>
-        </w:rPr>
-        <w:t>,</w:t>
-      </w:r>
-      <w:r>
-        <w:rPr>
-          <w:color w:val="000000" w:themeColor="text1"/>
-        </w:rPr>
-        <w:t xml:space="preserve"> we speculate that lipolysis</w:t>
-      </w:r>
-      <w:r>
-        <w:rPr>
-          <w:color w:val="000000" w:themeColor="text1"/>
-        </w:rPr>
-        <w:t xml:space="preserve"> </w:t>
-      </w:r>
-      <w:r>
-        <w:rPr>
-          <w:color w:val="000000" w:themeColor="text1"/>
-        </w:rPr>
-        <w:t xml:space="preserve">drives </w:t>
-      </w:r>
-      <w:r>
-        <w:rPr>
-          <w:color w:val="000000" w:themeColor="text1"/>
-        </w:rPr>
-        <w:t>insulin resistance</w:t>
-      </w:r>
-      <w:r>
-        <w:rPr>
-          <w:color w:val="000000" w:themeColor="text1"/>
-        </w:rPr>
-        <w:t xml:space="preserve"> in obese animals</w:t>
-      </w:r>
-      <w:r>
-        <w:rPr>
-          <w:color w:val="000000" w:themeColor="text1"/>
-        </w:rPr>
-        <w:t>.</w:t>
-      </w:r>
+      <w:del w:id="7" w:author="Microsoft Office User" w:date="2017-12-14T14:50:00Z">
+        <w:r>
+          <w:rPr>
+            <w:color w:val="000000" w:themeColor="text1"/>
+          </w:rPr>
+          <w:delText>Obese glucocorticoid</w:delText>
+        </w:r>
+        <w:r>
+          <w:rPr>
+            <w:color w:val="000000" w:themeColor="text1"/>
+          </w:rPr>
+          <w:delText>-treated</w:delText>
+        </w:r>
+        <w:r>
+          <w:rPr>
+            <w:color w:val="000000" w:themeColor="text1"/>
+          </w:rPr>
+          <w:delText xml:space="preserve"> mice have reduced fat mass compared to all other groups, yet have hyperglycemia and severe insulin resistance</w:delText>
+        </w:r>
+        <w:r>
+          <w:rPr>
+            <w:color w:val="000000" w:themeColor="text1"/>
+          </w:rPr>
+          <w:delText>.  T</w:delText>
+        </w:r>
+        <w:r>
+          <w:rPr>
+            <w:color w:val="000000" w:themeColor="text1"/>
+          </w:rPr>
+          <w:delText>herefore</w:delText>
+        </w:r>
+        <w:r>
+          <w:rPr>
+            <w:color w:val="000000" w:themeColor="text1"/>
+          </w:rPr>
+          <w:delText>,</w:delText>
+        </w:r>
+        <w:r>
+          <w:rPr>
+            <w:color w:val="000000" w:themeColor="text1"/>
+          </w:rPr>
+          <w:delText xml:space="preserve"> we speculate that lipolysis</w:delText>
+        </w:r>
+        <w:r>
+          <w:rPr>
+            <w:color w:val="000000" w:themeColor="text1"/>
+          </w:rPr>
+          <w:delText xml:space="preserve"> </w:delText>
+        </w:r>
+        <w:r>
+          <w:rPr>
+            <w:color w:val="000000" w:themeColor="text1"/>
+          </w:rPr>
+          <w:delText xml:space="preserve">drives </w:delText>
+        </w:r>
+        <w:r>
+          <w:rPr>
+            <w:color w:val="000000" w:themeColor="text1"/>
+          </w:rPr>
+          <w:delText>insulin resistance</w:delText>
+        </w:r>
+        <w:r>
+          <w:rPr>
+            <w:color w:val="000000" w:themeColor="text1"/>
+          </w:rPr>
+          <w:delText xml:space="preserve"> in obese animals</w:delText>
+        </w:r>
+        <w:r>
+          <w:rPr>
+            <w:color w:val="000000" w:themeColor="text1"/>
+          </w:rPr>
+          <w:delText>.</w:delText>
+        </w:r>
+      </w:del>
     </w:p>
     <w:p>
       <w:pPr>
@@ -2676,7 +2725,6 @@
           <w:color w:val="000000" w:themeColor="text1"/>
           <w:shd w:val="clear" w:color="auto" w:fill="FFFFFF"/>
         </w:rPr>
-        <w:lastRenderedPageBreak/>
         <w:t xml:space="preserve">consumption was measured weekly by weight reductions per cage and calculated to reflect estimated intake of each mouse per day in a given cage. </w:t>
       </w:r>
       <w:r>
@@ -2806,7 +2854,16 @@
           <w:color w:val="000000" w:themeColor="text1"/>
           <w:shd w:val="clear" w:color="auto" w:fill="FFFFFF"/>
         </w:rPr>
-        <w:t xml:space="preserve"> based on mL consumed per week</w:t>
+        <w:t xml:space="preserve"> based on mL </w:t>
+      </w:r>
+      <w:r>
+        <w:rPr>
+          <w:rFonts w:eastAsia="Times New Roman" w:cs="Times New Roman"/>
+          <w:color w:val="000000" w:themeColor="text1"/>
+          <w:shd w:val="clear" w:color="auto" w:fill="FFFFFF"/>
+        </w:rPr>
+        <w:lastRenderedPageBreak/>
+        <w:t>consumed per week</w:t>
       </w:r>
       <w:r>
         <w:rPr>
@@ -3264,7 +3321,7 @@
         </w:rPr>
         <w:t xml:space="preserve"> </w:t>
       </w:r>
-      <w:ins w:id="0" w:author="Microsoft Office User" w:date="2017-12-14T11:33:00Z">
+      <w:ins w:id="8" w:author="Microsoft Office User" w:date="2017-12-14T11:33:00Z">
         <w:r>
           <w:rPr>
             <w:rFonts w:eastAsia="Times New Roman" w:cs="Times New Roman"/>
@@ -3402,7 +3459,7 @@
         </w:rPr>
         <w:t xml:space="preserve">. </w:t>
       </w:r>
-      <w:ins w:id="1" w:author="Microsoft Office User" w:date="2017-12-14T11:52:00Z">
+      <w:ins w:id="9" w:author="Microsoft Office User" w:date="2017-12-14T11:52:00Z">
         <w:r>
           <w:rPr>
             <w:rFonts w:eastAsia="Times New Roman" w:cs="Times New Roman"/>
@@ -3412,7 +3469,7 @@
           <w:t>We performed a CLAMS experiment</w:t>
         </w:r>
       </w:ins>
-      <w:ins w:id="2" w:author="Microsoft Office User" w:date="2017-12-14T11:58:00Z">
+      <w:ins w:id="10" w:author="Microsoft Office User" w:date="2017-12-14T11:58:00Z">
         <w:r>
           <w:rPr>
             <w:rFonts w:eastAsia="Times New Roman" w:cs="Times New Roman"/>
@@ -3422,9 +3479,7 @@
           <w:t xml:space="preserve"> (data not shown)</w:t>
         </w:r>
       </w:ins>
-      <w:bookmarkStart w:id="3" w:name="_GoBack"/>
-      <w:bookmarkEnd w:id="3"/>
-      <w:ins w:id="4" w:author="Microsoft Office User" w:date="2017-12-14T11:52:00Z">
+      <w:ins w:id="11" w:author="Microsoft Office User" w:date="2017-12-14T11:52:00Z">
         <w:r>
           <w:rPr>
             <w:rFonts w:eastAsia="Times New Roman" w:cs="Times New Roman"/>
@@ -3434,7 +3489,7 @@
           <w:t xml:space="preserve"> with the</w:t>
         </w:r>
       </w:ins>
-      <w:ins w:id="5" w:author="Microsoft Office User" w:date="2017-12-14T11:53:00Z">
+      <w:ins w:id="12" w:author="Microsoft Office User" w:date="2017-12-14T11:53:00Z">
         <w:r>
           <w:rPr>
             <w:rFonts w:eastAsia="Times New Roman" w:cs="Times New Roman"/>
@@ -3444,7 +3499,7 @@
           <w:t xml:space="preserve"> 12-week diet study</w:t>
         </w:r>
       </w:ins>
-      <w:ins w:id="6" w:author="Microsoft Office User" w:date="2017-12-14T11:52:00Z">
+      <w:ins w:id="13" w:author="Microsoft Office User" w:date="2017-12-14T11:52:00Z">
         <w:r>
           <w:rPr>
             <w:rFonts w:eastAsia="Times New Roman" w:cs="Times New Roman"/>
@@ -3454,7 +3509,7 @@
           <w:t xml:space="preserve"> </w:t>
         </w:r>
       </w:ins>
-      <w:ins w:id="7" w:author="Microsoft Office User" w:date="2017-12-14T11:53:00Z">
+      <w:ins w:id="14" w:author="Microsoft Office User" w:date="2017-12-14T11:53:00Z">
         <w:r>
           <w:rPr>
             <w:rFonts w:eastAsia="Times New Roman" w:cs="Times New Roman"/>
@@ -3464,7 +3519,7 @@
           <w:t>prior to dexamethasone treatment where mice were singly housed for</w:t>
         </w:r>
       </w:ins>
-      <w:ins w:id="8" w:author="Microsoft Office User" w:date="2017-12-14T11:54:00Z">
+      <w:ins w:id="15" w:author="Microsoft Office User" w:date="2017-12-14T11:54:00Z">
         <w:r>
           <w:rPr>
             <w:rFonts w:eastAsia="Times New Roman" w:cs="Times New Roman"/>
@@ -3474,7 +3529,7 @@
           <w:t xml:space="preserve"> approximately </w:t>
         </w:r>
       </w:ins>
-      <w:ins w:id="9" w:author="Microsoft Office User" w:date="2017-12-14T11:53:00Z">
+      <w:ins w:id="16" w:author="Microsoft Office User" w:date="2017-12-14T11:53:00Z">
         <w:r>
           <w:rPr>
             <w:rFonts w:eastAsia="Times New Roman" w:cs="Times New Roman"/>
@@ -3484,7 +3539,7 @@
           <w:t>one week</w:t>
         </w:r>
       </w:ins>
-      <w:ins w:id="10" w:author="Microsoft Office User" w:date="2017-12-14T11:54:00Z">
+      <w:ins w:id="17" w:author="Microsoft Office User" w:date="2017-12-14T11:54:00Z">
         <w:r>
           <w:rPr>
             <w:rFonts w:eastAsia="Times New Roman" w:cs="Times New Roman"/>
@@ -3494,7 +3549,7 @@
           <w:t xml:space="preserve">, which led to a </w:t>
         </w:r>
       </w:ins>
-      <w:ins w:id="11" w:author="Microsoft Office User" w:date="2017-12-14T11:58:00Z">
+      <w:ins w:id="18" w:author="Microsoft Office User" w:date="2017-12-14T11:58:00Z">
         <w:r>
           <w:rPr>
             <w:rFonts w:eastAsia="Times New Roman" w:cs="Times New Roman"/>
@@ -3504,7 +3559,7 @@
           <w:t>fluctuations</w:t>
         </w:r>
       </w:ins>
-      <w:ins w:id="12" w:author="Microsoft Office User" w:date="2017-12-14T11:54:00Z">
+      <w:ins w:id="19" w:author="Microsoft Office User" w:date="2017-12-14T11:54:00Z">
         <w:r>
           <w:rPr>
             <w:rFonts w:eastAsia="Times New Roman" w:cs="Times New Roman"/>
@@ -3514,7 +3569,7 @@
           <w:t xml:space="preserve"> in body weight initially. Body weight quickly stabilized following removal from the CLAMS in both groups</w:t>
         </w:r>
       </w:ins>
-      <w:ins w:id="13" w:author="Microsoft Office User" w:date="2017-12-14T11:58:00Z">
+      <w:ins w:id="20" w:author="Microsoft Office User" w:date="2017-12-14T11:58:00Z">
         <w:r>
           <w:rPr>
             <w:rFonts w:eastAsia="Times New Roman" w:cs="Times New Roman"/>
@@ -3524,7 +3579,7 @@
           <w:t>.</w:t>
         </w:r>
       </w:ins>
-      <w:ins w:id="14" w:author="Microsoft Office User" w:date="2017-12-14T11:53:00Z">
+      <w:ins w:id="21" w:author="Microsoft Office User" w:date="2017-12-14T11:53:00Z">
         <w:r>
           <w:rPr>
             <w:rFonts w:eastAsia="Times New Roman" w:cs="Times New Roman"/>
@@ -3764,7 +3819,6 @@
           <w:color w:val="000000" w:themeColor="text1"/>
           <w:shd w:val="clear" w:color="auto" w:fill="FFFFFF"/>
         </w:rPr>
-        <w:lastRenderedPageBreak/>
         <w:t>Small pieces of tissues were</w:t>
       </w:r>
       <w:r>
@@ -3893,6 +3947,7 @@
           <w:b/>
           <w:color w:val="000000" w:themeColor="text1"/>
         </w:rPr>
+        <w:lastRenderedPageBreak/>
         <w:t xml:space="preserve">Insulin Tolerance Tests and </w:t>
       </w:r>
       <w:r>
@@ -4527,64 +4582,64 @@
           <w:rFonts w:ascii="Calibri" w:hAnsi="Calibri" w:cs="Arial"/>
           <w:color w:val="000000" w:themeColor="text1"/>
         </w:rPr>
-        <w:t xml:space="preserve"> mU/kg/min) of human insulin (Novo Nordisk). Euglycemia (120~130 </w:t>
+        <w:t xml:space="preserve"> mU/kg/min) of human insulin (Novo Nordisk). Euglycemia (120~130 mg/dL) was maintained during the clamp by measuring blood glucose every 10 min and infusing 50% glucose at variable rates</w:t>
       </w:r>
       <w:r>
         <w:rPr>
           <w:rFonts w:ascii="Calibri" w:hAnsi="Calibri" w:cs="Arial"/>
           <w:color w:val="000000" w:themeColor="text1"/>
         </w:rPr>
+        <w:t>,</w:t>
+      </w:r>
+      <w:r>
+        <w:rPr>
+          <w:rFonts w:ascii="Calibri" w:hAnsi="Calibri" w:cs="Arial"/>
+          <w:color w:val="000000" w:themeColor="text1"/>
+        </w:rPr>
+        <w:t xml:space="preserve"> accordingly.  Blood samples were collected</w:t>
+      </w:r>
+      <w:r>
+        <w:rPr>
+          <w:rFonts w:ascii="Calibri" w:hAnsi="Calibri" w:cs="Arial"/>
+          <w:color w:val="000000" w:themeColor="text1"/>
+        </w:rPr>
+        <w:t xml:space="preserve"> from the </w:t>
+      </w:r>
+      <w:r>
+        <w:rPr>
+          <w:rFonts w:ascii="Calibri" w:hAnsi="Calibri" w:cs="Arial"/>
+          <w:color w:val="000000" w:themeColor="text1"/>
+        </w:rPr>
+        <w:t>right carotid</w:t>
+      </w:r>
+      <w:r>
+        <w:rPr>
+          <w:rFonts w:ascii="Calibri" w:hAnsi="Calibri" w:cs="Arial"/>
+          <w:color w:val="000000" w:themeColor="text1"/>
+        </w:rPr>
+        <w:t xml:space="preserve"> </w:t>
+      </w:r>
+      <w:r>
+        <w:rPr>
+          <w:rFonts w:ascii="Calibri" w:hAnsi="Calibri" w:cs="Arial"/>
+          <w:color w:val="000000" w:themeColor="text1"/>
+        </w:rPr>
+        <w:t xml:space="preserve">artery </w:t>
+      </w:r>
+      <w:r>
+        <w:rPr>
+          <w:rFonts w:ascii="Calibri" w:hAnsi="Calibri" w:cs="Arial"/>
+          <w:color w:val="000000" w:themeColor="text1"/>
+        </w:rPr>
+        <w:t xml:space="preserve">at t = 80, 90, 100, and 120 min for determination of glucose specific activity.  Blood insulin concentrations were determined from samples taken at t = -10 and 120 min. A bolus </w:t>
+      </w:r>
+      <w:r>
+        <w:rPr>
+          <w:rFonts w:ascii="Calibri" w:hAnsi="Calibri" w:cs="Arial"/>
+          <w:color w:val="000000" w:themeColor="text1"/>
+        </w:rPr>
         <w:lastRenderedPageBreak/>
-        <w:t>mg/dL) was maintained during the clamp by measuring blood glucose every 10 min and infusing 50% glucose at variable rates</w:t>
-      </w:r>
-      <w:r>
-        <w:rPr>
-          <w:rFonts w:ascii="Calibri" w:hAnsi="Calibri" w:cs="Arial"/>
-          <w:color w:val="000000" w:themeColor="text1"/>
-        </w:rPr>
-        <w:t>,</w:t>
-      </w:r>
-      <w:r>
-        <w:rPr>
-          <w:rFonts w:ascii="Calibri" w:hAnsi="Calibri" w:cs="Arial"/>
-          <w:color w:val="000000" w:themeColor="text1"/>
-        </w:rPr>
-        <w:t xml:space="preserve"> accordingly.  Blood samples were collected</w:t>
-      </w:r>
-      <w:r>
-        <w:rPr>
-          <w:rFonts w:ascii="Calibri" w:hAnsi="Calibri" w:cs="Arial"/>
-          <w:color w:val="000000" w:themeColor="text1"/>
-        </w:rPr>
-        <w:t xml:space="preserve"> from the </w:t>
-      </w:r>
-      <w:r>
-        <w:rPr>
-          <w:rFonts w:ascii="Calibri" w:hAnsi="Calibri" w:cs="Arial"/>
-          <w:color w:val="000000" w:themeColor="text1"/>
-        </w:rPr>
-        <w:t>right carotid</w:t>
-      </w:r>
-      <w:r>
-        <w:rPr>
-          <w:rFonts w:ascii="Calibri" w:hAnsi="Calibri" w:cs="Arial"/>
-          <w:color w:val="000000" w:themeColor="text1"/>
-        </w:rPr>
-        <w:t xml:space="preserve"> </w:t>
-      </w:r>
-      <w:r>
-        <w:rPr>
-          <w:rFonts w:ascii="Calibri" w:hAnsi="Calibri" w:cs="Arial"/>
-          <w:color w:val="000000" w:themeColor="text1"/>
-        </w:rPr>
-        <w:t xml:space="preserve">artery </w:t>
-      </w:r>
-      <w:r>
-        <w:rPr>
-          <w:rFonts w:ascii="Calibri" w:hAnsi="Calibri" w:cs="Arial"/>
-          <w:color w:val="000000" w:themeColor="text1"/>
-        </w:rPr>
-        <w:t>at t = 80, 90, 100, and 120 min for determination of glucose specific activity.  Blood insulin concentrations were determined from samples taken at t = -10 and 120 min. A bolus injection of [1-</w:t>
+        <w:t>injection of [1-</w:t>
       </w:r>
       <w:r>
         <w:rPr>
@@ -5097,7 +5152,6 @@
         <w:rPr>
           <w:color w:val="000000" w:themeColor="text1"/>
         </w:rPr>
-        <w:lastRenderedPageBreak/>
         <w:t>dexamethasone treatment</w:t>
       </w:r>
       <w:r>
@@ -5157,6 +5211,7 @@
           <w:b/>
           <w:color w:val="000000" w:themeColor="text1"/>
         </w:rPr>
+        <w:lastRenderedPageBreak/>
         <w:t>Cell culture</w:t>
       </w:r>
       <w:r>
@@ -6033,7 +6088,6 @@
           <w:b/>
           <w:color w:val="000000" w:themeColor="text1"/>
         </w:rPr>
-        <w:lastRenderedPageBreak/>
         <w:t>Histology</w:t>
       </w:r>
       <w:r>
@@ -7038,16 +7092,7 @@
           <w:color w:val="000000" w:themeColor="text1"/>
           <w:shd w:val="clear" w:color="auto" w:fill="FFFFFF"/>
         </w:rPr>
-        <w:t xml:space="preserve"> </w:t>
-      </w:r>
-      <w:r>
-        <w:rPr>
-          <w:rFonts w:eastAsia="Times New Roman" w:cs="Times New Roman"/>
-          <w:color w:val="000000" w:themeColor="text1"/>
-          <w:shd w:val="clear" w:color="auto" w:fill="FFFFFF"/>
-        </w:rPr>
-        <w:lastRenderedPageBreak/>
-        <w:t>(</w:t>
+        <w:t xml:space="preserve"> (</w:t>
       </w:r>
       <w:r>
         <w:rPr>
@@ -7200,6 +7245,7 @@
           <w:b/>
           <w:color w:val="000000" w:themeColor="text1"/>
         </w:rPr>
+        <w:lastRenderedPageBreak/>
         <w:t>Statistics</w:t>
       </w:r>
       <w:r>
@@ -7951,15 +7997,7 @@
           <w:bCs/>
           <w:color w:val="000000" w:themeColor="text1"/>
         </w:rPr>
-        <w:t xml:space="preserve"> increase in </w:t>
-      </w:r>
-      <w:r>
-        <w:rPr>
-          <w:bCs/>
-          <w:color w:val="000000" w:themeColor="text1"/>
-        </w:rPr>
-        <w:lastRenderedPageBreak/>
-        <w:t xml:space="preserve">HOMA-IR score </w:t>
+        <w:t xml:space="preserve"> increase in HOMA-IR score </w:t>
       </w:r>
       <w:r>
         <w:rPr>
@@ -8051,6 +8089,7 @@
         <w:rPr>
           <w:color w:val="000000" w:themeColor="text1"/>
         </w:rPr>
+        <w:lastRenderedPageBreak/>
         <w:t xml:space="preserve">To investigate if obesity status influences </w:t>
       </w:r>
       <w:r>
@@ -8561,278 +8600,278 @@
         <w:rPr>
           <w:color w:val="000000" w:themeColor="text1"/>
         </w:rPr>
-        <w:t xml:space="preserve">in obese dexamethasone-treated mice when compared to obese </w:t>
+        <w:t xml:space="preserve">in obese dexamethasone-treated mice when compared to obese controls </w:t>
+      </w:r>
+      <w:r>
+        <w:rPr>
+          <w:color w:val="000000" w:themeColor="text1"/>
+        </w:rPr>
+        <w:t xml:space="preserve">indicating insulin resistance </w:t>
+      </w:r>
+      <w:r>
+        <w:rPr>
+          <w:color w:val="000000" w:themeColor="text1"/>
+        </w:rPr>
+        <w:t xml:space="preserve">at euglycemia </w:t>
+      </w:r>
+      <w:r>
+        <w:rPr>
+          <w:color w:val="000000" w:themeColor="text1"/>
+        </w:rPr>
+        <w:t>(Fi</w:t>
+      </w:r>
+      <w:r>
+        <w:rPr>
+          <w:color w:val="000000" w:themeColor="text1"/>
+        </w:rPr>
+        <w:t>gure</w:t>
+      </w:r>
+      <w:r>
+        <w:rPr>
+          <w:color w:val="000000" w:themeColor="text1"/>
+        </w:rPr>
+        <w:t xml:space="preserve"> 1</w:t>
+      </w:r>
+      <w:r>
+        <w:rPr>
+          <w:color w:val="000000" w:themeColor="text1"/>
+        </w:rPr>
+        <w:t>E</w:t>
+      </w:r>
+      <w:r>
+        <w:rPr>
+          <w:color w:val="000000" w:themeColor="text1"/>
+        </w:rPr>
+        <w:t xml:space="preserve">). </w:t>
+      </w:r>
+      <w:r>
+        <w:rPr>
+          <w:color w:val="000000" w:themeColor="text1"/>
+        </w:rPr>
+        <w:t>Basal</w:t>
+      </w:r>
+      <w:r>
+        <w:rPr>
+          <w:color w:val="000000" w:themeColor="text1"/>
+        </w:rPr>
+        <w:t xml:space="preserve"> </w:t>
+      </w:r>
+      <w:r>
+        <w:rPr>
+          <w:color w:val="000000" w:themeColor="text1"/>
+        </w:rPr>
+        <w:t>endogenous</w:t>
+      </w:r>
+      <w:r>
+        <w:rPr>
+          <w:color w:val="000000" w:themeColor="text1"/>
+        </w:rPr>
+        <w:t xml:space="preserve"> glucose production</w:t>
+      </w:r>
+      <w:r>
+        <w:rPr>
+          <w:color w:val="000000" w:themeColor="text1"/>
+        </w:rPr>
+        <w:t xml:space="preserve"> (</w:t>
+      </w:r>
+      <w:r>
+        <w:rPr>
+          <w:color w:val="000000" w:themeColor="text1"/>
+        </w:rPr>
+        <w:t>E</w:t>
+      </w:r>
+      <w:r>
+        <w:rPr>
+          <w:color w:val="000000" w:themeColor="text1"/>
+        </w:rPr>
+        <w:t>GP)</w:t>
+      </w:r>
+      <w:r>
+        <w:rPr>
+          <w:color w:val="000000" w:themeColor="text1"/>
+        </w:rPr>
+        <w:t xml:space="preserve"> was</w:t>
+      </w:r>
+      <w:r>
+        <w:rPr>
+          <w:color w:val="000000" w:themeColor="text1"/>
+        </w:rPr>
+        <w:t xml:space="preserve"> </w:t>
+      </w:r>
+      <w:r>
+        <w:rPr>
+          <w:color w:val="000000" w:themeColor="text1"/>
+        </w:rPr>
+        <w:t>37</w:t>
+      </w:r>
+      <w:r>
+        <w:rPr>
+          <w:color w:val="000000" w:themeColor="text1"/>
+        </w:rPr>
+        <w:t xml:space="preserve">% </w:t>
+      </w:r>
+      <w:r>
+        <w:rPr>
+          <w:color w:val="000000" w:themeColor="text1"/>
+        </w:rPr>
+        <w:t>higher</w:t>
+      </w:r>
+      <w:r>
+        <w:rPr>
+          <w:color w:val="000000" w:themeColor="text1"/>
+        </w:rPr>
+        <w:t xml:space="preserve"> in the</w:t>
+      </w:r>
+      <w:r>
+        <w:rPr>
+          <w:color w:val="000000" w:themeColor="text1"/>
+        </w:rPr>
+        <w:t xml:space="preserve"> dexamethasone</w:t>
+      </w:r>
+      <w:r>
+        <w:rPr>
+          <w:color w:val="000000" w:themeColor="text1"/>
+        </w:rPr>
+        <w:t>-</w:t>
+      </w:r>
+      <w:r>
+        <w:rPr>
+          <w:color w:val="000000" w:themeColor="text1"/>
+        </w:rPr>
+        <w:t xml:space="preserve"> treated group</w:t>
+      </w:r>
+      <w:r>
+        <w:rPr>
+          <w:color w:val="000000" w:themeColor="text1"/>
+        </w:rPr>
+        <w:t xml:space="preserve"> (p=0.0</w:t>
+      </w:r>
+      <w:r>
+        <w:rPr>
+          <w:color w:val="000000" w:themeColor="text1"/>
+        </w:rPr>
+        <w:t>26</w:t>
+      </w:r>
+      <w:r>
+        <w:rPr>
+          <w:color w:val="000000" w:themeColor="text1"/>
+        </w:rPr>
+        <w:t>)</w:t>
+      </w:r>
+      <w:r>
+        <w:rPr>
+          <w:color w:val="000000" w:themeColor="text1"/>
+        </w:rPr>
+        <w:t>.</w:t>
+      </w:r>
+      <w:r>
+        <w:rPr>
+          <w:color w:val="000000" w:themeColor="text1"/>
+        </w:rPr>
+        <w:t xml:space="preserve"> </w:t>
+      </w:r>
+      <w:r>
+        <w:rPr>
+          <w:color w:val="000000" w:themeColor="text1"/>
+        </w:rPr>
+        <w:t>M</w:t>
+      </w:r>
+      <w:r>
+        <w:rPr>
+          <w:color w:val="000000" w:themeColor="text1"/>
+        </w:rPr>
+        <w:t xml:space="preserve">oreover, </w:t>
+      </w:r>
+      <w:r>
+        <w:rPr>
+          <w:color w:val="000000" w:themeColor="text1"/>
+        </w:rPr>
+        <w:t>i</w:t>
+      </w:r>
+      <w:r>
+        <w:rPr>
+          <w:color w:val="000000" w:themeColor="text1"/>
+        </w:rPr>
+        <w:t xml:space="preserve">n the </w:t>
+      </w:r>
+      <w:r>
+        <w:rPr>
+          <w:color w:val="000000" w:themeColor="text1"/>
+        </w:rPr>
+        <w:t>control</w:t>
+      </w:r>
+      <w:r>
+        <w:rPr>
+          <w:color w:val="000000" w:themeColor="text1"/>
+        </w:rPr>
+        <w:t xml:space="preserve"> </w:t>
+      </w:r>
+      <w:r>
+        <w:rPr>
+          <w:color w:val="000000" w:themeColor="text1"/>
+        </w:rPr>
+        <w:t>group, EGP was reduced</w:t>
+      </w:r>
+      <w:r>
+        <w:rPr>
+          <w:color w:val="000000" w:themeColor="text1"/>
+        </w:rPr>
+        <w:t xml:space="preserve"> to near zero</w:t>
+      </w:r>
+      <w:r>
+        <w:rPr>
+          <w:color w:val="000000" w:themeColor="text1"/>
+        </w:rPr>
+        <w:t xml:space="preserve"> </w:t>
+      </w:r>
+      <w:r>
+        <w:rPr>
+          <w:color w:val="000000" w:themeColor="text1"/>
+        </w:rPr>
+        <w:t xml:space="preserve">by </w:t>
+      </w:r>
+      <w:r>
+        <w:rPr>
+          <w:color w:val="000000" w:themeColor="text1"/>
+        </w:rPr>
+        <w:t xml:space="preserve">a high dose of </w:t>
+      </w:r>
+      <w:r>
+        <w:rPr>
+          <w:color w:val="000000" w:themeColor="text1"/>
+        </w:rPr>
+        <w:t xml:space="preserve">insulin </w:t>
+      </w:r>
+      <w:r>
+        <w:rPr>
+          <w:color w:val="000000" w:themeColor="text1"/>
+        </w:rPr>
+        <w:t xml:space="preserve">but only </w:t>
+      </w:r>
+      <w:r>
+        <w:rPr>
+          <w:color w:val="000000" w:themeColor="text1"/>
+        </w:rPr>
+        <w:t xml:space="preserve">reduced </w:t>
+      </w:r>
+      <w:r>
+        <w:rPr>
+          <w:color w:val="000000" w:themeColor="text1"/>
+        </w:rPr>
+        <w:t>70</w:t>
+      </w:r>
+      <w:r>
+        <w:rPr>
+          <w:color w:val="000000" w:themeColor="text1"/>
+        </w:rPr>
+        <w:t xml:space="preserve">% </w:t>
       </w:r>
       <w:r>
         <w:rPr>
           <w:color w:val="000000" w:themeColor="text1"/>
         </w:rPr>
         <w:lastRenderedPageBreak/>
-        <w:t xml:space="preserve">controls </w:t>
-      </w:r>
-      <w:r>
-        <w:rPr>
-          <w:color w:val="000000" w:themeColor="text1"/>
-        </w:rPr>
-        <w:t xml:space="preserve">indicating insulin resistance </w:t>
-      </w:r>
-      <w:r>
-        <w:rPr>
-          <w:color w:val="000000" w:themeColor="text1"/>
-        </w:rPr>
-        <w:t xml:space="preserve">at euglycemia </w:t>
-      </w:r>
-      <w:r>
-        <w:rPr>
-          <w:color w:val="000000" w:themeColor="text1"/>
-        </w:rPr>
-        <w:t>(Fi</w:t>
-      </w:r>
-      <w:r>
-        <w:rPr>
-          <w:color w:val="000000" w:themeColor="text1"/>
-        </w:rPr>
-        <w:t>gure</w:t>
-      </w:r>
-      <w:r>
-        <w:rPr>
-          <w:color w:val="000000" w:themeColor="text1"/>
-        </w:rPr>
-        <w:t xml:space="preserve"> 1</w:t>
-      </w:r>
-      <w:r>
-        <w:rPr>
-          <w:color w:val="000000" w:themeColor="text1"/>
-        </w:rPr>
-        <w:t>E</w:t>
-      </w:r>
-      <w:r>
-        <w:rPr>
-          <w:color w:val="000000" w:themeColor="text1"/>
-        </w:rPr>
-        <w:t xml:space="preserve">). </w:t>
-      </w:r>
-      <w:r>
-        <w:rPr>
-          <w:color w:val="000000" w:themeColor="text1"/>
-        </w:rPr>
-        <w:t>Basal</w:t>
-      </w:r>
-      <w:r>
-        <w:rPr>
-          <w:color w:val="000000" w:themeColor="text1"/>
-        </w:rPr>
-        <w:t xml:space="preserve"> </w:t>
-      </w:r>
-      <w:r>
-        <w:rPr>
-          <w:color w:val="000000" w:themeColor="text1"/>
-        </w:rPr>
-        <w:t>endogenous</w:t>
-      </w:r>
-      <w:r>
-        <w:rPr>
-          <w:color w:val="000000" w:themeColor="text1"/>
-        </w:rPr>
-        <w:t xml:space="preserve"> glucose production</w:t>
-      </w:r>
-      <w:r>
-        <w:rPr>
-          <w:color w:val="000000" w:themeColor="text1"/>
-        </w:rPr>
-        <w:t xml:space="preserve"> (</w:t>
-      </w:r>
-      <w:r>
-        <w:rPr>
-          <w:color w:val="000000" w:themeColor="text1"/>
-        </w:rPr>
-        <w:t>E</w:t>
-      </w:r>
-      <w:r>
-        <w:rPr>
-          <w:color w:val="000000" w:themeColor="text1"/>
-        </w:rPr>
-        <w:t>GP)</w:t>
-      </w:r>
-      <w:r>
-        <w:rPr>
-          <w:color w:val="000000" w:themeColor="text1"/>
-        </w:rPr>
-        <w:t xml:space="preserve"> was</w:t>
-      </w:r>
-      <w:r>
-        <w:rPr>
-          <w:color w:val="000000" w:themeColor="text1"/>
-        </w:rPr>
-        <w:t xml:space="preserve"> </w:t>
-      </w:r>
-      <w:r>
-        <w:rPr>
-          <w:color w:val="000000" w:themeColor="text1"/>
-        </w:rPr>
-        <w:t>37</w:t>
-      </w:r>
-      <w:r>
-        <w:rPr>
-          <w:color w:val="000000" w:themeColor="text1"/>
-        </w:rPr>
-        <w:t xml:space="preserve">% </w:t>
-      </w:r>
-      <w:r>
-        <w:rPr>
-          <w:color w:val="000000" w:themeColor="text1"/>
-        </w:rPr>
-        <w:t>higher</w:t>
-      </w:r>
-      <w:r>
-        <w:rPr>
-          <w:color w:val="000000" w:themeColor="text1"/>
-        </w:rPr>
-        <w:t xml:space="preserve"> in the</w:t>
-      </w:r>
-      <w:r>
-        <w:rPr>
-          <w:color w:val="000000" w:themeColor="text1"/>
-        </w:rPr>
-        <w:t xml:space="preserve"> dexamethasone</w:t>
-      </w:r>
-      <w:r>
-        <w:rPr>
-          <w:color w:val="000000" w:themeColor="text1"/>
-        </w:rPr>
-        <w:t>-</w:t>
-      </w:r>
-      <w:r>
-        <w:rPr>
-          <w:color w:val="000000" w:themeColor="text1"/>
-        </w:rPr>
-        <w:t xml:space="preserve"> treated group</w:t>
-      </w:r>
-      <w:r>
-        <w:rPr>
-          <w:color w:val="000000" w:themeColor="text1"/>
-        </w:rPr>
-        <w:t xml:space="preserve"> (p=0.0</w:t>
-      </w:r>
-      <w:r>
-        <w:rPr>
-          <w:color w:val="000000" w:themeColor="text1"/>
-        </w:rPr>
-        <w:t>26</w:t>
-      </w:r>
-      <w:r>
-        <w:rPr>
-          <w:color w:val="000000" w:themeColor="text1"/>
-        </w:rPr>
-        <w:t>)</w:t>
-      </w:r>
-      <w:r>
-        <w:rPr>
-          <w:color w:val="000000" w:themeColor="text1"/>
-        </w:rPr>
-        <w:t>.</w:t>
-      </w:r>
-      <w:r>
-        <w:rPr>
-          <w:color w:val="000000" w:themeColor="text1"/>
-        </w:rPr>
-        <w:t xml:space="preserve"> </w:t>
-      </w:r>
-      <w:r>
-        <w:rPr>
-          <w:color w:val="000000" w:themeColor="text1"/>
-        </w:rPr>
-        <w:t>M</w:t>
-      </w:r>
-      <w:r>
-        <w:rPr>
-          <w:color w:val="000000" w:themeColor="text1"/>
-        </w:rPr>
-        <w:t xml:space="preserve">oreover, </w:t>
-      </w:r>
-      <w:r>
-        <w:rPr>
-          <w:color w:val="000000" w:themeColor="text1"/>
-        </w:rPr>
-        <w:t>i</w:t>
-      </w:r>
-      <w:r>
-        <w:rPr>
-          <w:color w:val="000000" w:themeColor="text1"/>
-        </w:rPr>
-        <w:t xml:space="preserve">n the </w:t>
-      </w:r>
-      <w:r>
-        <w:rPr>
-          <w:color w:val="000000" w:themeColor="text1"/>
-        </w:rPr>
-        <w:t>control</w:t>
-      </w:r>
-      <w:r>
-        <w:rPr>
-          <w:color w:val="000000" w:themeColor="text1"/>
-        </w:rPr>
-        <w:t xml:space="preserve"> </w:t>
-      </w:r>
-      <w:r>
-        <w:rPr>
-          <w:color w:val="000000" w:themeColor="text1"/>
-        </w:rPr>
-        <w:t>group, EGP was reduced</w:t>
-      </w:r>
-      <w:r>
-        <w:rPr>
-          <w:color w:val="000000" w:themeColor="text1"/>
-        </w:rPr>
-        <w:t xml:space="preserve"> to near zero</w:t>
-      </w:r>
-      <w:r>
-        <w:rPr>
-          <w:color w:val="000000" w:themeColor="text1"/>
-        </w:rPr>
-        <w:t xml:space="preserve"> </w:t>
-      </w:r>
-      <w:r>
-        <w:rPr>
-          <w:color w:val="000000" w:themeColor="text1"/>
-        </w:rPr>
-        <w:t xml:space="preserve">by </w:t>
-      </w:r>
-      <w:r>
-        <w:rPr>
-          <w:color w:val="000000" w:themeColor="text1"/>
-        </w:rPr>
-        <w:t xml:space="preserve">a high dose of </w:t>
-      </w:r>
-      <w:r>
-        <w:rPr>
-          <w:color w:val="000000" w:themeColor="text1"/>
-        </w:rPr>
-        <w:t xml:space="preserve">insulin </w:t>
-      </w:r>
-      <w:r>
-        <w:rPr>
-          <w:color w:val="000000" w:themeColor="text1"/>
-        </w:rPr>
-        <w:t xml:space="preserve">but only </w:t>
-      </w:r>
-      <w:r>
-        <w:rPr>
-          <w:color w:val="000000" w:themeColor="text1"/>
-        </w:rPr>
-        <w:t xml:space="preserve">reduced </w:t>
-      </w:r>
-      <w:r>
-        <w:rPr>
-          <w:color w:val="000000" w:themeColor="text1"/>
-        </w:rPr>
-        <w:t>70</w:t>
-      </w:r>
-      <w:r>
-        <w:rPr>
-          <w:color w:val="000000" w:themeColor="text1"/>
-        </w:rPr>
-        <w:t xml:space="preserve">% in the </w:t>
+        <w:t xml:space="preserve">in the </w:t>
       </w:r>
       <w:r>
         <w:rPr>
@@ -9837,184 +9876,184 @@
         <w:rPr>
           <w:color w:val="000000" w:themeColor="text1"/>
         </w:rPr>
+        <w:t>We used qPCR to measure the expression of g</w:t>
+      </w:r>
+      <w:r>
+        <w:rPr>
+          <w:color w:val="000000" w:themeColor="text1"/>
+        </w:rPr>
+        <w:t xml:space="preserve">enes involved in </w:t>
+      </w:r>
+      <w:r>
+        <w:rPr>
+          <w:color w:val="000000" w:themeColor="text1"/>
+        </w:rPr>
+        <w:t xml:space="preserve">hepatic </w:t>
+      </w:r>
+      <w:r>
+        <w:rPr>
+          <w:i/>
+          <w:color w:val="000000" w:themeColor="text1"/>
+        </w:rPr>
+        <w:t>de novo</w:t>
+      </w:r>
+      <w:r>
+        <w:rPr>
+          <w:color w:val="000000" w:themeColor="text1"/>
+        </w:rPr>
+        <w:t xml:space="preserve"> lipogenesis</w:t>
+      </w:r>
+      <w:r>
+        <w:rPr>
+          <w:color w:val="000000" w:themeColor="text1"/>
+        </w:rPr>
+        <w:t xml:space="preserve">, </w:t>
+      </w:r>
+      <w:r>
+        <w:rPr>
+          <w:i/>
+          <w:color w:val="000000" w:themeColor="text1"/>
+        </w:rPr>
+        <w:t>Srebf1</w:t>
+      </w:r>
+      <w:r>
+        <w:rPr>
+          <w:color w:val="000000" w:themeColor="text1"/>
+        </w:rPr>
+        <w:t xml:space="preserve"> and </w:t>
+      </w:r>
+      <w:r>
+        <w:rPr>
+          <w:i/>
+          <w:color w:val="000000" w:themeColor="text1"/>
+        </w:rPr>
+        <w:t>Fasn</w:t>
+      </w:r>
+      <w:r>
+        <w:rPr>
+          <w:color w:val="000000" w:themeColor="text1"/>
+        </w:rPr>
+        <w:t>,</w:t>
+      </w:r>
+      <w:r>
+        <w:rPr>
+          <w:color w:val="000000" w:themeColor="text1"/>
+        </w:rPr>
+        <w:t xml:space="preserve"> </w:t>
+      </w:r>
+      <w:r>
+        <w:rPr>
+          <w:color w:val="000000" w:themeColor="text1"/>
+        </w:rPr>
+        <w:t>in liver lysates</w:t>
+      </w:r>
+      <w:r>
+        <w:rPr>
+          <w:color w:val="000000" w:themeColor="text1"/>
+        </w:rPr>
+        <w:t xml:space="preserve"> (Figure</w:t>
+      </w:r>
+      <w:r>
+        <w:rPr>
+          <w:color w:val="000000" w:themeColor="text1"/>
+        </w:rPr>
+        <w:t xml:space="preserve"> 2</w:t>
+      </w:r>
+      <w:r>
+        <w:rPr>
+          <w:color w:val="000000" w:themeColor="text1"/>
+        </w:rPr>
+        <w:t>D</w:t>
+      </w:r>
+      <w:r>
+        <w:rPr>
+          <w:color w:val="000000" w:themeColor="text1"/>
+        </w:rPr>
+        <w:t xml:space="preserve">).  </w:t>
+      </w:r>
+      <w:r>
+        <w:rPr>
+          <w:color w:val="000000" w:themeColor="text1"/>
+        </w:rPr>
+        <w:t>We observe</w:t>
+      </w:r>
+      <w:r>
+        <w:rPr>
+          <w:color w:val="000000" w:themeColor="text1"/>
+        </w:rPr>
+        <w:t>d</w:t>
+      </w:r>
+      <w:r>
+        <w:rPr>
+          <w:color w:val="000000" w:themeColor="text1"/>
+        </w:rPr>
+        <w:t xml:space="preserve"> </w:t>
+      </w:r>
+      <w:r>
+        <w:rPr>
+          <w:color w:val="000000" w:themeColor="text1"/>
+        </w:rPr>
+        <w:t>no</w:t>
+      </w:r>
+      <w:r>
+        <w:rPr>
+          <w:color w:val="000000" w:themeColor="text1"/>
+        </w:rPr>
+        <w:t xml:space="preserve"> synergism </w:t>
+      </w:r>
+      <w:r>
+        <w:rPr>
+          <w:color w:val="000000" w:themeColor="text1"/>
+        </w:rPr>
+        <w:t xml:space="preserve">in expression levels </w:t>
+      </w:r>
+      <w:r>
+        <w:rPr>
+          <w:color w:val="000000" w:themeColor="text1"/>
+        </w:rPr>
+        <w:t>between HFD and</w:t>
+      </w:r>
+      <w:r>
+        <w:rPr>
+          <w:color w:val="000000" w:themeColor="text1"/>
+        </w:rPr>
+        <w:t xml:space="preserve"> </w:t>
+      </w:r>
+      <w:r>
+        <w:rPr>
+          <w:color w:val="000000" w:themeColor="text1"/>
+        </w:rPr>
+        <w:t>dexamethasone</w:t>
+      </w:r>
+      <w:r>
+        <w:rPr>
+          <w:color w:val="000000" w:themeColor="text1"/>
+        </w:rPr>
+        <w:t xml:space="preserve">.  </w:t>
+      </w:r>
+      <w:r>
+        <w:rPr>
+          <w:color w:val="000000" w:themeColor="text1"/>
+        </w:rPr>
+        <w:t xml:space="preserve">This finding indicates that lipid accumulation </w:t>
+      </w:r>
+      <w:r>
+        <w:rPr>
+          <w:color w:val="000000" w:themeColor="text1"/>
+        </w:rPr>
+        <w:t>in response to</w:t>
+      </w:r>
+      <w:r>
+        <w:rPr>
+          <w:color w:val="000000" w:themeColor="text1"/>
+        </w:rPr>
+        <w:t xml:space="preserve"> </w:t>
+      </w:r>
+      <w:r>
+        <w:rPr>
+          <w:color w:val="000000" w:themeColor="text1"/>
+        </w:rPr>
         <w:lastRenderedPageBreak/>
-        <w:t>We used qPCR to measure the expression of g</w:t>
-      </w:r>
-      <w:r>
-        <w:rPr>
-          <w:color w:val="000000" w:themeColor="text1"/>
-        </w:rPr>
-        <w:t xml:space="preserve">enes involved in </w:t>
-      </w:r>
-      <w:r>
-        <w:rPr>
-          <w:color w:val="000000" w:themeColor="text1"/>
-        </w:rPr>
-        <w:t xml:space="preserve">hepatic </w:t>
-      </w:r>
-      <w:r>
-        <w:rPr>
-          <w:i/>
-          <w:color w:val="000000" w:themeColor="text1"/>
-        </w:rPr>
-        <w:t>de novo</w:t>
-      </w:r>
-      <w:r>
-        <w:rPr>
-          <w:color w:val="000000" w:themeColor="text1"/>
-        </w:rPr>
-        <w:t xml:space="preserve"> lipogenesis</w:t>
-      </w:r>
-      <w:r>
-        <w:rPr>
-          <w:color w:val="000000" w:themeColor="text1"/>
-        </w:rPr>
-        <w:t xml:space="preserve">, </w:t>
-      </w:r>
-      <w:r>
-        <w:rPr>
-          <w:i/>
-          <w:color w:val="000000" w:themeColor="text1"/>
-        </w:rPr>
-        <w:t>Srebf1</w:t>
-      </w:r>
-      <w:r>
-        <w:rPr>
-          <w:color w:val="000000" w:themeColor="text1"/>
-        </w:rPr>
-        <w:t xml:space="preserve"> and </w:t>
-      </w:r>
-      <w:r>
-        <w:rPr>
-          <w:i/>
-          <w:color w:val="000000" w:themeColor="text1"/>
-        </w:rPr>
-        <w:t>Fasn</w:t>
-      </w:r>
-      <w:r>
-        <w:rPr>
-          <w:color w:val="000000" w:themeColor="text1"/>
-        </w:rPr>
-        <w:t>,</w:t>
-      </w:r>
-      <w:r>
-        <w:rPr>
-          <w:color w:val="000000" w:themeColor="text1"/>
-        </w:rPr>
-        <w:t xml:space="preserve"> </w:t>
-      </w:r>
-      <w:r>
-        <w:rPr>
-          <w:color w:val="000000" w:themeColor="text1"/>
-        </w:rPr>
-        <w:t>in liver lysates</w:t>
-      </w:r>
-      <w:r>
-        <w:rPr>
-          <w:color w:val="000000" w:themeColor="text1"/>
-        </w:rPr>
-        <w:t xml:space="preserve"> (Figure</w:t>
-      </w:r>
-      <w:r>
-        <w:rPr>
-          <w:color w:val="000000" w:themeColor="text1"/>
-        </w:rPr>
-        <w:t xml:space="preserve"> 2</w:t>
-      </w:r>
-      <w:r>
-        <w:rPr>
-          <w:color w:val="000000" w:themeColor="text1"/>
-        </w:rPr>
-        <w:t>D</w:t>
-      </w:r>
-      <w:r>
-        <w:rPr>
-          <w:color w:val="000000" w:themeColor="text1"/>
-        </w:rPr>
-        <w:t xml:space="preserve">).  </w:t>
-      </w:r>
-      <w:r>
-        <w:rPr>
-          <w:color w:val="000000" w:themeColor="text1"/>
-        </w:rPr>
-        <w:t>We observe</w:t>
-      </w:r>
-      <w:r>
-        <w:rPr>
-          <w:color w:val="000000" w:themeColor="text1"/>
-        </w:rPr>
-        <w:t>d</w:t>
-      </w:r>
-      <w:r>
-        <w:rPr>
-          <w:color w:val="000000" w:themeColor="text1"/>
-        </w:rPr>
-        <w:t xml:space="preserve"> </w:t>
-      </w:r>
-      <w:r>
-        <w:rPr>
-          <w:color w:val="000000" w:themeColor="text1"/>
-        </w:rPr>
-        <w:t>no</w:t>
-      </w:r>
-      <w:r>
-        <w:rPr>
-          <w:color w:val="000000" w:themeColor="text1"/>
-        </w:rPr>
-        <w:t xml:space="preserve"> synergism </w:t>
-      </w:r>
-      <w:r>
-        <w:rPr>
-          <w:color w:val="000000" w:themeColor="text1"/>
-        </w:rPr>
-        <w:t xml:space="preserve">in expression levels </w:t>
-      </w:r>
-      <w:r>
-        <w:rPr>
-          <w:color w:val="000000" w:themeColor="text1"/>
-        </w:rPr>
-        <w:t>between HFD and</w:t>
-      </w:r>
-      <w:r>
-        <w:rPr>
-          <w:color w:val="000000" w:themeColor="text1"/>
-        </w:rPr>
-        <w:t xml:space="preserve"> </w:t>
-      </w:r>
-      <w:r>
-        <w:rPr>
-          <w:color w:val="000000" w:themeColor="text1"/>
-        </w:rPr>
-        <w:t>dexamethasone</w:t>
-      </w:r>
-      <w:r>
-        <w:rPr>
-          <w:color w:val="000000" w:themeColor="text1"/>
-        </w:rPr>
-        <w:t xml:space="preserve">.  </w:t>
-      </w:r>
-      <w:r>
-        <w:rPr>
-          <w:color w:val="000000" w:themeColor="text1"/>
-        </w:rPr>
-        <w:t xml:space="preserve">This finding indicates that lipid accumulation </w:t>
-      </w:r>
-      <w:r>
-        <w:rPr>
-          <w:color w:val="000000" w:themeColor="text1"/>
-        </w:rPr>
-        <w:t>in response to</w:t>
-      </w:r>
-      <w:r>
-        <w:rPr>
-          <w:color w:val="000000" w:themeColor="text1"/>
-        </w:rPr>
-        <w:t xml:space="preserve"> </w:t>
-      </w:r>
-      <w:r>
-        <w:rPr>
-          <w:color w:val="000000" w:themeColor="text1"/>
-        </w:rPr>
         <w:t xml:space="preserve">dexamethasone treatment is </w:t>
       </w:r>
       <w:r>
@@ -10580,7 +10619,7 @@
         </w:rPr>
         <w:t xml:space="preserve"> </w:t>
       </w:r>
-      <w:ins w:id="15" w:author="Microsoft Office User" w:date="2017-12-14T11:42:00Z">
+      <w:ins w:id="22" w:author="Microsoft Office User" w:date="2017-12-14T11:42:00Z">
         <w:r>
           <w:rPr>
             <w:color w:val="000000" w:themeColor="text1"/>
@@ -10588,26 +10627,26 @@
           <w:t xml:space="preserve">Chow-fed, dexamethasone-treated mice </w:t>
         </w:r>
       </w:ins>
-      <w:ins w:id="16" w:author="Microsoft Office User" w:date="2017-12-14T11:43:00Z">
+      <w:ins w:id="23" w:author="Microsoft Office User" w:date="2017-12-14T11:43:00Z">
         <w:r>
           <w:rPr>
             <w:color w:val="000000" w:themeColor="text1"/>
           </w:rPr>
           <w:t xml:space="preserve">ate </w:t>
         </w:r>
-        <w:commentRangeStart w:id="17"/>
+        <w:commentRangeStart w:id="24"/>
         <w:r>
           <w:rPr>
             <w:color w:val="000000" w:themeColor="text1"/>
           </w:rPr>
           <w:t>significantly</w:t>
         </w:r>
-        <w:commentRangeEnd w:id="17"/>
+        <w:commentRangeEnd w:id="24"/>
         <w:r>
           <w:rPr>
             <w:rStyle w:val="CommentReference"/>
           </w:rPr>
-          <w:commentReference w:id="17"/>
+          <w:commentReference w:id="24"/>
         </w:r>
         <w:r>
           <w:rPr>
@@ -10616,7 +10655,7 @@
           <w:t xml:space="preserve"> less</w:t>
         </w:r>
       </w:ins>
-      <w:ins w:id="18" w:author="Microsoft Office User" w:date="2017-12-14T11:44:00Z">
+      <w:ins w:id="25" w:author="Microsoft Office User" w:date="2017-12-14T11:44:00Z">
         <w:r>
           <w:rPr>
             <w:color w:val="000000" w:themeColor="text1"/>
@@ -10624,7 +10663,7 @@
           <w:t xml:space="preserve"> than </w:t>
         </w:r>
       </w:ins>
-      <w:ins w:id="19" w:author="Microsoft Office User" w:date="2017-12-14T11:45:00Z">
+      <w:ins w:id="26" w:author="Microsoft Office User" w:date="2017-12-14T11:45:00Z">
         <w:r>
           <w:rPr>
             <w:color w:val="000000" w:themeColor="text1"/>
@@ -10632,26 +10671,26 @@
           <w:t>chow-fed controls ()</w:t>
         </w:r>
       </w:ins>
-      <w:ins w:id="20" w:author="Microsoft Office User" w:date="2017-12-14T11:43:00Z">
+      <w:ins w:id="27" w:author="Microsoft Office User" w:date="2017-12-14T11:43:00Z">
         <w:r>
           <w:rPr>
             <w:color w:val="000000" w:themeColor="text1"/>
           </w:rPr>
           <w:t xml:space="preserve">, as previously </w:t>
         </w:r>
-        <w:commentRangeStart w:id="21"/>
+        <w:commentRangeStart w:id="28"/>
         <w:r>
           <w:rPr>
             <w:color w:val="000000" w:themeColor="text1"/>
           </w:rPr>
           <w:t>reported</w:t>
         </w:r>
-        <w:commentRangeEnd w:id="21"/>
+        <w:commentRangeEnd w:id="28"/>
         <w:r>
           <w:rPr>
             <w:rStyle w:val="CommentReference"/>
           </w:rPr>
-          <w:commentReference w:id="21"/>
+          <w:commentReference w:id="28"/>
         </w:r>
         <w:r>
           <w:rPr>
@@ -10660,7 +10699,7 @@
           <w:t xml:space="preserve"> </w:t>
         </w:r>
       </w:ins>
-      <w:ins w:id="22" w:author="Microsoft Office User" w:date="2017-12-14T11:45:00Z">
+      <w:ins w:id="29" w:author="Microsoft Office User" w:date="2017-12-14T11:45:00Z">
         <w:r>
           <w:rPr>
             <w:color w:val="000000" w:themeColor="text1"/>
@@ -10668,7 +10707,7 @@
           <w:t>().</w:t>
         </w:r>
       </w:ins>
-      <w:ins w:id="23" w:author="Microsoft Office User" w:date="2017-12-14T11:43:00Z">
+      <w:ins w:id="30" w:author="Microsoft Office User" w:date="2017-12-14T11:43:00Z">
         <w:r>
           <w:rPr>
             <w:color w:val="000000" w:themeColor="text1"/>
@@ -10742,19 +10781,19 @@
         </w:rPr>
         <w:t xml:space="preserve">hese data suggest that the weight loss in obese animals provided dexamethasone is not due to reductions in food </w:t>
       </w:r>
-      <w:commentRangeStart w:id="24"/>
+      <w:commentRangeStart w:id="31"/>
       <w:r>
         <w:rPr>
           <w:color w:val="000000" w:themeColor="text1"/>
         </w:rPr>
         <w:t>intake</w:t>
       </w:r>
-      <w:commentRangeEnd w:id="24"/>
+      <w:commentRangeEnd w:id="31"/>
       <w:r>
         <w:rPr>
           <w:rStyle w:val="CommentReference"/>
         </w:rPr>
-        <w:commentReference w:id="24"/>
+        <w:commentReference w:id="31"/>
       </w:r>
       <w:r>
         <w:rPr>
@@ -10806,262 +10845,262 @@
         <w:rPr>
           <w:color w:val="000000" w:themeColor="text1"/>
         </w:rPr>
+        <w:t>Lipolysis has previously been associated with ins</w:t>
+      </w:r>
+      <w:r>
+        <w:rPr>
+          <w:color w:val="000000" w:themeColor="text1"/>
+        </w:rPr>
+        <w:t>ulin resistance</w:t>
+      </w:r>
+      <w:r>
+        <w:rPr>
+          <w:color w:val="000000" w:themeColor="text1"/>
+        </w:rPr>
+        <w:t xml:space="preserve"> </w:t>
+      </w:r>
+      <w:r>
+        <w:rPr>
+          <w:color w:val="000000" w:themeColor="text1"/>
+        </w:rPr>
+        <w:fldChar w:fldCharType="begin" w:fldLock="1"/>
+      </w:r>
+      <w:r>
+        <w:rPr>
+          <w:color w:val="000000" w:themeColor="text1"/>
+        </w:rPr>
+        <w:instrText>ADDIN CSL_CITATION { "citationItems" : [ { "id" : "ITEM-1", "itemData" : { "author" : [ { "dropping-particle" : "", "family" : "Edgerton", "given" : "Dale S", "non-dropping-particle" : "", "parse-names" : false, "suffix" : "" }, { "dropping-particle" : "", "family" : "Kraft", "given" : "Guillaume", "non-dropping-particle" : "", "parse-names" : false, "suffix" : "" }, { "dropping-particle" : "", "family" : "Smith", "given" : "Marta", "non-dropping-particle" : "", "parse-names" : false, "suffix" : "" }, { "dropping-particle" : "", "family" : "Farmer", "given" : "Ben", "non-dropping-particle" : "", "parse-names" : false, "suffix" : "" }, { "dropping-particle" : "", "family" : "Williams", "given" : "Phillip E", "non-dropping-particle" : "", "parse-names" : false, "suffix" : "" }, { "dropping-particle" : "", "family" : "Coate", "given" : "Katie C", "non-dropping-particle" : "", "parse-names" : false, "suffix" : "" }, { "dropping-particle" : "", "family" : "Printz", "given" : "Richard L", "non-dropping-particle" : "", "parse-names" : false, "suffix" : "" }, { "dropping-particle" : "", "family" : "Brien", "given" : "Richard M O", "non-dropping-particle" : "", "parse-names" : false, "suffix" : "" }, { "dropping-particle" : "", "family" : "Cherrington", "given" : "Alan D", "non-dropping-particle" : "", "parse-names" : false, "suffix" : "" } ], "id" : "ITEM-1", "issue" : "6", "issued" : { "date-parts" : [ [ "2017" ] ] }, "page" : "1-14", "title" : "Insulin \u2019 s direct hepatic effect explains the inhibition of glucose production caused by insulin secretion", "type" : "article-journal", "volume" : "2" }, "uris" : [ "http://www.mendeley.com/documents/?uuid=3268dbed-88d5-4595-944d-3169b2678a9a", "http://www.mendeley.com/documents/?uuid=29eb42f5-0a49-4ba8-aeca-aa320adbc4d4" ] }, { "id" : "ITEM-2", "itemData" : { "author" : [ { "dropping-particle" : "", "family" : "Rebrin", "given" : "Kerstin", "non-dropping-particle" : "", "parse-names" : false, "suffix" : "" }, { "dropping-particle" : "", "family" : "Steil", "given" : "Garry M", "non-dropping-particle" : "", "parse-names" : false, "suffix" : "" }, { "dropping-particle" : "", "family" : "Mittelman", "given" : "Steven D", "non-dropping-particle" : "", "parse-names" : false, "suffix" : "" }, { "dropping-particle" : "", "family" : "Bergman", "given" : "Richard N", "non-dropping-particle" : "", "parse-names" : false, "suffix" : "" } ], "id" : "ITEM-2", "issue" : "3", "issued" : { "date-parts" : [ [ "1996" ] ] }, "page" : "741-749", "title" : "Causal Linkage between Insulin Suppression of Lipolysis and Suppression of Liver Glucose Output in Dogs", "type" : "article-journal", "volume" : "98" }, "uris" : [ "http://www.mendeley.com/documents/?uuid=3c62854f-90c8-49a6-898d-9a4d53ecc8c6", "http://www.mendeley.com/documents/?uuid=3d156259-9ea9-4992-9530-19ab856fd6b1", "http://www.mendeley.com/documents/?uuid=239cf9b4-50a7-45c1-bf44-8c8f7990662d" ] } ], "mendeley" : { "formattedCitation" : "(18, 33)", "plainTextFormattedCitation" : "(18, 33)", "previouslyFormattedCitation" : "(18, 33)" }, "properties" : { "noteIndex" : 0 }, "schema" : "https://github.com/citation-style-language/schema/raw/master/csl-citation.json" }</w:instrText>
+      </w:r>
+      <w:r>
+        <w:rPr>
+          <w:color w:val="000000" w:themeColor="text1"/>
+        </w:rPr>
+        <w:fldChar w:fldCharType="separate"/>
+      </w:r>
+      <w:r>
+        <w:rPr>
+          <w:noProof/>
+          <w:color w:val="000000" w:themeColor="text1"/>
+        </w:rPr>
+        <w:t>(18, 33)</w:t>
+      </w:r>
+      <w:r>
+        <w:rPr>
+          <w:color w:val="000000" w:themeColor="text1"/>
+        </w:rPr>
+        <w:fldChar w:fldCharType="end"/>
+      </w:r>
+      <w:r>
+        <w:rPr>
+          <w:color w:val="000000" w:themeColor="text1"/>
+        </w:rPr>
+        <w:t xml:space="preserve">, </w:t>
+      </w:r>
+      <w:r>
+        <w:rPr>
+          <w:color w:val="000000" w:themeColor="text1"/>
+        </w:rPr>
+        <w:t xml:space="preserve">is </w:t>
+      </w:r>
+      <w:r>
+        <w:rPr>
+          <w:color w:val="000000" w:themeColor="text1"/>
+        </w:rPr>
+        <w:t>known to be elevated</w:t>
+      </w:r>
+      <w:r>
+        <w:rPr>
+          <w:color w:val="000000" w:themeColor="text1"/>
+        </w:rPr>
+        <w:t xml:space="preserve"> </w:t>
+      </w:r>
+      <w:r>
+        <w:rPr>
+          <w:color w:val="000000" w:themeColor="text1"/>
+        </w:rPr>
+        <w:t>in patients with</w:t>
+      </w:r>
+      <w:r>
+        <w:rPr>
+          <w:color w:val="000000" w:themeColor="text1"/>
+        </w:rPr>
+        <w:t xml:space="preserve"> </w:t>
+      </w:r>
+      <w:r>
+        <w:rPr>
+          <w:color w:val="000000" w:themeColor="text1"/>
+        </w:rPr>
+        <w:t>NAFLD</w:t>
+      </w:r>
+      <w:r>
+        <w:rPr>
+          <w:color w:val="000000" w:themeColor="text1"/>
+        </w:rPr>
+        <w:t xml:space="preserve"> </w:t>
+      </w:r>
+      <w:r>
+        <w:rPr>
+          <w:color w:val="000000" w:themeColor="text1"/>
+        </w:rPr>
+        <w:fldChar w:fldCharType="begin" w:fldLock="1"/>
+      </w:r>
+      <w:r>
+        <w:rPr>
+          <w:color w:val="000000" w:themeColor="text1"/>
+        </w:rPr>
+        <w:instrText>ADDIN CSL_CITATION { "citationItems" : [ { "id" : "ITEM-1", "itemData" : { "DOI" : "10.1002/hep.23116", "author" : [ { "dropping-particle" : "", "family" : "Gastaldelli", "given" : "Amalia", "non-dropping-particle" : "", "parse-names" : false, "suffix" : "" }, { "dropping-particle" : "", "family" : "Harrison", "given" : "Stephen A", "non-dropping-particle" : "", "parse-names" : false, "suffix" : "" }, { "dropping-particle" : "", "family" : "Belfort-aguilar", "given" : "Renata", "non-dropping-particle" : "", "parse-names" : false, "suffix" : "" }, { "dropping-particle" : "", "family" : "Hardies", "given" : "Lou Jean", "non-dropping-particle" : "", "parse-names" : false, "suffix" : "" }, { "dropping-particle" : "", "family" : "Balas", "given" : "Bogdan", "non-dropping-particle" : "", "parse-names" : false, "suffix" : "" }, { "dropping-particle" : "", "family" : "Schenker", "given" : "Steven", "non-dropping-particle" : "", "parse-names" : false, "suffix" : "" }, { "dropping-particle" : "", "family" : "Cusi", "given" : "Kenneth", "non-dropping-particle" : "", "parse-names" : false, "suffix" : "" } ], "id" : "ITEM-1", "issued" : { "date-parts" : [ [ "2009" ] ] }, "title" : "Importance of Changes in Adipose Tissue Insulin Resistance to Histological Response During Thiazolidinedione Treatment of Patients with Nonalcoholic Steatohepatitis", "type" : "article-journal" }, "uris" : [ "http://www.mendeley.com/documents/?uuid=b3c1eb52-fead-4d1a-9f95-c6d25a6941ac", "http://www.mendeley.com/documents/?uuid=88662c35-f735-4412-a12e-2f2bc187d7a4" ] } ], "mendeley" : { "formattedCitation" : "(34)", "plainTextFormattedCitation" : "(34)", "previouslyFormattedCitation" : "(34)" }, "properties" : { "noteIndex" : 0 }, "schema" : "https://github.com/citation-style-language/schema/raw/master/csl-citation.json" }</w:instrText>
+      </w:r>
+      <w:r>
+        <w:rPr>
+          <w:color w:val="000000" w:themeColor="text1"/>
+        </w:rPr>
+        <w:fldChar w:fldCharType="separate"/>
+      </w:r>
+      <w:r>
+        <w:rPr>
+          <w:noProof/>
+          <w:color w:val="000000" w:themeColor="text1"/>
+        </w:rPr>
+        <w:t>(34)</w:t>
+      </w:r>
+      <w:r>
+        <w:rPr>
+          <w:color w:val="000000" w:themeColor="text1"/>
+        </w:rPr>
+        <w:fldChar w:fldCharType="end"/>
+      </w:r>
+      <w:r>
+        <w:rPr>
+          <w:color w:val="000000" w:themeColor="text1"/>
+        </w:rPr>
+        <w:t>, and has been shown to increase with glucocorticoid treatment</w:t>
+      </w:r>
+      <w:r>
+        <w:rPr>
+          <w:color w:val="000000" w:themeColor="text1"/>
+        </w:rPr>
+        <w:t xml:space="preserve"> </w:t>
+      </w:r>
+      <w:r>
+        <w:rPr>
+          <w:color w:val="000000" w:themeColor="text1"/>
+        </w:rPr>
+        <w:fldChar w:fldCharType="begin" w:fldLock="1"/>
+      </w:r>
+      <w:r>
+        <w:rPr>
+          <w:color w:val="000000" w:themeColor="text1"/>
+        </w:rPr>
+        <w:instrText>ADDIN CSL_CITATION { "citationItems" : [ { "id" : "ITEM-1", "itemData" : { "DOI" : "10.1152/ajpendo.00544.2001", "ISBN" : "0193-1849 (Print)\\r0193-1849 (Linking)", "ISSN" : "0193-1849", "PMID" : "12067858", "abstract" : "Cortisol's effects on lipid metabolism are controversial and may involve stimulation of both lipolysis and lipogenesis. This study was undertaken to define the role of physiological hypercortisolemia on systemic and regional lipolysis in humans. We investigated seven healthy young male volunteers after an overnight fast on two occasions by means of microdialysis and palmitate turnover in a placebo-controlled manner with a pancreatic pituitary clamp involving inhibition with somatostatin and substitution of growth hormone, glucagon, and insulin at basal levels. Hydrocortisone infusion increased circulating concentrations of cortisol (888 +/- 12 vs. 245 +/- 7 nmol/l). Interstitial glycerol concentrations rose in parallel in abdominal (327 +/- 35 vs. 156 +/- 30 micromol/l; P = 0.05) and femoral (178 +/- 28 vs. 91 +/- 22 micromol/l; P = 0.02) adipose tissue. Systemic [(3)H]palmitate turnover increased (165 +/- 17 vs. 92 +/- 24 micromol/min; P = 0.01). Levels of insulin, glucagon, and growth hormone were comparable. In conclusion, the present study unmistakably shows that cortisol in physiological concentrations is a potent stimulus of lipolysis and that this effect prevails equally in both femoral and abdominal adipose tissue.", "author" : [ { "dropping-particle" : "", "family" : "Djurhuus", "given" : "C B", "non-dropping-particle" : "", "parse-names" : false, "suffix" : "" }, { "dropping-particle" : "", "family" : "Gravholt", "given" : "C H", "non-dropping-particle" : "", "parse-names" : false, "suffix" : "" }, { "dropping-particle" : "", "family" : "Nielsen", "given" : "S", "non-dropping-particle" : "", "parse-names" : false, "suffix" : "" }, { "dropping-particle" : "", "family" : "Mengel", "given" : "a", "non-dropping-particle" : "", "parse-names" : false, "suffix" : "" }, { "dropping-particle" : "", "family" : "Christiansen", "given" : "J S", "non-dropping-particle" : "", "parse-names" : false, "suffix" : "" }, { "dropping-particle" : "", "family" : "Schmitz", "given" : "O E", "non-dropping-particle" : "", "parse-names" : false, "suffix" : "" }, { "dropping-particle" : "", "family" : "M\u00f8ller", "given" : "N", "non-dropping-particle" : "", "parse-names" : false, "suffix" : "" } ], "container-title" : "American journal of physiology. Endocrinology and metabolism", "id" : "ITEM-1", "issue" : "1", "issued" : { "date-parts" : [ [ "2002" ] ] }, "page" : "E172-E177", "title" : "Effects of cortisol on lipolysis and regional interstitial glycerol levels in humans.", "type" : "article-journal", "volume" : "283" }, "uris" : [ "http://www.mendeley.com/documents/?uuid=d6aa53fb-4b06-4dd0-a485-93651697771d" ] }, { "id" : "ITEM-2", "itemData" : { "DOI" : "10.1530/JME-15-0119", "ISSN" : "0952-5041", "PMID" : "26150553", "abstract" : "Glucocorticoids have major effects on adipose tissue metabolism. To study tissue mRNA expression changes induced by chronic elevated endogenous glucocorticoids, we performed RNA sequencing on subcutaneous adipose tissue from patients with Cushing's disease (n=5) compared to patients with non-functioning pituitary adenomas (n=11). We found higher expression of transcripts involved in several metabolic pathways, including lipogenesis, proteolysis and glucose oxidation as well as decreased expression of transcripts involved in inflammation and protein synthesis. To further study this in a model system, we subjected mice to dexamethasone treatment for 12 weeks and analyzed their inguinal (subcutaneous) fat pads, which led to similar findings. Additionally, mice treated with dexamethasone showed drastic decreases in lean body mass as well as increased fat mass, further supporting the human transcriptomic data. These data provide insight to transcriptional changes that may be responsible for the co-morbidities associated with chronic elevations of glucocorticoids.", "author" : [ { "dropping-particle" : "", "family" : "Hochberg", "given" : "Irit", "non-dropping-particle" : "", "parse-names" : false, "suffix" : "" }, { "dropping-particle" : "", "family" : "Harvey", "given" : "Innocence", "non-dropping-particle" : "", "parse-names" : false, "suffix" : "" }, { "dropping-particle" : "", "family" : "Tran", "given" : "Quynh T.", "non-dropping-particle" : "", "parse-names" : false, "suffix" : "" }, { "dropping-particle" : "", "family" : "Stephenson", "given" : "Erin J.", "non-dropping-particle" : "", "parse-names" : false, "suffix" : "" }, { "dropping-particle" : "", "family" : "Barkan", "given" : "Ariel L", "non-dropping-particle" : "", "parse-names" : false, "suffix" : "" }, { "dropping-particle" : "", "family" : "Saltiel", "given" : "Alan R", "non-dropping-particle" : "", "parse-names" : false, "suffix" : "" }, { "dropping-particle" : "", "family" : "Chandler", "given" : "William F.", "non-dropping-particle" : "", "parse-names" : false, "suffix" : "" }, { "dropping-particle" : "", "family" : "Bridges", "given" : "Dave", "non-dropping-particle" : "", "parse-names" : false, "suffix" : "" } ], "container-title" : "Journal of Molecular Endocrinology", "id" : "ITEM-2", "issue" : "2", "issued" : { "date-parts" : [ [ "2015", "10" ] ] }, "page" : "81-94", "title" : "Gene expression changes in subcutaneous adipose tissue due to Cushing's disease", "type" : "article-journal", "volume" : "55" }, "uris" : [ "http://www.mendeley.com/documents/?uuid=c9451b66-5bf3-4028-81a5-5d6a8a2137cb" ] }, { "id" : "ITEM-3", "itemData" : { "author" : [ { "dropping-particle" : "", "family" : "Djurhuus", "given" : "C B", "non-dropping-particle" : "", "parse-names" : false, "suffix" : "" }, { "dropping-particle" : "", "family" : "Gravholt", "given" : "C H", "non-dropping-particle" : "", "parse-names" : false, "suffix" : "" }, { "dropping-particle" : "", "family" : "Nielsen", "given" : "S", "non-dropping-particle" : "", "parse-names" : false, "suffix" : "" }, { "dropping-particle" : "", "family" : "Pedersen", "given" : "S B", "non-dropping-particle" : "", "parse-names" : false, "suffix" : "" }, { "dropping-particle" : "", "family" : "M\u00f8ller", "given" : "N", "non-dropping-particle" : "", "parse-names" : false, "suffix" : "" }, { "dropping-particle" : "", "family" : "Schmitz", "given" : "O", "non-dropping-particle" : "", "parse-names" : false, "suffix" : "" } ], "id" : "ITEM-3", "issued" : { "date-parts" : [ [ "2004" ] ] }, "page" : "488-494", "title" : "Additive effects of cortisol and growth hormone on regional and systemic lipolysis in humans", "type" : "article-journal" }, "uris" : [ "http://www.mendeley.com/documents/?uuid=1738b968-7205-4f18-8050-0ab72cec4ed3", "http://www.mendeley.com/documents/?uuid=f9360450-92ea-43c6-bc63-c493826eff65" ] }, { "id" : "ITEM-4", "itemData" : { "author" : [ { "dropping-particle" : "", "family" : "Kr\u0161ek", "given" : "M", "non-dropping-particle" : "", "parse-names" : false, "suffix" : "" }, { "dropping-particle" : "", "family" : "Rosick\u00e1", "given" : "M", "non-dropping-particle" : "", "parse-names" : false, "suffix" : "" }, { "dropping-particle" : "", "family" : "Nedv\u00eddkov\u00e1", "given" : "J", "non-dropping-particle" : "", "parse-names" : false, "suffix" : "" }, { "dropping-particle" : "", "family" : "Kov\u00e1", "given" : "H Kvasni \u010c", "non-dropping-particle" : "", "parse-names" : false, "suffix" : "" }, { "dropping-particle" : "", "family" : "H\u00e1na", "given" : "V", "non-dropping-particle" : "", "parse-names" : false, "suffix" : "" }, { "dropping-particle" : "", "family" : "Marek", "given" : "J", "non-dropping-particle" : "", "parse-names" : false, "suffix" : "" }, { "dropping-particle" : "", "family" : "Haluz\u00edk", "given" : "M", "non-dropping-particle" : "", "parse-names" : false, "suffix" : "" }, { "dropping-particle" : "", "family" : "Lai", "given" : "E W", "non-dropping-particle" : "", "parse-names" : false, "suffix" : "" }, { "dropping-particle" : "", "family" : "Pac\u00e1k", "given" : "K", "non-dropping-particle" : "", "parse-names" : false, "suffix" : "" } ], "id" : "ITEM-4", "issued" : { "date-parts" : [ [ "2006" ] ] }, "page" : "421-428", "title" : "Increased Lipolysis of Subcutaneous Abdominal Adipose Tissue and Altered Noradrenergic Activity in Patients with Cushing \u2018 s Syndrome : An In-vivo Microdialysis Study", "type" : "article-journal" }, "uris" : [ "http://www.mendeley.com/documents/?uuid=8ac4072e-3a3d-4cb9-92f6-e2bbf0cd1528", "http://www.mendeley.com/documents/?uuid=05be40ed-e631-416e-955c-ee2c66e7820e", "http://www.mendeley.com/documents/?uuid=4c8d1016-5a5e-4be0-9160-d9363ebef1f4" ] } ], "mendeley" : { "formattedCitation" : "(11, 15\u201317)", "plainTextFormattedCitation" : "(11, 15\u201317)", "previouslyFormattedCitation" : "(11, 15\u201317)" }, "properties" : { "noteIndex" : 0 }, "schema" : "https://github.com/citation-style-language/schema/raw/master/csl-citation.json" }</w:instrText>
+      </w:r>
+      <w:r>
+        <w:rPr>
+          <w:color w:val="000000" w:themeColor="text1"/>
+        </w:rPr>
+        <w:fldChar w:fldCharType="separate"/>
+      </w:r>
+      <w:r>
+        <w:rPr>
+          <w:noProof/>
+          <w:color w:val="000000" w:themeColor="text1"/>
+        </w:rPr>
+        <w:t>(11, 15–17)</w:t>
+      </w:r>
+      <w:r>
+        <w:rPr>
+          <w:color w:val="000000" w:themeColor="text1"/>
+        </w:rPr>
+        <w:fldChar w:fldCharType="end"/>
+      </w:r>
+      <w:r>
+        <w:rPr>
+          <w:color w:val="000000" w:themeColor="text1"/>
+        </w:rPr>
+        <w:t>.</w:t>
+      </w:r>
+      <w:r>
+        <w:rPr>
+          <w:color w:val="000000" w:themeColor="text1"/>
+        </w:rPr>
+        <w:t xml:space="preserve"> </w:t>
+      </w:r>
+      <w:r>
+        <w:rPr>
+          <w:color w:val="000000" w:themeColor="text1"/>
+        </w:rPr>
+        <w:t xml:space="preserve">To assess whether dexamethasone was affecting </w:t>
+      </w:r>
+      <w:r>
+        <w:rPr>
+          <w:color w:val="000000" w:themeColor="text1"/>
+        </w:rPr>
+        <w:t xml:space="preserve">the lipid content in </w:t>
+      </w:r>
+      <w:r>
+        <w:rPr>
+          <w:color w:val="000000" w:themeColor="text1"/>
+        </w:rPr>
+        <w:t>adipose tissue, we</w:t>
+      </w:r>
+      <w:r>
+        <w:rPr>
+          <w:color w:val="000000" w:themeColor="text1"/>
+        </w:rPr>
+        <w:t xml:space="preserve"> </w:t>
+      </w:r>
+      <w:r>
+        <w:rPr>
+          <w:color w:val="000000" w:themeColor="text1"/>
+        </w:rPr>
+        <w:t>measured</w:t>
+      </w:r>
+      <w:r>
+        <w:rPr>
+          <w:color w:val="000000" w:themeColor="text1"/>
+        </w:rPr>
+        <w:t xml:space="preserve"> </w:t>
+      </w:r>
+      <w:r>
+        <w:rPr>
+          <w:color w:val="000000" w:themeColor="text1"/>
+        </w:rPr>
+        <w:t>markers of</w:t>
+      </w:r>
+      <w:r>
+        <w:rPr>
+          <w:color w:val="000000" w:themeColor="text1"/>
+        </w:rPr>
+        <w:t xml:space="preserve"> adipocyte</w:t>
+      </w:r>
+      <w:r>
+        <w:rPr>
+          <w:color w:val="000000" w:themeColor="text1"/>
+        </w:rPr>
+        <w:t xml:space="preserve"> lipolysis</w:t>
+      </w:r>
+      <w:r>
+        <w:rPr>
+          <w:color w:val="000000" w:themeColor="text1"/>
+        </w:rPr>
+        <w:t xml:space="preserve"> in</w:t>
+      </w:r>
+      <w:r>
+        <w:rPr>
+          <w:color w:val="000000" w:themeColor="text1"/>
+        </w:rPr>
+        <w:t xml:space="preserve"> cultured adipocytes.</w:t>
+      </w:r>
+      <w:r>
+        <w:rPr>
+          <w:color w:val="000000" w:themeColor="text1"/>
+        </w:rPr>
+        <w:t xml:space="preserve"> 3T3-L1 fibroblasts were </w:t>
+      </w:r>
+      <w:r>
+        <w:rPr>
+          <w:color w:val="000000" w:themeColor="text1"/>
+        </w:rPr>
         <w:lastRenderedPageBreak/>
-        <w:t>Lipolysis has previously been associated with ins</w:t>
-      </w:r>
-      <w:r>
-        <w:rPr>
-          <w:color w:val="000000" w:themeColor="text1"/>
-        </w:rPr>
-        <w:t>ulin resistance</w:t>
-      </w:r>
-      <w:r>
-        <w:rPr>
-          <w:color w:val="000000" w:themeColor="text1"/>
-        </w:rPr>
-        <w:t xml:space="preserve"> </w:t>
-      </w:r>
-      <w:r>
-        <w:rPr>
-          <w:color w:val="000000" w:themeColor="text1"/>
-        </w:rPr>
-        <w:fldChar w:fldCharType="begin" w:fldLock="1"/>
-      </w:r>
-      <w:r>
-        <w:rPr>
-          <w:color w:val="000000" w:themeColor="text1"/>
-        </w:rPr>
-        <w:instrText>ADDIN CSL_CITATION { "citationItems" : [ { "id" : "ITEM-1", "itemData" : { "author" : [ { "dropping-particle" : "", "family" : "Edgerton", "given" : "Dale S", "non-dropping-particle" : "", "parse-names" : false, "suffix" : "" }, { "dropping-particle" : "", "family" : "Kraft", "given" : "Guillaume", "non-dropping-particle" : "", "parse-names" : false, "suffix" : "" }, { "dropping-particle" : "", "family" : "Smith", "given" : "Marta", "non-dropping-particle" : "", "parse-names" : false, "suffix" : "" }, { "dropping-particle" : "", "family" : "Farmer", "given" : "Ben", "non-dropping-particle" : "", "parse-names" : false, "suffix" : "" }, { "dropping-particle" : "", "family" : "Williams", "given" : "Phillip E", "non-dropping-particle" : "", "parse-names" : false, "suffix" : "" }, { "dropping-particle" : "", "family" : "Coate", "given" : "Katie C", "non-dropping-particle" : "", "parse-names" : false, "suffix" : "" }, { "dropping-particle" : "", "family" : "Printz", "given" : "Richard L", "non-dropping-particle" : "", "parse-names" : false, "suffix" : "" }, { "dropping-particle" : "", "family" : "Brien", "given" : "Richard M O", "non-dropping-particle" : "", "parse-names" : false, "suffix" : "" }, { "dropping-particle" : "", "family" : "Cherrington", "given" : "Alan D", "non-dropping-particle" : "", "parse-names" : false, "suffix" : "" } ], "id" : "ITEM-1", "issue" : "6", "issued" : { "date-parts" : [ [ "2017" ] ] }, "page" : "1-14", "title" : "Insulin \u2019 s direct hepatic effect explains the inhibition of glucose production caused by insulin secretion", "type" : "article-journal", "volume" : "2" }, "uris" : [ "http://www.mendeley.com/documents/?uuid=3268dbed-88d5-4595-944d-3169b2678a9a", "http://www.mendeley.com/documents/?uuid=29eb42f5-0a49-4ba8-aeca-aa320adbc4d4" ] }, { "id" : "ITEM-2", "itemData" : { "author" : [ { "dropping-particle" : "", "family" : "Rebrin", "given" : "Kerstin", "non-dropping-particle" : "", "parse-names" : false, "suffix" : "" }, { "dropping-particle" : "", "family" : "Steil", "given" : "Garry M", "non-dropping-particle" : "", "parse-names" : false, "suffix" : "" }, { "dropping-particle" : "", "family" : "Mittelman", "given" : "Steven D", "non-dropping-particle" : "", "parse-names" : false, "suffix" : "" }, { "dropping-particle" : "", "family" : "Bergman", "given" : "Richard N", "non-dropping-particle" : "", "parse-names" : false, "suffix" : "" } ], "id" : "ITEM-2", "issue" : "3", "issued" : { "date-parts" : [ [ "1996" ] ] }, "page" : "741-749", "title" : "Causal Linkage between Insulin Suppression of Lipolysis and Suppression of Liver Glucose Output in Dogs", "type" : "article-journal", "volume" : "98" }, "uris" : [ "http://www.mendeley.com/documents/?uuid=3c62854f-90c8-49a6-898d-9a4d53ecc8c6", "http://www.mendeley.com/documents/?uuid=3d156259-9ea9-4992-9530-19ab856fd6b1", "http://www.mendeley.com/documents/?uuid=239cf9b4-50a7-45c1-bf44-8c8f7990662d" ] } ], "mendeley" : { "formattedCitation" : "(18, 33)", "plainTextFormattedCitation" : "(18, 33)", "previouslyFormattedCitation" : "(18, 33)" }, "properties" : { "noteIndex" : 0 }, "schema" : "https://github.com/citation-style-language/schema/raw/master/csl-citation.json" }</w:instrText>
-      </w:r>
-      <w:r>
-        <w:rPr>
-          <w:color w:val="000000" w:themeColor="text1"/>
-        </w:rPr>
-        <w:fldChar w:fldCharType="separate"/>
-      </w:r>
-      <w:r>
-        <w:rPr>
-          <w:noProof/>
-          <w:color w:val="000000" w:themeColor="text1"/>
-        </w:rPr>
-        <w:t>(18, 33)</w:t>
-      </w:r>
-      <w:r>
-        <w:rPr>
-          <w:color w:val="000000" w:themeColor="text1"/>
-        </w:rPr>
-        <w:fldChar w:fldCharType="end"/>
-      </w:r>
-      <w:r>
-        <w:rPr>
-          <w:color w:val="000000" w:themeColor="text1"/>
-        </w:rPr>
-        <w:t xml:space="preserve">, </w:t>
-      </w:r>
-      <w:r>
-        <w:rPr>
-          <w:color w:val="000000" w:themeColor="text1"/>
-        </w:rPr>
-        <w:t xml:space="preserve">is </w:t>
-      </w:r>
-      <w:r>
-        <w:rPr>
-          <w:color w:val="000000" w:themeColor="text1"/>
-        </w:rPr>
-        <w:t>known to be elevated</w:t>
-      </w:r>
-      <w:r>
-        <w:rPr>
-          <w:color w:val="000000" w:themeColor="text1"/>
-        </w:rPr>
-        <w:t xml:space="preserve"> </w:t>
-      </w:r>
-      <w:r>
-        <w:rPr>
-          <w:color w:val="000000" w:themeColor="text1"/>
-        </w:rPr>
-        <w:t>in patients with</w:t>
-      </w:r>
-      <w:r>
-        <w:rPr>
-          <w:color w:val="000000" w:themeColor="text1"/>
-        </w:rPr>
-        <w:t xml:space="preserve"> </w:t>
-      </w:r>
-      <w:r>
-        <w:rPr>
-          <w:color w:val="000000" w:themeColor="text1"/>
-        </w:rPr>
-        <w:t>NAFLD</w:t>
-      </w:r>
-      <w:r>
-        <w:rPr>
-          <w:color w:val="000000" w:themeColor="text1"/>
-        </w:rPr>
-        <w:t xml:space="preserve"> </w:t>
-      </w:r>
-      <w:r>
-        <w:rPr>
-          <w:color w:val="000000" w:themeColor="text1"/>
-        </w:rPr>
-        <w:fldChar w:fldCharType="begin" w:fldLock="1"/>
-      </w:r>
-      <w:r>
-        <w:rPr>
-          <w:color w:val="000000" w:themeColor="text1"/>
-        </w:rPr>
-        <w:instrText>ADDIN CSL_CITATION { "citationItems" : [ { "id" : "ITEM-1", "itemData" : { "DOI" : "10.1002/hep.23116", "author" : [ { "dropping-particle" : "", "family" : "Gastaldelli", "given" : "Amalia", "non-dropping-particle" : "", "parse-names" : false, "suffix" : "" }, { "dropping-particle" : "", "family" : "Harrison", "given" : "Stephen A", "non-dropping-particle" : "", "parse-names" : false, "suffix" : "" }, { "dropping-particle" : "", "family" : "Belfort-aguilar", "given" : "Renata", "non-dropping-particle" : "", "parse-names" : false, "suffix" : "" }, { "dropping-particle" : "", "family" : "Hardies", "given" : "Lou Jean", "non-dropping-particle" : "", "parse-names" : false, "suffix" : "" }, { "dropping-particle" : "", "family" : "Balas", "given" : "Bogdan", "non-dropping-particle" : "", "parse-names" : false, "suffix" : "" }, { "dropping-particle" : "", "family" : "Schenker", "given" : "Steven", "non-dropping-particle" : "", "parse-names" : false, "suffix" : "" }, { "dropping-particle" : "", "family" : "Cusi", "given" : "Kenneth", "non-dropping-particle" : "", "parse-names" : false, "suffix" : "" } ], "id" : "ITEM-1", "issued" : { "date-parts" : [ [ "2009" ] ] }, "title" : "Importance of Changes in Adipose Tissue Insulin Resistance to Histological Response During Thiazolidinedione Treatment of Patients with Nonalcoholic Steatohepatitis", "type" : "article-journal" }, "uris" : [ "http://www.mendeley.com/documents/?uuid=b3c1eb52-fead-4d1a-9f95-c6d25a6941ac", "http://www.mendeley.com/documents/?uuid=88662c35-f735-4412-a12e-2f2bc187d7a4" ] } ], "mendeley" : { "formattedCitation" : "(34)", "plainTextFormattedCitation" : "(34)", "previouslyFormattedCitation" : "(34)" }, "properties" : { "noteIndex" : 0 }, "schema" : "https://github.com/citation-style-language/schema/raw/master/csl-citation.json" }</w:instrText>
-      </w:r>
-      <w:r>
-        <w:rPr>
-          <w:color w:val="000000" w:themeColor="text1"/>
-        </w:rPr>
-        <w:fldChar w:fldCharType="separate"/>
-      </w:r>
-      <w:r>
-        <w:rPr>
-          <w:noProof/>
-          <w:color w:val="000000" w:themeColor="text1"/>
-        </w:rPr>
-        <w:t>(34)</w:t>
-      </w:r>
-      <w:r>
-        <w:rPr>
-          <w:color w:val="000000" w:themeColor="text1"/>
-        </w:rPr>
-        <w:fldChar w:fldCharType="end"/>
-      </w:r>
-      <w:r>
-        <w:rPr>
-          <w:color w:val="000000" w:themeColor="text1"/>
-        </w:rPr>
-        <w:t>, and has been shown to increase with glucocorticoid treatment</w:t>
-      </w:r>
-      <w:r>
-        <w:rPr>
-          <w:color w:val="000000" w:themeColor="text1"/>
-        </w:rPr>
-        <w:t xml:space="preserve"> </w:t>
-      </w:r>
-      <w:r>
-        <w:rPr>
-          <w:color w:val="000000" w:themeColor="text1"/>
-        </w:rPr>
-        <w:fldChar w:fldCharType="begin" w:fldLock="1"/>
-      </w:r>
-      <w:r>
-        <w:rPr>
-          <w:color w:val="000000" w:themeColor="text1"/>
-        </w:rPr>
-        <w:instrText>ADDIN CSL_CITATION { "citationItems" : [ { "id" : "ITEM-1", "itemData" : { "DOI" : "10.1152/ajpendo.00544.2001", "ISBN" : "0193-1849 (Print)\\r0193-1849 (Linking)", "ISSN" : "0193-1849", "PMID" : "12067858", "abstract" : "Cortisol's effects on lipid metabolism are controversial and may involve stimulation of both lipolysis and lipogenesis. This study was undertaken to define the role of physiological hypercortisolemia on systemic and regional lipolysis in humans. We investigated seven healthy young male volunteers after an overnight fast on two occasions by means of microdialysis and palmitate turnover in a placebo-controlled manner with a pancreatic pituitary clamp involving inhibition with somatostatin and substitution of growth hormone, glucagon, and insulin at basal levels. Hydrocortisone infusion increased circulating concentrations of cortisol (888 +/- 12 vs. 245 +/- 7 nmol/l). Interstitial glycerol concentrations rose in parallel in abdominal (327 +/- 35 vs. 156 +/- 30 micromol/l; P = 0.05) and femoral (178 +/- 28 vs. 91 +/- 22 micromol/l; P = 0.02) adipose tissue. Systemic [(3)H]palmitate turnover increased (165 +/- 17 vs. 92 +/- 24 micromol/min; P = 0.01). Levels of insulin, glucagon, and growth hormone were comparable. In conclusion, the present study unmistakably shows that cortisol in physiological concentrations is a potent stimulus of lipolysis and that this effect prevails equally in both femoral and abdominal adipose tissue.", "author" : [ { "dropping-particle" : "", "family" : "Djurhuus", "given" : "C B", "non-dropping-particle" : "", "parse-names" : false, "suffix" : "" }, { "dropping-particle" : "", "family" : "Gravholt", "given" : "C H", "non-dropping-particle" : "", "parse-names" : false, "suffix" : "" }, { "dropping-particle" : "", "family" : "Nielsen", "given" : "S", "non-dropping-particle" : "", "parse-names" : false, "suffix" : "" }, { "dropping-particle" : "", "family" : "Mengel", "given" : "a", "non-dropping-particle" : "", "parse-names" : false, "suffix" : "" }, { "dropping-particle" : "", "family" : "Christiansen", "given" : "J S", "non-dropping-particle" : "", "parse-names" : false, "suffix" : "" }, { "dropping-particle" : "", "family" : "Schmitz", "given" : "O E", "non-dropping-particle" : "", "parse-names" : false, "suffix" : "" }, { "dropping-particle" : "", "family" : "M\u00f8ller", "given" : "N", "non-dropping-particle" : "", "parse-names" : false, "suffix" : "" } ], "container-title" : "American journal of physiology. Endocrinology and metabolism", "id" : "ITEM-1", "issue" : "1", "issued" : { "date-parts" : [ [ "2002" ] ] }, "page" : "E172-E177", "title" : "Effects of cortisol on lipolysis and regional interstitial glycerol levels in humans.", "type" : "article-journal", "volume" : "283" }, "uris" : [ "http://www.mendeley.com/documents/?uuid=d6aa53fb-4b06-4dd0-a485-93651697771d" ] }, { "id" : "ITEM-2", "itemData" : { "DOI" : "10.1530/JME-15-0119", "ISSN" : "0952-5041", "PMID" : "26150553", "abstract" : "Glucocorticoids have major effects on adipose tissue metabolism. To study tissue mRNA expression changes induced by chronic elevated endogenous glucocorticoids, we performed RNA sequencing on subcutaneous adipose tissue from patients with Cushing's disease (n=5) compared to patients with non-functioning pituitary adenomas (n=11). We found higher expression of transcripts involved in several metabolic pathways, including lipogenesis, proteolysis and glucose oxidation as well as decreased expression of transcripts involved in inflammation and protein synthesis. To further study this in a model system, we subjected mice to dexamethasone treatment for 12 weeks and analyzed their inguinal (subcutaneous) fat pads, which led to similar findings. Additionally, mice treated with dexamethasone showed drastic decreases in lean body mass as well as increased fat mass, further supporting the human transcriptomic data. These data provide insight to transcriptional changes that may be responsible for the co-morbidities associated with chronic elevations of glucocorticoids.", "author" : [ { "dropping-particle" : "", "family" : "Hochberg", "given" : "Irit", "non-dropping-particle" : "", "parse-names" : false, "suffix" : "" }, { "dropping-particle" : "", "family" : "Harvey", "given" : "Innocence", "non-dropping-particle" : "", "parse-names" : false, "suffix" : "" }, { "dropping-particle" : "", "family" : "Tran", "given" : "Quynh T.", "non-dropping-particle" : "", "parse-names" : false, "suffix" : "" }, { "dropping-particle" : "", "family" : "Stephenson", "given" : "Erin J.", "non-dropping-particle" : "", "parse-names" : false, "suffix" : "" }, { "dropping-particle" : "", "family" : "Barkan", "given" : "Ariel L", "non-dropping-particle" : "", "parse-names" : false, "suffix" : "" }, { "dropping-particle" : "", "family" : "Saltiel", "given" : "Alan R", "non-dropping-particle" : "", "parse-names" : false, "suffix" : "" }, { "dropping-particle" : "", "family" : "Chandler", "given" : "William F.", "non-dropping-particle" : "", "parse-names" : false, "suffix" : "" }, { "dropping-particle" : "", "family" : "Bridges", "given" : "Dave", "non-dropping-particle" : "", "parse-names" : false, "suffix" : "" } ], "container-title" : "Journal of Molecular Endocrinology", "id" : "ITEM-2", "issue" : "2", "issued" : { "date-parts" : [ [ "2015", "10" ] ] }, "page" : "81-94", "title" : "Gene expression changes in subcutaneous adipose tissue due to Cushing's disease", "type" : "article-journal", "volume" : "55" }, "uris" : [ "http://www.mendeley.com/documents/?uuid=c9451b66-5bf3-4028-81a5-5d6a8a2137cb" ] }, { "id" : "ITEM-3", "itemData" : { "author" : [ { "dropping-particle" : "", "family" : "Djurhuus", "given" : "C B", "non-dropping-particle" : "", "parse-names" : false, "suffix" : "" }, { "dropping-particle" : "", "family" : "Gravholt", "given" : "C H", "non-dropping-particle" : "", "parse-names" : false, "suffix" : "" }, { "dropping-particle" : "", "family" : "Nielsen", "given" : "S", "non-dropping-particle" : "", "parse-names" : false, "suffix" : "" }, { "dropping-particle" : "", "family" : "Pedersen", "given" : "S B", "non-dropping-particle" : "", "parse-names" : false, "suffix" : "" }, { "dropping-particle" : "", "family" : "M\u00f8ller", "given" : "N", "non-dropping-particle" : "", "parse-names" : false, "suffix" : "" }, { "dropping-particle" : "", "family" : "Schmitz", "given" : "O", "non-dropping-particle" : "", "parse-names" : false, "suffix" : "" } ], "id" : "ITEM-3", "issued" : { "date-parts" : [ [ "2004" ] ] }, "page" : "488-494", "title" : "Additive effects of cortisol and growth hormone on regional and systemic lipolysis in humans", "type" : "article-journal" }, "uris" : [ "http://www.mendeley.com/documents/?uuid=1738b968-7205-4f18-8050-0ab72cec4ed3", "http://www.mendeley.com/documents/?uuid=f9360450-92ea-43c6-bc63-c493826eff65" ] }, { "id" : "ITEM-4", "itemData" : { "author" : [ { "dropping-particle" : "", "family" : "Kr\u0161ek", "given" : "M", "non-dropping-particle" : "", "parse-names" : false, "suffix" : "" }, { "dropping-particle" : "", "family" : "Rosick\u00e1", "given" : "M", "non-dropping-particle" : "", "parse-names" : false, "suffix" : "" }, { "dropping-particle" : "", "family" : "Nedv\u00eddkov\u00e1", "given" : "J", "non-dropping-particle" : "", "parse-names" : false, "suffix" : "" }, { "dropping-particle" : "", "family" : "Kov\u00e1", "given" : "H Kvasni \u010c", "non-dropping-particle" : "", "parse-names" : false, "suffix" : "" }, { "dropping-particle" : "", "family" : "H\u00e1na", "given" : "V", "non-dropping-particle" : "", "parse-names" : false, "suffix" : "" }, { "dropping-particle" : "", "family" : "Marek", "given" : "J", "non-dropping-particle" : "", "parse-names" : false, "suffix" : "" }, { "dropping-particle" : "", "family" : "Haluz\u00edk", "given" : "M", "non-dropping-particle" : "", "parse-names" : false, "suffix" : "" }, { "dropping-particle" : "", "family" : "Lai", "given" : "E W", "non-dropping-particle" : "", "parse-names" : false, "suffix" : "" }, { "dropping-particle" : "", "family" : "Pac\u00e1k", "given" : "K", "non-dropping-particle" : "", "parse-names" : false, "suffix" : "" } ], "id" : "ITEM-4", "issued" : { "date-parts" : [ [ "2006" ] ] }, "page" : "421-428", "title" : "Increased Lipolysis of Subcutaneous Abdominal Adipose Tissue and Altered Noradrenergic Activity in Patients with Cushing \u2018 s Syndrome : An In-vivo Microdialysis Study", "type" : "article-journal" }, "uris" : [ "http://www.mendeley.com/documents/?uuid=8ac4072e-3a3d-4cb9-92f6-e2bbf0cd1528", "http://www.mendeley.com/documents/?uuid=05be40ed-e631-416e-955c-ee2c66e7820e", "http://www.mendeley.com/documents/?uuid=4c8d1016-5a5e-4be0-9160-d9363ebef1f4" ] } ], "mendeley" : { "formattedCitation" : "(11, 15\u201317)", "plainTextFormattedCitation" : "(11, 15\u201317)", "previouslyFormattedCitation" : "(11, 15\u201317)" }, "properties" : { "noteIndex" : 0 }, "schema" : "https://github.com/citation-style-language/schema/raw/master/csl-citation.json" }</w:instrText>
-      </w:r>
-      <w:r>
-        <w:rPr>
-          <w:color w:val="000000" w:themeColor="text1"/>
-        </w:rPr>
-        <w:fldChar w:fldCharType="separate"/>
-      </w:r>
-      <w:r>
-        <w:rPr>
-          <w:noProof/>
-          <w:color w:val="000000" w:themeColor="text1"/>
-        </w:rPr>
-        <w:t>(11, 15–17)</w:t>
-      </w:r>
-      <w:r>
-        <w:rPr>
-          <w:color w:val="000000" w:themeColor="text1"/>
-        </w:rPr>
-        <w:fldChar w:fldCharType="end"/>
-      </w:r>
-      <w:r>
-        <w:rPr>
-          <w:color w:val="000000" w:themeColor="text1"/>
-        </w:rPr>
-        <w:t>.</w:t>
-      </w:r>
-      <w:r>
-        <w:rPr>
-          <w:color w:val="000000" w:themeColor="text1"/>
-        </w:rPr>
-        <w:t xml:space="preserve"> </w:t>
-      </w:r>
-      <w:r>
-        <w:rPr>
-          <w:color w:val="000000" w:themeColor="text1"/>
-        </w:rPr>
-        <w:t xml:space="preserve">To assess whether dexamethasone was affecting </w:t>
-      </w:r>
-      <w:r>
-        <w:rPr>
-          <w:color w:val="000000" w:themeColor="text1"/>
-        </w:rPr>
-        <w:t xml:space="preserve">the lipid content in </w:t>
-      </w:r>
-      <w:r>
-        <w:rPr>
-          <w:color w:val="000000" w:themeColor="text1"/>
-        </w:rPr>
-        <w:t>adipose tissue, we</w:t>
-      </w:r>
-      <w:r>
-        <w:rPr>
-          <w:color w:val="000000" w:themeColor="text1"/>
-        </w:rPr>
-        <w:t xml:space="preserve"> </w:t>
-      </w:r>
-      <w:r>
-        <w:rPr>
-          <w:color w:val="000000" w:themeColor="text1"/>
-        </w:rPr>
-        <w:t>measured</w:t>
-      </w:r>
-      <w:r>
-        <w:rPr>
-          <w:color w:val="000000" w:themeColor="text1"/>
-        </w:rPr>
-        <w:t xml:space="preserve"> </w:t>
-      </w:r>
-      <w:r>
-        <w:rPr>
-          <w:color w:val="000000" w:themeColor="text1"/>
-        </w:rPr>
-        <w:t>markers of</w:t>
-      </w:r>
-      <w:r>
-        <w:rPr>
-          <w:color w:val="000000" w:themeColor="text1"/>
-        </w:rPr>
-        <w:t xml:space="preserve"> adipocyte</w:t>
-      </w:r>
-      <w:r>
-        <w:rPr>
-          <w:color w:val="000000" w:themeColor="text1"/>
-        </w:rPr>
-        <w:t xml:space="preserve"> lipolysis</w:t>
-      </w:r>
-      <w:r>
-        <w:rPr>
-          <w:color w:val="000000" w:themeColor="text1"/>
-        </w:rPr>
-        <w:t xml:space="preserve"> in</w:t>
-      </w:r>
-      <w:r>
-        <w:rPr>
-          <w:color w:val="000000" w:themeColor="text1"/>
-        </w:rPr>
-        <w:t xml:space="preserve"> cultured adipocytes.</w:t>
-      </w:r>
-      <w:r>
-        <w:rPr>
-          <w:color w:val="000000" w:themeColor="text1"/>
-        </w:rPr>
-        <w:t xml:space="preserve"> 3T3-L1 fibroblasts were </w:t>
-      </w:r>
-      <w:r>
-        <w:rPr>
-          <w:color w:val="000000" w:themeColor="text1"/>
-        </w:rPr>
         <w:t>undifferentiated</w:t>
       </w:r>
       <w:r>
@@ -12051,7 +12090,6 @@
         <w:rPr>
           <w:color w:val="000000" w:themeColor="text1"/>
         </w:rPr>
-        <w:lastRenderedPageBreak/>
         <w:t xml:space="preserve">an upregulation of </w:t>
       </w:r>
       <w:r>
@@ -12213,7 +12251,14 @@
         <w:rPr>
           <w:color w:val="000000" w:themeColor="text1"/>
         </w:rPr>
-        <w:t xml:space="preserve"> in the HFD-fed animals</w:t>
+        <w:t xml:space="preserve"> in </w:t>
+      </w:r>
+      <w:r>
+        <w:rPr>
+          <w:color w:val="000000" w:themeColor="text1"/>
+        </w:rPr>
+        <w:lastRenderedPageBreak/>
+        <w:t>the HFD-fed animals</w:t>
       </w:r>
       <w:r>
         <w:rPr>
@@ -12970,6 +13015,7 @@
         <w:rPr>
           <w:color w:val="000000" w:themeColor="text1"/>
         </w:rPr>
+        <w:lastRenderedPageBreak/>
         <w:t xml:space="preserve">the effects of </w:t>
       </w:r>
       <w:r>
@@ -13598,14 +13644,7 @@
         <w:rPr>
           <w:color w:val="000000" w:themeColor="text1"/>
         </w:rPr>
-        <w:t>in the context of diet-</w:t>
-      </w:r>
-      <w:r>
-        <w:rPr>
-          <w:color w:val="000000" w:themeColor="text1"/>
-        </w:rPr>
-        <w:lastRenderedPageBreak/>
-        <w:t>induced</w:t>
+        <w:t>in the context of diet-induced</w:t>
       </w:r>
       <w:r>
         <w:rPr>
@@ -13706,6 +13745,7 @@
         <w:rPr>
           <w:color w:val="000000" w:themeColor="text1"/>
         </w:rPr>
+        <w:lastRenderedPageBreak/>
         <w:t>Lipolysis has been linked to increased gluconeogenesis by several studies</w:t>
       </w:r>
       <w:r>
@@ -14276,200 +14316,254 @@
         <w:rPr>
           <w:color w:val="000000" w:themeColor="text1"/>
         </w:rPr>
+        <w:t>In summary, g</w:t>
+      </w:r>
+      <w:r>
+        <w:rPr>
+          <w:color w:val="000000" w:themeColor="text1"/>
+        </w:rPr>
+        <w:t>lucocorticoids are commonly prescribed drug</w:t>
+      </w:r>
+      <w:r>
+        <w:rPr>
+          <w:color w:val="000000" w:themeColor="text1"/>
+        </w:rPr>
+        <w:t>s</w:t>
+      </w:r>
+      <w:r>
+        <w:rPr>
+          <w:color w:val="000000" w:themeColor="text1"/>
+        </w:rPr>
+        <w:t xml:space="preserve"> used to treat a multitude of health issues</w:t>
+      </w:r>
+      <w:r>
+        <w:rPr>
+          <w:color w:val="000000" w:themeColor="text1"/>
+        </w:rPr>
+        <w:t>,</w:t>
+      </w:r>
+      <w:r>
+        <w:rPr>
+          <w:color w:val="000000" w:themeColor="text1"/>
+        </w:rPr>
+        <w:t xml:space="preserve"> </w:t>
+      </w:r>
+      <w:r>
+        <w:rPr>
+          <w:color w:val="000000" w:themeColor="text1"/>
+        </w:rPr>
+        <w:t xml:space="preserve">but </w:t>
+      </w:r>
+      <w:r>
+        <w:rPr>
+          <w:color w:val="000000" w:themeColor="text1"/>
+        </w:rPr>
+        <w:t xml:space="preserve">are known to </w:t>
+      </w:r>
+      <w:r>
+        <w:rPr>
+          <w:color w:val="000000" w:themeColor="text1"/>
+        </w:rPr>
+        <w:t xml:space="preserve">induce a variety of </w:t>
+      </w:r>
+      <w:r>
+        <w:rPr>
+          <w:color w:val="000000" w:themeColor="text1"/>
+        </w:rPr>
+        <w:t>adverse metabolic</w:t>
+      </w:r>
+      <w:r>
+        <w:rPr>
+          <w:color w:val="000000" w:themeColor="text1"/>
+        </w:rPr>
+        <w:t xml:space="preserve"> effects</w:t>
+      </w:r>
+      <w:r>
+        <w:rPr>
+          <w:color w:val="000000" w:themeColor="text1"/>
+        </w:rPr>
+        <w:t>.  T</w:t>
+      </w:r>
+      <w:r>
+        <w:rPr>
+          <w:color w:val="000000" w:themeColor="text1"/>
+        </w:rPr>
+        <w:t xml:space="preserve">heir actions in persons with obesity </w:t>
+      </w:r>
+      <w:r>
+        <w:rPr>
+          <w:color w:val="000000" w:themeColor="text1"/>
+        </w:rPr>
+        <w:t xml:space="preserve">are not yet clear, </w:t>
+      </w:r>
+      <w:r>
+        <w:rPr>
+          <w:color w:val="000000" w:themeColor="text1"/>
+        </w:rPr>
+        <w:t xml:space="preserve">even though there </w:t>
+      </w:r>
+      <w:r>
+        <w:rPr>
+          <w:color w:val="000000" w:themeColor="text1"/>
+        </w:rPr>
+        <w:t>is</w:t>
+      </w:r>
+      <w:r>
+        <w:rPr>
+          <w:color w:val="000000" w:themeColor="text1"/>
+        </w:rPr>
+        <w:t xml:space="preserve"> </w:t>
+      </w:r>
+      <w:r>
+        <w:rPr>
+          <w:color w:val="000000" w:themeColor="text1"/>
+        </w:rPr>
+        <w:t xml:space="preserve">a </w:t>
+      </w:r>
+      <w:r>
+        <w:rPr>
+          <w:color w:val="000000" w:themeColor="text1"/>
+        </w:rPr>
+        <w:t xml:space="preserve">significant </w:t>
+      </w:r>
+      <w:r>
+        <w:rPr>
+          <w:color w:val="000000" w:themeColor="text1"/>
+        </w:rPr>
+        <w:t>number</w:t>
+      </w:r>
+      <w:r>
+        <w:rPr>
+          <w:color w:val="000000" w:themeColor="text1"/>
+        </w:rPr>
+        <w:t xml:space="preserve"> of individuals </w:t>
+      </w:r>
+      <w:r>
+        <w:rPr>
+          <w:color w:val="000000" w:themeColor="text1"/>
+        </w:rPr>
+        <w:t xml:space="preserve">with obesity </w:t>
+      </w:r>
+      <w:r>
+        <w:rPr>
+          <w:color w:val="000000" w:themeColor="text1"/>
+        </w:rPr>
+        <w:t>routinely taking</w:t>
+      </w:r>
+      <w:r>
+        <w:rPr>
+          <w:color w:val="000000" w:themeColor="text1"/>
+        </w:rPr>
+        <w:t xml:space="preserve"> prescription glucocorticoids</w:t>
+      </w:r>
+      <w:r>
+        <w:rPr>
+          <w:color w:val="000000" w:themeColor="text1"/>
+        </w:rPr>
+        <w:t xml:space="preserve">. </w:t>
+      </w:r>
+      <w:del w:id="32" w:author="Microsoft Office User" w:date="2017-12-14T15:00:00Z">
+        <w:r>
+          <w:rPr>
+            <w:color w:val="000000" w:themeColor="text1"/>
+          </w:rPr>
+          <w:delText>The data presented here</w:delText>
+        </w:r>
+      </w:del>
+      <w:ins w:id="33" w:author="Microsoft Office User" w:date="2017-12-14T15:03:00Z">
+        <w:r>
+          <w:rPr>
+            <w:color w:val="000000" w:themeColor="text1"/>
+          </w:rPr>
+          <w:t>This paper is</w:t>
+        </w:r>
+      </w:ins>
+      <w:bookmarkStart w:id="34" w:name="_GoBack"/>
+      <w:bookmarkEnd w:id="34"/>
+      <w:ins w:id="35" w:author="Microsoft Office User" w:date="2017-12-14T15:00:00Z">
+        <w:r>
+          <w:rPr>
+            <w:color w:val="000000" w:themeColor="text1"/>
+          </w:rPr>
+          <w:t xml:space="preserve"> the first to</w:t>
+        </w:r>
+      </w:ins>
+      <w:r>
+        <w:rPr>
+          <w:color w:val="000000" w:themeColor="text1"/>
+        </w:rPr>
+        <w:t xml:space="preserve"> show that </w:t>
+      </w:r>
+      <w:del w:id="36" w:author="Microsoft Office User" w:date="2017-12-14T15:01:00Z">
+        <w:r>
+          <w:rPr>
+            <w:color w:val="000000" w:themeColor="text1"/>
+          </w:rPr>
+          <w:delText>the</w:delText>
+        </w:r>
+        <w:r>
+          <w:rPr>
+            <w:color w:val="000000" w:themeColor="text1"/>
+          </w:rPr>
+          <w:delText xml:space="preserve"> obes</w:delText>
+        </w:r>
+        <w:r>
+          <w:rPr>
+            <w:color w:val="000000" w:themeColor="text1"/>
+          </w:rPr>
+          <w:delText xml:space="preserve">e state </w:delText>
+        </w:r>
+      </w:del>
+      <w:ins w:id="37" w:author="Microsoft Office User" w:date="2017-12-14T15:01:00Z">
+        <w:r>
+          <w:rPr>
+            <w:color w:val="000000" w:themeColor="text1"/>
+          </w:rPr>
+          <w:t xml:space="preserve">diet-induced obesity in mice </w:t>
+        </w:r>
+      </w:ins>
+      <w:r>
+        <w:rPr>
+          <w:color w:val="000000" w:themeColor="text1"/>
+        </w:rPr>
+        <w:t>exa</w:t>
+      </w:r>
+      <w:r>
+        <w:rPr>
+          <w:color w:val="000000" w:themeColor="text1"/>
+        </w:rPr>
+        <w:t>c</w:t>
+      </w:r>
+      <w:r>
+        <w:rPr>
+          <w:color w:val="000000" w:themeColor="text1"/>
+        </w:rPr>
+        <w:t xml:space="preserve">erbates several </w:t>
+      </w:r>
+      <w:r>
+        <w:rPr>
+          <w:color w:val="000000" w:themeColor="text1"/>
+        </w:rPr>
+        <w:t>co-</w:t>
+      </w:r>
+      <w:r>
+        <w:rPr>
+          <w:color w:val="000000" w:themeColor="text1"/>
+        </w:rPr>
+        <w:t>morbidities</w:t>
+      </w:r>
+      <w:r>
+        <w:rPr>
+          <w:color w:val="000000" w:themeColor="text1"/>
+        </w:rPr>
+        <w:t xml:space="preserve"> associated with chronically elevated </w:t>
+      </w:r>
+      <w:r>
+        <w:rPr>
+          <w:color w:val="000000" w:themeColor="text1"/>
+        </w:rPr>
         <w:lastRenderedPageBreak/>
-        <w:t>In summary, g</w:t>
-      </w:r>
-      <w:r>
-        <w:rPr>
-          <w:color w:val="000000" w:themeColor="text1"/>
-        </w:rPr>
-        <w:t>lucocorticoids are commonly prescribed drug</w:t>
-      </w:r>
-      <w:r>
-        <w:rPr>
-          <w:color w:val="000000" w:themeColor="text1"/>
-        </w:rPr>
-        <w:t>s</w:t>
-      </w:r>
-      <w:r>
-        <w:rPr>
-          <w:color w:val="000000" w:themeColor="text1"/>
-        </w:rPr>
-        <w:t xml:space="preserve"> used to treat a multitude of health issues</w:t>
-      </w:r>
-      <w:r>
-        <w:rPr>
-          <w:color w:val="000000" w:themeColor="text1"/>
-        </w:rPr>
-        <w:t>,</w:t>
-      </w:r>
-      <w:r>
-        <w:rPr>
-          <w:color w:val="000000" w:themeColor="text1"/>
-        </w:rPr>
-        <w:t xml:space="preserve"> </w:t>
-      </w:r>
-      <w:r>
-        <w:rPr>
-          <w:color w:val="000000" w:themeColor="text1"/>
-        </w:rPr>
-        <w:t xml:space="preserve">but </w:t>
-      </w:r>
-      <w:r>
-        <w:rPr>
-          <w:color w:val="000000" w:themeColor="text1"/>
-        </w:rPr>
-        <w:t xml:space="preserve">are known to </w:t>
-      </w:r>
-      <w:r>
-        <w:rPr>
-          <w:color w:val="000000" w:themeColor="text1"/>
-        </w:rPr>
-        <w:t xml:space="preserve">induce a variety of </w:t>
-      </w:r>
-      <w:r>
-        <w:rPr>
-          <w:color w:val="000000" w:themeColor="text1"/>
-        </w:rPr>
-        <w:t>adverse metabolic</w:t>
-      </w:r>
-      <w:r>
-        <w:rPr>
-          <w:color w:val="000000" w:themeColor="text1"/>
-        </w:rPr>
-        <w:t xml:space="preserve"> effects</w:t>
-      </w:r>
-      <w:r>
-        <w:rPr>
-          <w:color w:val="000000" w:themeColor="text1"/>
-        </w:rPr>
-        <w:t>.  T</w:t>
-      </w:r>
-      <w:r>
-        <w:rPr>
-          <w:color w:val="000000" w:themeColor="text1"/>
-        </w:rPr>
-        <w:t xml:space="preserve">heir actions in persons with obesity </w:t>
-      </w:r>
-      <w:r>
-        <w:rPr>
-          <w:color w:val="000000" w:themeColor="text1"/>
-        </w:rPr>
-        <w:t xml:space="preserve">are not yet clear, </w:t>
-      </w:r>
-      <w:r>
-        <w:rPr>
-          <w:color w:val="000000" w:themeColor="text1"/>
-        </w:rPr>
-        <w:t xml:space="preserve">even though there </w:t>
-      </w:r>
-      <w:r>
-        <w:rPr>
-          <w:color w:val="000000" w:themeColor="text1"/>
-        </w:rPr>
-        <w:t>is</w:t>
-      </w:r>
-      <w:r>
-        <w:rPr>
-          <w:color w:val="000000" w:themeColor="text1"/>
-        </w:rPr>
-        <w:t xml:space="preserve"> </w:t>
-      </w:r>
-      <w:r>
-        <w:rPr>
-          <w:color w:val="000000" w:themeColor="text1"/>
-        </w:rPr>
-        <w:t xml:space="preserve">a </w:t>
-      </w:r>
-      <w:r>
-        <w:rPr>
-          <w:color w:val="000000" w:themeColor="text1"/>
-        </w:rPr>
-        <w:t xml:space="preserve">significant </w:t>
-      </w:r>
-      <w:r>
-        <w:rPr>
-          <w:color w:val="000000" w:themeColor="text1"/>
-        </w:rPr>
-        <w:t>number</w:t>
-      </w:r>
-      <w:r>
-        <w:rPr>
-          <w:color w:val="000000" w:themeColor="text1"/>
-        </w:rPr>
-        <w:t xml:space="preserve"> of individuals </w:t>
-      </w:r>
-      <w:r>
-        <w:rPr>
-          <w:color w:val="000000" w:themeColor="text1"/>
-        </w:rPr>
-        <w:t xml:space="preserve">with obesity </w:t>
-      </w:r>
-      <w:r>
-        <w:rPr>
-          <w:color w:val="000000" w:themeColor="text1"/>
-        </w:rPr>
-        <w:t>routinely taking</w:t>
-      </w:r>
-      <w:r>
-        <w:rPr>
-          <w:color w:val="000000" w:themeColor="text1"/>
-        </w:rPr>
-        <w:t xml:space="preserve"> prescription glucocorticoids</w:t>
-      </w:r>
-      <w:r>
-        <w:rPr>
-          <w:color w:val="000000" w:themeColor="text1"/>
-        </w:rPr>
-        <w:t xml:space="preserve">. The data presented here show that </w:t>
-      </w:r>
-      <w:r>
-        <w:rPr>
-          <w:color w:val="000000" w:themeColor="text1"/>
-        </w:rPr>
-        <w:t>the</w:t>
-      </w:r>
-      <w:r>
-        <w:rPr>
-          <w:color w:val="000000" w:themeColor="text1"/>
-        </w:rPr>
-        <w:t xml:space="preserve"> obes</w:t>
-      </w:r>
-      <w:r>
-        <w:rPr>
-          <w:color w:val="000000" w:themeColor="text1"/>
-        </w:rPr>
-        <w:t>e state exa</w:t>
-      </w:r>
-      <w:r>
-        <w:rPr>
-          <w:color w:val="000000" w:themeColor="text1"/>
-        </w:rPr>
-        <w:t>c</w:t>
-      </w:r>
-      <w:r>
-        <w:rPr>
-          <w:color w:val="000000" w:themeColor="text1"/>
-        </w:rPr>
-        <w:t xml:space="preserve">erbates several </w:t>
-      </w:r>
-      <w:r>
-        <w:rPr>
-          <w:color w:val="000000" w:themeColor="text1"/>
-        </w:rPr>
-        <w:t>co-</w:t>
-      </w:r>
-      <w:r>
-        <w:rPr>
-          <w:color w:val="000000" w:themeColor="text1"/>
-        </w:rPr>
-        <w:t>morbidities</w:t>
-      </w:r>
-      <w:r>
-        <w:rPr>
-          <w:color w:val="000000" w:themeColor="text1"/>
-        </w:rPr>
-        <w:t xml:space="preserve"> associated with chronically elevated glucocorticoids</w:t>
+        <w:t>glucocorticoids</w:t>
       </w:r>
       <w:r>
         <w:rPr>
@@ -14850,15 +14944,7 @@
           <w:rFonts w:ascii="Calibri" w:eastAsia="Times New Roman" w:hAnsi="Calibri" w:cs="Times New Roman"/>
           <w:noProof/>
         </w:rPr>
-        <w:t xml:space="preserve"> National Ambulatory Medical Care Survey : 2007 </w:t>
-      </w:r>
-      <w:r>
-        <w:rPr>
-          <w:rFonts w:ascii="Calibri" w:eastAsia="Times New Roman" w:hAnsi="Calibri" w:cs="Times New Roman"/>
-          <w:noProof/>
-        </w:rPr>
-        <w:lastRenderedPageBreak/>
-        <w:t>Summary. 2010.</w:t>
+        <w:t xml:space="preserve"> National Ambulatory Medical Care Survey : 2007 Summary. 2010.</w:t>
       </w:r>
     </w:p>
     <w:p>
@@ -14986,7 +15072,15 @@
           <w:noProof/>
         </w:rPr>
         <w:tab/>
-        <w:t>Beaudry JL, Anna MD, Teich T, Tsushima R, Riddell MC. Exogenous Glucocorticoids and a High-Fat Diet Cause Severe Hyperglycemia and Hyperinsulinemia and Sprague-Dawley Rats. 2013;154:3197–3208.</w:t>
+        <w:t xml:space="preserve">Beaudry JL, Anna MD, Teich T, Tsushima R, Riddell MC. Exogenous Glucocorticoids and a High-Fat Diet Cause Severe Hyperglycemia and Hyperinsulinemia and Sprague-Dawley </w:t>
+      </w:r>
+      <w:r>
+        <w:rPr>
+          <w:rFonts w:ascii="Calibri" w:eastAsia="Times New Roman" w:hAnsi="Calibri" w:cs="Times New Roman"/>
+          <w:noProof/>
+        </w:rPr>
+        <w:lastRenderedPageBreak/>
+        <w:t>Rats. 2013;154:3197–3208.</w:t>
       </w:r>
     </w:p>
     <w:p>
@@ -15516,7 +15610,6 @@
           <w:rFonts w:ascii="Calibri" w:eastAsia="Times New Roman" w:hAnsi="Calibri" w:cs="Times New Roman"/>
           <w:noProof/>
         </w:rPr>
-        <w:lastRenderedPageBreak/>
         <w:t xml:space="preserve">21. </w:t>
       </w:r>
       <w:r>
@@ -15689,7 +15782,15 @@
           <w:rFonts w:ascii="Calibri" w:eastAsia="Times New Roman" w:hAnsi="Calibri" w:cs="Times New Roman"/>
           <w:noProof/>
         </w:rPr>
-        <w:t xml:space="preserve"> 11 -Hydroxysteroid dehydrogenase type 1 shRNA ameliorates glucocorticoid-induced insulin resistance and lipolysis in mouse abdominal adipose tissue. </w:t>
+        <w:t xml:space="preserve"> 11 -Hydroxysteroid dehydrogenase type 1 shRNA ameliorates glucocorticoid-induced insulin resistance and lipolysis in mouse abdominal adipose </w:t>
+      </w:r>
+      <w:r>
+        <w:rPr>
+          <w:rFonts w:ascii="Calibri" w:eastAsia="Times New Roman" w:hAnsi="Calibri" w:cs="Times New Roman"/>
+          <w:noProof/>
+        </w:rPr>
+        <w:lastRenderedPageBreak/>
+        <w:t xml:space="preserve">tissue. </w:t>
       </w:r>
       <w:r>
         <w:rPr>
@@ -16335,15 +16436,7 @@
           <w:noProof/>
         </w:rPr>
         <w:tab/>
-        <w:t xml:space="preserve">Nurjhan N, Campbell PJ, Kennedy FP, Miles JM, Gerich JE. Insulin Dose-Response Characteristics for Suppression of Glycerol Release and Conversion to Glucose in </w:t>
-      </w:r>
-      <w:r>
-        <w:rPr>
-          <w:rFonts w:ascii="Calibri" w:eastAsia="Times New Roman" w:hAnsi="Calibri" w:cs="Times New Roman"/>
-          <w:noProof/>
-        </w:rPr>
-        <w:lastRenderedPageBreak/>
-        <w:t>Humans. 1986;35:1326–1331.</w:t>
+        <w:t>Nurjhan N, Campbell PJ, Kennedy FP, Miles JM, Gerich JE. Insulin Dose-Response Characteristics for Suppression of Glycerol Release and Conversion to Glucose in Humans. 1986;35:1326–1331.</w:t>
       </w:r>
     </w:p>
     <w:p>
@@ -16563,7 +16656,15 @@
           <w:noProof/>
         </w:rPr>
         <w:tab/>
-        <w:t xml:space="preserve">Lacasa D, Agli B, Giudicelli Y. PERMISSIVE ACTION OF GLUCOCORTICOIDS ON CATECHOLAMINE-INDUCED LIPOLYSIS : DIRECT “IN VITRO” EFFECTS ON THE FAT CELL ~-ADRENORECEPTOR-COUPLED-ADENYLATE CYCLASE SYSTEM Dani~le. </w:t>
+        <w:t xml:space="preserve">Lacasa D, Agli B, Giudicelli Y. PERMISSIVE ACTION OF GLUCOCORTICOIDS ON </w:t>
+      </w:r>
+      <w:r>
+        <w:rPr>
+          <w:rFonts w:ascii="Calibri" w:eastAsia="Times New Roman" w:hAnsi="Calibri" w:cs="Times New Roman"/>
+          <w:noProof/>
+        </w:rPr>
+        <w:lastRenderedPageBreak/>
+        <w:t xml:space="preserve">CATECHOLAMINE-INDUCED LIPOLYSIS : DIRECT “IN VITRO” EFFECTS ON THE FAT CELL ~-ADRENORECEPTOR-COUPLED-ADENYLATE CYCLASE SYSTEM Dani~le. </w:t>
       </w:r>
       <w:r>
         <w:rPr>
@@ -16686,7 +16787,7 @@
 
 <file path=word/comments.xml><?xml version="1.0" encoding="utf-8"?>
 <w:comments xmlns:wpc="http://schemas.microsoft.com/office/word/2010/wordprocessingCanvas" xmlns:mo="http://schemas.microsoft.com/office/mac/office/2008/main" xmlns:mc="http://schemas.openxmlformats.org/markup-compatibility/2006" xmlns:mv="urn:schemas-microsoft-com:mac:vml" xmlns:o="urn:schemas-microsoft-com:office:office" xmlns:r="http://schemas.openxmlformats.org/officeDocument/2006/relationships" xmlns:m="http://schemas.openxmlformats.org/officeDocument/2006/math" xmlns:v="urn:schemas-microsoft-com:vml" xmlns:wp14="http://schemas.microsoft.com/office/word/2010/wordprocessingDrawing" xmlns:wp="http://schemas.openxmlformats.org/drawingml/2006/wordprocessingDrawing" xmlns:w10="urn:schemas-microsoft-com:office:word" xmlns:w="http://schemas.openxmlformats.org/wordprocessingml/2006/main" xmlns:w14="http://schemas.microsoft.com/office/word/2010/wordml" xmlns:w15="http://schemas.microsoft.com/office/word/2012/wordml" xmlns:wpg="http://schemas.microsoft.com/office/word/2010/wordprocessingGroup" xmlns:wpi="http://schemas.microsoft.com/office/word/2010/wordprocessingInk" xmlns:wne="http://schemas.microsoft.com/office/word/2006/wordml" xmlns:wps="http://schemas.microsoft.com/office/word/2010/wordprocessingShape" mc:Ignorable="w14 w15 wp14">
-  <w:comment w:id="17" w:author="Microsoft Office User" w:date="2017-12-14T11:43:00Z" w:initials="Office">
+  <w:comment w:id="24" w:author="Microsoft Office User" w:date="2017-12-14T11:43:00Z" w:initials="Office">
     <w:p>
       <w:pPr>
         <w:pStyle w:val="CommentText"/>
@@ -16702,7 +16803,7 @@
       </w:r>
     </w:p>
   </w:comment>
-  <w:comment w:id="21" w:author="Microsoft Office User" w:date="2017-12-14T11:43:00Z" w:initials="Office">
+  <w:comment w:id="28" w:author="Microsoft Office User" w:date="2017-12-14T11:43:00Z" w:initials="Office">
     <w:p>
       <w:pPr>
         <w:pStyle w:val="CommentText"/>
@@ -16718,7 +16819,7 @@
       </w:r>
     </w:p>
   </w:comment>
-  <w:comment w:id="24" w:author="Microsoft Office User" w:date="2017-12-14T11:47:00Z" w:initials="Office">
+  <w:comment w:id="31" w:author="Microsoft Office User" w:date="2017-12-14T11:47:00Z" w:initials="Office">
     <w:p>
       <w:pPr>
         <w:pStyle w:val="CommentText"/>
@@ -16728,6 +16829,9 @@
           <w:rStyle w:val="CommentReference"/>
         </w:rPr>
         <w:annotationRef/>
+      </w:r>
+      <w:r>
+        <w:t xml:space="preserve">Dave, </w:t>
       </w:r>
       <w:r>
         <w:t>Maybe we could show feeding efficiency here too.</w:t>
@@ -16807,7 +16911,7 @@
         <w:noProof/>
         <w:color w:val="5B9BD5" w:themeColor="accent1"/>
       </w:rPr>
-      <w:t>6</w:t>
+      <w:t>19</w:t>
     </w:r>
     <w:r>
       <w:rPr>
@@ -18469,7 +18573,7 @@
 </file>
 
 <file path=customXml/itemProps1.xml><?xml version="1.0" encoding="utf-8"?>
-<ds:datastoreItem xmlns:ds="http://schemas.openxmlformats.org/officeDocument/2006/customXml" ds:itemID="{4C75DBC4-FF19-1042-99F4-D20152EBF61C}">
+<ds:datastoreItem xmlns:ds="http://schemas.openxmlformats.org/officeDocument/2006/customXml" ds:itemID="{98B075D6-D2FB-F446-B160-0040A5653462}">
   <ds:schemaRefs>
     <ds:schemaRef ds:uri="http://schemas.openxmlformats.org/officeDocument/2006/bibliography"/>
   </ds:schemaRefs>

</xml_diff>

<commit_message>
Comments in manuscript clarifying what the changes are in response to
</commit_message>
<xml_diff>
--- a/manuscript/Obesity-Glucocorticoids/Harvey-GlucocorticoidsandObesity-MainDocument.docx
+++ b/manuscript/Obesity-Glucocorticoids/Harvey-GlucocorticoidsandObesity-MainDocument.docx
@@ -75,7 +75,15 @@
         <w:t>2,3</w:t>
       </w:r>
       <w:r>
-        <w:t>, JeAnna R. Redd</w:t>
+        <w:t xml:space="preserve">, </w:t>
+      </w:r>
+      <w:proofErr w:type="spellStart"/>
+      <w:r>
+        <w:t>JeAnna</w:t>
+      </w:r>
+      <w:proofErr w:type="spellEnd"/>
+      <w:r>
+        <w:t xml:space="preserve"> R. Redd</w:t>
       </w:r>
       <w:r>
         <w:rPr>
@@ -84,7 +92,15 @@
         <w:t>1,2</w:t>
       </w:r>
       <w:r>
-        <w:t>, Quynh T. Tran</w:t>
+        <w:t xml:space="preserve">, </w:t>
+      </w:r>
+      <w:proofErr w:type="spellStart"/>
+      <w:r>
+        <w:t>Quynh</w:t>
+      </w:r>
+      <w:proofErr w:type="spellEnd"/>
+      <w:r>
+        <w:t xml:space="preserve"> T. Tran</w:t>
       </w:r>
       <w:r>
         <w:rPr>
@@ -93,7 +109,15 @@
         <w:t>4</w:t>
       </w:r>
       <w:r>
-        <w:t>, Irit Hochberg</w:t>
+        <w:t xml:space="preserve">, </w:t>
+      </w:r>
+      <w:proofErr w:type="spellStart"/>
+      <w:r>
+        <w:t>Irit</w:t>
+      </w:r>
+      <w:proofErr w:type="spellEnd"/>
+      <w:r>
+        <w:t xml:space="preserve"> Hochberg</w:t>
       </w:r>
       <w:r>
         <w:rPr>
@@ -227,8 +251,13 @@
       <w:r>
         <w:t xml:space="preserve">Institute of Endocrinology, Diabetes and Metabolism, </w:t>
       </w:r>
-      <w:r>
-        <w:t xml:space="preserve">Rambam </w:t>
+      <w:proofErr w:type="spellStart"/>
+      <w:r>
+        <w:t>Rambam</w:t>
+      </w:r>
+      <w:proofErr w:type="spellEnd"/>
+      <w:r>
+        <w:t xml:space="preserve"> </w:t>
       </w:r>
       <w:r>
         <w:t>Health Care Campus</w:t>
@@ -545,7 +574,63 @@
         <w:t>Author contributions:</w:t>
       </w:r>
       <w:r>
-        <w:t xml:space="preserve"> D.B. acquired funding. D.B., I.Ha. and I.Ho. were responsible for conceptualizing the study. D.B., I.Ha. and N.Q. designed the experiments. I.Ha. performed all cell experiments. I.Ha., E.S. and J.R. performed mouse experiments. D.B. and Q.T. performed statistical analyses. I.Ha. wrote the manuscript. I.Ha. and D.B. edited and reviewed the manuscript. All authors were involved in discussions. This manuscript has been approved by all authors.</w:t>
+        <w:t xml:space="preserve"> D.B. acquired funding. D.B., </w:t>
+      </w:r>
+      <w:proofErr w:type="spellStart"/>
+      <w:r>
+        <w:t>I.Ha</w:t>
+      </w:r>
+      <w:proofErr w:type="spellEnd"/>
+      <w:r>
+        <w:t xml:space="preserve">. and </w:t>
+      </w:r>
+      <w:proofErr w:type="spellStart"/>
+      <w:r>
+        <w:t>I.Ho</w:t>
+      </w:r>
+      <w:proofErr w:type="spellEnd"/>
+      <w:r>
+        <w:t xml:space="preserve">. were responsible for conceptualizing the study. D.B., </w:t>
+      </w:r>
+      <w:proofErr w:type="spellStart"/>
+      <w:r>
+        <w:t>I.Ha</w:t>
+      </w:r>
+      <w:proofErr w:type="spellEnd"/>
+      <w:r>
+        <w:t xml:space="preserve">. and N.Q. designed the experiments. </w:t>
+      </w:r>
+      <w:proofErr w:type="spellStart"/>
+      <w:r>
+        <w:t>I.Ha</w:t>
+      </w:r>
+      <w:proofErr w:type="spellEnd"/>
+      <w:r>
+        <w:t xml:space="preserve">. performed all cell experiments. </w:t>
+      </w:r>
+      <w:proofErr w:type="spellStart"/>
+      <w:r>
+        <w:t>I.Ha</w:t>
+      </w:r>
+      <w:proofErr w:type="spellEnd"/>
+      <w:r>
+        <w:t xml:space="preserve">., E.S. and J.R. performed mouse experiments. D.B. and Q.T. performed statistical analyses. </w:t>
+      </w:r>
+      <w:proofErr w:type="spellStart"/>
+      <w:r>
+        <w:t>I.Ha</w:t>
+      </w:r>
+      <w:proofErr w:type="spellEnd"/>
+      <w:r>
+        <w:t xml:space="preserve">. wrote the manuscript. </w:t>
+      </w:r>
+      <w:proofErr w:type="spellStart"/>
+      <w:r>
+        <w:t>I.Ha</w:t>
+      </w:r>
+      <w:proofErr w:type="spellEnd"/>
+      <w:r>
+        <w:t>. and D.B. edited and reviewed the manuscript. All authors were involved in discussions. This manuscript has been approved by all authors.</w:t>
       </w:r>
     </w:p>
     <w:p>
@@ -747,7 +832,23 @@
           <w:bCs/>
           <w:color w:val="000000" w:themeColor="text1"/>
         </w:rPr>
-        <w:t>We show that the adipocyte lipolytic gene ATGL/Pnpla2 is synergistically activated by obesity and glucocorticoids.</w:t>
+        <w:t xml:space="preserve">We show that the adipocyte </w:t>
+      </w:r>
+      <w:proofErr w:type="spellStart"/>
+      <w:r>
+        <w:rPr>
+          <w:bCs/>
+          <w:color w:val="000000" w:themeColor="text1"/>
+        </w:rPr>
+        <w:t>lipolytic</w:t>
+      </w:r>
+      <w:proofErr w:type="spellEnd"/>
+      <w:r>
+        <w:rPr>
+          <w:bCs/>
+          <w:color w:val="000000" w:themeColor="text1"/>
+        </w:rPr>
+        <w:t xml:space="preserve"> gene ATGL/Pnpla2 is synergistically activated by obesity and glucocorticoids.</w:t>
       </w:r>
     </w:p>
     <w:p>
@@ -849,13 +950,35 @@
         <w:rPr>
           <w:color w:val="000000" w:themeColor="text1"/>
         </w:rPr>
-        <w:t xml:space="preserve">Patients undergoing transsphenoidal </w:t>
-      </w:r>
-      <w:r>
-        <w:rPr>
-          <w:color w:val="000000" w:themeColor="text1"/>
-        </w:rPr>
-        <w:t xml:space="preserve">adenomectomy </w:t>
+        <w:t xml:space="preserve">Patients undergoing </w:t>
+      </w:r>
+      <w:proofErr w:type="spellStart"/>
+      <w:r>
+        <w:rPr>
+          <w:color w:val="000000" w:themeColor="text1"/>
+        </w:rPr>
+        <w:t>transsphenoidal</w:t>
+      </w:r>
+      <w:proofErr w:type="spellEnd"/>
+      <w:r>
+        <w:rPr>
+          <w:color w:val="000000" w:themeColor="text1"/>
+        </w:rPr>
+        <w:t xml:space="preserve"> </w:t>
+      </w:r>
+      <w:proofErr w:type="spellStart"/>
+      <w:r>
+        <w:rPr>
+          <w:color w:val="000000" w:themeColor="text1"/>
+        </w:rPr>
+        <w:t>adenomectomy</w:t>
+      </w:r>
+      <w:proofErr w:type="spellEnd"/>
+      <w:r>
+        <w:rPr>
+          <w:color w:val="000000" w:themeColor="text1"/>
+        </w:rPr>
+        <w:t xml:space="preserve"> </w:t>
       </w:r>
       <w:r>
         <w:rPr>
@@ -1813,12 +1936,13 @@
           <w:t xml:space="preserve"> </w:t>
         </w:r>
       </w:ins>
+      <w:commentRangeStart w:id="2"/>
     </w:p>
     <w:p>
       <w:pPr>
         <w:spacing w:line="480" w:lineRule="auto"/>
         <w:rPr>
-          <w:del w:id="2" w:author="Microsoft Office User" w:date="2017-12-14T14:51:00Z"/>
+          <w:del w:id="3" w:author="Microsoft Office User" w:date="2017-12-14T14:51:00Z"/>
           <w:color w:val="000000" w:themeColor="text1"/>
         </w:rPr>
       </w:pPr>
@@ -1836,7 +1960,7 @@
         </w:rPr>
         <w:t>Here</w:t>
       </w:r>
-      <w:del w:id="3" w:author="Microsoft Office User" w:date="2017-12-14T14:51:00Z">
+      <w:del w:id="4" w:author="Microsoft Office User" w:date="2017-12-14T14:51:00Z">
         <w:r>
           <w:rPr>
             <w:color w:val="000000" w:themeColor="text1"/>
@@ -1850,7 +1974,7 @@
         </w:rPr>
         <w:t xml:space="preserve"> we </w:t>
       </w:r>
-      <w:ins w:id="4" w:author="Microsoft Office User" w:date="2017-12-14T14:51:00Z">
+      <w:ins w:id="5" w:author="Microsoft Office User" w:date="2017-12-14T14:51:00Z">
         <w:r>
           <w:rPr>
             <w:color w:val="000000" w:themeColor="text1"/>
@@ -1858,7 +1982,7 @@
           <w:t xml:space="preserve">present the novel finding </w:t>
         </w:r>
       </w:ins>
-      <w:del w:id="5" w:author="Microsoft Office User" w:date="2017-12-14T14:51:00Z">
+      <w:del w:id="6" w:author="Microsoft Office User" w:date="2017-12-14T14:51:00Z">
         <w:r>
           <w:rPr>
             <w:color w:val="000000" w:themeColor="text1"/>
@@ -1872,7 +1996,7 @@
         </w:rPr>
         <w:t xml:space="preserve">that chronically elevated glucocorticoids in the presence of </w:t>
       </w:r>
-      <w:ins w:id="6" w:author="Microsoft Office User" w:date="2017-12-14T14:49:00Z">
+      <w:ins w:id="7" w:author="Microsoft Office User" w:date="2017-12-14T14:49:00Z">
         <w:r>
           <w:rPr>
             <w:color w:val="000000" w:themeColor="text1"/>
@@ -1916,7 +2040,14 @@
         </w:rPr>
         <w:t xml:space="preserve">. </w:t>
       </w:r>
-      <w:del w:id="7" w:author="Microsoft Office User" w:date="2017-12-14T14:50:00Z">
+      <w:commentRangeEnd w:id="2"/>
+      <w:r>
+        <w:rPr>
+          <w:rStyle w:val="CommentReference"/>
+        </w:rPr>
+        <w:commentReference w:id="2"/>
+      </w:r>
+      <w:del w:id="8" w:author="Microsoft Office User" w:date="2017-12-14T14:50:00Z">
         <w:r>
           <w:rPr>
             <w:color w:val="000000" w:themeColor="text1"/>
@@ -2093,7 +2224,14 @@
         <w:rPr>
           <w:color w:val="000000" w:themeColor="text1"/>
         </w:rPr>
-        <w:t xml:space="preserve"> undergoing trans</w:t>
+        <w:t xml:space="preserve"> undergoing </w:t>
+      </w:r>
+      <w:proofErr w:type="spellStart"/>
+      <w:r>
+        <w:rPr>
+          <w:color w:val="000000" w:themeColor="text1"/>
+        </w:rPr>
+        <w:t>trans</w:t>
       </w:r>
       <w:r>
         <w:rPr>
@@ -2105,8 +2243,23 @@
         <w:rPr>
           <w:color w:val="000000" w:themeColor="text1"/>
         </w:rPr>
-        <w:t>phenoidal adenomectomy</w:t>
-      </w:r>
+        <w:t>phenoidal</w:t>
+      </w:r>
+      <w:proofErr w:type="spellEnd"/>
+      <w:r>
+        <w:rPr>
+          <w:color w:val="000000" w:themeColor="text1"/>
+        </w:rPr>
+        <w:t xml:space="preserve"> </w:t>
+      </w:r>
+      <w:proofErr w:type="spellStart"/>
+      <w:r>
+        <w:rPr>
+          <w:color w:val="000000" w:themeColor="text1"/>
+        </w:rPr>
+        <w:t>adenomectomy</w:t>
+      </w:r>
+      <w:proofErr w:type="spellEnd"/>
       <w:r>
         <w:rPr>
           <w:color w:val="000000" w:themeColor="text1"/>
@@ -2487,7 +2640,25 @@
           <w:color w:val="000000" w:themeColor="text1"/>
           <w:shd w:val="clear" w:color="auto" w:fill="FFFFFF"/>
         </w:rPr>
-        <w:t>; 5L0D LabDiet; 13% fat; 57% carbohydrate; 30% protein</w:t>
+        <w:t xml:space="preserve">; 5L0D </w:t>
+      </w:r>
+      <w:proofErr w:type="spellStart"/>
+      <w:r>
+        <w:rPr>
+          <w:rFonts w:eastAsia="Times New Roman" w:cs="Times New Roman"/>
+          <w:color w:val="000000" w:themeColor="text1"/>
+          <w:shd w:val="clear" w:color="auto" w:fill="FFFFFF"/>
+        </w:rPr>
+        <w:t>LabDiet</w:t>
+      </w:r>
+      <w:proofErr w:type="spellEnd"/>
+      <w:r>
+        <w:rPr>
+          <w:rFonts w:eastAsia="Times New Roman" w:cs="Times New Roman"/>
+          <w:color w:val="000000" w:themeColor="text1"/>
+          <w:shd w:val="clear" w:color="auto" w:fill="FFFFFF"/>
+        </w:rPr>
+        <w:t>; 13% fat; 57% carbohydrate; 30% protein</w:t>
       </w:r>
       <w:r>
         <w:rPr>
@@ -3313,15 +3484,16 @@
         </w:rPr>
         <w:t>.</w:t>
       </w:r>
-      <w:r>
-        <w:rPr>
-          <w:rFonts w:eastAsia="Times New Roman" w:cs="Times New Roman"/>
-          <w:color w:val="000000" w:themeColor="text1"/>
-          <w:shd w:val="clear" w:color="auto" w:fill="FFFFFF"/>
-        </w:rPr>
-        <w:t xml:space="preserve"> </w:t>
-      </w:r>
-      <w:ins w:id="8" w:author="Microsoft Office User" w:date="2017-12-14T11:33:00Z">
+      <w:commentRangeStart w:id="9"/>
+      <w:r>
+        <w:rPr>
+          <w:rFonts w:eastAsia="Times New Roman" w:cs="Times New Roman"/>
+          <w:color w:val="000000" w:themeColor="text1"/>
+          <w:shd w:val="clear" w:color="auto" w:fill="FFFFFF"/>
+        </w:rPr>
+        <w:t xml:space="preserve"> </w:t>
+      </w:r>
+      <w:ins w:id="10" w:author="Microsoft Office User" w:date="2017-12-14T11:33:00Z">
         <w:r>
           <w:rPr>
             <w:rFonts w:eastAsia="Times New Roman" w:cs="Times New Roman"/>
@@ -3331,6 +3503,15 @@
           <w:t xml:space="preserve">Symptoms included lethargy, weight loss and evidence of pancreatitis in some of the mice. </w:t>
         </w:r>
       </w:ins>
+      <w:commentRangeEnd w:id="9"/>
+      <w:ins w:id="11" w:author="Microsoft Office User" w:date="2017-12-18T09:54:00Z">
+        <w:r>
+          <w:rPr>
+            <w:rStyle w:val="CommentReference"/>
+          </w:rPr>
+          <w:commentReference w:id="9"/>
+        </w:r>
+      </w:ins>
       <w:r>
         <w:rPr>
           <w:rFonts w:eastAsia="Times New Roman" w:cs="Times New Roman"/>
@@ -3419,6 +3600,7 @@
         </w:rPr>
         <w:t xml:space="preserve"> </w:t>
       </w:r>
+      <w:proofErr w:type="spellStart"/>
       <w:r>
         <w:rPr>
           <w:rFonts w:eastAsia="Times New Roman" w:cs="Times New Roman"/>
@@ -3433,7 +3615,16 @@
           <w:color w:val="000000" w:themeColor="text1"/>
           <w:shd w:val="clear" w:color="auto" w:fill="FFFFFF"/>
         </w:rPr>
-        <w:t xml:space="preserve">choMRI </w:t>
+        <w:t>choMRI</w:t>
+      </w:r>
+      <w:proofErr w:type="spellEnd"/>
+      <w:r>
+        <w:rPr>
+          <w:rFonts w:eastAsia="Times New Roman" w:cs="Times New Roman"/>
+          <w:color w:val="000000" w:themeColor="text1"/>
+          <w:shd w:val="clear" w:color="auto" w:fill="FFFFFF"/>
+        </w:rPr>
+        <w:t xml:space="preserve"> </w:t>
       </w:r>
       <w:r>
         <w:rPr>
@@ -3459,7 +3650,8 @@
         </w:rPr>
         <w:t xml:space="preserve">. </w:t>
       </w:r>
-      <w:ins w:id="9" w:author="Microsoft Office User" w:date="2017-12-14T11:52:00Z">
+      <w:commentRangeStart w:id="12"/>
+      <w:ins w:id="13" w:author="Microsoft Office User" w:date="2017-12-14T11:52:00Z">
         <w:r>
           <w:rPr>
             <w:rFonts w:eastAsia="Times New Roman" w:cs="Times New Roman"/>
@@ -3469,7 +3661,7 @@
           <w:t>We performed a CLAMS experiment</w:t>
         </w:r>
       </w:ins>
-      <w:ins w:id="10" w:author="Microsoft Office User" w:date="2017-12-14T11:58:00Z">
+      <w:ins w:id="14" w:author="Microsoft Office User" w:date="2017-12-14T11:58:00Z">
         <w:r>
           <w:rPr>
             <w:rFonts w:eastAsia="Times New Roman" w:cs="Times New Roman"/>
@@ -3479,7 +3671,7 @@
           <w:t xml:space="preserve"> (data not shown)</w:t>
         </w:r>
       </w:ins>
-      <w:ins w:id="11" w:author="Microsoft Office User" w:date="2017-12-14T11:52:00Z">
+      <w:ins w:id="15" w:author="Microsoft Office User" w:date="2017-12-14T11:52:00Z">
         <w:r>
           <w:rPr>
             <w:rFonts w:eastAsia="Times New Roman" w:cs="Times New Roman"/>
@@ -3489,7 +3681,7 @@
           <w:t xml:space="preserve"> with the</w:t>
         </w:r>
       </w:ins>
-      <w:ins w:id="12" w:author="Microsoft Office User" w:date="2017-12-14T11:53:00Z">
+      <w:ins w:id="16" w:author="Microsoft Office User" w:date="2017-12-14T11:53:00Z">
         <w:r>
           <w:rPr>
             <w:rFonts w:eastAsia="Times New Roman" w:cs="Times New Roman"/>
@@ -3499,7 +3691,7 @@
           <w:t xml:space="preserve"> 12-week diet study</w:t>
         </w:r>
       </w:ins>
-      <w:ins w:id="13" w:author="Microsoft Office User" w:date="2017-12-14T11:52:00Z">
+      <w:ins w:id="17" w:author="Microsoft Office User" w:date="2017-12-14T11:52:00Z">
         <w:r>
           <w:rPr>
             <w:rFonts w:eastAsia="Times New Roman" w:cs="Times New Roman"/>
@@ -3509,7 +3701,7 @@
           <w:t xml:space="preserve"> </w:t>
         </w:r>
       </w:ins>
-      <w:ins w:id="14" w:author="Microsoft Office User" w:date="2017-12-14T11:53:00Z">
+      <w:ins w:id="18" w:author="Microsoft Office User" w:date="2017-12-14T11:53:00Z">
         <w:r>
           <w:rPr>
             <w:rFonts w:eastAsia="Times New Roman" w:cs="Times New Roman"/>
@@ -3519,7 +3711,7 @@
           <w:t>prior to dexamethasone treatment where mice were singly housed for</w:t>
         </w:r>
       </w:ins>
-      <w:ins w:id="15" w:author="Microsoft Office User" w:date="2017-12-14T11:54:00Z">
+      <w:ins w:id="19" w:author="Microsoft Office User" w:date="2017-12-14T11:54:00Z">
         <w:r>
           <w:rPr>
             <w:rFonts w:eastAsia="Times New Roman" w:cs="Times New Roman"/>
@@ -3529,7 +3721,7 @@
           <w:t xml:space="preserve"> approximately </w:t>
         </w:r>
       </w:ins>
-      <w:ins w:id="16" w:author="Microsoft Office User" w:date="2017-12-14T11:53:00Z">
+      <w:ins w:id="20" w:author="Microsoft Office User" w:date="2017-12-14T11:53:00Z">
         <w:r>
           <w:rPr>
             <w:rFonts w:eastAsia="Times New Roman" w:cs="Times New Roman"/>
@@ -3539,17 +3731,25 @@
           <w:t>one week</w:t>
         </w:r>
       </w:ins>
-      <w:ins w:id="17" w:author="Microsoft Office User" w:date="2017-12-14T11:54:00Z">
+      <w:ins w:id="21" w:author="Microsoft Office User" w:date="2017-12-14T11:54:00Z">
         <w:r>
           <w:rPr>
             <w:rFonts w:eastAsia="Times New Roman" w:cs="Times New Roman"/>
             <w:color w:val="000000" w:themeColor="text1"/>
             <w:shd w:val="clear" w:color="auto" w:fill="FFFFFF"/>
           </w:rPr>
-          <w:t xml:space="preserve">, which led to a </w:t>
+          <w:t>, which led to</w:t>
+        </w:r>
+        <w:r>
+          <w:rPr>
+            <w:rFonts w:eastAsia="Times New Roman" w:cs="Times New Roman"/>
+            <w:color w:val="000000" w:themeColor="text1"/>
+            <w:shd w:val="clear" w:color="auto" w:fill="FFFFFF"/>
+          </w:rPr>
+          <w:t xml:space="preserve"> </w:t>
         </w:r>
       </w:ins>
-      <w:ins w:id="18" w:author="Microsoft Office User" w:date="2017-12-14T11:58:00Z">
+      <w:ins w:id="22" w:author="Microsoft Office User" w:date="2017-12-14T11:58:00Z">
         <w:r>
           <w:rPr>
             <w:rFonts w:eastAsia="Times New Roman" w:cs="Times New Roman"/>
@@ -3559,7 +3759,7 @@
           <w:t>fluctuations</w:t>
         </w:r>
       </w:ins>
-      <w:ins w:id="19" w:author="Microsoft Office User" w:date="2017-12-14T11:54:00Z">
+      <w:ins w:id="23" w:author="Microsoft Office User" w:date="2017-12-14T11:54:00Z">
         <w:r>
           <w:rPr>
             <w:rFonts w:eastAsia="Times New Roman" w:cs="Times New Roman"/>
@@ -3569,7 +3769,7 @@
           <w:t xml:space="preserve"> in body weight initially. Body weight quickly stabilized following removal from the CLAMS in both groups</w:t>
         </w:r>
       </w:ins>
-      <w:ins w:id="20" w:author="Microsoft Office User" w:date="2017-12-14T11:58:00Z">
+      <w:ins w:id="24" w:author="Microsoft Office User" w:date="2017-12-14T11:58:00Z">
         <w:r>
           <w:rPr>
             <w:rFonts w:eastAsia="Times New Roman" w:cs="Times New Roman"/>
@@ -3579,7 +3779,7 @@
           <w:t>.</w:t>
         </w:r>
       </w:ins>
-      <w:ins w:id="21" w:author="Microsoft Office User" w:date="2017-12-14T11:53:00Z">
+      <w:ins w:id="25" w:author="Microsoft Office User" w:date="2017-12-14T11:53:00Z">
         <w:r>
           <w:rPr>
             <w:rFonts w:eastAsia="Times New Roman" w:cs="Times New Roman"/>
@@ -3589,6 +3789,15 @@
           <w:t xml:space="preserve"> </w:t>
         </w:r>
       </w:ins>
+      <w:commentRangeEnd w:id="12"/>
+      <w:ins w:id="26" w:author="Microsoft Office User" w:date="2017-12-18T09:54:00Z">
+        <w:r>
+          <w:rPr>
+            <w:rStyle w:val="CommentReference"/>
+          </w:rPr>
+          <w:commentReference w:id="12"/>
+        </w:r>
+      </w:ins>
       <w:r>
         <w:rPr>
           <w:rFonts w:eastAsia="Times New Roman" w:cs="Times New Roman"/>
@@ -3667,7 +3876,25 @@
           <w:color w:val="000000" w:themeColor="text1"/>
           <w:shd w:val="clear" w:color="auto" w:fill="FFFFFF"/>
         </w:rPr>
-        <w:t xml:space="preserve"> were dissected and the right inguinal white adipose tissue (iWAT)</w:t>
+        <w:t xml:space="preserve"> were dissected and the right inguinal white adipose tissue (</w:t>
+      </w:r>
+      <w:proofErr w:type="spellStart"/>
+      <w:r>
+        <w:rPr>
+          <w:rFonts w:eastAsia="Times New Roman" w:cs="Times New Roman"/>
+          <w:color w:val="000000" w:themeColor="text1"/>
+          <w:shd w:val="clear" w:color="auto" w:fill="FFFFFF"/>
+        </w:rPr>
+        <w:t>iWAT</w:t>
+      </w:r>
+      <w:proofErr w:type="spellEnd"/>
+      <w:r>
+        <w:rPr>
+          <w:rFonts w:eastAsia="Times New Roman" w:cs="Times New Roman"/>
+          <w:color w:val="000000" w:themeColor="text1"/>
+          <w:shd w:val="clear" w:color="auto" w:fill="FFFFFF"/>
+        </w:rPr>
+        <w:t>)</w:t>
       </w:r>
       <w:r>
         <w:rPr>
@@ -3685,21 +3912,49 @@
         </w:rPr>
         <w:t xml:space="preserve">and </w:t>
       </w:r>
-      <w:r>
-        <w:rPr>
-          <w:rFonts w:eastAsia="Times New Roman" w:cs="Times New Roman"/>
-          <w:color w:val="000000" w:themeColor="text1"/>
-          <w:shd w:val="clear" w:color="auto" w:fill="FFFFFF"/>
-        </w:rPr>
-        <w:t xml:space="preserve">epididymal </w:t>
-      </w:r>
-      <w:r>
-        <w:rPr>
-          <w:rFonts w:eastAsia="Times New Roman" w:cs="Times New Roman"/>
-          <w:color w:val="000000" w:themeColor="text1"/>
-          <w:shd w:val="clear" w:color="auto" w:fill="FFFFFF"/>
-        </w:rPr>
-        <w:t>white adipose tissue (eWAT)</w:t>
+      <w:proofErr w:type="spellStart"/>
+      <w:r>
+        <w:rPr>
+          <w:rFonts w:eastAsia="Times New Roman" w:cs="Times New Roman"/>
+          <w:color w:val="000000" w:themeColor="text1"/>
+          <w:shd w:val="clear" w:color="auto" w:fill="FFFFFF"/>
+        </w:rPr>
+        <w:t>epididymal</w:t>
+      </w:r>
+      <w:proofErr w:type="spellEnd"/>
+      <w:r>
+        <w:rPr>
+          <w:rFonts w:eastAsia="Times New Roman" w:cs="Times New Roman"/>
+          <w:color w:val="000000" w:themeColor="text1"/>
+          <w:shd w:val="clear" w:color="auto" w:fill="FFFFFF"/>
+        </w:rPr>
+        <w:t xml:space="preserve"> </w:t>
+      </w:r>
+      <w:r>
+        <w:rPr>
+          <w:rFonts w:eastAsia="Times New Roman" w:cs="Times New Roman"/>
+          <w:color w:val="000000" w:themeColor="text1"/>
+          <w:shd w:val="clear" w:color="auto" w:fill="FFFFFF"/>
+        </w:rPr>
+        <w:t>white adipose tissue (</w:t>
+      </w:r>
+      <w:proofErr w:type="spellStart"/>
+      <w:r>
+        <w:rPr>
+          <w:rFonts w:eastAsia="Times New Roman" w:cs="Times New Roman"/>
+          <w:color w:val="000000" w:themeColor="text1"/>
+          <w:shd w:val="clear" w:color="auto" w:fill="FFFFFF"/>
+        </w:rPr>
+        <w:t>eWAT</w:t>
+      </w:r>
+      <w:proofErr w:type="spellEnd"/>
+      <w:r>
+        <w:rPr>
+          <w:rFonts w:eastAsia="Times New Roman" w:cs="Times New Roman"/>
+          <w:color w:val="000000" w:themeColor="text1"/>
+          <w:shd w:val="clear" w:color="auto" w:fill="FFFFFF"/>
+        </w:rPr>
+        <w:t>)</w:t>
       </w:r>
       <w:r>
         <w:rPr>
@@ -3950,19 +4205,37 @@
         <w:lastRenderedPageBreak/>
         <w:t xml:space="preserve">Insulin Tolerance Tests and </w:t>
       </w:r>
+      <w:proofErr w:type="spellStart"/>
       <w:r>
         <w:rPr>
           <w:b/>
           <w:color w:val="000000" w:themeColor="text1"/>
         </w:rPr>
-        <w:t xml:space="preserve">Hyperinsulinemic </w:t>
-      </w:r>
+        <w:t>Hyperinsulinemic</w:t>
+      </w:r>
+      <w:proofErr w:type="spellEnd"/>
       <w:r>
         <w:rPr>
           <w:b/>
           <w:color w:val="000000" w:themeColor="text1"/>
         </w:rPr>
-        <w:t xml:space="preserve">Euglycemic Clamp Experiments: </w:t>
+        <w:t xml:space="preserve"> </w:t>
+      </w:r>
+      <w:proofErr w:type="spellStart"/>
+      <w:r>
+        <w:rPr>
+          <w:b/>
+          <w:color w:val="000000" w:themeColor="text1"/>
+        </w:rPr>
+        <w:t>Euglycemic</w:t>
+      </w:r>
+      <w:proofErr w:type="spellEnd"/>
+      <w:r>
+        <w:rPr>
+          <w:b/>
+          <w:color w:val="000000" w:themeColor="text1"/>
+        </w:rPr>
+        <w:t xml:space="preserve"> Clamp Experiments: </w:t>
       </w:r>
       <w:r>
         <w:rPr>
@@ -4095,16 +4368,32 @@
           <w:rFonts w:cs="Times New Roman"/>
           <w:color w:val="000000" w:themeColor="text1"/>
         </w:rPr>
-        <w:t>insulin (Humulin R, Lilly, Indianapolis, IN, USA)</w:t>
-      </w:r>
-      <w:r>
-        <w:t xml:space="preserve"> </w:t>
-      </w:r>
+        <w:t>insulin (</w:t>
+      </w:r>
+      <w:proofErr w:type="spellStart"/>
       <w:r>
         <w:rPr>
           <w:rFonts w:cs="Times New Roman"/>
           <w:color w:val="000000" w:themeColor="text1"/>
         </w:rPr>
+        <w:t>Humulin</w:t>
+      </w:r>
+      <w:proofErr w:type="spellEnd"/>
+      <w:r>
+        <w:rPr>
+          <w:rFonts w:cs="Times New Roman"/>
+          <w:color w:val="000000" w:themeColor="text1"/>
+        </w:rPr>
+        <w:t xml:space="preserve"> R, Lilly, Indianapolis, IN, USA)</w:t>
+      </w:r>
+      <w:r>
+        <w:t xml:space="preserve"> </w:t>
+      </w:r>
+      <w:r>
+        <w:rPr>
+          <w:rFonts w:cs="Times New Roman"/>
+          <w:color w:val="000000" w:themeColor="text1"/>
+        </w:rPr>
         <w:t>as described in</w:t>
       </w:r>
       <w:r>
@@ -4154,7 +4443,23 @@
           <w:rFonts w:cs="Times New Roman"/>
           <w:color w:val="000000" w:themeColor="text1"/>
         </w:rPr>
-        <w:t>glucose was determined using a One Touch Ultra Glucometer (Lifescan).</w:t>
+        <w:t>glucose was determined using a One Touch Ultra Glucometer (</w:t>
+      </w:r>
+      <w:proofErr w:type="spellStart"/>
+      <w:r>
+        <w:rPr>
+          <w:rFonts w:cs="Times New Roman"/>
+          <w:color w:val="000000" w:themeColor="text1"/>
+        </w:rPr>
+        <w:t>Lifescan</w:t>
+      </w:r>
+      <w:proofErr w:type="spellEnd"/>
+      <w:r>
+        <w:rPr>
+          <w:rFonts w:cs="Times New Roman"/>
+          <w:color w:val="000000" w:themeColor="text1"/>
+        </w:rPr>
+        <w:t>).</w:t>
       </w:r>
       <w:r>
         <w:rPr>
@@ -4162,6 +4467,7 @@
         </w:rPr>
         <w:t xml:space="preserve"> For the </w:t>
       </w:r>
+      <w:proofErr w:type="spellStart"/>
       <w:r>
         <w:rPr>
           <w:color w:val="000000" w:themeColor="text1"/>
@@ -4174,17 +4480,26 @@
         </w:rPr>
         <w:t>insulinemic</w:t>
       </w:r>
-      <w:r>
-        <w:rPr>
-          <w:color w:val="000000" w:themeColor="text1"/>
-        </w:rPr>
-        <w:t xml:space="preserve"> </w:t>
-      </w:r>
-      <w:r>
-        <w:rPr>
-          <w:color w:val="000000" w:themeColor="text1"/>
-        </w:rPr>
-        <w:t>euglycemic clamp</w:t>
+      <w:proofErr w:type="spellEnd"/>
+      <w:r>
+        <w:rPr>
+          <w:color w:val="000000" w:themeColor="text1"/>
+        </w:rPr>
+        <w:t xml:space="preserve"> </w:t>
+      </w:r>
+      <w:proofErr w:type="spellStart"/>
+      <w:r>
+        <w:rPr>
+          <w:color w:val="000000" w:themeColor="text1"/>
+        </w:rPr>
+        <w:t>euglycemic</w:t>
+      </w:r>
+      <w:proofErr w:type="spellEnd"/>
+      <w:r>
+        <w:rPr>
+          <w:color w:val="000000" w:themeColor="text1"/>
+        </w:rPr>
+        <w:t xml:space="preserve"> clamp</w:t>
       </w:r>
       <w:r>
         <w:rPr>
@@ -4521,18 +4836,27 @@
         </w:rPr>
         <w:t xml:space="preserve">five </w:t>
       </w:r>
+      <w:proofErr w:type="gramStart"/>
       <w:r>
         <w:rPr>
           <w:rFonts w:ascii="Calibri" w:hAnsi="Calibri" w:cs="Arial"/>
           <w:color w:val="000000" w:themeColor="text1"/>
         </w:rPr>
-        <w:t xml:space="preserve">hour fast, the insulin clamp was </w:t>
-      </w:r>
+        <w:t>hour</w:t>
+      </w:r>
+      <w:proofErr w:type="gramEnd"/>
       <w:r>
         <w:rPr>
           <w:rFonts w:ascii="Calibri" w:hAnsi="Calibri" w:cs="Arial"/>
           <w:color w:val="000000" w:themeColor="text1"/>
         </w:rPr>
+        <w:t xml:space="preserve"> fast, the insulin clamp was </w:t>
+      </w:r>
+      <w:r>
+        <w:rPr>
+          <w:rFonts w:ascii="Calibri" w:hAnsi="Calibri" w:cs="Arial"/>
+          <w:color w:val="000000" w:themeColor="text1"/>
+        </w:rPr>
         <w:t>initiated</w:t>
       </w:r>
       <w:r>
@@ -4568,13 +4892,29 @@
           <w:rFonts w:ascii="Calibri" w:hAnsi="Calibri" w:cs="Arial"/>
           <w:color w:val="000000" w:themeColor="text1"/>
         </w:rPr>
-        <w:t xml:space="preserve"> mU/kg bolus, followed by </w:t>
-      </w:r>
+        <w:t xml:space="preserve"> </w:t>
+      </w:r>
+      <w:proofErr w:type="spellStart"/>
       <w:r>
         <w:rPr>
           <w:rFonts w:ascii="Calibri" w:hAnsi="Calibri" w:cs="Arial"/>
           <w:color w:val="000000" w:themeColor="text1"/>
         </w:rPr>
+        <w:t>mU</w:t>
+      </w:r>
+      <w:proofErr w:type="spellEnd"/>
+      <w:r>
+        <w:rPr>
+          <w:rFonts w:ascii="Calibri" w:hAnsi="Calibri" w:cs="Arial"/>
+          <w:color w:val="000000" w:themeColor="text1"/>
+        </w:rPr>
+        <w:t xml:space="preserve">/kg bolus, followed by </w:t>
+      </w:r>
+      <w:r>
+        <w:rPr>
+          <w:rFonts w:ascii="Calibri" w:hAnsi="Calibri" w:cs="Arial"/>
+          <w:color w:val="000000" w:themeColor="text1"/>
+        </w:rPr>
         <w:t>8.0</w:t>
       </w:r>
       <w:r>
@@ -4582,7 +4922,55 @@
           <w:rFonts w:ascii="Calibri" w:hAnsi="Calibri" w:cs="Arial"/>
           <w:color w:val="000000" w:themeColor="text1"/>
         </w:rPr>
-        <w:t xml:space="preserve"> mU/kg/min) of human insulin (Novo Nordisk). Euglycemia (120~130 mg/dL) was maintained during the clamp by measuring blood glucose every 10 min and infusing 50% glucose at variable rates</w:t>
+        <w:t xml:space="preserve"> </w:t>
+      </w:r>
+      <w:proofErr w:type="spellStart"/>
+      <w:r>
+        <w:rPr>
+          <w:rFonts w:ascii="Calibri" w:hAnsi="Calibri" w:cs="Arial"/>
+          <w:color w:val="000000" w:themeColor="text1"/>
+        </w:rPr>
+        <w:t>mU</w:t>
+      </w:r>
+      <w:proofErr w:type="spellEnd"/>
+      <w:r>
+        <w:rPr>
+          <w:rFonts w:ascii="Calibri" w:hAnsi="Calibri" w:cs="Arial"/>
+          <w:color w:val="000000" w:themeColor="text1"/>
+        </w:rPr>
+        <w:t xml:space="preserve">/kg/min) of human insulin (Novo Nordisk). </w:t>
+      </w:r>
+      <w:proofErr w:type="spellStart"/>
+      <w:r>
+        <w:rPr>
+          <w:rFonts w:ascii="Calibri" w:hAnsi="Calibri" w:cs="Arial"/>
+          <w:color w:val="000000" w:themeColor="text1"/>
+        </w:rPr>
+        <w:t>Euglycemia</w:t>
+      </w:r>
+      <w:proofErr w:type="spellEnd"/>
+      <w:r>
+        <w:rPr>
+          <w:rFonts w:ascii="Calibri" w:hAnsi="Calibri" w:cs="Arial"/>
+          <w:color w:val="000000" w:themeColor="text1"/>
+        </w:rPr>
+        <w:t xml:space="preserve"> (120~130 mg/</w:t>
+      </w:r>
+      <w:proofErr w:type="spellStart"/>
+      <w:r>
+        <w:rPr>
+          <w:rFonts w:ascii="Calibri" w:hAnsi="Calibri" w:cs="Arial"/>
+          <w:color w:val="000000" w:themeColor="text1"/>
+        </w:rPr>
+        <w:t>dL</w:t>
+      </w:r>
+      <w:proofErr w:type="spellEnd"/>
+      <w:r>
+        <w:rPr>
+          <w:rFonts w:ascii="Calibri" w:hAnsi="Calibri" w:cs="Arial"/>
+          <w:color w:val="000000" w:themeColor="text1"/>
+        </w:rPr>
+        <w:t>) was maintained during the clamp by measuring blood glucose every 10 min and infusing 50% glucose at variable rates</w:t>
       </w:r>
       <w:r>
         <w:rPr>
@@ -4742,27 +5130,68 @@
           <w:rFonts w:ascii="Calibri" w:hAnsi="Calibri" w:cs="Arial"/>
           <w:color w:val="000000" w:themeColor="text1"/>
         </w:rPr>
-        <w:t>Blood glucose was measured using an Accu-Chek glucometer (Roche, Germany). Plasma insulin was measured using the Linco rat/mouse insulin ELISA kits.  For determination of plasma radioactivity of [3-</w:t>
-      </w:r>
+        <w:t xml:space="preserve">Blood glucose was measured using an </w:t>
+      </w:r>
+      <w:proofErr w:type="spellStart"/>
       <w:r>
         <w:rPr>
           <w:rFonts w:ascii="Calibri" w:hAnsi="Calibri" w:cs="Arial"/>
           <w:color w:val="000000" w:themeColor="text1"/>
+        </w:rPr>
+        <w:t>Accu-Chek</w:t>
+      </w:r>
+      <w:proofErr w:type="spellEnd"/>
+      <w:r>
+        <w:rPr>
+          <w:rFonts w:ascii="Calibri" w:hAnsi="Calibri" w:cs="Arial"/>
+          <w:color w:val="000000" w:themeColor="text1"/>
+        </w:rPr>
+        <w:t xml:space="preserve"> glucometer (Roche, Germany). Plasma insulin was measured using the </w:t>
+      </w:r>
+      <w:proofErr w:type="spellStart"/>
+      <w:r>
+        <w:rPr>
+          <w:rFonts w:ascii="Calibri" w:hAnsi="Calibri" w:cs="Arial"/>
+          <w:color w:val="000000" w:themeColor="text1"/>
+        </w:rPr>
+        <w:t>Linco</w:t>
+      </w:r>
+      <w:proofErr w:type="spellEnd"/>
+      <w:r>
+        <w:rPr>
+          <w:rFonts w:ascii="Calibri" w:hAnsi="Calibri" w:cs="Arial"/>
+          <w:color w:val="000000" w:themeColor="text1"/>
+        </w:rPr>
+        <w:t xml:space="preserve"> rat/mouse insulin ELISA kits.  For determination of plasma radioactivity of [3-</w:t>
+      </w:r>
+      <w:r>
+        <w:rPr>
+          <w:rFonts w:ascii="Calibri" w:hAnsi="Calibri" w:cs="Arial"/>
+          <w:color w:val="000000" w:themeColor="text1"/>
           <w:vertAlign w:val="superscript"/>
         </w:rPr>
         <w:t>3</w:t>
       </w:r>
+      <w:proofErr w:type="gramStart"/>
       <w:r>
         <w:rPr>
           <w:rFonts w:ascii="Calibri" w:hAnsi="Calibri" w:cs="Arial"/>
           <w:color w:val="000000" w:themeColor="text1"/>
         </w:rPr>
-        <w:t>H]glucose and [1-</w:t>
-      </w:r>
+        <w:t>H]glucose</w:t>
+      </w:r>
+      <w:proofErr w:type="gramEnd"/>
       <w:r>
         <w:rPr>
           <w:rFonts w:ascii="Calibri" w:hAnsi="Calibri" w:cs="Arial"/>
           <w:color w:val="000000" w:themeColor="text1"/>
+        </w:rPr>
+        <w:t xml:space="preserve"> and [1-</w:t>
+      </w:r>
+      <w:r>
+        <w:rPr>
+          <w:rFonts w:ascii="Calibri" w:hAnsi="Calibri" w:cs="Arial"/>
+          <w:color w:val="000000" w:themeColor="text1"/>
           <w:vertAlign w:val="superscript"/>
         </w:rPr>
         <w:t>14</w:t>
@@ -4772,7 +5201,23 @@
           <w:rFonts w:ascii="Calibri" w:hAnsi="Calibri" w:cs="Arial"/>
           <w:color w:val="000000" w:themeColor="text1"/>
         </w:rPr>
-        <w:t>C]2DG, plasma samples were deproteinized with ZnSO</w:t>
+        <w:t xml:space="preserve">C]2DG, plasma samples were </w:t>
+      </w:r>
+      <w:proofErr w:type="spellStart"/>
+      <w:r>
+        <w:rPr>
+          <w:rFonts w:ascii="Calibri" w:hAnsi="Calibri" w:cs="Arial"/>
+          <w:color w:val="000000" w:themeColor="text1"/>
+        </w:rPr>
+        <w:t>deproteinized</w:t>
+      </w:r>
+      <w:proofErr w:type="spellEnd"/>
+      <w:r>
+        <w:rPr>
+          <w:rFonts w:ascii="Calibri" w:hAnsi="Calibri" w:cs="Arial"/>
+          <w:color w:val="000000" w:themeColor="text1"/>
+        </w:rPr>
+        <w:t xml:space="preserve"> with ZnSO</w:t>
       </w:r>
       <w:r>
         <w:rPr>
@@ -5038,7 +5483,21 @@
         <w:rPr>
           <w:color w:val="000000" w:themeColor="text1"/>
         </w:rPr>
-        <w:t xml:space="preserve"> (Thermo Fisher)</w:t>
+        <w:t xml:space="preserve"> (</w:t>
+      </w:r>
+      <w:proofErr w:type="spellStart"/>
+      <w:r>
+        <w:rPr>
+          <w:color w:val="000000" w:themeColor="text1"/>
+        </w:rPr>
+        <w:t>Thermo</w:t>
+      </w:r>
+      <w:proofErr w:type="spellEnd"/>
+      <w:r>
+        <w:rPr>
+          <w:color w:val="000000" w:themeColor="text1"/>
+        </w:rPr>
+        <w:t xml:space="preserve"> Fisher)</w:t>
       </w:r>
       <w:r>
         <w:rPr>
@@ -5172,7 +5631,25 @@
           <w:color w:val="000000" w:themeColor="text1"/>
           <w:shd w:val="clear" w:color="auto" w:fill="FFFFFF"/>
         </w:rPr>
-        <w:t xml:space="preserve">and fatty acids were quantified using the HR Series NEFA-HR(2) kit (Wako Diagnostics), </w:t>
+        <w:t>and fatty acids were quantified using the HR Series NEFA-</w:t>
+      </w:r>
+      <w:proofErr w:type="gramStart"/>
+      <w:r>
+        <w:rPr>
+          <w:rFonts w:eastAsia="Times New Roman" w:cs="Arial"/>
+          <w:color w:val="000000" w:themeColor="text1"/>
+          <w:shd w:val="clear" w:color="auto" w:fill="FFFFFF"/>
+        </w:rPr>
+        <w:t>HR(</w:t>
+      </w:r>
+      <w:proofErr w:type="gramEnd"/>
+      <w:r>
+        <w:rPr>
+          <w:rFonts w:eastAsia="Times New Roman" w:cs="Arial"/>
+          <w:color w:val="000000" w:themeColor="text1"/>
+          <w:shd w:val="clear" w:color="auto" w:fill="FFFFFF"/>
+        </w:rPr>
+        <w:t xml:space="preserve">2) kit (Wako Diagnostics), </w:t>
       </w:r>
       <w:r>
         <w:rPr>
@@ -5757,8 +6234,9 @@
           <w:szCs w:val="21"/>
           <w:shd w:val="clear" w:color="auto" w:fill="FFFFFF"/>
         </w:rPr>
-        <w:t xml:space="preserve">50 mM Tris pH 8, 5 mM EDTA, 30 mM Mannitol, </w:t>
-      </w:r>
+        <w:t xml:space="preserve">50 </w:t>
+      </w:r>
+      <w:proofErr w:type="spellStart"/>
       <w:r>
         <w:rPr>
           <w:rFonts w:eastAsia="Times New Roman" w:cs="Times New Roman"/>
@@ -5766,6 +6244,85 @@
           <w:szCs w:val="21"/>
           <w:shd w:val="clear" w:color="auto" w:fill="FFFFFF"/>
         </w:rPr>
+        <w:t>mM</w:t>
+      </w:r>
+      <w:proofErr w:type="spellEnd"/>
+      <w:r>
+        <w:rPr>
+          <w:rFonts w:eastAsia="Times New Roman" w:cs="Times New Roman"/>
+          <w:color w:val="000000" w:themeColor="text1"/>
+          <w:szCs w:val="21"/>
+          <w:shd w:val="clear" w:color="auto" w:fill="FFFFFF"/>
+        </w:rPr>
+        <w:t xml:space="preserve"> </w:t>
+      </w:r>
+      <w:proofErr w:type="spellStart"/>
+      <w:r>
+        <w:rPr>
+          <w:rFonts w:eastAsia="Times New Roman" w:cs="Times New Roman"/>
+          <w:color w:val="000000" w:themeColor="text1"/>
+          <w:szCs w:val="21"/>
+          <w:shd w:val="clear" w:color="auto" w:fill="FFFFFF"/>
+        </w:rPr>
+        <w:t>Tris</w:t>
+      </w:r>
+      <w:proofErr w:type="spellEnd"/>
+      <w:r>
+        <w:rPr>
+          <w:rFonts w:eastAsia="Times New Roman" w:cs="Times New Roman"/>
+          <w:color w:val="000000" w:themeColor="text1"/>
+          <w:szCs w:val="21"/>
+          <w:shd w:val="clear" w:color="auto" w:fill="FFFFFF"/>
+        </w:rPr>
+        <w:t xml:space="preserve"> pH 8, 5 </w:t>
+      </w:r>
+      <w:proofErr w:type="spellStart"/>
+      <w:r>
+        <w:rPr>
+          <w:rFonts w:eastAsia="Times New Roman" w:cs="Times New Roman"/>
+          <w:color w:val="000000" w:themeColor="text1"/>
+          <w:szCs w:val="21"/>
+          <w:shd w:val="clear" w:color="auto" w:fill="FFFFFF"/>
+        </w:rPr>
+        <w:t>mM</w:t>
+      </w:r>
+      <w:proofErr w:type="spellEnd"/>
+      <w:r>
+        <w:rPr>
+          <w:rFonts w:eastAsia="Times New Roman" w:cs="Times New Roman"/>
+          <w:color w:val="000000" w:themeColor="text1"/>
+          <w:szCs w:val="21"/>
+          <w:shd w:val="clear" w:color="auto" w:fill="FFFFFF"/>
+        </w:rPr>
+        <w:t xml:space="preserve"> EDTA, 30 </w:t>
+      </w:r>
+      <w:proofErr w:type="spellStart"/>
+      <w:r>
+        <w:rPr>
+          <w:rFonts w:eastAsia="Times New Roman" w:cs="Times New Roman"/>
+          <w:color w:val="000000" w:themeColor="text1"/>
+          <w:szCs w:val="21"/>
+          <w:shd w:val="clear" w:color="auto" w:fill="FFFFFF"/>
+        </w:rPr>
+        <w:t>mM</w:t>
+      </w:r>
+      <w:proofErr w:type="spellEnd"/>
+      <w:r>
+        <w:rPr>
+          <w:rFonts w:eastAsia="Times New Roman" w:cs="Times New Roman"/>
+          <w:color w:val="000000" w:themeColor="text1"/>
+          <w:szCs w:val="21"/>
+          <w:shd w:val="clear" w:color="auto" w:fill="FFFFFF"/>
+        </w:rPr>
+        <w:t xml:space="preserve"> Mannitol, </w:t>
+      </w:r>
+      <w:r>
+        <w:rPr>
+          <w:rFonts w:eastAsia="Times New Roman" w:cs="Times New Roman"/>
+          <w:color w:val="000000" w:themeColor="text1"/>
+          <w:szCs w:val="21"/>
+          <w:shd w:val="clear" w:color="auto" w:fill="FFFFFF"/>
+        </w:rPr>
         <w:t xml:space="preserve">protease </w:t>
       </w:r>
       <w:r>
@@ -5838,7 +6395,47 @@
           <w:szCs w:val="21"/>
           <w:shd w:val="clear" w:color="auto" w:fill="FFFFFF"/>
         </w:rPr>
-        <w:t xml:space="preserve"> a TissueLyser II (Qiagen)</w:t>
+        <w:t xml:space="preserve"> a </w:t>
+      </w:r>
+      <w:proofErr w:type="spellStart"/>
+      <w:r>
+        <w:rPr>
+          <w:rFonts w:eastAsia="Times New Roman" w:cs="Times New Roman"/>
+          <w:color w:val="000000" w:themeColor="text1"/>
+          <w:szCs w:val="21"/>
+          <w:shd w:val="clear" w:color="auto" w:fill="FFFFFF"/>
+        </w:rPr>
+        <w:t>TissueLyser</w:t>
+      </w:r>
+      <w:proofErr w:type="spellEnd"/>
+      <w:r>
+        <w:rPr>
+          <w:rFonts w:eastAsia="Times New Roman" w:cs="Times New Roman"/>
+          <w:color w:val="000000" w:themeColor="text1"/>
+          <w:szCs w:val="21"/>
+          <w:shd w:val="clear" w:color="auto" w:fill="FFFFFF"/>
+        </w:rPr>
+        <w:t xml:space="preserve"> II (</w:t>
+      </w:r>
+      <w:proofErr w:type="spellStart"/>
+      <w:r>
+        <w:rPr>
+          <w:rFonts w:eastAsia="Times New Roman" w:cs="Times New Roman"/>
+          <w:color w:val="000000" w:themeColor="text1"/>
+          <w:szCs w:val="21"/>
+          <w:shd w:val="clear" w:color="auto" w:fill="FFFFFF"/>
+        </w:rPr>
+        <w:t>Qiagen</w:t>
+      </w:r>
+      <w:proofErr w:type="spellEnd"/>
+      <w:r>
+        <w:rPr>
+          <w:rFonts w:eastAsia="Times New Roman" w:cs="Times New Roman"/>
+          <w:color w:val="000000" w:themeColor="text1"/>
+          <w:szCs w:val="21"/>
+          <w:shd w:val="clear" w:color="auto" w:fill="FFFFFF"/>
+        </w:rPr>
+        <w:t>)</w:t>
       </w:r>
       <w:r>
         <w:rPr>
@@ -6326,8 +6923,16 @@
         <w:rPr>
           <w:color w:val="000000" w:themeColor="text1"/>
         </w:rPr>
-        <w:t xml:space="preserve"> were lysed in TRIzol</w:t>
-      </w:r>
+        <w:t xml:space="preserve"> were lysed in </w:t>
+      </w:r>
+      <w:proofErr w:type="spellStart"/>
+      <w:r>
+        <w:rPr>
+          <w:color w:val="000000" w:themeColor="text1"/>
+        </w:rPr>
+        <w:t>TRIzol</w:t>
+      </w:r>
+      <w:proofErr w:type="spellEnd"/>
       <w:r>
         <w:rPr>
           <w:color w:val="000000" w:themeColor="text1"/>
@@ -6346,6 +6951,7 @@
         </w:rPr>
         <w:t xml:space="preserve">the </w:t>
       </w:r>
+      <w:proofErr w:type="spellStart"/>
       <w:r>
         <w:rPr>
           <w:rFonts w:eastAsia="Times New Roman" w:cs="Times New Roman"/>
@@ -6353,7 +6959,37 @@
           <w:szCs w:val="21"/>
           <w:shd w:val="clear" w:color="auto" w:fill="FFFFFF"/>
         </w:rPr>
-        <w:t>TissueLyser II, as decribed above,</w:t>
+        <w:t>TissueLyser</w:t>
+      </w:r>
+      <w:proofErr w:type="spellEnd"/>
+      <w:r>
+        <w:rPr>
+          <w:rFonts w:eastAsia="Times New Roman" w:cs="Times New Roman"/>
+          <w:color w:val="000000" w:themeColor="text1"/>
+          <w:szCs w:val="21"/>
+          <w:shd w:val="clear" w:color="auto" w:fill="FFFFFF"/>
+        </w:rPr>
+        <w:t xml:space="preserve"> II, as </w:t>
+      </w:r>
+      <w:proofErr w:type="spellStart"/>
+      <w:r>
+        <w:rPr>
+          <w:rFonts w:eastAsia="Times New Roman" w:cs="Times New Roman"/>
+          <w:color w:val="000000" w:themeColor="text1"/>
+          <w:szCs w:val="21"/>
+          <w:shd w:val="clear" w:color="auto" w:fill="FFFFFF"/>
+        </w:rPr>
+        <w:t>decribed</w:t>
+      </w:r>
+      <w:proofErr w:type="spellEnd"/>
+      <w:r>
+        <w:rPr>
+          <w:rFonts w:eastAsia="Times New Roman" w:cs="Times New Roman"/>
+          <w:color w:val="000000" w:themeColor="text1"/>
+          <w:szCs w:val="21"/>
+          <w:shd w:val="clear" w:color="auto" w:fill="FFFFFF"/>
+        </w:rPr>
+        <w:t xml:space="preserve"> above,</w:t>
       </w:r>
       <w:r>
         <w:rPr>
@@ -6385,18 +7021,27 @@
         </w:rPr>
         <w:t xml:space="preserve"> </w:t>
       </w:r>
+      <w:proofErr w:type="spellStart"/>
       <w:r>
         <w:rPr>
           <w:rFonts w:cs="Times New Roman"/>
           <w:color w:val="000000" w:themeColor="text1"/>
         </w:rPr>
-        <w:t>PureLink RNA kit (Life Technologies).</w:t>
-      </w:r>
+        <w:t>PureLink</w:t>
+      </w:r>
+      <w:proofErr w:type="spellEnd"/>
       <w:r>
         <w:rPr>
           <w:rFonts w:cs="Times New Roman"/>
           <w:color w:val="000000" w:themeColor="text1"/>
         </w:rPr>
+        <w:t xml:space="preserve"> RNA kit (Life Technologies).</w:t>
+      </w:r>
+      <w:r>
+        <w:rPr>
+          <w:rFonts w:cs="Times New Roman"/>
+          <w:color w:val="000000" w:themeColor="text1"/>
+        </w:rPr>
         <w:t xml:space="preserve"> cDNA was synthesized from 0.5-1</w:t>
       </w:r>
       <w:r>
@@ -6538,20 +7183,52 @@
           <w:rFonts w:cs="Times New Roman"/>
           <w:color w:val="000000" w:themeColor="text1"/>
         </w:rPr>
-        <w:t>using the QuantStudio 5</w:t>
-      </w:r>
+        <w:t xml:space="preserve">using the </w:t>
+      </w:r>
+      <w:proofErr w:type="spellStart"/>
       <w:r>
         <w:rPr>
           <w:rFonts w:cs="Times New Roman"/>
           <w:color w:val="000000" w:themeColor="text1"/>
         </w:rPr>
-        <w:t xml:space="preserve"> (Thermo Fisher Scientific)</w:t>
-      </w:r>
+        <w:t>QuantStudio</w:t>
+      </w:r>
+      <w:proofErr w:type="spellEnd"/>
       <w:r>
         <w:rPr>
           <w:rFonts w:cs="Times New Roman"/>
           <w:color w:val="000000" w:themeColor="text1"/>
         </w:rPr>
+        <w:t xml:space="preserve"> 5</w:t>
+      </w:r>
+      <w:r>
+        <w:rPr>
+          <w:rFonts w:cs="Times New Roman"/>
+          <w:color w:val="000000" w:themeColor="text1"/>
+        </w:rPr>
+        <w:t xml:space="preserve"> (</w:t>
+      </w:r>
+      <w:proofErr w:type="spellStart"/>
+      <w:r>
+        <w:rPr>
+          <w:rFonts w:cs="Times New Roman"/>
+          <w:color w:val="000000" w:themeColor="text1"/>
+        </w:rPr>
+        <w:t>Thermo</w:t>
+      </w:r>
+      <w:proofErr w:type="spellEnd"/>
+      <w:r>
+        <w:rPr>
+          <w:rFonts w:cs="Times New Roman"/>
+          <w:color w:val="000000" w:themeColor="text1"/>
+        </w:rPr>
+        <w:t xml:space="preserve"> Fisher Scientific)</w:t>
+      </w:r>
+      <w:r>
+        <w:rPr>
+          <w:rFonts w:cs="Times New Roman"/>
+          <w:color w:val="000000" w:themeColor="text1"/>
+        </w:rPr>
         <w:t xml:space="preserve">. </w:t>
       </w:r>
       <w:r>
@@ -6561,6 +7238,7 @@
         </w:rPr>
         <w:t xml:space="preserve">mRNA expression level was normalized to </w:t>
       </w:r>
+      <w:proofErr w:type="spellStart"/>
       <w:r>
         <w:rPr>
           <w:rFonts w:cs="Times New Roman"/>
@@ -6569,6 +7247,7 @@
         </w:rPr>
         <w:t>Actb</w:t>
       </w:r>
+      <w:proofErr w:type="spellEnd"/>
       <w:r>
         <w:rPr>
           <w:rFonts w:cs="Times New Roman"/>
@@ -6708,7 +7387,151 @@
           <w:color w:val="000000" w:themeColor="text1"/>
           <w:shd w:val="clear" w:color="auto" w:fill="FFFFFF"/>
         </w:rPr>
-        <w:t>(50 mM Tris, pH 7.4, 0.25% sodium deoxycholate, 1% NP40, 150 mM sodium chloride, 1 mM EDTA, 100 uM sodium orthovanadate, 5 mM sodium fluoride</w:t>
+        <w:t xml:space="preserve">(50 </w:t>
+      </w:r>
+      <w:proofErr w:type="spellStart"/>
+      <w:r>
+        <w:rPr>
+          <w:rFonts w:eastAsia="Times New Roman" w:cs="Times New Roman"/>
+          <w:color w:val="000000" w:themeColor="text1"/>
+          <w:shd w:val="clear" w:color="auto" w:fill="FFFFFF"/>
+        </w:rPr>
+        <w:t>mM</w:t>
+      </w:r>
+      <w:proofErr w:type="spellEnd"/>
+      <w:r>
+        <w:rPr>
+          <w:rFonts w:eastAsia="Times New Roman" w:cs="Times New Roman"/>
+          <w:color w:val="000000" w:themeColor="text1"/>
+          <w:shd w:val="clear" w:color="auto" w:fill="FFFFFF"/>
+        </w:rPr>
+        <w:t xml:space="preserve"> </w:t>
+      </w:r>
+      <w:proofErr w:type="spellStart"/>
+      <w:r>
+        <w:rPr>
+          <w:rFonts w:eastAsia="Times New Roman" w:cs="Times New Roman"/>
+          <w:color w:val="000000" w:themeColor="text1"/>
+          <w:shd w:val="clear" w:color="auto" w:fill="FFFFFF"/>
+        </w:rPr>
+        <w:t>Tris</w:t>
+      </w:r>
+      <w:proofErr w:type="spellEnd"/>
+      <w:r>
+        <w:rPr>
+          <w:rFonts w:eastAsia="Times New Roman" w:cs="Times New Roman"/>
+          <w:color w:val="000000" w:themeColor="text1"/>
+          <w:shd w:val="clear" w:color="auto" w:fill="FFFFFF"/>
+        </w:rPr>
+        <w:t xml:space="preserve">, pH 7.4, 0.25% sodium </w:t>
+      </w:r>
+      <w:proofErr w:type="spellStart"/>
+      <w:r>
+        <w:rPr>
+          <w:rFonts w:eastAsia="Times New Roman" w:cs="Times New Roman"/>
+          <w:color w:val="000000" w:themeColor="text1"/>
+          <w:shd w:val="clear" w:color="auto" w:fill="FFFFFF"/>
+        </w:rPr>
+        <w:t>deoxycholate</w:t>
+      </w:r>
+      <w:proofErr w:type="spellEnd"/>
+      <w:r>
+        <w:rPr>
+          <w:rFonts w:eastAsia="Times New Roman" w:cs="Times New Roman"/>
+          <w:color w:val="000000" w:themeColor="text1"/>
+          <w:shd w:val="clear" w:color="auto" w:fill="FFFFFF"/>
+        </w:rPr>
+        <w:t xml:space="preserve">, 1% NP40, 150 </w:t>
+      </w:r>
+      <w:proofErr w:type="spellStart"/>
+      <w:r>
+        <w:rPr>
+          <w:rFonts w:eastAsia="Times New Roman" w:cs="Times New Roman"/>
+          <w:color w:val="000000" w:themeColor="text1"/>
+          <w:shd w:val="clear" w:color="auto" w:fill="FFFFFF"/>
+        </w:rPr>
+        <w:t>mM</w:t>
+      </w:r>
+      <w:proofErr w:type="spellEnd"/>
+      <w:r>
+        <w:rPr>
+          <w:rFonts w:eastAsia="Times New Roman" w:cs="Times New Roman"/>
+          <w:color w:val="000000" w:themeColor="text1"/>
+          <w:shd w:val="clear" w:color="auto" w:fill="FFFFFF"/>
+        </w:rPr>
+        <w:t xml:space="preserve"> sodium chloride, 1 </w:t>
+      </w:r>
+      <w:proofErr w:type="spellStart"/>
+      <w:r>
+        <w:rPr>
+          <w:rFonts w:eastAsia="Times New Roman" w:cs="Times New Roman"/>
+          <w:color w:val="000000" w:themeColor="text1"/>
+          <w:shd w:val="clear" w:color="auto" w:fill="FFFFFF"/>
+        </w:rPr>
+        <w:t>mM</w:t>
+      </w:r>
+      <w:proofErr w:type="spellEnd"/>
+      <w:r>
+        <w:rPr>
+          <w:rFonts w:eastAsia="Times New Roman" w:cs="Times New Roman"/>
+          <w:color w:val="000000" w:themeColor="text1"/>
+          <w:shd w:val="clear" w:color="auto" w:fill="FFFFFF"/>
+        </w:rPr>
+        <w:t xml:space="preserve"> EDTA, 100 </w:t>
+      </w:r>
+      <w:proofErr w:type="spellStart"/>
+      <w:r>
+        <w:rPr>
+          <w:rFonts w:eastAsia="Times New Roman" w:cs="Times New Roman"/>
+          <w:color w:val="000000" w:themeColor="text1"/>
+          <w:shd w:val="clear" w:color="auto" w:fill="FFFFFF"/>
+        </w:rPr>
+        <w:t>uM</w:t>
+      </w:r>
+      <w:proofErr w:type="spellEnd"/>
+      <w:r>
+        <w:rPr>
+          <w:rFonts w:eastAsia="Times New Roman" w:cs="Times New Roman"/>
+          <w:color w:val="000000" w:themeColor="text1"/>
+          <w:shd w:val="clear" w:color="auto" w:fill="FFFFFF"/>
+        </w:rPr>
+        <w:t xml:space="preserve"> sodium </w:t>
+      </w:r>
+      <w:proofErr w:type="spellStart"/>
+      <w:r>
+        <w:rPr>
+          <w:rFonts w:eastAsia="Times New Roman" w:cs="Times New Roman"/>
+          <w:color w:val="000000" w:themeColor="text1"/>
+          <w:shd w:val="clear" w:color="auto" w:fill="FFFFFF"/>
+        </w:rPr>
+        <w:t>orthovanadate</w:t>
+      </w:r>
+      <w:proofErr w:type="spellEnd"/>
+      <w:r>
+        <w:rPr>
+          <w:rFonts w:eastAsia="Times New Roman" w:cs="Times New Roman"/>
+          <w:color w:val="000000" w:themeColor="text1"/>
+          <w:shd w:val="clear" w:color="auto" w:fill="FFFFFF"/>
+        </w:rPr>
+        <w:t xml:space="preserve">, 5 </w:t>
+      </w:r>
+      <w:proofErr w:type="spellStart"/>
+      <w:r>
+        <w:rPr>
+          <w:rFonts w:eastAsia="Times New Roman" w:cs="Times New Roman"/>
+          <w:color w:val="000000" w:themeColor="text1"/>
+          <w:shd w:val="clear" w:color="auto" w:fill="FFFFFF"/>
+        </w:rPr>
+        <w:t>mM</w:t>
+      </w:r>
+      <w:proofErr w:type="spellEnd"/>
+      <w:r>
+        <w:rPr>
+          <w:rFonts w:eastAsia="Times New Roman" w:cs="Times New Roman"/>
+          <w:color w:val="000000" w:themeColor="text1"/>
+          <w:shd w:val="clear" w:color="auto" w:fill="FFFFFF"/>
+        </w:rPr>
+        <w:t xml:space="preserve"> sodium fluoride</w:t>
       </w:r>
       <w:r>
         <w:rPr>
@@ -6724,7 +7547,25 @@
           <w:color w:val="000000" w:themeColor="text1"/>
           <w:shd w:val="clear" w:color="auto" w:fill="FFFFFF"/>
         </w:rPr>
-        <w:t xml:space="preserve"> 10 mM sodium pyrophosphate</w:t>
+        <w:t xml:space="preserve"> 10 </w:t>
+      </w:r>
+      <w:proofErr w:type="spellStart"/>
+      <w:r>
+        <w:rPr>
+          <w:rFonts w:eastAsia="Times New Roman" w:cs="Times New Roman"/>
+          <w:color w:val="000000" w:themeColor="text1"/>
+          <w:shd w:val="clear" w:color="auto" w:fill="FFFFFF"/>
+        </w:rPr>
+        <w:t>mM</w:t>
+      </w:r>
+      <w:proofErr w:type="spellEnd"/>
+      <w:r>
+        <w:rPr>
+          <w:rFonts w:eastAsia="Times New Roman" w:cs="Times New Roman"/>
+          <w:color w:val="000000" w:themeColor="text1"/>
+          <w:shd w:val="clear" w:color="auto" w:fill="FFFFFF"/>
+        </w:rPr>
+        <w:t xml:space="preserve"> sodium pyrophosphate</w:t>
       </w:r>
       <w:r>
         <w:rPr>
@@ -7044,8 +7885,18 @@
           <w:color w:val="000000" w:themeColor="text1"/>
           <w:shd w:val="clear" w:color="auto" w:fill="FFFFFF"/>
         </w:rPr>
-        <w:t>54 kDa</w:t>
-      </w:r>
+        <w:t xml:space="preserve">54 </w:t>
+      </w:r>
+      <w:proofErr w:type="spellStart"/>
+      <w:r>
+        <w:rPr>
+          <w:rFonts w:eastAsia="Times New Roman" w:cs="Times New Roman"/>
+          <w:color w:val="000000" w:themeColor="text1"/>
+          <w:shd w:val="clear" w:color="auto" w:fill="FFFFFF"/>
+        </w:rPr>
+        <w:t>kDa</w:t>
+      </w:r>
+      <w:proofErr w:type="spellEnd"/>
       <w:r>
         <w:rPr>
           <w:rFonts w:eastAsia="Times New Roman" w:cs="Times New Roman"/>
@@ -7124,8 +7975,18 @@
           <w:color w:val="000000" w:themeColor="text1"/>
           <w:shd w:val="clear" w:color="auto" w:fill="FFFFFF"/>
         </w:rPr>
-        <w:t xml:space="preserve"> CLx</w:t>
-      </w:r>
+        <w:t xml:space="preserve"> </w:t>
+      </w:r>
+      <w:proofErr w:type="spellStart"/>
+      <w:r>
+        <w:rPr>
+          <w:rFonts w:eastAsia="Times New Roman" w:cs="Times New Roman"/>
+          <w:color w:val="000000" w:themeColor="text1"/>
+          <w:shd w:val="clear" w:color="auto" w:fill="FFFFFF"/>
+        </w:rPr>
+        <w:t>CLx</w:t>
+      </w:r>
+      <w:proofErr w:type="spellEnd"/>
       <w:r>
         <w:rPr>
           <w:rFonts w:eastAsia="Times New Roman" w:cs="Times New Roman"/>
@@ -7204,15 +8065,51 @@
           <w:color w:val="000000" w:themeColor="text1"/>
           <w:shd w:val="clear" w:color="auto" w:fill="FFFFFF"/>
         </w:rPr>
-        <w:t xml:space="preserve"> (LiCOR)</w:t>
-      </w:r>
-      <w:r>
-        <w:rPr>
-          <w:rFonts w:eastAsia="Times New Roman" w:cs="Times New Roman"/>
-          <w:color w:val="000000" w:themeColor="text1"/>
-          <w:shd w:val="clear" w:color="auto" w:fill="FFFFFF"/>
-        </w:rPr>
-        <w:t xml:space="preserve"> and normalized to Revert Total Protein Stain (LiCOR)</w:t>
+        <w:t xml:space="preserve"> (</w:t>
+      </w:r>
+      <w:proofErr w:type="spellStart"/>
+      <w:r>
+        <w:rPr>
+          <w:rFonts w:eastAsia="Times New Roman" w:cs="Times New Roman"/>
+          <w:color w:val="000000" w:themeColor="text1"/>
+          <w:shd w:val="clear" w:color="auto" w:fill="FFFFFF"/>
+        </w:rPr>
+        <w:t>LiCOR</w:t>
+      </w:r>
+      <w:proofErr w:type="spellEnd"/>
+      <w:r>
+        <w:rPr>
+          <w:rFonts w:eastAsia="Times New Roman" w:cs="Times New Roman"/>
+          <w:color w:val="000000" w:themeColor="text1"/>
+          <w:shd w:val="clear" w:color="auto" w:fill="FFFFFF"/>
+        </w:rPr>
+        <w:t>)</w:t>
+      </w:r>
+      <w:r>
+        <w:rPr>
+          <w:rFonts w:eastAsia="Times New Roman" w:cs="Times New Roman"/>
+          <w:color w:val="000000" w:themeColor="text1"/>
+          <w:shd w:val="clear" w:color="auto" w:fill="FFFFFF"/>
+        </w:rPr>
+        <w:t xml:space="preserve"> and normalized to Revert Total Protein Stain (</w:t>
+      </w:r>
+      <w:proofErr w:type="spellStart"/>
+      <w:r>
+        <w:rPr>
+          <w:rFonts w:eastAsia="Times New Roman" w:cs="Times New Roman"/>
+          <w:color w:val="000000" w:themeColor="text1"/>
+          <w:shd w:val="clear" w:color="auto" w:fill="FFFFFF"/>
+        </w:rPr>
+        <w:t>LiCOR</w:t>
+      </w:r>
+      <w:proofErr w:type="spellEnd"/>
+      <w:r>
+        <w:rPr>
+          <w:rFonts w:eastAsia="Times New Roman" w:cs="Times New Roman"/>
+          <w:color w:val="000000" w:themeColor="text1"/>
+          <w:shd w:val="clear" w:color="auto" w:fill="FFFFFF"/>
+        </w:rPr>
+        <w:t>)</w:t>
       </w:r>
       <w:r>
         <w:rPr>
@@ -7318,7 +8215,21 @@
         <w:rPr>
           <w:color w:val="000000" w:themeColor="text1"/>
         </w:rPr>
-        <w:t>, normality and equal variance were tested using Shapiro-Wilk and Levene’s tests</w:t>
+        <w:t xml:space="preserve">, normality and equal variance were tested using Shapiro-Wilk and </w:t>
+      </w:r>
+      <w:proofErr w:type="spellStart"/>
+      <w:r>
+        <w:rPr>
+          <w:color w:val="000000" w:themeColor="text1"/>
+        </w:rPr>
+        <w:t>Levene’s</w:t>
+      </w:r>
+      <w:proofErr w:type="spellEnd"/>
+      <w:r>
+        <w:rPr>
+          <w:color w:val="000000" w:themeColor="text1"/>
+        </w:rPr>
+        <w:t xml:space="preserve"> tests</w:t>
       </w:r>
       <w:r>
         <w:rPr>
@@ -7693,7 +8604,21 @@
         <w:rPr>
           <w:color w:val="000000" w:themeColor="text1"/>
         </w:rPr>
-        <w:t xml:space="preserve"> data stratifying the Cushingoid and control groups by BMI</w:t>
+        <w:t xml:space="preserve"> data stratifying the </w:t>
+      </w:r>
+      <w:proofErr w:type="spellStart"/>
+      <w:r>
+        <w:rPr>
+          <w:color w:val="000000" w:themeColor="text1"/>
+        </w:rPr>
+        <w:t>Cushingoid</w:t>
+      </w:r>
+      <w:proofErr w:type="spellEnd"/>
+      <w:r>
+        <w:rPr>
+          <w:color w:val="000000" w:themeColor="text1"/>
+        </w:rPr>
+        <w:t xml:space="preserve"> and control groups by BMI</w:t>
       </w:r>
       <w:r>
         <w:rPr>
@@ -8378,7 +9303,14 @@
         <w:rPr>
           <w:color w:val="000000" w:themeColor="text1"/>
         </w:rPr>
-        <w:t>we performed hyperinsulinemic</w:t>
+        <w:t xml:space="preserve">we performed </w:t>
+      </w:r>
+      <w:proofErr w:type="spellStart"/>
+      <w:r>
+        <w:rPr>
+          <w:color w:val="000000" w:themeColor="text1"/>
+        </w:rPr>
+        <w:t>hyperinsulinemic</w:t>
       </w:r>
       <w:r>
         <w:rPr>
@@ -8390,7 +9322,14 @@
         <w:rPr>
           <w:color w:val="000000" w:themeColor="text1"/>
         </w:rPr>
-        <w:t>euglycemic clamp</w:t>
+        <w:t>euglycemic</w:t>
+      </w:r>
+      <w:proofErr w:type="spellEnd"/>
+      <w:r>
+        <w:rPr>
+          <w:color w:val="000000" w:themeColor="text1"/>
+        </w:rPr>
+        <w:t xml:space="preserve"> clamp</w:t>
       </w:r>
       <w:r>
         <w:rPr>
@@ -8512,6 +9451,7 @@
         </w:rPr>
         <w:t>(Supplementary Figure 1</w:t>
       </w:r>
+      <w:proofErr w:type="gramStart"/>
       <w:r>
         <w:rPr>
           <w:color w:val="000000" w:themeColor="text1"/>
@@ -8522,7 +9462,14 @@
         <w:rPr>
           <w:color w:val="000000" w:themeColor="text1"/>
         </w:rPr>
-        <w:t>F)</w:t>
+        <w:t>F</w:t>
+      </w:r>
+      <w:proofErr w:type="gramEnd"/>
+      <w:r>
+        <w:rPr>
+          <w:color w:val="000000" w:themeColor="text1"/>
+        </w:rPr>
+        <w:t>)</w:t>
       </w:r>
       <w:r>
         <w:rPr>
@@ -8536,6 +9483,7 @@
         </w:rPr>
         <w:t xml:space="preserve">During the </w:t>
       </w:r>
+      <w:proofErr w:type="spellStart"/>
       <w:r>
         <w:rPr>
           <w:color w:val="000000" w:themeColor="text1"/>
@@ -8554,6 +9502,7 @@
         </w:rPr>
         <w:t>emic</w:t>
       </w:r>
+      <w:proofErr w:type="spellEnd"/>
       <w:r>
         <w:rPr>
           <w:color w:val="000000" w:themeColor="text1"/>
@@ -8612,7 +9561,21 @@
         <w:rPr>
           <w:color w:val="000000" w:themeColor="text1"/>
         </w:rPr>
-        <w:t xml:space="preserve">at euglycemia </w:t>
+        <w:t xml:space="preserve">at </w:t>
+      </w:r>
+      <w:proofErr w:type="spellStart"/>
+      <w:r>
+        <w:rPr>
+          <w:color w:val="000000" w:themeColor="text1"/>
+        </w:rPr>
+        <w:t>euglycemia</w:t>
+      </w:r>
+      <w:proofErr w:type="spellEnd"/>
+      <w:r>
+        <w:rPr>
+          <w:color w:val="000000" w:themeColor="text1"/>
+        </w:rPr>
+        <w:t xml:space="preserve"> </w:t>
       </w:r>
       <w:r>
         <w:rPr>
@@ -9530,7 +10493,21 @@
         <w:rPr>
           <w:color w:val="000000" w:themeColor="text1"/>
         </w:rPr>
-        <w:t>38% increase in non-obese subjects versus a 2.8 fold increase in subjects</w:t>
+        <w:t xml:space="preserve">38% increase in non-obese subjects versus a </w:t>
+      </w:r>
+      <w:proofErr w:type="gramStart"/>
+      <w:r>
+        <w:rPr>
+          <w:color w:val="000000" w:themeColor="text1"/>
+        </w:rPr>
+        <w:t>2.8 fold</w:t>
+      </w:r>
+      <w:proofErr w:type="gramEnd"/>
+      <w:r>
+        <w:rPr>
+          <w:color w:val="000000" w:themeColor="text1"/>
+        </w:rPr>
+        <w:t xml:space="preserve"> increase in subjects</w:t>
       </w:r>
       <w:r>
         <w:rPr>
@@ -9922,6 +10899,7 @@
         </w:rPr>
         <w:t xml:space="preserve"> and </w:t>
       </w:r>
+      <w:proofErr w:type="spellStart"/>
       <w:r>
         <w:rPr>
           <w:i/>
@@ -9929,6 +10907,7 @@
         </w:rPr>
         <w:t>Fasn</w:t>
       </w:r>
+      <w:proofErr w:type="spellEnd"/>
       <w:r>
         <w:rPr>
           <w:color w:val="000000" w:themeColor="text1"/>
@@ -10319,12 +11298,14 @@
         </w:rPr>
         <w:t xml:space="preserve">both </w:t>
       </w:r>
+      <w:proofErr w:type="spellStart"/>
       <w:r>
         <w:rPr>
           <w:color w:val="000000" w:themeColor="text1"/>
         </w:rPr>
         <w:t>iWAT</w:t>
       </w:r>
+      <w:proofErr w:type="spellEnd"/>
       <w:r>
         <w:rPr>
           <w:color w:val="000000" w:themeColor="text1"/>
@@ -10343,12 +11324,14 @@
         </w:rPr>
         <w:t xml:space="preserve">and </w:t>
       </w:r>
+      <w:proofErr w:type="spellStart"/>
       <w:r>
         <w:rPr>
           <w:color w:val="000000" w:themeColor="text1"/>
         </w:rPr>
         <w:t>eWAT</w:t>
       </w:r>
+      <w:proofErr w:type="spellEnd"/>
       <w:r>
         <w:rPr>
           <w:color w:val="000000" w:themeColor="text1"/>
@@ -10469,12 +11452,14 @@
         </w:rPr>
         <w:t xml:space="preserve">weights of </w:t>
       </w:r>
+      <w:proofErr w:type="spellStart"/>
       <w:r>
         <w:rPr>
           <w:color w:val="000000" w:themeColor="text1"/>
         </w:rPr>
         <w:t>iWAT</w:t>
       </w:r>
+      <w:proofErr w:type="spellEnd"/>
       <w:r>
         <w:rPr>
           <w:color w:val="000000" w:themeColor="text1"/>
@@ -10487,12 +11472,14 @@
         </w:rPr>
         <w:t xml:space="preserve">or </w:t>
       </w:r>
+      <w:proofErr w:type="spellStart"/>
       <w:r>
         <w:rPr>
           <w:color w:val="000000" w:themeColor="text1"/>
         </w:rPr>
         <w:t>eWAT</w:t>
       </w:r>
+      <w:proofErr w:type="spellEnd"/>
       <w:r>
         <w:rPr>
           <w:color w:val="000000" w:themeColor="text1"/>
@@ -10619,7 +11606,7 @@
         </w:rPr>
         <w:t xml:space="preserve"> </w:t>
       </w:r>
-      <w:ins w:id="22" w:author="Microsoft Office User" w:date="2017-12-14T11:42:00Z">
+      <w:ins w:id="27" w:author="Microsoft Office User" w:date="2017-12-14T11:42:00Z">
         <w:r>
           <w:rPr>
             <w:color w:val="000000" w:themeColor="text1"/>
@@ -10627,26 +11614,26 @@
           <w:t xml:space="preserve">Chow-fed, dexamethasone-treated mice </w:t>
         </w:r>
       </w:ins>
-      <w:ins w:id="23" w:author="Microsoft Office User" w:date="2017-12-14T11:43:00Z">
+      <w:ins w:id="28" w:author="Microsoft Office User" w:date="2017-12-14T11:43:00Z">
         <w:r>
           <w:rPr>
             <w:color w:val="000000" w:themeColor="text1"/>
           </w:rPr>
           <w:t xml:space="preserve">ate </w:t>
         </w:r>
-        <w:commentRangeStart w:id="24"/>
+        <w:commentRangeStart w:id="29"/>
         <w:r>
           <w:rPr>
             <w:color w:val="000000" w:themeColor="text1"/>
           </w:rPr>
           <w:t>significantly</w:t>
         </w:r>
-        <w:commentRangeEnd w:id="24"/>
+        <w:commentRangeEnd w:id="29"/>
         <w:r>
           <w:rPr>
             <w:rStyle w:val="CommentReference"/>
           </w:rPr>
-          <w:commentReference w:id="24"/>
+          <w:commentReference w:id="29"/>
         </w:r>
         <w:r>
           <w:rPr>
@@ -10655,7 +11642,7 @@
           <w:t xml:space="preserve"> less</w:t>
         </w:r>
       </w:ins>
-      <w:ins w:id="25" w:author="Microsoft Office User" w:date="2017-12-14T11:44:00Z">
+      <w:ins w:id="30" w:author="Microsoft Office User" w:date="2017-12-14T11:44:00Z">
         <w:r>
           <w:rPr>
             <w:color w:val="000000" w:themeColor="text1"/>
@@ -10663,7 +11650,7 @@
           <w:t xml:space="preserve"> than </w:t>
         </w:r>
       </w:ins>
-      <w:ins w:id="26" w:author="Microsoft Office User" w:date="2017-12-14T11:45:00Z">
+      <w:ins w:id="31" w:author="Microsoft Office User" w:date="2017-12-14T11:45:00Z">
         <w:r>
           <w:rPr>
             <w:color w:val="000000" w:themeColor="text1"/>
@@ -10671,26 +11658,26 @@
           <w:t>chow-fed controls ()</w:t>
         </w:r>
       </w:ins>
-      <w:ins w:id="27" w:author="Microsoft Office User" w:date="2017-12-14T11:43:00Z">
+      <w:ins w:id="32" w:author="Microsoft Office User" w:date="2017-12-14T11:43:00Z">
         <w:r>
           <w:rPr>
             <w:color w:val="000000" w:themeColor="text1"/>
           </w:rPr>
           <w:t xml:space="preserve">, as previously </w:t>
         </w:r>
-        <w:commentRangeStart w:id="28"/>
+        <w:commentRangeStart w:id="33"/>
         <w:r>
           <w:rPr>
             <w:color w:val="000000" w:themeColor="text1"/>
           </w:rPr>
           <w:t>reported</w:t>
         </w:r>
-        <w:commentRangeEnd w:id="28"/>
+        <w:commentRangeEnd w:id="33"/>
         <w:r>
           <w:rPr>
             <w:rStyle w:val="CommentReference"/>
           </w:rPr>
-          <w:commentReference w:id="28"/>
+          <w:commentReference w:id="33"/>
         </w:r>
         <w:r>
           <w:rPr>
@@ -10699,7 +11686,7 @@
           <w:t xml:space="preserve"> </w:t>
         </w:r>
       </w:ins>
-      <w:ins w:id="29" w:author="Microsoft Office User" w:date="2017-12-14T11:45:00Z">
+      <w:ins w:id="34" w:author="Microsoft Office User" w:date="2017-12-14T11:45:00Z">
         <w:r>
           <w:rPr>
             <w:color w:val="000000" w:themeColor="text1"/>
@@ -10707,7 +11694,7 @@
           <w:t>().</w:t>
         </w:r>
       </w:ins>
-      <w:ins w:id="30" w:author="Microsoft Office User" w:date="2017-12-14T11:43:00Z">
+      <w:ins w:id="35" w:author="Microsoft Office User" w:date="2017-12-14T11:43:00Z">
         <w:r>
           <w:rPr>
             <w:color w:val="000000" w:themeColor="text1"/>
@@ -10781,19 +11768,19 @@
         </w:rPr>
         <w:t xml:space="preserve">hese data suggest that the weight loss in obese animals provided dexamethasone is not due to reductions in food </w:t>
       </w:r>
-      <w:commentRangeStart w:id="31"/>
+      <w:commentRangeStart w:id="36"/>
       <w:r>
         <w:rPr>
           <w:color w:val="000000" w:themeColor="text1"/>
         </w:rPr>
         <w:t>intake</w:t>
       </w:r>
-      <w:commentRangeEnd w:id="31"/>
+      <w:commentRangeEnd w:id="36"/>
       <w:r>
         <w:rPr>
           <w:rStyle w:val="CommentReference"/>
         </w:rPr>
-        <w:commentReference w:id="31"/>
+        <w:commentReference w:id="36"/>
       </w:r>
       <w:r>
         <w:rPr>
@@ -11323,7 +12310,21 @@
         <w:rPr>
           <w:color w:val="000000" w:themeColor="text1"/>
         </w:rPr>
-        <w:t>In order to identify a potential GR-dependent lipolytic target</w:t>
+        <w:t xml:space="preserve">In order to identify a potential GR-dependent </w:t>
+      </w:r>
+      <w:proofErr w:type="spellStart"/>
+      <w:r>
+        <w:rPr>
+          <w:color w:val="000000" w:themeColor="text1"/>
+        </w:rPr>
+        <w:t>lipolytic</w:t>
+      </w:r>
+      <w:proofErr w:type="spellEnd"/>
+      <w:r>
+        <w:rPr>
+          <w:color w:val="000000" w:themeColor="text1"/>
+        </w:rPr>
+        <w:t xml:space="preserve"> target</w:t>
       </w:r>
       <w:r>
         <w:rPr>
@@ -12068,11 +13069,19 @@
         </w:rPr>
         <w:t xml:space="preserve">from </w:t>
       </w:r>
-      <w:r>
-        <w:rPr>
-          <w:color w:val="000000" w:themeColor="text1"/>
-        </w:rPr>
-        <w:t xml:space="preserve">iWAT </w:t>
+      <w:proofErr w:type="spellStart"/>
+      <w:r>
+        <w:rPr>
+          <w:color w:val="000000" w:themeColor="text1"/>
+        </w:rPr>
+        <w:t>iWAT</w:t>
+      </w:r>
+      <w:proofErr w:type="spellEnd"/>
+      <w:r>
+        <w:rPr>
+          <w:color w:val="000000" w:themeColor="text1"/>
+        </w:rPr>
+        <w:t xml:space="preserve"> </w:t>
       </w:r>
       <w:r>
         <w:rPr>
@@ -12330,7 +13339,49 @@
         <w:rPr>
           <w:color w:val="000000" w:themeColor="text1"/>
         </w:rPr>
-        <w:t xml:space="preserve"> if the increase in lipolytic metabolites was suppressed by insulin during the hyperinsulinemic euglycemic clamp in the obese mice</w:t>
+        <w:t xml:space="preserve"> if the increase in </w:t>
+      </w:r>
+      <w:proofErr w:type="spellStart"/>
+      <w:r>
+        <w:rPr>
+          <w:color w:val="000000" w:themeColor="text1"/>
+        </w:rPr>
+        <w:t>lipolytic</w:t>
+      </w:r>
+      <w:proofErr w:type="spellEnd"/>
+      <w:r>
+        <w:rPr>
+          <w:color w:val="000000" w:themeColor="text1"/>
+        </w:rPr>
+        <w:t xml:space="preserve"> metabolites was suppressed by insulin during the </w:t>
+      </w:r>
+      <w:proofErr w:type="spellStart"/>
+      <w:r>
+        <w:rPr>
+          <w:color w:val="000000" w:themeColor="text1"/>
+        </w:rPr>
+        <w:t>hyperinsulinemic</w:t>
+      </w:r>
+      <w:proofErr w:type="spellEnd"/>
+      <w:r>
+        <w:rPr>
+          <w:color w:val="000000" w:themeColor="text1"/>
+        </w:rPr>
+        <w:t xml:space="preserve"> </w:t>
+      </w:r>
+      <w:proofErr w:type="spellStart"/>
+      <w:r>
+        <w:rPr>
+          <w:color w:val="000000" w:themeColor="text1"/>
+        </w:rPr>
+        <w:t>euglycemic</w:t>
+      </w:r>
+      <w:proofErr w:type="spellEnd"/>
+      <w:r>
+        <w:rPr>
+          <w:color w:val="000000" w:themeColor="text1"/>
+        </w:rPr>
+        <w:t xml:space="preserve"> clamp in the obese mice</w:t>
       </w:r>
       <w:r>
         <w:rPr>
@@ -12490,7 +13541,21 @@
         <w:rPr>
           <w:color w:val="000000" w:themeColor="text1"/>
         </w:rPr>
-        <w:t xml:space="preserve"> in the iWAT of these mice</w:t>
+        <w:t xml:space="preserve"> in the </w:t>
+      </w:r>
+      <w:proofErr w:type="spellStart"/>
+      <w:r>
+        <w:rPr>
+          <w:color w:val="000000" w:themeColor="text1"/>
+        </w:rPr>
+        <w:t>iWAT</w:t>
+      </w:r>
+      <w:proofErr w:type="spellEnd"/>
+      <w:r>
+        <w:rPr>
+          <w:color w:val="000000" w:themeColor="text1"/>
+        </w:rPr>
+        <w:t xml:space="preserve"> of these mice</w:t>
       </w:r>
       <w:r>
         <w:rPr>
@@ -13626,7 +14691,21 @@
         <w:rPr>
           <w:color w:val="000000" w:themeColor="text1"/>
         </w:rPr>
-        <w:t>a lipodystrophic phenotype</w:t>
+        <w:t xml:space="preserve">a </w:t>
+      </w:r>
+      <w:proofErr w:type="spellStart"/>
+      <w:r>
+        <w:rPr>
+          <w:color w:val="000000" w:themeColor="text1"/>
+        </w:rPr>
+        <w:t>lipodystrophic</w:t>
+      </w:r>
+      <w:proofErr w:type="spellEnd"/>
+      <w:r>
+        <w:rPr>
+          <w:color w:val="000000" w:themeColor="text1"/>
+        </w:rPr>
+        <w:t xml:space="preserve"> phenotype</w:t>
       </w:r>
       <w:r>
         <w:rPr>
@@ -14462,7 +15541,8 @@
         </w:rPr>
         <w:t xml:space="preserve">. </w:t>
       </w:r>
-      <w:del w:id="32" w:author="Microsoft Office User" w:date="2017-12-14T15:00:00Z">
+      <w:commentRangeStart w:id="37"/>
+      <w:del w:id="38" w:author="Microsoft Office User" w:date="2017-12-14T15:00:00Z">
         <w:r>
           <w:rPr>
             <w:color w:val="000000" w:themeColor="text1"/>
@@ -14470,7 +15550,7 @@
           <w:delText>The data presented here</w:delText>
         </w:r>
       </w:del>
-      <w:ins w:id="33" w:author="Microsoft Office User" w:date="2017-12-14T15:03:00Z">
+      <w:ins w:id="39" w:author="Microsoft Office User" w:date="2017-12-14T15:03:00Z">
         <w:r>
           <w:rPr>
             <w:color w:val="000000" w:themeColor="text1"/>
@@ -14478,9 +15558,7 @@
           <w:t>This paper is</w:t>
         </w:r>
       </w:ins>
-      <w:bookmarkStart w:id="34" w:name="_GoBack"/>
-      <w:bookmarkEnd w:id="34"/>
-      <w:ins w:id="35" w:author="Microsoft Office User" w:date="2017-12-14T15:00:00Z">
+      <w:ins w:id="40" w:author="Microsoft Office User" w:date="2017-12-14T15:00:00Z">
         <w:r>
           <w:rPr>
             <w:color w:val="000000" w:themeColor="text1"/>
@@ -14494,7 +15572,7 @@
         </w:rPr>
         <w:t xml:space="preserve"> show that </w:t>
       </w:r>
-      <w:del w:id="36" w:author="Microsoft Office User" w:date="2017-12-14T15:01:00Z">
+      <w:del w:id="41" w:author="Microsoft Office User" w:date="2017-12-14T15:01:00Z">
         <w:r>
           <w:rPr>
             <w:color w:val="000000" w:themeColor="text1"/>
@@ -14514,7 +15592,7 @@
           <w:delText xml:space="preserve">e state </w:delText>
         </w:r>
       </w:del>
-      <w:ins w:id="37" w:author="Microsoft Office User" w:date="2017-12-14T15:01:00Z">
+      <w:ins w:id="42" w:author="Microsoft Office User" w:date="2017-12-14T15:01:00Z">
         <w:r>
           <w:rPr>
             <w:color w:val="000000" w:themeColor="text1"/>
@@ -14558,6 +15636,8 @@
         </w:rPr>
         <w:t xml:space="preserve"> associated with chronically elevated </w:t>
       </w:r>
+      <w:bookmarkStart w:id="43" w:name="_GoBack"/>
+      <w:bookmarkEnd w:id="43"/>
       <w:r>
         <w:rPr>
           <w:color w:val="000000" w:themeColor="text1"/>
@@ -14631,6 +15711,13 @@
         </w:rPr>
         <w:t>.</w:t>
       </w:r>
+      <w:commentRangeEnd w:id="37"/>
+      <w:r>
+        <w:rPr>
+          <w:rStyle w:val="CommentReference"/>
+        </w:rPr>
+        <w:commentReference w:id="37"/>
+      </w:r>
     </w:p>
     <w:p>
       <w:pPr>
@@ -14678,13 +15765,45 @@
           <w:bCs/>
           <w:color w:val="000000" w:themeColor="text1"/>
         </w:rPr>
-        <w:t xml:space="preserve"> Jennifer DelProposto and Carey Lumeng for assistance with imaging liver sections, and Melanie Schmitt</w:t>
-      </w:r>
+        <w:t xml:space="preserve"> Jennifer </w:t>
+      </w:r>
+      <w:proofErr w:type="spellStart"/>
       <w:r>
         <w:rPr>
           <w:bCs/>
           <w:color w:val="000000" w:themeColor="text1"/>
         </w:rPr>
+        <w:t>DelProposto</w:t>
+      </w:r>
+      <w:proofErr w:type="spellEnd"/>
+      <w:r>
+        <w:rPr>
+          <w:bCs/>
+          <w:color w:val="000000" w:themeColor="text1"/>
+        </w:rPr>
+        <w:t xml:space="preserve"> and Carey </w:t>
+      </w:r>
+      <w:proofErr w:type="spellStart"/>
+      <w:r>
+        <w:rPr>
+          <w:bCs/>
+          <w:color w:val="000000" w:themeColor="text1"/>
+        </w:rPr>
+        <w:t>Lumeng</w:t>
+      </w:r>
+      <w:proofErr w:type="spellEnd"/>
+      <w:r>
+        <w:rPr>
+          <w:bCs/>
+          <w:color w:val="000000" w:themeColor="text1"/>
+        </w:rPr>
+        <w:t xml:space="preserve"> for assistance with imaging liver sections, and Melanie Schmitt</w:t>
+      </w:r>
+      <w:r>
+        <w:rPr>
+          <w:bCs/>
+          <w:color w:val="000000" w:themeColor="text1"/>
+        </w:rPr>
         <w:t xml:space="preserve"> for assistance with</w:t>
       </w:r>
       <w:r>
@@ -14706,7 +15825,23 @@
           <w:bCs/>
           <w:color w:val="000000" w:themeColor="text1"/>
         </w:rPr>
-        <w:t>We would like to thank the other members of the Bridges laboratory, Thurl Harris (University of Virginia) and Edwards Park (UTHSC) for insights on this work.</w:t>
+        <w:t xml:space="preserve">We would like to thank the other members of the Bridges laboratory, </w:t>
+      </w:r>
+      <w:proofErr w:type="spellStart"/>
+      <w:r>
+        <w:rPr>
+          <w:bCs/>
+          <w:color w:val="000000" w:themeColor="text1"/>
+        </w:rPr>
+        <w:t>Thurl</w:t>
+      </w:r>
+      <w:proofErr w:type="spellEnd"/>
+      <w:r>
+        <w:rPr>
+          <w:bCs/>
+          <w:color w:val="000000" w:themeColor="text1"/>
+        </w:rPr>
+        <w:t xml:space="preserve"> Harris (University of Virginia) and Edwards Park (UTHSC) for insights on this work.</w:t>
       </w:r>
       <w:r>
         <w:rPr>
@@ -16787,7 +17922,7 @@
 
 <file path=word/comments.xml><?xml version="1.0" encoding="utf-8"?>
 <w:comments xmlns:wpc="http://schemas.microsoft.com/office/word/2010/wordprocessingCanvas" xmlns:mo="http://schemas.microsoft.com/office/mac/office/2008/main" xmlns:mc="http://schemas.openxmlformats.org/markup-compatibility/2006" xmlns:mv="urn:schemas-microsoft-com:mac:vml" xmlns:o="urn:schemas-microsoft-com:office:office" xmlns:r="http://schemas.openxmlformats.org/officeDocument/2006/relationships" xmlns:m="http://schemas.openxmlformats.org/officeDocument/2006/math" xmlns:v="urn:schemas-microsoft-com:vml" xmlns:wp14="http://schemas.microsoft.com/office/word/2010/wordprocessingDrawing" xmlns:wp="http://schemas.openxmlformats.org/drawingml/2006/wordprocessingDrawing" xmlns:w10="urn:schemas-microsoft-com:office:word" xmlns:w="http://schemas.openxmlformats.org/wordprocessingml/2006/main" xmlns:w14="http://schemas.microsoft.com/office/word/2010/wordml" xmlns:w15="http://schemas.microsoft.com/office/word/2012/wordml" xmlns:wpg="http://schemas.microsoft.com/office/word/2010/wordprocessingGroup" xmlns:wpi="http://schemas.microsoft.com/office/word/2010/wordprocessingInk" xmlns:wne="http://schemas.microsoft.com/office/word/2006/wordml" xmlns:wps="http://schemas.microsoft.com/office/word/2010/wordprocessingShape" mc:Ignorable="w14 w15 wp14">
-  <w:comment w:id="24" w:author="Microsoft Office User" w:date="2017-12-14T11:43:00Z" w:initials="Office">
+  <w:comment w:id="2" w:author="Microsoft Office User" w:date="2017-12-18T09:53:00Z" w:initials="Office">
     <w:p>
       <w:pPr>
         <w:pStyle w:val="CommentText"/>
@@ -16799,11 +17934,11 @@
         <w:annotationRef/>
       </w:r>
       <w:r>
-        <w:t>Insert % and pval here</w:t>
+        <w:t>This is in response to the comment on novelty of findings also in discussion.</w:t>
       </w:r>
     </w:p>
   </w:comment>
-  <w:comment w:id="28" w:author="Microsoft Office User" w:date="2017-12-14T11:43:00Z" w:initials="Office">
+  <w:comment w:id="9" w:author="Microsoft Office User" w:date="2017-12-18T09:54:00Z" w:initials="Office">
     <w:p>
       <w:pPr>
         <w:pStyle w:val="CommentText"/>
@@ -16815,11 +17950,11 @@
         <w:annotationRef/>
       </w:r>
       <w:r>
-        <w:t>Insert citations here</w:t>
+        <w:t>This is in response to the comment on why mice got sick/died</w:t>
       </w:r>
     </w:p>
   </w:comment>
-  <w:comment w:id="31" w:author="Microsoft Office User" w:date="2017-12-14T11:47:00Z" w:initials="Office">
+  <w:comment w:id="12" w:author="Microsoft Office User" w:date="2017-12-18T09:54:00Z" w:initials="Office">
     <w:p>
       <w:pPr>
         <w:pStyle w:val="CommentText"/>
@@ -16831,10 +17966,87 @@
         <w:annotationRef/>
       </w:r>
       <w:r>
+        <w:t>This is in response to the comment regarding control chow initial mouse weight</w:t>
+      </w:r>
+    </w:p>
+  </w:comment>
+  <w:comment w:id="29" w:author="Microsoft Office User" w:date="2017-12-14T11:43:00Z" w:initials="Office">
+    <w:p>
+      <w:pPr>
+        <w:pStyle w:val="CommentText"/>
+      </w:pPr>
+      <w:r>
+        <w:rPr>
+          <w:rStyle w:val="CommentReference"/>
+        </w:rPr>
+        <w:annotationRef/>
+      </w:r>
+      <w:r>
+        <w:t xml:space="preserve">Insert % and </w:t>
+      </w:r>
+      <w:proofErr w:type="spellStart"/>
+      <w:r>
+        <w:t>pval</w:t>
+      </w:r>
+      <w:proofErr w:type="spellEnd"/>
+      <w:r>
+        <w:t xml:space="preserve"> here</w:t>
+      </w:r>
+    </w:p>
+  </w:comment>
+  <w:comment w:id="33" w:author="Microsoft Office User" w:date="2017-12-14T11:43:00Z" w:initials="Office">
+    <w:p>
+      <w:pPr>
+        <w:pStyle w:val="CommentText"/>
+      </w:pPr>
+      <w:r>
+        <w:rPr>
+          <w:rStyle w:val="CommentReference"/>
+        </w:rPr>
+        <w:annotationRef/>
+      </w:r>
+      <w:r>
+        <w:t>Insert citations here</w:t>
+      </w:r>
+    </w:p>
+  </w:comment>
+  <w:comment w:id="36" w:author="Microsoft Office User" w:date="2017-12-14T11:47:00Z" w:initials="Office">
+    <w:p>
+      <w:pPr>
+        <w:pStyle w:val="CommentText"/>
+      </w:pPr>
+      <w:r>
+        <w:rPr>
+          <w:rStyle w:val="CommentReference"/>
+        </w:rPr>
+        <w:annotationRef/>
+      </w:r>
+      <w:r>
         <w:t xml:space="preserve">Dave, </w:t>
       </w:r>
-      <w:r>
-        <w:t>Maybe we could show feeding efficiency here too.</w:t>
+      <w:proofErr w:type="gramStart"/>
+      <w:r>
+        <w:t>Maybe</w:t>
+      </w:r>
+      <w:proofErr w:type="gramEnd"/>
+      <w:r>
+        <w:t xml:space="preserve"> we could show feeding efficiency here too.</w:t>
+      </w:r>
+    </w:p>
+  </w:comment>
+  <w:comment w:id="37" w:author="Microsoft Office User" w:date="2017-12-18T09:55:00Z" w:initials="Office">
+    <w:p>
+      <w:pPr>
+        <w:pStyle w:val="CommentText"/>
+      </w:pPr>
+      <w:r>
+        <w:rPr>
+          <w:rStyle w:val="CommentReference"/>
+        </w:rPr>
+        <w:annotationRef/>
+      </w:r>
+      <w:r>
+        <w:t>This is in response to the comment on novelty of findings. Also in intro.</w:t>
       </w:r>
     </w:p>
   </w:comment>
@@ -16843,9 +18055,13 @@
 
 <file path=word/commentsExtended.xml><?xml version="1.0" encoding="utf-8"?>
 <w15:commentsEx xmlns:wpc="http://schemas.microsoft.com/office/word/2010/wordprocessingCanvas" xmlns:mo="http://schemas.microsoft.com/office/mac/office/2008/main" xmlns:mc="http://schemas.openxmlformats.org/markup-compatibility/2006" xmlns:mv="urn:schemas-microsoft-com:mac:vml" xmlns:o="urn:schemas-microsoft-com:office:office" xmlns:r="http://schemas.openxmlformats.org/officeDocument/2006/relationships" xmlns:m="http://schemas.openxmlformats.org/officeDocument/2006/math" xmlns:v="urn:schemas-microsoft-com:vml" xmlns:wp14="http://schemas.microsoft.com/office/word/2010/wordprocessingDrawing" xmlns:wp="http://schemas.openxmlformats.org/drawingml/2006/wordprocessingDrawing" xmlns:w10="urn:schemas-microsoft-com:office:word" xmlns:w="http://schemas.openxmlformats.org/wordprocessingml/2006/main" xmlns:w14="http://schemas.microsoft.com/office/word/2010/wordml" xmlns:w15="http://schemas.microsoft.com/office/word/2012/wordml" xmlns:wpg="http://schemas.microsoft.com/office/word/2010/wordprocessingGroup" xmlns:wpi="http://schemas.microsoft.com/office/word/2010/wordprocessingInk" xmlns:wne="http://schemas.microsoft.com/office/word/2006/wordml" xmlns:wps="http://schemas.microsoft.com/office/word/2010/wordprocessingShape" mc:Ignorable="w14 w15 wp14">
+  <w15:commentEx w15:paraId="5CB84A8D" w15:done="0"/>
+  <w15:commentEx w15:paraId="13ACD899" w15:done="0"/>
+  <w15:commentEx w15:paraId="6A5D8A44" w15:done="0"/>
   <w15:commentEx w15:paraId="51E94596" w15:done="0"/>
   <w15:commentEx w15:paraId="2966B7FC" w15:done="0"/>
   <w15:commentEx w15:paraId="637A55F3" w15:done="0"/>
+  <w15:commentEx w15:paraId="31AE5E5C" w15:done="0"/>
 </w15:commentsEx>
 </file>
 
@@ -18573,7 +19789,7 @@
 </file>
 
 <file path=customXml/itemProps1.xml><?xml version="1.0" encoding="utf-8"?>
-<ds:datastoreItem xmlns:ds="http://schemas.openxmlformats.org/officeDocument/2006/customXml" ds:itemID="{98B075D6-D2FB-F446-B160-0040A5653462}">
+<ds:datastoreItem xmlns:ds="http://schemas.openxmlformats.org/officeDocument/2006/customXml" ds:itemID="{57306CC6-A603-C243-A5CA-F534C0C0E302}">
   <ds:schemaRefs>
     <ds:schemaRef ds:uri="http://schemas.openxmlformats.org/officeDocument/2006/bibliography"/>
   </ds:schemaRefs>

</xml_diff>

<commit_message>
added in stat info for chow food intake in manuscript
</commit_message>
<xml_diff>
--- a/manuscript/Obesity-Glucocorticoids/Harvey-GlucocorticoidsandObesity-MainDocument.docx
+++ b/manuscript/Obesity-Glucocorticoids/Harvey-GlucocorticoidsandObesity-MainDocument.docx
@@ -75,15 +75,7 @@
         <w:t>2,3</w:t>
       </w:r>
       <w:r>
-        <w:t xml:space="preserve">, </w:t>
-      </w:r>
-      <w:proofErr w:type="spellStart"/>
-      <w:r>
-        <w:t>JeAnna</w:t>
-      </w:r>
-      <w:proofErr w:type="spellEnd"/>
-      <w:r>
-        <w:t xml:space="preserve"> R. Redd</w:t>
+        <w:t>, JeAnna R. Redd</w:t>
       </w:r>
       <w:r>
         <w:rPr>
@@ -92,15 +84,7 @@
         <w:t>1,2</w:t>
       </w:r>
       <w:r>
-        <w:t xml:space="preserve">, </w:t>
-      </w:r>
-      <w:proofErr w:type="spellStart"/>
-      <w:r>
-        <w:t>Quynh</w:t>
-      </w:r>
-      <w:proofErr w:type="spellEnd"/>
-      <w:r>
-        <w:t xml:space="preserve"> T. Tran</w:t>
+        <w:t>, Quynh T. Tran</w:t>
       </w:r>
       <w:r>
         <w:rPr>
@@ -109,15 +93,7 @@
         <w:t>4</w:t>
       </w:r>
       <w:r>
-        <w:t xml:space="preserve">, </w:t>
-      </w:r>
-      <w:proofErr w:type="spellStart"/>
-      <w:r>
-        <w:t>Irit</w:t>
-      </w:r>
-      <w:proofErr w:type="spellEnd"/>
-      <w:r>
-        <w:t xml:space="preserve"> Hochberg</w:t>
+        <w:t>, Irit Hochberg</w:t>
       </w:r>
       <w:r>
         <w:rPr>
@@ -251,13 +227,8 @@
       <w:r>
         <w:t xml:space="preserve">Institute of Endocrinology, Diabetes and Metabolism, </w:t>
       </w:r>
-      <w:proofErr w:type="spellStart"/>
-      <w:r>
-        <w:t>Rambam</w:t>
-      </w:r>
-      <w:proofErr w:type="spellEnd"/>
-      <w:r>
-        <w:t xml:space="preserve"> </w:t>
+      <w:r>
+        <w:t xml:space="preserve">Rambam </w:t>
       </w:r>
       <w:r>
         <w:t>Health Care Campus</w:t>
@@ -574,63 +545,7 @@
         <w:t>Author contributions:</w:t>
       </w:r>
       <w:r>
-        <w:t xml:space="preserve"> D.B. acquired funding. D.B., </w:t>
-      </w:r>
-      <w:proofErr w:type="spellStart"/>
-      <w:r>
-        <w:t>I.Ha</w:t>
-      </w:r>
-      <w:proofErr w:type="spellEnd"/>
-      <w:r>
-        <w:t xml:space="preserve">. and </w:t>
-      </w:r>
-      <w:proofErr w:type="spellStart"/>
-      <w:r>
-        <w:t>I.Ho</w:t>
-      </w:r>
-      <w:proofErr w:type="spellEnd"/>
-      <w:r>
-        <w:t xml:space="preserve">. were responsible for conceptualizing the study. D.B., </w:t>
-      </w:r>
-      <w:proofErr w:type="spellStart"/>
-      <w:r>
-        <w:t>I.Ha</w:t>
-      </w:r>
-      <w:proofErr w:type="spellEnd"/>
-      <w:r>
-        <w:t xml:space="preserve">. and N.Q. designed the experiments. </w:t>
-      </w:r>
-      <w:proofErr w:type="spellStart"/>
-      <w:r>
-        <w:t>I.Ha</w:t>
-      </w:r>
-      <w:proofErr w:type="spellEnd"/>
-      <w:r>
-        <w:t xml:space="preserve">. performed all cell experiments. </w:t>
-      </w:r>
-      <w:proofErr w:type="spellStart"/>
-      <w:r>
-        <w:t>I.Ha</w:t>
-      </w:r>
-      <w:proofErr w:type="spellEnd"/>
-      <w:r>
-        <w:t xml:space="preserve">., E.S. and J.R. performed mouse experiments. D.B. and Q.T. performed statistical analyses. </w:t>
-      </w:r>
-      <w:proofErr w:type="spellStart"/>
-      <w:r>
-        <w:t>I.Ha</w:t>
-      </w:r>
-      <w:proofErr w:type="spellEnd"/>
-      <w:r>
-        <w:t xml:space="preserve">. wrote the manuscript. </w:t>
-      </w:r>
-      <w:proofErr w:type="spellStart"/>
-      <w:r>
-        <w:t>I.Ha</w:t>
-      </w:r>
-      <w:proofErr w:type="spellEnd"/>
-      <w:r>
-        <w:t>. and D.B. edited and reviewed the manuscript. All authors were involved in discussions. This manuscript has been approved by all authors.</w:t>
+        <w:t xml:space="preserve"> D.B. acquired funding. D.B., I.Ha. and I.Ho. were responsible for conceptualizing the study. D.B., I.Ha. and N.Q. designed the experiments. I.Ha. performed all cell experiments. I.Ha., E.S. and J.R. performed mouse experiments. D.B. and Q.T. performed statistical analyses. I.Ha. wrote the manuscript. I.Ha. and D.B. edited and reviewed the manuscript. All authors were involved in discussions. This manuscript has been approved by all authors.</w:t>
       </w:r>
     </w:p>
     <w:p>
@@ -832,23 +747,7 @@
           <w:bCs/>
           <w:color w:val="000000" w:themeColor="text1"/>
         </w:rPr>
-        <w:t xml:space="preserve">We show that the adipocyte </w:t>
-      </w:r>
-      <w:proofErr w:type="spellStart"/>
-      <w:r>
-        <w:rPr>
-          <w:bCs/>
-          <w:color w:val="000000" w:themeColor="text1"/>
-        </w:rPr>
-        <w:t>lipolytic</w:t>
-      </w:r>
-      <w:proofErr w:type="spellEnd"/>
-      <w:r>
-        <w:rPr>
-          <w:bCs/>
-          <w:color w:val="000000" w:themeColor="text1"/>
-        </w:rPr>
-        <w:t xml:space="preserve"> gene ATGL/Pnpla2 is synergistically activated by obesity and glucocorticoids.</w:t>
+        <w:t>We show that the adipocyte lipolytic gene ATGL/Pnpla2 is synergistically activated by obesity and glucocorticoids.</w:t>
       </w:r>
     </w:p>
     <w:p>
@@ -950,35 +849,13 @@
         <w:rPr>
           <w:color w:val="000000" w:themeColor="text1"/>
         </w:rPr>
-        <w:t xml:space="preserve">Patients undergoing </w:t>
-      </w:r>
-      <w:proofErr w:type="spellStart"/>
-      <w:r>
-        <w:rPr>
-          <w:color w:val="000000" w:themeColor="text1"/>
-        </w:rPr>
-        <w:t>transsphenoidal</w:t>
-      </w:r>
-      <w:proofErr w:type="spellEnd"/>
-      <w:r>
-        <w:rPr>
-          <w:color w:val="000000" w:themeColor="text1"/>
-        </w:rPr>
-        <w:t xml:space="preserve"> </w:t>
-      </w:r>
-      <w:proofErr w:type="spellStart"/>
-      <w:r>
-        <w:rPr>
-          <w:color w:val="000000" w:themeColor="text1"/>
-        </w:rPr>
-        <w:t>adenomectomy</w:t>
-      </w:r>
-      <w:proofErr w:type="spellEnd"/>
-      <w:r>
-        <w:rPr>
-          <w:color w:val="000000" w:themeColor="text1"/>
-        </w:rPr>
-        <w:t xml:space="preserve"> </w:t>
+        <w:t xml:space="preserve">Patients undergoing transsphenoidal </w:t>
+      </w:r>
+      <w:r>
+        <w:rPr>
+          <w:color w:val="000000" w:themeColor="text1"/>
+        </w:rPr>
+        <w:t xml:space="preserve">adenomectomy </w:t>
       </w:r>
       <w:r>
         <w:rPr>
@@ -2224,14 +2101,7 @@
         <w:rPr>
           <w:color w:val="000000" w:themeColor="text1"/>
         </w:rPr>
-        <w:t xml:space="preserve"> undergoing </w:t>
-      </w:r>
-      <w:proofErr w:type="spellStart"/>
-      <w:r>
-        <w:rPr>
-          <w:color w:val="000000" w:themeColor="text1"/>
-        </w:rPr>
-        <w:t>trans</w:t>
+        <w:t xml:space="preserve"> undergoing trans</w:t>
       </w:r>
       <w:r>
         <w:rPr>
@@ -2243,23 +2113,8 @@
         <w:rPr>
           <w:color w:val="000000" w:themeColor="text1"/>
         </w:rPr>
-        <w:t>phenoidal</w:t>
-      </w:r>
-      <w:proofErr w:type="spellEnd"/>
-      <w:r>
-        <w:rPr>
-          <w:color w:val="000000" w:themeColor="text1"/>
-        </w:rPr>
-        <w:t xml:space="preserve"> </w:t>
-      </w:r>
-      <w:proofErr w:type="spellStart"/>
-      <w:r>
-        <w:rPr>
-          <w:color w:val="000000" w:themeColor="text1"/>
-        </w:rPr>
-        <w:t>adenomectomy</w:t>
-      </w:r>
-      <w:proofErr w:type="spellEnd"/>
+        <w:t>phenoidal adenomectomy</w:t>
+      </w:r>
       <w:r>
         <w:rPr>
           <w:color w:val="000000" w:themeColor="text1"/>
@@ -2640,25 +2495,7 @@
           <w:color w:val="000000" w:themeColor="text1"/>
           <w:shd w:val="clear" w:color="auto" w:fill="FFFFFF"/>
         </w:rPr>
-        <w:t xml:space="preserve">; 5L0D </w:t>
-      </w:r>
-      <w:proofErr w:type="spellStart"/>
-      <w:r>
-        <w:rPr>
-          <w:rFonts w:eastAsia="Times New Roman" w:cs="Times New Roman"/>
-          <w:color w:val="000000" w:themeColor="text1"/>
-          <w:shd w:val="clear" w:color="auto" w:fill="FFFFFF"/>
-        </w:rPr>
-        <w:t>LabDiet</w:t>
-      </w:r>
-      <w:proofErr w:type="spellEnd"/>
-      <w:r>
-        <w:rPr>
-          <w:rFonts w:eastAsia="Times New Roman" w:cs="Times New Roman"/>
-          <w:color w:val="000000" w:themeColor="text1"/>
-          <w:shd w:val="clear" w:color="auto" w:fill="FFFFFF"/>
-        </w:rPr>
-        <w:t>; 13% fat; 57% carbohydrate; 30% protein</w:t>
+        <w:t>; 5L0D LabDiet; 13% fat; 57% carbohydrate; 30% protein</w:t>
       </w:r>
       <w:r>
         <w:rPr>
@@ -3600,7 +3437,6 @@
         </w:rPr>
         <w:t xml:space="preserve"> </w:t>
       </w:r>
-      <w:proofErr w:type="spellStart"/>
       <w:r>
         <w:rPr>
           <w:rFonts w:eastAsia="Times New Roman" w:cs="Times New Roman"/>
@@ -3615,16 +3451,7 @@
           <w:color w:val="000000" w:themeColor="text1"/>
           <w:shd w:val="clear" w:color="auto" w:fill="FFFFFF"/>
         </w:rPr>
-        <w:t>choMRI</w:t>
-      </w:r>
-      <w:proofErr w:type="spellEnd"/>
-      <w:r>
-        <w:rPr>
-          <w:rFonts w:eastAsia="Times New Roman" w:cs="Times New Roman"/>
-          <w:color w:val="000000" w:themeColor="text1"/>
-          <w:shd w:val="clear" w:color="auto" w:fill="FFFFFF"/>
-        </w:rPr>
-        <w:t xml:space="preserve"> </w:t>
+        <w:t xml:space="preserve">choMRI </w:t>
       </w:r>
       <w:r>
         <w:rPr>
@@ -3876,25 +3703,7 @@
           <w:color w:val="000000" w:themeColor="text1"/>
           <w:shd w:val="clear" w:color="auto" w:fill="FFFFFF"/>
         </w:rPr>
-        <w:t xml:space="preserve"> were dissected and the right inguinal white adipose tissue (</w:t>
-      </w:r>
-      <w:proofErr w:type="spellStart"/>
-      <w:r>
-        <w:rPr>
-          <w:rFonts w:eastAsia="Times New Roman" w:cs="Times New Roman"/>
-          <w:color w:val="000000" w:themeColor="text1"/>
-          <w:shd w:val="clear" w:color="auto" w:fill="FFFFFF"/>
-        </w:rPr>
-        <w:t>iWAT</w:t>
-      </w:r>
-      <w:proofErr w:type="spellEnd"/>
-      <w:r>
-        <w:rPr>
-          <w:rFonts w:eastAsia="Times New Roman" w:cs="Times New Roman"/>
-          <w:color w:val="000000" w:themeColor="text1"/>
-          <w:shd w:val="clear" w:color="auto" w:fill="FFFFFF"/>
-        </w:rPr>
-        <w:t>)</w:t>
+        <w:t xml:space="preserve"> were dissected and the right inguinal white adipose tissue (iWAT)</w:t>
       </w:r>
       <w:r>
         <w:rPr>
@@ -3912,49 +3721,21 @@
         </w:rPr>
         <w:t xml:space="preserve">and </w:t>
       </w:r>
-      <w:proofErr w:type="spellStart"/>
-      <w:r>
-        <w:rPr>
-          <w:rFonts w:eastAsia="Times New Roman" w:cs="Times New Roman"/>
-          <w:color w:val="000000" w:themeColor="text1"/>
-          <w:shd w:val="clear" w:color="auto" w:fill="FFFFFF"/>
-        </w:rPr>
-        <w:t>epididymal</w:t>
-      </w:r>
-      <w:proofErr w:type="spellEnd"/>
-      <w:r>
-        <w:rPr>
-          <w:rFonts w:eastAsia="Times New Roman" w:cs="Times New Roman"/>
-          <w:color w:val="000000" w:themeColor="text1"/>
-          <w:shd w:val="clear" w:color="auto" w:fill="FFFFFF"/>
-        </w:rPr>
-        <w:t xml:space="preserve"> </w:t>
-      </w:r>
-      <w:r>
-        <w:rPr>
-          <w:rFonts w:eastAsia="Times New Roman" w:cs="Times New Roman"/>
-          <w:color w:val="000000" w:themeColor="text1"/>
-          <w:shd w:val="clear" w:color="auto" w:fill="FFFFFF"/>
-        </w:rPr>
-        <w:t>white adipose tissue (</w:t>
-      </w:r>
-      <w:proofErr w:type="spellStart"/>
-      <w:r>
-        <w:rPr>
-          <w:rFonts w:eastAsia="Times New Roman" w:cs="Times New Roman"/>
-          <w:color w:val="000000" w:themeColor="text1"/>
-          <w:shd w:val="clear" w:color="auto" w:fill="FFFFFF"/>
-        </w:rPr>
-        <w:t>eWAT</w:t>
-      </w:r>
-      <w:proofErr w:type="spellEnd"/>
-      <w:r>
-        <w:rPr>
-          <w:rFonts w:eastAsia="Times New Roman" w:cs="Times New Roman"/>
-          <w:color w:val="000000" w:themeColor="text1"/>
-          <w:shd w:val="clear" w:color="auto" w:fill="FFFFFF"/>
-        </w:rPr>
-        <w:t>)</w:t>
+      <w:r>
+        <w:rPr>
+          <w:rFonts w:eastAsia="Times New Roman" w:cs="Times New Roman"/>
+          <w:color w:val="000000" w:themeColor="text1"/>
+          <w:shd w:val="clear" w:color="auto" w:fill="FFFFFF"/>
+        </w:rPr>
+        <w:t xml:space="preserve">epididymal </w:t>
+      </w:r>
+      <w:r>
+        <w:rPr>
+          <w:rFonts w:eastAsia="Times New Roman" w:cs="Times New Roman"/>
+          <w:color w:val="000000" w:themeColor="text1"/>
+          <w:shd w:val="clear" w:color="auto" w:fill="FFFFFF"/>
+        </w:rPr>
+        <w:t>white adipose tissue (eWAT)</w:t>
       </w:r>
       <w:r>
         <w:rPr>
@@ -4205,37 +3986,19 @@
         <w:lastRenderedPageBreak/>
         <w:t xml:space="preserve">Insulin Tolerance Tests and </w:t>
       </w:r>
-      <w:proofErr w:type="spellStart"/>
       <w:r>
         <w:rPr>
           <w:b/>
           <w:color w:val="000000" w:themeColor="text1"/>
         </w:rPr>
-        <w:t>Hyperinsulinemic</w:t>
-      </w:r>
-      <w:proofErr w:type="spellEnd"/>
+        <w:t xml:space="preserve">Hyperinsulinemic </w:t>
+      </w:r>
       <w:r>
         <w:rPr>
           <w:b/>
           <w:color w:val="000000" w:themeColor="text1"/>
         </w:rPr>
-        <w:t xml:space="preserve"> </w:t>
-      </w:r>
-      <w:proofErr w:type="spellStart"/>
-      <w:r>
-        <w:rPr>
-          <w:b/>
-          <w:color w:val="000000" w:themeColor="text1"/>
-        </w:rPr>
-        <w:t>Euglycemic</w:t>
-      </w:r>
-      <w:proofErr w:type="spellEnd"/>
-      <w:r>
-        <w:rPr>
-          <w:b/>
-          <w:color w:val="000000" w:themeColor="text1"/>
-        </w:rPr>
-        <w:t xml:space="preserve"> Clamp Experiments: </w:t>
+        <w:t xml:space="preserve">Euglycemic Clamp Experiments: </w:t>
       </w:r>
       <w:r>
         <w:rPr>
@@ -4368,159 +4131,117 @@
           <w:rFonts w:cs="Times New Roman"/>
           <w:color w:val="000000" w:themeColor="text1"/>
         </w:rPr>
-        <w:t>insulin (</w:t>
-      </w:r>
-      <w:proofErr w:type="spellStart"/>
+        <w:t>insulin (Humulin R, Lilly, Indianapolis, IN, USA)</w:t>
+      </w:r>
+      <w:r>
+        <w:t xml:space="preserve"> </w:t>
+      </w:r>
       <w:r>
         <w:rPr>
           <w:rFonts w:cs="Times New Roman"/>
           <w:color w:val="000000" w:themeColor="text1"/>
         </w:rPr>
-        <w:t>Humulin</w:t>
-      </w:r>
-      <w:proofErr w:type="spellEnd"/>
+        <w:t>as described in</w:t>
+      </w:r>
       <w:r>
         <w:rPr>
           <w:rFonts w:cs="Times New Roman"/>
           <w:color w:val="000000" w:themeColor="text1"/>
         </w:rPr>
-        <w:t xml:space="preserve"> R, Lilly, Indianapolis, IN, USA)</w:t>
-      </w:r>
-      <w:r>
-        <w:t xml:space="preserve"> </w:t>
+        <w:t xml:space="preserve"> figure legend</w:t>
       </w:r>
       <w:r>
         <w:rPr>
           <w:rFonts w:cs="Times New Roman"/>
           <w:color w:val="000000" w:themeColor="text1"/>
         </w:rPr>
-        <w:t>as described in</w:t>
+        <w:t>s</w:t>
       </w:r>
       <w:r>
         <w:rPr>
           <w:rFonts w:cs="Times New Roman"/>
           <w:color w:val="000000" w:themeColor="text1"/>
         </w:rPr>
-        <w:t xml:space="preserve"> figure legend</w:t>
+        <w:t xml:space="preserve">. Blood </w:t>
       </w:r>
       <w:r>
         <w:rPr>
           <w:rFonts w:cs="Times New Roman"/>
           <w:color w:val="000000" w:themeColor="text1"/>
         </w:rPr>
+        <w:t xml:space="preserve">was collected from </w:t>
+      </w:r>
+      <w:r>
+        <w:rPr>
+          <w:rFonts w:cs="Times New Roman"/>
+          <w:color w:val="000000" w:themeColor="text1"/>
+        </w:rPr>
+        <w:t xml:space="preserve">the </w:t>
+      </w:r>
+      <w:r>
+        <w:rPr>
+          <w:rFonts w:cs="Times New Roman"/>
+          <w:color w:val="000000" w:themeColor="text1"/>
+        </w:rPr>
+        <w:t xml:space="preserve">tail and </w:t>
+      </w:r>
+      <w:r>
+        <w:rPr>
+          <w:rFonts w:cs="Times New Roman"/>
+          <w:color w:val="000000" w:themeColor="text1"/>
+        </w:rPr>
+        <w:t>glucose was determined using a One Touch Ultra Glucometer (Lifescan).</w:t>
+      </w:r>
+      <w:r>
+        <w:rPr>
+          <w:color w:val="000000" w:themeColor="text1"/>
+        </w:rPr>
+        <w:t xml:space="preserve"> For the </w:t>
+      </w:r>
+      <w:r>
+        <w:rPr>
+          <w:color w:val="000000" w:themeColor="text1"/>
+        </w:rPr>
+        <w:t>hyper</w:t>
+      </w:r>
+      <w:r>
+        <w:rPr>
+          <w:color w:val="000000" w:themeColor="text1"/>
+        </w:rPr>
+        <w:t>insulinemic</w:t>
+      </w:r>
+      <w:r>
+        <w:rPr>
+          <w:color w:val="000000" w:themeColor="text1"/>
+        </w:rPr>
+        <w:t xml:space="preserve"> </w:t>
+      </w:r>
+      <w:r>
+        <w:rPr>
+          <w:color w:val="000000" w:themeColor="text1"/>
+        </w:rPr>
+        <w:t>euglycemic clamp</w:t>
+      </w:r>
+      <w:r>
+        <w:rPr>
+          <w:color w:val="000000" w:themeColor="text1"/>
+        </w:rPr>
+        <w:t xml:space="preserve"> </w:t>
+      </w:r>
+      <w:r>
+        <w:rPr>
+          <w:color w:val="000000" w:themeColor="text1"/>
+        </w:rPr>
+        <w:t>experiment</w:t>
+      </w:r>
+      <w:r>
+        <w:rPr>
+          <w:color w:val="000000" w:themeColor="text1"/>
+        </w:rPr>
         <w:t>s</w:t>
       </w:r>
       <w:r>
         <w:rPr>
-          <w:rFonts w:cs="Times New Roman"/>
-          <w:color w:val="000000" w:themeColor="text1"/>
-        </w:rPr>
-        <w:t xml:space="preserve">. Blood </w:t>
-      </w:r>
-      <w:r>
-        <w:rPr>
-          <w:rFonts w:cs="Times New Roman"/>
-          <w:color w:val="000000" w:themeColor="text1"/>
-        </w:rPr>
-        <w:t xml:space="preserve">was collected from </w:t>
-      </w:r>
-      <w:r>
-        <w:rPr>
-          <w:rFonts w:cs="Times New Roman"/>
-          <w:color w:val="000000" w:themeColor="text1"/>
-        </w:rPr>
-        <w:t xml:space="preserve">the </w:t>
-      </w:r>
-      <w:r>
-        <w:rPr>
-          <w:rFonts w:cs="Times New Roman"/>
-          <w:color w:val="000000" w:themeColor="text1"/>
-        </w:rPr>
-        <w:t xml:space="preserve">tail and </w:t>
-      </w:r>
-      <w:r>
-        <w:rPr>
-          <w:rFonts w:cs="Times New Roman"/>
-          <w:color w:val="000000" w:themeColor="text1"/>
-        </w:rPr>
-        <w:t>glucose was determined using a One Touch Ultra Glucometer (</w:t>
-      </w:r>
-      <w:proofErr w:type="spellStart"/>
-      <w:r>
-        <w:rPr>
-          <w:rFonts w:cs="Times New Roman"/>
-          <w:color w:val="000000" w:themeColor="text1"/>
-        </w:rPr>
-        <w:t>Lifescan</w:t>
-      </w:r>
-      <w:proofErr w:type="spellEnd"/>
-      <w:r>
-        <w:rPr>
-          <w:rFonts w:cs="Times New Roman"/>
-          <w:color w:val="000000" w:themeColor="text1"/>
-        </w:rPr>
-        <w:t>).</w:t>
-      </w:r>
-      <w:r>
-        <w:rPr>
-          <w:color w:val="000000" w:themeColor="text1"/>
-        </w:rPr>
-        <w:t xml:space="preserve"> For the </w:t>
-      </w:r>
-      <w:proofErr w:type="spellStart"/>
-      <w:r>
-        <w:rPr>
-          <w:color w:val="000000" w:themeColor="text1"/>
-        </w:rPr>
-        <w:t>hyper</w:t>
-      </w:r>
-      <w:r>
-        <w:rPr>
-          <w:color w:val="000000" w:themeColor="text1"/>
-        </w:rPr>
-        <w:t>insulinemic</w:t>
-      </w:r>
-      <w:proofErr w:type="spellEnd"/>
-      <w:r>
-        <w:rPr>
-          <w:color w:val="000000" w:themeColor="text1"/>
-        </w:rPr>
-        <w:t xml:space="preserve"> </w:t>
-      </w:r>
-      <w:proofErr w:type="spellStart"/>
-      <w:r>
-        <w:rPr>
-          <w:color w:val="000000" w:themeColor="text1"/>
-        </w:rPr>
-        <w:t>euglycemic</w:t>
-      </w:r>
-      <w:proofErr w:type="spellEnd"/>
-      <w:r>
-        <w:rPr>
-          <w:color w:val="000000" w:themeColor="text1"/>
-        </w:rPr>
-        <w:t xml:space="preserve"> clamp</w:t>
-      </w:r>
-      <w:r>
-        <w:rPr>
-          <w:color w:val="000000" w:themeColor="text1"/>
-        </w:rPr>
-        <w:t xml:space="preserve"> </w:t>
-      </w:r>
-      <w:r>
-        <w:rPr>
-          <w:color w:val="000000" w:themeColor="text1"/>
-        </w:rPr>
-        <w:t>experiment</w:t>
-      </w:r>
-      <w:r>
-        <w:rPr>
-          <w:color w:val="000000" w:themeColor="text1"/>
-        </w:rPr>
-        <w:t>s</w:t>
-      </w:r>
-      <w:r>
-        <w:rPr>
           <w:color w:val="000000" w:themeColor="text1"/>
         </w:rPr>
         <w:t>,</w:t>
@@ -4836,141 +4557,68 @@
         </w:rPr>
         <w:t xml:space="preserve">five </w:t>
       </w:r>
-      <w:proofErr w:type="gramStart"/>
       <w:r>
         <w:rPr>
           <w:rFonts w:ascii="Calibri" w:hAnsi="Calibri" w:cs="Arial"/>
           <w:color w:val="000000" w:themeColor="text1"/>
         </w:rPr>
-        <w:t>hour</w:t>
-      </w:r>
-      <w:proofErr w:type="gramEnd"/>
+        <w:t xml:space="preserve">hour fast, the insulin clamp was </w:t>
+      </w:r>
       <w:r>
         <w:rPr>
           <w:rFonts w:ascii="Calibri" w:hAnsi="Calibri" w:cs="Arial"/>
           <w:color w:val="000000" w:themeColor="text1"/>
         </w:rPr>
-        <w:t xml:space="preserve"> fast, the insulin clamp was </w:t>
+        <w:t>initiated</w:t>
       </w:r>
       <w:r>
         <w:rPr>
           <w:rFonts w:ascii="Calibri" w:hAnsi="Calibri" w:cs="Arial"/>
           <w:color w:val="000000" w:themeColor="text1"/>
         </w:rPr>
-        <w:t>initiated</w:t>
+        <w:t xml:space="preserve"> at t = 0</w:t>
       </w:r>
       <w:r>
         <w:rPr>
           <w:rFonts w:ascii="Calibri" w:hAnsi="Calibri" w:cs="Arial"/>
           <w:color w:val="000000" w:themeColor="text1"/>
         </w:rPr>
-        <w:t xml:space="preserve"> at t = 0</w:t>
+        <w:t>,</w:t>
       </w:r>
       <w:r>
         <w:rPr>
           <w:rFonts w:ascii="Calibri" w:hAnsi="Calibri" w:cs="Arial"/>
           <w:color w:val="000000" w:themeColor="text1"/>
         </w:rPr>
-        <w:t>,</w:t>
+        <w:t xml:space="preserve"> with a prime-continuous infusion (</w:t>
       </w:r>
       <w:r>
         <w:rPr>
           <w:rFonts w:ascii="Calibri" w:hAnsi="Calibri" w:cs="Arial"/>
           <w:color w:val="000000" w:themeColor="text1"/>
         </w:rPr>
-        <w:t xml:space="preserve"> with a prime-continuous infusion (</w:t>
+        <w:t>40</w:t>
       </w:r>
       <w:r>
         <w:rPr>
           <w:rFonts w:ascii="Calibri" w:hAnsi="Calibri" w:cs="Arial"/>
           <w:color w:val="000000" w:themeColor="text1"/>
         </w:rPr>
-        <w:t>40</w:t>
+        <w:t xml:space="preserve"> mU/kg bolus, followed by </w:t>
       </w:r>
       <w:r>
         <w:rPr>
           <w:rFonts w:ascii="Calibri" w:hAnsi="Calibri" w:cs="Arial"/>
           <w:color w:val="000000" w:themeColor="text1"/>
         </w:rPr>
-        <w:t xml:space="preserve"> </w:t>
-      </w:r>
-      <w:proofErr w:type="spellStart"/>
+        <w:t>8.0</w:t>
+      </w:r>
       <w:r>
         <w:rPr>
           <w:rFonts w:ascii="Calibri" w:hAnsi="Calibri" w:cs="Arial"/>
           <w:color w:val="000000" w:themeColor="text1"/>
         </w:rPr>
-        <w:t>mU</w:t>
-      </w:r>
-      <w:proofErr w:type="spellEnd"/>
-      <w:r>
-        <w:rPr>
-          <w:rFonts w:ascii="Calibri" w:hAnsi="Calibri" w:cs="Arial"/>
-          <w:color w:val="000000" w:themeColor="text1"/>
-        </w:rPr>
-        <w:t xml:space="preserve">/kg bolus, followed by </w:t>
-      </w:r>
-      <w:r>
-        <w:rPr>
-          <w:rFonts w:ascii="Calibri" w:hAnsi="Calibri" w:cs="Arial"/>
-          <w:color w:val="000000" w:themeColor="text1"/>
-        </w:rPr>
-        <w:t>8.0</w:t>
-      </w:r>
-      <w:r>
-        <w:rPr>
-          <w:rFonts w:ascii="Calibri" w:hAnsi="Calibri" w:cs="Arial"/>
-          <w:color w:val="000000" w:themeColor="text1"/>
-        </w:rPr>
-        <w:t xml:space="preserve"> </w:t>
-      </w:r>
-      <w:proofErr w:type="spellStart"/>
-      <w:r>
-        <w:rPr>
-          <w:rFonts w:ascii="Calibri" w:hAnsi="Calibri" w:cs="Arial"/>
-          <w:color w:val="000000" w:themeColor="text1"/>
-        </w:rPr>
-        <w:t>mU</w:t>
-      </w:r>
-      <w:proofErr w:type="spellEnd"/>
-      <w:r>
-        <w:rPr>
-          <w:rFonts w:ascii="Calibri" w:hAnsi="Calibri" w:cs="Arial"/>
-          <w:color w:val="000000" w:themeColor="text1"/>
-        </w:rPr>
-        <w:t xml:space="preserve">/kg/min) of human insulin (Novo Nordisk). </w:t>
-      </w:r>
-      <w:proofErr w:type="spellStart"/>
-      <w:r>
-        <w:rPr>
-          <w:rFonts w:ascii="Calibri" w:hAnsi="Calibri" w:cs="Arial"/>
-          <w:color w:val="000000" w:themeColor="text1"/>
-        </w:rPr>
-        <w:t>Euglycemia</w:t>
-      </w:r>
-      <w:proofErr w:type="spellEnd"/>
-      <w:r>
-        <w:rPr>
-          <w:rFonts w:ascii="Calibri" w:hAnsi="Calibri" w:cs="Arial"/>
-          <w:color w:val="000000" w:themeColor="text1"/>
-        </w:rPr>
-        <w:t xml:space="preserve"> (120~130 mg/</w:t>
-      </w:r>
-      <w:proofErr w:type="spellStart"/>
-      <w:r>
-        <w:rPr>
-          <w:rFonts w:ascii="Calibri" w:hAnsi="Calibri" w:cs="Arial"/>
-          <w:color w:val="000000" w:themeColor="text1"/>
-        </w:rPr>
-        <w:t>dL</w:t>
-      </w:r>
-      <w:proofErr w:type="spellEnd"/>
-      <w:r>
-        <w:rPr>
-          <w:rFonts w:ascii="Calibri" w:hAnsi="Calibri" w:cs="Arial"/>
-          <w:color w:val="000000" w:themeColor="text1"/>
-        </w:rPr>
-        <w:t>) was maintained during the clamp by measuring blood glucose every 10 min and infusing 50% glucose at variable rates</w:t>
+        <w:t xml:space="preserve"> mU/kg/min) of human insulin (Novo Nordisk). Euglycemia (120~130 mg/dL) was maintained during the clamp by measuring blood glucose every 10 min and infusing 50% glucose at variable rates</w:t>
       </w:r>
       <w:r>
         <w:rPr>
@@ -5130,94 +4778,37 @@
           <w:rFonts w:ascii="Calibri" w:hAnsi="Calibri" w:cs="Arial"/>
           <w:color w:val="000000" w:themeColor="text1"/>
         </w:rPr>
-        <w:t xml:space="preserve">Blood glucose was measured using an </w:t>
-      </w:r>
-      <w:proofErr w:type="spellStart"/>
+        <w:t>Blood glucose was measured using an Accu-Chek glucometer (Roche, Germany). Plasma insulin was measured using the Linco rat/mouse insulin ELISA kits.  For determination of plasma radioactivity of [3-</w:t>
+      </w:r>
       <w:r>
         <w:rPr>
           <w:rFonts w:ascii="Calibri" w:hAnsi="Calibri" w:cs="Arial"/>
           <w:color w:val="000000" w:themeColor="text1"/>
-        </w:rPr>
-        <w:t>Accu-Chek</w:t>
-      </w:r>
-      <w:proofErr w:type="spellEnd"/>
+          <w:vertAlign w:val="superscript"/>
+        </w:rPr>
+        <w:t>3</w:t>
+      </w:r>
       <w:r>
         <w:rPr>
           <w:rFonts w:ascii="Calibri" w:hAnsi="Calibri" w:cs="Arial"/>
           <w:color w:val="000000" w:themeColor="text1"/>
         </w:rPr>
-        <w:t xml:space="preserve"> glucometer (Roche, Germany). Plasma insulin was measured using the </w:t>
-      </w:r>
-      <w:proofErr w:type="spellStart"/>
+        <w:t>H]glucose and [1-</w:t>
+      </w:r>
       <w:r>
         <w:rPr>
           <w:rFonts w:ascii="Calibri" w:hAnsi="Calibri" w:cs="Arial"/>
           <w:color w:val="000000" w:themeColor="text1"/>
-        </w:rPr>
-        <w:t>Linco</w:t>
-      </w:r>
-      <w:proofErr w:type="spellEnd"/>
+          <w:vertAlign w:val="superscript"/>
+        </w:rPr>
+        <w:t>14</w:t>
+      </w:r>
       <w:r>
         <w:rPr>
           <w:rFonts w:ascii="Calibri" w:hAnsi="Calibri" w:cs="Arial"/>
           <w:color w:val="000000" w:themeColor="text1"/>
         </w:rPr>
-        <w:t xml:space="preserve"> rat/mouse insulin ELISA kits.  For determination of plasma radioactivity of [3-</w:t>
-      </w:r>
-      <w:r>
-        <w:rPr>
-          <w:rFonts w:ascii="Calibri" w:hAnsi="Calibri" w:cs="Arial"/>
-          <w:color w:val="000000" w:themeColor="text1"/>
-          <w:vertAlign w:val="superscript"/>
-        </w:rPr>
-        <w:t>3</w:t>
-      </w:r>
-      <w:proofErr w:type="gramStart"/>
-      <w:r>
-        <w:rPr>
-          <w:rFonts w:ascii="Calibri" w:hAnsi="Calibri" w:cs="Arial"/>
-          <w:color w:val="000000" w:themeColor="text1"/>
-        </w:rPr>
-        <w:t>H]glucose</w:t>
-      </w:r>
-      <w:proofErr w:type="gramEnd"/>
-      <w:r>
-        <w:rPr>
-          <w:rFonts w:ascii="Calibri" w:hAnsi="Calibri" w:cs="Arial"/>
-          <w:color w:val="000000" w:themeColor="text1"/>
-        </w:rPr>
-        <w:t xml:space="preserve"> and [1-</w:t>
-      </w:r>
-      <w:r>
-        <w:rPr>
-          <w:rFonts w:ascii="Calibri" w:hAnsi="Calibri" w:cs="Arial"/>
-          <w:color w:val="000000" w:themeColor="text1"/>
-          <w:vertAlign w:val="superscript"/>
-        </w:rPr>
-        <w:t>14</w:t>
-      </w:r>
-      <w:r>
-        <w:rPr>
-          <w:rFonts w:ascii="Calibri" w:hAnsi="Calibri" w:cs="Arial"/>
-          <w:color w:val="000000" w:themeColor="text1"/>
-        </w:rPr>
-        <w:t xml:space="preserve">C]2DG, plasma samples were </w:t>
-      </w:r>
-      <w:proofErr w:type="spellStart"/>
-      <w:r>
-        <w:rPr>
-          <w:rFonts w:ascii="Calibri" w:hAnsi="Calibri" w:cs="Arial"/>
-          <w:color w:val="000000" w:themeColor="text1"/>
-        </w:rPr>
-        <w:t>deproteinized</w:t>
-      </w:r>
-      <w:proofErr w:type="spellEnd"/>
-      <w:r>
-        <w:rPr>
-          <w:rFonts w:ascii="Calibri" w:hAnsi="Calibri" w:cs="Arial"/>
-          <w:color w:val="000000" w:themeColor="text1"/>
-        </w:rPr>
-        <w:t xml:space="preserve"> with ZnSO</w:t>
+        <w:t>C]2DG, plasma samples were deproteinized with ZnSO</w:t>
       </w:r>
       <w:r>
         <w:rPr>
@@ -5483,21 +5074,7 @@
         <w:rPr>
           <w:color w:val="000000" w:themeColor="text1"/>
         </w:rPr>
-        <w:t xml:space="preserve"> (</w:t>
-      </w:r>
-      <w:proofErr w:type="spellStart"/>
-      <w:r>
-        <w:rPr>
-          <w:color w:val="000000" w:themeColor="text1"/>
-        </w:rPr>
-        <w:t>Thermo</w:t>
-      </w:r>
-      <w:proofErr w:type="spellEnd"/>
-      <w:r>
-        <w:rPr>
-          <w:color w:val="000000" w:themeColor="text1"/>
-        </w:rPr>
-        <w:t xml:space="preserve"> Fisher)</w:t>
+        <w:t xml:space="preserve"> (Thermo Fisher)</w:t>
       </w:r>
       <w:r>
         <w:rPr>
@@ -5631,25 +5208,7 @@
           <w:color w:val="000000" w:themeColor="text1"/>
           <w:shd w:val="clear" w:color="auto" w:fill="FFFFFF"/>
         </w:rPr>
-        <w:t>and fatty acids were quantified using the HR Series NEFA-</w:t>
-      </w:r>
-      <w:proofErr w:type="gramStart"/>
-      <w:r>
-        <w:rPr>
-          <w:rFonts w:eastAsia="Times New Roman" w:cs="Arial"/>
-          <w:color w:val="000000" w:themeColor="text1"/>
-          <w:shd w:val="clear" w:color="auto" w:fill="FFFFFF"/>
-        </w:rPr>
-        <w:t>HR(</w:t>
-      </w:r>
-      <w:proofErr w:type="gramEnd"/>
-      <w:r>
-        <w:rPr>
-          <w:rFonts w:eastAsia="Times New Roman" w:cs="Arial"/>
-          <w:color w:val="000000" w:themeColor="text1"/>
-          <w:shd w:val="clear" w:color="auto" w:fill="FFFFFF"/>
-        </w:rPr>
-        <w:t xml:space="preserve">2) kit (Wako Diagnostics), </w:t>
+        <w:t xml:space="preserve">and fatty acids were quantified using the HR Series NEFA-HR(2) kit (Wako Diagnostics), </w:t>
       </w:r>
       <w:r>
         <w:rPr>
@@ -6234,9 +5793,8 @@
           <w:szCs w:val="21"/>
           <w:shd w:val="clear" w:color="auto" w:fill="FFFFFF"/>
         </w:rPr>
-        <w:t xml:space="preserve">50 </w:t>
-      </w:r>
-      <w:proofErr w:type="spellStart"/>
+        <w:t xml:space="preserve">50 mM Tris pH 8, 5 mM EDTA, 30 mM Mannitol, </w:t>
+      </w:r>
       <w:r>
         <w:rPr>
           <w:rFonts w:eastAsia="Times New Roman" w:cs="Times New Roman"/>
@@ -6244,9 +5802,8 @@
           <w:szCs w:val="21"/>
           <w:shd w:val="clear" w:color="auto" w:fill="FFFFFF"/>
         </w:rPr>
-        <w:t>mM</w:t>
-      </w:r>
-      <w:proofErr w:type="spellEnd"/>
+        <w:t xml:space="preserve">protease </w:t>
+      </w:r>
       <w:r>
         <w:rPr>
           <w:rFonts w:eastAsia="Times New Roman" w:cs="Times New Roman"/>
@@ -6254,9 +5811,8 @@
           <w:szCs w:val="21"/>
           <w:shd w:val="clear" w:color="auto" w:fill="FFFFFF"/>
         </w:rPr>
-        <w:t xml:space="preserve"> </w:t>
-      </w:r>
-      <w:proofErr w:type="spellStart"/>
+        <w:t>inhibitor)</w:t>
+      </w:r>
       <w:r>
         <w:rPr>
           <w:rFonts w:eastAsia="Times New Roman" w:cs="Times New Roman"/>
@@ -6264,9 +5820,8 @@
           <w:szCs w:val="21"/>
           <w:shd w:val="clear" w:color="auto" w:fill="FFFFFF"/>
         </w:rPr>
-        <w:t>Tris</w:t>
-      </w:r>
-      <w:proofErr w:type="spellEnd"/>
+        <w:t xml:space="preserve"> </w:t>
+      </w:r>
       <w:r>
         <w:rPr>
           <w:rFonts w:eastAsia="Times New Roman" w:cs="Times New Roman"/>
@@ -6274,9 +5829,8 @@
           <w:szCs w:val="21"/>
           <w:shd w:val="clear" w:color="auto" w:fill="FFFFFF"/>
         </w:rPr>
-        <w:t xml:space="preserve"> pH 8, 5 </w:t>
-      </w:r>
-      <w:proofErr w:type="spellStart"/>
+        <w:t xml:space="preserve">and subjected to </w:t>
+      </w:r>
       <w:r>
         <w:rPr>
           <w:rFonts w:eastAsia="Times New Roman" w:cs="Times New Roman"/>
@@ -6284,9 +5838,8 @@
           <w:szCs w:val="21"/>
           <w:shd w:val="clear" w:color="auto" w:fill="FFFFFF"/>
         </w:rPr>
-        <w:t>mM</w:t>
-      </w:r>
-      <w:proofErr w:type="spellEnd"/>
+        <w:t>three freeze thaw cycles</w:t>
+      </w:r>
       <w:r>
         <w:rPr>
           <w:rFonts w:eastAsia="Times New Roman" w:cs="Times New Roman"/>
@@ -6294,9 +5847,8 @@
           <w:szCs w:val="21"/>
           <w:shd w:val="clear" w:color="auto" w:fill="FFFFFF"/>
         </w:rPr>
-        <w:t xml:space="preserve"> EDTA, 30 </w:t>
-      </w:r>
-      <w:proofErr w:type="spellStart"/>
+        <w:t xml:space="preserve"> with liquid nitrogen, thawed at room temperature</w:t>
+      </w:r>
       <w:r>
         <w:rPr>
           <w:rFonts w:eastAsia="Times New Roman" w:cs="Times New Roman"/>
@@ -6304,9 +5856,8 @@
           <w:szCs w:val="21"/>
           <w:shd w:val="clear" w:color="auto" w:fill="FFFFFF"/>
         </w:rPr>
-        <w:t>mM</w:t>
-      </w:r>
-      <w:proofErr w:type="spellEnd"/>
+        <w:t xml:space="preserve">. Frozen </w:t>
+      </w:r>
       <w:r>
         <w:rPr>
           <w:rFonts w:eastAsia="Times New Roman" w:cs="Times New Roman"/>
@@ -6314,7 +5865,7 @@
           <w:szCs w:val="21"/>
           <w:shd w:val="clear" w:color="auto" w:fill="FFFFFF"/>
         </w:rPr>
-        <w:t xml:space="preserve"> Mannitol, </w:t>
+        <w:t>liver tissue was homogenized using</w:t>
       </w:r>
       <w:r>
         <w:rPr>
@@ -6323,119 +5874,7 @@
           <w:szCs w:val="21"/>
           <w:shd w:val="clear" w:color="auto" w:fill="FFFFFF"/>
         </w:rPr>
-        <w:t xml:space="preserve">protease </w:t>
-      </w:r>
-      <w:r>
-        <w:rPr>
-          <w:rFonts w:eastAsia="Times New Roman" w:cs="Times New Roman"/>
-          <w:color w:val="000000" w:themeColor="text1"/>
-          <w:szCs w:val="21"/>
-          <w:shd w:val="clear" w:color="auto" w:fill="FFFFFF"/>
-        </w:rPr>
-        <w:t>inhibitor)</w:t>
-      </w:r>
-      <w:r>
-        <w:rPr>
-          <w:rFonts w:eastAsia="Times New Roman" w:cs="Times New Roman"/>
-          <w:color w:val="000000" w:themeColor="text1"/>
-          <w:szCs w:val="21"/>
-          <w:shd w:val="clear" w:color="auto" w:fill="FFFFFF"/>
-        </w:rPr>
-        <w:t xml:space="preserve"> </w:t>
-      </w:r>
-      <w:r>
-        <w:rPr>
-          <w:rFonts w:eastAsia="Times New Roman" w:cs="Times New Roman"/>
-          <w:color w:val="000000" w:themeColor="text1"/>
-          <w:szCs w:val="21"/>
-          <w:shd w:val="clear" w:color="auto" w:fill="FFFFFF"/>
-        </w:rPr>
-        <w:t xml:space="preserve">and subjected to </w:t>
-      </w:r>
-      <w:r>
-        <w:rPr>
-          <w:rFonts w:eastAsia="Times New Roman" w:cs="Times New Roman"/>
-          <w:color w:val="000000" w:themeColor="text1"/>
-          <w:szCs w:val="21"/>
-          <w:shd w:val="clear" w:color="auto" w:fill="FFFFFF"/>
-        </w:rPr>
-        <w:t>three freeze thaw cycles</w:t>
-      </w:r>
-      <w:r>
-        <w:rPr>
-          <w:rFonts w:eastAsia="Times New Roman" w:cs="Times New Roman"/>
-          <w:color w:val="000000" w:themeColor="text1"/>
-          <w:szCs w:val="21"/>
-          <w:shd w:val="clear" w:color="auto" w:fill="FFFFFF"/>
-        </w:rPr>
-        <w:t xml:space="preserve"> with liquid nitrogen, thawed at room temperature</w:t>
-      </w:r>
-      <w:r>
-        <w:rPr>
-          <w:rFonts w:eastAsia="Times New Roman" w:cs="Times New Roman"/>
-          <w:color w:val="000000" w:themeColor="text1"/>
-          <w:szCs w:val="21"/>
-          <w:shd w:val="clear" w:color="auto" w:fill="FFFFFF"/>
-        </w:rPr>
-        <w:t xml:space="preserve">. Frozen </w:t>
-      </w:r>
-      <w:r>
-        <w:rPr>
-          <w:rFonts w:eastAsia="Times New Roman" w:cs="Times New Roman"/>
-          <w:color w:val="000000" w:themeColor="text1"/>
-          <w:szCs w:val="21"/>
-          <w:shd w:val="clear" w:color="auto" w:fill="FFFFFF"/>
-        </w:rPr>
-        <w:t>liver tissue was homogenized using</w:t>
-      </w:r>
-      <w:r>
-        <w:rPr>
-          <w:rFonts w:eastAsia="Times New Roman" w:cs="Times New Roman"/>
-          <w:color w:val="000000" w:themeColor="text1"/>
-          <w:szCs w:val="21"/>
-          <w:shd w:val="clear" w:color="auto" w:fill="FFFFFF"/>
-        </w:rPr>
-        <w:t xml:space="preserve"> a </w:t>
-      </w:r>
-      <w:proofErr w:type="spellStart"/>
-      <w:r>
-        <w:rPr>
-          <w:rFonts w:eastAsia="Times New Roman" w:cs="Times New Roman"/>
-          <w:color w:val="000000" w:themeColor="text1"/>
-          <w:szCs w:val="21"/>
-          <w:shd w:val="clear" w:color="auto" w:fill="FFFFFF"/>
-        </w:rPr>
-        <w:t>TissueLyser</w:t>
-      </w:r>
-      <w:proofErr w:type="spellEnd"/>
-      <w:r>
-        <w:rPr>
-          <w:rFonts w:eastAsia="Times New Roman" w:cs="Times New Roman"/>
-          <w:color w:val="000000" w:themeColor="text1"/>
-          <w:szCs w:val="21"/>
-          <w:shd w:val="clear" w:color="auto" w:fill="FFFFFF"/>
-        </w:rPr>
-        <w:t xml:space="preserve"> II (</w:t>
-      </w:r>
-      <w:proofErr w:type="spellStart"/>
-      <w:r>
-        <w:rPr>
-          <w:rFonts w:eastAsia="Times New Roman" w:cs="Times New Roman"/>
-          <w:color w:val="000000" w:themeColor="text1"/>
-          <w:szCs w:val="21"/>
-          <w:shd w:val="clear" w:color="auto" w:fill="FFFFFF"/>
-        </w:rPr>
-        <w:t>Qiagen</w:t>
-      </w:r>
-      <w:proofErr w:type="spellEnd"/>
-      <w:r>
-        <w:rPr>
-          <w:rFonts w:eastAsia="Times New Roman" w:cs="Times New Roman"/>
-          <w:color w:val="000000" w:themeColor="text1"/>
-          <w:szCs w:val="21"/>
-          <w:shd w:val="clear" w:color="auto" w:fill="FFFFFF"/>
-        </w:rPr>
-        <w:t>)</w:t>
+        <w:t xml:space="preserve"> a TissueLyser II (Qiagen)</w:t>
       </w:r>
       <w:r>
         <w:rPr>
@@ -6923,16 +6362,8 @@
         <w:rPr>
           <w:color w:val="000000" w:themeColor="text1"/>
         </w:rPr>
-        <w:t xml:space="preserve"> were lysed in </w:t>
-      </w:r>
-      <w:proofErr w:type="spellStart"/>
-      <w:r>
-        <w:rPr>
-          <w:color w:val="000000" w:themeColor="text1"/>
-        </w:rPr>
-        <w:t>TRIzol</w:t>
-      </w:r>
-      <w:proofErr w:type="spellEnd"/>
+        <w:t xml:space="preserve"> were lysed in TRIzol</w:t>
+      </w:r>
       <w:r>
         <w:rPr>
           <w:color w:val="000000" w:themeColor="text1"/>
@@ -6951,7 +6382,6 @@
         </w:rPr>
         <w:t xml:space="preserve">the </w:t>
       </w:r>
-      <w:proofErr w:type="spellStart"/>
       <w:r>
         <w:rPr>
           <w:rFonts w:eastAsia="Times New Roman" w:cs="Times New Roman"/>
@@ -6959,37 +6389,7 @@
           <w:szCs w:val="21"/>
           <w:shd w:val="clear" w:color="auto" w:fill="FFFFFF"/>
         </w:rPr>
-        <w:t>TissueLyser</w:t>
-      </w:r>
-      <w:proofErr w:type="spellEnd"/>
-      <w:r>
-        <w:rPr>
-          <w:rFonts w:eastAsia="Times New Roman" w:cs="Times New Roman"/>
-          <w:color w:val="000000" w:themeColor="text1"/>
-          <w:szCs w:val="21"/>
-          <w:shd w:val="clear" w:color="auto" w:fill="FFFFFF"/>
-        </w:rPr>
-        <w:t xml:space="preserve"> II, as </w:t>
-      </w:r>
-      <w:proofErr w:type="spellStart"/>
-      <w:r>
-        <w:rPr>
-          <w:rFonts w:eastAsia="Times New Roman" w:cs="Times New Roman"/>
-          <w:color w:val="000000" w:themeColor="text1"/>
-          <w:szCs w:val="21"/>
-          <w:shd w:val="clear" w:color="auto" w:fill="FFFFFF"/>
-        </w:rPr>
-        <w:t>decribed</w:t>
-      </w:r>
-      <w:proofErr w:type="spellEnd"/>
-      <w:r>
-        <w:rPr>
-          <w:rFonts w:eastAsia="Times New Roman" w:cs="Times New Roman"/>
-          <w:color w:val="000000" w:themeColor="text1"/>
-          <w:szCs w:val="21"/>
-          <w:shd w:val="clear" w:color="auto" w:fill="FFFFFF"/>
-        </w:rPr>
-        <w:t xml:space="preserve"> above,</w:t>
+        <w:t>TissueLyser II, as decribed above,</w:t>
       </w:r>
       <w:r>
         <w:rPr>
@@ -7021,224 +6421,182 @@
         </w:rPr>
         <w:t xml:space="preserve"> </w:t>
       </w:r>
-      <w:proofErr w:type="spellStart"/>
       <w:r>
         <w:rPr>
           <w:rFonts w:cs="Times New Roman"/>
           <w:color w:val="000000" w:themeColor="text1"/>
         </w:rPr>
-        <w:t>PureLink</w:t>
-      </w:r>
-      <w:proofErr w:type="spellEnd"/>
+        <w:t>PureLink RNA kit (Life Technologies).</w:t>
+      </w:r>
       <w:r>
         <w:rPr>
           <w:rFonts w:cs="Times New Roman"/>
           <w:color w:val="000000" w:themeColor="text1"/>
         </w:rPr>
-        <w:t xml:space="preserve"> RNA kit (Life Technologies).</w:t>
+        <w:t xml:space="preserve"> cDNA was synthesized from 0.5-1</w:t>
+      </w:r>
+      <w:r>
+        <w:rPr>
+          <w:rFonts w:ascii="Symbol" w:hAnsi="Symbol" w:cs="Times New Roman"/>
+          <w:color w:val="000000" w:themeColor="text1"/>
+        </w:rPr>
+        <w:t></w:t>
       </w:r>
       <w:r>
         <w:rPr>
           <w:rFonts w:cs="Times New Roman"/>
           <w:color w:val="000000" w:themeColor="text1"/>
         </w:rPr>
-        <w:t xml:space="preserve"> cDNA was synthesized from 0.5-1</w:t>
-      </w:r>
-      <w:r>
-        <w:rPr>
-          <w:rFonts w:ascii="Symbol" w:hAnsi="Symbol" w:cs="Times New Roman"/>
-          <w:color w:val="000000" w:themeColor="text1"/>
-        </w:rPr>
-        <w:t></w:t>
+        <w:t>g</w:t>
       </w:r>
       <w:r>
         <w:rPr>
           <w:rFonts w:cs="Times New Roman"/>
           <w:color w:val="000000" w:themeColor="text1"/>
         </w:rPr>
-        <w:t>g</w:t>
+        <w:t xml:space="preserve"> of RNA</w:t>
       </w:r>
       <w:r>
         <w:rPr>
           <w:rFonts w:cs="Times New Roman"/>
           <w:color w:val="000000" w:themeColor="text1"/>
         </w:rPr>
-        <w:t xml:space="preserve"> of RNA</w:t>
+        <w:t xml:space="preserve"> </w:t>
       </w:r>
       <w:r>
         <w:rPr>
           <w:rFonts w:cs="Times New Roman"/>
           <w:color w:val="000000" w:themeColor="text1"/>
         </w:rPr>
-        <w:t xml:space="preserve"> </w:t>
+        <w:t>using the High Capacity Reverse Transcription Kit (Life Technologies).</w:t>
       </w:r>
       <w:r>
         <w:rPr>
           <w:rFonts w:cs="Times New Roman"/>
           <w:color w:val="000000" w:themeColor="text1"/>
         </w:rPr>
-        <w:t>using the High Capacity Reverse Transcription Kit (Life Technologies).</w:t>
+        <w:t xml:space="preserve"> Primers,</w:t>
       </w:r>
       <w:r>
         <w:rPr>
           <w:rFonts w:cs="Times New Roman"/>
           <w:color w:val="000000" w:themeColor="text1"/>
         </w:rPr>
-        <w:t xml:space="preserve"> Primers,</w:t>
+        <w:t xml:space="preserve"> cDNA</w:t>
       </w:r>
       <w:r>
         <w:rPr>
           <w:rFonts w:cs="Times New Roman"/>
           <w:color w:val="000000" w:themeColor="text1"/>
         </w:rPr>
-        <w:t xml:space="preserve"> cDNA</w:t>
+        <w:t xml:space="preserve"> and</w:t>
       </w:r>
       <w:r>
         <w:rPr>
           <w:rFonts w:cs="Times New Roman"/>
           <w:color w:val="000000" w:themeColor="text1"/>
         </w:rPr>
-        <w:t xml:space="preserve"> and</w:t>
+        <w:t xml:space="preserve"> Power SYBR Green PCR Master Mix (Life Technologies)</w:t>
       </w:r>
       <w:r>
         <w:rPr>
           <w:rFonts w:cs="Times New Roman"/>
           <w:color w:val="000000" w:themeColor="text1"/>
         </w:rPr>
-        <w:t xml:space="preserve"> Power SYBR Green PCR Master Mix (Life Technologies)</w:t>
+        <w:t xml:space="preserve"> were combined in accordance with the manufacturer’s guidelines and quantitative real-time PCR </w:t>
       </w:r>
       <w:r>
         <w:rPr>
           <w:rFonts w:cs="Times New Roman"/>
           <w:color w:val="000000" w:themeColor="text1"/>
         </w:rPr>
-        <w:t xml:space="preserve"> were combined in accordance with the manufacturer’s guidelines and quantitative real-time PCR </w:t>
+        <w:t>(qPCR)</w:t>
       </w:r>
       <w:r>
         <w:rPr>
           <w:rFonts w:cs="Times New Roman"/>
           <w:color w:val="000000" w:themeColor="text1"/>
         </w:rPr>
-        <w:t>(qPCR)</w:t>
+        <w:t xml:space="preserve"> was performed as previously described</w:t>
       </w:r>
       <w:r>
         <w:rPr>
           <w:rFonts w:cs="Times New Roman"/>
           <w:color w:val="000000" w:themeColor="text1"/>
         </w:rPr>
-        <w:t xml:space="preserve"> was performed as previously described</w:t>
+        <w:t xml:space="preserve"> </w:t>
       </w:r>
       <w:r>
         <w:rPr>
           <w:rFonts w:cs="Times New Roman"/>
           <w:color w:val="000000" w:themeColor="text1"/>
         </w:rPr>
-        <w:t xml:space="preserve"> </w:t>
+        <w:fldChar w:fldCharType="begin" w:fldLock="1"/>
       </w:r>
       <w:r>
         <w:rPr>
           <w:rFonts w:cs="Times New Roman"/>
           <w:color w:val="000000" w:themeColor="text1"/>
         </w:rPr>
-        <w:fldChar w:fldCharType="begin" w:fldLock="1"/>
+        <w:instrText>ADDIN CSL_CITATION { "citationItems" : [ { "id" : "ITEM-1", "itemData" : { "DOI" : "10.2337/db13-1531", "ISBN" : "1939-327X (Electronic)\\r0012-1797 (Linking)", "ISSN" : "1939327X", "PMID" : "24722244", "abstract" : "Glycogen and lipid are major storage forms of energy that are tightly regulated by hormones and metabolic signals. Here, we demonstrate that feeding mice a high fat diet (HFD) increased hepatic glycogen, due to increased expression of the glycogenic scaffolding protein PTG/R5. PTG promoter activity was increased and glycogen levels were augmented in mice and cells after activation of mechanistic target of rapamycin complex 1 (mTORC1) and its downstream target sterol regulatory element binding protein 1 (SREBP1). Deletion of the PTG gene in mice prevented HFD-induced hepatic glycogen accumulation. Surprisingly, PTG deletion also blocked hepatic steatosis in HFD-fed mice, and reduced the expression of numerous lipogenic genes. Additionally, PTG deletion reduced fasting glucose and insulin levels in obese mice, while improving insulin sensitivity, a result of reduced hepatic glucose output. This metabolic crosstalk was due to decreased mTORC1 and SREBP activity in PTG knockout mice or knockdown cells, suggesting a positive feedback loop in which once accumulated, glycogen stimulates the mTORC1/SREBP1 pathway to shift energy storage to lipogenesis. Together, these data reveal a previously unappreciated broad role for glycogen in the control of energy homeostasis.", "author" : [ { "dropping-particle" : "", "family" : "Lu", "given" : "Binbin", "non-dropping-particle" : "", "parse-names" : false, "suffix" : "" }, { "dropping-particle" : "", "family" : "Bridges", "given" : "Dave", "non-dropping-particle" : "", "parse-names" : false, "suffix" : "" }, { "dropping-particle" : "", "family" : "Yang", "given" : "Yemen", "non-dropping-particle" : "", "parse-names" : false, "suffix" : "" }, { "dropping-particle" : "", "family" : "Fisher", "given" : "Kaleigh", "non-dropping-particle" : "", "parse-names" : false, "suffix" : "" }, { "dropping-particle" : "", "family" : "Cheng", "given" : "Alan", "non-dropping-particle" : "", "parse-names" : false, "suffix" : "" }, { "dropping-particle" : "", "family" : "Chang", "given" : "Louise", "non-dropping-particle" : "", "parse-names" : false, "suffix" : "" }, { "dropping-particle" : "", "family" : "Meng", "given" : "Zhuo Xian", "non-dropping-particle" : "", "parse-names" : false, "suffix" : "" }, { "dropping-particle" : "", "family" : "Lin", "given" : "Jiandie D.", "non-dropping-particle" : "", "parse-names" : false, "suffix" : "" }, { "dropping-particle" : "", "family" : "Downes", "given" : "Michael", "non-dropping-particle" : "", "parse-names" : false, "suffix" : "" }, { "dropping-particle" : "", "family" : "Yu", "given" : "Ruth T.", "non-dropping-particle" : "", "parse-names" : false, "suffix" : "" }, { "dropping-particle" : "", "family" : "Liddle", "given" : "Christopher", "non-dropping-particle" : "", "parse-names" : false, "suffix" : "" }, { "dropping-particle" : "", "family" : "Evans", "given" : "Ronald M.", "non-dropping-particle" : "", "parse-names" : false, "suffix" : "" }, { "dropping-particle" : "", "family" : "Saltiel", "given" : "Alan R.", "non-dropping-particle" : "", "parse-names" : false, "suffix" : "" } ], "container-title" : "Diabetes", "id" : "ITEM-1", "issue" : "9", "issued" : { "date-parts" : [ [ "2014" ] ] }, "page" : "2935-2948", "title" : "Metabolic crosstalk: Molecular links between glycogen and lipid metabolism in obesity", "type" : "article-journal", "volume" : "63" }, "uris" : [ "http://www.mendeley.com/documents/?uuid=ee5db16a-2757-4bdf-9cdf-83c1f7d31039" ] } ], "mendeley" : { "formattedCitation" : "(31)", "plainTextFormattedCitation" : "(31)", "previouslyFormattedCitation" : "(31)" }, "properties" : { "noteIndex" : 0 }, "schema" : "https://github.com/citation-style-language/schema/raw/master/csl-citation.json" }</w:instrText>
       </w:r>
       <w:r>
         <w:rPr>
           <w:rFonts w:cs="Times New Roman"/>
           <w:color w:val="000000" w:themeColor="text1"/>
         </w:rPr>
-        <w:instrText>ADDIN CSL_CITATION { "citationItems" : [ { "id" : "ITEM-1", "itemData" : { "DOI" : "10.2337/db13-1531", "ISBN" : "1939-327X (Electronic)\\r0012-1797 (Linking)", "ISSN" : "1939327X", "PMID" : "24722244", "abstract" : "Glycogen and lipid are major storage forms of energy that are tightly regulated by hormones and metabolic signals. Here, we demonstrate that feeding mice a high fat diet (HFD) increased hepatic glycogen, due to increased expression of the glycogenic scaffolding protein PTG/R5. PTG promoter activity was increased and glycogen levels were augmented in mice and cells after activation of mechanistic target of rapamycin complex 1 (mTORC1) and its downstream target sterol regulatory element binding protein 1 (SREBP1). Deletion of the PTG gene in mice prevented HFD-induced hepatic glycogen accumulation. Surprisingly, PTG deletion also blocked hepatic steatosis in HFD-fed mice, and reduced the expression of numerous lipogenic genes. Additionally, PTG deletion reduced fasting glucose and insulin levels in obese mice, while improving insulin sensitivity, a result of reduced hepatic glucose output. This metabolic crosstalk was due to decreased mTORC1 and SREBP activity in PTG knockout mice or knockdown cells, suggesting a positive feedback loop in which once accumulated, glycogen stimulates the mTORC1/SREBP1 pathway to shift energy storage to lipogenesis. Together, these data reveal a previously unappreciated broad role for glycogen in the control of energy homeostasis.", "author" : [ { "dropping-particle" : "", "family" : "Lu", "given" : "Binbin", "non-dropping-particle" : "", "parse-names" : false, "suffix" : "" }, { "dropping-particle" : "", "family" : "Bridges", "given" : "Dave", "non-dropping-particle" : "", "parse-names" : false, "suffix" : "" }, { "dropping-particle" : "", "family" : "Yang", "given" : "Yemen", "non-dropping-particle" : "", "parse-names" : false, "suffix" : "" }, { "dropping-particle" : "", "family" : "Fisher", "given" : "Kaleigh", "non-dropping-particle" : "", "parse-names" : false, "suffix" : "" }, { "dropping-particle" : "", "family" : "Cheng", "given" : "Alan", "non-dropping-particle" : "", "parse-names" : false, "suffix" : "" }, { "dropping-particle" : "", "family" : "Chang", "given" : "Louise", "non-dropping-particle" : "", "parse-names" : false, "suffix" : "" }, { "dropping-particle" : "", "family" : "Meng", "given" : "Zhuo Xian", "non-dropping-particle" : "", "parse-names" : false, "suffix" : "" }, { "dropping-particle" : "", "family" : "Lin", "given" : "Jiandie D.", "non-dropping-particle" : "", "parse-names" : false, "suffix" : "" }, { "dropping-particle" : "", "family" : "Downes", "given" : "Michael", "non-dropping-particle" : "", "parse-names" : false, "suffix" : "" }, { "dropping-particle" : "", "family" : "Yu", "given" : "Ruth T.", "non-dropping-particle" : "", "parse-names" : false, "suffix" : "" }, { "dropping-particle" : "", "family" : "Liddle", "given" : "Christopher", "non-dropping-particle" : "", "parse-names" : false, "suffix" : "" }, { "dropping-particle" : "", "family" : "Evans", "given" : "Ronald M.", "non-dropping-particle" : "", "parse-names" : false, "suffix" : "" }, { "dropping-particle" : "", "family" : "Saltiel", "given" : "Alan R.", "non-dropping-particle" : "", "parse-names" : false, "suffix" : "" } ], "container-title" : "Diabetes", "id" : "ITEM-1", "issue" : "9", "issued" : { "date-parts" : [ [ "2014" ] ] }, "page" : "2935-2948", "title" : "Metabolic crosstalk: Molecular links between glycogen and lipid metabolism in obesity", "type" : "article-journal", "volume" : "63" }, "uris" : [ "http://www.mendeley.com/documents/?uuid=ee5db16a-2757-4bdf-9cdf-83c1f7d31039" ] } ], "mendeley" : { "formattedCitation" : "(31)", "plainTextFormattedCitation" : "(31)", "previouslyFormattedCitation" : "(31)" }, "properties" : { "noteIndex" : 0 }, "schema" : "https://github.com/citation-style-language/schema/raw/master/csl-citation.json" }</w:instrText>
+        <w:fldChar w:fldCharType="separate"/>
       </w:r>
       <w:r>
         <w:rPr>
           <w:rFonts w:cs="Times New Roman"/>
-          <w:color w:val="000000" w:themeColor="text1"/>
-        </w:rPr>
-        <w:fldChar w:fldCharType="separate"/>
+          <w:noProof/>
+          <w:color w:val="000000" w:themeColor="text1"/>
+        </w:rPr>
+        <w:t>(31)</w:t>
       </w:r>
       <w:r>
         <w:rPr>
           <w:rFonts w:cs="Times New Roman"/>
-          <w:noProof/>
-          <w:color w:val="000000" w:themeColor="text1"/>
-        </w:rPr>
-        <w:t>(31)</w:t>
+          <w:color w:val="000000" w:themeColor="text1"/>
+        </w:rPr>
+        <w:fldChar w:fldCharType="end"/>
       </w:r>
       <w:r>
         <w:rPr>
           <w:rFonts w:cs="Times New Roman"/>
           <w:color w:val="000000" w:themeColor="text1"/>
         </w:rPr>
-        <w:fldChar w:fldCharType="end"/>
+        <w:t xml:space="preserve"> </w:t>
       </w:r>
       <w:r>
         <w:rPr>
           <w:rFonts w:cs="Times New Roman"/>
           <w:color w:val="000000" w:themeColor="text1"/>
         </w:rPr>
-        <w:t xml:space="preserve"> </w:t>
+        <w:t>using the QuantStudio 5</w:t>
       </w:r>
       <w:r>
         <w:rPr>
           <w:rFonts w:cs="Times New Roman"/>
           <w:color w:val="000000" w:themeColor="text1"/>
         </w:rPr>
-        <w:t xml:space="preserve">using the </w:t>
-      </w:r>
-      <w:proofErr w:type="spellStart"/>
+        <w:t xml:space="preserve"> (Thermo Fisher Scientific)</w:t>
+      </w:r>
       <w:r>
         <w:rPr>
           <w:rFonts w:cs="Times New Roman"/>
           <w:color w:val="000000" w:themeColor="text1"/>
         </w:rPr>
-        <w:t>QuantStudio</w:t>
-      </w:r>
-      <w:proofErr w:type="spellEnd"/>
+        <w:t xml:space="preserve">. </w:t>
+      </w:r>
       <w:r>
         <w:rPr>
           <w:rFonts w:cs="Times New Roman"/>
           <w:color w:val="000000" w:themeColor="text1"/>
         </w:rPr>
-        <w:t xml:space="preserve"> 5</w:t>
-      </w:r>
-      <w:r>
-        <w:rPr>
-          <w:rFonts w:cs="Times New Roman"/>
-          <w:color w:val="000000" w:themeColor="text1"/>
-        </w:rPr>
-        <w:t xml:space="preserve"> (</w:t>
-      </w:r>
-      <w:proofErr w:type="spellStart"/>
-      <w:r>
-        <w:rPr>
-          <w:rFonts w:cs="Times New Roman"/>
-          <w:color w:val="000000" w:themeColor="text1"/>
-        </w:rPr>
-        <w:t>Thermo</w:t>
-      </w:r>
-      <w:proofErr w:type="spellEnd"/>
-      <w:r>
-        <w:rPr>
-          <w:rFonts w:cs="Times New Roman"/>
-          <w:color w:val="000000" w:themeColor="text1"/>
-        </w:rPr>
-        <w:t xml:space="preserve"> Fisher Scientific)</w:t>
-      </w:r>
-      <w:r>
-        <w:rPr>
-          <w:rFonts w:cs="Times New Roman"/>
-          <w:color w:val="000000" w:themeColor="text1"/>
-        </w:rPr>
-        <w:t xml:space="preserve">. </w:t>
-      </w:r>
-      <w:r>
-        <w:rPr>
-          <w:rFonts w:cs="Times New Roman"/>
-          <w:color w:val="000000" w:themeColor="text1"/>
-        </w:rPr>
         <w:t xml:space="preserve">mRNA expression level was normalized to </w:t>
       </w:r>
-      <w:proofErr w:type="spellStart"/>
       <w:r>
         <w:rPr>
           <w:rFonts w:cs="Times New Roman"/>
@@ -7247,7 +6605,6 @@
         </w:rPr>
         <w:t>Actb</w:t>
       </w:r>
-      <w:proofErr w:type="spellEnd"/>
       <w:r>
         <w:rPr>
           <w:rFonts w:cs="Times New Roman"/>
@@ -7387,151 +6744,7 @@
           <w:color w:val="000000" w:themeColor="text1"/>
           <w:shd w:val="clear" w:color="auto" w:fill="FFFFFF"/>
         </w:rPr>
-        <w:t xml:space="preserve">(50 </w:t>
-      </w:r>
-      <w:proofErr w:type="spellStart"/>
-      <w:r>
-        <w:rPr>
-          <w:rFonts w:eastAsia="Times New Roman" w:cs="Times New Roman"/>
-          <w:color w:val="000000" w:themeColor="text1"/>
-          <w:shd w:val="clear" w:color="auto" w:fill="FFFFFF"/>
-        </w:rPr>
-        <w:t>mM</w:t>
-      </w:r>
-      <w:proofErr w:type="spellEnd"/>
-      <w:r>
-        <w:rPr>
-          <w:rFonts w:eastAsia="Times New Roman" w:cs="Times New Roman"/>
-          <w:color w:val="000000" w:themeColor="text1"/>
-          <w:shd w:val="clear" w:color="auto" w:fill="FFFFFF"/>
-        </w:rPr>
-        <w:t xml:space="preserve"> </w:t>
-      </w:r>
-      <w:proofErr w:type="spellStart"/>
-      <w:r>
-        <w:rPr>
-          <w:rFonts w:eastAsia="Times New Roman" w:cs="Times New Roman"/>
-          <w:color w:val="000000" w:themeColor="text1"/>
-          <w:shd w:val="clear" w:color="auto" w:fill="FFFFFF"/>
-        </w:rPr>
-        <w:t>Tris</w:t>
-      </w:r>
-      <w:proofErr w:type="spellEnd"/>
-      <w:r>
-        <w:rPr>
-          <w:rFonts w:eastAsia="Times New Roman" w:cs="Times New Roman"/>
-          <w:color w:val="000000" w:themeColor="text1"/>
-          <w:shd w:val="clear" w:color="auto" w:fill="FFFFFF"/>
-        </w:rPr>
-        <w:t xml:space="preserve">, pH 7.4, 0.25% sodium </w:t>
-      </w:r>
-      <w:proofErr w:type="spellStart"/>
-      <w:r>
-        <w:rPr>
-          <w:rFonts w:eastAsia="Times New Roman" w:cs="Times New Roman"/>
-          <w:color w:val="000000" w:themeColor="text1"/>
-          <w:shd w:val="clear" w:color="auto" w:fill="FFFFFF"/>
-        </w:rPr>
-        <w:t>deoxycholate</w:t>
-      </w:r>
-      <w:proofErr w:type="spellEnd"/>
-      <w:r>
-        <w:rPr>
-          <w:rFonts w:eastAsia="Times New Roman" w:cs="Times New Roman"/>
-          <w:color w:val="000000" w:themeColor="text1"/>
-          <w:shd w:val="clear" w:color="auto" w:fill="FFFFFF"/>
-        </w:rPr>
-        <w:t xml:space="preserve">, 1% NP40, 150 </w:t>
-      </w:r>
-      <w:proofErr w:type="spellStart"/>
-      <w:r>
-        <w:rPr>
-          <w:rFonts w:eastAsia="Times New Roman" w:cs="Times New Roman"/>
-          <w:color w:val="000000" w:themeColor="text1"/>
-          <w:shd w:val="clear" w:color="auto" w:fill="FFFFFF"/>
-        </w:rPr>
-        <w:t>mM</w:t>
-      </w:r>
-      <w:proofErr w:type="spellEnd"/>
-      <w:r>
-        <w:rPr>
-          <w:rFonts w:eastAsia="Times New Roman" w:cs="Times New Roman"/>
-          <w:color w:val="000000" w:themeColor="text1"/>
-          <w:shd w:val="clear" w:color="auto" w:fill="FFFFFF"/>
-        </w:rPr>
-        <w:t xml:space="preserve"> sodium chloride, 1 </w:t>
-      </w:r>
-      <w:proofErr w:type="spellStart"/>
-      <w:r>
-        <w:rPr>
-          <w:rFonts w:eastAsia="Times New Roman" w:cs="Times New Roman"/>
-          <w:color w:val="000000" w:themeColor="text1"/>
-          <w:shd w:val="clear" w:color="auto" w:fill="FFFFFF"/>
-        </w:rPr>
-        <w:t>mM</w:t>
-      </w:r>
-      <w:proofErr w:type="spellEnd"/>
-      <w:r>
-        <w:rPr>
-          <w:rFonts w:eastAsia="Times New Roman" w:cs="Times New Roman"/>
-          <w:color w:val="000000" w:themeColor="text1"/>
-          <w:shd w:val="clear" w:color="auto" w:fill="FFFFFF"/>
-        </w:rPr>
-        <w:t xml:space="preserve"> EDTA, 100 </w:t>
-      </w:r>
-      <w:proofErr w:type="spellStart"/>
-      <w:r>
-        <w:rPr>
-          <w:rFonts w:eastAsia="Times New Roman" w:cs="Times New Roman"/>
-          <w:color w:val="000000" w:themeColor="text1"/>
-          <w:shd w:val="clear" w:color="auto" w:fill="FFFFFF"/>
-        </w:rPr>
-        <w:t>uM</w:t>
-      </w:r>
-      <w:proofErr w:type="spellEnd"/>
-      <w:r>
-        <w:rPr>
-          <w:rFonts w:eastAsia="Times New Roman" w:cs="Times New Roman"/>
-          <w:color w:val="000000" w:themeColor="text1"/>
-          <w:shd w:val="clear" w:color="auto" w:fill="FFFFFF"/>
-        </w:rPr>
-        <w:t xml:space="preserve"> sodium </w:t>
-      </w:r>
-      <w:proofErr w:type="spellStart"/>
-      <w:r>
-        <w:rPr>
-          <w:rFonts w:eastAsia="Times New Roman" w:cs="Times New Roman"/>
-          <w:color w:val="000000" w:themeColor="text1"/>
-          <w:shd w:val="clear" w:color="auto" w:fill="FFFFFF"/>
-        </w:rPr>
-        <w:t>orthovanadate</w:t>
-      </w:r>
-      <w:proofErr w:type="spellEnd"/>
-      <w:r>
-        <w:rPr>
-          <w:rFonts w:eastAsia="Times New Roman" w:cs="Times New Roman"/>
-          <w:color w:val="000000" w:themeColor="text1"/>
-          <w:shd w:val="clear" w:color="auto" w:fill="FFFFFF"/>
-        </w:rPr>
-        <w:t xml:space="preserve">, 5 </w:t>
-      </w:r>
-      <w:proofErr w:type="spellStart"/>
-      <w:r>
-        <w:rPr>
-          <w:rFonts w:eastAsia="Times New Roman" w:cs="Times New Roman"/>
-          <w:color w:val="000000" w:themeColor="text1"/>
-          <w:shd w:val="clear" w:color="auto" w:fill="FFFFFF"/>
-        </w:rPr>
-        <w:t>mM</w:t>
-      </w:r>
-      <w:proofErr w:type="spellEnd"/>
-      <w:r>
-        <w:rPr>
-          <w:rFonts w:eastAsia="Times New Roman" w:cs="Times New Roman"/>
-          <w:color w:val="000000" w:themeColor="text1"/>
-          <w:shd w:val="clear" w:color="auto" w:fill="FFFFFF"/>
-        </w:rPr>
-        <w:t xml:space="preserve"> sodium fluoride</w:t>
+        <w:t>(50 mM Tris, pH 7.4, 0.25% sodium deoxycholate, 1% NP40, 150 mM sodium chloride, 1 mM EDTA, 100 uM sodium orthovanadate, 5 mM sodium fluoride</w:t>
       </w:r>
       <w:r>
         <w:rPr>
@@ -7547,25 +6760,7 @@
           <w:color w:val="000000" w:themeColor="text1"/>
           <w:shd w:val="clear" w:color="auto" w:fill="FFFFFF"/>
         </w:rPr>
-        <w:t xml:space="preserve"> 10 </w:t>
-      </w:r>
-      <w:proofErr w:type="spellStart"/>
-      <w:r>
-        <w:rPr>
-          <w:rFonts w:eastAsia="Times New Roman" w:cs="Times New Roman"/>
-          <w:color w:val="000000" w:themeColor="text1"/>
-          <w:shd w:val="clear" w:color="auto" w:fill="FFFFFF"/>
-        </w:rPr>
-        <w:t>mM</w:t>
-      </w:r>
-      <w:proofErr w:type="spellEnd"/>
-      <w:r>
-        <w:rPr>
-          <w:rFonts w:eastAsia="Times New Roman" w:cs="Times New Roman"/>
-          <w:color w:val="000000" w:themeColor="text1"/>
-          <w:shd w:val="clear" w:color="auto" w:fill="FFFFFF"/>
-        </w:rPr>
-        <w:t xml:space="preserve"> sodium pyrophosphate</w:t>
+        <w:t xml:space="preserve"> 10 mM sodium pyrophosphate</w:t>
       </w:r>
       <w:r>
         <w:rPr>
@@ -7885,18 +7080,8 @@
           <w:color w:val="000000" w:themeColor="text1"/>
           <w:shd w:val="clear" w:color="auto" w:fill="FFFFFF"/>
         </w:rPr>
-        <w:t xml:space="preserve">54 </w:t>
-      </w:r>
-      <w:proofErr w:type="spellStart"/>
-      <w:r>
-        <w:rPr>
-          <w:rFonts w:eastAsia="Times New Roman" w:cs="Times New Roman"/>
-          <w:color w:val="000000" w:themeColor="text1"/>
-          <w:shd w:val="clear" w:color="auto" w:fill="FFFFFF"/>
-        </w:rPr>
-        <w:t>kDa</w:t>
-      </w:r>
-      <w:proofErr w:type="spellEnd"/>
+        <w:t>54 kDa</w:t>
+      </w:r>
       <w:r>
         <w:rPr>
           <w:rFonts w:eastAsia="Times New Roman" w:cs="Times New Roman"/>
@@ -7975,18 +7160,8 @@
           <w:color w:val="000000" w:themeColor="text1"/>
           <w:shd w:val="clear" w:color="auto" w:fill="FFFFFF"/>
         </w:rPr>
-        <w:t xml:space="preserve"> </w:t>
-      </w:r>
-      <w:proofErr w:type="spellStart"/>
-      <w:r>
-        <w:rPr>
-          <w:rFonts w:eastAsia="Times New Roman" w:cs="Times New Roman"/>
-          <w:color w:val="000000" w:themeColor="text1"/>
-          <w:shd w:val="clear" w:color="auto" w:fill="FFFFFF"/>
-        </w:rPr>
-        <w:t>CLx</w:t>
-      </w:r>
-      <w:proofErr w:type="spellEnd"/>
+        <w:t xml:space="preserve"> CLx</w:t>
+      </w:r>
       <w:r>
         <w:rPr>
           <w:rFonts w:eastAsia="Times New Roman" w:cs="Times New Roman"/>
@@ -8065,51 +7240,15 @@
           <w:color w:val="000000" w:themeColor="text1"/>
           <w:shd w:val="clear" w:color="auto" w:fill="FFFFFF"/>
         </w:rPr>
-        <w:t xml:space="preserve"> (</w:t>
-      </w:r>
-      <w:proofErr w:type="spellStart"/>
-      <w:r>
-        <w:rPr>
-          <w:rFonts w:eastAsia="Times New Roman" w:cs="Times New Roman"/>
-          <w:color w:val="000000" w:themeColor="text1"/>
-          <w:shd w:val="clear" w:color="auto" w:fill="FFFFFF"/>
-        </w:rPr>
-        <w:t>LiCOR</w:t>
-      </w:r>
-      <w:proofErr w:type="spellEnd"/>
-      <w:r>
-        <w:rPr>
-          <w:rFonts w:eastAsia="Times New Roman" w:cs="Times New Roman"/>
-          <w:color w:val="000000" w:themeColor="text1"/>
-          <w:shd w:val="clear" w:color="auto" w:fill="FFFFFF"/>
-        </w:rPr>
-        <w:t>)</w:t>
-      </w:r>
-      <w:r>
-        <w:rPr>
-          <w:rFonts w:eastAsia="Times New Roman" w:cs="Times New Roman"/>
-          <w:color w:val="000000" w:themeColor="text1"/>
-          <w:shd w:val="clear" w:color="auto" w:fill="FFFFFF"/>
-        </w:rPr>
-        <w:t xml:space="preserve"> and normalized to Revert Total Protein Stain (</w:t>
-      </w:r>
-      <w:proofErr w:type="spellStart"/>
-      <w:r>
-        <w:rPr>
-          <w:rFonts w:eastAsia="Times New Roman" w:cs="Times New Roman"/>
-          <w:color w:val="000000" w:themeColor="text1"/>
-          <w:shd w:val="clear" w:color="auto" w:fill="FFFFFF"/>
-        </w:rPr>
-        <w:t>LiCOR</w:t>
-      </w:r>
-      <w:proofErr w:type="spellEnd"/>
-      <w:r>
-        <w:rPr>
-          <w:rFonts w:eastAsia="Times New Roman" w:cs="Times New Roman"/>
-          <w:color w:val="000000" w:themeColor="text1"/>
-          <w:shd w:val="clear" w:color="auto" w:fill="FFFFFF"/>
-        </w:rPr>
-        <w:t>)</w:t>
+        <w:t xml:space="preserve"> (LiCOR)</w:t>
+      </w:r>
+      <w:r>
+        <w:rPr>
+          <w:rFonts w:eastAsia="Times New Roman" w:cs="Times New Roman"/>
+          <w:color w:val="000000" w:themeColor="text1"/>
+          <w:shd w:val="clear" w:color="auto" w:fill="FFFFFF"/>
+        </w:rPr>
+        <w:t xml:space="preserve"> and normalized to Revert Total Protein Stain (LiCOR)</w:t>
       </w:r>
       <w:r>
         <w:rPr>
@@ -8215,21 +7354,7 @@
         <w:rPr>
           <w:color w:val="000000" w:themeColor="text1"/>
         </w:rPr>
-        <w:t xml:space="preserve">, normality and equal variance were tested using Shapiro-Wilk and </w:t>
-      </w:r>
-      <w:proofErr w:type="spellStart"/>
-      <w:r>
-        <w:rPr>
-          <w:color w:val="000000" w:themeColor="text1"/>
-        </w:rPr>
-        <w:t>Levene’s</w:t>
-      </w:r>
-      <w:proofErr w:type="spellEnd"/>
-      <w:r>
-        <w:rPr>
-          <w:color w:val="000000" w:themeColor="text1"/>
-        </w:rPr>
-        <w:t xml:space="preserve"> tests</w:t>
+        <w:t>, normality and equal variance were tested using Shapiro-Wilk and Levene’s tests</w:t>
       </w:r>
       <w:r>
         <w:rPr>
@@ -8604,21 +7729,7 @@
         <w:rPr>
           <w:color w:val="000000" w:themeColor="text1"/>
         </w:rPr>
-        <w:t xml:space="preserve"> data stratifying the </w:t>
-      </w:r>
-      <w:proofErr w:type="spellStart"/>
-      <w:r>
-        <w:rPr>
-          <w:color w:val="000000" w:themeColor="text1"/>
-        </w:rPr>
-        <w:t>Cushingoid</w:t>
-      </w:r>
-      <w:proofErr w:type="spellEnd"/>
-      <w:r>
-        <w:rPr>
-          <w:color w:val="000000" w:themeColor="text1"/>
-        </w:rPr>
-        <w:t xml:space="preserve"> and control groups by BMI</w:t>
+        <w:t xml:space="preserve"> data stratifying the Cushingoid and control groups by BMI</w:t>
       </w:r>
       <w:r>
         <w:rPr>
@@ -9303,14 +8414,7 @@
         <w:rPr>
           <w:color w:val="000000" w:themeColor="text1"/>
         </w:rPr>
-        <w:t xml:space="preserve">we performed </w:t>
-      </w:r>
-      <w:proofErr w:type="spellStart"/>
-      <w:r>
-        <w:rPr>
-          <w:color w:val="000000" w:themeColor="text1"/>
-        </w:rPr>
-        <w:t>hyperinsulinemic</w:t>
+        <w:t>we performed hyperinsulinemic</w:t>
       </w:r>
       <w:r>
         <w:rPr>
@@ -9322,14 +8426,7 @@
         <w:rPr>
           <w:color w:val="000000" w:themeColor="text1"/>
         </w:rPr>
-        <w:t>euglycemic</w:t>
-      </w:r>
-      <w:proofErr w:type="spellEnd"/>
-      <w:r>
-        <w:rPr>
-          <w:color w:val="000000" w:themeColor="text1"/>
-        </w:rPr>
-        <w:t xml:space="preserve"> clamp</w:t>
+        <w:t>euglycemic clamp</w:t>
       </w:r>
       <w:r>
         <w:rPr>
@@ -9451,7 +8548,6 @@
         </w:rPr>
         <w:t>(Supplementary Figure 1</w:t>
       </w:r>
-      <w:proofErr w:type="gramStart"/>
       <w:r>
         <w:rPr>
           <w:color w:val="000000" w:themeColor="text1"/>
@@ -9462,14 +8558,7 @@
         <w:rPr>
           <w:color w:val="000000" w:themeColor="text1"/>
         </w:rPr>
-        <w:t>F</w:t>
-      </w:r>
-      <w:proofErr w:type="gramEnd"/>
-      <w:r>
-        <w:rPr>
-          <w:color w:val="000000" w:themeColor="text1"/>
-        </w:rPr>
-        <w:t>)</w:t>
+        <w:t>F)</w:t>
       </w:r>
       <w:r>
         <w:rPr>
@@ -9483,7 +8572,6 @@
         </w:rPr>
         <w:t xml:space="preserve">During the </w:t>
       </w:r>
-      <w:proofErr w:type="spellStart"/>
       <w:r>
         <w:rPr>
           <w:color w:val="000000" w:themeColor="text1"/>
@@ -9502,7 +8590,6 @@
         </w:rPr>
         <w:t>emic</w:t>
       </w:r>
-      <w:proofErr w:type="spellEnd"/>
       <w:r>
         <w:rPr>
           <w:color w:val="000000" w:themeColor="text1"/>
@@ -9561,21 +8648,7 @@
         <w:rPr>
           <w:color w:val="000000" w:themeColor="text1"/>
         </w:rPr>
-        <w:t xml:space="preserve">at </w:t>
-      </w:r>
-      <w:proofErr w:type="spellStart"/>
-      <w:r>
-        <w:rPr>
-          <w:color w:val="000000" w:themeColor="text1"/>
-        </w:rPr>
-        <w:t>euglycemia</w:t>
-      </w:r>
-      <w:proofErr w:type="spellEnd"/>
-      <w:r>
-        <w:rPr>
-          <w:color w:val="000000" w:themeColor="text1"/>
-        </w:rPr>
-        <w:t xml:space="preserve"> </w:t>
+        <w:t xml:space="preserve">at euglycemia </w:t>
       </w:r>
       <w:r>
         <w:rPr>
@@ -10493,21 +9566,7 @@
         <w:rPr>
           <w:color w:val="000000" w:themeColor="text1"/>
         </w:rPr>
-        <w:t xml:space="preserve">38% increase in non-obese subjects versus a </w:t>
-      </w:r>
-      <w:proofErr w:type="gramStart"/>
-      <w:r>
-        <w:rPr>
-          <w:color w:val="000000" w:themeColor="text1"/>
-        </w:rPr>
-        <w:t>2.8 fold</w:t>
-      </w:r>
-      <w:proofErr w:type="gramEnd"/>
-      <w:r>
-        <w:rPr>
-          <w:color w:val="000000" w:themeColor="text1"/>
-        </w:rPr>
-        <w:t xml:space="preserve"> increase in subjects</w:t>
+        <w:t>38% increase in non-obese subjects versus a 2.8 fold increase in subjects</w:t>
       </w:r>
       <w:r>
         <w:rPr>
@@ -10899,7 +9958,6 @@
         </w:rPr>
         <w:t xml:space="preserve"> and </w:t>
       </w:r>
-      <w:proofErr w:type="spellStart"/>
       <w:r>
         <w:rPr>
           <w:i/>
@@ -10907,7 +9965,6 @@
         </w:rPr>
         <w:t>Fasn</w:t>
       </w:r>
-      <w:proofErr w:type="spellEnd"/>
       <w:r>
         <w:rPr>
           <w:color w:val="000000" w:themeColor="text1"/>
@@ -11298,14 +10355,12 @@
         </w:rPr>
         <w:t xml:space="preserve">both </w:t>
       </w:r>
-      <w:proofErr w:type="spellStart"/>
       <w:r>
         <w:rPr>
           <w:color w:val="000000" w:themeColor="text1"/>
         </w:rPr>
         <w:t>iWAT</w:t>
       </w:r>
-      <w:proofErr w:type="spellEnd"/>
       <w:r>
         <w:rPr>
           <w:color w:val="000000" w:themeColor="text1"/>
@@ -11324,14 +10379,12 @@
         </w:rPr>
         <w:t xml:space="preserve">and </w:t>
       </w:r>
-      <w:proofErr w:type="spellStart"/>
       <w:r>
         <w:rPr>
           <w:color w:val="000000" w:themeColor="text1"/>
         </w:rPr>
         <w:t>eWAT</w:t>
       </w:r>
-      <w:proofErr w:type="spellEnd"/>
       <w:r>
         <w:rPr>
           <w:color w:val="000000" w:themeColor="text1"/>
@@ -11452,14 +10505,12 @@
         </w:rPr>
         <w:t xml:space="preserve">weights of </w:t>
       </w:r>
-      <w:proofErr w:type="spellStart"/>
       <w:r>
         <w:rPr>
           <w:color w:val="000000" w:themeColor="text1"/>
         </w:rPr>
         <w:t>iWAT</w:t>
       </w:r>
-      <w:proofErr w:type="spellEnd"/>
       <w:r>
         <w:rPr>
           <w:color w:val="000000" w:themeColor="text1"/>
@@ -11472,14 +10523,12 @@
         </w:rPr>
         <w:t xml:space="preserve">or </w:t>
       </w:r>
-      <w:proofErr w:type="spellStart"/>
       <w:r>
         <w:rPr>
           <w:color w:val="000000" w:themeColor="text1"/>
         </w:rPr>
         <w:t>eWAT</w:t>
       </w:r>
-      <w:proofErr w:type="spellEnd"/>
       <w:r>
         <w:rPr>
           <w:color w:val="000000" w:themeColor="text1"/>
@@ -11655,29 +10704,61 @@
           <w:rPr>
             <w:color w:val="000000" w:themeColor="text1"/>
           </w:rPr>
-          <w:t>chow-fed controls ()</w:t>
+          <w:t>chow-fed controls (</w:t>
         </w:r>
       </w:ins>
-      <w:ins w:id="32" w:author="Microsoft Office User" w:date="2017-12-14T11:43:00Z">
+      <w:ins w:id="32" w:author="Microsoft Office User" w:date="2017-12-18T10:11:00Z">
+        <w:r>
+          <w:rPr>
+            <w:color w:val="000000" w:themeColor="text1"/>
+          </w:rPr>
+          <w:t>9% red</w:t>
+        </w:r>
+        <w:r>
+          <w:rPr>
+            <w:color w:val="000000" w:themeColor="text1"/>
+          </w:rPr>
+          <w:t>uction; p=</w:t>
+        </w:r>
+      </w:ins>
+      <w:ins w:id="33" w:author="Microsoft Office User" w:date="2017-12-18T10:12:00Z">
+        <w:r>
+          <w:rPr>
+            <w:color w:val="000000" w:themeColor="text1"/>
+          </w:rPr>
+          <w:t>0.006</w:t>
+        </w:r>
+      </w:ins>
+      <w:bookmarkStart w:id="34" w:name="_GoBack"/>
+      <w:bookmarkEnd w:id="34"/>
+      <w:ins w:id="35" w:author="Microsoft Office User" w:date="2017-12-14T11:45:00Z">
+        <w:r>
+          <w:rPr>
+            <w:color w:val="000000" w:themeColor="text1"/>
+          </w:rPr>
+          <w:t>)</w:t>
+        </w:r>
+      </w:ins>
+      <w:ins w:id="36" w:author="Microsoft Office User" w:date="2017-12-14T11:43:00Z">
         <w:r>
           <w:rPr>
             <w:color w:val="000000" w:themeColor="text1"/>
           </w:rPr>
           <w:t xml:space="preserve">, as previously </w:t>
         </w:r>
-        <w:commentRangeStart w:id="33"/>
+        <w:commentRangeStart w:id="37"/>
         <w:r>
           <w:rPr>
             <w:color w:val="000000" w:themeColor="text1"/>
           </w:rPr>
           <w:t>reported</w:t>
         </w:r>
-        <w:commentRangeEnd w:id="33"/>
+        <w:commentRangeEnd w:id="37"/>
         <w:r>
           <w:rPr>
             <w:rStyle w:val="CommentReference"/>
           </w:rPr>
-          <w:commentReference w:id="33"/>
+          <w:commentReference w:id="37"/>
         </w:r>
         <w:r>
           <w:rPr>
@@ -11686,7 +10767,7 @@
           <w:t xml:space="preserve"> </w:t>
         </w:r>
       </w:ins>
-      <w:ins w:id="34" w:author="Microsoft Office User" w:date="2017-12-14T11:45:00Z">
+      <w:ins w:id="38" w:author="Microsoft Office User" w:date="2017-12-14T11:45:00Z">
         <w:r>
           <w:rPr>
             <w:color w:val="000000" w:themeColor="text1"/>
@@ -11694,7 +10775,7 @@
           <w:t>().</w:t>
         </w:r>
       </w:ins>
-      <w:ins w:id="35" w:author="Microsoft Office User" w:date="2017-12-14T11:43:00Z">
+      <w:ins w:id="39" w:author="Microsoft Office User" w:date="2017-12-14T11:43:00Z">
         <w:r>
           <w:rPr>
             <w:color w:val="000000" w:themeColor="text1"/>
@@ -11768,19 +10849,19 @@
         </w:rPr>
         <w:t xml:space="preserve">hese data suggest that the weight loss in obese animals provided dexamethasone is not due to reductions in food </w:t>
       </w:r>
-      <w:commentRangeStart w:id="36"/>
+      <w:commentRangeStart w:id="40"/>
       <w:r>
         <w:rPr>
           <w:color w:val="000000" w:themeColor="text1"/>
         </w:rPr>
         <w:t>intake</w:t>
       </w:r>
-      <w:commentRangeEnd w:id="36"/>
+      <w:commentRangeEnd w:id="40"/>
       <w:r>
         <w:rPr>
           <w:rStyle w:val="CommentReference"/>
         </w:rPr>
-        <w:commentReference w:id="36"/>
+        <w:commentReference w:id="40"/>
       </w:r>
       <w:r>
         <w:rPr>
@@ -12310,21 +11391,7 @@
         <w:rPr>
           <w:color w:val="000000" w:themeColor="text1"/>
         </w:rPr>
-        <w:t xml:space="preserve">In order to identify a potential GR-dependent </w:t>
-      </w:r>
-      <w:proofErr w:type="spellStart"/>
-      <w:r>
-        <w:rPr>
-          <w:color w:val="000000" w:themeColor="text1"/>
-        </w:rPr>
-        <w:t>lipolytic</w:t>
-      </w:r>
-      <w:proofErr w:type="spellEnd"/>
-      <w:r>
-        <w:rPr>
-          <w:color w:val="000000" w:themeColor="text1"/>
-        </w:rPr>
-        <w:t xml:space="preserve"> target</w:t>
+        <w:t>In order to identify a potential GR-dependent lipolytic target</w:t>
       </w:r>
       <w:r>
         <w:rPr>
@@ -13069,19 +12136,11 @@
         </w:rPr>
         <w:t xml:space="preserve">from </w:t>
       </w:r>
-      <w:proofErr w:type="spellStart"/>
-      <w:r>
-        <w:rPr>
-          <w:color w:val="000000" w:themeColor="text1"/>
-        </w:rPr>
-        <w:t>iWAT</w:t>
-      </w:r>
-      <w:proofErr w:type="spellEnd"/>
-      <w:r>
-        <w:rPr>
-          <w:color w:val="000000" w:themeColor="text1"/>
-        </w:rPr>
-        <w:t xml:space="preserve"> </w:t>
+      <w:r>
+        <w:rPr>
+          <w:color w:val="000000" w:themeColor="text1"/>
+        </w:rPr>
+        <w:t xml:space="preserve">iWAT </w:t>
       </w:r>
       <w:r>
         <w:rPr>
@@ -13339,49 +12398,7 @@
         <w:rPr>
           <w:color w:val="000000" w:themeColor="text1"/>
         </w:rPr>
-        <w:t xml:space="preserve"> if the increase in </w:t>
-      </w:r>
-      <w:proofErr w:type="spellStart"/>
-      <w:r>
-        <w:rPr>
-          <w:color w:val="000000" w:themeColor="text1"/>
-        </w:rPr>
-        <w:t>lipolytic</w:t>
-      </w:r>
-      <w:proofErr w:type="spellEnd"/>
-      <w:r>
-        <w:rPr>
-          <w:color w:val="000000" w:themeColor="text1"/>
-        </w:rPr>
-        <w:t xml:space="preserve"> metabolites was suppressed by insulin during the </w:t>
-      </w:r>
-      <w:proofErr w:type="spellStart"/>
-      <w:r>
-        <w:rPr>
-          <w:color w:val="000000" w:themeColor="text1"/>
-        </w:rPr>
-        <w:t>hyperinsulinemic</w:t>
-      </w:r>
-      <w:proofErr w:type="spellEnd"/>
-      <w:r>
-        <w:rPr>
-          <w:color w:val="000000" w:themeColor="text1"/>
-        </w:rPr>
-        <w:t xml:space="preserve"> </w:t>
-      </w:r>
-      <w:proofErr w:type="spellStart"/>
-      <w:r>
-        <w:rPr>
-          <w:color w:val="000000" w:themeColor="text1"/>
-        </w:rPr>
-        <w:t>euglycemic</w:t>
-      </w:r>
-      <w:proofErr w:type="spellEnd"/>
-      <w:r>
-        <w:rPr>
-          <w:color w:val="000000" w:themeColor="text1"/>
-        </w:rPr>
-        <w:t xml:space="preserve"> clamp in the obese mice</w:t>
+        <w:t xml:space="preserve"> if the increase in lipolytic metabolites was suppressed by insulin during the hyperinsulinemic euglycemic clamp in the obese mice</w:t>
       </w:r>
       <w:r>
         <w:rPr>
@@ -13541,21 +12558,7 @@
         <w:rPr>
           <w:color w:val="000000" w:themeColor="text1"/>
         </w:rPr>
-        <w:t xml:space="preserve"> in the </w:t>
-      </w:r>
-      <w:proofErr w:type="spellStart"/>
-      <w:r>
-        <w:rPr>
-          <w:color w:val="000000" w:themeColor="text1"/>
-        </w:rPr>
-        <w:t>iWAT</w:t>
-      </w:r>
-      <w:proofErr w:type="spellEnd"/>
-      <w:r>
-        <w:rPr>
-          <w:color w:val="000000" w:themeColor="text1"/>
-        </w:rPr>
-        <w:t xml:space="preserve"> of these mice</w:t>
+        <w:t xml:space="preserve"> in the iWAT of these mice</w:t>
       </w:r>
       <w:r>
         <w:rPr>
@@ -14691,21 +13694,7 @@
         <w:rPr>
           <w:color w:val="000000" w:themeColor="text1"/>
         </w:rPr>
-        <w:t xml:space="preserve">a </w:t>
-      </w:r>
-      <w:proofErr w:type="spellStart"/>
-      <w:r>
-        <w:rPr>
-          <w:color w:val="000000" w:themeColor="text1"/>
-        </w:rPr>
-        <w:t>lipodystrophic</w:t>
-      </w:r>
-      <w:proofErr w:type="spellEnd"/>
-      <w:r>
-        <w:rPr>
-          <w:color w:val="000000" w:themeColor="text1"/>
-        </w:rPr>
-        <w:t xml:space="preserve"> phenotype</w:t>
+        <w:t>a lipodystrophic phenotype</w:t>
       </w:r>
       <w:r>
         <w:rPr>
@@ -15541,8 +14530,8 @@
         </w:rPr>
         <w:t xml:space="preserve">. </w:t>
       </w:r>
-      <w:commentRangeStart w:id="37"/>
-      <w:del w:id="38" w:author="Microsoft Office User" w:date="2017-12-14T15:00:00Z">
+      <w:commentRangeStart w:id="41"/>
+      <w:del w:id="42" w:author="Microsoft Office User" w:date="2017-12-14T15:00:00Z">
         <w:r>
           <w:rPr>
             <w:color w:val="000000" w:themeColor="text1"/>
@@ -15550,7 +14539,7 @@
           <w:delText>The data presented here</w:delText>
         </w:r>
       </w:del>
-      <w:ins w:id="39" w:author="Microsoft Office User" w:date="2017-12-14T15:03:00Z">
+      <w:ins w:id="43" w:author="Microsoft Office User" w:date="2017-12-14T15:03:00Z">
         <w:r>
           <w:rPr>
             <w:color w:val="000000" w:themeColor="text1"/>
@@ -15558,7 +14547,7 @@
           <w:t>This paper is</w:t>
         </w:r>
       </w:ins>
-      <w:ins w:id="40" w:author="Microsoft Office User" w:date="2017-12-14T15:00:00Z">
+      <w:ins w:id="44" w:author="Microsoft Office User" w:date="2017-12-14T15:00:00Z">
         <w:r>
           <w:rPr>
             <w:color w:val="000000" w:themeColor="text1"/>
@@ -15572,7 +14561,7 @@
         </w:rPr>
         <w:t xml:space="preserve"> show that </w:t>
       </w:r>
-      <w:del w:id="41" w:author="Microsoft Office User" w:date="2017-12-14T15:01:00Z">
+      <w:del w:id="45" w:author="Microsoft Office User" w:date="2017-12-14T15:01:00Z">
         <w:r>
           <w:rPr>
             <w:color w:val="000000" w:themeColor="text1"/>
@@ -15592,7 +14581,7 @@
           <w:delText xml:space="preserve">e state </w:delText>
         </w:r>
       </w:del>
-      <w:ins w:id="42" w:author="Microsoft Office User" w:date="2017-12-14T15:01:00Z">
+      <w:ins w:id="46" w:author="Microsoft Office User" w:date="2017-12-14T15:01:00Z">
         <w:r>
           <w:rPr>
             <w:color w:val="000000" w:themeColor="text1"/>
@@ -15636,8 +14625,6 @@
         </w:rPr>
         <w:t xml:space="preserve"> associated with chronically elevated </w:t>
       </w:r>
-      <w:bookmarkStart w:id="43" w:name="_GoBack"/>
-      <w:bookmarkEnd w:id="43"/>
       <w:r>
         <w:rPr>
           <w:color w:val="000000" w:themeColor="text1"/>
@@ -15711,12 +14698,12 @@
         </w:rPr>
         <w:t>.</w:t>
       </w:r>
-      <w:commentRangeEnd w:id="37"/>
+      <w:commentRangeEnd w:id="41"/>
       <w:r>
         <w:rPr>
           <w:rStyle w:val="CommentReference"/>
         </w:rPr>
-        <w:commentReference w:id="37"/>
+        <w:commentReference w:id="41"/>
       </w:r>
     </w:p>
     <w:p>
@@ -15765,83 +14752,35 @@
           <w:bCs/>
           <w:color w:val="000000" w:themeColor="text1"/>
         </w:rPr>
-        <w:t xml:space="preserve"> Jennifer </w:t>
-      </w:r>
-      <w:proofErr w:type="spellStart"/>
+        <w:t xml:space="preserve"> Jennifer DelProposto and Carey Lumeng for assistance with imaging liver sections, and Melanie Schmitt</w:t>
+      </w:r>
       <w:r>
         <w:rPr>
           <w:bCs/>
           <w:color w:val="000000" w:themeColor="text1"/>
         </w:rPr>
-        <w:t>DelProposto</w:t>
-      </w:r>
-      <w:proofErr w:type="spellEnd"/>
+        <w:t xml:space="preserve"> for assistance with</w:t>
+      </w:r>
       <w:r>
         <w:rPr>
           <w:bCs/>
           <w:color w:val="000000" w:themeColor="text1"/>
         </w:rPr>
-        <w:t xml:space="preserve"> and Carey </w:t>
-      </w:r>
-      <w:proofErr w:type="spellStart"/>
+        <w:t xml:space="preserve"> glucose</w:t>
+      </w:r>
       <w:r>
         <w:rPr>
           <w:bCs/>
           <w:color w:val="000000" w:themeColor="text1"/>
         </w:rPr>
-        <w:t>Lumeng</w:t>
-      </w:r>
-      <w:proofErr w:type="spellEnd"/>
+        <w:t xml:space="preserve"> clamp studies.  </w:t>
+      </w:r>
       <w:r>
         <w:rPr>
           <w:bCs/>
           <w:color w:val="000000" w:themeColor="text1"/>
         </w:rPr>
-        <w:t xml:space="preserve"> for assistance with imaging liver sections, and Melanie Schmitt</w:t>
-      </w:r>
-      <w:r>
-        <w:rPr>
-          <w:bCs/>
-          <w:color w:val="000000" w:themeColor="text1"/>
-        </w:rPr>
-        <w:t xml:space="preserve"> for assistance with</w:t>
-      </w:r>
-      <w:r>
-        <w:rPr>
-          <w:bCs/>
-          <w:color w:val="000000" w:themeColor="text1"/>
-        </w:rPr>
-        <w:t xml:space="preserve"> glucose</w:t>
-      </w:r>
-      <w:r>
-        <w:rPr>
-          <w:bCs/>
-          <w:color w:val="000000" w:themeColor="text1"/>
-        </w:rPr>
-        <w:t xml:space="preserve"> clamp studies.  </w:t>
-      </w:r>
-      <w:r>
-        <w:rPr>
-          <w:bCs/>
-          <w:color w:val="000000" w:themeColor="text1"/>
-        </w:rPr>
-        <w:t xml:space="preserve">We would like to thank the other members of the Bridges laboratory, </w:t>
-      </w:r>
-      <w:proofErr w:type="spellStart"/>
-      <w:r>
-        <w:rPr>
-          <w:bCs/>
-          <w:color w:val="000000" w:themeColor="text1"/>
-        </w:rPr>
-        <w:t>Thurl</w:t>
-      </w:r>
-      <w:proofErr w:type="spellEnd"/>
-      <w:r>
-        <w:rPr>
-          <w:bCs/>
-          <w:color w:val="000000" w:themeColor="text1"/>
-        </w:rPr>
-        <w:t xml:space="preserve"> Harris (University of Virginia) and Edwards Park (UTHSC) for insights on this work.</w:t>
+        <w:t>We would like to thank the other members of the Bridges laboratory, Thurl Harris (University of Virginia) and Edwards Park (UTHSC) for insights on this work.</w:t>
       </w:r>
       <w:r>
         <w:rPr>
@@ -17982,19 +16921,11 @@
         <w:annotationRef/>
       </w:r>
       <w:r>
-        <w:t xml:space="preserve">Insert % and </w:t>
-      </w:r>
-      <w:proofErr w:type="spellStart"/>
-      <w:r>
-        <w:t>pval</w:t>
-      </w:r>
-      <w:proofErr w:type="spellEnd"/>
-      <w:r>
-        <w:t xml:space="preserve"> here</w:t>
+        <w:t>Insert % and pval here</w:t>
       </w:r>
     </w:p>
   </w:comment>
-  <w:comment w:id="33" w:author="Microsoft Office User" w:date="2017-12-14T11:43:00Z" w:initials="Office">
+  <w:comment w:id="37" w:author="Microsoft Office User" w:date="2017-12-14T11:43:00Z" w:initials="Office">
     <w:p>
       <w:pPr>
         <w:pStyle w:val="CommentText"/>
@@ -18010,7 +16941,7 @@
       </w:r>
     </w:p>
   </w:comment>
-  <w:comment w:id="36" w:author="Microsoft Office User" w:date="2017-12-14T11:47:00Z" w:initials="Office">
+  <w:comment w:id="40" w:author="Microsoft Office User" w:date="2017-12-14T11:47:00Z" w:initials="Office">
     <w:p>
       <w:pPr>
         <w:pStyle w:val="CommentText"/>
@@ -18024,17 +16955,12 @@
       <w:r>
         <w:t xml:space="preserve">Dave, </w:t>
       </w:r>
-      <w:proofErr w:type="gramStart"/>
-      <w:r>
-        <w:t>Maybe</w:t>
-      </w:r>
-      <w:proofErr w:type="gramEnd"/>
-      <w:r>
-        <w:t xml:space="preserve"> we could show feeding efficiency here too.</w:t>
+      <w:r>
+        <w:t>Maybe we could show feeding efficiency here too.</w:t>
       </w:r>
     </w:p>
   </w:comment>
-  <w:comment w:id="37" w:author="Microsoft Office User" w:date="2017-12-18T09:55:00Z" w:initials="Office">
+  <w:comment w:id="41" w:author="Microsoft Office User" w:date="2017-12-18T09:55:00Z" w:initials="Office">
     <w:p>
       <w:pPr>
         <w:pStyle w:val="CommentText"/>
@@ -18127,7 +17053,7 @@
         <w:noProof/>
         <w:color w:val="5B9BD5" w:themeColor="accent1"/>
       </w:rPr>
-      <w:t>19</w:t>
+      <w:t>14</w:t>
     </w:r>
     <w:r>
       <w:rPr>
@@ -19789,7 +18715,7 @@
 </file>
 
 <file path=customXml/itemProps1.xml><?xml version="1.0" encoding="utf-8"?>
-<ds:datastoreItem xmlns:ds="http://schemas.openxmlformats.org/officeDocument/2006/customXml" ds:itemID="{57306CC6-A603-C243-A5CA-F534C0C0E302}">
+<ds:datastoreItem xmlns:ds="http://schemas.openxmlformats.org/officeDocument/2006/customXml" ds:itemID="{9A95F3CF-2CD5-7E45-82BE-79B31A7119ED}">
   <ds:schemaRefs>
     <ds:schemaRef ds:uri="http://schemas.openxmlformats.org/officeDocument/2006/bibliography"/>
   </ds:schemaRefs>

</xml_diff>

<commit_message>
inserted citations for rex decrease of food intake
</commit_message>
<xml_diff>
--- a/manuscript/Obesity-Glucocorticoids/Harvey-GlucocorticoidsandObesity-MainDocument.docx
+++ b/manuscript/Obesity-Glucocorticoids/Harvey-GlucocorticoidsandObesity-MainDocument.docx
@@ -1066,7 +1066,7 @@
         <w:fldChar w:fldCharType="begin" w:fldLock="1"/>
       </w:r>
       <w:r>
-        <w:instrText>ADDIN CSL_CITATION { "citationItems" : [ { "id" : "ITEM-1", "itemData" : { "DOI" : "10.1590/1806-9282.60.01.017", "ISSN" : "0104-4230", "PMID" : "24918858", "abstract" : "Objective: This article reviews the state of the art regarding the association between glucocorticoid actions and both obesity and insulin resistance, two main features of the metabolic syndrome. Methods: A methodological assessment of the literature on PubMed and SciE-LO databases was conducted by using the following terms: stress, metabolic syn-drome, glucocorticoids, obesity, insulin resistance, hypothalamic-pituitary-adre-nal-axis and 11\u03b2-hydroxysteroid dehydrogenase. Results: Chronic stress, mainly through hypothalamic-pituitary-adrenal axis dysregulation, promotes the accumulation of visceral fat. Reciprocally, obesity promotes a systemic low-grade inflammation state, mediated by increased adi-pokine secretion, which can chronically stimulate and disturb stress system. This vicious cycle, probably initiated by visceral adipose tissue dysfunction, might be the trigger for the development of metabolic syndrome. Conclusion: Given the strong evidences linking glucocorticoid release, obe-sity and type 2 diabetes, better understanding of the mechanisms underlying this connection might be useful for prevention and treatment of the meta-bolic syndrome.", "author" : [ { "dropping-particle" : "", "family" : "Paredes", "given" : "S\u00edlvia", "non-dropping-particle" : "", "parse-names" : false, "suffix" : "" }, { "dropping-particle" : "", "family" : "Ribeiro", "given" : "Laura", "non-dropping-particle" : "", "parse-names" : false, "suffix" : "" } ], "container-title" : "Rev Assoc Med BRAs", "id" : "ITEM-1", "issue" : "1", "issued" : { "date-parts" : [ [ "2014" ] ] }, "page" : "84-92", "title" : "Cortisol: the villain in Metabolic Syndrome?", "type" : "article-journal", "volume" : "60" }, "uris" : [ "http://www.mendeley.com/documents/?uuid=87515ce1-1e21-4ef0-9df3-789a3d8a5476" ] } ], "mendeley" : { "formattedCitation" : "(1)", "plainTextFormattedCitation" : "(1)", "previouslyFormattedCitation" : "(1)" }, "properties" : { "noteIndex" : 3 }, "schema" : "https://github.com/citation-style-language/schema/raw/master/csl-citation.json" }</w:instrText>
+        <w:instrText>ADDIN CSL_CITATION { "citationItems" : [ { "id" : "ITEM-1", "itemData" : { "DOI" : "10.1590/1806-9282.60.01.017", "ISSN" : "0104-4230", "PMID" : "24918858", "abstract" : "Objective: This article reviews the state of the art regarding the association between glucocorticoid actions and both obesity and insulin resistance, two main features of the metabolic syndrome. Methods: A methodological assessment of the literature on PubMed and SciE-LO databases was conducted by using the following terms: stress, metabolic syn-drome, glucocorticoids, obesity, insulin resistance, hypothalamic-pituitary-adre-nal-axis and 11\u03b2-hydroxysteroid dehydrogenase. Results: Chronic stress, mainly through hypothalamic-pituitary-adrenal axis dysregulation, promotes the accumulation of visceral fat. Reciprocally, obesity promotes a systemic low-grade inflammation state, mediated by increased adi-pokine secretion, which can chronically stimulate and disturb stress system. This vicious cycle, probably initiated by visceral adipose tissue dysfunction, might be the trigger for the development of metabolic syndrome. Conclusion: Given the strong evidences linking glucocorticoid release, obe-sity and type 2 diabetes, better understanding of the mechanisms underlying this connection might be useful for prevention and treatment of the meta-bolic syndrome.", "author" : [ { "dropping-particle" : "", "family" : "Paredes", "given" : "S\u00edlvia", "non-dropping-particle" : "", "parse-names" : false, "suffix" : "" }, { "dropping-particle" : "", "family" : "Ribeiro", "given" : "Laura", "non-dropping-particle" : "", "parse-names" : false, "suffix" : "" } ], "container-title" : "Rev Assoc Med BRAs", "id" : "ITEM-1", "issue" : "1", "issued" : { "date-parts" : [ [ "2014" ] ] }, "page" : "84-92", "title" : "Cortisol: the villain in Metabolic Syndrome?", "type" : "article-journal", "volume" : "60" }, "uris" : [ "http://www.mendeley.com/documents/?uuid=87515ce1-1e21-4ef0-9df3-789a3d8a5476" ] } ], "mendeley" : { "formattedCitation" : "(1)", "plainTextFormattedCitation" : "(1)", "previouslyFormattedCitation" : "(1)" }, "properties" : {  }, "schema" : "https://github.com/citation-style-language/schema/raw/master/csl-citation.json" }</w:instrText>
       </w:r>
       <w:r>
         <w:fldChar w:fldCharType="separate"/>
@@ -1112,7 +1112,7 @@
         <w:rPr>
           <w:color w:val="000000" w:themeColor="text1"/>
         </w:rPr>
-        <w:instrText>ADDIN CSL_CITATION { "citationItems" : [ { "id" : "ITEM-1", "itemData" : { "DOI" : "10.1002/acr.21796", "ISSN" : "2151464X", "PMID" : "22807233", "abstract" : "OBJECTIVE: There is little information on oral glucocorticoid use in the general US population. Previously, there have been published estimates of glucocorticoid use in countries outside of the US. This study aimed to estimate the prevalence of glucocorticoid use, duration of use, and concomitant use of antiosteoporosis pharmaceuticals in the US population age \u226520 years.  METHODS: Data from 5 cycles (1999-2008) of the National Health and Nutrition Examination Survey (NHANES) were used to provide nationally representative weighted estimates. Oral glucocorticoids and concomitant use of antiosteoporosis pharmaceuticals (bisphosphonates, calcitonin, calcium, hormone replacement therapies, teriparatide, and vitamin D) were analyzed.  RESULTS: There were 356 NHANES respondents ages \u226520 years who reported use of an oral glucocorticoid in the combined cycles between 1999 and 2008. The weighted prevalence of oral glucocorticoid use was 1.2% (95% confidence interval [95% CI] 1.1-1.4) from 1999-2008, corresponding to 2,513,259 persons in the US. The mean duration of oral glucocorticoid use was 1,605.7 days (95% CI 1,261.2-1,950.1), and 28.8% (95% CI 22.2-35.4) of oral glucocorticoid users reported use for \u22655 years. Concomitant use of a bisphosphonate was reported by 8.6% (95% CI 5.1-11.7) of oral glucocorticoid users, and 37.9% (95% CI 31.7-44.0) reported usage of any antiosteoporosis pharmaceutical.  CONCLUSION: Based on NHANES data from 1999-2008, it is estimated that the prevalence of glucocorticoid use in the US is 1.2%, with a long duration of use and infrequent use of antiosteoporotic medications compared to other estimates.", "author" : [ { "dropping-particle" : "", "family" : "Overman", "given" : "Robert a.", "non-dropping-particle" : "", "parse-names" : false, "suffix" : "" }, { "dropping-particle" : "", "family" : "Yeh", "given" : "Jun Yen", "non-dropping-particle" : "", "parse-names" : false, "suffix" : "" }, { "dropping-particle" : "", "family" : "Deal", "given" : "Chad L.", "non-dropping-particle" : "", "parse-names" : false, "suffix" : "" } ], "container-title" : "Arthritis Care and Research", "id" : "ITEM-1", "issue" : "2", "issued" : { "date-parts" : [ [ "2013" ] ] }, "page" : "294-298", "title" : "Prevalence of oral glucocorticoid usage in the United States: A general population perspective", "type" : "article-journal", "volume" : "65" }, "uris" : [ "http://www.mendeley.com/documents/?uuid=cd6a252a-f72a-428a-a7bb-7a95b7fef584" ] }, { "id" : "ITEM-2", "itemData" : { "DOI" : "10.1093/rheumatology/ker017", "author" : [ { "dropping-particle" : "", "family" : "Fardet", "given" : "Laurence", "non-dropping-particle" : "", "parse-names" : false, "suffix" : "" }, { "dropping-particle" : "", "family" : "Petersen", "given" : "Irene", "non-dropping-particle" : "", "parse-names" : false, "suffix" : "" }, { "dropping-particle" : "", "family" : "Nazareth", "given" : "Irwin", "non-dropping-particle" : "", "parse-names" : false, "suffix" : "" } ], "id" : "ITEM-2", "issue" : "March", "issued" : { "date-parts" : [ [ "2011" ] ] }, "title" : "Original article Prevalence of long-term oral glucocorticoid prescriptions in the UK over the past 20 years", "type" : "article-journal" }, "uris" : [ "http://www.mendeley.com/documents/?uuid=1e77ad8f-f302-41b4-8d85-ff469528a330", "http://www.mendeley.com/documents/?uuid=fd38c00e-1aff-44f6-a450-c15e9d534cbb" ] }, { "id" : "ITEM-3", "itemData" : { "author" : [ { "dropping-particle" : "", "family" : "Hsiao", "given" : "Chun-ju", "non-dropping-particle" : "", "parse-names" : false, "suffix" : "" }, { "dropping-particle" : "", "family" : "Ph", "given" : "D", "non-dropping-particle" : "", "parse-names" : false, "suffix" : "" }, { "dropping-particle" : "", "family" : "Cherry", "given" : "Donald K", "non-dropping-particle" : "", "parse-names" : false, "suffix" : "" }, { "dropping-particle" : "", "family" : "Beatty", "given" : "Paul C", "non-dropping-particle" : "", "parse-names" : false, "suffix" : "" }, { "dropping-particle" : "", "family" : "Ph", "given" : "D", "non-dropping-particle" : "", "parse-names" : false, "suffix" : "" }, { "dropping-particle" : "", "family" : "Rechtsteiner", "given" : "Elizabeth A", "non-dropping-particle" : "", "parse-names" : false, "suffix" : "" }, { "dropping-particle" : "", "family" : "Care", "given" : "Health", "non-dropping-particle" : "", "parse-names" : false, "suffix" : "" } ], "id" : "ITEM-3", "issue" : "27", "issued" : { "date-parts" : [ [ "2010" ] ] }, "title" : "National Ambulatory Medical Care Survey : 2007 Summary", "type" : "article-journal" }, "uris" : [ "http://www.mendeley.com/documents/?uuid=ef911976-41e8-4a2d-941a-aa847aaffa1e", "http://www.mendeley.com/documents/?uuid=2a3bce09-c751-4126-bf94-bb7936ab0532" ] }, { "id" : "ITEM-4", "itemData" : { "DOI" : "10.1136/bmjopen-2016-015237", "author" : [ { "dropping-particle" : "", "family" : "Laugesen", "given" : "Kristina", "non-dropping-particle" : "", "parse-names" : false, "suffix" : "" }, { "dropping-particle" : "", "family" : "Otto", "given" : "Jens", "non-dropping-particle" : "", "parse-names" : false, "suffix" : "" }, { "dropping-particle" : "", "family" : "J\u00f8rgensen", "given" : "Lunde", "non-dropping-particle" : "", "parse-names" : false, "suffix" : "" }, { "dropping-particle" : "", "family" : "S\u00f8rensen", "given" : "Henrik Toft", "non-dropping-particle" : "", "parse-names" : false, "suffix" : "" }, { "dropping-particle" : "", "family" : "Petersen", "given" : "Irene", "non-dropping-particle" : "", "parse-names" : false, "suffix" : "" } ], "id" : "ITEM-4", "issue" : "January 1999", "issued" : { "date-parts" : [ [ "2017" ] ] }, "page" : "1-6", "title" : "Systemic glucocorticoid use in Denmark : a population-based prevalence study", "type" : "article-journal" }, "uris" : [ "http://www.mendeley.com/documents/?uuid=2598fed4-3a27-41a0-aca8-0cae1658cae2", "http://www.mendeley.com/documents/?uuid=a11e8184-1ae7-455f-b509-2cc29e014403" ] } ], "mendeley" : { "formattedCitation" : "(2\u20135)", "plainTextFormattedCitation" : "(2\u20135)", "previouslyFormattedCitation" : "(2\u20135)" }, "properties" : { "noteIndex" : 0 }, "schema" : "https://github.com/citation-style-language/schema/raw/master/csl-citation.json" }</w:instrText>
+        <w:instrText>ADDIN CSL_CITATION { "citationItems" : [ { "id" : "ITEM-1", "itemData" : { "DOI" : "10.1002/acr.21796", "ISSN" : "2151464X", "PMID" : "22807233", "abstract" : "OBJECTIVE: There is little information on oral glucocorticoid use in the general US population. Previously, there have been published estimates of glucocorticoid use in countries outside of the US. This study aimed to estimate the prevalence of glucocorticoid use, duration of use, and concomitant use of antiosteoporosis pharmaceuticals in the US population age \u226520 years.  METHODS: Data from 5 cycles (1999-2008) of the National Health and Nutrition Examination Survey (NHANES) were used to provide nationally representative weighted estimates. Oral glucocorticoids and concomitant use of antiosteoporosis pharmaceuticals (bisphosphonates, calcitonin, calcium, hormone replacement therapies, teriparatide, and vitamin D) were analyzed.  RESULTS: There were 356 NHANES respondents ages \u226520 years who reported use of an oral glucocorticoid in the combined cycles between 1999 and 2008. The weighted prevalence of oral glucocorticoid use was 1.2% (95% confidence interval [95% CI] 1.1-1.4) from 1999-2008, corresponding to 2,513,259 persons in the US. The mean duration of oral glucocorticoid use was 1,605.7 days (95% CI 1,261.2-1,950.1), and 28.8% (95% CI 22.2-35.4) of oral glucocorticoid users reported use for \u22655 years. Concomitant use of a bisphosphonate was reported by 8.6% (95% CI 5.1-11.7) of oral glucocorticoid users, and 37.9% (95% CI 31.7-44.0) reported usage of any antiosteoporosis pharmaceutical.  CONCLUSION: Based on NHANES data from 1999-2008, it is estimated that the prevalence of glucocorticoid use in the US is 1.2%, with a long duration of use and infrequent use of antiosteoporotic medications compared to other estimates.", "author" : [ { "dropping-particle" : "", "family" : "Overman", "given" : "Robert a.", "non-dropping-particle" : "", "parse-names" : false, "suffix" : "" }, { "dropping-particle" : "", "family" : "Yeh", "given" : "Jun Yen", "non-dropping-particle" : "", "parse-names" : false, "suffix" : "" }, { "dropping-particle" : "", "family" : "Deal", "given" : "Chad L.", "non-dropping-particle" : "", "parse-names" : false, "suffix" : "" } ], "container-title" : "Arthritis Care and Research", "id" : "ITEM-1", "issue" : "2", "issued" : { "date-parts" : [ [ "2013" ] ] }, "page" : "294-298", "title" : "Prevalence of oral glucocorticoid usage in the United States: A general population perspective", "type" : "article-journal", "volume" : "65" }, "uris" : [ "http://www.mendeley.com/documents/?uuid=cd6a252a-f72a-428a-a7bb-7a95b7fef584" ] }, { "id" : "ITEM-2", "itemData" : { "DOI" : "10.1093/rheumatology/ker017", "author" : [ { "dropping-particle" : "", "family" : "Fardet", "given" : "Laurence", "non-dropping-particle" : "", "parse-names" : false, "suffix" : "" }, { "dropping-particle" : "", "family" : "Petersen", "given" : "Irene", "non-dropping-particle" : "", "parse-names" : false, "suffix" : "" }, { "dropping-particle" : "", "family" : "Nazareth", "given" : "Irwin", "non-dropping-particle" : "", "parse-names" : false, "suffix" : "" } ], "id" : "ITEM-2", "issue" : "March", "issued" : { "date-parts" : [ [ "2011" ] ] }, "title" : "Original article Prevalence of long-term oral glucocorticoid prescriptions in the UK over the past 20 years", "type" : "article-journal" }, "uris" : [ "http://www.mendeley.com/documents/?uuid=1e77ad8f-f302-41b4-8d85-ff469528a330", "http://www.mendeley.com/documents/?uuid=fd38c00e-1aff-44f6-a450-c15e9d534cbb" ] }, { "id" : "ITEM-3", "itemData" : { "author" : [ { "dropping-particle" : "", "family" : "Hsiao", "given" : "Chun-ju", "non-dropping-particle" : "", "parse-names" : false, "suffix" : "" }, { "dropping-particle" : "", "family" : "Ph", "given" : "D", "non-dropping-particle" : "", "parse-names" : false, "suffix" : "" }, { "dropping-particle" : "", "family" : "Cherry", "given" : "Donald K", "non-dropping-particle" : "", "parse-names" : false, "suffix" : "" }, { "dropping-particle" : "", "family" : "Beatty", "given" : "Paul C", "non-dropping-particle" : "", "parse-names" : false, "suffix" : "" }, { "dropping-particle" : "", "family" : "Ph", "given" : "D", "non-dropping-particle" : "", "parse-names" : false, "suffix" : "" }, { "dropping-particle" : "", "family" : "Rechtsteiner", "given" : "Elizabeth A", "non-dropping-particle" : "", "parse-names" : false, "suffix" : "" }, { "dropping-particle" : "", "family" : "Care", "given" : "Health", "non-dropping-particle" : "", "parse-names" : false, "suffix" : "" } ], "id" : "ITEM-3", "issue" : "27", "issued" : { "date-parts" : [ [ "2010" ] ] }, "title" : "National Ambulatory Medical Care Survey : 2007 Summary", "type" : "article-journal" }, "uris" : [ "http://www.mendeley.com/documents/?uuid=ef911976-41e8-4a2d-941a-aa847aaffa1e", "http://www.mendeley.com/documents/?uuid=2a3bce09-c751-4126-bf94-bb7936ab0532" ] }, { "id" : "ITEM-4", "itemData" : { "DOI" : "10.1136/bmjopen-2016-015237", "author" : [ { "dropping-particle" : "", "family" : "Laugesen", "given" : "Kristina", "non-dropping-particle" : "", "parse-names" : false, "suffix" : "" }, { "dropping-particle" : "", "family" : "Otto", "given" : "Jens", "non-dropping-particle" : "", "parse-names" : false, "suffix" : "" }, { "dropping-particle" : "", "family" : "J\u00f8rgensen", "given" : "Lunde", "non-dropping-particle" : "", "parse-names" : false, "suffix" : "" }, { "dropping-particle" : "", "family" : "S\u00f8rensen", "given" : "Henrik Toft", "non-dropping-particle" : "", "parse-names" : false, "suffix" : "" }, { "dropping-particle" : "", "family" : "Petersen", "given" : "Irene", "non-dropping-particle" : "", "parse-names" : false, "suffix" : "" } ], "id" : "ITEM-4", "issue" : "January 1999", "issued" : { "date-parts" : [ [ "2017" ] ] }, "page" : "1-6", "title" : "Systemic glucocorticoid use in Denmark : a population-based prevalence study", "type" : "article-journal" }, "uris" : [ "http://www.mendeley.com/documents/?uuid=2598fed4-3a27-41a0-aca8-0cae1658cae2", "http://www.mendeley.com/documents/?uuid=a11e8184-1ae7-455f-b509-2cc29e014403" ] } ], "mendeley" : { "formattedCitation" : "(2\u20135)", "plainTextFormattedCitation" : "(2\u20135)", "previouslyFormattedCitation" : "(2\u20135)" }, "properties" : {  }, "schema" : "https://github.com/citation-style-language/schema/raw/master/csl-citation.json" }</w:instrText>
       </w:r>
       <w:r>
         <w:rPr>
@@ -1183,7 +1183,7 @@
         <w:rPr>
           <w:color w:val="000000" w:themeColor="text1"/>
         </w:rPr>
-        <w:instrText>ADDIN CSL_CITATION { "citationItems" : [ { "id" : "ITEM-1", "itemData" : { "author" : [ { "dropping-particle" : "", "family" : "Bagdadea", "given" : "John D", "non-dropping-particle" : "", "parse-names" : false, "suffix" : "" }, { "dropping-particle" : "", "family" : "Bierman", "given" : "Edwin L", "non-dropping-particle" : "", "parse-names" : false, "suffix" : "" }, { "dropping-particle" : "", "family" : "Porte", "given" : "Daniel", "non-dropping-particle" : "", "parse-names" : false, "suffix" : "" }, { "dropping-particle" : "", "family" : "Ii", "given" : "J R", "non-dropping-particle" : "", "parse-names" : false, "suffix" : "" }, { "dropping-particle" : "", "family" : "Nih", "given" : "Washington", "non-dropping-particle" : "", "parse-names" : false, "suffix" : "" }, { "dropping-particle" : "", "family" : "Presented", "given" : "Grant Fr-", "non-dropping-particle" : "", "parse-names" : false, "suffix" : "" } ], "id" : "ITEM-1", "issue" : "10", "issued" : { "date-parts" : [ [ "1967" ] ] }, "title" : "The Significance of Basal Insulin Levels in the Evaluation of the Insulin Response to Glucose in Diabetic and Nondiabetic Subjects", "type" : "article-journal", "volume" : "46" }, "uris" : [ "http://www.mendeley.com/documents/?uuid=5d1f019c-e913-4c8b-b0da-a67955a7d06d", "http://www.mendeley.com/documents/?uuid=3f7eac66-b124-4a43-977f-863d81b17860" ] } ], "mendeley" : { "formattedCitation" : "(6)", "plainTextFormattedCitation" : "(6)", "previouslyFormattedCitation" : "(6)" }, "properties" : { "noteIndex" : 0 }, "schema" : "https://github.com/citation-style-language/schema/raw/master/csl-citation.json" }</w:instrText>
+        <w:instrText>ADDIN CSL_CITATION { "citationItems" : [ { "id" : "ITEM-1", "itemData" : { "author" : [ { "dropping-particle" : "", "family" : "Bagdadea", "given" : "John D", "non-dropping-particle" : "", "parse-names" : false, "suffix" : "" }, { "dropping-particle" : "", "family" : "Bierman", "given" : "Edwin L", "non-dropping-particle" : "", "parse-names" : false, "suffix" : "" }, { "dropping-particle" : "", "family" : "Porte", "given" : "Daniel", "non-dropping-particle" : "", "parse-names" : false, "suffix" : "" }, { "dropping-particle" : "", "family" : "Ii", "given" : "J R", "non-dropping-particle" : "", "parse-names" : false, "suffix" : "" }, { "dropping-particle" : "", "family" : "Nih", "given" : "Washington", "non-dropping-particle" : "", "parse-names" : false, "suffix" : "" }, { "dropping-particle" : "", "family" : "Presented", "given" : "Grant Fr-", "non-dropping-particle" : "", "parse-names" : false, "suffix" : "" } ], "id" : "ITEM-1", "issue" : "10", "issued" : { "date-parts" : [ [ "1967" ] ] }, "title" : "The Significance of Basal Insulin Levels in the Evaluation of the Insulin Response to Glucose in Diabetic and Nondiabetic Subjects", "type" : "article-journal", "volume" : "46" }, "uris" : [ "http://www.mendeley.com/documents/?uuid=5d1f019c-e913-4c8b-b0da-a67955a7d06d", "http://www.mendeley.com/documents/?uuid=3f7eac66-b124-4a43-977f-863d81b17860" ] } ], "mendeley" : { "formattedCitation" : "(6)", "plainTextFormattedCitation" : "(6)", "previouslyFormattedCitation" : "(6)" }, "properties" : {  }, "schema" : "https://github.com/citation-style-language/schema/raw/master/csl-citation.json" }</w:instrText>
       </w:r>
       <w:r>
         <w:rPr>
@@ -1220,7 +1220,7 @@
         <w:rPr>
           <w:color w:val="000000" w:themeColor="text1"/>
         </w:rPr>
-        <w:instrText>ADDIN CSL_CITATION { "citationItems" : [ { "id" : "ITEM-1", "itemData" : { "author" : [ { "dropping-particle" : "", "family" : "Wanless", "given" : "IR", "non-dropping-particle" : "", "parse-names" : false, "suffix" : "" }, { "dropping-particle" : "", "family" : "Lentz", "given" : "JS", "non-dropping-particle" : "", "parse-names" : false, "suffix" : "" } ], "container-title" : "Hepatology", "id" : "ITEM-1", "issue" : "5", "issued" : { "date-parts" : [ [ "1990" ] ] }, "page" : "1106-1110", "title" : "Fatty Liver Hepatitis ( Steatohepatitis ) and Obesity : An Autopsy Study with Analysis of Risk Factors", "type" : "article-journal", "volume" : "12" }, "uris" : [ "http://www.mendeley.com/documents/?uuid=9404ad7e-f7e1-4b93-88fd-872e24ded589", "http://www.mendeley.com/documents/?uuid=7dd8e3e0-61ca-4f0f-84d7-8ea927698a46" ] } ], "mendeley" : { "formattedCitation" : "(7)", "plainTextFormattedCitation" : "(7)", "previouslyFormattedCitation" : "(7)" }, "properties" : { "noteIndex" : 0 }, "schema" : "https://github.com/citation-style-language/schema/raw/master/csl-citation.json" }</w:instrText>
+        <w:instrText>ADDIN CSL_CITATION { "citationItems" : [ { "id" : "ITEM-1", "itemData" : { "author" : [ { "dropping-particle" : "", "family" : "Wanless", "given" : "IR", "non-dropping-particle" : "", "parse-names" : false, "suffix" : "" }, { "dropping-particle" : "", "family" : "Lentz", "given" : "JS", "non-dropping-particle" : "", "parse-names" : false, "suffix" : "" } ], "container-title" : "Hepatology", "id" : "ITEM-1", "issue" : "5", "issued" : { "date-parts" : [ [ "1990" ] ] }, "page" : "1106-1110", "title" : "Fatty Liver Hepatitis ( Steatohepatitis ) and Obesity : An Autopsy Study with Analysis of Risk Factors", "type" : "article-journal", "volume" : "12" }, "uris" : [ "http://www.mendeley.com/documents/?uuid=9404ad7e-f7e1-4b93-88fd-872e24ded589", "http://www.mendeley.com/documents/?uuid=7dd8e3e0-61ca-4f0f-84d7-8ea927698a46" ] } ], "mendeley" : { "formattedCitation" : "(7)", "plainTextFormattedCitation" : "(7)", "previouslyFormattedCitation" : "(7)" }, "properties" : {  }, "schema" : "https://github.com/citation-style-language/schema/raw/master/csl-citation.json" }</w:instrText>
       </w:r>
       <w:r>
         <w:rPr>
@@ -1455,7 +1455,7 @@
         <w:rPr>
           <w:color w:val="000000" w:themeColor="text1"/>
         </w:rPr>
-        <w:instrText>ADDIN CSL_CITATION { "citationItems" : [ { "id" : "ITEM-1", "itemData" : { "DOI" : "10.1210/en.2012-2114", "author" : [ { "dropping-particle" : "", "family" : "Beaudry", "given" : "Jacqueline L", "non-dropping-particle" : "", "parse-names" : false, "suffix" : "" }, { "dropping-particle" : "", "family" : "Anna", "given" : "M D", "non-dropping-particle" : "", "parse-names" : false, "suffix" : "" }, { "dropping-particle" : "", "family" : "Teich", "given" : "Trevor", "non-dropping-particle" : "", "parse-names" : false, "suffix" : "" }, { "dropping-particle" : "", "family" : "Tsushima", "given" : "Robert", "non-dropping-particle" : "", "parse-names" : false, "suffix" : "" }, { "dropping-particle" : "", "family" : "Riddell", "given" : "Michael C", "non-dropping-particle" : "", "parse-names" : false, "suffix" : "" } ], "id" : "ITEM-1", "issue" : "September", "issued" : { "date-parts" : [ [ "2013" ] ] }, "page" : "3197-3208", "title" : "Exogenous Glucocorticoids and a High-Fat Diet Cause Severe Hyperglycemia and Hyperinsulinemia and Sprague-Dawley Rats", "type" : "article-journal", "volume" : "154" }, "uris" : [ "http://www.mendeley.com/documents/?uuid=f73d5664-8634-47e7-bba0-7afbb82d48eb", "http://www.mendeley.com/documents/?uuid=d482f80c-0d5e-47f2-bd78-0498abbc3d0d" ] }, { "id" : "ITEM-2", "itemData" : { "DOI" : "10.1242/dmm.008912", "author" : [ { "dropping-particle" : "", "family" : "Shpilberg", "given" : "Yaniv", "non-dropping-particle" : "", "parse-names" : false, "suffix" : "" }, { "dropping-particle" : "", "family" : "Beaudry", "given" : "Jacqueline L", "non-dropping-particle" : "", "parse-names" : false, "suffix" : "" }, { "dropping-particle" : "", "family" : "Souza", "given" : "Anna D", "non-dropping-particle" : "", "parse-names" : false, "suffix" : "" }, { "dropping-particle" : "", "family" : "Campbell", "given" : "Jonathan E", "non-dropping-particle" : "", "parse-names" : false, "suffix" : "" }, { "dropping-particle" : "", "family" : "Peckett", "given" : "Ashley", "non-dropping-particle" : "", "parse-names" : false, "suffix" : "" }, { "dropping-particle" : "", "family" : "Riddell", "given" : "Michael C", "non-dropping-particle" : "", "parse-names" : false, "suffix" : "" } ], "id" : "ITEM-2", "issued" : { "date-parts" : [ [ "2012" ] ] }, "page" : "671-680", "title" : "A rodent model of rapid-onset diabetes induced by glucocorticoids and high-fat feeding", "type" : "article-journal", "volume" : "680" }, "uris" : [ "http://www.mendeley.com/documents/?uuid=07d3b5df-adb6-44b9-9360-6bbf33be3f9f", "http://www.mendeley.com/documents/?uuid=289ee456-6801-4fcd-b01b-dd1098f2693b" ] } ], "mendeley" : { "formattedCitation" : "(8, 9)", "plainTextFormattedCitation" : "(8, 9)", "previouslyFormattedCitation" : "(8, 9)" }, "properties" : { "noteIndex" : 0 }, "schema" : "https://github.com/citation-style-language/schema/raw/master/csl-citation.json" }</w:instrText>
+        <w:instrText>ADDIN CSL_CITATION { "citationItems" : [ { "id" : "ITEM-1", "itemData" : { "DOI" : "10.1210/en.2012-2114", "author" : [ { "dropping-particle" : "", "family" : "Beaudry", "given" : "Jacqueline L", "non-dropping-particle" : "", "parse-names" : false, "suffix" : "" }, { "dropping-particle" : "", "family" : "Anna", "given" : "M D", "non-dropping-particle" : "", "parse-names" : false, "suffix" : "" }, { "dropping-particle" : "", "family" : "Teich", "given" : "Trevor", "non-dropping-particle" : "", "parse-names" : false, "suffix" : "" }, { "dropping-particle" : "", "family" : "Tsushima", "given" : "Robert", "non-dropping-particle" : "", "parse-names" : false, "suffix" : "" }, { "dropping-particle" : "", "family" : "Riddell", "given" : "Michael C", "non-dropping-particle" : "", "parse-names" : false, "suffix" : "" } ], "id" : "ITEM-1", "issue" : "September", "issued" : { "date-parts" : [ [ "2013" ] ] }, "page" : "3197-3208", "title" : "Exogenous Glucocorticoids and a High-Fat Diet Cause Severe Hyperglycemia and Hyperinsulinemia and Sprague-Dawley Rats", "type" : "article-journal", "volume" : "154" }, "uris" : [ "http://www.mendeley.com/documents/?uuid=f73d5664-8634-47e7-bba0-7afbb82d48eb", "http://www.mendeley.com/documents/?uuid=d482f80c-0d5e-47f2-bd78-0498abbc3d0d" ] }, { "id" : "ITEM-2", "itemData" : { "DOI" : "10.1242/dmm.008912", "author" : [ { "dropping-particle" : "", "family" : "Shpilberg", "given" : "Yaniv", "non-dropping-particle" : "", "parse-names" : false, "suffix" : "" }, { "dropping-particle" : "", "family" : "Beaudry", "given" : "Jacqueline L", "non-dropping-particle" : "", "parse-names" : false, "suffix" : "" }, { "dropping-particle" : "", "family" : "Souza", "given" : "Anna D", "non-dropping-particle" : "", "parse-names" : false, "suffix" : "" }, { "dropping-particle" : "", "family" : "Campbell", "given" : "Jonathan E", "non-dropping-particle" : "", "parse-names" : false, "suffix" : "" }, { "dropping-particle" : "", "family" : "Peckett", "given" : "Ashley", "non-dropping-particle" : "", "parse-names" : false, "suffix" : "" }, { "dropping-particle" : "", "family" : "Riddell", "given" : "Michael C", "non-dropping-particle" : "", "parse-names" : false, "suffix" : "" } ], "id" : "ITEM-2", "issued" : { "date-parts" : [ [ "2012" ] ] }, "page" : "671-680", "title" : "A rodent model of rapid-onset diabetes induced by glucocorticoids and high-fat feeding", "type" : "article-journal", "volume" : "680" }, "uris" : [ "http://www.mendeley.com/documents/?uuid=07d3b5df-adb6-44b9-9360-6bbf33be3f9f", "http://www.mendeley.com/documents/?uuid=289ee456-6801-4fcd-b01b-dd1098f2693b" ] } ], "mendeley" : { "formattedCitation" : "(8, 9)", "plainTextFormattedCitation" : "(8, 9)", "previouslyFormattedCitation" : "(8, 9)" }, "properties" : {  }, "schema" : "https://github.com/citation-style-language/schema/raw/master/csl-citation.json" }</w:instrText>
       </w:r>
       <w:r>
         <w:rPr>
@@ -1545,7 +1545,7 @@
         <w:rPr>
           <w:color w:val="000000" w:themeColor="text1"/>
         </w:rPr>
-        <w:instrText>ADDIN CSL_CITATION { "citationItems" : [ { "id" : "ITEM-1", "itemData" : { "author" : [ { "dropping-particle" : "", "family" : "Dardevet", "given" : "Dominique", "non-dropping-particle" : "", "parse-names" : false, "suffix" : "" }, { "dropping-particle" : "", "family" : "Somet", "given" : "Claire", "non-dropping-particle" : "", "parse-names" : false, "suffix" : "" }, { "dropping-particle" : "", "family" : "Taillandier", "given" : "Daniel", "non-dropping-particle" : "", "parse-names" : false, "suffix" : "" }, { "dropping-particle" : "", "family" : "Savary", "given" : "Isabelle", "non-dropping-particle" : "", "parse-names" : false, "suffix" : "" }, { "dropping-particle" : "", "family" : "Attaix", "given" : "Didier", "non-dropping-particle" : "", "parse-names" : false, "suffix" : "" }, { "dropping-particle" : "", "family" : "Grizard", "given" : "Jean", "non-dropping-particle" : "", "parse-names" : false, "suffix" : "" } ], "container-title" : "Journal of Clinical Investigation", "id" : "ITEM-1", "issue" : "31", "issued" : { "date-parts" : [ [ "1995" ] ] }, "page" : "2113-2119", "title" : "Sensitivity and Protein Turnover Response to Glucocorticoids Are Different in Skeletal Muscle from Adult and Old Rats Lack of Regulation of the Ubiquitin-Proteasome Proteolytic Pathway in Aging", "type" : "article-journal", "volume" : "96" }, "uris" : [ "http://www.mendeley.com/documents/?uuid=81bcfc2d-09c4-4cde-9365-41eda0ec82bb", "http://www.mendeley.com/documents/?uuid=d6893f3f-604c-4f81-8e6e-8104414a6e83" ] }, { "id" : "ITEM-2", "itemData" : { "DOI" : "10.1530/JME-15-0119", "ISSN" : "0952-5041", "PMID" : "26150553", "abstract" : "Glucocorticoids have major effects on adipose tissue metabolism. To study tissue mRNA expression changes induced by chronic elevated endogenous glucocorticoids, we performed RNA sequencing on subcutaneous adipose tissue from patients with Cushing's disease (n=5) compared to patients with non-functioning pituitary adenomas (n=11). We found higher expression of transcripts involved in several metabolic pathways, including lipogenesis, proteolysis and glucose oxidation as well as decreased expression of transcripts involved in inflammation and protein synthesis. To further study this in a model system, we subjected mice to dexamethasone treatment for 12 weeks and analyzed their inguinal (subcutaneous) fat pads, which led to similar findings. Additionally, mice treated with dexamethasone showed drastic decreases in lean body mass as well as increased fat mass, further supporting the human transcriptomic data. These data provide insight to transcriptional changes that may be responsible for the co-morbidities associated with chronic elevations of glucocorticoids.", "author" : [ { "dropping-particle" : "", "family" : "Hochberg", "given" : "Irit", "non-dropping-particle" : "", "parse-names" : false, "suffix" : "" }, { "dropping-particle" : "", "family" : "Harvey", "given" : "Innocence", "non-dropping-particle" : "", "parse-names" : false, "suffix" : "" }, { "dropping-particle" : "", "family" : "Tran", "given" : "Quynh T.", "non-dropping-particle" : "", "parse-names" : false, "suffix" : "" }, { "dropping-particle" : "", "family" : "Stephenson", "given" : "Erin J.", "non-dropping-particle" : "", "parse-names" : false, "suffix" : "" }, { "dropping-particle" : "", "family" : "Barkan", "given" : "Ariel L", "non-dropping-particle" : "", "parse-names" : false, "suffix" : "" }, { "dropping-particle" : "", "family" : "Saltiel", "given" : "Alan R", "non-dropping-particle" : "", "parse-names" : false, "suffix" : "" }, { "dropping-particle" : "", "family" : "Chandler", "given" : "William F.", "non-dropping-particle" : "", "parse-names" : false, "suffix" : "" }, { "dropping-particle" : "", "family" : "Bridges", "given" : "Dave", "non-dropping-particle" : "", "parse-names" : false, "suffix" : "" } ], "container-title" : "Journal of Molecular Endocrinology", "id" : "ITEM-2", "issue" : "2", "issued" : { "date-parts" : [ [ "2015", "10" ] ] }, "page" : "81-94", "title" : "Gene expression changes in subcutaneous adipose tissue due to Cushing's disease", "type" : "article-journal", "volume" : "55" }, "uris" : [ "http://www.mendeley.com/documents/?uuid=c9451b66-5bf3-4028-81a5-5d6a8a2137cb" ] }, { "id" : "ITEM-3", "itemData" : { "DOI" : "10.1016/j.biocel.2013.05.036", "ISSN" : "1357-2725", "author" : [ { "dropping-particle" : "", "family" : "Schakman", "given" : "O", "non-dropping-particle" : "", "parse-names" : false, "suffix" : "" }, { "dropping-particle" : "", "family" : "Kalista", "given" : "S", "non-dropping-particle" : "", "parse-names" : false, "suffix" : "" }, { "dropping-particle" : "", "family" : "Barb\u00e9", "given" : "C", "non-dropping-particle" : "", "parse-names" : false, "suffix" : "" }, { "dropping-particle" : "", "family" : "Loumaye", "given" : "A", "non-dropping-particle" : "", "parse-names" : false, "suffix" : "" }, { "dropping-particle" : "", "family" : "Thissen", "given" : "J P", "non-dropping-particle" : "", "parse-names" : false, "suffix" : "" } ], "container-title" : "International Journal of Biochemistry and Cell Biology", "id" : "ITEM-3", "issue" : "10", "issued" : { "date-parts" : [ [ "2013" ] ] }, "page" : "2163-2172", "publisher" : "Elsevier Ltd", "title" : "Glucocorticoid-induced skeletal muscle atrophy \u0b1d", "type" : "article-journal", "volume" : "45" }, "uris" : [ "http://www.mendeley.com/documents/?uuid=c967d885-e6b8-4af2-8b84-ff7cc56a2abd", "http://www.mendeley.com/documents/?uuid=93edc402-3418-48b8-b1b5-ad449932c506" ] } ], "mendeley" : { "formattedCitation" : "(10\u201312)", "plainTextFormattedCitation" : "(10\u201312)", "previouslyFormattedCitation" : "(10\u201312)" }, "properties" : { "noteIndex" : 0 }, "schema" : "https://github.com/citation-style-language/schema/raw/master/csl-citation.json" }</w:instrText>
+        <w:instrText>ADDIN CSL_CITATION { "citationItems" : [ { "id" : "ITEM-1", "itemData" : { "author" : [ { "dropping-particle" : "", "family" : "Dardevet", "given" : "Dominique", "non-dropping-particle" : "", "parse-names" : false, "suffix" : "" }, { "dropping-particle" : "", "family" : "Somet", "given" : "Claire", "non-dropping-particle" : "", "parse-names" : false, "suffix" : "" }, { "dropping-particle" : "", "family" : "Taillandier", "given" : "Daniel", "non-dropping-particle" : "", "parse-names" : false, "suffix" : "" }, { "dropping-particle" : "", "family" : "Savary", "given" : "Isabelle", "non-dropping-particle" : "", "parse-names" : false, "suffix" : "" }, { "dropping-particle" : "", "family" : "Attaix", "given" : "Didier", "non-dropping-particle" : "", "parse-names" : false, "suffix" : "" }, { "dropping-particle" : "", "family" : "Grizard", "given" : "Jean", "non-dropping-particle" : "", "parse-names" : false, "suffix" : "" } ], "container-title" : "Journal of Clinical Investigation", "id" : "ITEM-1", "issue" : "31", "issued" : { "date-parts" : [ [ "1995" ] ] }, "page" : "2113-2119", "title" : "Sensitivity and Protein Turnover Response to Glucocorticoids Are Different in Skeletal Muscle from Adult and Old Rats Lack of Regulation of the Ubiquitin-Proteasome Proteolytic Pathway in Aging", "type" : "article-journal", "volume" : "96" }, "uris" : [ "http://www.mendeley.com/documents/?uuid=81bcfc2d-09c4-4cde-9365-41eda0ec82bb", "http://www.mendeley.com/documents/?uuid=d6893f3f-604c-4f81-8e6e-8104414a6e83" ] }, { "id" : "ITEM-2", "itemData" : { "DOI" : "10.1530/JME-15-0119", "ISSN" : "0952-5041", "PMID" : "26150553", "abstract" : "Glucocorticoids have major effects on adipose tissue metabolism. To study tissue mRNA expression changes induced by chronic elevated endogenous glucocorticoids, we performed RNA sequencing on subcutaneous adipose tissue from patients with Cushing's disease (n=5) compared to patients with non-functioning pituitary adenomas (n=11). We found higher expression of transcripts involved in several metabolic pathways, including lipogenesis, proteolysis and glucose oxidation as well as decreased expression of transcripts involved in inflammation and protein synthesis. To further study this in a model system, we subjected mice to dexamethasone treatment for 12 weeks and analyzed their inguinal (subcutaneous) fat pads, which led to similar findings. Additionally, mice treated with dexamethasone showed drastic decreases in lean body mass as well as increased fat mass, further supporting the human transcriptomic data. These data provide insight to transcriptional changes that may be responsible for the co-morbidities associated with chronic elevations of glucocorticoids.", "author" : [ { "dropping-particle" : "", "family" : "Hochberg", "given" : "Irit", "non-dropping-particle" : "", "parse-names" : false, "suffix" : "" }, { "dropping-particle" : "", "family" : "Harvey", "given" : "Innocence", "non-dropping-particle" : "", "parse-names" : false, "suffix" : "" }, { "dropping-particle" : "", "family" : "Tran", "given" : "Quynh T.", "non-dropping-particle" : "", "parse-names" : false, "suffix" : "" }, { "dropping-particle" : "", "family" : "Stephenson", "given" : "Erin J.", "non-dropping-particle" : "", "parse-names" : false, "suffix" : "" }, { "dropping-particle" : "", "family" : "Barkan", "given" : "Ariel L", "non-dropping-particle" : "", "parse-names" : false, "suffix" : "" }, { "dropping-particle" : "", "family" : "Saltiel", "given" : "Alan R", "non-dropping-particle" : "", "parse-names" : false, "suffix" : "" }, { "dropping-particle" : "", "family" : "Chandler", "given" : "William F.", "non-dropping-particle" : "", "parse-names" : false, "suffix" : "" }, { "dropping-particle" : "", "family" : "Bridges", "given" : "Dave", "non-dropping-particle" : "", "parse-names" : false, "suffix" : "" } ], "container-title" : "Journal of Molecular Endocrinology", "id" : "ITEM-2", "issue" : "2", "issued" : { "date-parts" : [ [ "2015", "10" ] ] }, "page" : "81-94", "title" : "Gene expression changes in subcutaneous adipose tissue due to Cushing's disease", "type" : "article-journal", "volume" : "55" }, "uris" : [ "http://www.mendeley.com/documents/?uuid=c9451b66-5bf3-4028-81a5-5d6a8a2137cb" ] }, { "id" : "ITEM-3", "itemData" : { "DOI" : "10.1016/j.biocel.2013.05.036", "ISSN" : "1357-2725", "author" : [ { "dropping-particle" : "", "family" : "Schakman", "given" : "O", "non-dropping-particle" : "", "parse-names" : false, "suffix" : "" }, { "dropping-particle" : "", "family" : "Kalista", "given" : "S", "non-dropping-particle" : "", "parse-names" : false, "suffix" : "" }, { "dropping-particle" : "", "family" : "Barb\u00e9", "given" : "C", "non-dropping-particle" : "", "parse-names" : false, "suffix" : "" }, { "dropping-particle" : "", "family" : "Loumaye", "given" : "A", "non-dropping-particle" : "", "parse-names" : false, "suffix" : "" }, { "dropping-particle" : "", "family" : "Thissen", "given" : "J P", "non-dropping-particle" : "", "parse-names" : false, "suffix" : "" } ], "container-title" : "International Journal of Biochemistry and Cell Biology", "id" : "ITEM-3", "issue" : "10", "issued" : { "date-parts" : [ [ "2013" ] ] }, "page" : "2163-2172", "publisher" : "Elsevier Ltd", "title" : "Glucocorticoid-induced skeletal muscle atrophy \u0b1d", "type" : "article-journal", "volume" : "45" }, "uris" : [ "http://www.mendeley.com/documents/?uuid=c967d885-e6b8-4af2-8b84-ff7cc56a2abd", "http://www.mendeley.com/documents/?uuid=93edc402-3418-48b8-b1b5-ad449932c506" ] } ], "mendeley" : { "formattedCitation" : "(10\u201312)", "plainTextFormattedCitation" : "(10\u201312)", "previouslyFormattedCitation" : "(10\u201312)" }, "properties" : {  }, "schema" : "https://github.com/citation-style-language/schema/raw/master/csl-citation.json" }</w:instrText>
       </w:r>
       <w:r>
         <w:rPr>
@@ -1582,7 +1582,7 @@
         <w:rPr>
           <w:color w:val="000000" w:themeColor="text1"/>
         </w:rPr>
-        <w:instrText>ADDIN CSL_CITATION { "citationItems" : [ { "id" : "ITEM-1", "itemData" : { "DOI" : "10.1530/JME-15-0119", "ISSN" : "0952-5041", "PMID" : "26150553", "abstract" : "Glucocorticoids have major effects on adipose tissue metabolism. To study tissue mRNA expression changes induced by chronic elevated endogenous glucocorticoids, we performed RNA sequencing on subcutaneous adipose tissue from patients with Cushing's disease (n=5) compared to patients with non-functioning pituitary adenomas (n=11). We found higher expression of transcripts involved in several metabolic pathways, including lipogenesis, proteolysis and glucose oxidation as well as decreased expression of transcripts involved in inflammation and protein synthesis. To further study this in a model system, we subjected mice to dexamethasone treatment for 12 weeks and analyzed their inguinal (subcutaneous) fat pads, which led to similar findings. Additionally, mice treated with dexamethasone showed drastic decreases in lean body mass as well as increased fat mass, further supporting the human transcriptomic data. These data provide insight to transcriptional changes that may be responsible for the co-morbidities associated with chronic elevations of glucocorticoids.", "author" : [ { "dropping-particle" : "", "family" : "Hochberg", "given" : "Irit", "non-dropping-particle" : "", "parse-names" : false, "suffix" : "" }, { "dropping-particle" : "", "family" : "Harvey", "given" : "Innocence", "non-dropping-particle" : "", "parse-names" : false, "suffix" : "" }, { "dropping-particle" : "", "family" : "Tran", "given" : "Quynh T.", "non-dropping-particle" : "", "parse-names" : false, "suffix" : "" }, { "dropping-particle" : "", "family" : "Stephenson", "given" : "Erin J.", "non-dropping-particle" : "", "parse-names" : false, "suffix" : "" }, { "dropping-particle" : "", "family" : "Barkan", "given" : "Ariel L", "non-dropping-particle" : "", "parse-names" : false, "suffix" : "" }, { "dropping-particle" : "", "family" : "Saltiel", "given" : "Alan R", "non-dropping-particle" : "", "parse-names" : false, "suffix" : "" }, { "dropping-particle" : "", "family" : "Chandler", "given" : "William F.", "non-dropping-particle" : "", "parse-names" : false, "suffix" : "" }, { "dropping-particle" : "", "family" : "Bridges", "given" : "Dave", "non-dropping-particle" : "", "parse-names" : false, "suffix" : "" } ], "container-title" : "Journal of Molecular Endocrinology", "id" : "ITEM-1", "issue" : "2", "issued" : { "date-parts" : [ [ "2015", "10" ] ] }, "page" : "81-94", "title" : "Gene expression changes in subcutaneous adipose tissue due to Cushing's disease", "type" : "article-journal", "volume" : "55" }, "uris" : [ "http://www.mendeley.com/documents/?uuid=c9451b66-5bf3-4028-81a5-5d6a8a2137cb" ] }, { "id" : "ITEM-2", "itemData" : { "author" : [ { "dropping-particle" : "", "family" : "Abad", "given" : "Veronica", "non-dropping-particle" : "", "parse-names" : false, "suffix" : "" }, { "dropping-particle" : "", "family" : "Chrousos", "given" : "George P", "non-dropping-particle" : "", "parse-names" : false, "suffix" : "" }, { "dropping-particle" : "", "family" : "Reynolds", "given" : "James C", "non-dropping-particle" : "", "parse-names" : false, "suffix" : "" }, { "dropping-particle" : "", "family" : "Nieman", "given" : "Lynnette K", "non-dropping-particle" : "", "parse-names" : false, "suffix" : "" }, { "dropping-particle" : "", "family" : "Hill", "given" : "Suvimol C", "non-dropping-particle" : "", "parse-names" : false, "suffix" : "" }, { "dropping-particle" : "", "family" : "Weinstein", "given" : "Robert S", "non-dropping-particle" : "", "parse-names" : false, "suffix" : "" }, { "dropping-particle" : "", "family" : "Leong", "given" : "Gary M", "non-dropping-particle" : "", "parse-names" : false, "suffix" : "" } ], "id" : "ITEM-2", "issue" : "10", "issued" : { "date-parts" : [ [ "2001" ] ] }, "page" : "1879-1885", "title" : "Glucocorticoid Excess During Adolescence Leads to a Major Persistent Deficit in Bone Mass and an Increase in Central Body Fat", "type" : "article-journal", "volume" : "16" }, "uris" : [ "http://www.mendeley.com/documents/?uuid=1646e54b-c9cf-4a27-897d-fe3976668eb5", "http://www.mendeley.com/documents/?uuid=6e1eac4a-e9c8-40af-b8e1-6941914e2ee5" ] }, { "id" : "ITEM-3", "itemData" : { "DOI" : "10.1111/j.1365-2265.2010.03829.x.MRI", "author" : [ { "dropping-particle" : "", "family" : "Geer", "given" : "Eliza B", "non-dropping-particle" : "", "parse-names" : false, "suffix" : "" }, { "dropping-particle" : "", "family" : "Shen", "given" : "Wei", "non-dropping-particle" : "", "parse-names" : false, "suffix" : "" }, { "dropping-particle" : "", "family" : "Gallagher", "given" : "Dympna", "non-dropping-particle" : "", "parse-names" : false, "suffix" : "" }, { "dropping-particle" : "", "family" : "Punyanitya", "given" : "Mark", "non-dropping-particle" : "", "parse-names" : false, "suffix" : "" }, { "dropping-particle" : "", "family" : "Looker", "given" : "Helen C", "non-dropping-particle" : "", "parse-names" : false, "suffix" : "" }, { "dropping-particle" : "", "family" : "Post", "given" : "Kalmon D", "non-dropping-particle" : "", "parse-names" : false, "suffix" : "" }, { "dropping-particle" : "", "family" : "Freda", "given" : "Pamela U", "non-dropping-particle" : "", "parse-names" : false, "suffix" : "" } ], "id" : "ITEM-3", "issue" : "4", "issued" : { "date-parts" : [ [ "2011" ] ] }, "page" : "469-475", "title" : "Female Patients with Cushing \u2019 s Disease", "type" : "article-journal", "volume" : "73" }, "uris" : [ "http://www.mendeley.com/documents/?uuid=784b6339-e376-4958-93db-f7aed2dbad63", "http://www.mendeley.com/documents/?uuid=904aaa0f-e81e-497b-9af3-55d56000cd32" ] } ], "mendeley" : { "formattedCitation" : "(11, 13, 14)", "plainTextFormattedCitation" : "(11, 13, 14)", "previouslyFormattedCitation" : "(11, 13, 14)" }, "properties" : { "noteIndex" : 0 }, "schema" : "https://github.com/citation-style-language/schema/raw/master/csl-citation.json" }</w:instrText>
+        <w:instrText>ADDIN CSL_CITATION { "citationItems" : [ { "id" : "ITEM-1", "itemData" : { "DOI" : "10.1530/JME-15-0119", "ISSN" : "0952-5041", "PMID" : "26150553", "abstract" : "Glucocorticoids have major effects on adipose tissue metabolism. To study tissue mRNA expression changes induced by chronic elevated endogenous glucocorticoids, we performed RNA sequencing on subcutaneous adipose tissue from patients with Cushing's disease (n=5) compared to patients with non-functioning pituitary adenomas (n=11). We found higher expression of transcripts involved in several metabolic pathways, including lipogenesis, proteolysis and glucose oxidation as well as decreased expression of transcripts involved in inflammation and protein synthesis. To further study this in a model system, we subjected mice to dexamethasone treatment for 12 weeks and analyzed their inguinal (subcutaneous) fat pads, which led to similar findings. Additionally, mice treated with dexamethasone showed drastic decreases in lean body mass as well as increased fat mass, further supporting the human transcriptomic data. These data provide insight to transcriptional changes that may be responsible for the co-morbidities associated with chronic elevations of glucocorticoids.", "author" : [ { "dropping-particle" : "", "family" : "Hochberg", "given" : "Irit", "non-dropping-particle" : "", "parse-names" : false, "suffix" : "" }, { "dropping-particle" : "", "family" : "Harvey", "given" : "Innocence", "non-dropping-particle" : "", "parse-names" : false, "suffix" : "" }, { "dropping-particle" : "", "family" : "Tran", "given" : "Quynh T.", "non-dropping-particle" : "", "parse-names" : false, "suffix" : "" }, { "dropping-particle" : "", "family" : "Stephenson", "given" : "Erin J.", "non-dropping-particle" : "", "parse-names" : false, "suffix" : "" }, { "dropping-particle" : "", "family" : "Barkan", "given" : "Ariel L", "non-dropping-particle" : "", "parse-names" : false, "suffix" : "" }, { "dropping-particle" : "", "family" : "Saltiel", "given" : "Alan R", "non-dropping-particle" : "", "parse-names" : false, "suffix" : "" }, { "dropping-particle" : "", "family" : "Chandler", "given" : "William F.", "non-dropping-particle" : "", "parse-names" : false, "suffix" : "" }, { "dropping-particle" : "", "family" : "Bridges", "given" : "Dave", "non-dropping-particle" : "", "parse-names" : false, "suffix" : "" } ], "container-title" : "Journal of Molecular Endocrinology", "id" : "ITEM-1", "issue" : "2", "issued" : { "date-parts" : [ [ "2015", "10" ] ] }, "page" : "81-94", "title" : "Gene expression changes in subcutaneous adipose tissue due to Cushing's disease", "type" : "article-journal", "volume" : "55" }, "uris" : [ "http://www.mendeley.com/documents/?uuid=c9451b66-5bf3-4028-81a5-5d6a8a2137cb" ] }, { "id" : "ITEM-2", "itemData" : { "author" : [ { "dropping-particle" : "", "family" : "Abad", "given" : "Veronica", "non-dropping-particle" : "", "parse-names" : false, "suffix" : "" }, { "dropping-particle" : "", "family" : "Chrousos", "given" : "George P", "non-dropping-particle" : "", "parse-names" : false, "suffix" : "" }, { "dropping-particle" : "", "family" : "Reynolds", "given" : "James C", "non-dropping-particle" : "", "parse-names" : false, "suffix" : "" }, { "dropping-particle" : "", "family" : "Nieman", "given" : "Lynnette K", "non-dropping-particle" : "", "parse-names" : false, "suffix" : "" }, { "dropping-particle" : "", "family" : "Hill", "given" : "Suvimol C", "non-dropping-particle" : "", "parse-names" : false, "suffix" : "" }, { "dropping-particle" : "", "family" : "Weinstein", "given" : "Robert S", "non-dropping-particle" : "", "parse-names" : false, "suffix" : "" }, { "dropping-particle" : "", "family" : "Leong", "given" : "Gary M", "non-dropping-particle" : "", "parse-names" : false, "suffix" : "" } ], "id" : "ITEM-2", "issue" : "10", "issued" : { "date-parts" : [ [ "2001" ] ] }, "page" : "1879-1885", "title" : "Glucocorticoid Excess During Adolescence Leads to a Major Persistent Deficit in Bone Mass and an Increase in Central Body Fat", "type" : "article-journal", "volume" : "16" }, "uris" : [ "http://www.mendeley.com/documents/?uuid=1646e54b-c9cf-4a27-897d-fe3976668eb5", "http://www.mendeley.com/documents/?uuid=6e1eac4a-e9c8-40af-b8e1-6941914e2ee5" ] }, { "id" : "ITEM-3", "itemData" : { "DOI" : "10.1111/j.1365-2265.2010.03829.x.MRI", "author" : [ { "dropping-particle" : "", "family" : "Geer", "given" : "Eliza B", "non-dropping-particle" : "", "parse-names" : false, "suffix" : "" }, { "dropping-particle" : "", "family" : "Shen", "given" : "Wei", "non-dropping-particle" : "", "parse-names" : false, "suffix" : "" }, { "dropping-particle" : "", "family" : "Gallagher", "given" : "Dympna", "non-dropping-particle" : "", "parse-names" : false, "suffix" : "" }, { "dropping-particle" : "", "family" : "Punyanitya", "given" : "Mark", "non-dropping-particle" : "", "parse-names" : false, "suffix" : "" }, { "dropping-particle" : "", "family" : "Looker", "given" : "Helen C", "non-dropping-particle" : "", "parse-names" : false, "suffix" : "" }, { "dropping-particle" : "", "family" : "Post", "given" : "Kalmon D", "non-dropping-particle" : "", "parse-names" : false, "suffix" : "" }, { "dropping-particle" : "", "family" : "Freda", "given" : "Pamela U", "non-dropping-particle" : "", "parse-names" : false, "suffix" : "" } ], "id" : "ITEM-3", "issue" : "4", "issued" : { "date-parts" : [ [ "2011" ] ] }, "page" : "469-475", "title" : "Female Patients with Cushing \u2019 s Disease", "type" : "article-journal", "volume" : "73" }, "uris" : [ "http://www.mendeley.com/documents/?uuid=784b6339-e376-4958-93db-f7aed2dbad63", "http://www.mendeley.com/documents/?uuid=904aaa0f-e81e-497b-9af3-55d56000cd32" ] } ], "mendeley" : { "formattedCitation" : "(11, 13, 14)", "plainTextFormattedCitation" : "(11, 13, 14)", "previouslyFormattedCitation" : "(11, 13, 14)" }, "properties" : {  }, "schema" : "https://github.com/citation-style-language/schema/raw/master/csl-citation.json" }</w:instrText>
       </w:r>
       <w:r>
         <w:rPr>
@@ -1637,7 +1637,7 @@
         <w:rPr>
           <w:color w:val="000000" w:themeColor="text1"/>
         </w:rPr>
-        <w:instrText>ADDIN CSL_CITATION { "citationItems" : [ { "id" : "ITEM-1", "itemData" : { "DOI" : "10.1242/dmm.008912", "author" : [ { "dropping-particle" : "", "family" : "Shpilberg", "given" : "Yaniv", "non-dropping-particle" : "", "parse-names" : false, "suffix" : "" }, { "dropping-particle" : "", "family" : "Beaudry", "given" : "Jacqueline L", "non-dropping-particle" : "", "parse-names" : false, "suffix" : "" }, { "dropping-particle" : "", "family" : "Souza", "given" : "Anna D", "non-dropping-particle" : "", "parse-names" : false, "suffix" : "" }, { "dropping-particle" : "", "family" : "Campbell", "given" : "Jonathan E", "non-dropping-particle" : "", "parse-names" : false, "suffix" : "" }, { "dropping-particle" : "", "family" : "Peckett", "given" : "Ashley", "non-dropping-particle" : "", "parse-names" : false, "suffix" : "" }, { "dropping-particle" : "", "family" : "Riddell", "given" : "Michael C", "non-dropping-particle" : "", "parse-names" : false, "suffix" : "" } ], "id" : "ITEM-1", "issued" : { "date-parts" : [ [ "2012" ] ] }, "page" : "671-680", "title" : "A rodent model of rapid-onset diabetes induced by glucocorticoids and high-fat feeding", "type" : "article-journal", "volume" : "680" }, "uris" : [ "http://www.mendeley.com/documents/?uuid=289ee456-6801-4fcd-b01b-dd1098f2693b" ] } ], "mendeley" : { "formattedCitation" : "(9)", "plainTextFormattedCitation" : "(9)", "previouslyFormattedCitation" : "(9)" }, "properties" : { "noteIndex" : 4 }, "schema" : "https://github.com/citation-style-language/schema/raw/master/csl-citation.json" }</w:instrText>
+        <w:instrText>ADDIN CSL_CITATION { "citationItems" : [ { "id" : "ITEM-1", "itemData" : { "DOI" : "10.1242/dmm.008912", "author" : [ { "dropping-particle" : "", "family" : "Shpilberg", "given" : "Yaniv", "non-dropping-particle" : "", "parse-names" : false, "suffix" : "" }, { "dropping-particle" : "", "family" : "Beaudry", "given" : "Jacqueline L", "non-dropping-particle" : "", "parse-names" : false, "suffix" : "" }, { "dropping-particle" : "", "family" : "Souza", "given" : "Anna D", "non-dropping-particle" : "", "parse-names" : false, "suffix" : "" }, { "dropping-particle" : "", "family" : "Campbell", "given" : "Jonathan E", "non-dropping-particle" : "", "parse-names" : false, "suffix" : "" }, { "dropping-particle" : "", "family" : "Peckett", "given" : "Ashley", "non-dropping-particle" : "", "parse-names" : false, "suffix" : "" }, { "dropping-particle" : "", "family" : "Riddell", "given" : "Michael C", "non-dropping-particle" : "", "parse-names" : false, "suffix" : "" } ], "id" : "ITEM-1", "issued" : { "date-parts" : [ [ "2012" ] ] }, "page" : "671-680", "title" : "A rodent model of rapid-onset diabetes induced by glucocorticoids and high-fat feeding", "type" : "article-journal", "volume" : "680" }, "uris" : [ "http://www.mendeley.com/documents/?uuid=289ee456-6801-4fcd-b01b-dd1098f2693b" ] } ], "mendeley" : { "formattedCitation" : "(9)", "plainTextFormattedCitation" : "(9)", "previouslyFormattedCitation" : "(9)" }, "properties" : {  }, "schema" : "https://github.com/citation-style-language/schema/raw/master/csl-citation.json" }</w:instrText>
       </w:r>
       <w:r>
         <w:rPr>
@@ -1686,7 +1686,7 @@
         <w:rPr>
           <w:color w:val="000000" w:themeColor="text1"/>
         </w:rPr>
-        <w:instrText>ADDIN CSL_CITATION { "citationItems" : [ { "id" : "ITEM-1", "itemData" : { "author" : [ { "dropping-particle" : "", "family" : "Djurhuus", "given" : "C B", "non-dropping-particle" : "", "parse-names" : false, "suffix" : "" }, { "dropping-particle" : "", "family" : "Gravholt", "given" : "C H", "non-dropping-particle" : "", "parse-names" : false, "suffix" : "" }, { "dropping-particle" : "", "family" : "Nielsen", "given" : "S", "non-dropping-particle" : "", "parse-names" : false, "suffix" : "" }, { "dropping-particle" : "", "family" : "Pedersen", "given" : "S B", "non-dropping-particle" : "", "parse-names" : false, "suffix" : "" }, { "dropping-particle" : "", "family" : "M\u00f8ller", "given" : "N", "non-dropping-particle" : "", "parse-names" : false, "suffix" : "" }, { "dropping-particle" : "", "family" : "Schmitz", "given" : "O", "non-dropping-particle" : "", "parse-names" : false, "suffix" : "" } ], "id" : "ITEM-1", "issued" : { "date-parts" : [ [ "2004" ] ] }, "page" : "488-494", "title" : "Additive effects of cortisol and growth hormone on regional and systemic lipolysis in humans", "type" : "article-journal" }, "uris" : [ "http://www.mendeley.com/documents/?uuid=f9360450-92ea-43c6-bc63-c493826eff65", "http://www.mendeley.com/documents/?uuid=1738b968-7205-4f18-8050-0ab72cec4ed3" ] }, { "id" : "ITEM-2", "itemData" : { "author" : [ { "dropping-particle" : "", "family" : "Kr\u0161ek", "given" : "M", "non-dropping-particle" : "", "parse-names" : false, "suffix" : "" }, { "dropping-particle" : "", "family" : "Rosick\u00e1", "given" : "M", "non-dropping-particle" : "", "parse-names" : false, "suffix" : "" }, { "dropping-particle" : "", "family" : "Nedv\u00eddkov\u00e1", "given" : "J", "non-dropping-particle" : "", "parse-names" : false, "suffix" : "" }, { "dropping-particle" : "", "family" : "Kov\u00e1", "given" : "H Kvasni \u010c", "non-dropping-particle" : "", "parse-names" : false, "suffix" : "" }, { "dropping-particle" : "", "family" : "H\u00e1na", "given" : "V", "non-dropping-particle" : "", "parse-names" : false, "suffix" : "" }, { "dropping-particle" : "", "family" : "Marek", "given" : "J", "non-dropping-particle" : "", "parse-names" : false, "suffix" : "" }, { "dropping-particle" : "", "family" : "Haluz\u00edk", "given" : "M", "non-dropping-particle" : "", "parse-names" : false, "suffix" : "" }, { "dropping-particle" : "", "family" : "Lai", "given" : "E W", "non-dropping-particle" : "", "parse-names" : false, "suffix" : "" }, { "dropping-particle" : "", "family" : "Pac\u00e1k", "given" : "K", "non-dropping-particle" : "", "parse-names" : false, "suffix" : "" } ], "id" : "ITEM-2", "issued" : { "date-parts" : [ [ "2006" ] ] }, "page" : "421-428", "title" : "Increased Lipolysis of Subcutaneous Abdominal Adipose Tissue and Altered Noradrenergic Activity in Patients with Cushing \u2018 s Syndrome : An In-vivo Microdialysis Study", "type" : "article-journal" }, "uris" : [ "http://www.mendeley.com/documents/?uuid=05be40ed-e631-416e-955c-ee2c66e7820e", "http://www.mendeley.com/documents/?uuid=8ac4072e-3a3d-4cb9-92f6-e2bbf0cd1528" ] }, { "id" : "ITEM-3", "itemData" : { "DOI" : "10.1152/ajpendo.00544.2001", "ISBN" : "0193-1849 (Print)\\r0193-1849 (Linking)", "ISSN" : "0193-1849", "PMID" : "12067858", "abstract" : "Cortisol's effects on lipid metabolism are controversial and may involve stimulation of both lipolysis and lipogenesis. This study was undertaken to define the role of physiological hypercortisolemia on systemic and regional lipolysis in humans. We investigated seven healthy young male volunteers after an overnight fast on two occasions by means of microdialysis and palmitate turnover in a placebo-controlled manner with a pancreatic pituitary clamp involving inhibition with somatostatin and substitution of growth hormone, glucagon, and insulin at basal levels. Hydrocortisone infusion increased circulating concentrations of cortisol (888 +/- 12 vs. 245 +/- 7 nmol/l). Interstitial glycerol concentrations rose in parallel in abdominal (327 +/- 35 vs. 156 +/- 30 micromol/l; P = 0.05) and femoral (178 +/- 28 vs. 91 +/- 22 micromol/l; P = 0.02) adipose tissue. Systemic [(3)H]palmitate turnover increased (165 +/- 17 vs. 92 +/- 24 micromol/min; P = 0.01). Levels of insulin, glucagon, and growth hormone were comparable. In conclusion, the present study unmistakably shows that cortisol in physiological concentrations is a potent stimulus of lipolysis and that this effect prevails equally in both femoral and abdominal adipose tissue.", "author" : [ { "dropping-particle" : "", "family" : "Djurhuus", "given" : "C B", "non-dropping-particle" : "", "parse-names" : false, "suffix" : "" }, { "dropping-particle" : "", "family" : "Gravholt", "given" : "C H", "non-dropping-particle" : "", "parse-names" : false, "suffix" : "" }, { "dropping-particle" : "", "family" : "Nielsen", "given" : "S", "non-dropping-particle" : "", "parse-names" : false, "suffix" : "" }, { "dropping-particle" : "", "family" : "Mengel", "given" : "a", "non-dropping-particle" : "", "parse-names" : false, "suffix" : "" }, { "dropping-particle" : "", "family" : "Christiansen", "given" : "J S", "non-dropping-particle" : "", "parse-names" : false, "suffix" : "" }, { "dropping-particle" : "", "family" : "Schmitz", "given" : "O E", "non-dropping-particle" : "", "parse-names" : false, "suffix" : "" }, { "dropping-particle" : "", "family" : "M\u00f8ller", "given" : "N", "non-dropping-particle" : "", "parse-names" : false, "suffix" : "" } ], "container-title" : "American journal of physiology. Endocrinology and metabolism", "id" : "ITEM-3", "issue" : "1", "issued" : { "date-parts" : [ [ "2002" ] ] }, "page" : "E172-E177", "title" : "Effects of cortisol on lipolysis and regional interstitial glycerol levels in humans.", "type" : "article-journal", "volume" : "283" }, "uris" : [ "http://www.mendeley.com/documents/?uuid=d6aa53fb-4b06-4dd0-a485-93651697771d" ] } ], "mendeley" : { "formattedCitation" : "(15\u201317)", "plainTextFormattedCitation" : "(15\u201317)", "previouslyFormattedCitation" : "(15\u201317)" }, "properties" : { "noteIndex" : 0 }, "schema" : "https://github.com/citation-style-language/schema/raw/master/csl-citation.json" }</w:instrText>
+        <w:instrText>ADDIN CSL_CITATION { "citationItems" : [ { "id" : "ITEM-1", "itemData" : { "author" : [ { "dropping-particle" : "", "family" : "Djurhuus", "given" : "C B", "non-dropping-particle" : "", "parse-names" : false, "suffix" : "" }, { "dropping-particle" : "", "family" : "Gravholt", "given" : "C H", "non-dropping-particle" : "", "parse-names" : false, "suffix" : "" }, { "dropping-particle" : "", "family" : "Nielsen", "given" : "S", "non-dropping-particle" : "", "parse-names" : false, "suffix" : "" }, { "dropping-particle" : "", "family" : "Pedersen", "given" : "S B", "non-dropping-particle" : "", "parse-names" : false, "suffix" : "" }, { "dropping-particle" : "", "family" : "M\u00f8ller", "given" : "N", "non-dropping-particle" : "", "parse-names" : false, "suffix" : "" }, { "dropping-particle" : "", "family" : "Schmitz", "given" : "O", "non-dropping-particle" : "", "parse-names" : false, "suffix" : "" } ], "id" : "ITEM-1", "issued" : { "date-parts" : [ [ "2004" ] ] }, "page" : "488-494", "title" : "Additive effects of cortisol and growth hormone on regional and systemic lipolysis in humans", "type" : "article-journal" }, "uris" : [ "http://www.mendeley.com/documents/?uuid=f9360450-92ea-43c6-bc63-c493826eff65", "http://www.mendeley.com/documents/?uuid=1738b968-7205-4f18-8050-0ab72cec4ed3" ] }, { "id" : "ITEM-2", "itemData" : { "author" : [ { "dropping-particle" : "", "family" : "Kr\u0161ek", "given" : "M", "non-dropping-particle" : "", "parse-names" : false, "suffix" : "" }, { "dropping-particle" : "", "family" : "Rosick\u00e1", "given" : "M", "non-dropping-particle" : "", "parse-names" : false, "suffix" : "" }, { "dropping-particle" : "", "family" : "Nedv\u00eddkov\u00e1", "given" : "J", "non-dropping-particle" : "", "parse-names" : false, "suffix" : "" }, { "dropping-particle" : "", "family" : "Kov\u00e1", "given" : "H Kvasni \u010c", "non-dropping-particle" : "", "parse-names" : false, "suffix" : "" }, { "dropping-particle" : "", "family" : "H\u00e1na", "given" : "V", "non-dropping-particle" : "", "parse-names" : false, "suffix" : "" }, { "dropping-particle" : "", "family" : "Marek", "given" : "J", "non-dropping-particle" : "", "parse-names" : false, "suffix" : "" }, { "dropping-particle" : "", "family" : "Haluz\u00edk", "given" : "M", "non-dropping-particle" : "", "parse-names" : false, "suffix" : "" }, { "dropping-particle" : "", "family" : "Lai", "given" : "E W", "non-dropping-particle" : "", "parse-names" : false, "suffix" : "" }, { "dropping-particle" : "", "family" : "Pac\u00e1k", "given" : "K", "non-dropping-particle" : "", "parse-names" : false, "suffix" : "" } ], "id" : "ITEM-2", "issued" : { "date-parts" : [ [ "2006" ] ] }, "page" : "421-428", "title" : "Increased Lipolysis of Subcutaneous Abdominal Adipose Tissue and Altered Noradrenergic Activity in Patients with Cushing \u2018 s Syndrome : An In-vivo Microdialysis Study", "type" : "article-journal" }, "uris" : [ "http://www.mendeley.com/documents/?uuid=05be40ed-e631-416e-955c-ee2c66e7820e", "http://www.mendeley.com/documents/?uuid=8ac4072e-3a3d-4cb9-92f6-e2bbf0cd1528" ] }, { "id" : "ITEM-3", "itemData" : { "DOI" : "10.1152/ajpendo.00544.2001", "ISBN" : "0193-1849 (Print)\\r0193-1849 (Linking)", "ISSN" : "0193-1849", "PMID" : "12067858", "abstract" : "Cortisol's effects on lipid metabolism are controversial and may involve stimulation of both lipolysis and lipogenesis. This study was undertaken to define the role of physiological hypercortisolemia on systemic and regional lipolysis in humans. We investigated seven healthy young male volunteers after an overnight fast on two occasions by means of microdialysis and palmitate turnover in a placebo-controlled manner with a pancreatic pituitary clamp involving inhibition with somatostatin and substitution of growth hormone, glucagon, and insulin at basal levels. Hydrocortisone infusion increased circulating concentrations of cortisol (888 +/- 12 vs. 245 +/- 7 nmol/l). Interstitial glycerol concentrations rose in parallel in abdominal (327 +/- 35 vs. 156 +/- 30 micromol/l; P = 0.05) and femoral (178 +/- 28 vs. 91 +/- 22 micromol/l; P = 0.02) adipose tissue. Systemic [(3)H]palmitate turnover increased (165 +/- 17 vs. 92 +/- 24 micromol/min; P = 0.01). Levels of insulin, glucagon, and growth hormone were comparable. In conclusion, the present study unmistakably shows that cortisol in physiological concentrations is a potent stimulus of lipolysis and that this effect prevails equally in both femoral and abdominal adipose tissue.", "author" : [ { "dropping-particle" : "", "family" : "Djurhuus", "given" : "C B", "non-dropping-particle" : "", "parse-names" : false, "suffix" : "" }, { "dropping-particle" : "", "family" : "Gravholt", "given" : "C H", "non-dropping-particle" : "", "parse-names" : false, "suffix" : "" }, { "dropping-particle" : "", "family" : "Nielsen", "given" : "S", "non-dropping-particle" : "", "parse-names" : false, "suffix" : "" }, { "dropping-particle" : "", "family" : "Mengel", "given" : "a", "non-dropping-particle" : "", "parse-names" : false, "suffix" : "" }, { "dropping-particle" : "", "family" : "Christiansen", "given" : "J S", "non-dropping-particle" : "", "parse-names" : false, "suffix" : "" }, { "dropping-particle" : "", "family" : "Schmitz", "given" : "O E", "non-dropping-particle" : "", "parse-names" : false, "suffix" : "" }, { "dropping-particle" : "", "family" : "M\u00f8ller", "given" : "N", "non-dropping-particle" : "", "parse-names" : false, "suffix" : "" } ], "container-title" : "American journal of physiology. Endocrinology and metabolism", "id" : "ITEM-3", "issue" : "1", "issued" : { "date-parts" : [ [ "2002" ] ] }, "page" : "E172-E177", "title" : "Effects of cortisol on lipolysis and regional interstitial glycerol levels in humans.", "type" : "article-journal", "volume" : "283" }, "uris" : [ "http://www.mendeley.com/documents/?uuid=d6aa53fb-4b06-4dd0-a485-93651697771d" ] } ], "mendeley" : { "formattedCitation" : "(15\u201317)", "plainTextFormattedCitation" : "(15\u201317)", "previouslyFormattedCitation" : "(15\u201317)" }, "properties" : {  }, "schema" : "https://github.com/citation-style-language/schema/raw/master/csl-citation.json" }</w:instrText>
       </w:r>
       <w:r>
         <w:rPr>
@@ -1729,7 +1729,7 @@
         <w:rPr>
           <w:color w:val="000000" w:themeColor="text1"/>
         </w:rPr>
-        <w:instrText>ADDIN CSL_CITATION { "citationItems" : [ { "id" : "ITEM-1", "itemData" : { "author" : [ { "dropping-particle" : "", "family" : "Rebrin", "given" : "Kerstin", "non-dropping-particle" : "", "parse-names" : false, "suffix" : "" }, { "dropping-particle" : "", "family" : "Steil", "given" : "Garry M", "non-dropping-particle" : "", "parse-names" : false, "suffix" : "" }, { "dropping-particle" : "", "family" : "Mittelman", "given" : "Steven D", "non-dropping-particle" : "", "parse-names" : false, "suffix" : "" }, { "dropping-particle" : "", "family" : "Bergman", "given" : "Richard N", "non-dropping-particle" : "", "parse-names" : false, "suffix" : "" } ], "id" : "ITEM-1", "issue" : "3", "issued" : { "date-parts" : [ [ "1996" ] ] }, "page" : "741-749", "title" : "Causal Linkage between Insulin Suppression of Lipolysis and Suppression of Liver Glucose Output in Dogs", "type" : "article-journal", "volume" : "98" }, "uris" : [ "http://www.mendeley.com/documents/?uuid=3d156259-9ea9-4992-9530-19ab856fd6b1", "http://www.mendeley.com/documents/?uuid=3c62854f-90c8-49a6-898d-9a4d53ecc8c6" ] }, { "id" : "ITEM-2", "itemData" : { "DOI" : "10.1038/srep18495", "author" : [ { "dropping-particle" : "", "family" : "Zhang", "given" : "Mingzhi", "non-dropping-particle" : "", "parse-names" : false, "suffix" : "" }, { "dropping-particle" : "", "family" : "Hu", "given" : "Tian", "non-dropping-particle" : "", "parse-names" : false, "suffix" : "" }, { "dropping-particle" : "", "family" : "Zhang", "given" : "Shaoyan", "non-dropping-particle" : "", "parse-names" : false, "suffix" : "" }, { "dropping-particle" : "", "family" : "Zhou", "given" : "Li", "non-dropping-particle" : "", "parse-names" : false, "suffix" : "" } ], "container-title" : "Nature Publishing Group", "id" : "ITEM-2", "issue" : "December", "issued" : { "date-parts" : [ [ "2015" ] ] }, "page" : "1-6", "publisher" : "Nature Publishing Group", "title" : "Associations of Different Adipose Tissue Depots with Insulin Resistance : A Systematic Review and Meta-analysis of Observational Studies", "type" : "article-journal" }, "uris" : [ "http://www.mendeley.com/documents/?uuid=2a8c38c7-4224-4517-acde-137a81de052f", "http://www.mendeley.com/documents/?uuid=12e594bb-bf5c-4d2d-8f7c-4eb0390cfb50" ] }, { "id" : "ITEM-3", "itemData" : { "DOI" : "10.2337/db15-1661", "author" : [ { "dropping-particle" : "", "family" : "Dirks", "given" : "Marlou L", "non-dropping-particle" : "", "parse-names" : false, "suffix" : "" }, { "dropping-particle" : "", "family" : "Wall", "given" : "Benjamin T", "non-dropping-particle" : "", "parse-names" : false, "suffix" : "" }, { "dropping-particle" : "Van De", "family" : "Valk", "given" : "Bas", "non-dropping-particle" : "", "parse-names" : false, "suffix" : "" }, { "dropping-particle" : "", "family" : "Holloway", "given" : "Tanya M", "non-dropping-particle" : "", "parse-names" : false, "suffix" : "" } ], "id" : "ITEM-3", "issue" : "October", "issued" : { "date-parts" : [ [ "2016" ] ] }, "page" : "2862-2875", "title" : "One Week of Bed Rest Leads to Substantial Muscle Atrophy and Induces Whole-Body Insulin Resistance in the Absence of Skeletal Muscle Lipid Accumulation", "type" : "article-journal", "volume" : "65" }, "uris" : [ "http://www.mendeley.com/documents/?uuid=3c1558d3-a74c-4aee-9fcf-0fed59ff4bbb", "http://www.mendeley.com/documents/?uuid=ec49ede2-db6c-4e22-86ce-ab07a6aa38fd" ] } ], "mendeley" : { "formattedCitation" : "(18\u201320)", "plainTextFormattedCitation" : "(18\u201320)", "previouslyFormattedCitation" : "(18\u201320)" }, "properties" : { "noteIndex" : 0 }, "schema" : "https://github.com/citation-style-language/schema/raw/master/csl-citation.json" }</w:instrText>
+        <w:instrText>ADDIN CSL_CITATION { "citationItems" : [ { "id" : "ITEM-1", "itemData" : { "author" : [ { "dropping-particle" : "", "family" : "Rebrin", "given" : "Kerstin", "non-dropping-particle" : "", "parse-names" : false, "suffix" : "" }, { "dropping-particle" : "", "family" : "Steil", "given" : "Garry M", "non-dropping-particle" : "", "parse-names" : false, "suffix" : "" }, { "dropping-particle" : "", "family" : "Mittelman", "given" : "Steven D", "non-dropping-particle" : "", "parse-names" : false, "suffix" : "" }, { "dropping-particle" : "", "family" : "Bergman", "given" : "Richard N", "non-dropping-particle" : "", "parse-names" : false, "suffix" : "" } ], "id" : "ITEM-1", "issue" : "3", "issued" : { "date-parts" : [ [ "1996" ] ] }, "page" : "741-749", "title" : "Causal Linkage between Insulin Suppression of Lipolysis and Suppression of Liver Glucose Output in Dogs", "type" : "article-journal", "volume" : "98" }, "uris" : [ "http://www.mendeley.com/documents/?uuid=3d156259-9ea9-4992-9530-19ab856fd6b1", "http://www.mendeley.com/documents/?uuid=3c62854f-90c8-49a6-898d-9a4d53ecc8c6" ] }, { "id" : "ITEM-2", "itemData" : { "DOI" : "10.1038/srep18495", "author" : [ { "dropping-particle" : "", "family" : "Zhang", "given" : "Mingzhi", "non-dropping-particle" : "", "parse-names" : false, "suffix" : "" }, { "dropping-particle" : "", "family" : "Hu", "given" : "Tian", "non-dropping-particle" : "", "parse-names" : false, "suffix" : "" }, { "dropping-particle" : "", "family" : "Zhang", "given" : "Shaoyan", "non-dropping-particle" : "", "parse-names" : false, "suffix" : "" }, { "dropping-particle" : "", "family" : "Zhou", "given" : "Li", "non-dropping-particle" : "", "parse-names" : false, "suffix" : "" } ], "container-title" : "Nature Publishing Group", "id" : "ITEM-2", "issue" : "December", "issued" : { "date-parts" : [ [ "2015" ] ] }, "page" : "1-6", "publisher" : "Nature Publishing Group", "title" : "Associations of Different Adipose Tissue Depots with Insulin Resistance : A Systematic Review and Meta-analysis of Observational Studies", "type" : "article-journal" }, "uris" : [ "http://www.mendeley.com/documents/?uuid=2a8c38c7-4224-4517-acde-137a81de052f", "http://www.mendeley.com/documents/?uuid=12e594bb-bf5c-4d2d-8f7c-4eb0390cfb50" ] }, { "id" : "ITEM-3", "itemData" : { "DOI" : "10.2337/db15-1661", "author" : [ { "dropping-particle" : "", "family" : "Dirks", "given" : "Marlou L", "non-dropping-particle" : "", "parse-names" : false, "suffix" : "" }, { "dropping-particle" : "", "family" : "Wall", "given" : "Benjamin T", "non-dropping-particle" : "", "parse-names" : false, "suffix" : "" }, { "dropping-particle" : "Van De", "family" : "Valk", "given" : "Bas", "non-dropping-particle" : "", "parse-names" : false, "suffix" : "" }, { "dropping-particle" : "", "family" : "Holloway", "given" : "Tanya M", "non-dropping-particle" : "", "parse-names" : false, "suffix" : "" } ], "id" : "ITEM-3", "issue" : "October", "issued" : { "date-parts" : [ [ "2016" ] ] }, "page" : "2862-2875", "title" : "One Week of Bed Rest Leads to Substantial Muscle Atrophy and Induces Whole-Body Insulin Resistance in the Absence of Skeletal Muscle Lipid Accumulation", "type" : "article-journal", "volume" : "65" }, "uris" : [ "http://www.mendeley.com/documents/?uuid=3c1558d3-a74c-4aee-9fcf-0fed59ff4bbb", "http://www.mendeley.com/documents/?uuid=ec49ede2-db6c-4e22-86ce-ab07a6aa38fd" ] } ], "mendeley" : { "formattedCitation" : "(18\u201320)", "plainTextFormattedCitation" : "(18\u201320)", "previouslyFormattedCitation" : "(18\u201320)" }, "properties" : {  }, "schema" : "https://github.com/citation-style-language/schema/raw/master/csl-citation.json" }</w:instrText>
       </w:r>
       <w:r>
         <w:rPr>
@@ -1778,7 +1778,7 @@
         <w:rPr>
           <w:color w:val="000000" w:themeColor="text1"/>
         </w:rPr>
-        <w:instrText>ADDIN CSL_CITATION { "citationItems" : [ { "id" : "ITEM-1", "itemData" : { "DOI" : "10.2337/db16-0381", "author" : [ { "dropping-particle" : "", "family" : "Mueller", "given" : "Kristina M", "non-dropping-particle" : "", "parse-names" : false, "suffix" : "" }, { "dropping-particle" : "", "family" : "Hartmann", "given" : "Kerstin", "non-dropping-particle" : "", "parse-names" : false, "suffix" : "" }, { "dropping-particle" : "", "family" : "Kaltenecker", "given" : "Doris", "non-dropping-particle" : "", "parse-names" : false, "suffix" : "" }, { "dropping-particle" : "", "family" : "Vettorazzi", "given" : "Sabine", "non-dropping-particle" : "", "parse-names" : false, "suffix" : "" }, { "dropping-particle" : "", "family" : "Bauer", "given" : "Mandy", "non-dropping-particle" : "", "parse-names" : false, "suffix" : "" }, { "dropping-particle" : "", "family" : "Mauser", "given" : "Lea", "non-dropping-particle" : "", "parse-names" : false, "suffix" : "" }, { "dropping-particle" : "", "family" : "Amann", "given" : "Sabine", "non-dropping-particle" : "", "parse-names" : false, "suffix" : "" }, { "dropping-particle" : "", "family" : "Jall", "given" : "Sigrid", "non-dropping-particle" : "", "parse-names" : false, "suffix" : "" }, { "dropping-particle" : "", "family" : "Fischer", "given" : "Katrin", "non-dropping-particle" : "", "parse-names" : false, "suffix" : "" }, { "dropping-particle" : "", "family" : "Esterbauer", "given" : "Harald", "non-dropping-particle" : "", "parse-names" : false, "suffix" : "" }, { "dropping-particle" : "", "family" : "M\u00fcller", "given" : "Timo D", "non-dropping-particle" : "", "parse-names" : false, "suffix" : "" }, { "dropping-particle" : "", "family" : "Tsch\u00f6p", "given" : "Matthias H", "non-dropping-particle" : "", "parse-names" : false, "suffix" : "" }, { "dropping-particle" : "", "family" : "Magnes", "given" : "Christoph", "non-dropping-particle" : "", "parse-names" : false, "suffix" : "" }, { "dropping-particle" : "", "family" : "Haybaeck", "given" : "Johannes", "non-dropping-particle" : "", "parse-names" : false, "suffix" : "" }, { "dropping-particle" : "", "family" : "Scherer", "given" : "Thomas", "non-dropping-particle" : "", "parse-names" : false, "suffix" : "" }, { "dropping-particle" : "", "family" : "Bordag", "given" : "Natalie", "non-dropping-particle" : "", "parse-names" : false, "suffix" : "" }, { "dropping-particle" : "", "family" : "Tuckermann", "given" : "Jan P", "non-dropping-particle" : "", "parse-names" : false, "suffix" : "" } ], "id" : "ITEM-1", "issue" : "February", "issued" : { "date-parts" : [ [ "2017" ] ] }, "page" : "272-286", "title" : "Adipocyte Glucocorticoid Receptor De fi ciency Attenuates Aging- and HFD-Induced Obesity and Impairs the Feeding-Fasting Transition", "type" : "article-journal", "volume" : "66" }, "uris" : [ "http://www.mendeley.com/documents/?uuid=8e015ff7-5ae7-40ac-ae88-2da61bc44160", "http://www.mendeley.com/documents/?uuid=7f9f916d-5bed-4a81-8c82-b4d3251ad228" ] }, { "id" : "ITEM-2", "itemData" : { "DOI" : "10.1016/j.molmet.2017.06.013", "ISSN" : "2212-8778", "author" : [ { "dropping-particle" : "", "family" : "Shen", "given" : "Yachen", "non-dropping-particle" : "", "parse-names" : false, "suffix" : "" }, { "dropping-particle" : "", "family" : "Roh", "given" : "Hyun Cheol", "non-dropping-particle" : "", "parse-names" : false, "suffix" : "" }, { "dropping-particle" : "", "family" : "Kumari", "given" : "Manju", "non-dropping-particle" : "", "parse-names" : false, "suffix" : "" }, { "dropping-particle" : "", "family" : "Rosen", "given" : "Evan D", "non-dropping-particle" : "", "parse-names" : false, "suffix" : "" } ], "container-title" : "Molecular Metabolism", "id" : "ITEM-2", "issued" : { "date-parts" : [ [ "2017" ] ] }, "publisher" : "Elsevier GmbH", "title" : "Adipocyte glucocorticoid receptor is important in lipolysis and insulin resistance due to exogenous steroids , but not insulin resistance caused by high fat feeding", "type" : "article-journal" }, "uris" : [ "http://www.mendeley.com/documents/?uuid=5ff19886-7e78-4a54-a358-e81ba49a53fd", "http://www.mendeley.com/documents/?uuid=8de680a4-4a06-47e7-acb1-6da774519734" ] }, { "id" : "ITEM-3", "itemData" : { "DOI" : "10.1073/pnas.1323681111", "ISSN" : "1091-6490", "PMID" : "24889609", "abstract" : "The adverse metabolic effects of prescribed and endogenous glucocorticoid (GC) excess, Cushing syndrome, create a significant health burden. We found that tissue regeneration of GCs by 11\u03b2-hydroxysteroid dehydrogenase type 1 (11\u03b2-HSD1), rather than circulating delivery, is critical to developing the phenotype of GC excess; 11\u03b2-HSD1 KO mice with circulating GC excess are protected from the glucose intolerance, hyperinsulinemia, hepatic steatosis, adiposity, hypertension, myopathy, and dermal atrophy of Cushing syndrome. Whereas liver-specific 11\u03b2-HSD1 KO mice developed a full Cushingoid phenotype, adipose-specific 11\u03b2-HSD1 KO mice were protected from hepatic steatosis and circulating fatty acid excess. These data challenge our current view of GC action, demonstrating 11\u03b2-HSD1, particularly in adipose tissue, is key to the development of the adverse metabolic profile associated with circulating GC excess, offering 11\u03b2-HSD1 inhibition as a previously unidentified approach to treat Cushing syndrome.", "author" : [ { "dropping-particle" : "", "family" : "Morgan", "given" : "Stuart A", "non-dropping-particle" : "", "parse-names" : false, "suffix" : "" }, { "dropping-particle" : "", "family" : "McCabe", "given" : "Emma L", "non-dropping-particle" : "", "parse-names" : false, "suffix" : "" }, { "dropping-particle" : "", "family" : "Gathercole", "given" : "Laura L", "non-dropping-particle" : "", "parse-names" : false, "suffix" : "" }, { "dropping-particle" : "", "family" : "Hassan-Smith", "given" : "Zaki K", "non-dropping-particle" : "", "parse-names" : false, "suffix" : "" }, { "dropping-particle" : "", "family" : "Larner", "given" : "Dean P", "non-dropping-particle" : "", "parse-names" : false, "suffix" : "" }, { "dropping-particle" : "", "family" : "Bujalska", "given" : "Iwona J", "non-dropping-particle" : "", "parse-names" : false, "suffix" : "" }, { "dropping-particle" : "", "family" : "Stewart", "given" : "Paul M", "non-dropping-particle" : "", "parse-names" : false, "suffix" : "" }, { "dropping-particle" : "", "family" : "Tomlinson", "given" : "Jeremy W", "non-dropping-particle" : "", "parse-names" : false, "suffix" : "" }, { "dropping-particle" : "", "family" : "Lavery", "given" : "Gareth G", "non-dropping-particle" : "", "parse-names" : false, "suffix" : "" } ], "container-title" : "Proceedings of the National Academy of Sciences of the United States of America", "id" : "ITEM-3", "issued" : { "date-parts" : [ [ "2014" ] ] }, "title" : "11\u03b2-HSD1 is the major regulator of the tissue-specific effects of circulating glucocorticoid excess.", "type" : "article-journal" }, "uris" : [ "http://www.mendeley.com/documents/?uuid=4f8b4883-f6d8-3bb2-b69b-540e242353a6" ] }, { "id" : "ITEM-4", "itemData" : { "DOI" : "10.1152/ajpendo.00205.2014", "ISSN" : "0193-1849", "author" : [ { "dropping-particle" : "", "family" : "Wang", "given" : "Y.", "non-dropping-particle" : "", "parse-names" : false, "suffix" : "" }, { "dropping-particle" : "", "family" : "Yan", "given" : "C.", "non-dropping-particle" : "", "parse-names" : false, "suffix" : "" }, { "dropping-particle" : "", "family" : "Liu", "given" : "L.", "non-dropping-particle" : "", "parse-names" : false, "suffix" : "" }, { "dropping-particle" : "", "family" : "Wang", "given" : "W.", "non-dropping-particle" : "", "parse-names" : false, "suffix" : "" }, { "dropping-particle" : "", "family" : "Du", "given" : "H.", "non-dropping-particle" : "", "parse-names" : false, "suffix" : "" }, { "dropping-particle" : "", "family" : "Fan", "given" : "W.", "non-dropping-particle" : "", "parse-names" : false, "suffix" : "" }, { "dropping-particle" : "", "family" : "Lutfy", "given" : "K.", "non-dropping-particle" : "", "parse-names" : false, "suffix" : "" }, { "dropping-particle" : "", "family" : "Jiang", "given" : "M.", "non-dropping-particle" : "", "parse-names" : false, "suffix" : "" }, { "dropping-particle" : "", "family" : "Friedman", "given" : "T. C.", "non-dropping-particle" : "", "parse-names" : false, "suffix" : "" }, { "dropping-particle" : "", "family" : "Liu", "given" : "Y.", "non-dropping-particle" : "", "parse-names" : false, "suffix" : "" } ], "container-title" : "AJP: Endocrinology and Metabolism", "id" : "ITEM-4", "issue" : "1", "issued" : { "date-parts" : [ [ "2014" ] ] }, "page" : "E84-E95", "title" : "11\u00a0-Hydroxysteroid dehydrogenase type 1 shRNA ameliorates glucocorticoid-induced insulin resistance and lipolysis in mouse abdominal adipose tissue", "type" : "article-journal", "volume" : "308" }, "uris" : [ "http://www.mendeley.com/documents/?uuid=96889df1-b8e8-42cb-bd37-95312d542386" ] } ], "mendeley" : { "formattedCitation" : "(21\u201324)", "plainTextFormattedCitation" : "(21\u201324)", "previouslyFormattedCitation" : "(21\u201324)" }, "properties" : { "noteIndex" : 0 }, "schema" : "https://github.com/citation-style-language/schema/raw/master/csl-citation.json" }</w:instrText>
+        <w:instrText>ADDIN CSL_CITATION { "citationItems" : [ { "id" : "ITEM-1", "itemData" : { "DOI" : "10.2337/db16-0381", "author" : [ { "dropping-particle" : "", "family" : "Mueller", "given" : "Kristina M", "non-dropping-particle" : "", "parse-names" : false, "suffix" : "" }, { "dropping-particle" : "", "family" : "Hartmann", "given" : "Kerstin", "non-dropping-particle" : "", "parse-names" : false, "suffix" : "" }, { "dropping-particle" : "", "family" : "Kaltenecker", "given" : "Doris", "non-dropping-particle" : "", "parse-names" : false, "suffix" : "" }, { "dropping-particle" : "", "family" : "Vettorazzi", "given" : "Sabine", "non-dropping-particle" : "", "parse-names" : false, "suffix" : "" }, { "dropping-particle" : "", "family" : "Bauer", "given" : "Mandy", "non-dropping-particle" : "", "parse-names" : false, "suffix" : "" }, { "dropping-particle" : "", "family" : "Mauser", "given" : "Lea", "non-dropping-particle" : "", "parse-names" : false, "suffix" : "" }, { "dropping-particle" : "", "family" : "Amann", "given" : "Sabine", "non-dropping-particle" : "", "parse-names" : false, "suffix" : "" }, { "dropping-particle" : "", "family" : "Jall", "given" : "Sigrid", "non-dropping-particle" : "", "parse-names" : false, "suffix" : "" }, { "dropping-particle" : "", "family" : "Fischer", "given" : "Katrin", "non-dropping-particle" : "", "parse-names" : false, "suffix" : "" }, { "dropping-particle" : "", "family" : "Esterbauer", "given" : "Harald", "non-dropping-particle" : "", "parse-names" : false, "suffix" : "" }, { "dropping-particle" : "", "family" : "M\u00fcller", "given" : "Timo D", "non-dropping-particle" : "", "parse-names" : false, "suffix" : "" }, { "dropping-particle" : "", "family" : "Tsch\u00f6p", "given" : "Matthias H", "non-dropping-particle" : "", "parse-names" : false, "suffix" : "" }, { "dropping-particle" : "", "family" : "Magnes", "given" : "Christoph", "non-dropping-particle" : "", "parse-names" : false, "suffix" : "" }, { "dropping-particle" : "", "family" : "Haybaeck", "given" : "Johannes", "non-dropping-particle" : "", "parse-names" : false, "suffix" : "" }, { "dropping-particle" : "", "family" : "Scherer", "given" : "Thomas", "non-dropping-particle" : "", "parse-names" : false, "suffix" : "" }, { "dropping-particle" : "", "family" : "Bordag", "given" : "Natalie", "non-dropping-particle" : "", "parse-names" : false, "suffix" : "" }, { "dropping-particle" : "", "family" : "Tuckermann", "given" : "Jan P", "non-dropping-particle" : "", "parse-names" : false, "suffix" : "" } ], "id" : "ITEM-1", "issue" : "February", "issued" : { "date-parts" : [ [ "2017" ] ] }, "page" : "272-286", "title" : "Adipocyte Glucocorticoid Receptor De fi ciency Attenuates Aging- and HFD-Induced Obesity and Impairs the Feeding-Fasting Transition", "type" : "article-journal", "volume" : "66" }, "uris" : [ "http://www.mendeley.com/documents/?uuid=8e015ff7-5ae7-40ac-ae88-2da61bc44160", "http://www.mendeley.com/documents/?uuid=7f9f916d-5bed-4a81-8c82-b4d3251ad228" ] }, { "id" : "ITEM-2", "itemData" : { "DOI" : "10.1016/j.molmet.2017.06.013", "ISSN" : "2212-8778", "author" : [ { "dropping-particle" : "", "family" : "Shen", "given" : "Yachen", "non-dropping-particle" : "", "parse-names" : false, "suffix" : "" }, { "dropping-particle" : "", "family" : "Roh", "given" : "Hyun Cheol", "non-dropping-particle" : "", "parse-names" : false, "suffix" : "" }, { "dropping-particle" : "", "family" : "Kumari", "given" : "Manju", "non-dropping-particle" : "", "parse-names" : false, "suffix" : "" }, { "dropping-particle" : "", "family" : "Rosen", "given" : "Evan D", "non-dropping-particle" : "", "parse-names" : false, "suffix" : "" } ], "container-title" : "Molecular Metabolism", "id" : "ITEM-2", "issued" : { "date-parts" : [ [ "2017" ] ] }, "publisher" : "Elsevier GmbH", "title" : "Adipocyte glucocorticoid receptor is important in lipolysis and insulin resistance due to exogenous steroids , but not insulin resistance caused by high fat feeding", "type" : "article-journal" }, "uris" : [ "http://www.mendeley.com/documents/?uuid=5ff19886-7e78-4a54-a358-e81ba49a53fd", "http://www.mendeley.com/documents/?uuid=8de680a4-4a06-47e7-acb1-6da774519734" ] }, { "id" : "ITEM-3", "itemData" : { "DOI" : "10.1073/pnas.1323681111", "ISSN" : "1091-6490", "PMID" : "24889609", "abstract" : "The adverse metabolic effects of prescribed and endogenous glucocorticoid (GC) excess, Cushing syndrome, create a significant health burden. We found that tissue regeneration of GCs by 11\u03b2-hydroxysteroid dehydrogenase type 1 (11\u03b2-HSD1), rather than circulating delivery, is critical to developing the phenotype of GC excess; 11\u03b2-HSD1 KO mice with circulating GC excess are protected from the glucose intolerance, hyperinsulinemia, hepatic steatosis, adiposity, hypertension, myopathy, and dermal atrophy of Cushing syndrome. Whereas liver-specific 11\u03b2-HSD1 KO mice developed a full Cushingoid phenotype, adipose-specific 11\u03b2-HSD1 KO mice were protected from hepatic steatosis and circulating fatty acid excess. These data challenge our current view of GC action, demonstrating 11\u03b2-HSD1, particularly in adipose tissue, is key to the development of the adverse metabolic profile associated with circulating GC excess, offering 11\u03b2-HSD1 inhibition as a previously unidentified approach to treat Cushing syndrome.", "author" : [ { "dropping-particle" : "", "family" : "Morgan", "given" : "Stuart A", "non-dropping-particle" : "", "parse-names" : false, "suffix" : "" }, { "dropping-particle" : "", "family" : "McCabe", "given" : "Emma L", "non-dropping-particle" : "", "parse-names" : false, "suffix" : "" }, { "dropping-particle" : "", "family" : "Gathercole", "given" : "Laura L", "non-dropping-particle" : "", "parse-names" : false, "suffix" : "" }, { "dropping-particle" : "", "family" : "Hassan-Smith", "given" : "Zaki K", "non-dropping-particle" : "", "parse-names" : false, "suffix" : "" }, { "dropping-particle" : "", "family" : "Larner", "given" : "Dean P", "non-dropping-particle" : "", "parse-names" : false, "suffix" : "" }, { "dropping-particle" : "", "family" : "Bujalska", "given" : "Iwona J", "non-dropping-particle" : "", "parse-names" : false, "suffix" : "" }, { "dropping-particle" : "", "family" : "Stewart", "given" : "Paul M", "non-dropping-particle" : "", "parse-names" : false, "suffix" : "" }, { "dropping-particle" : "", "family" : "Tomlinson", "given" : "Jeremy W", "non-dropping-particle" : "", "parse-names" : false, "suffix" : "" }, { "dropping-particle" : "", "family" : "Lavery", "given" : "Gareth G", "non-dropping-particle" : "", "parse-names" : false, "suffix" : "" } ], "container-title" : "Proceedings of the National Academy of Sciences of the United States of America", "id" : "ITEM-3", "issued" : { "date-parts" : [ [ "2014" ] ] }, "title" : "11\u03b2-HSD1 is the major regulator of the tissue-specific effects of circulating glucocorticoid excess.", "type" : "article-journal" }, "uris" : [ "http://www.mendeley.com/documents/?uuid=4f8b4883-f6d8-3bb2-b69b-540e242353a6" ] }, { "id" : "ITEM-4", "itemData" : { "DOI" : "10.1152/ajpendo.00205.2014", "ISSN" : "0193-1849", "author" : [ { "dropping-particle" : "", "family" : "Wang", "given" : "Y.", "non-dropping-particle" : "", "parse-names" : false, "suffix" : "" }, { "dropping-particle" : "", "family" : "Yan", "given" : "C.", "non-dropping-particle" : "", "parse-names" : false, "suffix" : "" }, { "dropping-particle" : "", "family" : "Liu", "given" : "L.", "non-dropping-particle" : "", "parse-names" : false, "suffix" : "" }, { "dropping-particle" : "", "family" : "Wang", "given" : "W.", "non-dropping-particle" : "", "parse-names" : false, "suffix" : "" }, { "dropping-particle" : "", "family" : "Du", "given" : "H.", "non-dropping-particle" : "", "parse-names" : false, "suffix" : "" }, { "dropping-particle" : "", "family" : "Fan", "given" : "W.", "non-dropping-particle" : "", "parse-names" : false, "suffix" : "" }, { "dropping-particle" : "", "family" : "Lutfy", "given" : "K.", "non-dropping-particle" : "", "parse-names" : false, "suffix" : "" }, { "dropping-particle" : "", "family" : "Jiang", "given" : "M.", "non-dropping-particle" : "", "parse-names" : false, "suffix" : "" }, { "dropping-particle" : "", "family" : "Friedman", "given" : "T. C.", "non-dropping-particle" : "", "parse-names" : false, "suffix" : "" }, { "dropping-particle" : "", "family" : "Liu", "given" : "Y.", "non-dropping-particle" : "", "parse-names" : false, "suffix" : "" } ], "container-title" : "AJP: Endocrinology and Metabolism", "id" : "ITEM-4", "issue" : "1", "issued" : { "date-parts" : [ [ "2014" ] ] }, "page" : "E84-E95", "title" : "11\u00a0-Hydroxysteroid dehydrogenase type 1 shRNA ameliorates glucocorticoid-induced insulin resistance and lipolysis in mouse abdominal adipose tissue", "type" : "article-journal", "volume" : "308" }, "uris" : [ "http://www.mendeley.com/documents/?uuid=96889df1-b8e8-42cb-bd37-95312d542386" ] } ], "mendeley" : { "formattedCitation" : "(21\u201324)", "plainTextFormattedCitation" : "(21\u201324)", "previouslyFormattedCitation" : "(21\u201324)" }, "properties" : {  }, "schema" : "https://github.com/citation-style-language/schema/raw/master/csl-citation.json" }</w:instrText>
       </w:r>
       <w:r>
         <w:rPr>
@@ -2155,7 +2155,7 @@
         <w:rPr>
           <w:color w:val="000000" w:themeColor="text1"/>
         </w:rPr>
-        <w:instrText>ADDIN CSL_CITATION { "citationItems" : [ { "id" : "ITEM-1", "itemData" : { "DOI" : "10.1530/JME-15-0119", "ISSN" : "0952-5041", "PMID" : "26150553", "abstract" : "Glucocorticoids have major effects on adipose tissue metabolism. To study tissue mRNA expression changes induced by chronic elevated endogenous glucocorticoids, we performed RNA sequencing on subcutaneous adipose tissue from patients with Cushing's disease (n=5) compared to patients with non-functioning pituitary adenomas (n=11). We found higher expression of transcripts involved in several metabolic pathways, including lipogenesis, proteolysis and glucose oxidation as well as decreased expression of transcripts involved in inflammation and protein synthesis. To further study this in a model system, we subjected mice to dexamethasone treatment for 12 weeks and analyzed their inguinal (subcutaneous) fat pads, which led to similar findings. Additionally, mice treated with dexamethasone showed drastic decreases in lean body mass as well as increased fat mass, further supporting the human transcriptomic data. These data provide insight to transcriptional changes that may be responsible for the co-morbidities associated with chronic elevations of glucocorticoids.", "author" : [ { "dropping-particle" : "", "family" : "Hochberg", "given" : "Irit", "non-dropping-particle" : "", "parse-names" : false, "suffix" : "" }, { "dropping-particle" : "", "family" : "Harvey", "given" : "Innocence", "non-dropping-particle" : "", "parse-names" : false, "suffix" : "" }, { "dropping-particle" : "", "family" : "Tran", "given" : "Quynh T.", "non-dropping-particle" : "", "parse-names" : false, "suffix" : "" }, { "dropping-particle" : "", "family" : "Stephenson", "given" : "Erin J.", "non-dropping-particle" : "", "parse-names" : false, "suffix" : "" }, { "dropping-particle" : "", "family" : "Barkan", "given" : "Ariel L", "non-dropping-particle" : "", "parse-names" : false, "suffix" : "" }, { "dropping-particle" : "", "family" : "Saltiel", "given" : "Alan R", "non-dropping-particle" : "", "parse-names" : false, "suffix" : "" }, { "dropping-particle" : "", "family" : "Chandler", "given" : "William F.", "non-dropping-particle" : "", "parse-names" : false, "suffix" : "" }, { "dropping-particle" : "", "family" : "Bridges", "given" : "Dave", "non-dropping-particle" : "", "parse-names" : false, "suffix" : "" } ], "container-title" : "Journal of Molecular Endocrinology", "id" : "ITEM-1", "issue" : "2", "issued" : { "date-parts" : [ [ "2015", "10" ] ] }, "page" : "81-94", "title" : "Gene expression changes in subcutaneous adipose tissue due to Cushing's disease", "type" : "article-journal", "volume" : "55" }, "uris" : [ "http://www.mendeley.com/documents/?uuid=c9451b66-5bf3-4028-81a5-5d6a8a2137cb" ] } ], "mendeley" : { "formattedCitation" : "(11)", "plainTextFormattedCitation" : "(11)", "previouslyFormattedCitation" : "(11)" }, "properties" : { "noteIndex" : 0 }, "schema" : "https://github.com/citation-style-language/schema/raw/master/csl-citation.json" }</w:instrText>
+        <w:instrText>ADDIN CSL_CITATION { "citationItems" : [ { "id" : "ITEM-1", "itemData" : { "DOI" : "10.1530/JME-15-0119", "ISSN" : "0952-5041", "PMID" : "26150553", "abstract" : "Glucocorticoids have major effects on adipose tissue metabolism. To study tissue mRNA expression changes induced by chronic elevated endogenous glucocorticoids, we performed RNA sequencing on subcutaneous adipose tissue from patients with Cushing's disease (n=5) compared to patients with non-functioning pituitary adenomas (n=11). We found higher expression of transcripts involved in several metabolic pathways, including lipogenesis, proteolysis and glucose oxidation as well as decreased expression of transcripts involved in inflammation and protein synthesis. To further study this in a model system, we subjected mice to dexamethasone treatment for 12 weeks and analyzed their inguinal (subcutaneous) fat pads, which led to similar findings. Additionally, mice treated with dexamethasone showed drastic decreases in lean body mass as well as increased fat mass, further supporting the human transcriptomic data. These data provide insight to transcriptional changes that may be responsible for the co-morbidities associated with chronic elevations of glucocorticoids.", "author" : [ { "dropping-particle" : "", "family" : "Hochberg", "given" : "Irit", "non-dropping-particle" : "", "parse-names" : false, "suffix" : "" }, { "dropping-particle" : "", "family" : "Harvey", "given" : "Innocence", "non-dropping-particle" : "", "parse-names" : false, "suffix" : "" }, { "dropping-particle" : "", "family" : "Tran", "given" : "Quynh T.", "non-dropping-particle" : "", "parse-names" : false, "suffix" : "" }, { "dropping-particle" : "", "family" : "Stephenson", "given" : "Erin J.", "non-dropping-particle" : "", "parse-names" : false, "suffix" : "" }, { "dropping-particle" : "", "family" : "Barkan", "given" : "Ariel L", "non-dropping-particle" : "", "parse-names" : false, "suffix" : "" }, { "dropping-particle" : "", "family" : "Saltiel", "given" : "Alan R", "non-dropping-particle" : "", "parse-names" : false, "suffix" : "" }, { "dropping-particle" : "", "family" : "Chandler", "given" : "William F.", "non-dropping-particle" : "", "parse-names" : false, "suffix" : "" }, { "dropping-particle" : "", "family" : "Bridges", "given" : "Dave", "non-dropping-particle" : "", "parse-names" : false, "suffix" : "" } ], "container-title" : "Journal of Molecular Endocrinology", "id" : "ITEM-1", "issue" : "2", "issued" : { "date-parts" : [ [ "2015", "10" ] ] }, "page" : "81-94", "title" : "Gene expression changes in subcutaneous adipose tissue due to Cushing's disease", "type" : "article-journal", "volume" : "55" }, "uris" : [ "http://www.mendeley.com/documents/?uuid=c9451b66-5bf3-4028-81a5-5d6a8a2137cb" ] } ], "mendeley" : { "formattedCitation" : "(11)", "plainTextFormattedCitation" : "(11)", "previouslyFormattedCitation" : "(11)" }, "properties" : {  }, "schema" : "https://github.com/citation-style-language/schema/raw/master/csl-citation.json" }</w:instrText>
       </w:r>
       <w:r>
         <w:rPr>
@@ -2342,7 +2342,7 @@
           <w:color w:val="000000" w:themeColor="text1"/>
           <w:shd w:val="clear" w:color="auto" w:fill="FFFFFF"/>
         </w:rPr>
-        <w:instrText>ADDIN CSL_CITATION { "citationItems" : [ { "id" : "ITEM-1", "itemData" : { "DOI" : "10.1530/JME-15-0119", "ISSN" : "0952-5041", "PMID" : "26150553", "abstract" : "Glucocorticoids have major effects on adipose tissue metabolism. To study tissue mRNA expression changes induced by chronic elevated endogenous glucocorticoids, we performed RNA sequencing on subcutaneous adipose tissue from patients with Cushing's disease (n=5) compared to patients with non-functioning pituitary adenomas (n=11). We found higher expression of transcripts involved in several metabolic pathways, including lipogenesis, proteolysis and glucose oxidation as well as decreased expression of transcripts involved in inflammation and protein synthesis. To further study this in a model system, we subjected mice to dexamethasone treatment for 12 weeks and analyzed their inguinal (subcutaneous) fat pads, which led to similar findings. Additionally, mice treated with dexamethasone showed drastic decreases in lean body mass as well as increased fat mass, further supporting the human transcriptomic data. These data provide insight to transcriptional changes that may be responsible for the co-morbidities associated with chronic elevations of glucocorticoids.", "author" : [ { "dropping-particle" : "", "family" : "Hochberg", "given" : "Irit", "non-dropping-particle" : "", "parse-names" : false, "suffix" : "" }, { "dropping-particle" : "", "family" : "Harvey", "given" : "Innocence", "non-dropping-particle" : "", "parse-names" : false, "suffix" : "" }, { "dropping-particle" : "", "family" : "Tran", "given" : "Quynh T.", "non-dropping-particle" : "", "parse-names" : false, "suffix" : "" }, { "dropping-particle" : "", "family" : "Stephenson", "given" : "Erin J.", "non-dropping-particle" : "", "parse-names" : false, "suffix" : "" }, { "dropping-particle" : "", "family" : "Barkan", "given" : "Ariel L", "non-dropping-particle" : "", "parse-names" : false, "suffix" : "" }, { "dropping-particle" : "", "family" : "Saltiel", "given" : "Alan R", "non-dropping-particle" : "", "parse-names" : false, "suffix" : "" }, { "dropping-particle" : "", "family" : "Chandler", "given" : "William F.", "non-dropping-particle" : "", "parse-names" : false, "suffix" : "" }, { "dropping-particle" : "", "family" : "Bridges", "given" : "Dave", "non-dropping-particle" : "", "parse-names" : false, "suffix" : "" } ], "container-title" : "Journal of Molecular Endocrinology", "id" : "ITEM-1", "issue" : "2", "issued" : { "date-parts" : [ [ "2015", "10" ] ] }, "page" : "81-94", "title" : "Gene expression changes in subcutaneous adipose tissue due to Cushing's disease", "type" : "article-journal", "volume" : "55" }, "uris" : [ "http://www.mendeley.com/documents/?uuid=c9451b66-5bf3-4028-81a5-5d6a8a2137cb" ] } ], "mendeley" : { "formattedCitation" : "(11)", "plainTextFormattedCitation" : "(11)", "previouslyFormattedCitation" : "(11)" }, "properties" : { "noteIndex" : 0 }, "schema" : "https://github.com/citation-style-language/schema/raw/master/csl-citation.json" }</w:instrText>
+        <w:instrText>ADDIN CSL_CITATION { "citationItems" : [ { "id" : "ITEM-1", "itemData" : { "DOI" : "10.1530/JME-15-0119", "ISSN" : "0952-5041", "PMID" : "26150553", "abstract" : "Glucocorticoids have major effects on adipose tissue metabolism. To study tissue mRNA expression changes induced by chronic elevated endogenous glucocorticoids, we performed RNA sequencing on subcutaneous adipose tissue from patients with Cushing's disease (n=5) compared to patients with non-functioning pituitary adenomas (n=11). We found higher expression of transcripts involved in several metabolic pathways, including lipogenesis, proteolysis and glucose oxidation as well as decreased expression of transcripts involved in inflammation and protein synthesis. To further study this in a model system, we subjected mice to dexamethasone treatment for 12 weeks and analyzed their inguinal (subcutaneous) fat pads, which led to similar findings. Additionally, mice treated with dexamethasone showed drastic decreases in lean body mass as well as increased fat mass, further supporting the human transcriptomic data. These data provide insight to transcriptional changes that may be responsible for the co-morbidities associated with chronic elevations of glucocorticoids.", "author" : [ { "dropping-particle" : "", "family" : "Hochberg", "given" : "Irit", "non-dropping-particle" : "", "parse-names" : false, "suffix" : "" }, { "dropping-particle" : "", "family" : "Harvey", "given" : "Innocence", "non-dropping-particle" : "", "parse-names" : false, "suffix" : "" }, { "dropping-particle" : "", "family" : "Tran", "given" : "Quynh T.", "non-dropping-particle" : "", "parse-names" : false, "suffix" : "" }, { "dropping-particle" : "", "family" : "Stephenson", "given" : "Erin J.", "non-dropping-particle" : "", "parse-names" : false, "suffix" : "" }, { "dropping-particle" : "", "family" : "Barkan", "given" : "Ariel L", "non-dropping-particle" : "", "parse-names" : false, "suffix" : "" }, { "dropping-particle" : "", "family" : "Saltiel", "given" : "Alan R", "non-dropping-particle" : "", "parse-names" : false, "suffix" : "" }, { "dropping-particle" : "", "family" : "Chandler", "given" : "William F.", "non-dropping-particle" : "", "parse-names" : false, "suffix" : "" }, { "dropping-particle" : "", "family" : "Bridges", "given" : "Dave", "non-dropping-particle" : "", "parse-names" : false, "suffix" : "" } ], "container-title" : "Journal of Molecular Endocrinology", "id" : "ITEM-1", "issue" : "2", "issued" : { "date-parts" : [ [ "2015", "10" ] ] }, "page" : "81-94", "title" : "Gene expression changes in subcutaneous adipose tissue due to Cushing's disease", "type" : "article-journal", "volume" : "55" }, "uris" : [ "http://www.mendeley.com/documents/?uuid=c9451b66-5bf3-4028-81a5-5d6a8a2137cb" ] } ], "mendeley" : { "formattedCitation" : "(11)", "plainTextFormattedCitation" : "(11)", "previouslyFormattedCitation" : "(11)" }, "properties" : {  }, "schema" : "https://github.com/citation-style-language/schema/raw/master/csl-citation.json" }</w:instrText>
       </w:r>
       <w:r>
         <w:rPr>
@@ -4462,7 +4462,7 @@
           <w:rFonts w:ascii="Calibri" w:hAnsi="Calibri" w:cs="Arial"/>
           <w:color w:val="000000" w:themeColor="text1"/>
         </w:rPr>
-        <w:instrText>ADDIN CSL_CITATION { "citationItems" : [ { "id" : "ITEM-1", "itemData" : { "author" : [ { "dropping-particle" : "", "family" : "McGuinness", "given" : "Owen P.", "non-dropping-particle" : "", "parse-names" : false, "suffix" : "" }, { "dropping-particle" : "", "family" : "Ayala", "given" : "Julio E.", "non-dropping-particle" : "", "parse-names" : false, "suffix" : "" }, { "dropping-particle" : "", "family" : "Laughlin", "given" : "Maren R.", "non-dropping-particle" : "", "parse-names" : false, "suffix" : "" }, { "dropping-particle" : "", "family" : "Wasserman", "given" : "David H.", "non-dropping-particle" : "", "parse-names" : false, "suffix" : "" } ], "container-title" : "American Journal of Physiology - Endocrinology and Metabolism", "id" : "ITEM-1", "issue" : "4", "issued" : { "date-parts" : [ [ "2009" ] ] }, "title" : "NIH experiment in centralized mouse phenotyping: the Vanderbilt experience and recommendations for evaluating glucose homeostasis in the mouse", "type" : "article-journal", "volume" : "297" }, "uris" : [ "http://www.mendeley.com/documents/?uuid=ac5bd77f-6bd1-36ef-803e-5329284e3166" ] }, { "id" : "ITEM-2", "itemData" : { "author" : [ { "dropping-particle" : "", "family" : "Ayala", "given" : "Julio E", "non-dropping-particle" : "", "parse-names" : false, "suffix" : "" }, { "dropping-particle" : "", "family" : "Bracy", "given" : "Deanna P", "non-dropping-particle" : "", "parse-names" : false, "suffix" : "" }, { "dropping-particle" : "", "family" : "Mcguinness", "given" : "Owen P", "non-dropping-particle" : "", "parse-names" : false, "suffix" : "" }, { "dropping-particle" : "", "family" : "Wasserman", "given" : "David H", "non-dropping-particle" : "", "parse-names" : false, "suffix" : "" } ], "id" : "ITEM-2", "issue" : "October 2005", "issued" : { "date-parts" : [ [ "2006" ] ] }, "title" : "Considerations in the Design of Hyperinsulinemic- Euglycemic Clamps in the Conscious Mouse", "type" : "article-journal" }, "uris" : [ "http://www.mendeley.com/documents/?uuid=52fb0a1c-82a2-4e21-970a-45229a7a3c43", "http://www.mendeley.com/documents/?uuid=e5c7bed5-9cce-47ce-ac54-c3f59700e136" ] }, { "id" : "ITEM-3", "itemData" : { "author" : [ { "dropping-particle" : "", "family" : "Halseth", "given" : "A M Y E", "non-dropping-particle" : "", "parse-names" : false, "suffix" : "" }, { "dropping-particle" : "", "family" : "Bracy", "given" : "Deanna P", "non-dropping-particle" : "", "parse-names" : false, "suffix" : "" }, { "dropping-particle" : "", "family" : "Wasserman", "given" : "David H", "non-dropping-particle" : "", "parse-names" : false, "suffix" : "" }, { "dropping-particle" : "", "family" : "Amy", "given" : "E", "non-dropping-particle" : "", "parse-names" : false, "suffix" : "" }, { "dropping-particle" : "", "family" : "Bracy", "given" : "Deanna P", "non-dropping-particle" : "", "parse-names" : false, "suffix" : "" }, { "dropping-particle" : "", "family" : "David", "given" : "H", "non-dropping-particle" : "", "parse-names" : false, "suffix" : "" } ], "id" : "ITEM-3", "issued" : { "date-parts" : [ [ "1999" ] ] }, "title" : "Overexpression of hexokinase II increases insulin- and exercise-stimulated muscle glucose uptake in vivo", "type" : "article-journal" }, "uris" : [ "http://www.mendeley.com/documents/?uuid=bef8145d-9b99-40e6-829b-0d7ca5826d80", "http://www.mendeley.com/documents/?uuid=3a2a722c-d7e8-4146-ae3c-e8d00ff1b34b" ] } ], "mendeley" : { "formattedCitation" : "(25\u201327)", "plainTextFormattedCitation" : "(25\u201327)", "previouslyFormattedCitation" : "(25\u201327)" }, "properties" : { "noteIndex" : 0 }, "schema" : "https://github.com/citation-style-language/schema/raw/master/csl-citation.json" }</w:instrText>
+        <w:instrText>ADDIN CSL_CITATION { "citationItems" : [ { "id" : "ITEM-1", "itemData" : { "author" : [ { "dropping-particle" : "", "family" : "McGuinness", "given" : "Owen P.", "non-dropping-particle" : "", "parse-names" : false, "suffix" : "" }, { "dropping-particle" : "", "family" : "Ayala", "given" : "Julio E.", "non-dropping-particle" : "", "parse-names" : false, "suffix" : "" }, { "dropping-particle" : "", "family" : "Laughlin", "given" : "Maren R.", "non-dropping-particle" : "", "parse-names" : false, "suffix" : "" }, { "dropping-particle" : "", "family" : "Wasserman", "given" : "David H.", "non-dropping-particle" : "", "parse-names" : false, "suffix" : "" } ], "container-title" : "American Journal of Physiology - Endocrinology and Metabolism", "id" : "ITEM-1", "issue" : "4", "issued" : { "date-parts" : [ [ "2009" ] ] }, "title" : "NIH experiment in centralized mouse phenotyping: the Vanderbilt experience and recommendations for evaluating glucose homeostasis in the mouse", "type" : "article-journal", "volume" : "297" }, "uris" : [ "http://www.mendeley.com/documents/?uuid=ac5bd77f-6bd1-36ef-803e-5329284e3166" ] }, { "id" : "ITEM-2", "itemData" : { "author" : [ { "dropping-particle" : "", "family" : "Ayala", "given" : "Julio E", "non-dropping-particle" : "", "parse-names" : false, "suffix" : "" }, { "dropping-particle" : "", "family" : "Bracy", "given" : "Deanna P", "non-dropping-particle" : "", "parse-names" : false, "suffix" : "" }, { "dropping-particle" : "", "family" : "Mcguinness", "given" : "Owen P", "non-dropping-particle" : "", "parse-names" : false, "suffix" : "" }, { "dropping-particle" : "", "family" : "Wasserman", "given" : "David H", "non-dropping-particle" : "", "parse-names" : false, "suffix" : "" } ], "id" : "ITEM-2", "issue" : "October 2005", "issued" : { "date-parts" : [ [ "2006" ] ] }, "title" : "Considerations in the Design of Hyperinsulinemic- Euglycemic Clamps in the Conscious Mouse", "type" : "article-journal" }, "uris" : [ "http://www.mendeley.com/documents/?uuid=52fb0a1c-82a2-4e21-970a-45229a7a3c43", "http://www.mendeley.com/documents/?uuid=e5c7bed5-9cce-47ce-ac54-c3f59700e136" ] }, { "id" : "ITEM-3", "itemData" : { "author" : [ { "dropping-particle" : "", "family" : "Halseth", "given" : "A M Y E", "non-dropping-particle" : "", "parse-names" : false, "suffix" : "" }, { "dropping-particle" : "", "family" : "Bracy", "given" : "Deanna P", "non-dropping-particle" : "", "parse-names" : false, "suffix" : "" }, { "dropping-particle" : "", "family" : "Wasserman", "given" : "David H", "non-dropping-particle" : "", "parse-names" : false, "suffix" : "" }, { "dropping-particle" : "", "family" : "Amy", "given" : "E", "non-dropping-particle" : "", "parse-names" : false, "suffix" : "" }, { "dropping-particle" : "", "family" : "Bracy", "given" : "Deanna P", "non-dropping-particle" : "", "parse-names" : false, "suffix" : "" }, { "dropping-particle" : "", "family" : "David", "given" : "H", "non-dropping-particle" : "", "parse-names" : false, "suffix" : "" } ], "id" : "ITEM-3", "issued" : { "date-parts" : [ [ "1999" ] ] }, "title" : "Overexpression of hexokinase II increases insulin- and exercise-stimulated muscle glucose uptake in vivo", "type" : "article-journal" }, "uris" : [ "http://www.mendeley.com/documents/?uuid=bef8145d-9b99-40e6-829b-0d7ca5826d80", "http://www.mendeley.com/documents/?uuid=3a2a722c-d7e8-4146-ae3c-e8d00ff1b34b" ] } ], "mendeley" : { "formattedCitation" : "(25\u201327)", "plainTextFormattedCitation" : "(25\u201327)", "previouslyFormattedCitation" : "(25\u201327)" }, "properties" : {  }, "schema" : "https://github.com/citation-style-language/schema/raw/master/csl-citation.json" }</w:instrText>
       </w:r>
       <w:r>
         <w:rPr>
@@ -4859,7 +4859,7 @@
           <w:rFonts w:ascii="Calibri" w:hAnsi="Calibri" w:cs="Arial"/>
           <w:color w:val="000000" w:themeColor="text1"/>
         </w:rPr>
-        <w:instrText>ADDIN CSL_CITATION { "citationItems" : [ { "id" : "ITEM-1", "itemData" : { "author" : [ { "dropping-particle" : "", "family" : "Kraegen", "given" : "EW", "non-dropping-particle" : "", "parse-names" : false, "suffix" : "" }, { "dropping-particle" : "", "family" : "James", "given" : "DE", "non-dropping-particle" : "", "parse-names" : false, "suffix" : "" }, { "dropping-particle" : "", "family" : "Jenkins", "given" : "AB", "non-dropping-particle" : "", "parse-names" : false, "suffix" : "" }, { "dropping-particle" : "", "family" : "Chisholm", "given" : "DJ", "non-dropping-particle" : "", "parse-names" : false, "suffix" : "" } ], "container-title" : "The American Physiological Society", "id" : "ITEM-1", "issue" : "248", "issued" : { "date-parts" : [ [ "1985" ] ] }, "page" : "E353\u2013E362", "title" : "Dose-response curves for in vivo insulin sensitivity in individual tissues in rats", "type" : "article-journal" }, "uris" : [ "http://www.mendeley.com/documents/?uuid=59086f8e-b830-4bcb-ba74-d9c08f0f19ab", "http://www.mendeley.com/documents/?uuid=f6b29524-f652-4691-94e8-65eed196874d" ] }, { "id" : "ITEM-2", "itemData" : { "author" : [ { "dropping-particle" : "", "family" : "Ayala", "given" : "Julio E", "non-dropping-particle" : "", "parse-names" : false, "suffix" : "" }, { "dropping-particle" : "", "family" : "Bracy", "given" : "Deanna P", "non-dropping-particle" : "", "parse-names" : false, "suffix" : "" }, { "dropping-particle" : "", "family" : "Mcguinness", "given" : "Owen P", "non-dropping-particle" : "", "parse-names" : false, "suffix" : "" }, { "dropping-particle" : "", "family" : "Wasserman", "given" : "David H", "non-dropping-particle" : "", "parse-names" : false, "suffix" : "" } ], "id" : "ITEM-2", "issue" : "October 2005", "issued" : { "date-parts" : [ [ "2006" ] ] }, "title" : "Considerations in the Design of Hyperinsulinemic- Euglycemic Clamps in the Conscious Mouse", "type" : "article-journal" }, "uris" : [ "http://www.mendeley.com/documents/?uuid=e5c7bed5-9cce-47ce-ac54-c3f59700e136", "http://www.mendeley.com/documents/?uuid=52fb0a1c-82a2-4e21-970a-45229a7a3c43" ] }, { "id" : "ITEM-3", "itemData" : { "author" : [ { "dropping-particle" : "", "family" : "Halseth", "given" : "A M Y E", "non-dropping-particle" : "", "parse-names" : false, "suffix" : "" }, { "dropping-particle" : "", "family" : "Bracy", "given" : "Deanna P", "non-dropping-particle" : "", "parse-names" : false, "suffix" : "" }, { "dropping-particle" : "", "family" : "Wasserman", "given" : "David H", "non-dropping-particle" : "", "parse-names" : false, "suffix" : "" }, { "dropping-particle" : "", "family" : "Amy", "given" : "E", "non-dropping-particle" : "", "parse-names" : false, "suffix" : "" }, { "dropping-particle" : "", "family" : "Bracy", "given" : "Deanna P", "non-dropping-particle" : "", "parse-names" : false, "suffix" : "" }, { "dropping-particle" : "", "family" : "David", "given" : "H", "non-dropping-particle" : "", "parse-names" : false, "suffix" : "" } ], "id" : "ITEM-3", "issued" : { "date-parts" : [ [ "1999" ] ] }, "title" : "Overexpression of hexokinase II increases insulin- and exercise-stimulated muscle glucose uptake in vivo", "type" : "article-journal" }, "uris" : [ "http://www.mendeley.com/documents/?uuid=3a2a722c-d7e8-4146-ae3c-e8d00ff1b34b", "http://www.mendeley.com/documents/?uuid=bef8145d-9b99-40e6-829b-0d7ca5826d80", "http://www.mendeley.com/documents/?uuid=21fe669b-c309-43aa-9bbb-b918e4048e46" ] } ], "mendeley" : { "formattedCitation" : "(26\u201328)", "plainTextFormattedCitation" : "(26\u201328)", "previouslyFormattedCitation" : "(26\u201328)" }, "properties" : { "noteIndex" : 0 }, "schema" : "https://github.com/citation-style-language/schema/raw/master/csl-citation.json" }</w:instrText>
+        <w:instrText>ADDIN CSL_CITATION { "citationItems" : [ { "id" : "ITEM-1", "itemData" : { "author" : [ { "dropping-particle" : "", "family" : "Kraegen", "given" : "EW", "non-dropping-particle" : "", "parse-names" : false, "suffix" : "" }, { "dropping-particle" : "", "family" : "James", "given" : "DE", "non-dropping-particle" : "", "parse-names" : false, "suffix" : "" }, { "dropping-particle" : "", "family" : "Jenkins", "given" : "AB", "non-dropping-particle" : "", "parse-names" : false, "suffix" : "" }, { "dropping-particle" : "", "family" : "Chisholm", "given" : "DJ", "non-dropping-particle" : "", "parse-names" : false, "suffix" : "" } ], "container-title" : "The American Physiological Society", "id" : "ITEM-1", "issue" : "248", "issued" : { "date-parts" : [ [ "1985" ] ] }, "page" : "E353\u2013E362", "title" : "Dose-response curves for in vivo insulin sensitivity in individual tissues in rats", "type" : "article-journal" }, "uris" : [ "http://www.mendeley.com/documents/?uuid=59086f8e-b830-4bcb-ba74-d9c08f0f19ab", "http://www.mendeley.com/documents/?uuid=f6b29524-f652-4691-94e8-65eed196874d" ] }, { "id" : "ITEM-2", "itemData" : { "author" : [ { "dropping-particle" : "", "family" : "Ayala", "given" : "Julio E", "non-dropping-particle" : "", "parse-names" : false, "suffix" : "" }, { "dropping-particle" : "", "family" : "Bracy", "given" : "Deanna P", "non-dropping-particle" : "", "parse-names" : false, "suffix" : "" }, { "dropping-particle" : "", "family" : "Mcguinness", "given" : "Owen P", "non-dropping-particle" : "", "parse-names" : false, "suffix" : "" }, { "dropping-particle" : "", "family" : "Wasserman", "given" : "David H", "non-dropping-particle" : "", "parse-names" : false, "suffix" : "" } ], "id" : "ITEM-2", "issue" : "October 2005", "issued" : { "date-parts" : [ [ "2006" ] ] }, "title" : "Considerations in the Design of Hyperinsulinemic- Euglycemic Clamps in the Conscious Mouse", "type" : "article-journal" }, "uris" : [ "http://www.mendeley.com/documents/?uuid=e5c7bed5-9cce-47ce-ac54-c3f59700e136", "http://www.mendeley.com/documents/?uuid=52fb0a1c-82a2-4e21-970a-45229a7a3c43" ] }, { "id" : "ITEM-3", "itemData" : { "author" : [ { "dropping-particle" : "", "family" : "Halseth", "given" : "A M Y E", "non-dropping-particle" : "", "parse-names" : false, "suffix" : "" }, { "dropping-particle" : "", "family" : "Bracy", "given" : "Deanna P", "non-dropping-particle" : "", "parse-names" : false, "suffix" : "" }, { "dropping-particle" : "", "family" : "Wasserman", "given" : "David H", "non-dropping-particle" : "", "parse-names" : false, "suffix" : "" }, { "dropping-particle" : "", "family" : "Amy", "given" : "E", "non-dropping-particle" : "", "parse-names" : false, "suffix" : "" }, { "dropping-particle" : "", "family" : "Bracy", "given" : "Deanna P", "non-dropping-particle" : "", "parse-names" : false, "suffix" : "" }, { "dropping-particle" : "", "family" : "David", "given" : "H", "non-dropping-particle" : "", "parse-names" : false, "suffix" : "" } ], "id" : "ITEM-3", "issued" : { "date-parts" : [ [ "1999" ] ] }, "title" : "Overexpression of hexokinase II increases insulin- and exercise-stimulated muscle glucose uptake in vivo", "type" : "article-journal" }, "uris" : [ "http://www.mendeley.com/documents/?uuid=3a2a722c-d7e8-4146-ae3c-e8d00ff1b34b", "http://www.mendeley.com/documents/?uuid=bef8145d-9b99-40e6-829b-0d7ca5826d80", "http://www.mendeley.com/documents/?uuid=21fe669b-c309-43aa-9bbb-b918e4048e46" ] } ], "mendeley" : { "formattedCitation" : "(26\u201328)", "plainTextFormattedCitation" : "(26\u201328)", "previouslyFormattedCitation" : "(26\u201328)" }, "properties" : {  }, "schema" : "https://github.com/citation-style-language/schema/raw/master/csl-citation.json" }</w:instrText>
       </w:r>
       <w:r>
         <w:rPr>
@@ -5523,7 +5523,7 @@
           <w:rFonts w:cs="Helvetica"/>
           <w:color w:val="000000" w:themeColor="text1"/>
         </w:rPr>
-        <w:instrText>ADDIN CSL_CITATION { "citationItems" : [ { "id" : "ITEM-1", "itemData" : { "DOI" : "10.1016/S0076-6879(06)06055-1", "author" : [ { "dropping-particle" : "", "family" : "Chiang S-H, Chang L", "given" : "Saltiel AR", "non-dropping-particle" : "", "parse-names" : false, "suffix" : "" } ], "id" : "ITEM-1", "issue" : "06", "issued" : { "date-parts" : [ [ "2002" ] ] }, "page" : "1257-1262", "title" : "TC10 and Insulin \u2010 Stimulated Glucose Transport", "type" : "article-journal", "volume" : "406" }, "uris" : [ "http://www.mendeley.com/documents/?uuid=1d372b62-a3be-428b-8600-6aff8c04a118", "http://www.mendeley.com/documents/?uuid=849f3545-cee3-407f-a673-ba0931ea217f" ] } ], "mendeley" : { "formattedCitation" : "(29)", "plainTextFormattedCitation" : "(29)", "previouslyFormattedCitation" : "(29)" }, "properties" : { "noteIndex" : 0 }, "schema" : "https://github.com/citation-style-language/schema/raw/master/csl-citation.json" }</w:instrText>
+        <w:instrText>ADDIN CSL_CITATION { "citationItems" : [ { "id" : "ITEM-1", "itemData" : { "DOI" : "10.1016/S0076-6879(06)06055-1", "author" : [ { "dropping-particle" : "", "family" : "Chiang S-H, Chang L", "given" : "Saltiel AR", "non-dropping-particle" : "", "parse-names" : false, "suffix" : "" } ], "id" : "ITEM-1", "issue" : "06", "issued" : { "date-parts" : [ [ "2002" ] ] }, "page" : "1257-1262", "title" : "TC10 and Insulin \u2010 Stimulated Glucose Transport", "type" : "article-journal", "volume" : "406" }, "uris" : [ "http://www.mendeley.com/documents/?uuid=1d372b62-a3be-428b-8600-6aff8c04a118", "http://www.mendeley.com/documents/?uuid=849f3545-cee3-407f-a673-ba0931ea217f" ] } ], "mendeley" : { "formattedCitation" : "(29)", "plainTextFormattedCitation" : "(29)", "previouslyFormattedCitation" : "(29)" }, "properties" : {  }, "schema" : "https://github.com/citation-style-language/schema/raw/master/csl-citation.json" }</w:instrText>
       </w:r>
       <w:r>
         <w:rPr>
@@ -6063,7 +6063,7 @@
           <w:szCs w:val="21"/>
           <w:shd w:val="clear" w:color="auto" w:fill="FFFFFF"/>
         </w:rPr>
-        <w:instrText>ADDIN CSL_CITATION { "citationItems" : [ { "id" : "ITEM-1", "itemData" : { "DOI" : "10.2337/db13-1531", "ISBN" : "1939-327X (Electronic)\\r0012-1797 (Linking)", "ISSN" : "1939-327X", "PMID" : "24722244", "abstract" : "Glycogen and lipid are major storage forms of energy that are tightly regulated by hormones and metabolic signals. Here, we demonstrate that feeding mice a high fat diet (HFD) increased hepatic glycogen, due to increased expression of the glycogenic scaffolding protein PTG/R5. PTG promoter activity was increased and glycogen levels were augmented in mice and cells after activation of mechanistic target of rapamycin complex 1 (mTORC1) and its downstream target sterol regulatory element binding protein 1 (SREBP1). Deletion of the PTG gene in mice prevented HFD-induced hepatic glycogen accumulation. Surprisingly, PTG deletion also blocked hepatic steatosis in HFD-fed mice, and reduced the expression of numerous lipogenic genes. Additionally, PTG deletion reduced fasting glucose and insulin levels in obese mice, while improving insulin sensitivity, a result of reduced hepatic glucose output. This metabolic crosstalk was due to decreased mTORC1 and SREBP activity in PTG knockout mice or knockdown cells, suggesting a positive feedback loop in which once accumulated, glycogen stimulates the mTORC1/SREBP1 pathway to shift energy storage to lipogenesis. Together, these data reveal a previously unappreciated broad role for glycogen in the control of energy homeostasis.", "author" : [ { "dropping-particle" : "", "family" : "Lu", "given" : "Binbin", "non-dropping-particle" : "", "parse-names" : false, "suffix" : "" }, { "dropping-particle" : "", "family" : "Bridges", "given" : "Dave", "non-dropping-particle" : "", "parse-names" : false, "suffix" : "" }, { "dropping-particle" : "", "family" : "Yang", "given" : "Yemen", "non-dropping-particle" : "", "parse-names" : false, "suffix" : "" }, { "dropping-particle" : "", "family" : "Fisher", "given" : "Kaleigh", "non-dropping-particle" : "", "parse-names" : false, "suffix" : "" }, { "dropping-particle" : "", "family" : "Cheng", "given" : "Alan", "non-dropping-particle" : "", "parse-names" : false, "suffix" : "" }, { "dropping-particle" : "", "family" : "Chang", "given" : "Louise", "non-dropping-particle" : "", "parse-names" : false, "suffix" : "" }, { "dropping-particle" : "", "family" : "Meng", "given" : "Zhuoxian", "non-dropping-particle" : "", "parse-names" : false, "suffix" : "" }, { "dropping-particle" : "", "family" : "Lin", "given" : "Jiandie", "non-dropping-particle" : "", "parse-names" : false, "suffix" : "" }, { "dropping-particle" : "", "family" : "Downes", "given" : "Michael", "non-dropping-particle" : "", "parse-names" : false, "suffix" : "" }, { "dropping-particle" : "", "family" : "Yu", "given" : "Ruth T", "non-dropping-particle" : "", "parse-names" : false, "suffix" : "" }, { "dropping-particle" : "", "family" : "Liddle", "given" : "Christopher", "non-dropping-particle" : "", "parse-names" : false, "suffix" : "" }, { "dropping-particle" : "", "family" : "Evans", "given" : "Ronald M", "non-dropping-particle" : "", "parse-names" : false, "suffix" : "" }, { "dropping-particle" : "", "family" : "Saltiel", "given" : "Alan R", "non-dropping-particle" : "", "parse-names" : false, "suffix" : "" } ], "container-title" : "Diabetes", "id" : "ITEM-1", "issue" : "October 2013", "issued" : { "date-parts" : [ [ "2014" ] ] }, "page" : "1-49", "title" : "Metabolic Crosstalk: molecular links between glycogen and lipid metabolism in obesity.", "type" : "article-journal", "volume" : "63" }, "uris" : [ "http://www.mendeley.com/documents/?uuid=dfae1ff6-de0d-4490-b3c7-a586160cbb94" ] } ], "mendeley" : { "formattedCitation" : "(30)", "plainTextFormattedCitation" : "(30)", "previouslyFormattedCitation" : "(30)" }, "properties" : { "noteIndex" : 0 }, "schema" : "https://github.com/citation-style-language/schema/raw/master/csl-citation.json" }</w:instrText>
+        <w:instrText>ADDIN CSL_CITATION { "citationItems" : [ { "id" : "ITEM-1", "itemData" : { "DOI" : "10.2337/db13-1531", "ISBN" : "1939-327X (Electronic)\\r0012-1797 (Linking)", "ISSN" : "1939-327X", "PMID" : "24722244", "abstract" : "Glycogen and lipid are major storage forms of energy that are tightly regulated by hormones and metabolic signals. Here, we demonstrate that feeding mice a high fat diet (HFD) increased hepatic glycogen, due to increased expression of the glycogenic scaffolding protein PTG/R5. PTG promoter activity was increased and glycogen levels were augmented in mice and cells after activation of mechanistic target of rapamycin complex 1 (mTORC1) and its downstream target sterol regulatory element binding protein 1 (SREBP1). Deletion of the PTG gene in mice prevented HFD-induced hepatic glycogen accumulation. Surprisingly, PTG deletion also blocked hepatic steatosis in HFD-fed mice, and reduced the expression of numerous lipogenic genes. Additionally, PTG deletion reduced fasting glucose and insulin levels in obese mice, while improving insulin sensitivity, a result of reduced hepatic glucose output. This metabolic crosstalk was due to decreased mTORC1 and SREBP activity in PTG knockout mice or knockdown cells, suggesting a positive feedback loop in which once accumulated, glycogen stimulates the mTORC1/SREBP1 pathway to shift energy storage to lipogenesis. Together, these data reveal a previously unappreciated broad role for glycogen in the control of energy homeostasis.", "author" : [ { "dropping-particle" : "", "family" : "Lu", "given" : "Binbin", "non-dropping-particle" : "", "parse-names" : false, "suffix" : "" }, { "dropping-particle" : "", "family" : "Bridges", "given" : "Dave", "non-dropping-particle" : "", "parse-names" : false, "suffix" : "" }, { "dropping-particle" : "", "family" : "Yang", "given" : "Yemen", "non-dropping-particle" : "", "parse-names" : false, "suffix" : "" }, { "dropping-particle" : "", "family" : "Fisher", "given" : "Kaleigh", "non-dropping-particle" : "", "parse-names" : false, "suffix" : "" }, { "dropping-particle" : "", "family" : "Cheng", "given" : "Alan", "non-dropping-particle" : "", "parse-names" : false, "suffix" : "" }, { "dropping-particle" : "", "family" : "Chang", "given" : "Louise", "non-dropping-particle" : "", "parse-names" : false, "suffix" : "" }, { "dropping-particle" : "", "family" : "Meng", "given" : "Zhuoxian", "non-dropping-particle" : "", "parse-names" : false, "suffix" : "" }, { "dropping-particle" : "", "family" : "Lin", "given" : "Jiandie", "non-dropping-particle" : "", "parse-names" : false, "suffix" : "" }, { "dropping-particle" : "", "family" : "Downes", "given" : "Michael", "non-dropping-particle" : "", "parse-names" : false, "suffix" : "" }, { "dropping-particle" : "", "family" : "Yu", "given" : "Ruth T", "non-dropping-particle" : "", "parse-names" : false, "suffix" : "" }, { "dropping-particle" : "", "family" : "Liddle", "given" : "Christopher", "non-dropping-particle" : "", "parse-names" : false, "suffix" : "" }, { "dropping-particle" : "", "family" : "Evans", "given" : "Ronald M", "non-dropping-particle" : "", "parse-names" : false, "suffix" : "" }, { "dropping-particle" : "", "family" : "Saltiel", "given" : "Alan R", "non-dropping-particle" : "", "parse-names" : false, "suffix" : "" } ], "container-title" : "Diabetes", "id" : "ITEM-1", "issue" : "October 2013", "issued" : { "date-parts" : [ [ "2014" ] ] }, "page" : "1-49", "title" : "Metabolic Crosstalk: molecular links between glycogen and lipid metabolism in obesity.", "type" : "article-journal", "volume" : "63" }, "uris" : [ "http://www.mendeley.com/documents/?uuid=dfae1ff6-de0d-4490-b3c7-a586160cbb94" ] } ], "mendeley" : { "formattedCitation" : "(30)", "plainTextFormattedCitation" : "(30)", "previouslyFormattedCitation" : "(30)" }, "properties" : {  }, "schema" : "https://github.com/citation-style-language/schema/raw/master/csl-citation.json" }</w:instrText>
       </w:r>
       <w:r>
         <w:rPr>
@@ -6538,7 +6538,7 @@
           <w:rFonts w:cs="Times New Roman"/>
           <w:color w:val="000000" w:themeColor="text1"/>
         </w:rPr>
-        <w:instrText>ADDIN CSL_CITATION { "citationItems" : [ { "id" : "ITEM-1", "itemData" : { "DOI" : "10.2337/db13-1531", "ISBN" : "1939-327X (Electronic)\\r0012-1797 (Linking)", "ISSN" : "1939327X", "PMID" : "24722244", "abstract" : "Glycogen and lipid are major storage forms of energy that are tightly regulated by hormones and metabolic signals. Here, we demonstrate that feeding mice a high fat diet (HFD) increased hepatic glycogen, due to increased expression of the glycogenic scaffolding protein PTG/R5. PTG promoter activity was increased and glycogen levels were augmented in mice and cells after activation of mechanistic target of rapamycin complex 1 (mTORC1) and its downstream target sterol regulatory element binding protein 1 (SREBP1). Deletion of the PTG gene in mice prevented HFD-induced hepatic glycogen accumulation. Surprisingly, PTG deletion also blocked hepatic steatosis in HFD-fed mice, and reduced the expression of numerous lipogenic genes. Additionally, PTG deletion reduced fasting glucose and insulin levels in obese mice, while improving insulin sensitivity, a result of reduced hepatic glucose output. This metabolic crosstalk was due to decreased mTORC1 and SREBP activity in PTG knockout mice or knockdown cells, suggesting a positive feedback loop in which once accumulated, glycogen stimulates the mTORC1/SREBP1 pathway to shift energy storage to lipogenesis. Together, these data reveal a previously unappreciated broad role for glycogen in the control of energy homeostasis.", "author" : [ { "dropping-particle" : "", "family" : "Lu", "given" : "Binbin", "non-dropping-particle" : "", "parse-names" : false, "suffix" : "" }, { "dropping-particle" : "", "family" : "Bridges", "given" : "Dave", "non-dropping-particle" : "", "parse-names" : false, "suffix" : "" }, { "dropping-particle" : "", "family" : "Yang", "given" : "Yemen", "non-dropping-particle" : "", "parse-names" : false, "suffix" : "" }, { "dropping-particle" : "", "family" : "Fisher", "given" : "Kaleigh", "non-dropping-particle" : "", "parse-names" : false, "suffix" : "" }, { "dropping-particle" : "", "family" : "Cheng", "given" : "Alan", "non-dropping-particle" : "", "parse-names" : false, "suffix" : "" }, { "dropping-particle" : "", "family" : "Chang", "given" : "Louise", "non-dropping-particle" : "", "parse-names" : false, "suffix" : "" }, { "dropping-particle" : "", "family" : "Meng", "given" : "Zhuo Xian", "non-dropping-particle" : "", "parse-names" : false, "suffix" : "" }, { "dropping-particle" : "", "family" : "Lin", "given" : "Jiandie D.", "non-dropping-particle" : "", "parse-names" : false, "suffix" : "" }, { "dropping-particle" : "", "family" : "Downes", "given" : "Michael", "non-dropping-particle" : "", "parse-names" : false, "suffix" : "" }, { "dropping-particle" : "", "family" : "Yu", "given" : "Ruth T.", "non-dropping-particle" : "", "parse-names" : false, "suffix" : "" }, { "dropping-particle" : "", "family" : "Liddle", "given" : "Christopher", "non-dropping-particle" : "", "parse-names" : false, "suffix" : "" }, { "dropping-particle" : "", "family" : "Evans", "given" : "Ronald M.", "non-dropping-particle" : "", "parse-names" : false, "suffix" : "" }, { "dropping-particle" : "", "family" : "Saltiel", "given" : "Alan R.", "non-dropping-particle" : "", "parse-names" : false, "suffix" : "" } ], "container-title" : "Diabetes", "id" : "ITEM-1", "issue" : "9", "issued" : { "date-parts" : [ [ "2014" ] ] }, "page" : "2935-2948", "title" : "Metabolic crosstalk: Molecular links between glycogen and lipid metabolism in obesity", "type" : "article-journal", "volume" : "63" }, "uris" : [ "http://www.mendeley.com/documents/?uuid=ee5db16a-2757-4bdf-9cdf-83c1f7d31039" ] } ], "mendeley" : { "formattedCitation" : "(31)", "plainTextFormattedCitation" : "(31)", "previouslyFormattedCitation" : "(31)" }, "properties" : { "noteIndex" : 0 }, "schema" : "https://github.com/citation-style-language/schema/raw/master/csl-citation.json" }</w:instrText>
+        <w:instrText>ADDIN CSL_CITATION { "citationItems" : [ { "id" : "ITEM-1", "itemData" : { "DOI" : "10.2337/db13-1531", "ISBN" : "1939-327X (Electronic)\\r0012-1797 (Linking)", "ISSN" : "1939327X", "PMID" : "24722244", "abstract" : "Glycogen and lipid are major storage forms of energy that are tightly regulated by hormones and metabolic signals. Here, we demonstrate that feeding mice a high fat diet (HFD) increased hepatic glycogen, due to increased expression of the glycogenic scaffolding protein PTG/R5. PTG promoter activity was increased and glycogen levels were augmented in mice and cells after activation of mechanistic target of rapamycin complex 1 (mTORC1) and its downstream target sterol regulatory element binding protein 1 (SREBP1). Deletion of the PTG gene in mice prevented HFD-induced hepatic glycogen accumulation. Surprisingly, PTG deletion also blocked hepatic steatosis in HFD-fed mice, and reduced the expression of numerous lipogenic genes. Additionally, PTG deletion reduced fasting glucose and insulin levels in obese mice, while improving insulin sensitivity, a result of reduced hepatic glucose output. This metabolic crosstalk was due to decreased mTORC1 and SREBP activity in PTG knockout mice or knockdown cells, suggesting a positive feedback loop in which once accumulated, glycogen stimulates the mTORC1/SREBP1 pathway to shift energy storage to lipogenesis. Together, these data reveal a previously unappreciated broad role for glycogen in the control of energy homeostasis.", "author" : [ { "dropping-particle" : "", "family" : "Lu", "given" : "Binbin", "non-dropping-particle" : "", "parse-names" : false, "suffix" : "" }, { "dropping-particle" : "", "family" : "Bridges", "given" : "Dave", "non-dropping-particle" : "", "parse-names" : false, "suffix" : "" }, { "dropping-particle" : "", "family" : "Yang", "given" : "Yemen", "non-dropping-particle" : "", "parse-names" : false, "suffix" : "" }, { "dropping-particle" : "", "family" : "Fisher", "given" : "Kaleigh", "non-dropping-particle" : "", "parse-names" : false, "suffix" : "" }, { "dropping-particle" : "", "family" : "Cheng", "given" : "Alan", "non-dropping-particle" : "", "parse-names" : false, "suffix" : "" }, { "dropping-particle" : "", "family" : "Chang", "given" : "Louise", "non-dropping-particle" : "", "parse-names" : false, "suffix" : "" }, { "dropping-particle" : "", "family" : "Meng", "given" : "Zhuo Xian", "non-dropping-particle" : "", "parse-names" : false, "suffix" : "" }, { "dropping-particle" : "", "family" : "Lin", "given" : "Jiandie D.", "non-dropping-particle" : "", "parse-names" : false, "suffix" : "" }, { "dropping-particle" : "", "family" : "Downes", "given" : "Michael", "non-dropping-particle" : "", "parse-names" : false, "suffix" : "" }, { "dropping-particle" : "", "family" : "Yu", "given" : "Ruth T.", "non-dropping-particle" : "", "parse-names" : false, "suffix" : "" }, { "dropping-particle" : "", "family" : "Liddle", "given" : "Christopher", "non-dropping-particle" : "", "parse-names" : false, "suffix" : "" }, { "dropping-particle" : "", "family" : "Evans", "given" : "Ronald M.", "non-dropping-particle" : "", "parse-names" : false, "suffix" : "" }, { "dropping-particle" : "", "family" : "Saltiel", "given" : "Alan R.", "non-dropping-particle" : "", "parse-names" : false, "suffix" : "" } ], "container-title" : "Diabetes", "id" : "ITEM-1", "issue" : "9", "issued" : { "date-parts" : [ [ "2014" ] ] }, "page" : "2935-2948", "title" : "Metabolic crosstalk: Molecular links between glycogen and lipid metabolism in obesity", "type" : "article-journal", "volume" : "63" }, "uris" : [ "http://www.mendeley.com/documents/?uuid=ee5db16a-2757-4bdf-9cdf-83c1f7d31039" ] } ], "mendeley" : { "formattedCitation" : "(31)", "plainTextFormattedCitation" : "(31)", "previouslyFormattedCitation" : "(31)" }, "properties" : {  }, "schema" : "https://github.com/citation-style-language/schema/raw/master/csl-citation.json" }</w:instrText>
       </w:r>
       <w:r>
         <w:rPr>
@@ -7638,7 +7638,7 @@
         <w:rPr>
           <w:color w:val="000000" w:themeColor="text1"/>
         </w:rPr>
-        <w:instrText>ADDIN CSL_CITATION { "citationItems" : [ { "id" : "ITEM-1", "itemData" : { "DOI" : "10.1530/JME-15-0119", "ISSN" : "0952-5041", "PMID" : "26150553", "abstract" : "Glucocorticoids have major effects on adipose tissue metabolism. To study tissue mRNA expression changes induced by chronic elevated endogenous glucocorticoids, we performed RNA sequencing on subcutaneous adipose tissue from patients with Cushing's disease (n=5) compared to patients with non-functioning pituitary adenomas (n=11). We found higher expression of transcripts involved in several metabolic pathways, including lipogenesis, proteolysis and glucose oxidation as well as decreased expression of transcripts involved in inflammation and protein synthesis. To further study this in a model system, we subjected mice to dexamethasone treatment for 12 weeks and analyzed their inguinal (subcutaneous) fat pads, which led to similar findings. Additionally, mice treated with dexamethasone showed drastic decreases in lean body mass as well as increased fat mass, further supporting the human transcriptomic data. These data provide insight to transcriptional changes that may be responsible for the co-morbidities associated with chronic elevations of glucocorticoids.", "author" : [ { "dropping-particle" : "", "family" : "Hochberg", "given" : "Irit", "non-dropping-particle" : "", "parse-names" : false, "suffix" : "" }, { "dropping-particle" : "", "family" : "Harvey", "given" : "Innocence", "non-dropping-particle" : "", "parse-names" : false, "suffix" : "" }, { "dropping-particle" : "", "family" : "Tran", "given" : "Quynh T.", "non-dropping-particle" : "", "parse-names" : false, "suffix" : "" }, { "dropping-particle" : "", "family" : "Stephenson", "given" : "Erin J.", "non-dropping-particle" : "", "parse-names" : false, "suffix" : "" }, { "dropping-particle" : "", "family" : "Barkan", "given" : "Ariel L", "non-dropping-particle" : "", "parse-names" : false, "suffix" : "" }, { "dropping-particle" : "", "family" : "Saltiel", "given" : "Alan R", "non-dropping-particle" : "", "parse-names" : false, "suffix" : "" }, { "dropping-particle" : "", "family" : "Chandler", "given" : "William F.", "non-dropping-particle" : "", "parse-names" : false, "suffix" : "" }, { "dropping-particle" : "", "family" : "Bridges", "given" : "Dave", "non-dropping-particle" : "", "parse-names" : false, "suffix" : "" } ], "container-title" : "Journal of Molecular Endocrinology", "id" : "ITEM-1", "issue" : "2", "issued" : { "date-parts" : [ [ "2015", "10" ] ] }, "page" : "81-94", "title" : "Gene expression changes in subcutaneous adipose tissue due to Cushing's disease", "type" : "article-journal", "volume" : "55" }, "uris" : [ "http://www.mendeley.com/documents/?uuid=c9451b66-5bf3-4028-81a5-5d6a8a2137cb" ] } ], "mendeley" : { "formattedCitation" : "(11)", "plainTextFormattedCitation" : "(11)", "previouslyFormattedCitation" : "(11)" }, "properties" : { "noteIndex" : 0 }, "schema" : "https://github.com/citation-style-language/schema/raw/master/csl-citation.json" }</w:instrText>
+        <w:instrText>ADDIN CSL_CITATION { "citationItems" : [ { "id" : "ITEM-1", "itemData" : { "DOI" : "10.1530/JME-15-0119", "ISSN" : "0952-5041", "PMID" : "26150553", "abstract" : "Glucocorticoids have major effects on adipose tissue metabolism. To study tissue mRNA expression changes induced by chronic elevated endogenous glucocorticoids, we performed RNA sequencing on subcutaneous adipose tissue from patients with Cushing's disease (n=5) compared to patients with non-functioning pituitary adenomas (n=11). We found higher expression of transcripts involved in several metabolic pathways, including lipogenesis, proteolysis and glucose oxidation as well as decreased expression of transcripts involved in inflammation and protein synthesis. To further study this in a model system, we subjected mice to dexamethasone treatment for 12 weeks and analyzed their inguinal (subcutaneous) fat pads, which led to similar findings. Additionally, mice treated with dexamethasone showed drastic decreases in lean body mass as well as increased fat mass, further supporting the human transcriptomic data. These data provide insight to transcriptional changes that may be responsible for the co-morbidities associated with chronic elevations of glucocorticoids.", "author" : [ { "dropping-particle" : "", "family" : "Hochberg", "given" : "Irit", "non-dropping-particle" : "", "parse-names" : false, "suffix" : "" }, { "dropping-particle" : "", "family" : "Harvey", "given" : "Innocence", "non-dropping-particle" : "", "parse-names" : false, "suffix" : "" }, { "dropping-particle" : "", "family" : "Tran", "given" : "Quynh T.", "non-dropping-particle" : "", "parse-names" : false, "suffix" : "" }, { "dropping-particle" : "", "family" : "Stephenson", "given" : "Erin J.", "non-dropping-particle" : "", "parse-names" : false, "suffix" : "" }, { "dropping-particle" : "", "family" : "Barkan", "given" : "Ariel L", "non-dropping-particle" : "", "parse-names" : false, "suffix" : "" }, { "dropping-particle" : "", "family" : "Saltiel", "given" : "Alan R", "non-dropping-particle" : "", "parse-names" : false, "suffix" : "" }, { "dropping-particle" : "", "family" : "Chandler", "given" : "William F.", "non-dropping-particle" : "", "parse-names" : false, "suffix" : "" }, { "dropping-particle" : "", "family" : "Bridges", "given" : "Dave", "non-dropping-particle" : "", "parse-names" : false, "suffix" : "" } ], "container-title" : "Journal of Molecular Endocrinology", "id" : "ITEM-1", "issue" : "2", "issued" : { "date-parts" : [ [ "2015", "10" ] ] }, "page" : "81-94", "title" : "Gene expression changes in subcutaneous adipose tissue due to Cushing's disease", "type" : "article-journal", "volume" : "55" }, "uris" : [ "http://www.mendeley.com/documents/?uuid=c9451b66-5bf3-4028-81a5-5d6a8a2137cb" ] } ], "mendeley" : { "formattedCitation" : "(11)", "plainTextFormattedCitation" : "(11)", "previouslyFormattedCitation" : "(11)" }, "properties" : {  }, "schema" : "https://github.com/citation-style-language/schema/raw/master/csl-citation.json" }</w:instrText>
       </w:r>
       <w:r>
         <w:rPr>
@@ -9475,7 +9475,7 @@
         <w:rPr>
           <w:color w:val="000000" w:themeColor="text1"/>
         </w:rPr>
-        <w:instrText>ADDIN CSL_CITATION { "citationItems" : [ { "id" : "ITEM-1", "itemData" : { "DOI" : "10.1530/eje.0.1490543", "ISSN" : "0804-4643", "author" : [ { "dropping-particle" : "", "family" : "Rockall", "given" : "A.", "non-dropping-particle" : "", "parse-names" : false, "suffix" : "" }, { "dropping-particle" : "", "family" : "Sohaib", "given" : "S.", "non-dropping-particle" : "", "parse-names" : false, "suffix" : "" }, { "dropping-particle" : "", "family" : "Evans", "given" : "D", "non-dropping-particle" : "", "parse-names" : false, "suffix" : "" }, { "dropping-particle" : "", "family" : "Kaltsas", "given" : "G", "non-dropping-particle" : "", "parse-names" : false, "suffix" : "" }, { "dropping-particle" : "", "family" : "Isidori", "given" : "A.", "non-dropping-particle" : "", "parse-names" : false, "suffix" : "" }, { "dropping-particle" : "", "family" : "Monson", "given" : "J.", "non-dropping-particle" : "", "parse-names" : false, "suffix" : "" }, { "dropping-particle" : "", "family" : "Besser", "given" : "G.", "non-dropping-particle" : "", "parse-names" : false, "suffix" : "" }, { "dropping-particle" : "", "family" : "Grossman", "given" : "A.", "non-dropping-particle" : "", "parse-names" : false, "suffix" : "" }, { "dropping-particle" : "", "family" : "Reznek", "given" : "R.", "non-dropping-particle" : "", "parse-names" : false, "suffix" : "" } ], "container-title" : "European Journal of Endocrinology", "id" : "ITEM-1", "issued" : { "date-parts" : [ [ "2003" ] ] }, "page" : "543-548", "title" : "Hepatic steatosis in Cushing's syndrome: a radiological assessment using computed tomography", "type" : "article-journal", "volume" : "149" }, "uris" : [ "http://www.mendeley.com/documents/?uuid=19475220-d6a9-4dab-b4d4-cb43e7112900" ] }, { "id" : "ITEM-2", "itemData" : { "author" : [ { "dropping-particle" : "", "family" : "Wanless", "given" : "IR", "non-dropping-particle" : "", "parse-names" : false, "suffix" : "" }, { "dropping-particle" : "", "family" : "Lentz", "given" : "JS", "non-dropping-particle" : "", "parse-names" : false, "suffix" : "" } ], "container-title" : "Hepatology", "id" : "ITEM-2", "issue" : "5", "issued" : { "date-parts" : [ [ "1990" ] ] }, "page" : "1106-1110", "title" : "Fatty Liver Hepatitis ( Steatohepatitis ) and Obesity : An Autopsy Study with Analysis of Risk Factors", "type" : "article-journal", "volume" : "12" }, "uris" : [ "http://www.mendeley.com/documents/?uuid=7dd8e3e0-61ca-4f0f-84d7-8ea927698a46", "http://www.mendeley.com/documents/?uuid=9404ad7e-f7e1-4b93-88fd-872e24ded589" ] } ], "mendeley" : { "formattedCitation" : "(32, 7)", "plainTextFormattedCitation" : "(32, 7)", "previouslyFormattedCitation" : "(32, 7)" }, "properties" : { "noteIndex" : 0 }, "schema" : "https://github.com/citation-style-language/schema/raw/master/csl-citation.json" }</w:instrText>
+        <w:instrText>ADDIN CSL_CITATION { "citationItems" : [ { "id" : "ITEM-1", "itemData" : { "DOI" : "10.1530/eje.0.1490543", "ISSN" : "0804-4643", "author" : [ { "dropping-particle" : "", "family" : "Rockall", "given" : "A.", "non-dropping-particle" : "", "parse-names" : false, "suffix" : "" }, { "dropping-particle" : "", "family" : "Sohaib", "given" : "S.", "non-dropping-particle" : "", "parse-names" : false, "suffix" : "" }, { "dropping-particle" : "", "family" : "Evans", "given" : "D", "non-dropping-particle" : "", "parse-names" : false, "suffix" : "" }, { "dropping-particle" : "", "family" : "Kaltsas", "given" : "G", "non-dropping-particle" : "", "parse-names" : false, "suffix" : "" }, { "dropping-particle" : "", "family" : "Isidori", "given" : "A.", "non-dropping-particle" : "", "parse-names" : false, "suffix" : "" }, { "dropping-particle" : "", "family" : "Monson", "given" : "J.", "non-dropping-particle" : "", "parse-names" : false, "suffix" : "" }, { "dropping-particle" : "", "family" : "Besser", "given" : "G.", "non-dropping-particle" : "", "parse-names" : false, "suffix" : "" }, { "dropping-particle" : "", "family" : "Grossman", "given" : "A.", "non-dropping-particle" : "", "parse-names" : false, "suffix" : "" }, { "dropping-particle" : "", "family" : "Reznek", "given" : "R.", "non-dropping-particle" : "", "parse-names" : false, "suffix" : "" } ], "container-title" : "European Journal of Endocrinology", "id" : "ITEM-1", "issued" : { "date-parts" : [ [ "2003" ] ] }, "page" : "543-548", "title" : "Hepatic steatosis in Cushing's syndrome: a radiological assessment using computed tomography", "type" : "article-journal", "volume" : "149" }, "uris" : [ "http://www.mendeley.com/documents/?uuid=19475220-d6a9-4dab-b4d4-cb43e7112900" ] }, { "id" : "ITEM-2", "itemData" : { "author" : [ { "dropping-particle" : "", "family" : "Wanless", "given" : "IR", "non-dropping-particle" : "", "parse-names" : false, "suffix" : "" }, { "dropping-particle" : "", "family" : "Lentz", "given" : "JS", "non-dropping-particle" : "", "parse-names" : false, "suffix" : "" } ], "container-title" : "Hepatology", "id" : "ITEM-2", "issue" : "5", "issued" : { "date-parts" : [ [ "1990" ] ] }, "page" : "1106-1110", "title" : "Fatty Liver Hepatitis ( Steatohepatitis ) and Obesity : An Autopsy Study with Analysis of Risk Factors", "type" : "article-journal", "volume" : "12" }, "uris" : [ "http://www.mendeley.com/documents/?uuid=7dd8e3e0-61ca-4f0f-84d7-8ea927698a46", "http://www.mendeley.com/documents/?uuid=9404ad7e-f7e1-4b93-88fd-872e24ded589" ] } ], "mendeley" : { "formattedCitation" : "(7, 32)", "plainTextFormattedCitation" : "(7, 32)", "previouslyFormattedCitation" : "(7, 32)" }, "properties" : {  }, "schema" : "https://github.com/citation-style-language/schema/raw/master/csl-citation.json" }</w:instrText>
       </w:r>
       <w:r>
         <w:rPr>
@@ -9488,7 +9488,7 @@
           <w:noProof/>
           <w:color w:val="000000" w:themeColor="text1"/>
         </w:rPr>
-        <w:t>(32, 7)</w:t>
+        <w:t>(7, 32)</w:t>
       </w:r>
       <w:r>
         <w:rPr>
@@ -10668,30 +10668,10 @@
           <w:rPr>
             <w:color w:val="000000" w:themeColor="text1"/>
           </w:rPr>
-          <w:t xml:space="preserve">ate </w:t>
-        </w:r>
-        <w:commentRangeStart w:id="29"/>
-        <w:r>
-          <w:rPr>
-            <w:color w:val="000000" w:themeColor="text1"/>
-          </w:rPr>
-          <w:t>significantly</w:t>
-        </w:r>
-        <w:commentRangeEnd w:id="29"/>
-        <w:r>
-          <w:rPr>
-            <w:rStyle w:val="CommentReference"/>
-          </w:rPr>
-          <w:commentReference w:id="29"/>
-        </w:r>
-        <w:r>
-          <w:rPr>
-            <w:color w:val="000000" w:themeColor="text1"/>
-          </w:rPr>
-          <w:t xml:space="preserve"> less</w:t>
+          <w:t>ate significantly less</w:t>
         </w:r>
       </w:ins>
-      <w:ins w:id="30" w:author="Microsoft Office User" w:date="2017-12-14T11:44:00Z">
+      <w:ins w:id="29" w:author="Microsoft Office User" w:date="2017-12-14T11:44:00Z">
         <w:r>
           <w:rPr>
             <w:color w:val="000000" w:themeColor="text1"/>
@@ -10699,7 +10679,7 @@
           <w:t xml:space="preserve"> than </w:t>
         </w:r>
       </w:ins>
-      <w:ins w:id="31" w:author="Microsoft Office User" w:date="2017-12-14T11:45:00Z">
+      <w:ins w:id="30" w:author="Microsoft Office User" w:date="2017-12-14T11:45:00Z">
         <w:r>
           <w:rPr>
             <w:color w:val="000000" w:themeColor="text1"/>
@@ -10707,7 +10687,7 @@
           <w:t>chow-fed controls (</w:t>
         </w:r>
       </w:ins>
-      <w:ins w:id="32" w:author="Microsoft Office User" w:date="2017-12-18T10:11:00Z">
+      <w:ins w:id="31" w:author="Microsoft Office User" w:date="2017-12-18T10:11:00Z">
         <w:r>
           <w:rPr>
             <w:color w:val="000000" w:themeColor="text1"/>
@@ -10721,7 +10701,7 @@
           <w:t>uction; p=</w:t>
         </w:r>
       </w:ins>
-      <w:ins w:id="33" w:author="Microsoft Office User" w:date="2017-12-18T10:12:00Z">
+      <w:ins w:id="32" w:author="Microsoft Office User" w:date="2017-12-18T10:12:00Z">
         <w:r>
           <w:rPr>
             <w:color w:val="000000" w:themeColor="text1"/>
@@ -10729,9 +10709,7 @@
           <w:t>0.006</w:t>
         </w:r>
       </w:ins>
-      <w:bookmarkStart w:id="34" w:name="_GoBack"/>
-      <w:bookmarkEnd w:id="34"/>
-      <w:ins w:id="35" w:author="Microsoft Office User" w:date="2017-12-14T11:45:00Z">
+      <w:ins w:id="33" w:author="Microsoft Office User" w:date="2017-12-14T11:45:00Z">
         <w:r>
           <w:rPr>
             <w:color w:val="000000" w:themeColor="text1"/>
@@ -10739,26 +10717,12 @@
           <w:t>)</w:t>
         </w:r>
       </w:ins>
-      <w:ins w:id="36" w:author="Microsoft Office User" w:date="2017-12-14T11:43:00Z">
+      <w:ins w:id="34" w:author="Microsoft Office User" w:date="2017-12-14T11:43:00Z">
         <w:r>
           <w:rPr>
             <w:color w:val="000000" w:themeColor="text1"/>
           </w:rPr>
-          <w:t xml:space="preserve">, as previously </w:t>
-        </w:r>
-        <w:commentRangeStart w:id="37"/>
-        <w:r>
-          <w:rPr>
-            <w:color w:val="000000" w:themeColor="text1"/>
-          </w:rPr>
-          <w:t>reported</w:t>
-        </w:r>
-        <w:commentRangeEnd w:id="37"/>
-        <w:r>
-          <w:rPr>
-            <w:rStyle w:val="CommentReference"/>
-          </w:rPr>
-          <w:commentReference w:id="37"/>
+          <w:t>, as previously reported</w:t>
         </w:r>
         <w:r>
           <w:rPr>
@@ -10767,15 +10731,50 @@
           <w:t xml:space="preserve"> </w:t>
         </w:r>
       </w:ins>
-      <w:ins w:id="38" w:author="Microsoft Office User" w:date="2017-12-14T11:45:00Z">
+      <w:ins w:id="35" w:author="Microsoft Office User" w:date="2017-12-18T10:25:00Z">
         <w:r>
           <w:rPr>
             <w:color w:val="000000" w:themeColor="text1"/>
           </w:rPr>
-          <w:t>().</w:t>
+          <w:fldChar w:fldCharType="begin" w:fldLock="1"/>
         </w:r>
       </w:ins>
-      <w:ins w:id="39" w:author="Microsoft Office User" w:date="2017-12-14T11:43:00Z">
+      <w:r>
+        <w:rPr>
+          <w:color w:val="000000" w:themeColor="text1"/>
+        </w:rPr>
+        <w:instrText>ADDIN CSL_CITATION { "citationItems" : [ { "id" : "ITEM-1", "itemData" : { "author" : [ { "dropping-particle" : "", "family" : "Haber", "given" : "Richard S", "non-dropping-particle" : "", "parse-names" : false, "suffix" : "" }, { "dropping-particle" : "", "family" : "Weinstein", "given" : "Steven P", "non-dropping-particle" : "", "parse-names" : false, "suffix" : "" } ], "id" : "ITEM-1", "issue" : "June", "issued" : { "date-parts" : [ [ "1992" ] ] }, "page" : "728-735", "title" : "Role of Glucose Transporters in Glucocorticoid-lnduced Insulin Resistance GLUT4 Isoform in Rat Skeletal Muscle is Not Decreased by Dexamethasone", "type" : "article-journal", "volume" : "41" }, "uris" : [ "http://www.mendeley.com/documents/?uuid=f2dbca37-4cc5-44dd-943e-8615686e8381" ] }, { "id" : "ITEM-2", "itemData" : { "DOI" : "10.1016/S0014-5793(03)00307-7", "ISBN" : "0014-5793 (Print)\\r0014-5793 (Linking)", "ISSN" : "00145793", "PMID" : "12706822", "abstract" : "We investigated the role that mitochondrial proton leak may play in the glucocorticoid-induced hypermetabolic state. Sprague-Dawley rats were injected with dexamethasone over a period of 5 days. Liver mitochondria and gastrocnemius subsarcolemmal and intermyofibrillar mitochondria were isolated from dexamethasone-treated, pair-fed and control rats. Respiration and membrane potential were measured simultaneously using electrodes sensitive to oxygen and to the potential-dependent probe triphenylmethylphosphonium, respectively. Five days of dexamethasone injection resulted in a marked increase in the basal proton conductance of liver mitochondria, but not in the muscle mitochondrial populations. This effect would have a modest impact on energy expenditure in rats. \u00a9 2003 Federation of European Biochemical Societies. Published by Elsevier Science B.V. All rights reserved.", "author" : [ { "dropping-particle" : "", "family" : "Roussel", "given" : "Damien", "non-dropping-particle" : "", "parse-names" : false, "suffix" : "" }, { "dropping-particle" : "", "family" : "Dumas", "given" : "Jean Fran\u00e7ois", "non-dropping-particle" : "", "parse-names" : false, "suffix" : "" }, { "dropping-particle" : "", "family" : "Augeraud", "given" : "Antoine", "non-dropping-particle" : "", "parse-names" : false, "suffix" : "" }, { "dropping-particle" : "", "family" : "Douay", "given" : "Olivier", "non-dropping-particle" : "", "parse-names" : false, "suffix" : "" }, { "dropping-particle" : "", "family" : "Foussard", "given" : "Fran\u00e7oise", "non-dropping-particle" : "", "parse-names" : false, "suffix" : "" }, { "dropping-particle" : "", "family" : "Malthi\u00e9ry", "given" : "Yves", "non-dropping-particle" : "", "parse-names" : false, "suffix" : "" }, { "dropping-particle" : "", "family" : "Simard", "given" : "Gilles", "non-dropping-particle" : "", "parse-names" : false, "suffix" : "" }, { "dropping-particle" : "", "family" : "Ritz", "given" : "Patrick", "non-dropping-particle" : "", "parse-names" : false, "suffix" : "" } ], "container-title" : "FEBS Letters", "id" : "ITEM-2", "issue" : "1-3", "issued" : { "date-parts" : [ [ "2003" ] ] }, "page" : "75-79", "title" : "Dexamethasone treatment specifically increases the basal proton conductance of rat liver mitochondria", "type" : "article-journal", "volume" : "541" }, "uris" : [ "http://www.mendeley.com/documents/?uuid=c4b6174f-432c-41a2-a821-c7c1c330ff66" ] } ], "mendeley" : { "formattedCitation" : "(33, 34)", "plainTextFormattedCitation" : "(33, 34)", "previouslyFormattedCitation" : "(33, 34)" }, "properties" : {  }, "schema" : "https://github.com/citation-style-language/schema/raw/master/csl-citation.json" }</w:instrText>
+      </w:r>
+      <w:r>
+        <w:rPr>
+          <w:color w:val="000000" w:themeColor="text1"/>
+        </w:rPr>
+        <w:fldChar w:fldCharType="separate"/>
+      </w:r>
+      <w:r>
+        <w:rPr>
+          <w:noProof/>
+          <w:color w:val="000000" w:themeColor="text1"/>
+        </w:rPr>
+        <w:t>(33, 34)</w:t>
+      </w:r>
+      <w:ins w:id="36" w:author="Microsoft Office User" w:date="2017-12-18T10:25:00Z">
+        <w:r>
+          <w:rPr>
+            <w:color w:val="000000" w:themeColor="text1"/>
+          </w:rPr>
+          <w:fldChar w:fldCharType="end"/>
+        </w:r>
+      </w:ins>
+      <w:ins w:id="37" w:author="Microsoft Office User" w:date="2017-12-14T11:45:00Z">
+        <w:r>
+          <w:rPr>
+            <w:color w:val="000000" w:themeColor="text1"/>
+          </w:rPr>
+          <w:t>.</w:t>
+        </w:r>
+      </w:ins>
+      <w:ins w:id="38" w:author="Microsoft Office User" w:date="2017-12-14T11:43:00Z">
         <w:r>
           <w:rPr>
             <w:color w:val="000000" w:themeColor="text1"/>
@@ -10799,7 +10798,15 @@
         <w:rPr>
           <w:color w:val="000000" w:themeColor="text1"/>
         </w:rPr>
-        <w:t xml:space="preserve"> we found that the dexamethasone-treated HFD</w:t>
+        <w:t xml:space="preserve"> we found that the dexamethasone-</w:t>
+      </w:r>
+      <w:bookmarkStart w:id="39" w:name="_GoBack"/>
+      <w:bookmarkEnd w:id="39"/>
+      <w:r>
+        <w:rPr>
+          <w:color w:val="000000" w:themeColor="text1"/>
+        </w:rPr>
+        <w:t>treated HFD</w:t>
       </w:r>
       <w:r>
         <w:rPr>
@@ -10937,7 +10944,7 @@
         <w:rPr>
           <w:color w:val="000000" w:themeColor="text1"/>
         </w:rPr>
-        <w:instrText>ADDIN CSL_CITATION { "citationItems" : [ { "id" : "ITEM-1", "itemData" : { "author" : [ { "dropping-particle" : "", "family" : "Edgerton", "given" : "Dale S", "non-dropping-particle" : "", "parse-names" : false, "suffix" : "" }, { "dropping-particle" : "", "family" : "Kraft", "given" : "Guillaume", "non-dropping-particle" : "", "parse-names" : false, "suffix" : "" }, { "dropping-particle" : "", "family" : "Smith", "given" : "Marta", "non-dropping-particle" : "", "parse-names" : false, "suffix" : "" }, { "dropping-particle" : "", "family" : "Farmer", "given" : "Ben", "non-dropping-particle" : "", "parse-names" : false, "suffix" : "" }, { "dropping-particle" : "", "family" : "Williams", "given" : "Phillip E", "non-dropping-particle" : "", "parse-names" : false, "suffix" : "" }, { "dropping-particle" : "", "family" : "Coate", "given" : "Katie C", "non-dropping-particle" : "", "parse-names" : false, "suffix" : "" }, { "dropping-particle" : "", "family" : "Printz", "given" : "Richard L", "non-dropping-particle" : "", "parse-names" : false, "suffix" : "" }, { "dropping-particle" : "", "family" : "Brien", "given" : "Richard M O", "non-dropping-particle" : "", "parse-names" : false, "suffix" : "" }, { "dropping-particle" : "", "family" : "Cherrington", "given" : "Alan D", "non-dropping-particle" : "", "parse-names" : false, "suffix" : "" } ], "id" : "ITEM-1", "issue" : "6", "issued" : { "date-parts" : [ [ "2017" ] ] }, "page" : "1-14", "title" : "Insulin \u2019 s direct hepatic effect explains the inhibition of glucose production caused by insulin secretion", "type" : "article-journal", "volume" : "2" }, "uris" : [ "http://www.mendeley.com/documents/?uuid=3268dbed-88d5-4595-944d-3169b2678a9a", "http://www.mendeley.com/documents/?uuid=29eb42f5-0a49-4ba8-aeca-aa320adbc4d4" ] }, { "id" : "ITEM-2", "itemData" : { "author" : [ { "dropping-particle" : "", "family" : "Rebrin", "given" : "Kerstin", "non-dropping-particle" : "", "parse-names" : false, "suffix" : "" }, { "dropping-particle" : "", "family" : "Steil", "given" : "Garry M", "non-dropping-particle" : "", "parse-names" : false, "suffix" : "" }, { "dropping-particle" : "", "family" : "Mittelman", "given" : "Steven D", "non-dropping-particle" : "", "parse-names" : false, "suffix" : "" }, { "dropping-particle" : "", "family" : "Bergman", "given" : "Richard N", "non-dropping-particle" : "", "parse-names" : false, "suffix" : "" } ], "id" : "ITEM-2", "issue" : "3", "issued" : { "date-parts" : [ [ "1996" ] ] }, "page" : "741-749", "title" : "Causal Linkage between Insulin Suppression of Lipolysis and Suppression of Liver Glucose Output in Dogs", "type" : "article-journal", "volume" : "98" }, "uris" : [ "http://www.mendeley.com/documents/?uuid=3c62854f-90c8-49a6-898d-9a4d53ecc8c6", "http://www.mendeley.com/documents/?uuid=3d156259-9ea9-4992-9530-19ab856fd6b1", "http://www.mendeley.com/documents/?uuid=239cf9b4-50a7-45c1-bf44-8c8f7990662d" ] } ], "mendeley" : { "formattedCitation" : "(18, 33)", "plainTextFormattedCitation" : "(18, 33)", "previouslyFormattedCitation" : "(18, 33)" }, "properties" : { "noteIndex" : 0 }, "schema" : "https://github.com/citation-style-language/schema/raw/master/csl-citation.json" }</w:instrText>
+        <w:instrText>ADDIN CSL_CITATION { "citationItems" : [ { "id" : "ITEM-1", "itemData" : { "author" : [ { "dropping-particle" : "", "family" : "Edgerton", "given" : "Dale S", "non-dropping-particle" : "", "parse-names" : false, "suffix" : "" }, { "dropping-particle" : "", "family" : "Kraft", "given" : "Guillaume", "non-dropping-particle" : "", "parse-names" : false, "suffix" : "" }, { "dropping-particle" : "", "family" : "Smith", "given" : "Marta", "non-dropping-particle" : "", "parse-names" : false, "suffix" : "" }, { "dropping-particle" : "", "family" : "Farmer", "given" : "Ben", "non-dropping-particle" : "", "parse-names" : false, "suffix" : "" }, { "dropping-particle" : "", "family" : "Williams", "given" : "Phillip E", "non-dropping-particle" : "", "parse-names" : false, "suffix" : "" }, { "dropping-particle" : "", "family" : "Coate", "given" : "Katie C", "non-dropping-particle" : "", "parse-names" : false, "suffix" : "" }, { "dropping-particle" : "", "family" : "Printz", "given" : "Richard L", "non-dropping-particle" : "", "parse-names" : false, "suffix" : "" }, { "dropping-particle" : "", "family" : "Brien", "given" : "Richard M O", "non-dropping-particle" : "", "parse-names" : false, "suffix" : "" }, { "dropping-particle" : "", "family" : "Cherrington", "given" : "Alan D", "non-dropping-particle" : "", "parse-names" : false, "suffix" : "" } ], "id" : "ITEM-1", "issue" : "6", "issued" : { "date-parts" : [ [ "2017" ] ] }, "page" : "1-14", "title" : "Insulin \u2019 s direct hepatic effect explains the inhibition of glucose production caused by insulin secretion", "type" : "article-journal", "volume" : "2" }, "uris" : [ "http://www.mendeley.com/documents/?uuid=3268dbed-88d5-4595-944d-3169b2678a9a", "http://www.mendeley.com/documents/?uuid=29eb42f5-0a49-4ba8-aeca-aa320adbc4d4" ] }, { "id" : "ITEM-2", "itemData" : { "author" : [ { "dropping-particle" : "", "family" : "Rebrin", "given" : "Kerstin", "non-dropping-particle" : "", "parse-names" : false, "suffix" : "" }, { "dropping-particle" : "", "family" : "Steil", "given" : "Garry M", "non-dropping-particle" : "", "parse-names" : false, "suffix" : "" }, { "dropping-particle" : "", "family" : "Mittelman", "given" : "Steven D", "non-dropping-particle" : "", "parse-names" : false, "suffix" : "" }, { "dropping-particle" : "", "family" : "Bergman", "given" : "Richard N", "non-dropping-particle" : "", "parse-names" : false, "suffix" : "" } ], "id" : "ITEM-2", "issue" : "3", "issued" : { "date-parts" : [ [ "1996" ] ] }, "page" : "741-749", "title" : "Causal Linkage between Insulin Suppression of Lipolysis and Suppression of Liver Glucose Output in Dogs", "type" : "article-journal", "volume" : "98" }, "uris" : [ "http://www.mendeley.com/documents/?uuid=3c62854f-90c8-49a6-898d-9a4d53ecc8c6", "http://www.mendeley.com/documents/?uuid=3d156259-9ea9-4992-9530-19ab856fd6b1", "http://www.mendeley.com/documents/?uuid=239cf9b4-50a7-45c1-bf44-8c8f7990662d" ] } ], "mendeley" : { "formattedCitation" : "(18, 35)", "plainTextFormattedCitation" : "(18, 35)", "previouslyFormattedCitation" : "(18, 35)" }, "properties" : {  }, "schema" : "https://github.com/citation-style-language/schema/raw/master/csl-citation.json" }</w:instrText>
       </w:r>
       <w:r>
         <w:rPr>
@@ -10950,7 +10957,7 @@
           <w:noProof/>
           <w:color w:val="000000" w:themeColor="text1"/>
         </w:rPr>
-        <w:t>(18, 33)</w:t>
+        <w:t>(18, 35)</w:t>
       </w:r>
       <w:r>
         <w:rPr>
@@ -11016,7 +11023,7 @@
         <w:rPr>
           <w:color w:val="000000" w:themeColor="text1"/>
         </w:rPr>
-        <w:instrText>ADDIN CSL_CITATION { "citationItems" : [ { "id" : "ITEM-1", "itemData" : { "DOI" : "10.1002/hep.23116", "author" : [ { "dropping-particle" : "", "family" : "Gastaldelli", "given" : "Amalia", "non-dropping-particle" : "", "parse-names" : false, "suffix" : "" }, { "dropping-particle" : "", "family" : "Harrison", "given" : "Stephen A", "non-dropping-particle" : "", "parse-names" : false, "suffix" : "" }, { "dropping-particle" : "", "family" : "Belfort-aguilar", "given" : "Renata", "non-dropping-particle" : "", "parse-names" : false, "suffix" : "" }, { "dropping-particle" : "", "family" : "Hardies", "given" : "Lou Jean", "non-dropping-particle" : "", "parse-names" : false, "suffix" : "" }, { "dropping-particle" : "", "family" : "Balas", "given" : "Bogdan", "non-dropping-particle" : "", "parse-names" : false, "suffix" : "" }, { "dropping-particle" : "", "family" : "Schenker", "given" : "Steven", "non-dropping-particle" : "", "parse-names" : false, "suffix" : "" }, { "dropping-particle" : "", "family" : "Cusi", "given" : "Kenneth", "non-dropping-particle" : "", "parse-names" : false, "suffix" : "" } ], "id" : "ITEM-1", "issued" : { "date-parts" : [ [ "2009" ] ] }, "title" : "Importance of Changes in Adipose Tissue Insulin Resistance to Histological Response During Thiazolidinedione Treatment of Patients with Nonalcoholic Steatohepatitis", "type" : "article-journal" }, "uris" : [ "http://www.mendeley.com/documents/?uuid=b3c1eb52-fead-4d1a-9f95-c6d25a6941ac", "http://www.mendeley.com/documents/?uuid=88662c35-f735-4412-a12e-2f2bc187d7a4" ] } ], "mendeley" : { "formattedCitation" : "(34)", "plainTextFormattedCitation" : "(34)", "previouslyFormattedCitation" : "(34)" }, "properties" : { "noteIndex" : 0 }, "schema" : "https://github.com/citation-style-language/schema/raw/master/csl-citation.json" }</w:instrText>
+        <w:instrText>ADDIN CSL_CITATION { "citationItems" : [ { "id" : "ITEM-1", "itemData" : { "DOI" : "10.1002/hep.23116", "author" : [ { "dropping-particle" : "", "family" : "Gastaldelli", "given" : "Amalia", "non-dropping-particle" : "", "parse-names" : false, "suffix" : "" }, { "dropping-particle" : "", "family" : "Harrison", "given" : "Stephen A", "non-dropping-particle" : "", "parse-names" : false, "suffix" : "" }, { "dropping-particle" : "", "family" : "Belfort-aguilar", "given" : "Renata", "non-dropping-particle" : "", "parse-names" : false, "suffix" : "" }, { "dropping-particle" : "", "family" : "Hardies", "given" : "Lou Jean", "non-dropping-particle" : "", "parse-names" : false, "suffix" : "" }, { "dropping-particle" : "", "family" : "Balas", "given" : "Bogdan", "non-dropping-particle" : "", "parse-names" : false, "suffix" : "" }, { "dropping-particle" : "", "family" : "Schenker", "given" : "Steven", "non-dropping-particle" : "", "parse-names" : false, "suffix" : "" }, { "dropping-particle" : "", "family" : "Cusi", "given" : "Kenneth", "non-dropping-particle" : "", "parse-names" : false, "suffix" : "" } ], "id" : "ITEM-1", "issued" : { "date-parts" : [ [ "2009" ] ] }, "title" : "Importance of Changes in Adipose Tissue Insulin Resistance to Histological Response During Thiazolidinedione Treatment of Patients with Nonalcoholic Steatohepatitis", "type" : "article-journal" }, "uris" : [ "http://www.mendeley.com/documents/?uuid=b3c1eb52-fead-4d1a-9f95-c6d25a6941ac", "http://www.mendeley.com/documents/?uuid=88662c35-f735-4412-a12e-2f2bc187d7a4" ] } ], "mendeley" : { "formattedCitation" : "(36)", "plainTextFormattedCitation" : "(36)", "previouslyFormattedCitation" : "(36)" }, "properties" : {  }, "schema" : "https://github.com/citation-style-language/schema/raw/master/csl-citation.json" }</w:instrText>
       </w:r>
       <w:r>
         <w:rPr>
@@ -11029,7 +11036,7 @@
           <w:noProof/>
           <w:color w:val="000000" w:themeColor="text1"/>
         </w:rPr>
-        <w:t>(34)</w:t>
+        <w:t>(36)</w:t>
       </w:r>
       <w:r>
         <w:rPr>
@@ -11059,7 +11066,7 @@
         <w:rPr>
           <w:color w:val="000000" w:themeColor="text1"/>
         </w:rPr>
-        <w:instrText>ADDIN CSL_CITATION { "citationItems" : [ { "id" : "ITEM-1", "itemData" : { "DOI" : "10.1152/ajpendo.00544.2001", "ISBN" : "0193-1849 (Print)\\r0193-1849 (Linking)", "ISSN" : "0193-1849", "PMID" : "12067858", "abstract" : "Cortisol's effects on lipid metabolism are controversial and may involve stimulation of both lipolysis and lipogenesis. This study was undertaken to define the role of physiological hypercortisolemia on systemic and regional lipolysis in humans. We investigated seven healthy young male volunteers after an overnight fast on two occasions by means of microdialysis and palmitate turnover in a placebo-controlled manner with a pancreatic pituitary clamp involving inhibition with somatostatin and substitution of growth hormone, glucagon, and insulin at basal levels. Hydrocortisone infusion increased circulating concentrations of cortisol (888 +/- 12 vs. 245 +/- 7 nmol/l). Interstitial glycerol concentrations rose in parallel in abdominal (327 +/- 35 vs. 156 +/- 30 micromol/l; P = 0.05) and femoral (178 +/- 28 vs. 91 +/- 22 micromol/l; P = 0.02) adipose tissue. Systemic [(3)H]palmitate turnover increased (165 +/- 17 vs. 92 +/- 24 micromol/min; P = 0.01). Levels of insulin, glucagon, and growth hormone were comparable. In conclusion, the present study unmistakably shows that cortisol in physiological concentrations is a potent stimulus of lipolysis and that this effect prevails equally in both femoral and abdominal adipose tissue.", "author" : [ { "dropping-particle" : "", "family" : "Djurhuus", "given" : "C B", "non-dropping-particle" : "", "parse-names" : false, "suffix" : "" }, { "dropping-particle" : "", "family" : "Gravholt", "given" : "C H", "non-dropping-particle" : "", "parse-names" : false, "suffix" : "" }, { "dropping-particle" : "", "family" : "Nielsen", "given" : "S", "non-dropping-particle" : "", "parse-names" : false, "suffix" : "" }, { "dropping-particle" : "", "family" : "Mengel", "given" : "a", "non-dropping-particle" : "", "parse-names" : false, "suffix" : "" }, { "dropping-particle" : "", "family" : "Christiansen", "given" : "J S", "non-dropping-particle" : "", "parse-names" : false, "suffix" : "" }, { "dropping-particle" : "", "family" : "Schmitz", "given" : "O E", "non-dropping-particle" : "", "parse-names" : false, "suffix" : "" }, { "dropping-particle" : "", "family" : "M\u00f8ller", "given" : "N", "non-dropping-particle" : "", "parse-names" : false, "suffix" : "" } ], "container-title" : "American journal of physiology. Endocrinology and metabolism", "id" : "ITEM-1", "issue" : "1", "issued" : { "date-parts" : [ [ "2002" ] ] }, "page" : "E172-E177", "title" : "Effects of cortisol on lipolysis and regional interstitial glycerol levels in humans.", "type" : "article-journal", "volume" : "283" }, "uris" : [ "http://www.mendeley.com/documents/?uuid=d6aa53fb-4b06-4dd0-a485-93651697771d" ] }, { "id" : "ITEM-2", "itemData" : { "DOI" : "10.1530/JME-15-0119", "ISSN" : "0952-5041", "PMID" : "26150553", "abstract" : "Glucocorticoids have major effects on adipose tissue metabolism. To study tissue mRNA expression changes induced by chronic elevated endogenous glucocorticoids, we performed RNA sequencing on subcutaneous adipose tissue from patients with Cushing's disease (n=5) compared to patients with non-functioning pituitary adenomas (n=11). We found higher expression of transcripts involved in several metabolic pathways, including lipogenesis, proteolysis and glucose oxidation as well as decreased expression of transcripts involved in inflammation and protein synthesis. To further study this in a model system, we subjected mice to dexamethasone treatment for 12 weeks and analyzed their inguinal (subcutaneous) fat pads, which led to similar findings. Additionally, mice treated with dexamethasone showed drastic decreases in lean body mass as well as increased fat mass, further supporting the human transcriptomic data. These data provide insight to transcriptional changes that may be responsible for the co-morbidities associated with chronic elevations of glucocorticoids.", "author" : [ { "dropping-particle" : "", "family" : "Hochberg", "given" : "Irit", "non-dropping-particle" : "", "parse-names" : false, "suffix" : "" }, { "dropping-particle" : "", "family" : "Harvey", "given" : "Innocence", "non-dropping-particle" : "", "parse-names" : false, "suffix" : "" }, { "dropping-particle" : "", "family" : "Tran", "given" : "Quynh T.", "non-dropping-particle" : "", "parse-names" : false, "suffix" : "" }, { "dropping-particle" : "", "family" : "Stephenson", "given" : "Erin J.", "non-dropping-particle" : "", "parse-names" : false, "suffix" : "" }, { "dropping-particle" : "", "family" : "Barkan", "given" : "Ariel L", "non-dropping-particle" : "", "parse-names" : false, "suffix" : "" }, { "dropping-particle" : "", "family" : "Saltiel", "given" : "Alan R", "non-dropping-particle" : "", "parse-names" : false, "suffix" : "" }, { "dropping-particle" : "", "family" : "Chandler", "given" : "William F.", "non-dropping-particle" : "", "parse-names" : false, "suffix" : "" }, { "dropping-particle" : "", "family" : "Bridges", "given" : "Dave", "non-dropping-particle" : "", "parse-names" : false, "suffix" : "" } ], "container-title" : "Journal of Molecular Endocrinology", "id" : "ITEM-2", "issue" : "2", "issued" : { "date-parts" : [ [ "2015", "10" ] ] }, "page" : "81-94", "title" : "Gene expression changes in subcutaneous adipose tissue due to Cushing's disease", "type" : "article-journal", "volume" : "55" }, "uris" : [ "http://www.mendeley.com/documents/?uuid=c9451b66-5bf3-4028-81a5-5d6a8a2137cb" ] }, { "id" : "ITEM-3", "itemData" : { "author" : [ { "dropping-particle" : "", "family" : "Djurhuus", "given" : "C B", "non-dropping-particle" : "", "parse-names" : false, "suffix" : "" }, { "dropping-particle" : "", "family" : "Gravholt", "given" : "C H", "non-dropping-particle" : "", "parse-names" : false, "suffix" : "" }, { "dropping-particle" : "", "family" : "Nielsen", "given" : "S", "non-dropping-particle" : "", "parse-names" : false, "suffix" : "" }, { "dropping-particle" : "", "family" : "Pedersen", "given" : "S B", "non-dropping-particle" : "", "parse-names" : false, "suffix" : "" }, { "dropping-particle" : "", "family" : "M\u00f8ller", "given" : "N", "non-dropping-particle" : "", "parse-names" : false, "suffix" : "" }, { "dropping-particle" : "", "family" : "Schmitz", "given" : "O", "non-dropping-particle" : "", "parse-names" : false, "suffix" : "" } ], "id" : "ITEM-3", "issued" : { "date-parts" : [ [ "2004" ] ] }, "page" : "488-494", "title" : "Additive effects of cortisol and growth hormone on regional and systemic lipolysis in humans", "type" : "article-journal" }, "uris" : [ "http://www.mendeley.com/documents/?uuid=1738b968-7205-4f18-8050-0ab72cec4ed3", "http://www.mendeley.com/documents/?uuid=f9360450-92ea-43c6-bc63-c493826eff65" ] }, { "id" : "ITEM-4", "itemData" : { "author" : [ { "dropping-particle" : "", "family" : "Kr\u0161ek", "given" : "M", "non-dropping-particle" : "", "parse-names" : false, "suffix" : "" }, { "dropping-particle" : "", "family" : "Rosick\u00e1", "given" : "M", "non-dropping-particle" : "", "parse-names" : false, "suffix" : "" }, { "dropping-particle" : "", "family" : "Nedv\u00eddkov\u00e1", "given" : "J", "non-dropping-particle" : "", "parse-names" : false, "suffix" : "" }, { "dropping-particle" : "", "family" : "Kov\u00e1", "given" : "H Kvasni \u010c", "non-dropping-particle" : "", "parse-names" : false, "suffix" : "" }, { "dropping-particle" : "", "family" : "H\u00e1na", "given" : "V", "non-dropping-particle" : "", "parse-names" : false, "suffix" : "" }, { "dropping-particle" : "", "family" : "Marek", "given" : "J", "non-dropping-particle" : "", "parse-names" : false, "suffix" : "" }, { "dropping-particle" : "", "family" : "Haluz\u00edk", "given" : "M", "non-dropping-particle" : "", "parse-names" : false, "suffix" : "" }, { "dropping-particle" : "", "family" : "Lai", "given" : "E W", "non-dropping-particle" : "", "parse-names" : false, "suffix" : "" }, { "dropping-particle" : "", "family" : "Pac\u00e1k", "given" : "K", "non-dropping-particle" : "", "parse-names" : false, "suffix" : "" } ], "id" : "ITEM-4", "issued" : { "date-parts" : [ [ "2006" ] ] }, "page" : "421-428", "title" : "Increased Lipolysis of Subcutaneous Abdominal Adipose Tissue and Altered Noradrenergic Activity in Patients with Cushing \u2018 s Syndrome : An In-vivo Microdialysis Study", "type" : "article-journal" }, "uris" : [ "http://www.mendeley.com/documents/?uuid=8ac4072e-3a3d-4cb9-92f6-e2bbf0cd1528", "http://www.mendeley.com/documents/?uuid=05be40ed-e631-416e-955c-ee2c66e7820e", "http://www.mendeley.com/documents/?uuid=4c8d1016-5a5e-4be0-9160-d9363ebef1f4" ] } ], "mendeley" : { "formattedCitation" : "(11, 15\u201317)", "plainTextFormattedCitation" : "(11, 15\u201317)", "previouslyFormattedCitation" : "(11, 15\u201317)" }, "properties" : { "noteIndex" : 0 }, "schema" : "https://github.com/citation-style-language/schema/raw/master/csl-citation.json" }</w:instrText>
+        <w:instrText>ADDIN CSL_CITATION { "citationItems" : [ { "id" : "ITEM-1", "itemData" : { "DOI" : "10.1152/ajpendo.00544.2001", "ISBN" : "0193-1849 (Print)\\r0193-1849 (Linking)", "ISSN" : "0193-1849", "PMID" : "12067858", "abstract" : "Cortisol's effects on lipid metabolism are controversial and may involve stimulation of both lipolysis and lipogenesis. This study was undertaken to define the role of physiological hypercortisolemia on systemic and regional lipolysis in humans. We investigated seven healthy young male volunteers after an overnight fast on two occasions by means of microdialysis and palmitate turnover in a placebo-controlled manner with a pancreatic pituitary clamp involving inhibition with somatostatin and substitution of growth hormone, glucagon, and insulin at basal levels. Hydrocortisone infusion increased circulating concentrations of cortisol (888 +/- 12 vs. 245 +/- 7 nmol/l). Interstitial glycerol concentrations rose in parallel in abdominal (327 +/- 35 vs. 156 +/- 30 micromol/l; P = 0.05) and femoral (178 +/- 28 vs. 91 +/- 22 micromol/l; P = 0.02) adipose tissue. Systemic [(3)H]palmitate turnover increased (165 +/- 17 vs. 92 +/- 24 micromol/min; P = 0.01). Levels of insulin, glucagon, and growth hormone were comparable. In conclusion, the present study unmistakably shows that cortisol in physiological concentrations is a potent stimulus of lipolysis and that this effect prevails equally in both femoral and abdominal adipose tissue.", "author" : [ { "dropping-particle" : "", "family" : "Djurhuus", "given" : "C B", "non-dropping-particle" : "", "parse-names" : false, "suffix" : "" }, { "dropping-particle" : "", "family" : "Gravholt", "given" : "C H", "non-dropping-particle" : "", "parse-names" : false, "suffix" : "" }, { "dropping-particle" : "", "family" : "Nielsen", "given" : "S", "non-dropping-particle" : "", "parse-names" : false, "suffix" : "" }, { "dropping-particle" : "", "family" : "Mengel", "given" : "a", "non-dropping-particle" : "", "parse-names" : false, "suffix" : "" }, { "dropping-particle" : "", "family" : "Christiansen", "given" : "J S", "non-dropping-particle" : "", "parse-names" : false, "suffix" : "" }, { "dropping-particle" : "", "family" : "Schmitz", "given" : "O E", "non-dropping-particle" : "", "parse-names" : false, "suffix" : "" }, { "dropping-particle" : "", "family" : "M\u00f8ller", "given" : "N", "non-dropping-particle" : "", "parse-names" : false, "suffix" : "" } ], "container-title" : "American journal of physiology. Endocrinology and metabolism", "id" : "ITEM-1", "issue" : "1", "issued" : { "date-parts" : [ [ "2002" ] ] }, "page" : "E172-E177", "title" : "Effects of cortisol on lipolysis and regional interstitial glycerol levels in humans.", "type" : "article-journal", "volume" : "283" }, "uris" : [ "http://www.mendeley.com/documents/?uuid=d6aa53fb-4b06-4dd0-a485-93651697771d" ] }, { "id" : "ITEM-2", "itemData" : { "DOI" : "10.1530/JME-15-0119", "ISSN" : "0952-5041", "PMID" : "26150553", "abstract" : "Glucocorticoids have major effects on adipose tissue metabolism. To study tissue mRNA expression changes induced by chronic elevated endogenous glucocorticoids, we performed RNA sequencing on subcutaneous adipose tissue from patients with Cushing's disease (n=5) compared to patients with non-functioning pituitary adenomas (n=11). We found higher expression of transcripts involved in several metabolic pathways, including lipogenesis, proteolysis and glucose oxidation as well as decreased expression of transcripts involved in inflammation and protein synthesis. To further study this in a model system, we subjected mice to dexamethasone treatment for 12 weeks and analyzed their inguinal (subcutaneous) fat pads, which led to similar findings. Additionally, mice treated with dexamethasone showed drastic decreases in lean body mass as well as increased fat mass, further supporting the human transcriptomic data. These data provide insight to transcriptional changes that may be responsible for the co-morbidities associated with chronic elevations of glucocorticoids.", "author" : [ { "dropping-particle" : "", "family" : "Hochberg", "given" : "Irit", "non-dropping-particle" : "", "parse-names" : false, "suffix" : "" }, { "dropping-particle" : "", "family" : "Harvey", "given" : "Innocence", "non-dropping-particle" : "", "parse-names" : false, "suffix" : "" }, { "dropping-particle" : "", "family" : "Tran", "given" : "Quynh T.", "non-dropping-particle" : "", "parse-names" : false, "suffix" : "" }, { "dropping-particle" : "", "family" : "Stephenson", "given" : "Erin J.", "non-dropping-particle" : "", "parse-names" : false, "suffix" : "" }, { "dropping-particle" : "", "family" : "Barkan", "given" : "Ariel L", "non-dropping-particle" : "", "parse-names" : false, "suffix" : "" }, { "dropping-particle" : "", "family" : "Saltiel", "given" : "Alan R", "non-dropping-particle" : "", "parse-names" : false, "suffix" : "" }, { "dropping-particle" : "", "family" : "Chandler", "given" : "William F.", "non-dropping-particle" : "", "parse-names" : false, "suffix" : "" }, { "dropping-particle" : "", "family" : "Bridges", "given" : "Dave", "non-dropping-particle" : "", "parse-names" : false, "suffix" : "" } ], "container-title" : "Journal of Molecular Endocrinology", "id" : "ITEM-2", "issue" : "2", "issued" : { "date-parts" : [ [ "2015", "10" ] ] }, "page" : "81-94", "title" : "Gene expression changes in subcutaneous adipose tissue due to Cushing's disease", "type" : "article-journal", "volume" : "55" }, "uris" : [ "http://www.mendeley.com/documents/?uuid=c9451b66-5bf3-4028-81a5-5d6a8a2137cb" ] }, { "id" : "ITEM-3", "itemData" : { "author" : [ { "dropping-particle" : "", "family" : "Djurhuus", "given" : "C B", "non-dropping-particle" : "", "parse-names" : false, "suffix" : "" }, { "dropping-particle" : "", "family" : "Gravholt", "given" : "C H", "non-dropping-particle" : "", "parse-names" : false, "suffix" : "" }, { "dropping-particle" : "", "family" : "Nielsen", "given" : "S", "non-dropping-particle" : "", "parse-names" : false, "suffix" : "" }, { "dropping-particle" : "", "family" : "Pedersen", "given" : "S B", "non-dropping-particle" : "", "parse-names" : false, "suffix" : "" }, { "dropping-particle" : "", "family" : "M\u00f8ller", "given" : "N", "non-dropping-particle" : "", "parse-names" : false, "suffix" : "" }, { "dropping-particle" : "", "family" : "Schmitz", "given" : "O", "non-dropping-particle" : "", "parse-names" : false, "suffix" : "" } ], "id" : "ITEM-3", "issued" : { "date-parts" : [ [ "2004" ] ] }, "page" : "488-494", "title" : "Additive effects of cortisol and growth hormone on regional and systemic lipolysis in humans", "type" : "article-journal" }, "uris" : [ "http://www.mendeley.com/documents/?uuid=1738b968-7205-4f18-8050-0ab72cec4ed3", "http://www.mendeley.com/documents/?uuid=f9360450-92ea-43c6-bc63-c493826eff65" ] }, { "id" : "ITEM-4", "itemData" : { "author" : [ { "dropping-particle" : "", "family" : "Kr\u0161ek", "given" : "M", "non-dropping-particle" : "", "parse-names" : false, "suffix" : "" }, { "dropping-particle" : "", "family" : "Rosick\u00e1", "given" : "M", "non-dropping-particle" : "", "parse-names" : false, "suffix" : "" }, { "dropping-particle" : "", "family" : "Nedv\u00eddkov\u00e1", "given" : "J", "non-dropping-particle" : "", "parse-names" : false, "suffix" : "" }, { "dropping-particle" : "", "family" : "Kov\u00e1", "given" : "H Kvasni \u010c", "non-dropping-particle" : "", "parse-names" : false, "suffix" : "" }, { "dropping-particle" : "", "family" : "H\u00e1na", "given" : "V", "non-dropping-particle" : "", "parse-names" : false, "suffix" : "" }, { "dropping-particle" : "", "family" : "Marek", "given" : "J", "non-dropping-particle" : "", "parse-names" : false, "suffix" : "" }, { "dropping-particle" : "", "family" : "Haluz\u00edk", "given" : "M", "non-dropping-particle" : "", "parse-names" : false, "suffix" : "" }, { "dropping-particle" : "", "family" : "Lai", "given" : "E W", "non-dropping-particle" : "", "parse-names" : false, "suffix" : "" }, { "dropping-particle" : "", "family" : "Pac\u00e1k", "given" : "K", "non-dropping-particle" : "", "parse-names" : false, "suffix" : "" } ], "id" : "ITEM-4", "issued" : { "date-parts" : [ [ "2006" ] ] }, "page" : "421-428", "title" : "Increased Lipolysis of Subcutaneous Abdominal Adipose Tissue and Altered Noradrenergic Activity in Patients with Cushing \u2018 s Syndrome : An In-vivo Microdialysis Study", "type" : "article-journal" }, "uris" : [ "http://www.mendeley.com/documents/?uuid=8ac4072e-3a3d-4cb9-92f6-e2bbf0cd1528", "http://www.mendeley.com/documents/?uuid=05be40ed-e631-416e-955c-ee2c66e7820e", "http://www.mendeley.com/documents/?uuid=4c8d1016-5a5e-4be0-9160-d9363ebef1f4" ] } ], "mendeley" : { "formattedCitation" : "(11, 15\u201317)", "plainTextFormattedCitation" : "(11, 15\u201317)", "previouslyFormattedCitation" : "(11, 15\u201317)" }, "properties" : {  }, "schema" : "https://github.com/citation-style-language/schema/raw/master/csl-citation.json" }</w:instrText>
       </w:r>
       <w:r>
         <w:rPr>
@@ -12894,7 +12901,7 @@
         <w:rPr>
           <w:color w:val="000000" w:themeColor="text1"/>
         </w:rPr>
-        <w:instrText>ADDIN CSL_CITATION { "citationItems" : [ { "id" : "ITEM-1", "itemData" : { "DOI" : "10.1530/JME-15-0119", "ISSN" : "0952-5041", "PMID" : "26150553", "abstract" : "Glucocorticoids have major effects on adipose tissue metabolism. To study tissue mRNA expression changes induced by chronic elevated endogenous glucocorticoids, we performed RNA sequencing on subcutaneous adipose tissue from patients with Cushing's disease (n=5) compared to patients with non-functioning pituitary adenomas (n=11). We found higher expression of transcripts involved in several metabolic pathways, including lipogenesis, proteolysis and glucose oxidation as well as decreased expression of transcripts involved in inflammation and protein synthesis. To further study this in a model system, we subjected mice to dexamethasone treatment for 12 weeks and analyzed their inguinal (subcutaneous) fat pads, which led to similar findings. Additionally, mice treated with dexamethasone showed drastic decreases in lean body mass as well as increased fat mass, further supporting the human transcriptomic data. These data provide insight to transcriptional changes that may be responsible for the co-morbidities associated with chronic elevations of glucocorticoids.", "author" : [ { "dropping-particle" : "", "family" : "Hochberg", "given" : "Irit", "non-dropping-particle" : "", "parse-names" : false, "suffix" : "" }, { "dropping-particle" : "", "family" : "Harvey", "given" : "Innocence", "non-dropping-particle" : "", "parse-names" : false, "suffix" : "" }, { "dropping-particle" : "", "family" : "Tran", "given" : "Quynh T.", "non-dropping-particle" : "", "parse-names" : false, "suffix" : "" }, { "dropping-particle" : "", "family" : "Stephenson", "given" : "Erin J.", "non-dropping-particle" : "", "parse-names" : false, "suffix" : "" }, { "dropping-particle" : "", "family" : "Barkan", "given" : "Ariel L", "non-dropping-particle" : "", "parse-names" : false, "suffix" : "" }, { "dropping-particle" : "", "family" : "Saltiel", "given" : "Alan R", "non-dropping-particle" : "", "parse-names" : false, "suffix" : "" }, { "dropping-particle" : "", "family" : "Chandler", "given" : "William F.", "non-dropping-particle" : "", "parse-names" : false, "suffix" : "" }, { "dropping-particle" : "", "family" : "Bridges", "given" : "Dave", "non-dropping-particle" : "", "parse-names" : false, "suffix" : "" } ], "container-title" : "Journal of Molecular Endocrinology", "id" : "ITEM-1", "issue" : "2", "issued" : { "date-parts" : [ [ "2015", "10" ] ] }, "page" : "81-94", "title" : "Gene expression changes in subcutaneous adipose tissue due to Cushing's disease", "type" : "article-journal", "volume" : "55" }, "uris" : [ "http://www.mendeley.com/documents/?uuid=c9451b66-5bf3-4028-81a5-5d6a8a2137cb" ] }, { "id" : "ITEM-2", "itemData" : { "author" : [ { "dropping-particle" : "", "family" : "Abad", "given" : "Veronica", "non-dropping-particle" : "", "parse-names" : false, "suffix" : "" }, { "dropping-particle" : "", "family" : "Chrousos", "given" : "George P", "non-dropping-particle" : "", "parse-names" : false, "suffix" : "" }, { "dropping-particle" : "", "family" : "Reynolds", "given" : "James C", "non-dropping-particle" : "", "parse-names" : false, "suffix" : "" }, { "dropping-particle" : "", "family" : "Nieman", "given" : "Lynnette K", "non-dropping-particle" : "", "parse-names" : false, "suffix" : "" }, { "dropping-particle" : "", "family" : "Hill", "given" : "Suvimol C", "non-dropping-particle" : "", "parse-names" : false, "suffix" : "" }, { "dropping-particle" : "", "family" : "Weinstein", "given" : "Robert S", "non-dropping-particle" : "", "parse-names" : false, "suffix" : "" }, { "dropping-particle" : "", "family" : "Leong", "given" : "Gary M", "non-dropping-particle" : "", "parse-names" : false, "suffix" : "" } ], "id" : "ITEM-2", "issue" : "10", "issued" : { "date-parts" : [ [ "2001" ] ] }, "page" : "1879-1885", "title" : "Glucocorticoid Excess During Adolescence Leads to a Major Persistent Deficit in Bone Mass and an Increase in Central Body Fat", "type" : "article-journal", "volume" : "16" }, "uris" : [ "http://www.mendeley.com/documents/?uuid=6e1eac4a-e9c8-40af-b8e1-6941914e2ee5", "http://www.mendeley.com/documents/?uuid=1646e54b-c9cf-4a27-897d-fe3976668eb5" ] }, { "id" : "ITEM-3", "itemData" : { "DOI" : "10.1111/j.1365-2265.2010.03829.x.MRI", "author" : [ { "dropping-particle" : "", "family" : "Geer", "given" : "Eliza B", "non-dropping-particle" : "", "parse-names" : false, "suffix" : "" }, { "dropping-particle" : "", "family" : "Shen", "given" : "Wei", "non-dropping-particle" : "", "parse-names" : false, "suffix" : "" }, { "dropping-particle" : "", "family" : "Gallagher", "given" : "Dympna", "non-dropping-particle" : "", "parse-names" : false, "suffix" : "" }, { "dropping-particle" : "", "family" : "Punyanitya", "given" : "Mark", "non-dropping-particle" : "", "parse-names" : false, "suffix" : "" }, { "dropping-particle" : "", "family" : "Looker", "given" : "Helen C", "non-dropping-particle" : "", "parse-names" : false, "suffix" : "" }, { "dropping-particle" : "", "family" : "Post", "given" : "Kalmon D", "non-dropping-particle" : "", "parse-names" : false, "suffix" : "" }, { "dropping-particle" : "", "family" : "Freda", "given" : "Pamela U", "non-dropping-particle" : "", "parse-names" : false, "suffix" : "" } ], "id" : "ITEM-3", "issue" : "4", "issued" : { "date-parts" : [ [ "2011" ] ] }, "page" : "469-475", "title" : "Female Patients with Cushing \u2019 s Disease", "type" : "article-journal", "volume" : "73" }, "uris" : [ "http://www.mendeley.com/documents/?uuid=904aaa0f-e81e-497b-9af3-55d56000cd32", "http://www.mendeley.com/documents/?uuid=784b6339-e376-4958-93db-f7aed2dbad63", "http://www.mendeley.com/documents/?uuid=c7dcc969-d702-446a-90fa-833aab297198" ] } ], "mendeley" : { "formattedCitation" : "(11, 13, 14)", "plainTextFormattedCitation" : "(11, 13, 14)", "previouslyFormattedCitation" : "(11, 13, 14)" }, "properties" : { "noteIndex" : 0 }, "schema" : "https://github.com/citation-style-language/schema/raw/master/csl-citation.json" }</w:instrText>
+        <w:instrText>ADDIN CSL_CITATION { "citationItems" : [ { "id" : "ITEM-1", "itemData" : { "DOI" : "10.1530/JME-15-0119", "ISSN" : "0952-5041", "PMID" : "26150553", "abstract" : "Glucocorticoids have major effects on adipose tissue metabolism. To study tissue mRNA expression changes induced by chronic elevated endogenous glucocorticoids, we performed RNA sequencing on subcutaneous adipose tissue from patients with Cushing's disease (n=5) compared to patients with non-functioning pituitary adenomas (n=11). We found higher expression of transcripts involved in several metabolic pathways, including lipogenesis, proteolysis and glucose oxidation as well as decreased expression of transcripts involved in inflammation and protein synthesis. To further study this in a model system, we subjected mice to dexamethasone treatment for 12 weeks and analyzed their inguinal (subcutaneous) fat pads, which led to similar findings. Additionally, mice treated with dexamethasone showed drastic decreases in lean body mass as well as increased fat mass, further supporting the human transcriptomic data. These data provide insight to transcriptional changes that may be responsible for the co-morbidities associated with chronic elevations of glucocorticoids.", "author" : [ { "dropping-particle" : "", "family" : "Hochberg", "given" : "Irit", "non-dropping-particle" : "", "parse-names" : false, "suffix" : "" }, { "dropping-particle" : "", "family" : "Harvey", "given" : "Innocence", "non-dropping-particle" : "", "parse-names" : false, "suffix" : "" }, { "dropping-particle" : "", "family" : "Tran", "given" : "Quynh T.", "non-dropping-particle" : "", "parse-names" : false, "suffix" : "" }, { "dropping-particle" : "", "family" : "Stephenson", "given" : "Erin J.", "non-dropping-particle" : "", "parse-names" : false, "suffix" : "" }, { "dropping-particle" : "", "family" : "Barkan", "given" : "Ariel L", "non-dropping-particle" : "", "parse-names" : false, "suffix" : "" }, { "dropping-particle" : "", "family" : "Saltiel", "given" : "Alan R", "non-dropping-particle" : "", "parse-names" : false, "suffix" : "" }, { "dropping-particle" : "", "family" : "Chandler", "given" : "William F.", "non-dropping-particle" : "", "parse-names" : false, "suffix" : "" }, { "dropping-particle" : "", "family" : "Bridges", "given" : "Dave", "non-dropping-particle" : "", "parse-names" : false, "suffix" : "" } ], "container-title" : "Journal of Molecular Endocrinology", "id" : "ITEM-1", "issue" : "2", "issued" : { "date-parts" : [ [ "2015", "10" ] ] }, "page" : "81-94", "title" : "Gene expression changes in subcutaneous adipose tissue due to Cushing's disease", "type" : "article-journal", "volume" : "55" }, "uris" : [ "http://www.mendeley.com/documents/?uuid=c9451b66-5bf3-4028-81a5-5d6a8a2137cb" ] }, { "id" : "ITEM-2", "itemData" : { "author" : [ { "dropping-particle" : "", "family" : "Abad", "given" : "Veronica", "non-dropping-particle" : "", "parse-names" : false, "suffix" : "" }, { "dropping-particle" : "", "family" : "Chrousos", "given" : "George P", "non-dropping-particle" : "", "parse-names" : false, "suffix" : "" }, { "dropping-particle" : "", "family" : "Reynolds", "given" : "James C", "non-dropping-particle" : "", "parse-names" : false, "suffix" : "" }, { "dropping-particle" : "", "family" : "Nieman", "given" : "Lynnette K", "non-dropping-particle" : "", "parse-names" : false, "suffix" : "" }, { "dropping-particle" : "", "family" : "Hill", "given" : "Suvimol C", "non-dropping-particle" : "", "parse-names" : false, "suffix" : "" }, { "dropping-particle" : "", "family" : "Weinstein", "given" : "Robert S", "non-dropping-particle" : "", "parse-names" : false, "suffix" : "" }, { "dropping-particle" : "", "family" : "Leong", "given" : "Gary M", "non-dropping-particle" : "", "parse-names" : false, "suffix" : "" } ], "id" : "ITEM-2", "issue" : "10", "issued" : { "date-parts" : [ [ "2001" ] ] }, "page" : "1879-1885", "title" : "Glucocorticoid Excess During Adolescence Leads to a Major Persistent Deficit in Bone Mass and an Increase in Central Body Fat", "type" : "article-journal", "volume" : "16" }, "uris" : [ "http://www.mendeley.com/documents/?uuid=6e1eac4a-e9c8-40af-b8e1-6941914e2ee5", "http://www.mendeley.com/documents/?uuid=1646e54b-c9cf-4a27-897d-fe3976668eb5" ] }, { "id" : "ITEM-3", "itemData" : { "DOI" : "10.1111/j.1365-2265.2010.03829.x.MRI", "author" : [ { "dropping-particle" : "", "family" : "Geer", "given" : "Eliza B", "non-dropping-particle" : "", "parse-names" : false, "suffix" : "" }, { "dropping-particle" : "", "family" : "Shen", "given" : "Wei", "non-dropping-particle" : "", "parse-names" : false, "suffix" : "" }, { "dropping-particle" : "", "family" : "Gallagher", "given" : "Dympna", "non-dropping-particle" : "", "parse-names" : false, "suffix" : "" }, { "dropping-particle" : "", "family" : "Punyanitya", "given" : "Mark", "non-dropping-particle" : "", "parse-names" : false, "suffix" : "" }, { "dropping-particle" : "", "family" : "Looker", "given" : "Helen C", "non-dropping-particle" : "", "parse-names" : false, "suffix" : "" }, { "dropping-particle" : "", "family" : "Post", "given" : "Kalmon D", "non-dropping-particle" : "", "parse-names" : false, "suffix" : "" }, { "dropping-particle" : "", "family" : "Freda", "given" : "Pamela U", "non-dropping-particle" : "", "parse-names" : false, "suffix" : "" } ], "id" : "ITEM-3", "issue" : "4", "issued" : { "date-parts" : [ [ "2011" ] ] }, "page" : "469-475", "title" : "Female Patients with Cushing \u2019 s Disease", "type" : "article-journal", "volume" : "73" }, "uris" : [ "http://www.mendeley.com/documents/?uuid=904aaa0f-e81e-497b-9af3-55d56000cd32", "http://www.mendeley.com/documents/?uuid=784b6339-e376-4958-93db-f7aed2dbad63", "http://www.mendeley.com/documents/?uuid=c7dcc969-d702-446a-90fa-833aab297198" ] } ], "mendeley" : { "formattedCitation" : "(11, 13, 14)", "plainTextFormattedCitation" : "(11, 13, 14)", "previouslyFormattedCitation" : "(11, 13, 14)" }, "properties" : {  }, "schema" : "https://github.com/citation-style-language/schema/raw/master/csl-citation.json" }</w:instrText>
       </w:r>
       <w:r>
         <w:rPr>
@@ -12937,7 +12944,7 @@
         <w:rPr>
           <w:color w:val="000000" w:themeColor="text1"/>
         </w:rPr>
-        <w:instrText>ADDIN CSL_CITATION { "citationItems" : [ { "id" : "ITEM-1", "itemData" : { "DOI" : "10.1530/JME-15-0119", "ISSN" : "0952-5041", "PMID" : "26150553", "abstract" : "Glucocorticoids have major effects on adipose tissue metabolism. To study tissue mRNA expression changes induced by chronic elevated endogenous glucocorticoids, we performed RNA sequencing on subcutaneous adipose tissue from patients with Cushing's disease (n=5) compared to patients with non-functioning pituitary adenomas (n=11). We found higher expression of transcripts involved in several metabolic pathways, including lipogenesis, proteolysis and glucose oxidation as well as decreased expression of transcripts involved in inflammation and protein synthesis. To further study this in a model system, we subjected mice to dexamethasone treatment for 12 weeks and analyzed their inguinal (subcutaneous) fat pads, which led to similar findings. Additionally, mice treated with dexamethasone showed drastic decreases in lean body mass as well as increased fat mass, further supporting the human transcriptomic data. These data provide insight to transcriptional changes that may be responsible for the co-morbidities associated with chronic elevations of glucocorticoids.", "author" : [ { "dropping-particle" : "", "family" : "Hochberg", "given" : "Irit", "non-dropping-particle" : "", "parse-names" : false, "suffix" : "" }, { "dropping-particle" : "", "family" : "Harvey", "given" : "Innocence", "non-dropping-particle" : "", "parse-names" : false, "suffix" : "" }, { "dropping-particle" : "", "family" : "Tran", "given" : "Quynh T.", "non-dropping-particle" : "", "parse-names" : false, "suffix" : "" }, { "dropping-particle" : "", "family" : "Stephenson", "given" : "Erin J.", "non-dropping-particle" : "", "parse-names" : false, "suffix" : "" }, { "dropping-particle" : "", "family" : "Barkan", "given" : "Ariel L", "non-dropping-particle" : "", "parse-names" : false, "suffix" : "" }, { "dropping-particle" : "", "family" : "Saltiel", "given" : "Alan R", "non-dropping-particle" : "", "parse-names" : false, "suffix" : "" }, { "dropping-particle" : "", "family" : "Chandler", "given" : "William F.", "non-dropping-particle" : "", "parse-names" : false, "suffix" : "" }, { "dropping-particle" : "", "family" : "Bridges", "given" : "Dave", "non-dropping-particle" : "", "parse-names" : false, "suffix" : "" } ], "container-title" : "Journal of Molecular Endocrinology", "id" : "ITEM-1", "issue" : "2", "issued" : { "date-parts" : [ [ "2015", "10" ] ] }, "page" : "81-94", "title" : "Gene expression changes in subcutaneous adipose tissue due to Cushing's disease", "type" : "article-journal", "volume" : "55" }, "uris" : [ "http://www.mendeley.com/documents/?uuid=c9451b66-5bf3-4028-81a5-5d6a8a2137cb" ] }, { "id" : "ITEM-2", "itemData" : { "author" : [ { "dropping-particle" : "", "family" : "Dardevet", "given" : "Dominique", "non-dropping-particle" : "", "parse-names" : false, "suffix" : "" }, { "dropping-particle" : "", "family" : "Somet", "given" : "Claire", "non-dropping-particle" : "", "parse-names" : false, "suffix" : "" }, { "dropping-particle" : "", "family" : "Taillandier", "given" : "Daniel", "non-dropping-particle" : "", "parse-names" : false, "suffix" : "" }, { "dropping-particle" : "", "family" : "Savary", "given" : "Isabelle", "non-dropping-particle" : "", "parse-names" : false, "suffix" : "" }, { "dropping-particle" : "", "family" : "Attaix", "given" : "Didier", "non-dropping-particle" : "", "parse-names" : false, "suffix" : "" }, { "dropping-particle" : "", "family" : "Grizard", "given" : "Jean", "non-dropping-particle" : "", "parse-names" : false, "suffix" : "" } ], "container-title" : "Journal of Clinical Investigation", "id" : "ITEM-2", "issue" : "31", "issued" : { "date-parts" : [ [ "1995" ] ] }, "page" : "2113-2119", "title" : "Sensitivity and Protein Turnover Response to Glucocorticoids Are Different in Skeletal Muscle from Adult and Old Rats Lack of Regulation of the Ubiquitin-Proteasome Proteolytic Pathway in Aging", "type" : "article-journal", "volume" : "96" }, "uris" : [ "http://www.mendeley.com/documents/?uuid=d6893f3f-604c-4f81-8e6e-8104414a6e83", "http://www.mendeley.com/documents/?uuid=81bcfc2d-09c4-4cde-9365-41eda0ec82bb" ] }, { "id" : "ITEM-3", "itemData" : { "DOI" : "10.1016/j.biocel.2013.05.036", "ISSN" : "1357-2725", "author" : [ { "dropping-particle" : "", "family" : "Schakman", "given" : "O", "non-dropping-particle" : "", "parse-names" : false, "suffix" : "" }, { "dropping-particle" : "", "family" : "Kalista", "given" : "S", "non-dropping-particle" : "", "parse-names" : false, "suffix" : "" }, { "dropping-particle" : "", "family" : "Barb\u00e9", "given" : "C", "non-dropping-particle" : "", "parse-names" : false, "suffix" : "" }, { "dropping-particle" : "", "family" : "Loumaye", "given" : "A", "non-dropping-particle" : "", "parse-names" : false, "suffix" : "" }, { "dropping-particle" : "", "family" : "Thissen", "given" : "J P", "non-dropping-particle" : "", "parse-names" : false, "suffix" : "" } ], "container-title" : "International Journal of Biochemistry and Cell Biology", "id" : "ITEM-3", "issue" : "10", "issued" : { "date-parts" : [ [ "2013" ] ] }, "page" : "2163-2172", "publisher" : "Elsevier Ltd", "title" : "Glucocorticoid-induced skeletal muscle atrophy \u0b1d", "type" : "article-journal", "volume" : "45" }, "uris" : [ "http://www.mendeley.com/documents/?uuid=93edc402-3418-48b8-b1b5-ad449932c506", "http://www.mendeley.com/documents/?uuid=c967d885-e6b8-4af2-8b84-ff7cc56a2abd", "http://www.mendeley.com/documents/?uuid=f453a3a3-a345-453c-bc87-886929c354aa" ] } ], "mendeley" : { "formattedCitation" : "(10\u201312)", "plainTextFormattedCitation" : "(10\u201312)", "previouslyFormattedCitation" : "(10\u201312)" }, "properties" : { "noteIndex" : 0 }, "schema" : "https://github.com/citation-style-language/schema/raw/master/csl-citation.json" }</w:instrText>
+        <w:instrText>ADDIN CSL_CITATION { "citationItems" : [ { "id" : "ITEM-1", "itemData" : { "DOI" : "10.1530/JME-15-0119", "ISSN" : "0952-5041", "PMID" : "26150553", "abstract" : "Glucocorticoids have major effects on adipose tissue metabolism. To study tissue mRNA expression changes induced by chronic elevated endogenous glucocorticoids, we performed RNA sequencing on subcutaneous adipose tissue from patients with Cushing's disease (n=5) compared to patients with non-functioning pituitary adenomas (n=11). We found higher expression of transcripts involved in several metabolic pathways, including lipogenesis, proteolysis and glucose oxidation as well as decreased expression of transcripts involved in inflammation and protein synthesis. To further study this in a model system, we subjected mice to dexamethasone treatment for 12 weeks and analyzed their inguinal (subcutaneous) fat pads, which led to similar findings. Additionally, mice treated with dexamethasone showed drastic decreases in lean body mass as well as increased fat mass, further supporting the human transcriptomic data. These data provide insight to transcriptional changes that may be responsible for the co-morbidities associated with chronic elevations of glucocorticoids.", "author" : [ { "dropping-particle" : "", "family" : "Hochberg", "given" : "Irit", "non-dropping-particle" : "", "parse-names" : false, "suffix" : "" }, { "dropping-particle" : "", "family" : "Harvey", "given" : "Innocence", "non-dropping-particle" : "", "parse-names" : false, "suffix" : "" }, { "dropping-particle" : "", "family" : "Tran", "given" : "Quynh T.", "non-dropping-particle" : "", "parse-names" : false, "suffix" : "" }, { "dropping-particle" : "", "family" : "Stephenson", "given" : "Erin J.", "non-dropping-particle" : "", "parse-names" : false, "suffix" : "" }, { "dropping-particle" : "", "family" : "Barkan", "given" : "Ariel L", "non-dropping-particle" : "", "parse-names" : false, "suffix" : "" }, { "dropping-particle" : "", "family" : "Saltiel", "given" : "Alan R", "non-dropping-particle" : "", "parse-names" : false, "suffix" : "" }, { "dropping-particle" : "", "family" : "Chandler", "given" : "William F.", "non-dropping-particle" : "", "parse-names" : false, "suffix" : "" }, { "dropping-particle" : "", "family" : "Bridges", "given" : "Dave", "non-dropping-particle" : "", "parse-names" : false, "suffix" : "" } ], "container-title" : "Journal of Molecular Endocrinology", "id" : "ITEM-1", "issue" : "2", "issued" : { "date-parts" : [ [ "2015", "10" ] ] }, "page" : "81-94", "title" : "Gene expression changes in subcutaneous adipose tissue due to Cushing's disease", "type" : "article-journal", "volume" : "55" }, "uris" : [ "http://www.mendeley.com/documents/?uuid=c9451b66-5bf3-4028-81a5-5d6a8a2137cb" ] }, { "id" : "ITEM-2", "itemData" : { "author" : [ { "dropping-particle" : "", "family" : "Dardevet", "given" : "Dominique", "non-dropping-particle" : "", "parse-names" : false, "suffix" : "" }, { "dropping-particle" : "", "family" : "Somet", "given" : "Claire", "non-dropping-particle" : "", "parse-names" : false, "suffix" : "" }, { "dropping-particle" : "", "family" : "Taillandier", "given" : "Daniel", "non-dropping-particle" : "", "parse-names" : false, "suffix" : "" }, { "dropping-particle" : "", "family" : "Savary", "given" : "Isabelle", "non-dropping-particle" : "", "parse-names" : false, "suffix" : "" }, { "dropping-particle" : "", "family" : "Attaix", "given" : "Didier", "non-dropping-particle" : "", "parse-names" : false, "suffix" : "" }, { "dropping-particle" : "", "family" : "Grizard", "given" : "Jean", "non-dropping-particle" : "", "parse-names" : false, "suffix" : "" } ], "container-title" : "Journal of Clinical Investigation", "id" : "ITEM-2", "issue" : "31", "issued" : { "date-parts" : [ [ "1995" ] ] }, "page" : "2113-2119", "title" : "Sensitivity and Protein Turnover Response to Glucocorticoids Are Different in Skeletal Muscle from Adult and Old Rats Lack of Regulation of the Ubiquitin-Proteasome Proteolytic Pathway in Aging", "type" : "article-journal", "volume" : "96" }, "uris" : [ "http://www.mendeley.com/documents/?uuid=d6893f3f-604c-4f81-8e6e-8104414a6e83", "http://www.mendeley.com/documents/?uuid=81bcfc2d-09c4-4cde-9365-41eda0ec82bb" ] }, { "id" : "ITEM-3", "itemData" : { "DOI" : "10.1016/j.biocel.2013.05.036", "ISSN" : "1357-2725", "author" : [ { "dropping-particle" : "", "family" : "Schakman", "given" : "O", "non-dropping-particle" : "", "parse-names" : false, "suffix" : "" }, { "dropping-particle" : "", "family" : "Kalista", "given" : "S", "non-dropping-particle" : "", "parse-names" : false, "suffix" : "" }, { "dropping-particle" : "", "family" : "Barb\u00e9", "given" : "C", "non-dropping-particle" : "", "parse-names" : false, "suffix" : "" }, { "dropping-particle" : "", "family" : "Loumaye", "given" : "A", "non-dropping-particle" : "", "parse-names" : false, "suffix" : "" }, { "dropping-particle" : "", "family" : "Thissen", "given" : "J P", "non-dropping-particle" : "", "parse-names" : false, "suffix" : "" } ], "container-title" : "International Journal of Biochemistry and Cell Biology", "id" : "ITEM-3", "issue" : "10", "issued" : { "date-parts" : [ [ "2013" ] ] }, "page" : "2163-2172", "publisher" : "Elsevier Ltd", "title" : "Glucocorticoid-induced skeletal muscle atrophy \u0b1d", "type" : "article-journal", "volume" : "45" }, "uris" : [ "http://www.mendeley.com/documents/?uuid=93edc402-3418-48b8-b1b5-ad449932c506", "http://www.mendeley.com/documents/?uuid=c967d885-e6b8-4af2-8b84-ff7cc56a2abd", "http://www.mendeley.com/documents/?uuid=f453a3a3-a345-453c-bc87-886929c354aa" ] } ], "mendeley" : { "formattedCitation" : "(10\u201312)", "plainTextFormattedCitation" : "(10\u201312)", "previouslyFormattedCitation" : "(10\u201312)" }, "properties" : {  }, "schema" : "https://github.com/citation-style-language/schema/raw/master/csl-citation.json" }</w:instrText>
       </w:r>
       <w:r>
         <w:rPr>
@@ -12992,7 +12999,7 @@
         <w:rPr>
           <w:color w:val="000000" w:themeColor="text1"/>
         </w:rPr>
-        <w:instrText>ADDIN CSL_CITATION { "citationItems" : [ { "id" : "ITEM-1", "itemData" : { "DOI" : "10.1590/1806-9282.60.01.017", "ISSN" : "0104-4230", "PMID" : "24918858", "abstract" : "Objective: This article reviews the state of the art regarding the association between glucocorticoid actions and both obesity and insulin resistance, two main features of the metabolic syndrome. Methods: A methodological assessment of the literature on PubMed and SciE-LO databases was conducted by using the following terms: stress, metabolic syn-drome, glucocorticoids, obesity, insulin resistance, hypothalamic-pituitary-adre-nal-axis and 11\u03b2-hydroxysteroid dehydrogenase. Results: Chronic stress, mainly through hypothalamic-pituitary-adrenal axis dysregulation, promotes the accumulation of visceral fat. Reciprocally, obesity promotes a systemic low-grade inflammation state, mediated by increased adi-pokine secretion, which can chronically stimulate and disturb stress system. This vicious cycle, probably initiated by visceral adipose tissue dysfunction, might be the trigger for the development of metabolic syndrome. Conclusion: Given the strong evidences linking glucocorticoid release, obe-sity and type 2 diabetes, better understanding of the mechanisms underlying this connection might be useful for prevention and treatment of the meta-bolic syndrome.", "author" : [ { "dropping-particle" : "", "family" : "Paredes", "given" : "S\u00edlvia", "non-dropping-particle" : "", "parse-names" : false, "suffix" : "" }, { "dropping-particle" : "", "family" : "Ribeiro", "given" : "Laura", "non-dropping-particle" : "", "parse-names" : false, "suffix" : "" } ], "container-title" : "Rev Assoc Med BRAs", "id" : "ITEM-1", "issue" : "1", "issued" : { "date-parts" : [ [ "2014" ] ] }, "page" : "84-92", "title" : "Cortisol: the villain in Metabolic Syndrome?", "type" : "article-journal", "volume" : "60" }, "uris" : [ "http://www.mendeley.com/documents/?uuid=87515ce1-1e21-4ef0-9df3-789a3d8a5476" ] } ], "mendeley" : { "formattedCitation" : "(1)", "plainTextFormattedCitation" : "(1)", "previouslyFormattedCitation" : "(1)" }, "properties" : { "noteIndex" : 16 }, "schema" : "https://github.com/citation-style-language/schema/raw/master/csl-citation.json" }</w:instrText>
+        <w:instrText>ADDIN CSL_CITATION { "citationItems" : [ { "id" : "ITEM-1", "itemData" : { "DOI" : "10.1590/1806-9282.60.01.017", "ISSN" : "0104-4230", "PMID" : "24918858", "abstract" : "Objective: This article reviews the state of the art regarding the association between glucocorticoid actions and both obesity and insulin resistance, two main features of the metabolic syndrome. Methods: A methodological assessment of the literature on PubMed and SciE-LO databases was conducted by using the following terms: stress, metabolic syn-drome, glucocorticoids, obesity, insulin resistance, hypothalamic-pituitary-adre-nal-axis and 11\u03b2-hydroxysteroid dehydrogenase. Results: Chronic stress, mainly through hypothalamic-pituitary-adrenal axis dysregulation, promotes the accumulation of visceral fat. Reciprocally, obesity promotes a systemic low-grade inflammation state, mediated by increased adi-pokine secretion, which can chronically stimulate and disturb stress system. This vicious cycle, probably initiated by visceral adipose tissue dysfunction, might be the trigger for the development of metabolic syndrome. Conclusion: Given the strong evidences linking glucocorticoid release, obe-sity and type 2 diabetes, better understanding of the mechanisms underlying this connection might be useful for prevention and treatment of the meta-bolic syndrome.", "author" : [ { "dropping-particle" : "", "family" : "Paredes", "given" : "S\u00edlvia", "non-dropping-particle" : "", "parse-names" : false, "suffix" : "" }, { "dropping-particle" : "", "family" : "Ribeiro", "given" : "Laura", "non-dropping-particle" : "", "parse-names" : false, "suffix" : "" } ], "container-title" : "Rev Assoc Med BRAs", "id" : "ITEM-1", "issue" : "1", "issued" : { "date-parts" : [ [ "2014" ] ] }, "page" : "84-92", "title" : "Cortisol: the villain in Metabolic Syndrome?", "type" : "article-journal", "volume" : "60" }, "uris" : [ "http://www.mendeley.com/documents/?uuid=87515ce1-1e21-4ef0-9df3-789a3d8a5476" ] } ], "mendeley" : { "formattedCitation" : "(1)", "plainTextFormattedCitation" : "(1)", "previouslyFormattedCitation" : "(1)" }, "properties" : {  }, "schema" : "https://github.com/citation-style-language/schema/raw/master/csl-citation.json" }</w:instrText>
       </w:r>
       <w:r>
         <w:rPr>
@@ -13602,7 +13609,7 @@
         <w:rPr>
           <w:color w:val="000000" w:themeColor="text1"/>
         </w:rPr>
-        <w:instrText>ADDIN CSL_CITATION { "citationItems" : [ { "id" : "ITEM-1", "itemData" : { "DOI" : "10.1530/JME-15-0119", "ISSN" : "0952-5041", "PMID" : "26150553", "abstract" : "Glucocorticoids have major effects on adipose tissue metabolism. To study tissue mRNA expression changes induced by chronic elevated endogenous glucocorticoids, we performed RNA sequencing on subcutaneous adipose tissue from patients with Cushing's disease (n=5) compared to patients with non-functioning pituitary adenomas (n=11). We found higher expression of transcripts involved in several metabolic pathways, including lipogenesis, proteolysis and glucose oxidation as well as decreased expression of transcripts involved in inflammation and protein synthesis. To further study this in a model system, we subjected mice to dexamethasone treatment for 12 weeks and analyzed their inguinal (subcutaneous) fat pads, which led to similar findings. Additionally, mice treated with dexamethasone showed drastic decreases in lean body mass as well as increased fat mass, further supporting the human transcriptomic data. These data provide insight to transcriptional changes that may be responsible for the co-morbidities associated with chronic elevations of glucocorticoids.", "author" : [ { "dropping-particle" : "", "family" : "Hochberg", "given" : "Irit", "non-dropping-particle" : "", "parse-names" : false, "suffix" : "" }, { "dropping-particle" : "", "family" : "Harvey", "given" : "Innocence", "non-dropping-particle" : "", "parse-names" : false, "suffix" : "" }, { "dropping-particle" : "", "family" : "Tran", "given" : "Quynh T.", "non-dropping-particle" : "", "parse-names" : false, "suffix" : "" }, { "dropping-particle" : "", "family" : "Stephenson", "given" : "Erin J.", "non-dropping-particle" : "", "parse-names" : false, "suffix" : "" }, { "dropping-particle" : "", "family" : "Barkan", "given" : "Ariel L", "non-dropping-particle" : "", "parse-names" : false, "suffix" : "" }, { "dropping-particle" : "", "family" : "Saltiel", "given" : "Alan R", "non-dropping-particle" : "", "parse-names" : false, "suffix" : "" }, { "dropping-particle" : "", "family" : "Chandler", "given" : "William F.", "non-dropping-particle" : "", "parse-names" : false, "suffix" : "" }, { "dropping-particle" : "", "family" : "Bridges", "given" : "Dave", "non-dropping-particle" : "", "parse-names" : false, "suffix" : "" } ], "container-title" : "Journal of Molecular Endocrinology", "id" : "ITEM-1", "issue" : "2", "issued" : { "date-parts" : [ [ "2015", "10" ] ] }, "page" : "81-94", "title" : "Gene expression changes in subcutaneous adipose tissue due to Cushing's disease", "type" : "article-journal", "volume" : "55" }, "uris" : [ "http://www.mendeley.com/documents/?uuid=c9451b66-5bf3-4028-81a5-5d6a8a2137cb" ] } ], "mendeley" : { "formattedCitation" : "(11)", "plainTextFormattedCitation" : "(11)", "previouslyFormattedCitation" : "(11)" }, "properties" : { "noteIndex" : 0 }, "schema" : "https://github.com/citation-style-language/schema/raw/master/csl-citation.json" }</w:instrText>
+        <w:instrText>ADDIN CSL_CITATION { "citationItems" : [ { "id" : "ITEM-1", "itemData" : { "DOI" : "10.1530/JME-15-0119", "ISSN" : "0952-5041", "PMID" : "26150553", "abstract" : "Glucocorticoids have major effects on adipose tissue metabolism. To study tissue mRNA expression changes induced by chronic elevated endogenous glucocorticoids, we performed RNA sequencing on subcutaneous adipose tissue from patients with Cushing's disease (n=5) compared to patients with non-functioning pituitary adenomas (n=11). We found higher expression of transcripts involved in several metabolic pathways, including lipogenesis, proteolysis and glucose oxidation as well as decreased expression of transcripts involved in inflammation and protein synthesis. To further study this in a model system, we subjected mice to dexamethasone treatment for 12 weeks and analyzed their inguinal (subcutaneous) fat pads, which led to similar findings. Additionally, mice treated with dexamethasone showed drastic decreases in lean body mass as well as increased fat mass, further supporting the human transcriptomic data. These data provide insight to transcriptional changes that may be responsible for the co-morbidities associated with chronic elevations of glucocorticoids.", "author" : [ { "dropping-particle" : "", "family" : "Hochberg", "given" : "Irit", "non-dropping-particle" : "", "parse-names" : false, "suffix" : "" }, { "dropping-particle" : "", "family" : "Harvey", "given" : "Innocence", "non-dropping-particle" : "", "parse-names" : false, "suffix" : "" }, { "dropping-particle" : "", "family" : "Tran", "given" : "Quynh T.", "non-dropping-particle" : "", "parse-names" : false, "suffix" : "" }, { "dropping-particle" : "", "family" : "Stephenson", "given" : "Erin J.", "non-dropping-particle" : "", "parse-names" : false, "suffix" : "" }, { "dropping-particle" : "", "family" : "Barkan", "given" : "Ariel L", "non-dropping-particle" : "", "parse-names" : false, "suffix" : "" }, { "dropping-particle" : "", "family" : "Saltiel", "given" : "Alan R", "non-dropping-particle" : "", "parse-names" : false, "suffix" : "" }, { "dropping-particle" : "", "family" : "Chandler", "given" : "William F.", "non-dropping-particle" : "", "parse-names" : false, "suffix" : "" }, { "dropping-particle" : "", "family" : "Bridges", "given" : "Dave", "non-dropping-particle" : "", "parse-names" : false, "suffix" : "" } ], "container-title" : "Journal of Molecular Endocrinology", "id" : "ITEM-1", "issue" : "2", "issued" : { "date-parts" : [ [ "2015", "10" ] ] }, "page" : "81-94", "title" : "Gene expression changes in subcutaneous adipose tissue due to Cushing's disease", "type" : "article-journal", "volume" : "55" }, "uris" : [ "http://www.mendeley.com/documents/?uuid=c9451b66-5bf3-4028-81a5-5d6a8a2137cb" ] } ], "mendeley" : { "formattedCitation" : "(11)", "plainTextFormattedCitation" : "(11)", "previouslyFormattedCitation" : "(11)" }, "properties" : {  }, "schema" : "https://github.com/citation-style-language/schema/raw/master/csl-citation.json" }</w:instrText>
       </w:r>
       <w:r>
         <w:rPr>
@@ -13657,7 +13664,7 @@
         <w:rPr>
           <w:color w:val="000000" w:themeColor="text1"/>
         </w:rPr>
-        <w:instrText>ADDIN CSL_CITATION { "citationItems" : [ { "id" : "ITEM-1", "itemData" : { "DOI" : "10.1016/j.ajpath.2016.11.009", "ISSN" : "0002-9440", "author" : [ { "dropping-particle" : "", "family" : "Burke", "given" : "Susan J", "non-dropping-particle" : "", "parse-names" : false, "suffix" : "" }, { "dropping-particle" : "", "family" : "Batdorf", "given" : "Heidi M", "non-dropping-particle" : "", "parse-names" : false, "suffix" : "" }, { "dropping-particle" : "", "family" : "Eder", "given" : "Adrianna E", "non-dropping-particle" : "", "parse-names" : false, "suffix" : "" }, { "dropping-particle" : "", "family" : "Karlstad", "given" : "Michael D", "non-dropping-particle" : "", "parse-names" : false, "suffix" : "" }, { "dropping-particle" : "", "family" : "Burk", "given" : "David H", "non-dropping-particle" : "", "parse-names" : false, "suffix" : "" }, { "dropping-particle" : "", "family" : "Noland", "given" : "Robert C", "non-dropping-particle" : "", "parse-names" : false, "suffix" : "" }, { "dropping-particle" : "", "family" : "Floyd", "given" : "Z Elizabeth", "non-dropping-particle" : "", "parse-names" : false, "suffix" : "" }, { "dropping-particle" : "", "family" : "Collier", "given" : "J Jason", "non-dropping-particle" : "", "parse-names" : false, "suffix" : "" } ], "container-title" : "The American Journal of Pathology", "id" : "ITEM-1", "issue" : "3", "issued" : { "date-parts" : [ [ "2017" ] ] }, "page" : "614-626", "publisher" : "American Society for Investigative Pathology", "title" : "Oral Corticosterone Administration Reduces Insulitis but Promotes Insulin Resistance and Hyperglycemia in Male Nonobese Diabetic Mice", "type" : "article-journal", "volume" : "187" }, "uris" : [ "http://www.mendeley.com/documents/?uuid=607e862b-18c4-41d9-ac73-142e4b935bbe", "http://www.mendeley.com/documents/?uuid=a93ae181-0a01-4221-8f8d-9894a51abfc3" ] } ], "mendeley" : { "formattedCitation" : "(35)", "plainTextFormattedCitation" : "(35)", "previouslyFormattedCitation" : "(35)" }, "properties" : { "noteIndex" : 0 }, "schema" : "https://github.com/citation-style-language/schema/raw/master/csl-citation.json" }</w:instrText>
+        <w:instrText>ADDIN CSL_CITATION { "citationItems" : [ { "id" : "ITEM-1", "itemData" : { "DOI" : "10.1016/j.ajpath.2016.11.009", "ISSN" : "0002-9440", "author" : [ { "dropping-particle" : "", "family" : "Burke", "given" : "Susan J", "non-dropping-particle" : "", "parse-names" : false, "suffix" : "" }, { "dropping-particle" : "", "family" : "Batdorf", "given" : "Heidi M", "non-dropping-particle" : "", "parse-names" : false, "suffix" : "" }, { "dropping-particle" : "", "family" : "Eder", "given" : "Adrianna E", "non-dropping-particle" : "", "parse-names" : false, "suffix" : "" }, { "dropping-particle" : "", "family" : "Karlstad", "given" : "Michael D", "non-dropping-particle" : "", "parse-names" : false, "suffix" : "" }, { "dropping-particle" : "", "family" : "Burk", "given" : "David H", "non-dropping-particle" : "", "parse-names" : false, "suffix" : "" }, { "dropping-particle" : "", "family" : "Noland", "given" : "Robert C", "non-dropping-particle" : "", "parse-names" : false, "suffix" : "" }, { "dropping-particle" : "", "family" : "Floyd", "given" : "Z Elizabeth", "non-dropping-particle" : "", "parse-names" : false, "suffix" : "" }, { "dropping-particle" : "", "family" : "Collier", "given" : "J Jason", "non-dropping-particle" : "", "parse-names" : false, "suffix" : "" } ], "container-title" : "The American Journal of Pathology", "id" : "ITEM-1", "issue" : "3", "issued" : { "date-parts" : [ [ "2017" ] ] }, "page" : "614-626", "publisher" : "American Society for Investigative Pathology", "title" : "Oral Corticosterone Administration Reduces Insulitis but Promotes Insulin Resistance and Hyperglycemia in Male Nonobese Diabetic Mice", "type" : "article-journal", "volume" : "187" }, "uris" : [ "http://www.mendeley.com/documents/?uuid=607e862b-18c4-41d9-ac73-142e4b935bbe", "http://www.mendeley.com/documents/?uuid=a93ae181-0a01-4221-8f8d-9894a51abfc3" ] } ], "mendeley" : { "formattedCitation" : "(37)", "plainTextFormattedCitation" : "(37)", "previouslyFormattedCitation" : "(37)" }, "properties" : {  }, "schema" : "https://github.com/citation-style-language/schema/raw/master/csl-citation.json" }</w:instrText>
       </w:r>
       <w:r>
         <w:rPr>
@@ -13670,7 +13677,7 @@
           <w:noProof/>
           <w:color w:val="000000" w:themeColor="text1"/>
         </w:rPr>
-        <w:t>(35)</w:t>
+        <w:t>(37)</w:t>
       </w:r>
       <w:r>
         <w:rPr>
@@ -13742,7 +13749,7 @@
         <w:rPr>
           <w:color w:val="000000" w:themeColor="text1"/>
         </w:rPr>
-        <w:instrText>ADDIN CSL_CITATION { "citationItems" : [ { "id" : "ITEM-1", "itemData" : { "DOI" : "10.1152/ajpgi.00378.2011", "author" : [ { "dropping-particle" : "", "family" : "D'souza", "given" : "Anna M", "non-dropping-particle" : "", "parse-names" : false, "suffix" : "" }, { "dropping-particle" : "", "family" : "Beaudry", "given" : "Jacqueline L", "non-dropping-particle" : "", "parse-names" : false, "suffix" : "" }, { "dropping-particle" : "", "family" : "Szigiato", "given" : "Andrei A", "non-dropping-particle" : "", "parse-names" : false, "suffix" : "" }, { "dropping-particle" : "", "family" : "Trumble", "given" : "Stephen J", "non-dropping-particle" : "", "parse-names" : false, "suffix" : "" }, { "dropping-particle" : "", "family" : "Snook", "given" : "Laelie A", "non-dropping-particle" : "", "parse-names" : false, "suffix" : "" }, { "dropping-particle" : "", "family" : "Bonen", "given" : "Arend", "non-dropping-particle" : "", "parse-names" : false, "suffix" : "" }, { "dropping-particle" : "", "family" : "Giacca", "given" : "Adria", "non-dropping-particle" : "", "parse-names" : false, "suffix" : "" }, { "dropping-particle" : "", "family" : "Riddell", "given" : "Michael C", "non-dropping-particle" : "", "parse-names" : false, "suffix" : "" } ], "container-title" : "American Journal of Physiology Gastrointestinal Liver Physiology", "id" : "ITEM-1", "issued" : { "date-parts" : [ [ "2012" ] ] }, "page" : "850-863", "title" : "Consumption of a high-fat diet rapidly exacerbates the development of fatty liver disease that occurs with chronically elevated glucocorticoids", "type" : "article-journal", "volume" : "302" }, "uris" : [ "http://www.mendeley.com/documents/?uuid=3bb1154b-2ece-40dd-80ee-28bce5164815", "http://www.mendeley.com/documents/?uuid=ed5a7e32-6184-470a-a28a-bd4fa05d171f" ] }, { "id" : "ITEM-2", "itemData" : { "DOI" : "10.1210/en.2012-2114", "author" : [ { "dropping-particle" : "", "family" : "Beaudry", "given" : "Jacqueline L", "non-dropping-particle" : "", "parse-names" : false, "suffix" : "" }, { "dropping-particle" : "", "family" : "Anna", "given" : "M D", "non-dropping-particle" : "", "parse-names" : false, "suffix" : "" }, { "dropping-particle" : "", "family" : "Teich", "given" : "Trevor", "non-dropping-particle" : "", "parse-names" : false, "suffix" : "" }, { "dropping-particle" : "", "family" : "Tsushima", "given" : "Robert", "non-dropping-particle" : "", "parse-names" : false, "suffix" : "" }, { "dropping-particle" : "", "family" : "Riddell", "given" : "Michael C", "non-dropping-particle" : "", "parse-names" : false, "suffix" : "" } ], "id" : "ITEM-2", "issue" : "September", "issued" : { "date-parts" : [ [ "2013" ] ] }, "page" : "3197-3208", "title" : "Exogenous Glucocorticoids and a High-Fat Diet Cause Severe Hyperglycemia and Hyperinsulinemia and Sprague-Dawley Rats", "type" : "article-journal", "volume" : "154" }, "uris" : [ "http://www.mendeley.com/documents/?uuid=d482f80c-0d5e-47f2-bd78-0498abbc3d0d", "http://www.mendeley.com/documents/?uuid=f73d5664-8634-47e7-bba0-7afbb82d48eb" ] }, { "id" : "ITEM-3", "itemData" : { "DOI" : "10.1242/dmm.008912", "author" : [ { "dropping-particle" : "", "family" : "Shpilberg", "given" : "Yaniv", "non-dropping-particle" : "", "parse-names" : false, "suffix" : "" }, { "dropping-particle" : "", "family" : "Beaudry", "given" : "Jacqueline L", "non-dropping-particle" : "", "parse-names" : false, "suffix" : "" }, { "dropping-particle" : "", "family" : "Souza", "given" : "Anna D", "non-dropping-particle" : "", "parse-names" : false, "suffix" : "" }, { "dropping-particle" : "", "family" : "Campbell", "given" : "Jonathan E", "non-dropping-particle" : "", "parse-names" : false, "suffix" : "" }, { "dropping-particle" : "", "family" : "Peckett", "given" : "Ashley", "non-dropping-particle" : "", "parse-names" : false, "suffix" : "" }, { "dropping-particle" : "", "family" : "Riddell", "given" : "Michael C", "non-dropping-particle" : "", "parse-names" : false, "suffix" : "" } ], "id" : "ITEM-3", "issued" : { "date-parts" : [ [ "2012" ] ] }, "page" : "671-680", "title" : "A rodent model of rapid-onset diabetes induced by glucocorticoids and high-fat feeding", "type" : "article-journal", "volume" : "680" }, "uris" : [ "http://www.mendeley.com/documents/?uuid=289ee456-6801-4fcd-b01b-dd1098f2693b", "http://www.mendeley.com/documents/?uuid=07d3b5df-adb6-44b9-9360-6bbf33be3f9f", "http://www.mendeley.com/documents/?uuid=1fc03a31-79aa-4085-9412-688fb31b817f" ] } ], "mendeley" : { "formattedCitation" : "(8, 9, 36)", "plainTextFormattedCitation" : "(8, 9, 36)", "previouslyFormattedCitation" : "(8, 9, 36)" }, "properties" : { "noteIndex" : 0 }, "schema" : "https://github.com/citation-style-language/schema/raw/master/csl-citation.json" }</w:instrText>
+        <w:instrText>ADDIN CSL_CITATION { "citationItems" : [ { "id" : "ITEM-1", "itemData" : { "DOI" : "10.1152/ajpgi.00378.2011", "author" : [ { "dropping-particle" : "", "family" : "D'souza", "given" : "Anna M", "non-dropping-particle" : "", "parse-names" : false, "suffix" : "" }, { "dropping-particle" : "", "family" : "Beaudry", "given" : "Jacqueline L", "non-dropping-particle" : "", "parse-names" : false, "suffix" : "" }, { "dropping-particle" : "", "family" : "Szigiato", "given" : "Andrei A", "non-dropping-particle" : "", "parse-names" : false, "suffix" : "" }, { "dropping-particle" : "", "family" : "Trumble", "given" : "Stephen J", "non-dropping-particle" : "", "parse-names" : false, "suffix" : "" }, { "dropping-particle" : "", "family" : "Snook", "given" : "Laelie A", "non-dropping-particle" : "", "parse-names" : false, "suffix" : "" }, { "dropping-particle" : "", "family" : "Bonen", "given" : "Arend", "non-dropping-particle" : "", "parse-names" : false, "suffix" : "" }, { "dropping-particle" : "", "family" : "Giacca", "given" : "Adria", "non-dropping-particle" : "", "parse-names" : false, "suffix" : "" }, { "dropping-particle" : "", "family" : "Riddell", "given" : "Michael C", "non-dropping-particle" : "", "parse-names" : false, "suffix" : "" } ], "container-title" : "American Journal of Physiology Gastrointestinal Liver Physiology", "id" : "ITEM-1", "issued" : { "date-parts" : [ [ "2012" ] ] }, "page" : "850-863", "title" : "Consumption of a high-fat diet rapidly exacerbates the development of fatty liver disease that occurs with chronically elevated glucocorticoids", "type" : "article-journal", "volume" : "302" }, "uris" : [ "http://www.mendeley.com/documents/?uuid=3bb1154b-2ece-40dd-80ee-28bce5164815", "http://www.mendeley.com/documents/?uuid=ed5a7e32-6184-470a-a28a-bd4fa05d171f" ] }, { "id" : "ITEM-2", "itemData" : { "DOI" : "10.1210/en.2012-2114", "author" : [ { "dropping-particle" : "", "family" : "Beaudry", "given" : "Jacqueline L", "non-dropping-particle" : "", "parse-names" : false, "suffix" : "" }, { "dropping-particle" : "", "family" : "Anna", "given" : "M D", "non-dropping-particle" : "", "parse-names" : false, "suffix" : "" }, { "dropping-particle" : "", "family" : "Teich", "given" : "Trevor", "non-dropping-particle" : "", "parse-names" : false, "suffix" : "" }, { "dropping-particle" : "", "family" : "Tsushima", "given" : "Robert", "non-dropping-particle" : "", "parse-names" : false, "suffix" : "" }, { "dropping-particle" : "", "family" : "Riddell", "given" : "Michael C", "non-dropping-particle" : "", "parse-names" : false, "suffix" : "" } ], "id" : "ITEM-2", "issue" : "September", "issued" : { "date-parts" : [ [ "2013" ] ] }, "page" : "3197-3208", "title" : "Exogenous Glucocorticoids and a High-Fat Diet Cause Severe Hyperglycemia and Hyperinsulinemia and Sprague-Dawley Rats", "type" : "article-journal", "volume" : "154" }, "uris" : [ "http://www.mendeley.com/documents/?uuid=d482f80c-0d5e-47f2-bd78-0498abbc3d0d", "http://www.mendeley.com/documents/?uuid=f73d5664-8634-47e7-bba0-7afbb82d48eb" ] }, { "id" : "ITEM-3", "itemData" : { "DOI" : "10.1242/dmm.008912", "author" : [ { "dropping-particle" : "", "family" : "Shpilberg", "given" : "Yaniv", "non-dropping-particle" : "", "parse-names" : false, "suffix" : "" }, { "dropping-particle" : "", "family" : "Beaudry", "given" : "Jacqueline L", "non-dropping-particle" : "", "parse-names" : false, "suffix" : "" }, { "dropping-particle" : "", "family" : "Souza", "given" : "Anna D", "non-dropping-particle" : "", "parse-names" : false, "suffix" : "" }, { "dropping-particle" : "", "family" : "Campbell", "given" : "Jonathan E", "non-dropping-particle" : "", "parse-names" : false, "suffix" : "" }, { "dropping-particle" : "", "family" : "Peckett", "given" : "Ashley", "non-dropping-particle" : "", "parse-names" : false, "suffix" : "" }, { "dropping-particle" : "", "family" : "Riddell", "given" : "Michael C", "non-dropping-particle" : "", "parse-names" : false, "suffix" : "" } ], "id" : "ITEM-3", "issued" : { "date-parts" : [ [ "2012" ] ] }, "page" : "671-680", "title" : "A rodent model of rapid-onset diabetes induced by glucocorticoids and high-fat feeding", "type" : "article-journal", "volume" : "680" }, "uris" : [ "http://www.mendeley.com/documents/?uuid=289ee456-6801-4fcd-b01b-dd1098f2693b", "http://www.mendeley.com/documents/?uuid=07d3b5df-adb6-44b9-9360-6bbf33be3f9f", "http://www.mendeley.com/documents/?uuid=1fc03a31-79aa-4085-9412-688fb31b817f" ] } ], "mendeley" : { "formattedCitation" : "(8, 9, 38)", "plainTextFormattedCitation" : "(8, 9, 38)", "previouslyFormattedCitation" : "(8, 9, 38)" }, "properties" : {  }, "schema" : "https://github.com/citation-style-language/schema/raw/master/csl-citation.json" }</w:instrText>
       </w:r>
       <w:r>
         <w:rPr>
@@ -13755,7 +13762,7 @@
           <w:noProof/>
           <w:color w:val="000000" w:themeColor="text1"/>
         </w:rPr>
-        <w:t>(8, 9, 36)</w:t>
+        <w:t>(8, 9, 38)</w:t>
       </w:r>
       <w:r>
         <w:rPr>
@@ -13832,7 +13839,7 @@
         <w:rPr>
           <w:color w:val="000000" w:themeColor="text1"/>
         </w:rPr>
-        <w:instrText>ADDIN CSL_CITATION { "citationItems" : [ { "id" : "ITEM-1", "itemData" : { "author" : [ { "dropping-particle" : "", "family" : "Nurjhan", "given" : "Nurjahan", "non-dropping-particle" : "", "parse-names" : false, "suffix" : "" }, { "dropping-particle" : "", "family" : "Consoli", "given" : "Agostino", "non-dropping-particle" : "", "parse-names" : false, "suffix" : "" }, { "dropping-particle" : "", "family" : "Gerich", "given" : "John", "non-dropping-particle" : "", "parse-names" : false, "suffix" : "" } ], "id" : "ITEM-1", "issue" : "January", "issued" : { "date-parts" : [ [ "1992" ] ] }, "page" : "169-175", "title" : "Increased Lipolysis and Its Consequences on Gluconeogenesis in Non-insulin-dependent Diabetes Mellitus", "type" : "article-journal", "volume" : "89" }, "uris" : [ "http://www.mendeley.com/documents/?uuid=f70f6aae-30f0-4188-bb1b-7b9843e13e52", "http://www.mendeley.com/documents/?uuid=881b413a-5fef-4c27-afb6-cebaf551c658" ] }, { "id" : "ITEM-2", "itemData" : { "author" : [ { "dropping-particle" : "", "family" : "Nurjhan", "given" : "N", "non-dropping-particle" : "", "parse-names" : false, "suffix" : "" }, { "dropping-particle" : "", "family" : "Campbell", "given" : "P J", "non-dropping-particle" : "", "parse-names" : false, "suffix" : "" }, { "dropping-particle" : "", "family" : "Kennedy", "given" : "F P", "non-dropping-particle" : "", "parse-names" : false, "suffix" : "" }, { "dropping-particle" : "", "family" : "Miles", "given" : "J M", "non-dropping-particle" : "", "parse-names" : false, "suffix" : "" }, { "dropping-particle" : "", "family" : "Gerich", "given" : "J E", "non-dropping-particle" : "", "parse-names" : false, "suffix" : "" } ], "id" : "ITEM-2", "issue" : "December", "issued" : { "date-parts" : [ [ "1986" ] ] }, "page" : "1326-1331", "title" : "Insulin Dose-Response Characteristics for Suppression of Glycerol Release and Conversion to Glucose in Humans", "type" : "article-journal", "volume" : "35" }, "uris" : [ "http://www.mendeley.com/documents/?uuid=aeebe9e7-7089-4964-85ad-b26c925add38", "http://www.mendeley.com/documents/?uuid=ffdb2daf-36e5-4728-8e12-104fb230973e" ] }, { "id" : "ITEM-3", "itemData" : { "author" : [ { "dropping-particle" : "", "family" : "Perry", "given" : "Rachel J", "non-dropping-particle" : "", "parse-names" : false, "suffix" : "" }, { "dropping-particle" : "", "family" : "Peng", "given" : "Liang", "non-dropping-particle" : "", "parse-names" : false, "suffix" : "" }, { "dropping-particle" : "", "family" : "Abulizi", "given" : "Abudukadier", "non-dropping-particle" : "", "parse-names" : false, "suffix" : "" }, { "dropping-particle" : "", "family" : "Kennedy", "given" : "Lynn", "non-dropping-particle" : "", "parse-names" : false, "suffix" : "" }, { "dropping-particle" : "", "family" : "Cline", "given" : "Gary W", "non-dropping-particle" : "", "parse-names" : false, "suffix" : "" }, { "dropping-particle" : "", "family" : "Shulman", "given" : "Gerald I", "non-dropping-particle" : "", "parse-names" : false, "suffix" : "" } ], "id" : "ITEM-3", "issue" : "2", "issued" : { "date-parts" : [ [ "2017" ] ] }, "page" : "657-669", "title" : "Mechanism for leptin \u2019 s acute insulin-independent effect to reverse diabetic ketoacidosis", "type" : "article-journal", "volume" : "127" }, "uris" : [ "http://www.mendeley.com/documents/?uuid=69aae210-2ae5-4c4a-bf83-a5cfaa81a046", "http://www.mendeley.com/documents/?uuid=578103db-0dc0-4f58-8312-4f5e34646ac1" ] }, { "id" : "ITEM-4", "itemData" : { "DOI" : "10.1016/j.cell.2015.01.012.Hepatic", "author" : [ { "dropping-particle" : "", "family" : "Perry", "given" : "Rachel J", "non-dropping-particle" : "", "parse-names" : false, "suffix" : "" }, { "dropping-particle" : "", "family" : "Camporez", "given" : "Jo\u00e3o-paulo G", "non-dropping-particle" : "", "parse-names" : false, "suffix" : "" }, { "dropping-particle" : "", "family" : "Kursawe", "given" : "Romy", "non-dropping-particle" : "", "parse-names" : false, "suffix" : "" }, { "dropping-particle" : "", "family" : "Titchenell", "given" : "Paul M", "non-dropping-particle" : "", "parse-names" : false, "suffix" : "" }, { "dropping-particle" : "", "family" : "Zhang", "given" : "Dongyan", "non-dropping-particle" : "", "parse-names" : false, "suffix" : "" }, { "dropping-particle" : "", "family" : "Perry", "given" : "Curtis J", "non-dropping-particle" : "", "parse-names" : false, "suffix" : "" }, { "dropping-particle" : "", "family" : "Jurczak", "given" : "Michael J", "non-dropping-particle" : "", "parse-names" : false, "suffix" : "" }, { "dropping-particle" : "", "family" : "Abudukadier", "given" : "Abulizi", "non-dropping-particle" : "", "parse-names" : false, "suffix" : "" }, { "dropping-particle" : "", "family" : "Han", "given" : "Sook", "non-dropping-particle" : "", "parse-names" : false, "suffix" : "" }, { "dropping-particle" : "", "family" : "Zhang", "given" : "Xian-man", "non-dropping-particle" : "", "parse-names" : false, "suffix" : "" }, { "dropping-particle" : "", "family" : "Ruan", "given" : "Hai-bin", "non-dropping-particle" : "", "parse-names" : false, "suffix" : "" }, { "dropping-particle" : "", "family" : "Yang", "given" : "Xiaoyong", "non-dropping-particle" : "", "parse-names" : false, "suffix" : "" }, { "dropping-particle" : "", "family" : "Caprio", "given" : "Sonia", "non-dropping-particle" : "", "parse-names" : false, "suffix" : "" }, { "dropping-particle" : "", "family" : "Susan", "given" : "M", "non-dropping-particle" : "", "parse-names" : false, "suffix" : "" }, { "dropping-particle" : "", "family" : "Sul", "given" : "Hei Sook", "non-dropping-particle" : "", "parse-names" : false, "suffix" : "" }, { "dropping-particle" : "", "family" : "Birnbaum", "given" : "Morris J", "non-dropping-particle" : "", "parse-names" : false, "suffix" : "" }, { "dropping-particle" : "", "family" : "Davis", "given" : "Roger J", "non-dropping-particle" : "", "parse-names" : false, "suffix" : "" }, { "dropping-particle" : "", "family" : "Cline", "given" : "Gary W", "non-dropping-particle" : "", "parse-names" : false, "suffix" : "" }, { "dropping-particle" : "", "family" : "Falk", "given" : "Kitt", "non-dropping-particle" : "", "parse-names" : false, "suffix" : "" }, { "dropping-particle" : "", "family" : "Shulman", "given" : "Gerald I", "non-dropping-particle" : "", "parse-names" : false, "suffix" : "" } ], "container-title" : "Cell", "id" : "ITEM-4", "issue" : "4", "issued" : { "date-parts" : [ [ "2015" ] ] }, "page" : "745-758", "title" : "Hepatic Acetyl CoA Links Adipose Tissue Inflammation to Hepatic Insulin Resistance and Type 2 Diabetes", "type" : "article-journal", "volume" : "160" }, "uris" : [ "http://www.mendeley.com/documents/?uuid=7f2c52e1-7440-4089-b555-d63f405c6327", "http://www.mendeley.com/documents/?uuid=abab1c1c-ba35-4498-a8a9-488abee4c8f0" ] }, { "id" : "ITEM-5", "itemData" : { "DOI" : "10.1073/pnas.56.1.247", "ISSN" : "0027-8424", "PMID" : "4381783", "abstract" : "The pathway of gluconeogenesis is distinguished from that of glycolysis by several enzyme reactions which overcome the energy barriers preventing a direct reversal of glycolysis.I These reactions are* catalyzed by pyruvic carboxylase, PEP-car-boxykinase, fructose-1,6-diphosphatase, and glucose-6-phosphatase. Considerable emphasis has been placed on the possibility that control of the rate of gluconeogene-sis may be exerted at one or more of these sites since (a) the liver content of these enzymes in vivo increases after some hours or days under conditions of enhanced gluconeogenesis,2 and (b) the activities of pyruvic carboxylase and fructose-1,6-di-phosphatase are regulated by cofactor requirements in vitro. Fructose diphos-phatase is inhibited by its substrate and by AMP3' 4 while pyruvic carboxylase is activated by acetyl CoA and inhibited by ADP.6 However, proof that these sites control gluconeogenic flux in the intact liver has so far been lacking. Recently, it has been shown that fatty acids cause an immediate increase of glucose production from alanine or lactate both in liver slices6 and in the perfused rat liver.7' 8 This response is unlikely to be caused by changes of enzyme content and provides a suit-able means of studying the effect of rapidly acting control mechanisms on the glu-coneogenic enzyme sequence. In order to gain further insight into the nature of the mechanisms involved, an emulsion of oleic acid in bovine serum albumin was added to an isolated blood-free perfused rat liver preparation, and the frozen tissue analyzed for metabolic inter-mediates. Results reported here indicate that in short-term experiments, the rate of gluconeogenesis can be controlled at the glyceraldehyde-3-P dehydrogenase step by the cellular level of DPNH. Materials and Methods.-Male Wistar rats, 180-220 gm in weight, were anes-thetized with sodium pentobarbital (50 mg per kg body wt) 18-24 hr after food deprivation. The portal vein and bile duct were cannulated, with the time of hypoxia during the dissection procedure restricted to about 30 sec. The perfusion fluid was Krebs bicarbonate buffer containing 4 per cent bovine serum albumin (fraction V, Sigma Chemical Co.), 5 X 10-5M EDTA, and 10 mM L (+) alanine. This was filtered through a Millipore filter (0.45 ,.) immediately prior to use. Ini-tially, the recirculating volume of medium was 100 ml, and 2-ml aliquots were re-moved periodically for chemical analyses. Perchloric acid extracts were prepared by a\u2026", "author" : [ { "dropping-particle" : "", "family" : "Williamson", "given" : "J R", "non-dropping-particle" : "", "parse-names" : false, "suffix" : "" }, { "dropping-particle" : "", "family" : "Kreisberg", "given" : "R A", "non-dropping-particle" : "", "parse-names" : false, "suffix" : "" }, { "dropping-particle" : "", "family" : "Felts", "given" : "P W", "non-dropping-particle" : "", "parse-names" : false, "suffix" : "" } ], "container-title" : "Proceedings of the National Academy of Sciences of the United States of America", "id" : "ITEM-5", "issue" : "1", "issued" : { "date-parts" : [ [ "1966" ] ] }, "page" : "247-54", "title" : "Mechanism for the stimulation of gluconeogenesis by fatty acids in perfused rat liver.", "type" : "article-journal", "volume" : "56" }, "uris" : [ "http://www.mendeley.com/documents/?uuid=97b560fc-057c-4903-a794-ef8f3ba976d9" ] } ], "mendeley" : { "formattedCitation" : "(37\u201341)", "plainTextFormattedCitation" : "(37\u201341)", "previouslyFormattedCitation" : "(37\u201341)" }, "properties" : { "noteIndex" : 0 }, "schema" : "https://github.com/citation-style-language/schema/raw/master/csl-citation.json" }</w:instrText>
+        <w:instrText>ADDIN CSL_CITATION { "citationItems" : [ { "id" : "ITEM-1", "itemData" : { "author" : [ { "dropping-particle" : "", "family" : "Nurjhan", "given" : "Nurjahan", "non-dropping-particle" : "", "parse-names" : false, "suffix" : "" }, { "dropping-particle" : "", "family" : "Consoli", "given" : "Agostino", "non-dropping-particle" : "", "parse-names" : false, "suffix" : "" }, { "dropping-particle" : "", "family" : "Gerich", "given" : "John", "non-dropping-particle" : "", "parse-names" : false, "suffix" : "" } ], "id" : "ITEM-1", "issue" : "January", "issued" : { "date-parts" : [ [ "1992" ] ] }, "page" : "169-175", "title" : "Increased Lipolysis and Its Consequences on Gluconeogenesis in Non-insulin-dependent Diabetes Mellitus", "type" : "article-journal", "volume" : "89" }, "uris" : [ "http://www.mendeley.com/documents/?uuid=f70f6aae-30f0-4188-bb1b-7b9843e13e52", "http://www.mendeley.com/documents/?uuid=881b413a-5fef-4c27-afb6-cebaf551c658" ] }, { "id" : "ITEM-2", "itemData" : { "author" : [ { "dropping-particle" : "", "family" : "Nurjhan", "given" : "N", "non-dropping-particle" : "", "parse-names" : false, "suffix" : "" }, { "dropping-particle" : "", "family" : "Campbell", "given" : "P J", "non-dropping-particle" : "", "parse-names" : false, "suffix" : "" }, { "dropping-particle" : "", "family" : "Kennedy", "given" : "F P", "non-dropping-particle" : "", "parse-names" : false, "suffix" : "" }, { "dropping-particle" : "", "family" : "Miles", "given" : "J M", "non-dropping-particle" : "", "parse-names" : false, "suffix" : "" }, { "dropping-particle" : "", "family" : "Gerich", "given" : "J E", "non-dropping-particle" : "", "parse-names" : false, "suffix" : "" } ], "id" : "ITEM-2", "issue" : "December", "issued" : { "date-parts" : [ [ "1986" ] ] }, "page" : "1326-1331", "title" : "Insulin Dose-Response Characteristics for Suppression of Glycerol Release and Conversion to Glucose in Humans", "type" : "article-journal", "volume" : "35" }, "uris" : [ "http://www.mendeley.com/documents/?uuid=aeebe9e7-7089-4964-85ad-b26c925add38", "http://www.mendeley.com/documents/?uuid=ffdb2daf-36e5-4728-8e12-104fb230973e" ] }, { "id" : "ITEM-3", "itemData" : { "author" : [ { "dropping-particle" : "", "family" : "Perry", "given" : "Rachel J", "non-dropping-particle" : "", "parse-names" : false, "suffix" : "" }, { "dropping-particle" : "", "family" : "Peng", "given" : "Liang", "non-dropping-particle" : "", "parse-names" : false, "suffix" : "" }, { "dropping-particle" : "", "family" : "Abulizi", "given" : "Abudukadier", "non-dropping-particle" : "", "parse-names" : false, "suffix" : "" }, { "dropping-particle" : "", "family" : "Kennedy", "given" : "Lynn", "non-dropping-particle" : "", "parse-names" : false, "suffix" : "" }, { "dropping-particle" : "", "family" : "Cline", "given" : "Gary W", "non-dropping-particle" : "", "parse-names" : false, "suffix" : "" }, { "dropping-particle" : "", "family" : "Shulman", "given" : "Gerald I", "non-dropping-particle" : "", "parse-names" : false, "suffix" : "" } ], "id" : "ITEM-3", "issue" : "2", "issued" : { "date-parts" : [ [ "2017" ] ] }, "page" : "657-669", "title" : "Mechanism for leptin \u2019 s acute insulin-independent effect to reverse diabetic ketoacidosis", "type" : "article-journal", "volume" : "127" }, "uris" : [ "http://www.mendeley.com/documents/?uuid=69aae210-2ae5-4c4a-bf83-a5cfaa81a046", "http://www.mendeley.com/documents/?uuid=578103db-0dc0-4f58-8312-4f5e34646ac1" ] }, { "id" : "ITEM-4", "itemData" : { "DOI" : "10.1016/j.cell.2015.01.012.Hepatic", "author" : [ { "dropping-particle" : "", "family" : "Perry", "given" : "Rachel J", "non-dropping-particle" : "", "parse-names" : false, "suffix" : "" }, { "dropping-particle" : "", "family" : "Camporez", "given" : "Jo\u00e3o-paulo G", "non-dropping-particle" : "", "parse-names" : false, "suffix" : "" }, { "dropping-particle" : "", "family" : "Kursawe", "given" : "Romy", "non-dropping-particle" : "", "parse-names" : false, "suffix" : "" }, { "dropping-particle" : "", "family" : "Titchenell", "given" : "Paul M", "non-dropping-particle" : "", "parse-names" : false, "suffix" : "" }, { "dropping-particle" : "", "family" : "Zhang", "given" : "Dongyan", "non-dropping-particle" : "", "parse-names" : false, "suffix" : "" }, { "dropping-particle" : "", "family" : "Perry", "given" : "Curtis J", "non-dropping-particle" : "", "parse-names" : false, "suffix" : "" }, { "dropping-particle" : "", "family" : "Jurczak", "given" : "Michael J", "non-dropping-particle" : "", "parse-names" : false, "suffix" : "" }, { "dropping-particle" : "", "family" : "Abudukadier", "given" : "Abulizi", "non-dropping-particle" : "", "parse-names" : false, "suffix" : "" }, { "dropping-particle" : "", "family" : "Han", "given" : "Sook", "non-dropping-particle" : "", "parse-names" : false, "suffix" : "" }, { "dropping-particle" : "", "family" : "Zhang", "given" : "Xian-man", "non-dropping-particle" : "", "parse-names" : false, "suffix" : "" }, { "dropping-particle" : "", "family" : "Ruan", "given" : "Hai-bin", "non-dropping-particle" : "", "parse-names" : false, "suffix" : "" }, { "dropping-particle" : "", "family" : "Yang", "given" : "Xiaoyong", "non-dropping-particle" : "", "parse-names" : false, "suffix" : "" }, { "dropping-particle" : "", "family" : "Caprio", "given" : "Sonia", "non-dropping-particle" : "", "parse-names" : false, "suffix" : "" }, { "dropping-particle" : "", "family" : "Susan", "given" : "M", "non-dropping-particle" : "", "parse-names" : false, "suffix" : "" }, { "dropping-particle" : "", "family" : "Sul", "given" : "Hei Sook", "non-dropping-particle" : "", "parse-names" : false, "suffix" : "" }, { "dropping-particle" : "", "family" : "Birnbaum", "given" : "Morris J", "non-dropping-particle" : "", "parse-names" : false, "suffix" : "" }, { "dropping-particle" : "", "family" : "Davis", "given" : "Roger J", "non-dropping-particle" : "", "parse-names" : false, "suffix" : "" }, { "dropping-particle" : "", "family" : "Cline", "given" : "Gary W", "non-dropping-particle" : "", "parse-names" : false, "suffix" : "" }, { "dropping-particle" : "", "family" : "Falk", "given" : "Kitt", "non-dropping-particle" : "", "parse-names" : false, "suffix" : "" }, { "dropping-particle" : "", "family" : "Shulman", "given" : "Gerald I", "non-dropping-particle" : "", "parse-names" : false, "suffix" : "" } ], "container-title" : "Cell", "id" : "ITEM-4", "issue" : "4", "issued" : { "date-parts" : [ [ "2015" ] ] }, "page" : "745-758", "title" : "Hepatic Acetyl CoA Links Adipose Tissue Inflammation to Hepatic Insulin Resistance and Type 2 Diabetes", "type" : "article-journal", "volume" : "160" }, "uris" : [ "http://www.mendeley.com/documents/?uuid=7f2c52e1-7440-4089-b555-d63f405c6327", "http://www.mendeley.com/documents/?uuid=abab1c1c-ba35-4498-a8a9-488abee4c8f0" ] }, { "id" : "ITEM-5", "itemData" : { "DOI" : "10.1073/pnas.56.1.247", "ISSN" : "0027-8424", "PMID" : "4381783", "abstract" : "The pathway of gluconeogenesis is distinguished from that of glycolysis by several enzyme reactions which overcome the energy barriers preventing a direct reversal of glycolysis.I These reactions are* catalyzed by pyruvic carboxylase, PEP-car-boxykinase, fructose-1,6-diphosphatase, and glucose-6-phosphatase. Considerable emphasis has been placed on the possibility that control of the rate of gluconeogene-sis may be exerted at one or more of these sites since (a) the liver content of these enzymes in vivo increases after some hours or days under conditions of enhanced gluconeogenesis,2 and (b) the activities of pyruvic carboxylase and fructose-1,6-di-phosphatase are regulated by cofactor requirements in vitro. Fructose diphos-phatase is inhibited by its substrate and by AMP3' 4 while pyruvic carboxylase is activated by acetyl CoA and inhibited by ADP.6 However, proof that these sites control gluconeogenic flux in the intact liver has so far been lacking. Recently, it has been shown that fatty acids cause an immediate increase of glucose production from alanine or lactate both in liver slices6 and in the perfused rat liver.7' 8 This response is unlikely to be caused by changes of enzyme content and provides a suit-able means of studying the effect of rapidly acting control mechanisms on the glu-coneogenic enzyme sequence. In order to gain further insight into the nature of the mechanisms involved, an emulsion of oleic acid in bovine serum albumin was added to an isolated blood-free perfused rat liver preparation, and the frozen tissue analyzed for metabolic inter-mediates. Results reported here indicate that in short-term experiments, the rate of gluconeogenesis can be controlled at the glyceraldehyde-3-P dehydrogenase step by the cellular level of DPNH. Materials and Methods.-Male Wistar rats, 180-220 gm in weight, were anes-thetized with sodium pentobarbital (50 mg per kg body wt) 18-24 hr after food deprivation. The portal vein and bile duct were cannulated, with the time of hypoxia during the dissection procedure restricted to about 30 sec. The perfusion fluid was Krebs bicarbonate buffer containing 4 per cent bovine serum albumin (fraction V, Sigma Chemical Co.), 5 X 10-5M EDTA, and 10 mM L (+) alanine. This was filtered through a Millipore filter (0.45 ,.) immediately prior to use. Ini-tially, the recirculating volume of medium was 100 ml, and 2-ml aliquots were re-moved periodically for chemical analyses. Perchloric acid extracts were prepared by a\u2026", "author" : [ { "dropping-particle" : "", "family" : "Williamson", "given" : "J R", "non-dropping-particle" : "", "parse-names" : false, "suffix" : "" }, { "dropping-particle" : "", "family" : "Kreisberg", "given" : "R A", "non-dropping-particle" : "", "parse-names" : false, "suffix" : "" }, { "dropping-particle" : "", "family" : "Felts", "given" : "P W", "non-dropping-particle" : "", "parse-names" : false, "suffix" : "" } ], "container-title" : "Proceedings of the National Academy of Sciences of the United States of America", "id" : "ITEM-5", "issue" : "1", "issued" : { "date-parts" : [ [ "1966" ] ] }, "page" : "247-54", "title" : "Mechanism for the stimulation of gluconeogenesis by fatty acids in perfused rat liver.", "type" : "article-journal", "volume" : "56" }, "uris" : [ "http://www.mendeley.com/documents/?uuid=97b560fc-057c-4903-a794-ef8f3ba976d9" ] } ], "mendeley" : { "formattedCitation" : "(39\u201343)", "plainTextFormattedCitation" : "(39\u201343)", "previouslyFormattedCitation" : "(39\u201343)" }, "properties" : {  }, "schema" : "https://github.com/citation-style-language/schema/raw/master/csl-citation.json" }</w:instrText>
       </w:r>
       <w:r>
         <w:rPr>
@@ -13845,7 +13852,7 @@
           <w:noProof/>
           <w:color w:val="000000" w:themeColor="text1"/>
         </w:rPr>
-        <w:t>(37–41)</w:t>
+        <w:t>(39–43)</w:t>
       </w:r>
       <w:r>
         <w:rPr>
@@ -13875,7 +13882,7 @@
         <w:rPr>
           <w:color w:val="000000" w:themeColor="text1"/>
         </w:rPr>
-        <w:instrText>ADDIN CSL_CITATION { "citationItems" : [ { "id" : "ITEM-1", "itemData" : { "DOI" : "10.1152/ajpendo.00544.2001", "ISBN" : "0193-1849 (Print)\\r0193-1849 (Linking)", "ISSN" : "0193-1849", "PMID" : "12067858", "abstract" : "Cortisol's effects on lipid metabolism are controversial and may involve stimulation of both lipolysis and lipogenesis. This study was undertaken to define the role of physiological hypercortisolemia on systemic and regional lipolysis in humans. We investigated seven healthy young male volunteers after an overnight fast on two occasions by means of microdialysis and palmitate turnover in a placebo-controlled manner with a pancreatic pituitary clamp involving inhibition with somatostatin and substitution of growth hormone, glucagon, and insulin at basal levels. Hydrocortisone infusion increased circulating concentrations of cortisol (888 +/- 12 vs. 245 +/- 7 nmol/l). Interstitial glycerol concentrations rose in parallel in abdominal (327 +/- 35 vs. 156 +/- 30 micromol/l; P = 0.05) and femoral (178 +/- 28 vs. 91 +/- 22 micromol/l; P = 0.02) adipose tissue. Systemic [(3)H]palmitate turnover increased (165 +/- 17 vs. 92 +/- 24 micromol/min; P = 0.01). Levels of insulin, glucagon, and growth hormone were comparable. In conclusion, the present study unmistakably shows that cortisol in physiological concentrations is a potent stimulus of lipolysis and that this effect prevails equally in both femoral and abdominal adipose tissue.", "author" : [ { "dropping-particle" : "", "family" : "Djurhuus", "given" : "C B", "non-dropping-particle" : "", "parse-names" : false, "suffix" : "" }, { "dropping-particle" : "", "family" : "Gravholt", "given" : "C H", "non-dropping-particle" : "", "parse-names" : false, "suffix" : "" }, { "dropping-particle" : "", "family" : "Nielsen", "given" : "S", "non-dropping-particle" : "", "parse-names" : false, "suffix" : "" }, { "dropping-particle" : "", "family" : "Mengel", "given" : "a", "non-dropping-particle" : "", "parse-names" : false, "suffix" : "" }, { "dropping-particle" : "", "family" : "Christiansen", "given" : "J S", "non-dropping-particle" : "", "parse-names" : false, "suffix" : "" }, { "dropping-particle" : "", "family" : "Schmitz", "given" : "O E", "non-dropping-particle" : "", "parse-names" : false, "suffix" : "" }, { "dropping-particle" : "", "family" : "M\u00f8ller", "given" : "N", "non-dropping-particle" : "", "parse-names" : false, "suffix" : "" } ], "container-title" : "American journal of physiology. Endocrinology and metabolism", "id" : "ITEM-1", "issue" : "1", "issued" : { "date-parts" : [ [ "2002" ] ] }, "page" : "E172-E177", "title" : "Effects of cortisol on lipolysis and regional interstitial glycerol levels in humans.", "type" : "article-journal", "volume" : "283" }, "uris" : [ "http://www.mendeley.com/documents/?uuid=d6aa53fb-4b06-4dd0-a485-93651697771d" ] }, { "id" : "ITEM-2", "itemData" : { "DOI" : "10.1530/JME-15-0119", "ISSN" : "0952-5041", "PMID" : "26150553", "abstract" : "Glucocorticoids have major effects on adipose tissue metabolism. To study tissue mRNA expression changes induced by chronic elevated endogenous glucocorticoids, we performed RNA sequencing on subcutaneous adipose tissue from patients with Cushing's disease (n=5) compared to patients with non-functioning pituitary adenomas (n=11). We found higher expression of transcripts involved in several metabolic pathways, including lipogenesis, proteolysis and glucose oxidation as well as decreased expression of transcripts involved in inflammation and protein synthesis. To further study this in a model system, we subjected mice to dexamethasone treatment for 12 weeks and analyzed their inguinal (subcutaneous) fat pads, which led to similar findings. Additionally, mice treated with dexamethasone showed drastic decreases in lean body mass as well as increased fat mass, further supporting the human transcriptomic data. These data provide insight to transcriptional changes that may be responsible for the co-morbidities associated with chronic elevations of glucocorticoids.", "author" : [ { "dropping-particle" : "", "family" : "Hochberg", "given" : "Irit", "non-dropping-particle" : "", "parse-names" : false, "suffix" : "" }, { "dropping-particle" : "", "family" : "Harvey", "given" : "Innocence", "non-dropping-particle" : "", "parse-names" : false, "suffix" : "" }, { "dropping-particle" : "", "family" : "Tran", "given" : "Quynh T.", "non-dropping-particle" : "", "parse-names" : false, "suffix" : "" }, { "dropping-particle" : "", "family" : "Stephenson", "given" : "Erin J.", "non-dropping-particle" : "", "parse-names" : false, "suffix" : "" }, { "dropping-particle" : "", "family" : "Barkan", "given" : "Ariel L", "non-dropping-particle" : "", "parse-names" : false, "suffix" : "" }, { "dropping-particle" : "", "family" : "Saltiel", "given" : "Alan R", "non-dropping-particle" : "", "parse-names" : false, "suffix" : "" }, { "dropping-particle" : "", "family" : "Chandler", "given" : "William F.", "non-dropping-particle" : "", "parse-names" : false, "suffix" : "" }, { "dropping-particle" : "", "family" : "Bridges", "given" : "Dave", "non-dropping-particle" : "", "parse-names" : false, "suffix" : "" } ], "container-title" : "Journal of Molecular Endocrinology", "id" : "ITEM-2", "issue" : "2", "issued" : { "date-parts" : [ [ "2015", "10" ] ] }, "page" : "81-94", "title" : "Gene expression changes in subcutaneous adipose tissue due to Cushing's disease", "type" : "article-journal", "volume" : "55" }, "uris" : [ "http://www.mendeley.com/documents/?uuid=c9451b66-5bf3-4028-81a5-5d6a8a2137cb" ] }, { "id" : "ITEM-3", "itemData" : { "author" : [ { "dropping-particle" : "", "family" : "Djurhuus", "given" : "C B", "non-dropping-particle" : "", "parse-names" : false, "suffix" : "" }, { "dropping-particle" : "", "family" : "Gravholt", "given" : "C H", "non-dropping-particle" : "", "parse-names" : false, "suffix" : "" }, { "dropping-particle" : "", "family" : "Nielsen", "given" : "S", "non-dropping-particle" : "", "parse-names" : false, "suffix" : "" }, { "dropping-particle" : "", "family" : "Pedersen", "given" : "S B", "non-dropping-particle" : "", "parse-names" : false, "suffix" : "" }, { "dropping-particle" : "", "family" : "M\u00f8ller", "given" : "N", "non-dropping-particle" : "", "parse-names" : false, "suffix" : "" }, { "dropping-particle" : "", "family" : "Schmitz", "given" : "O", "non-dropping-particle" : "", "parse-names" : false, "suffix" : "" } ], "id" : "ITEM-3", "issued" : { "date-parts" : [ [ "2004" ] ] }, "page" : "488-494", "title" : "Additive effects of cortisol and growth hormone on regional and systemic lipolysis in humans", "type" : "article-journal" }, "uris" : [ "http://www.mendeley.com/documents/?uuid=1738b968-7205-4f18-8050-0ab72cec4ed3", "http://www.mendeley.com/documents/?uuid=f9360450-92ea-43c6-bc63-c493826eff65" ] }, { "id" : "ITEM-4", "itemData" : { "author" : [ { "dropping-particle" : "", "family" : "Kr\u0161ek", "given" : "M", "non-dropping-particle" : "", "parse-names" : false, "suffix" : "" }, { "dropping-particle" : "", "family" : "Rosick\u00e1", "given" : "M", "non-dropping-particle" : "", "parse-names" : false, "suffix" : "" }, { "dropping-particle" : "", "family" : "Nedv\u00eddkov\u00e1", "given" : "J", "non-dropping-particle" : "", "parse-names" : false, "suffix" : "" }, { "dropping-particle" : "", "family" : "Kov\u00e1", "given" : "H Kvasni \u010c", "non-dropping-particle" : "", "parse-names" : false, "suffix" : "" }, { "dropping-particle" : "", "family" : "H\u00e1na", "given" : "V", "non-dropping-particle" : "", "parse-names" : false, "suffix" : "" }, { "dropping-particle" : "", "family" : "Marek", "given" : "J", "non-dropping-particle" : "", "parse-names" : false, "suffix" : "" }, { "dropping-particle" : "", "family" : "Haluz\u00edk", "given" : "M", "non-dropping-particle" : "", "parse-names" : false, "suffix" : "" }, { "dropping-particle" : "", "family" : "Lai", "given" : "E W", "non-dropping-particle" : "", "parse-names" : false, "suffix" : "" }, { "dropping-particle" : "", "family" : "Pac\u00e1k", "given" : "K", "non-dropping-particle" : "", "parse-names" : false, "suffix" : "" } ], "id" : "ITEM-4", "issued" : { "date-parts" : [ [ "2006" ] ] }, "page" : "421-428", "title" : "Increased Lipolysis of Subcutaneous Abdominal Adipose Tissue and Altered Noradrenergic Activity in Patients with Cushing \u2018 s Syndrome : An In-vivo Microdialysis Study", "type" : "article-journal" }, "uris" : [ "http://www.mendeley.com/documents/?uuid=8ac4072e-3a3d-4cb9-92f6-e2bbf0cd1528", "http://www.mendeley.com/documents/?uuid=05be40ed-e631-416e-955c-ee2c66e7820e", "http://www.mendeley.com/documents/?uuid=47cc52d4-cb1e-4afa-9c16-c6ad18996227" ] } ], "mendeley" : { "formattedCitation" : "(11, 15\u201317)", "plainTextFormattedCitation" : "(11, 15\u201317)", "previouslyFormattedCitation" : "(11, 15\u201317)" }, "properties" : { "noteIndex" : 0 }, "schema" : "https://github.com/citation-style-language/schema/raw/master/csl-citation.json" }</w:instrText>
+        <w:instrText>ADDIN CSL_CITATION { "citationItems" : [ { "id" : "ITEM-1", "itemData" : { "DOI" : "10.1152/ajpendo.00544.2001", "ISBN" : "0193-1849 (Print)\\r0193-1849 (Linking)", "ISSN" : "0193-1849", "PMID" : "12067858", "abstract" : "Cortisol's effects on lipid metabolism are controversial and may involve stimulation of both lipolysis and lipogenesis. This study was undertaken to define the role of physiological hypercortisolemia on systemic and regional lipolysis in humans. We investigated seven healthy young male volunteers after an overnight fast on two occasions by means of microdialysis and palmitate turnover in a placebo-controlled manner with a pancreatic pituitary clamp involving inhibition with somatostatin and substitution of growth hormone, glucagon, and insulin at basal levels. Hydrocortisone infusion increased circulating concentrations of cortisol (888 +/- 12 vs. 245 +/- 7 nmol/l). Interstitial glycerol concentrations rose in parallel in abdominal (327 +/- 35 vs. 156 +/- 30 micromol/l; P = 0.05) and femoral (178 +/- 28 vs. 91 +/- 22 micromol/l; P = 0.02) adipose tissue. Systemic [(3)H]palmitate turnover increased (165 +/- 17 vs. 92 +/- 24 micromol/min; P = 0.01). Levels of insulin, glucagon, and growth hormone were comparable. In conclusion, the present study unmistakably shows that cortisol in physiological concentrations is a potent stimulus of lipolysis and that this effect prevails equally in both femoral and abdominal adipose tissue.", "author" : [ { "dropping-particle" : "", "family" : "Djurhuus", "given" : "C B", "non-dropping-particle" : "", "parse-names" : false, "suffix" : "" }, { "dropping-particle" : "", "family" : "Gravholt", "given" : "C H", "non-dropping-particle" : "", "parse-names" : false, "suffix" : "" }, { "dropping-particle" : "", "family" : "Nielsen", "given" : "S", "non-dropping-particle" : "", "parse-names" : false, "suffix" : "" }, { "dropping-particle" : "", "family" : "Mengel", "given" : "a", "non-dropping-particle" : "", "parse-names" : false, "suffix" : "" }, { "dropping-particle" : "", "family" : "Christiansen", "given" : "J S", "non-dropping-particle" : "", "parse-names" : false, "suffix" : "" }, { "dropping-particle" : "", "family" : "Schmitz", "given" : "O E", "non-dropping-particle" : "", "parse-names" : false, "suffix" : "" }, { "dropping-particle" : "", "family" : "M\u00f8ller", "given" : "N", "non-dropping-particle" : "", "parse-names" : false, "suffix" : "" } ], "container-title" : "American journal of physiology. Endocrinology and metabolism", "id" : "ITEM-1", "issue" : "1", "issued" : { "date-parts" : [ [ "2002" ] ] }, "page" : "E172-E177", "title" : "Effects of cortisol on lipolysis and regional interstitial glycerol levels in humans.", "type" : "article-journal", "volume" : "283" }, "uris" : [ "http://www.mendeley.com/documents/?uuid=d6aa53fb-4b06-4dd0-a485-93651697771d" ] }, { "id" : "ITEM-2", "itemData" : { "DOI" : "10.1530/JME-15-0119", "ISSN" : "0952-5041", "PMID" : "26150553", "abstract" : "Glucocorticoids have major effects on adipose tissue metabolism. To study tissue mRNA expression changes induced by chronic elevated endogenous glucocorticoids, we performed RNA sequencing on subcutaneous adipose tissue from patients with Cushing's disease (n=5) compared to patients with non-functioning pituitary adenomas (n=11). We found higher expression of transcripts involved in several metabolic pathways, including lipogenesis, proteolysis and glucose oxidation as well as decreased expression of transcripts involved in inflammation and protein synthesis. To further study this in a model system, we subjected mice to dexamethasone treatment for 12 weeks and analyzed their inguinal (subcutaneous) fat pads, which led to similar findings. Additionally, mice treated with dexamethasone showed drastic decreases in lean body mass as well as increased fat mass, further supporting the human transcriptomic data. These data provide insight to transcriptional changes that may be responsible for the co-morbidities associated with chronic elevations of glucocorticoids.", "author" : [ { "dropping-particle" : "", "family" : "Hochberg", "given" : "Irit", "non-dropping-particle" : "", "parse-names" : false, "suffix" : "" }, { "dropping-particle" : "", "family" : "Harvey", "given" : "Innocence", "non-dropping-particle" : "", "parse-names" : false, "suffix" : "" }, { "dropping-particle" : "", "family" : "Tran", "given" : "Quynh T.", "non-dropping-particle" : "", "parse-names" : false, "suffix" : "" }, { "dropping-particle" : "", "family" : "Stephenson", "given" : "Erin J.", "non-dropping-particle" : "", "parse-names" : false, "suffix" : "" }, { "dropping-particle" : "", "family" : "Barkan", "given" : "Ariel L", "non-dropping-particle" : "", "parse-names" : false, "suffix" : "" }, { "dropping-particle" : "", "family" : "Saltiel", "given" : "Alan R", "non-dropping-particle" : "", "parse-names" : false, "suffix" : "" }, { "dropping-particle" : "", "family" : "Chandler", "given" : "William F.", "non-dropping-particle" : "", "parse-names" : false, "suffix" : "" }, { "dropping-particle" : "", "family" : "Bridges", "given" : "Dave", "non-dropping-particle" : "", "parse-names" : false, "suffix" : "" } ], "container-title" : "Journal of Molecular Endocrinology", "id" : "ITEM-2", "issue" : "2", "issued" : { "date-parts" : [ [ "2015", "10" ] ] }, "page" : "81-94", "title" : "Gene expression changes in subcutaneous adipose tissue due to Cushing's disease", "type" : "article-journal", "volume" : "55" }, "uris" : [ "http://www.mendeley.com/documents/?uuid=c9451b66-5bf3-4028-81a5-5d6a8a2137cb" ] }, { "id" : "ITEM-3", "itemData" : { "author" : [ { "dropping-particle" : "", "family" : "Djurhuus", "given" : "C B", "non-dropping-particle" : "", "parse-names" : false, "suffix" : "" }, { "dropping-particle" : "", "family" : "Gravholt", "given" : "C H", "non-dropping-particle" : "", "parse-names" : false, "suffix" : "" }, { "dropping-particle" : "", "family" : "Nielsen", "given" : "S", "non-dropping-particle" : "", "parse-names" : false, "suffix" : "" }, { "dropping-particle" : "", "family" : "Pedersen", "given" : "S B", "non-dropping-particle" : "", "parse-names" : false, "suffix" : "" }, { "dropping-particle" : "", "family" : "M\u00f8ller", "given" : "N", "non-dropping-particle" : "", "parse-names" : false, "suffix" : "" }, { "dropping-particle" : "", "family" : "Schmitz", "given" : "O", "non-dropping-particle" : "", "parse-names" : false, "suffix" : "" } ], "id" : "ITEM-3", "issued" : { "date-parts" : [ [ "2004" ] ] }, "page" : "488-494", "title" : "Additive effects of cortisol and growth hormone on regional and systemic lipolysis in humans", "type" : "article-journal" }, "uris" : [ "http://www.mendeley.com/documents/?uuid=1738b968-7205-4f18-8050-0ab72cec4ed3", "http://www.mendeley.com/documents/?uuid=f9360450-92ea-43c6-bc63-c493826eff65" ] }, { "id" : "ITEM-4", "itemData" : { "author" : [ { "dropping-particle" : "", "family" : "Kr\u0161ek", "given" : "M", "non-dropping-particle" : "", "parse-names" : false, "suffix" : "" }, { "dropping-particle" : "", "family" : "Rosick\u00e1", "given" : "M", "non-dropping-particle" : "", "parse-names" : false, "suffix" : "" }, { "dropping-particle" : "", "family" : "Nedv\u00eddkov\u00e1", "given" : "J", "non-dropping-particle" : "", "parse-names" : false, "suffix" : "" }, { "dropping-particle" : "", "family" : "Kov\u00e1", "given" : "H Kvasni \u010c", "non-dropping-particle" : "", "parse-names" : false, "suffix" : "" }, { "dropping-particle" : "", "family" : "H\u00e1na", "given" : "V", "non-dropping-particle" : "", "parse-names" : false, "suffix" : "" }, { "dropping-particle" : "", "family" : "Marek", "given" : "J", "non-dropping-particle" : "", "parse-names" : false, "suffix" : "" }, { "dropping-particle" : "", "family" : "Haluz\u00edk", "given" : "M", "non-dropping-particle" : "", "parse-names" : false, "suffix" : "" }, { "dropping-particle" : "", "family" : "Lai", "given" : "E W", "non-dropping-particle" : "", "parse-names" : false, "suffix" : "" }, { "dropping-particle" : "", "family" : "Pac\u00e1k", "given" : "K", "non-dropping-particle" : "", "parse-names" : false, "suffix" : "" } ], "id" : "ITEM-4", "issued" : { "date-parts" : [ [ "2006" ] ] }, "page" : "421-428", "title" : "Increased Lipolysis of Subcutaneous Abdominal Adipose Tissue and Altered Noradrenergic Activity in Patients with Cushing \u2018 s Syndrome : An In-vivo Microdialysis Study", "type" : "article-journal" }, "uris" : [ "http://www.mendeley.com/documents/?uuid=8ac4072e-3a3d-4cb9-92f6-e2bbf0cd1528", "http://www.mendeley.com/documents/?uuid=05be40ed-e631-416e-955c-ee2c66e7820e", "http://www.mendeley.com/documents/?uuid=47cc52d4-cb1e-4afa-9c16-c6ad18996227" ] } ], "mendeley" : { "formattedCitation" : "(11, 15\u201317)", "plainTextFormattedCitation" : "(11, 15\u201317)", "previouslyFormattedCitation" : "(11, 15\u201317)" }, "properties" : {  }, "schema" : "https://github.com/citation-style-language/schema/raw/master/csl-citation.json" }</w:instrText>
       </w:r>
       <w:r>
         <w:rPr>
@@ -13924,7 +13931,7 @@
         <w:rPr>
           <w:color w:val="000000" w:themeColor="text1"/>
         </w:rPr>
-        <w:instrText>ADDIN CSL_CITATION { "citationItems" : [ { "id" : "ITEM-1", "itemData" : { "author" : [ { "dropping-particle" : "", "family" : "Edgerton", "given" : "Dale S", "non-dropping-particle" : "", "parse-names" : false, "suffix" : "" }, { "dropping-particle" : "", "family" : "Kraft", "given" : "Guillaume", "non-dropping-particle" : "", "parse-names" : false, "suffix" : "" }, { "dropping-particle" : "", "family" : "Smith", "given" : "Marta", "non-dropping-particle" : "", "parse-names" : false, "suffix" : "" }, { "dropping-particle" : "", "family" : "Farmer", "given" : "Ben", "non-dropping-particle" : "", "parse-names" : false, "suffix" : "" }, { "dropping-particle" : "", "family" : "Williams", "given" : "Phillip E", "non-dropping-particle" : "", "parse-names" : false, "suffix" : "" }, { "dropping-particle" : "", "family" : "Coate", "given" : "Katie C", "non-dropping-particle" : "", "parse-names" : false, "suffix" : "" }, { "dropping-particle" : "", "family" : "Printz", "given" : "Richard L", "non-dropping-particle" : "", "parse-names" : false, "suffix" : "" }, { "dropping-particle" : "", "family" : "Brien", "given" : "Richard M O", "non-dropping-particle" : "", "parse-names" : false, "suffix" : "" }, { "dropping-particle" : "", "family" : "Cherrington", "given" : "Alan D", "non-dropping-particle" : "", "parse-names" : false, "suffix" : "" } ], "id" : "ITEM-1", "issue" : "6", "issued" : { "date-parts" : [ [ "2017" ] ] }, "page" : "1-14", "title" : "Insulin \u2019 s direct hepatic effect explains the inhibition of glucose production caused by insulin secretion", "type" : "article-journal", "volume" : "2" }, "uris" : [ "http://www.mendeley.com/documents/?uuid=3268dbed-88d5-4595-944d-3169b2678a9a", "http://www.mendeley.com/documents/?uuid=29eb42f5-0a49-4ba8-aeca-aa320adbc4d4" ] }, { "id" : "ITEM-2", "itemData" : { "author" : [ { "dropping-particle" : "", "family" : "Rebrin", "given" : "Kerstin", "non-dropping-particle" : "", "parse-names" : false, "suffix" : "" }, { "dropping-particle" : "", "family" : "Steil", "given" : "Garry M", "non-dropping-particle" : "", "parse-names" : false, "suffix" : "" }, { "dropping-particle" : "", "family" : "Mittelman", "given" : "Steven D", "non-dropping-particle" : "", "parse-names" : false, "suffix" : "" }, { "dropping-particle" : "", "family" : "Bergman", "given" : "Richard N", "non-dropping-particle" : "", "parse-names" : false, "suffix" : "" } ], "id" : "ITEM-2", "issue" : "3", "issued" : { "date-parts" : [ [ "1996" ] ] }, "page" : "741-749", "title" : "Causal Linkage between Insulin Suppression of Lipolysis and Suppression of Liver Glucose Output in Dogs", "type" : "article-journal", "volume" : "98" }, "uris" : [ "http://www.mendeley.com/documents/?uuid=3c62854f-90c8-49a6-898d-9a4d53ecc8c6", "http://www.mendeley.com/documents/?uuid=3d156259-9ea9-4992-9530-19ab856fd6b1", "http://www.mendeley.com/documents/?uuid=a6e40348-416d-4f28-ab71-794c8d8d6e23" ] } ], "mendeley" : { "formattedCitation" : "(18, 33)", "plainTextFormattedCitation" : "(18, 33)", "previouslyFormattedCitation" : "(18, 33)" }, "properties" : { "noteIndex" : 0 }, "schema" : "https://github.com/citation-style-language/schema/raw/master/csl-citation.json" }</w:instrText>
+        <w:instrText>ADDIN CSL_CITATION { "citationItems" : [ { "id" : "ITEM-1", "itemData" : { "author" : [ { "dropping-particle" : "", "family" : "Edgerton", "given" : "Dale S", "non-dropping-particle" : "", "parse-names" : false, "suffix" : "" }, { "dropping-particle" : "", "family" : "Kraft", "given" : "Guillaume", "non-dropping-particle" : "", "parse-names" : false, "suffix" : "" }, { "dropping-particle" : "", "family" : "Smith", "given" : "Marta", "non-dropping-particle" : "", "parse-names" : false, "suffix" : "" }, { "dropping-particle" : "", "family" : "Farmer", "given" : "Ben", "non-dropping-particle" : "", "parse-names" : false, "suffix" : "" }, { "dropping-particle" : "", "family" : "Williams", "given" : "Phillip E", "non-dropping-particle" : "", "parse-names" : false, "suffix" : "" }, { "dropping-particle" : "", "family" : "Coate", "given" : "Katie C", "non-dropping-particle" : "", "parse-names" : false, "suffix" : "" }, { "dropping-particle" : "", "family" : "Printz", "given" : "Richard L", "non-dropping-particle" : "", "parse-names" : false, "suffix" : "" }, { "dropping-particle" : "", "family" : "Brien", "given" : "Richard M O", "non-dropping-particle" : "", "parse-names" : false, "suffix" : "" }, { "dropping-particle" : "", "family" : "Cherrington", "given" : "Alan D", "non-dropping-particle" : "", "parse-names" : false, "suffix" : "" } ], "id" : "ITEM-1", "issue" : "6", "issued" : { "date-parts" : [ [ "2017" ] ] }, "page" : "1-14", "title" : "Insulin \u2019 s direct hepatic effect explains the inhibition of glucose production caused by insulin secretion", "type" : "article-journal", "volume" : "2" }, "uris" : [ "http://www.mendeley.com/documents/?uuid=3268dbed-88d5-4595-944d-3169b2678a9a", "http://www.mendeley.com/documents/?uuid=29eb42f5-0a49-4ba8-aeca-aa320adbc4d4" ] }, { "id" : "ITEM-2", "itemData" : { "author" : [ { "dropping-particle" : "", "family" : "Rebrin", "given" : "Kerstin", "non-dropping-particle" : "", "parse-names" : false, "suffix" : "" }, { "dropping-particle" : "", "family" : "Steil", "given" : "Garry M", "non-dropping-particle" : "", "parse-names" : false, "suffix" : "" }, { "dropping-particle" : "", "family" : "Mittelman", "given" : "Steven D", "non-dropping-particle" : "", "parse-names" : false, "suffix" : "" }, { "dropping-particle" : "", "family" : "Bergman", "given" : "Richard N", "non-dropping-particle" : "", "parse-names" : false, "suffix" : "" } ], "id" : "ITEM-2", "issue" : "3", "issued" : { "date-parts" : [ [ "1996" ] ] }, "page" : "741-749", "title" : "Causal Linkage between Insulin Suppression of Lipolysis and Suppression of Liver Glucose Output in Dogs", "type" : "article-journal", "volume" : "98" }, "uris" : [ "http://www.mendeley.com/documents/?uuid=3c62854f-90c8-49a6-898d-9a4d53ecc8c6", "http://www.mendeley.com/documents/?uuid=3d156259-9ea9-4992-9530-19ab856fd6b1", "http://www.mendeley.com/documents/?uuid=a6e40348-416d-4f28-ab71-794c8d8d6e23" ] } ], "mendeley" : { "formattedCitation" : "(18, 35)", "plainTextFormattedCitation" : "(18, 35)", "previouslyFormattedCitation" : "(18, 35)" }, "properties" : {  }, "schema" : "https://github.com/citation-style-language/schema/raw/master/csl-citation.json" }</w:instrText>
       </w:r>
       <w:r>
         <w:rPr>
@@ -13937,7 +13944,7 @@
           <w:noProof/>
           <w:color w:val="000000" w:themeColor="text1"/>
         </w:rPr>
-        <w:t>(18, 33)</w:t>
+        <w:t>(18, 35)</w:t>
       </w:r>
       <w:r>
         <w:rPr>
@@ -13961,7 +13968,7 @@
         <w:rPr>
           <w:color w:val="000000" w:themeColor="text1"/>
         </w:rPr>
-        <w:instrText>ADDIN CSL_CITATION { "citationItems" : [ { "id" : "ITEM-1", "itemData" : { "DOI" : "10.1002/hep.23116", "author" : [ { "dropping-particle" : "", "family" : "Gastaldelli", "given" : "Amalia", "non-dropping-particle" : "", "parse-names" : false, "suffix" : "" }, { "dropping-particle" : "", "family" : "Harrison", "given" : "Stephen A", "non-dropping-particle" : "", "parse-names" : false, "suffix" : "" }, { "dropping-particle" : "", "family" : "Belfort-aguilar", "given" : "Renata", "non-dropping-particle" : "", "parse-names" : false, "suffix" : "" }, { "dropping-particle" : "", "family" : "Hardies", "given" : "Lou Jean", "non-dropping-particle" : "", "parse-names" : false, "suffix" : "" }, { "dropping-particle" : "", "family" : "Balas", "given" : "Bogdan", "non-dropping-particle" : "", "parse-names" : false, "suffix" : "" }, { "dropping-particle" : "", "family" : "Schenker", "given" : "Steven", "non-dropping-particle" : "", "parse-names" : false, "suffix" : "" }, { "dropping-particle" : "", "family" : "Cusi", "given" : "Kenneth", "non-dropping-particle" : "", "parse-names" : false, "suffix" : "" } ], "id" : "ITEM-1", "issued" : { "date-parts" : [ [ "2009" ] ] }, "title" : "Importance of Changes in Adipose Tissue Insulin Resistance to Histological Response During Thiazolidinedione Treatment of Patients with Nonalcoholic Steatohepatitis", "type" : "article-journal" }, "uris" : [ "http://www.mendeley.com/documents/?uuid=b3c1eb52-fead-4d1a-9f95-c6d25a6941ac", "http://www.mendeley.com/documents/?uuid=88662c35-f735-4412-a12e-2f2bc187d7a4" ] } ], "mendeley" : { "formattedCitation" : "(34)", "plainTextFormattedCitation" : "(34)", "previouslyFormattedCitation" : "(34)" }, "properties" : { "noteIndex" : 0 }, "schema" : "https://github.com/citation-style-language/schema/raw/master/csl-citation.json" }</w:instrText>
+        <w:instrText>ADDIN CSL_CITATION { "citationItems" : [ { "id" : "ITEM-1", "itemData" : { "DOI" : "10.1002/hep.23116", "author" : [ { "dropping-particle" : "", "family" : "Gastaldelli", "given" : "Amalia", "non-dropping-particle" : "", "parse-names" : false, "suffix" : "" }, { "dropping-particle" : "", "family" : "Harrison", "given" : "Stephen A", "non-dropping-particle" : "", "parse-names" : false, "suffix" : "" }, { "dropping-particle" : "", "family" : "Belfort-aguilar", "given" : "Renata", "non-dropping-particle" : "", "parse-names" : false, "suffix" : "" }, { "dropping-particle" : "", "family" : "Hardies", "given" : "Lou Jean", "non-dropping-particle" : "", "parse-names" : false, "suffix" : "" }, { "dropping-particle" : "", "family" : "Balas", "given" : "Bogdan", "non-dropping-particle" : "", "parse-names" : false, "suffix" : "" }, { "dropping-particle" : "", "family" : "Schenker", "given" : "Steven", "non-dropping-particle" : "", "parse-names" : false, "suffix" : "" }, { "dropping-particle" : "", "family" : "Cusi", "given" : "Kenneth", "non-dropping-particle" : "", "parse-names" : false, "suffix" : "" } ], "id" : "ITEM-1", "issued" : { "date-parts" : [ [ "2009" ] ] }, "title" : "Importance of Changes in Adipose Tissue Insulin Resistance to Histological Response During Thiazolidinedione Treatment of Patients with Nonalcoholic Steatohepatitis", "type" : "article-journal" }, "uris" : [ "http://www.mendeley.com/documents/?uuid=b3c1eb52-fead-4d1a-9f95-c6d25a6941ac", "http://www.mendeley.com/documents/?uuid=88662c35-f735-4412-a12e-2f2bc187d7a4" ] } ], "mendeley" : { "formattedCitation" : "(36)", "plainTextFormattedCitation" : "(36)", "previouslyFormattedCitation" : "(36)" }, "properties" : {  }, "schema" : "https://github.com/citation-style-language/schema/raw/master/csl-citation.json" }</w:instrText>
       </w:r>
       <w:r>
         <w:rPr>
@@ -13974,7 +13981,7 @@
           <w:noProof/>
           <w:color w:val="000000" w:themeColor="text1"/>
         </w:rPr>
-        <w:t>(34)</w:t>
+        <w:t>(36)</w:t>
       </w:r>
       <w:r>
         <w:rPr>
@@ -14124,7 +14131,7 @@
         <w:rPr>
           <w:color w:val="000000" w:themeColor="text1"/>
         </w:rPr>
-        <w:instrText>ADDIN CSL_CITATION { "citationItems" : [ { "id" : "ITEM-1", "itemData" : { "DOI" : "10.1210/me.2008-0464", "ISBN" : "1944-9917; 0888-8809", "ISSN" : "1944-9917", "PMID" : "19443609", "abstract" : "Hypercortisolemia and glucocorticoid treatment cause elevated level of circulating free fatty acids (FFAs). The basis of this phenomenon has long been linked to the effect of glucocorticoids permitting and enhancing the adipose lipolysis response to various hormones. In this study, we demonstrate that glucocorticoids directly stimulate lipolysis in rat primary adipocytes in a dose- and time-responsive manner; this lipolytic action was attenuated by treatment with the glucocorticoid antagonist RU486. Dexamethasone down-regulates mRNA and protein levels of cyclic-nucleotide phosphodiesterase 3B, thereby elevating cellular cAMP production and activating protein kinase A (PKA). On inhibition of PKA but not other kinases, the lipolysis response ceases. Furthermore, dexamethasone induces phosphorylation and down-regulation of perilipin, a lipid droplet-associating protein that modulates lipolysis; this effect is restored by RU486 or PKA inhibitor H89. Dexamethasone up-regulates mRNA and protein levels of hormone-sensitive lipase (HSL) and adipose triglyceride lipase; these effects, parallel to increased lipolysis, are attenuated by RU486 or actinomycin D. Phosphorylation at Ser-563 and Ser-660 residues of HSL and activity of cellular lipases are elevated on dexamethasone stimulation but abrogated by the coaddition of H89. However, dexamethasone does not induce HSL translocation to the lipid droplet surface in differentiated adipocytes. We show that elevated FFA concentration in plasma is associated with increased lipase activity and lipolysis in vivo in adipose tissues of dexamethasone-treated rats. Therefore, the lipolytic action of glucocorticoids liberates FFA efflux from adipocytes to the bloodstream, which could be a cellular basis of systemic FFA elevation in response to glucocorticoid challenge.", "author" : [ { "dropping-particle" : "", "family" : "Xu", "given" : "Chong", "non-dropping-particle" : "", "parse-names" : false, "suffix" : "" }, { "dropping-particle" : "", "family" : "He", "given" : "Jinhan", "non-dropping-particle" : "", "parse-names" : false, "suffix" : "" }, { "dropping-particle" : "", "family" : "Jiang", "given" : "Hongfeng", "non-dropping-particle" : "", "parse-names" : false, "suffix" : "" }, { "dropping-particle" : "", "family" : "Zu", "given" : "Luxia", "non-dropping-particle" : "", "parse-names" : false, "suffix" : "" }, { "dropping-particle" : "", "family" : "Zhai", "given" : "Wenjie", "non-dropping-particle" : "", "parse-names" : false, "suffix" : "" }, { "dropping-particle" : "", "family" : "Pu", "given" : "Shenshen", "non-dropping-particle" : "", "parse-names" : false, "suffix" : "" }, { "dropping-particle" : "", "family" : "Xu", "given" : "Guoheng", "non-dropping-particle" : "", "parse-names" : false, "suffix" : "" } ], "container-title" : "Molecular endocrinology (Baltimore, Md.)", "id" : "ITEM-1", "issue" : "8", "issued" : { "date-parts" : [ [ "2009" ] ] }, "page" : "1161-70", "title" : "Direct effect of glucocorticoids on lipolysis in adipocytes.", "type" : "article-journal", "volume" : "23" }, "uris" : [ "http://www.mendeley.com/documents/?uuid=c859e94a-60ea-461a-a406-f2c4e96692a0" ] } ], "mendeley" : { "formattedCitation" : "(42)", "plainTextFormattedCitation" : "(42)", "previouslyFormattedCitation" : "(42)" }, "properties" : { "noteIndex" : 0 }, "schema" : "https://github.com/citation-style-language/schema/raw/master/csl-citation.json" }</w:instrText>
+        <w:instrText>ADDIN CSL_CITATION { "citationItems" : [ { "id" : "ITEM-1", "itemData" : { "DOI" : "10.1210/me.2008-0464", "ISBN" : "1944-9917; 0888-8809", "ISSN" : "1944-9917", "PMID" : "19443609", "abstract" : "Hypercortisolemia and glucocorticoid treatment cause elevated level of circulating free fatty acids (FFAs). The basis of this phenomenon has long been linked to the effect of glucocorticoids permitting and enhancing the adipose lipolysis response to various hormones. In this study, we demonstrate that glucocorticoids directly stimulate lipolysis in rat primary adipocytes in a dose- and time-responsive manner; this lipolytic action was attenuated by treatment with the glucocorticoid antagonist RU486. Dexamethasone down-regulates mRNA and protein levels of cyclic-nucleotide phosphodiesterase 3B, thereby elevating cellular cAMP production and activating protein kinase A (PKA). On inhibition of PKA but not other kinases, the lipolysis response ceases. Furthermore, dexamethasone induces phosphorylation and down-regulation of perilipin, a lipid droplet-associating protein that modulates lipolysis; this effect is restored by RU486 or PKA inhibitor H89. Dexamethasone up-regulates mRNA and protein levels of hormone-sensitive lipase (HSL) and adipose triglyceride lipase; these effects, parallel to increased lipolysis, are attenuated by RU486 or actinomycin D. Phosphorylation at Ser-563 and Ser-660 residues of HSL and activity of cellular lipases are elevated on dexamethasone stimulation but abrogated by the coaddition of H89. However, dexamethasone does not induce HSL translocation to the lipid droplet surface in differentiated adipocytes. We show that elevated FFA concentration in plasma is associated with increased lipase activity and lipolysis in vivo in adipose tissues of dexamethasone-treated rats. Therefore, the lipolytic action of glucocorticoids liberates FFA efflux from adipocytes to the bloodstream, which could be a cellular basis of systemic FFA elevation in response to glucocorticoid challenge.", "author" : [ { "dropping-particle" : "", "family" : "Xu", "given" : "Chong", "non-dropping-particle" : "", "parse-names" : false, "suffix" : "" }, { "dropping-particle" : "", "family" : "He", "given" : "Jinhan", "non-dropping-particle" : "", "parse-names" : false, "suffix" : "" }, { "dropping-particle" : "", "family" : "Jiang", "given" : "Hongfeng", "non-dropping-particle" : "", "parse-names" : false, "suffix" : "" }, { "dropping-particle" : "", "family" : "Zu", "given" : "Luxia", "non-dropping-particle" : "", "parse-names" : false, "suffix" : "" }, { "dropping-particle" : "", "family" : "Zhai", "given" : "Wenjie", "non-dropping-particle" : "", "parse-names" : false, "suffix" : "" }, { "dropping-particle" : "", "family" : "Pu", "given" : "Shenshen", "non-dropping-particle" : "", "parse-names" : false, "suffix" : "" }, { "dropping-particle" : "", "family" : "Xu", "given" : "Guoheng", "non-dropping-particle" : "", "parse-names" : false, "suffix" : "" } ], "container-title" : "Molecular endocrinology (Baltimore, Md.)", "id" : "ITEM-1", "issue" : "8", "issued" : { "date-parts" : [ [ "2009" ] ] }, "page" : "1161-70", "title" : "Direct effect of glucocorticoids on lipolysis in adipocytes.", "type" : "article-journal", "volume" : "23" }, "uris" : [ "http://www.mendeley.com/documents/?uuid=c859e94a-60ea-461a-a406-f2c4e96692a0" ] } ], "mendeley" : { "formattedCitation" : "(44)", "plainTextFormattedCitation" : "(44)", "previouslyFormattedCitation" : "(44)" }, "properties" : {  }, "schema" : "https://github.com/citation-style-language/schema/raw/master/csl-citation.json" }</w:instrText>
       </w:r>
       <w:r>
         <w:rPr>
@@ -14137,7 +14144,7 @@
           <w:noProof/>
           <w:color w:val="000000" w:themeColor="text1"/>
         </w:rPr>
-        <w:t>(42)</w:t>
+        <w:t>(44)</w:t>
       </w:r>
       <w:r>
         <w:rPr>
@@ -14174,7 +14181,7 @@
         <w:rPr>
           <w:color w:val="000000" w:themeColor="text1"/>
         </w:rPr>
-        <w:instrText>ADDIN CSL_CITATION { "citationItems" : [ { "id" : "ITEM-1", "itemData" : { "author" : [ { "dropping-particle" : "", "family" : "Lacasa", "given" : "D", "non-dropping-particle" : "", "parse-names" : false, "suffix" : "" }, { "dropping-particle" : "", "family" : "Agli", "given" : "B", "non-dropping-particle" : "", "parse-names" : false, "suffix" : "" }, { "dropping-particle" : "", "family" : "Giudicelli", "given" : "Y", "non-dropping-particle" : "", "parse-names" : false, "suffix" : "" } ], "container-title" : "Biochemical and biophysical research communications", "id" : "ITEM-1", "issue" : "2", "issued" : { "date-parts" : [ [ "1988" ] ] }, "page" : "489-497", "title" : "PERMISSIVE ACTION OF GLUCOCORTICOIDS ON CATECHOLAMINE-INDUCED LIPOLYSIS : DIRECT \"IN VITRO\" EFFECTS ON THE FAT CELL ~-ADRENORECEPTOR-COUPLED-ADENYLATE CYCLASE SYSTEM Dani~le", "type" : "article-journal", "volume" : "153" }, "uris" : [ "http://www.mendeley.com/documents/?uuid=6c62c5a0-03ae-4922-a73b-60cb019daf06", "http://www.mendeley.com/documents/?uuid=e981066c-c723-4562-ae5c-a3010376e0bd" ] } ], "mendeley" : { "formattedCitation" : "(43)", "plainTextFormattedCitation" : "(43)", "previouslyFormattedCitation" : "(43)" }, "properties" : { "noteIndex" : 0 }, "schema" : "https://github.com/citation-style-language/schema/raw/master/csl-citation.json" }</w:instrText>
+        <w:instrText>ADDIN CSL_CITATION { "citationItems" : [ { "id" : "ITEM-1", "itemData" : { "author" : [ { "dropping-particle" : "", "family" : "Lacasa", "given" : "D", "non-dropping-particle" : "", "parse-names" : false, "suffix" : "" }, { "dropping-particle" : "", "family" : "Agli", "given" : "B", "non-dropping-particle" : "", "parse-names" : false, "suffix" : "" }, { "dropping-particle" : "", "family" : "Giudicelli", "given" : "Y", "non-dropping-particle" : "", "parse-names" : false, "suffix" : "" } ], "container-title" : "Biochemical and biophysical research communications", "id" : "ITEM-1", "issue" : "2", "issued" : { "date-parts" : [ [ "1988" ] ] }, "page" : "489-497", "title" : "PERMISSIVE ACTION OF GLUCOCORTICOIDS ON CATECHOLAMINE-INDUCED LIPOLYSIS : DIRECT \"IN VITRO\" EFFECTS ON THE FAT CELL ~-ADRENORECEPTOR-COUPLED-ADENYLATE CYCLASE SYSTEM Dani~le", "type" : "article-journal", "volume" : "153" }, "uris" : [ "http://www.mendeley.com/documents/?uuid=6c62c5a0-03ae-4922-a73b-60cb019daf06", "http://www.mendeley.com/documents/?uuid=e981066c-c723-4562-ae5c-a3010376e0bd" ] } ], "mendeley" : { "formattedCitation" : "(45)", "plainTextFormattedCitation" : "(45)", "previouslyFormattedCitation" : "(45)" }, "properties" : {  }, "schema" : "https://github.com/citation-style-language/schema/raw/master/csl-citation.json" }</w:instrText>
       </w:r>
       <w:r>
         <w:rPr>
@@ -14187,7 +14194,7 @@
           <w:noProof/>
           <w:color w:val="000000" w:themeColor="text1"/>
         </w:rPr>
-        <w:t>(43)</w:t>
+        <w:t>(45)</w:t>
       </w:r>
       <w:r>
         <w:rPr>
@@ -14223,7 +14230,7 @@
         <w:rPr>
           <w:color w:val="000000" w:themeColor="text1"/>
         </w:rPr>
-        <w:instrText>ADDIN CSL_CITATION { "citationItems" : [ { "id" : "ITEM-1", "itemData" : { "DOI" : "10.1152/ajpcell.00045.2010", "ISSN" : "1522-1563", "PMID" : "20943959", "abstract" : "Glucocorticoids have been proposed to be both adipogenic and lipolytic in action within adipose tissue, although it is unknown whether these actions can occur simultaneously. Here we investigate both the in vitro and in vivo effects of corticosterone (Cort) on adipose tissue metabolism. Cort increased 3T3-L1 preadipocyte differentiation in a concentration-dependent manner, but did not increase lipogenesis in adipocytes. Cort increased lipolysis within adipocytes in a concentration-dependent manner (maximum effect at 1-10 \u03bcM). Surprisingly, removal of Cort further increased lipolytic rates (\u223c320% above control, P &lt; 0.05), indicating a residual effect on basal lipolysis. mRNA and protein expression of adipose triglyceride lipase and phosphorylated status of hormone sensitive lipase (Ser563/Ser660) were increased with 48 h of Cort treatment. To test these responses in vivo, Sprague-Dawley rats were subcutaneously implanted with wax pellets with/without Cort (300 mg). After 10 days, adipose depots were removed and cultured ex vivo. Both free fatty acids and glycerol concentrations were elevated in fed and fasting conditions in Cort-treated rats. Despite increased lipolysis, Cort rats had more visceral adiposity than sham rats (10.2 vs. 6.9 g/kg body wt, P &lt; 0.05). Visceral adipocytes from Cort rats were smaller and more numerous than those in sham rats, suggesting that adipogenesis occurred through preadipocyte differentiation rather than adipocyte hypertrophy. Visceral, but not subcutaneous, adipocyte cultures from Cort-treated rats displayed a 1.5-fold increase in basal lipolytic rates compared with sham rats (P &lt; 0.05). Taken together, our findings demonstrate that chronic glucocorticoid exposure stimulates both lipolysis and adipogenesis in visceral adipose tissue but favors adipogenesis primarily through preadipocyte differentiation.", "author" : [ { "dropping-particle" : "", "family" : "Campbell", "given" : "Jonathan E", "non-dropping-particle" : "", "parse-names" : false, "suffix" : "" }, { "dropping-particle" : "", "family" : "Peckett", "given" : "Ashley J", "non-dropping-particle" : "", "parse-names" : false, "suffix" : "" }, { "dropping-particle" : "", "family" : "D'souza", "given" : "Anna M", "non-dropping-particle" : "", "parse-names" : false, "suffix" : "" }, { "dropping-particle" : "", "family" : "Hawke", "given" : "Thomas J", "non-dropping-particle" : "", "parse-names" : false, "suffix" : "" }, { "dropping-particle" : "", "family" : "Riddell", "given" : "Michael C", "non-dropping-particle" : "", "parse-names" : false, "suffix" : "" } ], "container-title" : "American journal of physiology. Cell physiology", "id" : "ITEM-1", "issue" : "1", "issued" : { "date-parts" : [ [ "2011" ] ] }, "page" : "C198-209", "title" : "Adipogenic and lipolytic effects of chronic glucocorticoid exposure.", "type" : "article-journal", "volume" : "300" }, "uris" : [ "http://www.mendeley.com/documents/?uuid=029ac207-cbe6-42de-b9b5-f73ee1c0c5ae" ] }, { "id" : "ITEM-2", "itemData" : { "DOI" : "10.1007/s11745-011-3583-8", "author" : [ { "dropping-particle" : "", "family" : "Serr", "given" : "Julie", "non-dropping-particle" : "", "parse-names" : false, "suffix" : "" }, { "dropping-particle" : "", "family" : "Suh", "given" : "Yeunsu", "non-dropping-particle" : "", "parse-names" : false, "suffix" : "" }, { "dropping-particle" : "", "family" : "Lee", "given" : "Kichoon", "non-dropping-particle" : "", "parse-names" : false, "suffix" : "" } ], "id" : "ITEM-2", "issued" : { "date-parts" : [ [ "2011" ] ] }, "page" : "813-820", "title" : "Acute Up-Regulation of Adipose Triglyceride Lipase and Release of Non-Esterified Fatty Acids by Dexamethasone in Chicken Adipose Tissue", "type" : "article-journal" }, "uris" : [ "http://www.mendeley.com/documents/?uuid=03146227-2750-4792-bce3-16a16cca12e5", "http://www.mendeley.com/documents/?uuid=2539b5a5-0ed7-461c-9a14-b69aa6468189" ] }, { "id" : "ITEM-3", "itemData" : { "DOI" : "10.1016/j.molmet.2017.06.013", "ISSN" : "2212-8778", "author" : [ { "dropping-particle" : "", "family" : "Shen", "given" : "Yachen", "non-dropping-particle" : "", "parse-names" : false, "suffix" : "" }, { "dropping-particle" : "", "family" : "Roh", "given" : "Hyun Cheol", "non-dropping-particle" : "", "parse-names" : false, "suffix" : "" }, { "dropping-particle" : "", "family" : "Kumari", "given" : "Manju", "non-dropping-particle" : "", "parse-names" : false, "suffix" : "" }, { "dropping-particle" : "", "family" : "Rosen", "given" : "Evan D", "non-dropping-particle" : "", "parse-names" : false, "suffix" : "" } ], "container-title" : "Molecular Metabolism", "id" : "ITEM-3", "issued" : { "date-parts" : [ [ "2017" ] ] }, "publisher" : "Elsevier GmbH", "title" : "Adipocyte glucocorticoid receptor is important in lipolysis and insulin resistance due to exogenous steroids , but not insulin resistance caused by high fat feeding", "type" : "article-journal" }, "uris" : [ "http://www.mendeley.com/documents/?uuid=8de680a4-4a06-47e7-acb1-6da774519734", "http://www.mendeley.com/documents/?uuid=5ff19886-7e78-4a54-a358-e81ba49a53fd" ] } ], "mendeley" : { "formattedCitation" : "(22, 44, 45)", "plainTextFormattedCitation" : "(22, 44, 45)", "previouslyFormattedCitation" : "(22, 44, 45)" }, "properties" : { "noteIndex" : 0 }, "schema" : "https://github.com/citation-style-language/schema/raw/master/csl-citation.json" }</w:instrText>
+        <w:instrText>ADDIN CSL_CITATION { "citationItems" : [ { "id" : "ITEM-1", "itemData" : { "DOI" : "10.1152/ajpcell.00045.2010", "ISSN" : "1522-1563", "PMID" : "20943959", "abstract" : "Glucocorticoids have been proposed to be both adipogenic and lipolytic in action within adipose tissue, although it is unknown whether these actions can occur simultaneously. Here we investigate both the in vitro and in vivo effects of corticosterone (Cort) on adipose tissue metabolism. Cort increased 3T3-L1 preadipocyte differentiation in a concentration-dependent manner, but did not increase lipogenesis in adipocytes. Cort increased lipolysis within adipocytes in a concentration-dependent manner (maximum effect at 1-10 \u03bcM). Surprisingly, removal of Cort further increased lipolytic rates (\u223c320% above control, P &lt; 0.05), indicating a residual effect on basal lipolysis. mRNA and protein expression of adipose triglyceride lipase and phosphorylated status of hormone sensitive lipase (Ser563/Ser660) were increased with 48 h of Cort treatment. To test these responses in vivo, Sprague-Dawley rats were subcutaneously implanted with wax pellets with/without Cort (300 mg). After 10 days, adipose depots were removed and cultured ex vivo. Both free fatty acids and glycerol concentrations were elevated in fed and fasting conditions in Cort-treated rats. Despite increased lipolysis, Cort rats had more visceral adiposity than sham rats (10.2 vs. 6.9 g/kg body wt, P &lt; 0.05). Visceral adipocytes from Cort rats were smaller and more numerous than those in sham rats, suggesting that adipogenesis occurred through preadipocyte differentiation rather than adipocyte hypertrophy. Visceral, but not subcutaneous, adipocyte cultures from Cort-treated rats displayed a 1.5-fold increase in basal lipolytic rates compared with sham rats (P &lt; 0.05). Taken together, our findings demonstrate that chronic glucocorticoid exposure stimulates both lipolysis and adipogenesis in visceral adipose tissue but favors adipogenesis primarily through preadipocyte differentiation.", "author" : [ { "dropping-particle" : "", "family" : "Campbell", "given" : "Jonathan E", "non-dropping-particle" : "", "parse-names" : false, "suffix" : "" }, { "dropping-particle" : "", "family" : "Peckett", "given" : "Ashley J", "non-dropping-particle" : "", "parse-names" : false, "suffix" : "" }, { "dropping-particle" : "", "family" : "D'souza", "given" : "Anna M", "non-dropping-particle" : "", "parse-names" : false, "suffix" : "" }, { "dropping-particle" : "", "family" : "Hawke", "given" : "Thomas J", "non-dropping-particle" : "", "parse-names" : false, "suffix" : "" }, { "dropping-particle" : "", "family" : "Riddell", "given" : "Michael C", "non-dropping-particle" : "", "parse-names" : false, "suffix" : "" } ], "container-title" : "American journal of physiology. Cell physiology", "id" : "ITEM-1", "issue" : "1", "issued" : { "date-parts" : [ [ "2011" ] ] }, "page" : "C198-209", "title" : "Adipogenic and lipolytic effects of chronic glucocorticoid exposure.", "type" : "article-journal", "volume" : "300" }, "uris" : [ "http://www.mendeley.com/documents/?uuid=029ac207-cbe6-42de-b9b5-f73ee1c0c5ae" ] }, { "id" : "ITEM-2", "itemData" : { "DOI" : "10.1007/s11745-011-3583-8", "author" : [ { "dropping-particle" : "", "family" : "Serr", "given" : "Julie", "non-dropping-particle" : "", "parse-names" : false, "suffix" : "" }, { "dropping-particle" : "", "family" : "Suh", "given" : "Yeunsu", "non-dropping-particle" : "", "parse-names" : false, "suffix" : "" }, { "dropping-particle" : "", "family" : "Lee", "given" : "Kichoon", "non-dropping-particle" : "", "parse-names" : false, "suffix" : "" } ], "id" : "ITEM-2", "issued" : { "date-parts" : [ [ "2011" ] ] }, "page" : "813-820", "title" : "Acute Up-Regulation of Adipose Triglyceride Lipase and Release of Non-Esterified Fatty Acids by Dexamethasone in Chicken Adipose Tissue", "type" : "article-journal" }, "uris" : [ "http://www.mendeley.com/documents/?uuid=03146227-2750-4792-bce3-16a16cca12e5", "http://www.mendeley.com/documents/?uuid=2539b5a5-0ed7-461c-9a14-b69aa6468189" ] }, { "id" : "ITEM-3", "itemData" : { "DOI" : "10.1016/j.molmet.2017.06.013", "ISSN" : "2212-8778", "author" : [ { "dropping-particle" : "", "family" : "Shen", "given" : "Yachen", "non-dropping-particle" : "", "parse-names" : false, "suffix" : "" }, { "dropping-particle" : "", "family" : "Roh", "given" : "Hyun Cheol", "non-dropping-particle" : "", "parse-names" : false, "suffix" : "" }, { "dropping-particle" : "", "family" : "Kumari", "given" : "Manju", "non-dropping-particle" : "", "parse-names" : false, "suffix" : "" }, { "dropping-particle" : "", "family" : "Rosen", "given" : "Evan D", "non-dropping-particle" : "", "parse-names" : false, "suffix" : "" } ], "container-title" : "Molecular Metabolism", "id" : "ITEM-3", "issued" : { "date-parts" : [ [ "2017" ] ] }, "publisher" : "Elsevier GmbH", "title" : "Adipocyte glucocorticoid receptor is important in lipolysis and insulin resistance due to exogenous steroids , but not insulin resistance caused by high fat feeding", "type" : "article-journal" }, "uris" : [ "http://www.mendeley.com/documents/?uuid=8de680a4-4a06-47e7-acb1-6da774519734", "http://www.mendeley.com/documents/?uuid=5ff19886-7e78-4a54-a358-e81ba49a53fd" ] } ], "mendeley" : { "formattedCitation" : "(22, 46, 47)", "plainTextFormattedCitation" : "(22, 46, 47)", "previouslyFormattedCitation" : "(22, 46, 47)" }, "properties" : {  }, "schema" : "https://github.com/citation-style-language/schema/raw/master/csl-citation.json" }</w:instrText>
       </w:r>
       <w:r>
         <w:rPr>
@@ -14236,7 +14243,7 @@
           <w:noProof/>
           <w:color w:val="000000" w:themeColor="text1"/>
         </w:rPr>
-        <w:t>(22, 44, 45)</w:t>
+        <w:t>(22, 46, 47)</w:t>
       </w:r>
       <w:r>
         <w:rPr>
@@ -16274,23 +16281,7 @@
           <w:noProof/>
         </w:rPr>
         <w:tab/>
-        <w:t xml:space="preserve">Edgerton DS, Kraft G, Smith M, </w:t>
-      </w:r>
-      <w:r>
-        <w:rPr>
-          <w:rFonts w:ascii="Calibri" w:eastAsia="Times New Roman" w:hAnsi="Calibri" w:cs="Times New Roman"/>
-          <w:i/>
-          <w:iCs/>
-          <w:noProof/>
-        </w:rPr>
-        <w:t>et al.</w:t>
-      </w:r>
-      <w:r>
-        <w:rPr>
-          <w:rFonts w:ascii="Calibri" w:eastAsia="Times New Roman" w:hAnsi="Calibri" w:cs="Times New Roman"/>
-          <w:noProof/>
-        </w:rPr>
-        <w:t xml:space="preserve"> Insulin ’ s direct hepatic effect explains the inhibition of glucose production caused by insulin secretion. 2017;2:1–14.</w:t>
+        <w:t>Haber RS, Weinstein SP. Role of Glucose Transporters in Glucocorticoid-lnduced Insulin Resistance GLUT4 Isoform in Rat Skeletal Muscle is Not Decreased by Dexamethasone. 1992;41:728–735.</w:t>
       </w:r>
     </w:p>
     <w:p>
@@ -16318,7 +16309,7 @@
           <w:noProof/>
         </w:rPr>
         <w:tab/>
-        <w:t xml:space="preserve">Gastaldelli A, Harrison SA, Belfort-aguilar R, </w:t>
+        <w:t xml:space="preserve">Roussel D, Dumas JF, Augeraud A, </w:t>
       </w:r>
       <w:r>
         <w:rPr>
@@ -16334,7 +16325,23 @@
           <w:rFonts w:ascii="Calibri" w:eastAsia="Times New Roman" w:hAnsi="Calibri" w:cs="Times New Roman"/>
           <w:noProof/>
         </w:rPr>
-        <w:t xml:space="preserve"> Importance of Changes in Adipose Tissue Insulin Resistance to Histological Response During Thiazolidinedione Treatment of Patients with Nonalcoholic Steatohepatitis. 2009.</w:t>
+        <w:t xml:space="preserve"> Dexamethasone treatment specifically increases the basal proton conductance of rat liver mitochondria. </w:t>
+      </w:r>
+      <w:r>
+        <w:rPr>
+          <w:rFonts w:ascii="Calibri" w:eastAsia="Times New Roman" w:hAnsi="Calibri" w:cs="Times New Roman"/>
+          <w:i/>
+          <w:iCs/>
+          <w:noProof/>
+        </w:rPr>
+        <w:t>FEBS Lett</w:t>
+      </w:r>
+      <w:r>
+        <w:rPr>
+          <w:rFonts w:ascii="Calibri" w:eastAsia="Times New Roman" w:hAnsi="Calibri" w:cs="Times New Roman"/>
+          <w:noProof/>
+        </w:rPr>
+        <w:t xml:space="preserve"> 2003;541:75–79.</w:t>
       </w:r>
     </w:p>
     <w:p>
@@ -16362,7 +16369,7 @@
           <w:noProof/>
         </w:rPr>
         <w:tab/>
-        <w:t xml:space="preserve">Burke SJ, Batdorf HM, Eder AE, </w:t>
+        <w:t xml:space="preserve">Edgerton DS, Kraft G, Smith M, </w:t>
       </w:r>
       <w:r>
         <w:rPr>
@@ -16378,23 +16385,7 @@
           <w:rFonts w:ascii="Calibri" w:eastAsia="Times New Roman" w:hAnsi="Calibri" w:cs="Times New Roman"/>
           <w:noProof/>
         </w:rPr>
-        <w:t xml:space="preserve"> Oral Corticosterone Administration Reduces Insulitis but Promotes Insulin Resistance and Hyperglycemia in Male Nonobese Diabetic Mice. </w:t>
-      </w:r>
-      <w:r>
-        <w:rPr>
-          <w:rFonts w:ascii="Calibri" w:eastAsia="Times New Roman" w:hAnsi="Calibri" w:cs="Times New Roman"/>
-          <w:i/>
-          <w:iCs/>
-          <w:noProof/>
-        </w:rPr>
-        <w:t>Am J Pathol</w:t>
-      </w:r>
-      <w:r>
-        <w:rPr>
-          <w:rFonts w:ascii="Calibri" w:eastAsia="Times New Roman" w:hAnsi="Calibri" w:cs="Times New Roman"/>
-          <w:noProof/>
-        </w:rPr>
-        <w:t xml:space="preserve"> 2017;187:614–626.</w:t>
+        <w:t xml:space="preserve"> Insulin ’ s direct hepatic effect explains the inhibition of glucose production caused by insulin secretion. 2017;2:1–14.</w:t>
       </w:r>
     </w:p>
     <w:p>
@@ -16422,7 +16413,7 @@
           <w:noProof/>
         </w:rPr>
         <w:tab/>
-        <w:t xml:space="preserve">D’souza AM, Beaudry JL, Szigiato AA, </w:t>
+        <w:t xml:space="preserve">Gastaldelli A, Harrison SA, Belfort-aguilar R, </w:t>
       </w:r>
       <w:r>
         <w:rPr>
@@ -16438,23 +16429,7 @@
           <w:rFonts w:ascii="Calibri" w:eastAsia="Times New Roman" w:hAnsi="Calibri" w:cs="Times New Roman"/>
           <w:noProof/>
         </w:rPr>
-        <w:t xml:space="preserve"> Consumption of a high-fat diet rapidly exacerbates the development of fatty liver disease that occurs with chronically elevated glucocorticoids. </w:t>
-      </w:r>
-      <w:r>
-        <w:rPr>
-          <w:rFonts w:ascii="Calibri" w:eastAsia="Times New Roman" w:hAnsi="Calibri" w:cs="Times New Roman"/>
-          <w:i/>
-          <w:iCs/>
-          <w:noProof/>
-        </w:rPr>
-        <w:t>Am J Physiol Gastrointest Liver Physiol</w:t>
-      </w:r>
-      <w:r>
-        <w:rPr>
-          <w:rFonts w:ascii="Calibri" w:eastAsia="Times New Roman" w:hAnsi="Calibri" w:cs="Times New Roman"/>
-          <w:noProof/>
-        </w:rPr>
-        <w:t xml:space="preserve"> 2012;302:850–863.</w:t>
+        <w:t xml:space="preserve"> Importance of Changes in Adipose Tissue Insulin Resistance to Histological Response During Thiazolidinedione Treatment of Patients with Nonalcoholic Steatohepatitis. 2009.</w:t>
       </w:r>
     </w:p>
     <w:p>
@@ -16482,7 +16457,39 @@
           <w:noProof/>
         </w:rPr>
         <w:tab/>
-        <w:t>Nurjhan N, Consoli A, Gerich J. Increased Lipolysis and Its Consequences on Gluconeogenesis in Non-insulin-dependent Diabetes Mellitus. 1992;89:169–175.</w:t>
+        <w:t xml:space="preserve">Burke SJ, Batdorf HM, Eder AE, </w:t>
+      </w:r>
+      <w:r>
+        <w:rPr>
+          <w:rFonts w:ascii="Calibri" w:eastAsia="Times New Roman" w:hAnsi="Calibri" w:cs="Times New Roman"/>
+          <w:i/>
+          <w:iCs/>
+          <w:noProof/>
+        </w:rPr>
+        <w:t>et al.</w:t>
+      </w:r>
+      <w:r>
+        <w:rPr>
+          <w:rFonts w:ascii="Calibri" w:eastAsia="Times New Roman" w:hAnsi="Calibri" w:cs="Times New Roman"/>
+          <w:noProof/>
+        </w:rPr>
+        <w:t xml:space="preserve"> Oral Corticosterone Administration Reduces Insulitis but Promotes Insulin Resistance and Hyperglycemia in Male Nonobese Diabetic Mice. </w:t>
+      </w:r>
+      <w:r>
+        <w:rPr>
+          <w:rFonts w:ascii="Calibri" w:eastAsia="Times New Roman" w:hAnsi="Calibri" w:cs="Times New Roman"/>
+          <w:i/>
+          <w:iCs/>
+          <w:noProof/>
+        </w:rPr>
+        <w:t>Am J Pathol</w:t>
+      </w:r>
+      <w:r>
+        <w:rPr>
+          <w:rFonts w:ascii="Calibri" w:eastAsia="Times New Roman" w:hAnsi="Calibri" w:cs="Times New Roman"/>
+          <w:noProof/>
+        </w:rPr>
+        <w:t xml:space="preserve"> 2017;187:614–626.</w:t>
       </w:r>
     </w:p>
     <w:p>
@@ -16510,7 +16517,39 @@
           <w:noProof/>
         </w:rPr>
         <w:tab/>
-        <w:t>Nurjhan N, Campbell PJ, Kennedy FP, Miles JM, Gerich JE. Insulin Dose-Response Characteristics for Suppression of Glycerol Release and Conversion to Glucose in Humans. 1986;35:1326–1331.</w:t>
+        <w:t xml:space="preserve">D’souza AM, Beaudry JL, Szigiato AA, </w:t>
+      </w:r>
+      <w:r>
+        <w:rPr>
+          <w:rFonts w:ascii="Calibri" w:eastAsia="Times New Roman" w:hAnsi="Calibri" w:cs="Times New Roman"/>
+          <w:i/>
+          <w:iCs/>
+          <w:noProof/>
+        </w:rPr>
+        <w:t>et al.</w:t>
+      </w:r>
+      <w:r>
+        <w:rPr>
+          <w:rFonts w:ascii="Calibri" w:eastAsia="Times New Roman" w:hAnsi="Calibri" w:cs="Times New Roman"/>
+          <w:noProof/>
+        </w:rPr>
+        <w:t xml:space="preserve"> Consumption of a high-fat diet rapidly exacerbates the development of fatty liver disease that occurs with chronically elevated glucocorticoids. </w:t>
+      </w:r>
+      <w:r>
+        <w:rPr>
+          <w:rFonts w:ascii="Calibri" w:eastAsia="Times New Roman" w:hAnsi="Calibri" w:cs="Times New Roman"/>
+          <w:i/>
+          <w:iCs/>
+          <w:noProof/>
+        </w:rPr>
+        <w:t>Am J Physiol Gastrointest Liver Physiol</w:t>
+      </w:r>
+      <w:r>
+        <w:rPr>
+          <w:rFonts w:ascii="Calibri" w:eastAsia="Times New Roman" w:hAnsi="Calibri" w:cs="Times New Roman"/>
+          <w:noProof/>
+        </w:rPr>
+        <w:t xml:space="preserve"> 2012;302:850–863.</w:t>
       </w:r>
     </w:p>
     <w:p>
@@ -16538,7 +16577,7 @@
           <w:noProof/>
         </w:rPr>
         <w:tab/>
-        <w:t>Perry RJ, Peng L, Abulizi A, Kennedy L, Cline GW, Shulman GI. Mechanism for leptin ’ s acute insulin-independent effect to reverse diabetic ketoacidosis. 2017;127:657–669.</w:t>
+        <w:t>Nurjhan N, Consoli A, Gerich J. Increased Lipolysis and Its Consequences on Gluconeogenesis in Non-insulin-dependent Diabetes Mellitus. 1992;89:169–175.</w:t>
       </w:r>
     </w:p>
     <w:p>
@@ -16566,39 +16605,7 @@
           <w:noProof/>
         </w:rPr>
         <w:tab/>
-        <w:t xml:space="preserve">Perry RJ, Camporez JG, Kursawe R, </w:t>
-      </w:r>
-      <w:r>
-        <w:rPr>
-          <w:rFonts w:ascii="Calibri" w:eastAsia="Times New Roman" w:hAnsi="Calibri" w:cs="Times New Roman"/>
-          <w:i/>
-          <w:iCs/>
-          <w:noProof/>
-        </w:rPr>
-        <w:t>et al.</w:t>
-      </w:r>
-      <w:r>
-        <w:rPr>
-          <w:rFonts w:ascii="Calibri" w:eastAsia="Times New Roman" w:hAnsi="Calibri" w:cs="Times New Roman"/>
-          <w:noProof/>
-        </w:rPr>
-        <w:t xml:space="preserve"> Hepatic Acetyl CoA Links Adipose Tissue Inflammation to Hepatic Insulin Resistance and Type 2 Diabetes. </w:t>
-      </w:r>
-      <w:r>
-        <w:rPr>
-          <w:rFonts w:ascii="Calibri" w:eastAsia="Times New Roman" w:hAnsi="Calibri" w:cs="Times New Roman"/>
-          <w:i/>
-          <w:iCs/>
-          <w:noProof/>
-        </w:rPr>
-        <w:t>Cell</w:t>
-      </w:r>
-      <w:r>
-        <w:rPr>
-          <w:rFonts w:ascii="Calibri" w:eastAsia="Times New Roman" w:hAnsi="Calibri" w:cs="Times New Roman"/>
-          <w:noProof/>
-        </w:rPr>
-        <w:t xml:space="preserve"> 2015;160:745–758.</w:t>
+        <w:t>Nurjhan N, Campbell PJ, Kennedy FP, Miles JM, Gerich JE. Insulin Dose-Response Characteristics for Suppression of Glycerol Release and Conversion to Glucose in Humans. 1986;35:1326–1331.</w:t>
       </w:r>
     </w:p>
     <w:p>
@@ -16626,23 +16633,7 @@
           <w:noProof/>
         </w:rPr>
         <w:tab/>
-        <w:t xml:space="preserve">Williamson JR, Kreisberg RA, Felts PW. Mechanism for the stimulation of gluconeogenesis by fatty acids in perfused rat liver. </w:t>
-      </w:r>
-      <w:r>
-        <w:rPr>
-          <w:rFonts w:ascii="Calibri" w:eastAsia="Times New Roman" w:hAnsi="Calibri" w:cs="Times New Roman"/>
-          <w:i/>
-          <w:iCs/>
-          <w:noProof/>
-        </w:rPr>
-        <w:t>Proc Natl Acad Sci U S A</w:t>
-      </w:r>
-      <w:r>
-        <w:rPr>
-          <w:rFonts w:ascii="Calibri" w:eastAsia="Times New Roman" w:hAnsi="Calibri" w:cs="Times New Roman"/>
-          <w:noProof/>
-        </w:rPr>
-        <w:t xml:space="preserve"> 1966;56:247–54.</w:t>
+        <w:t>Perry RJ, Peng L, Abulizi A, Kennedy L, Cline GW, Shulman GI. Mechanism for leptin ’ s acute insulin-independent effect to reverse diabetic ketoacidosis. 2017;127:657–669.</w:t>
       </w:r>
     </w:p>
     <w:p>
@@ -16670,7 +16661,7 @@
           <w:noProof/>
         </w:rPr>
         <w:tab/>
-        <w:t xml:space="preserve">Xu C, He J, Jiang H, </w:t>
+        <w:t xml:space="preserve">Perry RJ, Camporez JG, Kursawe R, </w:t>
       </w:r>
       <w:r>
         <w:rPr>
@@ -16686,7 +16677,7 @@
           <w:rFonts w:ascii="Calibri" w:eastAsia="Times New Roman" w:hAnsi="Calibri" w:cs="Times New Roman"/>
           <w:noProof/>
         </w:rPr>
-        <w:t xml:space="preserve"> Direct effect of glucocorticoids on lipolysis in adipocytes. </w:t>
+        <w:t xml:space="preserve"> Hepatic Acetyl CoA Links Adipose Tissue Inflammation to Hepatic Insulin Resistance and Type 2 Diabetes. </w:t>
       </w:r>
       <w:r>
         <w:rPr>
@@ -16695,14 +16686,14 @@
           <w:iCs/>
           <w:noProof/>
         </w:rPr>
-        <w:t>Mol Endocrinol</w:t>
-      </w:r>
-      <w:r>
-        <w:rPr>
-          <w:rFonts w:ascii="Calibri" w:eastAsia="Times New Roman" w:hAnsi="Calibri" w:cs="Times New Roman"/>
-          <w:noProof/>
-        </w:rPr>
-        <w:t xml:space="preserve"> 2009;23:1161–70.</w:t>
+        <w:t>Cell</w:t>
+      </w:r>
+      <w:r>
+        <w:rPr>
+          <w:rFonts w:ascii="Calibri" w:eastAsia="Times New Roman" w:hAnsi="Calibri" w:cs="Times New Roman"/>
+          <w:noProof/>
+        </w:rPr>
+        <w:t xml:space="preserve"> 2015;160:745–758.</w:t>
       </w:r>
     </w:p>
     <w:p>
@@ -16722,6 +16713,7 @@
           <w:rFonts w:ascii="Calibri" w:eastAsia="Times New Roman" w:hAnsi="Calibri" w:cs="Times New Roman"/>
           <w:noProof/>
         </w:rPr>
+        <w:lastRenderedPageBreak/>
         <w:t xml:space="preserve">43. </w:t>
       </w:r>
       <w:r>
@@ -16730,15 +16722,7 @@
           <w:noProof/>
         </w:rPr>
         <w:tab/>
-        <w:t xml:space="preserve">Lacasa D, Agli B, Giudicelli Y. PERMISSIVE ACTION OF GLUCOCORTICOIDS ON </w:t>
-      </w:r>
-      <w:r>
-        <w:rPr>
-          <w:rFonts w:ascii="Calibri" w:eastAsia="Times New Roman" w:hAnsi="Calibri" w:cs="Times New Roman"/>
-          <w:noProof/>
-        </w:rPr>
-        <w:lastRenderedPageBreak/>
-        <w:t xml:space="preserve">CATECHOLAMINE-INDUCED LIPOLYSIS : DIRECT “IN VITRO” EFFECTS ON THE FAT CELL ~-ADRENORECEPTOR-COUPLED-ADENYLATE CYCLASE SYSTEM Dani~le. </w:t>
+        <w:t xml:space="preserve">Williamson JR, Kreisberg RA, Felts PW. Mechanism for the stimulation of gluconeogenesis by fatty acids in perfused rat liver. </w:t>
       </w:r>
       <w:r>
         <w:rPr>
@@ -16747,14 +16731,14 @@
           <w:iCs/>
           <w:noProof/>
         </w:rPr>
-        <w:t>Biochem Biophys Res Commun</w:t>
-      </w:r>
-      <w:r>
-        <w:rPr>
-          <w:rFonts w:ascii="Calibri" w:eastAsia="Times New Roman" w:hAnsi="Calibri" w:cs="Times New Roman"/>
-          <w:noProof/>
-        </w:rPr>
-        <w:t xml:space="preserve"> 1988;153:489–497.</w:t>
+        <w:t>Proc Natl Acad Sci U S A</w:t>
+      </w:r>
+      <w:r>
+        <w:rPr>
+          <w:rFonts w:ascii="Calibri" w:eastAsia="Times New Roman" w:hAnsi="Calibri" w:cs="Times New Roman"/>
+          <w:noProof/>
+        </w:rPr>
+        <w:t xml:space="preserve"> 1966;56:247–54.</w:t>
       </w:r>
     </w:p>
     <w:p>
@@ -16782,7 +16766,7 @@
           <w:noProof/>
         </w:rPr>
         <w:tab/>
-        <w:t xml:space="preserve">Campbell JE, Peckett AJ, D’souza AM, Hawke TJ, Riddell MC. Adipogenic and lipolytic effects of chronic glucocorticoid exposure. </w:t>
+        <w:t xml:space="preserve">Xu C, He J, Jiang H, </w:t>
       </w:r>
       <w:r>
         <w:rPr>
@@ -16791,14 +16775,30 @@
           <w:iCs/>
           <w:noProof/>
         </w:rPr>
-        <w:t>Am J Physiol Cell Physiol</w:t>
-      </w:r>
-      <w:r>
-        <w:rPr>
-          <w:rFonts w:ascii="Calibri" w:eastAsia="Times New Roman" w:hAnsi="Calibri" w:cs="Times New Roman"/>
-          <w:noProof/>
-        </w:rPr>
-        <w:t xml:space="preserve"> 2011;300:C198-209.</w:t>
+        <w:t>et al.</w:t>
+      </w:r>
+      <w:r>
+        <w:rPr>
+          <w:rFonts w:ascii="Calibri" w:eastAsia="Times New Roman" w:hAnsi="Calibri" w:cs="Times New Roman"/>
+          <w:noProof/>
+        </w:rPr>
+        <w:t xml:space="preserve"> Direct effect of glucocorticoids on lipolysis in adipocytes. </w:t>
+      </w:r>
+      <w:r>
+        <w:rPr>
+          <w:rFonts w:ascii="Calibri" w:eastAsia="Times New Roman" w:hAnsi="Calibri" w:cs="Times New Roman"/>
+          <w:i/>
+          <w:iCs/>
+          <w:noProof/>
+        </w:rPr>
+        <w:t>Mol Endocrinol</w:t>
+      </w:r>
+      <w:r>
+        <w:rPr>
+          <w:rFonts w:ascii="Calibri" w:eastAsia="Times New Roman" w:hAnsi="Calibri" w:cs="Times New Roman"/>
+          <w:noProof/>
+        </w:rPr>
+        <w:t xml:space="preserve"> 2009;23:1161–70.</w:t>
       </w:r>
     </w:p>
     <w:p>
@@ -16809,6 +16809,94 @@
         <w:adjustRightInd w:val="0"/>
         <w:ind w:left="640" w:hanging="640"/>
         <w:rPr>
+          <w:rFonts w:ascii="Calibri" w:eastAsia="Times New Roman" w:hAnsi="Calibri" w:cs="Times New Roman"/>
+          <w:noProof/>
+        </w:rPr>
+      </w:pPr>
+      <w:r>
+        <w:rPr>
+          <w:rFonts w:ascii="Calibri" w:eastAsia="Times New Roman" w:hAnsi="Calibri" w:cs="Times New Roman"/>
+          <w:noProof/>
+        </w:rPr>
+        <w:t xml:space="preserve">45. </w:t>
+      </w:r>
+      <w:r>
+        <w:rPr>
+          <w:rFonts w:ascii="Calibri" w:eastAsia="Times New Roman" w:hAnsi="Calibri" w:cs="Times New Roman"/>
+          <w:noProof/>
+        </w:rPr>
+        <w:tab/>
+        <w:t xml:space="preserve">Lacasa D, Agli B, Giudicelli Y. PERMISSIVE ACTION OF GLUCOCORTICOIDS ON CATECHOLAMINE-INDUCED LIPOLYSIS : DIRECT “IN VITRO” EFFECTS ON THE FAT CELL ~-ADRENORECEPTOR-COUPLED-ADENYLATE CYCLASE SYSTEM Dani~le. </w:t>
+      </w:r>
+      <w:r>
+        <w:rPr>
+          <w:rFonts w:ascii="Calibri" w:eastAsia="Times New Roman" w:hAnsi="Calibri" w:cs="Times New Roman"/>
+          <w:i/>
+          <w:iCs/>
+          <w:noProof/>
+        </w:rPr>
+        <w:t>Biochem Biophys Res Commun</w:t>
+      </w:r>
+      <w:r>
+        <w:rPr>
+          <w:rFonts w:ascii="Calibri" w:eastAsia="Times New Roman" w:hAnsi="Calibri" w:cs="Times New Roman"/>
+          <w:noProof/>
+        </w:rPr>
+        <w:t xml:space="preserve"> 1988;153:489–497.</w:t>
+      </w:r>
+    </w:p>
+    <w:p>
+      <w:pPr>
+        <w:widowControl w:val="0"/>
+        <w:autoSpaceDE w:val="0"/>
+        <w:autoSpaceDN w:val="0"/>
+        <w:adjustRightInd w:val="0"/>
+        <w:ind w:left="640" w:hanging="640"/>
+        <w:rPr>
+          <w:rFonts w:ascii="Calibri" w:eastAsia="Times New Roman" w:hAnsi="Calibri" w:cs="Times New Roman"/>
+          <w:noProof/>
+        </w:rPr>
+      </w:pPr>
+      <w:r>
+        <w:rPr>
+          <w:rFonts w:ascii="Calibri" w:eastAsia="Times New Roman" w:hAnsi="Calibri" w:cs="Times New Roman"/>
+          <w:noProof/>
+        </w:rPr>
+        <w:t xml:space="preserve">46. </w:t>
+      </w:r>
+      <w:r>
+        <w:rPr>
+          <w:rFonts w:ascii="Calibri" w:eastAsia="Times New Roman" w:hAnsi="Calibri" w:cs="Times New Roman"/>
+          <w:noProof/>
+        </w:rPr>
+        <w:tab/>
+        <w:t xml:space="preserve">Campbell JE, Peckett AJ, D’souza AM, Hawke TJ, Riddell MC. Adipogenic and lipolytic effects of chronic glucocorticoid exposure. </w:t>
+      </w:r>
+      <w:r>
+        <w:rPr>
+          <w:rFonts w:ascii="Calibri" w:eastAsia="Times New Roman" w:hAnsi="Calibri" w:cs="Times New Roman"/>
+          <w:i/>
+          <w:iCs/>
+          <w:noProof/>
+        </w:rPr>
+        <w:t>Am J Physiol Cell Physiol</w:t>
+      </w:r>
+      <w:r>
+        <w:rPr>
+          <w:rFonts w:ascii="Calibri" w:eastAsia="Times New Roman" w:hAnsi="Calibri" w:cs="Times New Roman"/>
+          <w:noProof/>
+        </w:rPr>
+        <w:t xml:space="preserve"> 2011;300:C198-209.</w:t>
+      </w:r>
+    </w:p>
+    <w:p>
+      <w:pPr>
+        <w:widowControl w:val="0"/>
+        <w:autoSpaceDE w:val="0"/>
+        <w:autoSpaceDN w:val="0"/>
+        <w:adjustRightInd w:val="0"/>
+        <w:ind w:left="640" w:hanging="640"/>
+        <w:rPr>
           <w:rFonts w:ascii="Calibri" w:hAnsi="Calibri"/>
           <w:noProof/>
         </w:rPr>
@@ -16818,7 +16906,7 @@
           <w:rFonts w:ascii="Calibri" w:eastAsia="Times New Roman" w:hAnsi="Calibri" w:cs="Times New Roman"/>
           <w:noProof/>
         </w:rPr>
-        <w:t xml:space="preserve">45. </w:t>
+        <w:t xml:space="preserve">47. </w:t>
       </w:r>
       <w:r>
         <w:rPr>
@@ -16909,38 +16997,6 @@
       </w:r>
     </w:p>
   </w:comment>
-  <w:comment w:id="29" w:author="Microsoft Office User" w:date="2017-12-14T11:43:00Z" w:initials="Office">
-    <w:p>
-      <w:pPr>
-        <w:pStyle w:val="CommentText"/>
-      </w:pPr>
-      <w:r>
-        <w:rPr>
-          <w:rStyle w:val="CommentReference"/>
-        </w:rPr>
-        <w:annotationRef/>
-      </w:r>
-      <w:r>
-        <w:t>Insert % and pval here</w:t>
-      </w:r>
-    </w:p>
-  </w:comment>
-  <w:comment w:id="37" w:author="Microsoft Office User" w:date="2017-12-14T11:43:00Z" w:initials="Office">
-    <w:p>
-      <w:pPr>
-        <w:pStyle w:val="CommentText"/>
-      </w:pPr>
-      <w:r>
-        <w:rPr>
-          <w:rStyle w:val="CommentReference"/>
-        </w:rPr>
-        <w:annotationRef/>
-      </w:r>
-      <w:r>
-        <w:t>Insert citations here</w:t>
-      </w:r>
-    </w:p>
-  </w:comment>
   <w:comment w:id="40" w:author="Microsoft Office User" w:date="2017-12-14T11:47:00Z" w:initials="Office">
     <w:p>
       <w:pPr>
@@ -16984,8 +17040,6 @@
   <w15:commentEx w15:paraId="5CB84A8D" w15:done="0"/>
   <w15:commentEx w15:paraId="13ACD899" w15:done="0"/>
   <w15:commentEx w15:paraId="6A5D8A44" w15:done="0"/>
-  <w15:commentEx w15:paraId="51E94596" w15:done="0"/>
-  <w15:commentEx w15:paraId="2966B7FC" w15:done="0"/>
   <w15:commentEx w15:paraId="637A55F3" w15:done="0"/>
   <w15:commentEx w15:paraId="31AE5E5C" w15:done="0"/>
 </w15:commentsEx>
@@ -18715,7 +18769,7 @@
 </file>
 
 <file path=customXml/itemProps1.xml><?xml version="1.0" encoding="utf-8"?>
-<ds:datastoreItem xmlns:ds="http://schemas.openxmlformats.org/officeDocument/2006/customXml" ds:itemID="{9A95F3CF-2CD5-7E45-82BE-79B31A7119ED}">
+<ds:datastoreItem xmlns:ds="http://schemas.openxmlformats.org/officeDocument/2006/customXml" ds:itemID="{BC4DBBA9-5E57-0145-B7B1-66FC6069909C}">
   <ds:schemaRefs>
     <ds:schemaRef ds:uri="http://schemas.openxmlformats.org/officeDocument/2006/bibliography"/>
   </ds:schemaRefs>

</xml_diff>

<commit_message>
addressed food intake and fat mass in discussion
</commit_message>
<xml_diff>
--- a/manuscript/Obesity-Glucocorticoids/Harvey-GlucocorticoidsandObesity-MainDocument.docx
+++ b/manuscript/Obesity-Glucocorticoids/Harvey-GlucocorticoidsandObesity-MainDocument.docx
@@ -14951,6 +14951,88 @@
         </w:rPr>
         <w:t xml:space="preserve">. </w:t>
       </w:r>
+      <w:ins w:id="57" w:author="Microsoft Office User" w:date="2017-12-18T12:29:00Z">
+        <w:r>
+          <w:rPr>
+            <w:color w:val="000000" w:themeColor="text1"/>
+          </w:rPr>
+          <w:t>The loss in fat mass</w:t>
+        </w:r>
+      </w:ins>
+      <w:ins w:id="58" w:author="Microsoft Office User" w:date="2017-12-18T12:30:00Z">
+        <w:r>
+          <w:rPr>
+            <w:color w:val="000000" w:themeColor="text1"/>
+          </w:rPr>
+          <w:t xml:space="preserve"> observed</w:t>
+        </w:r>
+      </w:ins>
+      <w:ins w:id="59" w:author="Microsoft Office User" w:date="2017-12-18T12:29:00Z">
+        <w:r>
+          <w:rPr>
+            <w:color w:val="000000" w:themeColor="text1"/>
+          </w:rPr>
+          <w:t xml:space="preserve"> in the obese, dexamethasone treated mice was</w:t>
+        </w:r>
+      </w:ins>
+      <w:ins w:id="60" w:author="Microsoft Office User" w:date="2017-12-18T12:30:00Z">
+        <w:r>
+          <w:rPr>
+            <w:color w:val="000000" w:themeColor="text1"/>
+          </w:rPr>
+          <w:t xml:space="preserve"> not due to reduced food intake, in fact these mice ate significantly more kil</w:t>
+        </w:r>
+      </w:ins>
+      <w:ins w:id="61" w:author="Microsoft Office User" w:date="2017-12-18T12:31:00Z">
+        <w:r>
+          <w:rPr>
+            <w:color w:val="000000" w:themeColor="text1"/>
+          </w:rPr>
+          <w:t xml:space="preserve">ocalories per day than obese controls; therefore, there must be a </w:t>
+        </w:r>
+      </w:ins>
+      <w:ins w:id="62" w:author="Microsoft Office User" w:date="2017-12-18T12:33:00Z">
+        <w:r>
+          <w:rPr>
+            <w:color w:val="000000" w:themeColor="text1"/>
+          </w:rPr>
+          <w:t>shift</w:t>
+        </w:r>
+      </w:ins>
+      <w:bookmarkStart w:id="63" w:name="_GoBack"/>
+      <w:bookmarkEnd w:id="63"/>
+      <w:ins w:id="64" w:author="Microsoft Office User" w:date="2017-12-18T12:31:00Z">
+        <w:r>
+          <w:rPr>
+            <w:color w:val="000000" w:themeColor="text1"/>
+          </w:rPr>
+          <w:t xml:space="preserve"> in energy </w:t>
+        </w:r>
+      </w:ins>
+      <w:ins w:id="65" w:author="Microsoft Office User" w:date="2017-12-18T12:32:00Z">
+        <w:r>
+          <w:rPr>
+            <w:color w:val="000000" w:themeColor="text1"/>
+          </w:rPr>
+          <w:t>expenditure with the combination of obesity and dexamethasone treatment.</w:t>
+        </w:r>
+      </w:ins>
+      <w:ins w:id="66" w:author="Microsoft Office User" w:date="2017-12-18T12:31:00Z">
+        <w:r>
+          <w:rPr>
+            <w:color w:val="000000" w:themeColor="text1"/>
+          </w:rPr>
+          <w:t xml:space="preserve"> </w:t>
+        </w:r>
+      </w:ins>
+      <w:ins w:id="67" w:author="Microsoft Office User" w:date="2017-12-18T12:29:00Z">
+        <w:r>
+          <w:rPr>
+            <w:color w:val="000000" w:themeColor="text1"/>
+          </w:rPr>
+          <w:t xml:space="preserve"> </w:t>
+        </w:r>
+      </w:ins>
       <w:r>
         <w:rPr>
           <w:color w:val="000000" w:themeColor="text1"/>
@@ -14961,6 +15043,7 @@
         <w:rPr>
           <w:color w:val="000000" w:themeColor="text1"/>
         </w:rPr>
+        <w:lastRenderedPageBreak/>
         <w:t>in the context of diet-induced</w:t>
       </w:r>
       <w:r>
@@ -15022,14 +15105,7 @@
         <w:rPr>
           <w:color w:val="000000" w:themeColor="text1"/>
         </w:rPr>
-        <w:t xml:space="preserve">It is not clear </w:t>
-      </w:r>
-      <w:r>
-        <w:rPr>
-          <w:color w:val="000000" w:themeColor="text1"/>
-        </w:rPr>
-        <w:lastRenderedPageBreak/>
-        <w:t>w</w:t>
+        <w:t>It is not clear w</w:t>
       </w:r>
       <w:r>
         <w:rPr>
@@ -15639,6 +15715,7 @@
         <w:rPr>
           <w:color w:val="000000" w:themeColor="text1"/>
         </w:rPr>
+        <w:lastRenderedPageBreak/>
         <w:t>In summary, g</w:t>
       </w:r>
       <w:r>
@@ -15711,73 +15788,66 @@
         <w:rPr>
           <w:color w:val="000000" w:themeColor="text1"/>
         </w:rPr>
-        <w:t xml:space="preserve">heir actions in persons </w:t>
-      </w:r>
-      <w:r>
-        <w:rPr>
-          <w:color w:val="000000" w:themeColor="text1"/>
-        </w:rPr>
-        <w:lastRenderedPageBreak/>
+        <w:t xml:space="preserve">heir actions in persons with obesity </w:t>
+      </w:r>
+      <w:r>
+        <w:rPr>
+          <w:color w:val="000000" w:themeColor="text1"/>
+        </w:rPr>
+        <w:t xml:space="preserve">are not yet clear, </w:t>
+      </w:r>
+      <w:r>
+        <w:rPr>
+          <w:color w:val="000000" w:themeColor="text1"/>
+        </w:rPr>
+        <w:t xml:space="preserve">even though there </w:t>
+      </w:r>
+      <w:r>
+        <w:rPr>
+          <w:color w:val="000000" w:themeColor="text1"/>
+        </w:rPr>
+        <w:t>is</w:t>
+      </w:r>
+      <w:r>
+        <w:rPr>
+          <w:color w:val="000000" w:themeColor="text1"/>
+        </w:rPr>
+        <w:t xml:space="preserve"> </w:t>
+      </w:r>
+      <w:r>
+        <w:rPr>
+          <w:color w:val="000000" w:themeColor="text1"/>
+        </w:rPr>
+        <w:t xml:space="preserve">a </w:t>
+      </w:r>
+      <w:r>
+        <w:rPr>
+          <w:color w:val="000000" w:themeColor="text1"/>
+        </w:rPr>
+        <w:t xml:space="preserve">significant </w:t>
+      </w:r>
+      <w:r>
+        <w:rPr>
+          <w:color w:val="000000" w:themeColor="text1"/>
+        </w:rPr>
+        <w:t>number</w:t>
+      </w:r>
+      <w:r>
+        <w:rPr>
+          <w:color w:val="000000" w:themeColor="text1"/>
+        </w:rPr>
+        <w:t xml:space="preserve"> of individuals </w:t>
+      </w:r>
+      <w:r>
+        <w:rPr>
+          <w:color w:val="000000" w:themeColor="text1"/>
+        </w:rPr>
         <w:t xml:space="preserve">with obesity </w:t>
       </w:r>
       <w:r>
         <w:rPr>
           <w:color w:val="000000" w:themeColor="text1"/>
         </w:rPr>
-        <w:t xml:space="preserve">are not yet clear, </w:t>
-      </w:r>
-      <w:r>
-        <w:rPr>
-          <w:color w:val="000000" w:themeColor="text1"/>
-        </w:rPr>
-        <w:t xml:space="preserve">even though there </w:t>
-      </w:r>
-      <w:r>
-        <w:rPr>
-          <w:color w:val="000000" w:themeColor="text1"/>
-        </w:rPr>
-        <w:t>is</w:t>
-      </w:r>
-      <w:r>
-        <w:rPr>
-          <w:color w:val="000000" w:themeColor="text1"/>
-        </w:rPr>
-        <w:t xml:space="preserve"> </w:t>
-      </w:r>
-      <w:r>
-        <w:rPr>
-          <w:color w:val="000000" w:themeColor="text1"/>
-        </w:rPr>
-        <w:t xml:space="preserve">a </w:t>
-      </w:r>
-      <w:r>
-        <w:rPr>
-          <w:color w:val="000000" w:themeColor="text1"/>
-        </w:rPr>
-        <w:t xml:space="preserve">significant </w:t>
-      </w:r>
-      <w:r>
-        <w:rPr>
-          <w:color w:val="000000" w:themeColor="text1"/>
-        </w:rPr>
-        <w:t>number</w:t>
-      </w:r>
-      <w:r>
-        <w:rPr>
-          <w:color w:val="000000" w:themeColor="text1"/>
-        </w:rPr>
-        <w:t xml:space="preserve"> of individuals </w:t>
-      </w:r>
-      <w:r>
-        <w:rPr>
-          <w:color w:val="000000" w:themeColor="text1"/>
-        </w:rPr>
-        <w:t xml:space="preserve">with obesity </w:t>
-      </w:r>
-      <w:r>
-        <w:rPr>
-          <w:color w:val="000000" w:themeColor="text1"/>
-        </w:rPr>
         <w:t>routinely taking</w:t>
       </w:r>
       <w:r>
@@ -15792,9 +15862,8 @@
         </w:rPr>
         <w:t xml:space="preserve">. </w:t>
       </w:r>
-      <w:bookmarkStart w:id="57" w:name="_GoBack"/>
-      <w:commentRangeStart w:id="58"/>
-      <w:del w:id="59" w:author="Microsoft Office User" w:date="2017-12-14T15:00:00Z">
+      <w:commentRangeStart w:id="68"/>
+      <w:del w:id="69" w:author="Microsoft Office User" w:date="2017-12-14T15:00:00Z">
         <w:r>
           <w:rPr>
             <w:color w:val="000000" w:themeColor="text1"/>
@@ -15802,8 +15871,7 @@
           <w:delText>The data presented here</w:delText>
         </w:r>
       </w:del>
-      <w:bookmarkEnd w:id="57"/>
-      <w:ins w:id="60" w:author="Microsoft Office User" w:date="2017-12-14T15:03:00Z">
+      <w:ins w:id="70" w:author="Microsoft Office User" w:date="2017-12-14T15:03:00Z">
         <w:r>
           <w:rPr>
             <w:color w:val="000000" w:themeColor="text1"/>
@@ -15811,7 +15879,7 @@
           <w:t>This paper is</w:t>
         </w:r>
       </w:ins>
-      <w:ins w:id="61" w:author="Microsoft Office User" w:date="2017-12-14T15:00:00Z">
+      <w:ins w:id="71" w:author="Microsoft Office User" w:date="2017-12-14T15:00:00Z">
         <w:r>
           <w:rPr>
             <w:color w:val="000000" w:themeColor="text1"/>
@@ -15825,7 +15893,7 @@
         </w:rPr>
         <w:t xml:space="preserve"> show that </w:t>
       </w:r>
-      <w:del w:id="62" w:author="Microsoft Office User" w:date="2017-12-14T15:01:00Z">
+      <w:del w:id="72" w:author="Microsoft Office User" w:date="2017-12-14T15:01:00Z">
         <w:r>
           <w:rPr>
             <w:color w:val="000000" w:themeColor="text1"/>
@@ -15845,7 +15913,7 @@
           <w:delText xml:space="preserve">e state </w:delText>
         </w:r>
       </w:del>
-      <w:ins w:id="63" w:author="Microsoft Office User" w:date="2017-12-14T15:01:00Z">
+      <w:ins w:id="73" w:author="Microsoft Office User" w:date="2017-12-14T15:01:00Z">
         <w:r>
           <w:rPr>
             <w:color w:val="000000" w:themeColor="text1"/>
@@ -15955,12 +16023,12 @@
         </w:rPr>
         <w:t>.</w:t>
       </w:r>
-      <w:commentRangeEnd w:id="58"/>
+      <w:commentRangeEnd w:id="68"/>
       <w:r>
         <w:rPr>
           <w:rStyle w:val="CommentReference"/>
         </w:rPr>
-        <w:commentReference w:id="58"/>
+        <w:commentReference w:id="68"/>
       </w:r>
     </w:p>
     <w:p>
@@ -16323,7 +16391,15 @@
           <w:rFonts w:ascii="Calibri" w:eastAsia="Times New Roman" w:hAnsi="Calibri" w:cs="Times New Roman"/>
           <w:noProof/>
         </w:rPr>
-        <w:t xml:space="preserve"> National Ambulatory Medical Care Survey : 2007 Summary. 2010.</w:t>
+        <w:t xml:space="preserve"> National Ambulatory Medical Care Survey : 2007 </w:t>
+      </w:r>
+      <w:r>
+        <w:rPr>
+          <w:rFonts w:ascii="Calibri" w:eastAsia="Times New Roman" w:hAnsi="Calibri" w:cs="Times New Roman"/>
+          <w:noProof/>
+        </w:rPr>
+        <w:lastRenderedPageBreak/>
+        <w:t>Summary. 2010.</w:t>
       </w:r>
     </w:p>
     <w:p>
@@ -16379,15 +16455,7 @@
           <w:noProof/>
         </w:rPr>
         <w:tab/>
-        <w:t xml:space="preserve">Bagdadea JD, Bierman EL, Porte D, Ii JR, Nih W, Presented GF-. The Significance of Basal </w:t>
-      </w:r>
-      <w:r>
-        <w:rPr>
-          <w:rFonts w:ascii="Calibri" w:eastAsia="Times New Roman" w:hAnsi="Calibri" w:cs="Times New Roman"/>
-          <w:noProof/>
-        </w:rPr>
-        <w:lastRenderedPageBreak/>
-        <w:t>Insulin Levels in the Evaluation of the Insulin Response to Glucose in Diabetic and Nondiabetic Subjects. 1967;46.</w:t>
+        <w:t>Bagdadea JD, Bierman EL, Porte D, Ii JR, Nih W, Presented GF-. The Significance of Basal Insulin Levels in the Evaluation of the Insulin Response to Glucose in Diabetic and Nondiabetic Subjects. 1967;46.</w:t>
       </w:r>
     </w:p>
     <w:p>
@@ -16989,6 +17057,7 @@
           <w:rFonts w:ascii="Calibri" w:eastAsia="Times New Roman" w:hAnsi="Calibri" w:cs="Times New Roman"/>
           <w:noProof/>
         </w:rPr>
+        <w:lastRenderedPageBreak/>
         <w:t xml:space="preserve">21. </w:t>
       </w:r>
       <w:r>
@@ -17041,15 +17110,7 @@
           <w:noProof/>
         </w:rPr>
         <w:tab/>
-        <w:t xml:space="preserve">Shen Y, Roh HC, Kumari M, Rosen ED. Adipocyte glucocorticoid receptor is important in </w:t>
-      </w:r>
-      <w:r>
-        <w:rPr>
-          <w:rFonts w:ascii="Calibri" w:eastAsia="Times New Roman" w:hAnsi="Calibri" w:cs="Times New Roman"/>
-          <w:noProof/>
-        </w:rPr>
-        <w:lastRenderedPageBreak/>
-        <w:t xml:space="preserve">lipolysis and insulin resistance due to exogenous steroids , but not insulin resistance caused by high fat feeding. </w:t>
+        <w:t xml:space="preserve">Shen Y, Roh HC, Kumari M, Rosen ED. Adipocyte glucocorticoid receptor is important in lipolysis and insulin resistance due to exogenous steroids , but not insulin resistance caused by high fat feeding. </w:t>
       </w:r>
       <w:r>
         <w:rPr>
@@ -17831,7 +17892,15 @@
           <w:rFonts w:ascii="Calibri" w:eastAsia="Times New Roman" w:hAnsi="Calibri" w:cs="Times New Roman"/>
           <w:noProof/>
         </w:rPr>
-        <w:t xml:space="preserve"> Consumption of a high-fat diet rapidly exacerbates the development of fatty liver disease that occurs with chronically elevated glucocorticoids. </w:t>
+        <w:t xml:space="preserve"> Consumption of a high-fat diet rapidly exacerbates the development of fatty liver disease that occurs with chronically elevated </w:t>
+      </w:r>
+      <w:r>
+        <w:rPr>
+          <w:rFonts w:ascii="Calibri" w:eastAsia="Times New Roman" w:hAnsi="Calibri" w:cs="Times New Roman"/>
+          <w:noProof/>
+        </w:rPr>
+        <w:lastRenderedPageBreak/>
+        <w:t xml:space="preserve">glucocorticoids. </w:t>
       </w:r>
       <w:r>
         <w:rPr>
@@ -17903,15 +17972,7 @@
           <w:noProof/>
         </w:rPr>
         <w:tab/>
-        <w:t xml:space="preserve">Nurjhan N, Campbell PJ, Kennedy FP, Miles JM, Gerich JE. Insulin Dose-Response </w:t>
-      </w:r>
-      <w:r>
-        <w:rPr>
-          <w:rFonts w:ascii="Calibri" w:eastAsia="Times New Roman" w:hAnsi="Calibri" w:cs="Times New Roman"/>
-          <w:noProof/>
-        </w:rPr>
-        <w:lastRenderedPageBreak/>
-        <w:t>Characteristics for Suppression of Glycerol Release and Conversion to Glucose in Humans. 1986;35:1326–1331.</w:t>
+        <w:t>Nurjhan N, Campbell PJ, Kennedy FP, Miles JM, Gerich JE. Insulin Dose-Response Characteristics for Suppression of Glycerol Release and Conversion to Glucose in Humans. 1986;35:1326–1331.</w:t>
       </w:r>
     </w:p>
     <w:p>
@@ -18326,7 +18387,7 @@
       </w:r>
     </w:p>
   </w:comment>
-  <w:comment w:id="58" w:author="Microsoft Office User" w:date="2017-12-18T09:55:00Z" w:initials="Office">
+  <w:comment w:id="68" w:author="Microsoft Office User" w:date="2017-12-18T09:55:00Z" w:initials="Office">
     <w:p>
       <w:pPr>
         <w:pStyle w:val="CommentText"/>
@@ -18417,7 +18478,7 @@
         <w:noProof/>
         <w:color w:val="5B9BD5" w:themeColor="accent1"/>
       </w:rPr>
-      <w:t>19</w:t>
+      <w:t>17</w:t>
     </w:r>
     <w:r>
       <w:rPr>
@@ -20079,7 +20140,7 @@
 </file>
 
 <file path=customXml/itemProps1.xml><?xml version="1.0" encoding="utf-8"?>
-<ds:datastoreItem xmlns:ds="http://schemas.openxmlformats.org/officeDocument/2006/customXml" ds:itemID="{98E09A69-70B3-AC4A-95BF-D97B0AA7400D}">
+<ds:datastoreItem xmlns:ds="http://schemas.openxmlformats.org/officeDocument/2006/customXml" ds:itemID="{1D93EB12-5BD5-3042-86A1-9438ED3D00CE}">
   <ds:schemaRefs>
     <ds:schemaRef ds:uri="http://schemas.openxmlformats.org/officeDocument/2006/bibliography"/>
   </ds:schemaRefs>

</xml_diff>

<commit_message>
addressed caveat of focussing on adipose in discussion
</commit_message>
<xml_diff>
--- a/manuscript/Obesity-Glucocorticoids/Harvey-GlucocorticoidsandObesity-MainDocument.docx
+++ b/manuscript/Obesity-Glucocorticoids/Harvey-GlucocorticoidsandObesity-MainDocument.docx
@@ -75,15 +75,7 @@
         <w:t>2,3</w:t>
       </w:r>
       <w:r>
-        <w:t xml:space="preserve">, </w:t>
-      </w:r>
-      <w:proofErr w:type="spellStart"/>
-      <w:r>
-        <w:t>JeAnna</w:t>
-      </w:r>
-      <w:proofErr w:type="spellEnd"/>
-      <w:r>
-        <w:t xml:space="preserve"> R. Redd</w:t>
+        <w:t>, JeAnna R. Redd</w:t>
       </w:r>
       <w:r>
         <w:rPr>
@@ -92,15 +84,7 @@
         <w:t>1,2</w:t>
       </w:r>
       <w:r>
-        <w:t xml:space="preserve">, </w:t>
-      </w:r>
-      <w:proofErr w:type="spellStart"/>
-      <w:r>
-        <w:t>Quynh</w:t>
-      </w:r>
-      <w:proofErr w:type="spellEnd"/>
-      <w:r>
-        <w:t xml:space="preserve"> T. Tran</w:t>
+        <w:t>, Quynh T. Tran</w:t>
       </w:r>
       <w:r>
         <w:rPr>
@@ -109,15 +93,7 @@
         <w:t>4</w:t>
       </w:r>
       <w:r>
-        <w:t xml:space="preserve">, </w:t>
-      </w:r>
-      <w:proofErr w:type="spellStart"/>
-      <w:r>
-        <w:t>Irit</w:t>
-      </w:r>
-      <w:proofErr w:type="spellEnd"/>
-      <w:r>
-        <w:t xml:space="preserve"> Hochberg</w:t>
+        <w:t>, Irit Hochberg</w:t>
       </w:r>
       <w:r>
         <w:rPr>
@@ -251,13 +227,8 @@
       <w:r>
         <w:t xml:space="preserve">Institute of Endocrinology, Diabetes and Metabolism, </w:t>
       </w:r>
-      <w:proofErr w:type="spellStart"/>
-      <w:r>
-        <w:t>Rambam</w:t>
-      </w:r>
-      <w:proofErr w:type="spellEnd"/>
-      <w:r>
-        <w:t xml:space="preserve"> </w:t>
+      <w:r>
+        <w:t xml:space="preserve">Rambam </w:t>
       </w:r>
       <w:r>
         <w:t>Health Care Campus</w:t>
@@ -574,63 +545,7 @@
         <w:t>Author contributions:</w:t>
       </w:r>
       <w:r>
-        <w:t xml:space="preserve"> D.B. acquired funding. D.B., </w:t>
-      </w:r>
-      <w:proofErr w:type="spellStart"/>
-      <w:r>
-        <w:t>I.Ha</w:t>
-      </w:r>
-      <w:proofErr w:type="spellEnd"/>
-      <w:r>
-        <w:t xml:space="preserve">. and </w:t>
-      </w:r>
-      <w:proofErr w:type="spellStart"/>
-      <w:r>
-        <w:t>I.Ho</w:t>
-      </w:r>
-      <w:proofErr w:type="spellEnd"/>
-      <w:r>
-        <w:t xml:space="preserve">. were responsible for conceptualizing the study. D.B., </w:t>
-      </w:r>
-      <w:proofErr w:type="spellStart"/>
-      <w:r>
-        <w:t>I.Ha</w:t>
-      </w:r>
-      <w:proofErr w:type="spellEnd"/>
-      <w:r>
-        <w:t xml:space="preserve">. and N.Q. designed the experiments. </w:t>
-      </w:r>
-      <w:proofErr w:type="spellStart"/>
-      <w:r>
-        <w:t>I.Ha</w:t>
-      </w:r>
-      <w:proofErr w:type="spellEnd"/>
-      <w:r>
-        <w:t xml:space="preserve">. performed all cell experiments. </w:t>
-      </w:r>
-      <w:proofErr w:type="spellStart"/>
-      <w:r>
-        <w:t>I.Ha</w:t>
-      </w:r>
-      <w:proofErr w:type="spellEnd"/>
-      <w:r>
-        <w:t xml:space="preserve">., E.S. and J.R. performed mouse experiments. D.B. and Q.T. performed statistical analyses. </w:t>
-      </w:r>
-      <w:proofErr w:type="spellStart"/>
-      <w:r>
-        <w:t>I.Ha</w:t>
-      </w:r>
-      <w:proofErr w:type="spellEnd"/>
-      <w:r>
-        <w:t xml:space="preserve">. wrote the manuscript. </w:t>
-      </w:r>
-      <w:proofErr w:type="spellStart"/>
-      <w:r>
-        <w:t>I.Ha</w:t>
-      </w:r>
-      <w:proofErr w:type="spellEnd"/>
-      <w:r>
-        <w:t>. and D.B. edited and reviewed the manuscript. All authors were involved in discussions. This manuscript has been approved by all authors.</w:t>
+        <w:t xml:space="preserve"> D.B. acquired funding. D.B., I.Ha. and I.Ho. were responsible for conceptualizing the study. D.B., I.Ha. and N.Q. designed the experiments. I.Ha. performed all cell experiments. I.Ha., E.S. and J.R. performed mouse experiments. D.B. and Q.T. performed statistical analyses. I.Ha. wrote the manuscript. I.Ha. and D.B. edited and reviewed the manuscript. All authors were involved in discussions. This manuscript has been approved by all authors.</w:t>
       </w:r>
     </w:p>
     <w:p>
@@ -832,23 +747,7 @@
           <w:bCs/>
           <w:color w:val="000000" w:themeColor="text1"/>
         </w:rPr>
-        <w:t xml:space="preserve">We show that the adipocyte </w:t>
-      </w:r>
-      <w:proofErr w:type="spellStart"/>
-      <w:r>
-        <w:rPr>
-          <w:bCs/>
-          <w:color w:val="000000" w:themeColor="text1"/>
-        </w:rPr>
-        <w:t>lipolytic</w:t>
-      </w:r>
-      <w:proofErr w:type="spellEnd"/>
-      <w:r>
-        <w:rPr>
-          <w:bCs/>
-          <w:color w:val="000000" w:themeColor="text1"/>
-        </w:rPr>
-        <w:t xml:space="preserve"> gene ATGL/Pnpla2 is synergistically activated by obesity and glucocorticoids.</w:t>
+        <w:t>We show that the adipocyte lipolytic gene ATGL/Pnpla2 is synergistically activated by obesity and glucocorticoids.</w:t>
       </w:r>
     </w:p>
     <w:p>
@@ -1008,35 +907,13 @@
         <w:rPr>
           <w:color w:val="000000" w:themeColor="text1"/>
         </w:rPr>
-        <w:t xml:space="preserve">Patients undergoing </w:t>
-      </w:r>
-      <w:proofErr w:type="spellStart"/>
-      <w:r>
-        <w:rPr>
-          <w:color w:val="000000" w:themeColor="text1"/>
-        </w:rPr>
-        <w:t>transsphenoidal</w:t>
-      </w:r>
-      <w:proofErr w:type="spellEnd"/>
-      <w:r>
-        <w:rPr>
-          <w:color w:val="000000" w:themeColor="text1"/>
-        </w:rPr>
-        <w:t xml:space="preserve"> </w:t>
-      </w:r>
-      <w:proofErr w:type="spellStart"/>
-      <w:r>
-        <w:rPr>
-          <w:color w:val="000000" w:themeColor="text1"/>
-        </w:rPr>
-        <w:t>adenomectomy</w:t>
-      </w:r>
-      <w:proofErr w:type="spellEnd"/>
-      <w:r>
-        <w:rPr>
-          <w:color w:val="000000" w:themeColor="text1"/>
-        </w:rPr>
-        <w:t xml:space="preserve"> </w:t>
+        <w:t xml:space="preserve">Patients undergoing transsphenoidal </w:t>
+      </w:r>
+      <w:r>
+        <w:rPr>
+          <w:color w:val="000000" w:themeColor="text1"/>
+        </w:rPr>
+        <w:t xml:space="preserve">adenomectomy </w:t>
       </w:r>
       <w:r>
         <w:rPr>
@@ -2427,14 +2304,7 @@
         <w:rPr>
           <w:color w:val="000000" w:themeColor="text1"/>
         </w:rPr>
-        <w:t xml:space="preserve"> undergoing </w:t>
-      </w:r>
-      <w:proofErr w:type="spellStart"/>
-      <w:r>
-        <w:rPr>
-          <w:color w:val="000000" w:themeColor="text1"/>
-        </w:rPr>
-        <w:t>trans</w:t>
+        <w:t xml:space="preserve"> undergoing trans</w:t>
       </w:r>
       <w:r>
         <w:rPr>
@@ -2446,23 +2316,8 @@
         <w:rPr>
           <w:color w:val="000000" w:themeColor="text1"/>
         </w:rPr>
-        <w:t>phenoidal</w:t>
-      </w:r>
-      <w:proofErr w:type="spellEnd"/>
-      <w:r>
-        <w:rPr>
-          <w:color w:val="000000" w:themeColor="text1"/>
-        </w:rPr>
-        <w:t xml:space="preserve"> </w:t>
-      </w:r>
-      <w:proofErr w:type="spellStart"/>
-      <w:r>
-        <w:rPr>
-          <w:color w:val="000000" w:themeColor="text1"/>
-        </w:rPr>
-        <w:t>adenomectomy</w:t>
-      </w:r>
-      <w:proofErr w:type="spellEnd"/>
+        <w:t>phenoidal adenomectomy</w:t>
+      </w:r>
       <w:r>
         <w:rPr>
           <w:color w:val="000000" w:themeColor="text1"/>
@@ -2843,25 +2698,7 @@
           <w:color w:val="000000" w:themeColor="text1"/>
           <w:shd w:val="clear" w:color="auto" w:fill="FFFFFF"/>
         </w:rPr>
-        <w:t xml:space="preserve">; 5L0D </w:t>
-      </w:r>
-      <w:proofErr w:type="spellStart"/>
-      <w:r>
-        <w:rPr>
-          <w:rFonts w:eastAsia="Times New Roman" w:cs="Times New Roman"/>
-          <w:color w:val="000000" w:themeColor="text1"/>
-          <w:shd w:val="clear" w:color="auto" w:fill="FFFFFF"/>
-        </w:rPr>
-        <w:t>LabDiet</w:t>
-      </w:r>
-      <w:proofErr w:type="spellEnd"/>
-      <w:r>
-        <w:rPr>
-          <w:rFonts w:eastAsia="Times New Roman" w:cs="Times New Roman"/>
-          <w:color w:val="000000" w:themeColor="text1"/>
-          <w:shd w:val="clear" w:color="auto" w:fill="FFFFFF"/>
-        </w:rPr>
-        <w:t>; 13% fat; 57% carbohydrate; 30% protein</w:t>
+        <w:t>; 5L0D LabDiet; 13% fat; 57% carbohydrate; 30% protein</w:t>
       </w:r>
       <w:r>
         <w:rPr>
@@ -3804,7 +3641,6 @@
         </w:rPr>
         <w:t xml:space="preserve"> </w:t>
       </w:r>
-      <w:proofErr w:type="spellStart"/>
       <w:r>
         <w:rPr>
           <w:rFonts w:eastAsia="Times New Roman" w:cs="Times New Roman"/>
@@ -3819,16 +3655,7 @@
           <w:color w:val="000000" w:themeColor="text1"/>
           <w:shd w:val="clear" w:color="auto" w:fill="FFFFFF"/>
         </w:rPr>
-        <w:t>choMRI</w:t>
-      </w:r>
-      <w:proofErr w:type="spellEnd"/>
-      <w:r>
-        <w:rPr>
-          <w:rFonts w:eastAsia="Times New Roman" w:cs="Times New Roman"/>
-          <w:color w:val="000000" w:themeColor="text1"/>
-          <w:shd w:val="clear" w:color="auto" w:fill="FFFFFF"/>
-        </w:rPr>
-        <w:t xml:space="preserve"> </w:t>
+        <w:t xml:space="preserve">choMRI </w:t>
       </w:r>
       <w:r>
         <w:rPr>
@@ -4080,25 +3907,7 @@
           <w:color w:val="000000" w:themeColor="text1"/>
           <w:shd w:val="clear" w:color="auto" w:fill="FFFFFF"/>
         </w:rPr>
-        <w:t xml:space="preserve"> were dissected and the right inguinal white adipose tissue (</w:t>
-      </w:r>
-      <w:proofErr w:type="spellStart"/>
-      <w:r>
-        <w:rPr>
-          <w:rFonts w:eastAsia="Times New Roman" w:cs="Times New Roman"/>
-          <w:color w:val="000000" w:themeColor="text1"/>
-          <w:shd w:val="clear" w:color="auto" w:fill="FFFFFF"/>
-        </w:rPr>
-        <w:t>iWAT</w:t>
-      </w:r>
-      <w:proofErr w:type="spellEnd"/>
-      <w:r>
-        <w:rPr>
-          <w:rFonts w:eastAsia="Times New Roman" w:cs="Times New Roman"/>
-          <w:color w:val="000000" w:themeColor="text1"/>
-          <w:shd w:val="clear" w:color="auto" w:fill="FFFFFF"/>
-        </w:rPr>
-        <w:t>)</w:t>
+        <w:t xml:space="preserve"> were dissected and the right inguinal white adipose tissue (iWAT)</w:t>
       </w:r>
       <w:r>
         <w:rPr>
@@ -4116,49 +3925,21 @@
         </w:rPr>
         <w:t xml:space="preserve">and </w:t>
       </w:r>
-      <w:proofErr w:type="spellStart"/>
-      <w:r>
-        <w:rPr>
-          <w:rFonts w:eastAsia="Times New Roman" w:cs="Times New Roman"/>
-          <w:color w:val="000000" w:themeColor="text1"/>
-          <w:shd w:val="clear" w:color="auto" w:fill="FFFFFF"/>
-        </w:rPr>
-        <w:t>epididymal</w:t>
-      </w:r>
-      <w:proofErr w:type="spellEnd"/>
-      <w:r>
-        <w:rPr>
-          <w:rFonts w:eastAsia="Times New Roman" w:cs="Times New Roman"/>
-          <w:color w:val="000000" w:themeColor="text1"/>
-          <w:shd w:val="clear" w:color="auto" w:fill="FFFFFF"/>
-        </w:rPr>
-        <w:t xml:space="preserve"> </w:t>
-      </w:r>
-      <w:r>
-        <w:rPr>
-          <w:rFonts w:eastAsia="Times New Roman" w:cs="Times New Roman"/>
-          <w:color w:val="000000" w:themeColor="text1"/>
-          <w:shd w:val="clear" w:color="auto" w:fill="FFFFFF"/>
-        </w:rPr>
-        <w:t>white adipose tissue (</w:t>
-      </w:r>
-      <w:proofErr w:type="spellStart"/>
-      <w:r>
-        <w:rPr>
-          <w:rFonts w:eastAsia="Times New Roman" w:cs="Times New Roman"/>
-          <w:color w:val="000000" w:themeColor="text1"/>
-          <w:shd w:val="clear" w:color="auto" w:fill="FFFFFF"/>
-        </w:rPr>
-        <w:t>eWAT</w:t>
-      </w:r>
-      <w:proofErr w:type="spellEnd"/>
-      <w:r>
-        <w:rPr>
-          <w:rFonts w:eastAsia="Times New Roman" w:cs="Times New Roman"/>
-          <w:color w:val="000000" w:themeColor="text1"/>
-          <w:shd w:val="clear" w:color="auto" w:fill="FFFFFF"/>
-        </w:rPr>
-        <w:t>)</w:t>
+      <w:r>
+        <w:rPr>
+          <w:rFonts w:eastAsia="Times New Roman" w:cs="Times New Roman"/>
+          <w:color w:val="000000" w:themeColor="text1"/>
+          <w:shd w:val="clear" w:color="auto" w:fill="FFFFFF"/>
+        </w:rPr>
+        <w:t xml:space="preserve">epididymal </w:t>
+      </w:r>
+      <w:r>
+        <w:rPr>
+          <w:rFonts w:eastAsia="Times New Roman" w:cs="Times New Roman"/>
+          <w:color w:val="000000" w:themeColor="text1"/>
+          <w:shd w:val="clear" w:color="auto" w:fill="FFFFFF"/>
+        </w:rPr>
+        <w:t>white adipose tissue (eWAT)</w:t>
       </w:r>
       <w:r>
         <w:rPr>
@@ -4408,37 +4189,19 @@
         </w:rPr>
         <w:t xml:space="preserve">Insulin Tolerance Tests and </w:t>
       </w:r>
-      <w:proofErr w:type="spellStart"/>
       <w:r>
         <w:rPr>
           <w:b/>
           <w:color w:val="000000" w:themeColor="text1"/>
         </w:rPr>
-        <w:t>Hyperinsulinemic</w:t>
-      </w:r>
-      <w:proofErr w:type="spellEnd"/>
+        <w:t xml:space="preserve">Hyperinsulinemic </w:t>
+      </w:r>
       <w:r>
         <w:rPr>
           <w:b/>
           <w:color w:val="000000" w:themeColor="text1"/>
         </w:rPr>
-        <w:t xml:space="preserve"> </w:t>
-      </w:r>
-      <w:proofErr w:type="spellStart"/>
-      <w:r>
-        <w:rPr>
-          <w:b/>
-          <w:color w:val="000000" w:themeColor="text1"/>
-        </w:rPr>
-        <w:t>Euglycemic</w:t>
-      </w:r>
-      <w:proofErr w:type="spellEnd"/>
-      <w:r>
-        <w:rPr>
-          <w:b/>
-          <w:color w:val="000000" w:themeColor="text1"/>
-        </w:rPr>
-        <w:t xml:space="preserve"> Clamp Experiments: </w:t>
+        <w:t xml:space="preserve">Euglycemic Clamp Experiments: </w:t>
       </w:r>
       <w:r>
         <w:rPr>
@@ -4571,159 +4334,117 @@
           <w:rFonts w:cs="Times New Roman"/>
           <w:color w:val="000000" w:themeColor="text1"/>
         </w:rPr>
-        <w:t>insulin (</w:t>
-      </w:r>
-      <w:proofErr w:type="spellStart"/>
+        <w:t>insulin (Humulin R, Lilly, Indianapolis, IN, USA)</w:t>
+      </w:r>
+      <w:r>
+        <w:t xml:space="preserve"> </w:t>
+      </w:r>
       <w:r>
         <w:rPr>
           <w:rFonts w:cs="Times New Roman"/>
           <w:color w:val="000000" w:themeColor="text1"/>
         </w:rPr>
-        <w:t>Humulin</w:t>
-      </w:r>
-      <w:proofErr w:type="spellEnd"/>
+        <w:t>as described in</w:t>
+      </w:r>
       <w:r>
         <w:rPr>
           <w:rFonts w:cs="Times New Roman"/>
           <w:color w:val="000000" w:themeColor="text1"/>
         </w:rPr>
-        <w:t xml:space="preserve"> R, Lilly, Indianapolis, IN, USA)</w:t>
-      </w:r>
-      <w:r>
-        <w:t xml:space="preserve"> </w:t>
+        <w:t xml:space="preserve"> figure legend</w:t>
       </w:r>
       <w:r>
         <w:rPr>
           <w:rFonts w:cs="Times New Roman"/>
           <w:color w:val="000000" w:themeColor="text1"/>
         </w:rPr>
-        <w:t>as described in</w:t>
+        <w:t>s</w:t>
       </w:r>
       <w:r>
         <w:rPr>
           <w:rFonts w:cs="Times New Roman"/>
           <w:color w:val="000000" w:themeColor="text1"/>
         </w:rPr>
-        <w:t xml:space="preserve"> figure legend</w:t>
+        <w:t xml:space="preserve">. Blood </w:t>
       </w:r>
       <w:r>
         <w:rPr>
           <w:rFonts w:cs="Times New Roman"/>
           <w:color w:val="000000" w:themeColor="text1"/>
         </w:rPr>
+        <w:t xml:space="preserve">was collected from </w:t>
+      </w:r>
+      <w:r>
+        <w:rPr>
+          <w:rFonts w:cs="Times New Roman"/>
+          <w:color w:val="000000" w:themeColor="text1"/>
+        </w:rPr>
+        <w:t xml:space="preserve">the </w:t>
+      </w:r>
+      <w:r>
+        <w:rPr>
+          <w:rFonts w:cs="Times New Roman"/>
+          <w:color w:val="000000" w:themeColor="text1"/>
+        </w:rPr>
+        <w:t xml:space="preserve">tail and </w:t>
+      </w:r>
+      <w:r>
+        <w:rPr>
+          <w:rFonts w:cs="Times New Roman"/>
+          <w:color w:val="000000" w:themeColor="text1"/>
+        </w:rPr>
+        <w:t>glucose was determined using a One Touch Ultra Glucometer (Lifescan).</w:t>
+      </w:r>
+      <w:r>
+        <w:rPr>
+          <w:color w:val="000000" w:themeColor="text1"/>
+        </w:rPr>
+        <w:t xml:space="preserve"> For the </w:t>
+      </w:r>
+      <w:r>
+        <w:rPr>
+          <w:color w:val="000000" w:themeColor="text1"/>
+        </w:rPr>
+        <w:t>hyper</w:t>
+      </w:r>
+      <w:r>
+        <w:rPr>
+          <w:color w:val="000000" w:themeColor="text1"/>
+        </w:rPr>
+        <w:t>insulinemic</w:t>
+      </w:r>
+      <w:r>
+        <w:rPr>
+          <w:color w:val="000000" w:themeColor="text1"/>
+        </w:rPr>
+        <w:t xml:space="preserve"> </w:t>
+      </w:r>
+      <w:r>
+        <w:rPr>
+          <w:color w:val="000000" w:themeColor="text1"/>
+        </w:rPr>
+        <w:t>euglycemic clamp</w:t>
+      </w:r>
+      <w:r>
+        <w:rPr>
+          <w:color w:val="000000" w:themeColor="text1"/>
+        </w:rPr>
+        <w:t xml:space="preserve"> </w:t>
+      </w:r>
+      <w:r>
+        <w:rPr>
+          <w:color w:val="000000" w:themeColor="text1"/>
+        </w:rPr>
+        <w:t>experiment</w:t>
+      </w:r>
+      <w:r>
+        <w:rPr>
+          <w:color w:val="000000" w:themeColor="text1"/>
+        </w:rPr>
         <w:t>s</w:t>
       </w:r>
       <w:r>
         <w:rPr>
-          <w:rFonts w:cs="Times New Roman"/>
-          <w:color w:val="000000" w:themeColor="text1"/>
-        </w:rPr>
-        <w:t xml:space="preserve">. Blood </w:t>
-      </w:r>
-      <w:r>
-        <w:rPr>
-          <w:rFonts w:cs="Times New Roman"/>
-          <w:color w:val="000000" w:themeColor="text1"/>
-        </w:rPr>
-        <w:t xml:space="preserve">was collected from </w:t>
-      </w:r>
-      <w:r>
-        <w:rPr>
-          <w:rFonts w:cs="Times New Roman"/>
-          <w:color w:val="000000" w:themeColor="text1"/>
-        </w:rPr>
-        <w:t xml:space="preserve">the </w:t>
-      </w:r>
-      <w:r>
-        <w:rPr>
-          <w:rFonts w:cs="Times New Roman"/>
-          <w:color w:val="000000" w:themeColor="text1"/>
-        </w:rPr>
-        <w:t xml:space="preserve">tail and </w:t>
-      </w:r>
-      <w:r>
-        <w:rPr>
-          <w:rFonts w:cs="Times New Roman"/>
-          <w:color w:val="000000" w:themeColor="text1"/>
-        </w:rPr>
-        <w:t>glucose was determined using a One Touch Ultra Glucometer (</w:t>
-      </w:r>
-      <w:proofErr w:type="spellStart"/>
-      <w:r>
-        <w:rPr>
-          <w:rFonts w:cs="Times New Roman"/>
-          <w:color w:val="000000" w:themeColor="text1"/>
-        </w:rPr>
-        <w:t>Lifescan</w:t>
-      </w:r>
-      <w:proofErr w:type="spellEnd"/>
-      <w:r>
-        <w:rPr>
-          <w:rFonts w:cs="Times New Roman"/>
-          <w:color w:val="000000" w:themeColor="text1"/>
-        </w:rPr>
-        <w:t>).</w:t>
-      </w:r>
-      <w:r>
-        <w:rPr>
-          <w:color w:val="000000" w:themeColor="text1"/>
-        </w:rPr>
-        <w:t xml:space="preserve"> For the </w:t>
-      </w:r>
-      <w:proofErr w:type="spellStart"/>
-      <w:r>
-        <w:rPr>
-          <w:color w:val="000000" w:themeColor="text1"/>
-        </w:rPr>
-        <w:t>hyper</w:t>
-      </w:r>
-      <w:r>
-        <w:rPr>
-          <w:color w:val="000000" w:themeColor="text1"/>
-        </w:rPr>
-        <w:t>insulinemic</w:t>
-      </w:r>
-      <w:proofErr w:type="spellEnd"/>
-      <w:r>
-        <w:rPr>
-          <w:color w:val="000000" w:themeColor="text1"/>
-        </w:rPr>
-        <w:t xml:space="preserve"> </w:t>
-      </w:r>
-      <w:proofErr w:type="spellStart"/>
-      <w:r>
-        <w:rPr>
-          <w:color w:val="000000" w:themeColor="text1"/>
-        </w:rPr>
-        <w:t>euglycemic</w:t>
-      </w:r>
-      <w:proofErr w:type="spellEnd"/>
-      <w:r>
-        <w:rPr>
-          <w:color w:val="000000" w:themeColor="text1"/>
-        </w:rPr>
-        <w:t xml:space="preserve"> clamp</w:t>
-      </w:r>
-      <w:r>
-        <w:rPr>
-          <w:color w:val="000000" w:themeColor="text1"/>
-        </w:rPr>
-        <w:t xml:space="preserve"> </w:t>
-      </w:r>
-      <w:r>
-        <w:rPr>
-          <w:color w:val="000000" w:themeColor="text1"/>
-        </w:rPr>
-        <w:t>experiment</w:t>
-      </w:r>
-      <w:r>
-        <w:rPr>
-          <w:color w:val="000000" w:themeColor="text1"/>
-        </w:rPr>
-        <w:t>s</w:t>
-      </w:r>
-      <w:r>
-        <w:rPr>
           <w:color w:val="000000" w:themeColor="text1"/>
         </w:rPr>
         <w:t>,</w:t>
@@ -5039,141 +4760,68 @@
         </w:rPr>
         <w:t xml:space="preserve">five </w:t>
       </w:r>
-      <w:proofErr w:type="gramStart"/>
       <w:r>
         <w:rPr>
           <w:rFonts w:ascii="Calibri" w:hAnsi="Calibri" w:cs="Arial"/>
           <w:color w:val="000000" w:themeColor="text1"/>
         </w:rPr>
-        <w:t>hour</w:t>
-      </w:r>
-      <w:proofErr w:type="gramEnd"/>
+        <w:t xml:space="preserve">hour fast, the insulin clamp was </w:t>
+      </w:r>
       <w:r>
         <w:rPr>
           <w:rFonts w:ascii="Calibri" w:hAnsi="Calibri" w:cs="Arial"/>
           <w:color w:val="000000" w:themeColor="text1"/>
         </w:rPr>
-        <w:t xml:space="preserve"> fast, the insulin clamp was </w:t>
+        <w:t>initiated</w:t>
       </w:r>
       <w:r>
         <w:rPr>
           <w:rFonts w:ascii="Calibri" w:hAnsi="Calibri" w:cs="Arial"/>
           <w:color w:val="000000" w:themeColor="text1"/>
         </w:rPr>
-        <w:t>initiated</w:t>
+        <w:t xml:space="preserve"> at t = 0</w:t>
       </w:r>
       <w:r>
         <w:rPr>
           <w:rFonts w:ascii="Calibri" w:hAnsi="Calibri" w:cs="Arial"/>
           <w:color w:val="000000" w:themeColor="text1"/>
         </w:rPr>
-        <w:t xml:space="preserve"> at t = 0</w:t>
+        <w:t>,</w:t>
       </w:r>
       <w:r>
         <w:rPr>
           <w:rFonts w:ascii="Calibri" w:hAnsi="Calibri" w:cs="Arial"/>
           <w:color w:val="000000" w:themeColor="text1"/>
         </w:rPr>
-        <w:t>,</w:t>
+        <w:t xml:space="preserve"> with a prime-continuous infusion (</w:t>
       </w:r>
       <w:r>
         <w:rPr>
           <w:rFonts w:ascii="Calibri" w:hAnsi="Calibri" w:cs="Arial"/>
           <w:color w:val="000000" w:themeColor="text1"/>
         </w:rPr>
-        <w:t xml:space="preserve"> with a prime-continuous infusion (</w:t>
+        <w:t>40</w:t>
       </w:r>
       <w:r>
         <w:rPr>
           <w:rFonts w:ascii="Calibri" w:hAnsi="Calibri" w:cs="Arial"/>
           <w:color w:val="000000" w:themeColor="text1"/>
         </w:rPr>
-        <w:t>40</w:t>
+        <w:t xml:space="preserve"> mU/kg bolus, followed by </w:t>
       </w:r>
       <w:r>
         <w:rPr>
           <w:rFonts w:ascii="Calibri" w:hAnsi="Calibri" w:cs="Arial"/>
           <w:color w:val="000000" w:themeColor="text1"/>
         </w:rPr>
-        <w:t xml:space="preserve"> </w:t>
-      </w:r>
-      <w:proofErr w:type="spellStart"/>
+        <w:t>8.0</w:t>
+      </w:r>
       <w:r>
         <w:rPr>
           <w:rFonts w:ascii="Calibri" w:hAnsi="Calibri" w:cs="Arial"/>
           <w:color w:val="000000" w:themeColor="text1"/>
         </w:rPr>
-        <w:t>mU</w:t>
-      </w:r>
-      <w:proofErr w:type="spellEnd"/>
-      <w:r>
-        <w:rPr>
-          <w:rFonts w:ascii="Calibri" w:hAnsi="Calibri" w:cs="Arial"/>
-          <w:color w:val="000000" w:themeColor="text1"/>
-        </w:rPr>
-        <w:t xml:space="preserve">/kg bolus, followed by </w:t>
-      </w:r>
-      <w:r>
-        <w:rPr>
-          <w:rFonts w:ascii="Calibri" w:hAnsi="Calibri" w:cs="Arial"/>
-          <w:color w:val="000000" w:themeColor="text1"/>
-        </w:rPr>
-        <w:t>8.0</w:t>
-      </w:r>
-      <w:r>
-        <w:rPr>
-          <w:rFonts w:ascii="Calibri" w:hAnsi="Calibri" w:cs="Arial"/>
-          <w:color w:val="000000" w:themeColor="text1"/>
-        </w:rPr>
-        <w:t xml:space="preserve"> </w:t>
-      </w:r>
-      <w:proofErr w:type="spellStart"/>
-      <w:r>
-        <w:rPr>
-          <w:rFonts w:ascii="Calibri" w:hAnsi="Calibri" w:cs="Arial"/>
-          <w:color w:val="000000" w:themeColor="text1"/>
-        </w:rPr>
-        <w:t>mU</w:t>
-      </w:r>
-      <w:proofErr w:type="spellEnd"/>
-      <w:r>
-        <w:rPr>
-          <w:rFonts w:ascii="Calibri" w:hAnsi="Calibri" w:cs="Arial"/>
-          <w:color w:val="000000" w:themeColor="text1"/>
-        </w:rPr>
-        <w:t xml:space="preserve">/kg/min) of human insulin (Novo Nordisk). </w:t>
-      </w:r>
-      <w:proofErr w:type="spellStart"/>
-      <w:r>
-        <w:rPr>
-          <w:rFonts w:ascii="Calibri" w:hAnsi="Calibri" w:cs="Arial"/>
-          <w:color w:val="000000" w:themeColor="text1"/>
-        </w:rPr>
-        <w:t>Euglycemia</w:t>
-      </w:r>
-      <w:proofErr w:type="spellEnd"/>
-      <w:r>
-        <w:rPr>
-          <w:rFonts w:ascii="Calibri" w:hAnsi="Calibri" w:cs="Arial"/>
-          <w:color w:val="000000" w:themeColor="text1"/>
-        </w:rPr>
-        <w:t xml:space="preserve"> (120~130 mg/</w:t>
-      </w:r>
-      <w:proofErr w:type="spellStart"/>
-      <w:r>
-        <w:rPr>
-          <w:rFonts w:ascii="Calibri" w:hAnsi="Calibri" w:cs="Arial"/>
-          <w:color w:val="000000" w:themeColor="text1"/>
-        </w:rPr>
-        <w:t>dL</w:t>
-      </w:r>
-      <w:proofErr w:type="spellEnd"/>
-      <w:r>
-        <w:rPr>
-          <w:rFonts w:ascii="Calibri" w:hAnsi="Calibri" w:cs="Arial"/>
-          <w:color w:val="000000" w:themeColor="text1"/>
-        </w:rPr>
-        <w:t>) was maintained during the clamp by measuring blood glucose every 10 min and infusing 50% glucose at variable rates</w:t>
+        <w:t xml:space="preserve"> mU/kg/min) of human insulin (Novo Nordisk). Euglycemia (120~130 mg/dL) was maintained during the clamp by measuring blood glucose every 10 min and infusing 50% glucose at variable rates</w:t>
       </w:r>
       <w:r>
         <w:rPr>
@@ -5333,94 +4981,37 @@
           <w:rFonts w:ascii="Calibri" w:hAnsi="Calibri" w:cs="Arial"/>
           <w:color w:val="000000" w:themeColor="text1"/>
         </w:rPr>
-        <w:t xml:space="preserve">Blood glucose was measured using an </w:t>
-      </w:r>
-      <w:proofErr w:type="spellStart"/>
+        <w:t>Blood glucose was measured using an Accu-Chek glucometer (Roche, Germany). Plasma insulin was measured using the Linco rat/mouse insulin ELISA kits.  For determination of plasma radioactivity of [3-</w:t>
+      </w:r>
       <w:r>
         <w:rPr>
           <w:rFonts w:ascii="Calibri" w:hAnsi="Calibri" w:cs="Arial"/>
           <w:color w:val="000000" w:themeColor="text1"/>
-        </w:rPr>
-        <w:t>Accu-Chek</w:t>
-      </w:r>
-      <w:proofErr w:type="spellEnd"/>
+          <w:vertAlign w:val="superscript"/>
+        </w:rPr>
+        <w:t>3</w:t>
+      </w:r>
       <w:r>
         <w:rPr>
           <w:rFonts w:ascii="Calibri" w:hAnsi="Calibri" w:cs="Arial"/>
           <w:color w:val="000000" w:themeColor="text1"/>
         </w:rPr>
-        <w:t xml:space="preserve"> glucometer (Roche, Germany). Plasma insulin was measured using the </w:t>
-      </w:r>
-      <w:proofErr w:type="spellStart"/>
+        <w:t>H]glucose and [1-</w:t>
+      </w:r>
       <w:r>
         <w:rPr>
           <w:rFonts w:ascii="Calibri" w:hAnsi="Calibri" w:cs="Arial"/>
           <w:color w:val="000000" w:themeColor="text1"/>
-        </w:rPr>
-        <w:t>Linco</w:t>
-      </w:r>
-      <w:proofErr w:type="spellEnd"/>
+          <w:vertAlign w:val="superscript"/>
+        </w:rPr>
+        <w:t>14</w:t>
+      </w:r>
       <w:r>
         <w:rPr>
           <w:rFonts w:ascii="Calibri" w:hAnsi="Calibri" w:cs="Arial"/>
           <w:color w:val="000000" w:themeColor="text1"/>
         </w:rPr>
-        <w:t xml:space="preserve"> rat/mouse insulin ELISA kits.  For determination of plasma radioactivity of [3-</w:t>
-      </w:r>
-      <w:r>
-        <w:rPr>
-          <w:rFonts w:ascii="Calibri" w:hAnsi="Calibri" w:cs="Arial"/>
-          <w:color w:val="000000" w:themeColor="text1"/>
-          <w:vertAlign w:val="superscript"/>
-        </w:rPr>
-        <w:t>3</w:t>
-      </w:r>
-      <w:proofErr w:type="gramStart"/>
-      <w:r>
-        <w:rPr>
-          <w:rFonts w:ascii="Calibri" w:hAnsi="Calibri" w:cs="Arial"/>
-          <w:color w:val="000000" w:themeColor="text1"/>
-        </w:rPr>
-        <w:t>H]glucose</w:t>
-      </w:r>
-      <w:proofErr w:type="gramEnd"/>
-      <w:r>
-        <w:rPr>
-          <w:rFonts w:ascii="Calibri" w:hAnsi="Calibri" w:cs="Arial"/>
-          <w:color w:val="000000" w:themeColor="text1"/>
-        </w:rPr>
-        <w:t xml:space="preserve"> and [1-</w:t>
-      </w:r>
-      <w:r>
-        <w:rPr>
-          <w:rFonts w:ascii="Calibri" w:hAnsi="Calibri" w:cs="Arial"/>
-          <w:color w:val="000000" w:themeColor="text1"/>
-          <w:vertAlign w:val="superscript"/>
-        </w:rPr>
-        <w:t>14</w:t>
-      </w:r>
-      <w:r>
-        <w:rPr>
-          <w:rFonts w:ascii="Calibri" w:hAnsi="Calibri" w:cs="Arial"/>
-          <w:color w:val="000000" w:themeColor="text1"/>
-        </w:rPr>
-        <w:t xml:space="preserve">C]2DG, plasma samples were </w:t>
-      </w:r>
-      <w:proofErr w:type="spellStart"/>
-      <w:r>
-        <w:rPr>
-          <w:rFonts w:ascii="Calibri" w:hAnsi="Calibri" w:cs="Arial"/>
-          <w:color w:val="000000" w:themeColor="text1"/>
-        </w:rPr>
-        <w:t>deproteinized</w:t>
-      </w:r>
-      <w:proofErr w:type="spellEnd"/>
-      <w:r>
-        <w:rPr>
-          <w:rFonts w:ascii="Calibri" w:hAnsi="Calibri" w:cs="Arial"/>
-          <w:color w:val="000000" w:themeColor="text1"/>
-        </w:rPr>
-        <w:t xml:space="preserve"> with ZnSO</w:t>
+        <w:t>C]2DG, plasma samples were deproteinized with ZnSO</w:t>
       </w:r>
       <w:r>
         <w:rPr>
@@ -5686,21 +5277,7 @@
         <w:rPr>
           <w:color w:val="000000" w:themeColor="text1"/>
         </w:rPr>
-        <w:t xml:space="preserve"> (</w:t>
-      </w:r>
-      <w:proofErr w:type="spellStart"/>
-      <w:r>
-        <w:rPr>
-          <w:color w:val="000000" w:themeColor="text1"/>
-        </w:rPr>
-        <w:t>Thermo</w:t>
-      </w:r>
-      <w:proofErr w:type="spellEnd"/>
-      <w:r>
-        <w:rPr>
-          <w:color w:val="000000" w:themeColor="text1"/>
-        </w:rPr>
-        <w:t xml:space="preserve"> Fisher)</w:t>
+        <w:t xml:space="preserve"> (Thermo Fisher)</w:t>
       </w:r>
       <w:r>
         <w:rPr>
@@ -5834,25 +5411,7 @@
           <w:color w:val="000000" w:themeColor="text1"/>
           <w:shd w:val="clear" w:color="auto" w:fill="FFFFFF"/>
         </w:rPr>
-        <w:t>and fatty acids were quantified using the HR Series NEFA-</w:t>
-      </w:r>
-      <w:proofErr w:type="gramStart"/>
-      <w:r>
-        <w:rPr>
-          <w:rFonts w:eastAsia="Times New Roman" w:cs="Arial"/>
-          <w:color w:val="000000" w:themeColor="text1"/>
-          <w:shd w:val="clear" w:color="auto" w:fill="FFFFFF"/>
-        </w:rPr>
-        <w:t>HR(</w:t>
-      </w:r>
-      <w:proofErr w:type="gramEnd"/>
-      <w:r>
-        <w:rPr>
-          <w:rFonts w:eastAsia="Times New Roman" w:cs="Arial"/>
-          <w:color w:val="000000" w:themeColor="text1"/>
-          <w:shd w:val="clear" w:color="auto" w:fill="FFFFFF"/>
-        </w:rPr>
-        <w:t xml:space="preserve">2) kit (Wako Diagnostics), </w:t>
+        <w:t xml:space="preserve">and fatty acids were quantified using the HR Series NEFA-HR(2) kit (Wako Diagnostics), </w:t>
       </w:r>
       <w:r>
         <w:rPr>
@@ -6436,9 +5995,8 @@
           <w:szCs w:val="21"/>
           <w:shd w:val="clear" w:color="auto" w:fill="FFFFFF"/>
         </w:rPr>
-        <w:t xml:space="preserve">50 </w:t>
-      </w:r>
-      <w:proofErr w:type="spellStart"/>
+        <w:t xml:space="preserve">50 mM Tris pH 8, 5 mM EDTA, 30 mM Mannitol, </w:t>
+      </w:r>
       <w:r>
         <w:rPr>
           <w:rFonts w:eastAsia="Times New Roman" w:cs="Times New Roman"/>
@@ -6446,9 +6004,8 @@
           <w:szCs w:val="21"/>
           <w:shd w:val="clear" w:color="auto" w:fill="FFFFFF"/>
         </w:rPr>
-        <w:t>mM</w:t>
-      </w:r>
-      <w:proofErr w:type="spellEnd"/>
+        <w:t xml:space="preserve">protease </w:t>
+      </w:r>
       <w:r>
         <w:rPr>
           <w:rFonts w:eastAsia="Times New Roman" w:cs="Times New Roman"/>
@@ -6456,9 +6013,8 @@
           <w:szCs w:val="21"/>
           <w:shd w:val="clear" w:color="auto" w:fill="FFFFFF"/>
         </w:rPr>
-        <w:t xml:space="preserve"> </w:t>
-      </w:r>
-      <w:proofErr w:type="spellStart"/>
+        <w:t>inhibitor)</w:t>
+      </w:r>
       <w:r>
         <w:rPr>
           <w:rFonts w:eastAsia="Times New Roman" w:cs="Times New Roman"/>
@@ -6466,9 +6022,8 @@
           <w:szCs w:val="21"/>
           <w:shd w:val="clear" w:color="auto" w:fill="FFFFFF"/>
         </w:rPr>
-        <w:t>Tris</w:t>
-      </w:r>
-      <w:proofErr w:type="spellEnd"/>
+        <w:t xml:space="preserve"> </w:t>
+      </w:r>
       <w:r>
         <w:rPr>
           <w:rFonts w:eastAsia="Times New Roman" w:cs="Times New Roman"/>
@@ -6476,9 +6031,8 @@
           <w:szCs w:val="21"/>
           <w:shd w:val="clear" w:color="auto" w:fill="FFFFFF"/>
         </w:rPr>
-        <w:t xml:space="preserve"> pH 8, 5 </w:t>
-      </w:r>
-      <w:proofErr w:type="spellStart"/>
+        <w:t xml:space="preserve">and subjected to </w:t>
+      </w:r>
       <w:r>
         <w:rPr>
           <w:rFonts w:eastAsia="Times New Roman" w:cs="Times New Roman"/>
@@ -6486,9 +6040,8 @@
           <w:szCs w:val="21"/>
           <w:shd w:val="clear" w:color="auto" w:fill="FFFFFF"/>
         </w:rPr>
-        <w:t>mM</w:t>
-      </w:r>
-      <w:proofErr w:type="spellEnd"/>
+        <w:t>three freeze thaw cycles</w:t>
+      </w:r>
       <w:r>
         <w:rPr>
           <w:rFonts w:eastAsia="Times New Roman" w:cs="Times New Roman"/>
@@ -6496,9 +6049,8 @@
           <w:szCs w:val="21"/>
           <w:shd w:val="clear" w:color="auto" w:fill="FFFFFF"/>
         </w:rPr>
-        <w:t xml:space="preserve"> EDTA, 30 </w:t>
-      </w:r>
-      <w:proofErr w:type="spellStart"/>
+        <w:t xml:space="preserve"> with liquid nitrogen, thawed at room temperature</w:t>
+      </w:r>
       <w:r>
         <w:rPr>
           <w:rFonts w:eastAsia="Times New Roman" w:cs="Times New Roman"/>
@@ -6506,9 +6058,8 @@
           <w:szCs w:val="21"/>
           <w:shd w:val="clear" w:color="auto" w:fill="FFFFFF"/>
         </w:rPr>
-        <w:t>mM</w:t>
-      </w:r>
-      <w:proofErr w:type="spellEnd"/>
+        <w:t xml:space="preserve">. Frozen </w:t>
+      </w:r>
       <w:r>
         <w:rPr>
           <w:rFonts w:eastAsia="Times New Roman" w:cs="Times New Roman"/>
@@ -6516,7 +6067,7 @@
           <w:szCs w:val="21"/>
           <w:shd w:val="clear" w:color="auto" w:fill="FFFFFF"/>
         </w:rPr>
-        <w:t xml:space="preserve"> Mannitol, </w:t>
+        <w:t>liver tissue was homogenized using</w:t>
       </w:r>
       <w:r>
         <w:rPr>
@@ -6525,119 +6076,7 @@
           <w:szCs w:val="21"/>
           <w:shd w:val="clear" w:color="auto" w:fill="FFFFFF"/>
         </w:rPr>
-        <w:t xml:space="preserve">protease </w:t>
-      </w:r>
-      <w:r>
-        <w:rPr>
-          <w:rFonts w:eastAsia="Times New Roman" w:cs="Times New Roman"/>
-          <w:color w:val="000000" w:themeColor="text1"/>
-          <w:szCs w:val="21"/>
-          <w:shd w:val="clear" w:color="auto" w:fill="FFFFFF"/>
-        </w:rPr>
-        <w:t>inhibitor)</w:t>
-      </w:r>
-      <w:r>
-        <w:rPr>
-          <w:rFonts w:eastAsia="Times New Roman" w:cs="Times New Roman"/>
-          <w:color w:val="000000" w:themeColor="text1"/>
-          <w:szCs w:val="21"/>
-          <w:shd w:val="clear" w:color="auto" w:fill="FFFFFF"/>
-        </w:rPr>
-        <w:t xml:space="preserve"> </w:t>
-      </w:r>
-      <w:r>
-        <w:rPr>
-          <w:rFonts w:eastAsia="Times New Roman" w:cs="Times New Roman"/>
-          <w:color w:val="000000" w:themeColor="text1"/>
-          <w:szCs w:val="21"/>
-          <w:shd w:val="clear" w:color="auto" w:fill="FFFFFF"/>
-        </w:rPr>
-        <w:t xml:space="preserve">and subjected to </w:t>
-      </w:r>
-      <w:r>
-        <w:rPr>
-          <w:rFonts w:eastAsia="Times New Roman" w:cs="Times New Roman"/>
-          <w:color w:val="000000" w:themeColor="text1"/>
-          <w:szCs w:val="21"/>
-          <w:shd w:val="clear" w:color="auto" w:fill="FFFFFF"/>
-        </w:rPr>
-        <w:t>three freeze thaw cycles</w:t>
-      </w:r>
-      <w:r>
-        <w:rPr>
-          <w:rFonts w:eastAsia="Times New Roman" w:cs="Times New Roman"/>
-          <w:color w:val="000000" w:themeColor="text1"/>
-          <w:szCs w:val="21"/>
-          <w:shd w:val="clear" w:color="auto" w:fill="FFFFFF"/>
-        </w:rPr>
-        <w:t xml:space="preserve"> with liquid nitrogen, thawed at room temperature</w:t>
-      </w:r>
-      <w:r>
-        <w:rPr>
-          <w:rFonts w:eastAsia="Times New Roman" w:cs="Times New Roman"/>
-          <w:color w:val="000000" w:themeColor="text1"/>
-          <w:szCs w:val="21"/>
-          <w:shd w:val="clear" w:color="auto" w:fill="FFFFFF"/>
-        </w:rPr>
-        <w:t xml:space="preserve">. Frozen </w:t>
-      </w:r>
-      <w:r>
-        <w:rPr>
-          <w:rFonts w:eastAsia="Times New Roman" w:cs="Times New Roman"/>
-          <w:color w:val="000000" w:themeColor="text1"/>
-          <w:szCs w:val="21"/>
-          <w:shd w:val="clear" w:color="auto" w:fill="FFFFFF"/>
-        </w:rPr>
-        <w:t>liver tissue was homogenized using</w:t>
-      </w:r>
-      <w:r>
-        <w:rPr>
-          <w:rFonts w:eastAsia="Times New Roman" w:cs="Times New Roman"/>
-          <w:color w:val="000000" w:themeColor="text1"/>
-          <w:szCs w:val="21"/>
-          <w:shd w:val="clear" w:color="auto" w:fill="FFFFFF"/>
-        </w:rPr>
-        <w:t xml:space="preserve"> a </w:t>
-      </w:r>
-      <w:proofErr w:type="spellStart"/>
-      <w:r>
-        <w:rPr>
-          <w:rFonts w:eastAsia="Times New Roman" w:cs="Times New Roman"/>
-          <w:color w:val="000000" w:themeColor="text1"/>
-          <w:szCs w:val="21"/>
-          <w:shd w:val="clear" w:color="auto" w:fill="FFFFFF"/>
-        </w:rPr>
-        <w:t>TissueLyser</w:t>
-      </w:r>
-      <w:proofErr w:type="spellEnd"/>
-      <w:r>
-        <w:rPr>
-          <w:rFonts w:eastAsia="Times New Roman" w:cs="Times New Roman"/>
-          <w:color w:val="000000" w:themeColor="text1"/>
-          <w:szCs w:val="21"/>
-          <w:shd w:val="clear" w:color="auto" w:fill="FFFFFF"/>
-        </w:rPr>
-        <w:t xml:space="preserve"> II (</w:t>
-      </w:r>
-      <w:proofErr w:type="spellStart"/>
-      <w:r>
-        <w:rPr>
-          <w:rFonts w:eastAsia="Times New Roman" w:cs="Times New Roman"/>
-          <w:color w:val="000000" w:themeColor="text1"/>
-          <w:szCs w:val="21"/>
-          <w:shd w:val="clear" w:color="auto" w:fill="FFFFFF"/>
-        </w:rPr>
-        <w:t>Qiagen</w:t>
-      </w:r>
-      <w:proofErr w:type="spellEnd"/>
-      <w:r>
-        <w:rPr>
-          <w:rFonts w:eastAsia="Times New Roman" w:cs="Times New Roman"/>
-          <w:color w:val="000000" w:themeColor="text1"/>
-          <w:szCs w:val="21"/>
-          <w:shd w:val="clear" w:color="auto" w:fill="FFFFFF"/>
-        </w:rPr>
-        <w:t>)</w:t>
+        <w:t xml:space="preserve"> a TissueLyser II (Qiagen)</w:t>
       </w:r>
       <w:r>
         <w:rPr>
@@ -7132,16 +6571,8 @@
         <w:rPr>
           <w:color w:val="000000" w:themeColor="text1"/>
         </w:rPr>
-        <w:t xml:space="preserve"> were lysed in </w:t>
-      </w:r>
-      <w:proofErr w:type="spellStart"/>
-      <w:r>
-        <w:rPr>
-          <w:color w:val="000000" w:themeColor="text1"/>
-        </w:rPr>
-        <w:t>TRIzol</w:t>
-      </w:r>
-      <w:proofErr w:type="spellEnd"/>
+        <w:t xml:space="preserve"> were lysed in TRIzol</w:t>
+      </w:r>
       <w:r>
         <w:rPr>
           <w:color w:val="000000" w:themeColor="text1"/>
@@ -7160,7 +6591,6 @@
         </w:rPr>
         <w:t xml:space="preserve">the </w:t>
       </w:r>
-      <w:proofErr w:type="spellStart"/>
       <w:r>
         <w:rPr>
           <w:rFonts w:eastAsia="Times New Roman" w:cs="Times New Roman"/>
@@ -7168,37 +6598,7 @@
           <w:szCs w:val="21"/>
           <w:shd w:val="clear" w:color="auto" w:fill="FFFFFF"/>
         </w:rPr>
-        <w:t>TissueLyser</w:t>
-      </w:r>
-      <w:proofErr w:type="spellEnd"/>
-      <w:r>
-        <w:rPr>
-          <w:rFonts w:eastAsia="Times New Roman" w:cs="Times New Roman"/>
-          <w:color w:val="000000" w:themeColor="text1"/>
-          <w:szCs w:val="21"/>
-          <w:shd w:val="clear" w:color="auto" w:fill="FFFFFF"/>
-        </w:rPr>
-        <w:t xml:space="preserve"> II, as </w:t>
-      </w:r>
-      <w:proofErr w:type="spellStart"/>
-      <w:r>
-        <w:rPr>
-          <w:rFonts w:eastAsia="Times New Roman" w:cs="Times New Roman"/>
-          <w:color w:val="000000" w:themeColor="text1"/>
-          <w:szCs w:val="21"/>
-          <w:shd w:val="clear" w:color="auto" w:fill="FFFFFF"/>
-        </w:rPr>
-        <w:t>decribed</w:t>
-      </w:r>
-      <w:proofErr w:type="spellEnd"/>
-      <w:r>
-        <w:rPr>
-          <w:rFonts w:eastAsia="Times New Roman" w:cs="Times New Roman"/>
-          <w:color w:val="000000" w:themeColor="text1"/>
-          <w:szCs w:val="21"/>
-          <w:shd w:val="clear" w:color="auto" w:fill="FFFFFF"/>
-        </w:rPr>
-        <w:t xml:space="preserve"> above,</w:t>
+        <w:t>TissueLyser II, as decribed above,</w:t>
       </w:r>
       <w:r>
         <w:rPr>
@@ -7230,224 +6630,182 @@
         </w:rPr>
         <w:t xml:space="preserve"> </w:t>
       </w:r>
-      <w:proofErr w:type="spellStart"/>
       <w:r>
         <w:rPr>
           <w:rFonts w:cs="Times New Roman"/>
           <w:color w:val="000000" w:themeColor="text1"/>
         </w:rPr>
-        <w:t>PureLink</w:t>
-      </w:r>
-      <w:proofErr w:type="spellEnd"/>
+        <w:t>PureLink RNA kit (Life Technologies).</w:t>
+      </w:r>
       <w:r>
         <w:rPr>
           <w:rFonts w:cs="Times New Roman"/>
           <w:color w:val="000000" w:themeColor="text1"/>
         </w:rPr>
-        <w:t xml:space="preserve"> RNA kit (Life Technologies).</w:t>
+        <w:t xml:space="preserve"> cDNA was synthesized from 0.5-1</w:t>
+      </w:r>
+      <w:r>
+        <w:rPr>
+          <w:rFonts w:ascii="Symbol" w:hAnsi="Symbol" w:cs="Times New Roman"/>
+          <w:color w:val="000000" w:themeColor="text1"/>
+        </w:rPr>
+        <w:t></w:t>
       </w:r>
       <w:r>
         <w:rPr>
           <w:rFonts w:cs="Times New Roman"/>
           <w:color w:val="000000" w:themeColor="text1"/>
         </w:rPr>
-        <w:t xml:space="preserve"> cDNA was synthesized from 0.5-1</w:t>
-      </w:r>
-      <w:r>
-        <w:rPr>
-          <w:rFonts w:ascii="Symbol" w:hAnsi="Symbol" w:cs="Times New Roman"/>
-          <w:color w:val="000000" w:themeColor="text1"/>
-        </w:rPr>
-        <w:t></w:t>
+        <w:t>g</w:t>
       </w:r>
       <w:r>
         <w:rPr>
           <w:rFonts w:cs="Times New Roman"/>
           <w:color w:val="000000" w:themeColor="text1"/>
         </w:rPr>
-        <w:t>g</w:t>
+        <w:t xml:space="preserve"> of RNA</w:t>
       </w:r>
       <w:r>
         <w:rPr>
           <w:rFonts w:cs="Times New Roman"/>
           <w:color w:val="000000" w:themeColor="text1"/>
         </w:rPr>
-        <w:t xml:space="preserve"> of RNA</w:t>
+        <w:t xml:space="preserve"> </w:t>
       </w:r>
       <w:r>
         <w:rPr>
           <w:rFonts w:cs="Times New Roman"/>
           <w:color w:val="000000" w:themeColor="text1"/>
         </w:rPr>
-        <w:t xml:space="preserve"> </w:t>
+        <w:t>using the High Capacity Reverse Transcription Kit (Life Technologies).</w:t>
       </w:r>
       <w:r>
         <w:rPr>
           <w:rFonts w:cs="Times New Roman"/>
           <w:color w:val="000000" w:themeColor="text1"/>
         </w:rPr>
-        <w:t>using the High Capacity Reverse Transcription Kit (Life Technologies).</w:t>
+        <w:t xml:space="preserve"> Primers,</w:t>
       </w:r>
       <w:r>
         <w:rPr>
           <w:rFonts w:cs="Times New Roman"/>
           <w:color w:val="000000" w:themeColor="text1"/>
         </w:rPr>
-        <w:t xml:space="preserve"> Primers,</w:t>
+        <w:t xml:space="preserve"> cDNA</w:t>
       </w:r>
       <w:r>
         <w:rPr>
           <w:rFonts w:cs="Times New Roman"/>
           <w:color w:val="000000" w:themeColor="text1"/>
         </w:rPr>
-        <w:t xml:space="preserve"> cDNA</w:t>
+        <w:t xml:space="preserve"> and</w:t>
       </w:r>
       <w:r>
         <w:rPr>
           <w:rFonts w:cs="Times New Roman"/>
           <w:color w:val="000000" w:themeColor="text1"/>
         </w:rPr>
-        <w:t xml:space="preserve"> and</w:t>
+        <w:t xml:space="preserve"> Power SYBR Green PCR Master Mix (Life Technologies)</w:t>
       </w:r>
       <w:r>
         <w:rPr>
           <w:rFonts w:cs="Times New Roman"/>
           <w:color w:val="000000" w:themeColor="text1"/>
         </w:rPr>
-        <w:t xml:space="preserve"> Power SYBR Green PCR Master Mix (Life Technologies)</w:t>
+        <w:t xml:space="preserve"> were combined in accordance with the manufacturer’s guidelines and quantitative real-time PCR </w:t>
       </w:r>
       <w:r>
         <w:rPr>
           <w:rFonts w:cs="Times New Roman"/>
           <w:color w:val="000000" w:themeColor="text1"/>
         </w:rPr>
-        <w:t xml:space="preserve"> were combined in accordance with the manufacturer’s guidelines and quantitative real-time PCR </w:t>
+        <w:t>(qPCR)</w:t>
       </w:r>
       <w:r>
         <w:rPr>
           <w:rFonts w:cs="Times New Roman"/>
           <w:color w:val="000000" w:themeColor="text1"/>
         </w:rPr>
-        <w:t>(qPCR)</w:t>
+        <w:t xml:space="preserve"> was performed as previously described</w:t>
       </w:r>
       <w:r>
         <w:rPr>
           <w:rFonts w:cs="Times New Roman"/>
           <w:color w:val="000000" w:themeColor="text1"/>
         </w:rPr>
-        <w:t xml:space="preserve"> was performed as previously described</w:t>
+        <w:t xml:space="preserve"> </w:t>
       </w:r>
       <w:r>
         <w:rPr>
           <w:rFonts w:cs="Times New Roman"/>
           <w:color w:val="000000" w:themeColor="text1"/>
         </w:rPr>
-        <w:t xml:space="preserve"> </w:t>
+        <w:fldChar w:fldCharType="begin" w:fldLock="1"/>
       </w:r>
       <w:r>
         <w:rPr>
           <w:rFonts w:cs="Times New Roman"/>
           <w:color w:val="000000" w:themeColor="text1"/>
         </w:rPr>
-        <w:fldChar w:fldCharType="begin" w:fldLock="1"/>
+        <w:instrText>ADDIN CSL_CITATION { "citationItems" : [ { "id" : "ITEM-1", "itemData" : { "DOI" : "10.2337/db13-1531", "ISBN" : "1939-327X (Electronic)\\r0012-1797 (Linking)", "ISSN" : "1939327X", "PMID" : "24722244", "abstract" : "Glycogen and lipid are major storage forms of energy that are tightly regulated by hormones and metabolic signals. Here, we demonstrate that feeding mice a high fat diet (HFD) increased hepatic glycogen, due to increased expression of the glycogenic scaffolding protein PTG/R5. PTG promoter activity was increased and glycogen levels were augmented in mice and cells after activation of mechanistic target of rapamycin complex 1 (mTORC1) and its downstream target sterol regulatory element binding protein 1 (SREBP1). Deletion of the PTG gene in mice prevented HFD-induced hepatic glycogen accumulation. Surprisingly, PTG deletion also blocked hepatic steatosis in HFD-fed mice, and reduced the expression of numerous lipogenic genes. Additionally, PTG deletion reduced fasting glucose and insulin levels in obese mice, while improving insulin sensitivity, a result of reduced hepatic glucose output. This metabolic crosstalk was due to decreased mTORC1 and SREBP activity in PTG knockout mice or knockdown cells, suggesting a positive feedback loop in which once accumulated, glycogen stimulates the mTORC1/SREBP1 pathway to shift energy storage to lipogenesis. Together, these data reveal a previously unappreciated broad role for glycogen in the control of energy homeostasis.", "author" : [ { "dropping-particle" : "", "family" : "Lu", "given" : "Binbin", "non-dropping-particle" : "", "parse-names" : false, "suffix" : "" }, { "dropping-particle" : "", "family" : "Bridges", "given" : "Dave", "non-dropping-particle" : "", "parse-names" : false, "suffix" : "" }, { "dropping-particle" : "", "family" : "Yang", "given" : "Yemen", "non-dropping-particle" : "", "parse-names" : false, "suffix" : "" }, { "dropping-particle" : "", "family" : "Fisher", "given" : "Kaleigh", "non-dropping-particle" : "", "parse-names" : false, "suffix" : "" }, { "dropping-particle" : "", "family" : "Cheng", "given" : "Alan", "non-dropping-particle" : "", "parse-names" : false, "suffix" : "" }, { "dropping-particle" : "", "family" : "Chang", "given" : "Louise", "non-dropping-particle" : "", "parse-names" : false, "suffix" : "" }, { "dropping-particle" : "", "family" : "Meng", "given" : "Zhuo Xian", "non-dropping-particle" : "", "parse-names" : false, "suffix" : "" }, { "dropping-particle" : "", "family" : "Lin", "given" : "Jiandie D.", "non-dropping-particle" : "", "parse-names" : false, "suffix" : "" }, { "dropping-particle" : "", "family" : "Downes", "given" : "Michael", "non-dropping-particle" : "", "parse-names" : false, "suffix" : "" }, { "dropping-particle" : "", "family" : "Yu", "given" : "Ruth T.", "non-dropping-particle" : "", "parse-names" : false, "suffix" : "" }, { "dropping-particle" : "", "family" : "Liddle", "given" : "Christopher", "non-dropping-particle" : "", "parse-names" : false, "suffix" : "" }, { "dropping-particle" : "", "family" : "Evans", "given" : "Ronald M.", "non-dropping-particle" : "", "parse-names" : false, "suffix" : "" }, { "dropping-particle" : "", "family" : "Saltiel", "given" : "Alan R.", "non-dropping-particle" : "", "parse-names" : false, "suffix" : "" } ], "container-title" : "Diabetes", "id" : "ITEM-1", "issue" : "9", "issued" : { "date-parts" : [ [ "2014" ] ] }, "page" : "2935-2948", "title" : "Metabolic crosstalk: Molecular links between glycogen and lipid metabolism in obesity", "type" : "article-journal", "volume" : "63" }, "uris" : [ "http://www.mendeley.com/documents/?uuid=ee5db16a-2757-4bdf-9cdf-83c1f7d31039" ] } ], "mendeley" : { "formattedCitation" : "(31)", "plainTextFormattedCitation" : "(31)", "previouslyFormattedCitation" : "(31)" }, "properties" : {  }, "schema" : "https://github.com/citation-style-language/schema/raw/master/csl-citation.json" }</w:instrText>
       </w:r>
       <w:r>
         <w:rPr>
           <w:rFonts w:cs="Times New Roman"/>
           <w:color w:val="000000" w:themeColor="text1"/>
         </w:rPr>
-        <w:instrText>ADDIN CSL_CITATION { "citationItems" : [ { "id" : "ITEM-1", "itemData" : { "DOI" : "10.2337/db13-1531", "ISBN" : "1939-327X (Electronic)\\r0012-1797 (Linking)", "ISSN" : "1939327X", "PMID" : "24722244", "abstract" : "Glycogen and lipid are major storage forms of energy that are tightly regulated by hormones and metabolic signals. Here, we demonstrate that feeding mice a high fat diet (HFD) increased hepatic glycogen, due to increased expression of the glycogenic scaffolding protein PTG/R5. PTG promoter activity was increased and glycogen levels were augmented in mice and cells after activation of mechanistic target of rapamycin complex 1 (mTORC1) and its downstream target sterol regulatory element binding protein 1 (SREBP1). Deletion of the PTG gene in mice prevented HFD-induced hepatic glycogen accumulation. Surprisingly, PTG deletion also blocked hepatic steatosis in HFD-fed mice, and reduced the expression of numerous lipogenic genes. Additionally, PTG deletion reduced fasting glucose and insulin levels in obese mice, while improving insulin sensitivity, a result of reduced hepatic glucose output. This metabolic crosstalk was due to decreased mTORC1 and SREBP activity in PTG knockout mice or knockdown cells, suggesting a positive feedback loop in which once accumulated, glycogen stimulates the mTORC1/SREBP1 pathway to shift energy storage to lipogenesis. Together, these data reveal a previously unappreciated broad role for glycogen in the control of energy homeostasis.", "author" : [ { "dropping-particle" : "", "family" : "Lu", "given" : "Binbin", "non-dropping-particle" : "", "parse-names" : false, "suffix" : "" }, { "dropping-particle" : "", "family" : "Bridges", "given" : "Dave", "non-dropping-particle" : "", "parse-names" : false, "suffix" : "" }, { "dropping-particle" : "", "family" : "Yang", "given" : "Yemen", "non-dropping-particle" : "", "parse-names" : false, "suffix" : "" }, { "dropping-particle" : "", "family" : "Fisher", "given" : "Kaleigh", "non-dropping-particle" : "", "parse-names" : false, "suffix" : "" }, { "dropping-particle" : "", "family" : "Cheng", "given" : "Alan", "non-dropping-particle" : "", "parse-names" : false, "suffix" : "" }, { "dropping-particle" : "", "family" : "Chang", "given" : "Louise", "non-dropping-particle" : "", "parse-names" : false, "suffix" : "" }, { "dropping-particle" : "", "family" : "Meng", "given" : "Zhuo Xian", "non-dropping-particle" : "", "parse-names" : false, "suffix" : "" }, { "dropping-particle" : "", "family" : "Lin", "given" : "Jiandie D.", "non-dropping-particle" : "", "parse-names" : false, "suffix" : "" }, { "dropping-particle" : "", "family" : "Downes", "given" : "Michael", "non-dropping-particle" : "", "parse-names" : false, "suffix" : "" }, { "dropping-particle" : "", "family" : "Yu", "given" : "Ruth T.", "non-dropping-particle" : "", "parse-names" : false, "suffix" : "" }, { "dropping-particle" : "", "family" : "Liddle", "given" : "Christopher", "non-dropping-particle" : "", "parse-names" : false, "suffix" : "" }, { "dropping-particle" : "", "family" : "Evans", "given" : "Ronald M.", "non-dropping-particle" : "", "parse-names" : false, "suffix" : "" }, { "dropping-particle" : "", "family" : "Saltiel", "given" : "Alan R.", "non-dropping-particle" : "", "parse-names" : false, "suffix" : "" } ], "container-title" : "Diabetes", "id" : "ITEM-1", "issue" : "9", "issued" : { "date-parts" : [ [ "2014" ] ] }, "page" : "2935-2948", "title" : "Metabolic crosstalk: Molecular links between glycogen and lipid metabolism in obesity", "type" : "article-journal", "volume" : "63" }, "uris" : [ "http://www.mendeley.com/documents/?uuid=ee5db16a-2757-4bdf-9cdf-83c1f7d31039" ] } ], "mendeley" : { "formattedCitation" : "(31)", "plainTextFormattedCitation" : "(31)", "previouslyFormattedCitation" : "(31)" }, "properties" : {  }, "schema" : "https://github.com/citation-style-language/schema/raw/master/csl-citation.json" }</w:instrText>
+        <w:fldChar w:fldCharType="separate"/>
       </w:r>
       <w:r>
         <w:rPr>
           <w:rFonts w:cs="Times New Roman"/>
-          <w:color w:val="000000" w:themeColor="text1"/>
-        </w:rPr>
-        <w:fldChar w:fldCharType="separate"/>
+          <w:noProof/>
+          <w:color w:val="000000" w:themeColor="text1"/>
+        </w:rPr>
+        <w:t>(31)</w:t>
       </w:r>
       <w:r>
         <w:rPr>
           <w:rFonts w:cs="Times New Roman"/>
-          <w:noProof/>
-          <w:color w:val="000000" w:themeColor="text1"/>
-        </w:rPr>
-        <w:t>(31)</w:t>
+          <w:color w:val="000000" w:themeColor="text1"/>
+        </w:rPr>
+        <w:fldChar w:fldCharType="end"/>
       </w:r>
       <w:r>
         <w:rPr>
           <w:rFonts w:cs="Times New Roman"/>
           <w:color w:val="000000" w:themeColor="text1"/>
         </w:rPr>
-        <w:fldChar w:fldCharType="end"/>
+        <w:t xml:space="preserve"> </w:t>
       </w:r>
       <w:r>
         <w:rPr>
           <w:rFonts w:cs="Times New Roman"/>
           <w:color w:val="000000" w:themeColor="text1"/>
         </w:rPr>
-        <w:t xml:space="preserve"> </w:t>
+        <w:t>using the QuantStudio 5</w:t>
       </w:r>
       <w:r>
         <w:rPr>
           <w:rFonts w:cs="Times New Roman"/>
           <w:color w:val="000000" w:themeColor="text1"/>
         </w:rPr>
-        <w:t xml:space="preserve">using the </w:t>
-      </w:r>
-      <w:proofErr w:type="spellStart"/>
+        <w:t xml:space="preserve"> (Thermo Fisher Scientific)</w:t>
+      </w:r>
       <w:r>
         <w:rPr>
           <w:rFonts w:cs="Times New Roman"/>
           <w:color w:val="000000" w:themeColor="text1"/>
         </w:rPr>
-        <w:t>QuantStudio</w:t>
-      </w:r>
-      <w:proofErr w:type="spellEnd"/>
+        <w:t xml:space="preserve">. </w:t>
+      </w:r>
       <w:r>
         <w:rPr>
           <w:rFonts w:cs="Times New Roman"/>
           <w:color w:val="000000" w:themeColor="text1"/>
         </w:rPr>
-        <w:t xml:space="preserve"> 5</w:t>
-      </w:r>
-      <w:r>
-        <w:rPr>
-          <w:rFonts w:cs="Times New Roman"/>
-          <w:color w:val="000000" w:themeColor="text1"/>
-        </w:rPr>
-        <w:t xml:space="preserve"> (</w:t>
-      </w:r>
-      <w:proofErr w:type="spellStart"/>
-      <w:r>
-        <w:rPr>
-          <w:rFonts w:cs="Times New Roman"/>
-          <w:color w:val="000000" w:themeColor="text1"/>
-        </w:rPr>
-        <w:t>Thermo</w:t>
-      </w:r>
-      <w:proofErr w:type="spellEnd"/>
-      <w:r>
-        <w:rPr>
-          <w:rFonts w:cs="Times New Roman"/>
-          <w:color w:val="000000" w:themeColor="text1"/>
-        </w:rPr>
-        <w:t xml:space="preserve"> Fisher Scientific)</w:t>
-      </w:r>
-      <w:r>
-        <w:rPr>
-          <w:rFonts w:cs="Times New Roman"/>
-          <w:color w:val="000000" w:themeColor="text1"/>
-        </w:rPr>
-        <w:t xml:space="preserve">. </w:t>
-      </w:r>
-      <w:r>
-        <w:rPr>
-          <w:rFonts w:cs="Times New Roman"/>
-          <w:color w:val="000000" w:themeColor="text1"/>
-        </w:rPr>
         <w:t xml:space="preserve">mRNA expression level was normalized to </w:t>
       </w:r>
-      <w:proofErr w:type="spellStart"/>
       <w:r>
         <w:rPr>
           <w:rFonts w:cs="Times New Roman"/>
@@ -7456,7 +6814,6 @@
         </w:rPr>
         <w:t>Actb</w:t>
       </w:r>
-      <w:proofErr w:type="spellEnd"/>
       <w:r>
         <w:rPr>
           <w:rFonts w:cs="Times New Roman"/>
@@ -7596,151 +6953,7 @@
           <w:color w:val="000000" w:themeColor="text1"/>
           <w:shd w:val="clear" w:color="auto" w:fill="FFFFFF"/>
         </w:rPr>
-        <w:t xml:space="preserve">(50 </w:t>
-      </w:r>
-      <w:proofErr w:type="spellStart"/>
-      <w:r>
-        <w:rPr>
-          <w:rFonts w:eastAsia="Times New Roman" w:cs="Times New Roman"/>
-          <w:color w:val="000000" w:themeColor="text1"/>
-          <w:shd w:val="clear" w:color="auto" w:fill="FFFFFF"/>
-        </w:rPr>
-        <w:t>mM</w:t>
-      </w:r>
-      <w:proofErr w:type="spellEnd"/>
-      <w:r>
-        <w:rPr>
-          <w:rFonts w:eastAsia="Times New Roman" w:cs="Times New Roman"/>
-          <w:color w:val="000000" w:themeColor="text1"/>
-          <w:shd w:val="clear" w:color="auto" w:fill="FFFFFF"/>
-        </w:rPr>
-        <w:t xml:space="preserve"> </w:t>
-      </w:r>
-      <w:proofErr w:type="spellStart"/>
-      <w:r>
-        <w:rPr>
-          <w:rFonts w:eastAsia="Times New Roman" w:cs="Times New Roman"/>
-          <w:color w:val="000000" w:themeColor="text1"/>
-          <w:shd w:val="clear" w:color="auto" w:fill="FFFFFF"/>
-        </w:rPr>
-        <w:t>Tris</w:t>
-      </w:r>
-      <w:proofErr w:type="spellEnd"/>
-      <w:r>
-        <w:rPr>
-          <w:rFonts w:eastAsia="Times New Roman" w:cs="Times New Roman"/>
-          <w:color w:val="000000" w:themeColor="text1"/>
-          <w:shd w:val="clear" w:color="auto" w:fill="FFFFFF"/>
-        </w:rPr>
-        <w:t xml:space="preserve">, pH 7.4, 0.25% sodium </w:t>
-      </w:r>
-      <w:proofErr w:type="spellStart"/>
-      <w:r>
-        <w:rPr>
-          <w:rFonts w:eastAsia="Times New Roman" w:cs="Times New Roman"/>
-          <w:color w:val="000000" w:themeColor="text1"/>
-          <w:shd w:val="clear" w:color="auto" w:fill="FFFFFF"/>
-        </w:rPr>
-        <w:t>deoxycholate</w:t>
-      </w:r>
-      <w:proofErr w:type="spellEnd"/>
-      <w:r>
-        <w:rPr>
-          <w:rFonts w:eastAsia="Times New Roman" w:cs="Times New Roman"/>
-          <w:color w:val="000000" w:themeColor="text1"/>
-          <w:shd w:val="clear" w:color="auto" w:fill="FFFFFF"/>
-        </w:rPr>
-        <w:t xml:space="preserve">, 1% NP40, 150 </w:t>
-      </w:r>
-      <w:proofErr w:type="spellStart"/>
-      <w:r>
-        <w:rPr>
-          <w:rFonts w:eastAsia="Times New Roman" w:cs="Times New Roman"/>
-          <w:color w:val="000000" w:themeColor="text1"/>
-          <w:shd w:val="clear" w:color="auto" w:fill="FFFFFF"/>
-        </w:rPr>
-        <w:t>mM</w:t>
-      </w:r>
-      <w:proofErr w:type="spellEnd"/>
-      <w:r>
-        <w:rPr>
-          <w:rFonts w:eastAsia="Times New Roman" w:cs="Times New Roman"/>
-          <w:color w:val="000000" w:themeColor="text1"/>
-          <w:shd w:val="clear" w:color="auto" w:fill="FFFFFF"/>
-        </w:rPr>
-        <w:t xml:space="preserve"> sodium chloride, 1 </w:t>
-      </w:r>
-      <w:proofErr w:type="spellStart"/>
-      <w:r>
-        <w:rPr>
-          <w:rFonts w:eastAsia="Times New Roman" w:cs="Times New Roman"/>
-          <w:color w:val="000000" w:themeColor="text1"/>
-          <w:shd w:val="clear" w:color="auto" w:fill="FFFFFF"/>
-        </w:rPr>
-        <w:t>mM</w:t>
-      </w:r>
-      <w:proofErr w:type="spellEnd"/>
-      <w:r>
-        <w:rPr>
-          <w:rFonts w:eastAsia="Times New Roman" w:cs="Times New Roman"/>
-          <w:color w:val="000000" w:themeColor="text1"/>
-          <w:shd w:val="clear" w:color="auto" w:fill="FFFFFF"/>
-        </w:rPr>
-        <w:t xml:space="preserve"> EDTA, 100 </w:t>
-      </w:r>
-      <w:proofErr w:type="spellStart"/>
-      <w:r>
-        <w:rPr>
-          <w:rFonts w:eastAsia="Times New Roman" w:cs="Times New Roman"/>
-          <w:color w:val="000000" w:themeColor="text1"/>
-          <w:shd w:val="clear" w:color="auto" w:fill="FFFFFF"/>
-        </w:rPr>
-        <w:t>uM</w:t>
-      </w:r>
-      <w:proofErr w:type="spellEnd"/>
-      <w:r>
-        <w:rPr>
-          <w:rFonts w:eastAsia="Times New Roman" w:cs="Times New Roman"/>
-          <w:color w:val="000000" w:themeColor="text1"/>
-          <w:shd w:val="clear" w:color="auto" w:fill="FFFFFF"/>
-        </w:rPr>
-        <w:t xml:space="preserve"> sodium </w:t>
-      </w:r>
-      <w:proofErr w:type="spellStart"/>
-      <w:r>
-        <w:rPr>
-          <w:rFonts w:eastAsia="Times New Roman" w:cs="Times New Roman"/>
-          <w:color w:val="000000" w:themeColor="text1"/>
-          <w:shd w:val="clear" w:color="auto" w:fill="FFFFFF"/>
-        </w:rPr>
-        <w:t>orthovanadate</w:t>
-      </w:r>
-      <w:proofErr w:type="spellEnd"/>
-      <w:r>
-        <w:rPr>
-          <w:rFonts w:eastAsia="Times New Roman" w:cs="Times New Roman"/>
-          <w:color w:val="000000" w:themeColor="text1"/>
-          <w:shd w:val="clear" w:color="auto" w:fill="FFFFFF"/>
-        </w:rPr>
-        <w:t xml:space="preserve">, 5 </w:t>
-      </w:r>
-      <w:proofErr w:type="spellStart"/>
-      <w:r>
-        <w:rPr>
-          <w:rFonts w:eastAsia="Times New Roman" w:cs="Times New Roman"/>
-          <w:color w:val="000000" w:themeColor="text1"/>
-          <w:shd w:val="clear" w:color="auto" w:fill="FFFFFF"/>
-        </w:rPr>
-        <w:t>mM</w:t>
-      </w:r>
-      <w:proofErr w:type="spellEnd"/>
-      <w:r>
-        <w:rPr>
-          <w:rFonts w:eastAsia="Times New Roman" w:cs="Times New Roman"/>
-          <w:color w:val="000000" w:themeColor="text1"/>
-          <w:shd w:val="clear" w:color="auto" w:fill="FFFFFF"/>
-        </w:rPr>
-        <w:t xml:space="preserve"> sodium fluoride</w:t>
+        <w:t>(50 mM Tris, pH 7.4, 0.25% sodium deoxycholate, 1% NP40, 150 mM sodium chloride, 1 mM EDTA, 100 uM sodium orthovanadate, 5 mM sodium fluoride</w:t>
       </w:r>
       <w:r>
         <w:rPr>
@@ -7756,25 +6969,7 @@
           <w:color w:val="000000" w:themeColor="text1"/>
           <w:shd w:val="clear" w:color="auto" w:fill="FFFFFF"/>
         </w:rPr>
-        <w:t xml:space="preserve"> 10 </w:t>
-      </w:r>
-      <w:proofErr w:type="spellStart"/>
-      <w:r>
-        <w:rPr>
-          <w:rFonts w:eastAsia="Times New Roman" w:cs="Times New Roman"/>
-          <w:color w:val="000000" w:themeColor="text1"/>
-          <w:shd w:val="clear" w:color="auto" w:fill="FFFFFF"/>
-        </w:rPr>
-        <w:t>mM</w:t>
-      </w:r>
-      <w:proofErr w:type="spellEnd"/>
-      <w:r>
-        <w:rPr>
-          <w:rFonts w:eastAsia="Times New Roman" w:cs="Times New Roman"/>
-          <w:color w:val="000000" w:themeColor="text1"/>
-          <w:shd w:val="clear" w:color="auto" w:fill="FFFFFF"/>
-        </w:rPr>
-        <w:t xml:space="preserve"> sodium pyrophosphate</w:t>
+        <w:t xml:space="preserve"> 10 mM sodium pyrophosphate</w:t>
       </w:r>
       <w:r>
         <w:rPr>
@@ -8094,18 +7289,8 @@
           <w:color w:val="000000" w:themeColor="text1"/>
           <w:shd w:val="clear" w:color="auto" w:fill="FFFFFF"/>
         </w:rPr>
-        <w:t xml:space="preserve">54 </w:t>
-      </w:r>
-      <w:proofErr w:type="spellStart"/>
-      <w:r>
-        <w:rPr>
-          <w:rFonts w:eastAsia="Times New Roman" w:cs="Times New Roman"/>
-          <w:color w:val="000000" w:themeColor="text1"/>
-          <w:shd w:val="clear" w:color="auto" w:fill="FFFFFF"/>
-        </w:rPr>
-        <w:t>kDa</w:t>
-      </w:r>
-      <w:proofErr w:type="spellEnd"/>
+        <w:t>54 kDa</w:t>
+      </w:r>
       <w:r>
         <w:rPr>
           <w:rFonts w:eastAsia="Times New Roman" w:cs="Times New Roman"/>
@@ -8184,18 +7369,8 @@
           <w:color w:val="000000" w:themeColor="text1"/>
           <w:shd w:val="clear" w:color="auto" w:fill="FFFFFF"/>
         </w:rPr>
-        <w:t xml:space="preserve"> </w:t>
-      </w:r>
-      <w:proofErr w:type="spellStart"/>
-      <w:r>
-        <w:rPr>
-          <w:rFonts w:eastAsia="Times New Roman" w:cs="Times New Roman"/>
-          <w:color w:val="000000" w:themeColor="text1"/>
-          <w:shd w:val="clear" w:color="auto" w:fill="FFFFFF"/>
-        </w:rPr>
-        <w:t>CLx</w:t>
-      </w:r>
-      <w:proofErr w:type="spellEnd"/>
+        <w:t xml:space="preserve"> CLx</w:t>
+      </w:r>
       <w:r>
         <w:rPr>
           <w:rFonts w:eastAsia="Times New Roman" w:cs="Times New Roman"/>
@@ -8274,51 +7449,15 @@
           <w:color w:val="000000" w:themeColor="text1"/>
           <w:shd w:val="clear" w:color="auto" w:fill="FFFFFF"/>
         </w:rPr>
-        <w:t xml:space="preserve"> (</w:t>
-      </w:r>
-      <w:proofErr w:type="spellStart"/>
-      <w:r>
-        <w:rPr>
-          <w:rFonts w:eastAsia="Times New Roman" w:cs="Times New Roman"/>
-          <w:color w:val="000000" w:themeColor="text1"/>
-          <w:shd w:val="clear" w:color="auto" w:fill="FFFFFF"/>
-        </w:rPr>
-        <w:t>LiCOR</w:t>
-      </w:r>
-      <w:proofErr w:type="spellEnd"/>
-      <w:r>
-        <w:rPr>
-          <w:rFonts w:eastAsia="Times New Roman" w:cs="Times New Roman"/>
-          <w:color w:val="000000" w:themeColor="text1"/>
-          <w:shd w:val="clear" w:color="auto" w:fill="FFFFFF"/>
-        </w:rPr>
-        <w:t>)</w:t>
-      </w:r>
-      <w:r>
-        <w:rPr>
-          <w:rFonts w:eastAsia="Times New Roman" w:cs="Times New Roman"/>
-          <w:color w:val="000000" w:themeColor="text1"/>
-          <w:shd w:val="clear" w:color="auto" w:fill="FFFFFF"/>
-        </w:rPr>
-        <w:t xml:space="preserve"> and normalized to Revert Total Protein Stain (</w:t>
-      </w:r>
-      <w:proofErr w:type="spellStart"/>
-      <w:r>
-        <w:rPr>
-          <w:rFonts w:eastAsia="Times New Roman" w:cs="Times New Roman"/>
-          <w:color w:val="000000" w:themeColor="text1"/>
-          <w:shd w:val="clear" w:color="auto" w:fill="FFFFFF"/>
-        </w:rPr>
-        <w:t>LiCOR</w:t>
-      </w:r>
-      <w:proofErr w:type="spellEnd"/>
-      <w:r>
-        <w:rPr>
-          <w:rFonts w:eastAsia="Times New Roman" w:cs="Times New Roman"/>
-          <w:color w:val="000000" w:themeColor="text1"/>
-          <w:shd w:val="clear" w:color="auto" w:fill="FFFFFF"/>
-        </w:rPr>
-        <w:t>)</w:t>
+        <w:t xml:space="preserve"> (LiCOR)</w:t>
+      </w:r>
+      <w:r>
+        <w:rPr>
+          <w:rFonts w:eastAsia="Times New Roman" w:cs="Times New Roman"/>
+          <w:color w:val="000000" w:themeColor="text1"/>
+          <w:shd w:val="clear" w:color="auto" w:fill="FFFFFF"/>
+        </w:rPr>
+        <w:t xml:space="preserve"> and normalized to Revert Total Protein Stain (LiCOR)</w:t>
       </w:r>
       <w:r>
         <w:rPr>
@@ -8423,21 +7562,7 @@
         <w:rPr>
           <w:color w:val="000000" w:themeColor="text1"/>
         </w:rPr>
-        <w:t xml:space="preserve">, normality and equal variance were tested using Shapiro-Wilk and </w:t>
-      </w:r>
-      <w:proofErr w:type="spellStart"/>
-      <w:r>
-        <w:rPr>
-          <w:color w:val="000000" w:themeColor="text1"/>
-        </w:rPr>
-        <w:t>Levene’s</w:t>
-      </w:r>
-      <w:proofErr w:type="spellEnd"/>
-      <w:r>
-        <w:rPr>
-          <w:color w:val="000000" w:themeColor="text1"/>
-        </w:rPr>
-        <w:t xml:space="preserve"> tests</w:t>
+        <w:t>, normality and equal variance were tested using Shapiro-Wilk and Levene’s tests</w:t>
       </w:r>
       <w:r>
         <w:rPr>
@@ -8812,21 +7937,7 @@
         <w:rPr>
           <w:color w:val="000000" w:themeColor="text1"/>
         </w:rPr>
-        <w:t xml:space="preserve"> data stratifying the </w:t>
-      </w:r>
-      <w:proofErr w:type="spellStart"/>
-      <w:r>
-        <w:rPr>
-          <w:color w:val="000000" w:themeColor="text1"/>
-        </w:rPr>
-        <w:t>Cushingoid</w:t>
-      </w:r>
-      <w:proofErr w:type="spellEnd"/>
-      <w:r>
-        <w:rPr>
-          <w:color w:val="000000" w:themeColor="text1"/>
-        </w:rPr>
-        <w:t xml:space="preserve"> and control groups by BMI</w:t>
+        <w:t xml:space="preserve"> data stratifying the Cushingoid and control groups by BMI</w:t>
       </w:r>
       <w:r>
         <w:rPr>
@@ -9510,14 +8621,7 @@
         <w:rPr>
           <w:color w:val="000000" w:themeColor="text1"/>
         </w:rPr>
-        <w:t xml:space="preserve">we performed </w:t>
-      </w:r>
-      <w:proofErr w:type="spellStart"/>
-      <w:r>
-        <w:rPr>
-          <w:color w:val="000000" w:themeColor="text1"/>
-        </w:rPr>
-        <w:t>hyperinsulinemic</w:t>
+        <w:t>we performed hyperinsulinemic</w:t>
       </w:r>
       <w:r>
         <w:rPr>
@@ -9529,14 +8633,7 @@
         <w:rPr>
           <w:color w:val="000000" w:themeColor="text1"/>
         </w:rPr>
-        <w:t>euglycemic</w:t>
-      </w:r>
-      <w:proofErr w:type="spellEnd"/>
-      <w:r>
-        <w:rPr>
-          <w:color w:val="000000" w:themeColor="text1"/>
-        </w:rPr>
-        <w:t xml:space="preserve"> clamp</w:t>
+        <w:t>euglycemic clamp</w:t>
       </w:r>
       <w:r>
         <w:rPr>
@@ -9658,7 +8755,6 @@
         </w:rPr>
         <w:t>(Supplementary Figure 1</w:t>
       </w:r>
-      <w:proofErr w:type="gramStart"/>
       <w:r>
         <w:rPr>
           <w:color w:val="000000" w:themeColor="text1"/>
@@ -9669,14 +8765,7 @@
         <w:rPr>
           <w:color w:val="000000" w:themeColor="text1"/>
         </w:rPr>
-        <w:t>F</w:t>
-      </w:r>
-      <w:proofErr w:type="gramEnd"/>
-      <w:r>
-        <w:rPr>
-          <w:color w:val="000000" w:themeColor="text1"/>
-        </w:rPr>
-        <w:t>)</w:t>
+        <w:t>F)</w:t>
       </w:r>
       <w:r>
         <w:rPr>
@@ -9690,7 +8779,6 @@
         </w:rPr>
         <w:t xml:space="preserve">During the </w:t>
       </w:r>
-      <w:proofErr w:type="spellStart"/>
       <w:r>
         <w:rPr>
           <w:color w:val="000000" w:themeColor="text1"/>
@@ -9709,7 +8797,6 @@
         </w:rPr>
         <w:t>emic</w:t>
       </w:r>
-      <w:proofErr w:type="spellEnd"/>
       <w:r>
         <w:rPr>
           <w:color w:val="000000" w:themeColor="text1"/>
@@ -9768,21 +8855,7 @@
         <w:rPr>
           <w:color w:val="000000" w:themeColor="text1"/>
         </w:rPr>
-        <w:t xml:space="preserve">at </w:t>
-      </w:r>
-      <w:proofErr w:type="spellStart"/>
-      <w:r>
-        <w:rPr>
-          <w:color w:val="000000" w:themeColor="text1"/>
-        </w:rPr>
-        <w:t>euglycemia</w:t>
-      </w:r>
-      <w:proofErr w:type="spellEnd"/>
-      <w:r>
-        <w:rPr>
-          <w:color w:val="000000" w:themeColor="text1"/>
-        </w:rPr>
-        <w:t xml:space="preserve"> </w:t>
+        <w:t xml:space="preserve">at euglycemia </w:t>
       </w:r>
       <w:r>
         <w:rPr>
@@ -10700,21 +9773,7 @@
         <w:rPr>
           <w:color w:val="000000" w:themeColor="text1"/>
         </w:rPr>
-        <w:t xml:space="preserve">38% increase in non-obese subjects versus a </w:t>
-      </w:r>
-      <w:proofErr w:type="gramStart"/>
-      <w:r>
-        <w:rPr>
-          <w:color w:val="000000" w:themeColor="text1"/>
-        </w:rPr>
-        <w:t>2.8 fold</w:t>
-      </w:r>
-      <w:proofErr w:type="gramEnd"/>
-      <w:r>
-        <w:rPr>
-          <w:color w:val="000000" w:themeColor="text1"/>
-        </w:rPr>
-        <w:t xml:space="preserve"> increase in subjects</w:t>
+        <w:t>38% increase in non-obese subjects versus a 2.8 fold increase in subjects</w:t>
       </w:r>
       <w:r>
         <w:rPr>
@@ -11106,7 +10165,6 @@
         </w:rPr>
         <w:t xml:space="preserve"> and </w:t>
       </w:r>
-      <w:proofErr w:type="spellStart"/>
       <w:r>
         <w:rPr>
           <w:i/>
@@ -11114,7 +10172,6 @@
         </w:rPr>
         <w:t>Fasn</w:t>
       </w:r>
-      <w:proofErr w:type="spellEnd"/>
       <w:r>
         <w:rPr>
           <w:color w:val="000000" w:themeColor="text1"/>
@@ -11505,14 +10562,12 @@
         </w:rPr>
         <w:t xml:space="preserve">both </w:t>
       </w:r>
-      <w:proofErr w:type="spellStart"/>
       <w:r>
         <w:rPr>
           <w:color w:val="000000" w:themeColor="text1"/>
         </w:rPr>
         <w:t>iWAT</w:t>
       </w:r>
-      <w:proofErr w:type="spellEnd"/>
       <w:r>
         <w:rPr>
           <w:color w:val="000000" w:themeColor="text1"/>
@@ -11531,14 +10586,12 @@
         </w:rPr>
         <w:t xml:space="preserve">and </w:t>
       </w:r>
-      <w:proofErr w:type="spellStart"/>
       <w:r>
         <w:rPr>
           <w:color w:val="000000" w:themeColor="text1"/>
         </w:rPr>
         <w:t>eWAT</w:t>
       </w:r>
-      <w:proofErr w:type="spellEnd"/>
       <w:r>
         <w:rPr>
           <w:color w:val="000000" w:themeColor="text1"/>
@@ -11659,14 +10712,12 @@
         </w:rPr>
         <w:t xml:space="preserve">weights of </w:t>
       </w:r>
-      <w:proofErr w:type="spellStart"/>
       <w:r>
         <w:rPr>
           <w:color w:val="000000" w:themeColor="text1"/>
         </w:rPr>
         <w:t>iWAT</w:t>
       </w:r>
-      <w:proofErr w:type="spellEnd"/>
       <w:r>
         <w:rPr>
           <w:color w:val="000000" w:themeColor="text1"/>
@@ -11679,14 +10730,12 @@
         </w:rPr>
         <w:t xml:space="preserve">or </w:t>
       </w:r>
-      <w:proofErr w:type="spellStart"/>
       <w:r>
         <w:rPr>
           <w:color w:val="000000" w:themeColor="text1"/>
         </w:rPr>
         <w:t>eWAT</w:t>
       </w:r>
-      <w:proofErr w:type="spellEnd"/>
       <w:r>
         <w:rPr>
           <w:color w:val="000000" w:themeColor="text1"/>
@@ -12004,27 +11053,7 @@
         <w:rPr>
           <w:color w:val="000000" w:themeColor="text1"/>
         </w:rPr>
-        <w:t xml:space="preserve">hese data suggest that the weight loss in obese animals provided dexamethasone is not due to reductions in food </w:t>
-      </w:r>
-      <w:commentRangeStart w:id="56"/>
-      <w:r>
-        <w:rPr>
-          <w:color w:val="000000" w:themeColor="text1"/>
-        </w:rPr>
-        <w:t>intake</w:t>
-      </w:r>
-      <w:commentRangeEnd w:id="56"/>
-      <w:r>
-        <w:rPr>
-          <w:rStyle w:val="CommentReference"/>
-        </w:rPr>
-        <w:commentReference w:id="56"/>
-      </w:r>
-      <w:r>
-        <w:rPr>
-          <w:color w:val="000000" w:themeColor="text1"/>
-        </w:rPr>
-        <w:t xml:space="preserve">.  </w:t>
+        <w:t xml:space="preserve">hese data suggest that the weight loss in obese animals provided dexamethasone is not due to reductions in food intake.  </w:t>
       </w:r>
     </w:p>
     <w:p>
@@ -12548,21 +11577,7 @@
         <w:rPr>
           <w:color w:val="000000" w:themeColor="text1"/>
         </w:rPr>
-        <w:t xml:space="preserve">In order to identify a potential GR-dependent </w:t>
-      </w:r>
-      <w:proofErr w:type="spellStart"/>
-      <w:r>
-        <w:rPr>
-          <w:color w:val="000000" w:themeColor="text1"/>
-        </w:rPr>
-        <w:t>lipolytic</w:t>
-      </w:r>
-      <w:proofErr w:type="spellEnd"/>
-      <w:r>
-        <w:rPr>
-          <w:color w:val="000000" w:themeColor="text1"/>
-        </w:rPr>
-        <w:t xml:space="preserve"> target</w:t>
+        <w:t>In order to identify a potential GR-dependent lipolytic target</w:t>
       </w:r>
       <w:r>
         <w:rPr>
@@ -13307,19 +12322,11 @@
         </w:rPr>
         <w:t xml:space="preserve">from </w:t>
       </w:r>
-      <w:proofErr w:type="spellStart"/>
-      <w:r>
-        <w:rPr>
-          <w:color w:val="000000" w:themeColor="text1"/>
-        </w:rPr>
-        <w:t>iWAT</w:t>
-      </w:r>
-      <w:proofErr w:type="spellEnd"/>
-      <w:r>
-        <w:rPr>
-          <w:color w:val="000000" w:themeColor="text1"/>
-        </w:rPr>
-        <w:t xml:space="preserve"> </w:t>
+      <w:r>
+        <w:rPr>
+          <w:color w:val="000000" w:themeColor="text1"/>
+        </w:rPr>
+        <w:t xml:space="preserve">iWAT </w:t>
       </w:r>
       <w:r>
         <w:rPr>
@@ -13571,49 +12578,7 @@
         <w:rPr>
           <w:color w:val="000000" w:themeColor="text1"/>
         </w:rPr>
-        <w:t xml:space="preserve"> if the increase in </w:t>
-      </w:r>
-      <w:proofErr w:type="spellStart"/>
-      <w:r>
-        <w:rPr>
-          <w:color w:val="000000" w:themeColor="text1"/>
-        </w:rPr>
-        <w:t>lipolytic</w:t>
-      </w:r>
-      <w:proofErr w:type="spellEnd"/>
-      <w:r>
-        <w:rPr>
-          <w:color w:val="000000" w:themeColor="text1"/>
-        </w:rPr>
-        <w:t xml:space="preserve"> metabolites was suppressed by insulin during the </w:t>
-      </w:r>
-      <w:proofErr w:type="spellStart"/>
-      <w:r>
-        <w:rPr>
-          <w:color w:val="000000" w:themeColor="text1"/>
-        </w:rPr>
-        <w:t>hyperinsulinemic</w:t>
-      </w:r>
-      <w:proofErr w:type="spellEnd"/>
-      <w:r>
-        <w:rPr>
-          <w:color w:val="000000" w:themeColor="text1"/>
-        </w:rPr>
-        <w:t xml:space="preserve"> </w:t>
-      </w:r>
-      <w:proofErr w:type="spellStart"/>
-      <w:r>
-        <w:rPr>
-          <w:color w:val="000000" w:themeColor="text1"/>
-        </w:rPr>
-        <w:t>euglycemic</w:t>
-      </w:r>
-      <w:proofErr w:type="spellEnd"/>
-      <w:r>
-        <w:rPr>
-          <w:color w:val="000000" w:themeColor="text1"/>
-        </w:rPr>
-        <w:t xml:space="preserve"> clamp in the obese mice</w:t>
+        <w:t xml:space="preserve"> if the increase in lipolytic metabolites was suppressed by insulin during the hyperinsulinemic euglycemic clamp in the obese mice</w:t>
       </w:r>
       <w:r>
         <w:rPr>
@@ -13773,21 +12738,7 @@
         <w:rPr>
           <w:color w:val="000000" w:themeColor="text1"/>
         </w:rPr>
-        <w:t xml:space="preserve"> in the </w:t>
-      </w:r>
-      <w:proofErr w:type="spellStart"/>
-      <w:r>
-        <w:rPr>
-          <w:color w:val="000000" w:themeColor="text1"/>
-        </w:rPr>
-        <w:t>iWAT</w:t>
-      </w:r>
-      <w:proofErr w:type="spellEnd"/>
-      <w:r>
-        <w:rPr>
-          <w:color w:val="000000" w:themeColor="text1"/>
-        </w:rPr>
-        <w:t xml:space="preserve"> of these mice</w:t>
+        <w:t xml:space="preserve"> in the iWAT of these mice</w:t>
       </w:r>
       <w:r>
         <w:rPr>
@@ -14613,6 +13564,62 @@
         </w:rPr>
         <w:t>.</w:t>
       </w:r>
+      <w:ins w:id="56" w:author="Microsoft Office User" w:date="2017-12-18T12:48:00Z">
+        <w:r>
+          <w:rPr>
+            <w:color w:val="000000" w:themeColor="text1"/>
+          </w:rPr>
+          <w:t xml:space="preserve"> As for the mouse studies, we chose to focus on dexamethasone-induc</w:t>
+        </w:r>
+        <w:r>
+          <w:rPr>
+            <w:color w:val="000000" w:themeColor="text1"/>
+          </w:rPr>
+          <w:t>ed adipose tissue changes; howe</w:t>
+        </w:r>
+      </w:ins>
+      <w:ins w:id="57" w:author="Microsoft Office User" w:date="2017-12-18T12:51:00Z">
+        <w:r>
+          <w:rPr>
+            <w:color w:val="000000" w:themeColor="text1"/>
+          </w:rPr>
+          <w:t>ver, we are aware that dexamethasone can and likely does affect many other tissues</w:t>
+        </w:r>
+      </w:ins>
+      <w:ins w:id="58" w:author="Microsoft Office User" w:date="2017-12-18T12:54:00Z">
+        <w:r>
+          <w:rPr>
+            <w:color w:val="000000" w:themeColor="text1"/>
+          </w:rPr>
+          <w:t>,</w:t>
+        </w:r>
+      </w:ins>
+      <w:ins w:id="59" w:author="Microsoft Office User" w:date="2017-12-18T12:53:00Z">
+        <w:r>
+          <w:rPr>
+            <w:color w:val="000000" w:themeColor="text1"/>
+          </w:rPr>
+          <w:t xml:space="preserve"> such as muscle</w:t>
+        </w:r>
+      </w:ins>
+      <w:ins w:id="60" w:author="Microsoft Office User" w:date="2017-12-18T12:54:00Z">
+        <w:r>
+          <w:rPr>
+            <w:color w:val="000000" w:themeColor="text1"/>
+          </w:rPr>
+          <w:t>,</w:t>
+        </w:r>
+      </w:ins>
+      <w:bookmarkStart w:id="61" w:name="_GoBack"/>
+      <w:bookmarkEnd w:id="61"/>
+      <w:ins w:id="62" w:author="Microsoft Office User" w:date="2017-12-18T12:51:00Z">
+        <w:r>
+          <w:rPr>
+            <w:color w:val="000000" w:themeColor="text1"/>
+          </w:rPr>
+          <w:t xml:space="preserve"> that may also influence insulin sensitivity.</w:t>
+        </w:r>
+      </w:ins>
     </w:p>
     <w:p>
       <w:pPr>
@@ -14929,21 +13936,7 @@
         <w:rPr>
           <w:color w:val="000000" w:themeColor="text1"/>
         </w:rPr>
-        <w:t xml:space="preserve">a </w:t>
-      </w:r>
-      <w:proofErr w:type="spellStart"/>
-      <w:r>
-        <w:rPr>
-          <w:color w:val="000000" w:themeColor="text1"/>
-        </w:rPr>
-        <w:t>lipodystrophic</w:t>
-      </w:r>
-      <w:proofErr w:type="spellEnd"/>
-      <w:r>
-        <w:rPr>
-          <w:color w:val="000000" w:themeColor="text1"/>
-        </w:rPr>
-        <w:t xml:space="preserve"> phenotype</w:t>
+        <w:t>a lipodystrophic phenotype</w:t>
       </w:r>
       <w:r>
         <w:rPr>
@@ -14951,7 +13944,7 @@
         </w:rPr>
         <w:t xml:space="preserve">. </w:t>
       </w:r>
-      <w:ins w:id="57" w:author="Microsoft Office User" w:date="2017-12-18T12:29:00Z">
+      <w:ins w:id="63" w:author="Microsoft Office User" w:date="2017-12-18T12:29:00Z">
         <w:r>
           <w:rPr>
             <w:color w:val="000000" w:themeColor="text1"/>
@@ -14959,7 +13952,7 @@
           <w:t>The loss in fat mass</w:t>
         </w:r>
       </w:ins>
-      <w:ins w:id="58" w:author="Microsoft Office User" w:date="2017-12-18T12:30:00Z">
+      <w:ins w:id="64" w:author="Microsoft Office User" w:date="2017-12-18T12:30:00Z">
         <w:r>
           <w:rPr>
             <w:color w:val="000000" w:themeColor="text1"/>
@@ -14967,15 +13960,22 @@
           <w:t xml:space="preserve"> observed</w:t>
         </w:r>
       </w:ins>
-      <w:ins w:id="59" w:author="Microsoft Office User" w:date="2017-12-18T12:29:00Z">
+      <w:ins w:id="65" w:author="Microsoft Office User" w:date="2017-12-18T12:29:00Z">
         <w:r>
           <w:rPr>
             <w:color w:val="000000" w:themeColor="text1"/>
           </w:rPr>
-          <w:t xml:space="preserve"> in the obese, dexamethasone treated mice was</w:t>
+          <w:t xml:space="preserve"> in the obese, dexamethasone treated </w:t>
+        </w:r>
+        <w:r>
+          <w:rPr>
+            <w:color w:val="000000" w:themeColor="text1"/>
+          </w:rPr>
+          <w:lastRenderedPageBreak/>
+          <w:t>mice was</w:t>
         </w:r>
       </w:ins>
-      <w:ins w:id="60" w:author="Microsoft Office User" w:date="2017-12-18T12:30:00Z">
+      <w:ins w:id="66" w:author="Microsoft Office User" w:date="2017-12-18T12:30:00Z">
         <w:r>
           <w:rPr>
             <w:color w:val="000000" w:themeColor="text1"/>
@@ -14983,7 +13983,7 @@
           <w:t xml:space="preserve"> not due to reduced food intake, in fact these mice ate significantly more kil</w:t>
         </w:r>
       </w:ins>
-      <w:ins w:id="61" w:author="Microsoft Office User" w:date="2017-12-18T12:31:00Z">
+      <w:ins w:id="67" w:author="Microsoft Office User" w:date="2017-12-18T12:31:00Z">
         <w:r>
           <w:rPr>
             <w:color w:val="000000" w:themeColor="text1"/>
@@ -14991,7 +13991,7 @@
           <w:t xml:space="preserve">ocalories per day than obese controls; therefore, there must be a </w:t>
         </w:r>
       </w:ins>
-      <w:ins w:id="62" w:author="Microsoft Office User" w:date="2017-12-18T12:33:00Z">
+      <w:ins w:id="68" w:author="Microsoft Office User" w:date="2017-12-18T12:33:00Z">
         <w:r>
           <w:rPr>
             <w:color w:val="000000" w:themeColor="text1"/>
@@ -14999,9 +13999,7 @@
           <w:t>shift</w:t>
         </w:r>
       </w:ins>
-      <w:bookmarkStart w:id="63" w:name="_GoBack"/>
-      <w:bookmarkEnd w:id="63"/>
-      <w:ins w:id="64" w:author="Microsoft Office User" w:date="2017-12-18T12:31:00Z">
+      <w:ins w:id="69" w:author="Microsoft Office User" w:date="2017-12-18T12:31:00Z">
         <w:r>
           <w:rPr>
             <w:color w:val="000000" w:themeColor="text1"/>
@@ -15009,15 +14007,31 @@
           <w:t xml:space="preserve"> in energy </w:t>
         </w:r>
       </w:ins>
-      <w:ins w:id="65" w:author="Microsoft Office User" w:date="2017-12-18T12:32:00Z">
+      <w:ins w:id="70" w:author="Microsoft Office User" w:date="2017-12-18T12:32:00Z">
         <w:r>
           <w:rPr>
             <w:color w:val="000000" w:themeColor="text1"/>
           </w:rPr>
-          <w:t>expenditure with the combination of obesity and dexamethasone treatment.</w:t>
+          <w:t>expenditure with the combination of obesity and dexamethasone treatment</w:t>
         </w:r>
       </w:ins>
-      <w:ins w:id="66" w:author="Microsoft Office User" w:date="2017-12-18T12:31:00Z">
+      <w:ins w:id="71" w:author="Microsoft Office User" w:date="2017-12-18T12:47:00Z">
+        <w:r>
+          <w:rPr>
+            <w:color w:val="000000" w:themeColor="text1"/>
+          </w:rPr>
+          <w:t xml:space="preserve"> over time</w:t>
+        </w:r>
+      </w:ins>
+      <w:ins w:id="72" w:author="Microsoft Office User" w:date="2017-12-18T12:32:00Z">
+        <w:r>
+          <w:rPr>
+            <w:color w:val="000000" w:themeColor="text1"/>
+          </w:rPr>
+          <w:t>.</w:t>
+        </w:r>
+      </w:ins>
+      <w:ins w:id="73" w:author="Microsoft Office User" w:date="2017-12-18T12:31:00Z">
         <w:r>
           <w:rPr>
             <w:color w:val="000000" w:themeColor="text1"/>
@@ -15025,7 +14039,7 @@
           <w:t xml:space="preserve"> </w:t>
         </w:r>
       </w:ins>
-      <w:ins w:id="67" w:author="Microsoft Office User" w:date="2017-12-18T12:29:00Z">
+      <w:ins w:id="74" w:author="Microsoft Office User" w:date="2017-12-18T12:29:00Z">
         <w:r>
           <w:rPr>
             <w:color w:val="000000" w:themeColor="text1"/>
@@ -15043,7 +14057,6 @@
         <w:rPr>
           <w:color w:val="000000" w:themeColor="text1"/>
         </w:rPr>
-        <w:lastRenderedPageBreak/>
         <w:t>in the context of diet-induced</w:t>
       </w:r>
       <w:r>
@@ -15669,7 +14682,14 @@
         <w:rPr>
           <w:color w:val="000000" w:themeColor="text1"/>
         </w:rPr>
-        <w:t>The mechanisms by which obesity and glucocorticoids synergize to activate ATGL expression are not clear at this time</w:t>
+        <w:t xml:space="preserve">The mechanisms by which obesity and glucocorticoids synergize to activate ATGL expression are not </w:t>
+      </w:r>
+      <w:r>
+        <w:rPr>
+          <w:color w:val="000000" w:themeColor="text1"/>
+        </w:rPr>
+        <w:lastRenderedPageBreak/>
+        <w:t>clear at this time</w:t>
       </w:r>
       <w:r>
         <w:rPr>
@@ -15715,7 +14735,6 @@
         <w:rPr>
           <w:color w:val="000000" w:themeColor="text1"/>
         </w:rPr>
-        <w:lastRenderedPageBreak/>
         <w:t>In summary, g</w:t>
       </w:r>
       <w:r>
@@ -15862,8 +14881,8 @@
         </w:rPr>
         <w:t xml:space="preserve">. </w:t>
       </w:r>
-      <w:commentRangeStart w:id="68"/>
-      <w:del w:id="69" w:author="Microsoft Office User" w:date="2017-12-14T15:00:00Z">
+      <w:commentRangeStart w:id="75"/>
+      <w:del w:id="76" w:author="Microsoft Office User" w:date="2017-12-14T15:00:00Z">
         <w:r>
           <w:rPr>
             <w:color w:val="000000" w:themeColor="text1"/>
@@ -15871,7 +14890,7 @@
           <w:delText>The data presented here</w:delText>
         </w:r>
       </w:del>
-      <w:ins w:id="70" w:author="Microsoft Office User" w:date="2017-12-14T15:03:00Z">
+      <w:ins w:id="77" w:author="Microsoft Office User" w:date="2017-12-14T15:03:00Z">
         <w:r>
           <w:rPr>
             <w:color w:val="000000" w:themeColor="text1"/>
@@ -15879,7 +14898,7 @@
           <w:t>This paper is</w:t>
         </w:r>
       </w:ins>
-      <w:ins w:id="71" w:author="Microsoft Office User" w:date="2017-12-14T15:00:00Z">
+      <w:ins w:id="78" w:author="Microsoft Office User" w:date="2017-12-14T15:00:00Z">
         <w:r>
           <w:rPr>
             <w:color w:val="000000" w:themeColor="text1"/>
@@ -15893,7 +14912,7 @@
         </w:rPr>
         <w:t xml:space="preserve"> show that </w:t>
       </w:r>
-      <w:del w:id="72" w:author="Microsoft Office User" w:date="2017-12-14T15:01:00Z">
+      <w:del w:id="79" w:author="Microsoft Office User" w:date="2017-12-14T15:01:00Z">
         <w:r>
           <w:rPr>
             <w:color w:val="000000" w:themeColor="text1"/>
@@ -15913,7 +14932,7 @@
           <w:delText xml:space="preserve">e state </w:delText>
         </w:r>
       </w:del>
-      <w:ins w:id="73" w:author="Microsoft Office User" w:date="2017-12-14T15:01:00Z">
+      <w:ins w:id="80" w:author="Microsoft Office User" w:date="2017-12-14T15:01:00Z">
         <w:r>
           <w:rPr>
             <w:color w:val="000000" w:themeColor="text1"/>
@@ -16023,12 +15042,12 @@
         </w:rPr>
         <w:t>.</w:t>
       </w:r>
-      <w:commentRangeEnd w:id="68"/>
+      <w:commentRangeEnd w:id="75"/>
       <w:r>
         <w:rPr>
           <w:rStyle w:val="CommentReference"/>
         </w:rPr>
-        <w:commentReference w:id="68"/>
+        <w:commentReference w:id="75"/>
       </w:r>
     </w:p>
     <w:p>
@@ -16077,83 +15096,35 @@
           <w:bCs/>
           <w:color w:val="000000" w:themeColor="text1"/>
         </w:rPr>
-        <w:t xml:space="preserve"> Jennifer </w:t>
-      </w:r>
-      <w:proofErr w:type="spellStart"/>
+        <w:t xml:space="preserve"> Jennifer DelProposto and Carey Lumeng for assistance with imaging liver sections, and Melanie Schmitt</w:t>
+      </w:r>
       <w:r>
         <w:rPr>
           <w:bCs/>
           <w:color w:val="000000" w:themeColor="text1"/>
         </w:rPr>
-        <w:t>DelProposto</w:t>
-      </w:r>
-      <w:proofErr w:type="spellEnd"/>
+        <w:t xml:space="preserve"> for assistance with</w:t>
+      </w:r>
       <w:r>
         <w:rPr>
           <w:bCs/>
           <w:color w:val="000000" w:themeColor="text1"/>
         </w:rPr>
-        <w:t xml:space="preserve"> and Carey </w:t>
-      </w:r>
-      <w:proofErr w:type="spellStart"/>
+        <w:t xml:space="preserve"> glucose</w:t>
+      </w:r>
       <w:r>
         <w:rPr>
           <w:bCs/>
           <w:color w:val="000000" w:themeColor="text1"/>
         </w:rPr>
-        <w:t>Lumeng</w:t>
-      </w:r>
-      <w:proofErr w:type="spellEnd"/>
+        <w:t xml:space="preserve"> clamp studies.  </w:t>
+      </w:r>
       <w:r>
         <w:rPr>
           <w:bCs/>
           <w:color w:val="000000" w:themeColor="text1"/>
         </w:rPr>
-        <w:t xml:space="preserve"> for assistance with imaging liver sections, and Melanie Schmitt</w:t>
-      </w:r>
-      <w:r>
-        <w:rPr>
-          <w:bCs/>
-          <w:color w:val="000000" w:themeColor="text1"/>
-        </w:rPr>
-        <w:t xml:space="preserve"> for assistance with</w:t>
-      </w:r>
-      <w:r>
-        <w:rPr>
-          <w:bCs/>
-          <w:color w:val="000000" w:themeColor="text1"/>
-        </w:rPr>
-        <w:t xml:space="preserve"> glucose</w:t>
-      </w:r>
-      <w:r>
-        <w:rPr>
-          <w:bCs/>
-          <w:color w:val="000000" w:themeColor="text1"/>
-        </w:rPr>
-        <w:t xml:space="preserve"> clamp studies.  </w:t>
-      </w:r>
-      <w:r>
-        <w:rPr>
-          <w:bCs/>
-          <w:color w:val="000000" w:themeColor="text1"/>
-        </w:rPr>
-        <w:t xml:space="preserve">We would like to thank the other members of the Bridges laboratory, </w:t>
-      </w:r>
-      <w:proofErr w:type="spellStart"/>
-      <w:r>
-        <w:rPr>
-          <w:bCs/>
-          <w:color w:val="000000" w:themeColor="text1"/>
-        </w:rPr>
-        <w:t>Thurl</w:t>
-      </w:r>
-      <w:proofErr w:type="spellEnd"/>
-      <w:r>
-        <w:rPr>
-          <w:bCs/>
-          <w:color w:val="000000" w:themeColor="text1"/>
-        </w:rPr>
-        <w:t xml:space="preserve"> Harris (University of Virginia) and Edwards Park (UTHSC) for insights on this work.</w:t>
+        <w:t>We would like to thank the other members of the Bridges laboratory, Thurl Harris (University of Virginia) and Edwards Park (UTHSC) for insights on this work.</w:t>
       </w:r>
       <w:r>
         <w:rPr>
@@ -16275,7 +15246,15 @@
           <w:rFonts w:ascii="Calibri" w:eastAsia="Times New Roman" w:hAnsi="Calibri" w:cs="Times New Roman"/>
           <w:noProof/>
         </w:rPr>
-        <w:t xml:space="preserve"> 2014;60:84–92.</w:t>
+        <w:t xml:space="preserve"> </w:t>
+      </w:r>
+      <w:r>
+        <w:rPr>
+          <w:rFonts w:ascii="Calibri" w:eastAsia="Times New Roman" w:hAnsi="Calibri" w:cs="Times New Roman"/>
+          <w:noProof/>
+        </w:rPr>
+        <w:lastRenderedPageBreak/>
+        <w:t>2014;60:84–92.</w:t>
       </w:r>
     </w:p>
     <w:p>
@@ -16391,15 +15370,7 @@
           <w:rFonts w:ascii="Calibri" w:eastAsia="Times New Roman" w:hAnsi="Calibri" w:cs="Times New Roman"/>
           <w:noProof/>
         </w:rPr>
-        <w:t xml:space="preserve"> National Ambulatory Medical Care Survey : 2007 </w:t>
-      </w:r>
-      <w:r>
-        <w:rPr>
-          <w:rFonts w:ascii="Calibri" w:eastAsia="Times New Roman" w:hAnsi="Calibri" w:cs="Times New Roman"/>
-          <w:noProof/>
-        </w:rPr>
-        <w:lastRenderedPageBreak/>
-        <w:t>Summary. 2010.</w:t>
+        <w:t xml:space="preserve"> National Ambulatory Medical Care Survey : 2007 Summary. 2010.</w:t>
       </w:r>
     </w:p>
     <w:p>
@@ -16985,6 +15956,7 @@
           <w:rFonts w:ascii="Calibri" w:eastAsia="Times New Roman" w:hAnsi="Calibri" w:cs="Times New Roman"/>
           <w:noProof/>
         </w:rPr>
+        <w:lastRenderedPageBreak/>
         <w:t xml:space="preserve">19. </w:t>
       </w:r>
       <w:r>
@@ -17057,7 +16029,6 @@
           <w:rFonts w:ascii="Calibri" w:eastAsia="Times New Roman" w:hAnsi="Calibri" w:cs="Times New Roman"/>
           <w:noProof/>
         </w:rPr>
-        <w:lastRenderedPageBreak/>
         <w:t xml:space="preserve">21. </w:t>
       </w:r>
       <w:r>
@@ -17788,7 +16759,15 @@
           <w:rFonts w:ascii="Calibri" w:eastAsia="Times New Roman" w:hAnsi="Calibri" w:cs="Times New Roman"/>
           <w:noProof/>
         </w:rPr>
-        <w:t xml:space="preserve"> Importance of Changes in Adipose Tissue Insulin Resistance to Histological Response During Thiazolidinedione Treatment of Patients with Nonalcoholic Steatohepatitis. 2009.</w:t>
+        <w:t xml:space="preserve"> Importance of Changes in Adipose Tissue Insulin Resistance to Histological Response During Thiazolidinedione Treatment of </w:t>
+      </w:r>
+      <w:r>
+        <w:rPr>
+          <w:rFonts w:ascii="Calibri" w:eastAsia="Times New Roman" w:hAnsi="Calibri" w:cs="Times New Roman"/>
+          <w:noProof/>
+        </w:rPr>
+        <w:lastRenderedPageBreak/>
+        <w:t>Patients with Nonalcoholic Steatohepatitis. 2009.</w:t>
       </w:r>
     </w:p>
     <w:p>
@@ -17892,15 +16871,7 @@
           <w:rFonts w:ascii="Calibri" w:eastAsia="Times New Roman" w:hAnsi="Calibri" w:cs="Times New Roman"/>
           <w:noProof/>
         </w:rPr>
-        <w:t xml:space="preserve"> Consumption of a high-fat diet rapidly exacerbates the development of fatty liver disease that occurs with chronically elevated </w:t>
-      </w:r>
-      <w:r>
-        <w:rPr>
-          <w:rFonts w:ascii="Calibri" w:eastAsia="Times New Roman" w:hAnsi="Calibri" w:cs="Times New Roman"/>
-          <w:noProof/>
-        </w:rPr>
-        <w:lastRenderedPageBreak/>
-        <w:t xml:space="preserve">glucocorticoids. </w:t>
+        <w:t xml:space="preserve"> Consumption of a high-fat diet rapidly exacerbates the development of fatty liver disease that occurs with chronically elevated glucocorticoids. </w:t>
       </w:r>
       <w:r>
         <w:rPr>
@@ -18363,31 +17334,7 @@
       </w:r>
     </w:p>
   </w:comment>
-  <w:comment w:id="56" w:author="Microsoft Office User" w:date="2017-12-14T11:47:00Z" w:initials="Office">
-    <w:p>
-      <w:pPr>
-        <w:pStyle w:val="CommentText"/>
-      </w:pPr>
-      <w:r>
-        <w:rPr>
-          <w:rStyle w:val="CommentReference"/>
-        </w:rPr>
-        <w:annotationRef/>
-      </w:r>
-      <w:r>
-        <w:t xml:space="preserve">Dave, </w:t>
-      </w:r>
-      <w:proofErr w:type="gramStart"/>
-      <w:r>
-        <w:t>Maybe</w:t>
-      </w:r>
-      <w:proofErr w:type="gramEnd"/>
-      <w:r>
-        <w:t xml:space="preserve"> we could show feeding efficiency here too.</w:t>
-      </w:r>
-    </w:p>
-  </w:comment>
-  <w:comment w:id="68" w:author="Microsoft Office User" w:date="2017-12-18T09:55:00Z" w:initials="Office">
+  <w:comment w:id="75" w:author="Microsoft Office User" w:date="2017-12-18T09:55:00Z" w:initials="Office">
     <w:p>
       <w:pPr>
         <w:pStyle w:val="CommentText"/>
@@ -18411,7 +17358,6 @@
   <w15:commentEx w15:paraId="5CB84A8D" w15:done="0"/>
   <w15:commentEx w15:paraId="13ACD899" w15:done="0"/>
   <w15:commentEx w15:paraId="6A5D8A44" w15:done="0"/>
-  <w15:commentEx w15:paraId="637A55F3" w15:done="0"/>
   <w15:commentEx w15:paraId="31AE5E5C" w15:done="0"/>
 </w15:commentsEx>
 </file>
@@ -20140,7 +19086,7 @@
 </file>
 
 <file path=customXml/itemProps1.xml><?xml version="1.0" encoding="utf-8"?>
-<ds:datastoreItem xmlns:ds="http://schemas.openxmlformats.org/officeDocument/2006/customXml" ds:itemID="{1D93EB12-5BD5-3042-86A1-9438ED3D00CE}">
+<ds:datastoreItem xmlns:ds="http://schemas.openxmlformats.org/officeDocument/2006/customXml" ds:itemID="{41CC514E-B16D-5648-9EBA-95386CA90D44}">
   <ds:schemaRefs>
     <ds:schemaRef ds:uri="http://schemas.openxmlformats.org/officeDocument/2006/bibliography"/>
   </ds:schemaRefs>

</xml_diff>

<commit_message>
added to previous change
</commit_message>
<xml_diff>
--- a/manuscript/Obesity-Glucocorticoids/Harvey-GlucocorticoidsandObesity-MainDocument.docx
+++ b/manuscript/Obesity-Glucocorticoids/Harvey-GlucocorticoidsandObesity-MainDocument.docx
@@ -13569,24 +13569,74 @@
           <w:rPr>
             <w:color w:val="000000" w:themeColor="text1"/>
           </w:rPr>
-          <w:t xml:space="preserve"> As for the mouse studies, we chose to focus on dexamethasone-induc</w:t>
+          <w:t xml:space="preserve"> As for the mouse studies, we chose to focus on </w:t>
         </w:r>
         <w:r>
           <w:rPr>
             <w:color w:val="000000" w:themeColor="text1"/>
           </w:rPr>
-          <w:t>ed adipose tissue changes; howe</w:t>
+          <w:t>adipose tissue changes</w:t>
         </w:r>
       </w:ins>
-      <w:ins w:id="57" w:author="Microsoft Office User" w:date="2017-12-18T12:51:00Z">
+      <w:ins w:id="57" w:author="Microsoft Office User" w:date="2017-12-18T12:58:00Z">
         <w:r>
           <w:rPr>
             <w:color w:val="000000" w:themeColor="text1"/>
           </w:rPr>
-          <w:t>ver, we are aware that dexamethasone can and likely does affect many other tissues</w:t>
+          <w:t xml:space="preserve"> in response to dexamethasone</w:t>
         </w:r>
       </w:ins>
-      <w:ins w:id="58" w:author="Microsoft Office User" w:date="2017-12-18T12:54:00Z">
+      <w:ins w:id="58" w:author="Microsoft Office User" w:date="2017-12-18T12:56:00Z">
+        <w:r>
+          <w:rPr>
+            <w:color w:val="000000" w:themeColor="text1"/>
+          </w:rPr>
+          <w:t xml:space="preserve"> as we believe lipolysis plays a major role in </w:t>
+        </w:r>
+      </w:ins>
+      <w:ins w:id="59" w:author="Microsoft Office User" w:date="2017-12-18T12:58:00Z">
+        <w:r>
+          <w:rPr>
+            <w:color w:val="000000" w:themeColor="text1"/>
+          </w:rPr>
+          <w:t>dexamethasone-induced insulin resistance and hepatic steatosis</w:t>
+        </w:r>
+      </w:ins>
+      <w:bookmarkStart w:id="60" w:name="_GoBack"/>
+      <w:bookmarkEnd w:id="60"/>
+      <w:ins w:id="61" w:author="Microsoft Office User" w:date="2017-12-18T12:48:00Z">
+        <w:r>
+          <w:rPr>
+            <w:color w:val="000000" w:themeColor="text1"/>
+          </w:rPr>
+          <w:t>; howe</w:t>
+        </w:r>
+      </w:ins>
+      <w:ins w:id="62" w:author="Microsoft Office User" w:date="2017-12-18T12:51:00Z">
+        <w:r>
+          <w:rPr>
+            <w:color w:val="000000" w:themeColor="text1"/>
+          </w:rPr>
+          <w:t xml:space="preserve">ver, we are </w:t>
+        </w:r>
+      </w:ins>
+      <w:ins w:id="63" w:author="Microsoft Office User" w:date="2017-12-18T12:58:00Z">
+        <w:r>
+          <w:rPr>
+            <w:color w:val="000000" w:themeColor="text1"/>
+          </w:rPr>
+          <w:t xml:space="preserve">well </w:t>
+        </w:r>
+      </w:ins>
+      <w:ins w:id="64" w:author="Microsoft Office User" w:date="2017-12-18T12:51:00Z">
+        <w:r>
+          <w:rPr>
+            <w:color w:val="000000" w:themeColor="text1"/>
+          </w:rPr>
+          <w:t>aware that dexamethasone can and likely does affect many other tissues</w:t>
+        </w:r>
+      </w:ins>
+      <w:ins w:id="65" w:author="Microsoft Office User" w:date="2017-12-18T12:54:00Z">
         <w:r>
           <w:rPr>
             <w:color w:val="000000" w:themeColor="text1"/>
@@ -13594,7 +13644,7 @@
           <w:t>,</w:t>
         </w:r>
       </w:ins>
-      <w:ins w:id="59" w:author="Microsoft Office User" w:date="2017-12-18T12:53:00Z">
+      <w:ins w:id="66" w:author="Microsoft Office User" w:date="2017-12-18T12:53:00Z">
         <w:r>
           <w:rPr>
             <w:color w:val="000000" w:themeColor="text1"/>
@@ -13602,7 +13652,7 @@
           <w:t xml:space="preserve"> such as muscle</w:t>
         </w:r>
       </w:ins>
-      <w:ins w:id="60" w:author="Microsoft Office User" w:date="2017-12-18T12:54:00Z">
+      <w:ins w:id="67" w:author="Microsoft Office User" w:date="2017-12-18T12:54:00Z">
         <w:r>
           <w:rPr>
             <w:color w:val="000000" w:themeColor="text1"/>
@@ -13610,9 +13660,7 @@
           <w:t>,</w:t>
         </w:r>
       </w:ins>
-      <w:bookmarkStart w:id="61" w:name="_GoBack"/>
-      <w:bookmarkEnd w:id="61"/>
-      <w:ins w:id="62" w:author="Microsoft Office User" w:date="2017-12-18T12:51:00Z">
+      <w:ins w:id="68" w:author="Microsoft Office User" w:date="2017-12-18T12:51:00Z">
         <w:r>
           <w:rPr>
             <w:color w:val="000000" w:themeColor="text1"/>
@@ -13936,7 +13984,14 @@
         <w:rPr>
           <w:color w:val="000000" w:themeColor="text1"/>
         </w:rPr>
-        <w:t>a lipodystrophic phenotype</w:t>
+        <w:t xml:space="preserve">a </w:t>
+      </w:r>
+      <w:r>
+        <w:rPr>
+          <w:color w:val="000000" w:themeColor="text1"/>
+        </w:rPr>
+        <w:lastRenderedPageBreak/>
+        <w:t>lipodystrophic phenotype</w:t>
       </w:r>
       <w:r>
         <w:rPr>
@@ -13944,7 +13999,7 @@
         </w:rPr>
         <w:t xml:space="preserve">. </w:t>
       </w:r>
-      <w:ins w:id="63" w:author="Microsoft Office User" w:date="2017-12-18T12:29:00Z">
+      <w:ins w:id="69" w:author="Microsoft Office User" w:date="2017-12-18T12:29:00Z">
         <w:r>
           <w:rPr>
             <w:color w:val="000000" w:themeColor="text1"/>
@@ -13952,7 +14007,7 @@
           <w:t>The loss in fat mass</w:t>
         </w:r>
       </w:ins>
-      <w:ins w:id="64" w:author="Microsoft Office User" w:date="2017-12-18T12:30:00Z">
+      <w:ins w:id="70" w:author="Microsoft Office User" w:date="2017-12-18T12:30:00Z">
         <w:r>
           <w:rPr>
             <w:color w:val="000000" w:themeColor="text1"/>
@@ -13960,22 +14015,15 @@
           <w:t xml:space="preserve"> observed</w:t>
         </w:r>
       </w:ins>
-      <w:ins w:id="65" w:author="Microsoft Office User" w:date="2017-12-18T12:29:00Z">
+      <w:ins w:id="71" w:author="Microsoft Office User" w:date="2017-12-18T12:29:00Z">
         <w:r>
           <w:rPr>
             <w:color w:val="000000" w:themeColor="text1"/>
           </w:rPr>
-          <w:t xml:space="preserve"> in the obese, dexamethasone treated </w:t>
-        </w:r>
-        <w:r>
-          <w:rPr>
-            <w:color w:val="000000" w:themeColor="text1"/>
-          </w:rPr>
-          <w:lastRenderedPageBreak/>
-          <w:t>mice was</w:t>
+          <w:t xml:space="preserve"> in the obese, dexamethasone treated mice was</w:t>
         </w:r>
       </w:ins>
-      <w:ins w:id="66" w:author="Microsoft Office User" w:date="2017-12-18T12:30:00Z">
+      <w:ins w:id="72" w:author="Microsoft Office User" w:date="2017-12-18T12:30:00Z">
         <w:r>
           <w:rPr>
             <w:color w:val="000000" w:themeColor="text1"/>
@@ -13983,7 +14031,7 @@
           <w:t xml:space="preserve"> not due to reduced food intake, in fact these mice ate significantly more kil</w:t>
         </w:r>
       </w:ins>
-      <w:ins w:id="67" w:author="Microsoft Office User" w:date="2017-12-18T12:31:00Z">
+      <w:ins w:id="73" w:author="Microsoft Office User" w:date="2017-12-18T12:31:00Z">
         <w:r>
           <w:rPr>
             <w:color w:val="000000" w:themeColor="text1"/>
@@ -13991,7 +14039,7 @@
           <w:t xml:space="preserve">ocalories per day than obese controls; therefore, there must be a </w:t>
         </w:r>
       </w:ins>
-      <w:ins w:id="68" w:author="Microsoft Office User" w:date="2017-12-18T12:33:00Z">
+      <w:ins w:id="74" w:author="Microsoft Office User" w:date="2017-12-18T12:33:00Z">
         <w:r>
           <w:rPr>
             <w:color w:val="000000" w:themeColor="text1"/>
@@ -13999,7 +14047,7 @@
           <w:t>shift</w:t>
         </w:r>
       </w:ins>
-      <w:ins w:id="69" w:author="Microsoft Office User" w:date="2017-12-18T12:31:00Z">
+      <w:ins w:id="75" w:author="Microsoft Office User" w:date="2017-12-18T12:31:00Z">
         <w:r>
           <w:rPr>
             <w:color w:val="000000" w:themeColor="text1"/>
@@ -14007,7 +14055,7 @@
           <w:t xml:space="preserve"> in energy </w:t>
         </w:r>
       </w:ins>
-      <w:ins w:id="70" w:author="Microsoft Office User" w:date="2017-12-18T12:32:00Z">
+      <w:ins w:id="76" w:author="Microsoft Office User" w:date="2017-12-18T12:32:00Z">
         <w:r>
           <w:rPr>
             <w:color w:val="000000" w:themeColor="text1"/>
@@ -14015,7 +14063,7 @@
           <w:t>expenditure with the combination of obesity and dexamethasone treatment</w:t>
         </w:r>
       </w:ins>
-      <w:ins w:id="71" w:author="Microsoft Office User" w:date="2017-12-18T12:47:00Z">
+      <w:ins w:id="77" w:author="Microsoft Office User" w:date="2017-12-18T12:47:00Z">
         <w:r>
           <w:rPr>
             <w:color w:val="000000" w:themeColor="text1"/>
@@ -14023,7 +14071,7 @@
           <w:t xml:space="preserve"> over time</w:t>
         </w:r>
       </w:ins>
-      <w:ins w:id="72" w:author="Microsoft Office User" w:date="2017-12-18T12:32:00Z">
+      <w:ins w:id="78" w:author="Microsoft Office User" w:date="2017-12-18T12:32:00Z">
         <w:r>
           <w:rPr>
             <w:color w:val="000000" w:themeColor="text1"/>
@@ -14031,7 +14079,7 @@
           <w:t>.</w:t>
         </w:r>
       </w:ins>
-      <w:ins w:id="73" w:author="Microsoft Office User" w:date="2017-12-18T12:31:00Z">
+      <w:ins w:id="79" w:author="Microsoft Office User" w:date="2017-12-18T12:31:00Z">
         <w:r>
           <w:rPr>
             <w:color w:val="000000" w:themeColor="text1"/>
@@ -14039,7 +14087,7 @@
           <w:t xml:space="preserve"> </w:t>
         </w:r>
       </w:ins>
-      <w:ins w:id="74" w:author="Microsoft Office User" w:date="2017-12-18T12:29:00Z">
+      <w:ins w:id="80" w:author="Microsoft Office User" w:date="2017-12-18T12:29:00Z">
         <w:r>
           <w:rPr>
             <w:color w:val="000000" w:themeColor="text1"/>
@@ -14682,14 +14730,14 @@
         <w:rPr>
           <w:color w:val="000000" w:themeColor="text1"/>
         </w:rPr>
-        <w:t xml:space="preserve">The mechanisms by which obesity and glucocorticoids synergize to activate ATGL expression are not </w:t>
+        <w:t xml:space="preserve">The </w:t>
       </w:r>
       <w:r>
         <w:rPr>
           <w:color w:val="000000" w:themeColor="text1"/>
         </w:rPr>
         <w:lastRenderedPageBreak/>
-        <w:t>clear at this time</w:t>
+        <w:t>mechanisms by which obesity and glucocorticoids synergize to activate ATGL expression are not clear at this time</w:t>
       </w:r>
       <w:r>
         <w:rPr>
@@ -14881,8 +14929,8 @@
         </w:rPr>
         <w:t xml:space="preserve">. </w:t>
       </w:r>
-      <w:commentRangeStart w:id="75"/>
-      <w:del w:id="76" w:author="Microsoft Office User" w:date="2017-12-14T15:00:00Z">
+      <w:commentRangeStart w:id="81"/>
+      <w:del w:id="82" w:author="Microsoft Office User" w:date="2017-12-14T15:00:00Z">
         <w:r>
           <w:rPr>
             <w:color w:val="000000" w:themeColor="text1"/>
@@ -14890,7 +14938,7 @@
           <w:delText>The data presented here</w:delText>
         </w:r>
       </w:del>
-      <w:ins w:id="77" w:author="Microsoft Office User" w:date="2017-12-14T15:03:00Z">
+      <w:ins w:id="83" w:author="Microsoft Office User" w:date="2017-12-14T15:03:00Z">
         <w:r>
           <w:rPr>
             <w:color w:val="000000" w:themeColor="text1"/>
@@ -14898,7 +14946,7 @@
           <w:t>This paper is</w:t>
         </w:r>
       </w:ins>
-      <w:ins w:id="78" w:author="Microsoft Office User" w:date="2017-12-14T15:00:00Z">
+      <w:ins w:id="84" w:author="Microsoft Office User" w:date="2017-12-14T15:00:00Z">
         <w:r>
           <w:rPr>
             <w:color w:val="000000" w:themeColor="text1"/>
@@ -14912,7 +14960,7 @@
         </w:rPr>
         <w:t xml:space="preserve"> show that </w:t>
       </w:r>
-      <w:del w:id="79" w:author="Microsoft Office User" w:date="2017-12-14T15:01:00Z">
+      <w:del w:id="85" w:author="Microsoft Office User" w:date="2017-12-14T15:01:00Z">
         <w:r>
           <w:rPr>
             <w:color w:val="000000" w:themeColor="text1"/>
@@ -14932,7 +14980,7 @@
           <w:delText xml:space="preserve">e state </w:delText>
         </w:r>
       </w:del>
-      <w:ins w:id="80" w:author="Microsoft Office User" w:date="2017-12-14T15:01:00Z">
+      <w:ins w:id="86" w:author="Microsoft Office User" w:date="2017-12-14T15:01:00Z">
         <w:r>
           <w:rPr>
             <w:color w:val="000000" w:themeColor="text1"/>
@@ -15042,12 +15090,12 @@
         </w:rPr>
         <w:t>.</w:t>
       </w:r>
-      <w:commentRangeEnd w:id="75"/>
+      <w:commentRangeEnd w:id="81"/>
       <w:r>
         <w:rPr>
           <w:rStyle w:val="CommentReference"/>
         </w:rPr>
-        <w:commentReference w:id="75"/>
+        <w:commentReference w:id="81"/>
       </w:r>
     </w:p>
     <w:p>
@@ -15184,6 +15232,7 @@
           <w:sz w:val="32"/>
           <w:u w:val="single"/>
         </w:rPr>
+        <w:lastRenderedPageBreak/>
         <w:t>References</w:t>
       </w:r>
     </w:p>
@@ -15246,15 +15295,7 @@
           <w:rFonts w:ascii="Calibri" w:eastAsia="Times New Roman" w:hAnsi="Calibri" w:cs="Times New Roman"/>
           <w:noProof/>
         </w:rPr>
-        <w:t xml:space="preserve"> </w:t>
-      </w:r>
-      <w:r>
-        <w:rPr>
-          <w:rFonts w:ascii="Calibri" w:eastAsia="Times New Roman" w:hAnsi="Calibri" w:cs="Times New Roman"/>
-          <w:noProof/>
-        </w:rPr>
-        <w:lastRenderedPageBreak/>
-        <w:t>2014;60:84–92.</w:t>
+        <w:t xml:space="preserve"> 2014;60:84–92.</w:t>
       </w:r>
     </w:p>
     <w:p>
@@ -15928,6 +15969,7 @@
           <w:rFonts w:ascii="Calibri" w:eastAsia="Times New Roman" w:hAnsi="Calibri" w:cs="Times New Roman"/>
           <w:noProof/>
         </w:rPr>
+        <w:lastRenderedPageBreak/>
         <w:t xml:space="preserve">18. </w:t>
       </w:r>
       <w:r>
@@ -15956,7 +15998,6 @@
           <w:rFonts w:ascii="Calibri" w:eastAsia="Times New Roman" w:hAnsi="Calibri" w:cs="Times New Roman"/>
           <w:noProof/>
         </w:rPr>
-        <w:lastRenderedPageBreak/>
         <w:t xml:space="preserve">19. </w:t>
       </w:r>
       <w:r>
@@ -16715,7 +16756,15 @@
           <w:rFonts w:ascii="Calibri" w:eastAsia="Times New Roman" w:hAnsi="Calibri" w:cs="Times New Roman"/>
           <w:noProof/>
         </w:rPr>
-        <w:t xml:space="preserve"> Insulin ’ s direct hepatic effect explains the inhibition of glucose production caused by insulin secretion. 2017;2:1–14.</w:t>
+        <w:t xml:space="preserve"> Insulin ’ s direct hepatic effect explains the </w:t>
+      </w:r>
+      <w:r>
+        <w:rPr>
+          <w:rFonts w:ascii="Calibri" w:eastAsia="Times New Roman" w:hAnsi="Calibri" w:cs="Times New Roman"/>
+          <w:noProof/>
+        </w:rPr>
+        <w:lastRenderedPageBreak/>
+        <w:t>inhibition of glucose production caused by insulin secretion. 2017;2:1–14.</w:t>
       </w:r>
     </w:p>
     <w:p>
@@ -16759,15 +16808,7 @@
           <w:rFonts w:ascii="Calibri" w:eastAsia="Times New Roman" w:hAnsi="Calibri" w:cs="Times New Roman"/>
           <w:noProof/>
         </w:rPr>
-        <w:t xml:space="preserve"> Importance of Changes in Adipose Tissue Insulin Resistance to Histological Response During Thiazolidinedione Treatment of </w:t>
-      </w:r>
-      <w:r>
-        <w:rPr>
-          <w:rFonts w:ascii="Calibri" w:eastAsia="Times New Roman" w:hAnsi="Calibri" w:cs="Times New Roman"/>
-          <w:noProof/>
-        </w:rPr>
-        <w:lastRenderedPageBreak/>
-        <w:t>Patients with Nonalcoholic Steatohepatitis. 2009.</w:t>
+        <w:t xml:space="preserve"> Importance of Changes in Adipose Tissue Insulin Resistance to Histological Response During Thiazolidinedione Treatment of Patients with Nonalcoholic Steatohepatitis. 2009.</w:t>
       </w:r>
     </w:p>
     <w:p>
@@ -17334,7 +17375,7 @@
       </w:r>
     </w:p>
   </w:comment>
-  <w:comment w:id="75" w:author="Microsoft Office User" w:date="2017-12-18T09:55:00Z" w:initials="Office">
+  <w:comment w:id="81" w:author="Microsoft Office User" w:date="2017-12-18T09:55:00Z" w:initials="Office">
     <w:p>
       <w:pPr>
         <w:pStyle w:val="CommentText"/>
@@ -19086,7 +19127,7 @@
 </file>
 
 <file path=customXml/itemProps1.xml><?xml version="1.0" encoding="utf-8"?>
-<ds:datastoreItem xmlns:ds="http://schemas.openxmlformats.org/officeDocument/2006/customXml" ds:itemID="{41CC514E-B16D-5648-9EBA-95386CA90D44}">
+<ds:datastoreItem xmlns:ds="http://schemas.openxmlformats.org/officeDocument/2006/customXml" ds:itemID="{3B436817-1D3C-2649-8D57-CE7E684FB360}">
   <ds:schemaRefs>
     <ds:schemaRef ds:uri="http://schemas.openxmlformats.org/officeDocument/2006/bibliography"/>
   </ds:schemaRefs>

</xml_diff>

<commit_message>
Edited abstract to downplay the human findings
</commit_message>
<xml_diff>
--- a/manuscript/Obesity-Glucocorticoids/Harvey-GlucocorticoidsandObesity-MainDocument.docx
+++ b/manuscript/Obesity-Glucocorticoids/Harvey-GlucocorticoidsandObesity-MainDocument.docx
@@ -1028,7 +1028,45 @@
         <w:rPr>
           <w:color w:val="000000" w:themeColor="text1"/>
         </w:rPr>
-        <w:t xml:space="preserve">Patients who were obese and had Cushing’s disease had elevated HOMA-IR scores and ALT levels when compared to </w:t>
+        <w:t>Patients who were obese and had Cushing’s disease had</w:t>
+      </w:r>
+      <w:ins w:id="7" w:author="Microsoft Office User" w:date="2017-12-18T13:03:00Z">
+        <w:r>
+          <w:rPr>
+            <w:color w:val="000000" w:themeColor="text1"/>
+          </w:rPr>
+          <w:t xml:space="preserve"> non-significant</w:t>
+        </w:r>
+      </w:ins>
+      <w:r>
+        <w:rPr>
+          <w:color w:val="000000" w:themeColor="text1"/>
+        </w:rPr>
+        <w:t xml:space="preserve"> elevat</w:t>
+      </w:r>
+      <w:ins w:id="8" w:author="Microsoft Office User" w:date="2017-12-18T13:03:00Z">
+        <w:r>
+          <w:rPr>
+            <w:color w:val="000000" w:themeColor="text1"/>
+          </w:rPr>
+          <w:t>ions in</w:t>
+        </w:r>
+      </w:ins>
+      <w:bookmarkStart w:id="9" w:name="_GoBack"/>
+      <w:bookmarkEnd w:id="9"/>
+      <w:del w:id="10" w:author="Microsoft Office User" w:date="2017-12-18T13:03:00Z">
+        <w:r>
+          <w:rPr>
+            <w:color w:val="000000" w:themeColor="text1"/>
+          </w:rPr>
+          <w:delText>ed</w:delText>
+        </w:r>
+      </w:del>
+      <w:r>
+        <w:rPr>
+          <w:color w:val="000000" w:themeColor="text1"/>
+        </w:rPr>
+        <w:t xml:space="preserve"> HOMA-IR scores and ALT levels when compared to </w:t>
       </w:r>
       <w:r>
         <w:rPr>
@@ -1036,7 +1074,7 @@
         </w:rPr>
         <w:t xml:space="preserve">all other groups. Similar outcomes were detected in obese mice given dexamethasone, significant synergistic elevations in </w:t>
       </w:r>
-      <w:del w:id="7" w:author="Microsoft Office User" w:date="2017-12-18T10:34:00Z">
+      <w:del w:id="11" w:author="Microsoft Office User" w:date="2017-12-18T10:34:00Z">
         <w:r>
           <w:rPr>
             <w:color w:val="000000" w:themeColor="text1"/>
@@ -1050,7 +1088,7 @@
         </w:rPr>
         <w:t>resistance to insulin</w:t>
       </w:r>
-      <w:del w:id="8" w:author="Microsoft Office User" w:date="2017-12-18T12:23:00Z">
+      <w:del w:id="12" w:author="Microsoft Office User" w:date="2017-12-18T12:23:00Z">
         <w:r>
           <w:rPr>
             <w:color w:val="000000" w:themeColor="text1"/>
@@ -1058,7 +1096,7 @@
           <w:delText xml:space="preserve"> were noted in these mice, </w:delText>
         </w:r>
       </w:del>
-      <w:del w:id="9" w:author="Microsoft Office User" w:date="2017-12-18T10:34:00Z">
+      <w:del w:id="13" w:author="Microsoft Office User" w:date="2017-12-18T10:34:00Z">
         <w:r>
           <w:rPr>
             <w:color w:val="000000" w:themeColor="text1"/>
@@ -1066,7 +1104,7 @@
           <w:delText>along with synergistic elevations</w:delText>
         </w:r>
       </w:del>
-      <w:ins w:id="10" w:author="Microsoft Office User" w:date="2017-12-18T12:23:00Z">
+      <w:ins w:id="14" w:author="Microsoft Office User" w:date="2017-12-18T12:23:00Z">
         <w:r>
           <w:rPr>
             <w:color w:val="000000" w:themeColor="text1"/>
@@ -1074,7 +1112,7 @@
           <w:t xml:space="preserve"> and</w:t>
         </w:r>
       </w:ins>
-      <w:del w:id="11" w:author="Microsoft Office User" w:date="2017-12-18T10:34:00Z">
+      <w:del w:id="15" w:author="Microsoft Office User" w:date="2017-12-18T10:34:00Z">
         <w:r>
           <w:rPr>
             <w:color w:val="000000" w:themeColor="text1"/>
@@ -1082,7 +1120,7 @@
           <w:delText xml:space="preserve"> </w:delText>
         </w:r>
       </w:del>
-      <w:del w:id="12" w:author="Microsoft Office User" w:date="2017-12-18T12:23:00Z">
+      <w:del w:id="16" w:author="Microsoft Office User" w:date="2017-12-18T12:23:00Z">
         <w:r>
           <w:rPr>
             <w:color w:val="000000" w:themeColor="text1"/>
@@ -1096,7 +1134,7 @@
         </w:rPr>
         <w:t xml:space="preserve"> markers of lipolysis</w:t>
       </w:r>
-      <w:ins w:id="13" w:author="Microsoft Office User" w:date="2017-12-18T12:23:00Z">
+      <w:ins w:id="17" w:author="Microsoft Office User" w:date="2017-12-18T12:23:00Z">
         <w:r>
           <w:rPr>
             <w:color w:val="000000" w:themeColor="text1"/>
@@ -1104,7 +1142,7 @@
           <w:t>,</w:t>
         </w:r>
       </w:ins>
-      <w:ins w:id="14" w:author="Microsoft Office User" w:date="2017-12-18T10:34:00Z">
+      <w:ins w:id="18" w:author="Microsoft Office User" w:date="2017-12-18T10:34:00Z">
         <w:r>
           <w:rPr>
             <w:color w:val="000000" w:themeColor="text1"/>
@@ -1112,7 +1150,7 @@
           <w:t xml:space="preserve"> as well as marked elevations in hepatic steatosis</w:t>
         </w:r>
       </w:ins>
-      <w:ins w:id="15" w:author="Microsoft Office User" w:date="2017-12-18T12:23:00Z">
+      <w:ins w:id="19" w:author="Microsoft Office User" w:date="2017-12-18T12:23:00Z">
         <w:r>
           <w:rPr>
             <w:color w:val="000000" w:themeColor="text1"/>
@@ -1184,7 +1222,7 @@
         </w:rPr>
         <w:t xml:space="preserve"> in </w:t>
       </w:r>
-      <w:ins w:id="16" w:author="Microsoft Office User" w:date="2017-12-18T10:33:00Z">
+      <w:ins w:id="20" w:author="Microsoft Office User" w:date="2017-12-18T10:33:00Z">
         <w:r>
           <w:rPr>
             <w:color w:val="000000" w:themeColor="text1"/>
@@ -1192,7 +1230,7 @@
           <w:t>individuals</w:t>
         </w:r>
       </w:ins>
-      <w:del w:id="17" w:author="Microsoft Office User" w:date="2017-12-18T10:33:00Z">
+      <w:del w:id="21" w:author="Microsoft Office User" w:date="2017-12-18T10:33:00Z">
         <w:r>
           <w:rPr>
             <w:color w:val="000000" w:themeColor="text1"/>
@@ -1717,7 +1755,7 @@
       <w:pPr>
         <w:spacing w:line="480" w:lineRule="auto"/>
         <w:rPr>
-          <w:del w:id="18" w:author="Microsoft Office User" w:date="2017-12-14T14:51:00Z"/>
+          <w:del w:id="22" w:author="Microsoft Office User" w:date="2017-12-14T14:51:00Z"/>
           <w:color w:val="000000" w:themeColor="text1"/>
         </w:rPr>
       </w:pPr>
@@ -2003,7 +2041,7 @@
         </w:rPr>
         <w:t>.</w:t>
       </w:r>
-      <w:ins w:id="19" w:author="Microsoft Office User" w:date="2017-12-14T14:51:00Z">
+      <w:ins w:id="23" w:author="Microsoft Office User" w:date="2017-12-14T14:51:00Z">
         <w:r>
           <w:rPr>
             <w:color w:val="000000" w:themeColor="text1"/>
@@ -2011,13 +2049,13 @@
           <w:t xml:space="preserve"> </w:t>
         </w:r>
       </w:ins>
-      <w:commentRangeStart w:id="20"/>
+      <w:commentRangeStart w:id="24"/>
     </w:p>
     <w:p>
       <w:pPr>
         <w:spacing w:line="480" w:lineRule="auto"/>
         <w:rPr>
-          <w:del w:id="21" w:author="Microsoft Office User" w:date="2017-12-14T14:51:00Z"/>
+          <w:del w:id="25" w:author="Microsoft Office User" w:date="2017-12-14T14:51:00Z"/>
           <w:color w:val="000000" w:themeColor="text1"/>
         </w:rPr>
       </w:pPr>
@@ -2035,7 +2073,7 @@
         </w:rPr>
         <w:t>Here</w:t>
       </w:r>
-      <w:del w:id="22" w:author="Microsoft Office User" w:date="2017-12-14T14:51:00Z">
+      <w:del w:id="26" w:author="Microsoft Office User" w:date="2017-12-14T14:51:00Z">
         <w:r>
           <w:rPr>
             <w:color w:val="000000" w:themeColor="text1"/>
@@ -2049,7 +2087,7 @@
         </w:rPr>
         <w:t xml:space="preserve"> we </w:t>
       </w:r>
-      <w:ins w:id="23" w:author="Microsoft Office User" w:date="2017-12-14T14:51:00Z">
+      <w:ins w:id="27" w:author="Microsoft Office User" w:date="2017-12-14T14:51:00Z">
         <w:r>
           <w:rPr>
             <w:color w:val="000000" w:themeColor="text1"/>
@@ -2057,7 +2095,7 @@
           <w:t xml:space="preserve">present the novel finding </w:t>
         </w:r>
       </w:ins>
-      <w:del w:id="24" w:author="Microsoft Office User" w:date="2017-12-14T14:51:00Z">
+      <w:del w:id="28" w:author="Microsoft Office User" w:date="2017-12-14T14:51:00Z">
         <w:r>
           <w:rPr>
             <w:color w:val="000000" w:themeColor="text1"/>
@@ -2071,7 +2109,7 @@
         </w:rPr>
         <w:t xml:space="preserve">that chronically elevated glucocorticoids in the presence of </w:t>
       </w:r>
-      <w:ins w:id="25" w:author="Microsoft Office User" w:date="2017-12-14T14:49:00Z">
+      <w:ins w:id="29" w:author="Microsoft Office User" w:date="2017-12-14T14:49:00Z">
         <w:r>
           <w:rPr>
             <w:color w:val="000000" w:themeColor="text1"/>
@@ -2115,12 +2153,12 @@
         </w:rPr>
         <w:t xml:space="preserve">. </w:t>
       </w:r>
-      <w:commentRangeEnd w:id="20"/>
+      <w:commentRangeEnd w:id="24"/>
       <w:r>
         <w:rPr>
           <w:rStyle w:val="CommentReference"/>
         </w:rPr>
-        <w:commentReference w:id="20"/>
+        <w:commentReference w:id="24"/>
       </w:r>
       <w:r>
         <w:rPr>
@@ -3525,16 +3563,16 @@
         </w:rPr>
         <w:t>.</w:t>
       </w:r>
-      <w:commentRangeStart w:id="26"/>
-      <w:r>
-        <w:rPr>
-          <w:rFonts w:eastAsia="Times New Roman" w:cs="Times New Roman"/>
-          <w:color w:val="000000" w:themeColor="text1"/>
-          <w:shd w:val="clear" w:color="auto" w:fill="FFFFFF"/>
-        </w:rPr>
-        <w:t xml:space="preserve"> </w:t>
-      </w:r>
-      <w:ins w:id="27" w:author="Microsoft Office User" w:date="2017-12-14T11:33:00Z">
+      <w:commentRangeStart w:id="30"/>
+      <w:r>
+        <w:rPr>
+          <w:rFonts w:eastAsia="Times New Roman" w:cs="Times New Roman"/>
+          <w:color w:val="000000" w:themeColor="text1"/>
+          <w:shd w:val="clear" w:color="auto" w:fill="FFFFFF"/>
+        </w:rPr>
+        <w:t xml:space="preserve"> </w:t>
+      </w:r>
+      <w:ins w:id="31" w:author="Microsoft Office User" w:date="2017-12-14T11:33:00Z">
         <w:r>
           <w:rPr>
             <w:rFonts w:eastAsia="Times New Roman" w:cs="Times New Roman"/>
@@ -3544,13 +3582,13 @@
           <w:t xml:space="preserve">Symptoms included lethargy, weight loss and evidence of pancreatitis in some of the mice. </w:t>
         </w:r>
       </w:ins>
-      <w:commentRangeEnd w:id="26"/>
-      <w:ins w:id="28" w:author="Microsoft Office User" w:date="2017-12-18T09:54:00Z">
+      <w:commentRangeEnd w:id="30"/>
+      <w:ins w:id="32" w:author="Microsoft Office User" w:date="2017-12-18T09:54:00Z">
         <w:r>
           <w:rPr>
             <w:rStyle w:val="CommentReference"/>
           </w:rPr>
-          <w:commentReference w:id="26"/>
+          <w:commentReference w:id="30"/>
         </w:r>
       </w:ins>
       <w:r>
@@ -3681,8 +3719,8 @@
         </w:rPr>
         <w:t xml:space="preserve">. </w:t>
       </w:r>
-      <w:commentRangeStart w:id="29"/>
-      <w:ins w:id="30" w:author="Microsoft Office User" w:date="2017-12-14T11:52:00Z">
+      <w:commentRangeStart w:id="33"/>
+      <w:ins w:id="34" w:author="Microsoft Office User" w:date="2017-12-14T11:52:00Z">
         <w:r>
           <w:rPr>
             <w:rFonts w:eastAsia="Times New Roman" w:cs="Times New Roman"/>
@@ -3692,7 +3730,7 @@
           <w:t>We performed a CLAMS experiment</w:t>
         </w:r>
       </w:ins>
-      <w:ins w:id="31" w:author="Microsoft Office User" w:date="2017-12-14T11:58:00Z">
+      <w:ins w:id="35" w:author="Microsoft Office User" w:date="2017-12-14T11:58:00Z">
         <w:r>
           <w:rPr>
             <w:rFonts w:eastAsia="Times New Roman" w:cs="Times New Roman"/>
@@ -3702,7 +3740,7 @@
           <w:t xml:space="preserve"> (data not shown)</w:t>
         </w:r>
       </w:ins>
-      <w:ins w:id="32" w:author="Microsoft Office User" w:date="2017-12-14T11:52:00Z">
+      <w:ins w:id="36" w:author="Microsoft Office User" w:date="2017-12-14T11:52:00Z">
         <w:r>
           <w:rPr>
             <w:rFonts w:eastAsia="Times New Roman" w:cs="Times New Roman"/>
@@ -3712,7 +3750,7 @@
           <w:t xml:space="preserve"> with the</w:t>
         </w:r>
       </w:ins>
-      <w:ins w:id="33" w:author="Microsoft Office User" w:date="2017-12-14T11:53:00Z">
+      <w:ins w:id="37" w:author="Microsoft Office User" w:date="2017-12-14T11:53:00Z">
         <w:r>
           <w:rPr>
             <w:rFonts w:eastAsia="Times New Roman" w:cs="Times New Roman"/>
@@ -3722,7 +3760,7 @@
           <w:t xml:space="preserve"> 12-week diet study</w:t>
         </w:r>
       </w:ins>
-      <w:ins w:id="34" w:author="Microsoft Office User" w:date="2017-12-14T11:52:00Z">
+      <w:ins w:id="38" w:author="Microsoft Office User" w:date="2017-12-14T11:52:00Z">
         <w:r>
           <w:rPr>
             <w:rFonts w:eastAsia="Times New Roman" w:cs="Times New Roman"/>
@@ -3732,7 +3770,7 @@
           <w:t xml:space="preserve"> </w:t>
         </w:r>
       </w:ins>
-      <w:ins w:id="35" w:author="Microsoft Office User" w:date="2017-12-14T11:53:00Z">
+      <w:ins w:id="39" w:author="Microsoft Office User" w:date="2017-12-14T11:53:00Z">
         <w:r>
           <w:rPr>
             <w:rFonts w:eastAsia="Times New Roman" w:cs="Times New Roman"/>
@@ -3742,7 +3780,7 @@
           <w:t>prior to dexamethasone treatment where mice were singly housed for</w:t>
         </w:r>
       </w:ins>
-      <w:ins w:id="36" w:author="Microsoft Office User" w:date="2017-12-14T11:54:00Z">
+      <w:ins w:id="40" w:author="Microsoft Office User" w:date="2017-12-14T11:54:00Z">
         <w:r>
           <w:rPr>
             <w:rFonts w:eastAsia="Times New Roman" w:cs="Times New Roman"/>
@@ -3752,7 +3790,7 @@
           <w:t xml:space="preserve"> approximately </w:t>
         </w:r>
       </w:ins>
-      <w:ins w:id="37" w:author="Microsoft Office User" w:date="2017-12-14T11:53:00Z">
+      <w:ins w:id="41" w:author="Microsoft Office User" w:date="2017-12-14T11:53:00Z">
         <w:r>
           <w:rPr>
             <w:rFonts w:eastAsia="Times New Roman" w:cs="Times New Roman"/>
@@ -3762,7 +3800,7 @@
           <w:t>one week</w:t>
         </w:r>
       </w:ins>
-      <w:ins w:id="38" w:author="Microsoft Office User" w:date="2017-12-14T11:54:00Z">
+      <w:ins w:id="42" w:author="Microsoft Office User" w:date="2017-12-14T11:54:00Z">
         <w:r>
           <w:rPr>
             <w:rFonts w:eastAsia="Times New Roman" w:cs="Times New Roman"/>
@@ -3780,7 +3818,7 @@
           <w:t xml:space="preserve"> </w:t>
         </w:r>
       </w:ins>
-      <w:ins w:id="39" w:author="Microsoft Office User" w:date="2017-12-14T11:58:00Z">
+      <w:ins w:id="43" w:author="Microsoft Office User" w:date="2017-12-14T11:58:00Z">
         <w:r>
           <w:rPr>
             <w:rFonts w:eastAsia="Times New Roman" w:cs="Times New Roman"/>
@@ -3790,7 +3828,7 @@
           <w:t>fluctuations</w:t>
         </w:r>
       </w:ins>
-      <w:ins w:id="40" w:author="Microsoft Office User" w:date="2017-12-14T11:54:00Z">
+      <w:ins w:id="44" w:author="Microsoft Office User" w:date="2017-12-14T11:54:00Z">
         <w:r>
           <w:rPr>
             <w:rFonts w:eastAsia="Times New Roman" w:cs="Times New Roman"/>
@@ -3800,7 +3838,7 @@
           <w:t xml:space="preserve"> in body weight initially. Body weight quickly stabilized following removal from the CLAMS in both groups</w:t>
         </w:r>
       </w:ins>
-      <w:ins w:id="41" w:author="Microsoft Office User" w:date="2017-12-14T11:58:00Z">
+      <w:ins w:id="45" w:author="Microsoft Office User" w:date="2017-12-14T11:58:00Z">
         <w:r>
           <w:rPr>
             <w:rFonts w:eastAsia="Times New Roman" w:cs="Times New Roman"/>
@@ -3810,7 +3848,7 @@
           <w:t>.</w:t>
         </w:r>
       </w:ins>
-      <w:ins w:id="42" w:author="Microsoft Office User" w:date="2017-12-14T11:53:00Z">
+      <w:ins w:id="46" w:author="Microsoft Office User" w:date="2017-12-14T11:53:00Z">
         <w:r>
           <w:rPr>
             <w:rFonts w:eastAsia="Times New Roman" w:cs="Times New Roman"/>
@@ -3820,13 +3858,13 @@
           <w:t xml:space="preserve"> </w:t>
         </w:r>
       </w:ins>
-      <w:commentRangeEnd w:id="29"/>
-      <w:ins w:id="43" w:author="Microsoft Office User" w:date="2017-12-18T09:54:00Z">
+      <w:commentRangeEnd w:id="33"/>
+      <w:ins w:id="47" w:author="Microsoft Office User" w:date="2017-12-18T09:54:00Z">
         <w:r>
           <w:rPr>
             <w:rStyle w:val="CommentReference"/>
           </w:rPr>
-          <w:commentReference w:id="29"/>
+          <w:commentReference w:id="33"/>
         </w:r>
       </w:ins>
       <w:r>
@@ -10862,7 +10900,7 @@
         </w:rPr>
         <w:t xml:space="preserve"> </w:t>
       </w:r>
-      <w:ins w:id="44" w:author="Microsoft Office User" w:date="2017-12-14T11:42:00Z">
+      <w:ins w:id="48" w:author="Microsoft Office User" w:date="2017-12-14T11:42:00Z">
         <w:r>
           <w:rPr>
             <w:color w:val="000000" w:themeColor="text1"/>
@@ -10870,7 +10908,7 @@
           <w:t xml:space="preserve">Chow-fed, dexamethasone-treated mice </w:t>
         </w:r>
       </w:ins>
-      <w:ins w:id="45" w:author="Microsoft Office User" w:date="2017-12-14T11:43:00Z">
+      <w:ins w:id="49" w:author="Microsoft Office User" w:date="2017-12-14T11:43:00Z">
         <w:r>
           <w:rPr>
             <w:color w:val="000000" w:themeColor="text1"/>
@@ -10878,7 +10916,7 @@
           <w:t>ate significantly less</w:t>
         </w:r>
       </w:ins>
-      <w:ins w:id="46" w:author="Microsoft Office User" w:date="2017-12-14T11:44:00Z">
+      <w:ins w:id="50" w:author="Microsoft Office User" w:date="2017-12-14T11:44:00Z">
         <w:r>
           <w:rPr>
             <w:color w:val="000000" w:themeColor="text1"/>
@@ -10886,7 +10924,7 @@
           <w:t xml:space="preserve"> than </w:t>
         </w:r>
       </w:ins>
-      <w:ins w:id="47" w:author="Microsoft Office User" w:date="2017-12-14T11:45:00Z">
+      <w:ins w:id="51" w:author="Microsoft Office User" w:date="2017-12-14T11:45:00Z">
         <w:r>
           <w:rPr>
             <w:color w:val="000000" w:themeColor="text1"/>
@@ -10894,7 +10932,7 @@
           <w:t>chow-fed controls (</w:t>
         </w:r>
       </w:ins>
-      <w:ins w:id="48" w:author="Microsoft Office User" w:date="2017-12-18T10:11:00Z">
+      <w:ins w:id="52" w:author="Microsoft Office User" w:date="2017-12-18T10:11:00Z">
         <w:r>
           <w:rPr>
             <w:color w:val="000000" w:themeColor="text1"/>
@@ -10908,7 +10946,7 @@
           <w:t>uction; p=</w:t>
         </w:r>
       </w:ins>
-      <w:ins w:id="49" w:author="Microsoft Office User" w:date="2017-12-18T10:12:00Z">
+      <w:ins w:id="53" w:author="Microsoft Office User" w:date="2017-12-18T10:12:00Z">
         <w:r>
           <w:rPr>
             <w:color w:val="000000" w:themeColor="text1"/>
@@ -10916,7 +10954,7 @@
           <w:t>0.006</w:t>
         </w:r>
       </w:ins>
-      <w:ins w:id="50" w:author="Microsoft Office User" w:date="2017-12-14T11:45:00Z">
+      <w:ins w:id="54" w:author="Microsoft Office User" w:date="2017-12-14T11:45:00Z">
         <w:r>
           <w:rPr>
             <w:color w:val="000000" w:themeColor="text1"/>
@@ -10924,7 +10962,7 @@
           <w:t>)</w:t>
         </w:r>
       </w:ins>
-      <w:ins w:id="51" w:author="Microsoft Office User" w:date="2017-12-14T11:43:00Z">
+      <w:ins w:id="55" w:author="Microsoft Office User" w:date="2017-12-14T11:43:00Z">
         <w:r>
           <w:rPr>
             <w:color w:val="000000" w:themeColor="text1"/>
@@ -10938,7 +10976,7 @@
           <w:t xml:space="preserve"> </w:t>
         </w:r>
       </w:ins>
-      <w:ins w:id="52" w:author="Microsoft Office User" w:date="2017-12-18T10:25:00Z">
+      <w:ins w:id="56" w:author="Microsoft Office User" w:date="2017-12-18T10:25:00Z">
         <w:r>
           <w:rPr>
             <w:color w:val="000000" w:themeColor="text1"/>
@@ -10965,7 +11003,7 @@
         </w:rPr>
         <w:t>(33, 34)</w:t>
       </w:r>
-      <w:ins w:id="53" w:author="Microsoft Office User" w:date="2017-12-18T10:25:00Z">
+      <w:ins w:id="57" w:author="Microsoft Office User" w:date="2017-12-18T10:25:00Z">
         <w:r>
           <w:rPr>
             <w:color w:val="000000" w:themeColor="text1"/>
@@ -10973,7 +11011,7 @@
           <w:fldChar w:fldCharType="end"/>
         </w:r>
       </w:ins>
-      <w:ins w:id="54" w:author="Microsoft Office User" w:date="2017-12-14T11:45:00Z">
+      <w:ins w:id="58" w:author="Microsoft Office User" w:date="2017-12-14T11:45:00Z">
         <w:r>
           <w:rPr>
             <w:color w:val="000000" w:themeColor="text1"/>
@@ -10981,7 +11019,7 @@
           <w:t>.</w:t>
         </w:r>
       </w:ins>
-      <w:ins w:id="55" w:author="Microsoft Office User" w:date="2017-12-14T11:43:00Z">
+      <w:ins w:id="59" w:author="Microsoft Office User" w:date="2017-12-14T11:43:00Z">
         <w:r>
           <w:rPr>
             <w:color w:val="000000" w:themeColor="text1"/>
@@ -13564,7 +13602,7 @@
         </w:rPr>
         <w:t>.</w:t>
       </w:r>
-      <w:ins w:id="56" w:author="Microsoft Office User" w:date="2017-12-18T12:48:00Z">
+      <w:ins w:id="60" w:author="Microsoft Office User" w:date="2017-12-18T12:48:00Z">
         <w:r>
           <w:rPr>
             <w:color w:val="000000" w:themeColor="text1"/>
@@ -13578,7 +13616,7 @@
           <w:t>adipose tissue changes</w:t>
         </w:r>
       </w:ins>
-      <w:ins w:id="57" w:author="Microsoft Office User" w:date="2017-12-18T12:58:00Z">
+      <w:ins w:id="61" w:author="Microsoft Office User" w:date="2017-12-18T12:58:00Z">
         <w:r>
           <w:rPr>
             <w:color w:val="000000" w:themeColor="text1"/>
@@ -13586,7 +13624,7 @@
           <w:t xml:space="preserve"> in response to dexamethasone</w:t>
         </w:r>
       </w:ins>
-      <w:ins w:id="58" w:author="Microsoft Office User" w:date="2017-12-18T12:56:00Z">
+      <w:ins w:id="62" w:author="Microsoft Office User" w:date="2017-12-18T12:56:00Z">
         <w:r>
           <w:rPr>
             <w:color w:val="000000" w:themeColor="text1"/>
@@ -13594,7 +13632,7 @@
           <w:t xml:space="preserve"> as we believe lipolysis plays a major role in </w:t>
         </w:r>
       </w:ins>
-      <w:ins w:id="59" w:author="Microsoft Office User" w:date="2017-12-18T12:58:00Z">
+      <w:ins w:id="63" w:author="Microsoft Office User" w:date="2017-12-18T12:58:00Z">
         <w:r>
           <w:rPr>
             <w:color w:val="000000" w:themeColor="text1"/>
@@ -13602,9 +13640,7 @@
           <w:t>dexamethasone-induced insulin resistance and hepatic steatosis</w:t>
         </w:r>
       </w:ins>
-      <w:bookmarkStart w:id="60" w:name="_GoBack"/>
-      <w:bookmarkEnd w:id="60"/>
-      <w:ins w:id="61" w:author="Microsoft Office User" w:date="2017-12-18T12:48:00Z">
+      <w:ins w:id="64" w:author="Microsoft Office User" w:date="2017-12-18T12:48:00Z">
         <w:r>
           <w:rPr>
             <w:color w:val="000000" w:themeColor="text1"/>
@@ -13612,7 +13648,7 @@
           <w:t>; howe</w:t>
         </w:r>
       </w:ins>
-      <w:ins w:id="62" w:author="Microsoft Office User" w:date="2017-12-18T12:51:00Z">
+      <w:ins w:id="65" w:author="Microsoft Office User" w:date="2017-12-18T12:51:00Z">
         <w:r>
           <w:rPr>
             <w:color w:val="000000" w:themeColor="text1"/>
@@ -13620,7 +13656,7 @@
           <w:t xml:space="preserve">ver, we are </w:t>
         </w:r>
       </w:ins>
-      <w:ins w:id="63" w:author="Microsoft Office User" w:date="2017-12-18T12:58:00Z">
+      <w:ins w:id="66" w:author="Microsoft Office User" w:date="2017-12-18T12:58:00Z">
         <w:r>
           <w:rPr>
             <w:color w:val="000000" w:themeColor="text1"/>
@@ -13628,7 +13664,7 @@
           <w:t xml:space="preserve">well </w:t>
         </w:r>
       </w:ins>
-      <w:ins w:id="64" w:author="Microsoft Office User" w:date="2017-12-18T12:51:00Z">
+      <w:ins w:id="67" w:author="Microsoft Office User" w:date="2017-12-18T12:51:00Z">
         <w:r>
           <w:rPr>
             <w:color w:val="000000" w:themeColor="text1"/>
@@ -13636,7 +13672,7 @@
           <w:t>aware that dexamethasone can and likely does affect many other tissues</w:t>
         </w:r>
       </w:ins>
-      <w:ins w:id="65" w:author="Microsoft Office User" w:date="2017-12-18T12:54:00Z">
+      <w:ins w:id="68" w:author="Microsoft Office User" w:date="2017-12-18T12:54:00Z">
         <w:r>
           <w:rPr>
             <w:color w:val="000000" w:themeColor="text1"/>
@@ -13644,7 +13680,7 @@
           <w:t>,</w:t>
         </w:r>
       </w:ins>
-      <w:ins w:id="66" w:author="Microsoft Office User" w:date="2017-12-18T12:53:00Z">
+      <w:ins w:id="69" w:author="Microsoft Office User" w:date="2017-12-18T12:53:00Z">
         <w:r>
           <w:rPr>
             <w:color w:val="000000" w:themeColor="text1"/>
@@ -13652,7 +13688,7 @@
           <w:t xml:space="preserve"> such as muscle</w:t>
         </w:r>
       </w:ins>
-      <w:ins w:id="67" w:author="Microsoft Office User" w:date="2017-12-18T12:54:00Z">
+      <w:ins w:id="70" w:author="Microsoft Office User" w:date="2017-12-18T12:54:00Z">
         <w:r>
           <w:rPr>
             <w:color w:val="000000" w:themeColor="text1"/>
@@ -13660,7 +13696,7 @@
           <w:t>,</w:t>
         </w:r>
       </w:ins>
-      <w:ins w:id="68" w:author="Microsoft Office User" w:date="2017-12-18T12:51:00Z">
+      <w:ins w:id="71" w:author="Microsoft Office User" w:date="2017-12-18T12:51:00Z">
         <w:r>
           <w:rPr>
             <w:color w:val="000000" w:themeColor="text1"/>
@@ -13999,7 +14035,7 @@
         </w:rPr>
         <w:t xml:space="preserve">. </w:t>
       </w:r>
-      <w:ins w:id="69" w:author="Microsoft Office User" w:date="2017-12-18T12:29:00Z">
+      <w:ins w:id="72" w:author="Microsoft Office User" w:date="2017-12-18T12:29:00Z">
         <w:r>
           <w:rPr>
             <w:color w:val="000000" w:themeColor="text1"/>
@@ -14007,7 +14043,7 @@
           <w:t>The loss in fat mass</w:t>
         </w:r>
       </w:ins>
-      <w:ins w:id="70" w:author="Microsoft Office User" w:date="2017-12-18T12:30:00Z">
+      <w:ins w:id="73" w:author="Microsoft Office User" w:date="2017-12-18T12:30:00Z">
         <w:r>
           <w:rPr>
             <w:color w:val="000000" w:themeColor="text1"/>
@@ -14015,7 +14051,7 @@
           <w:t xml:space="preserve"> observed</w:t>
         </w:r>
       </w:ins>
-      <w:ins w:id="71" w:author="Microsoft Office User" w:date="2017-12-18T12:29:00Z">
+      <w:ins w:id="74" w:author="Microsoft Office User" w:date="2017-12-18T12:29:00Z">
         <w:r>
           <w:rPr>
             <w:color w:val="000000" w:themeColor="text1"/>
@@ -14023,7 +14059,7 @@
           <w:t xml:space="preserve"> in the obese, dexamethasone treated mice was</w:t>
         </w:r>
       </w:ins>
-      <w:ins w:id="72" w:author="Microsoft Office User" w:date="2017-12-18T12:30:00Z">
+      <w:ins w:id="75" w:author="Microsoft Office User" w:date="2017-12-18T12:30:00Z">
         <w:r>
           <w:rPr>
             <w:color w:val="000000" w:themeColor="text1"/>
@@ -14031,7 +14067,7 @@
           <w:t xml:space="preserve"> not due to reduced food intake, in fact these mice ate significantly more kil</w:t>
         </w:r>
       </w:ins>
-      <w:ins w:id="73" w:author="Microsoft Office User" w:date="2017-12-18T12:31:00Z">
+      <w:ins w:id="76" w:author="Microsoft Office User" w:date="2017-12-18T12:31:00Z">
         <w:r>
           <w:rPr>
             <w:color w:val="000000" w:themeColor="text1"/>
@@ -14039,7 +14075,7 @@
           <w:t xml:space="preserve">ocalories per day than obese controls; therefore, there must be a </w:t>
         </w:r>
       </w:ins>
-      <w:ins w:id="74" w:author="Microsoft Office User" w:date="2017-12-18T12:33:00Z">
+      <w:ins w:id="77" w:author="Microsoft Office User" w:date="2017-12-18T12:33:00Z">
         <w:r>
           <w:rPr>
             <w:color w:val="000000" w:themeColor="text1"/>
@@ -14047,7 +14083,7 @@
           <w:t>shift</w:t>
         </w:r>
       </w:ins>
-      <w:ins w:id="75" w:author="Microsoft Office User" w:date="2017-12-18T12:31:00Z">
+      <w:ins w:id="78" w:author="Microsoft Office User" w:date="2017-12-18T12:31:00Z">
         <w:r>
           <w:rPr>
             <w:color w:val="000000" w:themeColor="text1"/>
@@ -14055,7 +14091,7 @@
           <w:t xml:space="preserve"> in energy </w:t>
         </w:r>
       </w:ins>
-      <w:ins w:id="76" w:author="Microsoft Office User" w:date="2017-12-18T12:32:00Z">
+      <w:ins w:id="79" w:author="Microsoft Office User" w:date="2017-12-18T12:32:00Z">
         <w:r>
           <w:rPr>
             <w:color w:val="000000" w:themeColor="text1"/>
@@ -14063,7 +14099,7 @@
           <w:t>expenditure with the combination of obesity and dexamethasone treatment</w:t>
         </w:r>
       </w:ins>
-      <w:ins w:id="77" w:author="Microsoft Office User" w:date="2017-12-18T12:47:00Z">
+      <w:ins w:id="80" w:author="Microsoft Office User" w:date="2017-12-18T12:47:00Z">
         <w:r>
           <w:rPr>
             <w:color w:val="000000" w:themeColor="text1"/>
@@ -14071,7 +14107,7 @@
           <w:t xml:space="preserve"> over time</w:t>
         </w:r>
       </w:ins>
-      <w:ins w:id="78" w:author="Microsoft Office User" w:date="2017-12-18T12:32:00Z">
+      <w:ins w:id="81" w:author="Microsoft Office User" w:date="2017-12-18T12:32:00Z">
         <w:r>
           <w:rPr>
             <w:color w:val="000000" w:themeColor="text1"/>
@@ -14079,7 +14115,7 @@
           <w:t>.</w:t>
         </w:r>
       </w:ins>
-      <w:ins w:id="79" w:author="Microsoft Office User" w:date="2017-12-18T12:31:00Z">
+      <w:ins w:id="82" w:author="Microsoft Office User" w:date="2017-12-18T12:31:00Z">
         <w:r>
           <w:rPr>
             <w:color w:val="000000" w:themeColor="text1"/>
@@ -14087,7 +14123,7 @@
           <w:t xml:space="preserve"> </w:t>
         </w:r>
       </w:ins>
-      <w:ins w:id="80" w:author="Microsoft Office User" w:date="2017-12-18T12:29:00Z">
+      <w:ins w:id="83" w:author="Microsoft Office User" w:date="2017-12-18T12:29:00Z">
         <w:r>
           <w:rPr>
             <w:color w:val="000000" w:themeColor="text1"/>
@@ -14929,8 +14965,8 @@
         </w:rPr>
         <w:t xml:space="preserve">. </w:t>
       </w:r>
-      <w:commentRangeStart w:id="81"/>
-      <w:del w:id="82" w:author="Microsoft Office User" w:date="2017-12-14T15:00:00Z">
+      <w:commentRangeStart w:id="84"/>
+      <w:del w:id="85" w:author="Microsoft Office User" w:date="2017-12-14T15:00:00Z">
         <w:r>
           <w:rPr>
             <w:color w:val="000000" w:themeColor="text1"/>
@@ -14938,7 +14974,7 @@
           <w:delText>The data presented here</w:delText>
         </w:r>
       </w:del>
-      <w:ins w:id="83" w:author="Microsoft Office User" w:date="2017-12-14T15:03:00Z">
+      <w:ins w:id="86" w:author="Microsoft Office User" w:date="2017-12-14T15:03:00Z">
         <w:r>
           <w:rPr>
             <w:color w:val="000000" w:themeColor="text1"/>
@@ -14946,7 +14982,7 @@
           <w:t>This paper is</w:t>
         </w:r>
       </w:ins>
-      <w:ins w:id="84" w:author="Microsoft Office User" w:date="2017-12-14T15:00:00Z">
+      <w:ins w:id="87" w:author="Microsoft Office User" w:date="2017-12-14T15:00:00Z">
         <w:r>
           <w:rPr>
             <w:color w:val="000000" w:themeColor="text1"/>
@@ -14960,7 +14996,7 @@
         </w:rPr>
         <w:t xml:space="preserve"> show that </w:t>
       </w:r>
-      <w:del w:id="85" w:author="Microsoft Office User" w:date="2017-12-14T15:01:00Z">
+      <w:del w:id="88" w:author="Microsoft Office User" w:date="2017-12-14T15:01:00Z">
         <w:r>
           <w:rPr>
             <w:color w:val="000000" w:themeColor="text1"/>
@@ -14980,7 +15016,7 @@
           <w:delText xml:space="preserve">e state </w:delText>
         </w:r>
       </w:del>
-      <w:ins w:id="86" w:author="Microsoft Office User" w:date="2017-12-14T15:01:00Z">
+      <w:ins w:id="89" w:author="Microsoft Office User" w:date="2017-12-14T15:01:00Z">
         <w:r>
           <w:rPr>
             <w:color w:val="000000" w:themeColor="text1"/>
@@ -15090,12 +15126,12 @@
         </w:rPr>
         <w:t>.</w:t>
       </w:r>
-      <w:commentRangeEnd w:id="81"/>
+      <w:commentRangeEnd w:id="84"/>
       <w:r>
         <w:rPr>
           <w:rStyle w:val="CommentReference"/>
         </w:rPr>
-        <w:commentReference w:id="81"/>
+        <w:commentReference w:id="84"/>
       </w:r>
     </w:p>
     <w:p>
@@ -17327,7 +17363,7 @@
 
 <file path=word/comments.xml><?xml version="1.0" encoding="utf-8"?>
 <w:comments xmlns:wpc="http://schemas.microsoft.com/office/word/2010/wordprocessingCanvas" xmlns:mo="http://schemas.microsoft.com/office/mac/office/2008/main" xmlns:mc="http://schemas.openxmlformats.org/markup-compatibility/2006" xmlns:mv="urn:schemas-microsoft-com:mac:vml" xmlns:o="urn:schemas-microsoft-com:office:office" xmlns:r="http://schemas.openxmlformats.org/officeDocument/2006/relationships" xmlns:m="http://schemas.openxmlformats.org/officeDocument/2006/math" xmlns:v="urn:schemas-microsoft-com:vml" xmlns:wp14="http://schemas.microsoft.com/office/word/2010/wordprocessingDrawing" xmlns:wp="http://schemas.openxmlformats.org/drawingml/2006/wordprocessingDrawing" xmlns:w10="urn:schemas-microsoft-com:office:word" xmlns:w="http://schemas.openxmlformats.org/wordprocessingml/2006/main" xmlns:w14="http://schemas.microsoft.com/office/word/2010/wordml" xmlns:w15="http://schemas.microsoft.com/office/word/2012/wordml" xmlns:wpg="http://schemas.microsoft.com/office/word/2010/wordprocessingGroup" xmlns:wpi="http://schemas.microsoft.com/office/word/2010/wordprocessingInk" xmlns:wne="http://schemas.microsoft.com/office/word/2006/wordml" xmlns:wps="http://schemas.microsoft.com/office/word/2010/wordprocessingShape" mc:Ignorable="w14 w15 wp14">
-  <w:comment w:id="20" w:author="Microsoft Office User" w:date="2017-12-18T09:53:00Z" w:initials="Office">
+  <w:comment w:id="24" w:author="Microsoft Office User" w:date="2017-12-18T09:53:00Z" w:initials="Office">
     <w:p>
       <w:pPr>
         <w:pStyle w:val="CommentText"/>
@@ -17343,7 +17379,7 @@
       </w:r>
     </w:p>
   </w:comment>
-  <w:comment w:id="26" w:author="Microsoft Office User" w:date="2017-12-18T09:54:00Z" w:initials="Office">
+  <w:comment w:id="30" w:author="Microsoft Office User" w:date="2017-12-18T09:54:00Z" w:initials="Office">
     <w:p>
       <w:pPr>
         <w:pStyle w:val="CommentText"/>
@@ -17359,7 +17395,7 @@
       </w:r>
     </w:p>
   </w:comment>
-  <w:comment w:id="29" w:author="Microsoft Office User" w:date="2017-12-18T09:54:00Z" w:initials="Office">
+  <w:comment w:id="33" w:author="Microsoft Office User" w:date="2017-12-18T09:54:00Z" w:initials="Office">
     <w:p>
       <w:pPr>
         <w:pStyle w:val="CommentText"/>
@@ -17375,7 +17411,7 @@
       </w:r>
     </w:p>
   </w:comment>
-  <w:comment w:id="81" w:author="Microsoft Office User" w:date="2017-12-18T09:55:00Z" w:initials="Office">
+  <w:comment w:id="84" w:author="Microsoft Office User" w:date="2017-12-18T09:55:00Z" w:initials="Office">
     <w:p>
       <w:pPr>
         <w:pStyle w:val="CommentText"/>
@@ -17465,7 +17501,7 @@
         <w:noProof/>
         <w:color w:val="5B9BD5" w:themeColor="accent1"/>
       </w:rPr>
-      <w:t>17</w:t>
+      <w:t>3</w:t>
     </w:r>
     <w:r>
       <w:rPr>
@@ -19127,7 +19163,7 @@
 </file>
 
 <file path=customXml/itemProps1.xml><?xml version="1.0" encoding="utf-8"?>
-<ds:datastoreItem xmlns:ds="http://schemas.openxmlformats.org/officeDocument/2006/customXml" ds:itemID="{3B436817-1D3C-2649-8D57-CE7E684FB360}">
+<ds:datastoreItem xmlns:ds="http://schemas.openxmlformats.org/officeDocument/2006/customXml" ds:itemID="{2C1BCEBE-DE4C-5846-AD92-6957FDB82A1D}">
   <ds:schemaRefs>
     <ds:schemaRef ds:uri="http://schemas.openxmlformats.org/officeDocument/2006/bibliography"/>
   </ds:schemaRefs>

</xml_diff>

<commit_message>
added key word IR to title page
</commit_message>
<xml_diff>
--- a/manuscript/Obesity-Glucocorticoids/Harvey-GlucocorticoidsandObesity-MainDocument.docx
+++ b/manuscript/Obesity-Glucocorticoids/Harvey-GlucocorticoidsandObesity-MainDocument.docx
@@ -260,6 +260,16 @@
       <w:r>
         <w:t xml:space="preserve"> Adiposity, Cushing’s, Lipolysis, Diabetes, NAFLD</w:t>
       </w:r>
+      <w:ins w:id="0" w:author="Microsoft Office User" w:date="2017-12-18T13:25:00Z">
+        <w:r>
+          <w:t>, Insulin r</w:t>
+        </w:r>
+        <w:bookmarkStart w:id="1" w:name="_GoBack"/>
+        <w:bookmarkEnd w:id="1"/>
+        <w:r>
+          <w:t>esistance</w:t>
+        </w:r>
+      </w:ins>
     </w:p>
     <w:p/>
     <w:p>
@@ -823,7 +833,7 @@
         </w:rPr>
         <w:t xml:space="preserve">To determine </w:t>
       </w:r>
-      <w:del w:id="0" w:author="Microsoft Office User" w:date="2017-12-18T10:37:00Z">
+      <w:del w:id="2" w:author="Microsoft Office User" w:date="2017-12-18T10:37:00Z">
         <w:r>
           <w:rPr>
             <w:color w:val="000000" w:themeColor="text1"/>
@@ -831,7 +841,7 @@
           <w:delText xml:space="preserve">whether </w:delText>
         </w:r>
       </w:del>
-      <w:ins w:id="1" w:author="Microsoft Office User" w:date="2017-12-18T10:37:00Z">
+      <w:ins w:id="3" w:author="Microsoft Office User" w:date="2017-12-18T10:37:00Z">
         <w:r>
           <w:rPr>
             <w:color w:val="000000" w:themeColor="text1"/>
@@ -845,7 +855,7 @@
         </w:rPr>
         <w:t xml:space="preserve">glucocorticoid-induced metabolic dysfunction </w:t>
       </w:r>
-      <w:del w:id="2" w:author="Microsoft Office User" w:date="2017-12-18T10:37:00Z">
+      <w:del w:id="4" w:author="Microsoft Office User" w:date="2017-12-18T10:37:00Z">
         <w:r>
           <w:rPr>
             <w:color w:val="000000" w:themeColor="text1"/>
@@ -853,7 +863,7 @@
           <w:delText xml:space="preserve">is </w:delText>
         </w:r>
       </w:del>
-      <w:del w:id="3" w:author="Microsoft Office User" w:date="2017-12-18T10:36:00Z">
+      <w:del w:id="5" w:author="Microsoft Office User" w:date="2017-12-18T10:36:00Z">
         <w:r>
           <w:rPr>
             <w:color w:val="000000" w:themeColor="text1"/>
@@ -867,7 +877,7 @@
         </w:rPr>
         <w:t xml:space="preserve">in the presence of </w:t>
       </w:r>
-      <w:ins w:id="4" w:author="Microsoft Office User" w:date="2017-12-18T10:37:00Z">
+      <w:ins w:id="6" w:author="Microsoft Office User" w:date="2017-12-18T10:37:00Z">
         <w:r>
           <w:rPr>
             <w:color w:val="000000" w:themeColor="text1"/>
@@ -951,7 +961,7 @@
         </w:rPr>
         <w:t xml:space="preserve"> C57BL/6J adult male lean</w:t>
       </w:r>
-      <w:ins w:id="5" w:author="Microsoft Office User" w:date="2017-12-18T10:31:00Z">
+      <w:ins w:id="7" w:author="Microsoft Office User" w:date="2017-12-18T10:31:00Z">
         <w:r>
           <w:rPr>
             <w:color w:val="000000" w:themeColor="text1"/>
@@ -965,7 +975,7 @@
         </w:rPr>
         <w:t xml:space="preserve"> and </w:t>
       </w:r>
-      <w:ins w:id="6" w:author="Microsoft Office User" w:date="2017-12-18T10:31:00Z">
+      <w:ins w:id="8" w:author="Microsoft Office User" w:date="2017-12-18T10:31:00Z">
         <w:r>
           <w:rPr>
             <w:color w:val="000000" w:themeColor="text1"/>
@@ -1030,7 +1040,7 @@
         </w:rPr>
         <w:t>Patients who were obese and had Cushing’s disease had</w:t>
       </w:r>
-      <w:ins w:id="7" w:author="Microsoft Office User" w:date="2017-12-18T13:03:00Z">
+      <w:ins w:id="9" w:author="Microsoft Office User" w:date="2017-12-18T13:03:00Z">
         <w:r>
           <w:rPr>
             <w:color w:val="000000" w:themeColor="text1"/>
@@ -1044,7 +1054,7 @@
         </w:rPr>
         <w:t xml:space="preserve"> elevat</w:t>
       </w:r>
-      <w:ins w:id="8" w:author="Microsoft Office User" w:date="2017-12-18T13:03:00Z">
+      <w:ins w:id="10" w:author="Microsoft Office User" w:date="2017-12-18T13:03:00Z">
         <w:r>
           <w:rPr>
             <w:color w:val="000000" w:themeColor="text1"/>
@@ -1052,9 +1062,7 @@
           <w:t>ions in</w:t>
         </w:r>
       </w:ins>
-      <w:bookmarkStart w:id="9" w:name="_GoBack"/>
-      <w:bookmarkEnd w:id="9"/>
-      <w:del w:id="10" w:author="Microsoft Office User" w:date="2017-12-18T13:03:00Z">
+      <w:del w:id="11" w:author="Microsoft Office User" w:date="2017-12-18T13:03:00Z">
         <w:r>
           <w:rPr>
             <w:color w:val="000000" w:themeColor="text1"/>
@@ -1074,7 +1082,7 @@
         </w:rPr>
         <w:t xml:space="preserve">all other groups. Similar outcomes were detected in obese mice given dexamethasone, significant synergistic elevations in </w:t>
       </w:r>
-      <w:del w:id="11" w:author="Microsoft Office User" w:date="2017-12-18T10:34:00Z">
+      <w:del w:id="12" w:author="Microsoft Office User" w:date="2017-12-18T10:34:00Z">
         <w:r>
           <w:rPr>
             <w:color w:val="000000" w:themeColor="text1"/>
@@ -1088,7 +1096,7 @@
         </w:rPr>
         <w:t>resistance to insulin</w:t>
       </w:r>
-      <w:del w:id="12" w:author="Microsoft Office User" w:date="2017-12-18T12:23:00Z">
+      <w:del w:id="13" w:author="Microsoft Office User" w:date="2017-12-18T12:23:00Z">
         <w:r>
           <w:rPr>
             <w:color w:val="000000" w:themeColor="text1"/>
@@ -1096,7 +1104,7 @@
           <w:delText xml:space="preserve"> were noted in these mice, </w:delText>
         </w:r>
       </w:del>
-      <w:del w:id="13" w:author="Microsoft Office User" w:date="2017-12-18T10:34:00Z">
+      <w:del w:id="14" w:author="Microsoft Office User" w:date="2017-12-18T10:34:00Z">
         <w:r>
           <w:rPr>
             <w:color w:val="000000" w:themeColor="text1"/>
@@ -1104,7 +1112,7 @@
           <w:delText>along with synergistic elevations</w:delText>
         </w:r>
       </w:del>
-      <w:ins w:id="14" w:author="Microsoft Office User" w:date="2017-12-18T12:23:00Z">
+      <w:ins w:id="15" w:author="Microsoft Office User" w:date="2017-12-18T12:23:00Z">
         <w:r>
           <w:rPr>
             <w:color w:val="000000" w:themeColor="text1"/>
@@ -1112,7 +1120,7 @@
           <w:t xml:space="preserve"> and</w:t>
         </w:r>
       </w:ins>
-      <w:del w:id="15" w:author="Microsoft Office User" w:date="2017-12-18T10:34:00Z">
+      <w:del w:id="16" w:author="Microsoft Office User" w:date="2017-12-18T10:34:00Z">
         <w:r>
           <w:rPr>
             <w:color w:val="000000" w:themeColor="text1"/>
@@ -1120,7 +1128,7 @@
           <w:delText xml:space="preserve"> </w:delText>
         </w:r>
       </w:del>
-      <w:del w:id="16" w:author="Microsoft Office User" w:date="2017-12-18T12:23:00Z">
+      <w:del w:id="17" w:author="Microsoft Office User" w:date="2017-12-18T12:23:00Z">
         <w:r>
           <w:rPr>
             <w:color w:val="000000" w:themeColor="text1"/>
@@ -1134,7 +1142,7 @@
         </w:rPr>
         <w:t xml:space="preserve"> markers of lipolysis</w:t>
       </w:r>
-      <w:ins w:id="17" w:author="Microsoft Office User" w:date="2017-12-18T12:23:00Z">
+      <w:ins w:id="18" w:author="Microsoft Office User" w:date="2017-12-18T12:23:00Z">
         <w:r>
           <w:rPr>
             <w:color w:val="000000" w:themeColor="text1"/>
@@ -1142,7 +1150,7 @@
           <w:t>,</w:t>
         </w:r>
       </w:ins>
-      <w:ins w:id="18" w:author="Microsoft Office User" w:date="2017-12-18T10:34:00Z">
+      <w:ins w:id="19" w:author="Microsoft Office User" w:date="2017-12-18T10:34:00Z">
         <w:r>
           <w:rPr>
             <w:color w:val="000000" w:themeColor="text1"/>
@@ -1150,7 +1158,7 @@
           <w:t xml:space="preserve"> as well as marked elevations in hepatic steatosis</w:t>
         </w:r>
       </w:ins>
-      <w:ins w:id="19" w:author="Microsoft Office User" w:date="2017-12-18T12:23:00Z">
+      <w:ins w:id="20" w:author="Microsoft Office User" w:date="2017-12-18T12:23:00Z">
         <w:r>
           <w:rPr>
             <w:color w:val="000000" w:themeColor="text1"/>
@@ -1222,7 +1230,7 @@
         </w:rPr>
         <w:t xml:space="preserve"> in </w:t>
       </w:r>
-      <w:ins w:id="20" w:author="Microsoft Office User" w:date="2017-12-18T10:33:00Z">
+      <w:ins w:id="21" w:author="Microsoft Office User" w:date="2017-12-18T10:33:00Z">
         <w:r>
           <w:rPr>
             <w:color w:val="000000" w:themeColor="text1"/>
@@ -1230,7 +1238,7 @@
           <w:t>individuals</w:t>
         </w:r>
       </w:ins>
-      <w:del w:id="21" w:author="Microsoft Office User" w:date="2017-12-18T10:33:00Z">
+      <w:del w:id="22" w:author="Microsoft Office User" w:date="2017-12-18T10:33:00Z">
         <w:r>
           <w:rPr>
             <w:color w:val="000000" w:themeColor="text1"/>
@@ -1755,7 +1763,7 @@
       <w:pPr>
         <w:spacing w:line="480" w:lineRule="auto"/>
         <w:rPr>
-          <w:del w:id="22" w:author="Microsoft Office User" w:date="2017-12-14T14:51:00Z"/>
+          <w:del w:id="23" w:author="Microsoft Office User" w:date="2017-12-14T14:51:00Z"/>
           <w:color w:val="000000" w:themeColor="text1"/>
         </w:rPr>
       </w:pPr>
@@ -2041,7 +2049,7 @@
         </w:rPr>
         <w:t>.</w:t>
       </w:r>
-      <w:ins w:id="23" w:author="Microsoft Office User" w:date="2017-12-14T14:51:00Z">
+      <w:ins w:id="24" w:author="Microsoft Office User" w:date="2017-12-14T14:51:00Z">
         <w:r>
           <w:rPr>
             <w:color w:val="000000" w:themeColor="text1"/>
@@ -2049,13 +2057,13 @@
           <w:t xml:space="preserve"> </w:t>
         </w:r>
       </w:ins>
-      <w:commentRangeStart w:id="24"/>
+      <w:commentRangeStart w:id="25"/>
     </w:p>
     <w:p>
       <w:pPr>
         <w:spacing w:line="480" w:lineRule="auto"/>
         <w:rPr>
-          <w:del w:id="25" w:author="Microsoft Office User" w:date="2017-12-14T14:51:00Z"/>
+          <w:del w:id="26" w:author="Microsoft Office User" w:date="2017-12-14T14:51:00Z"/>
           <w:color w:val="000000" w:themeColor="text1"/>
         </w:rPr>
       </w:pPr>
@@ -2073,7 +2081,7 @@
         </w:rPr>
         <w:t>Here</w:t>
       </w:r>
-      <w:del w:id="26" w:author="Microsoft Office User" w:date="2017-12-14T14:51:00Z">
+      <w:del w:id="27" w:author="Microsoft Office User" w:date="2017-12-14T14:51:00Z">
         <w:r>
           <w:rPr>
             <w:color w:val="000000" w:themeColor="text1"/>
@@ -2087,7 +2095,7 @@
         </w:rPr>
         <w:t xml:space="preserve"> we </w:t>
       </w:r>
-      <w:ins w:id="27" w:author="Microsoft Office User" w:date="2017-12-14T14:51:00Z">
+      <w:ins w:id="28" w:author="Microsoft Office User" w:date="2017-12-14T14:51:00Z">
         <w:r>
           <w:rPr>
             <w:color w:val="000000" w:themeColor="text1"/>
@@ -2095,7 +2103,7 @@
           <w:t xml:space="preserve">present the novel finding </w:t>
         </w:r>
       </w:ins>
-      <w:del w:id="28" w:author="Microsoft Office User" w:date="2017-12-14T14:51:00Z">
+      <w:del w:id="29" w:author="Microsoft Office User" w:date="2017-12-14T14:51:00Z">
         <w:r>
           <w:rPr>
             <w:color w:val="000000" w:themeColor="text1"/>
@@ -2109,7 +2117,7 @@
         </w:rPr>
         <w:t xml:space="preserve">that chronically elevated glucocorticoids in the presence of </w:t>
       </w:r>
-      <w:ins w:id="29" w:author="Microsoft Office User" w:date="2017-12-14T14:49:00Z">
+      <w:ins w:id="30" w:author="Microsoft Office User" w:date="2017-12-14T14:49:00Z">
         <w:r>
           <w:rPr>
             <w:color w:val="000000" w:themeColor="text1"/>
@@ -2153,12 +2161,12 @@
         </w:rPr>
         <w:t xml:space="preserve">. </w:t>
       </w:r>
-      <w:commentRangeEnd w:id="24"/>
+      <w:commentRangeEnd w:id="25"/>
       <w:r>
         <w:rPr>
           <w:rStyle w:val="CommentReference"/>
         </w:rPr>
-        <w:commentReference w:id="24"/>
+        <w:commentReference w:id="25"/>
       </w:r>
       <w:r>
         <w:rPr>
@@ -3563,16 +3571,16 @@
         </w:rPr>
         <w:t>.</w:t>
       </w:r>
-      <w:commentRangeStart w:id="30"/>
-      <w:r>
-        <w:rPr>
-          <w:rFonts w:eastAsia="Times New Roman" w:cs="Times New Roman"/>
-          <w:color w:val="000000" w:themeColor="text1"/>
-          <w:shd w:val="clear" w:color="auto" w:fill="FFFFFF"/>
-        </w:rPr>
-        <w:t xml:space="preserve"> </w:t>
-      </w:r>
-      <w:ins w:id="31" w:author="Microsoft Office User" w:date="2017-12-14T11:33:00Z">
+      <w:commentRangeStart w:id="31"/>
+      <w:r>
+        <w:rPr>
+          <w:rFonts w:eastAsia="Times New Roman" w:cs="Times New Roman"/>
+          <w:color w:val="000000" w:themeColor="text1"/>
+          <w:shd w:val="clear" w:color="auto" w:fill="FFFFFF"/>
+        </w:rPr>
+        <w:t xml:space="preserve"> </w:t>
+      </w:r>
+      <w:ins w:id="32" w:author="Microsoft Office User" w:date="2017-12-14T11:33:00Z">
         <w:r>
           <w:rPr>
             <w:rFonts w:eastAsia="Times New Roman" w:cs="Times New Roman"/>
@@ -3582,13 +3590,13 @@
           <w:t xml:space="preserve">Symptoms included lethargy, weight loss and evidence of pancreatitis in some of the mice. </w:t>
         </w:r>
       </w:ins>
-      <w:commentRangeEnd w:id="30"/>
-      <w:ins w:id="32" w:author="Microsoft Office User" w:date="2017-12-18T09:54:00Z">
+      <w:commentRangeEnd w:id="31"/>
+      <w:ins w:id="33" w:author="Microsoft Office User" w:date="2017-12-18T09:54:00Z">
         <w:r>
           <w:rPr>
             <w:rStyle w:val="CommentReference"/>
           </w:rPr>
-          <w:commentReference w:id="30"/>
+          <w:commentReference w:id="31"/>
         </w:r>
       </w:ins>
       <w:r>
@@ -3719,8 +3727,8 @@
         </w:rPr>
         <w:t xml:space="preserve">. </w:t>
       </w:r>
-      <w:commentRangeStart w:id="33"/>
-      <w:ins w:id="34" w:author="Microsoft Office User" w:date="2017-12-14T11:52:00Z">
+      <w:commentRangeStart w:id="34"/>
+      <w:ins w:id="35" w:author="Microsoft Office User" w:date="2017-12-14T11:52:00Z">
         <w:r>
           <w:rPr>
             <w:rFonts w:eastAsia="Times New Roman" w:cs="Times New Roman"/>
@@ -3730,7 +3738,7 @@
           <w:t>We performed a CLAMS experiment</w:t>
         </w:r>
       </w:ins>
-      <w:ins w:id="35" w:author="Microsoft Office User" w:date="2017-12-14T11:58:00Z">
+      <w:ins w:id="36" w:author="Microsoft Office User" w:date="2017-12-14T11:58:00Z">
         <w:r>
           <w:rPr>
             <w:rFonts w:eastAsia="Times New Roman" w:cs="Times New Roman"/>
@@ -3740,7 +3748,7 @@
           <w:t xml:space="preserve"> (data not shown)</w:t>
         </w:r>
       </w:ins>
-      <w:ins w:id="36" w:author="Microsoft Office User" w:date="2017-12-14T11:52:00Z">
+      <w:ins w:id="37" w:author="Microsoft Office User" w:date="2017-12-14T11:52:00Z">
         <w:r>
           <w:rPr>
             <w:rFonts w:eastAsia="Times New Roman" w:cs="Times New Roman"/>
@@ -3750,7 +3758,7 @@
           <w:t xml:space="preserve"> with the</w:t>
         </w:r>
       </w:ins>
-      <w:ins w:id="37" w:author="Microsoft Office User" w:date="2017-12-14T11:53:00Z">
+      <w:ins w:id="38" w:author="Microsoft Office User" w:date="2017-12-14T11:53:00Z">
         <w:r>
           <w:rPr>
             <w:rFonts w:eastAsia="Times New Roman" w:cs="Times New Roman"/>
@@ -3760,7 +3768,7 @@
           <w:t xml:space="preserve"> 12-week diet study</w:t>
         </w:r>
       </w:ins>
-      <w:ins w:id="38" w:author="Microsoft Office User" w:date="2017-12-14T11:52:00Z">
+      <w:ins w:id="39" w:author="Microsoft Office User" w:date="2017-12-14T11:52:00Z">
         <w:r>
           <w:rPr>
             <w:rFonts w:eastAsia="Times New Roman" w:cs="Times New Roman"/>
@@ -3770,7 +3778,7 @@
           <w:t xml:space="preserve"> </w:t>
         </w:r>
       </w:ins>
-      <w:ins w:id="39" w:author="Microsoft Office User" w:date="2017-12-14T11:53:00Z">
+      <w:ins w:id="40" w:author="Microsoft Office User" w:date="2017-12-14T11:53:00Z">
         <w:r>
           <w:rPr>
             <w:rFonts w:eastAsia="Times New Roman" w:cs="Times New Roman"/>
@@ -3780,7 +3788,7 @@
           <w:t>prior to dexamethasone treatment where mice were singly housed for</w:t>
         </w:r>
       </w:ins>
-      <w:ins w:id="40" w:author="Microsoft Office User" w:date="2017-12-14T11:54:00Z">
+      <w:ins w:id="41" w:author="Microsoft Office User" w:date="2017-12-14T11:54:00Z">
         <w:r>
           <w:rPr>
             <w:rFonts w:eastAsia="Times New Roman" w:cs="Times New Roman"/>
@@ -3790,7 +3798,7 @@
           <w:t xml:space="preserve"> approximately </w:t>
         </w:r>
       </w:ins>
-      <w:ins w:id="41" w:author="Microsoft Office User" w:date="2017-12-14T11:53:00Z">
+      <w:ins w:id="42" w:author="Microsoft Office User" w:date="2017-12-14T11:53:00Z">
         <w:r>
           <w:rPr>
             <w:rFonts w:eastAsia="Times New Roman" w:cs="Times New Roman"/>
@@ -3800,7 +3808,7 @@
           <w:t>one week</w:t>
         </w:r>
       </w:ins>
-      <w:ins w:id="42" w:author="Microsoft Office User" w:date="2017-12-14T11:54:00Z">
+      <w:ins w:id="43" w:author="Microsoft Office User" w:date="2017-12-14T11:54:00Z">
         <w:r>
           <w:rPr>
             <w:rFonts w:eastAsia="Times New Roman" w:cs="Times New Roman"/>
@@ -3818,7 +3826,7 @@
           <w:t xml:space="preserve"> </w:t>
         </w:r>
       </w:ins>
-      <w:ins w:id="43" w:author="Microsoft Office User" w:date="2017-12-14T11:58:00Z">
+      <w:ins w:id="44" w:author="Microsoft Office User" w:date="2017-12-14T11:58:00Z">
         <w:r>
           <w:rPr>
             <w:rFonts w:eastAsia="Times New Roman" w:cs="Times New Roman"/>
@@ -3828,7 +3836,7 @@
           <w:t>fluctuations</w:t>
         </w:r>
       </w:ins>
-      <w:ins w:id="44" w:author="Microsoft Office User" w:date="2017-12-14T11:54:00Z">
+      <w:ins w:id="45" w:author="Microsoft Office User" w:date="2017-12-14T11:54:00Z">
         <w:r>
           <w:rPr>
             <w:rFonts w:eastAsia="Times New Roman" w:cs="Times New Roman"/>
@@ -3838,7 +3846,7 @@
           <w:t xml:space="preserve"> in body weight initially. Body weight quickly stabilized following removal from the CLAMS in both groups</w:t>
         </w:r>
       </w:ins>
-      <w:ins w:id="45" w:author="Microsoft Office User" w:date="2017-12-14T11:58:00Z">
+      <w:ins w:id="46" w:author="Microsoft Office User" w:date="2017-12-14T11:58:00Z">
         <w:r>
           <w:rPr>
             <w:rFonts w:eastAsia="Times New Roman" w:cs="Times New Roman"/>
@@ -3848,7 +3856,7 @@
           <w:t>.</w:t>
         </w:r>
       </w:ins>
-      <w:ins w:id="46" w:author="Microsoft Office User" w:date="2017-12-14T11:53:00Z">
+      <w:ins w:id="47" w:author="Microsoft Office User" w:date="2017-12-14T11:53:00Z">
         <w:r>
           <w:rPr>
             <w:rFonts w:eastAsia="Times New Roman" w:cs="Times New Roman"/>
@@ -3858,13 +3866,13 @@
           <w:t xml:space="preserve"> </w:t>
         </w:r>
       </w:ins>
-      <w:commentRangeEnd w:id="33"/>
-      <w:ins w:id="47" w:author="Microsoft Office User" w:date="2017-12-18T09:54:00Z">
+      <w:commentRangeEnd w:id="34"/>
+      <w:ins w:id="48" w:author="Microsoft Office User" w:date="2017-12-18T09:54:00Z">
         <w:r>
           <w:rPr>
             <w:rStyle w:val="CommentReference"/>
           </w:rPr>
-          <w:commentReference w:id="33"/>
+          <w:commentReference w:id="34"/>
         </w:r>
       </w:ins>
       <w:r>
@@ -10900,7 +10908,7 @@
         </w:rPr>
         <w:t xml:space="preserve"> </w:t>
       </w:r>
-      <w:ins w:id="48" w:author="Microsoft Office User" w:date="2017-12-14T11:42:00Z">
+      <w:ins w:id="49" w:author="Microsoft Office User" w:date="2017-12-14T11:42:00Z">
         <w:r>
           <w:rPr>
             <w:color w:val="000000" w:themeColor="text1"/>
@@ -10908,7 +10916,7 @@
           <w:t xml:space="preserve">Chow-fed, dexamethasone-treated mice </w:t>
         </w:r>
       </w:ins>
-      <w:ins w:id="49" w:author="Microsoft Office User" w:date="2017-12-14T11:43:00Z">
+      <w:ins w:id="50" w:author="Microsoft Office User" w:date="2017-12-14T11:43:00Z">
         <w:r>
           <w:rPr>
             <w:color w:val="000000" w:themeColor="text1"/>
@@ -10916,7 +10924,7 @@
           <w:t>ate significantly less</w:t>
         </w:r>
       </w:ins>
-      <w:ins w:id="50" w:author="Microsoft Office User" w:date="2017-12-14T11:44:00Z">
+      <w:ins w:id="51" w:author="Microsoft Office User" w:date="2017-12-14T11:44:00Z">
         <w:r>
           <w:rPr>
             <w:color w:val="000000" w:themeColor="text1"/>
@@ -10924,7 +10932,7 @@
           <w:t xml:space="preserve"> than </w:t>
         </w:r>
       </w:ins>
-      <w:ins w:id="51" w:author="Microsoft Office User" w:date="2017-12-14T11:45:00Z">
+      <w:ins w:id="52" w:author="Microsoft Office User" w:date="2017-12-14T11:45:00Z">
         <w:r>
           <w:rPr>
             <w:color w:val="000000" w:themeColor="text1"/>
@@ -10932,7 +10940,7 @@
           <w:t>chow-fed controls (</w:t>
         </w:r>
       </w:ins>
-      <w:ins w:id="52" w:author="Microsoft Office User" w:date="2017-12-18T10:11:00Z">
+      <w:ins w:id="53" w:author="Microsoft Office User" w:date="2017-12-18T10:11:00Z">
         <w:r>
           <w:rPr>
             <w:color w:val="000000" w:themeColor="text1"/>
@@ -10946,7 +10954,7 @@
           <w:t>uction; p=</w:t>
         </w:r>
       </w:ins>
-      <w:ins w:id="53" w:author="Microsoft Office User" w:date="2017-12-18T10:12:00Z">
+      <w:ins w:id="54" w:author="Microsoft Office User" w:date="2017-12-18T10:12:00Z">
         <w:r>
           <w:rPr>
             <w:color w:val="000000" w:themeColor="text1"/>
@@ -10954,7 +10962,7 @@
           <w:t>0.006</w:t>
         </w:r>
       </w:ins>
-      <w:ins w:id="54" w:author="Microsoft Office User" w:date="2017-12-14T11:45:00Z">
+      <w:ins w:id="55" w:author="Microsoft Office User" w:date="2017-12-14T11:45:00Z">
         <w:r>
           <w:rPr>
             <w:color w:val="000000" w:themeColor="text1"/>
@@ -10962,7 +10970,7 @@
           <w:t>)</w:t>
         </w:r>
       </w:ins>
-      <w:ins w:id="55" w:author="Microsoft Office User" w:date="2017-12-14T11:43:00Z">
+      <w:ins w:id="56" w:author="Microsoft Office User" w:date="2017-12-14T11:43:00Z">
         <w:r>
           <w:rPr>
             <w:color w:val="000000" w:themeColor="text1"/>
@@ -10976,7 +10984,7 @@
           <w:t xml:space="preserve"> </w:t>
         </w:r>
       </w:ins>
-      <w:ins w:id="56" w:author="Microsoft Office User" w:date="2017-12-18T10:25:00Z">
+      <w:ins w:id="57" w:author="Microsoft Office User" w:date="2017-12-18T10:25:00Z">
         <w:r>
           <w:rPr>
             <w:color w:val="000000" w:themeColor="text1"/>
@@ -11003,7 +11011,7 @@
         </w:rPr>
         <w:t>(33, 34)</w:t>
       </w:r>
-      <w:ins w:id="57" w:author="Microsoft Office User" w:date="2017-12-18T10:25:00Z">
+      <w:ins w:id="58" w:author="Microsoft Office User" w:date="2017-12-18T10:25:00Z">
         <w:r>
           <w:rPr>
             <w:color w:val="000000" w:themeColor="text1"/>
@@ -11011,7 +11019,7 @@
           <w:fldChar w:fldCharType="end"/>
         </w:r>
       </w:ins>
-      <w:ins w:id="58" w:author="Microsoft Office User" w:date="2017-12-14T11:45:00Z">
+      <w:ins w:id="59" w:author="Microsoft Office User" w:date="2017-12-14T11:45:00Z">
         <w:r>
           <w:rPr>
             <w:color w:val="000000" w:themeColor="text1"/>
@@ -11019,7 +11027,7 @@
           <w:t>.</w:t>
         </w:r>
       </w:ins>
-      <w:ins w:id="59" w:author="Microsoft Office User" w:date="2017-12-14T11:43:00Z">
+      <w:ins w:id="60" w:author="Microsoft Office User" w:date="2017-12-14T11:43:00Z">
         <w:r>
           <w:rPr>
             <w:color w:val="000000" w:themeColor="text1"/>
@@ -13602,7 +13610,7 @@
         </w:rPr>
         <w:t>.</w:t>
       </w:r>
-      <w:ins w:id="60" w:author="Microsoft Office User" w:date="2017-12-18T12:48:00Z">
+      <w:ins w:id="61" w:author="Microsoft Office User" w:date="2017-12-18T12:48:00Z">
         <w:r>
           <w:rPr>
             <w:color w:val="000000" w:themeColor="text1"/>
@@ -13616,7 +13624,7 @@
           <w:t>adipose tissue changes</w:t>
         </w:r>
       </w:ins>
-      <w:ins w:id="61" w:author="Microsoft Office User" w:date="2017-12-18T12:58:00Z">
+      <w:ins w:id="62" w:author="Microsoft Office User" w:date="2017-12-18T12:58:00Z">
         <w:r>
           <w:rPr>
             <w:color w:val="000000" w:themeColor="text1"/>
@@ -13624,7 +13632,7 @@
           <w:t xml:space="preserve"> in response to dexamethasone</w:t>
         </w:r>
       </w:ins>
-      <w:ins w:id="62" w:author="Microsoft Office User" w:date="2017-12-18T12:56:00Z">
+      <w:ins w:id="63" w:author="Microsoft Office User" w:date="2017-12-18T12:56:00Z">
         <w:r>
           <w:rPr>
             <w:color w:val="000000" w:themeColor="text1"/>
@@ -13632,7 +13640,7 @@
           <w:t xml:space="preserve"> as we believe lipolysis plays a major role in </w:t>
         </w:r>
       </w:ins>
-      <w:ins w:id="63" w:author="Microsoft Office User" w:date="2017-12-18T12:58:00Z">
+      <w:ins w:id="64" w:author="Microsoft Office User" w:date="2017-12-18T12:58:00Z">
         <w:r>
           <w:rPr>
             <w:color w:val="000000" w:themeColor="text1"/>
@@ -13640,7 +13648,7 @@
           <w:t>dexamethasone-induced insulin resistance and hepatic steatosis</w:t>
         </w:r>
       </w:ins>
-      <w:ins w:id="64" w:author="Microsoft Office User" w:date="2017-12-18T12:48:00Z">
+      <w:ins w:id="65" w:author="Microsoft Office User" w:date="2017-12-18T12:48:00Z">
         <w:r>
           <w:rPr>
             <w:color w:val="000000" w:themeColor="text1"/>
@@ -13648,7 +13656,7 @@
           <w:t>; howe</w:t>
         </w:r>
       </w:ins>
-      <w:ins w:id="65" w:author="Microsoft Office User" w:date="2017-12-18T12:51:00Z">
+      <w:ins w:id="66" w:author="Microsoft Office User" w:date="2017-12-18T12:51:00Z">
         <w:r>
           <w:rPr>
             <w:color w:val="000000" w:themeColor="text1"/>
@@ -13656,7 +13664,7 @@
           <w:t xml:space="preserve">ver, we are </w:t>
         </w:r>
       </w:ins>
-      <w:ins w:id="66" w:author="Microsoft Office User" w:date="2017-12-18T12:58:00Z">
+      <w:ins w:id="67" w:author="Microsoft Office User" w:date="2017-12-18T12:58:00Z">
         <w:r>
           <w:rPr>
             <w:color w:val="000000" w:themeColor="text1"/>
@@ -13664,7 +13672,7 @@
           <w:t xml:space="preserve">well </w:t>
         </w:r>
       </w:ins>
-      <w:ins w:id="67" w:author="Microsoft Office User" w:date="2017-12-18T12:51:00Z">
+      <w:ins w:id="68" w:author="Microsoft Office User" w:date="2017-12-18T12:51:00Z">
         <w:r>
           <w:rPr>
             <w:color w:val="000000" w:themeColor="text1"/>
@@ -13672,7 +13680,7 @@
           <w:t>aware that dexamethasone can and likely does affect many other tissues</w:t>
         </w:r>
       </w:ins>
-      <w:ins w:id="68" w:author="Microsoft Office User" w:date="2017-12-18T12:54:00Z">
+      <w:ins w:id="69" w:author="Microsoft Office User" w:date="2017-12-18T12:54:00Z">
         <w:r>
           <w:rPr>
             <w:color w:val="000000" w:themeColor="text1"/>
@@ -13680,7 +13688,7 @@
           <w:t>,</w:t>
         </w:r>
       </w:ins>
-      <w:ins w:id="69" w:author="Microsoft Office User" w:date="2017-12-18T12:53:00Z">
+      <w:ins w:id="70" w:author="Microsoft Office User" w:date="2017-12-18T12:53:00Z">
         <w:r>
           <w:rPr>
             <w:color w:val="000000" w:themeColor="text1"/>
@@ -13688,7 +13696,7 @@
           <w:t xml:space="preserve"> such as muscle</w:t>
         </w:r>
       </w:ins>
-      <w:ins w:id="70" w:author="Microsoft Office User" w:date="2017-12-18T12:54:00Z">
+      <w:ins w:id="71" w:author="Microsoft Office User" w:date="2017-12-18T12:54:00Z">
         <w:r>
           <w:rPr>
             <w:color w:val="000000" w:themeColor="text1"/>
@@ -13696,7 +13704,7 @@
           <w:t>,</w:t>
         </w:r>
       </w:ins>
-      <w:ins w:id="71" w:author="Microsoft Office User" w:date="2017-12-18T12:51:00Z">
+      <w:ins w:id="72" w:author="Microsoft Office User" w:date="2017-12-18T12:51:00Z">
         <w:r>
           <w:rPr>
             <w:color w:val="000000" w:themeColor="text1"/>
@@ -14035,7 +14043,7 @@
         </w:rPr>
         <w:t xml:space="preserve">. </w:t>
       </w:r>
-      <w:ins w:id="72" w:author="Microsoft Office User" w:date="2017-12-18T12:29:00Z">
+      <w:ins w:id="73" w:author="Microsoft Office User" w:date="2017-12-18T12:29:00Z">
         <w:r>
           <w:rPr>
             <w:color w:val="000000" w:themeColor="text1"/>
@@ -14043,7 +14051,7 @@
           <w:t>The loss in fat mass</w:t>
         </w:r>
       </w:ins>
-      <w:ins w:id="73" w:author="Microsoft Office User" w:date="2017-12-18T12:30:00Z">
+      <w:ins w:id="74" w:author="Microsoft Office User" w:date="2017-12-18T12:30:00Z">
         <w:r>
           <w:rPr>
             <w:color w:val="000000" w:themeColor="text1"/>
@@ -14051,7 +14059,7 @@
           <w:t xml:space="preserve"> observed</w:t>
         </w:r>
       </w:ins>
-      <w:ins w:id="74" w:author="Microsoft Office User" w:date="2017-12-18T12:29:00Z">
+      <w:ins w:id="75" w:author="Microsoft Office User" w:date="2017-12-18T12:29:00Z">
         <w:r>
           <w:rPr>
             <w:color w:val="000000" w:themeColor="text1"/>
@@ -14059,7 +14067,7 @@
           <w:t xml:space="preserve"> in the obese, dexamethasone treated mice was</w:t>
         </w:r>
       </w:ins>
-      <w:ins w:id="75" w:author="Microsoft Office User" w:date="2017-12-18T12:30:00Z">
+      <w:ins w:id="76" w:author="Microsoft Office User" w:date="2017-12-18T12:30:00Z">
         <w:r>
           <w:rPr>
             <w:color w:val="000000" w:themeColor="text1"/>
@@ -14067,7 +14075,7 @@
           <w:t xml:space="preserve"> not due to reduced food intake, in fact these mice ate significantly more kil</w:t>
         </w:r>
       </w:ins>
-      <w:ins w:id="76" w:author="Microsoft Office User" w:date="2017-12-18T12:31:00Z">
+      <w:ins w:id="77" w:author="Microsoft Office User" w:date="2017-12-18T12:31:00Z">
         <w:r>
           <w:rPr>
             <w:color w:val="000000" w:themeColor="text1"/>
@@ -14075,7 +14083,7 @@
           <w:t xml:space="preserve">ocalories per day than obese controls; therefore, there must be a </w:t>
         </w:r>
       </w:ins>
-      <w:ins w:id="77" w:author="Microsoft Office User" w:date="2017-12-18T12:33:00Z">
+      <w:ins w:id="78" w:author="Microsoft Office User" w:date="2017-12-18T12:33:00Z">
         <w:r>
           <w:rPr>
             <w:color w:val="000000" w:themeColor="text1"/>
@@ -14083,7 +14091,7 @@
           <w:t>shift</w:t>
         </w:r>
       </w:ins>
-      <w:ins w:id="78" w:author="Microsoft Office User" w:date="2017-12-18T12:31:00Z">
+      <w:ins w:id="79" w:author="Microsoft Office User" w:date="2017-12-18T12:31:00Z">
         <w:r>
           <w:rPr>
             <w:color w:val="000000" w:themeColor="text1"/>
@@ -14091,7 +14099,7 @@
           <w:t xml:space="preserve"> in energy </w:t>
         </w:r>
       </w:ins>
-      <w:ins w:id="79" w:author="Microsoft Office User" w:date="2017-12-18T12:32:00Z">
+      <w:ins w:id="80" w:author="Microsoft Office User" w:date="2017-12-18T12:32:00Z">
         <w:r>
           <w:rPr>
             <w:color w:val="000000" w:themeColor="text1"/>
@@ -14099,7 +14107,7 @@
           <w:t>expenditure with the combination of obesity and dexamethasone treatment</w:t>
         </w:r>
       </w:ins>
-      <w:ins w:id="80" w:author="Microsoft Office User" w:date="2017-12-18T12:47:00Z">
+      <w:ins w:id="81" w:author="Microsoft Office User" w:date="2017-12-18T12:47:00Z">
         <w:r>
           <w:rPr>
             <w:color w:val="000000" w:themeColor="text1"/>
@@ -14107,7 +14115,7 @@
           <w:t xml:space="preserve"> over time</w:t>
         </w:r>
       </w:ins>
-      <w:ins w:id="81" w:author="Microsoft Office User" w:date="2017-12-18T12:32:00Z">
+      <w:ins w:id="82" w:author="Microsoft Office User" w:date="2017-12-18T12:32:00Z">
         <w:r>
           <w:rPr>
             <w:color w:val="000000" w:themeColor="text1"/>
@@ -14115,7 +14123,7 @@
           <w:t>.</w:t>
         </w:r>
       </w:ins>
-      <w:ins w:id="82" w:author="Microsoft Office User" w:date="2017-12-18T12:31:00Z">
+      <w:ins w:id="83" w:author="Microsoft Office User" w:date="2017-12-18T12:31:00Z">
         <w:r>
           <w:rPr>
             <w:color w:val="000000" w:themeColor="text1"/>
@@ -14123,7 +14131,7 @@
           <w:t xml:space="preserve"> </w:t>
         </w:r>
       </w:ins>
-      <w:ins w:id="83" w:author="Microsoft Office User" w:date="2017-12-18T12:29:00Z">
+      <w:ins w:id="84" w:author="Microsoft Office User" w:date="2017-12-18T12:29:00Z">
         <w:r>
           <w:rPr>
             <w:color w:val="000000" w:themeColor="text1"/>
@@ -14965,8 +14973,8 @@
         </w:rPr>
         <w:t xml:space="preserve">. </w:t>
       </w:r>
-      <w:commentRangeStart w:id="84"/>
-      <w:del w:id="85" w:author="Microsoft Office User" w:date="2017-12-14T15:00:00Z">
+      <w:commentRangeStart w:id="85"/>
+      <w:del w:id="86" w:author="Microsoft Office User" w:date="2017-12-14T15:00:00Z">
         <w:r>
           <w:rPr>
             <w:color w:val="000000" w:themeColor="text1"/>
@@ -14974,7 +14982,7 @@
           <w:delText>The data presented here</w:delText>
         </w:r>
       </w:del>
-      <w:ins w:id="86" w:author="Microsoft Office User" w:date="2017-12-14T15:03:00Z">
+      <w:ins w:id="87" w:author="Microsoft Office User" w:date="2017-12-14T15:03:00Z">
         <w:r>
           <w:rPr>
             <w:color w:val="000000" w:themeColor="text1"/>
@@ -14982,7 +14990,7 @@
           <w:t>This paper is</w:t>
         </w:r>
       </w:ins>
-      <w:ins w:id="87" w:author="Microsoft Office User" w:date="2017-12-14T15:00:00Z">
+      <w:ins w:id="88" w:author="Microsoft Office User" w:date="2017-12-14T15:00:00Z">
         <w:r>
           <w:rPr>
             <w:color w:val="000000" w:themeColor="text1"/>
@@ -14996,7 +15004,7 @@
         </w:rPr>
         <w:t xml:space="preserve"> show that </w:t>
       </w:r>
-      <w:del w:id="88" w:author="Microsoft Office User" w:date="2017-12-14T15:01:00Z">
+      <w:del w:id="89" w:author="Microsoft Office User" w:date="2017-12-14T15:01:00Z">
         <w:r>
           <w:rPr>
             <w:color w:val="000000" w:themeColor="text1"/>
@@ -15016,7 +15024,7 @@
           <w:delText xml:space="preserve">e state </w:delText>
         </w:r>
       </w:del>
-      <w:ins w:id="89" w:author="Microsoft Office User" w:date="2017-12-14T15:01:00Z">
+      <w:ins w:id="90" w:author="Microsoft Office User" w:date="2017-12-14T15:01:00Z">
         <w:r>
           <w:rPr>
             <w:color w:val="000000" w:themeColor="text1"/>
@@ -15126,12 +15134,12 @@
         </w:rPr>
         <w:t>.</w:t>
       </w:r>
-      <w:commentRangeEnd w:id="84"/>
+      <w:commentRangeEnd w:id="85"/>
       <w:r>
         <w:rPr>
           <w:rStyle w:val="CommentReference"/>
         </w:rPr>
-        <w:commentReference w:id="84"/>
+        <w:commentReference w:id="85"/>
       </w:r>
     </w:p>
     <w:p>
@@ -17363,7 +17371,7 @@
 
 <file path=word/comments.xml><?xml version="1.0" encoding="utf-8"?>
 <w:comments xmlns:wpc="http://schemas.microsoft.com/office/word/2010/wordprocessingCanvas" xmlns:mo="http://schemas.microsoft.com/office/mac/office/2008/main" xmlns:mc="http://schemas.openxmlformats.org/markup-compatibility/2006" xmlns:mv="urn:schemas-microsoft-com:mac:vml" xmlns:o="urn:schemas-microsoft-com:office:office" xmlns:r="http://schemas.openxmlformats.org/officeDocument/2006/relationships" xmlns:m="http://schemas.openxmlformats.org/officeDocument/2006/math" xmlns:v="urn:schemas-microsoft-com:vml" xmlns:wp14="http://schemas.microsoft.com/office/word/2010/wordprocessingDrawing" xmlns:wp="http://schemas.openxmlformats.org/drawingml/2006/wordprocessingDrawing" xmlns:w10="urn:schemas-microsoft-com:office:word" xmlns:w="http://schemas.openxmlformats.org/wordprocessingml/2006/main" xmlns:w14="http://schemas.microsoft.com/office/word/2010/wordml" xmlns:w15="http://schemas.microsoft.com/office/word/2012/wordml" xmlns:wpg="http://schemas.microsoft.com/office/word/2010/wordprocessingGroup" xmlns:wpi="http://schemas.microsoft.com/office/word/2010/wordprocessingInk" xmlns:wne="http://schemas.microsoft.com/office/word/2006/wordml" xmlns:wps="http://schemas.microsoft.com/office/word/2010/wordprocessingShape" mc:Ignorable="w14 w15 wp14">
-  <w:comment w:id="24" w:author="Microsoft Office User" w:date="2017-12-18T09:53:00Z" w:initials="Office">
+  <w:comment w:id="25" w:author="Microsoft Office User" w:date="2017-12-18T09:53:00Z" w:initials="Office">
     <w:p>
       <w:pPr>
         <w:pStyle w:val="CommentText"/>
@@ -17379,7 +17387,7 @@
       </w:r>
     </w:p>
   </w:comment>
-  <w:comment w:id="30" w:author="Microsoft Office User" w:date="2017-12-18T09:54:00Z" w:initials="Office">
+  <w:comment w:id="31" w:author="Microsoft Office User" w:date="2017-12-18T09:54:00Z" w:initials="Office">
     <w:p>
       <w:pPr>
         <w:pStyle w:val="CommentText"/>
@@ -17395,7 +17403,7 @@
       </w:r>
     </w:p>
   </w:comment>
-  <w:comment w:id="33" w:author="Microsoft Office User" w:date="2017-12-18T09:54:00Z" w:initials="Office">
+  <w:comment w:id="34" w:author="Microsoft Office User" w:date="2017-12-18T09:54:00Z" w:initials="Office">
     <w:p>
       <w:pPr>
         <w:pStyle w:val="CommentText"/>
@@ -17411,7 +17419,7 @@
       </w:r>
     </w:p>
   </w:comment>
-  <w:comment w:id="84" w:author="Microsoft Office User" w:date="2017-12-18T09:55:00Z" w:initials="Office">
+  <w:comment w:id="85" w:author="Microsoft Office User" w:date="2017-12-18T09:55:00Z" w:initials="Office">
     <w:p>
       <w:pPr>
         <w:pStyle w:val="CommentText"/>
@@ -17501,7 +17509,7 @@
         <w:noProof/>
         <w:color w:val="5B9BD5" w:themeColor="accent1"/>
       </w:rPr>
-      <w:t>3</w:t>
+      <w:t>2</w:t>
     </w:r>
     <w:r>
       <w:rPr>
@@ -19163,7 +19171,7 @@
 </file>
 
 <file path=customXml/itemProps1.xml><?xml version="1.0" encoding="utf-8"?>
-<ds:datastoreItem xmlns:ds="http://schemas.openxmlformats.org/officeDocument/2006/customXml" ds:itemID="{2C1BCEBE-DE4C-5846-AD92-6957FDB82A1D}">
+<ds:datastoreItem xmlns:ds="http://schemas.openxmlformats.org/officeDocument/2006/customXml" ds:itemID="{5BFCB669-DA4C-7A4E-8E21-B0921DDB68BF}">
   <ds:schemaRefs>
     <ds:schemaRef ds:uri="http://schemas.openxmlformats.org/officeDocument/2006/bibliography"/>
   </ds:schemaRefs>

</xml_diff>

<commit_message>
Updated figure locations in manuscript
</commit_message>
<xml_diff>
--- a/manuscript/Obesity-Glucocorticoids/Harvey-GlucocorticoidsandObesity-MainDocument.docx
+++ b/manuscript/Obesity-Glucocorticoids/Harvey-GlucocorticoidsandObesity-MainDocument.docx
@@ -8531,12 +8531,22 @@
         </w:rPr>
         <w:t xml:space="preserve"> (Figure 1</w:t>
       </w:r>
-      <w:r>
-        <w:rPr>
-          <w:color w:val="000000" w:themeColor="text1"/>
-        </w:rPr>
-        <w:t>C</w:t>
-      </w:r>
+      <w:ins w:id="64" w:author="Microsoft Office User" w:date="2017-12-18T14:19:00Z">
+        <w:r>
+          <w:rPr>
+            <w:color w:val="000000" w:themeColor="text1"/>
+          </w:rPr>
+          <w:t>A</w:t>
+        </w:r>
+      </w:ins>
+      <w:del w:id="65" w:author="Microsoft Office User" w:date="2017-12-18T14:19:00Z">
+        <w:r>
+          <w:rPr>
+            <w:color w:val="000000" w:themeColor="text1"/>
+          </w:rPr>
+          <w:delText>C</w:delText>
+        </w:r>
+      </w:del>
       <w:r>
         <w:rPr>
           <w:color w:val="000000" w:themeColor="text1"/>
@@ -8627,12 +8637,22 @@
         </w:rPr>
         <w:t>1</w:t>
       </w:r>
-      <w:r>
-        <w:rPr>
-          <w:color w:val="000000" w:themeColor="text1"/>
-        </w:rPr>
-        <w:t>D</w:t>
-      </w:r>
+      <w:ins w:id="66" w:author="Microsoft Office User" w:date="2017-12-18T14:19:00Z">
+        <w:r>
+          <w:rPr>
+            <w:color w:val="000000" w:themeColor="text1"/>
+          </w:rPr>
+          <w:t>B</w:t>
+        </w:r>
+      </w:ins>
+      <w:del w:id="67" w:author="Microsoft Office User" w:date="2017-12-18T14:19:00Z">
+        <w:r>
+          <w:rPr>
+            <w:color w:val="000000" w:themeColor="text1"/>
+          </w:rPr>
+          <w:delText>D</w:delText>
+        </w:r>
+      </w:del>
       <w:r>
         <w:rPr>
           <w:color w:val="000000" w:themeColor="text1"/>
@@ -8987,12 +9007,22 @@
         </w:rPr>
         <w:t xml:space="preserve"> 1</w:t>
       </w:r>
-      <w:r>
-        <w:rPr>
-          <w:color w:val="000000" w:themeColor="text1"/>
-        </w:rPr>
-        <w:t>E</w:t>
-      </w:r>
+      <w:ins w:id="68" w:author="Microsoft Office User" w:date="2017-12-18T14:20:00Z">
+        <w:r>
+          <w:rPr>
+            <w:color w:val="000000" w:themeColor="text1"/>
+          </w:rPr>
+          <w:t>C</w:t>
+        </w:r>
+      </w:ins>
+      <w:del w:id="69" w:author="Microsoft Office User" w:date="2017-12-18T14:20:00Z">
+        <w:r>
+          <w:rPr>
+            <w:color w:val="000000" w:themeColor="text1"/>
+          </w:rPr>
+          <w:delText>E</w:delText>
+        </w:r>
+      </w:del>
       <w:r>
         <w:rPr>
           <w:color w:val="000000" w:themeColor="text1"/>
@@ -9330,18 +9360,44 @@
         </w:rPr>
         <w:t xml:space="preserve"> (Figure 1</w:t>
       </w:r>
-      <w:r>
-        <w:rPr>
-          <w:color w:val="000000" w:themeColor="text1"/>
-        </w:rPr>
-        <w:t>F</w:t>
-      </w:r>
-      <w:r>
-        <w:rPr>
-          <w:color w:val="000000" w:themeColor="text1"/>
-        </w:rPr>
-        <w:t>-G</w:t>
-      </w:r>
+      <w:ins w:id="70" w:author="Microsoft Office User" w:date="2017-12-18T14:20:00Z">
+        <w:r>
+          <w:rPr>
+            <w:color w:val="000000" w:themeColor="text1"/>
+          </w:rPr>
+          <w:t>D</w:t>
+        </w:r>
+      </w:ins>
+      <w:del w:id="71" w:author="Microsoft Office User" w:date="2017-12-18T14:20:00Z">
+        <w:r>
+          <w:rPr>
+            <w:color w:val="000000" w:themeColor="text1"/>
+          </w:rPr>
+          <w:delText>F</w:delText>
+        </w:r>
+      </w:del>
+      <w:r>
+        <w:rPr>
+          <w:color w:val="000000" w:themeColor="text1"/>
+        </w:rPr>
+        <w:t>-</w:t>
+      </w:r>
+      <w:ins w:id="72" w:author="Microsoft Office User" w:date="2017-12-18T14:20:00Z">
+        <w:r>
+          <w:rPr>
+            <w:color w:val="000000" w:themeColor="text1"/>
+          </w:rPr>
+          <w:t>E</w:t>
+        </w:r>
+      </w:ins>
+      <w:del w:id="73" w:author="Microsoft Office User" w:date="2017-12-18T14:20:00Z">
+        <w:r>
+          <w:rPr>
+            <w:color w:val="000000" w:themeColor="text1"/>
+          </w:rPr>
+          <w:delText>G</w:delText>
+        </w:r>
+      </w:del>
       <w:r>
         <w:rPr>
           <w:color w:val="000000" w:themeColor="text1"/>
@@ -9406,8 +9462,24 @@
         <w:rPr>
           <w:color w:val="000000" w:themeColor="text1"/>
         </w:rPr>
-        <w:t>1H</w:t>
-      </w:r>
+        <w:t>1</w:t>
+      </w:r>
+      <w:ins w:id="74" w:author="Microsoft Office User" w:date="2017-12-18T14:20:00Z">
+        <w:r>
+          <w:rPr>
+            <w:color w:val="000000" w:themeColor="text1"/>
+          </w:rPr>
+          <w:t>F</w:t>
+        </w:r>
+      </w:ins>
+      <w:del w:id="75" w:author="Microsoft Office User" w:date="2017-12-18T14:20:00Z">
+        <w:r>
+          <w:rPr>
+            <w:color w:val="000000" w:themeColor="text1"/>
+          </w:rPr>
+          <w:delText>H</w:delText>
+        </w:r>
+      </w:del>
       <w:r>
         <w:rPr>
           <w:color w:val="000000" w:themeColor="text1"/>
@@ -9725,7 +9797,7 @@
       <w:pPr>
         <w:pStyle w:val="Heading1"/>
         <w:rPr>
-          <w:ins w:id="64" w:author="Microsoft Office User" w:date="2017-12-18T14:12:00Z"/>
+          <w:ins w:id="76" w:author="Microsoft Office User" w:date="2017-12-18T14:12:00Z"/>
           <w:color w:val="000000" w:themeColor="text1"/>
         </w:rPr>
       </w:pPr>
@@ -9751,13 +9823,13 @@
     <w:p>
       <w:pPr>
         <w:rPr>
-          <w:rPrChange w:id="65" w:author="Microsoft Office User" w:date="2017-12-18T14:12:00Z">
+          <w:rPrChange w:id="77" w:author="Microsoft Office User" w:date="2017-12-18T14:12:00Z">
             <w:rPr>
               <w:color w:val="000000" w:themeColor="text1"/>
             </w:rPr>
           </w:rPrChange>
         </w:rPr>
-        <w:pPrChange w:id="66" w:author="Microsoft Office User" w:date="2017-12-18T14:12:00Z">
+        <w:pPrChange w:id="78" w:author="Microsoft Office User" w:date="2017-12-18T14:12:00Z">
           <w:pPr>
             <w:pStyle w:val="Heading1"/>
           </w:pPr>
@@ -9844,7 +9916,7 @@
         </w:rPr>
         <w:t xml:space="preserve"> </w:t>
       </w:r>
-      <w:del w:id="67" w:author="Microsoft Office User" w:date="2017-12-18T14:11:00Z">
+      <w:del w:id="79" w:author="Microsoft Office User" w:date="2017-12-18T14:11:00Z">
         <w:r>
           <w:rPr>
             <w:color w:val="000000" w:themeColor="text1"/>
@@ -10104,12 +10176,22 @@
         </w:rPr>
         <w:t xml:space="preserve"> 2</w:t>
       </w:r>
-      <w:r>
-        <w:rPr>
-          <w:color w:val="000000" w:themeColor="text1"/>
-        </w:rPr>
-        <w:t>B</w:t>
-      </w:r>
+      <w:ins w:id="80" w:author="Microsoft Office User" w:date="2017-12-18T14:21:00Z">
+        <w:r>
+          <w:rPr>
+            <w:color w:val="000000" w:themeColor="text1"/>
+          </w:rPr>
+          <w:t>B</w:t>
+        </w:r>
+      </w:ins>
+      <w:del w:id="81" w:author="Microsoft Office User" w:date="2017-12-18T14:21:00Z">
+        <w:r>
+          <w:rPr>
+            <w:color w:val="000000" w:themeColor="text1"/>
+          </w:rPr>
+          <w:delText>B</w:delText>
+        </w:r>
+      </w:del>
       <w:r>
         <w:rPr>
           <w:color w:val="000000" w:themeColor="text1"/>
@@ -10218,12 +10300,22 @@
         </w:rPr>
         <w:t xml:space="preserve"> 2</w:t>
       </w:r>
-      <w:r>
-        <w:rPr>
-          <w:color w:val="000000" w:themeColor="text1"/>
-        </w:rPr>
-        <w:t>C</w:t>
-      </w:r>
+      <w:ins w:id="82" w:author="Microsoft Office User" w:date="2017-12-18T14:21:00Z">
+        <w:r>
+          <w:rPr>
+            <w:color w:val="000000" w:themeColor="text1"/>
+          </w:rPr>
+          <w:t>A</w:t>
+        </w:r>
+      </w:ins>
+      <w:del w:id="83" w:author="Microsoft Office User" w:date="2017-12-18T14:21:00Z">
+        <w:r>
+          <w:rPr>
+            <w:color w:val="000000" w:themeColor="text1"/>
+          </w:rPr>
+          <w:delText>C</w:delText>
+        </w:r>
+      </w:del>
       <w:r>
         <w:rPr>
           <w:color w:val="000000" w:themeColor="text1"/>
@@ -10339,12 +10431,24 @@
         </w:rPr>
         <w:t xml:space="preserve"> 2</w:t>
       </w:r>
-      <w:r>
-        <w:rPr>
-          <w:color w:val="000000" w:themeColor="text1"/>
-        </w:rPr>
-        <w:t>D</w:t>
-      </w:r>
+      <w:ins w:id="84" w:author="Microsoft Office User" w:date="2017-12-18T14:22:00Z">
+        <w:r>
+          <w:rPr>
+            <w:color w:val="000000" w:themeColor="text1"/>
+          </w:rPr>
+          <w:t>C-D</w:t>
+        </w:r>
+      </w:ins>
+      <w:bookmarkStart w:id="85" w:name="_GoBack"/>
+      <w:bookmarkEnd w:id="85"/>
+      <w:del w:id="86" w:author="Microsoft Office User" w:date="2017-12-18T14:22:00Z">
+        <w:r>
+          <w:rPr>
+            <w:color w:val="000000" w:themeColor="text1"/>
+          </w:rPr>
+          <w:delText>D</w:delText>
+        </w:r>
+      </w:del>
       <w:r>
         <w:rPr>
           <w:color w:val="000000" w:themeColor="text1"/>
@@ -10507,7 +10611,7 @@
       <w:pPr>
         <w:pStyle w:val="Heading1"/>
         <w:rPr>
-          <w:ins w:id="68" w:author="Microsoft Office User" w:date="2017-12-18T14:11:00Z"/>
+          <w:ins w:id="87" w:author="Microsoft Office User" w:date="2017-12-18T14:11:00Z"/>
           <w:color w:val="000000" w:themeColor="text1"/>
         </w:rPr>
       </w:pPr>
@@ -10546,13 +10650,13 @@
     <w:p>
       <w:pPr>
         <w:rPr>
-          <w:rPrChange w:id="69" w:author="Microsoft Office User" w:date="2017-12-18T14:11:00Z">
+          <w:rPrChange w:id="88" w:author="Microsoft Office User" w:date="2017-12-18T14:11:00Z">
             <w:rPr>
               <w:color w:val="000000" w:themeColor="text1"/>
             </w:rPr>
           </w:rPrChange>
         </w:rPr>
-        <w:pPrChange w:id="70" w:author="Microsoft Office User" w:date="2017-12-18T14:11:00Z">
+        <w:pPrChange w:id="89" w:author="Microsoft Office User" w:date="2017-12-18T14:11:00Z">
           <w:pPr>
             <w:pStyle w:val="Heading1"/>
           </w:pPr>
@@ -11016,7 +11120,7 @@
         </w:rPr>
         <w:t xml:space="preserve"> </w:t>
       </w:r>
-      <w:ins w:id="71" w:author="Microsoft Office User" w:date="2017-12-14T11:42:00Z">
+      <w:ins w:id="90" w:author="Microsoft Office User" w:date="2017-12-14T11:42:00Z">
         <w:r>
           <w:rPr>
             <w:color w:val="000000" w:themeColor="text1"/>
@@ -11024,7 +11128,7 @@
           <w:t xml:space="preserve">Chow-fed, dexamethasone-treated mice </w:t>
         </w:r>
       </w:ins>
-      <w:ins w:id="72" w:author="Microsoft Office User" w:date="2017-12-14T11:43:00Z">
+      <w:ins w:id="91" w:author="Microsoft Office User" w:date="2017-12-14T11:43:00Z">
         <w:r>
           <w:rPr>
             <w:color w:val="000000" w:themeColor="text1"/>
@@ -11032,7 +11136,7 @@
           <w:t>ate significantly less</w:t>
         </w:r>
       </w:ins>
-      <w:ins w:id="73" w:author="Microsoft Office User" w:date="2017-12-14T11:44:00Z">
+      <w:ins w:id="92" w:author="Microsoft Office User" w:date="2017-12-14T11:44:00Z">
         <w:r>
           <w:rPr>
             <w:color w:val="000000" w:themeColor="text1"/>
@@ -11040,7 +11144,7 @@
           <w:t xml:space="preserve"> than </w:t>
         </w:r>
       </w:ins>
-      <w:ins w:id="74" w:author="Microsoft Office User" w:date="2017-12-14T11:45:00Z">
+      <w:ins w:id="93" w:author="Microsoft Office User" w:date="2017-12-14T11:45:00Z">
         <w:r>
           <w:rPr>
             <w:color w:val="000000" w:themeColor="text1"/>
@@ -11048,7 +11152,7 @@
           <w:t>chow-fed controls (</w:t>
         </w:r>
       </w:ins>
-      <w:ins w:id="75" w:author="Microsoft Office User" w:date="2017-12-18T10:11:00Z">
+      <w:ins w:id="94" w:author="Microsoft Office User" w:date="2017-12-18T10:11:00Z">
         <w:r>
           <w:rPr>
             <w:color w:val="000000" w:themeColor="text1"/>
@@ -11062,7 +11166,7 @@
           <w:t>uction; p=</w:t>
         </w:r>
       </w:ins>
-      <w:ins w:id="76" w:author="Microsoft Office User" w:date="2017-12-18T10:12:00Z">
+      <w:ins w:id="95" w:author="Microsoft Office User" w:date="2017-12-18T10:12:00Z">
         <w:r>
           <w:rPr>
             <w:color w:val="000000" w:themeColor="text1"/>
@@ -11070,7 +11174,7 @@
           <w:t>0.006</w:t>
         </w:r>
       </w:ins>
-      <w:ins w:id="77" w:author="Microsoft Office User" w:date="2017-12-14T11:45:00Z">
+      <w:ins w:id="96" w:author="Microsoft Office User" w:date="2017-12-14T11:45:00Z">
         <w:r>
           <w:rPr>
             <w:color w:val="000000" w:themeColor="text1"/>
@@ -11078,7 +11182,7 @@
           <w:t>)</w:t>
         </w:r>
       </w:ins>
-      <w:ins w:id="78" w:author="Microsoft Office User" w:date="2017-12-14T11:43:00Z">
+      <w:ins w:id="97" w:author="Microsoft Office User" w:date="2017-12-14T11:43:00Z">
         <w:r>
           <w:rPr>
             <w:color w:val="000000" w:themeColor="text1"/>
@@ -11092,7 +11196,7 @@
           <w:t xml:space="preserve"> </w:t>
         </w:r>
       </w:ins>
-      <w:ins w:id="79" w:author="Microsoft Office User" w:date="2017-12-18T10:25:00Z">
+      <w:ins w:id="98" w:author="Microsoft Office User" w:date="2017-12-18T10:25:00Z">
         <w:r>
           <w:rPr>
             <w:color w:val="000000" w:themeColor="text1"/>
@@ -11119,7 +11223,7 @@
         </w:rPr>
         <w:t>(33, 34)</w:t>
       </w:r>
-      <w:ins w:id="80" w:author="Microsoft Office User" w:date="2017-12-18T10:25:00Z">
+      <w:ins w:id="99" w:author="Microsoft Office User" w:date="2017-12-18T10:25:00Z">
         <w:r>
           <w:rPr>
             <w:color w:val="000000" w:themeColor="text1"/>
@@ -11127,7 +11231,7 @@
           <w:fldChar w:fldCharType="end"/>
         </w:r>
       </w:ins>
-      <w:ins w:id="81" w:author="Microsoft Office User" w:date="2017-12-14T11:45:00Z">
+      <w:ins w:id="100" w:author="Microsoft Office User" w:date="2017-12-14T11:45:00Z">
         <w:r>
           <w:rPr>
             <w:color w:val="000000" w:themeColor="text1"/>
@@ -11135,7 +11239,7 @@
           <w:t>.</w:t>
         </w:r>
       </w:ins>
-      <w:ins w:id="82" w:author="Microsoft Office User" w:date="2017-12-14T11:43:00Z">
+      <w:ins w:id="101" w:author="Microsoft Office User" w:date="2017-12-14T11:43:00Z">
         <w:r>
           <w:rPr>
             <w:color w:val="000000" w:themeColor="text1"/>
@@ -11228,7 +11332,7 @@
       <w:pPr>
         <w:outlineLvl w:val="0"/>
         <w:rPr>
-          <w:ins w:id="83" w:author="Microsoft Office User" w:date="2017-12-18T14:13:00Z"/>
+          <w:ins w:id="102" w:author="Microsoft Office User" w:date="2017-12-18T14:13:00Z"/>
           <w:color w:val="000000" w:themeColor="text1"/>
           <w:sz w:val="32"/>
           <w:szCs w:val="32"/>
@@ -11394,7 +11498,7 @@
         </w:rPr>
         <w:t xml:space="preserve">, and has been shown to increase with </w:t>
       </w:r>
-      <w:del w:id="84" w:author="Microsoft Office User" w:date="2017-12-18T14:13:00Z">
+      <w:del w:id="103" w:author="Microsoft Office User" w:date="2017-12-18T14:13:00Z">
         <w:r>
           <w:rPr>
             <w:color w:val="000000" w:themeColor="text1"/>
@@ -11402,7 +11506,7 @@
           <w:delText>glucocorticoid treatment</w:delText>
         </w:r>
       </w:del>
-      <w:ins w:id="85" w:author="Microsoft Office User" w:date="2017-12-18T14:13:00Z">
+      <w:ins w:id="104" w:author="Microsoft Office User" w:date="2017-12-18T14:13:00Z">
         <w:r>
           <w:rPr>
             <w:color w:val="000000" w:themeColor="text1"/>
@@ -13198,7 +13302,7 @@
       <w:pPr>
         <w:outlineLvl w:val="0"/>
         <w:rPr>
-          <w:ins w:id="86" w:author="Microsoft Office User" w:date="2017-12-18T14:13:00Z"/>
+          <w:ins w:id="105" w:author="Microsoft Office User" w:date="2017-12-18T14:13:00Z"/>
           <w:b/>
           <w:color w:val="000000" w:themeColor="text1"/>
           <w:sz w:val="36"/>
@@ -13523,7 +13627,7 @@
           <w:color w:val="000000" w:themeColor="text1"/>
         </w:rPr>
       </w:pPr>
-      <w:ins w:id="87" w:author="Microsoft Office User" w:date="2017-12-18T14:14:00Z">
+      <w:ins w:id="106" w:author="Microsoft Office User" w:date="2017-12-18T14:14:00Z">
         <w:r>
           <w:rPr>
             <w:color w:val="000000" w:themeColor="text1"/>
@@ -13531,7 +13635,7 @@
           <w:t xml:space="preserve">One caveat </w:t>
         </w:r>
       </w:ins>
-      <w:del w:id="88" w:author="Microsoft Office User" w:date="2017-12-18T14:14:00Z">
+      <w:del w:id="107" w:author="Microsoft Office User" w:date="2017-12-18T14:14:00Z">
         <w:r>
           <w:rPr>
             <w:color w:val="000000" w:themeColor="text1"/>
@@ -13773,7 +13877,7 @@
           <w:delText>.</w:delText>
         </w:r>
       </w:del>
-      <w:ins w:id="89" w:author="Microsoft Office User" w:date="2017-12-18T12:48:00Z">
+      <w:ins w:id="108" w:author="Microsoft Office User" w:date="2017-12-18T12:48:00Z">
         <w:r>
           <w:rPr>
             <w:color w:val="000000" w:themeColor="text1"/>
@@ -13781,7 +13885,7 @@
           <w:t>for the mouse studies</w:t>
         </w:r>
       </w:ins>
-      <w:ins w:id="90" w:author="Microsoft Office User" w:date="2017-12-18T14:14:00Z">
+      <w:ins w:id="109" w:author="Microsoft Office User" w:date="2017-12-18T14:14:00Z">
         <w:r>
           <w:rPr>
             <w:color w:val="000000" w:themeColor="text1"/>
@@ -13789,7 +13893,7 @@
           <w:t xml:space="preserve"> includes the</w:t>
         </w:r>
       </w:ins>
-      <w:ins w:id="91" w:author="Microsoft Office User" w:date="2017-12-18T12:48:00Z">
+      <w:ins w:id="110" w:author="Microsoft Office User" w:date="2017-12-18T12:48:00Z">
         <w:r>
           <w:rPr>
             <w:color w:val="000000" w:themeColor="text1"/>
@@ -13797,7 +13901,7 @@
           <w:t xml:space="preserve"> </w:t>
         </w:r>
       </w:ins>
-      <w:ins w:id="92" w:author="Microsoft Office User" w:date="2017-12-18T14:14:00Z">
+      <w:ins w:id="111" w:author="Microsoft Office User" w:date="2017-12-18T14:14:00Z">
         <w:r>
           <w:rPr>
             <w:color w:val="000000" w:themeColor="text1"/>
@@ -13805,7 +13909,7 @@
           <w:t xml:space="preserve">decision </w:t>
         </w:r>
       </w:ins>
-      <w:ins w:id="93" w:author="Microsoft Office User" w:date="2017-12-18T12:48:00Z">
+      <w:ins w:id="112" w:author="Microsoft Office User" w:date="2017-12-18T12:48:00Z">
         <w:r>
           <w:rPr>
             <w:color w:val="000000" w:themeColor="text1"/>
@@ -13813,7 +13917,7 @@
           <w:t>to focus</w:t>
         </w:r>
       </w:ins>
-      <w:ins w:id="94" w:author="Microsoft Office User" w:date="2017-12-18T14:14:00Z">
+      <w:ins w:id="113" w:author="Microsoft Office User" w:date="2017-12-18T14:14:00Z">
         <w:r>
           <w:rPr>
             <w:color w:val="000000" w:themeColor="text1"/>
@@ -13821,7 +13925,7 @@
           <w:t xml:space="preserve"> solely</w:t>
         </w:r>
       </w:ins>
-      <w:ins w:id="95" w:author="Microsoft Office User" w:date="2017-12-18T12:48:00Z">
+      <w:ins w:id="114" w:author="Microsoft Office User" w:date="2017-12-18T12:48:00Z">
         <w:r>
           <w:rPr>
             <w:color w:val="000000" w:themeColor="text1"/>
@@ -13835,7 +13939,7 @@
           <w:t>adipose tissue changes</w:t>
         </w:r>
       </w:ins>
-      <w:ins w:id="96" w:author="Microsoft Office User" w:date="2017-12-18T12:58:00Z">
+      <w:ins w:id="115" w:author="Microsoft Office User" w:date="2017-12-18T12:58:00Z">
         <w:r>
           <w:rPr>
             <w:color w:val="000000" w:themeColor="text1"/>
@@ -13843,7 +13947,7 @@
           <w:t xml:space="preserve"> in response to dexamethasone</w:t>
         </w:r>
       </w:ins>
-      <w:ins w:id="97" w:author="Microsoft Office User" w:date="2017-12-18T12:56:00Z">
+      <w:ins w:id="116" w:author="Microsoft Office User" w:date="2017-12-18T12:56:00Z">
         <w:r>
           <w:rPr>
             <w:color w:val="000000" w:themeColor="text1"/>
@@ -13857,7 +13961,7 @@
           <w:t>e believe</w:t>
         </w:r>
       </w:ins>
-      <w:ins w:id="98" w:author="Microsoft Office User" w:date="2017-12-18T14:15:00Z">
+      <w:ins w:id="117" w:author="Microsoft Office User" w:date="2017-12-18T14:15:00Z">
         <w:r>
           <w:rPr>
             <w:color w:val="000000" w:themeColor="text1"/>
@@ -13865,7 +13969,7 @@
           <w:t xml:space="preserve"> adipose tissue</w:t>
         </w:r>
       </w:ins>
-      <w:ins w:id="99" w:author="Microsoft Office User" w:date="2017-12-18T12:56:00Z">
+      <w:ins w:id="118" w:author="Microsoft Office User" w:date="2017-12-18T12:56:00Z">
         <w:r>
           <w:rPr>
             <w:color w:val="000000" w:themeColor="text1"/>
@@ -13873,7 +13977,7 @@
           <w:t xml:space="preserve"> lipolysis plays a major role in </w:t>
         </w:r>
       </w:ins>
-      <w:ins w:id="100" w:author="Microsoft Office User" w:date="2017-12-18T12:58:00Z">
+      <w:ins w:id="119" w:author="Microsoft Office User" w:date="2017-12-18T12:58:00Z">
         <w:r>
           <w:rPr>
             <w:color w:val="000000" w:themeColor="text1"/>
@@ -13881,7 +13985,7 @@
           <w:t>dexamethasone-induced insulin resistance and hepatic steatosis</w:t>
         </w:r>
       </w:ins>
-      <w:ins w:id="101" w:author="Microsoft Office User" w:date="2017-12-18T12:48:00Z">
+      <w:ins w:id="120" w:author="Microsoft Office User" w:date="2017-12-18T12:48:00Z">
         <w:r>
           <w:rPr>
             <w:color w:val="000000" w:themeColor="text1"/>
@@ -13889,7 +13993,7 @@
           <w:t>; howe</w:t>
         </w:r>
       </w:ins>
-      <w:ins w:id="102" w:author="Microsoft Office User" w:date="2017-12-18T12:51:00Z">
+      <w:ins w:id="121" w:author="Microsoft Office User" w:date="2017-12-18T12:51:00Z">
         <w:r>
           <w:rPr>
             <w:color w:val="000000" w:themeColor="text1"/>
@@ -13897,7 +14001,7 @@
           <w:t xml:space="preserve">ver, we are </w:t>
         </w:r>
       </w:ins>
-      <w:ins w:id="103" w:author="Microsoft Office User" w:date="2017-12-18T12:58:00Z">
+      <w:ins w:id="122" w:author="Microsoft Office User" w:date="2017-12-18T12:58:00Z">
         <w:r>
           <w:rPr>
             <w:color w:val="000000" w:themeColor="text1"/>
@@ -13905,7 +14009,7 @@
           <w:t xml:space="preserve">well </w:t>
         </w:r>
       </w:ins>
-      <w:ins w:id="104" w:author="Microsoft Office User" w:date="2017-12-18T12:51:00Z">
+      <w:ins w:id="123" w:author="Microsoft Office User" w:date="2017-12-18T12:51:00Z">
         <w:r>
           <w:rPr>
             <w:color w:val="000000" w:themeColor="text1"/>
@@ -13913,7 +14017,7 @@
           <w:t>aware that dexamethasone can and likely does affect many other tissues</w:t>
         </w:r>
       </w:ins>
-      <w:ins w:id="105" w:author="Microsoft Office User" w:date="2017-12-18T12:54:00Z">
+      <w:ins w:id="124" w:author="Microsoft Office User" w:date="2017-12-18T12:54:00Z">
         <w:r>
           <w:rPr>
             <w:color w:val="000000" w:themeColor="text1"/>
@@ -13921,7 +14025,7 @@
           <w:t>,</w:t>
         </w:r>
       </w:ins>
-      <w:ins w:id="106" w:author="Microsoft Office User" w:date="2017-12-18T12:53:00Z">
+      <w:ins w:id="125" w:author="Microsoft Office User" w:date="2017-12-18T12:53:00Z">
         <w:r>
           <w:rPr>
             <w:color w:val="000000" w:themeColor="text1"/>
@@ -13929,7 +14033,7 @@
           <w:t xml:space="preserve"> such as muscle</w:t>
         </w:r>
       </w:ins>
-      <w:ins w:id="107" w:author="Microsoft Office User" w:date="2017-12-18T12:54:00Z">
+      <w:ins w:id="126" w:author="Microsoft Office User" w:date="2017-12-18T12:54:00Z">
         <w:r>
           <w:rPr>
             <w:color w:val="000000" w:themeColor="text1"/>
@@ -13937,7 +14041,7 @@
           <w:t>,</w:t>
         </w:r>
       </w:ins>
-      <w:ins w:id="108" w:author="Microsoft Office User" w:date="2017-12-18T12:51:00Z">
+      <w:ins w:id="127" w:author="Microsoft Office User" w:date="2017-12-18T12:51:00Z">
         <w:r>
           <w:rPr>
             <w:color w:val="000000" w:themeColor="text1"/>
@@ -14033,7 +14137,7 @@
         </w:rPr>
         <w:t xml:space="preserve">. </w:t>
       </w:r>
-      <w:del w:id="109" w:author="Microsoft Office User" w:date="2017-12-18T14:15:00Z">
+      <w:del w:id="128" w:author="Microsoft Office User" w:date="2017-12-18T14:15:00Z">
         <w:r>
           <w:rPr>
             <w:color w:val="000000" w:themeColor="text1"/>
@@ -14265,7 +14369,7 @@
         </w:rPr>
         <w:t>a lipodystrophic phenotype</w:t>
       </w:r>
-      <w:ins w:id="110" w:author="Microsoft Office User" w:date="2017-12-18T14:16:00Z">
+      <w:ins w:id="129" w:author="Microsoft Office User" w:date="2017-12-18T14:16:00Z">
         <w:r>
           <w:rPr>
             <w:color w:val="000000" w:themeColor="text1"/>
@@ -14273,7 +14377,7 @@
           <w:t>, which indicates the disturbances in glucose homeostasis are not a result of increased fat mass</w:t>
         </w:r>
       </w:ins>
-      <w:ins w:id="111" w:author="Microsoft Office User" w:date="2017-12-18T14:17:00Z">
+      <w:ins w:id="130" w:author="Microsoft Office User" w:date="2017-12-18T14:17:00Z">
         <w:r>
           <w:rPr>
             <w:color w:val="000000" w:themeColor="text1"/>
@@ -14281,7 +14385,7 @@
           <w:t>,</w:t>
         </w:r>
       </w:ins>
-      <w:ins w:id="112" w:author="Microsoft Office User" w:date="2017-12-18T14:16:00Z">
+      <w:ins w:id="131" w:author="Microsoft Office User" w:date="2017-12-18T14:16:00Z">
         <w:r>
           <w:rPr>
             <w:color w:val="000000" w:themeColor="text1"/>
@@ -14289,7 +14393,7 @@
           <w:t xml:space="preserve"> as one may </w:t>
         </w:r>
       </w:ins>
-      <w:ins w:id="113" w:author="Microsoft Office User" w:date="2017-12-18T14:17:00Z">
+      <w:ins w:id="132" w:author="Microsoft Office User" w:date="2017-12-18T14:17:00Z">
         <w:r>
           <w:rPr>
             <w:color w:val="000000" w:themeColor="text1"/>
@@ -14303,7 +14407,7 @@
         </w:rPr>
         <w:t xml:space="preserve">. </w:t>
       </w:r>
-      <w:ins w:id="114" w:author="Microsoft Office User" w:date="2017-12-18T12:29:00Z">
+      <w:ins w:id="133" w:author="Microsoft Office User" w:date="2017-12-18T12:29:00Z">
         <w:r>
           <w:rPr>
             <w:color w:val="000000" w:themeColor="text1"/>
@@ -14311,7 +14415,7 @@
           <w:t>The loss in fat mass</w:t>
         </w:r>
       </w:ins>
-      <w:ins w:id="115" w:author="Microsoft Office User" w:date="2017-12-18T12:30:00Z">
+      <w:ins w:id="134" w:author="Microsoft Office User" w:date="2017-12-18T12:30:00Z">
         <w:r>
           <w:rPr>
             <w:color w:val="000000" w:themeColor="text1"/>
@@ -14319,7 +14423,7 @@
           <w:t xml:space="preserve"> observed</w:t>
         </w:r>
       </w:ins>
-      <w:ins w:id="116" w:author="Microsoft Office User" w:date="2017-12-18T12:29:00Z">
+      <w:ins w:id="135" w:author="Microsoft Office User" w:date="2017-12-18T12:29:00Z">
         <w:r>
           <w:rPr>
             <w:color w:val="000000" w:themeColor="text1"/>
@@ -14327,7 +14431,7 @@
           <w:t xml:space="preserve"> in the obese, dexamethasone treated mice was</w:t>
         </w:r>
       </w:ins>
-      <w:ins w:id="117" w:author="Microsoft Office User" w:date="2017-12-18T12:30:00Z">
+      <w:ins w:id="136" w:author="Microsoft Office User" w:date="2017-12-18T12:30:00Z">
         <w:r>
           <w:rPr>
             <w:color w:val="000000" w:themeColor="text1"/>
@@ -14335,7 +14439,7 @@
           <w:t xml:space="preserve"> not due to reduced food intake, in fact these mice ate significantly more kil</w:t>
         </w:r>
       </w:ins>
-      <w:ins w:id="118" w:author="Microsoft Office User" w:date="2017-12-18T12:31:00Z">
+      <w:ins w:id="137" w:author="Microsoft Office User" w:date="2017-12-18T12:31:00Z">
         <w:r>
           <w:rPr>
             <w:color w:val="000000" w:themeColor="text1"/>
@@ -14343,7 +14447,7 @@
           <w:t xml:space="preserve">ocalories per day than obese controls; therefore, there must be a </w:t>
         </w:r>
       </w:ins>
-      <w:ins w:id="119" w:author="Microsoft Office User" w:date="2017-12-18T12:33:00Z">
+      <w:ins w:id="138" w:author="Microsoft Office User" w:date="2017-12-18T12:33:00Z">
         <w:r>
           <w:rPr>
             <w:color w:val="000000" w:themeColor="text1"/>
@@ -14351,7 +14455,7 @@
           <w:t>shift</w:t>
         </w:r>
       </w:ins>
-      <w:ins w:id="120" w:author="Microsoft Office User" w:date="2017-12-18T12:31:00Z">
+      <w:ins w:id="139" w:author="Microsoft Office User" w:date="2017-12-18T12:31:00Z">
         <w:r>
           <w:rPr>
             <w:color w:val="000000" w:themeColor="text1"/>
@@ -14359,7 +14463,7 @@
           <w:t xml:space="preserve"> in energy </w:t>
         </w:r>
       </w:ins>
-      <w:ins w:id="121" w:author="Microsoft Office User" w:date="2017-12-18T12:32:00Z">
+      <w:ins w:id="140" w:author="Microsoft Office User" w:date="2017-12-18T12:32:00Z">
         <w:r>
           <w:rPr>
             <w:color w:val="000000" w:themeColor="text1"/>
@@ -14367,7 +14471,7 @@
           <w:t>expenditure with the combination of obesity and dexamethasone treatment</w:t>
         </w:r>
       </w:ins>
-      <w:ins w:id="122" w:author="Microsoft Office User" w:date="2017-12-18T12:47:00Z">
+      <w:ins w:id="141" w:author="Microsoft Office User" w:date="2017-12-18T12:47:00Z">
         <w:r>
           <w:rPr>
             <w:color w:val="000000" w:themeColor="text1"/>
@@ -14375,7 +14479,7 @@
           <w:t xml:space="preserve"> over time</w:t>
         </w:r>
       </w:ins>
-      <w:ins w:id="123" w:author="Microsoft Office User" w:date="2017-12-18T12:32:00Z">
+      <w:ins w:id="142" w:author="Microsoft Office User" w:date="2017-12-18T12:32:00Z">
         <w:r>
           <w:rPr>
             <w:color w:val="000000" w:themeColor="text1"/>
@@ -14383,7 +14487,7 @@
           <w:t>.</w:t>
         </w:r>
       </w:ins>
-      <w:ins w:id="124" w:author="Microsoft Office User" w:date="2017-12-18T12:31:00Z">
+      <w:ins w:id="143" w:author="Microsoft Office User" w:date="2017-12-18T12:31:00Z">
         <w:r>
           <w:rPr>
             <w:color w:val="000000" w:themeColor="text1"/>
@@ -14391,7 +14495,7 @@
           <w:t xml:space="preserve"> </w:t>
         </w:r>
       </w:ins>
-      <w:ins w:id="125" w:author="Microsoft Office User" w:date="2017-12-18T12:29:00Z">
+      <w:ins w:id="144" w:author="Microsoft Office User" w:date="2017-12-18T12:29:00Z">
         <w:r>
           <w:rPr>
             <w:color w:val="000000" w:themeColor="text1"/>
@@ -15240,8 +15344,8 @@
         </w:rPr>
         <w:t xml:space="preserve">. </w:t>
       </w:r>
-      <w:commentRangeStart w:id="126"/>
-      <w:del w:id="127" w:author="Microsoft Office User" w:date="2017-12-14T15:00:00Z">
+      <w:commentRangeStart w:id="145"/>
+      <w:del w:id="146" w:author="Microsoft Office User" w:date="2017-12-14T15:00:00Z">
         <w:r>
           <w:rPr>
             <w:color w:val="000000" w:themeColor="text1"/>
@@ -15249,7 +15353,7 @@
           <w:delText>The data presented here</w:delText>
         </w:r>
       </w:del>
-      <w:ins w:id="128" w:author="Microsoft Office User" w:date="2017-12-14T15:03:00Z">
+      <w:ins w:id="147" w:author="Microsoft Office User" w:date="2017-12-14T15:03:00Z">
         <w:r>
           <w:rPr>
             <w:color w:val="000000" w:themeColor="text1"/>
@@ -15257,7 +15361,7 @@
           <w:t>This paper is</w:t>
         </w:r>
       </w:ins>
-      <w:ins w:id="129" w:author="Microsoft Office User" w:date="2017-12-14T15:00:00Z">
+      <w:ins w:id="148" w:author="Microsoft Office User" w:date="2017-12-14T15:00:00Z">
         <w:r>
           <w:rPr>
             <w:color w:val="000000" w:themeColor="text1"/>
@@ -15271,7 +15375,7 @@
         </w:rPr>
         <w:t xml:space="preserve"> show that </w:t>
       </w:r>
-      <w:del w:id="130" w:author="Microsoft Office User" w:date="2017-12-14T15:01:00Z">
+      <w:del w:id="149" w:author="Microsoft Office User" w:date="2017-12-14T15:01:00Z">
         <w:r>
           <w:rPr>
             <w:color w:val="000000" w:themeColor="text1"/>
@@ -15291,7 +15395,7 @@
           <w:delText xml:space="preserve">e state </w:delText>
         </w:r>
       </w:del>
-      <w:ins w:id="131" w:author="Microsoft Office User" w:date="2017-12-14T15:01:00Z">
+      <w:ins w:id="150" w:author="Microsoft Office User" w:date="2017-12-14T15:01:00Z">
         <w:r>
           <w:rPr>
             <w:color w:val="000000" w:themeColor="text1"/>
@@ -15401,19 +15505,19 @@
         </w:rPr>
         <w:t>.</w:t>
       </w:r>
-      <w:commentRangeEnd w:id="126"/>
+      <w:commentRangeEnd w:id="145"/>
       <w:r>
         <w:rPr>
           <w:rStyle w:val="CommentReference"/>
         </w:rPr>
-        <w:commentReference w:id="126"/>
+        <w:commentReference w:id="145"/>
       </w:r>
     </w:p>
     <w:p>
       <w:pPr>
         <w:pStyle w:val="Heading1"/>
         <w:rPr>
-          <w:ins w:id="132" w:author="Microsoft Office User" w:date="2017-12-18T14:18:00Z"/>
+          <w:ins w:id="151" w:author="Microsoft Office User" w:date="2017-12-18T14:18:00Z"/>
           <w:rFonts w:asciiTheme="minorHAnsi" w:hAnsiTheme="minorHAnsi"/>
           <w:color w:val="000000" w:themeColor="text1"/>
           <w:u w:val="single"/>
@@ -15431,7 +15535,7 @@
     <w:p>
       <w:pPr>
         <w:rPr>
-          <w:rPrChange w:id="133" w:author="Microsoft Office User" w:date="2017-12-18T14:18:00Z">
+          <w:rPrChange w:id="152" w:author="Microsoft Office User" w:date="2017-12-18T14:18:00Z">
             <w:rPr>
               <w:rFonts w:asciiTheme="minorHAnsi" w:hAnsiTheme="minorHAnsi"/>
               <w:color w:val="000000" w:themeColor="text1"/>
@@ -15439,14 +15543,12 @@
             </w:rPr>
           </w:rPrChange>
         </w:rPr>
-        <w:pPrChange w:id="134" w:author="Microsoft Office User" w:date="2017-12-18T14:18:00Z">
+        <w:pPrChange w:id="153" w:author="Microsoft Office User" w:date="2017-12-18T14:18:00Z">
           <w:pPr>
             <w:pStyle w:val="Heading1"/>
           </w:pPr>
         </w:pPrChange>
       </w:pPr>
-      <w:bookmarkStart w:id="135" w:name="_GoBack"/>
-      <w:bookmarkEnd w:id="135"/>
     </w:p>
     <w:p>
       <w:pPr>
@@ -17700,7 +17802,7 @@
       </w:r>
     </w:p>
   </w:comment>
-  <w:comment w:id="126" w:author="Microsoft Office User" w:date="2017-12-18T09:55:00Z" w:initials="Office">
+  <w:comment w:id="145" w:author="Microsoft Office User" w:date="2017-12-18T09:55:00Z" w:initials="Office">
     <w:p>
       <w:pPr>
         <w:pStyle w:val="CommentText"/>
@@ -17790,7 +17892,7 @@
         <w:noProof/>
         <w:color w:val="5B9BD5" w:themeColor="accent1"/>
       </w:rPr>
-      <w:t>3</w:t>
+      <w:t>10</w:t>
     </w:r>
     <w:r>
       <w:rPr>
@@ -19452,7 +19554,7 @@
 </file>
 
 <file path=customXml/itemProps1.xml><?xml version="1.0" encoding="utf-8"?>
-<ds:datastoreItem xmlns:ds="http://schemas.openxmlformats.org/officeDocument/2006/customXml" ds:itemID="{7B7E02CC-8BB3-3948-BD75-D3218825000C}">
+<ds:datastoreItem xmlns:ds="http://schemas.openxmlformats.org/officeDocument/2006/customXml" ds:itemID="{502E5697-7C58-4649-AC59-82333ECF0FC3}">
   <ds:schemaRefs>
     <ds:schemaRef ds:uri="http://schemas.openxmlformats.org/officeDocument/2006/bibliography"/>
   </ds:schemaRefs>

</xml_diff>

<commit_message>
JoE specific edits regarding cells specifics
</commit_message>
<xml_diff>
--- a/manuscript/Obesity-Glucocorticoids/Harvey-GlucocorticoidsandObesity-MainDocument.docx
+++ b/manuscript/Obesity-Glucocorticoids/Harvey-GlucocorticoidsandObesity-MainDocument.docx
@@ -526,7 +526,17 @@
         <w:t>Disclosure:</w:t>
       </w:r>
       <w:r>
-        <w:t xml:space="preserve"> The authors declared no conflict of interest.</w:t>
+        <w:t xml:space="preserve"> The authors declared no conflict of interest</w:t>
+      </w:r>
+      <w:ins w:id="1" w:author="Microsoft Office User" w:date="2017-12-18T14:32:00Z">
+        <w:r>
+          <w:t xml:space="preserve"> that could be perceived as prejudicing the impartiality of the research reported</w:t>
+        </w:r>
+      </w:ins>
+      <w:bookmarkStart w:id="2" w:name="_GoBack"/>
+      <w:bookmarkEnd w:id="2"/>
+      <w:r>
+        <w:t>.</w:t>
       </w:r>
     </w:p>
     <w:p>
@@ -574,6 +584,7 @@
           <w:bCs/>
           <w:color w:val="000000" w:themeColor="text1"/>
         </w:rPr>
+        <w:lastRenderedPageBreak/>
         <w:br w:type="page"/>
       </w:r>
     </w:p>
@@ -828,7 +839,7 @@
         </w:rPr>
         <w:t xml:space="preserve">To determine </w:t>
       </w:r>
-      <w:del w:id="1" w:author="Microsoft Office User" w:date="2017-12-18T10:37:00Z">
+      <w:del w:id="3" w:author="Microsoft Office User" w:date="2017-12-18T10:37:00Z">
         <w:r>
           <w:rPr>
             <w:color w:val="000000" w:themeColor="text1"/>
@@ -836,7 +847,7 @@
           <w:delText xml:space="preserve">whether </w:delText>
         </w:r>
       </w:del>
-      <w:ins w:id="2" w:author="Microsoft Office User" w:date="2017-12-18T10:37:00Z">
+      <w:ins w:id="4" w:author="Microsoft Office User" w:date="2017-12-18T10:37:00Z">
         <w:r>
           <w:rPr>
             <w:color w:val="000000" w:themeColor="text1"/>
@@ -850,7 +861,7 @@
         </w:rPr>
         <w:t xml:space="preserve">glucocorticoid-induced metabolic dysfunction </w:t>
       </w:r>
-      <w:del w:id="3" w:author="Microsoft Office User" w:date="2017-12-18T10:37:00Z">
+      <w:del w:id="5" w:author="Microsoft Office User" w:date="2017-12-18T10:37:00Z">
         <w:r>
           <w:rPr>
             <w:color w:val="000000" w:themeColor="text1"/>
@@ -858,7 +869,7 @@
           <w:delText xml:space="preserve">is </w:delText>
         </w:r>
       </w:del>
-      <w:del w:id="4" w:author="Microsoft Office User" w:date="2017-12-18T10:36:00Z">
+      <w:del w:id="6" w:author="Microsoft Office User" w:date="2017-12-18T10:36:00Z">
         <w:r>
           <w:rPr>
             <w:color w:val="000000" w:themeColor="text1"/>
@@ -872,7 +883,7 @@
         </w:rPr>
         <w:t xml:space="preserve">in the presence of </w:t>
       </w:r>
-      <w:ins w:id="5" w:author="Microsoft Office User" w:date="2017-12-18T10:37:00Z">
+      <w:ins w:id="7" w:author="Microsoft Office User" w:date="2017-12-18T10:37:00Z">
         <w:r>
           <w:rPr>
             <w:color w:val="000000" w:themeColor="text1"/>
@@ -908,7 +919,7 @@
         </w:rPr>
         <w:t xml:space="preserve"> </w:t>
       </w:r>
-      <w:del w:id="6" w:author="Microsoft Office User" w:date="2017-12-18T14:06:00Z">
+      <w:del w:id="8" w:author="Microsoft Office User" w:date="2017-12-18T14:06:00Z">
         <w:r>
           <w:rPr>
             <w:color w:val="000000" w:themeColor="text1"/>
@@ -964,7 +975,7 @@
         </w:rPr>
         <w:t>C57BL/6J adult male lean</w:t>
       </w:r>
-      <w:ins w:id="7" w:author="Microsoft Office User" w:date="2017-12-18T10:31:00Z">
+      <w:ins w:id="9" w:author="Microsoft Office User" w:date="2017-12-18T10:31:00Z">
         <w:r>
           <w:rPr>
             <w:color w:val="000000" w:themeColor="text1"/>
@@ -978,7 +989,7 @@
         </w:rPr>
         <w:t xml:space="preserve"> and </w:t>
       </w:r>
-      <w:ins w:id="8" w:author="Microsoft Office User" w:date="2017-12-18T10:31:00Z">
+      <w:ins w:id="10" w:author="Microsoft Office User" w:date="2017-12-18T10:31:00Z">
         <w:r>
           <w:rPr>
             <w:color w:val="000000" w:themeColor="text1"/>
@@ -992,7 +1003,7 @@
         </w:rPr>
         <w:t xml:space="preserve">obese mice were given dexamethasone for different durations and outcomes of </w:t>
       </w:r>
-      <w:del w:id="9" w:author="Microsoft Office User" w:date="2017-12-18T14:06:00Z">
+      <w:del w:id="11" w:author="Microsoft Office User" w:date="2017-12-18T14:06:00Z">
         <w:r>
           <w:rPr>
             <w:color w:val="000000" w:themeColor="text1"/>
@@ -1000,7 +1011,7 @@
           <w:delText>fatty liver</w:delText>
         </w:r>
       </w:del>
-      <w:ins w:id="10" w:author="Microsoft Office User" w:date="2017-12-18T14:06:00Z">
+      <w:ins w:id="12" w:author="Microsoft Office User" w:date="2017-12-18T14:06:00Z">
         <w:r>
           <w:rPr>
             <w:color w:val="000000" w:themeColor="text1"/>
@@ -1053,7 +1064,7 @@
         </w:rPr>
         <w:t xml:space="preserve"> </w:t>
       </w:r>
-      <w:del w:id="11" w:author="Microsoft Office User" w:date="2017-12-18T14:05:00Z">
+      <w:del w:id="13" w:author="Microsoft Office User" w:date="2017-12-18T14:05:00Z">
         <w:r>
           <w:rPr>
             <w:color w:val="000000" w:themeColor="text1"/>
@@ -1061,7 +1072,7 @@
           <w:delText>Patients who were obese and had Cushing’s disease had elevat</w:delText>
         </w:r>
       </w:del>
-      <w:del w:id="12" w:author="Microsoft Office User" w:date="2017-12-18T13:03:00Z">
+      <w:del w:id="14" w:author="Microsoft Office User" w:date="2017-12-18T13:03:00Z">
         <w:r>
           <w:rPr>
             <w:color w:val="000000" w:themeColor="text1"/>
@@ -1069,7 +1080,7 @@
           <w:delText>ed</w:delText>
         </w:r>
       </w:del>
-      <w:del w:id="13" w:author="Microsoft Office User" w:date="2017-12-18T14:05:00Z">
+      <w:del w:id="15" w:author="Microsoft Office User" w:date="2017-12-18T14:05:00Z">
         <w:r>
           <w:rPr>
             <w:color w:val="000000" w:themeColor="text1"/>
@@ -1083,34 +1094,12 @@
           <w:delText xml:space="preserve">all other groups. Similar outcomes were detected in </w:delText>
         </w:r>
       </w:del>
-      <w:ins w:id="14" w:author="Microsoft Office User" w:date="2017-12-18T14:05:00Z">
+      <w:ins w:id="16" w:author="Microsoft Office User" w:date="2017-12-18T14:05:00Z">
         <w:r>
           <w:rPr>
             <w:color w:val="000000" w:themeColor="text1"/>
           </w:rPr>
           <w:t>O</w:t>
-        </w:r>
-      </w:ins>
-      <w:del w:id="15" w:author="Microsoft Office User" w:date="2017-12-18T14:05:00Z">
-        <w:r>
-          <w:rPr>
-            <w:color w:val="000000" w:themeColor="text1"/>
-          </w:rPr>
-          <w:delText>o</w:delText>
-        </w:r>
-      </w:del>
-      <w:r>
-        <w:rPr>
-          <w:color w:val="000000" w:themeColor="text1"/>
-        </w:rPr>
-        <w:t>bese mice given dexamethasone</w:t>
-      </w:r>
-      <w:ins w:id="16" w:author="Microsoft Office User" w:date="2017-12-18T14:05:00Z">
-        <w:r>
-          <w:rPr>
-            <w:color w:val="000000" w:themeColor="text1"/>
-          </w:rPr>
-          <w:t xml:space="preserve"> had </w:t>
         </w:r>
       </w:ins>
       <w:del w:id="17" w:author="Microsoft Office User" w:date="2017-12-18T14:05:00Z">
@@ -1118,6 +1107,28 @@
           <w:rPr>
             <w:color w:val="000000" w:themeColor="text1"/>
           </w:rPr>
+          <w:delText>o</w:delText>
+        </w:r>
+      </w:del>
+      <w:r>
+        <w:rPr>
+          <w:color w:val="000000" w:themeColor="text1"/>
+        </w:rPr>
+        <w:t>bese mice given dexamethasone</w:t>
+      </w:r>
+      <w:ins w:id="18" w:author="Microsoft Office User" w:date="2017-12-18T14:05:00Z">
+        <w:r>
+          <w:rPr>
+            <w:color w:val="000000" w:themeColor="text1"/>
+          </w:rPr>
+          <w:t xml:space="preserve"> had </w:t>
+        </w:r>
+      </w:ins>
+      <w:del w:id="19" w:author="Microsoft Office User" w:date="2017-12-18T14:05:00Z">
+        <w:r>
+          <w:rPr>
+            <w:color w:val="000000" w:themeColor="text1"/>
+          </w:rPr>
           <w:delText xml:space="preserve">, </w:delText>
         </w:r>
       </w:del>
@@ -1127,7 +1138,7 @@
         </w:rPr>
         <w:t xml:space="preserve">significant synergistic elevations in </w:t>
       </w:r>
-      <w:del w:id="18" w:author="Microsoft Office User" w:date="2017-12-18T10:34:00Z">
+      <w:del w:id="20" w:author="Microsoft Office User" w:date="2017-12-18T10:34:00Z">
         <w:r>
           <w:rPr>
             <w:color w:val="000000" w:themeColor="text1"/>
@@ -1141,7 +1152,7 @@
         </w:rPr>
         <w:t>resistance to insulin</w:t>
       </w:r>
-      <w:del w:id="19" w:author="Microsoft Office User" w:date="2017-12-18T12:23:00Z">
+      <w:del w:id="21" w:author="Microsoft Office User" w:date="2017-12-18T12:23:00Z">
         <w:r>
           <w:rPr>
             <w:color w:val="000000" w:themeColor="text1"/>
@@ -1149,7 +1160,7 @@
           <w:delText xml:space="preserve"> were noted in these mice, </w:delText>
         </w:r>
       </w:del>
-      <w:del w:id="20" w:author="Microsoft Office User" w:date="2017-12-18T10:34:00Z">
+      <w:del w:id="22" w:author="Microsoft Office User" w:date="2017-12-18T10:34:00Z">
         <w:r>
           <w:rPr>
             <w:color w:val="000000" w:themeColor="text1"/>
@@ -1157,7 +1168,7 @@
           <w:delText>along with synergistic elevations</w:delText>
         </w:r>
       </w:del>
-      <w:ins w:id="21" w:author="Microsoft Office User" w:date="2017-12-18T12:23:00Z">
+      <w:ins w:id="23" w:author="Microsoft Office User" w:date="2017-12-18T12:23:00Z">
         <w:r>
           <w:rPr>
             <w:color w:val="000000" w:themeColor="text1"/>
@@ -1165,7 +1176,7 @@
           <w:t xml:space="preserve"> and</w:t>
         </w:r>
       </w:ins>
-      <w:del w:id="22" w:author="Microsoft Office User" w:date="2017-12-18T10:34:00Z">
+      <w:del w:id="24" w:author="Microsoft Office User" w:date="2017-12-18T10:34:00Z">
         <w:r>
           <w:rPr>
             <w:color w:val="000000" w:themeColor="text1"/>
@@ -1173,7 +1184,7 @@
           <w:delText xml:space="preserve"> </w:delText>
         </w:r>
       </w:del>
-      <w:del w:id="23" w:author="Microsoft Office User" w:date="2017-12-18T12:23:00Z">
+      <w:del w:id="25" w:author="Microsoft Office User" w:date="2017-12-18T12:23:00Z">
         <w:r>
           <w:rPr>
             <w:color w:val="000000" w:themeColor="text1"/>
@@ -1187,7 +1198,7 @@
         </w:rPr>
         <w:t xml:space="preserve"> markers of lipolysis</w:t>
       </w:r>
-      <w:ins w:id="24" w:author="Microsoft Office User" w:date="2017-12-18T12:23:00Z">
+      <w:ins w:id="26" w:author="Microsoft Office User" w:date="2017-12-18T12:23:00Z">
         <w:r>
           <w:rPr>
             <w:color w:val="000000" w:themeColor="text1"/>
@@ -1195,7 +1206,7 @@
           <w:t>,</w:t>
         </w:r>
       </w:ins>
-      <w:ins w:id="25" w:author="Microsoft Office User" w:date="2017-12-18T10:34:00Z">
+      <w:ins w:id="27" w:author="Microsoft Office User" w:date="2017-12-18T10:34:00Z">
         <w:r>
           <w:rPr>
             <w:color w:val="000000" w:themeColor="text1"/>
@@ -1267,7 +1278,7 @@
         </w:rPr>
         <w:t xml:space="preserve"> in </w:t>
       </w:r>
-      <w:ins w:id="26" w:author="Microsoft Office User" w:date="2017-12-18T10:33:00Z">
+      <w:ins w:id="28" w:author="Microsoft Office User" w:date="2017-12-18T10:33:00Z">
         <w:r>
           <w:rPr>
             <w:color w:val="000000" w:themeColor="text1"/>
@@ -1275,7 +1286,7 @@
           <w:t>individuals</w:t>
         </w:r>
       </w:ins>
-      <w:del w:id="27" w:author="Microsoft Office User" w:date="2017-12-18T10:33:00Z">
+      <w:del w:id="29" w:author="Microsoft Office User" w:date="2017-12-18T10:33:00Z">
         <w:r>
           <w:rPr>
             <w:color w:val="000000" w:themeColor="text1"/>
@@ -1797,7 +1808,7 @@
       <w:pPr>
         <w:spacing w:line="480" w:lineRule="auto"/>
         <w:rPr>
-          <w:del w:id="28" w:author="Microsoft Office User" w:date="2017-12-14T14:51:00Z"/>
+          <w:del w:id="30" w:author="Microsoft Office User" w:date="2017-12-14T14:51:00Z"/>
           <w:color w:val="000000" w:themeColor="text1"/>
         </w:rPr>
       </w:pPr>
@@ -2083,7 +2094,7 @@
         </w:rPr>
         <w:t>.</w:t>
       </w:r>
-      <w:ins w:id="29" w:author="Microsoft Office User" w:date="2017-12-14T14:51:00Z">
+      <w:ins w:id="31" w:author="Microsoft Office User" w:date="2017-12-14T14:51:00Z">
         <w:r>
           <w:rPr>
             <w:color w:val="000000" w:themeColor="text1"/>
@@ -2091,13 +2102,13 @@
           <w:t xml:space="preserve"> </w:t>
         </w:r>
       </w:ins>
-      <w:commentRangeStart w:id="30"/>
+      <w:commentRangeStart w:id="32"/>
     </w:p>
     <w:p>
       <w:pPr>
         <w:spacing w:line="480" w:lineRule="auto"/>
         <w:rPr>
-          <w:del w:id="31" w:author="Microsoft Office User" w:date="2017-12-14T14:51:00Z"/>
+          <w:del w:id="33" w:author="Microsoft Office User" w:date="2017-12-14T14:51:00Z"/>
           <w:color w:val="000000" w:themeColor="text1"/>
         </w:rPr>
       </w:pPr>
@@ -2115,7 +2126,7 @@
         </w:rPr>
         <w:t>Here</w:t>
       </w:r>
-      <w:del w:id="32" w:author="Microsoft Office User" w:date="2017-12-14T14:51:00Z">
+      <w:del w:id="34" w:author="Microsoft Office User" w:date="2017-12-14T14:51:00Z">
         <w:r>
           <w:rPr>
             <w:color w:val="000000" w:themeColor="text1"/>
@@ -2129,7 +2140,7 @@
         </w:rPr>
         <w:t xml:space="preserve"> we </w:t>
       </w:r>
-      <w:ins w:id="33" w:author="Microsoft Office User" w:date="2017-12-14T14:51:00Z">
+      <w:ins w:id="35" w:author="Microsoft Office User" w:date="2017-12-14T14:51:00Z">
         <w:r>
           <w:rPr>
             <w:color w:val="000000" w:themeColor="text1"/>
@@ -2137,7 +2148,7 @@
           <w:t xml:space="preserve">present the novel finding </w:t>
         </w:r>
       </w:ins>
-      <w:del w:id="34" w:author="Microsoft Office User" w:date="2017-12-14T14:51:00Z">
+      <w:del w:id="36" w:author="Microsoft Office User" w:date="2017-12-14T14:51:00Z">
         <w:r>
           <w:rPr>
             <w:color w:val="000000" w:themeColor="text1"/>
@@ -2151,7 +2162,7 @@
         </w:rPr>
         <w:t xml:space="preserve">that chronically elevated glucocorticoids in the presence of </w:t>
       </w:r>
-      <w:ins w:id="35" w:author="Microsoft Office User" w:date="2017-12-14T14:49:00Z">
+      <w:ins w:id="37" w:author="Microsoft Office User" w:date="2017-12-14T14:49:00Z">
         <w:r>
           <w:rPr>
             <w:color w:val="000000" w:themeColor="text1"/>
@@ -2195,12 +2206,12 @@
         </w:rPr>
         <w:t xml:space="preserve">. </w:t>
       </w:r>
-      <w:commentRangeEnd w:id="30"/>
+      <w:commentRangeEnd w:id="32"/>
       <w:r>
         <w:rPr>
           <w:rStyle w:val="CommentReference"/>
         </w:rPr>
-        <w:commentReference w:id="30"/>
+        <w:commentReference w:id="32"/>
       </w:r>
       <w:r>
         <w:rPr>
@@ -2308,7 +2319,7 @@
     <w:p>
       <w:pPr>
         <w:rPr>
-          <w:del w:id="36" w:author="Microsoft Office User" w:date="2017-12-18T14:07:00Z"/>
+          <w:del w:id="38" w:author="Microsoft Office User" w:date="2017-12-18T14:07:00Z"/>
           <w:b/>
           <w:color w:val="000000" w:themeColor="text1"/>
         </w:rPr>
@@ -2318,11 +2329,11 @@
       <w:pPr>
         <w:spacing w:line="480" w:lineRule="auto"/>
         <w:rPr>
-          <w:del w:id="37" w:author="Microsoft Office User" w:date="2017-12-18T14:07:00Z"/>
-          <w:color w:val="000000" w:themeColor="text1"/>
-        </w:rPr>
-      </w:pPr>
-      <w:del w:id="38" w:author="Microsoft Office User" w:date="2017-12-18T14:07:00Z">
+          <w:del w:id="39" w:author="Microsoft Office User" w:date="2017-12-18T14:07:00Z"/>
+          <w:color w:val="000000" w:themeColor="text1"/>
+        </w:rPr>
+      </w:pPr>
+      <w:del w:id="40" w:author="Microsoft Office User" w:date="2017-12-18T14:07:00Z">
         <w:r>
           <w:rPr>
             <w:b/>
@@ -2485,7 +2496,7 @@
       <w:pPr>
         <w:spacing w:line="480" w:lineRule="auto"/>
         <w:rPr>
-          <w:del w:id="39" w:author="Microsoft Office User" w:date="2017-12-18T14:07:00Z"/>
+          <w:del w:id="41" w:author="Microsoft Office User" w:date="2017-12-18T14:07:00Z"/>
           <w:b/>
           <w:color w:val="000000" w:themeColor="text1"/>
         </w:rPr>
@@ -3603,16 +3614,16 @@
         </w:rPr>
         <w:t>.</w:t>
       </w:r>
-      <w:commentRangeStart w:id="40"/>
-      <w:r>
-        <w:rPr>
-          <w:rFonts w:eastAsia="Times New Roman" w:cs="Times New Roman"/>
-          <w:color w:val="000000" w:themeColor="text1"/>
-          <w:shd w:val="clear" w:color="auto" w:fill="FFFFFF"/>
-        </w:rPr>
-        <w:t xml:space="preserve"> </w:t>
-      </w:r>
-      <w:ins w:id="41" w:author="Microsoft Office User" w:date="2017-12-14T11:33:00Z">
+      <w:commentRangeStart w:id="42"/>
+      <w:r>
+        <w:rPr>
+          <w:rFonts w:eastAsia="Times New Roman" w:cs="Times New Roman"/>
+          <w:color w:val="000000" w:themeColor="text1"/>
+          <w:shd w:val="clear" w:color="auto" w:fill="FFFFFF"/>
+        </w:rPr>
+        <w:t xml:space="preserve"> </w:t>
+      </w:r>
+      <w:ins w:id="43" w:author="Microsoft Office User" w:date="2017-12-14T11:33:00Z">
         <w:r>
           <w:rPr>
             <w:rFonts w:eastAsia="Times New Roman" w:cs="Times New Roman"/>
@@ -3622,13 +3633,13 @@
           <w:t xml:space="preserve">Symptoms included lethargy, weight loss and evidence of pancreatitis in some of the mice. </w:t>
         </w:r>
       </w:ins>
-      <w:commentRangeEnd w:id="40"/>
-      <w:ins w:id="42" w:author="Microsoft Office User" w:date="2017-12-18T09:54:00Z">
+      <w:commentRangeEnd w:id="42"/>
+      <w:ins w:id="44" w:author="Microsoft Office User" w:date="2017-12-18T09:54:00Z">
         <w:r>
           <w:rPr>
             <w:rStyle w:val="CommentReference"/>
           </w:rPr>
-          <w:commentReference w:id="40"/>
+          <w:commentReference w:id="42"/>
         </w:r>
       </w:ins>
       <w:r>
@@ -3759,8 +3770,8 @@
         </w:rPr>
         <w:t xml:space="preserve">. </w:t>
       </w:r>
-      <w:commentRangeStart w:id="43"/>
-      <w:ins w:id="44" w:author="Microsoft Office User" w:date="2017-12-14T11:52:00Z">
+      <w:commentRangeStart w:id="45"/>
+      <w:ins w:id="46" w:author="Microsoft Office User" w:date="2017-12-14T11:52:00Z">
         <w:r>
           <w:rPr>
             <w:rFonts w:eastAsia="Times New Roman" w:cs="Times New Roman"/>
@@ -3770,7 +3781,7 @@
           <w:t>We performed a CLAMS experiment</w:t>
         </w:r>
       </w:ins>
-      <w:ins w:id="45" w:author="Microsoft Office User" w:date="2017-12-14T11:58:00Z">
+      <w:ins w:id="47" w:author="Microsoft Office User" w:date="2017-12-14T11:58:00Z">
         <w:r>
           <w:rPr>
             <w:rFonts w:eastAsia="Times New Roman" w:cs="Times New Roman"/>
@@ -3778,26 +3789,6 @@
             <w:shd w:val="clear" w:color="auto" w:fill="FFFFFF"/>
           </w:rPr>
           <w:t xml:space="preserve"> (data not shown)</w:t>
-        </w:r>
-      </w:ins>
-      <w:ins w:id="46" w:author="Microsoft Office User" w:date="2017-12-14T11:52:00Z">
-        <w:r>
-          <w:rPr>
-            <w:rFonts w:eastAsia="Times New Roman" w:cs="Times New Roman"/>
-            <w:color w:val="000000" w:themeColor="text1"/>
-            <w:shd w:val="clear" w:color="auto" w:fill="FFFFFF"/>
-          </w:rPr>
-          <w:t xml:space="preserve"> with the</w:t>
-        </w:r>
-      </w:ins>
-      <w:ins w:id="47" w:author="Microsoft Office User" w:date="2017-12-14T11:53:00Z">
-        <w:r>
-          <w:rPr>
-            <w:rFonts w:eastAsia="Times New Roman" w:cs="Times New Roman"/>
-            <w:color w:val="000000" w:themeColor="text1"/>
-            <w:shd w:val="clear" w:color="auto" w:fill="FFFFFF"/>
-          </w:rPr>
-          <w:t xml:space="preserve"> 12-week diet study</w:t>
         </w:r>
       </w:ins>
       <w:ins w:id="48" w:author="Microsoft Office User" w:date="2017-12-14T11:52:00Z">
@@ -3807,7 +3798,7 @@
             <w:color w:val="000000" w:themeColor="text1"/>
             <w:shd w:val="clear" w:color="auto" w:fill="FFFFFF"/>
           </w:rPr>
-          <w:t xml:space="preserve"> </w:t>
+          <w:t xml:space="preserve"> with the</w:t>
         </w:r>
       </w:ins>
       <w:ins w:id="49" w:author="Microsoft Office User" w:date="2017-12-14T11:53:00Z">
@@ -3817,17 +3808,17 @@
             <w:color w:val="000000" w:themeColor="text1"/>
             <w:shd w:val="clear" w:color="auto" w:fill="FFFFFF"/>
           </w:rPr>
-          <w:t>prior to dexamethasone treatment where mice were singly housed for</w:t>
+          <w:t xml:space="preserve"> 12-week diet study</w:t>
         </w:r>
       </w:ins>
-      <w:ins w:id="50" w:author="Microsoft Office User" w:date="2017-12-14T11:54:00Z">
+      <w:ins w:id="50" w:author="Microsoft Office User" w:date="2017-12-14T11:52:00Z">
         <w:r>
           <w:rPr>
             <w:rFonts w:eastAsia="Times New Roman" w:cs="Times New Roman"/>
             <w:color w:val="000000" w:themeColor="text1"/>
             <w:shd w:val="clear" w:color="auto" w:fill="FFFFFF"/>
           </w:rPr>
-          <w:t xml:space="preserve"> approximately </w:t>
+          <w:t xml:space="preserve"> </w:t>
         </w:r>
       </w:ins>
       <w:ins w:id="51" w:author="Microsoft Office User" w:date="2017-12-14T11:53:00Z">
@@ -3837,7 +3828,7 @@
             <w:color w:val="000000" w:themeColor="text1"/>
             <w:shd w:val="clear" w:color="auto" w:fill="FFFFFF"/>
           </w:rPr>
-          <w:t>one week</w:t>
+          <w:t>prior to dexamethasone treatment where mice were singly housed for</w:t>
         </w:r>
       </w:ins>
       <w:ins w:id="52" w:author="Microsoft Office User" w:date="2017-12-14T11:54:00Z">
@@ -3847,25 +3838,17 @@
             <w:color w:val="000000" w:themeColor="text1"/>
             <w:shd w:val="clear" w:color="auto" w:fill="FFFFFF"/>
           </w:rPr>
-          <w:t>, which led to</w:t>
-        </w:r>
+          <w:t xml:space="preserve"> approximately </w:t>
+        </w:r>
+      </w:ins>
+      <w:ins w:id="53" w:author="Microsoft Office User" w:date="2017-12-14T11:53:00Z">
         <w:r>
           <w:rPr>
             <w:rFonts w:eastAsia="Times New Roman" w:cs="Times New Roman"/>
             <w:color w:val="000000" w:themeColor="text1"/>
             <w:shd w:val="clear" w:color="auto" w:fill="FFFFFF"/>
           </w:rPr>
-          <w:t xml:space="preserve"> </w:t>
-        </w:r>
-      </w:ins>
-      <w:ins w:id="53" w:author="Microsoft Office User" w:date="2017-12-14T11:58:00Z">
-        <w:r>
-          <w:rPr>
-            <w:rFonts w:eastAsia="Times New Roman" w:cs="Times New Roman"/>
-            <w:color w:val="000000" w:themeColor="text1"/>
-            <w:shd w:val="clear" w:color="auto" w:fill="FFFFFF"/>
-          </w:rPr>
-          <w:t>fluctuations</w:t>
+          <w:t>one week</w:t>
         </w:r>
       </w:ins>
       <w:ins w:id="54" w:author="Microsoft Office User" w:date="2017-12-14T11:54:00Z">
@@ -3875,6 +3858,34 @@
             <w:color w:val="000000" w:themeColor="text1"/>
             <w:shd w:val="clear" w:color="auto" w:fill="FFFFFF"/>
           </w:rPr>
+          <w:t>, which led to</w:t>
+        </w:r>
+        <w:r>
+          <w:rPr>
+            <w:rFonts w:eastAsia="Times New Roman" w:cs="Times New Roman"/>
+            <w:color w:val="000000" w:themeColor="text1"/>
+            <w:shd w:val="clear" w:color="auto" w:fill="FFFFFF"/>
+          </w:rPr>
+          <w:t xml:space="preserve"> </w:t>
+        </w:r>
+      </w:ins>
+      <w:ins w:id="55" w:author="Microsoft Office User" w:date="2017-12-14T11:58:00Z">
+        <w:r>
+          <w:rPr>
+            <w:rFonts w:eastAsia="Times New Roman" w:cs="Times New Roman"/>
+            <w:color w:val="000000" w:themeColor="text1"/>
+            <w:shd w:val="clear" w:color="auto" w:fill="FFFFFF"/>
+          </w:rPr>
+          <w:t>fluctuations</w:t>
+        </w:r>
+      </w:ins>
+      <w:ins w:id="56" w:author="Microsoft Office User" w:date="2017-12-14T11:54:00Z">
+        <w:r>
+          <w:rPr>
+            <w:rFonts w:eastAsia="Times New Roman" w:cs="Times New Roman"/>
+            <w:color w:val="000000" w:themeColor="text1"/>
+            <w:shd w:val="clear" w:color="auto" w:fill="FFFFFF"/>
+          </w:rPr>
           <w:t xml:space="preserve"> in body weight initially. Body weight quickly stabilized following </w:t>
         </w:r>
         <w:r>
@@ -3887,7 +3898,7 @@
           <w:t>removal from the CLAMS in both groups</w:t>
         </w:r>
       </w:ins>
-      <w:ins w:id="55" w:author="Microsoft Office User" w:date="2017-12-14T11:58:00Z">
+      <w:ins w:id="57" w:author="Microsoft Office User" w:date="2017-12-14T11:58:00Z">
         <w:r>
           <w:rPr>
             <w:rFonts w:eastAsia="Times New Roman" w:cs="Times New Roman"/>
@@ -3897,7 +3908,7 @@
           <w:t>.</w:t>
         </w:r>
       </w:ins>
-      <w:ins w:id="56" w:author="Microsoft Office User" w:date="2017-12-14T11:53:00Z">
+      <w:ins w:id="58" w:author="Microsoft Office User" w:date="2017-12-14T11:53:00Z">
         <w:r>
           <w:rPr>
             <w:rFonts w:eastAsia="Times New Roman" w:cs="Times New Roman"/>
@@ -3907,13 +3918,13 @@
           <w:t xml:space="preserve"> </w:t>
         </w:r>
       </w:ins>
-      <w:commentRangeEnd w:id="43"/>
-      <w:ins w:id="57" w:author="Microsoft Office User" w:date="2017-12-18T09:54:00Z">
+      <w:commentRangeEnd w:id="45"/>
+      <w:ins w:id="59" w:author="Microsoft Office User" w:date="2017-12-18T09:54:00Z">
         <w:r>
           <w:rPr>
             <w:rStyle w:val="CommentReference"/>
           </w:rPr>
-          <w:commentReference w:id="43"/>
+          <w:commentReference w:id="45"/>
         </w:r>
       </w:ins>
       <w:r>
@@ -5574,7 +5585,29 @@
         <w:rPr>
           <w:color w:val="000000" w:themeColor="text1"/>
         </w:rPr>
-        <w:t>dipocytes) were cultured in 10% newborn calf serum,</w:t>
+        <w:t>dipocytes</w:t>
+      </w:r>
+      <w:ins w:id="60" w:author="Microsoft Office User" w:date="2017-12-18T14:29:00Z">
+        <w:r>
+          <w:rPr>
+            <w:color w:val="000000" w:themeColor="text1"/>
+          </w:rPr>
+          <w:t>; ATCC</w:t>
+        </w:r>
+      </w:ins>
+      <w:ins w:id="61" w:author="Microsoft Office User" w:date="2017-12-18T14:30:00Z">
+        <w:r>
+          <w:rPr>
+            <w:color w:val="000000" w:themeColor="text1"/>
+          </w:rPr>
+          <w:t>; authenticated via STRS analysis</w:t>
+        </w:r>
+      </w:ins>
+      <w:r>
+        <w:rPr>
+          <w:color w:val="000000" w:themeColor="text1"/>
+        </w:rPr>
+        <w:t>) were cultured in 10% newborn calf serum,</w:t>
       </w:r>
       <w:r>
         <w:rPr>
@@ -5884,7 +5917,32 @@
           <w:rFonts w:cs="Helvetica"/>
           <w:color w:val="000000" w:themeColor="text1"/>
         </w:rPr>
-        <w:t xml:space="preserve"> cells remained in media with no additional treatment. </w:t>
+        <w:t xml:space="preserve"> cells remained in media with no additional treatment.</w:t>
+      </w:r>
+      <w:ins w:id="62" w:author="Microsoft Office User" w:date="2017-12-18T14:30:00Z">
+        <w:r>
+          <w:rPr>
+            <w:rFonts w:cs="Helvetica"/>
+            <w:color w:val="000000" w:themeColor="text1"/>
+          </w:rPr>
+          <w:t xml:space="preserve"> Cells used for these experiments were not </w:t>
+        </w:r>
+      </w:ins>
+      <w:ins w:id="63" w:author="Microsoft Office User" w:date="2017-12-18T14:31:00Z">
+        <w:r>
+          <w:rPr>
+            <w:rFonts w:cs="Helvetica"/>
+            <w:color w:val="000000" w:themeColor="text1"/>
+          </w:rPr>
+          <w:t>cultured beyond 22 passages.</w:t>
+        </w:r>
+      </w:ins>
+      <w:r>
+        <w:rPr>
+          <w:rFonts w:cs="Helvetica"/>
+          <w:color w:val="000000" w:themeColor="text1"/>
+        </w:rPr>
+        <w:t xml:space="preserve"> </w:t>
       </w:r>
       <w:r>
         <w:rPr>
@@ -5966,6 +6024,7 @@
           <w:b/>
           <w:color w:val="000000" w:themeColor="text1"/>
         </w:rPr>
+        <w:lastRenderedPageBreak/>
         <w:t>Assessment of Triglyceride</w:t>
       </w:r>
       <w:r>
@@ -6067,14 +6126,7 @@
         <w:rPr>
           <w:color w:val="000000" w:themeColor="text1"/>
         </w:rPr>
-        <w:t xml:space="preserve">lysed in homogenization buffer </w:t>
-      </w:r>
-      <w:r>
-        <w:rPr>
-          <w:color w:val="000000" w:themeColor="text1"/>
-        </w:rPr>
-        <w:lastRenderedPageBreak/>
-        <w:t>(</w:t>
+        <w:t>lysed in homogenization buffer (</w:t>
       </w:r>
       <w:r>
         <w:rPr>
@@ -6987,6 +7039,7 @@
           <w:b/>
           <w:color w:val="000000" w:themeColor="text1"/>
         </w:rPr>
+        <w:lastRenderedPageBreak/>
         <w:t xml:space="preserve">Protein </w:t>
       </w:r>
       <w:r>
@@ -7034,16 +7087,7 @@
           <w:color w:val="000000" w:themeColor="text1"/>
           <w:shd w:val="clear" w:color="auto" w:fill="FFFFFF"/>
         </w:rPr>
-        <w:t xml:space="preserve">(50 mM Tris, pH 7.4, 0.25% sodium deoxycholate, 1% NP40, 150 mM sodium chloride, 1 mM EDTA, 100 uM </w:t>
-      </w:r>
-      <w:r>
-        <w:rPr>
-          <w:rFonts w:eastAsia="Times New Roman" w:cs="Times New Roman"/>
-          <w:color w:val="000000" w:themeColor="text1"/>
-          <w:shd w:val="clear" w:color="auto" w:fill="FFFFFF"/>
-        </w:rPr>
-        <w:lastRenderedPageBreak/>
-        <w:t>sodium orthovanadate, 5 mM sodium fluoride</w:t>
+        <w:t>(50 mM Tris, pH 7.4, 0.25% sodium deoxycholate, 1% NP40, 150 mM sodium chloride, 1 mM EDTA, 100 uM sodium orthovanadate, 5 mM sodium fluoride</w:t>
       </w:r>
       <w:r>
         <w:rPr>
@@ -7801,27 +7845,28 @@
       <w:pPr>
         <w:pStyle w:val="Heading1"/>
         <w:rPr>
-          <w:ins w:id="58" w:author="Microsoft Office User" w:date="2017-12-18T14:12:00Z"/>
-          <w:color w:val="000000" w:themeColor="text1"/>
-        </w:rPr>
-      </w:pPr>
-      <w:r>
-        <w:rPr>
-          <w:color w:val="000000" w:themeColor="text1"/>
-        </w:rPr>
+          <w:ins w:id="64" w:author="Microsoft Office User" w:date="2017-12-18T14:12:00Z"/>
+          <w:color w:val="000000" w:themeColor="text1"/>
+        </w:rPr>
+      </w:pPr>
+      <w:r>
+        <w:rPr>
+          <w:color w:val="000000" w:themeColor="text1"/>
+        </w:rPr>
+        <w:lastRenderedPageBreak/>
         <w:t xml:space="preserve">Dexamethasone-Induced Insulin Resistance is Worsened in the Presence of Obesity </w:t>
       </w:r>
     </w:p>
     <w:p>
       <w:pPr>
         <w:rPr>
-          <w:rPrChange w:id="59" w:author="Microsoft Office User" w:date="2017-12-18T14:12:00Z">
+          <w:rPrChange w:id="65" w:author="Microsoft Office User" w:date="2017-12-18T14:12:00Z">
             <w:rPr>
               <w:color w:val="000000" w:themeColor="text1"/>
             </w:rPr>
           </w:rPrChange>
         </w:rPr>
-        <w:pPrChange w:id="60" w:author="Microsoft Office User" w:date="2017-12-18T14:12:00Z">
+        <w:pPrChange w:id="66" w:author="Microsoft Office User" w:date="2017-12-18T14:12:00Z">
           <w:pPr>
             <w:pStyle w:val="Heading1"/>
           </w:pPr>
@@ -7832,16 +7877,15 @@
       <w:pPr>
         <w:spacing w:line="480" w:lineRule="auto"/>
         <w:rPr>
-          <w:del w:id="61" w:author="Microsoft Office User" w:date="2017-12-18T14:11:00Z"/>
-          <w:color w:val="000000" w:themeColor="text1"/>
-        </w:rPr>
-      </w:pPr>
-      <w:del w:id="62" w:author="Microsoft Office User" w:date="2017-12-18T14:11:00Z">
-        <w:r>
-          <w:rPr>
-            <w:color w:val="000000" w:themeColor="text1"/>
-          </w:rPr>
-          <w:lastRenderedPageBreak/>
+          <w:del w:id="67" w:author="Microsoft Office User" w:date="2017-12-18T14:11:00Z"/>
+          <w:color w:val="000000" w:themeColor="text1"/>
+        </w:rPr>
+      </w:pPr>
+      <w:del w:id="68" w:author="Microsoft Office User" w:date="2017-12-18T14:11:00Z">
+        <w:r>
+          <w:rPr>
+            <w:color w:val="000000" w:themeColor="text1"/>
+          </w:rPr>
           <w:delText>We</w:delText>
         </w:r>
         <w:r>
@@ -8428,7 +8472,7 @@
       <w:pPr>
         <w:spacing w:line="480" w:lineRule="auto"/>
         <w:rPr>
-          <w:del w:id="63" w:author="Microsoft Office User" w:date="2017-12-18T14:11:00Z"/>
+          <w:del w:id="69" w:author="Microsoft Office User" w:date="2017-12-18T14:11:00Z"/>
           <w:color w:val="000000" w:themeColor="text1"/>
         </w:rPr>
       </w:pPr>
@@ -8531,7 +8575,7 @@
         </w:rPr>
         <w:t xml:space="preserve"> (Figure 1</w:t>
       </w:r>
-      <w:ins w:id="64" w:author="Microsoft Office User" w:date="2017-12-18T14:19:00Z">
+      <w:ins w:id="70" w:author="Microsoft Office User" w:date="2017-12-18T14:19:00Z">
         <w:r>
           <w:rPr>
             <w:color w:val="000000" w:themeColor="text1"/>
@@ -8539,7 +8583,7 @@
           <w:t>A</w:t>
         </w:r>
       </w:ins>
-      <w:del w:id="65" w:author="Microsoft Office User" w:date="2017-12-18T14:19:00Z">
+      <w:del w:id="71" w:author="Microsoft Office User" w:date="2017-12-18T14:19:00Z">
         <w:r>
           <w:rPr>
             <w:color w:val="000000" w:themeColor="text1"/>
@@ -8637,7 +8681,7 @@
         </w:rPr>
         <w:t>1</w:t>
       </w:r>
-      <w:ins w:id="66" w:author="Microsoft Office User" w:date="2017-12-18T14:19:00Z">
+      <w:ins w:id="72" w:author="Microsoft Office User" w:date="2017-12-18T14:19:00Z">
         <w:r>
           <w:rPr>
             <w:color w:val="000000" w:themeColor="text1"/>
@@ -8645,7 +8689,7 @@
           <w:t>B</w:t>
         </w:r>
       </w:ins>
-      <w:del w:id="67" w:author="Microsoft Office User" w:date="2017-12-18T14:19:00Z">
+      <w:del w:id="73" w:author="Microsoft Office User" w:date="2017-12-18T14:19:00Z">
         <w:r>
           <w:rPr>
             <w:color w:val="000000" w:themeColor="text1"/>
@@ -9007,469 +9051,12 @@
         </w:rPr>
         <w:t xml:space="preserve"> 1</w:t>
       </w:r>
-      <w:ins w:id="68" w:author="Microsoft Office User" w:date="2017-12-18T14:20:00Z">
+      <w:ins w:id="74" w:author="Microsoft Office User" w:date="2017-12-18T14:20:00Z">
         <w:r>
           <w:rPr>
             <w:color w:val="000000" w:themeColor="text1"/>
           </w:rPr>
           <w:t>C</w:t>
-        </w:r>
-      </w:ins>
-      <w:del w:id="69" w:author="Microsoft Office User" w:date="2017-12-18T14:20:00Z">
-        <w:r>
-          <w:rPr>
-            <w:color w:val="000000" w:themeColor="text1"/>
-          </w:rPr>
-          <w:delText>E</w:delText>
-        </w:r>
-      </w:del>
-      <w:r>
-        <w:rPr>
-          <w:color w:val="000000" w:themeColor="text1"/>
-        </w:rPr>
-        <w:t xml:space="preserve">). </w:t>
-      </w:r>
-      <w:r>
-        <w:rPr>
-          <w:color w:val="000000" w:themeColor="text1"/>
-        </w:rPr>
-        <w:t>Basal</w:t>
-      </w:r>
-      <w:r>
-        <w:rPr>
-          <w:color w:val="000000" w:themeColor="text1"/>
-        </w:rPr>
-        <w:t xml:space="preserve"> </w:t>
-      </w:r>
-      <w:r>
-        <w:rPr>
-          <w:color w:val="000000" w:themeColor="text1"/>
-        </w:rPr>
-        <w:t>endogenous</w:t>
-      </w:r>
-      <w:r>
-        <w:rPr>
-          <w:color w:val="000000" w:themeColor="text1"/>
-        </w:rPr>
-        <w:t xml:space="preserve"> glucose production</w:t>
-      </w:r>
-      <w:r>
-        <w:rPr>
-          <w:color w:val="000000" w:themeColor="text1"/>
-        </w:rPr>
-        <w:t xml:space="preserve"> (</w:t>
-      </w:r>
-      <w:r>
-        <w:rPr>
-          <w:color w:val="000000" w:themeColor="text1"/>
-        </w:rPr>
-        <w:t>E</w:t>
-      </w:r>
-      <w:r>
-        <w:rPr>
-          <w:color w:val="000000" w:themeColor="text1"/>
-        </w:rPr>
-        <w:t>GP)</w:t>
-      </w:r>
-      <w:r>
-        <w:rPr>
-          <w:color w:val="000000" w:themeColor="text1"/>
-        </w:rPr>
-        <w:t xml:space="preserve"> was</w:t>
-      </w:r>
-      <w:r>
-        <w:rPr>
-          <w:color w:val="000000" w:themeColor="text1"/>
-        </w:rPr>
-        <w:t xml:space="preserve"> </w:t>
-      </w:r>
-      <w:r>
-        <w:rPr>
-          <w:color w:val="000000" w:themeColor="text1"/>
-        </w:rPr>
-        <w:t>37</w:t>
-      </w:r>
-      <w:r>
-        <w:rPr>
-          <w:color w:val="000000" w:themeColor="text1"/>
-        </w:rPr>
-        <w:t xml:space="preserve">% </w:t>
-      </w:r>
-      <w:r>
-        <w:rPr>
-          <w:color w:val="000000" w:themeColor="text1"/>
-        </w:rPr>
-        <w:t>higher</w:t>
-      </w:r>
-      <w:r>
-        <w:rPr>
-          <w:color w:val="000000" w:themeColor="text1"/>
-        </w:rPr>
-        <w:t xml:space="preserve"> in the</w:t>
-      </w:r>
-      <w:r>
-        <w:rPr>
-          <w:color w:val="000000" w:themeColor="text1"/>
-        </w:rPr>
-        <w:t xml:space="preserve"> dexamethasone</w:t>
-      </w:r>
-      <w:r>
-        <w:rPr>
-          <w:color w:val="000000" w:themeColor="text1"/>
-        </w:rPr>
-        <w:t>-</w:t>
-      </w:r>
-      <w:r>
-        <w:rPr>
-          <w:color w:val="000000" w:themeColor="text1"/>
-        </w:rPr>
-        <w:t xml:space="preserve"> treated group</w:t>
-      </w:r>
-      <w:r>
-        <w:rPr>
-          <w:color w:val="000000" w:themeColor="text1"/>
-        </w:rPr>
-        <w:t xml:space="preserve"> (p=0.0</w:t>
-      </w:r>
-      <w:r>
-        <w:rPr>
-          <w:color w:val="000000" w:themeColor="text1"/>
-        </w:rPr>
-        <w:t>26</w:t>
-      </w:r>
-      <w:r>
-        <w:rPr>
-          <w:color w:val="000000" w:themeColor="text1"/>
-        </w:rPr>
-        <w:t>)</w:t>
-      </w:r>
-      <w:r>
-        <w:rPr>
-          <w:color w:val="000000" w:themeColor="text1"/>
-        </w:rPr>
-        <w:t>.</w:t>
-      </w:r>
-      <w:r>
-        <w:rPr>
-          <w:color w:val="000000" w:themeColor="text1"/>
-        </w:rPr>
-        <w:t xml:space="preserve"> </w:t>
-      </w:r>
-      <w:r>
-        <w:rPr>
-          <w:color w:val="000000" w:themeColor="text1"/>
-        </w:rPr>
-        <w:t>M</w:t>
-      </w:r>
-      <w:r>
-        <w:rPr>
-          <w:color w:val="000000" w:themeColor="text1"/>
-        </w:rPr>
-        <w:t xml:space="preserve">oreover, </w:t>
-      </w:r>
-      <w:r>
-        <w:rPr>
-          <w:color w:val="000000" w:themeColor="text1"/>
-        </w:rPr>
-        <w:t>i</w:t>
-      </w:r>
-      <w:r>
-        <w:rPr>
-          <w:color w:val="000000" w:themeColor="text1"/>
-        </w:rPr>
-        <w:t xml:space="preserve">n the </w:t>
-      </w:r>
-      <w:r>
-        <w:rPr>
-          <w:color w:val="000000" w:themeColor="text1"/>
-        </w:rPr>
-        <w:t>control</w:t>
-      </w:r>
-      <w:r>
-        <w:rPr>
-          <w:color w:val="000000" w:themeColor="text1"/>
-        </w:rPr>
-        <w:t xml:space="preserve"> </w:t>
-      </w:r>
-      <w:r>
-        <w:rPr>
-          <w:color w:val="000000" w:themeColor="text1"/>
-        </w:rPr>
-        <w:t>group, EGP was reduced</w:t>
-      </w:r>
-      <w:r>
-        <w:rPr>
-          <w:color w:val="000000" w:themeColor="text1"/>
-        </w:rPr>
-        <w:t xml:space="preserve"> to near zero</w:t>
-      </w:r>
-      <w:r>
-        <w:rPr>
-          <w:color w:val="000000" w:themeColor="text1"/>
-        </w:rPr>
-        <w:t xml:space="preserve"> </w:t>
-      </w:r>
-      <w:r>
-        <w:rPr>
-          <w:color w:val="000000" w:themeColor="text1"/>
-        </w:rPr>
-        <w:t xml:space="preserve">by </w:t>
-      </w:r>
-      <w:r>
-        <w:rPr>
-          <w:color w:val="000000" w:themeColor="text1"/>
-        </w:rPr>
-        <w:t xml:space="preserve">a high dose of </w:t>
-      </w:r>
-      <w:r>
-        <w:rPr>
-          <w:color w:val="000000" w:themeColor="text1"/>
-        </w:rPr>
-        <w:t xml:space="preserve">insulin </w:t>
-      </w:r>
-      <w:r>
-        <w:rPr>
-          <w:color w:val="000000" w:themeColor="text1"/>
-        </w:rPr>
-        <w:t xml:space="preserve">but only </w:t>
-      </w:r>
-      <w:r>
-        <w:rPr>
-          <w:color w:val="000000" w:themeColor="text1"/>
-        </w:rPr>
-        <w:t xml:space="preserve">reduced </w:t>
-      </w:r>
-      <w:r>
-        <w:rPr>
-          <w:color w:val="000000" w:themeColor="text1"/>
-        </w:rPr>
-        <w:t>70</w:t>
-      </w:r>
-      <w:r>
-        <w:rPr>
-          <w:color w:val="000000" w:themeColor="text1"/>
-        </w:rPr>
-        <w:t xml:space="preserve">% </w:t>
-      </w:r>
-      <w:r>
-        <w:rPr>
-          <w:color w:val="000000" w:themeColor="text1"/>
-        </w:rPr>
-        <w:lastRenderedPageBreak/>
-        <w:t xml:space="preserve">in the </w:t>
-      </w:r>
-      <w:r>
-        <w:rPr>
-          <w:color w:val="000000" w:themeColor="text1"/>
-        </w:rPr>
-        <w:t>dexamethasone</w:t>
-      </w:r>
-      <w:r>
-        <w:rPr>
-          <w:color w:val="000000" w:themeColor="text1"/>
-        </w:rPr>
-        <w:t xml:space="preserve"> </w:t>
-      </w:r>
-      <w:r>
-        <w:rPr>
-          <w:color w:val="000000" w:themeColor="text1"/>
-        </w:rPr>
-        <w:t>group</w:t>
-      </w:r>
-      <w:r>
-        <w:rPr>
-          <w:color w:val="000000" w:themeColor="text1"/>
-        </w:rPr>
-        <w:t xml:space="preserve"> </w:t>
-      </w:r>
-      <w:r>
-        <w:rPr>
-          <w:color w:val="000000" w:themeColor="text1"/>
-        </w:rPr>
-        <w:t xml:space="preserve">(p=0.0091) </w:t>
-      </w:r>
-      <w:r>
-        <w:rPr>
-          <w:color w:val="000000" w:themeColor="text1"/>
-        </w:rPr>
-        <w:t>resulting i</w:t>
-      </w:r>
-      <w:r>
-        <w:rPr>
-          <w:color w:val="000000" w:themeColor="text1"/>
-        </w:rPr>
-        <w:t>n glucose production being</w:t>
-      </w:r>
-      <w:r>
-        <w:rPr>
-          <w:color w:val="000000" w:themeColor="text1"/>
-        </w:rPr>
-        <w:t xml:space="preserve"> higher </w:t>
-      </w:r>
-      <w:r>
-        <w:rPr>
-          <w:color w:val="000000" w:themeColor="text1"/>
-        </w:rPr>
-        <w:t xml:space="preserve">during the </w:t>
-      </w:r>
-      <w:r>
-        <w:rPr>
-          <w:color w:val="000000" w:themeColor="text1"/>
-        </w:rPr>
-        <w:t xml:space="preserve">insulin phase </w:t>
-      </w:r>
-      <w:r>
-        <w:rPr>
-          <w:color w:val="000000" w:themeColor="text1"/>
-        </w:rPr>
-        <w:t>in dexamethasone</w:t>
-      </w:r>
-      <w:r>
-        <w:rPr>
-          <w:color w:val="000000" w:themeColor="text1"/>
-        </w:rPr>
-        <w:t>-</w:t>
-      </w:r>
-      <w:r>
-        <w:rPr>
-          <w:color w:val="000000" w:themeColor="text1"/>
-        </w:rPr>
-        <w:t>treated mice</w:t>
-      </w:r>
-      <w:r>
-        <w:rPr>
-          <w:color w:val="000000" w:themeColor="text1"/>
-        </w:rPr>
-        <w:t xml:space="preserve"> </w:t>
-      </w:r>
-      <w:r>
-        <w:rPr>
-          <w:color w:val="000000" w:themeColor="text1"/>
-        </w:rPr>
-        <w:t xml:space="preserve">(p=0.014) </w:t>
-      </w:r>
-      <w:r>
-        <w:rPr>
-          <w:color w:val="000000" w:themeColor="text1"/>
-        </w:rPr>
-        <w:t>when compared to controls</w:t>
-      </w:r>
-      <w:r>
-        <w:rPr>
-          <w:color w:val="000000" w:themeColor="text1"/>
-        </w:rPr>
-        <w:t xml:space="preserve"> (Figure 1</w:t>
-      </w:r>
-      <w:ins w:id="70" w:author="Microsoft Office User" w:date="2017-12-18T14:20:00Z">
-        <w:r>
-          <w:rPr>
-            <w:color w:val="000000" w:themeColor="text1"/>
-          </w:rPr>
-          <w:t>D</w:t>
-        </w:r>
-      </w:ins>
-      <w:del w:id="71" w:author="Microsoft Office User" w:date="2017-12-18T14:20:00Z">
-        <w:r>
-          <w:rPr>
-            <w:color w:val="000000" w:themeColor="text1"/>
-          </w:rPr>
-          <w:delText>F</w:delText>
-        </w:r>
-      </w:del>
-      <w:r>
-        <w:rPr>
-          <w:color w:val="000000" w:themeColor="text1"/>
-        </w:rPr>
-        <w:t>-</w:t>
-      </w:r>
-      <w:ins w:id="72" w:author="Microsoft Office User" w:date="2017-12-18T14:20:00Z">
-        <w:r>
-          <w:rPr>
-            <w:color w:val="000000" w:themeColor="text1"/>
-          </w:rPr>
-          <w:t>E</w:t>
-        </w:r>
-      </w:ins>
-      <w:del w:id="73" w:author="Microsoft Office User" w:date="2017-12-18T14:20:00Z">
-        <w:r>
-          <w:rPr>
-            <w:color w:val="000000" w:themeColor="text1"/>
-          </w:rPr>
-          <w:delText>G</w:delText>
-        </w:r>
-      </w:del>
-      <w:r>
-        <w:rPr>
-          <w:color w:val="000000" w:themeColor="text1"/>
-        </w:rPr>
-        <w:t>)</w:t>
-      </w:r>
-      <w:r>
-        <w:rPr>
-          <w:color w:val="000000" w:themeColor="text1"/>
-        </w:rPr>
-        <w:t>.</w:t>
-      </w:r>
-      <w:r>
-        <w:rPr>
-          <w:color w:val="000000" w:themeColor="text1"/>
-        </w:rPr>
-        <w:t xml:space="preserve"> </w:t>
-      </w:r>
-      <w:r>
-        <w:rPr>
-          <w:color w:val="000000" w:themeColor="text1"/>
-        </w:rPr>
-        <w:t>Glucose</w:t>
-      </w:r>
-      <w:r>
-        <w:rPr>
-          <w:color w:val="000000" w:themeColor="text1"/>
-        </w:rPr>
-        <w:t xml:space="preserve"> turnover was </w:t>
-      </w:r>
-      <w:r>
-        <w:rPr>
-          <w:color w:val="000000" w:themeColor="text1"/>
-        </w:rPr>
-        <w:t xml:space="preserve">slightly decreased </w:t>
-      </w:r>
-      <w:r>
-        <w:rPr>
-          <w:color w:val="000000" w:themeColor="text1"/>
-        </w:rPr>
-        <w:t>in the presence of insulin</w:t>
-      </w:r>
-      <w:r>
-        <w:rPr>
-          <w:color w:val="000000" w:themeColor="text1"/>
-        </w:rPr>
-        <w:t xml:space="preserve"> (</w:t>
-      </w:r>
-      <w:r>
-        <w:rPr>
-          <w:color w:val="000000" w:themeColor="text1"/>
-        </w:rPr>
-        <w:t xml:space="preserve">p=0.141; </w:t>
-      </w:r>
-      <w:r>
-        <w:rPr>
-          <w:color w:val="000000" w:themeColor="text1"/>
-        </w:rPr>
-        <w:t xml:space="preserve">Figure </w:t>
-      </w:r>
-      <w:r>
-        <w:rPr>
-          <w:color w:val="000000" w:themeColor="text1"/>
-        </w:rPr>
-        <w:t>1</w:t>
-      </w:r>
-      <w:ins w:id="74" w:author="Microsoft Office User" w:date="2017-12-18T14:20:00Z">
-        <w:r>
-          <w:rPr>
-            <w:color w:val="000000" w:themeColor="text1"/>
-          </w:rPr>
-          <w:t>F</w:t>
         </w:r>
       </w:ins>
       <w:del w:id="75" w:author="Microsoft Office User" w:date="2017-12-18T14:20:00Z">
@@ -9477,6 +9064,463 @@
           <w:rPr>
             <w:color w:val="000000" w:themeColor="text1"/>
           </w:rPr>
+          <w:delText>E</w:delText>
+        </w:r>
+      </w:del>
+      <w:r>
+        <w:rPr>
+          <w:color w:val="000000" w:themeColor="text1"/>
+        </w:rPr>
+        <w:t xml:space="preserve">). </w:t>
+      </w:r>
+      <w:r>
+        <w:rPr>
+          <w:color w:val="000000" w:themeColor="text1"/>
+        </w:rPr>
+        <w:t>Basal</w:t>
+      </w:r>
+      <w:r>
+        <w:rPr>
+          <w:color w:val="000000" w:themeColor="text1"/>
+        </w:rPr>
+        <w:t xml:space="preserve"> </w:t>
+      </w:r>
+      <w:r>
+        <w:rPr>
+          <w:color w:val="000000" w:themeColor="text1"/>
+        </w:rPr>
+        <w:t>endogenous</w:t>
+      </w:r>
+      <w:r>
+        <w:rPr>
+          <w:color w:val="000000" w:themeColor="text1"/>
+        </w:rPr>
+        <w:t xml:space="preserve"> glucose </w:t>
+      </w:r>
+      <w:r>
+        <w:rPr>
+          <w:color w:val="000000" w:themeColor="text1"/>
+        </w:rPr>
+        <w:lastRenderedPageBreak/>
+        <w:t>production</w:t>
+      </w:r>
+      <w:r>
+        <w:rPr>
+          <w:color w:val="000000" w:themeColor="text1"/>
+        </w:rPr>
+        <w:t xml:space="preserve"> (</w:t>
+      </w:r>
+      <w:r>
+        <w:rPr>
+          <w:color w:val="000000" w:themeColor="text1"/>
+        </w:rPr>
+        <w:t>E</w:t>
+      </w:r>
+      <w:r>
+        <w:rPr>
+          <w:color w:val="000000" w:themeColor="text1"/>
+        </w:rPr>
+        <w:t>GP)</w:t>
+      </w:r>
+      <w:r>
+        <w:rPr>
+          <w:color w:val="000000" w:themeColor="text1"/>
+        </w:rPr>
+        <w:t xml:space="preserve"> was</w:t>
+      </w:r>
+      <w:r>
+        <w:rPr>
+          <w:color w:val="000000" w:themeColor="text1"/>
+        </w:rPr>
+        <w:t xml:space="preserve"> </w:t>
+      </w:r>
+      <w:r>
+        <w:rPr>
+          <w:color w:val="000000" w:themeColor="text1"/>
+        </w:rPr>
+        <w:t>37</w:t>
+      </w:r>
+      <w:r>
+        <w:rPr>
+          <w:color w:val="000000" w:themeColor="text1"/>
+        </w:rPr>
+        <w:t xml:space="preserve">% </w:t>
+      </w:r>
+      <w:r>
+        <w:rPr>
+          <w:color w:val="000000" w:themeColor="text1"/>
+        </w:rPr>
+        <w:t>higher</w:t>
+      </w:r>
+      <w:r>
+        <w:rPr>
+          <w:color w:val="000000" w:themeColor="text1"/>
+        </w:rPr>
+        <w:t xml:space="preserve"> in the</w:t>
+      </w:r>
+      <w:r>
+        <w:rPr>
+          <w:color w:val="000000" w:themeColor="text1"/>
+        </w:rPr>
+        <w:t xml:space="preserve"> dexamethasone</w:t>
+      </w:r>
+      <w:r>
+        <w:rPr>
+          <w:color w:val="000000" w:themeColor="text1"/>
+        </w:rPr>
+        <w:t>-</w:t>
+      </w:r>
+      <w:r>
+        <w:rPr>
+          <w:color w:val="000000" w:themeColor="text1"/>
+        </w:rPr>
+        <w:t xml:space="preserve"> treated group</w:t>
+      </w:r>
+      <w:r>
+        <w:rPr>
+          <w:color w:val="000000" w:themeColor="text1"/>
+        </w:rPr>
+        <w:t xml:space="preserve"> (p=0.0</w:t>
+      </w:r>
+      <w:r>
+        <w:rPr>
+          <w:color w:val="000000" w:themeColor="text1"/>
+        </w:rPr>
+        <w:t>26</w:t>
+      </w:r>
+      <w:r>
+        <w:rPr>
+          <w:color w:val="000000" w:themeColor="text1"/>
+        </w:rPr>
+        <w:t>)</w:t>
+      </w:r>
+      <w:r>
+        <w:rPr>
+          <w:color w:val="000000" w:themeColor="text1"/>
+        </w:rPr>
+        <w:t>.</w:t>
+      </w:r>
+      <w:r>
+        <w:rPr>
+          <w:color w:val="000000" w:themeColor="text1"/>
+        </w:rPr>
+        <w:t xml:space="preserve"> </w:t>
+      </w:r>
+      <w:r>
+        <w:rPr>
+          <w:color w:val="000000" w:themeColor="text1"/>
+        </w:rPr>
+        <w:t>M</w:t>
+      </w:r>
+      <w:r>
+        <w:rPr>
+          <w:color w:val="000000" w:themeColor="text1"/>
+        </w:rPr>
+        <w:t xml:space="preserve">oreover, </w:t>
+      </w:r>
+      <w:r>
+        <w:rPr>
+          <w:color w:val="000000" w:themeColor="text1"/>
+        </w:rPr>
+        <w:t>i</w:t>
+      </w:r>
+      <w:r>
+        <w:rPr>
+          <w:color w:val="000000" w:themeColor="text1"/>
+        </w:rPr>
+        <w:t xml:space="preserve">n the </w:t>
+      </w:r>
+      <w:r>
+        <w:rPr>
+          <w:color w:val="000000" w:themeColor="text1"/>
+        </w:rPr>
+        <w:t>control</w:t>
+      </w:r>
+      <w:r>
+        <w:rPr>
+          <w:color w:val="000000" w:themeColor="text1"/>
+        </w:rPr>
+        <w:t xml:space="preserve"> </w:t>
+      </w:r>
+      <w:r>
+        <w:rPr>
+          <w:color w:val="000000" w:themeColor="text1"/>
+        </w:rPr>
+        <w:t>group, EGP was reduced</w:t>
+      </w:r>
+      <w:r>
+        <w:rPr>
+          <w:color w:val="000000" w:themeColor="text1"/>
+        </w:rPr>
+        <w:t xml:space="preserve"> to near zero</w:t>
+      </w:r>
+      <w:r>
+        <w:rPr>
+          <w:color w:val="000000" w:themeColor="text1"/>
+        </w:rPr>
+        <w:t xml:space="preserve"> </w:t>
+      </w:r>
+      <w:r>
+        <w:rPr>
+          <w:color w:val="000000" w:themeColor="text1"/>
+        </w:rPr>
+        <w:t xml:space="preserve">by </w:t>
+      </w:r>
+      <w:r>
+        <w:rPr>
+          <w:color w:val="000000" w:themeColor="text1"/>
+        </w:rPr>
+        <w:t xml:space="preserve">a high dose of </w:t>
+      </w:r>
+      <w:r>
+        <w:rPr>
+          <w:color w:val="000000" w:themeColor="text1"/>
+        </w:rPr>
+        <w:t xml:space="preserve">insulin </w:t>
+      </w:r>
+      <w:r>
+        <w:rPr>
+          <w:color w:val="000000" w:themeColor="text1"/>
+        </w:rPr>
+        <w:t xml:space="preserve">but only </w:t>
+      </w:r>
+      <w:r>
+        <w:rPr>
+          <w:color w:val="000000" w:themeColor="text1"/>
+        </w:rPr>
+        <w:t xml:space="preserve">reduced </w:t>
+      </w:r>
+      <w:r>
+        <w:rPr>
+          <w:color w:val="000000" w:themeColor="text1"/>
+        </w:rPr>
+        <w:t>70</w:t>
+      </w:r>
+      <w:r>
+        <w:rPr>
+          <w:color w:val="000000" w:themeColor="text1"/>
+        </w:rPr>
+        <w:t xml:space="preserve">% in the </w:t>
+      </w:r>
+      <w:r>
+        <w:rPr>
+          <w:color w:val="000000" w:themeColor="text1"/>
+        </w:rPr>
+        <w:t>dexamethasone</w:t>
+      </w:r>
+      <w:r>
+        <w:rPr>
+          <w:color w:val="000000" w:themeColor="text1"/>
+        </w:rPr>
+        <w:t xml:space="preserve"> </w:t>
+      </w:r>
+      <w:r>
+        <w:rPr>
+          <w:color w:val="000000" w:themeColor="text1"/>
+        </w:rPr>
+        <w:t>group</w:t>
+      </w:r>
+      <w:r>
+        <w:rPr>
+          <w:color w:val="000000" w:themeColor="text1"/>
+        </w:rPr>
+        <w:t xml:space="preserve"> </w:t>
+      </w:r>
+      <w:r>
+        <w:rPr>
+          <w:color w:val="000000" w:themeColor="text1"/>
+        </w:rPr>
+        <w:t xml:space="preserve">(p=0.0091) </w:t>
+      </w:r>
+      <w:r>
+        <w:rPr>
+          <w:color w:val="000000" w:themeColor="text1"/>
+        </w:rPr>
+        <w:t>resulting i</w:t>
+      </w:r>
+      <w:r>
+        <w:rPr>
+          <w:color w:val="000000" w:themeColor="text1"/>
+        </w:rPr>
+        <w:t>n glucose production being</w:t>
+      </w:r>
+      <w:r>
+        <w:rPr>
+          <w:color w:val="000000" w:themeColor="text1"/>
+        </w:rPr>
+        <w:t xml:space="preserve"> higher </w:t>
+      </w:r>
+      <w:r>
+        <w:rPr>
+          <w:color w:val="000000" w:themeColor="text1"/>
+        </w:rPr>
+        <w:t xml:space="preserve">during the </w:t>
+      </w:r>
+      <w:r>
+        <w:rPr>
+          <w:color w:val="000000" w:themeColor="text1"/>
+        </w:rPr>
+        <w:t xml:space="preserve">insulin phase </w:t>
+      </w:r>
+      <w:r>
+        <w:rPr>
+          <w:color w:val="000000" w:themeColor="text1"/>
+        </w:rPr>
+        <w:t>in dexamethasone</w:t>
+      </w:r>
+      <w:r>
+        <w:rPr>
+          <w:color w:val="000000" w:themeColor="text1"/>
+        </w:rPr>
+        <w:t>-</w:t>
+      </w:r>
+      <w:r>
+        <w:rPr>
+          <w:color w:val="000000" w:themeColor="text1"/>
+        </w:rPr>
+        <w:t>treated mice</w:t>
+      </w:r>
+      <w:r>
+        <w:rPr>
+          <w:color w:val="000000" w:themeColor="text1"/>
+        </w:rPr>
+        <w:t xml:space="preserve"> </w:t>
+      </w:r>
+      <w:r>
+        <w:rPr>
+          <w:color w:val="000000" w:themeColor="text1"/>
+        </w:rPr>
+        <w:t xml:space="preserve">(p=0.014) </w:t>
+      </w:r>
+      <w:r>
+        <w:rPr>
+          <w:color w:val="000000" w:themeColor="text1"/>
+        </w:rPr>
+        <w:t>when compared to controls</w:t>
+      </w:r>
+      <w:r>
+        <w:rPr>
+          <w:color w:val="000000" w:themeColor="text1"/>
+        </w:rPr>
+        <w:t xml:space="preserve"> (Figure 1</w:t>
+      </w:r>
+      <w:ins w:id="76" w:author="Microsoft Office User" w:date="2017-12-18T14:20:00Z">
+        <w:r>
+          <w:rPr>
+            <w:color w:val="000000" w:themeColor="text1"/>
+          </w:rPr>
+          <w:t>D</w:t>
+        </w:r>
+      </w:ins>
+      <w:del w:id="77" w:author="Microsoft Office User" w:date="2017-12-18T14:20:00Z">
+        <w:r>
+          <w:rPr>
+            <w:color w:val="000000" w:themeColor="text1"/>
+          </w:rPr>
+          <w:delText>F</w:delText>
+        </w:r>
+      </w:del>
+      <w:r>
+        <w:rPr>
+          <w:color w:val="000000" w:themeColor="text1"/>
+        </w:rPr>
+        <w:t>-</w:t>
+      </w:r>
+      <w:ins w:id="78" w:author="Microsoft Office User" w:date="2017-12-18T14:20:00Z">
+        <w:r>
+          <w:rPr>
+            <w:color w:val="000000" w:themeColor="text1"/>
+          </w:rPr>
+          <w:t>E</w:t>
+        </w:r>
+      </w:ins>
+      <w:del w:id="79" w:author="Microsoft Office User" w:date="2017-12-18T14:20:00Z">
+        <w:r>
+          <w:rPr>
+            <w:color w:val="000000" w:themeColor="text1"/>
+          </w:rPr>
+          <w:delText>G</w:delText>
+        </w:r>
+      </w:del>
+      <w:r>
+        <w:rPr>
+          <w:color w:val="000000" w:themeColor="text1"/>
+        </w:rPr>
+        <w:t>)</w:t>
+      </w:r>
+      <w:r>
+        <w:rPr>
+          <w:color w:val="000000" w:themeColor="text1"/>
+        </w:rPr>
+        <w:t>.</w:t>
+      </w:r>
+      <w:r>
+        <w:rPr>
+          <w:color w:val="000000" w:themeColor="text1"/>
+        </w:rPr>
+        <w:t xml:space="preserve"> </w:t>
+      </w:r>
+      <w:r>
+        <w:rPr>
+          <w:color w:val="000000" w:themeColor="text1"/>
+        </w:rPr>
+        <w:t>Glucose</w:t>
+      </w:r>
+      <w:r>
+        <w:rPr>
+          <w:color w:val="000000" w:themeColor="text1"/>
+        </w:rPr>
+        <w:t xml:space="preserve"> turnover was </w:t>
+      </w:r>
+      <w:r>
+        <w:rPr>
+          <w:color w:val="000000" w:themeColor="text1"/>
+        </w:rPr>
+        <w:t xml:space="preserve">slightly decreased </w:t>
+      </w:r>
+      <w:r>
+        <w:rPr>
+          <w:color w:val="000000" w:themeColor="text1"/>
+        </w:rPr>
+        <w:t>in the presence of insulin</w:t>
+      </w:r>
+      <w:r>
+        <w:rPr>
+          <w:color w:val="000000" w:themeColor="text1"/>
+        </w:rPr>
+        <w:t xml:space="preserve"> (</w:t>
+      </w:r>
+      <w:r>
+        <w:rPr>
+          <w:color w:val="000000" w:themeColor="text1"/>
+        </w:rPr>
+        <w:t xml:space="preserve">p=0.141; </w:t>
+      </w:r>
+      <w:r>
+        <w:rPr>
+          <w:color w:val="000000" w:themeColor="text1"/>
+        </w:rPr>
+        <w:t xml:space="preserve">Figure </w:t>
+      </w:r>
+      <w:r>
+        <w:rPr>
+          <w:color w:val="000000" w:themeColor="text1"/>
+        </w:rPr>
+        <w:t>1</w:t>
+      </w:r>
+      <w:ins w:id="80" w:author="Microsoft Office User" w:date="2017-12-18T14:20:00Z">
+        <w:r>
+          <w:rPr>
+            <w:color w:val="000000" w:themeColor="text1"/>
+          </w:rPr>
+          <w:t>F</w:t>
+        </w:r>
+      </w:ins>
+      <w:del w:id="81" w:author="Microsoft Office User" w:date="2017-12-18T14:20:00Z">
+        <w:r>
+          <w:rPr>
+            <w:color w:val="000000" w:themeColor="text1"/>
+          </w:rPr>
           <w:delText>H</w:delText>
         </w:r>
       </w:del>
@@ -9797,7 +9841,7 @@
       <w:pPr>
         <w:pStyle w:val="Heading1"/>
         <w:rPr>
-          <w:ins w:id="76" w:author="Microsoft Office User" w:date="2017-12-18T14:12:00Z"/>
+          <w:ins w:id="82" w:author="Microsoft Office User" w:date="2017-12-18T14:12:00Z"/>
           <w:color w:val="000000" w:themeColor="text1"/>
         </w:rPr>
       </w:pPr>
@@ -9823,13 +9867,13 @@
     <w:p>
       <w:pPr>
         <w:rPr>
-          <w:rPrChange w:id="77" w:author="Microsoft Office User" w:date="2017-12-18T14:12:00Z">
+          <w:rPrChange w:id="83" w:author="Microsoft Office User" w:date="2017-12-18T14:12:00Z">
             <w:rPr>
               <w:color w:val="000000" w:themeColor="text1"/>
             </w:rPr>
           </w:rPrChange>
         </w:rPr>
-        <w:pPrChange w:id="78" w:author="Microsoft Office User" w:date="2017-12-18T14:12:00Z">
+        <w:pPrChange w:id="84" w:author="Microsoft Office User" w:date="2017-12-18T14:12:00Z">
           <w:pPr>
             <w:pStyle w:val="Heading1"/>
           </w:pPr>
@@ -9916,7 +9960,7 @@
         </w:rPr>
         <w:t xml:space="preserve"> </w:t>
       </w:r>
-      <w:del w:id="79" w:author="Microsoft Office User" w:date="2017-12-18T14:11:00Z">
+      <w:del w:id="85" w:author="Microsoft Office User" w:date="2017-12-18T14:11:00Z">
         <w:r>
           <w:rPr>
             <w:color w:val="000000" w:themeColor="text1"/>
@@ -10176,7 +10220,7 @@
         </w:rPr>
         <w:t xml:space="preserve"> 2</w:t>
       </w:r>
-      <w:ins w:id="80" w:author="Microsoft Office User" w:date="2017-12-18T14:21:00Z">
+      <w:ins w:id="86" w:author="Microsoft Office User" w:date="2017-12-18T14:21:00Z">
         <w:r>
           <w:rPr>
             <w:color w:val="000000" w:themeColor="text1"/>
@@ -10184,7 +10228,7 @@
           <w:t>B</w:t>
         </w:r>
       </w:ins>
-      <w:del w:id="81" w:author="Microsoft Office User" w:date="2017-12-18T14:21:00Z">
+      <w:del w:id="87" w:author="Microsoft Office User" w:date="2017-12-18T14:21:00Z">
         <w:r>
           <w:rPr>
             <w:color w:val="000000" w:themeColor="text1"/>
@@ -10300,7 +10344,7 @@
         </w:rPr>
         <w:t xml:space="preserve"> 2</w:t>
       </w:r>
-      <w:ins w:id="82" w:author="Microsoft Office User" w:date="2017-12-18T14:21:00Z">
+      <w:ins w:id="88" w:author="Microsoft Office User" w:date="2017-12-18T14:21:00Z">
         <w:r>
           <w:rPr>
             <w:color w:val="000000" w:themeColor="text1"/>
@@ -10308,7 +10352,7 @@
           <w:t>A</w:t>
         </w:r>
       </w:ins>
-      <w:del w:id="83" w:author="Microsoft Office User" w:date="2017-12-18T14:21:00Z">
+      <w:del w:id="89" w:author="Microsoft Office User" w:date="2017-12-18T14:21:00Z">
         <w:r>
           <w:rPr>
             <w:color w:val="000000" w:themeColor="text1"/>
@@ -10431,7 +10475,7 @@
         </w:rPr>
         <w:t xml:space="preserve"> 2</w:t>
       </w:r>
-      <w:ins w:id="84" w:author="Microsoft Office User" w:date="2017-12-18T14:22:00Z">
+      <w:ins w:id="90" w:author="Microsoft Office User" w:date="2017-12-18T14:22:00Z">
         <w:r>
           <w:rPr>
             <w:color w:val="000000" w:themeColor="text1"/>
@@ -10439,9 +10483,7 @@
           <w:t>C-D</w:t>
         </w:r>
       </w:ins>
-      <w:bookmarkStart w:id="85" w:name="_GoBack"/>
-      <w:bookmarkEnd w:id="85"/>
-      <w:del w:id="86" w:author="Microsoft Office User" w:date="2017-12-18T14:22:00Z">
+      <w:del w:id="91" w:author="Microsoft Office User" w:date="2017-12-18T14:22:00Z">
         <w:r>
           <w:rPr>
             <w:color w:val="000000" w:themeColor="text1"/>
@@ -10537,6 +10579,7 @@
         <w:rPr>
           <w:color w:val="000000" w:themeColor="text1"/>
         </w:rPr>
+        <w:lastRenderedPageBreak/>
         <w:t xml:space="preserve">dexamethasone treatment is </w:t>
       </w:r>
       <w:r>
@@ -10611,15 +10654,14 @@
       <w:pPr>
         <w:pStyle w:val="Heading1"/>
         <w:rPr>
-          <w:ins w:id="87" w:author="Microsoft Office User" w:date="2017-12-18T14:11:00Z"/>
-          <w:color w:val="000000" w:themeColor="text1"/>
-        </w:rPr>
-      </w:pPr>
-      <w:r>
-        <w:rPr>
-          <w:color w:val="000000" w:themeColor="text1"/>
-        </w:rPr>
-        <w:lastRenderedPageBreak/>
+          <w:ins w:id="92" w:author="Microsoft Office User" w:date="2017-12-18T14:11:00Z"/>
+          <w:color w:val="000000" w:themeColor="text1"/>
+        </w:rPr>
+      </w:pPr>
+      <w:r>
+        <w:rPr>
+          <w:color w:val="000000" w:themeColor="text1"/>
+        </w:rPr>
         <w:t xml:space="preserve">Dexamethasone Causes Decreased Fat Mass </w:t>
       </w:r>
       <w:r>
@@ -10650,13 +10692,13 @@
     <w:p>
       <w:pPr>
         <w:rPr>
-          <w:rPrChange w:id="88" w:author="Microsoft Office User" w:date="2017-12-18T14:11:00Z">
+          <w:rPrChange w:id="93" w:author="Microsoft Office User" w:date="2017-12-18T14:11:00Z">
             <w:rPr>
               <w:color w:val="000000" w:themeColor="text1"/>
             </w:rPr>
           </w:rPrChange>
         </w:rPr>
-        <w:pPrChange w:id="89" w:author="Microsoft Office User" w:date="2017-12-18T14:11:00Z">
+        <w:pPrChange w:id="94" w:author="Microsoft Office User" w:date="2017-12-18T14:11:00Z">
           <w:pPr>
             <w:pStyle w:val="Heading1"/>
           </w:pPr>
@@ -11120,7 +11162,7 @@
         </w:rPr>
         <w:t xml:space="preserve"> </w:t>
       </w:r>
-      <w:ins w:id="90" w:author="Microsoft Office User" w:date="2017-12-14T11:42:00Z">
+      <w:ins w:id="95" w:author="Microsoft Office User" w:date="2017-12-14T11:42:00Z">
         <w:r>
           <w:rPr>
             <w:color w:val="000000" w:themeColor="text1"/>
@@ -11128,7 +11170,7 @@
           <w:t xml:space="preserve">Chow-fed, dexamethasone-treated mice </w:t>
         </w:r>
       </w:ins>
-      <w:ins w:id="91" w:author="Microsoft Office User" w:date="2017-12-14T11:43:00Z">
+      <w:ins w:id="96" w:author="Microsoft Office User" w:date="2017-12-14T11:43:00Z">
         <w:r>
           <w:rPr>
             <w:color w:val="000000" w:themeColor="text1"/>
@@ -11136,7 +11178,7 @@
           <w:t>ate significantly less</w:t>
         </w:r>
       </w:ins>
-      <w:ins w:id="92" w:author="Microsoft Office User" w:date="2017-12-14T11:44:00Z">
+      <w:ins w:id="97" w:author="Microsoft Office User" w:date="2017-12-14T11:44:00Z">
         <w:r>
           <w:rPr>
             <w:color w:val="000000" w:themeColor="text1"/>
@@ -11144,7 +11186,7 @@
           <w:t xml:space="preserve"> than </w:t>
         </w:r>
       </w:ins>
-      <w:ins w:id="93" w:author="Microsoft Office User" w:date="2017-12-14T11:45:00Z">
+      <w:ins w:id="98" w:author="Microsoft Office User" w:date="2017-12-14T11:45:00Z">
         <w:r>
           <w:rPr>
             <w:color w:val="000000" w:themeColor="text1"/>
@@ -11152,7 +11194,7 @@
           <w:t>chow-fed controls (</w:t>
         </w:r>
       </w:ins>
-      <w:ins w:id="94" w:author="Microsoft Office User" w:date="2017-12-18T10:11:00Z">
+      <w:ins w:id="99" w:author="Microsoft Office User" w:date="2017-12-18T10:11:00Z">
         <w:r>
           <w:rPr>
             <w:color w:val="000000" w:themeColor="text1"/>
@@ -11166,7 +11208,7 @@
           <w:t>uction; p=</w:t>
         </w:r>
       </w:ins>
-      <w:ins w:id="95" w:author="Microsoft Office User" w:date="2017-12-18T10:12:00Z">
+      <w:ins w:id="100" w:author="Microsoft Office User" w:date="2017-12-18T10:12:00Z">
         <w:r>
           <w:rPr>
             <w:color w:val="000000" w:themeColor="text1"/>
@@ -11174,7 +11216,7 @@
           <w:t>0.006</w:t>
         </w:r>
       </w:ins>
-      <w:ins w:id="96" w:author="Microsoft Office User" w:date="2017-12-14T11:45:00Z">
+      <w:ins w:id="101" w:author="Microsoft Office User" w:date="2017-12-14T11:45:00Z">
         <w:r>
           <w:rPr>
             <w:color w:val="000000" w:themeColor="text1"/>
@@ -11182,7 +11224,7 @@
           <w:t>)</w:t>
         </w:r>
       </w:ins>
-      <w:ins w:id="97" w:author="Microsoft Office User" w:date="2017-12-14T11:43:00Z">
+      <w:ins w:id="102" w:author="Microsoft Office User" w:date="2017-12-14T11:43:00Z">
         <w:r>
           <w:rPr>
             <w:color w:val="000000" w:themeColor="text1"/>
@@ -11196,7 +11238,7 @@
           <w:t xml:space="preserve"> </w:t>
         </w:r>
       </w:ins>
-      <w:ins w:id="98" w:author="Microsoft Office User" w:date="2017-12-18T10:25:00Z">
+      <w:ins w:id="103" w:author="Microsoft Office User" w:date="2017-12-18T10:25:00Z">
         <w:r>
           <w:rPr>
             <w:color w:val="000000" w:themeColor="text1"/>
@@ -11223,7 +11265,7 @@
         </w:rPr>
         <w:t>(33, 34)</w:t>
       </w:r>
-      <w:ins w:id="99" w:author="Microsoft Office User" w:date="2017-12-18T10:25:00Z">
+      <w:ins w:id="104" w:author="Microsoft Office User" w:date="2017-12-18T10:25:00Z">
         <w:r>
           <w:rPr>
             <w:color w:val="000000" w:themeColor="text1"/>
@@ -11231,7 +11273,7 @@
           <w:fldChar w:fldCharType="end"/>
         </w:r>
       </w:ins>
-      <w:ins w:id="100" w:author="Microsoft Office User" w:date="2017-12-14T11:45:00Z">
+      <w:ins w:id="105" w:author="Microsoft Office User" w:date="2017-12-14T11:45:00Z">
         <w:r>
           <w:rPr>
             <w:color w:val="000000" w:themeColor="text1"/>
@@ -11239,7 +11281,7 @@
           <w:t>.</w:t>
         </w:r>
       </w:ins>
-      <w:ins w:id="101" w:author="Microsoft Office User" w:date="2017-12-14T11:43:00Z">
+      <w:ins w:id="106" w:author="Microsoft Office User" w:date="2017-12-14T11:43:00Z">
         <w:r>
           <w:rPr>
             <w:color w:val="000000" w:themeColor="text1"/>
@@ -11332,7 +11374,7 @@
       <w:pPr>
         <w:outlineLvl w:val="0"/>
         <w:rPr>
-          <w:ins w:id="102" w:author="Microsoft Office User" w:date="2017-12-18T14:13:00Z"/>
+          <w:ins w:id="107" w:author="Microsoft Office User" w:date="2017-12-18T14:13:00Z"/>
           <w:color w:val="000000" w:themeColor="text1"/>
           <w:sz w:val="32"/>
           <w:szCs w:val="32"/>
@@ -11498,7 +11540,7 @@
         </w:rPr>
         <w:t xml:space="preserve">, and has been shown to increase with </w:t>
       </w:r>
-      <w:del w:id="103" w:author="Microsoft Office User" w:date="2017-12-18T14:13:00Z">
+      <w:del w:id="108" w:author="Microsoft Office User" w:date="2017-12-18T14:13:00Z">
         <w:r>
           <w:rPr>
             <w:color w:val="000000" w:themeColor="text1"/>
@@ -11506,7 +11548,7 @@
           <w:delText>glucocorticoid treatment</w:delText>
         </w:r>
       </w:del>
-      <w:ins w:id="104" w:author="Microsoft Office User" w:date="2017-12-18T14:13:00Z">
+      <w:ins w:id="109" w:author="Microsoft Office User" w:date="2017-12-18T14:13:00Z">
         <w:r>
           <w:rPr>
             <w:color w:val="000000" w:themeColor="text1"/>
@@ -11579,7 +11621,14 @@
         <w:rPr>
           <w:color w:val="000000" w:themeColor="text1"/>
         </w:rPr>
-        <w:t>adipose tissue, we</w:t>
+        <w:t xml:space="preserve">adipose </w:t>
+      </w:r>
+      <w:r>
+        <w:rPr>
+          <w:color w:val="000000" w:themeColor="text1"/>
+        </w:rPr>
+        <w:lastRenderedPageBreak/>
+        <w:t>tissue, we</w:t>
       </w:r>
       <w:r>
         <w:rPr>
@@ -11705,14 +11754,7 @@
         <w:rPr>
           <w:color w:val="000000" w:themeColor="text1"/>
         </w:rPr>
-        <w:t xml:space="preserve">Dexamethasone treatment following differentiation </w:t>
-      </w:r>
-      <w:r>
-        <w:rPr>
-          <w:color w:val="000000" w:themeColor="text1"/>
-        </w:rPr>
-        <w:lastRenderedPageBreak/>
-        <w:t>led</w:t>
+        <w:t>Dexamethasone treatment following differentiation led</w:t>
       </w:r>
       <w:r>
         <w:rPr>
@@ -12706,6 +12748,7 @@
         <w:rPr>
           <w:color w:val="000000" w:themeColor="text1"/>
         </w:rPr>
+        <w:lastRenderedPageBreak/>
         <w:t>W</w:t>
       </w:r>
       <w:r>
@@ -12868,14 +12911,7 @@
         <w:rPr>
           <w:color w:val="000000" w:themeColor="text1"/>
         </w:rPr>
-        <w:t xml:space="preserve"> if the increase in lipolytic metabolites </w:t>
-      </w:r>
-      <w:r>
-        <w:rPr>
-          <w:color w:val="000000" w:themeColor="text1"/>
-        </w:rPr>
-        <w:lastRenderedPageBreak/>
-        <w:t>was suppressed by insulin during the hyperinsulinemic euglycemic clamp in the obese mice</w:t>
+        <w:t xml:space="preserve"> if the increase in lipolytic metabolites was suppressed by insulin during the hyperinsulinemic euglycemic clamp in the obese mice</w:t>
       </w:r>
       <w:r>
         <w:rPr>
@@ -13302,7 +13338,7 @@
       <w:pPr>
         <w:outlineLvl w:val="0"/>
         <w:rPr>
-          <w:ins w:id="105" w:author="Microsoft Office User" w:date="2017-12-18T14:13:00Z"/>
+          <w:ins w:id="110" w:author="Microsoft Office User" w:date="2017-12-18T14:13:00Z"/>
           <w:b/>
           <w:color w:val="000000" w:themeColor="text1"/>
           <w:sz w:val="36"/>
@@ -13341,6 +13377,7 @@
         <w:rPr>
           <w:color w:val="000000" w:themeColor="text1"/>
         </w:rPr>
+        <w:lastRenderedPageBreak/>
         <w:t xml:space="preserve">Chronic glucocorticoid </w:t>
       </w:r>
       <w:r>
@@ -13572,7 +13609,6 @@
         <w:rPr>
           <w:color w:val="000000" w:themeColor="text1"/>
         </w:rPr>
-        <w:lastRenderedPageBreak/>
         <w:t xml:space="preserve">the effects of </w:t>
       </w:r>
       <w:r>
@@ -13627,7 +13663,7 @@
           <w:color w:val="000000" w:themeColor="text1"/>
         </w:rPr>
       </w:pPr>
-      <w:ins w:id="106" w:author="Microsoft Office User" w:date="2017-12-18T14:14:00Z">
+      <w:ins w:id="111" w:author="Microsoft Office User" w:date="2017-12-18T14:14:00Z">
         <w:r>
           <w:rPr>
             <w:color w:val="000000" w:themeColor="text1"/>
@@ -13635,7 +13671,7 @@
           <w:t xml:space="preserve">One caveat </w:t>
         </w:r>
       </w:ins>
-      <w:del w:id="107" w:author="Microsoft Office User" w:date="2017-12-18T14:14:00Z">
+      <w:del w:id="112" w:author="Microsoft Office User" w:date="2017-12-18T14:14:00Z">
         <w:r>
           <w:rPr>
             <w:color w:val="000000" w:themeColor="text1"/>
@@ -13877,7 +13913,7 @@
           <w:delText>.</w:delText>
         </w:r>
       </w:del>
-      <w:ins w:id="108" w:author="Microsoft Office User" w:date="2017-12-18T12:48:00Z">
+      <w:ins w:id="113" w:author="Microsoft Office User" w:date="2017-12-18T12:48:00Z">
         <w:r>
           <w:rPr>
             <w:color w:val="000000" w:themeColor="text1"/>
@@ -13885,7 +13921,7 @@
           <w:t>for the mouse studies</w:t>
         </w:r>
       </w:ins>
-      <w:ins w:id="109" w:author="Microsoft Office User" w:date="2017-12-18T14:14:00Z">
+      <w:ins w:id="114" w:author="Microsoft Office User" w:date="2017-12-18T14:14:00Z">
         <w:r>
           <w:rPr>
             <w:color w:val="000000" w:themeColor="text1"/>
@@ -13893,7 +13929,7 @@
           <w:t xml:space="preserve"> includes the</w:t>
         </w:r>
       </w:ins>
-      <w:ins w:id="110" w:author="Microsoft Office User" w:date="2017-12-18T12:48:00Z">
+      <w:ins w:id="115" w:author="Microsoft Office User" w:date="2017-12-18T12:48:00Z">
         <w:r>
           <w:rPr>
             <w:color w:val="000000" w:themeColor="text1"/>
@@ -13901,7 +13937,7 @@
           <w:t xml:space="preserve"> </w:t>
         </w:r>
       </w:ins>
-      <w:ins w:id="111" w:author="Microsoft Office User" w:date="2017-12-18T14:14:00Z">
+      <w:ins w:id="116" w:author="Microsoft Office User" w:date="2017-12-18T14:14:00Z">
         <w:r>
           <w:rPr>
             <w:color w:val="000000" w:themeColor="text1"/>
@@ -13909,7 +13945,7 @@
           <w:t xml:space="preserve">decision </w:t>
         </w:r>
       </w:ins>
-      <w:ins w:id="112" w:author="Microsoft Office User" w:date="2017-12-18T12:48:00Z">
+      <w:ins w:id="117" w:author="Microsoft Office User" w:date="2017-12-18T12:48:00Z">
         <w:r>
           <w:rPr>
             <w:color w:val="000000" w:themeColor="text1"/>
@@ -13917,7 +13953,7 @@
           <w:t>to focus</w:t>
         </w:r>
       </w:ins>
-      <w:ins w:id="113" w:author="Microsoft Office User" w:date="2017-12-18T14:14:00Z">
+      <w:ins w:id="118" w:author="Microsoft Office User" w:date="2017-12-18T14:14:00Z">
         <w:r>
           <w:rPr>
             <w:color w:val="000000" w:themeColor="text1"/>
@@ -13925,7 +13961,7 @@
           <w:t xml:space="preserve"> solely</w:t>
         </w:r>
       </w:ins>
-      <w:ins w:id="114" w:author="Microsoft Office User" w:date="2017-12-18T12:48:00Z">
+      <w:ins w:id="119" w:author="Microsoft Office User" w:date="2017-12-18T12:48:00Z">
         <w:r>
           <w:rPr>
             <w:color w:val="000000" w:themeColor="text1"/>
@@ -13939,7 +13975,7 @@
           <w:t>adipose tissue changes</w:t>
         </w:r>
       </w:ins>
-      <w:ins w:id="115" w:author="Microsoft Office User" w:date="2017-12-18T12:58:00Z">
+      <w:ins w:id="120" w:author="Microsoft Office User" w:date="2017-12-18T12:58:00Z">
         <w:r>
           <w:rPr>
             <w:color w:val="000000" w:themeColor="text1"/>
@@ -13947,7 +13983,7 @@
           <w:t xml:space="preserve"> in response to dexamethasone</w:t>
         </w:r>
       </w:ins>
-      <w:ins w:id="116" w:author="Microsoft Office User" w:date="2017-12-18T12:56:00Z">
+      <w:ins w:id="121" w:author="Microsoft Office User" w:date="2017-12-18T12:56:00Z">
         <w:r>
           <w:rPr>
             <w:color w:val="000000" w:themeColor="text1"/>
@@ -13961,7 +13997,7 @@
           <w:t>e believe</w:t>
         </w:r>
       </w:ins>
-      <w:ins w:id="117" w:author="Microsoft Office User" w:date="2017-12-18T14:15:00Z">
+      <w:ins w:id="122" w:author="Microsoft Office User" w:date="2017-12-18T14:15:00Z">
         <w:r>
           <w:rPr>
             <w:color w:val="000000" w:themeColor="text1"/>
@@ -13969,7 +14005,7 @@
           <w:t xml:space="preserve"> adipose tissue</w:t>
         </w:r>
       </w:ins>
-      <w:ins w:id="118" w:author="Microsoft Office User" w:date="2017-12-18T12:56:00Z">
+      <w:ins w:id="123" w:author="Microsoft Office User" w:date="2017-12-18T12:56:00Z">
         <w:r>
           <w:rPr>
             <w:color w:val="000000" w:themeColor="text1"/>
@@ -13977,7 +14013,7 @@
           <w:t xml:space="preserve"> lipolysis plays a major role in </w:t>
         </w:r>
       </w:ins>
-      <w:ins w:id="119" w:author="Microsoft Office User" w:date="2017-12-18T12:58:00Z">
+      <w:ins w:id="124" w:author="Microsoft Office User" w:date="2017-12-18T12:58:00Z">
         <w:r>
           <w:rPr>
             <w:color w:val="000000" w:themeColor="text1"/>
@@ -13985,7 +14021,7 @@
           <w:t>dexamethasone-induced insulin resistance and hepatic steatosis</w:t>
         </w:r>
       </w:ins>
-      <w:ins w:id="120" w:author="Microsoft Office User" w:date="2017-12-18T12:48:00Z">
+      <w:ins w:id="125" w:author="Microsoft Office User" w:date="2017-12-18T12:48:00Z">
         <w:r>
           <w:rPr>
             <w:color w:val="000000" w:themeColor="text1"/>
@@ -13993,7 +14029,7 @@
           <w:t>; howe</w:t>
         </w:r>
       </w:ins>
-      <w:ins w:id="121" w:author="Microsoft Office User" w:date="2017-12-18T12:51:00Z">
+      <w:ins w:id="126" w:author="Microsoft Office User" w:date="2017-12-18T12:51:00Z">
         <w:r>
           <w:rPr>
             <w:color w:val="000000" w:themeColor="text1"/>
@@ -14001,7 +14037,7 @@
           <w:t xml:space="preserve">ver, we are </w:t>
         </w:r>
       </w:ins>
-      <w:ins w:id="122" w:author="Microsoft Office User" w:date="2017-12-18T12:58:00Z">
+      <w:ins w:id="127" w:author="Microsoft Office User" w:date="2017-12-18T12:58:00Z">
         <w:r>
           <w:rPr>
             <w:color w:val="000000" w:themeColor="text1"/>
@@ -14009,7 +14045,7 @@
           <w:t xml:space="preserve">well </w:t>
         </w:r>
       </w:ins>
-      <w:ins w:id="123" w:author="Microsoft Office User" w:date="2017-12-18T12:51:00Z">
+      <w:ins w:id="128" w:author="Microsoft Office User" w:date="2017-12-18T12:51:00Z">
         <w:r>
           <w:rPr>
             <w:color w:val="000000" w:themeColor="text1"/>
@@ -14017,7 +14053,7 @@
           <w:t>aware that dexamethasone can and likely does affect many other tissues</w:t>
         </w:r>
       </w:ins>
-      <w:ins w:id="124" w:author="Microsoft Office User" w:date="2017-12-18T12:54:00Z">
+      <w:ins w:id="129" w:author="Microsoft Office User" w:date="2017-12-18T12:54:00Z">
         <w:r>
           <w:rPr>
             <w:color w:val="000000" w:themeColor="text1"/>
@@ -14025,7 +14061,7 @@
           <w:t>,</w:t>
         </w:r>
       </w:ins>
-      <w:ins w:id="125" w:author="Microsoft Office User" w:date="2017-12-18T12:53:00Z">
+      <w:ins w:id="130" w:author="Microsoft Office User" w:date="2017-12-18T12:53:00Z">
         <w:r>
           <w:rPr>
             <w:color w:val="000000" w:themeColor="text1"/>
@@ -14033,7 +14069,7 @@
           <w:t xml:space="preserve"> such as muscle</w:t>
         </w:r>
       </w:ins>
-      <w:ins w:id="126" w:author="Microsoft Office User" w:date="2017-12-18T12:54:00Z">
+      <w:ins w:id="131" w:author="Microsoft Office User" w:date="2017-12-18T12:54:00Z">
         <w:r>
           <w:rPr>
             <w:color w:val="000000" w:themeColor="text1"/>
@@ -14041,7 +14077,7 @@
           <w:t>,</w:t>
         </w:r>
       </w:ins>
-      <w:ins w:id="127" w:author="Microsoft Office User" w:date="2017-12-18T12:51:00Z">
+      <w:ins w:id="132" w:author="Microsoft Office User" w:date="2017-12-18T12:51:00Z">
         <w:r>
           <w:rPr>
             <w:color w:val="000000" w:themeColor="text1"/>
@@ -14137,7 +14173,7 @@
         </w:rPr>
         <w:t xml:space="preserve">. </w:t>
       </w:r>
-      <w:del w:id="128" w:author="Microsoft Office User" w:date="2017-12-18T14:15:00Z">
+      <w:del w:id="133" w:author="Microsoft Office User" w:date="2017-12-18T14:15:00Z">
         <w:r>
           <w:rPr>
             <w:color w:val="000000" w:themeColor="text1"/>
@@ -14369,7 +14405,7 @@
         </w:rPr>
         <w:t>a lipodystrophic phenotype</w:t>
       </w:r>
-      <w:ins w:id="129" w:author="Microsoft Office User" w:date="2017-12-18T14:16:00Z">
+      <w:ins w:id="134" w:author="Microsoft Office User" w:date="2017-12-18T14:16:00Z">
         <w:r>
           <w:rPr>
             <w:color w:val="000000" w:themeColor="text1"/>
@@ -14377,7 +14413,7 @@
           <w:t>, which indicates the disturbances in glucose homeostasis are not a result of increased fat mass</w:t>
         </w:r>
       </w:ins>
-      <w:ins w:id="130" w:author="Microsoft Office User" w:date="2017-12-18T14:17:00Z">
+      <w:ins w:id="135" w:author="Microsoft Office User" w:date="2017-12-18T14:17:00Z">
         <w:r>
           <w:rPr>
             <w:color w:val="000000" w:themeColor="text1"/>
@@ -14385,7 +14421,7 @@
           <w:t>,</w:t>
         </w:r>
       </w:ins>
-      <w:ins w:id="131" w:author="Microsoft Office User" w:date="2017-12-18T14:16:00Z">
+      <w:ins w:id="136" w:author="Microsoft Office User" w:date="2017-12-18T14:16:00Z">
         <w:r>
           <w:rPr>
             <w:color w:val="000000" w:themeColor="text1"/>
@@ -14393,7 +14429,7 @@
           <w:t xml:space="preserve"> as one may </w:t>
         </w:r>
       </w:ins>
-      <w:ins w:id="132" w:author="Microsoft Office User" w:date="2017-12-18T14:17:00Z">
+      <w:ins w:id="137" w:author="Microsoft Office User" w:date="2017-12-18T14:17:00Z">
         <w:r>
           <w:rPr>
             <w:color w:val="000000" w:themeColor="text1"/>
@@ -14407,7 +14443,7 @@
         </w:rPr>
         <w:t xml:space="preserve">. </w:t>
       </w:r>
-      <w:ins w:id="133" w:author="Microsoft Office User" w:date="2017-12-18T12:29:00Z">
+      <w:ins w:id="138" w:author="Microsoft Office User" w:date="2017-12-18T12:29:00Z">
         <w:r>
           <w:rPr>
             <w:color w:val="000000" w:themeColor="text1"/>
@@ -14415,7 +14451,7 @@
           <w:t>The loss in fat mass</w:t>
         </w:r>
       </w:ins>
-      <w:ins w:id="134" w:author="Microsoft Office User" w:date="2017-12-18T12:30:00Z">
+      <w:ins w:id="139" w:author="Microsoft Office User" w:date="2017-12-18T12:30:00Z">
         <w:r>
           <w:rPr>
             <w:color w:val="000000" w:themeColor="text1"/>
@@ -14423,7 +14459,7 @@
           <w:t xml:space="preserve"> observed</w:t>
         </w:r>
       </w:ins>
-      <w:ins w:id="135" w:author="Microsoft Office User" w:date="2017-12-18T12:29:00Z">
+      <w:ins w:id="140" w:author="Microsoft Office User" w:date="2017-12-18T12:29:00Z">
         <w:r>
           <w:rPr>
             <w:color w:val="000000" w:themeColor="text1"/>
@@ -14431,7 +14467,7 @@
           <w:t xml:space="preserve"> in the obese, dexamethasone treated mice was</w:t>
         </w:r>
       </w:ins>
-      <w:ins w:id="136" w:author="Microsoft Office User" w:date="2017-12-18T12:30:00Z">
+      <w:ins w:id="141" w:author="Microsoft Office User" w:date="2017-12-18T12:30:00Z">
         <w:r>
           <w:rPr>
             <w:color w:val="000000" w:themeColor="text1"/>
@@ -14439,15 +14475,22 @@
           <w:t xml:space="preserve"> not due to reduced food intake, in fact these mice ate significantly more kil</w:t>
         </w:r>
       </w:ins>
-      <w:ins w:id="137" w:author="Microsoft Office User" w:date="2017-12-18T12:31:00Z">
-        <w:r>
-          <w:rPr>
-            <w:color w:val="000000" w:themeColor="text1"/>
-          </w:rPr>
-          <w:t xml:space="preserve">ocalories per day than obese controls; therefore, there must be a </w:t>
+      <w:ins w:id="142" w:author="Microsoft Office User" w:date="2017-12-18T12:31:00Z">
+        <w:r>
+          <w:rPr>
+            <w:color w:val="000000" w:themeColor="text1"/>
+          </w:rPr>
+          <w:t xml:space="preserve">ocalories per day than obese controls; therefore, there </w:t>
+        </w:r>
+        <w:r>
+          <w:rPr>
+            <w:color w:val="000000" w:themeColor="text1"/>
+          </w:rPr>
+          <w:lastRenderedPageBreak/>
+          <w:t xml:space="preserve">must be a </w:t>
         </w:r>
       </w:ins>
-      <w:ins w:id="138" w:author="Microsoft Office User" w:date="2017-12-18T12:33:00Z">
+      <w:ins w:id="143" w:author="Microsoft Office User" w:date="2017-12-18T12:33:00Z">
         <w:r>
           <w:rPr>
             <w:color w:val="000000" w:themeColor="text1"/>
@@ -14455,7 +14498,7 @@
           <w:t>shift</w:t>
         </w:r>
       </w:ins>
-      <w:ins w:id="139" w:author="Microsoft Office User" w:date="2017-12-18T12:31:00Z">
+      <w:ins w:id="144" w:author="Microsoft Office User" w:date="2017-12-18T12:31:00Z">
         <w:r>
           <w:rPr>
             <w:color w:val="000000" w:themeColor="text1"/>
@@ -14463,7 +14506,7 @@
           <w:t xml:space="preserve"> in energy </w:t>
         </w:r>
       </w:ins>
-      <w:ins w:id="140" w:author="Microsoft Office User" w:date="2017-12-18T12:32:00Z">
+      <w:ins w:id="145" w:author="Microsoft Office User" w:date="2017-12-18T12:32:00Z">
         <w:r>
           <w:rPr>
             <w:color w:val="000000" w:themeColor="text1"/>
@@ -14471,7 +14514,7 @@
           <w:t>expenditure with the combination of obesity and dexamethasone treatment</w:t>
         </w:r>
       </w:ins>
-      <w:ins w:id="141" w:author="Microsoft Office User" w:date="2017-12-18T12:47:00Z">
+      <w:ins w:id="146" w:author="Microsoft Office User" w:date="2017-12-18T12:47:00Z">
         <w:r>
           <w:rPr>
             <w:color w:val="000000" w:themeColor="text1"/>
@@ -14479,7 +14522,7 @@
           <w:t xml:space="preserve"> over time</w:t>
         </w:r>
       </w:ins>
-      <w:ins w:id="142" w:author="Microsoft Office User" w:date="2017-12-18T12:32:00Z">
+      <w:ins w:id="147" w:author="Microsoft Office User" w:date="2017-12-18T12:32:00Z">
         <w:r>
           <w:rPr>
             <w:color w:val="000000" w:themeColor="text1"/>
@@ -14487,7 +14530,7 @@
           <w:t>.</w:t>
         </w:r>
       </w:ins>
-      <w:ins w:id="143" w:author="Microsoft Office User" w:date="2017-12-18T12:31:00Z">
+      <w:ins w:id="148" w:author="Microsoft Office User" w:date="2017-12-18T12:31:00Z">
         <w:r>
           <w:rPr>
             <w:color w:val="000000" w:themeColor="text1"/>
@@ -14495,7 +14538,7 @@
           <w:t xml:space="preserve"> </w:t>
         </w:r>
       </w:ins>
-      <w:ins w:id="144" w:author="Microsoft Office User" w:date="2017-12-18T12:29:00Z">
+      <w:ins w:id="149" w:author="Microsoft Office User" w:date="2017-12-18T12:29:00Z">
         <w:r>
           <w:rPr>
             <w:color w:val="000000" w:themeColor="text1"/>
@@ -14574,14 +14617,7 @@
         <w:rPr>
           <w:color w:val="000000" w:themeColor="text1"/>
         </w:rPr>
-        <w:t xml:space="preserve">It is not clear </w:t>
-      </w:r>
-      <w:r>
-        <w:rPr>
-          <w:color w:val="000000" w:themeColor="text1"/>
-        </w:rPr>
-        <w:lastRenderedPageBreak/>
-        <w:t>w</w:t>
+        <w:t>It is not clear w</w:t>
       </w:r>
       <w:r>
         <w:rPr>
@@ -15145,7 +15181,14 @@
         <w:rPr>
           <w:color w:val="000000" w:themeColor="text1"/>
         </w:rPr>
-        <w:t>The mechanisms by which obesity and glucocorticoids synergize to activate ATGL expression are not clear at this time</w:t>
+        <w:t xml:space="preserve">The mechanisms by which obesity and glucocorticoids synergize to activate ATGL expression are not </w:t>
+      </w:r>
+      <w:r>
+        <w:rPr>
+          <w:color w:val="000000" w:themeColor="text1"/>
+        </w:rPr>
+        <w:lastRenderedPageBreak/>
+        <w:t>clear at this time</w:t>
       </w:r>
       <w:r>
         <w:rPr>
@@ -15263,73 +15306,66 @@
         <w:rPr>
           <w:color w:val="000000" w:themeColor="text1"/>
         </w:rPr>
-        <w:t xml:space="preserve">heir actions in persons </w:t>
-      </w:r>
-      <w:r>
-        <w:rPr>
-          <w:color w:val="000000" w:themeColor="text1"/>
-        </w:rPr>
-        <w:lastRenderedPageBreak/>
+        <w:t xml:space="preserve">heir actions in persons with obesity </w:t>
+      </w:r>
+      <w:r>
+        <w:rPr>
+          <w:color w:val="000000" w:themeColor="text1"/>
+        </w:rPr>
+        <w:t xml:space="preserve">are not yet clear, </w:t>
+      </w:r>
+      <w:r>
+        <w:rPr>
+          <w:color w:val="000000" w:themeColor="text1"/>
+        </w:rPr>
+        <w:t xml:space="preserve">even though there </w:t>
+      </w:r>
+      <w:r>
+        <w:rPr>
+          <w:color w:val="000000" w:themeColor="text1"/>
+        </w:rPr>
+        <w:t>is</w:t>
+      </w:r>
+      <w:r>
+        <w:rPr>
+          <w:color w:val="000000" w:themeColor="text1"/>
+        </w:rPr>
+        <w:t xml:space="preserve"> </w:t>
+      </w:r>
+      <w:r>
+        <w:rPr>
+          <w:color w:val="000000" w:themeColor="text1"/>
+        </w:rPr>
+        <w:t xml:space="preserve">a </w:t>
+      </w:r>
+      <w:r>
+        <w:rPr>
+          <w:color w:val="000000" w:themeColor="text1"/>
+        </w:rPr>
+        <w:t xml:space="preserve">significant </w:t>
+      </w:r>
+      <w:r>
+        <w:rPr>
+          <w:color w:val="000000" w:themeColor="text1"/>
+        </w:rPr>
+        <w:t>number</w:t>
+      </w:r>
+      <w:r>
+        <w:rPr>
+          <w:color w:val="000000" w:themeColor="text1"/>
+        </w:rPr>
+        <w:t xml:space="preserve"> of individuals </w:t>
+      </w:r>
+      <w:r>
+        <w:rPr>
+          <w:color w:val="000000" w:themeColor="text1"/>
+        </w:rPr>
         <w:t xml:space="preserve">with obesity </w:t>
       </w:r>
       <w:r>
         <w:rPr>
           <w:color w:val="000000" w:themeColor="text1"/>
         </w:rPr>
-        <w:t xml:space="preserve">are not yet clear, </w:t>
-      </w:r>
-      <w:r>
-        <w:rPr>
-          <w:color w:val="000000" w:themeColor="text1"/>
-        </w:rPr>
-        <w:t xml:space="preserve">even though there </w:t>
-      </w:r>
-      <w:r>
-        <w:rPr>
-          <w:color w:val="000000" w:themeColor="text1"/>
-        </w:rPr>
-        <w:t>is</w:t>
-      </w:r>
-      <w:r>
-        <w:rPr>
-          <w:color w:val="000000" w:themeColor="text1"/>
-        </w:rPr>
-        <w:t xml:space="preserve"> </w:t>
-      </w:r>
-      <w:r>
-        <w:rPr>
-          <w:color w:val="000000" w:themeColor="text1"/>
-        </w:rPr>
-        <w:t xml:space="preserve">a </w:t>
-      </w:r>
-      <w:r>
-        <w:rPr>
-          <w:color w:val="000000" w:themeColor="text1"/>
-        </w:rPr>
-        <w:t xml:space="preserve">significant </w:t>
-      </w:r>
-      <w:r>
-        <w:rPr>
-          <w:color w:val="000000" w:themeColor="text1"/>
-        </w:rPr>
-        <w:t>number</w:t>
-      </w:r>
-      <w:r>
-        <w:rPr>
-          <w:color w:val="000000" w:themeColor="text1"/>
-        </w:rPr>
-        <w:t xml:space="preserve"> of individuals </w:t>
-      </w:r>
-      <w:r>
-        <w:rPr>
-          <w:color w:val="000000" w:themeColor="text1"/>
-        </w:rPr>
-        <w:t xml:space="preserve">with obesity </w:t>
-      </w:r>
-      <w:r>
-        <w:rPr>
-          <w:color w:val="000000" w:themeColor="text1"/>
-        </w:rPr>
         <w:t>routinely taking</w:t>
       </w:r>
       <w:r>
@@ -15344,8 +15380,8 @@
         </w:rPr>
         <w:t xml:space="preserve">. </w:t>
       </w:r>
-      <w:commentRangeStart w:id="145"/>
-      <w:del w:id="146" w:author="Microsoft Office User" w:date="2017-12-14T15:00:00Z">
+      <w:commentRangeStart w:id="150"/>
+      <w:del w:id="151" w:author="Microsoft Office User" w:date="2017-12-14T15:00:00Z">
         <w:r>
           <w:rPr>
             <w:color w:val="000000" w:themeColor="text1"/>
@@ -15353,7 +15389,7 @@
           <w:delText>The data presented here</w:delText>
         </w:r>
       </w:del>
-      <w:ins w:id="147" w:author="Microsoft Office User" w:date="2017-12-14T15:03:00Z">
+      <w:ins w:id="152" w:author="Microsoft Office User" w:date="2017-12-14T15:03:00Z">
         <w:r>
           <w:rPr>
             <w:color w:val="000000" w:themeColor="text1"/>
@@ -15361,7 +15397,7 @@
           <w:t>This paper is</w:t>
         </w:r>
       </w:ins>
-      <w:ins w:id="148" w:author="Microsoft Office User" w:date="2017-12-14T15:00:00Z">
+      <w:ins w:id="153" w:author="Microsoft Office User" w:date="2017-12-14T15:00:00Z">
         <w:r>
           <w:rPr>
             <w:color w:val="000000" w:themeColor="text1"/>
@@ -15375,7 +15411,7 @@
         </w:rPr>
         <w:t xml:space="preserve"> show that </w:t>
       </w:r>
-      <w:del w:id="149" w:author="Microsoft Office User" w:date="2017-12-14T15:01:00Z">
+      <w:del w:id="154" w:author="Microsoft Office User" w:date="2017-12-14T15:01:00Z">
         <w:r>
           <w:rPr>
             <w:color w:val="000000" w:themeColor="text1"/>
@@ -15395,7 +15431,7 @@
           <w:delText xml:space="preserve">e state </w:delText>
         </w:r>
       </w:del>
-      <w:ins w:id="150" w:author="Microsoft Office User" w:date="2017-12-14T15:01:00Z">
+      <w:ins w:id="155" w:author="Microsoft Office User" w:date="2017-12-14T15:01:00Z">
         <w:r>
           <w:rPr>
             <w:color w:val="000000" w:themeColor="text1"/>
@@ -15505,19 +15541,19 @@
         </w:rPr>
         <w:t>.</w:t>
       </w:r>
-      <w:commentRangeEnd w:id="145"/>
+      <w:commentRangeEnd w:id="150"/>
       <w:r>
         <w:rPr>
           <w:rStyle w:val="CommentReference"/>
         </w:rPr>
-        <w:commentReference w:id="145"/>
+        <w:commentReference w:id="150"/>
       </w:r>
     </w:p>
     <w:p>
       <w:pPr>
         <w:pStyle w:val="Heading1"/>
         <w:rPr>
-          <w:ins w:id="151" w:author="Microsoft Office User" w:date="2017-12-18T14:18:00Z"/>
+          <w:ins w:id="156" w:author="Microsoft Office User" w:date="2017-12-18T14:18:00Z"/>
           <w:rFonts w:asciiTheme="minorHAnsi" w:hAnsiTheme="minorHAnsi"/>
           <w:color w:val="000000" w:themeColor="text1"/>
           <w:u w:val="single"/>
@@ -15535,7 +15571,7 @@
     <w:p>
       <w:pPr>
         <w:rPr>
-          <w:rPrChange w:id="152" w:author="Microsoft Office User" w:date="2017-12-18T14:18:00Z">
+          <w:rPrChange w:id="157" w:author="Microsoft Office User" w:date="2017-12-18T14:18:00Z">
             <w:rPr>
               <w:rFonts w:asciiTheme="minorHAnsi" w:hAnsiTheme="minorHAnsi"/>
               <w:color w:val="000000" w:themeColor="text1"/>
@@ -15543,7 +15579,7 @@
             </w:rPr>
           </w:rPrChange>
         </w:rPr>
-        <w:pPrChange w:id="153" w:author="Microsoft Office User" w:date="2017-12-18T14:18:00Z">
+        <w:pPrChange w:id="158" w:author="Microsoft Office User" w:date="2017-12-18T14:18:00Z">
           <w:pPr>
             <w:pStyle w:val="Heading1"/>
           </w:pPr>
@@ -15685,6 +15721,7 @@
         <w:rPr>
           <w:color w:val="000000" w:themeColor="text1"/>
         </w:rPr>
+        <w:lastRenderedPageBreak/>
         <w:fldChar w:fldCharType="begin" w:fldLock="1"/>
       </w:r>
       <w:r>
@@ -15892,7 +15929,6 @@
           <w:rFonts w:ascii="Calibri" w:eastAsia="Times New Roman" w:hAnsi="Calibri" w:cs="Times New Roman"/>
           <w:noProof/>
         </w:rPr>
-        <w:lastRenderedPageBreak/>
         <w:t xml:space="preserve">6. </w:t>
       </w:r>
       <w:r>
@@ -16411,7 +16447,15 @@
           <w:noProof/>
         </w:rPr>
         <w:tab/>
-        <w:t>Rebrin K, Steil GM, Mittelman SD, Bergman RN. Causal Linkage between Insulin Suppression of Lipolysis and Suppression of Liver Glucose Output in Dogs. 1996;98:741–749.</w:t>
+        <w:t>Rebrin K, Steil GM, Mittelman SD, Bergman RN. Causal Linkage between Insulin Suppression of Lipolysis and Suppression of Liver Glucose Output in Dogs. 1996;98:741–</w:t>
+      </w:r>
+      <w:r>
+        <w:rPr>
+          <w:rFonts w:ascii="Calibri" w:eastAsia="Times New Roman" w:hAnsi="Calibri" w:cs="Times New Roman"/>
+          <w:noProof/>
+        </w:rPr>
+        <w:lastRenderedPageBreak/>
+        <w:t>749.</w:t>
       </w:r>
     </w:p>
     <w:p>
@@ -16547,7 +16591,6 @@
           <w:rFonts w:ascii="Calibri" w:eastAsia="Times New Roman" w:hAnsi="Calibri" w:cs="Times New Roman"/>
           <w:noProof/>
         </w:rPr>
-        <w:lastRenderedPageBreak/>
         <w:t xml:space="preserve">22. </w:t>
       </w:r>
       <w:r>
@@ -17234,7 +17277,15 @@
           <w:rFonts w:ascii="Calibri" w:eastAsia="Times New Roman" w:hAnsi="Calibri" w:cs="Times New Roman"/>
           <w:noProof/>
         </w:rPr>
-        <w:t xml:space="preserve"> Importance of Changes in Adipose Tissue Insulin Resistance to Histological Response During Thiazolidinedione Treatment of Patients with Nonalcoholic Steatohepatitis. 2009.</w:t>
+        <w:t xml:space="preserve"> Importance of Changes in Adipose </w:t>
+      </w:r>
+      <w:r>
+        <w:rPr>
+          <w:rFonts w:ascii="Calibri" w:eastAsia="Times New Roman" w:hAnsi="Calibri" w:cs="Times New Roman"/>
+          <w:noProof/>
+        </w:rPr>
+        <w:lastRenderedPageBreak/>
+        <w:t>Tissue Insulin Resistance to Histological Response During Thiazolidinedione Treatment of Patients with Nonalcoholic Steatohepatitis. 2009.</w:t>
       </w:r>
     </w:p>
     <w:p>
@@ -17402,7 +17453,6 @@
           <w:rFonts w:ascii="Calibri" w:eastAsia="Times New Roman" w:hAnsi="Calibri" w:cs="Times New Roman"/>
           <w:noProof/>
         </w:rPr>
-        <w:lastRenderedPageBreak/>
         <w:t xml:space="preserve">40. </w:t>
       </w:r>
       <w:r>
@@ -17754,7 +17804,7 @@
 
 <file path=word/comments.xml><?xml version="1.0" encoding="utf-8"?>
 <w:comments xmlns:wpc="http://schemas.microsoft.com/office/word/2010/wordprocessingCanvas" xmlns:mo="http://schemas.microsoft.com/office/mac/office/2008/main" xmlns:mc="http://schemas.openxmlformats.org/markup-compatibility/2006" xmlns:mv="urn:schemas-microsoft-com:mac:vml" xmlns:o="urn:schemas-microsoft-com:office:office" xmlns:r="http://schemas.openxmlformats.org/officeDocument/2006/relationships" xmlns:m="http://schemas.openxmlformats.org/officeDocument/2006/math" xmlns:v="urn:schemas-microsoft-com:vml" xmlns:wp14="http://schemas.microsoft.com/office/word/2010/wordprocessingDrawing" xmlns:wp="http://schemas.openxmlformats.org/drawingml/2006/wordprocessingDrawing" xmlns:w10="urn:schemas-microsoft-com:office:word" xmlns:w="http://schemas.openxmlformats.org/wordprocessingml/2006/main" xmlns:w14="http://schemas.microsoft.com/office/word/2010/wordml" xmlns:w15="http://schemas.microsoft.com/office/word/2012/wordml" xmlns:wpg="http://schemas.microsoft.com/office/word/2010/wordprocessingGroup" xmlns:wpi="http://schemas.microsoft.com/office/word/2010/wordprocessingInk" xmlns:wne="http://schemas.microsoft.com/office/word/2006/wordml" xmlns:wps="http://schemas.microsoft.com/office/word/2010/wordprocessingShape" mc:Ignorable="w14 w15 wp14">
-  <w:comment w:id="30" w:author="Microsoft Office User" w:date="2017-12-18T09:53:00Z" w:initials="Office">
+  <w:comment w:id="32" w:author="Microsoft Office User" w:date="2017-12-18T09:53:00Z" w:initials="Office">
     <w:p>
       <w:pPr>
         <w:pStyle w:val="CommentText"/>
@@ -17770,7 +17820,7 @@
       </w:r>
     </w:p>
   </w:comment>
-  <w:comment w:id="40" w:author="Microsoft Office User" w:date="2017-12-18T09:54:00Z" w:initials="Office">
+  <w:comment w:id="42" w:author="Microsoft Office User" w:date="2017-12-18T09:54:00Z" w:initials="Office">
     <w:p>
       <w:pPr>
         <w:pStyle w:val="CommentText"/>
@@ -17786,7 +17836,7 @@
       </w:r>
     </w:p>
   </w:comment>
-  <w:comment w:id="43" w:author="Microsoft Office User" w:date="2017-12-18T09:54:00Z" w:initials="Office">
+  <w:comment w:id="45" w:author="Microsoft Office User" w:date="2017-12-18T09:54:00Z" w:initials="Office">
     <w:p>
       <w:pPr>
         <w:pStyle w:val="CommentText"/>
@@ -17802,7 +17852,7 @@
       </w:r>
     </w:p>
   </w:comment>
-  <w:comment w:id="145" w:author="Microsoft Office User" w:date="2017-12-18T09:55:00Z" w:initials="Office">
+  <w:comment w:id="150" w:author="Microsoft Office User" w:date="2017-12-18T09:55:00Z" w:initials="Office">
     <w:p>
       <w:pPr>
         <w:pStyle w:val="CommentText"/>
@@ -17892,7 +17942,7 @@
         <w:noProof/>
         <w:color w:val="5B9BD5" w:themeColor="accent1"/>
       </w:rPr>
-      <w:t>10</w:t>
+      <w:t>22</w:t>
     </w:r>
     <w:r>
       <w:rPr>
@@ -19554,7 +19604,7 @@
 </file>
 
 <file path=customXml/itemProps1.xml><?xml version="1.0" encoding="utf-8"?>
-<ds:datastoreItem xmlns:ds="http://schemas.openxmlformats.org/officeDocument/2006/customXml" ds:itemID="{502E5697-7C58-4649-AC59-82333ECF0FC3}">
+<ds:datastoreItem xmlns:ds="http://schemas.openxmlformats.org/officeDocument/2006/customXml" ds:itemID="{EE084444-CE3E-2844-A550-28EACAF61533}">
   <ds:schemaRefs>
     <ds:schemaRef ds:uri="http://schemas.openxmlformats.org/officeDocument/2006/bibliography"/>
   </ds:schemaRefs>

</xml_diff>

<commit_message>
More additions to discussion
</commit_message>
<xml_diff>
--- a/manuscript/Obesity-Glucocorticoids/Harvey-GlucocorticoidsandObesity-MainDocument.docx
+++ b/manuscript/Obesity-Glucocorticoids/Harvey-GlucocorticoidsandObesity-MainDocument.docx
@@ -75,7 +75,15 @@
         <w:t>2,3</w:t>
       </w:r>
       <w:r>
-        <w:t>, JeAnna R. Redd</w:t>
+        <w:t xml:space="preserve">, </w:t>
+      </w:r>
+      <w:proofErr w:type="spellStart"/>
+      <w:r>
+        <w:t>JeAnna</w:t>
+      </w:r>
+      <w:proofErr w:type="spellEnd"/>
+      <w:r>
+        <w:t xml:space="preserve"> R. Redd</w:t>
       </w:r>
       <w:r>
         <w:rPr>
@@ -84,7 +92,15 @@
         <w:t>1,2</w:t>
       </w:r>
       <w:r>
-        <w:t>, Quynh T. Tran</w:t>
+        <w:t xml:space="preserve">, </w:t>
+      </w:r>
+      <w:proofErr w:type="spellStart"/>
+      <w:r>
+        <w:t>Quynh</w:t>
+      </w:r>
+      <w:proofErr w:type="spellEnd"/>
+      <w:r>
+        <w:t xml:space="preserve"> T. Tran</w:t>
       </w:r>
       <w:r>
         <w:rPr>
@@ -93,7 +109,15 @@
         <w:t>4</w:t>
       </w:r>
       <w:r>
-        <w:t>, Irit Hochberg</w:t>
+        <w:t xml:space="preserve">, </w:t>
+      </w:r>
+      <w:proofErr w:type="spellStart"/>
+      <w:r>
+        <w:t>Irit</w:t>
+      </w:r>
+      <w:proofErr w:type="spellEnd"/>
+      <w:r>
+        <w:t xml:space="preserve"> Hochberg</w:t>
       </w:r>
       <w:r>
         <w:rPr>
@@ -227,8 +251,13 @@
       <w:r>
         <w:t xml:space="preserve">Institute of Endocrinology, Diabetes and Metabolism, </w:t>
       </w:r>
-      <w:r>
-        <w:t xml:space="preserve">Rambam </w:t>
+      <w:proofErr w:type="spellStart"/>
+      <w:r>
+        <w:t>Rambam</w:t>
+      </w:r>
+      <w:proofErr w:type="spellEnd"/>
+      <w:r>
+        <w:t xml:space="preserve"> </w:t>
       </w:r>
       <w:r>
         <w:t>Health Care Campus</w:t>
@@ -3616,7 +3645,25 @@
           <w:color w:val="000000" w:themeColor="text1"/>
           <w:shd w:val="clear" w:color="auto" w:fill="FFFFFF"/>
         </w:rPr>
-        <w:t>; 5L0D LabDiet; 13% fat; 57% carbohydrate; 30% protein</w:t>
+        <w:t xml:space="preserve">; 5L0D </w:t>
+      </w:r>
+      <w:proofErr w:type="spellStart"/>
+      <w:r>
+        <w:rPr>
+          <w:rFonts w:eastAsia="Times New Roman" w:cs="Times New Roman"/>
+          <w:color w:val="000000" w:themeColor="text1"/>
+          <w:shd w:val="clear" w:color="auto" w:fill="FFFFFF"/>
+        </w:rPr>
+        <w:t>LabDiet</w:t>
+      </w:r>
+      <w:proofErr w:type="spellEnd"/>
+      <w:r>
+        <w:rPr>
+          <w:rFonts w:eastAsia="Times New Roman" w:cs="Times New Roman"/>
+          <w:color w:val="000000" w:themeColor="text1"/>
+          <w:shd w:val="clear" w:color="auto" w:fill="FFFFFF"/>
+        </w:rPr>
+        <w:t>; 13% fat; 57% carbohydrate; 30% protein</w:t>
       </w:r>
       <w:r>
         <w:rPr>
@@ -4610,6 +4657,7 @@
         </w:rPr>
         <w:t xml:space="preserve"> </w:t>
       </w:r>
+      <w:proofErr w:type="spellStart"/>
       <w:r>
         <w:rPr>
           <w:rFonts w:eastAsia="Times New Roman" w:cs="Times New Roman"/>
@@ -4624,7 +4672,16 @@
           <w:color w:val="000000" w:themeColor="text1"/>
           <w:shd w:val="clear" w:color="auto" w:fill="FFFFFF"/>
         </w:rPr>
-        <w:t xml:space="preserve">choMRI </w:t>
+        <w:t>choMRI</w:t>
+      </w:r>
+      <w:proofErr w:type="spellEnd"/>
+      <w:r>
+        <w:rPr>
+          <w:rFonts w:eastAsia="Times New Roman" w:cs="Times New Roman"/>
+          <w:color w:val="000000" w:themeColor="text1"/>
+          <w:shd w:val="clear" w:color="auto" w:fill="FFFFFF"/>
+        </w:rPr>
+        <w:t xml:space="preserve"> </w:t>
       </w:r>
       <w:r>
         <w:rPr>
@@ -4876,7 +4933,25 @@
           <w:color w:val="000000" w:themeColor="text1"/>
           <w:shd w:val="clear" w:color="auto" w:fill="FFFFFF"/>
         </w:rPr>
-        <w:t xml:space="preserve"> were dissected and the right inguinal white adipose tissue (iWAT)</w:t>
+        <w:t xml:space="preserve"> were dissected and the right inguinal white adipose tissue (</w:t>
+      </w:r>
+      <w:proofErr w:type="spellStart"/>
+      <w:r>
+        <w:rPr>
+          <w:rFonts w:eastAsia="Times New Roman" w:cs="Times New Roman"/>
+          <w:color w:val="000000" w:themeColor="text1"/>
+          <w:shd w:val="clear" w:color="auto" w:fill="FFFFFF"/>
+        </w:rPr>
+        <w:t>iWAT</w:t>
+      </w:r>
+      <w:proofErr w:type="spellEnd"/>
+      <w:r>
+        <w:rPr>
+          <w:rFonts w:eastAsia="Times New Roman" w:cs="Times New Roman"/>
+          <w:color w:val="000000" w:themeColor="text1"/>
+          <w:shd w:val="clear" w:color="auto" w:fill="FFFFFF"/>
+        </w:rPr>
+        <w:t>)</w:t>
       </w:r>
       <w:r>
         <w:rPr>
@@ -4894,21 +4969,49 @@
         </w:rPr>
         <w:t xml:space="preserve">and </w:t>
       </w:r>
-      <w:r>
-        <w:rPr>
-          <w:rFonts w:eastAsia="Times New Roman" w:cs="Times New Roman"/>
-          <w:color w:val="000000" w:themeColor="text1"/>
-          <w:shd w:val="clear" w:color="auto" w:fill="FFFFFF"/>
-        </w:rPr>
-        <w:t xml:space="preserve">epididymal </w:t>
-      </w:r>
-      <w:r>
-        <w:rPr>
-          <w:rFonts w:eastAsia="Times New Roman" w:cs="Times New Roman"/>
-          <w:color w:val="000000" w:themeColor="text1"/>
-          <w:shd w:val="clear" w:color="auto" w:fill="FFFFFF"/>
-        </w:rPr>
-        <w:t>white adipose tissue (eWAT)</w:t>
+      <w:proofErr w:type="spellStart"/>
+      <w:r>
+        <w:rPr>
+          <w:rFonts w:eastAsia="Times New Roman" w:cs="Times New Roman"/>
+          <w:color w:val="000000" w:themeColor="text1"/>
+          <w:shd w:val="clear" w:color="auto" w:fill="FFFFFF"/>
+        </w:rPr>
+        <w:t>epididymal</w:t>
+      </w:r>
+      <w:proofErr w:type="spellEnd"/>
+      <w:r>
+        <w:rPr>
+          <w:rFonts w:eastAsia="Times New Roman" w:cs="Times New Roman"/>
+          <w:color w:val="000000" w:themeColor="text1"/>
+          <w:shd w:val="clear" w:color="auto" w:fill="FFFFFF"/>
+        </w:rPr>
+        <w:t xml:space="preserve"> </w:t>
+      </w:r>
+      <w:r>
+        <w:rPr>
+          <w:rFonts w:eastAsia="Times New Roman" w:cs="Times New Roman"/>
+          <w:color w:val="000000" w:themeColor="text1"/>
+          <w:shd w:val="clear" w:color="auto" w:fill="FFFFFF"/>
+        </w:rPr>
+        <w:t>white adipose tissue (</w:t>
+      </w:r>
+      <w:proofErr w:type="spellStart"/>
+      <w:r>
+        <w:rPr>
+          <w:rFonts w:eastAsia="Times New Roman" w:cs="Times New Roman"/>
+          <w:color w:val="000000" w:themeColor="text1"/>
+          <w:shd w:val="clear" w:color="auto" w:fill="FFFFFF"/>
+        </w:rPr>
+        <w:t>eWAT</w:t>
+      </w:r>
+      <w:proofErr w:type="spellEnd"/>
+      <w:r>
+        <w:rPr>
+          <w:rFonts w:eastAsia="Times New Roman" w:cs="Times New Roman"/>
+          <w:color w:val="000000" w:themeColor="text1"/>
+          <w:shd w:val="clear" w:color="auto" w:fill="FFFFFF"/>
+        </w:rPr>
+        <w:t>)</w:t>
       </w:r>
       <w:r>
         <w:rPr>
@@ -5158,19 +5261,37 @@
         </w:rPr>
         <w:t xml:space="preserve">Insulin Tolerance Tests and </w:t>
       </w:r>
+      <w:proofErr w:type="spellStart"/>
       <w:r>
         <w:rPr>
           <w:b/>
           <w:color w:val="000000" w:themeColor="text1"/>
         </w:rPr>
-        <w:t xml:space="preserve">Hyperinsulinemic </w:t>
-      </w:r>
+        <w:t>Hyperinsulinemic</w:t>
+      </w:r>
+      <w:proofErr w:type="spellEnd"/>
       <w:r>
         <w:rPr>
           <w:b/>
           <w:color w:val="000000" w:themeColor="text1"/>
         </w:rPr>
-        <w:t xml:space="preserve">Euglycemic Clamp Experiments: </w:t>
+        <w:t xml:space="preserve"> </w:t>
+      </w:r>
+      <w:proofErr w:type="spellStart"/>
+      <w:r>
+        <w:rPr>
+          <w:b/>
+          <w:color w:val="000000" w:themeColor="text1"/>
+        </w:rPr>
+        <w:t>Euglycemic</w:t>
+      </w:r>
+      <w:proofErr w:type="spellEnd"/>
+      <w:r>
+        <w:rPr>
+          <w:b/>
+          <w:color w:val="000000" w:themeColor="text1"/>
+        </w:rPr>
+        <w:t xml:space="preserve"> Clamp Experiments: </w:t>
       </w:r>
       <w:r>
         <w:rPr>
@@ -5303,16 +5424,32 @@
           <w:rFonts w:cs="Times New Roman"/>
           <w:color w:val="000000" w:themeColor="text1"/>
         </w:rPr>
-        <w:t>insulin (Humulin R, Lilly, Indianapolis, IN, USA)</w:t>
-      </w:r>
-      <w:r>
-        <w:t xml:space="preserve"> </w:t>
-      </w:r>
+        <w:t>insulin (</w:t>
+      </w:r>
+      <w:proofErr w:type="spellStart"/>
       <w:r>
         <w:rPr>
           <w:rFonts w:cs="Times New Roman"/>
           <w:color w:val="000000" w:themeColor="text1"/>
         </w:rPr>
+        <w:t>Humulin</w:t>
+      </w:r>
+      <w:proofErr w:type="spellEnd"/>
+      <w:r>
+        <w:rPr>
+          <w:rFonts w:cs="Times New Roman"/>
+          <w:color w:val="000000" w:themeColor="text1"/>
+        </w:rPr>
+        <w:t xml:space="preserve"> R, Lilly, Indianapolis, IN, USA)</w:t>
+      </w:r>
+      <w:r>
+        <w:t xml:space="preserve"> </w:t>
+      </w:r>
+      <w:r>
+        <w:rPr>
+          <w:rFonts w:cs="Times New Roman"/>
+          <w:color w:val="000000" w:themeColor="text1"/>
+        </w:rPr>
         <w:t>as described in</w:t>
       </w:r>
       <w:r>
@@ -5362,7 +5499,23 @@
           <w:rFonts w:cs="Times New Roman"/>
           <w:color w:val="000000" w:themeColor="text1"/>
         </w:rPr>
-        <w:t>glucose was determined using a One Touch Ultra Glucometer (Lifescan).</w:t>
+        <w:t>glucose was determined using a One Touch Ultra Glucometer (</w:t>
+      </w:r>
+      <w:proofErr w:type="spellStart"/>
+      <w:r>
+        <w:rPr>
+          <w:rFonts w:cs="Times New Roman"/>
+          <w:color w:val="000000" w:themeColor="text1"/>
+        </w:rPr>
+        <w:t>Lifescan</w:t>
+      </w:r>
+      <w:proofErr w:type="spellEnd"/>
+      <w:r>
+        <w:rPr>
+          <w:rFonts w:cs="Times New Roman"/>
+          <w:color w:val="000000" w:themeColor="text1"/>
+        </w:rPr>
+        <w:t>).</w:t>
       </w:r>
       <w:r>
         <w:rPr>
@@ -5370,6 +5523,7 @@
         </w:rPr>
         <w:t xml:space="preserve"> For the </w:t>
       </w:r>
+      <w:proofErr w:type="spellStart"/>
       <w:r>
         <w:rPr>
           <w:color w:val="000000" w:themeColor="text1"/>
@@ -5382,17 +5536,26 @@
         </w:rPr>
         <w:t>insulinemic</w:t>
       </w:r>
-      <w:r>
-        <w:rPr>
-          <w:color w:val="000000" w:themeColor="text1"/>
-        </w:rPr>
-        <w:t xml:space="preserve"> </w:t>
-      </w:r>
-      <w:r>
-        <w:rPr>
-          <w:color w:val="000000" w:themeColor="text1"/>
-        </w:rPr>
-        <w:t>euglycemic clamp</w:t>
+      <w:proofErr w:type="spellEnd"/>
+      <w:r>
+        <w:rPr>
+          <w:color w:val="000000" w:themeColor="text1"/>
+        </w:rPr>
+        <w:t xml:space="preserve"> </w:t>
+      </w:r>
+      <w:proofErr w:type="spellStart"/>
+      <w:r>
+        <w:rPr>
+          <w:color w:val="000000" w:themeColor="text1"/>
+        </w:rPr>
+        <w:t>euglycemic</w:t>
+      </w:r>
+      <w:proofErr w:type="spellEnd"/>
+      <w:r>
+        <w:rPr>
+          <w:color w:val="000000" w:themeColor="text1"/>
+        </w:rPr>
+        <w:t xml:space="preserve"> clamp</w:t>
       </w:r>
       <w:r>
         <w:rPr>
@@ -5837,13 +6000,29 @@
           <w:rFonts w:ascii="Calibri" w:hAnsi="Calibri" w:cs="Arial"/>
           <w:color w:val="000000" w:themeColor="text1"/>
         </w:rPr>
-        <w:t xml:space="preserve"> mU/kg bolus, followed by </w:t>
-      </w:r>
+        <w:t xml:space="preserve"> </w:t>
+      </w:r>
+      <w:proofErr w:type="spellStart"/>
       <w:r>
         <w:rPr>
           <w:rFonts w:ascii="Calibri" w:hAnsi="Calibri" w:cs="Arial"/>
           <w:color w:val="000000" w:themeColor="text1"/>
         </w:rPr>
+        <w:t>mU</w:t>
+      </w:r>
+      <w:proofErr w:type="spellEnd"/>
+      <w:r>
+        <w:rPr>
+          <w:rFonts w:ascii="Calibri" w:hAnsi="Calibri" w:cs="Arial"/>
+          <w:color w:val="000000" w:themeColor="text1"/>
+        </w:rPr>
+        <w:t xml:space="preserve">/kg bolus, followed by </w:t>
+      </w:r>
+      <w:r>
+        <w:rPr>
+          <w:rFonts w:ascii="Calibri" w:hAnsi="Calibri" w:cs="Arial"/>
+          <w:color w:val="000000" w:themeColor="text1"/>
+        </w:rPr>
         <w:t>8.0</w:t>
       </w:r>
       <w:r>
@@ -5851,7 +6030,55 @@
           <w:rFonts w:ascii="Calibri" w:hAnsi="Calibri" w:cs="Arial"/>
           <w:color w:val="000000" w:themeColor="text1"/>
         </w:rPr>
-        <w:t xml:space="preserve"> mU/kg/min) of human insulin (Novo Nordisk). Euglycemia (120~130 mg/dL) was maintained during the clamp by measuring blood glucose every 10 min and infusing 50% glucose at variable rates</w:t>
+        <w:t xml:space="preserve"> </w:t>
+      </w:r>
+      <w:proofErr w:type="spellStart"/>
+      <w:r>
+        <w:rPr>
+          <w:rFonts w:ascii="Calibri" w:hAnsi="Calibri" w:cs="Arial"/>
+          <w:color w:val="000000" w:themeColor="text1"/>
+        </w:rPr>
+        <w:t>mU</w:t>
+      </w:r>
+      <w:proofErr w:type="spellEnd"/>
+      <w:r>
+        <w:rPr>
+          <w:rFonts w:ascii="Calibri" w:hAnsi="Calibri" w:cs="Arial"/>
+          <w:color w:val="000000" w:themeColor="text1"/>
+        </w:rPr>
+        <w:t xml:space="preserve">/kg/min) of human insulin (Novo Nordisk). </w:t>
+      </w:r>
+      <w:proofErr w:type="spellStart"/>
+      <w:r>
+        <w:rPr>
+          <w:rFonts w:ascii="Calibri" w:hAnsi="Calibri" w:cs="Arial"/>
+          <w:color w:val="000000" w:themeColor="text1"/>
+        </w:rPr>
+        <w:t>Euglycemia</w:t>
+      </w:r>
+      <w:proofErr w:type="spellEnd"/>
+      <w:r>
+        <w:rPr>
+          <w:rFonts w:ascii="Calibri" w:hAnsi="Calibri" w:cs="Arial"/>
+          <w:color w:val="000000" w:themeColor="text1"/>
+        </w:rPr>
+        <w:t xml:space="preserve"> (120~130 mg/</w:t>
+      </w:r>
+      <w:proofErr w:type="spellStart"/>
+      <w:r>
+        <w:rPr>
+          <w:rFonts w:ascii="Calibri" w:hAnsi="Calibri" w:cs="Arial"/>
+          <w:color w:val="000000" w:themeColor="text1"/>
+        </w:rPr>
+        <w:t>dL</w:t>
+      </w:r>
+      <w:proofErr w:type="spellEnd"/>
+      <w:r>
+        <w:rPr>
+          <w:rFonts w:ascii="Calibri" w:hAnsi="Calibri" w:cs="Arial"/>
+          <w:color w:val="000000" w:themeColor="text1"/>
+        </w:rPr>
+        <w:t>) was maintained during the clamp by measuring blood glucose every 10 min and infusing 50% glucose at variable rates</w:t>
       </w:r>
       <w:r>
         <w:rPr>
@@ -6011,27 +6238,68 @@
           <w:rFonts w:ascii="Calibri" w:hAnsi="Calibri" w:cs="Arial"/>
           <w:color w:val="000000" w:themeColor="text1"/>
         </w:rPr>
-        <w:t>Blood glucose was measured using an Accu-Chek glucometer (Roche, Germany). Plasma insulin was measured using the Linco rat/mouse insulin ELISA kits.  For determination of plasma radioactivity of [3-</w:t>
-      </w:r>
+        <w:t xml:space="preserve">Blood glucose was measured using an </w:t>
+      </w:r>
+      <w:proofErr w:type="spellStart"/>
       <w:r>
         <w:rPr>
           <w:rFonts w:ascii="Calibri" w:hAnsi="Calibri" w:cs="Arial"/>
           <w:color w:val="000000" w:themeColor="text1"/>
+        </w:rPr>
+        <w:t>Accu-Chek</w:t>
+      </w:r>
+      <w:proofErr w:type="spellEnd"/>
+      <w:r>
+        <w:rPr>
+          <w:rFonts w:ascii="Calibri" w:hAnsi="Calibri" w:cs="Arial"/>
+          <w:color w:val="000000" w:themeColor="text1"/>
+        </w:rPr>
+        <w:t xml:space="preserve"> glucometer (Roche, Germany). Plasma insulin was measured using the </w:t>
+      </w:r>
+      <w:proofErr w:type="spellStart"/>
+      <w:r>
+        <w:rPr>
+          <w:rFonts w:ascii="Calibri" w:hAnsi="Calibri" w:cs="Arial"/>
+          <w:color w:val="000000" w:themeColor="text1"/>
+        </w:rPr>
+        <w:t>Linco</w:t>
+      </w:r>
+      <w:proofErr w:type="spellEnd"/>
+      <w:r>
+        <w:rPr>
+          <w:rFonts w:ascii="Calibri" w:hAnsi="Calibri" w:cs="Arial"/>
+          <w:color w:val="000000" w:themeColor="text1"/>
+        </w:rPr>
+        <w:t xml:space="preserve"> rat/mouse insulin ELISA kits.  For determination of plasma radioactivity of [3-</w:t>
+      </w:r>
+      <w:r>
+        <w:rPr>
+          <w:rFonts w:ascii="Calibri" w:hAnsi="Calibri" w:cs="Arial"/>
+          <w:color w:val="000000" w:themeColor="text1"/>
           <w:vertAlign w:val="superscript"/>
         </w:rPr>
         <w:t>3</w:t>
       </w:r>
+      <w:proofErr w:type="gramStart"/>
       <w:r>
         <w:rPr>
           <w:rFonts w:ascii="Calibri" w:hAnsi="Calibri" w:cs="Arial"/>
           <w:color w:val="000000" w:themeColor="text1"/>
         </w:rPr>
-        <w:t>H]glucose and [1-</w:t>
-      </w:r>
+        <w:t>H]glucose</w:t>
+      </w:r>
+      <w:proofErr w:type="gramEnd"/>
       <w:r>
         <w:rPr>
           <w:rFonts w:ascii="Calibri" w:hAnsi="Calibri" w:cs="Arial"/>
           <w:color w:val="000000" w:themeColor="text1"/>
+        </w:rPr>
+        <w:t xml:space="preserve"> and [1-</w:t>
+      </w:r>
+      <w:r>
+        <w:rPr>
+          <w:rFonts w:ascii="Calibri" w:hAnsi="Calibri" w:cs="Arial"/>
+          <w:color w:val="000000" w:themeColor="text1"/>
           <w:vertAlign w:val="superscript"/>
         </w:rPr>
         <w:t>14</w:t>
@@ -6041,7 +6309,23 @@
           <w:rFonts w:ascii="Calibri" w:hAnsi="Calibri" w:cs="Arial"/>
           <w:color w:val="000000" w:themeColor="text1"/>
         </w:rPr>
-        <w:t>C]2DG, plasma samples were deproteinized with ZnSO</w:t>
+        <w:t xml:space="preserve">C]2DG, plasma samples were </w:t>
+      </w:r>
+      <w:proofErr w:type="spellStart"/>
+      <w:r>
+        <w:rPr>
+          <w:rFonts w:ascii="Calibri" w:hAnsi="Calibri" w:cs="Arial"/>
+          <w:color w:val="000000" w:themeColor="text1"/>
+        </w:rPr>
+        <w:t>deproteinized</w:t>
+      </w:r>
+      <w:proofErr w:type="spellEnd"/>
+      <w:r>
+        <w:rPr>
+          <w:rFonts w:ascii="Calibri" w:hAnsi="Calibri" w:cs="Arial"/>
+          <w:color w:val="000000" w:themeColor="text1"/>
+        </w:rPr>
+        <w:t xml:space="preserve"> with ZnSO</w:t>
       </w:r>
       <w:r>
         <w:rPr>
@@ -6396,7 +6680,21 @@
         <w:rPr>
           <w:color w:val="000000" w:themeColor="text1"/>
         </w:rPr>
-        <w:t xml:space="preserve"> (Thermo Fisher</w:t>
+        <w:t xml:space="preserve"> (</w:t>
+      </w:r>
+      <w:proofErr w:type="spellStart"/>
+      <w:r>
+        <w:rPr>
+          <w:color w:val="000000" w:themeColor="text1"/>
+        </w:rPr>
+        <w:t>Thermo</w:t>
+      </w:r>
+      <w:proofErr w:type="spellEnd"/>
+      <w:r>
+        <w:rPr>
+          <w:color w:val="000000" w:themeColor="text1"/>
+        </w:rPr>
+        <w:t xml:space="preserve"> Fisher</w:t>
       </w:r>
       <w:ins w:id="173" w:author="Microsoft Office User" w:date="2017-12-19T14:50:00Z">
         <w:r>
@@ -6570,7 +6868,25 @@
           <w:color w:val="000000" w:themeColor="text1"/>
           <w:shd w:val="clear" w:color="auto" w:fill="FFFFFF"/>
         </w:rPr>
-        <w:t>and fatty acids were quantified using the HR Series NEFA-HR(2) kit (Wako Diagnostics</w:t>
+        <w:t>and fatty acids were quantified using the HR Series NEFA-</w:t>
+      </w:r>
+      <w:proofErr w:type="gramStart"/>
+      <w:r>
+        <w:rPr>
+          <w:rFonts w:eastAsia="Times New Roman" w:cs="Arial"/>
+          <w:color w:val="000000" w:themeColor="text1"/>
+          <w:shd w:val="clear" w:color="auto" w:fill="FFFFFF"/>
+        </w:rPr>
+        <w:t>HR(</w:t>
+      </w:r>
+      <w:proofErr w:type="gramEnd"/>
+      <w:r>
+        <w:rPr>
+          <w:rFonts w:eastAsia="Times New Roman" w:cs="Arial"/>
+          <w:color w:val="000000" w:themeColor="text1"/>
+          <w:shd w:val="clear" w:color="auto" w:fill="FFFFFF"/>
+        </w:rPr>
+        <w:t>2) kit (Wako Diagnostics</w:t>
       </w:r>
       <w:ins w:id="175" w:author="Microsoft Office User" w:date="2017-12-19T14:48:00Z">
         <w:r>
@@ -7301,8 +7617,9 @@
           <w:szCs w:val="21"/>
           <w:shd w:val="clear" w:color="auto" w:fill="FFFFFF"/>
         </w:rPr>
-        <w:t xml:space="preserve">50 mM Tris pH 8, 5 mM EDTA, 30 mM Mannitol, </w:t>
-      </w:r>
+        <w:t xml:space="preserve">50 </w:t>
+      </w:r>
+      <w:proofErr w:type="spellStart"/>
       <w:r>
         <w:rPr>
           <w:rFonts w:eastAsia="Times New Roman" w:cs="Times New Roman"/>
@@ -7310,6 +7627,85 @@
           <w:szCs w:val="21"/>
           <w:shd w:val="clear" w:color="auto" w:fill="FFFFFF"/>
         </w:rPr>
+        <w:t>mM</w:t>
+      </w:r>
+      <w:proofErr w:type="spellEnd"/>
+      <w:r>
+        <w:rPr>
+          <w:rFonts w:eastAsia="Times New Roman" w:cs="Times New Roman"/>
+          <w:color w:val="000000" w:themeColor="text1"/>
+          <w:szCs w:val="21"/>
+          <w:shd w:val="clear" w:color="auto" w:fill="FFFFFF"/>
+        </w:rPr>
+        <w:t xml:space="preserve"> </w:t>
+      </w:r>
+      <w:proofErr w:type="spellStart"/>
+      <w:r>
+        <w:rPr>
+          <w:rFonts w:eastAsia="Times New Roman" w:cs="Times New Roman"/>
+          <w:color w:val="000000" w:themeColor="text1"/>
+          <w:szCs w:val="21"/>
+          <w:shd w:val="clear" w:color="auto" w:fill="FFFFFF"/>
+        </w:rPr>
+        <w:t>Tris</w:t>
+      </w:r>
+      <w:proofErr w:type="spellEnd"/>
+      <w:r>
+        <w:rPr>
+          <w:rFonts w:eastAsia="Times New Roman" w:cs="Times New Roman"/>
+          <w:color w:val="000000" w:themeColor="text1"/>
+          <w:szCs w:val="21"/>
+          <w:shd w:val="clear" w:color="auto" w:fill="FFFFFF"/>
+        </w:rPr>
+        <w:t xml:space="preserve"> pH 8, 5 </w:t>
+      </w:r>
+      <w:proofErr w:type="spellStart"/>
+      <w:r>
+        <w:rPr>
+          <w:rFonts w:eastAsia="Times New Roman" w:cs="Times New Roman"/>
+          <w:color w:val="000000" w:themeColor="text1"/>
+          <w:szCs w:val="21"/>
+          <w:shd w:val="clear" w:color="auto" w:fill="FFFFFF"/>
+        </w:rPr>
+        <w:t>mM</w:t>
+      </w:r>
+      <w:proofErr w:type="spellEnd"/>
+      <w:r>
+        <w:rPr>
+          <w:rFonts w:eastAsia="Times New Roman" w:cs="Times New Roman"/>
+          <w:color w:val="000000" w:themeColor="text1"/>
+          <w:szCs w:val="21"/>
+          <w:shd w:val="clear" w:color="auto" w:fill="FFFFFF"/>
+        </w:rPr>
+        <w:t xml:space="preserve"> EDTA, 30 </w:t>
+      </w:r>
+      <w:proofErr w:type="spellStart"/>
+      <w:r>
+        <w:rPr>
+          <w:rFonts w:eastAsia="Times New Roman" w:cs="Times New Roman"/>
+          <w:color w:val="000000" w:themeColor="text1"/>
+          <w:szCs w:val="21"/>
+          <w:shd w:val="clear" w:color="auto" w:fill="FFFFFF"/>
+        </w:rPr>
+        <w:t>mM</w:t>
+      </w:r>
+      <w:proofErr w:type="spellEnd"/>
+      <w:r>
+        <w:rPr>
+          <w:rFonts w:eastAsia="Times New Roman" w:cs="Times New Roman"/>
+          <w:color w:val="000000" w:themeColor="text1"/>
+          <w:szCs w:val="21"/>
+          <w:shd w:val="clear" w:color="auto" w:fill="FFFFFF"/>
+        </w:rPr>
+        <w:t xml:space="preserve"> Mannitol, </w:t>
+      </w:r>
+      <w:r>
+        <w:rPr>
+          <w:rFonts w:eastAsia="Times New Roman" w:cs="Times New Roman"/>
+          <w:color w:val="000000" w:themeColor="text1"/>
+          <w:szCs w:val="21"/>
+          <w:shd w:val="clear" w:color="auto" w:fill="FFFFFF"/>
+        </w:rPr>
         <w:t xml:space="preserve">protease </w:t>
       </w:r>
       <w:r>
@@ -7382,7 +7778,47 @@
           <w:szCs w:val="21"/>
           <w:shd w:val="clear" w:color="auto" w:fill="FFFFFF"/>
         </w:rPr>
-        <w:t xml:space="preserve"> a TissueLyser II (Qiagen)</w:t>
+        <w:t xml:space="preserve"> a </w:t>
+      </w:r>
+      <w:proofErr w:type="spellStart"/>
+      <w:r>
+        <w:rPr>
+          <w:rFonts w:eastAsia="Times New Roman" w:cs="Times New Roman"/>
+          <w:color w:val="000000" w:themeColor="text1"/>
+          <w:szCs w:val="21"/>
+          <w:shd w:val="clear" w:color="auto" w:fill="FFFFFF"/>
+        </w:rPr>
+        <w:t>TissueLyser</w:t>
+      </w:r>
+      <w:proofErr w:type="spellEnd"/>
+      <w:r>
+        <w:rPr>
+          <w:rFonts w:eastAsia="Times New Roman" w:cs="Times New Roman"/>
+          <w:color w:val="000000" w:themeColor="text1"/>
+          <w:szCs w:val="21"/>
+          <w:shd w:val="clear" w:color="auto" w:fill="FFFFFF"/>
+        </w:rPr>
+        <w:t xml:space="preserve"> II (</w:t>
+      </w:r>
+      <w:proofErr w:type="spellStart"/>
+      <w:r>
+        <w:rPr>
+          <w:rFonts w:eastAsia="Times New Roman" w:cs="Times New Roman"/>
+          <w:color w:val="000000" w:themeColor="text1"/>
+          <w:szCs w:val="21"/>
+          <w:shd w:val="clear" w:color="auto" w:fill="FFFFFF"/>
+        </w:rPr>
+        <w:t>Qiagen</w:t>
+      </w:r>
+      <w:proofErr w:type="spellEnd"/>
+      <w:r>
+        <w:rPr>
+          <w:rFonts w:eastAsia="Times New Roman" w:cs="Times New Roman"/>
+          <w:color w:val="000000" w:themeColor="text1"/>
+          <w:szCs w:val="21"/>
+          <w:shd w:val="clear" w:color="auto" w:fill="FFFFFF"/>
+        </w:rPr>
+        <w:t>)</w:t>
       </w:r>
       <w:r>
         <w:rPr>
@@ -7918,7 +8354,21 @@
           <w:rPr>
             <w:color w:val="000000" w:themeColor="text1"/>
           </w:rPr>
-          <w:t>an Olympus microscope and cellSense software</w:t>
+          <w:t xml:space="preserve">an Olympus microscope and </w:t>
+        </w:r>
+        <w:proofErr w:type="spellStart"/>
+        <w:r>
+          <w:rPr>
+            <w:color w:val="000000" w:themeColor="text1"/>
+          </w:rPr>
+          <w:t>cellSense</w:t>
+        </w:r>
+        <w:proofErr w:type="spellEnd"/>
+        <w:r>
+          <w:rPr>
+            <w:color w:val="000000" w:themeColor="text1"/>
+          </w:rPr>
+          <w:t xml:space="preserve"> software</w:t>
         </w:r>
       </w:ins>
       <w:ins w:id="196" w:author="Microsoft Office User" w:date="2017-12-19T15:05:00Z">
@@ -7990,8 +8440,16 @@
         <w:rPr>
           <w:color w:val="000000" w:themeColor="text1"/>
         </w:rPr>
-        <w:t xml:space="preserve"> were lysed in TRIzol</w:t>
-      </w:r>
+        <w:t xml:space="preserve"> were lysed in </w:t>
+      </w:r>
+      <w:proofErr w:type="spellStart"/>
+      <w:r>
+        <w:rPr>
+          <w:color w:val="000000" w:themeColor="text1"/>
+        </w:rPr>
+        <w:t>TRIzol</w:t>
+      </w:r>
+      <w:proofErr w:type="spellEnd"/>
       <w:r>
         <w:rPr>
           <w:color w:val="000000" w:themeColor="text1"/>
@@ -8010,6 +8468,7 @@
         </w:rPr>
         <w:t xml:space="preserve">the </w:t>
       </w:r>
+      <w:proofErr w:type="spellStart"/>
       <w:r>
         <w:rPr>
           <w:rFonts w:eastAsia="Times New Roman" w:cs="Times New Roman"/>
@@ -8017,7 +8476,37 @@
           <w:szCs w:val="21"/>
           <w:shd w:val="clear" w:color="auto" w:fill="FFFFFF"/>
         </w:rPr>
-        <w:t>TissueLyser II, as decribed above,</w:t>
+        <w:t>TissueLyser</w:t>
+      </w:r>
+      <w:proofErr w:type="spellEnd"/>
+      <w:r>
+        <w:rPr>
+          <w:rFonts w:eastAsia="Times New Roman" w:cs="Times New Roman"/>
+          <w:color w:val="000000" w:themeColor="text1"/>
+          <w:szCs w:val="21"/>
+          <w:shd w:val="clear" w:color="auto" w:fill="FFFFFF"/>
+        </w:rPr>
+        <w:t xml:space="preserve"> II, as </w:t>
+      </w:r>
+      <w:proofErr w:type="spellStart"/>
+      <w:r>
+        <w:rPr>
+          <w:rFonts w:eastAsia="Times New Roman" w:cs="Times New Roman"/>
+          <w:color w:val="000000" w:themeColor="text1"/>
+          <w:szCs w:val="21"/>
+          <w:shd w:val="clear" w:color="auto" w:fill="FFFFFF"/>
+        </w:rPr>
+        <w:t>decribed</w:t>
+      </w:r>
+      <w:proofErr w:type="spellEnd"/>
+      <w:r>
+        <w:rPr>
+          <w:rFonts w:eastAsia="Times New Roman" w:cs="Times New Roman"/>
+          <w:color w:val="000000" w:themeColor="text1"/>
+          <w:szCs w:val="21"/>
+          <w:shd w:val="clear" w:color="auto" w:fill="FFFFFF"/>
+        </w:rPr>
+        <w:t xml:space="preserve"> above,</w:t>
       </w:r>
       <w:r>
         <w:rPr>
@@ -8049,12 +8538,21 @@
         </w:rPr>
         <w:t xml:space="preserve"> </w:t>
       </w:r>
+      <w:proofErr w:type="spellStart"/>
       <w:r>
         <w:rPr>
           <w:rFonts w:cs="Times New Roman"/>
           <w:color w:val="000000" w:themeColor="text1"/>
         </w:rPr>
-        <w:t>PureLink RNA kit (Life Technologies</w:t>
+        <w:t>PureLink</w:t>
+      </w:r>
+      <w:proofErr w:type="spellEnd"/>
+      <w:r>
+        <w:rPr>
+          <w:rFonts w:cs="Times New Roman"/>
+          <w:color w:val="000000" w:themeColor="text1"/>
+        </w:rPr>
+        <w:t xml:space="preserve"> RNA kit (Life Technologies</w:t>
       </w:r>
       <w:ins w:id="197" w:author="Microsoft Office User" w:date="2017-12-19T15:08:00Z">
         <w:r>
@@ -8288,20 +8786,52 @@
           <w:rFonts w:cs="Times New Roman"/>
           <w:color w:val="000000" w:themeColor="text1"/>
         </w:rPr>
-        <w:t>using the QuantStudio 5</w:t>
-      </w:r>
+        <w:t xml:space="preserve">using the </w:t>
+      </w:r>
+      <w:proofErr w:type="spellStart"/>
       <w:r>
         <w:rPr>
           <w:rFonts w:cs="Times New Roman"/>
           <w:color w:val="000000" w:themeColor="text1"/>
         </w:rPr>
-        <w:t xml:space="preserve"> (Thermo Fisher Scientific)</w:t>
-      </w:r>
+        <w:t>QuantStudio</w:t>
+      </w:r>
+      <w:proofErr w:type="spellEnd"/>
       <w:r>
         <w:rPr>
           <w:rFonts w:cs="Times New Roman"/>
           <w:color w:val="000000" w:themeColor="text1"/>
         </w:rPr>
+        <w:t xml:space="preserve"> 5</w:t>
+      </w:r>
+      <w:r>
+        <w:rPr>
+          <w:rFonts w:cs="Times New Roman"/>
+          <w:color w:val="000000" w:themeColor="text1"/>
+        </w:rPr>
+        <w:t xml:space="preserve"> (</w:t>
+      </w:r>
+      <w:proofErr w:type="spellStart"/>
+      <w:r>
+        <w:rPr>
+          <w:rFonts w:cs="Times New Roman"/>
+          <w:color w:val="000000" w:themeColor="text1"/>
+        </w:rPr>
+        <w:t>Thermo</w:t>
+      </w:r>
+      <w:proofErr w:type="spellEnd"/>
+      <w:r>
+        <w:rPr>
+          <w:rFonts w:cs="Times New Roman"/>
+          <w:color w:val="000000" w:themeColor="text1"/>
+        </w:rPr>
+        <w:t xml:space="preserve"> Fisher Scientific)</w:t>
+      </w:r>
+      <w:r>
+        <w:rPr>
+          <w:rFonts w:cs="Times New Roman"/>
+          <w:color w:val="000000" w:themeColor="text1"/>
+        </w:rPr>
         <w:t xml:space="preserve">. </w:t>
       </w:r>
       <w:r>
@@ -8311,6 +8841,7 @@
         </w:rPr>
         <w:t xml:space="preserve">mRNA expression level was normalized to </w:t>
       </w:r>
+      <w:proofErr w:type="spellStart"/>
       <w:r>
         <w:rPr>
           <w:rFonts w:cs="Times New Roman"/>
@@ -8319,6 +8850,7 @@
         </w:rPr>
         <w:t>Actb</w:t>
       </w:r>
+      <w:proofErr w:type="spellEnd"/>
       <w:r>
         <w:rPr>
           <w:rFonts w:cs="Times New Roman"/>
@@ -8458,7 +8990,151 @@
           <w:color w:val="000000" w:themeColor="text1"/>
           <w:shd w:val="clear" w:color="auto" w:fill="FFFFFF"/>
         </w:rPr>
-        <w:t>(50 mM Tris, pH 7.4, 0.25% sodium deoxycholate, 1% NP40, 150 mM sodium chloride, 1 mM EDTA, 100 uM sodium orthovanadate, 5 mM sodium fluoride</w:t>
+        <w:t xml:space="preserve">(50 </w:t>
+      </w:r>
+      <w:proofErr w:type="spellStart"/>
+      <w:r>
+        <w:rPr>
+          <w:rFonts w:eastAsia="Times New Roman" w:cs="Times New Roman"/>
+          <w:color w:val="000000" w:themeColor="text1"/>
+          <w:shd w:val="clear" w:color="auto" w:fill="FFFFFF"/>
+        </w:rPr>
+        <w:t>mM</w:t>
+      </w:r>
+      <w:proofErr w:type="spellEnd"/>
+      <w:r>
+        <w:rPr>
+          <w:rFonts w:eastAsia="Times New Roman" w:cs="Times New Roman"/>
+          <w:color w:val="000000" w:themeColor="text1"/>
+          <w:shd w:val="clear" w:color="auto" w:fill="FFFFFF"/>
+        </w:rPr>
+        <w:t xml:space="preserve"> </w:t>
+      </w:r>
+      <w:proofErr w:type="spellStart"/>
+      <w:r>
+        <w:rPr>
+          <w:rFonts w:eastAsia="Times New Roman" w:cs="Times New Roman"/>
+          <w:color w:val="000000" w:themeColor="text1"/>
+          <w:shd w:val="clear" w:color="auto" w:fill="FFFFFF"/>
+        </w:rPr>
+        <w:t>Tris</w:t>
+      </w:r>
+      <w:proofErr w:type="spellEnd"/>
+      <w:r>
+        <w:rPr>
+          <w:rFonts w:eastAsia="Times New Roman" w:cs="Times New Roman"/>
+          <w:color w:val="000000" w:themeColor="text1"/>
+          <w:shd w:val="clear" w:color="auto" w:fill="FFFFFF"/>
+        </w:rPr>
+        <w:t xml:space="preserve">, pH 7.4, 0.25% sodium </w:t>
+      </w:r>
+      <w:proofErr w:type="spellStart"/>
+      <w:r>
+        <w:rPr>
+          <w:rFonts w:eastAsia="Times New Roman" w:cs="Times New Roman"/>
+          <w:color w:val="000000" w:themeColor="text1"/>
+          <w:shd w:val="clear" w:color="auto" w:fill="FFFFFF"/>
+        </w:rPr>
+        <w:t>deoxycholate</w:t>
+      </w:r>
+      <w:proofErr w:type="spellEnd"/>
+      <w:r>
+        <w:rPr>
+          <w:rFonts w:eastAsia="Times New Roman" w:cs="Times New Roman"/>
+          <w:color w:val="000000" w:themeColor="text1"/>
+          <w:shd w:val="clear" w:color="auto" w:fill="FFFFFF"/>
+        </w:rPr>
+        <w:t xml:space="preserve">, 1% NP40, 150 </w:t>
+      </w:r>
+      <w:proofErr w:type="spellStart"/>
+      <w:r>
+        <w:rPr>
+          <w:rFonts w:eastAsia="Times New Roman" w:cs="Times New Roman"/>
+          <w:color w:val="000000" w:themeColor="text1"/>
+          <w:shd w:val="clear" w:color="auto" w:fill="FFFFFF"/>
+        </w:rPr>
+        <w:t>mM</w:t>
+      </w:r>
+      <w:proofErr w:type="spellEnd"/>
+      <w:r>
+        <w:rPr>
+          <w:rFonts w:eastAsia="Times New Roman" w:cs="Times New Roman"/>
+          <w:color w:val="000000" w:themeColor="text1"/>
+          <w:shd w:val="clear" w:color="auto" w:fill="FFFFFF"/>
+        </w:rPr>
+        <w:t xml:space="preserve"> sodium chloride, 1 </w:t>
+      </w:r>
+      <w:proofErr w:type="spellStart"/>
+      <w:r>
+        <w:rPr>
+          <w:rFonts w:eastAsia="Times New Roman" w:cs="Times New Roman"/>
+          <w:color w:val="000000" w:themeColor="text1"/>
+          <w:shd w:val="clear" w:color="auto" w:fill="FFFFFF"/>
+        </w:rPr>
+        <w:t>mM</w:t>
+      </w:r>
+      <w:proofErr w:type="spellEnd"/>
+      <w:r>
+        <w:rPr>
+          <w:rFonts w:eastAsia="Times New Roman" w:cs="Times New Roman"/>
+          <w:color w:val="000000" w:themeColor="text1"/>
+          <w:shd w:val="clear" w:color="auto" w:fill="FFFFFF"/>
+        </w:rPr>
+        <w:t xml:space="preserve"> EDTA, 100 </w:t>
+      </w:r>
+      <w:proofErr w:type="spellStart"/>
+      <w:r>
+        <w:rPr>
+          <w:rFonts w:eastAsia="Times New Roman" w:cs="Times New Roman"/>
+          <w:color w:val="000000" w:themeColor="text1"/>
+          <w:shd w:val="clear" w:color="auto" w:fill="FFFFFF"/>
+        </w:rPr>
+        <w:t>uM</w:t>
+      </w:r>
+      <w:proofErr w:type="spellEnd"/>
+      <w:r>
+        <w:rPr>
+          <w:rFonts w:eastAsia="Times New Roman" w:cs="Times New Roman"/>
+          <w:color w:val="000000" w:themeColor="text1"/>
+          <w:shd w:val="clear" w:color="auto" w:fill="FFFFFF"/>
+        </w:rPr>
+        <w:t xml:space="preserve"> sodium </w:t>
+      </w:r>
+      <w:proofErr w:type="spellStart"/>
+      <w:r>
+        <w:rPr>
+          <w:rFonts w:eastAsia="Times New Roman" w:cs="Times New Roman"/>
+          <w:color w:val="000000" w:themeColor="text1"/>
+          <w:shd w:val="clear" w:color="auto" w:fill="FFFFFF"/>
+        </w:rPr>
+        <w:t>orthovanadate</w:t>
+      </w:r>
+      <w:proofErr w:type="spellEnd"/>
+      <w:r>
+        <w:rPr>
+          <w:rFonts w:eastAsia="Times New Roman" w:cs="Times New Roman"/>
+          <w:color w:val="000000" w:themeColor="text1"/>
+          <w:shd w:val="clear" w:color="auto" w:fill="FFFFFF"/>
+        </w:rPr>
+        <w:t xml:space="preserve">, 5 </w:t>
+      </w:r>
+      <w:proofErr w:type="spellStart"/>
+      <w:r>
+        <w:rPr>
+          <w:rFonts w:eastAsia="Times New Roman" w:cs="Times New Roman"/>
+          <w:color w:val="000000" w:themeColor="text1"/>
+          <w:shd w:val="clear" w:color="auto" w:fill="FFFFFF"/>
+        </w:rPr>
+        <w:t>mM</w:t>
+      </w:r>
+      <w:proofErr w:type="spellEnd"/>
+      <w:r>
+        <w:rPr>
+          <w:rFonts w:eastAsia="Times New Roman" w:cs="Times New Roman"/>
+          <w:color w:val="000000" w:themeColor="text1"/>
+          <w:shd w:val="clear" w:color="auto" w:fill="FFFFFF"/>
+        </w:rPr>
+        <w:t xml:space="preserve"> sodium fluoride</w:t>
       </w:r>
       <w:r>
         <w:rPr>
@@ -8474,7 +9150,25 @@
           <w:color w:val="000000" w:themeColor="text1"/>
           <w:shd w:val="clear" w:color="auto" w:fill="FFFFFF"/>
         </w:rPr>
-        <w:t xml:space="preserve"> 10 mM sodium pyrophosphate</w:t>
+        <w:t xml:space="preserve"> 10 </w:t>
+      </w:r>
+      <w:proofErr w:type="spellStart"/>
+      <w:r>
+        <w:rPr>
+          <w:rFonts w:eastAsia="Times New Roman" w:cs="Times New Roman"/>
+          <w:color w:val="000000" w:themeColor="text1"/>
+          <w:shd w:val="clear" w:color="auto" w:fill="FFFFFF"/>
+        </w:rPr>
+        <w:t>mM</w:t>
+      </w:r>
+      <w:proofErr w:type="spellEnd"/>
+      <w:r>
+        <w:rPr>
+          <w:rFonts w:eastAsia="Times New Roman" w:cs="Times New Roman"/>
+          <w:color w:val="000000" w:themeColor="text1"/>
+          <w:shd w:val="clear" w:color="auto" w:fill="FFFFFF"/>
+        </w:rPr>
+        <w:t xml:space="preserve"> sodium pyrophosphate</w:t>
       </w:r>
       <w:r>
         <w:rPr>
@@ -8838,8 +9532,18 @@
           <w:color w:val="000000" w:themeColor="text1"/>
           <w:shd w:val="clear" w:color="auto" w:fill="FFFFFF"/>
         </w:rPr>
-        <w:t>54 kDa</w:t>
-      </w:r>
+        <w:t xml:space="preserve">54 </w:t>
+      </w:r>
+      <w:proofErr w:type="spellStart"/>
+      <w:r>
+        <w:rPr>
+          <w:rFonts w:eastAsia="Times New Roman" w:cs="Times New Roman"/>
+          <w:color w:val="000000" w:themeColor="text1"/>
+          <w:shd w:val="clear" w:color="auto" w:fill="FFFFFF"/>
+        </w:rPr>
+        <w:t>kDa</w:t>
+      </w:r>
+      <w:proofErr w:type="spellEnd"/>
       <w:r>
         <w:rPr>
           <w:rFonts w:eastAsia="Times New Roman" w:cs="Times New Roman"/>
@@ -8918,8 +9622,18 @@
           <w:color w:val="000000" w:themeColor="text1"/>
           <w:shd w:val="clear" w:color="auto" w:fill="FFFFFF"/>
         </w:rPr>
-        <w:t xml:space="preserve"> CLx</w:t>
-      </w:r>
+        <w:t xml:space="preserve"> </w:t>
+      </w:r>
+      <w:proofErr w:type="spellStart"/>
+      <w:r>
+        <w:rPr>
+          <w:rFonts w:eastAsia="Times New Roman" w:cs="Times New Roman"/>
+          <w:color w:val="000000" w:themeColor="text1"/>
+          <w:shd w:val="clear" w:color="auto" w:fill="FFFFFF"/>
+        </w:rPr>
+        <w:t>CLx</w:t>
+      </w:r>
+      <w:proofErr w:type="spellEnd"/>
       <w:r>
         <w:rPr>
           <w:rFonts w:eastAsia="Times New Roman" w:cs="Times New Roman"/>
@@ -9007,16 +9721,44 @@
           <w:color w:val="000000" w:themeColor="text1"/>
           <w:shd w:val="clear" w:color="auto" w:fill="FFFFFF"/>
         </w:rPr>
-        <w:t xml:space="preserve"> (LiCOR)</w:t>
-      </w:r>
-      <w:r>
-        <w:rPr>
-          <w:rFonts w:eastAsia="Times New Roman" w:cs="Times New Roman"/>
-          <w:color w:val="000000" w:themeColor="text1"/>
-          <w:shd w:val="clear" w:color="auto" w:fill="FFFFFF"/>
-        </w:rPr>
-        <w:t xml:space="preserve"> and normalized to Revert Total Protein Stain (LiCOR</w:t>
-      </w:r>
+        <w:t xml:space="preserve"> (</w:t>
+      </w:r>
+      <w:proofErr w:type="spellStart"/>
+      <w:r>
+        <w:rPr>
+          <w:rFonts w:eastAsia="Times New Roman" w:cs="Times New Roman"/>
+          <w:color w:val="000000" w:themeColor="text1"/>
+          <w:shd w:val="clear" w:color="auto" w:fill="FFFFFF"/>
+        </w:rPr>
+        <w:t>LiCOR</w:t>
+      </w:r>
+      <w:proofErr w:type="spellEnd"/>
+      <w:r>
+        <w:rPr>
+          <w:rFonts w:eastAsia="Times New Roman" w:cs="Times New Roman"/>
+          <w:color w:val="000000" w:themeColor="text1"/>
+          <w:shd w:val="clear" w:color="auto" w:fill="FFFFFF"/>
+        </w:rPr>
+        <w:t>)</w:t>
+      </w:r>
+      <w:r>
+        <w:rPr>
+          <w:rFonts w:eastAsia="Times New Roman" w:cs="Times New Roman"/>
+          <w:color w:val="000000" w:themeColor="text1"/>
+          <w:shd w:val="clear" w:color="auto" w:fill="FFFFFF"/>
+        </w:rPr>
+        <w:t xml:space="preserve"> and normalized to Revert Total Protein Stain (</w:t>
+      </w:r>
+      <w:proofErr w:type="spellStart"/>
+      <w:r>
+        <w:rPr>
+          <w:rFonts w:eastAsia="Times New Roman" w:cs="Times New Roman"/>
+          <w:color w:val="000000" w:themeColor="text1"/>
+          <w:shd w:val="clear" w:color="auto" w:fill="FFFFFF"/>
+        </w:rPr>
+        <w:t>LiCOR</w:t>
+      </w:r>
+      <w:proofErr w:type="spellEnd"/>
       <w:ins w:id="202" w:author="Microsoft Office User" w:date="2017-12-19T15:11:00Z">
         <w:r>
           <w:rPr>
@@ -9146,7 +9888,21 @@
         <w:rPr>
           <w:color w:val="000000" w:themeColor="text1"/>
         </w:rPr>
-        <w:t>, normality and equal variance were tested using Shapiro-Wilk and Levene’s tests</w:t>
+        <w:t xml:space="preserve">, normality and equal variance were tested using Shapiro-Wilk and </w:t>
+      </w:r>
+      <w:proofErr w:type="spellStart"/>
+      <w:r>
+        <w:rPr>
+          <w:color w:val="000000" w:themeColor="text1"/>
+        </w:rPr>
+        <w:t>Levene’s</w:t>
+      </w:r>
+      <w:proofErr w:type="spellEnd"/>
+      <w:r>
+        <w:rPr>
+          <w:color w:val="000000" w:themeColor="text1"/>
+        </w:rPr>
+        <w:t xml:space="preserve"> tests</w:t>
       </w:r>
       <w:r>
         <w:rPr>
@@ -10271,7 +11027,14 @@
         <w:rPr>
           <w:color w:val="000000" w:themeColor="text1"/>
         </w:rPr>
-        <w:t>we performed hyperinsulinemic</w:t>
+        <w:t xml:space="preserve">we performed </w:t>
+      </w:r>
+      <w:proofErr w:type="spellStart"/>
+      <w:r>
+        <w:rPr>
+          <w:color w:val="000000" w:themeColor="text1"/>
+        </w:rPr>
+        <w:t>hyperinsulinemic</w:t>
       </w:r>
       <w:r>
         <w:rPr>
@@ -10283,7 +11046,14 @@
         <w:rPr>
           <w:color w:val="000000" w:themeColor="text1"/>
         </w:rPr>
-        <w:t>euglycemic clamp</w:t>
+        <w:t>euglycemic</w:t>
+      </w:r>
+      <w:proofErr w:type="spellEnd"/>
+      <w:r>
+        <w:rPr>
+          <w:color w:val="000000" w:themeColor="text1"/>
+        </w:rPr>
+        <w:t xml:space="preserve"> clamp</w:t>
       </w:r>
       <w:r>
         <w:rPr>
@@ -10405,6 +11175,7 @@
         </w:rPr>
         <w:t>(Supplementary Figure 1</w:t>
       </w:r>
+      <w:proofErr w:type="gramStart"/>
       <w:r>
         <w:rPr>
           <w:color w:val="000000" w:themeColor="text1"/>
@@ -10415,7 +11186,14 @@
         <w:rPr>
           <w:color w:val="000000" w:themeColor="text1"/>
         </w:rPr>
-        <w:t>F)</w:t>
+        <w:t>F</w:t>
+      </w:r>
+      <w:proofErr w:type="gramEnd"/>
+      <w:r>
+        <w:rPr>
+          <w:color w:val="000000" w:themeColor="text1"/>
+        </w:rPr>
+        <w:t>)</w:t>
       </w:r>
       <w:r>
         <w:rPr>
@@ -10429,6 +11207,7 @@
         </w:rPr>
         <w:t xml:space="preserve">During the </w:t>
       </w:r>
+      <w:proofErr w:type="spellStart"/>
       <w:r>
         <w:rPr>
           <w:color w:val="000000" w:themeColor="text1"/>
@@ -10447,6 +11226,7 @@
         </w:rPr>
         <w:t>emic</w:t>
       </w:r>
+      <w:proofErr w:type="spellEnd"/>
       <w:r>
         <w:rPr>
           <w:color w:val="000000" w:themeColor="text1"/>
@@ -10505,7 +11285,21 @@
         <w:rPr>
           <w:color w:val="000000" w:themeColor="text1"/>
         </w:rPr>
-        <w:t xml:space="preserve">at euglycemia </w:t>
+        <w:t xml:space="preserve">at </w:t>
+      </w:r>
+      <w:proofErr w:type="spellStart"/>
+      <w:r>
+        <w:rPr>
+          <w:color w:val="000000" w:themeColor="text1"/>
+        </w:rPr>
+        <w:t>euglycemia</w:t>
+      </w:r>
+      <w:proofErr w:type="spellEnd"/>
+      <w:r>
+        <w:rPr>
+          <w:color w:val="000000" w:themeColor="text1"/>
+        </w:rPr>
+        <w:t xml:space="preserve"> </w:t>
       </w:r>
       <w:r>
         <w:rPr>
@@ -11994,6 +12788,7 @@
         </w:rPr>
         <w:t xml:space="preserve"> and </w:t>
       </w:r>
+      <w:proofErr w:type="spellStart"/>
       <w:r>
         <w:rPr>
           <w:i/>
@@ -12001,6 +12796,7 @@
         </w:rPr>
         <w:t>Fasn</w:t>
       </w:r>
+      <w:proofErr w:type="spellEnd"/>
       <w:r>
         <w:rPr>
           <w:color w:val="000000" w:themeColor="text1"/>
@@ -12402,12 +13198,14 @@
         </w:rPr>
         <w:t xml:space="preserve">both </w:t>
       </w:r>
+      <w:proofErr w:type="spellStart"/>
       <w:r>
         <w:rPr>
           <w:color w:val="000000" w:themeColor="text1"/>
         </w:rPr>
         <w:t>iWAT</w:t>
       </w:r>
+      <w:proofErr w:type="spellEnd"/>
       <w:r>
         <w:rPr>
           <w:color w:val="000000" w:themeColor="text1"/>
@@ -12426,12 +13224,14 @@
         </w:rPr>
         <w:t xml:space="preserve">and </w:t>
       </w:r>
+      <w:proofErr w:type="spellStart"/>
       <w:r>
         <w:rPr>
           <w:color w:val="000000" w:themeColor="text1"/>
         </w:rPr>
         <w:t>eWAT</w:t>
       </w:r>
+      <w:proofErr w:type="spellEnd"/>
       <w:r>
         <w:rPr>
           <w:color w:val="000000" w:themeColor="text1"/>
@@ -12581,12 +13381,14 @@
         </w:rPr>
         <w:t xml:space="preserve">weights of </w:t>
       </w:r>
+      <w:proofErr w:type="spellStart"/>
       <w:r>
         <w:rPr>
           <w:color w:val="000000" w:themeColor="text1"/>
         </w:rPr>
         <w:t>iWAT</w:t>
       </w:r>
+      <w:proofErr w:type="spellEnd"/>
       <w:r>
         <w:rPr>
           <w:color w:val="000000" w:themeColor="text1"/>
@@ -12599,12 +13401,14 @@
         </w:rPr>
         <w:t xml:space="preserve">or </w:t>
       </w:r>
+      <w:proofErr w:type="spellStart"/>
       <w:r>
         <w:rPr>
           <w:color w:val="000000" w:themeColor="text1"/>
         </w:rPr>
         <w:t>eWAT</w:t>
       </w:r>
+      <w:proofErr w:type="spellEnd"/>
       <w:r>
         <w:rPr>
           <w:color w:val="000000" w:themeColor="text1"/>
@@ -13577,7 +14381,21 @@
         <w:rPr>
           <w:color w:val="000000" w:themeColor="text1"/>
         </w:rPr>
-        <w:t>In order to identify a potential GR-dependent lipolytic target</w:t>
+        <w:t xml:space="preserve">In order to identify a potential GR-dependent </w:t>
+      </w:r>
+      <w:proofErr w:type="spellStart"/>
+      <w:r>
+        <w:rPr>
+          <w:color w:val="000000" w:themeColor="text1"/>
+        </w:rPr>
+        <w:t>lipolytic</w:t>
+      </w:r>
+      <w:proofErr w:type="spellEnd"/>
+      <w:r>
+        <w:rPr>
+          <w:color w:val="000000" w:themeColor="text1"/>
+        </w:rPr>
+        <w:t xml:space="preserve"> target</w:t>
       </w:r>
       <w:r>
         <w:rPr>
@@ -14427,11 +15245,19 @@
         </w:rPr>
         <w:t xml:space="preserve">from </w:t>
       </w:r>
-      <w:r>
-        <w:rPr>
-          <w:color w:val="000000" w:themeColor="text1"/>
-        </w:rPr>
-        <w:t xml:space="preserve">iWAT </w:t>
+      <w:proofErr w:type="spellStart"/>
+      <w:r>
+        <w:rPr>
+          <w:color w:val="000000" w:themeColor="text1"/>
+        </w:rPr>
+        <w:t>iWAT</w:t>
+      </w:r>
+      <w:proofErr w:type="spellEnd"/>
+      <w:r>
+        <w:rPr>
+          <w:color w:val="000000" w:themeColor="text1"/>
+        </w:rPr>
+        <w:t xml:space="preserve"> </w:t>
       </w:r>
       <w:r>
         <w:rPr>
@@ -14682,7 +15508,49 @@
         <w:rPr>
           <w:color w:val="000000" w:themeColor="text1"/>
         </w:rPr>
-        <w:t xml:space="preserve"> if the increase in lipolytic metabolites was suppressed by insulin during the hyperinsulinemic euglycemic clamp in the obese mice</w:t>
+        <w:t xml:space="preserve"> if the increase in </w:t>
+      </w:r>
+      <w:proofErr w:type="spellStart"/>
+      <w:r>
+        <w:rPr>
+          <w:color w:val="000000" w:themeColor="text1"/>
+        </w:rPr>
+        <w:t>lipolytic</w:t>
+      </w:r>
+      <w:proofErr w:type="spellEnd"/>
+      <w:r>
+        <w:rPr>
+          <w:color w:val="000000" w:themeColor="text1"/>
+        </w:rPr>
+        <w:t xml:space="preserve"> metabolites was suppressed by insulin during the </w:t>
+      </w:r>
+      <w:proofErr w:type="spellStart"/>
+      <w:r>
+        <w:rPr>
+          <w:color w:val="000000" w:themeColor="text1"/>
+        </w:rPr>
+        <w:t>hyperinsulinemic</w:t>
+      </w:r>
+      <w:proofErr w:type="spellEnd"/>
+      <w:r>
+        <w:rPr>
+          <w:color w:val="000000" w:themeColor="text1"/>
+        </w:rPr>
+        <w:t xml:space="preserve"> </w:t>
+      </w:r>
+      <w:proofErr w:type="spellStart"/>
+      <w:r>
+        <w:rPr>
+          <w:color w:val="000000" w:themeColor="text1"/>
+        </w:rPr>
+        <w:t>euglycemic</w:t>
+      </w:r>
+      <w:proofErr w:type="spellEnd"/>
+      <w:r>
+        <w:rPr>
+          <w:color w:val="000000" w:themeColor="text1"/>
+        </w:rPr>
+        <w:t xml:space="preserve"> clamp in the obese mice</w:t>
       </w:r>
       <w:r>
         <w:rPr>
@@ -14909,7 +15777,21 @@
         <w:rPr>
           <w:color w:val="000000" w:themeColor="text1"/>
         </w:rPr>
-        <w:t xml:space="preserve"> in the iWAT of these mice</w:t>
+        <w:t xml:space="preserve"> in the </w:t>
+      </w:r>
+      <w:proofErr w:type="spellStart"/>
+      <w:r>
+        <w:rPr>
+          <w:color w:val="000000" w:themeColor="text1"/>
+        </w:rPr>
+        <w:t>iWAT</w:t>
+      </w:r>
+      <w:proofErr w:type="spellEnd"/>
+      <w:r>
+        <w:rPr>
+          <w:color w:val="000000" w:themeColor="text1"/>
+        </w:rPr>
+        <w:t xml:space="preserve"> of these mice</w:t>
       </w:r>
       <w:r>
         <w:rPr>
@@ -16343,9 +17225,17 @@
           <w:rPr>
             <w:color w:val="000000" w:themeColor="text1"/>
           </w:rPr>
-          <w:t xml:space="preserve"> and thereby reduced fasting-induced glycogenolysis</w:t>
+          <w:t xml:space="preserve"> and thereby reduced fasting-induced </w:t>
+        </w:r>
+        <w:proofErr w:type="spellStart"/>
+        <w:r>
+          <w:rPr>
+            <w:color w:val="000000" w:themeColor="text1"/>
+          </w:rPr>
+          <w:t>glycogenolysis</w:t>
         </w:r>
       </w:ins>
+      <w:proofErr w:type="spellEnd"/>
       <w:ins w:id="319" w:author="Microsoft Office User" w:date="2017-12-19T16:01:00Z">
         <w:r>
           <w:rPr>
@@ -16773,7 +17663,21 @@
         <w:rPr>
           <w:color w:val="000000" w:themeColor="text1"/>
         </w:rPr>
-        <w:t>a lipodystrophic phenotype</w:t>
+        <w:t xml:space="preserve">a </w:t>
+      </w:r>
+      <w:proofErr w:type="spellStart"/>
+      <w:r>
+        <w:rPr>
+          <w:color w:val="000000" w:themeColor="text1"/>
+        </w:rPr>
+        <w:t>lipodystrophic</w:t>
+      </w:r>
+      <w:proofErr w:type="spellEnd"/>
+      <w:r>
+        <w:rPr>
+          <w:color w:val="000000" w:themeColor="text1"/>
+        </w:rPr>
+        <w:t xml:space="preserve"> phenotype</w:t>
       </w:r>
       <w:ins w:id="334" w:author="Microsoft Office User" w:date="2017-12-18T14:16:00Z">
         <w:r>
@@ -16908,13 +17812,33 @@
           <w:t xml:space="preserve"> </w:t>
         </w:r>
       </w:ins>
-      <w:bookmarkStart w:id="349" w:name="_GoBack"/>
-      <w:bookmarkEnd w:id="349"/>
-      <w:r>
-        <w:rPr>
-          <w:color w:val="000000" w:themeColor="text1"/>
-        </w:rPr>
-        <w:t xml:space="preserve">We evaluated glucocorticoid treatment </w:t>
+      <w:del w:id="349" w:author="Microsoft Office User" w:date="2017-12-19T16:11:00Z">
+        <w:r>
+          <w:rPr>
+            <w:color w:val="000000" w:themeColor="text1"/>
+          </w:rPr>
+          <w:delText xml:space="preserve">We </w:delText>
+        </w:r>
+      </w:del>
+      <w:ins w:id="350" w:author="Microsoft Office User" w:date="2017-12-19T16:11:00Z">
+        <w:r>
+          <w:rPr>
+            <w:color w:val="000000" w:themeColor="text1"/>
+          </w:rPr>
+          <w:t>It is important to note that we</w:t>
+        </w:r>
+        <w:r>
+          <w:rPr>
+            <w:color w:val="000000" w:themeColor="text1"/>
+          </w:rPr>
+          <w:t xml:space="preserve"> </w:t>
+        </w:r>
+      </w:ins>
+      <w:r>
+        <w:rPr>
+          <w:color w:val="000000" w:themeColor="text1"/>
+        </w:rPr>
+        <w:t xml:space="preserve">evaluated glucocorticoid treatment </w:t>
       </w:r>
       <w:r>
         <w:rPr>
@@ -17466,912 +18390,949 @@
         </w:rPr>
         <w:t xml:space="preserve"> </w:t>
       </w:r>
-    </w:p>
-    <w:p>
-      <w:pPr>
-        <w:spacing w:line="480" w:lineRule="auto"/>
-        <w:rPr>
-          <w:color w:val="000000" w:themeColor="text1"/>
-        </w:rPr>
-      </w:pPr>
-    </w:p>
-    <w:p>
-      <w:pPr>
-        <w:spacing w:line="480" w:lineRule="auto"/>
-        <w:rPr>
-          <w:color w:val="000000" w:themeColor="text1"/>
-        </w:rPr>
-      </w:pPr>
-      <w:r>
-        <w:rPr>
-          <w:color w:val="000000" w:themeColor="text1"/>
-        </w:rPr>
-        <w:t xml:space="preserve">There is some debate as to which genes glucocorticoids are acting on to promote lipolysis. Downregulation of </w:t>
-      </w:r>
-      <w:r>
-        <w:rPr>
-          <w:i/>
-          <w:color w:val="000000" w:themeColor="text1"/>
-        </w:rPr>
-        <w:t>Pde3b</w:t>
-      </w:r>
-      <w:r>
-        <w:rPr>
-          <w:color w:val="000000" w:themeColor="text1"/>
-        </w:rPr>
-        <w:t xml:space="preserve"> </w:t>
-      </w:r>
-      <w:r>
-        <w:rPr>
-          <w:color w:val="000000" w:themeColor="text1"/>
-        </w:rPr>
-        <w:fldChar w:fldCharType="begin" w:fldLock="1"/>
-      </w:r>
-      <w:r>
-        <w:rPr>
-          <w:color w:val="000000" w:themeColor="text1"/>
-        </w:rPr>
-        <w:instrText>ADDIN CSL_CITATION { "citationItems" : [ { "id" : "ITEM-1", "itemData" : { "DOI" : "10.1210/me.2008-0464", "ISBN" : "1944-9917; 0888-8809", "ISSN" : "1944-9917", "PMID" : "19443609", "abstract" : "Hypercortisolemia and glucocorticoid treatment cause elevated level of circulating free fatty acids (FFAs). The basis of this phenomenon has long been linked to the effect of glucocorticoids permitting and enhancing the adipose lipolysis response to various hormones. In this study, we demonstrate that glucocorticoids directly stimulate lipolysis in rat primary adipocytes in a dose- and time-responsive manner; this lipolytic action was attenuated by treatment with the glucocorticoid antagonist RU486. Dexamethasone down-regulates mRNA and protein levels of cyclic-nucleotide phosphodiesterase 3B, thereby elevating cellular cAMP production and activating protein kinase A (PKA). On inhibition of PKA but not other kinases, the lipolysis response ceases. Furthermore, dexamethasone induces phosphorylation and down-regulation of perilipin, a lipid droplet-associating protein that modulates lipolysis; this effect is restored by RU486 or PKA inhibitor H89. Dexamethasone up-regulates mRNA and protein levels of hormone-sensitive lipase (HSL) and adipose triglyceride lipase; these effects, parallel to increased lipolysis, are attenuated by RU486 or actinomycin D. Phosphorylation at Ser-563 and Ser-660 residues of HSL and activity of cellular lipases are elevated on dexamethasone stimulation but abrogated by the coaddition of H89. However, dexamethasone does not induce HSL translocation to the lipid droplet surface in differentiated adipocytes. We show that elevated FFA concentration in plasma is associated with increased lipase activity and lipolysis in vivo in adipose tissues of dexamethasone-treated rats. Therefore, the lipolytic action of glucocorticoids liberates FFA efflux from adipocytes to the bloodstream, which could be a cellular basis of systemic FFA elevation in response to glucocorticoid challenge.", "author" : [ { "dropping-particle" : "", "family" : "Xu", "given" : "Chong", "non-dropping-particle" : "", "parse-names" : false, "suffix" : "" }, { "dropping-particle" : "", "family" : "He", "given" : "Jinhan", "non-dropping-particle" : "", "parse-names" : false, "suffix" : "" }, { "dropping-particle" : "", "family" : "Jiang", "given" : "Hongfeng", "non-dropping-particle" : "", "parse-names" : false, "suffix" : "" }, { "dropping-particle" : "", "family" : "Zu", "given" : "Luxia", "non-dropping-particle" : "", "parse-names" : false, "suffix" : "" }, { "dropping-particle" : "", "family" : "Zhai", "given" : "Wenjie", "non-dropping-particle" : "", "parse-names" : false, "suffix" : "" }, { "dropping-particle" : "", "family" : "Pu", "given" : "Shenshen", "non-dropping-particle" : "", "parse-names" : false, "suffix" : "" }, { "dropping-particle" : "", "family" : "Xu", "given" : "Guoheng", "non-dropping-particle" : "", "parse-names" : false, "suffix" : "" } ], "container-title" : "Molecular endocrinology (Baltimore, Md.)", "id" : "ITEM-1", "issue" : "8", "issued" : { "date-parts" : [ [ "2009" ] ] }, "page" : "1161-70", "title" : "Direct effect of glucocorticoids on lipolysis in adipocytes.", "type" : "article-journal", "volume" : "23" }, "uris" : [ "http://www.mendeley.com/documents/?uuid=c859e94a-60ea-461a-a406-f2c4e96692a0" ] } ], "mendeley" : { "formattedCitation" : "(Xu &lt;i&gt;et al.&lt;/i&gt; 2009)", "plainTextFormattedCitation" : "(Xu et al. 2009)", "previouslyFormattedCitation" : "(Xu &lt;i&gt;et al.&lt;/i&gt; 2009)" }, "properties" : {  }, "schema" : "https://github.com/citation-style-language/schema/raw/master/csl-citation.json" }</w:instrText>
-      </w:r>
-      <w:r>
-        <w:rPr>
-          <w:color w:val="000000" w:themeColor="text1"/>
-        </w:rPr>
-        <w:fldChar w:fldCharType="separate"/>
-      </w:r>
-      <w:r>
-        <w:rPr>
-          <w:noProof/>
-          <w:color w:val="000000" w:themeColor="text1"/>
-        </w:rPr>
-        <w:t xml:space="preserve">(Xu </w:t>
-      </w:r>
-      <w:r>
-        <w:rPr>
-          <w:i/>
-          <w:noProof/>
-          <w:color w:val="000000" w:themeColor="text1"/>
-        </w:rPr>
-        <w:t>et al.</w:t>
-      </w:r>
-      <w:r>
-        <w:rPr>
-          <w:noProof/>
-          <w:color w:val="000000" w:themeColor="text1"/>
-        </w:rPr>
-        <w:t xml:space="preserve"> 2009)</w:t>
-      </w:r>
-      <w:r>
-        <w:rPr>
-          <w:color w:val="000000" w:themeColor="text1"/>
-        </w:rPr>
-        <w:fldChar w:fldCharType="end"/>
-      </w:r>
-      <w:r>
-        <w:rPr>
-          <w:color w:val="000000" w:themeColor="text1"/>
-        </w:rPr>
-        <w:t xml:space="preserve"> and upregulation of </w:t>
-      </w:r>
-      <w:r>
-        <w:rPr>
-          <w:rFonts w:ascii="Symbol" w:hAnsi="Symbol"/>
-          <w:color w:val="000000" w:themeColor="text1"/>
-        </w:rPr>
-        <w:t></w:t>
-      </w:r>
-      <w:r>
-        <w:rPr>
-          <w:color w:val="000000" w:themeColor="text1"/>
-        </w:rPr>
-        <w:t xml:space="preserve">-adrenergic receptors </w:t>
-      </w:r>
-      <w:r>
-        <w:rPr>
-          <w:color w:val="000000" w:themeColor="text1"/>
-        </w:rPr>
-        <w:fldChar w:fldCharType="begin" w:fldLock="1"/>
-      </w:r>
-      <w:r>
-        <w:rPr>
-          <w:color w:val="000000" w:themeColor="text1"/>
-        </w:rPr>
-        <w:instrText>ADDIN CSL_CITATION { "citationItems" : [ { "id" : "ITEM-1", "itemData" : { "author" : [ { "dropping-particle" : "", "family" : "Lacasa", "given" : "D", "non-dropping-particle" : "", "parse-names" : false, "suffix" : "" }, { "dropping-particle" : "", "family" : "Agli", "given" : "B", "non-dropping-particle" : "", "parse-names" : false, "suffix" : "" }, { "dropping-particle" : "", "family" : "Giudicelli", "given" : "Y", "non-dropping-particle" : "", "parse-names" : false, "suffix" : "" } ], "container-title" : "Biochemical and biophysical research communications", "id" : "ITEM-1", "issue" : "2", "issued" : { "date-parts" : [ [ "1988" ] ] }, "page" : "489-497", "title" : "PERMISSIVE ACTION OF GLUCOCORTICOIDS ON CATECHOLAMINE-INDUCED LIPOLYSIS : DIRECT \"IN VITRO\" EFFECTS ON THE FAT CELL ~-ADRENORECEPTOR-COUPLED-ADENYLATE CYCLASE SYSTEM Dani~le", "type" : "article-journal", "volume" : "153" }, "uris" : [ "http://www.mendeley.com/documents/?uuid=6c62c5a0-03ae-4922-a73b-60cb019daf06", "http://www.mendeley.com/documents/?uuid=e981066c-c723-4562-ae5c-a3010376e0bd" ] } ], "mendeley" : { "formattedCitation" : "(Lacasa &lt;i&gt;et al.&lt;/i&gt; 1988)", "plainTextFormattedCitation" : "(Lacasa et al. 1988)", "previouslyFormattedCitation" : "(Lacasa &lt;i&gt;et al.&lt;/i&gt; 1988)" }, "properties" : {  }, "schema" : "https://github.com/citation-style-language/schema/raw/master/csl-citation.json" }</w:instrText>
-      </w:r>
-      <w:r>
-        <w:rPr>
-          <w:color w:val="000000" w:themeColor="text1"/>
-        </w:rPr>
-        <w:fldChar w:fldCharType="separate"/>
-      </w:r>
-      <w:r>
-        <w:rPr>
-          <w:noProof/>
-          <w:color w:val="000000" w:themeColor="text1"/>
-        </w:rPr>
-        <w:t xml:space="preserve">(Lacasa </w:t>
-      </w:r>
-      <w:r>
-        <w:rPr>
-          <w:i/>
-          <w:noProof/>
-          <w:color w:val="000000" w:themeColor="text1"/>
-        </w:rPr>
-        <w:t>et al.</w:t>
-      </w:r>
-      <w:r>
-        <w:rPr>
-          <w:noProof/>
-          <w:color w:val="000000" w:themeColor="text1"/>
-        </w:rPr>
-        <w:t xml:space="preserve"> 1988)</w:t>
-      </w:r>
-      <w:r>
-        <w:rPr>
-          <w:color w:val="000000" w:themeColor="text1"/>
-        </w:rPr>
-        <w:fldChar w:fldCharType="end"/>
-      </w:r>
-      <w:r>
-        <w:rPr>
-          <w:color w:val="000000" w:themeColor="text1"/>
-        </w:rPr>
-        <w:t xml:space="preserve"> and </w:t>
-      </w:r>
-      <w:r>
-        <w:rPr>
-          <w:color w:val="000000" w:themeColor="text1"/>
-        </w:rPr>
-        <w:t>ATGL</w:t>
-      </w:r>
-      <w:r>
-        <w:rPr>
-          <w:color w:val="000000" w:themeColor="text1"/>
-        </w:rPr>
-        <w:t xml:space="preserve"> transcripts </w:t>
-      </w:r>
-      <w:r>
-        <w:rPr>
-          <w:color w:val="000000" w:themeColor="text1"/>
-        </w:rPr>
-        <w:fldChar w:fldCharType="begin" w:fldLock="1"/>
-      </w:r>
-      <w:r>
-        <w:rPr>
-          <w:color w:val="000000" w:themeColor="text1"/>
-        </w:rPr>
-        <w:instrText>ADDIN CSL_CITATION { "citationItems" : [ { "id" : "ITEM-1", "itemData" : { "DOI" : "10.1152/ajpcell.00045.2010", "ISSN" : "1522-1563", "PMID" : "20943959", "abstract" : "Glucocorticoids have been proposed to be both adipogenic and lipolytic in action within adipose tissue, although it is unknown whether these actions can occur simultaneously. Here we investigate both the in vitro and in vivo effects of corticosterone (Cort) on adipose tissue metabolism. Cort increased 3T3-L1 preadipocyte differentiation in a concentration-dependent manner, but did not increase lipogenesis in adipocytes. Cort increased lipolysis within adipocytes in a concentration-dependent manner (maximum effect at 1-10 \u03bcM). Surprisingly, removal of Cort further increased lipolytic rates (\u223c320% above control, P &lt; 0.05), indicating a residual effect on basal lipolysis. mRNA and protein expression of adipose triglyceride lipase and phosphorylated status of hormone sensitive lipase (Ser563/Ser660) were increased with 48 h of Cort treatment. To test these responses in vivo, Sprague-Dawley rats were subcutaneously implanted with wax pellets with/without Cort (300 mg). After 10 days, adipose depots were removed and cultured ex vivo. Both free fatty acids and glycerol concentrations were elevated in fed and fasting conditions in Cort-treated rats. Despite increased lipolysis, Cort rats had more visceral adiposity than sham rats (10.2 vs. 6.9 g/kg body wt, P &lt; 0.05). Visceral adipocytes from Cort rats were smaller and more numerous than those in sham rats, suggesting that adipogenesis occurred through preadipocyte differentiation rather than adipocyte hypertrophy. Visceral, but not subcutaneous, adipocyte cultures from Cort-treated rats displayed a 1.5-fold increase in basal lipolytic rates compared with sham rats (P &lt; 0.05). Taken together, our findings demonstrate that chronic glucocorticoid exposure stimulates both lipolysis and adipogenesis in visceral adipose tissue but favors adipogenesis primarily through preadipocyte differentiation.", "author" : [ { "dropping-particle" : "", "family" : "Campbell", "given" : "Jonathan E", "non-dropping-particle" : "", "parse-names" : false, "suffix" : "" }, { "dropping-particle" : "", "family" : "Peckett", "given" : "Ashley J", "non-dropping-particle" : "", "parse-names" : false, "suffix" : "" }, { "dropping-particle" : "", "family" : "D'souza", "given" : "Anna M", "non-dropping-particle" : "", "parse-names" : false, "suffix" : "" }, { "dropping-particle" : "", "family" : "Hawke", "given" : "Thomas J", "non-dropping-particle" : "", "parse-names" : false, "suffix" : "" }, { "dropping-particle" : "", "family" : "Riddell", "given" : "Michael C", "non-dropping-particle" : "", "parse-names" : false, "suffix" : "" } ], "container-title" : "American journal of physiology. Cell physiology", "id" : "ITEM-1", "issue" : "1", "issued" : { "date-parts" : [ [ "2011" ] ] }, "page" : "C198-209", "title" : "Adipogenic and lipolytic effects of chronic glucocorticoid exposure.", "type" : "article-journal", "volume" : "300" }, "uris" : [ "http://www.mendeley.com/documents/?uuid=029ac207-cbe6-42de-b9b5-f73ee1c0c5ae" ] }, { "id" : "ITEM-2", "itemData" : { "DOI" : "10.1007/s11745-011-3583-8", "author" : [ { "dropping-particle" : "", "family" : "Serr", "given" : "Julie", "non-dropping-particle" : "", "parse-names" : false, "suffix" : "" }, { "dropping-particle" : "", "family" : "Suh", "given" : "Yeunsu", "non-dropping-particle" : "", "parse-names" : false, "suffix" : "" }, { "dropping-particle" : "", "family" : "Lee", "given" : "Kichoon", "non-dropping-particle" : "", "parse-names" : false, "suffix" : "" } ], "id" : "ITEM-2", "issued" : { "date-parts" : [ [ "2011" ] ] }, "page" : "813-820", "title" : "Acute Up-Regulation of Adipose Triglyceride Lipase and Release of Non-Esterified Fatty Acids by Dexamethasone in Chicken Adipose Tissue", "type" : "article-journal" }, "uris" : [ "http://www.mendeley.com/documents/?uuid=03146227-2750-4792-bce3-16a16cca12e5", "http://www.mendeley.com/documents/?uuid=2539b5a5-0ed7-461c-9a14-b69aa6468189" ] }, { "id" : "ITEM-3", "itemData" : { "DOI" : "10.1016/j.molmet.2017.06.013", "ISSN" : "2212-8778", "author" : [ { "dropping-particle" : "", "family" : "Shen", "given" : "Yachen", "non-dropping-particle" : "", "parse-names" : false, "suffix" : "" }, { "dropping-particle" : "", "family" : "Roh", "given" : "Hyun Cheol", "non-dropping-particle" : "", "parse-names" : false, "suffix" : "" }, { "dropping-particle" : "", "family" : "Kumari", "given" : "Manju", "non-dropping-particle" : "", "parse-names" : false, "suffix" : "" }, { "dropping-particle" : "", "family" : "Rosen", "given" : "Evan D", "non-dropping-particle" : "", "parse-names" : false, "suffix" : "" } ], "container-title" : "Molecular Metabolism", "id" : "ITEM-3", "issued" : { "date-parts" : [ [ "2017" ] ] }, "publisher" : "Elsevier GmbH", "title" : "Adipocyte glucocorticoid receptor is important in lipolysis and insulin resistance due to exogenous steroids , but not insulin resistance caused by high fat feeding", "type" : "article-journal" }, "uris" : [ "http://www.mendeley.com/documents/?uuid=8de680a4-4a06-47e7-acb1-6da774519734", "http://www.mendeley.com/documents/?uuid=5ff19886-7e78-4a54-a358-e81ba49a53fd" ] } ], "mendeley" : { "formattedCitation" : "(Campbell &lt;i&gt;et al.&lt;/i&gt; 2011; Serr &lt;i&gt;et al.&lt;/i&gt; 2011; Shen &lt;i&gt;et al.&lt;/i&gt; 2017)", "plainTextFormattedCitation" : "(Campbell et al. 2011; Serr et al. 2011; Shen et al. 2017)", "previouslyFormattedCitation" : "(Campbell &lt;i&gt;et al.&lt;/i&gt; 2011; Serr &lt;i&gt;et al.&lt;/i&gt; 2011; Shen &lt;i&gt;et al.&lt;/i&gt; 2017)" }, "properties" : {  }, "schema" : "https://github.com/citation-style-language/schema/raw/master/csl-citation.json" }</w:instrText>
-      </w:r>
-      <w:r>
-        <w:rPr>
-          <w:color w:val="000000" w:themeColor="text1"/>
-        </w:rPr>
-        <w:fldChar w:fldCharType="separate"/>
-      </w:r>
-      <w:r>
-        <w:rPr>
-          <w:noProof/>
-          <w:color w:val="000000" w:themeColor="text1"/>
-        </w:rPr>
-        <w:t xml:space="preserve">(Campbell </w:t>
-      </w:r>
-      <w:r>
-        <w:rPr>
-          <w:i/>
-          <w:noProof/>
-          <w:color w:val="000000" w:themeColor="text1"/>
-        </w:rPr>
-        <w:t>et al.</w:t>
-      </w:r>
-      <w:r>
-        <w:rPr>
-          <w:noProof/>
-          <w:color w:val="000000" w:themeColor="text1"/>
-        </w:rPr>
-        <w:t xml:space="preserve"> 2011; Serr </w:t>
-      </w:r>
-      <w:r>
-        <w:rPr>
-          <w:i/>
-          <w:noProof/>
-          <w:color w:val="000000" w:themeColor="text1"/>
-        </w:rPr>
-        <w:t>et al.</w:t>
-      </w:r>
-      <w:r>
-        <w:rPr>
-          <w:noProof/>
-          <w:color w:val="000000" w:themeColor="text1"/>
-        </w:rPr>
-        <w:t xml:space="preserve"> 2011; Shen </w:t>
-      </w:r>
-      <w:r>
-        <w:rPr>
-          <w:i/>
-          <w:noProof/>
-          <w:color w:val="000000" w:themeColor="text1"/>
-        </w:rPr>
-        <w:t>et al.</w:t>
-      </w:r>
-      <w:r>
-        <w:rPr>
-          <w:noProof/>
-          <w:color w:val="000000" w:themeColor="text1"/>
-        </w:rPr>
-        <w:t xml:space="preserve"> 2017)</w:t>
-      </w:r>
-      <w:r>
-        <w:rPr>
-          <w:color w:val="000000" w:themeColor="text1"/>
-        </w:rPr>
-        <w:fldChar w:fldCharType="end"/>
-      </w:r>
-      <w:r>
-        <w:rPr>
-          <w:color w:val="000000" w:themeColor="text1"/>
-        </w:rPr>
-        <w:t xml:space="preserve"> have been proposed as possible mechanisms. We found ATGL</w:t>
-      </w:r>
-      <w:r>
-        <w:rPr>
-          <w:color w:val="000000" w:themeColor="text1"/>
-        </w:rPr>
-        <w:t xml:space="preserve">, the rate limiting enzyme for adipose </w:t>
-      </w:r>
-      <w:r>
-        <w:rPr>
-          <w:color w:val="000000" w:themeColor="text1"/>
-        </w:rPr>
-        <w:lastRenderedPageBreak/>
-        <w:t>triglyceride lipolysis</w:t>
-      </w:r>
-      <w:r>
-        <w:rPr>
-          <w:color w:val="000000" w:themeColor="text1"/>
-        </w:rPr>
-        <w:t>,</w:t>
-      </w:r>
-      <w:r>
-        <w:rPr>
-          <w:color w:val="000000" w:themeColor="text1"/>
-        </w:rPr>
-        <w:t xml:space="preserve"> to be synergistically activated by obesity and glucocorticoid-treatment. </w:t>
-      </w:r>
-      <w:r>
-        <w:rPr>
-          <w:color w:val="000000" w:themeColor="text1"/>
-        </w:rPr>
-        <w:t xml:space="preserve">These findings </w:t>
-      </w:r>
-      <w:r>
-        <w:rPr>
-          <w:color w:val="000000" w:themeColor="text1"/>
-        </w:rPr>
-        <w:t>bear a resemblance to</w:t>
-      </w:r>
-      <w:r>
-        <w:rPr>
-          <w:color w:val="000000" w:themeColor="text1"/>
-        </w:rPr>
-        <w:t xml:space="preserve"> elevations in glycerol levels</w:t>
-      </w:r>
-      <w:r>
-        <w:rPr>
-          <w:color w:val="000000" w:themeColor="text1"/>
-        </w:rPr>
-        <w:t xml:space="preserve"> in</w:t>
-      </w:r>
-      <w:r>
-        <w:rPr>
-          <w:color w:val="000000" w:themeColor="text1"/>
-        </w:rPr>
-        <w:t xml:space="preserve"> obese, dexamethasone-treated mice</w:t>
-      </w:r>
-      <w:r>
-        <w:rPr>
-          <w:color w:val="000000" w:themeColor="text1"/>
-        </w:rPr>
-        <w:t xml:space="preserve"> when compared to </w:t>
-      </w:r>
-      <w:r>
-        <w:rPr>
-          <w:color w:val="000000" w:themeColor="text1"/>
-        </w:rPr>
-        <w:t>diet or glucocorticoid</w:t>
-      </w:r>
-      <w:r>
-        <w:rPr>
-          <w:color w:val="000000" w:themeColor="text1"/>
-        </w:rPr>
-        <w:t xml:space="preserve">s </w:t>
-      </w:r>
-      <w:r>
-        <w:rPr>
-          <w:color w:val="000000" w:themeColor="text1"/>
-        </w:rPr>
-        <w:t>alone</w:t>
-      </w:r>
-      <w:r>
-        <w:rPr>
-          <w:color w:val="000000" w:themeColor="text1"/>
-        </w:rPr>
-        <w:t>.</w:t>
-      </w:r>
-      <w:r>
-        <w:rPr>
-          <w:color w:val="000000" w:themeColor="text1"/>
-        </w:rPr>
-        <w:t xml:space="preserve"> </w:t>
-      </w:r>
-      <w:r>
-        <w:rPr>
-          <w:color w:val="000000" w:themeColor="text1"/>
-        </w:rPr>
-        <w:t>The mechanisms by which obesity and glucocorticoids synergize to activate ATGL expression are not clear at this time</w:t>
-      </w:r>
-      <w:r>
-        <w:rPr>
-          <w:color w:val="000000" w:themeColor="text1"/>
-        </w:rPr>
-        <w:t xml:space="preserve">, nor are the relative contributions of other </w:t>
-      </w:r>
-      <w:r>
-        <w:rPr>
-          <w:color w:val="000000" w:themeColor="text1"/>
-        </w:rPr>
-        <w:t>glucocorticoid receptor</w:t>
-      </w:r>
-      <w:r>
-        <w:rPr>
-          <w:color w:val="000000" w:themeColor="text1"/>
-        </w:rPr>
-        <w:t>-dependent targets</w:t>
-      </w:r>
-      <w:r>
-        <w:rPr>
-          <w:color w:val="000000" w:themeColor="text1"/>
-        </w:rPr>
-        <w:t>.</w:t>
-      </w:r>
-    </w:p>
-    <w:p>
-      <w:pPr>
-        <w:spacing w:line="480" w:lineRule="auto"/>
-        <w:rPr>
-          <w:color w:val="000000" w:themeColor="text1"/>
-        </w:rPr>
-      </w:pPr>
-    </w:p>
-    <w:p>
-      <w:pPr>
-        <w:spacing w:line="480" w:lineRule="auto"/>
-        <w:rPr>
-          <w:ins w:id="350" w:author="Microsoft Office User" w:date="2017-12-18T14:56:00Z"/>
-          <w:color w:val="000000" w:themeColor="text1"/>
-        </w:rPr>
-      </w:pPr>
-      <w:r>
-        <w:rPr>
-          <w:color w:val="000000" w:themeColor="text1"/>
-        </w:rPr>
-        <w:t>In summary, g</w:t>
-      </w:r>
-      <w:r>
-        <w:rPr>
-          <w:color w:val="000000" w:themeColor="text1"/>
-        </w:rPr>
-        <w:t>lucocorticoids are commonly prescribed drug</w:t>
-      </w:r>
-      <w:r>
-        <w:rPr>
-          <w:color w:val="000000" w:themeColor="text1"/>
-        </w:rPr>
-        <w:t>s</w:t>
-      </w:r>
-      <w:r>
-        <w:rPr>
-          <w:color w:val="000000" w:themeColor="text1"/>
-        </w:rPr>
-        <w:t xml:space="preserve"> used to treat a multitude of health issues</w:t>
-      </w:r>
-      <w:r>
-        <w:rPr>
-          <w:color w:val="000000" w:themeColor="text1"/>
-        </w:rPr>
-        <w:t>,</w:t>
-      </w:r>
-      <w:r>
-        <w:rPr>
-          <w:color w:val="000000" w:themeColor="text1"/>
-        </w:rPr>
-        <w:t xml:space="preserve"> </w:t>
-      </w:r>
-      <w:r>
-        <w:rPr>
-          <w:color w:val="000000" w:themeColor="text1"/>
-        </w:rPr>
-        <w:t xml:space="preserve">but </w:t>
-      </w:r>
-      <w:r>
-        <w:rPr>
-          <w:color w:val="000000" w:themeColor="text1"/>
-        </w:rPr>
-        <w:t xml:space="preserve">are known to </w:t>
-      </w:r>
-      <w:r>
-        <w:rPr>
-          <w:color w:val="000000" w:themeColor="text1"/>
-        </w:rPr>
-        <w:t xml:space="preserve">induce a variety of </w:t>
-      </w:r>
-      <w:r>
-        <w:rPr>
-          <w:color w:val="000000" w:themeColor="text1"/>
-        </w:rPr>
-        <w:t>adverse metabolic</w:t>
-      </w:r>
-      <w:r>
-        <w:rPr>
-          <w:color w:val="000000" w:themeColor="text1"/>
-        </w:rPr>
-        <w:t xml:space="preserve"> effects</w:t>
-      </w:r>
-      <w:r>
-        <w:rPr>
-          <w:color w:val="000000" w:themeColor="text1"/>
-        </w:rPr>
-        <w:t>.  T</w:t>
-      </w:r>
-      <w:r>
-        <w:rPr>
-          <w:color w:val="000000" w:themeColor="text1"/>
-        </w:rPr>
-        <w:t xml:space="preserve">heir actions in persons with obesity </w:t>
-      </w:r>
-      <w:r>
-        <w:rPr>
-          <w:color w:val="000000" w:themeColor="text1"/>
-        </w:rPr>
-        <w:t xml:space="preserve">are not yet clear, </w:t>
-      </w:r>
-      <w:r>
-        <w:rPr>
-          <w:color w:val="000000" w:themeColor="text1"/>
-        </w:rPr>
-        <w:t xml:space="preserve">even though there </w:t>
-      </w:r>
-      <w:r>
-        <w:rPr>
-          <w:color w:val="000000" w:themeColor="text1"/>
-        </w:rPr>
-        <w:t>is</w:t>
-      </w:r>
-      <w:r>
-        <w:rPr>
-          <w:color w:val="000000" w:themeColor="text1"/>
-        </w:rPr>
-        <w:t xml:space="preserve"> </w:t>
-      </w:r>
-      <w:r>
-        <w:rPr>
-          <w:color w:val="000000" w:themeColor="text1"/>
-        </w:rPr>
-        <w:t xml:space="preserve">a </w:t>
-      </w:r>
-      <w:r>
-        <w:rPr>
-          <w:color w:val="000000" w:themeColor="text1"/>
-        </w:rPr>
-        <w:t xml:space="preserve">significant </w:t>
-      </w:r>
-      <w:r>
-        <w:rPr>
-          <w:color w:val="000000" w:themeColor="text1"/>
-        </w:rPr>
-        <w:t>number</w:t>
-      </w:r>
-      <w:r>
-        <w:rPr>
-          <w:color w:val="000000" w:themeColor="text1"/>
-        </w:rPr>
-        <w:t xml:space="preserve"> of individuals </w:t>
-      </w:r>
-      <w:r>
-        <w:rPr>
-          <w:color w:val="000000" w:themeColor="text1"/>
-        </w:rPr>
-        <w:t xml:space="preserve">with obesity </w:t>
-      </w:r>
-      <w:r>
-        <w:rPr>
-          <w:color w:val="000000" w:themeColor="text1"/>
-        </w:rPr>
-        <w:t>routinely taking</w:t>
-      </w:r>
-      <w:r>
-        <w:rPr>
-          <w:color w:val="000000" w:themeColor="text1"/>
-        </w:rPr>
-        <w:t xml:space="preserve"> prescription glucocorticoids</w:t>
-      </w:r>
-      <w:r>
-        <w:rPr>
-          <w:color w:val="000000" w:themeColor="text1"/>
-        </w:rPr>
-        <w:t xml:space="preserve">. </w:t>
-      </w:r>
-      <w:commentRangeStart w:id="351"/>
-      <w:del w:id="352" w:author="Microsoft Office User" w:date="2017-12-14T15:00:00Z">
-        <w:r>
-          <w:rPr>
-            <w:color w:val="000000" w:themeColor="text1"/>
-          </w:rPr>
-          <w:delText>The data presented here</w:delText>
-        </w:r>
-      </w:del>
-      <w:ins w:id="353" w:author="Microsoft Office User" w:date="2017-12-14T15:03:00Z">
-        <w:r>
-          <w:rPr>
-            <w:color w:val="000000" w:themeColor="text1"/>
-          </w:rPr>
-          <w:t>This paper is</w:t>
+      <w:ins w:id="351" w:author="Microsoft Office User" w:date="2017-12-19T16:13:00Z">
+        <w:r>
+          <w:rPr>
+            <w:color w:val="000000" w:themeColor="text1"/>
+          </w:rPr>
+          <w:t>Th</w:t>
+        </w:r>
+        <w:r>
+          <w:rPr>
+            <w:color w:val="000000" w:themeColor="text1"/>
+          </w:rPr>
+          <w:t xml:space="preserve">erefore, we propose the dexamethasone-induced </w:t>
         </w:r>
       </w:ins>
-      <w:ins w:id="354" w:author="Microsoft Office User" w:date="2017-12-14T15:00:00Z">
-        <w:r>
-          <w:rPr>
-            <w:color w:val="000000" w:themeColor="text1"/>
-          </w:rPr>
-          <w:t xml:space="preserve"> the first to</w:t>
+      <w:ins w:id="352" w:author="Microsoft Office User" w:date="2017-12-19T16:33:00Z">
+        <w:r>
+          <w:rPr>
+            <w:color w:val="000000" w:themeColor="text1"/>
+          </w:rPr>
+          <w:t xml:space="preserve">increase in </w:t>
         </w:r>
       </w:ins>
-      <w:r>
-        <w:rPr>
-          <w:color w:val="000000" w:themeColor="text1"/>
-        </w:rPr>
-        <w:t xml:space="preserve"> show that </w:t>
-      </w:r>
-      <w:del w:id="355" w:author="Microsoft Office User" w:date="2017-12-14T15:01:00Z">
-        <w:r>
-          <w:rPr>
-            <w:color w:val="000000" w:themeColor="text1"/>
-          </w:rPr>
-          <w:delText>the</w:delText>
-        </w:r>
-        <w:r>
-          <w:rPr>
-            <w:color w:val="000000" w:themeColor="text1"/>
-          </w:rPr>
-          <w:delText xml:space="preserve"> obes</w:delText>
-        </w:r>
-        <w:r>
-          <w:rPr>
-            <w:color w:val="000000" w:themeColor="text1"/>
-          </w:rPr>
-          <w:delText xml:space="preserve">e state </w:delText>
-        </w:r>
-      </w:del>
-      <w:ins w:id="356" w:author="Microsoft Office User" w:date="2017-12-14T15:01:00Z">
-        <w:r>
-          <w:rPr>
-            <w:color w:val="000000" w:themeColor="text1"/>
-          </w:rPr>
-          <w:t xml:space="preserve">diet-induced obesity in mice </w:t>
+      <w:ins w:id="353" w:author="Microsoft Office User" w:date="2017-12-19T16:13:00Z">
+        <w:r>
+          <w:rPr>
+            <w:color w:val="000000" w:themeColor="text1"/>
+          </w:rPr>
+          <w:t xml:space="preserve">hepatic steatosis in </w:t>
         </w:r>
       </w:ins>
-      <w:r>
-        <w:rPr>
-          <w:color w:val="000000" w:themeColor="text1"/>
-        </w:rPr>
-        <w:t>exa</w:t>
-      </w:r>
-      <w:r>
-        <w:rPr>
-          <w:color w:val="000000" w:themeColor="text1"/>
-        </w:rPr>
-        <w:t>c</w:t>
-      </w:r>
-      <w:r>
-        <w:rPr>
-          <w:color w:val="000000" w:themeColor="text1"/>
-        </w:rPr>
-        <w:t xml:space="preserve">erbates several </w:t>
-      </w:r>
-      <w:r>
-        <w:rPr>
-          <w:color w:val="000000" w:themeColor="text1"/>
-        </w:rPr>
-        <w:t>co-</w:t>
-      </w:r>
-      <w:r>
-        <w:rPr>
-          <w:color w:val="000000" w:themeColor="text1"/>
-        </w:rPr>
-        <w:t>morbidities</w:t>
-      </w:r>
-      <w:r>
-        <w:rPr>
-          <w:color w:val="000000" w:themeColor="text1"/>
-        </w:rPr>
-        <w:t xml:space="preserve"> associated with chronically elevated glucocorticoids</w:t>
-      </w:r>
-      <w:r>
-        <w:rPr>
-          <w:color w:val="000000" w:themeColor="text1"/>
-        </w:rPr>
-        <w:t>. These effects</w:t>
-      </w:r>
-      <w:r>
-        <w:rPr>
-          <w:color w:val="000000" w:themeColor="text1"/>
-        </w:rPr>
-        <w:t xml:space="preserve"> </w:t>
-      </w:r>
-      <w:r>
-        <w:rPr>
-          <w:color w:val="000000" w:themeColor="text1"/>
-        </w:rPr>
-        <w:t>may</w:t>
-      </w:r>
-      <w:r>
-        <w:rPr>
-          <w:color w:val="000000" w:themeColor="text1"/>
-        </w:rPr>
-        <w:t xml:space="preserve"> </w:t>
-      </w:r>
-      <w:r>
-        <w:rPr>
-          <w:color w:val="000000" w:themeColor="text1"/>
-        </w:rPr>
-        <w:t xml:space="preserve">be considered </w:t>
-      </w:r>
-      <w:r>
-        <w:rPr>
-          <w:color w:val="000000" w:themeColor="text1"/>
-        </w:rPr>
-        <w:t xml:space="preserve">by physicians </w:t>
-      </w:r>
-      <w:r>
-        <w:rPr>
-          <w:color w:val="000000" w:themeColor="text1"/>
-        </w:rPr>
-        <w:t xml:space="preserve">when determining </w:t>
-      </w:r>
-      <w:r>
-        <w:rPr>
-          <w:color w:val="000000" w:themeColor="text1"/>
-        </w:rPr>
-        <w:t xml:space="preserve">glucocorticoid </w:t>
-      </w:r>
-      <w:r>
-        <w:rPr>
-          <w:color w:val="000000" w:themeColor="text1"/>
-        </w:rPr>
-        <w:t>treatment options</w:t>
-      </w:r>
-      <w:r>
-        <w:rPr>
-          <w:color w:val="000000" w:themeColor="text1"/>
-        </w:rPr>
-        <w:t xml:space="preserve"> for patients with obesity</w:t>
-      </w:r>
-      <w:r>
-        <w:rPr>
-          <w:color w:val="000000" w:themeColor="text1"/>
-        </w:rPr>
-        <w:t>.</w:t>
-      </w:r>
-      <w:commentRangeEnd w:id="351"/>
-      <w:r>
-        <w:rPr>
-          <w:rStyle w:val="CommentReference"/>
-        </w:rPr>
-        <w:commentReference w:id="351"/>
-      </w:r>
-    </w:p>
-    <w:p>
-      <w:pPr>
-        <w:spacing w:line="480" w:lineRule="auto"/>
-        <w:rPr>
-          <w:ins w:id="357" w:author="Microsoft Office User" w:date="2017-12-18T14:54:00Z"/>
-          <w:color w:val="000000" w:themeColor="text1"/>
-        </w:rPr>
-      </w:pPr>
-    </w:p>
-    <w:p>
-      <w:pPr>
-        <w:rPr>
-          <w:ins w:id="358" w:author="Microsoft Office User" w:date="2017-12-18T14:54:00Z"/>
-        </w:rPr>
-      </w:pPr>
-      <w:ins w:id="359" w:author="Microsoft Office User" w:date="2017-12-18T14:54:00Z">
-        <w:r>
-          <w:rPr>
-            <w:b/>
-          </w:rPr>
-          <w:t>D</w:t>
-        </w:r>
-        <w:r>
-          <w:rPr>
-            <w:b/>
-          </w:rPr>
-          <w:t>eclaration of Interest</w:t>
-        </w:r>
-        <w:r>
-          <w:rPr>
-            <w:b/>
-          </w:rPr>
-          <w:t>:</w:t>
-        </w:r>
-        <w:r>
-          <w:t xml:space="preserve"> The authors declared no conflict of interest that could be perceived as prejudicing the impartiality of the research reported.</w:t>
+      <w:ins w:id="354" w:author="Microsoft Office User" w:date="2017-12-19T16:33:00Z">
+        <w:r>
+          <w:rPr>
+            <w:color w:val="000000" w:themeColor="text1"/>
+          </w:rPr>
+          <w:t xml:space="preserve">the </w:t>
+        </w:r>
+      </w:ins>
+      <w:ins w:id="355" w:author="Microsoft Office User" w:date="2017-12-19T16:13:00Z">
+        <w:r>
+          <w:rPr>
+            <w:color w:val="000000" w:themeColor="text1"/>
+          </w:rPr>
+          <w:t>obese mice</w:t>
+        </w:r>
+      </w:ins>
+      <w:ins w:id="356" w:author="Microsoft Office User" w:date="2017-12-19T16:34:00Z">
+        <w:r>
+          <w:rPr>
+            <w:color w:val="000000" w:themeColor="text1"/>
+          </w:rPr>
+          <w:t xml:space="preserve"> is primarily due to enhanced lipolysis observed in these animals.</w:t>
         </w:r>
       </w:ins>
     </w:p>
     <w:p>
       <w:pPr>
-        <w:rPr>
-          <w:ins w:id="360" w:author="Microsoft Office User" w:date="2017-12-18T14:54:00Z"/>
+        <w:spacing w:line="480" w:lineRule="auto"/>
+        <w:rPr>
+          <w:color w:val="000000" w:themeColor="text1"/>
         </w:rPr>
       </w:pPr>
     </w:p>
     <w:p>
       <w:pPr>
-        <w:rPr>
-          <w:ins w:id="361" w:author="Microsoft Office User" w:date="2017-12-18T14:54:00Z"/>
-          <w:bCs/>
-          <w:color w:val="000000" w:themeColor="text1"/>
-        </w:rPr>
-      </w:pPr>
-      <w:ins w:id="362" w:author="Microsoft Office User" w:date="2017-12-18T14:54:00Z">
+        <w:spacing w:line="480" w:lineRule="auto"/>
+        <w:rPr>
+          <w:color w:val="000000" w:themeColor="text1"/>
+        </w:rPr>
+      </w:pPr>
+      <w:r>
+        <w:rPr>
+          <w:color w:val="000000" w:themeColor="text1"/>
+        </w:rPr>
+        <w:t xml:space="preserve">There is some debate as to which genes glucocorticoids are acting on to promote lipolysis. Downregulation of </w:t>
+      </w:r>
+      <w:r>
+        <w:rPr>
+          <w:i/>
+          <w:color w:val="000000" w:themeColor="text1"/>
+        </w:rPr>
+        <w:t>Pde3b</w:t>
+      </w:r>
+      <w:r>
+        <w:rPr>
+          <w:color w:val="000000" w:themeColor="text1"/>
+        </w:rPr>
+        <w:t xml:space="preserve"> </w:t>
+      </w:r>
+      <w:r>
+        <w:rPr>
+          <w:color w:val="000000" w:themeColor="text1"/>
+        </w:rPr>
+        <w:fldChar w:fldCharType="begin" w:fldLock="1"/>
+      </w:r>
+      <w:r>
+        <w:rPr>
+          <w:color w:val="000000" w:themeColor="text1"/>
+        </w:rPr>
+        <w:instrText>ADDIN CSL_CITATION { "citationItems" : [ { "id" : "ITEM-1", "itemData" : { "DOI" : "10.1210/me.2008-0464", "ISBN" : "1944-9917; 0888-8809", "ISSN" : "1944-9917", "PMID" : "19443609", "abstract" : "Hypercortisolemia and glucocorticoid treatment cause elevated level of circulating free fatty acids (FFAs). The basis of this phenomenon has long been linked to the effect of glucocorticoids permitting and enhancing the adipose lipolysis response to various hormones. In this study, we demonstrate that glucocorticoids directly stimulate lipolysis in rat primary adipocytes in a dose- and time-responsive manner; this lipolytic action was attenuated by treatment with the glucocorticoid antagonist RU486. Dexamethasone down-regulates mRNA and protein levels of cyclic-nucleotide phosphodiesterase 3B, thereby elevating cellular cAMP production and activating protein kinase A (PKA). On inhibition of PKA but not other kinases, the lipolysis response ceases. Furthermore, dexamethasone induces phosphorylation and down-regulation of perilipin, a lipid droplet-associating protein that modulates lipolysis; this effect is restored by RU486 or PKA inhibitor H89. Dexamethasone up-regulates mRNA and protein levels of hormone-sensitive lipase (HSL) and adipose triglyceride lipase; these effects, parallel to increased lipolysis, are attenuated by RU486 or actinomycin D. Phosphorylation at Ser-563 and Ser-660 residues of HSL and activity of cellular lipases are elevated on dexamethasone stimulation but abrogated by the coaddition of H89. However, dexamethasone does not induce HSL translocation to the lipid droplet surface in differentiated adipocytes. We show that elevated FFA concentration in plasma is associated with increased lipase activity and lipolysis in vivo in adipose tissues of dexamethasone-treated rats. Therefore, the lipolytic action of glucocorticoids liberates FFA efflux from adipocytes to the bloodstream, which could be a cellular basis of systemic FFA elevation in response to glucocorticoid challenge.", "author" : [ { "dropping-particle" : "", "family" : "Xu", "given" : "Chong", "non-dropping-particle" : "", "parse-names" : false, "suffix" : "" }, { "dropping-particle" : "", "family" : "He", "given" : "Jinhan", "non-dropping-particle" : "", "parse-names" : false, "suffix" : "" }, { "dropping-particle" : "", "family" : "Jiang", "given" : "Hongfeng", "non-dropping-particle" : "", "parse-names" : false, "suffix" : "" }, { "dropping-particle" : "", "family" : "Zu", "given" : "Luxia", "non-dropping-particle" : "", "parse-names" : false, "suffix" : "" }, { "dropping-particle" : "", "family" : "Zhai", "given" : "Wenjie", "non-dropping-particle" : "", "parse-names" : false, "suffix" : "" }, { "dropping-particle" : "", "family" : "Pu", "given" : "Shenshen", "non-dropping-particle" : "", "parse-names" : false, "suffix" : "" }, { "dropping-particle" : "", "family" : "Xu", "given" : "Guoheng", "non-dropping-particle" : "", "parse-names" : false, "suffix" : "" } ], "container-title" : "Molecular endocrinology (Baltimore, Md.)", "id" : "ITEM-1", "issue" : "8", "issued" : { "date-parts" : [ [ "2009" ] ] }, "page" : "1161-70", "title" : "Direct effect of glucocorticoids on lipolysis in adipocytes.", "type" : "article-journal", "volume" : "23" }, "uris" : [ "http://www.mendeley.com/documents/?uuid=c859e94a-60ea-461a-a406-f2c4e96692a0" ] } ], "mendeley" : { "formattedCitation" : "(Xu &lt;i&gt;et al.&lt;/i&gt; 2009)", "plainTextFormattedCitation" : "(Xu et al. 2009)", "previouslyFormattedCitation" : "(Xu &lt;i&gt;et al.&lt;/i&gt; 2009)" }, "properties" : {  }, "schema" : "https://github.com/citation-style-language/schema/raw/master/csl-citation.json" }</w:instrText>
+      </w:r>
+      <w:r>
+        <w:rPr>
+          <w:color w:val="000000" w:themeColor="text1"/>
+        </w:rPr>
+        <w:fldChar w:fldCharType="separate"/>
+      </w:r>
+      <w:r>
+        <w:rPr>
+          <w:noProof/>
+          <w:color w:val="000000" w:themeColor="text1"/>
+        </w:rPr>
+        <w:t xml:space="preserve">(Xu </w:t>
+      </w:r>
+      <w:r>
+        <w:rPr>
+          <w:i/>
+          <w:noProof/>
+          <w:color w:val="000000" w:themeColor="text1"/>
+        </w:rPr>
+        <w:t>et al.</w:t>
+      </w:r>
+      <w:r>
+        <w:rPr>
+          <w:noProof/>
+          <w:color w:val="000000" w:themeColor="text1"/>
+        </w:rPr>
+        <w:t xml:space="preserve"> 2009)</w:t>
+      </w:r>
+      <w:r>
+        <w:rPr>
+          <w:color w:val="000000" w:themeColor="text1"/>
+        </w:rPr>
+        <w:fldChar w:fldCharType="end"/>
+      </w:r>
+      <w:r>
+        <w:rPr>
+          <w:color w:val="000000" w:themeColor="text1"/>
+        </w:rPr>
+        <w:t xml:space="preserve"> and upregulation of </w:t>
+      </w:r>
+      <w:r>
+        <w:rPr>
+          <w:rFonts w:ascii="Symbol" w:hAnsi="Symbol"/>
+          <w:color w:val="000000" w:themeColor="text1"/>
+        </w:rPr>
+        <w:t></w:t>
+      </w:r>
+      <w:r>
+        <w:rPr>
+          <w:color w:val="000000" w:themeColor="text1"/>
+        </w:rPr>
+        <w:t xml:space="preserve">-adrenergic receptors </w:t>
+      </w:r>
+      <w:r>
+        <w:rPr>
+          <w:color w:val="000000" w:themeColor="text1"/>
+        </w:rPr>
+        <w:fldChar w:fldCharType="begin" w:fldLock="1"/>
+      </w:r>
+      <w:r>
+        <w:rPr>
+          <w:color w:val="000000" w:themeColor="text1"/>
+        </w:rPr>
+        <w:instrText>ADDIN CSL_CITATION { "citationItems" : [ { "id" : "ITEM-1", "itemData" : { "author" : [ { "dropping-particle" : "", "family" : "Lacasa", "given" : "D", "non-dropping-particle" : "", "parse-names" : false, "suffix" : "" }, { "dropping-particle" : "", "family" : "Agli", "given" : "B", "non-dropping-particle" : "", "parse-names" : false, "suffix" : "" }, { "dropping-particle" : "", "family" : "Giudicelli", "given" : "Y", "non-dropping-particle" : "", "parse-names" : false, "suffix" : "" } ], "container-title" : "Biochemical and biophysical research communications", "id" : "ITEM-1", "issue" : "2", "issued" : { "date-parts" : [ [ "1988" ] ] }, "page" : "489-497", "title" : "PERMISSIVE ACTION OF GLUCOCORTICOIDS ON CATECHOLAMINE-INDUCED LIPOLYSIS : DIRECT \"IN VITRO\" EFFECTS ON THE FAT CELL ~-ADRENORECEPTOR-COUPLED-ADENYLATE CYCLASE SYSTEM Dani~le", "type" : "article-journal", "volume" : "153" }, "uris" : [ "http://www.mendeley.com/documents/?uuid=6c62c5a0-03ae-4922-a73b-60cb019daf06", "http://www.mendeley.com/documents/?uuid=e981066c-c723-4562-ae5c-a3010376e0bd" ] } ], "mendeley" : { "formattedCitation" : "(Lacasa &lt;i&gt;et al.&lt;/i&gt; 1988)", "plainTextFormattedCitation" : "(Lacasa et al. 1988)", "previouslyFormattedCitation" : "(Lacasa &lt;i&gt;et al.&lt;/i&gt; 1988)" }, "properties" : {  }, "schema" : "https://github.com/citation-style-language/schema/raw/master/csl-citation.json" }</w:instrText>
+      </w:r>
+      <w:r>
+        <w:rPr>
+          <w:color w:val="000000" w:themeColor="text1"/>
+        </w:rPr>
+        <w:fldChar w:fldCharType="separate"/>
+      </w:r>
+      <w:r>
+        <w:rPr>
+          <w:noProof/>
+          <w:color w:val="000000" w:themeColor="text1"/>
+        </w:rPr>
+        <w:t xml:space="preserve">(Lacasa </w:t>
+      </w:r>
+      <w:r>
+        <w:rPr>
+          <w:i/>
+          <w:noProof/>
+          <w:color w:val="000000" w:themeColor="text1"/>
+        </w:rPr>
+        <w:t xml:space="preserve">et </w:t>
+      </w:r>
+      <w:r>
+        <w:rPr>
+          <w:i/>
+          <w:noProof/>
+          <w:color w:val="000000" w:themeColor="text1"/>
+        </w:rPr>
+        <w:lastRenderedPageBreak/>
+        <w:t>al.</w:t>
+      </w:r>
+      <w:r>
+        <w:rPr>
+          <w:noProof/>
+          <w:color w:val="000000" w:themeColor="text1"/>
+        </w:rPr>
+        <w:t xml:space="preserve"> 1988)</w:t>
+      </w:r>
+      <w:r>
+        <w:rPr>
+          <w:color w:val="000000" w:themeColor="text1"/>
+        </w:rPr>
+        <w:fldChar w:fldCharType="end"/>
+      </w:r>
+      <w:r>
+        <w:rPr>
+          <w:color w:val="000000" w:themeColor="text1"/>
+        </w:rPr>
+        <w:t xml:space="preserve"> and </w:t>
+      </w:r>
+      <w:r>
+        <w:rPr>
+          <w:color w:val="000000" w:themeColor="text1"/>
+        </w:rPr>
+        <w:t>ATGL</w:t>
+      </w:r>
+      <w:r>
+        <w:rPr>
+          <w:color w:val="000000" w:themeColor="text1"/>
+        </w:rPr>
+        <w:t xml:space="preserve"> transcripts </w:t>
+      </w:r>
+      <w:r>
+        <w:rPr>
+          <w:color w:val="000000" w:themeColor="text1"/>
+        </w:rPr>
+        <w:fldChar w:fldCharType="begin" w:fldLock="1"/>
+      </w:r>
+      <w:r>
+        <w:rPr>
+          <w:color w:val="000000" w:themeColor="text1"/>
+        </w:rPr>
+        <w:instrText>ADDIN CSL_CITATION { "citationItems" : [ { "id" : "ITEM-1", "itemData" : { "DOI" : "10.1152/ajpcell.00045.2010", "ISSN" : "1522-1563", "PMID" : "20943959", "abstract" : "Glucocorticoids have been proposed to be both adipogenic and lipolytic in action within adipose tissue, although it is unknown whether these actions can occur simultaneously. Here we investigate both the in vitro and in vivo effects of corticosterone (Cort) on adipose tissue metabolism. Cort increased 3T3-L1 preadipocyte differentiation in a concentration-dependent manner, but did not increase lipogenesis in adipocytes. Cort increased lipolysis within adipocytes in a concentration-dependent manner (maximum effect at 1-10 \u03bcM). Surprisingly, removal of Cort further increased lipolytic rates (\u223c320% above control, P &lt; 0.05), indicating a residual effect on basal lipolysis. mRNA and protein expression of adipose triglyceride lipase and phosphorylated status of hormone sensitive lipase (Ser563/Ser660) were increased with 48 h of Cort treatment. To test these responses in vivo, Sprague-Dawley rats were subcutaneously implanted with wax pellets with/without Cort (300 mg). After 10 days, adipose depots were removed and cultured ex vivo. Both free fatty acids and glycerol concentrations were elevated in fed and fasting conditions in Cort-treated rats. Despite increased lipolysis, Cort rats had more visceral adiposity than sham rats (10.2 vs. 6.9 g/kg body wt, P &lt; 0.05). Visceral adipocytes from Cort rats were smaller and more numerous than those in sham rats, suggesting that adipogenesis occurred through preadipocyte differentiation rather than adipocyte hypertrophy. Visceral, but not subcutaneous, adipocyte cultures from Cort-treated rats displayed a 1.5-fold increase in basal lipolytic rates compared with sham rats (P &lt; 0.05). Taken together, our findings demonstrate that chronic glucocorticoid exposure stimulates both lipolysis and adipogenesis in visceral adipose tissue but favors adipogenesis primarily through preadipocyte differentiation.", "author" : [ { "dropping-particle" : "", "family" : "Campbell", "given" : "Jonathan E", "non-dropping-particle" : "", "parse-names" : false, "suffix" : "" }, { "dropping-particle" : "", "family" : "Peckett", "given" : "Ashley J", "non-dropping-particle" : "", "parse-names" : false, "suffix" : "" }, { "dropping-particle" : "", "family" : "D'souza", "given" : "Anna M", "non-dropping-particle" : "", "parse-names" : false, "suffix" : "" }, { "dropping-particle" : "", "family" : "Hawke", "given" : "Thomas J", "non-dropping-particle" : "", "parse-names" : false, "suffix" : "" }, { "dropping-particle" : "", "family" : "Riddell", "given" : "Michael C", "non-dropping-particle" : "", "parse-names" : false, "suffix" : "" } ], "container-title" : "American journal of physiology. Cell physiology", "id" : "ITEM-1", "issue" : "1", "issued" : { "date-parts" : [ [ "2011" ] ] }, "page" : "C198-209", "title" : "Adipogenic and lipolytic effects of chronic glucocorticoid exposure.", "type" : "article-journal", "volume" : "300" }, "uris" : [ "http://www.mendeley.com/documents/?uuid=029ac207-cbe6-42de-b9b5-f73ee1c0c5ae" ] }, { "id" : "ITEM-2", "itemData" : { "DOI" : "10.1007/s11745-011-3583-8", "author" : [ { "dropping-particle" : "", "family" : "Serr", "given" : "Julie", "non-dropping-particle" : "", "parse-names" : false, "suffix" : "" }, { "dropping-particle" : "", "family" : "Suh", "given" : "Yeunsu", "non-dropping-particle" : "", "parse-names" : false, "suffix" : "" }, { "dropping-particle" : "", "family" : "Lee", "given" : "Kichoon", "non-dropping-particle" : "", "parse-names" : false, "suffix" : "" } ], "id" : "ITEM-2", "issued" : { "date-parts" : [ [ "2011" ] ] }, "page" : "813-820", "title" : "Acute Up-Regulation of Adipose Triglyceride Lipase and Release of Non-Esterified Fatty Acids by Dexamethasone in Chicken Adipose Tissue", "type" : "article-journal" }, "uris" : [ "http://www.mendeley.com/documents/?uuid=03146227-2750-4792-bce3-16a16cca12e5", "http://www.mendeley.com/documents/?uuid=2539b5a5-0ed7-461c-9a14-b69aa6468189" ] }, { "id" : "ITEM-3", "itemData" : { "DOI" : "10.1016/j.molmet.2017.06.013", "ISSN" : "2212-8778", "author" : [ { "dropping-particle" : "", "family" : "Shen", "given" : "Yachen", "non-dropping-particle" : "", "parse-names" : false, "suffix" : "" }, { "dropping-particle" : "", "family" : "Roh", "given" : "Hyun Cheol", "non-dropping-particle" : "", "parse-names" : false, "suffix" : "" }, { "dropping-particle" : "", "family" : "Kumari", "given" : "Manju", "non-dropping-particle" : "", "parse-names" : false, "suffix" : "" }, { "dropping-particle" : "", "family" : "Rosen", "given" : "Evan D", "non-dropping-particle" : "", "parse-names" : false, "suffix" : "" } ], "container-title" : "Molecular Metabolism", "id" : "ITEM-3", "issued" : { "date-parts" : [ [ "2017" ] ] }, "publisher" : "Elsevier GmbH", "title" : "Adipocyte glucocorticoid receptor is important in lipolysis and insulin resistance due to exogenous steroids , but not insulin resistance caused by high fat feeding", "type" : "article-journal" }, "uris" : [ "http://www.mendeley.com/documents/?uuid=8de680a4-4a06-47e7-acb1-6da774519734", "http://www.mendeley.com/documents/?uuid=5ff19886-7e78-4a54-a358-e81ba49a53fd" ] } ], "mendeley" : { "formattedCitation" : "(Campbell &lt;i&gt;et al.&lt;/i&gt; 2011; Serr &lt;i&gt;et al.&lt;/i&gt; 2011; Shen &lt;i&gt;et al.&lt;/i&gt; 2017)", "plainTextFormattedCitation" : "(Campbell et al. 2011; Serr et al. 2011; Shen et al. 2017)", "previouslyFormattedCitation" : "(Campbell &lt;i&gt;et al.&lt;/i&gt; 2011; Serr &lt;i&gt;et al.&lt;/i&gt; 2011; Shen &lt;i&gt;et al.&lt;/i&gt; 2017)" }, "properties" : {  }, "schema" : "https://github.com/citation-style-language/schema/raw/master/csl-citation.json" }</w:instrText>
+      </w:r>
+      <w:r>
+        <w:rPr>
+          <w:color w:val="000000" w:themeColor="text1"/>
+        </w:rPr>
+        <w:fldChar w:fldCharType="separate"/>
+      </w:r>
+      <w:r>
+        <w:rPr>
+          <w:noProof/>
+          <w:color w:val="000000" w:themeColor="text1"/>
+        </w:rPr>
+        <w:t xml:space="preserve">(Campbell </w:t>
+      </w:r>
+      <w:r>
+        <w:rPr>
+          <w:i/>
+          <w:noProof/>
+          <w:color w:val="000000" w:themeColor="text1"/>
+        </w:rPr>
+        <w:t>et al.</w:t>
+      </w:r>
+      <w:r>
+        <w:rPr>
+          <w:noProof/>
+          <w:color w:val="000000" w:themeColor="text1"/>
+        </w:rPr>
+        <w:t xml:space="preserve"> 2011; Serr </w:t>
+      </w:r>
+      <w:r>
+        <w:rPr>
+          <w:i/>
+          <w:noProof/>
+          <w:color w:val="000000" w:themeColor="text1"/>
+        </w:rPr>
+        <w:t>et al.</w:t>
+      </w:r>
+      <w:r>
+        <w:rPr>
+          <w:noProof/>
+          <w:color w:val="000000" w:themeColor="text1"/>
+        </w:rPr>
+        <w:t xml:space="preserve"> 2011; Shen </w:t>
+      </w:r>
+      <w:r>
+        <w:rPr>
+          <w:i/>
+          <w:noProof/>
+          <w:color w:val="000000" w:themeColor="text1"/>
+        </w:rPr>
+        <w:t>et al.</w:t>
+      </w:r>
+      <w:r>
+        <w:rPr>
+          <w:noProof/>
+          <w:color w:val="000000" w:themeColor="text1"/>
+        </w:rPr>
+        <w:t xml:space="preserve"> 2017)</w:t>
+      </w:r>
+      <w:r>
+        <w:rPr>
+          <w:color w:val="000000" w:themeColor="text1"/>
+        </w:rPr>
+        <w:fldChar w:fldCharType="end"/>
+      </w:r>
+      <w:r>
+        <w:rPr>
+          <w:color w:val="000000" w:themeColor="text1"/>
+        </w:rPr>
+        <w:t xml:space="preserve"> have been proposed as possible mechanisms. We found ATGL</w:t>
+      </w:r>
+      <w:r>
+        <w:rPr>
+          <w:color w:val="000000" w:themeColor="text1"/>
+        </w:rPr>
+        <w:t>, the rate limiting enzyme for adipose triglyceride lipolysis</w:t>
+      </w:r>
+      <w:r>
+        <w:rPr>
+          <w:color w:val="000000" w:themeColor="text1"/>
+        </w:rPr>
+        <w:t>,</w:t>
+      </w:r>
+      <w:r>
+        <w:rPr>
+          <w:color w:val="000000" w:themeColor="text1"/>
+        </w:rPr>
+        <w:t xml:space="preserve"> to be synergistically activated by obesity and glucocorticoid-treatment. </w:t>
+      </w:r>
+      <w:r>
+        <w:rPr>
+          <w:color w:val="000000" w:themeColor="text1"/>
+        </w:rPr>
+        <w:t xml:space="preserve">These findings </w:t>
+      </w:r>
+      <w:r>
+        <w:rPr>
+          <w:color w:val="000000" w:themeColor="text1"/>
+        </w:rPr>
+        <w:t>bear a resemblance to</w:t>
+      </w:r>
+      <w:r>
+        <w:rPr>
+          <w:color w:val="000000" w:themeColor="text1"/>
+        </w:rPr>
+        <w:t xml:space="preserve"> elevations in glycerol levels</w:t>
+      </w:r>
+      <w:r>
+        <w:rPr>
+          <w:color w:val="000000" w:themeColor="text1"/>
+        </w:rPr>
+        <w:t xml:space="preserve"> in</w:t>
+      </w:r>
+      <w:r>
+        <w:rPr>
+          <w:color w:val="000000" w:themeColor="text1"/>
+        </w:rPr>
+        <w:t xml:space="preserve"> obese, dexamethasone-treated mice</w:t>
+      </w:r>
+      <w:r>
+        <w:rPr>
+          <w:color w:val="000000" w:themeColor="text1"/>
+        </w:rPr>
+        <w:t xml:space="preserve"> when compared to </w:t>
+      </w:r>
+      <w:r>
+        <w:rPr>
+          <w:color w:val="000000" w:themeColor="text1"/>
+        </w:rPr>
+        <w:t>diet or glucocorticoid</w:t>
+      </w:r>
+      <w:r>
+        <w:rPr>
+          <w:color w:val="000000" w:themeColor="text1"/>
+        </w:rPr>
+        <w:t xml:space="preserve">s </w:t>
+      </w:r>
+      <w:r>
+        <w:rPr>
+          <w:color w:val="000000" w:themeColor="text1"/>
+        </w:rPr>
+        <w:t>alone</w:t>
+      </w:r>
+      <w:r>
+        <w:rPr>
+          <w:color w:val="000000" w:themeColor="text1"/>
+        </w:rPr>
+        <w:t>.</w:t>
+      </w:r>
+      <w:r>
+        <w:rPr>
+          <w:color w:val="000000" w:themeColor="text1"/>
+        </w:rPr>
+        <w:t xml:space="preserve"> </w:t>
+      </w:r>
+      <w:r>
+        <w:rPr>
+          <w:color w:val="000000" w:themeColor="text1"/>
+        </w:rPr>
+        <w:t>The mechanisms by which obesity and glucocorticoids synergize to activate ATGL expression are not clear at this time</w:t>
+      </w:r>
+      <w:r>
+        <w:rPr>
+          <w:color w:val="000000" w:themeColor="text1"/>
+        </w:rPr>
+        <w:t xml:space="preserve">, nor are the relative contributions of other </w:t>
+      </w:r>
+      <w:r>
+        <w:rPr>
+          <w:color w:val="000000" w:themeColor="text1"/>
+        </w:rPr>
+        <w:t>glucocorticoid receptor</w:t>
+      </w:r>
+      <w:r>
+        <w:rPr>
+          <w:color w:val="000000" w:themeColor="text1"/>
+        </w:rPr>
+        <w:t>-dependent targets</w:t>
+      </w:r>
+      <w:r>
+        <w:rPr>
+          <w:color w:val="000000" w:themeColor="text1"/>
+        </w:rPr>
+        <w:t>.</w:t>
+      </w:r>
+    </w:p>
+    <w:p>
+      <w:pPr>
+        <w:spacing w:line="480" w:lineRule="auto"/>
+        <w:rPr>
+          <w:color w:val="000000" w:themeColor="text1"/>
+        </w:rPr>
+      </w:pPr>
+    </w:p>
+    <w:p>
+      <w:pPr>
+        <w:spacing w:line="480" w:lineRule="auto"/>
+        <w:rPr>
+          <w:ins w:id="357" w:author="Microsoft Office User" w:date="2017-12-18T14:56:00Z"/>
+          <w:color w:val="000000" w:themeColor="text1"/>
+        </w:rPr>
+      </w:pPr>
+      <w:r>
+        <w:rPr>
+          <w:color w:val="000000" w:themeColor="text1"/>
+        </w:rPr>
+        <w:t>In summary, g</w:t>
+      </w:r>
+      <w:r>
+        <w:rPr>
+          <w:color w:val="000000" w:themeColor="text1"/>
+        </w:rPr>
+        <w:t>lucocorticoids are commonly prescribed drug</w:t>
+      </w:r>
+      <w:r>
+        <w:rPr>
+          <w:color w:val="000000" w:themeColor="text1"/>
+        </w:rPr>
+        <w:t>s</w:t>
+      </w:r>
+      <w:r>
+        <w:rPr>
+          <w:color w:val="000000" w:themeColor="text1"/>
+        </w:rPr>
+        <w:t xml:space="preserve"> used to treat a multitude of health issues</w:t>
+      </w:r>
+      <w:r>
+        <w:rPr>
+          <w:color w:val="000000" w:themeColor="text1"/>
+        </w:rPr>
+        <w:t>,</w:t>
+      </w:r>
+      <w:r>
+        <w:rPr>
+          <w:color w:val="000000" w:themeColor="text1"/>
+        </w:rPr>
+        <w:t xml:space="preserve"> </w:t>
+      </w:r>
+      <w:r>
+        <w:rPr>
+          <w:color w:val="000000" w:themeColor="text1"/>
+        </w:rPr>
+        <w:t xml:space="preserve">but </w:t>
+      </w:r>
+      <w:r>
+        <w:rPr>
+          <w:color w:val="000000" w:themeColor="text1"/>
+        </w:rPr>
+        <w:t xml:space="preserve">are known to </w:t>
+      </w:r>
+      <w:r>
+        <w:rPr>
+          <w:color w:val="000000" w:themeColor="text1"/>
+        </w:rPr>
+        <w:t xml:space="preserve">induce a variety of </w:t>
+      </w:r>
+      <w:r>
+        <w:rPr>
+          <w:color w:val="000000" w:themeColor="text1"/>
+        </w:rPr>
+        <w:t>adverse metabolic</w:t>
+      </w:r>
+      <w:r>
+        <w:rPr>
+          <w:color w:val="000000" w:themeColor="text1"/>
+        </w:rPr>
+        <w:t xml:space="preserve"> effects</w:t>
+      </w:r>
+      <w:r>
+        <w:rPr>
+          <w:color w:val="000000" w:themeColor="text1"/>
+        </w:rPr>
+        <w:t>.  T</w:t>
+      </w:r>
+      <w:r>
+        <w:rPr>
+          <w:color w:val="000000" w:themeColor="text1"/>
+        </w:rPr>
+        <w:t xml:space="preserve">heir actions in persons with obesity </w:t>
+      </w:r>
+      <w:r>
+        <w:rPr>
+          <w:color w:val="000000" w:themeColor="text1"/>
+        </w:rPr>
+        <w:t xml:space="preserve">are not yet clear, </w:t>
+      </w:r>
+      <w:r>
+        <w:rPr>
+          <w:color w:val="000000" w:themeColor="text1"/>
+        </w:rPr>
+        <w:t xml:space="preserve">even though there </w:t>
+      </w:r>
+      <w:r>
+        <w:rPr>
+          <w:color w:val="000000" w:themeColor="text1"/>
+        </w:rPr>
+        <w:t>is</w:t>
+      </w:r>
+      <w:r>
+        <w:rPr>
+          <w:color w:val="000000" w:themeColor="text1"/>
+        </w:rPr>
+        <w:t xml:space="preserve"> </w:t>
+      </w:r>
+      <w:r>
+        <w:rPr>
+          <w:color w:val="000000" w:themeColor="text1"/>
+        </w:rPr>
+        <w:t xml:space="preserve">a </w:t>
+      </w:r>
+      <w:r>
+        <w:rPr>
+          <w:color w:val="000000" w:themeColor="text1"/>
+        </w:rPr>
+        <w:t xml:space="preserve">significant </w:t>
+      </w:r>
+      <w:r>
+        <w:rPr>
+          <w:color w:val="000000" w:themeColor="text1"/>
+        </w:rPr>
+        <w:t>number</w:t>
+      </w:r>
+      <w:r>
+        <w:rPr>
+          <w:color w:val="000000" w:themeColor="text1"/>
+        </w:rPr>
+        <w:t xml:space="preserve"> of individuals </w:t>
+      </w:r>
+      <w:r>
+        <w:rPr>
+          <w:color w:val="000000" w:themeColor="text1"/>
+        </w:rPr>
+        <w:t xml:space="preserve">with obesity </w:t>
+      </w:r>
+      <w:r>
+        <w:rPr>
+          <w:color w:val="000000" w:themeColor="text1"/>
+        </w:rPr>
+        <w:t>routinely taking</w:t>
+      </w:r>
+      <w:r>
+        <w:rPr>
+          <w:color w:val="000000" w:themeColor="text1"/>
+        </w:rPr>
+        <w:t xml:space="preserve"> prescription glucocorticoids</w:t>
+      </w:r>
+      <w:r>
+        <w:rPr>
+          <w:color w:val="000000" w:themeColor="text1"/>
+        </w:rPr>
+        <w:t xml:space="preserve">. </w:t>
+      </w:r>
+      <w:commentRangeStart w:id="358"/>
+      <w:del w:id="359" w:author="Microsoft Office User" w:date="2017-12-14T15:00:00Z">
+        <w:r>
+          <w:rPr>
+            <w:color w:val="000000" w:themeColor="text1"/>
+          </w:rPr>
+          <w:delText>The data presented here</w:delText>
+        </w:r>
+      </w:del>
+      <w:ins w:id="360" w:author="Microsoft Office User" w:date="2017-12-14T15:03:00Z">
+        <w:r>
+          <w:rPr>
+            <w:color w:val="000000" w:themeColor="text1"/>
+          </w:rPr>
+          <w:t>This paper is</w:t>
+        </w:r>
+      </w:ins>
+      <w:ins w:id="361" w:author="Microsoft Office User" w:date="2017-12-14T15:00:00Z">
+        <w:r>
+          <w:rPr>
+            <w:color w:val="000000" w:themeColor="text1"/>
+          </w:rPr>
+          <w:t xml:space="preserve"> the first to</w:t>
+        </w:r>
+      </w:ins>
+      <w:r>
+        <w:rPr>
+          <w:color w:val="000000" w:themeColor="text1"/>
+        </w:rPr>
+        <w:t xml:space="preserve"> show that </w:t>
+      </w:r>
+      <w:del w:id="362" w:author="Microsoft Office User" w:date="2017-12-14T15:01:00Z">
+        <w:r>
+          <w:rPr>
+            <w:color w:val="000000" w:themeColor="text1"/>
+          </w:rPr>
+          <w:delText>the</w:delText>
+        </w:r>
+        <w:r>
+          <w:rPr>
+            <w:color w:val="000000" w:themeColor="text1"/>
+          </w:rPr>
+          <w:delText xml:space="preserve"> obes</w:delText>
+        </w:r>
+        <w:r>
+          <w:rPr>
+            <w:color w:val="000000" w:themeColor="text1"/>
+          </w:rPr>
+          <w:delText xml:space="preserve">e state </w:delText>
+        </w:r>
+      </w:del>
+      <w:ins w:id="363" w:author="Microsoft Office User" w:date="2017-12-14T15:01:00Z">
+        <w:r>
+          <w:rPr>
+            <w:color w:val="000000" w:themeColor="text1"/>
+          </w:rPr>
+          <w:t xml:space="preserve">diet-induced obesity in mice </w:t>
+        </w:r>
+      </w:ins>
+      <w:r>
+        <w:rPr>
+          <w:color w:val="000000" w:themeColor="text1"/>
+        </w:rPr>
+        <w:t>exa</w:t>
+      </w:r>
+      <w:r>
+        <w:rPr>
+          <w:color w:val="000000" w:themeColor="text1"/>
+        </w:rPr>
+        <w:t>c</w:t>
+      </w:r>
+      <w:r>
+        <w:rPr>
+          <w:color w:val="000000" w:themeColor="text1"/>
+        </w:rPr>
+        <w:t xml:space="preserve">erbates several </w:t>
+      </w:r>
+      <w:r>
+        <w:rPr>
+          <w:color w:val="000000" w:themeColor="text1"/>
+        </w:rPr>
+        <w:t>co-</w:t>
+      </w:r>
+      <w:r>
+        <w:rPr>
+          <w:color w:val="000000" w:themeColor="text1"/>
+        </w:rPr>
+        <w:t>morbidities</w:t>
+      </w:r>
+      <w:r>
+        <w:rPr>
+          <w:color w:val="000000" w:themeColor="text1"/>
+        </w:rPr>
+        <w:t xml:space="preserve"> associated with chronically elevated glucocorticoids</w:t>
+      </w:r>
+      <w:r>
+        <w:rPr>
+          <w:color w:val="000000" w:themeColor="text1"/>
+        </w:rPr>
+        <w:t>. These effects</w:t>
+      </w:r>
+      <w:r>
+        <w:rPr>
+          <w:color w:val="000000" w:themeColor="text1"/>
+        </w:rPr>
+        <w:t xml:space="preserve"> </w:t>
+      </w:r>
+      <w:r>
+        <w:rPr>
+          <w:color w:val="000000" w:themeColor="text1"/>
+        </w:rPr>
+        <w:t>may</w:t>
+      </w:r>
+      <w:r>
+        <w:rPr>
+          <w:color w:val="000000" w:themeColor="text1"/>
+        </w:rPr>
+        <w:t xml:space="preserve"> </w:t>
+      </w:r>
+      <w:r>
+        <w:rPr>
+          <w:color w:val="000000" w:themeColor="text1"/>
+        </w:rPr>
+        <w:t xml:space="preserve">be considered </w:t>
+      </w:r>
+      <w:r>
+        <w:rPr>
+          <w:color w:val="000000" w:themeColor="text1"/>
+        </w:rPr>
+        <w:t xml:space="preserve">by physicians </w:t>
+      </w:r>
+      <w:r>
+        <w:rPr>
+          <w:color w:val="000000" w:themeColor="text1"/>
+        </w:rPr>
+        <w:t xml:space="preserve">when determining </w:t>
+      </w:r>
+      <w:r>
+        <w:rPr>
+          <w:color w:val="000000" w:themeColor="text1"/>
+        </w:rPr>
+        <w:t xml:space="preserve">glucocorticoid </w:t>
+      </w:r>
+      <w:r>
+        <w:rPr>
+          <w:color w:val="000000" w:themeColor="text1"/>
+        </w:rPr>
+        <w:t>treatment options</w:t>
+      </w:r>
+      <w:r>
+        <w:rPr>
+          <w:color w:val="000000" w:themeColor="text1"/>
+        </w:rPr>
+        <w:t xml:space="preserve"> for patients with obesity</w:t>
+      </w:r>
+      <w:r>
+        <w:rPr>
+          <w:color w:val="000000" w:themeColor="text1"/>
+        </w:rPr>
+        <w:t>.</w:t>
+      </w:r>
+      <w:commentRangeEnd w:id="358"/>
+      <w:r>
+        <w:rPr>
+          <w:rStyle w:val="CommentReference"/>
+        </w:rPr>
+        <w:commentReference w:id="358"/>
+      </w:r>
+    </w:p>
+    <w:p>
+      <w:pPr>
+        <w:spacing w:line="480" w:lineRule="auto"/>
+        <w:rPr>
+          <w:ins w:id="364" w:author="Microsoft Office User" w:date="2017-12-18T14:54:00Z"/>
+          <w:color w:val="000000" w:themeColor="text1"/>
+        </w:rPr>
+      </w:pPr>
+    </w:p>
+    <w:p>
+      <w:pPr>
+        <w:spacing w:line="480" w:lineRule="auto"/>
+        <w:rPr>
+          <w:ins w:id="365" w:author="Microsoft Office User" w:date="2017-12-18T14:54:00Z"/>
+        </w:rPr>
+        <w:pPrChange w:id="366" w:author="Microsoft Office User" w:date="2017-12-19T16:36:00Z">
+          <w:pPr/>
+        </w:pPrChange>
+      </w:pPr>
+      <w:bookmarkStart w:id="367" w:name="_GoBack"/>
+      <w:ins w:id="368" w:author="Microsoft Office User" w:date="2017-12-18T14:54:00Z">
         <w:r>
           <w:rPr>
             <w:b/>
           </w:rPr>
-          <w:t>Funding:</w:t>
-        </w:r>
-        <w:r>
-          <w:t xml:space="preserve"> </w:t>
-        </w:r>
-        <w:r>
-          <w:rPr>
-            <w:color w:val="000000" w:themeColor="text1"/>
-          </w:rPr>
-          <w:t xml:space="preserve">This study was supported by funds from NIH Grant R01-DK107535 (DB).  This study also utilized the University of Michigan </w:t>
-        </w:r>
-        <w:r>
-          <w:rPr>
-            <w:bCs/>
-            <w:color w:val="000000" w:themeColor="text1"/>
-          </w:rPr>
-          <w:t>Metabolism, Bariatric Surgery and Behavior Core (U2C-DK110768), the Michigan Nutrition Obesity Research Center (P30-</w:t>
-        </w:r>
-        <w:r>
-          <w:rPr>
-            <w:bCs/>
-            <w:iCs/>
-            <w:color w:val="000000" w:themeColor="text1"/>
-          </w:rPr>
-          <w:t>DK089503) and the University of Michigan Comprehensive Cancer Center Core (</w:t>
-        </w:r>
-        <w:r>
-          <w:rPr>
-            <w:rFonts w:eastAsia="Times New Roman" w:cs="Times New Roman"/>
-            <w:color w:val="000000" w:themeColor="text1"/>
-            <w:shd w:val="clear" w:color="auto" w:fill="FFFFFF"/>
-          </w:rPr>
-          <w:t>P30-CA062203</w:t>
-        </w:r>
-        <w:r>
-          <w:rPr>
-            <w:rFonts w:eastAsia="Times New Roman" w:cs="Times New Roman"/>
-            <w:color w:val="000000" w:themeColor="text1"/>
-          </w:rPr>
-          <w:t>)</w:t>
-        </w:r>
-        <w:r>
-          <w:rPr>
-            <w:bCs/>
-            <w:color w:val="000000" w:themeColor="text1"/>
-          </w:rPr>
-          <w:t xml:space="preserve">.  </w:t>
-        </w:r>
-        <w:r>
-          <w:rPr>
-            <w:bCs/>
-            <w:color w:val="000000" w:themeColor="text1"/>
-          </w:rPr>
-          <w:t xml:space="preserve">Erin Stephenson is </w:t>
-        </w:r>
-        <w:r>
-          <w:rPr>
-            <w:bCs/>
-            <w:color w:val="000000" w:themeColor="text1"/>
-          </w:rPr>
-          <w:t>partially</w:t>
-        </w:r>
-        <w:r>
-          <w:rPr>
-            <w:bCs/>
-            <w:color w:val="000000" w:themeColor="text1"/>
-          </w:rPr>
-          <w:t xml:space="preserve"> supported by funding</w:t>
-        </w:r>
-        <w:r>
-          <w:rPr>
-            <w:bCs/>
-            <w:color w:val="000000" w:themeColor="text1"/>
-          </w:rPr>
-          <w:t xml:space="preserve"> from</w:t>
-        </w:r>
-        <w:r>
-          <w:rPr>
-            <w:bCs/>
-            <w:color w:val="000000" w:themeColor="text1"/>
-          </w:rPr>
-          <w:t xml:space="preserve"> </w:t>
-        </w:r>
-        <w:r>
-          <w:rPr>
-            <w:rFonts w:cs="Times"/>
-            <w:bCs/>
-          </w:rPr>
-          <w:t>Le Bonheur Children’s Hospital, the Children’s Foundation Research Institute and</w:t>
-        </w:r>
-        <w:r>
-          <w:rPr>
-            <w:rFonts w:cs="Times"/>
-            <w:bCs/>
-          </w:rPr>
-          <w:t xml:space="preserve"> the Le Bonheur Associate Board</w:t>
-        </w:r>
-        <w:r>
-          <w:rPr>
-            <w:bCs/>
-            <w:color w:val="000000" w:themeColor="text1"/>
-          </w:rPr>
-          <w:t>.</w:t>
+          <w:t>D</w:t>
+        </w:r>
+        <w:r>
+          <w:rPr>
+            <w:b/>
+          </w:rPr>
+          <w:t>eclaration of Interest</w:t>
+        </w:r>
+        <w:r>
+          <w:rPr>
+            <w:b/>
+          </w:rPr>
+          <w:t>:</w:t>
+        </w:r>
+        <w:r>
+          <w:t xml:space="preserve"> The authors declared no conflict of interest that could be perceived as prejudicing the impartiality of the research reported.</w:t>
         </w:r>
       </w:ins>
     </w:p>
     <w:p>
       <w:pPr>
-        <w:rPr>
-          <w:ins w:id="363" w:author="Microsoft Office User" w:date="2017-12-18T14:54:00Z"/>
-          <w:bCs/>
-          <w:color w:val="000000" w:themeColor="text1"/>
-        </w:rPr>
+        <w:spacing w:line="480" w:lineRule="auto"/>
+        <w:rPr>
+          <w:ins w:id="369" w:author="Microsoft Office User" w:date="2017-12-18T14:54:00Z"/>
+        </w:rPr>
+        <w:pPrChange w:id="370" w:author="Microsoft Office User" w:date="2017-12-19T16:36:00Z">
+          <w:pPr/>
+        </w:pPrChange>
       </w:pPr>
     </w:p>
     <w:p>
       <w:pPr>
-        <w:rPr>
-          <w:ins w:id="364" w:author="Microsoft Office User" w:date="2017-12-18T14:54:00Z"/>
-          <w:b/>
-        </w:rPr>
-      </w:pPr>
-    </w:p>
-    <w:p>
-      <w:pPr>
-        <w:rPr>
-          <w:ins w:id="365" w:author="Microsoft Office User" w:date="2017-12-18T14:54:00Z"/>
+        <w:spacing w:line="480" w:lineRule="auto"/>
+        <w:rPr>
+          <w:ins w:id="371" w:author="Microsoft Office User" w:date="2017-12-18T14:54:00Z"/>
           <w:bCs/>
           <w:color w:val="000000" w:themeColor="text1"/>
         </w:rPr>
-      </w:pPr>
-      <w:ins w:id="366" w:author="Microsoft Office User" w:date="2017-12-18T14:54:00Z">
+        <w:pPrChange w:id="372" w:author="Microsoft Office User" w:date="2017-12-19T16:36:00Z">
+          <w:pPr/>
+        </w:pPrChange>
+      </w:pPr>
+      <w:ins w:id="373" w:author="Microsoft Office User" w:date="2017-12-18T14:54:00Z">
         <w:r>
           <w:rPr>
             <w:b/>
           </w:rPr>
-          <w:t>Author contributions:</w:t>
-        </w:r>
-        <w:r>
-          <w:t xml:space="preserve"> D.B. acquired funding. D.B., I.Ha. and I.Ho. were responsible for conceptualizing the study. D.B., I.Ha. and N.Q. designed the experiments. I.Ha. performed all cell experiments. I.Ha., E.S. and J.R. performed mouse experiments. D.B. and Q.T. performed statistical analyses. I.Ha. wrote the manuscript. I.Ha. and D.B. edited and reviewed the </w:t>
-        </w:r>
-        <w:r>
+          <w:t>Funding:</w:t>
+        </w:r>
+        <w:r>
+          <w:t xml:space="preserve"> </w:t>
+        </w:r>
+        <w:r>
+          <w:rPr>
+            <w:color w:val="000000" w:themeColor="text1"/>
+          </w:rPr>
+          <w:t xml:space="preserve">This study was supported by funds from NIH Grant R01-DK107535 (DB).  This study also utilized the University of Michigan </w:t>
+        </w:r>
+        <w:r>
+          <w:rPr>
+            <w:bCs/>
+            <w:color w:val="000000" w:themeColor="text1"/>
+          </w:rPr>
+          <w:t>Metabolism, Bariatric Surgery and Behavior Core (U2C-DK110768), the Michigan Nutrition Obesity Research Center (P30-</w:t>
+        </w:r>
+        <w:r>
+          <w:rPr>
+            <w:bCs/>
+            <w:iCs/>
+            <w:color w:val="000000" w:themeColor="text1"/>
+          </w:rPr>
+          <w:t xml:space="preserve">DK089503) and the University </w:t>
+        </w:r>
+        <w:r>
+          <w:rPr>
+            <w:bCs/>
+            <w:iCs/>
+            <w:color w:val="000000" w:themeColor="text1"/>
+          </w:rPr>
           <w:lastRenderedPageBreak/>
-          <w:t>manuscript. All authors were involved in discussions. This manuscript has been approved by all authors.</w:t>
+          <w:t>of Michigan Comprehensive Cancer Center Core (</w:t>
+        </w:r>
+        <w:r>
+          <w:rPr>
+            <w:rFonts w:eastAsia="Times New Roman" w:cs="Times New Roman"/>
+            <w:color w:val="000000" w:themeColor="text1"/>
+            <w:shd w:val="clear" w:color="auto" w:fill="FFFFFF"/>
+          </w:rPr>
+          <w:t>P30-CA062203</w:t>
+        </w:r>
+        <w:r>
+          <w:rPr>
+            <w:rFonts w:eastAsia="Times New Roman" w:cs="Times New Roman"/>
+            <w:color w:val="000000" w:themeColor="text1"/>
+          </w:rPr>
+          <w:t>)</w:t>
+        </w:r>
+        <w:r>
+          <w:rPr>
+            <w:bCs/>
+            <w:color w:val="000000" w:themeColor="text1"/>
+          </w:rPr>
+          <w:t xml:space="preserve">.  </w:t>
+        </w:r>
+        <w:r>
+          <w:rPr>
+            <w:bCs/>
+            <w:color w:val="000000" w:themeColor="text1"/>
+          </w:rPr>
+          <w:t xml:space="preserve">Erin Stephenson is </w:t>
+        </w:r>
+        <w:r>
+          <w:rPr>
+            <w:bCs/>
+            <w:color w:val="000000" w:themeColor="text1"/>
+          </w:rPr>
+          <w:t>partially</w:t>
+        </w:r>
+        <w:r>
+          <w:rPr>
+            <w:bCs/>
+            <w:color w:val="000000" w:themeColor="text1"/>
+          </w:rPr>
+          <w:t xml:space="preserve"> supported by funding</w:t>
+        </w:r>
+        <w:r>
+          <w:rPr>
+            <w:bCs/>
+            <w:color w:val="000000" w:themeColor="text1"/>
+          </w:rPr>
+          <w:t xml:space="preserve"> from</w:t>
+        </w:r>
+        <w:r>
+          <w:rPr>
+            <w:bCs/>
+            <w:color w:val="000000" w:themeColor="text1"/>
+          </w:rPr>
+          <w:t xml:space="preserve"> </w:t>
+        </w:r>
+        <w:r>
+          <w:rPr>
+            <w:rFonts w:cs="Times"/>
+            <w:bCs/>
+          </w:rPr>
+          <w:t>Le Bonheur Children’s Hospital, the Children’s Foundation Research Institute and</w:t>
+        </w:r>
+        <w:r>
+          <w:rPr>
+            <w:rFonts w:cs="Times"/>
+            <w:bCs/>
+          </w:rPr>
+          <w:t xml:space="preserve"> the Le Bonheur Associate Board</w:t>
+        </w:r>
+        <w:r>
+          <w:rPr>
+            <w:bCs/>
+            <w:color w:val="000000" w:themeColor="text1"/>
+          </w:rPr>
+          <w:t>.</w:t>
         </w:r>
       </w:ins>
     </w:p>
@@ -18379,35 +19340,141 @@
       <w:pPr>
         <w:spacing w:line="480" w:lineRule="auto"/>
         <w:rPr>
-          <w:color w:val="000000" w:themeColor="text1"/>
-        </w:rPr>
+          <w:ins w:id="374" w:author="Microsoft Office User" w:date="2017-12-18T14:54:00Z"/>
+          <w:bCs/>
+          <w:color w:val="000000" w:themeColor="text1"/>
+        </w:rPr>
+        <w:pPrChange w:id="375" w:author="Microsoft Office User" w:date="2017-12-19T16:36:00Z">
+          <w:pPr/>
+        </w:pPrChange>
       </w:pPr>
     </w:p>
     <w:p>
       <w:pPr>
-        <w:rPr>
-          <w:del w:id="367" w:author="Microsoft Office User" w:date="2017-12-18T14:55:00Z"/>
-          <w:rPrChange w:id="368" w:author="Microsoft Office User" w:date="2017-12-18T14:55:00Z">
+        <w:spacing w:line="480" w:lineRule="auto"/>
+        <w:rPr>
+          <w:ins w:id="376" w:author="Microsoft Office User" w:date="2017-12-18T14:54:00Z"/>
+          <w:b/>
+        </w:rPr>
+        <w:pPrChange w:id="377" w:author="Microsoft Office User" w:date="2017-12-19T16:36:00Z">
+          <w:pPr/>
+        </w:pPrChange>
+      </w:pPr>
+    </w:p>
+    <w:p>
+      <w:pPr>
+        <w:spacing w:line="480" w:lineRule="auto"/>
+        <w:rPr>
+          <w:ins w:id="378" w:author="Microsoft Office User" w:date="2017-12-18T14:54:00Z"/>
+          <w:bCs/>
+          <w:color w:val="000000" w:themeColor="text1"/>
+        </w:rPr>
+        <w:pPrChange w:id="379" w:author="Microsoft Office User" w:date="2017-12-19T16:36:00Z">
+          <w:pPr/>
+        </w:pPrChange>
+      </w:pPr>
+      <w:ins w:id="380" w:author="Microsoft Office User" w:date="2017-12-18T14:54:00Z">
+        <w:r>
+          <w:rPr>
+            <w:b/>
+          </w:rPr>
+          <w:t>Author contributions:</w:t>
+        </w:r>
+        <w:r>
+          <w:t xml:space="preserve"> D.B. acquired funding. D.B., </w:t>
+        </w:r>
+        <w:proofErr w:type="spellStart"/>
+        <w:r>
+          <w:t>I.Ha</w:t>
+        </w:r>
+        <w:proofErr w:type="spellEnd"/>
+        <w:r>
+          <w:t xml:space="preserve">. and </w:t>
+        </w:r>
+        <w:proofErr w:type="spellStart"/>
+        <w:r>
+          <w:t>I.Ho</w:t>
+        </w:r>
+        <w:proofErr w:type="spellEnd"/>
+        <w:r>
+          <w:t xml:space="preserve">. were responsible for conceptualizing the study. D.B., </w:t>
+        </w:r>
+        <w:proofErr w:type="spellStart"/>
+        <w:r>
+          <w:t>I.Ha</w:t>
+        </w:r>
+        <w:proofErr w:type="spellEnd"/>
+        <w:r>
+          <w:t xml:space="preserve">. and N.Q. designed the experiments. </w:t>
+        </w:r>
+        <w:proofErr w:type="spellStart"/>
+        <w:r>
+          <w:t>I.Ha</w:t>
+        </w:r>
+        <w:proofErr w:type="spellEnd"/>
+        <w:r>
+          <w:t xml:space="preserve">. performed all cell experiments. </w:t>
+        </w:r>
+        <w:proofErr w:type="spellStart"/>
+        <w:r>
+          <w:t>I.Ha</w:t>
+        </w:r>
+        <w:proofErr w:type="spellEnd"/>
+        <w:r>
+          <w:t xml:space="preserve">., E.S. and J.R. performed mouse experiments. D.B. and Q.T. performed statistical analyses. </w:t>
+        </w:r>
+        <w:proofErr w:type="spellStart"/>
+        <w:r>
+          <w:t>I.Ha</w:t>
+        </w:r>
+        <w:proofErr w:type="spellEnd"/>
+        <w:r>
+          <w:t xml:space="preserve">. wrote the manuscript. </w:t>
+        </w:r>
+        <w:proofErr w:type="spellStart"/>
+        <w:r>
+          <w:t>I.Ha</w:t>
+        </w:r>
+        <w:proofErr w:type="spellEnd"/>
+        <w:r>
+          <w:t>. and D.B. edited and reviewed the manuscript. All authors were involved in discussions. This manuscript has been approved by all authors.</w:t>
+        </w:r>
+      </w:ins>
+    </w:p>
+    <w:bookmarkEnd w:id="367"/>
+    <w:p>
+      <w:pPr>
+        <w:spacing w:line="480" w:lineRule="auto"/>
+        <w:rPr>
+          <w:color w:val="000000" w:themeColor="text1"/>
+        </w:rPr>
+      </w:pPr>
+    </w:p>
+    <w:p>
+      <w:pPr>
+        <w:rPr>
+          <w:del w:id="381" w:author="Microsoft Office User" w:date="2017-12-18T14:55:00Z"/>
+          <w:rPrChange w:id="382" w:author="Microsoft Office User" w:date="2017-12-18T14:55:00Z">
             <w:rPr>
-              <w:del w:id="369" w:author="Microsoft Office User" w:date="2017-12-18T14:55:00Z"/>
+              <w:del w:id="383" w:author="Microsoft Office User" w:date="2017-12-18T14:55:00Z"/>
               <w:rFonts w:asciiTheme="minorHAnsi" w:hAnsiTheme="minorHAnsi"/>
               <w:color w:val="000000" w:themeColor="text1"/>
               <w:u w:val="single"/>
             </w:rPr>
           </w:rPrChange>
         </w:rPr>
-        <w:pPrChange w:id="370" w:author="Microsoft Office User" w:date="2017-12-18T14:18:00Z">
+        <w:pPrChange w:id="384" w:author="Microsoft Office User" w:date="2017-12-18T14:18:00Z">
           <w:pPr>
             <w:pStyle w:val="Heading1"/>
           </w:pPr>
         </w:pPrChange>
       </w:pPr>
-      <w:ins w:id="371" w:author="Microsoft Office User" w:date="2017-12-18T14:55:00Z">
+      <w:ins w:id="385" w:author="Microsoft Office User" w:date="2017-12-18T14:55:00Z">
         <w:r>
           <w:rPr>
             <w:b/>
             <w:color w:val="000000" w:themeColor="text1"/>
-            <w:rPrChange w:id="372" w:author="Microsoft Office User" w:date="2017-12-18T14:55:00Z">
+            <w:rPrChange w:id="386" w:author="Microsoft Office User" w:date="2017-12-18T14:55:00Z">
               <w:rPr>
                 <w:b w:val="0"/>
                 <w:bCs w:val="0"/>
@@ -18418,12 +19485,12 @@
           <w:t xml:space="preserve">Acknowledgements: </w:t>
         </w:r>
       </w:ins>
-      <w:del w:id="373" w:author="Microsoft Office User" w:date="2017-12-18T14:55:00Z">
+      <w:del w:id="387" w:author="Microsoft Office User" w:date="2017-12-18T14:55:00Z">
         <w:r>
           <w:rPr>
             <w:b/>
             <w:color w:val="000000" w:themeColor="text1"/>
-            <w:rPrChange w:id="374" w:author="Microsoft Office User" w:date="2017-12-18T14:55:00Z">
+            <w:rPrChange w:id="388" w:author="Microsoft Office User" w:date="2017-12-18T14:55:00Z">
               <w:rPr>
                 <w:b w:val="0"/>
                 <w:bCs w:val="0"/>
@@ -18464,13 +19531,45 @@
           <w:bCs/>
           <w:color w:val="000000" w:themeColor="text1"/>
         </w:rPr>
-        <w:t xml:space="preserve"> Jennifer DelProposto and Carey Lumeng for assistance with imaging liver sections, and Melanie Schmitt</w:t>
-      </w:r>
+        <w:t xml:space="preserve"> Jennifer </w:t>
+      </w:r>
+      <w:proofErr w:type="spellStart"/>
       <w:r>
         <w:rPr>
           <w:bCs/>
           <w:color w:val="000000" w:themeColor="text1"/>
         </w:rPr>
+        <w:t>DelProposto</w:t>
+      </w:r>
+      <w:proofErr w:type="spellEnd"/>
+      <w:r>
+        <w:rPr>
+          <w:bCs/>
+          <w:color w:val="000000" w:themeColor="text1"/>
+        </w:rPr>
+        <w:t xml:space="preserve"> and Carey </w:t>
+      </w:r>
+      <w:proofErr w:type="spellStart"/>
+      <w:r>
+        <w:rPr>
+          <w:bCs/>
+          <w:color w:val="000000" w:themeColor="text1"/>
+        </w:rPr>
+        <w:t>Lumeng</w:t>
+      </w:r>
+      <w:proofErr w:type="spellEnd"/>
+      <w:r>
+        <w:rPr>
+          <w:bCs/>
+          <w:color w:val="000000" w:themeColor="text1"/>
+        </w:rPr>
+        <w:t xml:space="preserve"> for assistance with imaging liver sections, and Melanie Schmitt</w:t>
+      </w:r>
+      <w:r>
+        <w:rPr>
+          <w:bCs/>
+          <w:color w:val="000000" w:themeColor="text1"/>
+        </w:rPr>
         <w:t xml:space="preserve"> for assistance with</w:t>
       </w:r>
       <w:r>
@@ -18492,7 +19591,23 @@
           <w:bCs/>
           <w:color w:val="000000" w:themeColor="text1"/>
         </w:rPr>
-        <w:t>We would like to thank the other members of the Bridges laboratory, Thurl Harris (University of Virginia) and Edwards Park (UTHSC) for insights on this work.</w:t>
+        <w:t xml:space="preserve">We would like to thank the other members of the Bridges laboratory, </w:t>
+      </w:r>
+      <w:proofErr w:type="spellStart"/>
+      <w:r>
+        <w:rPr>
+          <w:bCs/>
+          <w:color w:val="000000" w:themeColor="text1"/>
+        </w:rPr>
+        <w:t>Thurl</w:t>
+      </w:r>
+      <w:proofErr w:type="spellEnd"/>
+      <w:r>
+        <w:rPr>
+          <w:bCs/>
+          <w:color w:val="000000" w:themeColor="text1"/>
+        </w:rPr>
+        <w:t xml:space="preserve"> Harris (University of Virginia) and Edwards Park (UTHSC) for insights on this work.</w:t>
       </w:r>
       <w:r>
         <w:rPr>
@@ -18526,7 +19641,7 @@
         <w:adjustRightInd w:val="0"/>
         <w:spacing w:before="480"/>
         <w:rPr>
-          <w:ins w:id="375" w:author="Microsoft Office User" w:date="2017-12-18T14:56:00Z"/>
+          <w:ins w:id="389" w:author="Microsoft Office User" w:date="2017-12-18T14:56:00Z"/>
           <w:bCs/>
           <w:color w:val="000000" w:themeColor="text1"/>
         </w:rPr>
@@ -18566,6 +19681,7 @@
           <w:sz w:val="32"/>
           <w:u w:val="single"/>
         </w:rPr>
+        <w:lastRenderedPageBreak/>
         <w:t>References</w:t>
       </w:r>
     </w:p>
@@ -18700,15 +19816,7 @@
           <w:rFonts w:ascii="Calibri" w:eastAsia="Times New Roman" w:hAnsi="Calibri" w:cs="Times New Roman"/>
           <w:noProof/>
         </w:rPr>
-        <w:t xml:space="preserve">Beaudry JL, Anna MD, Teich T, Tsushima R &amp; Riddell MC 2013 Exogenous Glucocorticoids and a </w:t>
-      </w:r>
-      <w:r>
-        <w:rPr>
-          <w:rFonts w:ascii="Calibri" w:eastAsia="Times New Roman" w:hAnsi="Calibri" w:cs="Times New Roman"/>
-          <w:noProof/>
-        </w:rPr>
-        <w:lastRenderedPageBreak/>
-        <w:t xml:space="preserve">High-Fat Diet Cause Severe Hyperglycemia and Hyperinsulinemia and Sprague-Dawley Rats. </w:t>
+        <w:t xml:space="preserve">Beaudry JL, Anna MD, Teich T, Tsushima R &amp; Riddell MC 2013 Exogenous Glucocorticoids and a High-Fat Diet Cause Severe Hyperglycemia and Hyperinsulinemia and Sprague-Dawley Rats. </w:t>
       </w:r>
       <w:r>
         <w:rPr>
@@ -18902,7 +20010,15 @@
           <w:rFonts w:ascii="Calibri" w:eastAsia="Times New Roman" w:hAnsi="Calibri" w:cs="Times New Roman"/>
           <w:noProof/>
         </w:rPr>
-        <w:t xml:space="preserve">D’souza AM, Beaudry JL, Szigiato AA, Trumble SJ, Snook LA, Bonen A, Giacca A &amp; Riddell MC 2012 Consumption of a high-fat diet rapidly exacerbates the development of fatty liver disease that occurs with chronically elevated glucocorticoids. </w:t>
+        <w:t xml:space="preserve">D’souza AM, Beaudry JL, Szigiato AA, Trumble SJ, Snook LA, Bonen A, Giacca A &amp; Riddell MC </w:t>
+      </w:r>
+      <w:r>
+        <w:rPr>
+          <w:rFonts w:ascii="Calibri" w:eastAsia="Times New Roman" w:hAnsi="Calibri" w:cs="Times New Roman"/>
+          <w:noProof/>
+        </w:rPr>
+        <w:lastRenderedPageBreak/>
+        <w:t xml:space="preserve">2012 Consumption of a high-fat diet rapidly exacerbates the development of fatty liver disease that occurs with chronically elevated glucocorticoids. </w:t>
       </w:r>
       <w:r>
         <w:rPr>
@@ -19045,7 +20161,6 @@
           <w:rFonts w:ascii="Calibri" w:eastAsia="Times New Roman" w:hAnsi="Calibri" w:cs="Times New Roman"/>
           <w:noProof/>
         </w:rPr>
-        <w:lastRenderedPageBreak/>
         <w:t xml:space="preserve">Djurhuus CB, Gravholt CH, Nielsen S, Mengel  a, Christiansen JS, Schmitz OE &amp; Møller N 2002 Effects of cortisol on lipolysis and regional interstitial glycerol levels in humans. </w:t>
       </w:r>
       <w:r>
@@ -19178,6 +20293,7 @@
           <w:rFonts w:ascii="Calibri" w:eastAsia="Times New Roman" w:hAnsi="Calibri" w:cs="Times New Roman"/>
           <w:noProof/>
         </w:rPr>
+        <w:lastRenderedPageBreak/>
         <w:t>Gastaldelli A, Harrison SA, Belfort-aguilar R, Hardies LJ, Balas B, Schenker S &amp; Cusi K 2009 Importance of Changes in Adipose Tissue Insulin Resistance to Histological Response During Thiazolidinedione Treatment of Patients with Nonalcoholic Steatohepatitis. (doi:10.1002/hep.23116)</w:t>
       </w:r>
     </w:p>
@@ -19273,7 +20389,6 @@
           <w:rFonts w:ascii="Calibri" w:eastAsia="Times New Roman" w:hAnsi="Calibri" w:cs="Times New Roman"/>
           <w:noProof/>
         </w:rPr>
-        <w:lastRenderedPageBreak/>
         <w:t>Halseth AMYE, Bracy DP, Wasserman DH, Amy E, Bracy DP &amp; David H 1999 Overexpression of hexokinase II increases insulin- and exercise-stimulated muscle glucose uptake in vivo.</w:t>
       </w:r>
     </w:p>
@@ -19406,7 +20521,15 @@
           <w:rFonts w:ascii="Calibri" w:eastAsia="Times New Roman" w:hAnsi="Calibri" w:cs="Times New Roman"/>
           <w:noProof/>
         </w:rPr>
-        <w:t>Kršek M, Rosická M, Nedvídková J, Ková HKČ, Hána V, Marek J, Haluzík M, Lai EW &amp; Pacák K 2006 Increased Lipolysis of Subcutaneous Abdominal Adipose Tissue and Altered Noradrenergic Activity in Patients with Cushing ‘ s Syndrome : An In-vivo Microdialysis Study. 421–428.</w:t>
+        <w:t xml:space="preserve">Kršek M, Rosická M, Nedvídková J, Ková HKČ, Hána V, Marek J, Haluzík M, Lai EW &amp; Pacák K 2006 Increased Lipolysis of Subcutaneous Abdominal Adipose Tissue and Altered Noradrenergic Activity in Patients with Cushing ‘ s Syndrome : An In-vivo Microdialysis </w:t>
+      </w:r>
+      <w:r>
+        <w:rPr>
+          <w:rFonts w:ascii="Calibri" w:eastAsia="Times New Roman" w:hAnsi="Calibri" w:cs="Times New Roman"/>
+          <w:noProof/>
+        </w:rPr>
+        <w:lastRenderedPageBreak/>
+        <w:t>Study. 421–428.</w:t>
       </w:r>
     </w:p>
     <w:p>
@@ -19526,7 +20649,6 @@
           <w:iCs/>
           <w:noProof/>
         </w:rPr>
-        <w:lastRenderedPageBreak/>
         <w:t>Diabetes</w:t>
       </w:r>
       <w:r>
@@ -19730,6 +20852,7 @@
           <w:rFonts w:ascii="Calibri" w:eastAsia="Times New Roman" w:hAnsi="Calibri" w:cs="Times New Roman"/>
           <w:noProof/>
         </w:rPr>
+        <w:lastRenderedPageBreak/>
         <w:t xml:space="preserve">Mueller KM, Hartmann K, Kaltenecker D, Vettorazzi S, Bauer M, Mauser L, Amann S, Jall S, Fischer K, Esterbauer H </w:t>
       </w:r>
       <w:r>
@@ -19857,15 +20980,7 @@
           <w:rFonts w:ascii="Calibri" w:eastAsia="Times New Roman" w:hAnsi="Calibri" w:cs="Times New Roman"/>
           <w:noProof/>
         </w:rPr>
-        <w:t xml:space="preserve">Overman R a., Yeh JY &amp; Deal CL 2013 Prevalence of oral glucocorticoid usage in the United </w:t>
-      </w:r>
-      <w:r>
-        <w:rPr>
-          <w:rFonts w:ascii="Calibri" w:eastAsia="Times New Roman" w:hAnsi="Calibri" w:cs="Times New Roman"/>
-          <w:noProof/>
-        </w:rPr>
-        <w:lastRenderedPageBreak/>
-        <w:t xml:space="preserve">States: A general population perspective. </w:t>
+        <w:t xml:space="preserve">Overman R a., Yeh JY &amp; Deal CL 2013 Prevalence of oral glucocorticoid usage in the United States: A general population perspective. </w:t>
       </w:r>
       <w:r>
         <w:rPr>
@@ -20114,6 +21229,7 @@
           <w:rFonts w:ascii="Calibri" w:eastAsia="Times New Roman" w:hAnsi="Calibri" w:cs="Times New Roman"/>
           <w:noProof/>
         </w:rPr>
+        <w:lastRenderedPageBreak/>
         <w:t xml:space="preserve">Rockall A, Sohaib S, Evans D, Kaltsas G, Isidori A, Monson J, Besser G, Grossman A &amp; Reznek R 2003 Hepatic steatosis in Cushing’s syndrome: a radiological assessment using computed tomography. </w:t>
       </w:r>
       <w:r>
@@ -20287,7 +21403,6 @@
           <w:rFonts w:ascii="Calibri" w:eastAsia="Times New Roman" w:hAnsi="Calibri" w:cs="Times New Roman"/>
           <w:noProof/>
         </w:rPr>
-        <w:lastRenderedPageBreak/>
         <w:t>Serr J, Suh Y &amp; Lee K 2011 Acute Up-Regulation of Adipose Triglyceride Lipase and Release of Non-Esterified Fatty Acids by Dexamethasone in Chicken Adipose Tissue. 813–820. (doi:10.1007/s11745-011-3583-8)</w:t>
       </w:r>
     </w:p>
@@ -20392,7 +21507,17 @@
           <w:iCs/>
           <w:noProof/>
         </w:rPr>
-        <w:t>AJP: Endocrinology and Metabolism</w:t>
+        <w:t xml:space="preserve">AJP: Endocrinology and </w:t>
+      </w:r>
+      <w:r>
+        <w:rPr>
+          <w:rFonts w:ascii="Calibri" w:eastAsia="Times New Roman" w:hAnsi="Calibri" w:cs="Times New Roman"/>
+          <w:i/>
+          <w:iCs/>
+          <w:noProof/>
+        </w:rPr>
+        <w:lastRenderedPageBreak/>
+        <w:t>Metabolism</w:t>
       </w:r>
       <w:r>
         <w:rPr>
@@ -20595,15 +21720,7 @@
           <w:rFonts w:ascii="Calibri" w:eastAsia="Times New Roman" w:hAnsi="Calibri" w:cs="Times New Roman"/>
           <w:noProof/>
         </w:rPr>
-        <w:t xml:space="preserve">Zhang M, Hu T, Zhang S &amp; Zhou L 2015 Associations of Different Adipose Tissue Depots with </w:t>
-      </w:r>
-      <w:r>
-        <w:rPr>
-          <w:rFonts w:ascii="Calibri" w:eastAsia="Times New Roman" w:hAnsi="Calibri" w:cs="Times New Roman"/>
-          <w:noProof/>
-        </w:rPr>
-        <w:lastRenderedPageBreak/>
-        <w:t xml:space="preserve">Insulin Resistance : A Systematic Review and Meta-analysis of Observational Studies. </w:t>
+        <w:t xml:space="preserve">Zhang M, Hu T, Zhang S &amp; Zhou L 2015 Associations of Different Adipose Tissue Depots with Insulin Resistance : A Systematic Review and Meta-analysis of Observational Studies. </w:t>
       </w:r>
       <w:r>
         <w:rPr>
@@ -20631,7 +21748,7 @@
         <w:spacing w:line="480" w:lineRule="auto"/>
         <w:ind w:left="480" w:hanging="480"/>
         <w:rPr>
-          <w:ins w:id="376" w:author="Microsoft Office User" w:date="2017-12-18T14:57:00Z"/>
+          <w:ins w:id="390" w:author="Microsoft Office User" w:date="2017-12-18T14:57:00Z"/>
           <w:color w:val="000000" w:themeColor="text1"/>
         </w:rPr>
       </w:pPr>
@@ -20653,14 +21770,14 @@
           <w:color w:val="000000" w:themeColor="text1"/>
         </w:rPr>
       </w:pPr>
-      <w:ins w:id="377" w:author="Microsoft Office User" w:date="2017-12-18T14:57:00Z">
+      <w:ins w:id="391" w:author="Microsoft Office User" w:date="2017-12-18T14:57:00Z">
         <w:r>
           <w:rPr>
             <w:color w:val="000000" w:themeColor="text1"/>
           </w:rPr>
           <w:t xml:space="preserve">ADD FIGURE LEGENDS, TABLES AND FIGURES TO THIS DOCUMENT HERE AND IN THIS </w:t>
         </w:r>
-        <w:commentRangeStart w:id="378"/>
+        <w:commentRangeStart w:id="392"/>
         <w:r>
           <w:rPr>
             <w:color w:val="000000" w:themeColor="text1"/>
@@ -20668,16 +21785,16 @@
           <w:t>ORDER</w:t>
         </w:r>
       </w:ins>
-      <w:commentRangeEnd w:id="378"/>
-      <w:ins w:id="379" w:author="Microsoft Office User" w:date="2017-12-18T14:58:00Z">
+      <w:commentRangeEnd w:id="392"/>
+      <w:ins w:id="393" w:author="Microsoft Office User" w:date="2017-12-18T14:58:00Z">
         <w:r>
           <w:rPr>
             <w:rStyle w:val="CommentReference"/>
           </w:rPr>
-          <w:commentReference w:id="378"/>
+          <w:commentReference w:id="392"/>
         </w:r>
       </w:ins>
-      <w:ins w:id="380" w:author="Microsoft Office User" w:date="2017-12-18T14:57:00Z">
+      <w:ins w:id="394" w:author="Microsoft Office User" w:date="2017-12-18T14:57:00Z">
         <w:r>
           <w:rPr>
             <w:color w:val="000000" w:themeColor="text1"/>
@@ -20694,7 +21811,7 @@
       <w:cols w:space="720"/>
       <w:titlePg/>
       <w:docGrid w:linePitch="360"/>
-      <w:sectPrChange w:id="381" w:author="Microsoft Office User" w:date="2017-12-18T15:01:00Z">
+      <w:sectPrChange w:id="395" w:author="Microsoft Office User" w:date="2017-12-18T15:01:00Z">
         <w:sectPr>
           <w:pgMar w:top="1440" w:right="1440" w:bottom="1440" w:left="1440" w:header="720" w:footer="720" w:gutter="0"/>
           <w:lnNumType w:countBy="0" w:restart="newPage"/>
@@ -20786,11 +21903,19 @@
         <w:t xml:space="preserve">Maybe we should address this in the discussion? Say that the decrease seen in the </w:t>
       </w:r>
       <w:r>
-        <w:t>lean dex may be due to depleted liver glycogen.</w:t>
+        <w:t xml:space="preserve">lean </w:t>
+      </w:r>
+      <w:proofErr w:type="spellStart"/>
+      <w:r>
+        <w:t>dex</w:t>
+      </w:r>
+      <w:proofErr w:type="spellEnd"/>
+      <w:r>
+        <w:t xml:space="preserve"> may be due to depleted liver glycogen.</w:t>
       </w:r>
     </w:p>
   </w:comment>
-  <w:comment w:id="351" w:author="Microsoft Office User" w:date="2017-12-18T09:55:00Z" w:initials="Office">
+  <w:comment w:id="358" w:author="Microsoft Office User" w:date="2017-12-18T09:55:00Z" w:initials="Office">
     <w:p>
       <w:pPr>
         <w:pStyle w:val="CommentText"/>
@@ -20806,7 +21931,7 @@
       </w:r>
     </w:p>
   </w:comment>
-  <w:comment w:id="378" w:author="Microsoft Office User" w:date="2017-12-18T14:58:00Z" w:initials="Office">
+  <w:comment w:id="392" w:author="Microsoft Office User" w:date="2017-12-18T14:58:00Z" w:initials="Office">
     <w:p>
       <w:pPr>
         <w:pStyle w:val="CommentText"/>
@@ -20899,7 +22024,7 @@
         <w:noProof/>
         <w:color w:val="5B9BD5" w:themeColor="accent1"/>
       </w:rPr>
-      <w:t>17</w:t>
+      <w:t>26</w:t>
     </w:r>
     <w:r>
       <w:rPr>
@@ -22569,7 +23694,7 @@
 </file>
 
 <file path=customXml/itemProps1.xml><?xml version="1.0" encoding="utf-8"?>
-<ds:datastoreItem xmlns:ds="http://schemas.openxmlformats.org/officeDocument/2006/customXml" ds:itemID="{6FC284C9-90EE-4945-B4C6-0A0FA71122FC}">
+<ds:datastoreItem xmlns:ds="http://schemas.openxmlformats.org/officeDocument/2006/customXml" ds:itemID="{4558A1F8-CE03-8747-960F-918D80A08BC0}">
   <ds:schemaRefs>
     <ds:schemaRef ds:uri="http://schemas.openxmlformats.org/officeDocument/2006/bibliography"/>
   </ds:schemaRefs>

</xml_diff>